<commit_message>
added to intro for chapter 3
</commit_message>
<xml_diff>
--- a/thesis_chapter_3.docx
+++ b/thesis_chapter_3.docx
@@ -7,31 +7,13 @@
         <w:pStyle w:val="Title"/>
       </w:pPr>
       <w:r>
-        <w:t xml:space="preserve">Hydrodynamic</w:t>
-      </w:r>
-      <w:r>
-        <w:t xml:space="preserve"> </w:t>
-      </w:r>
-      <w:r>
-        <w:t xml:space="preserve">and</w:t>
-      </w:r>
-      <w:r>
-        <w:t xml:space="preserve"> </w:t>
-      </w:r>
-      <w:r>
-        <w:t xml:space="preserve">particle</w:t>
-      </w:r>
-      <w:r>
-        <w:t xml:space="preserve"> </w:t>
-      </w:r>
-      <w:r>
-        <w:t xml:space="preserve">dispersion</w:t>
-      </w:r>
-      <w:r>
-        <w:t xml:space="preserve"> </w:t>
-      </w:r>
-      <w:r>
-        <w:t xml:space="preserve">modelling</w:t>
+        <w:t xml:space="preserve">Trajectory</w:t>
+      </w:r>
+      <w:r>
+        <w:t xml:space="preserve"> </w:t>
+      </w:r>
+      <w:r>
+        <w:t xml:space="preserve">model</w:t>
       </w:r>
       <w:r>
         <w:t xml:space="preserve"> </w:t>
@@ -43,37 +25,19 @@
         <w:t xml:space="preserve"> </w:t>
       </w:r>
       <w:r>
-        <w:t xml:space="preserve">floating</w:t>
-      </w:r>
-      <w:r>
-        <w:t xml:space="preserve"> </w:t>
-      </w:r>
-      <w:r>
-        <w:t xml:space="preserve">solitary</w:t>
-      </w:r>
-      <w:r>
-        <w:t xml:space="preserve"> </w:t>
-      </w:r>
-      <w:r>
-        <w:t xml:space="preserve">kelp:</w:t>
-      </w:r>
-      <w:r>
-        <w:t xml:space="preserve"> </w:t>
-      </w:r>
-      <w:r>
-        <w:t xml:space="preserve">An</w:t>
-      </w:r>
-      <w:r>
-        <w:t xml:space="preserve"> </w:t>
-      </w:r>
-      <w:r>
-        <w:t xml:space="preserve">experimental</w:t>
-      </w:r>
-      <w:r>
-        <w:t xml:space="preserve"> </w:t>
-      </w:r>
-      <w:r>
-        <w:t xml:space="preserve">approach</w:t>
+        <w:t xml:space="preserve">passive</w:t>
+      </w:r>
+      <w:r>
+        <w:t xml:space="preserve"> </w:t>
+      </w:r>
+      <w:r>
+        <w:t xml:space="preserve">kelp</w:t>
+      </w:r>
+      <w:r>
+        <w:t xml:space="preserve"> </w:t>
+      </w:r>
+      <w:r>
+        <w:t xml:space="preserve">dispersal</w:t>
       </w:r>
     </w:p>
     <w:p>
@@ -105,7 +69,379 @@
         <w:pStyle w:val="FirstParagraph"/>
       </w:pPr>
       <w:r>
-        <w:t xml:space="preserve">Importance of kelp rafting as a dispersal mechanism</w:t>
+        <w:t xml:space="preserve">There is a range of objects, both natural and anthropogenic, floating in the ocean but macroalgae are regarded as one of the most important passive dispersal mechanisms of marine taxa. Although in recent years much of the focus of flotsam studies have shifted towards microplastics, considerable research has been performed investigating macroalgae as a passive dispersal mechanism in the ocean. Some macroalgae species are negatively buoyant and sink to the seafloor when detached from the substrate; usually through intense wave power. Other species of macroalgae have air-filled pneumatocysts or stipes, which allow the plants to reach the surface where light is more abundant. In turn, the positively buoyant pneumatocysts cause plants to float to the surface when dislodged from the substratum. The structure and number of pneumatocysts varies between species. For example species from the genera</w:t>
+      </w:r>
+      <w:r>
+        <w:t xml:space="preserve"> </w:t>
+      </w:r>
+      <w:r>
+        <w:rPr>
+          <w:i/>
+        </w:rPr>
+        <w:t xml:space="preserve">Macrocystis</w:t>
+      </w:r>
+      <w:r>
+        <w:t xml:space="preserve">,</w:t>
+      </w:r>
+      <w:r>
+        <w:t xml:space="preserve"> </w:t>
+      </w:r>
+      <w:r>
+        <w:rPr>
+          <w:i/>
+        </w:rPr>
+        <w:t xml:space="preserve">Sargassum</w:t>
+      </w:r>
+      <w:r>
+        <w:t xml:space="preserve">,</w:t>
+      </w:r>
+      <w:r>
+        <w:t xml:space="preserve"> </w:t>
+      </w:r>
+      <w:r>
+        <w:rPr>
+          <w:i/>
+        </w:rPr>
+        <w:t xml:space="preserve">Ascophyllum</w:t>
+      </w:r>
+      <w:r>
+        <w:t xml:space="preserve">, and</w:t>
+      </w:r>
+      <w:r>
+        <w:t xml:space="preserve"> </w:t>
+      </w:r>
+      <w:r>
+        <w:rPr>
+          <w:i/>
+        </w:rPr>
+        <w:t xml:space="preserve">Fucus</w:t>
+      </w:r>
+      <w:r>
+        <w:t xml:space="preserve"> </w:t>
+      </w:r>
+      <w:r>
+        <w:t xml:space="preserve">have thalli with many small pneumatocysts, while other kelp species such as</w:t>
+      </w:r>
+      <w:r>
+        <w:t xml:space="preserve"> </w:t>
+      </w:r>
+      <w:r>
+        <w:rPr>
+          <w:i/>
+        </w:rPr>
+        <w:t xml:space="preserve">Nereocystis luetkeana</w:t>
+      </w:r>
+      <w:r>
+        <w:t xml:space="preserve">,</w:t>
+      </w:r>
+      <w:r>
+        <w:t xml:space="preserve"> </w:t>
+      </w:r>
+      <w:r>
+        <w:rPr>
+          <w:i/>
+        </w:rPr>
+        <w:t xml:space="preserve">Pelagophycus porra</w:t>
+      </w:r>
+      <w:r>
+        <w:t xml:space="preserve">,</w:t>
+      </w:r>
+      <w:r>
+        <w:t xml:space="preserve"> </w:t>
+      </w:r>
+      <w:r>
+        <w:rPr>
+          <w:i/>
+        </w:rPr>
+        <w:t xml:space="preserve">Ecklonia radiata</w:t>
+      </w:r>
+      <w:r>
+        <w:t xml:space="preserve">,</w:t>
+      </w:r>
+      <w:r>
+        <w:t xml:space="preserve"> </w:t>
+      </w:r>
+      <w:r>
+        <w:rPr>
+          <w:i/>
+        </w:rPr>
+        <w:t xml:space="preserve">Ecklonia maxima</w:t>
+      </w:r>
+      <w:r>
+        <w:t xml:space="preserve"> </w:t>
+      </w:r>
+      <w:r>
+        <w:t xml:space="preserve">have a single, large pneumatocysts</w:t>
+      </w:r>
+      <w:r>
+        <w:t xml:space="preserve"> </w:t>
+      </w:r>
+      <w:r>
+        <w:t xml:space="preserve">(</w:t>
+      </w:r>
+      <w:r>
+        <w:rPr>
+          <w:b/>
+        </w:rPr>
+        <w:t xml:space="preserve">???</w:t>
+      </w:r>
+      <w:r>
+        <w:t xml:space="preserve">;</w:t>
+      </w:r>
+      <w:r>
+        <w:t xml:space="preserve"> </w:t>
+      </w:r>
+      <w:r>
+        <w:rPr>
+          <w:b/>
+        </w:rPr>
+        <w:t xml:space="preserve">???</w:t>
+      </w:r>
+      <w:r>
+        <w:t xml:space="preserve">;</w:t>
+      </w:r>
+      <w:r>
+        <w:t xml:space="preserve"> </w:t>
+      </w:r>
+      <w:r>
+        <w:rPr>
+          <w:b/>
+        </w:rPr>
+        <w:t xml:space="preserve">???</w:t>
+      </w:r>
+      <w:r>
+        <w:t xml:space="preserve">;</w:t>
+      </w:r>
+      <w:r>
+        <w:t xml:space="preserve"> </w:t>
+      </w:r>
+      <w:r>
+        <w:rPr>
+          <w:b/>
+        </w:rPr>
+        <w:t xml:space="preserve">???</w:t>
+      </w:r>
+      <w:r>
+        <w:t xml:space="preserve">; Graiff et al. 2016)</w:t>
+      </w:r>
+      <w:r>
+        <w:t xml:space="preserve">. In some cases the stipe itself is air-filled, such as with</w:t>
+      </w:r>
+      <w:r>
+        <w:t xml:space="preserve"> </w:t>
+      </w:r>
+      <w:r>
+        <w:rPr>
+          <w:i/>
+        </w:rPr>
+        <w:t xml:space="preserve">E. maxima</w:t>
+      </w:r>
+      <w:r>
+        <w:t xml:space="preserve"> </w:t>
+      </w:r>
+      <w:r>
+        <w:t xml:space="preserve">and</w:t>
+      </w:r>
+      <w:r>
+        <w:t xml:space="preserve"> </w:t>
+      </w:r>
+      <w:r>
+        <w:rPr>
+          <w:i/>
+        </w:rPr>
+        <w:t xml:space="preserve">E. radiata</w:t>
+      </w:r>
+      <w:r>
+        <w:t xml:space="preserve">. Although there have been reports of floating of Chlorophyta and some Rhodophyta species, Phaeophyceae species are the most commonly reported forms of floating algae. This is most likely because the green and red species reported floating are not actually positively buoyant, but instead are kept at the surface by gas trapped inbetween or in the thalli</w:t>
+      </w:r>
+      <w:r>
+        <w:t xml:space="preserve"> </w:t>
+      </w:r>
+      <w:r>
+        <w:t xml:space="preserve">(</w:t>
+      </w:r>
+      <w:r>
+        <w:rPr>
+          <w:b/>
+        </w:rPr>
+        <w:t xml:space="preserve">???</w:t>
+      </w:r>
+      <w:r>
+        <w:t xml:space="preserve">;</w:t>
+      </w:r>
+      <w:r>
+        <w:t xml:space="preserve"> </w:t>
+      </w:r>
+      <w:r>
+        <w:rPr>
+          <w:b/>
+        </w:rPr>
+        <w:t xml:space="preserve">???</w:t>
+      </w:r>
+      <w:r>
+        <w:t xml:space="preserve">)</w:t>
+      </w:r>
+      <w:r>
+        <w:t xml:space="preserve">. The giant kelp</w:t>
+      </w:r>
+      <w:r>
+        <w:t xml:space="preserve"> </w:t>
+      </w:r>
+      <w:r>
+        <w:rPr>
+          <w:i/>
+        </w:rPr>
+        <w:t xml:space="preserve">Macrocystis pyrifera</w:t>
+      </w:r>
+      <w:r>
+        <w:t xml:space="preserve"> </w:t>
+      </w:r>
+      <w:r>
+        <w:t xml:space="preserve">(</w:t>
+      </w:r>
+      <w:r>
+        <w:rPr>
+          <w:b/>
+        </w:rPr>
+        <w:t xml:space="preserve">???</w:t>
+      </w:r>
+      <w:r>
+        <w:t xml:space="preserve">;</w:t>
+      </w:r>
+      <w:r>
+        <w:t xml:space="preserve"> </w:t>
+      </w:r>
+      <w:r>
+        <w:rPr>
+          <w:b/>
+        </w:rPr>
+        <w:t xml:space="preserve">???</w:t>
+      </w:r>
+      <w:r>
+        <w:t xml:space="preserve">;</w:t>
+      </w:r>
+      <w:r>
+        <w:t xml:space="preserve"> </w:t>
+      </w:r>
+      <w:r>
+        <w:rPr>
+          <w:b/>
+        </w:rPr>
+        <w:t xml:space="preserve">???</w:t>
+      </w:r>
+      <w:r>
+        <w:t xml:space="preserve">; Kingsford 1995; Macaya et al. 2005; Graiff et al. 2016)</w:t>
+      </w:r>
+      <w:r>
+        <w:t xml:space="preserve"> </w:t>
+      </w:r>
+      <w:r>
+        <w:t xml:space="preserve">and the bull kelp</w:t>
+      </w:r>
+      <w:r>
+        <w:t xml:space="preserve"> </w:t>
+      </w:r>
+      <w:r>
+        <w:rPr>
+          <w:i/>
+        </w:rPr>
+        <w:t xml:space="preserve">Durvillaea antarctica</w:t>
+      </w:r>
+      <w:r>
+        <w:t xml:space="preserve"> </w:t>
+      </w:r>
+      <w:r>
+        <w:t xml:space="preserve">(</w:t>
+      </w:r>
+      <w:r>
+        <w:rPr>
+          <w:b/>
+        </w:rPr>
+        <w:t xml:space="preserve">???</w:t>
+      </w:r>
+      <w:r>
+        <w:t xml:space="preserve">;</w:t>
+      </w:r>
+      <w:r>
+        <w:t xml:space="preserve"> </w:t>
+      </w:r>
+      <w:r>
+        <w:rPr>
+          <w:b/>
+        </w:rPr>
+        <w:t xml:space="preserve">???</w:t>
+      </w:r>
+      <w:r>
+        <w:t xml:space="preserve"> </w:t>
+      </w:r>
+      <w:r>
+        <w:t xml:space="preserve">;</w:t>
+      </w:r>
+      <w:r>
+        <w:t xml:space="preserve"> </w:t>
+      </w:r>
+      <w:r>
+        <w:rPr>
+          <w:b/>
+        </w:rPr>
+        <w:t xml:space="preserve">???</w:t>
+      </w:r>
+      <w:r>
+        <w:t xml:space="preserve">;</w:t>
+      </w:r>
+      <w:r>
+        <w:t xml:space="preserve"> </w:t>
+      </w:r>
+      <w:r>
+        <w:rPr>
+          <w:b/>
+        </w:rPr>
+        <w:t xml:space="preserve">???</w:t>
+      </w:r>
+      <w:r>
+        <w:t xml:space="preserve">;</w:t>
+      </w:r>
+      <w:r>
+        <w:t xml:space="preserve"> </w:t>
+      </w:r>
+      <w:r>
+        <w:rPr>
+          <w:b/>
+        </w:rPr>
+        <w:t xml:space="preserve">???</w:t>
+      </w:r>
+      <w:r>
+        <w:t xml:space="preserve">;</w:t>
+      </w:r>
+      <w:r>
+        <w:t xml:space="preserve"> </w:t>
+      </w:r>
+      <w:r>
+        <w:rPr>
+          <w:b/>
+        </w:rPr>
+        <w:t xml:space="preserve">???</w:t>
+      </w:r>
+      <w:r>
+        <w:t xml:space="preserve">;</w:t>
+      </w:r>
+      <w:r>
+        <w:t xml:space="preserve"> </w:t>
+      </w:r>
+      <w:r>
+        <w:rPr>
+          <w:b/>
+        </w:rPr>
+        <w:t xml:space="preserve">???</w:t>
+      </w:r>
+      <w:r>
+        <w:t xml:space="preserve">)</w:t>
+      </w:r>
+      <w:r>
+        <w:t xml:space="preserve"> </w:t>
+      </w:r>
+      <w:r>
+        <w:t xml:space="preserve">have been the focus of much of the research regarding floating macroalgae and the ecological role of rafting. Comparatively, little research has been conducted on the dispersal characteristics of other Phaeophyceae species.</w:t>
       </w:r>
     </w:p>
     <w:p>
@@ -113,65 +449,511 @@
         <w:pStyle w:val="BodyText"/>
       </w:pPr>
       <w:r>
-        <w:t xml:space="preserve">Discuss previous rafting studies and the gaps within them</w:t>
-      </w:r>
-      <w:r>
-        <w:t xml:space="preserve"> </w:t>
-      </w:r>
-      <w:r>
-        <w:t xml:space="preserve">Identify important coeffients</w:t>
+        <w:t xml:space="preserve">The raft-time or float-time, ie. the amount of time macroalgae floats at the surface before becoming negatively buoyant and sinks vary across species. Raft-time also referred to as raft longevity, is determined by epibiont load, macroalgal growth rate and the loss of kelp biomass over time through fragmentation. Epibiont load consists of epiphytic and bryozoan species which tend to grow more rapidly in higher light and temperature environments, such as the ocean surface</w:t>
+      </w:r>
+      <w:r>
+        <w:t xml:space="preserve"> </w:t>
+      </w:r>
+      <w:r>
+        <w:t xml:space="preserve">(</w:t>
+      </w:r>
+      <w:r>
+        <w:rPr>
+          <w:b/>
+        </w:rPr>
+        <w:t xml:space="preserve">???</w:t>
+      </w:r>
+      <w:r>
+        <w:t xml:space="preserve">;</w:t>
+      </w:r>
+      <w:r>
+        <w:t xml:space="preserve"> </w:t>
+      </w:r>
+      <w:r>
+        <w:rPr>
+          <w:b/>
+        </w:rPr>
+        <w:t xml:space="preserve">???</w:t>
+      </w:r>
+      <w:r>
+        <w:t xml:space="preserve">;</w:t>
+      </w:r>
+      <w:r>
+        <w:t xml:space="preserve"> </w:t>
+      </w:r>
+      <w:r>
+        <w:rPr>
+          <w:b/>
+        </w:rPr>
+        <w:t xml:space="preserve">???</w:t>
+      </w:r>
+      <w:r>
+        <w:t xml:space="preserve">)</w:t>
+      </w:r>
+      <w:r>
+        <w:t xml:space="preserve">. The increase in epibiont load reduces the buoyancy of floating macroalgal rafts over time eventually causing them to sink to the seafloor, while also potentially increasing drag</w:t>
+      </w:r>
+      <w:r>
+        <w:t xml:space="preserve"> </w:t>
+      </w:r>
+      <w:r>
+        <w:t xml:space="preserve">(</w:t>
+      </w:r>
+      <w:r>
+        <w:rPr>
+          <w:b/>
+        </w:rPr>
+        <w:t xml:space="preserve">???</w:t>
+      </w:r>
+      <w:r>
+        <w:t xml:space="preserve">;</w:t>
+      </w:r>
+      <w:r>
+        <w:t xml:space="preserve"> </w:t>
+      </w:r>
+      <w:r>
+        <w:rPr>
+          <w:b/>
+        </w:rPr>
+        <w:t xml:space="preserve">???</w:t>
+      </w:r>
+      <w:r>
+        <w:t xml:space="preserve">;</w:t>
+      </w:r>
+      <w:r>
+        <w:t xml:space="preserve"> </w:t>
+      </w:r>
+      <w:r>
+        <w:rPr>
+          <w:b/>
+        </w:rPr>
+        <w:t xml:space="preserve">???</w:t>
+      </w:r>
+      <w:r>
+        <w:t xml:space="preserve">)</w:t>
+      </w:r>
+      <w:r>
+        <w:t xml:space="preserve">. Fragmentation of kelp biomass over time may also reduce raft times further, while growth may counteract the effects of epibiont load and fragmentation provided the environmental conditions are favorable</w:t>
+      </w:r>
+      <w:r>
+        <w:t xml:space="preserve"> </w:t>
+      </w:r>
+      <w:r>
+        <w:t xml:space="preserve">(Graiff et al. 2016; Macaya et al. 2016)</w:t>
+      </w:r>
+      <w:r>
+        <w:t xml:space="preserve">. For instance a study by</w:t>
+      </w:r>
+      <w:r>
+        <w:t xml:space="preserve"> </w:t>
+      </w:r>
+      <w:r>
+        <w:t xml:space="preserve">(</w:t>
+      </w:r>
+      <w:r>
+        <w:rPr>
+          <w:b/>
+        </w:rPr>
+        <w:t xml:space="preserve">???</w:t>
+      </w:r>
+      <w:r>
+        <w:t xml:space="preserve">)</w:t>
+      </w:r>
+      <w:r>
+        <w:t xml:space="preserve"> </w:t>
+      </w:r>
+      <w:r>
+        <w:t xml:space="preserve">investigated the abiotic and biotic factors influencing raft time and dispersal potential of the giant kelp</w:t>
+      </w:r>
+      <w:r>
+        <w:t xml:space="preserve"> </w:t>
+      </w:r>
+      <w:r>
+        <w:rPr>
+          <w:i/>
+        </w:rPr>
+        <w:t xml:space="preserve">M. pyrifera</w:t>
+      </w:r>
+      <w:r>
+        <w:t xml:space="preserve"> </w:t>
+      </w:r>
+      <w:r>
+        <w:t xml:space="preserve">by a combination of tethering experiments and field surveys. The results showed the physiological performance of kelp declined with increasing epiphyte biomass and that higher temperatures increased growth rate of epibionts and fragmentation of kelp. The authors concluded from the results of both the experiments and field surveys that</w:t>
+      </w:r>
+      <w:r>
+        <w:t xml:space="preserve"> </w:t>
+      </w:r>
+      <w:r>
+        <w:rPr>
+          <w:i/>
+        </w:rPr>
+        <w:t xml:space="preserve">M. pyrifera</w:t>
+      </w:r>
+      <w:r>
+        <w:t xml:space="preserve"> </w:t>
+      </w:r>
+      <w:r>
+        <w:t xml:space="preserve">dispersal is dependent on low temperature and moderate irradiance conditions, with high temperatures and higher irradiance reducing overall raft-time and hence dispersal potential</w:t>
+      </w:r>
+      <w:r>
+        <w:t xml:space="preserve"> </w:t>
+      </w:r>
+      <w:r>
+        <w:t xml:space="preserve">(</w:t>
+      </w:r>
+      <w:r>
+        <w:rPr>
+          <w:b/>
+        </w:rPr>
+        <w:t xml:space="preserve">???</w:t>
+      </w:r>
+      <w:r>
+        <w:t xml:space="preserve">)</w:t>
+      </w:r>
+      <w:r>
+        <w:t xml:space="preserve">.</w:t>
       </w:r>
     </w:p>
     <w:p>
       <w:pPr>
-        <w:pStyle w:val="BlockText"/>
-      </w:pPr>
-      <w:r>
-        <w:t xml:space="preserve">Bouyancy (Net)</w:t>
-      </w:r>
-      <w:r>
-        <w:t xml:space="preserve"> </w:t>
-      </w:r>
-      <w:r>
-        <w:t xml:space="preserve">Drag and resistance</w:t>
-      </w:r>
-      <w:r>
-        <w:t xml:space="preserve"> </w:t>
-      </w:r>
-      <w:r>
-        <w:t xml:space="preserve">Effect of wind on surface currents/waves</w:t>
-      </w:r>
-      <w:r>
-        <w:t xml:space="preserve"> </w:t>
-      </w:r>
-      <w:r>
-        <w:t xml:space="preserve">Stokes drift</w:t>
-      </w:r>
-      <w:r>
-        <w:t xml:space="preserve"> </w:t>
-      </w:r>
-      <w:r>
-        <w:t xml:space="preserve">Wind and swell direction</w:t>
-      </w:r>
-      <w:r>
-        <w:t xml:space="preserve"> </w:t>
-      </w:r>
-      <w:r>
-        <w:t xml:space="preserve">Direct effect of wind on kelp</w:t>
-      </w:r>
-      <w:r>
-        <w:t xml:space="preserve"> </w:t>
-      </w:r>
-      <w:r>
-        <w:t xml:space="preserve">Dispersal scale</w:t>
+        <w:pStyle w:val="BodyText"/>
+      </w:pPr>
+      <w:r>
+        <w:t xml:space="preserve">Many past authors have also taken various approaches to estimate not only the trajectory of macroalgal rafts but also the oceanographic influencers of macroalgae trajectory. Past research points to macroalgae trajectory being largely determined by prevailing wind conditions and surface currents</w:t>
+      </w:r>
+      <w:r>
+        <w:t xml:space="preserve"> </w:t>
+      </w:r>
+      <w:r>
+        <w:t xml:space="preserve">(</w:t>
+      </w:r>
+      <w:r>
+        <w:rPr>
+          <w:b/>
+        </w:rPr>
+        <w:t xml:space="preserve">???</w:t>
+      </w:r>
+      <w:r>
+        <w:t xml:space="preserve">;</w:t>
+      </w:r>
+      <w:r>
+        <w:t xml:space="preserve"> </w:t>
+      </w:r>
+      <w:r>
+        <w:rPr>
+          <w:b/>
+        </w:rPr>
+        <w:t xml:space="preserve">???</w:t>
+      </w:r>
+      <w:r>
+        <w:t xml:space="preserve">;</w:t>
+      </w:r>
+      <w:r>
+        <w:t xml:space="preserve"> </w:t>
+      </w:r>
+      <w:r>
+        <w:rPr>
+          <w:b/>
+        </w:rPr>
+        <w:t xml:space="preserve">???</w:t>
+      </w:r>
+      <w:r>
+        <w:t xml:space="preserve">;</w:t>
+      </w:r>
+      <w:r>
+        <w:t xml:space="preserve"> </w:t>
+      </w:r>
+      <w:r>
+        <w:rPr>
+          <w:b/>
+        </w:rPr>
+        <w:t xml:space="preserve">???</w:t>
+      </w:r>
+      <w:r>
+        <w:t xml:space="preserve">;</w:t>
+      </w:r>
+      <w:r>
+        <w:t xml:space="preserve"> </w:t>
+      </w:r>
+      <w:r>
+        <w:rPr>
+          <w:b/>
+        </w:rPr>
+        <w:t xml:space="preserve">???</w:t>
+      </w:r>
+      <w:r>
+        <w:t xml:space="preserve">)</w:t>
+      </w:r>
+      <w:r>
+        <w:t xml:space="preserve">. Although ocean currents are regarded as the primary influencer, the relative importance of wind versus surface current is still not known, although the role of wind has been recognised as important in several studies. For example, a study by</w:t>
+      </w:r>
+      <w:r>
+        <w:t xml:space="preserve"> </w:t>
+      </w:r>
+      <w:r>
+        <w:t xml:space="preserve">Harrold and Lisin (1989)</w:t>
+      </w:r>
+      <w:r>
+        <w:t xml:space="preserve"> </w:t>
+      </w:r>
+      <w:r>
+        <w:t xml:space="preserve">investigated the seasonal trajectories of radio-transmitter tagged</w:t>
+      </w:r>
+      <w:r>
+        <w:t xml:space="preserve"> </w:t>
+      </w:r>
+      <w:r>
+        <w:rPr>
+          <w:i/>
+        </w:rPr>
+        <w:t xml:space="preserve">M. pyrifera</w:t>
+      </w:r>
+      <w:r>
+        <w:t xml:space="preserve"> </w:t>
+      </w:r>
+      <w:r>
+        <w:t xml:space="preserve">in nearshore Monterrey Bay. The results showed that kelp rafts with little surface area exposed to the wind were largely driven by a combination of wind and wind waves, although the relative importance of wind and wind waves was not clear. In addition, the tagged kelp trajectories were more consistent with the formation of eddies during winter. Previous studies have identified wind as an important mechanism of dispersal in wind dominated ocean systems. For example the subAntartic latitudes the West Wind Drift causes continuous unidirectional surface flow and is regarded as an important potential mechanism for dispersal of floating kelp. Other studies have used genetic approaches to determine macroalgae raft trajectory characteristics by inferring source location from genetically similar populations</w:t>
+      </w:r>
+      <w:r>
+        <w:t xml:space="preserve"> </w:t>
+      </w:r>
+      <w:r>
+        <w:t xml:space="preserve">(</w:t>
+      </w:r>
+      <w:r>
+        <w:rPr>
+          <w:b/>
+        </w:rPr>
+        <w:t xml:space="preserve">???</w:t>
+      </w:r>
+      <w:r>
+        <w:t xml:space="preserve">)</w:t>
+      </w:r>
+      <w:r>
+        <w:t xml:space="preserve">. For instance, a study by</w:t>
+      </w:r>
+      <w:r>
+        <w:t xml:space="preserve"> </w:t>
+      </w:r>
+      <w:r>
+        <w:t xml:space="preserve">Fraser, Nikula, and Waters (2011)</w:t>
+      </w:r>
+      <w:r>
+        <w:t xml:space="preserve"> </w:t>
+      </w:r>
+      <w:r>
+        <w:t xml:space="preserve">on the rafting capabilities of</w:t>
+      </w:r>
+      <w:r>
+        <w:t xml:space="preserve"> </w:t>
+      </w:r>
+      <w:r>
+        <w:rPr>
+          <w:i/>
+        </w:rPr>
+        <w:t xml:space="preserve">Durvillaea antarctica</w:t>
+      </w:r>
+      <w:r>
+        <w:t xml:space="preserve"> </w:t>
+      </w:r>
+      <w:r>
+        <w:t xml:space="preserve">used a combination of population genetics and relative age estimate of</w:t>
+      </w:r>
+      <w:r>
+        <w:t xml:space="preserve"> </w:t>
+      </w:r>
+      <w:r>
+        <w:t xml:space="preserve">‘</w:t>
+      </w:r>
+      <w:r>
+        <w:t xml:space="preserve">goosebarnacles</w:t>
+      </w:r>
+      <w:r>
+        <w:t xml:space="preserve">’</w:t>
+      </w:r>
+      <w:r>
+        <w:t xml:space="preserve"> </w:t>
+      </w:r>
+      <w:r>
+        <w:t xml:space="preserve">attached to the raft. The presence of goosebarnacles suggests a long raft time as these species have a slow growth rate, while the genetic analyses showed these species are able to raft up to</w:t>
+      </w:r>
+      <w:r>
+        <w:t xml:space="preserve"> </w:t>
+      </w:r>
+      <m:oMath>
+        <m:r>
+          <m:t>∼</m:t>
+        </m:r>
+      </m:oMath>
+      <w:r>
+        <w:t xml:space="preserve"> </w:t>
+      </w:r>
+      <w:r>
+        <w:t xml:space="preserve">390km from their local origin. The authors suggested that wind and water-movement were the primary influences of trajectory, however, this was only inferred from the genetic results and local climatology data</w:t>
+      </w:r>
+      <w:r>
+        <w:t xml:space="preserve"> </w:t>
+      </w:r>
+      <w:r>
+        <w:t xml:space="preserve">(</w:t>
+      </w:r>
+      <w:r>
+        <w:rPr>
+          <w:b/>
+        </w:rPr>
+        <w:t xml:space="preserve">???</w:t>
+      </w:r>
+      <w:r>
+        <w:t xml:space="preserve">)</w:t>
+      </w:r>
+      <w:r>
+        <w:t xml:space="preserve">. Floating kelp as a passive dispersal mechanism for a range of marine taxa is well recognised and is sometimes referred to the tumble weed of the ocean</w:t>
+      </w:r>
+      <w:r>
+        <w:t xml:space="preserve"> </w:t>
+      </w:r>
+      <w:r>
+        <w:t xml:space="preserve">(</w:t>
+      </w:r>
+      <w:r>
+        <w:rPr>
+          <w:b/>
+        </w:rPr>
+        <w:t xml:space="preserve">???</w:t>
+      </w:r>
+      <w:r>
+        <w:t xml:space="preserve">;</w:t>
+      </w:r>
+      <w:r>
+        <w:t xml:space="preserve"> </w:t>
+      </w:r>
+      <w:r>
+        <w:rPr>
+          <w:b/>
+        </w:rPr>
+        <w:t xml:space="preserve">???</w:t>
+      </w:r>
+      <w:r>
+        <w:t xml:space="preserve">;</w:t>
+      </w:r>
+      <w:r>
+        <w:t xml:space="preserve"> </w:t>
+      </w:r>
+      <w:r>
+        <w:rPr>
+          <w:b/>
+        </w:rPr>
+        <w:t xml:space="preserve">???</w:t>
+      </w:r>
+      <w:r>
+        <w:t xml:space="preserve">;</w:t>
+      </w:r>
+      <w:r>
+        <w:t xml:space="preserve"> </w:t>
+      </w:r>
+      <w:r>
+        <w:rPr>
+          <w:b/>
+        </w:rPr>
+        <w:t xml:space="preserve">???</w:t>
+      </w:r>
+      <w:r>
+        <w:t xml:space="preserve">;</w:t>
+      </w:r>
+      <w:r>
+        <w:t xml:space="preserve"> </w:t>
+      </w:r>
+      <w:r>
+        <w:rPr>
+          <w:b/>
+        </w:rPr>
+        <w:t xml:space="preserve">???</w:t>
+      </w:r>
+      <w:r>
+        <w:t xml:space="preserve">;</w:t>
+      </w:r>
+      <w:r>
+        <w:t xml:space="preserve"> </w:t>
+      </w:r>
+      <w:r>
+        <w:rPr>
+          <w:b/>
+        </w:rPr>
+        <w:t xml:space="preserve">???</w:t>
+      </w:r>
+      <w:r>
+        <w:t xml:space="preserve">;</w:t>
+      </w:r>
+      <w:r>
+        <w:t xml:space="preserve"> </w:t>
+      </w:r>
+      <w:r>
+        <w:rPr>
+          <w:b/>
+        </w:rPr>
+        <w:t xml:space="preserve">???</w:t>
+      </w:r>
+      <w:r>
+        <w:t xml:space="preserve">)</w:t>
+      </w:r>
+      <w:r>
+        <w:t xml:space="preserve">.</w:t>
       </w:r>
     </w:p>
     <w:p>
       <w:pPr>
-        <w:pStyle w:val="FirstParagraph"/>
-      </w:pPr>
-      <w:r>
-        <w:t xml:space="preserve">Highlight the gaps and explain how current study will address gaps</w:t>
+        <w:pStyle w:val="BodyText"/>
+      </w:pPr>
+      <w:r>
+        <w:t xml:space="preserve">Other aspects such as buoyancy and drag also play a role in determining the trajectory and rate of transport for surface floating material. However, the past research on macroalgal trajectory has not investigated these factors which have been shown to be important aspects of trajectory for other materials such as icebergs, marine craft and microplastics. The</w:t>
+      </w:r>
+      <w:r>
+        <w:t xml:space="preserve"> </w:t>
+      </w:r>
+      <w:r>
+        <w:t xml:space="preserve">“</w:t>
+      </w:r>
+      <w:r>
+        <w:t xml:space="preserve">sail</w:t>
+      </w:r>
+      <w:r>
+        <w:t xml:space="preserve">”</w:t>
+      </w:r>
+      <w:r>
+        <w:t xml:space="preserve"> </w:t>
+      </w:r>
+      <w:r>
+        <w:t xml:space="preserve">area of an object floating at sea is the surface area exposed to the wind which results in air form drag, while the area of the object below the surface of the water is exposed to surface currents which result in water form drag. Furthermore, past research conducted within the maritime industry has shown that the size and shape of a vessel determine the relative importance of waves or wind as influencers of trajectory, as well as orientation of the object. If the length of the object is longer than the significant wave height then waves will be the primary influencer of trajectory while the opposite is true for smaller objects where the effect of waves is regarded as negligible</w:t>
+      </w:r>
+      <w:r>
+        <w:t xml:space="preserve"> </w:t>
+      </w:r>
+      <w:r>
+        <w:t xml:space="preserve">(</w:t>
+      </w:r>
+      <w:r>
+        <w:rPr>
+          <w:b/>
+        </w:rPr>
+        <w:t xml:space="preserve">???</w:t>
+      </w:r>
+      <w:r>
+        <w:t xml:space="preserve">;</w:t>
+      </w:r>
+      <w:r>
+        <w:t xml:space="preserve"> </w:t>
+      </w:r>
+      <w:r>
+        <w:rPr>
+          <w:b/>
+        </w:rPr>
+        <w:t xml:space="preserve">???</w:t>
+      </w:r>
+      <w:r>
+        <w:t xml:space="preserve">)</w:t>
+      </w:r>
+      <w:r>
+        <w:t xml:space="preserve">. There are considerable gaps in the literature with regards to macroalgae trajectory such as buoyancy, air form drag, water form drag, epibiont load, growth, fragmentation, size, shape and orientation which have not been investigated numerically in the past.</w:t>
       </w:r>
     </w:p>
     <w:p>
@@ -179,7 +961,93 @@
         <w:pStyle w:val="BodyText"/>
       </w:pPr>
       <w:r>
-        <w:t xml:space="preserve">Aims and objectives</w:t>
+        <w:t xml:space="preserve">In order to determine the coefficients needed for the transport model, a series of experiments are proposed. These experiments will aim to determine aspects of buoyancy, epiphyte growth rates and transport rate, all of which have been regarded as important coefficients needed for an accurate model.</w:t>
+      </w:r>
+    </w:p>
+    <w:p>
+      <w:pPr>
+        <w:pStyle w:val="BodyText"/>
+      </w:pPr>
+      <w:r>
+        <w:t xml:space="preserve">The aim of this experiment was to determine the effects of epibiont growth and tissue fragmentation on the longevity of solitary rafting kelp. The growth rate of epiphytes has been shown to influence kelp raft longevity, with warmer temperatures favoring increased growth rate of epiphytes</w:t>
+      </w:r>
+      <w:r>
+        <w:t xml:space="preserve"> </w:t>
+      </w:r>
+      <w:r>
+        <w:t xml:space="preserve">(Graiff et al. 2016; Macaya et al. 2016;</w:t>
+      </w:r>
+      <w:r>
+        <w:t xml:space="preserve"> </w:t>
+      </w:r>
+      <w:r>
+        <w:rPr>
+          <w:b/>
+        </w:rPr>
+        <w:t xml:space="preserve">???</w:t>
+      </w:r>
+      <w:r>
+        <w:t xml:space="preserve">;</w:t>
+      </w:r>
+      <w:r>
+        <w:t xml:space="preserve"> </w:t>
+      </w:r>
+      <w:r>
+        <w:rPr>
+          <w:b/>
+        </w:rPr>
+        <w:t xml:space="preserve">???</w:t>
+      </w:r>
+      <w:r>
+        <w:t xml:space="preserve">;</w:t>
+      </w:r>
+      <w:r>
+        <w:t xml:space="preserve"> </w:t>
+      </w:r>
+      <w:r>
+        <w:rPr>
+          <w:b/>
+        </w:rPr>
+        <w:t xml:space="preserve">???</w:t>
+      </w:r>
+      <w:r>
+        <w:t xml:space="preserve">;</w:t>
+      </w:r>
+      <w:r>
+        <w:t xml:space="preserve"> </w:t>
+      </w:r>
+      <w:r>
+        <w:rPr>
+          <w:b/>
+        </w:rPr>
+        <w:t xml:space="preserve">???</w:t>
+      </w:r>
+      <w:r>
+        <w:t xml:space="preserve">; Hobday 2000)</w:t>
+      </w:r>
+      <w:r>
+        <w:t xml:space="preserve"> </w:t>
+      </w:r>
+      <w:r>
+        <w:t xml:space="preserve">and thereby decreasing raft longevity. Therefore, increased sea surface temperatures could reduce the dispersal potential of kelp as the increase of epiphyte biomass reduces the buoyancy of kelp rafts, causing them to sink. In addition, tissue fragmentation leads to failure in the structural components of the plant, such as the stipe or pneumatocyst, which become filled with water and sink. Other factors such as herbivory and solar radiation have also been identified as important in determining the persistence of kelp rafts in the ocean. Finally, previous work has shown epiphytic species differ in their distributions along the kelp plant. For example, in South Africa Gelidium vittatum (Linnaeus) Kützing grows on the stipe or on the limpet Cymbula compressa (Linnaeus, 1758) that in turn inhabits kelp stipes, while Carpoblepharis flaccida (J.V.Lamouroux) Kützing grows on the fronds</w:t>
+      </w:r>
+      <w:r>
+        <w:t xml:space="preserve"> </w:t>
+      </w:r>
+      <w:r>
+        <w:t xml:space="preserve">(</w:t>
+      </w:r>
+      <w:r>
+        <w:rPr>
+          <w:b/>
+        </w:rPr>
+        <w:t xml:space="preserve">???</w:t>
+      </w:r>
+      <w:r>
+        <w:t xml:space="preserve">)</w:t>
+      </w:r>
+      <w:r>
+        <w:t xml:space="preserve">. This experiment will also help characterise the distribution of epiphytic algae species along E. maxima sporophytes.</w:t>
       </w:r>
     </w:p>
     <w:p>
@@ -196,82 +1064,1689 @@
       <w:pPr>
         <w:pStyle w:val="Heading2"/>
       </w:pPr>
-      <w:bookmarkStart w:id="22" w:name="study-species"/>
-      <w:r>
-        <w:t xml:space="preserve">Study species</w:t>
+      <w:bookmarkStart w:id="22" w:name="model-and-parameterisation"/>
+      <w:r>
+        <w:t xml:space="preserve">Model and parameterisation</w:t>
       </w:r>
       <w:bookmarkEnd w:id="22"/>
     </w:p>
     <w:p>
       <w:pPr>
-        <w:pStyle w:val="Heading2"/>
-      </w:pPr>
-      <w:bookmarkStart w:id="23" w:name="study-site"/>
-      <w:r>
-        <w:t xml:space="preserve">Study site</w:t>
+        <w:pStyle w:val="FirstParagraph"/>
+      </w:pPr>
+      <w:r>
+        <w:t xml:space="preserve">Numerical calculations of particle trajectory with a Lagrangian method</w:t>
+      </w:r>
+      <w:r>
+        <w:t xml:space="preserve"> </w:t>
+      </w:r>
+      <w:r>
+        <w:t xml:space="preserve">(Delandmeter and Van Sebille 2019)</w:t>
+      </w:r>
+      <w:r>
+        <w:t xml:space="preserve">, and be described by the equation</w:t>
+      </w:r>
+    </w:p>
+    <w:p>
+      <w:pPr>
+        <w:pStyle w:val="BodyText"/>
+      </w:pPr>
+      <m:oMathPara>
+        <m:oMathParaPr>
+          <m:jc m:val="center"/>
+        </m:oMathParaPr>
+        <m:oMath>
+          <m:r>
+            <m:t>X</m:t>
+          </m:r>
+          <m:r>
+            <m:t>(</m:t>
+          </m:r>
+          <m:r>
+            <m:t>t</m:t>
+          </m:r>
+          <m:r>
+            <m:t>+</m:t>
+          </m:r>
+          <m:r>
+            <m:t>Δ</m:t>
+          </m:r>
+          <m:r>
+            <m:t>t</m:t>
+          </m:r>
+          <m:r>
+            <m:t>)</m:t>
+          </m:r>
+          <m:r>
+            <m:t>=</m:t>
+          </m:r>
+          <m:r>
+            <m:t>X</m:t>
+          </m:r>
+          <m:r>
+            <m:t>(</m:t>
+          </m:r>
+          <m:r>
+            <m:t>t</m:t>
+          </m:r>
+          <m:r>
+            <m:t>)</m:t>
+          </m:r>
+          <m:r>
+            <m:t>+</m:t>
+          </m:r>
+          <m:nary>
+            <m:naryPr>
+              <m:chr m:val="∫"/>
+              <m:limLoc m:val="subSup"/>
+              <m:subHide m:val="0"/>
+              <m:supHide m:val="0"/>
+            </m:naryPr>
+            <m:sub>
+              <m:r>
+                <m:t>t</m:t>
+              </m:r>
+            </m:sub>
+            <m:sup>
+              <m:r>
+                <m:t>t</m:t>
+              </m:r>
+              <m:r>
+                <m:t>+</m:t>
+              </m:r>
+              <m:r>
+                <m:t>Δ</m:t>
+              </m:r>
+              <m:r>
+                <m:t>t</m:t>
+              </m:r>
+            </m:sup>
+            <m:e>
+              <m:r>
+                <m:t>v</m:t>
+              </m:r>
+            </m:e>
+          </m:nary>
+          <m:r>
+            <m:t>(</m:t>
+          </m:r>
+          <m:r>
+            <m:t>x</m:t>
+          </m:r>
+          <m:r>
+            <m:t>,</m:t>
+          </m:r>
+          <m:r>
+            <m:t>τ</m:t>
+          </m:r>
+          <m:r>
+            <m:t>)</m:t>
+          </m:r>
+          <m:r>
+            <m:t>d</m:t>
+          </m:r>
+          <m:r>
+            <m:t>τ</m:t>
+          </m:r>
+          <m:r>
+            <m:t>+</m:t>
+          </m:r>
+          <m:r>
+            <m:t>Δ</m:t>
+          </m:r>
+          <m:sSub>
+            <m:e>
+              <m:r>
+                <m:t>X</m:t>
+              </m:r>
+            </m:e>
+            <m:sub>
+              <m:r>
+                <m:t>b</m:t>
+              </m:r>
+            </m:sub>
+          </m:sSub>
+          <m:r>
+            <m:t>(</m:t>
+          </m:r>
+          <m:r>
+            <m:t>t</m:t>
+          </m:r>
+          <m:r>
+            <m:t>)</m:t>
+          </m:r>
+        </m:oMath>
+      </m:oMathPara>
+    </w:p>
+    <w:p>
+      <w:pPr>
+        <w:pStyle w:val="FirstParagraph"/>
+      </w:pPr>
+      <w:r>
+        <w:t xml:space="preserve">where</w:t>
+      </w:r>
+      <w:r>
+        <w:t xml:space="preserve"> </w:t>
+      </w:r>
+      <m:oMath>
+        <m:r>
+          <m:t>X</m:t>
+        </m:r>
+      </m:oMath>
+      <w:r>
+        <w:t xml:space="preserve"> </w:t>
+      </w:r>
+      <w:r>
+        <w:t xml:space="preserve">is the three-dimensional position of a particle,</w:t>
+      </w:r>
+      <w:r>
+        <w:t xml:space="preserve"> </w:t>
+      </w:r>
+      <m:oMath>
+        <m:r>
+          <m:t>v</m:t>
+        </m:r>
+        <m:r>
+          <m:t>(</m:t>
+        </m:r>
+        <m:r>
+          <m:t>x</m:t>
+        </m:r>
+        <m:r>
+          <m:t>,</m:t>
+        </m:r>
+        <m:r>
+          <m:t>t</m:t>
+        </m:r>
+        <m:r>
+          <m:t>)</m:t>
+        </m:r>
+      </m:oMath>
+      <w:r>
+        <w:t xml:space="preserve"> </w:t>
+      </w:r>
+      <w:r>
+        <w:t xml:space="preserve">is the three-dimensional velocity field at the location in the ocean model,</w:t>
+      </w:r>
+      <w:r>
+        <w:t xml:space="preserve"> </w:t>
+      </w:r>
+      <m:oMath>
+        <m:sSub>
+          <m:e>
+            <m:r>
+              <m:t>X</m:t>
+            </m:r>
+          </m:e>
+          <m:sub>
+            <m:r>
+              <m:t>b</m:t>
+            </m:r>
+          </m:sub>
+        </m:sSub>
+        <m:r>
+          <m:t>(</m:t>
+        </m:r>
+        <m:r>
+          <m:t>t</m:t>
+        </m:r>
+        <m:r>
+          <m:t>)</m:t>
+        </m:r>
+      </m:oMath>
+      <w:r>
+        <w:t xml:space="preserve"> </w:t>
+      </w:r>
+      <w:r>
+        <w:t xml:space="preserve">is a change in position due to</w:t>
+      </w:r>
+      <w:r>
+        <w:t xml:space="preserve"> </w:t>
+      </w:r>
+      <w:r>
+        <w:t xml:space="preserve">‘</w:t>
+      </w:r>
+      <w:r>
+        <w:t xml:space="preserve">behaviour</w:t>
+      </w:r>
+      <w:r>
+        <w:t xml:space="preserve">’</w:t>
+      </w:r>
+      <w:r>
+        <w:t xml:space="preserve"> </w:t>
+      </w:r>
+      <w:r>
+        <w:t xml:space="preserve">of the particle. This can range from swimming in fish to sinking or beaching.</w:t>
+      </w:r>
+    </w:p>
+    <w:p>
+      <w:pPr>
+        <w:pStyle w:val="BodyText"/>
+      </w:pPr>
+      <w:r>
+        <w:t xml:space="preserve">The model is based on parameterisations that have been used for previous studies investigating iceberg, capsized marine vessels and microplastics. It should be noted that most of the previous studies regarding macroalgae trajectory have investigated rafts and not solitary floating individuals. A kelp raft will vary in size and can range from a few meters across to large dense mats the size of a sports field. Furthermore, some authors suggest that most macroalgae become entangled through ocean currents and not through the hydrodynamic forces that dislodge them. In addition, large kelp rafts are not a characteristics around the coast of the Cape Peninsula but rather solitary kelp are (Pers. Obs). Therefore, the trajectory of solitary</w:t>
+      </w:r>
+      <w:r>
+        <w:t xml:space="preserve"> </w:t>
+      </w:r>
+      <w:r>
+        <w:rPr>
+          <w:i/>
+        </w:rPr>
+        <w:t xml:space="preserve">E. maxima</w:t>
+      </w:r>
+      <w:r>
+        <w:t xml:space="preserve"> </w:t>
+      </w:r>
+      <w:r>
+        <w:t xml:space="preserve">individuals will be considered. Previous studies have made the assumption that kelp rafts move with the same velocity as the ocean current, and instead model a ensemble of particles which trajectories are determined by a combination of ocean currents and/or the effects of winds on currents. In addition, these studies assume the particle is fully buoyant and does not vary with time.</w:t>
+      </w:r>
+    </w:p>
+    <w:p>
+      <w:pPr>
+        <w:pStyle w:val="BodyText"/>
+      </w:pPr>
+      <w:r>
+        <w:t xml:space="preserve">The the velocity of the kelp sporophyte is a function of mass and time, as the mass of the individual will vary temporarily with changes in growth rate, fragmentation and epibiont load (mass), which in turn will effect buoyancy and thereby the surface area exposed to wind drag and seawater drag. A momentum equation can be used to describe how the mass of the kelp individual changes temporarily. A previous study by</w:t>
+      </w:r>
+      <w:r>
+        <w:t xml:space="preserve"> </w:t>
+      </w:r>
+      <w:r>
+        <w:t xml:space="preserve">(</w:t>
+      </w:r>
+      <w:r>
+        <w:rPr>
+          <w:b/>
+        </w:rPr>
+        <w:t xml:space="preserve">???</w:t>
+      </w:r>
+      <w:r>
+        <w:t xml:space="preserve">)</w:t>
+      </w:r>
+      <w:r>
+        <w:t xml:space="preserve"> </w:t>
+      </w:r>
+      <w:r>
+        <w:t xml:space="preserve">who used this approach to describe the change in velocity of an iceberg over time which has been adapted to suite the current project; and taking into account the additional parameterisitions:</w:t>
+      </w:r>
+    </w:p>
+    <w:p>
+      <w:pPr>
+        <w:pStyle w:val="BodyText"/>
+      </w:pPr>
+      <m:oMathPara>
+        <m:oMathParaPr>
+          <m:jc m:val="center"/>
+        </m:oMathParaPr>
+        <m:oMath>
+          <m:r>
+            <m:t>m</m:t>
+          </m:r>
+          <m:f>
+            <m:fPr>
+              <m:type m:val="bar"/>
+            </m:fPr>
+            <m:num>
+              <m:r>
+                <m:t>d</m:t>
+              </m:r>
+              <m:sSub>
+                <m:e>
+                  <m:r>
+                    <m:t>u</m:t>
+                  </m:r>
+                </m:e>
+                <m:sub>
+                  <m:r>
+                    <m:t>i</m:t>
+                  </m:r>
+                </m:sub>
+              </m:sSub>
+            </m:num>
+            <m:den>
+              <m:r>
+                <m:t>d</m:t>
+              </m:r>
+              <m:r>
+                <m:t>t</m:t>
+              </m:r>
+            </m:den>
+          </m:f>
+          <m:r>
+            <m:t>=</m:t>
+          </m:r>
+          <m:sSub>
+            <m:e>
+              <m:r>
+                <m:t>F</m:t>
+              </m:r>
+            </m:e>
+            <m:sub>
+              <m:r>
+                <m:t>c</m:t>
+              </m:r>
+              <m:r>
+                <m:t>o</m:t>
+              </m:r>
+              <m:r>
+                <m:t>r</m:t>
+              </m:r>
+              <m:r>
+                <m:t>r</m:t>
+              </m:r>
+            </m:sub>
+          </m:sSub>
+          <m:r>
+            <m:t>+</m:t>
+          </m:r>
+          <m:sSub>
+            <m:e>
+              <m:r>
+                <m:t>F</m:t>
+              </m:r>
+            </m:e>
+            <m:sub>
+              <m:r>
+                <m:t>a</m:t>
+              </m:r>
+            </m:sub>
+          </m:sSub>
+          <m:r>
+            <m:t>+</m:t>
+          </m:r>
+          <m:sSub>
+            <m:e>
+              <m:r>
+                <m:t>F</m:t>
+              </m:r>
+            </m:e>
+            <m:sub>
+              <m:r>
+                <m:t>c</m:t>
+              </m:r>
+            </m:sub>
+          </m:sSub>
+          <m:r>
+            <m:t>+</m:t>
+          </m:r>
+          <m:sSub>
+            <m:e>
+              <m:r>
+                <m:t>F</m:t>
+              </m:r>
+            </m:e>
+            <m:sub>
+              <m:r>
+                <m:t>r</m:t>
+              </m:r>
+            </m:sub>
+          </m:sSub>
+          <m:r>
+            <m:t>+</m:t>
+          </m:r>
+          <m:sSub>
+            <m:e>
+              <m:r>
+                <m:t>F</m:t>
+              </m:r>
+            </m:e>
+            <m:sub>
+              <m:r>
+                <m:t>e</m:t>
+              </m:r>
+            </m:sub>
+          </m:sSub>
+        </m:oMath>
+      </m:oMathPara>
+    </w:p>
+    <w:p>
+      <w:pPr>
+        <w:pStyle w:val="FirstParagraph"/>
+      </w:pPr>
+      <w:r>
+        <w:t xml:space="preserve">where</w:t>
+      </w:r>
+      <w:r>
+        <w:t xml:space="preserve"> </w:t>
+      </w:r>
+      <m:oMath>
+        <m:r>
+          <m:t>m</m:t>
+        </m:r>
+      </m:oMath>
+      <w:r>
+        <w:t xml:space="preserve"> </w:t>
+      </w:r>
+      <w:r>
+        <w:t xml:space="preserve">is the overall kelp mass,</w:t>
+      </w:r>
+      <w:r>
+        <w:t xml:space="preserve"> </w:t>
+      </w:r>
+      <m:oMath>
+        <m:sSub>
+          <m:e>
+            <m:r>
+              <m:t>V</m:t>
+            </m:r>
+          </m:e>
+          <m:sub>
+            <m:r>
+              <m:t>i</m:t>
+            </m:r>
+          </m:sub>
+        </m:sSub>
+      </m:oMath>
+      <w:r>
+        <w:t xml:space="preserve"> </w:t>
+      </w:r>
+      <w:r>
+        <w:t xml:space="preserve">is the initial kelp velocity,</w:t>
+      </w:r>
+      <w:r>
+        <w:t xml:space="preserve"> </w:t>
+      </w:r>
+      <m:oMath>
+        <m:r>
+          <m:t>d</m:t>
+        </m:r>
+      </m:oMath>
+      <w:r>
+        <w:t xml:space="preserve"> </w:t>
+      </w:r>
+      <w:r>
+        <w:t xml:space="preserve">is the distance,</w:t>
+      </w:r>
+      <w:r>
+        <w:t xml:space="preserve"> </w:t>
+      </w:r>
+      <m:oMath>
+        <m:sSub>
+          <m:e>
+            <m:r>
+              <m:t>F</m:t>
+            </m:r>
+          </m:e>
+          <m:sub>
+            <m:r>
+              <m:t>c</m:t>
+            </m:r>
+            <m:r>
+              <m:t>o</m:t>
+            </m:r>
+            <m:r>
+              <m:t>r</m:t>
+            </m:r>
+            <m:r>
+              <m:t>r</m:t>
+            </m:r>
+          </m:sub>
+        </m:sSub>
+      </m:oMath>
+      <w:r>
+        <w:t xml:space="preserve"> </w:t>
+      </w:r>
+      <w:r>
+        <w:t xml:space="preserve">is Coriolis Force,</w:t>
+      </w:r>
+      <w:r>
+        <w:t xml:space="preserve"> </w:t>
+      </w:r>
+      <m:oMath>
+        <m:sSub>
+          <m:e>
+            <m:r>
+              <m:t>F</m:t>
+            </m:r>
+          </m:e>
+          <m:sub>
+            <m:r>
+              <m:t>a</m:t>
+            </m:r>
+          </m:sub>
+        </m:sSub>
+      </m:oMath>
+      <w:r>
+        <w:t xml:space="preserve"> </w:t>
+      </w:r>
+      <w:r>
+        <w:t xml:space="preserve">is the air drag force,</w:t>
+      </w:r>
+      <w:r>
+        <w:t xml:space="preserve"> </w:t>
+      </w:r>
+      <m:oMath>
+        <m:sSub>
+          <m:e>
+            <m:r>
+              <m:t>F</m:t>
+            </m:r>
+          </m:e>
+          <m:sub>
+            <m:r>
+              <m:t>c</m:t>
+            </m:r>
+          </m:sub>
+        </m:sSub>
+      </m:oMath>
+      <w:r>
+        <w:t xml:space="preserve"> </w:t>
+      </w:r>
+      <w:r>
+        <w:t xml:space="preserve">is the seawater drag force,</w:t>
+      </w:r>
+      <w:r>
+        <w:t xml:space="preserve"> </w:t>
+      </w:r>
+      <m:oMath>
+        <m:sSub>
+          <m:e>
+            <m:r>
+              <m:t>F</m:t>
+            </m:r>
+          </m:e>
+          <m:sub>
+            <m:r>
+              <m:t>r</m:t>
+            </m:r>
+          </m:sub>
+        </m:sSub>
+      </m:oMath>
+      <w:r>
+        <w:t xml:space="preserve"> </w:t>
+      </w:r>
+      <w:r>
+        <w:t xml:space="preserve">is the effect of waves on the kelp,</w:t>
+      </w:r>
+      <w:r>
+        <w:t xml:space="preserve"> </w:t>
+      </w:r>
+      <m:oMath>
+        <m:sSub>
+          <m:e>
+            <m:r>
+              <m:t>F</m:t>
+            </m:r>
+          </m:e>
+          <m:sub>
+            <m:r>
+              <m:t>e</m:t>
+            </m:r>
+          </m:sub>
+        </m:sSub>
+      </m:oMath>
+      <w:r>
+        <w:t xml:space="preserve"> </w:t>
+      </w:r>
+      <w:r>
+        <w:t xml:space="preserve">is the epibiont load force.</w:t>
+      </w:r>
+    </w:p>
+    <w:p>
+      <w:pPr>
+        <w:pStyle w:val="BodyText"/>
+      </w:pPr>
+      <w:r>
+        <w:t xml:space="preserve">The holdfast, stipe and kelp-head (fronds, primary blade and pneomatocyst) will the the focus of calculating the overall seawater drag force. Past studies refer to the surface area of the object exposed to wind forces as the</w:t>
+      </w:r>
+      <w:r>
+        <w:t xml:space="preserve"> </w:t>
+      </w:r>
+      <w:r>
+        <w:t xml:space="preserve">“</w:t>
+      </w:r>
+      <w:r>
+        <w:t xml:space="preserve">sail</w:t>
+      </w:r>
+      <w:r>
+        <w:t xml:space="preserve">”</w:t>
+      </w:r>
+      <w:r>
+        <w:t xml:space="preserve"> </w:t>
+      </w:r>
+      <w:r>
+        <w:t xml:space="preserve">area/volume, and the surface area exposed to the waves as the</w:t>
+      </w:r>
+      <w:r>
+        <w:t xml:space="preserve"> </w:t>
+      </w:r>
+      <w:r>
+        <w:t xml:space="preserve">“</w:t>
+      </w:r>
+      <w:r>
+        <w:t xml:space="preserve">keel</w:t>
+      </w:r>
+      <w:r>
+        <w:t xml:space="preserve">”</w:t>
+      </w:r>
+      <w:r>
+        <w:t xml:space="preserve"> </w:t>
+      </w:r>
+      <w:r>
+        <w:t xml:space="preserve">area/volume. The volume of the objects is required to calculate the seawater drag force and is expressed as,</w:t>
+      </w:r>
+    </w:p>
+    <w:p>
+      <w:pPr>
+        <w:pStyle w:val="BodyText"/>
+      </w:pPr>
+      <m:oMathPara>
+        <m:oMathParaPr>
+          <m:jc m:val="center"/>
+        </m:oMathParaPr>
+        <m:oMath>
+          <m:sSub>
+            <m:e>
+              <m:r>
+                <m:t>F</m:t>
+              </m:r>
+            </m:e>
+            <m:sub>
+              <m:r>
+                <m:t>c</m:t>
+              </m:r>
+            </m:sub>
+          </m:sSub>
+          <m:r>
+            <m:t>=</m:t>
+          </m:r>
+          <m:sSub>
+            <m:e>
+              <m:r>
+                <m:t>F</m:t>
+              </m:r>
+            </m:e>
+            <m:sub>
+              <m:r>
+                <m:t>k</m:t>
+              </m:r>
+              <m:r>
+                <m:t>e</m:t>
+              </m:r>
+              <m:r>
+                <m:t>l</m:t>
+              </m:r>
+              <m:r>
+                <m:t>p</m:t>
+              </m:r>
+              <m:r>
+                <m:t>h</m:t>
+              </m:r>
+              <m:r>
+                <m:t>e</m:t>
+              </m:r>
+              <m:r>
+                <m:t>a</m:t>
+              </m:r>
+              <m:r>
+                <m:t>d</m:t>
+              </m:r>
+            </m:sub>
+          </m:sSub>
+          <m:r>
+            <m:t>+</m:t>
+          </m:r>
+          <m:sSub>
+            <m:e>
+              <m:r>
+                <m:t>F</m:t>
+              </m:r>
+            </m:e>
+            <m:sub>
+              <m:r>
+                <m:t>h</m:t>
+              </m:r>
+              <m:r>
+                <m:t>o</m:t>
+              </m:r>
+              <m:r>
+                <m:t>l</m:t>
+              </m:r>
+              <m:r>
+                <m:t>d</m:t>
+              </m:r>
+              <m:r>
+                <m:t>f</m:t>
+              </m:r>
+              <m:r>
+                <m:t>a</m:t>
+              </m:r>
+              <m:r>
+                <m:t>s</m:t>
+              </m:r>
+              <m:r>
+                <m:t>t</m:t>
+              </m:r>
+            </m:sub>
+          </m:sSub>
+          <m:r>
+            <m:t>+</m:t>
+          </m:r>
+          <m:sSub>
+            <m:e>
+              <m:r>
+                <m:t>F</m:t>
+              </m:r>
+            </m:e>
+            <m:sub>
+              <m:r>
+                <m:t>s</m:t>
+              </m:r>
+              <m:r>
+                <m:t>t</m:t>
+              </m:r>
+              <m:r>
+                <m:t>i</m:t>
+              </m:r>
+              <m:r>
+                <m:t>p</m:t>
+              </m:r>
+              <m:r>
+                <m:t>e</m:t>
+              </m:r>
+              <m:r>
+                <m:t>k</m:t>
+              </m:r>
+              <m:r>
+                <m:t>e</m:t>
+              </m:r>
+              <m:r>
+                <m:t>e</m:t>
+              </m:r>
+              <m:r>
+                <m:t>l</m:t>
+              </m:r>
+            </m:sub>
+          </m:sSub>
+        </m:oMath>
+      </m:oMathPara>
+    </w:p>
+    <w:p>
+      <w:pPr>
+        <w:pStyle w:val="FirstParagraph"/>
+      </w:pPr>
+      <w:r>
+        <w:t xml:space="preserve">where</w:t>
+      </w:r>
+      <w:r>
+        <w:t xml:space="preserve"> </w:t>
+      </w:r>
+      <m:oMath>
+        <m:sSub>
+          <m:e>
+            <m:r>
+              <m:t>F</m:t>
+            </m:r>
+          </m:e>
+          <m:sub>
+            <m:r>
+              <m:t>c</m:t>
+            </m:r>
+          </m:sub>
+        </m:sSub>
+      </m:oMath>
+      <w:r>
+        <w:t xml:space="preserve"> </w:t>
+      </w:r>
+      <w:r>
+        <w:t xml:space="preserve">is overall seawater drag force,</w:t>
+      </w:r>
+      <w:r>
+        <w:t xml:space="preserve"> </w:t>
+      </w:r>
+      <m:oMath>
+        <m:sSub>
+          <m:e>
+            <m:r>
+              <m:t>F</m:t>
+            </m:r>
+          </m:e>
+          <m:sub>
+            <m:r>
+              <m:t>k</m:t>
+            </m:r>
+            <m:r>
+              <m:t>e</m:t>
+            </m:r>
+            <m:r>
+              <m:t>l</m:t>
+            </m:r>
+            <m:r>
+              <m:t>p</m:t>
+            </m:r>
+            <m:r>
+              <m:t>h</m:t>
+            </m:r>
+            <m:r>
+              <m:t>e</m:t>
+            </m:r>
+            <m:r>
+              <m:t>a</m:t>
+            </m:r>
+            <m:r>
+              <m:t>d</m:t>
+            </m:r>
+          </m:sub>
+        </m:sSub>
+      </m:oMath>
+      <w:r>
+        <w:t xml:space="preserve"> </w:t>
+      </w:r>
+      <w:r>
+        <w:t xml:space="preserve">is the estimated drag coefficient for the top portion of the plant (fronds, primary blade, pnuematocyst),</w:t>
+      </w:r>
+      <w:r>
+        <w:t xml:space="preserve"> </w:t>
+      </w:r>
+      <m:oMath>
+        <m:sSub>
+          <m:e>
+            <m:r>
+              <m:t>V</m:t>
+            </m:r>
+          </m:e>
+          <m:sub>
+            <m:r>
+              <m:t>h</m:t>
+            </m:r>
+            <m:r>
+              <m:t>o</m:t>
+            </m:r>
+            <m:r>
+              <m:t>l</m:t>
+            </m:r>
+            <m:r>
+              <m:t>d</m:t>
+            </m:r>
+            <m:r>
+              <m:t>f</m:t>
+            </m:r>
+            <m:r>
+              <m:t>a</m:t>
+            </m:r>
+            <m:r>
+              <m:t>s</m:t>
+            </m:r>
+            <m:r>
+              <m:t>t</m:t>
+            </m:r>
+          </m:sub>
+        </m:sSub>
+      </m:oMath>
+      <w:r>
+        <w:t xml:space="preserve"> </w:t>
+      </w:r>
+      <w:r>
+        <w:t xml:space="preserve">is the estimated drag coefficient for the holdfast,</w:t>
+      </w:r>
+      <w:r>
+        <w:t xml:space="preserve"> </w:t>
+      </w:r>
+      <m:oMath>
+        <m:sSub>
+          <m:e>
+            <m:r>
+              <m:t>V</m:t>
+            </m:r>
+          </m:e>
+          <m:sub>
+            <m:r>
+              <m:t>s</m:t>
+            </m:r>
+            <m:r>
+              <m:t>t</m:t>
+            </m:r>
+            <m:r>
+              <m:t>i</m:t>
+            </m:r>
+            <m:r>
+              <m:t>p</m:t>
+            </m:r>
+            <m:r>
+              <m:t>e</m:t>
+            </m:r>
+            <m:r>
+              <m:t>k</m:t>
+            </m:r>
+            <m:r>
+              <m:t>e</m:t>
+            </m:r>
+            <m:r>
+              <m:t>e</m:t>
+            </m:r>
+            <m:r>
+              <m:t>l</m:t>
+            </m:r>
+          </m:sub>
+        </m:sSub>
+      </m:oMath>
+      <w:r>
+        <w:t xml:space="preserve"> </w:t>
+      </w:r>
+      <w:r>
+        <w:t xml:space="preserve">is the estimated drag coefficient for the volume of the stipe submerged. The assumption made is that the kelp-head and holdfast will not change in volume while floating and that the entire holdfast will be submerged. Provided the exposed volume of the kelp exposed to the air is know the submerged portion</w:t>
+      </w:r>
+      <w:r>
+        <w:t xml:space="preserve"> </w:t>
+      </w:r>
+      <m:oMath>
+        <m:sSub>
+          <m:e>
+            <m:r>
+              <m:t>V</m:t>
+            </m:r>
+          </m:e>
+          <m:sub>
+            <m:r>
+              <m:t>s</m:t>
+            </m:r>
+            <m:r>
+              <m:t>t</m:t>
+            </m:r>
+            <m:r>
+              <m:t>i</m:t>
+            </m:r>
+            <m:r>
+              <m:t>p</m:t>
+            </m:r>
+            <m:r>
+              <m:t>e</m:t>
+            </m:r>
+            <m:r>
+              <m:t>k</m:t>
+            </m:r>
+            <m:r>
+              <m:t>e</m:t>
+            </m:r>
+            <m:r>
+              <m:t>e</m:t>
+            </m:r>
+            <m:r>
+              <m:t>l</m:t>
+            </m:r>
+          </m:sub>
+        </m:sSub>
+      </m:oMath>
+      <w:r>
+        <w:t xml:space="preserve"> </w:t>
+      </w:r>
+      <w:r>
+        <w:t xml:space="preserve">and overall mass can be calculated based on Archimedes law</w:t>
+      </w:r>
+      <w:r>
+        <w:t xml:space="preserve"> </w:t>
+      </w:r>
+      <w:r>
+        <w:t xml:space="preserve">(</w:t>
+      </w:r>
+      <w:r>
+        <w:rPr>
+          <w:b/>
+        </w:rPr>
+        <w:t xml:space="preserve">???</w:t>
+      </w:r>
+      <w:r>
+        <w:t xml:space="preserve">)</w:t>
+      </w:r>
+      <w:r>
+        <w:t xml:space="preserve">:</w:t>
+      </w:r>
+    </w:p>
+    <w:p>
+      <w:pPr>
+        <w:pStyle w:val="BodyText"/>
+      </w:pPr>
+      <m:oMathPara>
+        <m:oMathParaPr>
+          <m:jc m:val="center"/>
+        </m:oMathParaPr>
+        <m:oMath>
+          <m:sSub>
+            <m:e>
+              <m:r>
+                <m:t>V</m:t>
+              </m:r>
+            </m:e>
+            <m:sub>
+              <m:r>
+                <m:t>s</m:t>
+              </m:r>
+              <m:r>
+                <m:t>t</m:t>
+              </m:r>
+              <m:r>
+                <m:t>i</m:t>
+              </m:r>
+              <m:r>
+                <m:t>p</m:t>
+              </m:r>
+              <m:r>
+                <m:t>e</m:t>
+              </m:r>
+              <m:r>
+                <m:t>k</m:t>
+              </m:r>
+              <m:r>
+                <m:t>e</m:t>
+              </m:r>
+              <m:r>
+                <m:t>e</m:t>
+              </m:r>
+              <m:r>
+                <m:t>l</m:t>
+              </m:r>
+            </m:sub>
+          </m:sSub>
+          <m:r>
+            <m:t>=</m:t>
+          </m:r>
+          <m:sSub>
+            <m:e>
+              <m:r>
+                <m:t>V</m:t>
+              </m:r>
+            </m:e>
+            <m:sub>
+              <m:r>
+                <m:t>s</m:t>
+              </m:r>
+              <m:r>
+                <m:t>t</m:t>
+              </m:r>
+              <m:r>
+                <m:t>i</m:t>
+              </m:r>
+              <m:r>
+                <m:t>p</m:t>
+              </m:r>
+              <m:r>
+                <m:t>e</m:t>
+              </m:r>
+              <m:r>
+                <m:t>s</m:t>
+              </m:r>
+              <m:r>
+                <m:t>a</m:t>
+              </m:r>
+              <m:r>
+                <m:t>i</m:t>
+              </m:r>
+              <m:r>
+                <m:t>l</m:t>
+              </m:r>
+            </m:sub>
+          </m:sSub>
+          <m:f>
+            <m:fPr>
+              <m:type m:val="bar"/>
+            </m:fPr>
+            <m:num>
+              <m:sSub>
+                <m:e>
+                  <m:r>
+                    <m:t>p</m:t>
+                  </m:r>
+                </m:e>
+                <m:sub>
+                  <m:r>
+                    <m:t>i</m:t>
+                  </m:r>
+                  <m:r>
+                    <m:t>c</m:t>
+                  </m:r>
+                  <m:r>
+                    <m:t>e</m:t>
+                  </m:r>
+                </m:sub>
+              </m:sSub>
+            </m:num>
+            <m:den>
+              <m:sSub>
+                <m:e>
+                  <m:r>
+                    <m:t>p</m:t>
+                  </m:r>
+                </m:e>
+                <m:sub>
+                  <m:r>
+                    <m:t>w</m:t>
+                  </m:r>
+                </m:sub>
+              </m:sSub>
+              <m:r>
+                <m:t>−</m:t>
+              </m:r>
+              <m:sSub>
+                <m:e>
+                  <m:r>
+                    <m:t>p</m:t>
+                  </m:r>
+                </m:e>
+                <m:sub>
+                  <m:r>
+                    <m:t>i</m:t>
+                  </m:r>
+                  <m:r>
+                    <m:t>c</m:t>
+                  </m:r>
+                  <m:r>
+                    <m:t>e</m:t>
+                  </m:r>
+                </m:sub>
+              </m:sSub>
+            </m:den>
+          </m:f>
+        </m:oMath>
+      </m:oMathPara>
+    </w:p>
+    <w:p>
+      <w:pPr>
+        <w:pStyle w:val="FirstParagraph"/>
+      </w:pPr>
+      <w:r>
+        <w:t xml:space="preserve">,</w:t>
+      </w:r>
+    </w:p>
+    <w:p>
+      <w:pPr>
+        <w:pStyle w:val="BodyText"/>
+      </w:pPr>
+      <m:oMathPara>
+        <m:oMathParaPr>
+          <m:jc m:val="center"/>
+        </m:oMathParaPr>
+        <m:oMath>
+          <m:r>
+            <m:t>m</m:t>
+          </m:r>
+          <m:r>
+            <m:t>=</m:t>
+          </m:r>
+          <m:r>
+            <m:t>(</m:t>
+          </m:r>
+          <m:sSub>
+            <m:e>
+              <m:r>
+                <m:t>V</m:t>
+              </m:r>
+            </m:e>
+            <m:sub>
+              <m:r>
+                <m:t>s</m:t>
+              </m:r>
+              <m:r>
+                <m:t>t</m:t>
+              </m:r>
+              <m:r>
+                <m:t>i</m:t>
+              </m:r>
+              <m:r>
+                <m:t>p</m:t>
+              </m:r>
+              <m:r>
+                <m:t>e</m:t>
+              </m:r>
+              <m:r>
+                <m:t>s</m:t>
+              </m:r>
+              <m:r>
+                <m:t>a</m:t>
+              </m:r>
+              <m:r>
+                <m:t>i</m:t>
+              </m:r>
+              <m:r>
+                <m:t>l</m:t>
+              </m:r>
+            </m:sub>
+          </m:sSub>
+          <m:r>
+            <m:t>+</m:t>
+          </m:r>
+          <m:sSub>
+            <m:e>
+              <m:r>
+                <m:t>V</m:t>
+              </m:r>
+            </m:e>
+            <m:sub>
+              <m:r>
+                <m:t>s</m:t>
+              </m:r>
+              <m:r>
+                <m:t>t</m:t>
+              </m:r>
+              <m:r>
+                <m:t>i</m:t>
+              </m:r>
+              <m:r>
+                <m:t>p</m:t>
+              </m:r>
+              <m:r>
+                <m:t>e</m:t>
+              </m:r>
+              <m:r>
+                <m:t>k</m:t>
+              </m:r>
+              <m:r>
+                <m:t>e</m:t>
+              </m:r>
+              <m:r>
+                <m:t>e</m:t>
+              </m:r>
+              <m:r>
+                <m:t>l</m:t>
+              </m:r>
+            </m:sub>
+          </m:sSub>
+          <m:r>
+            <m:t>)</m:t>
+          </m:r>
+          <m:sSub>
+            <m:e>
+              <m:r>
+                <m:t>p</m:t>
+              </m:r>
+            </m:e>
+            <m:sub>
+              <m:r>
+                <m:t>i</m:t>
+              </m:r>
+              <m:r>
+                <m:t>c</m:t>
+              </m:r>
+              <m:r>
+                <m:t>e</m:t>
+              </m:r>
+            </m:sub>
+          </m:sSub>
+          <m:r>
+            <m:t>=</m:t>
+          </m:r>
+          <m:r>
+            <m:t>(</m:t>
+          </m:r>
+          <m:r>
+            <m:t>1</m:t>
+          </m:r>
+          <m:r>
+            <m:t>+</m:t>
+          </m:r>
+          <m:f>
+            <m:fPr>
+              <m:type m:val="bar"/>
+            </m:fPr>
+            <m:num>
+              <m:sSub>
+                <m:e>
+                  <m:r>
+                    <m:t>p</m:t>
+                  </m:r>
+                </m:e>
+                <m:sub>
+                  <m:r>
+                    <m:t>w</m:t>
+                  </m:r>
+                </m:sub>
+              </m:sSub>
+            </m:num>
+            <m:den>
+              <m:sSub>
+                <m:e>
+                  <m:r>
+                    <m:t>p</m:t>
+                  </m:r>
+                </m:e>
+                <m:sub>
+                  <m:r>
+                    <m:t>w</m:t>
+                  </m:r>
+                </m:sub>
+              </m:sSub>
+              <m:r>
+                <m:t>−</m:t>
+              </m:r>
+              <m:r>
+                <m:t>p</m:t>
+              </m:r>
+              <m:r>
+                <m:t>i</m:t>
+              </m:r>
+              <m:r>
+                <m:t>c</m:t>
+              </m:r>
+              <m:r>
+                <m:t>e</m:t>
+              </m:r>
+            </m:den>
+          </m:f>
+          <m:r>
+            <m:t>)</m:t>
+          </m:r>
+          <m:sSub>
+            <m:e>
+              <m:r>
+                <m:t>V</m:t>
+              </m:r>
+            </m:e>
+            <m:sub>
+              <m:r>
+                <m:t>s</m:t>
+              </m:r>
+              <m:r>
+                <m:t>t</m:t>
+              </m:r>
+              <m:r>
+                <m:t>i</m:t>
+              </m:r>
+              <m:r>
+                <m:t>p</m:t>
+              </m:r>
+              <m:r>
+                <m:t>e</m:t>
+              </m:r>
+              <m:r>
+                <m:t>s</m:t>
+              </m:r>
+              <m:r>
+                <m:t>a</m:t>
+              </m:r>
+              <m:r>
+                <m:t>i</m:t>
+              </m:r>
+              <m:r>
+                <m:t>l</m:t>
+              </m:r>
+            </m:sub>
+          </m:sSub>
+          <m:sSub>
+            <m:e>
+              <m:r>
+                <m:t>p</m:t>
+              </m:r>
+            </m:e>
+            <m:sub>
+              <m:r>
+                <m:t>i</m:t>
+              </m:r>
+              <m:r>
+                <m:t>c</m:t>
+              </m:r>
+              <m:r>
+                <m:t>e</m:t>
+              </m:r>
+            </m:sub>
+          </m:sSub>
+        </m:oMath>
+      </m:oMathPara>
+    </w:p>
+    <w:p>
+      <w:pPr>
+        <w:pStyle w:val="FirstParagraph"/>
+      </w:pPr>
+      <w:r>
+        <w:t xml:space="preserve">To calculate the volume of the stipe a idealised cyliderical form is used with height being subsituted for height such that:</w:t>
+      </w:r>
+    </w:p>
+    <w:p>
+      <w:pPr>
+        <w:pStyle w:val="BodyText"/>
+      </w:pPr>
+      <m:oMathPara>
+        <m:oMathParaPr>
+          <m:jc m:val="center"/>
+        </m:oMathParaPr>
+        <m:oMath>
+          <m:r>
+            <m:t>V</m:t>
+          </m:r>
+          <m:r>
+            <m:t>=</m:t>
+          </m:r>
+          <m:r>
+            <m:t>π</m:t>
+          </m:r>
+          <m:sSup>
+            <m:e>
+              <m:r>
+                <m:t>r</m:t>
+              </m:r>
+            </m:e>
+            <m:sup>
+              <m:r>
+                <m:t>2</m:t>
+              </m:r>
+            </m:sup>
+          </m:sSup>
+          <m:r>
+            <m:t>l</m:t>
+          </m:r>
+        </m:oMath>
+      </m:oMathPara>
+    </w:p>
+    <w:p>
+      <w:pPr>
+        <w:pStyle w:val="Heading1"/>
+      </w:pPr>
+      <w:bookmarkStart w:id="23" w:name="results"/>
+      <w:r>
+        <w:t xml:space="preserve">Results</w:t>
       </w:r>
       <w:bookmarkEnd w:id="23"/>
     </w:p>
     <w:p>
       <w:pPr>
-        <w:pStyle w:val="Heading2"/>
-      </w:pPr>
-      <w:bookmarkStart w:id="24" w:name="calculating-coefficents"/>
-      <w:r>
-        <w:t xml:space="preserve">Calculating coefficents</w:t>
+        <w:pStyle w:val="Heading1"/>
+      </w:pPr>
+      <w:bookmarkStart w:id="24" w:name="discussion"/>
+      <w:r>
+        <w:t xml:space="preserve">Discussion</w:t>
       </w:r>
       <w:bookmarkEnd w:id="24"/>
     </w:p>
+    <w:bookmarkStart w:id="34" w:name="refs"/>
+    <w:bookmarkStart w:id="25" w:name="ref-delandmeter2019"/>
     <w:p>
       <w:pPr>
-        <w:pStyle w:val="Heading2"/>
-      </w:pPr>
-      <w:bookmarkStart w:id="25" w:name="dispersal-model"/>
-      <w:r>
-        <w:t xml:space="preserve">Dispersal model</w:t>
-      </w:r>
-      <w:bookmarkEnd w:id="25"/>
+        <w:pStyle w:val="Bibliography"/>
+      </w:pPr>
+      <w:r>
+        <w:t xml:space="preserve">Delandmeter, Philippe, and Erik Van Sebille. 2019. “The Parcels V2. 0 Lagrangian Framework: New Field Interpolation Schemes.”</w:t>
+      </w:r>
+      <w:r>
+        <w:t xml:space="preserve"> </w:t>
+      </w:r>
+      <w:r>
+        <w:rPr>
+          <w:i/>
+        </w:rPr>
+        <w:t xml:space="preserve">Geoscientific Model Development</w:t>
+      </w:r>
+      <w:r>
+        <w:t xml:space="preserve"> </w:t>
+      </w:r>
+      <w:r>
+        <w:t xml:space="preserve">12 (8): 3571–84.</w:t>
+      </w:r>
     </w:p>
+    <w:bookmarkEnd w:id="25"/>
+    <w:bookmarkStart w:id="27" w:name="ref-Fraser2011"/>
     <w:p>
       <w:pPr>
-        <w:pStyle w:val="Heading1"/>
-      </w:pPr>
-      <w:bookmarkStart w:id="26" w:name="results"/>
-      <w:r>
-        <w:t xml:space="preserve">Results</w:t>
-      </w:r>
-      <w:bookmarkEnd w:id="26"/>
+        <w:pStyle w:val="Bibliography"/>
+      </w:pPr>
+      <w:r>
+        <w:t xml:space="preserve">Fraser, C I, R Nikula, and J M Waters. 2011. “Oceanic rafting by a coastal community.”</w:t>
+      </w:r>
+      <w:r>
+        <w:t xml:space="preserve"> </w:t>
+      </w:r>
+      <w:r>
+        <w:rPr>
+          <w:i/>
+        </w:rPr>
+        <w:t xml:space="preserve">Proc. Biol. Sci.</w:t>
+      </w:r>
+      <w:r>
+        <w:t xml:space="preserve"> </w:t>
+      </w:r>
+      <w:r>
+        <w:t xml:space="preserve">278 (1706): 649–55.</w:t>
+      </w:r>
+      <w:r>
+        <w:t xml:space="preserve"> </w:t>
+      </w:r>
+      <w:hyperlink r:id="rId26">
+        <w:r>
+          <w:rPr>
+            <w:rStyle w:val="Hyperlink"/>
+          </w:rPr>
+          <w:t xml:space="preserve">https://doi.org/10.1098/rspb.2010.1117</w:t>
+        </w:r>
+      </w:hyperlink>
+      <w:r>
+        <w:t xml:space="preserve">.</w:t>
+      </w:r>
     </w:p>
+    <w:bookmarkEnd w:id="27"/>
+    <w:bookmarkStart w:id="28" w:name="ref-graiff2016"/>
     <w:p>
       <w:pPr>
-        <w:pStyle w:val="Heading2"/>
-      </w:pPr>
-      <w:bookmarkStart w:id="27" w:name="coeffients"/>
-      <w:r>
-        <w:t xml:space="preserve">Coeffients</w:t>
-      </w:r>
-      <w:bookmarkEnd w:id="27"/>
+        <w:pStyle w:val="Bibliography"/>
+      </w:pPr>
+      <w:r>
+        <w:t xml:space="preserve">Graiff, Angelika, Jose F Pantoja, Fadia Tala, and Martin Thiel. 2016. “Epibiont Load Causes Sinking of Viable Kelp Rafts: Seasonal Variation in Floating Persistence of Giant Kelp Macrocystis Pyrifera.”</w:t>
+      </w:r>
+      <w:r>
+        <w:t xml:space="preserve"> </w:t>
+      </w:r>
+      <w:r>
+        <w:rPr>
+          <w:i/>
+        </w:rPr>
+        <w:t xml:space="preserve">Marine Biology</w:t>
+      </w:r>
+      <w:r>
+        <w:t xml:space="preserve"> </w:t>
+      </w:r>
+      <w:r>
+        <w:t xml:space="preserve">163 (9): 191.</w:t>
+      </w:r>
     </w:p>
+    <w:bookmarkEnd w:id="28"/>
+    <w:bookmarkStart w:id="29" w:name="ref-harrold1989"/>
     <w:p>
       <w:pPr>
-        <w:pStyle w:val="Heading2"/>
-      </w:pPr>
-      <w:bookmarkStart w:id="28" w:name="dispersal-model-1"/>
-      <w:r>
-        <w:t xml:space="preserve">Dispersal model</w:t>
-      </w:r>
-      <w:bookmarkEnd w:id="28"/>
+        <w:pStyle w:val="Bibliography"/>
+      </w:pPr>
+      <w:r>
+        <w:t xml:space="preserve">Harrold, Christopher, and Susan Lisin. 1989. “Radio-Tracking Rafts of Giant Kelp: Local Production and Regional Transport.”</w:t>
+      </w:r>
+      <w:r>
+        <w:t xml:space="preserve"> </w:t>
+      </w:r>
+      <w:r>
+        <w:rPr>
+          <w:i/>
+        </w:rPr>
+        <w:t xml:space="preserve">Journal of Experimental Marine Biology and Ecology</w:t>
+      </w:r>
+      <w:r>
+        <w:t xml:space="preserve"> </w:t>
+      </w:r>
+      <w:r>
+        <w:t xml:space="preserve">130 (3): 237–51.</w:t>
+      </w:r>
     </w:p>
+    <w:bookmarkEnd w:id="29"/>
+    <w:bookmarkStart w:id="30" w:name="ref-hobday2000a"/>
     <w:p>
       <w:pPr>
-        <w:pStyle w:val="Heading1"/>
-      </w:pPr>
-      <w:bookmarkStart w:id="29" w:name="discussion"/>
-      <w:r>
-        <w:t xml:space="preserve">Discussion</w:t>
-      </w:r>
-      <w:bookmarkEnd w:id="29"/>
+        <w:pStyle w:val="Bibliography"/>
+      </w:pPr>
+      <w:r>
+        <w:t xml:space="preserve">Hobday, Alistair J. 2000. “Abundance and Dispersal of Drifting Kelp Macrocystis Pyrifera Rafts in the Southern California Bight.”</w:t>
+      </w:r>
+      <w:r>
+        <w:t xml:space="preserve"> </w:t>
+      </w:r>
+      <w:r>
+        <w:rPr>
+          <w:i/>
+        </w:rPr>
+        <w:t xml:space="preserve">Marine Ecology Progress Series</w:t>
+      </w:r>
+      <w:r>
+        <w:t xml:space="preserve"> </w:t>
+      </w:r>
+      <w:r>
+        <w:t xml:space="preserve">195: 101–16.</w:t>
+      </w:r>
     </w:p>
+    <w:bookmarkEnd w:id="30"/>
+    <w:bookmarkStart w:id="31" w:name="ref-kingsford1995"/>
+    <w:p>
+      <w:pPr>
+        <w:pStyle w:val="Bibliography"/>
+      </w:pPr>
+      <w:r>
+        <w:t xml:space="preserve">Kingsford, Michael J. 1995. “Drift Algae: A Contribution to Near-Shore Habitat Complexity in the Pelagic Environment and an Attractant for Fish.”</w:t>
+      </w:r>
+      <w:r>
+        <w:t xml:space="preserve"> </w:t>
+      </w:r>
+      <w:r>
+        <w:rPr>
+          <w:i/>
+        </w:rPr>
+        <w:t xml:space="preserve">Marine Ecology Progress Series. Oldendorf</w:t>
+      </w:r>
+      <w:r>
+        <w:t xml:space="preserve"> </w:t>
+      </w:r>
+      <w:r>
+        <w:t xml:space="preserve">116 (1): 297–301.</w:t>
+      </w:r>
+    </w:p>
+    <w:bookmarkEnd w:id="31"/>
+    <w:bookmarkStart w:id="32" w:name="ref-macaya2005"/>
+    <w:p>
+      <w:pPr>
+        <w:pStyle w:val="Bibliography"/>
+      </w:pPr>
+      <w:r>
+        <w:t xml:space="preserve">Macaya, Erasmo C, Sebastian Boltana, Ivan A Hinojosa, Juan E Macchiavello, Nelson A Valdivia, Nelson R Vasquez, Alejandro H Buschmann, Julio A Vasquez, JM Alonso Vega, and Martin Thiel. 2005. “PRESENCE of Sporophylls in Floating Kelp Rafts of Macrocystis Spp.(PHAEOPHYCEAE) Along the Chilean Pacific Coast 1.”</w:t>
+      </w:r>
+      <w:r>
+        <w:t xml:space="preserve"> </w:t>
+      </w:r>
+      <w:r>
+        <w:rPr>
+          <w:i/>
+        </w:rPr>
+        <w:t xml:space="preserve">Journal of Phycology</w:t>
+      </w:r>
+      <w:r>
+        <w:t xml:space="preserve"> </w:t>
+      </w:r>
+      <w:r>
+        <w:t xml:space="preserve">41 (5): 913–22.</w:t>
+      </w:r>
+    </w:p>
+    <w:bookmarkEnd w:id="32"/>
+    <w:bookmarkStart w:id="33" w:name="ref-macaya2016"/>
+    <w:p>
+      <w:pPr>
+        <w:pStyle w:val="Bibliography"/>
+      </w:pPr>
+      <w:r>
+        <w:t xml:space="preserve">Macaya, Erasmo C, Boris López, Fadia Tala, Florence Tellier, and Martin Thiel. 2016. “Float and Raft: Role of Buoyant Seaweeds in the Phylogeography and Genetic Structure of Non-Buoyant Associated Flora,” 97–130.</w:t>
+      </w:r>
+    </w:p>
+    <w:bookmarkEnd w:id="33"/>
+    <w:bookmarkEnd w:id="34"/>
     <w:sectPr>
       <w:pgSz w:w="11906" w:h="16838"/>
       <w:pgMar w:top="1440" w:right="1440" w:bottom="1440" w:left="1440" w:header="708" w:footer="708" w:gutter="0"/>

</xml_diff>

<commit_message>
intro and output updated chapter 3
</commit_message>
<xml_diff>
--- a/thesis_chapter_3.docx
+++ b/thesis_chapter_3.docx
@@ -69,7 +69,25 @@
         <w:pStyle w:val="FirstParagraph"/>
       </w:pPr>
       <w:r>
-        <w:t xml:space="preserve">There is a range of objects, both natural and anthropogenic, floating in the ocean but macroalgae are regarded as one of the most important passive dispersal mechanisms of marine taxa. Floating kelp as a passive dispersal mechanism for a range of marine taxa is well recognised and is sometimes referred to the tumble weed of the ocean</w:t>
+        <w:t xml:space="preserve">There is a range of objects, both natural and anthropogenic, floating in the ocean of which macroalgae are regarded as one of the most important passive dispersal mechanisms of marine taxa. Floating kelp acts as a passive dispersal mechanism for a range of marine taxa and is sometimes referred to as the</w:t>
+      </w:r>
+      <w:r>
+        <w:t xml:space="preserve"> </w:t>
+      </w:r>
+      <w:r>
+        <w:t xml:space="preserve">‘</w:t>
+      </w:r>
+      <w:r>
+        <w:t xml:space="preserve">tumble-weed</w:t>
+      </w:r>
+      <w:r>
+        <w:t xml:space="preserve">’</w:t>
+      </w:r>
+      <w:r>
+        <w:t xml:space="preserve"> </w:t>
+      </w:r>
+      <w:r>
+        <w:t xml:space="preserve">of the ocean</w:t>
       </w:r>
       <w:r>
         <w:t xml:space="preserve"> </w:t>
@@ -78,7 +96,15 @@
         <w:t xml:space="preserve">(Edgar 1987; Bushing 1994; Norton 1992; Helmuth, Veit, and Holberton 1994; Holmquist 1994; Smith 2002; McCormick et al. 2008)</w:t>
       </w:r>
       <w:r>
-        <w:t xml:space="preserve">. Although in recent years much of the focus of flotsam studies have shifted towards microplastics, considerable research has been performed investigating macroalgae as a passive dispersal mechanism in the ocean. Some macroalgae species are negatively buoyant and sink to the seafloor when detached from the substrate; usually through intense wave power. Other species of macroalgae have air-filled pneumatocysts or stipes, which allow the plants to reach the surface where light is more abundant. In turn, the positively buoyant pneumatocysts cause plants to float to the surface when dislodged from the substratum. The structure and number of pneumatocysts varies between species. For example species from the genera</w:t>
+        <w:t xml:space="preserve">. Considerable research has been performed investigating macroalgae as a passive dispersal mechanism in the ocean, however, in recent years much of the focus has shifted towards microplastics.</w:t>
+      </w:r>
+    </w:p>
+    <w:p>
+      <w:pPr>
+        <w:pStyle w:val="BodyText"/>
+      </w:pPr>
+      <w:r>
+        <w:t xml:space="preserve">Some macroalgae species are negatively buoyant and sink to the seafloor when detached from the substrate, while other species of macroalgae have air-filled pneumatocysts or stipes which allow the plants to reach the surface where light is more abundant. In turn, the positively buoyant pneumatocysts cause plants to float to the surface when dislodged from the substratum. The structure and number of pneumatocysts varies between species. For example species from the genera</w:t>
       </w:r>
       <w:r>
         <w:t xml:space="preserve"> </w:t>
@@ -216,7 +242,7 @@
         <w:t xml:space="preserve">E. radiata</w:t>
       </w:r>
       <w:r>
-        <w:t xml:space="preserve">. Although there have been reports of floating of Chlorophyta and some Rhodophyta species, Phaeophyceae species are the most commonly reported forms of floating algae. This is most likely because the green and red species reported floating are not actually positively buoyant, but instead are kept at the surface by gas trapped inbetween or in the thalli</w:t>
+        <w:t xml:space="preserve">. Although there have been reports of floating Chlorophyta species and some Rhodophyta species, Phaeophyceae species are the most commonly reported forms of floating algae. This is most likely because the green and red species reported floating are not actually positively buoyant, but instead are kept at the surface by gas trapped inbetween or in the thalli</w:t>
       </w:r>
       <w:r>
         <w:t xml:space="preserve"> </w:t>
@@ -267,7 +293,7 @@
         <w:t xml:space="preserve"> </w:t>
       </w:r>
       <w:r>
-        <w:t xml:space="preserve">have been the focus of much of the research regarding floating macroalgae and the ecological role of rafting. Comparatively, little research has been conducted on the dispersal characteristics of other Phaeophyceae species.</w:t>
+        <w:t xml:space="preserve">have been the focus of much of the research regarding spatial and temporal dispersal patterns, the ecological role of rafting, marine connectivity and raft-time.</w:t>
       </w:r>
     </w:p>
     <w:p>
@@ -275,7 +301,7 @@
         <w:pStyle w:val="BodyText"/>
       </w:pPr>
       <w:r>
-        <w:t xml:space="preserve">The raft-time or float-time, ie. the amount of time macroalgae floats at the surface before becoming negatively buoyant and sinks vary across species. Raft-time also referred to as raft longevity, is determined by epibiont load, macroalgal growth rate and the loss of kelp biomass over time through fragmentation. Epibiont load consists of epiphytic and bryozoan species which tend to grow more rapidly in higher light and temperature environments, such as the ocean surface</w:t>
+        <w:t xml:space="preserve">The raft-time is the amount of time macroalgae floats at the surface before becoming negatively buoyant and begins to sink to the ocean-floor. Raft-time, also referred to as raft longevity, is determined by epibiont load, macroalgal growth rate and the loss of kelp biomass over time through fragmentation. Epibiont load consists of epiphytic and bryozoan species which tend to grow more rapidly in higher light and temperature environments, such as the ocean surface</w:t>
       </w:r>
       <w:r>
         <w:t xml:space="preserve"> </w:t>
@@ -361,7 +387,7 @@
         <w:pStyle w:val="BodyText"/>
       </w:pPr>
       <w:r>
-        <w:t xml:space="preserve">Many past authors have also taken various approaches to estimate not only the trajectory of macroalgal rafts but also the oceanographic influencers of macroalgae trajectory. Past research points to macroalgae trajectory being largely determined by prevailing wind conditions and surface currents</w:t>
+        <w:t xml:space="preserve">Many past authors have also taken various approaches to estimate not only the raft-time of macroalgal rafts but also the oceanographic influencers of macroalgae trajectory. Past research points to macroalgae trajectory being largely determined by prevailing wind conditions and surface currents</w:t>
       </w:r>
       <w:r>
         <w:t xml:space="preserve"> </w:t>
@@ -370,7 +396,7 @@
         <w:t xml:space="preserve">(Thiel and Gutow 2005, @thiel2005; Hobday 2000; Fraser, Nikula, and Waters 2011a; Rothä usler et al. 2011, 2011)</w:t>
       </w:r>
       <w:r>
-        <w:t xml:space="preserve">. Although ocean currents are regarded as the primary influencer, the relative importance of wind versus surface current is still not known, although the role of wind has been recognised as important in several studies. For example, a study by</w:t>
+        <w:t xml:space="preserve">. Although ocean currents are regarded as the primary influencer, the relative importance of wind versus surface current is still not known; although the role of wind has been recognised as important in several studies. For example, a study by</w:t>
       </w:r>
       <w:r>
         <w:t xml:space="preserve"> </w:t>
@@ -397,7 +423,7 @@
         <w:t xml:space="preserve"> </w:t>
       </w:r>
       <w:r>
-        <w:t xml:space="preserve">in nearshore Monterrey Bay. The results showed that kelp rafts with little surface area exposed to the wind were largely driven by a combination of wind and wind waves, although the relative importance of wind and wind waves was not clear. In addition, the tagged kelp trajectories were more consistent with the formation of eddies during winter. Previous studies have identified wind as an important mechanism of dispersal in wind dominated ocean systems. For example the subAntartic latitudes the West Wind Drift causes continuous unidirectional surface flow and is regarded as an important potential mechanism for dispersal of floating kelp. Other studies have used genetic approaches to determine macroalgae raft trajectory characteristics by inferring source location from genetically similar populations</w:t>
+        <w:t xml:space="preserve">in nearshore Monterrey Bay. The results showed that kelp rafts with little surface area exposed to the wind were largely driven by a combination of wind and wind waves, however the relative importance of wind and wind waves was not clear. In addition, the tagged kelp trajectories were more consistent with the formation of eddies during winter. Previous studies have identified wind as an important mechanism of dispersal in wind dominated ocean systems. For example the subAntartic latitudes the West Wind Drift causes continuous unidirectional surface flow and is regarded as an important potential mechanism for dispersal of floating kelp. Other studies have used genetic approaches to determine macroalgae raft trajectory characteristics by inferring source location from genetically similar populations</w:t>
       </w:r>
       <w:r>
         <w:t xml:space="preserve"> </w:t>
@@ -406,7 +432,7 @@
         <w:t xml:space="preserve">(Nikula, Spencer, and Waters 2013)</w:t>
       </w:r>
       <w:r>
-        <w:t xml:space="preserve">. For instance, a study by</w:t>
+        <w:t xml:space="preserve">. For example, a study by</w:t>
       </w:r>
       <w:r>
         <w:t xml:space="preserve"> </w:t>
@@ -451,7 +477,7 @@
         <w:t xml:space="preserve"> </w:t>
       </w:r>
       <w:r>
-        <w:t xml:space="preserve">attached to the raft. The presence of goosebarnacles suggests a long raft time as these species have a slow growth rate, while the genetic analyses showed these species are able to raft up to</w:t>
+        <w:t xml:space="preserve">attached to the raft. The presence of goosebarnacles suggests a long raft time as these species have a slow growth rate; while the genetic analyses showed these species are able to raft up to</w:t>
       </w:r>
       <w:r>
         <w:t xml:space="preserve"> </w:t>
@@ -500,7 +526,7 @@
         <w:t xml:space="preserve"> </w:t>
       </w:r>
       <w:r>
-        <w:t xml:space="preserve">area of an object floating at sea is the surface area exposed to the wind which results in air form drag, while the area of the object below the surface of the water is exposed to surface currents which result in water form drag. Furthermore, past research conducted within the maritime industry has shown that the size and shape of a vessel determine the relative importance of waves or wind as influencers of trajectory, as well as orientation of the object. If the length of the object is longer than the significant wave height then waves will be the primary influencer of trajectory while the opposite is true for smaller objects where the effect of waves is regarded as negligible</w:t>
+        <w:t xml:space="preserve">area of an object floating at sea is the surface area exposed to the wind which results in air form drag, while the area of the object below the surface of the water is exposed to surface currents which result in water form drag. Drag coefficients related to wind and surface current have been shown to be important properties to consider when estimating trajectory and forecasting drift for search and sea rescue operations. Drag is ultimately determined by the size and shape of the object which are properties that vary considerably with macroalgae species. In addition, past research conducted within the maritime industry has shown that the size and shape of a vessel determine the relative importance of waves or wind as influencers of trajectory, as well as orientation of the object. If the length of the object is longer than the significant wave height then waves will be the primary influencer of trajectory while the opposite is true for smaller objects where the effect of waves is regarded as negligible</w:t>
       </w:r>
       <w:r>
         <w:t xml:space="preserve"> </w:t>
@@ -509,7 +535,7 @@
         <w:t xml:space="preserve">(Breivik et al. 2011; Griffin, Oke, and Jones 2017)</w:t>
       </w:r>
       <w:r>
-        <w:t xml:space="preserve">. There are considerable gaps in the literature with regards to macroalgae trajectory such as buoyancy, air form drag, water form drag, epibiont load, growth, fragmentation, size, shape and orientation which have not been investigated numerically in the past.</w:t>
+        <w:t xml:space="preserve">.</w:t>
       </w:r>
     </w:p>
     <w:p>
@@ -517,7 +543,196 @@
         <w:pStyle w:val="BodyText"/>
       </w:pPr>
       <w:r>
-        <w:t xml:space="preserve">In order to determine the coefficients needed for the transport model, a series of experiments are proposed. These experiments will aim to determine aspects of buoyancy, epiphyte growth rates and transport rate, all of which have been regarded as important coefficients needed for an accurate model. The experiments will be perfomred numerically to determine the main influencers of passive solitary kelp dispersal.</w:t>
+        <w:t xml:space="preserve">Although various approaches have been used in the past to investigate floating macroalagae trajectory, very few studies have employed the use of Langrangian trajectory modelling. Furthermore, non of the existing studies using this modeling apporach have considered macroalgal morphology (i.e. shape) as an influencer on drag and ultimately trajectory. Currently, work by</w:t>
+      </w:r>
+      <w:r>
+        <w:t xml:space="preserve"> </w:t>
+      </w:r>
+      <w:r>
+        <w:t xml:space="preserve">(</w:t>
+      </w:r>
+      <w:r>
+        <w:rPr>
+          <w:b/>
+        </w:rPr>
+        <w:t xml:space="preserve">???</w:t>
+      </w:r>
+      <w:r>
+        <w:t xml:space="preserve">)</w:t>
+      </w:r>
+      <w:r>
+        <w:t xml:space="preserve"> </w:t>
+      </w:r>
+      <w:r>
+        <w:t xml:space="preserve">which investigated the effect of inertia and radial size on the trajectory of pelagic</w:t>
+      </w:r>
+      <w:r>
+        <w:t xml:space="preserve"> </w:t>
+      </w:r>
+      <w:r>
+        <w:rPr>
+          <w:i/>
+        </w:rPr>
+        <w:t xml:space="preserve">Sargussum</w:t>
+      </w:r>
+      <w:r>
+        <w:t xml:space="preserve"> </w:t>
+      </w:r>
+      <w:r>
+        <w:t xml:space="preserve">rafts. The study used a custome growth model to estimate changes in biomass and ultimately radial size, while a customised Hybrid Coordinate Ocean Model (HYCOM) for the trajectory simulations was used. The results showed that trajectory of pelagic</w:t>
+      </w:r>
+      <w:r>
+        <w:t xml:space="preserve"> </w:t>
+      </w:r>
+      <w:r>
+        <w:rPr>
+          <w:i/>
+        </w:rPr>
+        <w:t xml:space="preserve">Sargussum</w:t>
+      </w:r>
+      <w:r>
+        <w:t xml:space="preserve"> </w:t>
+      </w:r>
+      <w:r>
+        <w:t xml:space="preserve">was signficantly influenced by inertia and the radial size of the rafts. Langrangian trajectory modeling is a useful tool, however, the various models available often assume the object to be a spherical particle, which is obviously not the case for both biological and anthropogenic forms of marine debris in nature. The radial size included by</w:t>
+      </w:r>
+      <w:r>
+        <w:t xml:space="preserve"> </w:t>
+      </w:r>
+      <w:r>
+        <w:t xml:space="preserve">(</w:t>
+      </w:r>
+      <w:r>
+        <w:rPr>
+          <w:b/>
+        </w:rPr>
+        <w:t xml:space="preserve">???</w:t>
+      </w:r>
+      <w:r>
+        <w:t xml:space="preserve">)</w:t>
+      </w:r>
+      <w:r>
+        <w:t xml:space="preserve"> </w:t>
+      </w:r>
+      <w:r>
+        <w:t xml:space="preserve">is an improvement, however this approach does not take into account the complex morphology on an individual level into account.</w:t>
+      </w:r>
+    </w:p>
+    <w:p>
+      <w:pPr>
+        <w:pStyle w:val="BodyText"/>
+      </w:pPr>
+      <w:r>
+        <w:t xml:space="preserve">To accurately determine the trajectory of marine macroalgae these aspects need to be taken into account. Past research by</w:t>
+      </w:r>
+      <w:r>
+        <w:t xml:space="preserve"> </w:t>
+      </w:r>
+      <w:r>
+        <w:t xml:space="preserve">(</w:t>
+      </w:r>
+      <w:r>
+        <w:rPr>
+          <w:b/>
+        </w:rPr>
+        <w:t xml:space="preserve">???</w:t>
+      </w:r>
+      <w:r>
+        <w:t xml:space="preserve">)</w:t>
+      </w:r>
+      <w:r>
+        <w:t xml:space="preserve"> </w:t>
+      </w:r>
+      <w:r>
+        <w:t xml:space="preserve">and</w:t>
+      </w:r>
+      <w:r>
+        <w:t xml:space="preserve"> </w:t>
+      </w:r>
+      <w:r>
+        <w:t xml:space="preserve">(</w:t>
+      </w:r>
+      <w:r>
+        <w:rPr>
+          <w:b/>
+        </w:rPr>
+        <w:t xml:space="preserve">???</w:t>
+      </w:r>
+      <w:r>
+        <w:t xml:space="preserve">)</w:t>
+      </w:r>
+      <w:r>
+        <w:t xml:space="preserve"> </w:t>
+      </w:r>
+      <w:r>
+        <w:t xml:space="preserve">have provided estimates of drag for various objects based on experimental work, which consisted of both direct and indirect methods of the Leeway model. However, this work does not consider biological material such as macroalgae. Although drag estimates do exist, these have been calculated for macroalgae not detached from the substratum and are regarded as fixed-point estimates. Methods used in the field of chemical engineering provide an alternative approach to estimating drag of macroalgae by means of formulae to calculate drag based on shape. Chemical engineers in the field of fluid dynamics which come across similar problems when including drag use an approach known as a</w:t>
+      </w:r>
+      <w:r>
+        <w:t xml:space="preserve"> </w:t>
+      </w:r>
+      <w:r>
+        <w:t xml:space="preserve">‘</w:t>
+      </w:r>
+      <w:r>
+        <w:t xml:space="preserve">spherecity factor</w:t>
+      </w:r>
+      <w:r>
+        <w:t xml:space="preserve">’</w:t>
+      </w:r>
+      <w:r>
+        <w:t xml:space="preserve">. A spherecity factor is the ratio of the surface area of a sphere having the volume as the irregular shaped particle (s) to the actualo surface area of the particle (s_d) such that</w:t>
+      </w:r>
+    </w:p>
+    <w:p>
+      <w:pPr>
+        <w:pStyle w:val="BodyText"/>
+      </w:pPr>
+      <m:oMathPara>
+        <m:oMathParaPr>
+          <m:jc m:val="center"/>
+        </m:oMathParaPr>
+        <m:oMath>
+          <m:r>
+            <m:t>ψ</m:t>
+          </m:r>
+          <m:r>
+            <m:t>=</m:t>
+          </m:r>
+          <m:r>
+            <m:t>s</m:t>
+          </m:r>
+          <m:r>
+            <m:t>/</m:t>
+          </m:r>
+          <m:sSub>
+            <m:e>
+              <m:r>
+                <m:t>s</m:t>
+              </m:r>
+            </m:e>
+            <m:sub>
+              <m:r>
+                <m:t>d</m:t>
+              </m:r>
+            </m:sub>
+          </m:sSub>
+        </m:oMath>
+      </m:oMathPara>
+    </w:p>
+    <w:p>
+      <w:pPr>
+        <w:pStyle w:val="FirstParagraph"/>
+      </w:pPr>
+      <w:r>
+        <w:t xml:space="preserve">. The values are dependent on the shape of the object and a range of values have been determined based on numerous experimental work. A table of various shapes and the associated spherecity factor is provided in the appendix.</w:t>
+      </w:r>
+    </w:p>
+    <w:p>
+      <w:pPr>
+        <w:pStyle w:val="BodyText"/>
+      </w:pPr>
+      <w:r>
+        <w:t xml:space="preserve">There are considerable gaps in the literature with regards to macroalgae trajectory such as buoyancy, air form drag, water form drag, epibiont load, growth, fragmentation, size, shape and orientation which have not been investigated numerically in the past. In order to determine the coefficients needed for the transport model, a series of experiments are proposed. These experiments will aim to determine aspects of buoyancy, epiphyte growth rates and transport rate, all of which have been regarded as important coefficients needed for an accurate model. The experiments will be perfomred numerically to determine the main influencers of passive solitary kelp dispersal.</w:t>
       </w:r>
     </w:p>
     <w:p>
@@ -817,7 +1032,15 @@
         <w:pStyle w:val="BodyText"/>
       </w:pPr>
       <w:r>
-        <w:t xml:space="preserve">The the velocity of the kelp sporophyte is a function of mass and time, as the mass of the individual will vary temporarily with changes in growth rate, fragmentation and epibiont load (mass), which in turn will effect buoyancy and thereby the surface area exposed to wind drag and seawater drag. A momentum equation can be used to describe how the mass of the kelp individual changes temporarily. A previous study by</w:t>
+        <w:t xml:space="preserve">The the velocity of the kelp sporophyte is a function of mass and time, as the mass of the individual will vary temporarily with changes in growth rate, erosion and epibiont load (mass), which in turn will effect buoyancy and thereby the surface area exposed to wind drag and seawater drag.</w:t>
+      </w:r>
+    </w:p>
+    <w:p>
+      <w:pPr>
+        <w:pStyle w:val="BodyText"/>
+      </w:pPr>
+      <w:r>
+        <w:t xml:space="preserve">A momentum equation can be used to describe how the mass of the kelp individual changes temporarily. A previous study by</w:t>
       </w:r>
       <w:r>
         <w:t xml:space="preserve"> </w:t>
@@ -989,7 +1212,7 @@
         <m:sSub>
           <m:e>
             <m:r>
-              <m:t>V</m:t>
+              <m:t>u</m:t>
             </m:r>
           </m:e>
           <m:sub>
@@ -1003,7 +1226,7 @@
         <w:t xml:space="preserve"> </w:t>
       </w:r>
       <w:r>
-        <w:t xml:space="preserve">is the initial kelp velocity,</w:t>
+        <w:t xml:space="preserve">is the starting kelp velocity,</w:t>
       </w:r>
       <w:r>
         <w:t xml:space="preserve"> </w:t>
@@ -1998,8 +2221,26 @@
       </w:r>
       <w:bookmarkEnd w:id="24"/>
     </w:p>
-    <w:bookmarkStart w:id="68" w:name="refs"/>
-    <w:bookmarkStart w:id="26" w:name="ref-Andersson2017"/>
+    <w:p>
+      <w:pPr>
+        <w:pStyle w:val="Heading1"/>
+      </w:pPr>
+      <w:bookmarkStart w:id="25" w:name="appendix"/>
+      <w:r>
+        <w:t xml:space="preserve">Appendix</w:t>
+      </w:r>
+      <w:bookmarkEnd w:id="25"/>
+    </w:p>
+    <w:p>
+      <w:pPr>
+        <w:pStyle w:val="FirstParagraph"/>
+      </w:pPr>
+      <w:r>
+        <w:t xml:space="preserve">Insert table of spherecity factors.</w:t>
+      </w:r>
+    </w:p>
+    <w:bookmarkStart w:id="69" w:name="refs"/>
+    <w:bookmarkStart w:id="27" w:name="ref-Andersson2017"/>
     <w:p>
       <w:pPr>
         <w:pStyle w:val="Bibliography"/>
@@ -2022,7 +2263,7 @@
       <w:r>
         <w:t xml:space="preserve"> </w:t>
       </w:r>
-      <w:hyperlink r:id="rId25">
+      <w:hyperlink r:id="rId26">
         <w:r>
           <w:rPr>
             <w:rStyle w:val="Hyperlink"/>
@@ -2034,8 +2275,8 @@
         <w:t xml:space="preserve">.</w:t>
       </w:r>
     </w:p>
-    <w:bookmarkEnd w:id="26"/>
-    <w:bookmarkStart w:id="28" w:name="ref-batista2018"/>
+    <w:bookmarkEnd w:id="27"/>
+    <w:bookmarkStart w:id="29" w:name="ref-batista2018"/>
     <w:p>
       <w:pPr>
         <w:pStyle w:val="Bibliography"/>
@@ -2061,7 +2302,7 @@
       <w:r>
         <w:t xml:space="preserve"> </w:t>
       </w:r>
-      <w:hyperlink r:id="rId27">
+      <w:hyperlink r:id="rId28">
         <w:r>
           <w:rPr>
             <w:rStyle w:val="Hyperlink"/>
@@ -2073,8 +2314,8 @@
         <w:t xml:space="preserve">.</w:t>
       </w:r>
     </w:p>
-    <w:bookmarkEnd w:id="28"/>
-    <w:bookmarkStart w:id="29" w:name="ref-back2000"/>
+    <w:bookmarkEnd w:id="29"/>
+    <w:bookmarkStart w:id="30" w:name="ref-back2000"/>
     <w:p>
       <w:pPr>
         <w:pStyle w:val="Bibliography"/>
@@ -2083,8 +2324,8 @@
         <w:t xml:space="preserve">Bäck, Saara, Annamaija Lehvo, and Jaanika Blomster. 2000. “Mass Occurrence of Unattached Enteromorpha Intestinalis on the Finnish Baltic Sea Coast,” 155–61.</w:t>
       </w:r>
     </w:p>
-    <w:bookmarkEnd w:id="29"/>
-    <w:bookmarkStart w:id="30" w:name="ref-breivik2011"/>
+    <w:bookmarkEnd w:id="30"/>
+    <w:bookmarkStart w:id="31" w:name="ref-breivik2011"/>
     <w:p>
       <w:pPr>
         <w:pStyle w:val="Bibliography"/>
@@ -2108,8 +2349,8 @@
         <w:t xml:space="preserve">33 (2): 100–109.</w:t>
       </w:r>
     </w:p>
-    <w:bookmarkEnd w:id="30"/>
-    <w:bookmarkStart w:id="31" w:name="ref-bushing1994"/>
+    <w:bookmarkEnd w:id="31"/>
+    <w:bookmarkStart w:id="32" w:name="ref-bushing1994"/>
     <w:p>
       <w:pPr>
         <w:pStyle w:val="Bibliography"/>
@@ -2118,8 +2359,8 @@
         <w:t xml:space="preserve">Bushing, William W. 1994. “Biogeographic and Ecological Implications of Kelp Rafting as a Dispersal Vector for Marine Invertebrates” 22.</w:t>
       </w:r>
     </w:p>
-    <w:bookmarkEnd w:id="31"/>
-    <w:bookmarkStart w:id="32" w:name="ref-collins2010"/>
+    <w:bookmarkEnd w:id="32"/>
+    <w:bookmarkStart w:id="33" w:name="ref-collins2010"/>
     <w:p>
       <w:pPr>
         <w:pStyle w:val="Bibliography"/>
@@ -2143,8 +2384,8 @@
         <w:t xml:space="preserve">19 (20): 4572–80.</w:t>
       </w:r>
     </w:p>
-    <w:bookmarkEnd w:id="32"/>
-    <w:bookmarkStart w:id="33" w:name="ref-craw2018"/>
+    <w:bookmarkEnd w:id="33"/>
+    <w:bookmarkStart w:id="34" w:name="ref-craw2018"/>
     <w:p>
       <w:pPr>
         <w:pStyle w:val="Bibliography"/>
@@ -2168,8 +2409,8 @@
         <w:t xml:space="preserve">61 (4): 428–43.</w:t>
       </w:r>
     </w:p>
-    <w:bookmarkEnd w:id="33"/>
-    <w:bookmarkStart w:id="35" w:name="ref-dayton1985"/>
+    <w:bookmarkEnd w:id="34"/>
+    <w:bookmarkStart w:id="36" w:name="ref-dayton1985"/>
     <w:p>
       <w:pPr>
         <w:pStyle w:val="Bibliography"/>
@@ -2195,7 +2436,7 @@
       <w:r>
         <w:t xml:space="preserve"> </w:t>
       </w:r>
-      <w:hyperlink r:id="rId34">
+      <w:hyperlink r:id="rId35">
         <w:r>
           <w:rPr>
             <w:rStyle w:val="Hyperlink"/>
@@ -2207,8 +2448,8 @@
         <w:t xml:space="preserve">.</w:t>
       </w:r>
     </w:p>
-    <w:bookmarkEnd w:id="35"/>
-    <w:bookmarkStart w:id="36" w:name="ref-delandmeter2019"/>
+    <w:bookmarkEnd w:id="36"/>
+    <w:bookmarkStart w:id="37" w:name="ref-delandmeter2019"/>
     <w:p>
       <w:pPr>
         <w:pStyle w:val="Bibliography"/>
@@ -2232,8 +2473,8 @@
         <w:t xml:space="preserve">12 (8): 3571–84.</w:t>
       </w:r>
     </w:p>
-    <w:bookmarkEnd w:id="36"/>
-    <w:bookmarkStart w:id="37" w:name="ref-dromgoole1982"/>
+    <w:bookmarkEnd w:id="37"/>
+    <w:bookmarkStart w:id="38" w:name="ref-dromgoole1982"/>
     <w:p>
       <w:pPr>
         <w:pStyle w:val="Bibliography"/>
@@ -2257,8 +2498,8 @@
         <w:t xml:space="preserve">25 (8): 391–98.</w:t>
       </w:r>
     </w:p>
-    <w:bookmarkEnd w:id="37"/>
-    <w:bookmarkStart w:id="38" w:name="ref-edgar1987"/>
+    <w:bookmarkEnd w:id="38"/>
+    <w:bookmarkStart w:id="39" w:name="ref-edgar1987"/>
     <w:p>
       <w:pPr>
         <w:pStyle w:val="Bibliography"/>
@@ -2282,8 +2523,8 @@
         <w:t xml:space="preserve">95 (4): 599–610.</w:t>
       </w:r>
     </w:p>
-    <w:bookmarkEnd w:id="38"/>
-    <w:bookmarkStart w:id="40" w:name="ref-fraser2011"/>
+    <w:bookmarkEnd w:id="39"/>
+    <w:bookmarkStart w:id="41" w:name="ref-fraser2011"/>
     <w:p>
       <w:pPr>
         <w:pStyle w:val="Bibliography"/>
@@ -2309,7 +2550,7 @@
       <w:r>
         <w:t xml:space="preserve"> </w:t>
       </w:r>
-      <w:hyperlink r:id="rId39">
+      <w:hyperlink r:id="rId40">
         <w:r>
           <w:rPr>
             <w:rStyle w:val="Hyperlink"/>
@@ -2321,8 +2562,8 @@
         <w:t xml:space="preserve">.</w:t>
       </w:r>
     </w:p>
-    <w:bookmarkEnd w:id="40"/>
-    <w:bookmarkStart w:id="41" w:name="ref-Fraser2011"/>
+    <w:bookmarkEnd w:id="41"/>
+    <w:bookmarkStart w:id="42" w:name="ref-Fraser2011"/>
     <w:p>
       <w:pPr>
         <w:pStyle w:val="Bibliography"/>
@@ -2346,8 +2587,8 @@
         <w:t xml:space="preserve">278 (1706): 649–55.</w:t>
       </w:r>
     </w:p>
-    <w:bookmarkEnd w:id="41"/>
-    <w:bookmarkStart w:id="42" w:name="ref-graiff2016"/>
+    <w:bookmarkEnd w:id="42"/>
+    <w:bookmarkStart w:id="43" w:name="ref-graiff2016"/>
     <w:p>
       <w:pPr>
         <w:pStyle w:val="Bibliography"/>
@@ -2371,8 +2612,8 @@
         <w:t xml:space="preserve">163 (9): 191.</w:t>
       </w:r>
     </w:p>
-    <w:bookmarkEnd w:id="42"/>
-    <w:bookmarkStart w:id="43" w:name="ref-griffin2017"/>
+    <w:bookmarkEnd w:id="43"/>
+    <w:bookmarkStart w:id="44" w:name="ref-griffin2017"/>
     <w:p>
       <w:pPr>
         <w:pStyle w:val="Bibliography"/>
@@ -2393,8 +2634,8 @@
         <w:t xml:space="preserve">. Commonwealth Scientific; Industrial Research Organisation.</w:t>
       </w:r>
     </w:p>
-    <w:bookmarkEnd w:id="43"/>
-    <w:bookmarkStart w:id="44" w:name="ref-harrold1989"/>
+    <w:bookmarkEnd w:id="44"/>
+    <w:bookmarkStart w:id="45" w:name="ref-harrold1989"/>
     <w:p>
       <w:pPr>
         <w:pStyle w:val="Bibliography"/>
@@ -2418,8 +2659,8 @@
         <w:t xml:space="preserve">130 (3): 237–51.</w:t>
       </w:r>
     </w:p>
-    <w:bookmarkEnd w:id="44"/>
-    <w:bookmarkStart w:id="46" w:name="ref-helmuth1994"/>
+    <w:bookmarkEnd w:id="45"/>
+    <w:bookmarkStart w:id="47" w:name="ref-helmuth1994"/>
     <w:p>
       <w:pPr>
         <w:pStyle w:val="Bibliography"/>
@@ -2445,7 +2686,7 @@
       <w:r>
         <w:t xml:space="preserve"> </w:t>
       </w:r>
-      <w:hyperlink r:id="rId45">
+      <w:hyperlink r:id="rId46">
         <w:r>
           <w:rPr>
             <w:rStyle w:val="Hyperlink"/>
@@ -2457,8 +2698,8 @@
         <w:t xml:space="preserve">.</w:t>
       </w:r>
     </w:p>
-    <w:bookmarkEnd w:id="46"/>
-    <w:bookmarkStart w:id="48" w:name="ref-hobday2000"/>
+    <w:bookmarkEnd w:id="47"/>
+    <w:bookmarkStart w:id="49" w:name="ref-hobday2000"/>
     <w:p>
       <w:pPr>
         <w:pStyle w:val="Bibliography"/>
@@ -2484,7 +2725,7 @@
       <w:r>
         <w:t xml:space="preserve"> </w:t>
       </w:r>
-      <w:hyperlink r:id="rId47">
+      <w:hyperlink r:id="rId48">
         <w:r>
           <w:rPr>
             <w:rStyle w:val="Hyperlink"/>
@@ -2496,8 +2737,8 @@
         <w:t xml:space="preserve">.</w:t>
       </w:r>
     </w:p>
-    <w:bookmarkEnd w:id="48"/>
-    <w:bookmarkStart w:id="49" w:name="ref-holmquist1994"/>
+    <w:bookmarkEnd w:id="49"/>
+    <w:bookmarkStart w:id="50" w:name="ref-holmquist1994"/>
     <w:p>
       <w:pPr>
         <w:pStyle w:val="Bibliography"/>
@@ -2521,8 +2762,8 @@
         <w:t xml:space="preserve">180 (2): 235–51.</w:t>
       </w:r>
     </w:p>
-    <w:bookmarkEnd w:id="49"/>
-    <w:bookmarkStart w:id="50" w:name="ref-kingsford1995"/>
+    <w:bookmarkEnd w:id="50"/>
+    <w:bookmarkStart w:id="51" w:name="ref-kingsford1995"/>
     <w:p>
       <w:pPr>
         <w:pStyle w:val="Bibliography"/>
@@ -2546,8 +2787,8 @@
         <w:t xml:space="preserve">116 (1): 297–301.</w:t>
       </w:r>
     </w:p>
-    <w:bookmarkEnd w:id="50"/>
-    <w:bookmarkStart w:id="51" w:name="ref-macaya2005"/>
+    <w:bookmarkEnd w:id="51"/>
+    <w:bookmarkStart w:id="52" w:name="ref-macaya2005"/>
     <w:p>
       <w:pPr>
         <w:pStyle w:val="Bibliography"/>
@@ -2571,8 +2812,8 @@
         <w:t xml:space="preserve">41 (5): 913–22.</w:t>
       </w:r>
     </w:p>
-    <w:bookmarkEnd w:id="51"/>
-    <w:bookmarkStart w:id="52" w:name="ref-macaya2016"/>
+    <w:bookmarkEnd w:id="52"/>
+    <w:bookmarkStart w:id="53" w:name="ref-macaya2016"/>
     <w:p>
       <w:pPr>
         <w:pStyle w:val="Bibliography"/>
@@ -2581,8 +2822,8 @@
         <w:t xml:space="preserve">Macaya, Erasmo C, Boris López, Fadia Tala, Florence Tellier, and Martin Thiel. 2016. “Float and Raft: Role of Buoyant Seaweeds in the Phylogeography and Genetic Structure of Non-Buoyant Associated Flora,” 97–130.</w:t>
       </w:r>
     </w:p>
-    <w:bookmarkEnd w:id="52"/>
-    <w:bookmarkStart w:id="53" w:name="ref-McCormick2008"/>
+    <w:bookmarkEnd w:id="53"/>
+    <w:bookmarkStart w:id="54" w:name="ref-McCormick2008"/>
     <w:p>
       <w:pPr>
         <w:pStyle w:val="Bibliography"/>
@@ -2606,8 +2847,8 @@
         <w:t xml:space="preserve">362: 225–32.</w:t>
       </w:r>
     </w:p>
-    <w:bookmarkEnd w:id="53"/>
-    <w:bookmarkStart w:id="55" w:name="ref-nikula2013"/>
+    <w:bookmarkEnd w:id="54"/>
+    <w:bookmarkStart w:id="56" w:name="ref-nikula2013"/>
     <w:p>
       <w:pPr>
         <w:pStyle w:val="Bibliography"/>
@@ -2633,7 +2874,7 @@
       <w:r>
         <w:t xml:space="preserve"> </w:t>
       </w:r>
-      <w:hyperlink r:id="rId54">
+      <w:hyperlink r:id="rId55">
         <w:r>
           <w:rPr>
             <w:rStyle w:val="Hyperlink"/>
@@ -2645,8 +2886,8 @@
         <w:t xml:space="preserve">.</w:t>
       </w:r>
     </w:p>
-    <w:bookmarkEnd w:id="55"/>
-    <w:bookmarkStart w:id="56" w:name="ref-norton1992"/>
+    <w:bookmarkEnd w:id="56"/>
+    <w:bookmarkStart w:id="57" w:name="ref-norton1992"/>
     <w:p>
       <w:pPr>
         <w:pStyle w:val="Bibliography"/>
@@ -2670,8 +2911,8 @@
         <w:t xml:space="preserve">27 (3): 293–301.</w:t>
       </w:r>
     </w:p>
-    <w:bookmarkEnd w:id="56"/>
-    <w:bookmarkStart w:id="57" w:name="ref-rothausler2011"/>
+    <w:bookmarkEnd w:id="57"/>
+    <w:bookmarkStart w:id="58" w:name="ref-rothausler2011"/>
     <w:p>
       <w:pPr>
         <w:pStyle w:val="Bibliography"/>
@@ -2695,8 +2936,8 @@
         <w:t xml:space="preserve">56 (5): 1751–63.</w:t>
       </w:r>
     </w:p>
-    <w:bookmarkEnd w:id="57"/>
-    <w:bookmarkStart w:id="59" w:name="ref-saunders2014"/>
+    <w:bookmarkEnd w:id="58"/>
+    <w:bookmarkStart w:id="60" w:name="ref-saunders2014"/>
     <w:p>
       <w:pPr>
         <w:pStyle w:val="Bibliography"/>
@@ -2722,7 +2963,7 @@
       <w:r>
         <w:t xml:space="preserve"> </w:t>
       </w:r>
-      <w:hyperlink r:id="rId58">
+      <w:hyperlink r:id="rId59">
         <w:r>
           <w:rPr>
             <w:rStyle w:val="Hyperlink"/>
@@ -2734,8 +2975,8 @@
         <w:t xml:space="preserve">.</w:t>
       </w:r>
     </w:p>
-    <w:bookmarkEnd w:id="59"/>
-    <w:bookmarkStart w:id="61" w:name="ref-smith2002"/>
+    <w:bookmarkEnd w:id="60"/>
+    <w:bookmarkStart w:id="62" w:name="ref-smith2002"/>
     <w:p>
       <w:pPr>
         <w:pStyle w:val="Bibliography"/>
@@ -2761,7 +3002,7 @@
       <w:r>
         <w:t xml:space="preserve"> </w:t>
       </w:r>
-      <w:hyperlink r:id="rId60">
+      <w:hyperlink r:id="rId61">
         <w:r>
           <w:rPr>
             <w:rStyle w:val="Hyperlink"/>
@@ -2773,8 +3014,8 @@
         <w:t xml:space="preserve">.</w:t>
       </w:r>
     </w:p>
-    <w:bookmarkEnd w:id="61"/>
-    <w:bookmarkStart w:id="63" w:name="ref-tala2013"/>
+    <w:bookmarkEnd w:id="62"/>
+    <w:bookmarkStart w:id="64" w:name="ref-tala2013"/>
     <w:p>
       <w:pPr>
         <w:pStyle w:val="Bibliography"/>
@@ -2800,7 +3041,7 @@
       <w:r>
         <w:t xml:space="preserve"> </w:t>
       </w:r>
-      <w:hyperlink r:id="rId62">
+      <w:hyperlink r:id="rId63">
         <w:r>
           <w:rPr>
             <w:rStyle w:val="Hyperlink"/>
@@ -2812,8 +3053,8 @@
         <w:t xml:space="preserve">.</w:t>
       </w:r>
     </w:p>
-    <w:bookmarkEnd w:id="63"/>
-    <w:bookmarkStart w:id="64" w:name="ref-tala2017"/>
+    <w:bookmarkEnd w:id="64"/>
+    <w:bookmarkStart w:id="65" w:name="ref-tala2017"/>
     <w:p>
       <w:pPr>
         <w:pStyle w:val="Bibliography"/>
@@ -2837,8 +3078,8 @@
         <w:t xml:space="preserve">56 (3): 271–83.</w:t>
       </w:r>
     </w:p>
-    <w:bookmarkEnd w:id="64"/>
-    <w:bookmarkStart w:id="65" w:name="ref-thiel2005"/>
+    <w:bookmarkEnd w:id="65"/>
+    <w:bookmarkStart w:id="66" w:name="ref-thiel2005"/>
     <w:p>
       <w:pPr>
         <w:pStyle w:val="Bibliography"/>
@@ -2862,8 +3103,8 @@
         <w:t xml:space="preserve">43 (1): 279–418.</w:t>
       </w:r>
     </w:p>
-    <w:bookmarkEnd w:id="65"/>
-    <w:bookmarkStart w:id="67" w:name="ref-wichmann2012"/>
+    <w:bookmarkEnd w:id="66"/>
+    <w:bookmarkStart w:id="68" w:name="ref-wichmann2012"/>
     <w:p>
       <w:pPr>
         <w:pStyle w:val="Bibliography"/>
@@ -2889,7 +3130,7 @@
       <w:r>
         <w:t xml:space="preserve"> </w:t>
       </w:r>
-      <w:hyperlink r:id="rId66">
+      <w:hyperlink r:id="rId67">
         <w:r>
           <w:rPr>
             <w:rStyle w:val="Hyperlink"/>
@@ -2901,8 +3142,8 @@
         <w:t xml:space="preserve">.</w:t>
       </w:r>
     </w:p>
-    <w:bookmarkEnd w:id="67"/>
     <w:bookmarkEnd w:id="68"/>
+    <w:bookmarkEnd w:id="69"/>
     <w:sectPr>
       <w:headerReference w:type="even" r:id="rId10"/>
       <w:headerReference w:type="default" r:id="rId9"/>

</xml_diff>

<commit_message>
csl file used for citations. outputs updated
</commit_message>
<xml_diff>
--- a/thesis_chapter_3.docx
+++ b/thesis_chapter_3.docx
@@ -7,13 +7,19 @@
         <w:pStyle w:val="Title"/>
       </w:pPr>
       <w:r>
-        <w:t xml:space="preserve">Trajectory</w:t>
-      </w:r>
-      <w:r>
-        <w:t xml:space="preserve"> </w:t>
-      </w:r>
-      <w:r>
-        <w:t xml:space="preserve">model</w:t>
+        <w:t xml:space="preserve">Numerical</w:t>
+      </w:r>
+      <w:r>
+        <w:t xml:space="preserve"> </w:t>
+      </w:r>
+      <w:r>
+        <w:t xml:space="preserve">trajectory</w:t>
+      </w:r>
+      <w:r>
+        <w:t xml:space="preserve"> </w:t>
+      </w:r>
+      <w:r>
+        <w:t xml:space="preserve">patterns</w:t>
       </w:r>
       <w:r>
         <w:t xml:space="preserve"> </w:t>
@@ -25,19 +31,13 @@
         <w:t xml:space="preserve"> </w:t>
       </w:r>
       <w:r>
-        <w:t xml:space="preserve">passive</w:t>
-      </w:r>
-      <w:r>
-        <w:t xml:space="preserve"> </w:t>
-      </w:r>
-      <w:r>
-        <w:t xml:space="preserve">kelp</w:t>
-      </w:r>
-      <w:r>
-        <w:t xml:space="preserve"> </w:t>
-      </w:r>
-      <w:r>
-        <w:t xml:space="preserve">dispersal</w:t>
+        <w:t xml:space="preserve">floating</w:t>
+      </w:r>
+      <w:r>
+        <w:t xml:space="preserve"> </w:t>
+      </w:r>
+      <w:r>
+        <w:t xml:space="preserve">macroalgae</w:t>
       </w:r>
     </w:p>
     <w:p>
@@ -93,7 +93,7 @@
         <w:t xml:space="preserve"> </w:t>
       </w:r>
       <w:r>
-        <w:t xml:space="preserve">(Edgar 1987; Bushing 1994; Norton 1992; Helmuth, Veit, and Holberton 1994; Holmquist 1994; Smith 2002; McCormick et al. 2008)</w:t>
+        <w:t xml:space="preserve">(Edgar, 1987; Norton, 1992; Bushing, 1994; Helmuth et al., 1994; Holmquist, 1994; Smith, 2002; McCormick et al., 2008)</w:t>
       </w:r>
       <w:r>
         <w:t xml:space="preserve">. Considerable research has been performed investigating macroalgae as a passive dispersal mechanism in the ocean, however, in recent years much of the focus has shifted towards microplastics.</w:t>
@@ -212,7 +212,7 @@
         <w:t xml:space="preserve"> </w:t>
       </w:r>
       <w:r>
-        <w:t xml:space="preserve">(Dayton 1985; Smith 2002; Thiel and Gutow 2005; Graiff et al. 2016; Batista et al. 2018)</w:t>
+        <w:t xml:space="preserve">(Dayton, 1985; Smith, 2002; Thiel and Gutow, 2005; Graiff et al., 2016; Batista et al., 2018)</w:t>
       </w:r>
       <w:r>
         <w:t xml:space="preserve">. In some cases the stipe itself is air-filled, such as with</w:t>
@@ -248,7 +248,7 @@
         <w:t xml:space="preserve"> </w:t>
       </w:r>
       <w:r>
-        <w:t xml:space="preserve">(Dromgoole 1982; Bäck, Lehvo, and Blomster 2000)</w:t>
+        <w:t xml:space="preserve">(Dromgoole, 1982; Bäck et al., 2000)</w:t>
       </w:r>
       <w:r>
         <w:t xml:space="preserve">. The giant kelp</w:t>
@@ -266,7 +266,7 @@
         <w:t xml:space="preserve"> </w:t>
       </w:r>
       <w:r>
-        <w:t xml:space="preserve">(Helmuth, Veit, and Holberton 1994; Kingsford 1995; Hobday 2000; Macaya et al. 2005; Graiff et al. 2016; Batista et al. 2018)</w:t>
+        <w:t xml:space="preserve">(Helmuth et al., 1994; Kingsford, 1995; Hobday, 2000; Macaya et al., 2005; Graiff et al., 2016; Batista et al., 2018)</w:t>
       </w:r>
       <w:r>
         <w:t xml:space="preserve"> </w:t>
@@ -287,7 +287,7 @@
         <w:t xml:space="preserve"> </w:t>
       </w:r>
       <w:r>
-        <w:t xml:space="preserve">(Collins et al. 2010; Tala et al. 2013 , 2017; Saunders 2014; Smith 2002; Wichmann, Hinojosa, and Thiel 2012; Batista et al. 2018)</w:t>
+        <w:t xml:space="preserve">(Smith, 2002; Collins et al., 2010; Wichmann et al., 2012; Tala et al., 2013 , 2017; Saunders, 2014; Batista et al., 2018)</w:t>
       </w:r>
       <w:r>
         <w:t xml:space="preserve"> </w:t>
@@ -307,7 +307,7 @@
         <w:t xml:space="preserve"> </w:t>
       </w:r>
       <w:r>
-        <w:t xml:space="preserve">(Thiel and Gutow 2005, 2005; Graiff et al. 2016)</w:t>
+        <w:t xml:space="preserve">(Thiel and Gutow, 2005, 2005; Graiff et al., 2016)</w:t>
       </w:r>
       <w:r>
         <w:t xml:space="preserve">. The increase in epibiont load reduces the buoyancy of floating macroalgal rafts over time eventually causing them to sink to the seafloor, while also potentially increasing drag</w:t>
@@ -316,7 +316,7 @@
         <w:t xml:space="preserve"> </w:t>
       </w:r>
       <w:r>
-        <w:t xml:space="preserve">(Hobday 2000; Tala et al. 2013; Craw and Waters 2018)</w:t>
+        <w:t xml:space="preserve">(Hobday, 2000; Tala et al., 2013; Craw and Waters, 2018)</w:t>
       </w:r>
       <w:r>
         <w:t xml:space="preserve">. Fragmentation of kelp biomass over time may also reduce raft times further, while growth may counteract the effects of epibiont load and fragmentation provided the environmental conditions are favorable</w:t>
@@ -325,7 +325,7 @@
         <w:t xml:space="preserve"> </w:t>
       </w:r>
       <w:r>
-        <w:t xml:space="preserve">(Graiff et al. 2016; Macaya et al. 2016)</w:t>
+        <w:t xml:space="preserve">(Graiff et al., 2016; Macaya et al., 2016)</w:t>
       </w:r>
       <w:r>
         <w:t xml:space="preserve">. For instance a study by</w:t>
@@ -334,7 +334,7 @@
         <w:t xml:space="preserve"> </w:t>
       </w:r>
       <w:r>
-        <w:t xml:space="preserve">Rothä usler et al. (2011)</w:t>
+        <w:t xml:space="preserve">Rothäusler et al. (2011)</w:t>
       </w:r>
       <w:r>
         <w:t xml:space="preserve"> </w:t>
@@ -376,7 +376,7 @@
         <w:t xml:space="preserve"> </w:t>
       </w:r>
       <w:r>
-        <w:t xml:space="preserve">(Rothä usler et al. 2011)</w:t>
+        <w:t xml:space="preserve">(Rothäusler et al., 2011)</w:t>
       </w:r>
       <w:r>
         <w:t xml:space="preserve">.</w:t>
@@ -387,16 +387,16 @@
         <w:pStyle w:val="BodyText"/>
       </w:pPr>
       <w:r>
-        <w:t xml:space="preserve">Many past authors have also taken various approaches to estimate not only the raft-time of macroalgal rafts but also the oceanographic influencers of macroalgae trajectory. Past research points to macroalgae trajectory being largely determined by prevailing wind conditions and surface currents</w:t>
-      </w:r>
-      <w:r>
-        <w:t xml:space="preserve"> </w:t>
-      </w:r>
-      <w:r>
-        <w:t xml:space="preserve">(Thiel and Gutow 2005, @thiel2005; Hobday 2000; Fraser, Nikula, and Waters 2011a; Rothä usler et al. 2011, 2011)</w:t>
-      </w:r>
-      <w:r>
-        <w:t xml:space="preserve">. Although ocean currents are regarded as the primary influencer, the relative importance of wind versus surface current is still not known; although the role of wind has been recognised as important in several studies. For example, a study by</w:t>
+        <w:t xml:space="preserve">Many past authors have also taken various approaches to estimate not only the raft-time of macroalgal rafts but also the oceanographic influences of macroalgae trajectory. Past research points to macroalgae trajectory being largely determined by prevailing wind conditions and surface currents</w:t>
+      </w:r>
+      <w:r>
+        <w:t xml:space="preserve"> </w:t>
+      </w:r>
+      <w:r>
+        <w:t xml:space="preserve">(Hobday, 2000; Thiel and Gutow, 2005, @thiel2005; Fraser et al., 2011; Rothäusler et al., 2011, 2011)</w:t>
+      </w:r>
+      <w:r>
+        <w:t xml:space="preserve">. Although ocean currents are regarded as the primary influence, the relative importance of wind versus surface current is still not known; although the role of wind has been recognised as important in several studies. For example, a study by</w:t>
       </w:r>
       <w:r>
         <w:t xml:space="preserve"> </w:t>
@@ -429,7 +429,7 @@
         <w:t xml:space="preserve"> </w:t>
       </w:r>
       <w:r>
-        <w:t xml:space="preserve">(Nikula, Spencer, and Waters 2013)</w:t>
+        <w:t xml:space="preserve">(Nikula et al., 2013)</w:t>
       </w:r>
       <w:r>
         <w:t xml:space="preserve">. For example, a study by</w:t>
@@ -438,7 +438,7 @@
         <w:t xml:space="preserve"> </w:t>
       </w:r>
       <w:r>
-        <w:t xml:space="preserve">Fraser, Nikula, and Waters (2011b)</w:t>
+        <w:t xml:space="preserve">Fraser et al. (2011)</w:t>
       </w:r>
       <w:r>
         <w:t xml:space="preserve"> </w:t>
@@ -497,7 +497,7 @@
         <w:t xml:space="preserve"> </w:t>
       </w:r>
       <w:r>
-        <w:t xml:space="preserve">(Fraser, Nikula, and Waters 2011a)</w:t>
+        <w:t xml:space="preserve">(Fraser et al., 2011)</w:t>
       </w:r>
       <w:r>
         <w:t xml:space="preserve">.</w:t>
@@ -526,13 +526,13 @@
         <w:t xml:space="preserve"> </w:t>
       </w:r>
       <w:r>
-        <w:t xml:space="preserve">area of an object floating at sea is the surface area exposed to the wind which results in air form drag, while the area of the object below the surface of the water is exposed to surface currents which result in water form drag. Drag coefficients related to wind and surface current have been shown to be important properties to consider when estimating trajectory and forecasting drift for search and sea rescue operations. Drag is ultimately determined by the size and shape of the object which are properties that vary considerably with macroalgae species. In addition, past research conducted within the maritime industry has shown that the size and shape of a vessel determine the relative importance of waves or wind as influencers of trajectory, as well as orientation of the object. If the length of the object is longer than the significant wave height then waves will be the primary influencer of trajectory while the opposite is true for smaller objects where the effect of waves is regarded as negligible</w:t>
-      </w:r>
-      <w:r>
-        <w:t xml:space="preserve"> </w:t>
-      </w:r>
-      <w:r>
-        <w:t xml:space="preserve">(Breivik et al. 2011; Griffin, Oke, and Jones 2017)</w:t>
+        <w:t xml:space="preserve">area of an object floating at sea is the surface area exposed to the wind which results in air form drag, while the area of the object below the surface of the water is exposed to surface currents which result in water form drag. Drag coefficients related to wind and surface current have been shown to be important properties to consider when estimating trajectory and forecasting drift for search and sea rescue operations. Drag is ultimately determined by the size and shape of the object which are properties that vary considerably with macroalgae species. In addition, past research conducted within the maritime industry has shown that the size and shape of a vessel determine the relative importance of waves or wind as drivers of trajectory, as well as orientation of the object. If the length of the object is longer than the significant wave height then waves will be the primary driver of trajectory while the opposite is true for smaller objects where the effect of waves is regarded as negligible</w:t>
+      </w:r>
+      <w:r>
+        <w:t xml:space="preserve"> </w:t>
+      </w:r>
+      <w:r>
+        <w:t xml:space="preserve">(Breivik et al., 2011; Griffin et al., 2017)</w:t>
       </w:r>
       <w:r>
         <w:t xml:space="preserve">.</w:t>
@@ -543,22 +543,13 @@
         <w:pStyle w:val="BodyText"/>
       </w:pPr>
       <w:r>
-        <w:t xml:space="preserve">Although various approaches have been used in the past to investigate floating macroalagae trajectory, very few studies have employed the use of Langrangian trajectory modelling. Furthermore, non of the existing studies using this modeling apporach have considered macroalgal morphology (i.e. shape) as an influencer on drag and ultimately trajectory. Currently, work by</w:t>
-      </w:r>
-      <w:r>
-        <w:t xml:space="preserve"> </w:t>
-      </w:r>
-      <w:r>
-        <w:t xml:space="preserve">(</w:t>
-      </w:r>
-      <w:r>
-        <w:rPr>
-          <w:b/>
-        </w:rPr>
-        <w:t xml:space="preserve">???</w:t>
-      </w:r>
-      <w:r>
-        <w:t xml:space="preserve">)</w:t>
+        <w:t xml:space="preserve">Although various approaches have been used in the past to investigate floating macroalagae trajectory, very few studies have employed the use of Langrangian trajectory modelling. Furthermore, non of the existing studies using this modeling approach have considered macroalgal morphology (i.e. shape) as an aspect of drag and ultimately trajectory. Currently, work by</w:t>
+      </w:r>
+      <w:r>
+        <w:t xml:space="preserve"> </w:t>
+      </w:r>
+      <w:r>
+        <w:t xml:space="preserve">Brooks et al. (2019)</w:t>
       </w:r>
       <w:r>
         <w:t xml:space="preserve"> </w:t>
@@ -579,7 +570,7 @@
         <w:t xml:space="preserve"> </w:t>
       </w:r>
       <w:r>
-        <w:t xml:space="preserve">rafts. The study used a custome growth model to estimate changes in biomass and ultimately radial size, while a customised Hybrid Coordinate Ocean Model (HYCOM) for the trajectory simulations was used. The results showed that trajectory of pelagic</w:t>
+        <w:t xml:space="preserve">rafts. The study used a custom growth model to estimate changes in biomass and ultimately radial size, while a customised Hybrid Coordinate Ocean Model (HYCOM) for the trajectory simulations was used. The results showed that trajectory of pelagic</w:t>
       </w:r>
       <w:r>
         <w:t xml:space="preserve"> </w:t>
@@ -594,22 +585,13 @@
         <w:t xml:space="preserve"> </w:t>
       </w:r>
       <w:r>
-        <w:t xml:space="preserve">was signficantly influenced by inertia and the radial size of the rafts. Langrangian trajectory modeling is a useful tool, however, the various models available often assume the object to be a spherical particle, which is obviously not the case for both biological and anthropogenic forms of marine debris in nature. The radial size included by</w:t>
-      </w:r>
-      <w:r>
-        <w:t xml:space="preserve"> </w:t>
-      </w:r>
-      <w:r>
-        <w:t xml:space="preserve">(</w:t>
-      </w:r>
-      <w:r>
-        <w:rPr>
-          <w:b/>
-        </w:rPr>
-        <w:t xml:space="preserve">???</w:t>
-      </w:r>
-      <w:r>
-        <w:t xml:space="preserve">)</w:t>
+        <w:t xml:space="preserve">was significantly influenced by inertia and the radial size of the rafts. Langrangian trajectory modeling is a useful tool, however, the various models available often assume the object to be a spherical particle, which is obviously not the case for both biological and anthropogenic forms of marine debris in nature. The radial size included by</w:t>
+      </w:r>
+      <w:r>
+        <w:t xml:space="preserve"> </w:t>
+      </w:r>
+      <w:r>
+        <w:t xml:space="preserve">Brooks et al. (2019)</w:t>
       </w:r>
       <w:r>
         <w:t xml:space="preserve"> </w:t>
@@ -629,16 +611,7 @@
         <w:t xml:space="preserve"> </w:t>
       </w:r>
       <w:r>
-        <w:t xml:space="preserve">(</w:t>
-      </w:r>
-      <w:r>
-        <w:rPr>
-          <w:b/>
-        </w:rPr>
-        <w:t xml:space="preserve">???</w:t>
-      </w:r>
-      <w:r>
-        <w:t xml:space="preserve">)</w:t>
+        <w:t xml:space="preserve">Allen and Plourde (1999)</w:t>
       </w:r>
       <w:r>
         <w:t xml:space="preserve"> </w:t>
@@ -650,22 +623,13 @@
         <w:t xml:space="preserve"> </w:t>
       </w:r>
       <w:r>
-        <w:t xml:space="preserve">(</w:t>
-      </w:r>
-      <w:r>
-        <w:rPr>
-          <w:b/>
-        </w:rPr>
-        <w:t xml:space="preserve">???</w:t>
-      </w:r>
-      <w:r>
-        <w:t xml:space="preserve">)</w:t>
-      </w:r>
-      <w:r>
-        <w:t xml:space="preserve"> </w:t>
-      </w:r>
-      <w:r>
-        <w:t xml:space="preserve">have provided estimates of drag for various objects based on experimental work, which consisted of both direct and indirect methods of the Leeway model. However, this work does not consider biological material such as macroalgae. Although drag estimates do exist, these have been calculated for macroalgae not detached from the substratum and are regarded as fixed-point estimates. Methods used in the field of chemical engineering provide an alternative approach to estimating drag of macroalgae by means of formulae to calculate drag based on shape. Chemical engineers in the field of fluid dynamics which come across similar problems when including drag use an approach known as a</w:t>
+        <w:t xml:space="preserve">Breivik et al. (2011)</w:t>
+      </w:r>
+      <w:r>
+        <w:t xml:space="preserve"> </w:t>
+      </w:r>
+      <w:r>
+        <w:t xml:space="preserve">have provided estimates of drag for various objects based on experimental work, which consisted of both direct and indirect methods of the Leeway model. However, this work does not consider biological material such as macroalgae. Although drag estimates do exist, these have been calculated for macroalgae not detached from the substratum and are regarded as fixed-point estimates. Methods used in the field of chemical engineering provide an alternative approach to estimating drag of macroalgae by means of formulas to calculate drag based on shape. Chemical engineers in the field of fluid dynamics which come across similar problems when including drag use an approach known as a</w:t>
       </w:r>
       <w:r>
         <w:t xml:space="preserve"> </w:t>
@@ -680,7 +644,7 @@
         <w:t xml:space="preserve">’</w:t>
       </w:r>
       <w:r>
-        <w:t xml:space="preserve">. A spherecity factor is the ratio of the surface area of a sphere having the volume as the irregular shaped particle (s) to the actualo surface area of the particle (s_d) such that</w:t>
+        <w:t xml:space="preserve">. A spherecity factor is the ratio of the surface area of a sphere having the volume as the irregular shaped particle (s) to the actual surface area of the particle (s_d) such that</w:t>
       </w:r>
     </w:p>
     <w:p>
@@ -732,7 +696,7 @@
         <w:pStyle w:val="BodyText"/>
       </w:pPr>
       <w:r>
-        <w:t xml:space="preserve">There are considerable gaps in the literature with regards to macroalgae trajectory such as buoyancy, air form drag, water form drag, epibiont load, growth, fragmentation, size, shape and orientation which have not been investigated numerically in the past. In order to determine the coefficients needed for the transport model, a series of experiments are proposed. These experiments will aim to determine aspects of buoyancy, epiphyte growth rates and transport rate, all of which have been regarded as important coefficients needed for an accurate model. The experiments will be perfomred numerically to determine the main influencers of passive solitary kelp dispersal.</w:t>
+        <w:t xml:space="preserve">There are considerable gaps in the literature with regards to macroalgae trajectory such as buoyancy, air form drag, water form drag, epibiont load, growth, fragmentation, size, shape and orientation which have not been investigated numerically in the past. In this study, a hypothetical approach was used to shed light on the role of drag on macroalgal drift trajectory by means of Langrangian based trajectory simulations. These simulations aimed to determine the role that hydrodynamic and wind drag might play in drift trajectory of macroalgae. In terms of wind drag, the direct effect of wind on the kelp was estimated rather than its affect on surface-currents.</w:t>
       </w:r>
     </w:p>
     <w:p>
@@ -749,9 +713,9 @@
       <w:pPr>
         <w:pStyle w:val="Heading2"/>
       </w:pPr>
-      <w:bookmarkStart w:id="22" w:name="model-and-parameterisation"/>
-      <w:r>
-        <w:t xml:space="preserve">Model and parameterisation</w:t>
+      <w:bookmarkStart w:id="22" w:name="hydrodynamic-model"/>
+      <w:r>
+        <w:t xml:space="preserve">Hydrodynamic model</w:t>
       </w:r>
       <w:bookmarkEnd w:id="22"/>
     </w:p>
@@ -760,13 +724,50 @@
         <w:pStyle w:val="FirstParagraph"/>
       </w:pPr>
       <w:r>
+        <w:t xml:space="preserve">The characteristics of the underlying numerical flow model will be explained here…</w:t>
+      </w:r>
+      <w:r>
+        <w:t xml:space="preserve"> </w:t>
+      </w:r>
+      <w:r>
+        <w:t xml:space="preserve">## Particle tracking model</w:t>
+      </w:r>
+    </w:p>
+    <w:p>
+      <w:pPr>
+        <w:pStyle w:val="BodyText"/>
+      </w:pPr>
+      <w:r>
+        <w:t xml:space="preserve">The model is based on parameterisations that have been used for previous studies investigating iceberg, capsized marine vessels and microplastics. It should be noted that most of the previous studies regarding macroalgae trajectory have investigated rafts and not solitary floating individuals. A kelp raft will vary in size and can range from a few meters across to large dense mats the size of a sports field. Furthermore, some authors suggest that most macroalgae become entangled through ocean currents and not through the hydrodynamic forces that dislodge them. In addition, large kelp rafts are not a characteristics around the coast of the Cape Peninsula but rather solitary kelp are (Pers. Obs). Therefore, the trajectory of solitary</w:t>
+      </w:r>
+      <w:r>
+        <w:t xml:space="preserve"> </w:t>
+      </w:r>
+      <w:r>
+        <w:rPr>
+          <w:i/>
+        </w:rPr>
+        <w:t xml:space="preserve">E. maxima</w:t>
+      </w:r>
+      <w:r>
+        <w:t xml:space="preserve"> </w:t>
+      </w:r>
+      <w:r>
+        <w:t xml:space="preserve">individuals will be considered. Previous studies have made the assumption that kelp rafts move with the same velocity as the ocean current, and instead model a ensemble of particles which trajectories are determined by a combination of ocean currents and/or the effects of winds on currents. In addition, these studies assume the particle is fully buoyant.</w:t>
+      </w:r>
+    </w:p>
+    <w:p>
+      <w:pPr>
+        <w:pStyle w:val="BodyText"/>
+      </w:pPr>
+      <w:r>
         <w:t xml:space="preserve">Numerical calculations of particle trajectory with a Lagrangian method</w:t>
       </w:r>
       <w:r>
         <w:t xml:space="preserve"> </w:t>
       </w:r>
       <w:r>
-        <w:t xml:space="preserve">(Delandmeter and Van Sebille 2019)</w:t>
+        <w:t xml:space="preserve">(Delandmeter and Van Sebille, 2019)</w:t>
       </w:r>
       <w:r>
         <w:t xml:space="preserve">, and be described by the equation</w:t>
@@ -992,7 +993,7 @@
         <w:t xml:space="preserve">‘</w:t>
       </w:r>
       <w:r>
-        <w:t xml:space="preserve">behaviour</w:t>
+        <w:t xml:space="preserve">behavior</w:t>
       </w:r>
       <w:r>
         <w:t xml:space="preserve">’</w:t>
@@ -1001,58 +1002,19 @@
         <w:t xml:space="preserve"> </w:t>
       </w:r>
       <w:r>
-        <w:t xml:space="preserve">of the particle. This can range from swimming in fish to sinking or beaching.</w:t>
-      </w:r>
-    </w:p>
-    <w:p>
-      <w:pPr>
-        <w:pStyle w:val="BodyText"/>
-      </w:pPr>
-      <w:r>
-        <w:t xml:space="preserve">The model is based on parameterisations that have been used for previous studies investigating iceberg, capsized marine vessels and microplastics. It should be noted that most of the previous studies regarding macroalgae trajectory have investigated rafts and not solitary floating individuals. A kelp raft will vary in size and can range from a few meters across to large dense mats the size of a sports field. Furthermore, some authors suggest that most macroalgae become entangled through ocean currents and not through the hydrodynamic forces that dislodge them. In addition, large kelp rafts are not a characteristics around the coast of the Cape Peninsula but rather solitary kelp are (Pers. Obs). Therefore, the trajectory of solitary</w:t>
-      </w:r>
-      <w:r>
-        <w:t xml:space="preserve"> </w:t>
-      </w:r>
-      <w:r>
-        <w:rPr>
-          <w:i/>
-        </w:rPr>
-        <w:t xml:space="preserve">E. maxima</w:t>
-      </w:r>
-      <w:r>
-        <w:t xml:space="preserve"> </w:t>
-      </w:r>
-      <w:r>
-        <w:t xml:space="preserve">individuals will be considered. Previous studies have made the assumption that kelp rafts move with the same velocity as the ocean current, and instead model a ensemble of particles which trajectories are determined by a combination of ocean currents and/or the effects of winds on currents. In addition, these studies assume the particle is fully buoyant and does not vary with time.</w:t>
-      </w:r>
-    </w:p>
-    <w:p>
-      <w:pPr>
-        <w:pStyle w:val="BodyText"/>
-      </w:pPr>
-      <w:r>
-        <w:t xml:space="preserve">The the velocity of the kelp sporophyte is a function of mass and time, as the mass of the individual will vary temporarily with changes in growth rate, erosion and epibiont load (mass), which in turn will effect buoyancy and thereby the surface area exposed to wind drag and seawater drag.</w:t>
-      </w:r>
-    </w:p>
-    <w:p>
-      <w:pPr>
-        <w:pStyle w:val="BodyText"/>
-      </w:pPr>
-      <w:r>
-        <w:t xml:space="preserve">A momentum equation can be used to describe how the mass of the kelp individual changes temporarily. A previous study by</w:t>
-      </w:r>
-      <w:r>
-        <w:t xml:space="preserve"> </w:t>
-      </w:r>
-      <w:r>
-        <w:t xml:space="preserve">Andersson, Scibilia, and Imsland (2017)</w:t>
-      </w:r>
-      <w:r>
-        <w:t xml:space="preserve"> </w:t>
-      </w:r>
-      <w:r>
-        <w:t xml:space="preserve">who used this approach to describe the change in velocity of an iceberg over time which has been adapted to suite the current project; and taking into account the additional parameterisitions:</w:t>
+        <w:t xml:space="preserve">of the particle. This can range from swimming in fish to sinking or beaching. IN order to investigate the effects of drag components of trajectory of floating macroalgae, this study incorporated drag as the custom behavior. This study simulated two scenarios; one where the plant is fully submerged and only exposed to seawater drag and the other where parts of the plants are partially exposed resulting in a combination of seawater and air form drag. Unlike previous studies, drag based on shape based coefficients was used in the calculations for determining the reduction in velocity as a result of drag. A momentum energy equation was used to calculate the drag forces for the relevant simulation. This approach has been employed in modeling iceberg drift trajectory</w:t>
+      </w:r>
+      <w:r>
+        <w:t xml:space="preserve"> </w:t>
+      </w:r>
+      <w:r>
+        <w:t xml:space="preserve">(Lichey and Hellmer, 2001; Eik, 2009; Andersson et al., 2017)</w:t>
+      </w:r>
+      <w:r>
+        <w:t xml:space="preserve"> </w:t>
+      </w:r>
+      <w:r>
+        <w:t xml:space="preserve">and was adapted to suit this particular study. The energy momentum equation used to calculate the drag force exerted on the virtual kelp particle was,</w:t>
       </w:r>
     </w:p>
     <w:p>
@@ -1067,36 +1029,39 @@
           <m:r>
             <m:t>m</m:t>
           </m:r>
-          <m:f>
-            <m:fPr>
-              <m:type m:val="bar"/>
-            </m:fPr>
-            <m:num>
+          <m:r>
+            <m:t>(</m:t>
+          </m:r>
+          <m:sSub>
+            <m:e>
               <m:r>
                 <m:t>d</m:t>
               </m:r>
-              <m:sSub>
-                <m:e>
-                  <m:r>
-                    <m:t>u</m:t>
-                  </m:r>
-                </m:e>
-                <m:sub>
-                  <m:r>
-                    <m:t>i</m:t>
-                  </m:r>
-                </m:sub>
-              </m:sSub>
-            </m:num>
-            <m:den>
+            </m:e>
+            <m:sub>
+              <m:r>
+                <m:t>u</m:t>
+              </m:r>
+            </m:sub>
+          </m:sSub>
+          <m:r>
+            <m:t>/</m:t>
+          </m:r>
+          <m:sSub>
+            <m:e>
               <m:r>
                 <m:t>d</m:t>
               </m:r>
+            </m:e>
+            <m:sub>
               <m:r>
                 <m:t>t</m:t>
               </m:r>
-            </m:den>
-          </m:f>
+            </m:sub>
+          </m:sSub>
+          <m:r>
+            <m:t>)</m:t>
+          </m:r>
           <m:r>
             <m:t>=</m:t>
           </m:r>
@@ -1109,15 +1074,6 @@
             <m:sub>
               <m:r>
                 <m:t>c</m:t>
-              </m:r>
-              <m:r>
-                <m:t>o</m:t>
-              </m:r>
-              <m:r>
-                <m:t>r</m:t>
-              </m:r>
-              <m:r>
-                <m:t>r</m:t>
               </m:r>
             </m:sub>
           </m:sSub>
@@ -1147,37 +1103,7 @@
             </m:e>
             <m:sub>
               <m:r>
-                <m:t>c</m:t>
-              </m:r>
-            </m:sub>
-          </m:sSub>
-          <m:r>
-            <m:t>+</m:t>
-          </m:r>
-          <m:sSub>
-            <m:e>
-              <m:r>
-                <m:t>F</m:t>
-              </m:r>
-            </m:e>
-            <m:sub>
-              <m:r>
-                <m:t>r</m:t>
-              </m:r>
-            </m:sub>
-          </m:sSub>
-          <m:r>
-            <m:t>+</m:t>
-          </m:r>
-          <m:sSub>
-            <m:e>
-              <m:r>
-                <m:t>F</m:t>
-              </m:r>
-            </m:e>
-            <m:sub>
-              <m:r>
-                <m:t>e</m:t>
+                <m:t>f</m:t>
               </m:r>
             </m:sub>
           </m:sSub>
@@ -1203,7 +1129,7 @@
         <w:t xml:space="preserve"> </w:t>
       </w:r>
       <w:r>
-        <w:t xml:space="preserve">is the overall kelp mass,</w:t>
+        <w:t xml:space="preserve">is kelp mass,</w:t>
       </w:r>
       <w:r>
         <w:t xml:space="preserve"> </w:t>
@@ -1212,12 +1138,12 @@
         <m:sSub>
           <m:e>
             <m:r>
-              <m:t>u</m:t>
+              <m:t>d</m:t>
             </m:r>
           </m:e>
           <m:sub>
             <m:r>
-              <m:t>i</m:t>
+              <m:t>u</m:t>
             </m:r>
           </m:sub>
         </m:sSub>
@@ -1226,21 +1152,7 @@
         <w:t xml:space="preserve"> </w:t>
       </w:r>
       <w:r>
-        <w:t xml:space="preserve">is the starting kelp velocity,</w:t>
-      </w:r>
-      <w:r>
-        <w:t xml:space="preserve"> </w:t>
-      </w:r>
-      <m:oMath>
-        <m:r>
-          <m:t>d</m:t>
-        </m:r>
-      </m:oMath>
-      <w:r>
-        <w:t xml:space="preserve"> </w:t>
-      </w:r>
-      <w:r>
-        <w:t xml:space="preserve">is the distance,</w:t>
+        <w:t xml:space="preserve">the virtual kelp particle velocity,</w:t>
       </w:r>
       <w:r>
         <w:t xml:space="preserve"> </w:t>
@@ -1256,15 +1168,6 @@
             <m:r>
               <m:t>c</m:t>
             </m:r>
-            <m:r>
-              <m:t>o</m:t>
-            </m:r>
-            <m:r>
-              <m:t>r</m:t>
-            </m:r>
-            <m:r>
-              <m:t>r</m:t>
-            </m:r>
           </m:sub>
         </m:sSub>
       </m:oMath>
@@ -1272,7 +1175,7 @@
         <w:t xml:space="preserve"> </w:t>
       </w:r>
       <w:r>
-        <w:t xml:space="preserve">is Coriolis Force,</w:t>
+        <w:t xml:space="preserve">the hydrodynamic drag,</w:t>
       </w:r>
       <w:r>
         <w:t xml:space="preserve"> </w:t>
@@ -1295,7 +1198,7 @@
         <w:t xml:space="preserve"> </w:t>
       </w:r>
       <w:r>
-        <w:t xml:space="preserve">is the air drag force,</w:t>
+        <w:t xml:space="preserve">is the wind drag, and</w:t>
       </w:r>
       <w:r>
         <w:t xml:space="preserve"> </w:t>
@@ -1309,7 +1212,7 @@
           </m:e>
           <m:sub>
             <m:r>
-              <m:t>c</m:t>
+              <m:t>f</m:t>
             </m:r>
           </m:sub>
         </m:sSub>
@@ -1318,97 +1221,25 @@
         <w:t xml:space="preserve"> </w:t>
       </w:r>
       <w:r>
-        <w:t xml:space="preserve">is the seawater drag force,</w:t>
-      </w:r>
-      <w:r>
-        <w:t xml:space="preserve"> </w:t>
-      </w:r>
-      <m:oMath>
-        <m:sSub>
-          <m:e>
-            <m:r>
-              <m:t>F</m:t>
-            </m:r>
-          </m:e>
-          <m:sub>
-            <m:r>
-              <m:t>r</m:t>
-            </m:r>
-          </m:sub>
-        </m:sSub>
-      </m:oMath>
-      <w:r>
-        <w:t xml:space="preserve"> </w:t>
-      </w:r>
-      <w:r>
-        <w:t xml:space="preserve">is the effect of waves on the kelp,</w:t>
-      </w:r>
-      <w:r>
-        <w:t xml:space="preserve"> </w:t>
-      </w:r>
-      <m:oMath>
-        <m:sSub>
-          <m:e>
-            <m:r>
-              <m:t>F</m:t>
-            </m:r>
-          </m:e>
-          <m:sub>
-            <m:r>
-              <m:t>e</m:t>
-            </m:r>
-          </m:sub>
-        </m:sSub>
-      </m:oMath>
-      <w:r>
-        <w:t xml:space="preserve"> </w:t>
-      </w:r>
-      <w:r>
-        <w:t xml:space="preserve">is the epibiont load force.</w:t>
-      </w:r>
-    </w:p>
-    <w:p>
-      <w:pPr>
-        <w:pStyle w:val="BodyText"/>
-      </w:pPr>
-      <w:r>
-        <w:t xml:space="preserve">The holdfast, stipe and kelp-head (fronds, primary blade and pneomatocyst) will the the focus of calculating the overall seawater drag force. Past studies refer to the surface area of the object exposed to wind forces as the</w:t>
-      </w:r>
-      <w:r>
-        <w:t xml:space="preserve"> </w:t>
-      </w:r>
-      <w:r>
-        <w:t xml:space="preserve">“</w:t>
-      </w:r>
-      <w:r>
-        <w:t xml:space="preserve">sail</w:t>
-      </w:r>
-      <w:r>
-        <w:t xml:space="preserve">”</w:t>
-      </w:r>
-      <w:r>
-        <w:t xml:space="preserve"> </w:t>
-      </w:r>
-      <w:r>
-        <w:t xml:space="preserve">area/volume, and the surface area exposed to the waves as the</w:t>
-      </w:r>
-      <w:r>
-        <w:t xml:space="preserve"> </w:t>
-      </w:r>
-      <w:r>
-        <w:t xml:space="preserve">“</w:t>
-      </w:r>
-      <w:r>
-        <w:t xml:space="preserve">keel</w:t>
-      </w:r>
-      <w:r>
-        <w:t xml:space="preserve">”</w:t>
-      </w:r>
-      <w:r>
-        <w:t xml:space="preserve"> </w:t>
-      </w:r>
-      <w:r>
-        <w:t xml:space="preserve">area/volume. The volume of the objects is required to calculate the seawater drag force and is expressed as,</w:t>
+        <w:t xml:space="preserve">the surface-current flow. The assumption made was that the mass of the kelp did not change for each virtual kelp particle over the course of the simulations. Hydrodynamic drag, wind drag and surface current-flow are two-dimensional vector quantities and were calculated before input into the model.</w:t>
+      </w:r>
+    </w:p>
+    <w:p>
+      <w:pPr>
+        <w:pStyle w:val="Heading2"/>
+      </w:pPr>
+      <w:bookmarkStart w:id="23" w:name="hydrodynamic-drag"/>
+      <w:r>
+        <w:t xml:space="preserve">Hydrodynamic drag</w:t>
+      </w:r>
+      <w:bookmarkEnd w:id="23"/>
+    </w:p>
+    <w:p>
+      <w:pPr>
+        <w:pStyle w:val="FirstParagraph"/>
+      </w:pPr>
+      <w:r>
+        <w:t xml:space="preserve">The use of shape coefficients was used as a novel approach to simulating biological drifting debris. The drag coefficient for a spherical particle was used in the calculation of hydrodynamic drag as the trajectory model assumes the particles are spherical. The cross-sectional area for each of the virtual kelp parts was determined and used in the calculation of hydrodynamic drag. The hydrodynamic/form drag can be calculated by the equation:</w:t>
       </w:r>
     </w:p>
     <w:p>
@@ -1428,612 +1259,7 @@
             </m:e>
             <m:sub>
               <m:r>
-                <m:t>c</m:t>
-              </m:r>
-            </m:sub>
-          </m:sSub>
-          <m:r>
-            <m:t>=</m:t>
-          </m:r>
-          <m:sSub>
-            <m:e>
-              <m:r>
-                <m:t>F</m:t>
-              </m:r>
-            </m:e>
-            <m:sub>
-              <m:r>
-                <m:t>k</m:t>
-              </m:r>
-              <m:r>
-                <m:t>e</m:t>
-              </m:r>
-              <m:r>
-                <m:t>l</m:t>
-              </m:r>
-              <m:r>
-                <m:t>p</m:t>
-              </m:r>
-              <m:r>
-                <m:t>h</m:t>
-              </m:r>
-              <m:r>
-                <m:t>e</m:t>
-              </m:r>
-              <m:r>
-                <m:t>a</m:t>
-              </m:r>
-              <m:r>
                 <m:t>d</m:t>
-              </m:r>
-            </m:sub>
-          </m:sSub>
-          <m:r>
-            <m:t>+</m:t>
-          </m:r>
-          <m:sSub>
-            <m:e>
-              <m:r>
-                <m:t>F</m:t>
-              </m:r>
-            </m:e>
-            <m:sub>
-              <m:r>
-                <m:t>h</m:t>
-              </m:r>
-              <m:r>
-                <m:t>o</m:t>
-              </m:r>
-              <m:r>
-                <m:t>l</m:t>
-              </m:r>
-              <m:r>
-                <m:t>d</m:t>
-              </m:r>
-              <m:r>
-                <m:t>f</m:t>
-              </m:r>
-              <m:r>
-                <m:t>a</m:t>
-              </m:r>
-              <m:r>
-                <m:t>s</m:t>
-              </m:r>
-              <m:r>
-                <m:t>t</m:t>
-              </m:r>
-            </m:sub>
-          </m:sSub>
-          <m:r>
-            <m:t>+</m:t>
-          </m:r>
-          <m:sSub>
-            <m:e>
-              <m:r>
-                <m:t>F</m:t>
-              </m:r>
-            </m:e>
-            <m:sub>
-              <m:r>
-                <m:t>s</m:t>
-              </m:r>
-              <m:r>
-                <m:t>t</m:t>
-              </m:r>
-              <m:r>
-                <m:t>i</m:t>
-              </m:r>
-              <m:r>
-                <m:t>p</m:t>
-              </m:r>
-              <m:r>
-                <m:t>e</m:t>
-              </m:r>
-              <m:r>
-                <m:t>k</m:t>
-              </m:r>
-              <m:r>
-                <m:t>e</m:t>
-              </m:r>
-              <m:r>
-                <m:t>e</m:t>
-              </m:r>
-              <m:r>
-                <m:t>l</m:t>
-              </m:r>
-            </m:sub>
-          </m:sSub>
-        </m:oMath>
-      </m:oMathPara>
-    </w:p>
-    <w:p>
-      <w:pPr>
-        <w:pStyle w:val="FirstParagraph"/>
-      </w:pPr>
-      <w:r>
-        <w:t xml:space="preserve">where</w:t>
-      </w:r>
-      <w:r>
-        <w:t xml:space="preserve"> </w:t>
-      </w:r>
-      <m:oMath>
-        <m:sSub>
-          <m:e>
-            <m:r>
-              <m:t>F</m:t>
-            </m:r>
-          </m:e>
-          <m:sub>
-            <m:r>
-              <m:t>c</m:t>
-            </m:r>
-          </m:sub>
-        </m:sSub>
-      </m:oMath>
-      <w:r>
-        <w:t xml:space="preserve"> </w:t>
-      </w:r>
-      <w:r>
-        <w:t xml:space="preserve">is overall seawater drag force,</w:t>
-      </w:r>
-      <w:r>
-        <w:t xml:space="preserve"> </w:t>
-      </w:r>
-      <m:oMath>
-        <m:sSub>
-          <m:e>
-            <m:r>
-              <m:t>F</m:t>
-            </m:r>
-          </m:e>
-          <m:sub>
-            <m:r>
-              <m:t>k</m:t>
-            </m:r>
-            <m:r>
-              <m:t>e</m:t>
-            </m:r>
-            <m:r>
-              <m:t>l</m:t>
-            </m:r>
-            <m:r>
-              <m:t>p</m:t>
-            </m:r>
-            <m:r>
-              <m:t>h</m:t>
-            </m:r>
-            <m:r>
-              <m:t>e</m:t>
-            </m:r>
-            <m:r>
-              <m:t>a</m:t>
-            </m:r>
-            <m:r>
-              <m:t>d</m:t>
-            </m:r>
-          </m:sub>
-        </m:sSub>
-      </m:oMath>
-      <w:r>
-        <w:t xml:space="preserve"> </w:t>
-      </w:r>
-      <w:r>
-        <w:t xml:space="preserve">is the estimated drag coefficient for the top portion of the plant (fronds, primary blade, pnuematocyst),</w:t>
-      </w:r>
-      <w:r>
-        <w:t xml:space="preserve"> </w:t>
-      </w:r>
-      <m:oMath>
-        <m:sSub>
-          <m:e>
-            <m:r>
-              <m:t>V</m:t>
-            </m:r>
-          </m:e>
-          <m:sub>
-            <m:r>
-              <m:t>h</m:t>
-            </m:r>
-            <m:r>
-              <m:t>o</m:t>
-            </m:r>
-            <m:r>
-              <m:t>l</m:t>
-            </m:r>
-            <m:r>
-              <m:t>d</m:t>
-            </m:r>
-            <m:r>
-              <m:t>f</m:t>
-            </m:r>
-            <m:r>
-              <m:t>a</m:t>
-            </m:r>
-            <m:r>
-              <m:t>s</m:t>
-            </m:r>
-            <m:r>
-              <m:t>t</m:t>
-            </m:r>
-          </m:sub>
-        </m:sSub>
-      </m:oMath>
-      <w:r>
-        <w:t xml:space="preserve"> </w:t>
-      </w:r>
-      <w:r>
-        <w:t xml:space="preserve">is the estimated drag coefficient for the holdfast,</w:t>
-      </w:r>
-      <w:r>
-        <w:t xml:space="preserve"> </w:t>
-      </w:r>
-      <m:oMath>
-        <m:sSub>
-          <m:e>
-            <m:r>
-              <m:t>V</m:t>
-            </m:r>
-          </m:e>
-          <m:sub>
-            <m:r>
-              <m:t>s</m:t>
-            </m:r>
-            <m:r>
-              <m:t>t</m:t>
-            </m:r>
-            <m:r>
-              <m:t>i</m:t>
-            </m:r>
-            <m:r>
-              <m:t>p</m:t>
-            </m:r>
-            <m:r>
-              <m:t>e</m:t>
-            </m:r>
-            <m:r>
-              <m:t>k</m:t>
-            </m:r>
-            <m:r>
-              <m:t>e</m:t>
-            </m:r>
-            <m:r>
-              <m:t>e</m:t>
-            </m:r>
-            <m:r>
-              <m:t>l</m:t>
-            </m:r>
-          </m:sub>
-        </m:sSub>
-      </m:oMath>
-      <w:r>
-        <w:t xml:space="preserve"> </w:t>
-      </w:r>
-      <w:r>
-        <w:t xml:space="preserve">is the estimated drag coefficient for the volume of the stipe submerged. The assumption made is that the kelp-head and holdfast will not change in volume while floating and that the entire holdfast will be submerged. Provided the exposed volume of the kelp exposed to the air is know the submerged portion</w:t>
-      </w:r>
-      <w:r>
-        <w:t xml:space="preserve"> </w:t>
-      </w:r>
-      <m:oMath>
-        <m:sSub>
-          <m:e>
-            <m:r>
-              <m:t>V</m:t>
-            </m:r>
-          </m:e>
-          <m:sub>
-            <m:r>
-              <m:t>s</m:t>
-            </m:r>
-            <m:r>
-              <m:t>t</m:t>
-            </m:r>
-            <m:r>
-              <m:t>i</m:t>
-            </m:r>
-            <m:r>
-              <m:t>p</m:t>
-            </m:r>
-            <m:r>
-              <m:t>e</m:t>
-            </m:r>
-            <m:r>
-              <m:t>k</m:t>
-            </m:r>
-            <m:r>
-              <m:t>e</m:t>
-            </m:r>
-            <m:r>
-              <m:t>e</m:t>
-            </m:r>
-            <m:r>
-              <m:t>l</m:t>
-            </m:r>
-          </m:sub>
-        </m:sSub>
-      </m:oMath>
-      <w:r>
-        <w:t xml:space="preserve"> </w:t>
-      </w:r>
-      <w:r>
-        <w:t xml:space="preserve">and overall mass can be calculated based on Archimedes law</w:t>
-      </w:r>
-      <w:r>
-        <w:t xml:space="preserve"> </w:t>
-      </w:r>
-      <w:r>
-        <w:t xml:space="preserve">(Andersson, Scibilia, and Imsland 2017)</w:t>
-      </w:r>
-      <w:r>
-        <w:t xml:space="preserve">:</w:t>
-      </w:r>
-    </w:p>
-    <w:p>
-      <w:pPr>
-        <w:pStyle w:val="BodyText"/>
-      </w:pPr>
-      <m:oMathPara>
-        <m:oMathParaPr>
-          <m:jc m:val="center"/>
-        </m:oMathParaPr>
-        <m:oMath>
-          <m:sSub>
-            <m:e>
-              <m:r>
-                <m:t>V</m:t>
-              </m:r>
-            </m:e>
-            <m:sub>
-              <m:r>
-                <m:t>s</m:t>
-              </m:r>
-              <m:r>
-                <m:t>t</m:t>
-              </m:r>
-              <m:r>
-                <m:t>i</m:t>
-              </m:r>
-              <m:r>
-                <m:t>p</m:t>
-              </m:r>
-              <m:r>
-                <m:t>e</m:t>
-              </m:r>
-              <m:r>
-                <m:t>k</m:t>
-              </m:r>
-              <m:r>
-                <m:t>e</m:t>
-              </m:r>
-              <m:r>
-                <m:t>e</m:t>
-              </m:r>
-              <m:r>
-                <m:t>l</m:t>
-              </m:r>
-            </m:sub>
-          </m:sSub>
-          <m:r>
-            <m:t>=</m:t>
-          </m:r>
-          <m:sSub>
-            <m:e>
-              <m:r>
-                <m:t>V</m:t>
-              </m:r>
-            </m:e>
-            <m:sub>
-              <m:r>
-                <m:t>s</m:t>
-              </m:r>
-              <m:r>
-                <m:t>t</m:t>
-              </m:r>
-              <m:r>
-                <m:t>i</m:t>
-              </m:r>
-              <m:r>
-                <m:t>p</m:t>
-              </m:r>
-              <m:r>
-                <m:t>e</m:t>
-              </m:r>
-              <m:r>
-                <m:t>s</m:t>
-              </m:r>
-              <m:r>
-                <m:t>a</m:t>
-              </m:r>
-              <m:r>
-                <m:t>i</m:t>
-              </m:r>
-              <m:r>
-                <m:t>l</m:t>
-              </m:r>
-            </m:sub>
-          </m:sSub>
-          <m:f>
-            <m:fPr>
-              <m:type m:val="bar"/>
-            </m:fPr>
-            <m:num>
-              <m:sSub>
-                <m:e>
-                  <m:r>
-                    <m:t>p</m:t>
-                  </m:r>
-                </m:e>
-                <m:sub>
-                  <m:r>
-                    <m:t>i</m:t>
-                  </m:r>
-                  <m:r>
-                    <m:t>c</m:t>
-                  </m:r>
-                  <m:r>
-                    <m:t>e</m:t>
-                  </m:r>
-                </m:sub>
-              </m:sSub>
-            </m:num>
-            <m:den>
-              <m:sSub>
-                <m:e>
-                  <m:r>
-                    <m:t>p</m:t>
-                  </m:r>
-                </m:e>
-                <m:sub>
-                  <m:r>
-                    <m:t>w</m:t>
-                  </m:r>
-                </m:sub>
-              </m:sSub>
-              <m:r>
-                <m:t>−</m:t>
-              </m:r>
-              <m:sSub>
-                <m:e>
-                  <m:r>
-                    <m:t>p</m:t>
-                  </m:r>
-                </m:e>
-                <m:sub>
-                  <m:r>
-                    <m:t>i</m:t>
-                  </m:r>
-                  <m:r>
-                    <m:t>c</m:t>
-                  </m:r>
-                  <m:r>
-                    <m:t>e</m:t>
-                  </m:r>
-                </m:sub>
-              </m:sSub>
-            </m:den>
-          </m:f>
-        </m:oMath>
-      </m:oMathPara>
-    </w:p>
-    <w:p>
-      <w:pPr>
-        <w:pStyle w:val="FirstParagraph"/>
-      </w:pPr>
-      <w:r>
-        <w:t xml:space="preserve">and so,</w:t>
-      </w:r>
-    </w:p>
-    <w:p>
-      <w:pPr>
-        <w:pStyle w:val="BodyText"/>
-      </w:pPr>
-      <m:oMathPara>
-        <m:oMathParaPr>
-          <m:jc m:val="center"/>
-        </m:oMathParaPr>
-        <m:oMath>
-          <m:r>
-            <m:t>m</m:t>
-          </m:r>
-          <m:r>
-            <m:t>=</m:t>
-          </m:r>
-          <m:r>
-            <m:t>(</m:t>
-          </m:r>
-          <m:sSub>
-            <m:e>
-              <m:r>
-                <m:t>V</m:t>
-              </m:r>
-            </m:e>
-            <m:sub>
-              <m:r>
-                <m:t>s</m:t>
-              </m:r>
-              <m:r>
-                <m:t>t</m:t>
-              </m:r>
-              <m:r>
-                <m:t>i</m:t>
-              </m:r>
-              <m:r>
-                <m:t>p</m:t>
-              </m:r>
-              <m:r>
-                <m:t>e</m:t>
-              </m:r>
-              <m:r>
-                <m:t>s</m:t>
-              </m:r>
-              <m:r>
-                <m:t>a</m:t>
-              </m:r>
-              <m:r>
-                <m:t>i</m:t>
-              </m:r>
-              <m:r>
-                <m:t>l</m:t>
-              </m:r>
-            </m:sub>
-          </m:sSub>
-          <m:r>
-            <m:t>+</m:t>
-          </m:r>
-          <m:sSub>
-            <m:e>
-              <m:r>
-                <m:t>V</m:t>
-              </m:r>
-            </m:e>
-            <m:sub>
-              <m:r>
-                <m:t>s</m:t>
-              </m:r>
-              <m:r>
-                <m:t>t</m:t>
-              </m:r>
-              <m:r>
-                <m:t>i</m:t>
-              </m:r>
-              <m:r>
-                <m:t>p</m:t>
-              </m:r>
-              <m:r>
-                <m:t>e</m:t>
-              </m:r>
-              <m:r>
-                <m:t>k</m:t>
-              </m:r>
-              <m:r>
-                <m:t>e</m:t>
-              </m:r>
-              <m:r>
-                <m:t>e</m:t>
-              </m:r>
-              <m:r>
-                <m:t>l</m:t>
-              </m:r>
-            </m:sub>
-          </m:sSub>
-          <m:r>
-            <m:t>)</m:t>
-          </m:r>
-          <m:sSub>
-            <m:e>
-              <m:r>
-                <m:t>p</m:t>
-              </m:r>
-            </m:e>
-            <m:sub>
-              <m:r>
-                <m:t>i</m:t>
-              </m:r>
-              <m:r>
-                <m:t>c</m:t>
-              </m:r>
-              <m:r>
-                <m:t>e</m:t>
               </m:r>
             </m:sub>
           </m:sSub>
@@ -2041,152 +1267,39 @@
             <m:t>=</m:t>
           </m:r>
           <m:r>
-            <m:t>(</m:t>
+            <m:t>0.5</m:t>
           </m:r>
           <m:r>
-            <m:t>1</m:t>
-          </m:r>
-          <m:r>
-            <m:t>+</m:t>
-          </m:r>
-          <m:f>
-            <m:fPr>
-              <m:type m:val="bar"/>
-            </m:fPr>
-            <m:num>
-              <m:sSub>
-                <m:e>
-                  <m:r>
-                    <m:t>p</m:t>
-                  </m:r>
-                </m:e>
-                <m:sub>
-                  <m:r>
-                    <m:t>w</m:t>
-                  </m:r>
-                </m:sub>
-              </m:sSub>
-            </m:num>
-            <m:den>
-              <m:sSub>
-                <m:e>
-                  <m:r>
-                    <m:t>p</m:t>
-                  </m:r>
-                </m:e>
-                <m:sub>
-                  <m:r>
-                    <m:t>w</m:t>
-                  </m:r>
-                </m:sub>
-              </m:sSub>
-              <m:r>
-                <m:t>−</m:t>
-              </m:r>
-              <m:r>
-                <m:t>p</m:t>
-              </m:r>
-              <m:r>
-                <m:t>i</m:t>
-              </m:r>
-              <m:r>
-                <m:t>c</m:t>
-              </m:r>
-              <m:r>
-                <m:t>e</m:t>
-              </m:r>
-            </m:den>
-          </m:f>
-          <m:r>
-            <m:t>)</m:t>
+            <m:t>ρ</m:t>
           </m:r>
           <m:sSub>
             <m:e>
               <m:r>
-                <m:t>V</m:t>
+                <m:t>A</m:t>
               </m:r>
             </m:e>
             <m:sub>
               <m:r>
-                <m:t>s</m:t>
-              </m:r>
-              <m:r>
-                <m:t>t</m:t>
-              </m:r>
-              <m:r>
-                <m:t>i</m:t>
-              </m:r>
-              <m:r>
-                <m:t>p</m:t>
-              </m:r>
-              <m:r>
-                <m:t>e</m:t>
-              </m:r>
-              <m:r>
-                <m:t>s</m:t>
-              </m:r>
-              <m:r>
-                <m:t>a</m:t>
-              </m:r>
-              <m:r>
-                <m:t>i</m:t>
-              </m:r>
-              <m:r>
-                <m:t>l</m:t>
+                <m:t>c</m:t>
               </m:r>
             </m:sub>
           </m:sSub>
           <m:sSub>
             <m:e>
               <m:r>
-                <m:t>p</m:t>
+                <m:t>C</m:t>
               </m:r>
             </m:e>
             <m:sub>
               <m:r>
-                <m:t>i</m:t>
-              </m:r>
-              <m:r>
-                <m:t>c</m:t>
-              </m:r>
-              <m:r>
-                <m:t>e</m:t>
+                <m:t>d</m:t>
               </m:r>
             </m:sub>
           </m:sSub>
-        </m:oMath>
-      </m:oMathPara>
-    </w:p>
-    <w:p>
-      <w:pPr>
-        <w:pStyle w:val="FirstParagraph"/>
-      </w:pPr>
-      <w:r>
-        <w:t xml:space="preserve">To calculate the volume of the stipe a idealised cyliderical form is used with height being subsituted for height such that:</w:t>
-      </w:r>
-    </w:p>
-    <w:p>
-      <w:pPr>
-        <w:pStyle w:val="BodyText"/>
-      </w:pPr>
-      <m:oMathPara>
-        <m:oMathParaPr>
-          <m:jc m:val="center"/>
-        </m:oMathParaPr>
-        <m:oMath>
-          <m:r>
-            <m:t>V</m:t>
-          </m:r>
-          <m:r>
-            <m:t>=</m:t>
-          </m:r>
-          <m:r>
-            <m:t>π</m:t>
-          </m:r>
           <m:sSup>
             <m:e>
               <m:r>
-                <m:t>r</m:t>
+                <m:t>U</m:t>
               </m:r>
             </m:e>
             <m:sup>
@@ -2195,41 +1308,87 @@
               </m:r>
             </m:sup>
           </m:sSup>
-          <m:r>
-            <m:t>l</m:t>
-          </m:r>
         </m:oMath>
       </m:oMathPara>
     </w:p>
     <w:p>
       <w:pPr>
+        <w:pStyle w:val="Heading2"/>
+      </w:pPr>
+      <w:bookmarkStart w:id="24" w:name="raft-time"/>
+      <w:r>
+        <w:t xml:space="preserve">Raft-time</w:t>
+      </w:r>
+      <w:bookmarkEnd w:id="24"/>
+    </w:p>
+    <w:p>
+      <w:pPr>
+        <w:pStyle w:val="FirstParagraph"/>
+      </w:pPr>
+      <w:r>
+        <w:t xml:space="preserve">Raft-time or sometimes referred to as raft-longevity is the time a macroalgae raft remains afloat at the surface of the ocean after detachment. Raft-time was estimated from past studies by</w:t>
+      </w:r>
+      <w:r>
+        <w:t xml:space="preserve"> </w:t>
+      </w:r>
+      <w:r>
+        <w:t xml:space="preserve">Graiff et al. (2016)</w:t>
+      </w:r>
+      <w:r>
+        <w:t xml:space="preserve"> </w:t>
+      </w:r>
+      <w:r>
+        <w:t xml:space="preserve">and</w:t>
+      </w:r>
+      <w:r>
+        <w:t xml:space="preserve"> </w:t>
+      </w:r>
+      <w:r>
+        <w:t xml:space="preserve">Graiff et al. (2013)</w:t>
+      </w:r>
+      <w:r>
+        <w:t xml:space="preserve">; which found mean raft times of approximately 30 days in moderate conditions.</w:t>
+      </w:r>
+    </w:p>
+    <w:p>
+      <w:pPr>
+        <w:pStyle w:val="Heading2"/>
+      </w:pPr>
+      <w:bookmarkStart w:id="25" w:name="simulations"/>
+      <w:r>
+        <w:t xml:space="preserve">Simulations</w:t>
+      </w:r>
+      <w:bookmarkEnd w:id="25"/>
+    </w:p>
+    <w:p>
+      <w:pPr>
         <w:pStyle w:val="Heading1"/>
       </w:pPr>
-      <w:bookmarkStart w:id="23" w:name="results"/>
+      <w:bookmarkStart w:id="26" w:name="results"/>
       <w:r>
         <w:t xml:space="preserve">Results</w:t>
       </w:r>
-      <w:bookmarkEnd w:id="23"/>
+      <w:bookmarkEnd w:id="26"/>
     </w:p>
     <w:p>
       <w:pPr>
         <w:pStyle w:val="Heading1"/>
       </w:pPr>
-      <w:bookmarkStart w:id="24" w:name="discussion"/>
+      <w:bookmarkStart w:id="27" w:name="discussion"/>
       <w:r>
         <w:t xml:space="preserve">Discussion</w:t>
       </w:r>
-      <w:bookmarkEnd w:id="24"/>
+      <w:bookmarkEnd w:id="27"/>
     </w:p>
     <w:p>
       <w:pPr>
         <w:pStyle w:val="Heading1"/>
       </w:pPr>
-      <w:bookmarkStart w:id="25" w:name="appendix"/>
+      <w:bookmarkStart w:id="28" w:name="appendix"/>
       <w:r>
         <w:t xml:space="preserve">Appendix</w:t>
       </w:r>
-      <w:bookmarkEnd w:id="25"/>
+      <w:bookmarkEnd w:id="28"/>
     </w:p>
     <w:p>
       <w:pPr>
@@ -2239,50 +1398,55 @@
         <w:t xml:space="preserve">Insert table of spherecity factors.</w:t>
       </w:r>
     </w:p>
-    <w:bookmarkStart w:id="69" w:name="refs"/>
-    <w:bookmarkStart w:id="27" w:name="ref-Andersson2017"/>
+    <w:p>
+      <w:pPr>
+        <w:pStyle w:val="Heading1"/>
+      </w:pPr>
+      <w:bookmarkStart w:id="29" w:name="references"/>
+      <w:r>
+        <w:t xml:space="preserve">References</w:t>
+      </w:r>
+      <w:bookmarkEnd w:id="29"/>
+    </w:p>
+    <w:bookmarkStart w:id="77" w:name="refs"/>
+    <w:bookmarkStart w:id="30" w:name="ref-allen1999"/>
     <w:p>
       <w:pPr>
         <w:pStyle w:val="Bibliography"/>
       </w:pPr>
       <w:r>
-        <w:t xml:space="preserve">Andersson, L E, F Scibilia, and L Imsland. 2017. “A study on an iceberg drift trajectory.” In</w:t>
-      </w:r>
-      <w:r>
-        <w:t xml:space="preserve"> </w:t>
-      </w:r>
-      <w:r>
-        <w:rPr>
-          <w:i/>
-        </w:rPr>
-        <w:t xml:space="preserve">Proceedings of the International Conference on Offshore Mechanics and Arctic Engineering - Omae</w:t>
-      </w:r>
-      <w:r>
-        <w:t xml:space="preserve">. Vol. 8.</w:t>
-      </w:r>
-      <w:r>
-        <w:t xml:space="preserve"> </w:t>
-      </w:r>
-      <w:hyperlink r:id="rId26">
+        <w:t xml:space="preserve">Allen, A., and Plourde, J. (1999). Review of leeway: Field experiments and implementation. US coast guard rep.</w:t>
+      </w:r>
+    </w:p>
+    <w:bookmarkEnd w:id="30"/>
+    <w:bookmarkStart w:id="32" w:name="ref-andersson2017"/>
+    <w:p>
+      <w:pPr>
+        <w:pStyle w:val="Bibliography"/>
+      </w:pPr>
+      <w:r>
+        <w:t xml:space="preserve">Andersson, L. E., Scibilia, F., and Imsland, L. (2017). A study on an iceberg drift trajectory. 8. doi:</w:t>
+      </w:r>
+      <w:hyperlink r:id="rId31">
         <w:r>
           <w:rPr>
             <w:rStyle w:val="Hyperlink"/>
           </w:rPr>
-          <w:t xml:space="preserve">https://doi.org/10.1115/OMAE2017-62159</w:t>
+          <w:t xml:space="preserve">10.1115/OMAE2017-62159</w:t>
         </w:r>
       </w:hyperlink>
       <w:r>
         <w:t xml:space="preserve">.</w:t>
       </w:r>
     </w:p>
-    <w:bookmarkEnd w:id="27"/>
-    <w:bookmarkStart w:id="29" w:name="ref-batista2018"/>
+    <w:bookmarkEnd w:id="32"/>
+    <w:bookmarkStart w:id="34" w:name="ref-batista2018"/>
     <w:p>
       <w:pPr>
         <w:pStyle w:val="Bibliography"/>
       </w:pPr>
       <w:r>
-        <w:t xml:space="preserve">Batista, M B, A B Anderson, P F Sanches, P S Polito, T C L Silveira, G M Velez-Rubio, F Scarabino, et al. 2018. “Kelps’ long-distance dispersal: Role of Ecological/Oceanographic processes and implications to marine forest conservation.”</w:t>
+        <w:t xml:space="preserve">Batista, M. B., Anderson, A. B., Sanches, P. F., Polito, P. S., Silveira, T. C. L., Velez-Rubio, G. M., et al. (2018). Kelps’ long-distance dispersal: role of ecological/oceanographic processes and implications to marine forest conservation.</w:t>
       </w:r>
       <w:r>
         <w:t xml:space="preserve"> </w:t>
@@ -2297,41 +1461,53 @@
         <w:t xml:space="preserve"> </w:t>
       </w:r>
       <w:r>
-        <w:t xml:space="preserve">10 (1).</w:t>
-      </w:r>
-      <w:r>
-        <w:t xml:space="preserve"> </w:t>
-      </w:r>
-      <w:hyperlink r:id="rId28">
+        <w:t xml:space="preserve">10. doi:</w:t>
+      </w:r>
+      <w:hyperlink r:id="rId33">
         <w:r>
           <w:rPr>
             <w:rStyle w:val="Hyperlink"/>
           </w:rPr>
-          <w:t xml:space="preserve">https://doi.org/10.3390/d10010011</w:t>
+          <w:t xml:space="preserve">10.3390/d10010011</w:t>
         </w:r>
       </w:hyperlink>
       <w:r>
         <w:t xml:space="preserve">.</w:t>
       </w:r>
     </w:p>
-    <w:bookmarkEnd w:id="29"/>
-    <w:bookmarkStart w:id="30" w:name="ref-back2000"/>
+    <w:bookmarkEnd w:id="34"/>
+    <w:bookmarkStart w:id="35" w:name="ref-back2000"/>
     <w:p>
       <w:pPr>
         <w:pStyle w:val="Bibliography"/>
       </w:pPr>
       <w:r>
-        <w:t xml:space="preserve">Bäck, Saara, Annamaija Lehvo, and Jaanika Blomster. 2000. “Mass Occurrence of Unattached Enteromorpha Intestinalis on the Finnish Baltic Sea Coast,” 155–61.</w:t>
-      </w:r>
-    </w:p>
-    <w:bookmarkEnd w:id="30"/>
-    <w:bookmarkStart w:id="31" w:name="ref-breivik2011"/>
+        <w:t xml:space="preserve">Bäck, S., Lehvo, A., and Blomster, J. (2000). Mass occurrence of unattached</w:t>
+      </w:r>
+      <w:r>
+        <w:t xml:space="preserve"> </w:t>
+      </w:r>
+      <w:r>
+        <w:rPr>
+          <w:i/>
+        </w:rPr>
+        <w:t xml:space="preserve">enteromorpha intestinalis</w:t>
+      </w:r>
+      <w:r>
+        <w:t xml:space="preserve"> </w:t>
+      </w:r>
+      <w:r>
+        <w:t xml:space="preserve">on the finnish baltic sea coast. 155–161.</w:t>
+      </w:r>
+    </w:p>
+    <w:bookmarkEnd w:id="35"/>
+    <w:bookmarkStart w:id="36" w:name="ref-breivik2011"/>
     <w:p>
       <w:pPr>
         <w:pStyle w:val="Bibliography"/>
       </w:pPr>
       <w:r>
-        <w:t xml:space="preserve">Breivik, Øyvind, Arthur A Allen, Christophe Maisondieu, and Jens Christian Roth. 2011. “Wind-Induced Drift of Objects at Sea: The Leeway Field Method.”</w:t>
+        <w:t xml:space="preserve">Breivik, Ø., Allen, A. A., Maisondieu, C., and Roth, J. C. (2011). Wind-induced drift of objects at sea: The leeway field method.</w:t>
       </w:r>
       <w:r>
         <w:t xml:space="preserve"> </w:t>
@@ -2346,27 +1522,61 @@
         <w:t xml:space="preserve"> </w:t>
       </w:r>
       <w:r>
-        <w:t xml:space="preserve">33 (2): 100–109.</w:t>
-      </w:r>
-    </w:p>
-    <w:bookmarkEnd w:id="31"/>
-    <w:bookmarkStart w:id="32" w:name="ref-bushing1994"/>
+        <w:t xml:space="preserve">33, 100–109.</w:t>
+      </w:r>
+    </w:p>
+    <w:bookmarkEnd w:id="36"/>
+    <w:bookmarkStart w:id="37" w:name="ref-brooks2019"/>
     <w:p>
       <w:pPr>
         <w:pStyle w:val="Bibliography"/>
       </w:pPr>
       <w:r>
-        <w:t xml:space="preserve">Bushing, William W. 1994. “Biogeographic and Ecological Implications of Kelp Rafting as a Dispersal Vector for Marine Invertebrates” 22.</w:t>
-      </w:r>
-    </w:p>
-    <w:bookmarkEnd w:id="32"/>
-    <w:bookmarkStart w:id="33" w:name="ref-collins2010"/>
+        <w:t xml:space="preserve">Brooks, M. T., Coles, V. J., and Coles, W. C. (2019). Inertia influences pelagic sargassum advection and distribution.</w:t>
+      </w:r>
+      <w:r>
+        <w:t xml:space="preserve"> </w:t>
+      </w:r>
+      <w:r>
+        <w:rPr>
+          <w:i/>
+        </w:rPr>
+        <w:t xml:space="preserve">Geophysical Research Letters</w:t>
+      </w:r>
+      <w:r>
+        <w:t xml:space="preserve"> </w:t>
+      </w:r>
+      <w:r>
+        <w:t xml:space="preserve">46, 2610–2618.</w:t>
+      </w:r>
+    </w:p>
+    <w:bookmarkEnd w:id="37"/>
+    <w:bookmarkStart w:id="38" w:name="ref-bushing1994"/>
     <w:p>
       <w:pPr>
         <w:pStyle w:val="Bibliography"/>
       </w:pPr>
       <w:r>
-        <w:t xml:space="preserve">Collins, C J, C I Fraser, A Ashcroft, and J M Waters. 2010. “Asymmetric dispersal of southern bull-kelp (Durvillaea antarctica) adults in coastal New Zealand: testing an oceanographic hypothesis.”</w:t>
+        <w:t xml:space="preserve">Bushing, W. W. (1994). Biogeographic and ecological implications of kelp rafting as a dispersal vector for marine invertebrates. 22.</w:t>
+      </w:r>
+    </w:p>
+    <w:bookmarkEnd w:id="38"/>
+    <w:bookmarkStart w:id="39" w:name="ref-collins2010"/>
+    <w:p>
+      <w:pPr>
+        <w:pStyle w:val="Bibliography"/>
+      </w:pPr>
+      <w:r>
+        <w:t xml:space="preserve">Collins, C. J., Fraser, C. I., Ashcroft, A., and Waters, J. M. (2010). Asymmetric dispersal of southern bull-kelp (</w:t>
+      </w:r>
+      <w:r>
+        <w:rPr>
+          <w:i/>
+        </w:rPr>
+        <w:t xml:space="preserve">Durvillaea antarctica</w:t>
+      </w:r>
+      <w:r>
+        <w:t xml:space="preserve">) adults in coastal New Zealand: testing an oceanographic hypothesis.</w:t>
       </w:r>
       <w:r>
         <w:t xml:space="preserve"> </w:t>
@@ -2381,17 +1591,17 @@
         <w:t xml:space="preserve"> </w:t>
       </w:r>
       <w:r>
-        <w:t xml:space="preserve">19 (20): 4572–80.</w:t>
-      </w:r>
-    </w:p>
-    <w:bookmarkEnd w:id="33"/>
-    <w:bookmarkStart w:id="34" w:name="ref-craw2018"/>
+        <w:t xml:space="preserve">19, 4572–4580.</w:t>
+      </w:r>
+    </w:p>
+    <w:bookmarkEnd w:id="39"/>
+    <w:bookmarkStart w:id="40" w:name="ref-craw2018"/>
     <w:p>
       <w:pPr>
         <w:pStyle w:val="Bibliography"/>
       </w:pPr>
       <w:r>
-        <w:t xml:space="preserve">Craw, D, and J Waters. 2018. “Long distance kelp-rafting of rocks around southern New Zealand.”</w:t>
+        <w:t xml:space="preserve">Craw, D., and Waters, J. (2018). Long distance kelp-rafting of rocks around southern New Zealand.</w:t>
       </w:r>
       <w:r>
         <w:t xml:space="preserve"> </w:t>
@@ -2406,17 +1616,17 @@
         <w:t xml:space="preserve"> </w:t>
       </w:r>
       <w:r>
-        <w:t xml:space="preserve">61 (4): 428–43.</w:t>
-      </w:r>
-    </w:p>
-    <w:bookmarkEnd w:id="34"/>
-    <w:bookmarkStart w:id="36" w:name="ref-dayton1985"/>
+        <w:t xml:space="preserve">61, 428–443.</w:t>
+      </w:r>
+    </w:p>
+    <w:bookmarkEnd w:id="40"/>
+    <w:bookmarkStart w:id="42" w:name="ref-dayton1985"/>
     <w:p>
       <w:pPr>
         <w:pStyle w:val="Bibliography"/>
       </w:pPr>
       <w:r>
-        <w:t xml:space="preserve">Dayton, P K. 1985. “Ecology of Kelp Communities.”</w:t>
+        <w:t xml:space="preserve">Dayton, P. K. (1985). Ecology of Kelp Communities.</w:t>
       </w:r>
       <w:r>
         <w:t xml:space="preserve"> </w:t>
@@ -2431,31 +1641,28 @@
         <w:t xml:space="preserve"> </w:t>
       </w:r>
       <w:r>
-        <w:t xml:space="preserve">16 (1): 215–45.</w:t>
-      </w:r>
-      <w:r>
-        <w:t xml:space="preserve"> </w:t>
-      </w:r>
-      <w:hyperlink r:id="rId35">
+        <w:t xml:space="preserve">16, 215–245. doi:</w:t>
+      </w:r>
+      <w:hyperlink r:id="rId41">
         <w:r>
           <w:rPr>
             <w:rStyle w:val="Hyperlink"/>
           </w:rPr>
-          <w:t xml:space="preserve">https://doi.org/10.1146/annurev.es.16.110185.001243</w:t>
+          <w:t xml:space="preserve">10.1146/annurev.es.16.110185.001243</w:t>
         </w:r>
       </w:hyperlink>
       <w:r>
         <w:t xml:space="preserve">.</w:t>
       </w:r>
     </w:p>
-    <w:bookmarkEnd w:id="36"/>
-    <w:bookmarkStart w:id="37" w:name="ref-delandmeter2019"/>
+    <w:bookmarkEnd w:id="42"/>
+    <w:bookmarkStart w:id="43" w:name="ref-delandmeter2019"/>
     <w:p>
       <w:pPr>
         <w:pStyle w:val="Bibliography"/>
       </w:pPr>
       <w:r>
-        <w:t xml:space="preserve">Delandmeter, Philippe, and Erik Van Sebille. 2019. “The Parcels V2. 0 Lagrangian Framework: New Field Interpolation Schemes.”</w:t>
+        <w:t xml:space="preserve">Delandmeter, P., and Van Sebille, E. (2019). The parcels v2. 0 lagrangian framework: New field interpolation schemes.</w:t>
       </w:r>
       <w:r>
         <w:t xml:space="preserve"> </w:t>
@@ -2470,17 +1677,17 @@
         <w:t xml:space="preserve"> </w:t>
       </w:r>
       <w:r>
-        <w:t xml:space="preserve">12 (8): 3571–84.</w:t>
-      </w:r>
-    </w:p>
-    <w:bookmarkEnd w:id="37"/>
-    <w:bookmarkStart w:id="38" w:name="ref-dromgoole1982"/>
+        <w:t xml:space="preserve">12, 3571–3584.</w:t>
+      </w:r>
+    </w:p>
+    <w:bookmarkEnd w:id="43"/>
+    <w:bookmarkStart w:id="44" w:name="ref-dromgoole1982"/>
     <w:p>
       <w:pPr>
         <w:pStyle w:val="Bibliography"/>
       </w:pPr>
       <w:r>
-        <w:t xml:space="preserve">Dromgoole, FI. 1982. “The Buoyant Properties of Codium.”</w:t>
+        <w:t xml:space="preserve">Dromgoole, F. (1982). The buoyant properties of codium.</w:t>
       </w:r>
       <w:r>
         <w:t xml:space="preserve"> </w:t>
@@ -2495,17 +1702,32 @@
         <w:t xml:space="preserve"> </w:t>
       </w:r>
       <w:r>
-        <w:t xml:space="preserve">25 (8): 391–98.</w:t>
-      </w:r>
-    </w:p>
-    <w:bookmarkEnd w:id="38"/>
-    <w:bookmarkStart w:id="39" w:name="ref-edgar1987"/>
+        <w:t xml:space="preserve">25, 391–398.</w:t>
+      </w:r>
+    </w:p>
+    <w:bookmarkEnd w:id="44"/>
+    <w:bookmarkStart w:id="45" w:name="ref-edgar1987"/>
     <w:p>
       <w:pPr>
         <w:pStyle w:val="Bibliography"/>
       </w:pPr>
       <w:r>
-        <w:t xml:space="preserve">Edgar, GJ. 1987. “Dispersal of Faunal and Floral Propagules Associated with Drifting Macrocystis Pyrifera Plants.”</w:t>
+        <w:t xml:space="preserve">Edgar, G. (1987). Dispersal of faunal and floral propagules associated with drifting</w:t>
+      </w:r>
+      <w:r>
+        <w:t xml:space="preserve"> </w:t>
+      </w:r>
+      <w:r>
+        <w:rPr>
+          <w:i/>
+        </w:rPr>
+        <w:t xml:space="preserve">macrocystis pyrifera</w:t>
+      </w:r>
+      <w:r>
+        <w:t xml:space="preserve"> </w:t>
+      </w:r>
+      <w:r>
+        <w:t xml:space="preserve">plants.</w:t>
       </w:r>
       <w:r>
         <w:t xml:space="preserve"> </w:t>
@@ -2520,17 +1742,17 @@
         <w:t xml:space="preserve"> </w:t>
       </w:r>
       <w:r>
-        <w:t xml:space="preserve">95 (4): 599–610.</w:t>
-      </w:r>
-    </w:p>
-    <w:bookmarkEnd w:id="39"/>
-    <w:bookmarkStart w:id="41" w:name="ref-fraser2011"/>
+        <w:t xml:space="preserve">95, 599–610.</w:t>
+      </w:r>
+    </w:p>
+    <w:bookmarkEnd w:id="45"/>
+    <w:bookmarkStart w:id="46" w:name="ref-eik2009"/>
     <w:p>
       <w:pPr>
         <w:pStyle w:val="Bibliography"/>
       </w:pPr>
       <w:r>
-        <w:t xml:space="preserve">Fraser, C I, R Nikula, and J M Waters. 2011a. “Oceanic rafting by a coastal community.”</w:t>
+        <w:t xml:space="preserve">Eik, K. (2009). Iceberg drift modelling and validation of applied metocean hindcast data.</w:t>
       </w:r>
       <w:r>
         <w:t xml:space="preserve"> </w:t>
@@ -2539,37 +1761,23 @@
         <w:rPr>
           <w:i/>
         </w:rPr>
-        <w:t xml:space="preserve">Proc. Biol. Sci.</w:t>
-      </w:r>
-      <w:r>
-        <w:t xml:space="preserve"> </w:t>
-      </w:r>
-      <w:r>
-        <w:t xml:space="preserve">278 (1706): 649–55.</w:t>
-      </w:r>
-      <w:r>
-        <w:t xml:space="preserve"> </w:t>
-      </w:r>
-      <w:hyperlink r:id="rId40">
-        <w:r>
-          <w:rPr>
-            <w:rStyle w:val="Hyperlink"/>
-          </w:rPr>
-          <w:t xml:space="preserve">https://doi.org/10.1098/rspb.2010.1117</w:t>
-        </w:r>
-      </w:hyperlink>
-      <w:r>
-        <w:t xml:space="preserve">.</w:t>
-      </w:r>
-    </w:p>
-    <w:bookmarkEnd w:id="41"/>
-    <w:bookmarkStart w:id="42" w:name="ref-Fraser2011"/>
+        <w:t xml:space="preserve">Cold Regions Science and Technology</w:t>
+      </w:r>
+      <w:r>
+        <w:t xml:space="preserve"> </w:t>
+      </w:r>
+      <w:r>
+        <w:t xml:space="preserve">57, 67–90.</w:t>
+      </w:r>
+    </w:p>
+    <w:bookmarkEnd w:id="46"/>
+    <w:bookmarkStart w:id="47" w:name="ref-fraser2011"/>
     <w:p>
       <w:pPr>
         <w:pStyle w:val="Bibliography"/>
       </w:pPr>
       <w:r>
-        <w:t xml:space="preserve">———. 2011b. “Oceanic rafting by a coastal community.”</w:t>
+        <w:t xml:space="preserve">Fraser, C. I., Nikula, R., and Waters, J. M. (2011). Oceanic rafting by a coastal community.</w:t>
       </w:r>
       <w:r>
         <w:t xml:space="preserve"> </w:t>
@@ -2584,17 +1792,17 @@
         <w:t xml:space="preserve"> </w:t>
       </w:r>
       <w:r>
-        <w:t xml:space="preserve">278 (1706): 649–55.</w:t>
-      </w:r>
-    </w:p>
-    <w:bookmarkEnd w:id="42"/>
-    <w:bookmarkStart w:id="43" w:name="ref-graiff2016"/>
+        <w:t xml:space="preserve">278, 649–655.</w:t>
+      </w:r>
+    </w:p>
+    <w:bookmarkEnd w:id="47"/>
+    <w:bookmarkStart w:id="49" w:name="ref-graiff2013"/>
     <w:p>
       <w:pPr>
         <w:pStyle w:val="Bibliography"/>
       </w:pPr>
       <w:r>
-        <w:t xml:space="preserve">Graiff, Angelika, Jose F Pantoja, Fadia Tala, and Martin Thiel. 2016. “Epibiont Load Causes Sinking of Viable Kelp Rafts: Seasonal Variation in Floating Persistence of Giant Kelp Macrocystis Pyrifera.”</w:t>
+        <w:t xml:space="preserve">Graiff, A., Karsten, U., Meyer, S., Pfender, D., Tala, F., and Thiel, M. (2013). Seasonal variation in floating persistence of detached</w:t>
       </w:r>
       <w:r>
         <w:t xml:space="preserve"> </w:t>
@@ -2603,23 +1811,13 @@
         <w:rPr>
           <w:i/>
         </w:rPr>
-        <w:t xml:space="preserve">Marine Biology</w:t>
-      </w:r>
-      <w:r>
-        <w:t xml:space="preserve"> </w:t>
-      </w:r>
-      <w:r>
-        <w:t xml:space="preserve">163 (9): 191.</w:t>
-      </w:r>
-    </w:p>
-    <w:bookmarkEnd w:id="43"/>
-    <w:bookmarkStart w:id="44" w:name="ref-griffin2017"/>
-    <w:p>
-      <w:pPr>
-        <w:pStyle w:val="Bibliography"/>
-      </w:pPr>
-      <w:r>
-        <w:t xml:space="preserve">Griffin, DA, PR Oke, and EM Jones. 2017.</w:t>
+        <w:t xml:space="preserve">Durvillaea antarctica</w:t>
+      </w:r>
+      <w:r>
+        <w:t xml:space="preserve"> </w:t>
+      </w:r>
+      <w:r>
+        <w:t xml:space="preserve">(Chamisso) Hariot thalli.</w:t>
       </w:r>
       <w:r>
         <w:t xml:space="preserve"> </w:t>
@@ -2628,109 +1826,20 @@
         <w:rPr>
           <w:i/>
         </w:rPr>
-        <w:t xml:space="preserve">The Search for Mh370 and Ocean Surface Drift</w:t>
-      </w:r>
-      <w:r>
-        <w:t xml:space="preserve">. Commonwealth Scientific; Industrial Research Organisation.</w:t>
-      </w:r>
-    </w:p>
-    <w:bookmarkEnd w:id="44"/>
-    <w:bookmarkStart w:id="45" w:name="ref-harrold1989"/>
-    <w:p>
-      <w:pPr>
-        <w:pStyle w:val="Bibliography"/>
-      </w:pPr>
-      <w:r>
-        <w:t xml:space="preserve">Harrold, Christopher, and Susan Lisin. 1989. “Radio-Tracking Rafts of Giant Kelp: Local Production and Regional Transport.”</w:t>
-      </w:r>
-      <w:r>
-        <w:t xml:space="preserve"> </w:t>
-      </w:r>
-      <w:r>
-        <w:rPr>
-          <w:i/>
-        </w:rPr>
-        <w:t xml:space="preserve">Journal of Experimental Marine Biology and Ecology</w:t>
-      </w:r>
-      <w:r>
-        <w:t xml:space="preserve"> </w:t>
-      </w:r>
-      <w:r>
-        <w:t xml:space="preserve">130 (3): 237–51.</w:t>
-      </w:r>
-    </w:p>
-    <w:bookmarkEnd w:id="45"/>
-    <w:bookmarkStart w:id="47" w:name="ref-helmuth1994"/>
-    <w:p>
-      <w:pPr>
-        <w:pStyle w:val="Bibliography"/>
-      </w:pPr>
-      <w:r>
-        <w:t xml:space="preserve">Helmuth, B, R R Veit, and R Holberton. 1994. “Long-distance dispersal of a subantarctic brooding bivalve (Gaimardia trapesina) by kelp-rafting.”</w:t>
-      </w:r>
-      <w:r>
-        <w:t xml:space="preserve"> </w:t>
-      </w:r>
-      <w:r>
-        <w:rPr>
-          <w:i/>
-        </w:rPr>
-        <w:t xml:space="preserve">Marine Biology</w:t>
-      </w:r>
-      <w:r>
-        <w:t xml:space="preserve"> </w:t>
-      </w:r>
-      <w:r>
-        <w:t xml:space="preserve">120 (3): 421–26.</w:t>
-      </w:r>
-      <w:r>
-        <w:t xml:space="preserve"> </w:t>
-      </w:r>
-      <w:hyperlink r:id="rId46">
-        <w:r>
-          <w:rPr>
-            <w:rStyle w:val="Hyperlink"/>
-          </w:rPr>
-          <w:t xml:space="preserve">https://doi.org/10.1007/BF00680216</w:t>
-        </w:r>
-      </w:hyperlink>
-      <w:r>
-        <w:t xml:space="preserve">.</w:t>
-      </w:r>
-    </w:p>
-    <w:bookmarkEnd w:id="47"/>
-    <w:bookmarkStart w:id="49" w:name="ref-hobday2000"/>
-    <w:p>
-      <w:pPr>
-        <w:pStyle w:val="Bibliography"/>
-      </w:pPr>
-      <w:r>
-        <w:t xml:space="preserve">Hobday, A J. 2000. “Age of drifting Macrocystis pyrifera (L.) C. Agardh rafts in the Southern California Bight.”</w:t>
-      </w:r>
-      <w:r>
-        <w:t xml:space="preserve"> </w:t>
-      </w:r>
-      <w:r>
-        <w:rPr>
-          <w:i/>
-        </w:rPr>
-        <w:t xml:space="preserve">Journal of Experimental Marine Biology and Ecology</w:t>
-      </w:r>
-      <w:r>
-        <w:t xml:space="preserve"> </w:t>
-      </w:r>
-      <w:r>
-        <w:t xml:space="preserve">253 (1): 97–114.</w:t>
-      </w:r>
-      <w:r>
-        <w:t xml:space="preserve"> </w:t>
+        <w:t xml:space="preserve">Botanica Marina</w:t>
+      </w:r>
+      <w:r>
+        <w:t xml:space="preserve"> </w:t>
+      </w:r>
+      <w:r>
+        <w:t xml:space="preserve">56, 3–14. doi:</w:t>
       </w:r>
       <w:hyperlink r:id="rId48">
         <w:r>
           <w:rPr>
             <w:rStyle w:val="Hyperlink"/>
           </w:rPr>
-          <w:t xml:space="preserve">https://doi.org/10.1016/S0022-0981(00)00255-0</w:t>
+          <w:t xml:space="preserve">10.1515/bot-2012-0193</w:t>
         </w:r>
       </w:hyperlink>
       <w:r>
@@ -2738,13 +1847,72 @@
       </w:r>
     </w:p>
     <w:bookmarkEnd w:id="49"/>
-    <w:bookmarkStart w:id="50" w:name="ref-holmquist1994"/>
+    <w:bookmarkStart w:id="50" w:name="ref-graiff2016"/>
     <w:p>
       <w:pPr>
         <w:pStyle w:val="Bibliography"/>
       </w:pPr>
       <w:r>
-        <w:t xml:space="preserve">Holmquist, JG. 1994. “Benthic Macroalgae as a Dispersal Mechanism for Fauna: Influence of a Marine Tumbleweed.”</w:t>
+        <w:t xml:space="preserve">Graiff, A., Pantoja, J. F., Tala, F., and Thiel, M. (2016). Epibiont load causes sinking of viable kelp rafts: Seasonal variation in floating persistence of giant kelp</w:t>
+      </w:r>
+      <w:r>
+        <w:t xml:space="preserve"> </w:t>
+      </w:r>
+      <w:r>
+        <w:rPr>
+          <w:i/>
+        </w:rPr>
+        <w:t xml:space="preserve">macrocystis pyrifera</w:t>
+      </w:r>
+      <w:r>
+        <w:t xml:space="preserve">.</w:t>
+      </w:r>
+      <w:r>
+        <w:t xml:space="preserve"> </w:t>
+      </w:r>
+      <w:r>
+        <w:rPr>
+          <w:i/>
+        </w:rPr>
+        <w:t xml:space="preserve">Marine biology</w:t>
+      </w:r>
+      <w:r>
+        <w:t xml:space="preserve"> </w:t>
+      </w:r>
+      <w:r>
+        <w:t xml:space="preserve">163, 191.</w:t>
+      </w:r>
+    </w:p>
+    <w:bookmarkEnd w:id="50"/>
+    <w:bookmarkStart w:id="51" w:name="ref-griffin2017"/>
+    <w:p>
+      <w:pPr>
+        <w:pStyle w:val="Bibliography"/>
+      </w:pPr>
+      <w:r>
+        <w:t xml:space="preserve">Griffin, D., Oke, P., and Jones, E. (2017).</w:t>
+      </w:r>
+      <w:r>
+        <w:t xml:space="preserve"> </w:t>
+      </w:r>
+      <w:r>
+        <w:rPr>
+          <w:i/>
+        </w:rPr>
+        <w:t xml:space="preserve">The search for mh370 and ocean surface drift</w:t>
+      </w:r>
+      <w:r>
+        <w:t xml:space="preserve">. Commonwealth Scientific; Industrial Research Organisation.</w:t>
+      </w:r>
+    </w:p>
+    <w:bookmarkEnd w:id="51"/>
+    <w:bookmarkStart w:id="52" w:name="ref-harrold1989"/>
+    <w:p>
+      <w:pPr>
+        <w:pStyle w:val="Bibliography"/>
+      </w:pPr>
+      <w:r>
+        <w:t xml:space="preserve">Harrold, C., and Lisin, S. (1989). Radio-tracking rafts of giant kelp: Local production and regional transport.</w:t>
       </w:r>
       <w:r>
         <w:t xml:space="preserve"> </w:t>
@@ -2759,17 +1927,17 @@
         <w:t xml:space="preserve"> </w:t>
       </w:r>
       <w:r>
-        <w:t xml:space="preserve">180 (2): 235–51.</w:t>
-      </w:r>
-    </w:p>
-    <w:bookmarkEnd w:id="50"/>
-    <w:bookmarkStart w:id="51" w:name="ref-kingsford1995"/>
+        <w:t xml:space="preserve">130, 237–251.</w:t>
+      </w:r>
+    </w:p>
+    <w:bookmarkEnd w:id="52"/>
+    <w:bookmarkStart w:id="54" w:name="ref-helmuth1994"/>
     <w:p>
       <w:pPr>
         <w:pStyle w:val="Bibliography"/>
       </w:pPr>
       <w:r>
-        <w:t xml:space="preserve">Kingsford, Michael J. 1995. “Drift Algae: A Contribution to Near-Shore Habitat Complexity in the Pelagic Environment and an Attractant for Fish.”</w:t>
+        <w:t xml:space="preserve">Helmuth, B., Veit, R. R., and Holberton, R. (1994). Long-distance dispersal of a subantarctic brooding bivalve</w:t>
       </w:r>
       <w:r>
         <w:t xml:space="preserve"> </w:t>
@@ -2778,23 +1946,13 @@
         <w:rPr>
           <w:i/>
         </w:rPr>
-        <w:t xml:space="preserve">Marine Ecology Progress Series. Oldendorf</w:t>
-      </w:r>
-      <w:r>
-        <w:t xml:space="preserve"> </w:t>
-      </w:r>
-      <w:r>
-        <w:t xml:space="preserve">116 (1): 297–301.</w:t>
-      </w:r>
-    </w:p>
-    <w:bookmarkEnd w:id="51"/>
-    <w:bookmarkStart w:id="52" w:name="ref-macaya2005"/>
-    <w:p>
-      <w:pPr>
-        <w:pStyle w:val="Bibliography"/>
-      </w:pPr>
-      <w:r>
-        <w:t xml:space="preserve">Macaya, Erasmo C, Sebastian Boltana, Ivan A Hinojosa, Juan E Macchiavello, Nelson A Valdivia, Nelson R Vasquez, Alejandro H Buschmann, Julio A Vasquez, JM Alonso Vega, and Martin Thiel. 2005. “PRESENCE of Sporophylls in Floating Kelp Rafts of Macrocystis Spp.(PHAEOPHYCEAE) Along the Chilean Pacific Coast 1.”</w:t>
+        <w:t xml:space="preserve">(Gaimardia trapesina)</w:t>
+      </w:r>
+      <w:r>
+        <w:t xml:space="preserve"> </w:t>
+      </w:r>
+      <w:r>
+        <w:t xml:space="preserve">by kelp-rafting.</w:t>
       </w:r>
       <w:r>
         <w:t xml:space="preserve"> </w:t>
@@ -2803,33 +1961,34 @@
         <w:rPr>
           <w:i/>
         </w:rPr>
-        <w:t xml:space="preserve">Journal of Phycology</w:t>
-      </w:r>
-      <w:r>
-        <w:t xml:space="preserve"> </w:t>
-      </w:r>
-      <w:r>
-        <w:t xml:space="preserve">41 (5): 913–22.</w:t>
-      </w:r>
-    </w:p>
-    <w:bookmarkEnd w:id="52"/>
-    <w:bookmarkStart w:id="53" w:name="ref-macaya2016"/>
+        <w:t xml:space="preserve">Marine biology</w:t>
+      </w:r>
+      <w:r>
+        <w:t xml:space="preserve"> </w:t>
+      </w:r>
+      <w:r>
+        <w:t xml:space="preserve">120, 421–426. doi:</w:t>
+      </w:r>
+      <w:hyperlink r:id="rId53">
+        <w:r>
+          <w:rPr>
+            <w:rStyle w:val="Hyperlink"/>
+          </w:rPr>
+          <w:t xml:space="preserve">10.1007/BF00680216</w:t>
+        </w:r>
+      </w:hyperlink>
+      <w:r>
+        <w:t xml:space="preserve">.</w:t>
+      </w:r>
+    </w:p>
+    <w:bookmarkEnd w:id="54"/>
+    <w:bookmarkStart w:id="56" w:name="ref-hobday2000"/>
     <w:p>
       <w:pPr>
         <w:pStyle w:val="Bibliography"/>
       </w:pPr>
       <w:r>
-        <w:t xml:space="preserve">Macaya, Erasmo C, Boris López, Fadia Tala, Florence Tellier, and Martin Thiel. 2016. “Float and Raft: Role of Buoyant Seaweeds in the Phylogeography and Genetic Structure of Non-Buoyant Associated Flora,” 97–130.</w:t>
-      </w:r>
-    </w:p>
-    <w:bookmarkEnd w:id="53"/>
-    <w:bookmarkStart w:id="54" w:name="ref-McCormick2008"/>
-    <w:p>
-      <w:pPr>
-        <w:pStyle w:val="Bibliography"/>
-      </w:pPr>
-      <w:r>
-        <w:t xml:space="preserve">McCormick, Thomas B, Lorraine M Buckley, Jennifer Brogan, and Lyn M Perry. 2008. “Drift Macroalgae as a Potential Dispersal Mechanism for the White Abalone Haliotis Sorenseni.”</w:t>
+        <w:t xml:space="preserve">Hobday, A. J. (2000). Age of drifting</w:t>
       </w:r>
       <w:r>
         <w:t xml:space="preserve"> </w:t>
@@ -2838,23 +1997,13 @@
         <w:rPr>
           <w:i/>
         </w:rPr>
-        <w:t xml:space="preserve">Marine Ecology Progress Series</w:t>
-      </w:r>
-      <w:r>
-        <w:t xml:space="preserve"> </w:t>
-      </w:r>
-      <w:r>
-        <w:t xml:space="preserve">362: 225–32.</w:t>
-      </w:r>
-    </w:p>
-    <w:bookmarkEnd w:id="54"/>
-    <w:bookmarkStart w:id="56" w:name="ref-nikula2013"/>
-    <w:p>
-      <w:pPr>
-        <w:pStyle w:val="Bibliography"/>
-      </w:pPr>
-      <w:r>
-        <w:t xml:space="preserve">Nikula, Spencer, and Waters. 2013. “Passive rafting is a powerful driver of transoceanic gene flow.”</w:t>
+        <w:t xml:space="preserve">Macrocystis pyrifera</w:t>
+      </w:r>
+      <w:r>
+        <w:t xml:space="preserve"> </w:t>
+      </w:r>
+      <w:r>
+        <w:t xml:space="preserve">(L.) C. Agardh rafts in the Southern California Bight.</w:t>
       </w:r>
       <w:r>
         <w:t xml:space="preserve"> </w:t>
@@ -2863,23 +2012,20 @@
         <w:rPr>
           <w:i/>
         </w:rPr>
-        <w:t xml:space="preserve">Biology Letters</w:t>
-      </w:r>
-      <w:r>
-        <w:t xml:space="preserve"> </w:t>
-      </w:r>
-      <w:r>
-        <w:t xml:space="preserve">9 (1): 20120821.</w:t>
-      </w:r>
-      <w:r>
-        <w:t xml:space="preserve"> </w:t>
+        <w:t xml:space="preserve">Journal of experimental marine biology and ecology</w:t>
+      </w:r>
+      <w:r>
+        <w:t xml:space="preserve"> </w:t>
+      </w:r>
+      <w:r>
+        <w:t xml:space="preserve">253, 97–114. doi:</w:t>
       </w:r>
       <w:hyperlink r:id="rId55">
         <w:r>
           <w:rPr>
             <w:rStyle w:val="Hyperlink"/>
           </w:rPr>
-          <w:t xml:space="preserve">https://doi.org/10.1098/rsbl.2012.0821</w:t>
+          <w:t xml:space="preserve">10.1016/S0022-0981(00)00255-0</w:t>
         </w:r>
       </w:hyperlink>
       <w:r>
@@ -2887,13 +2033,13 @@
       </w:r>
     </w:p>
     <w:bookmarkEnd w:id="56"/>
-    <w:bookmarkStart w:id="57" w:name="ref-norton1992"/>
+    <w:bookmarkStart w:id="57" w:name="ref-holmquist1994"/>
     <w:p>
       <w:pPr>
         <w:pStyle w:val="Bibliography"/>
       </w:pPr>
       <w:r>
-        <w:t xml:space="preserve">Norton, TA. 1992. “Dispersal by Macroalgae.”</w:t>
+        <w:t xml:space="preserve">Holmquist, J. (1994). Benthic macroalgae as a dispersal mechanism for fauna: Influence of a marine tumbleweed.</w:t>
       </w:r>
       <w:r>
         <w:t xml:space="preserve"> </w:t>
@@ -2902,23 +2048,23 @@
         <w:rPr>
           <w:i/>
         </w:rPr>
-        <w:t xml:space="preserve">British Phycological Journal</w:t>
-      </w:r>
-      <w:r>
-        <w:t xml:space="preserve"> </w:t>
-      </w:r>
-      <w:r>
-        <w:t xml:space="preserve">27 (3): 293–301.</w:t>
+        <w:t xml:space="preserve">Journal of Experimental Marine Biology and Ecology</w:t>
+      </w:r>
+      <w:r>
+        <w:t xml:space="preserve"> </w:t>
+      </w:r>
+      <w:r>
+        <w:t xml:space="preserve">180, 235–251.</w:t>
       </w:r>
     </w:p>
     <w:bookmarkEnd w:id="57"/>
-    <w:bookmarkStart w:id="58" w:name="ref-rothausler2011"/>
+    <w:bookmarkStart w:id="58" w:name="ref-kingsford1995"/>
     <w:p>
       <w:pPr>
         <w:pStyle w:val="Bibliography"/>
       </w:pPr>
       <w:r>
-        <w:t xml:space="preserve">Rothä usler, Eva, Iván Gómez, Iván A Hinojosa, Ulf Karsten, Leonardo Miranda, Fadia Tala, and Martin Thiel. 2011. “Kelp Rafts in the Humboldt Current: Interplay of Abiotic and Biotic Factors Limit Their Floating Persistence and Dispersal Potential.”</w:t>
+        <w:t xml:space="preserve">Kingsford, M. J. (1995). Drift algae: A contribution to near-shore habitat complexity in the pelagic environment and an attractant for fish.</w:t>
       </w:r>
       <w:r>
         <w:t xml:space="preserve"> </w:t>
@@ -2927,23 +2073,48 @@
         <w:rPr>
           <w:i/>
         </w:rPr>
-        <w:t xml:space="preserve">Limnology and Oceanography</w:t>
-      </w:r>
-      <w:r>
-        <w:t xml:space="preserve"> </w:t>
-      </w:r>
-      <w:r>
-        <w:t xml:space="preserve">56 (5): 1751–63.</w:t>
+        <w:t xml:space="preserve">Marine ecology progress series. Oldendorf</w:t>
+      </w:r>
+      <w:r>
+        <w:t xml:space="preserve"> </w:t>
+      </w:r>
+      <w:r>
+        <w:t xml:space="preserve">116, 297–301.</w:t>
       </w:r>
     </w:p>
     <w:bookmarkEnd w:id="58"/>
-    <w:bookmarkStart w:id="60" w:name="ref-saunders2014"/>
+    <w:bookmarkStart w:id="59" w:name="ref-lichey2001"/>
     <w:p>
       <w:pPr>
         <w:pStyle w:val="Bibliography"/>
       </w:pPr>
       <w:r>
-        <w:t xml:space="preserve">Saunders, G W. 2014. “Long distance kelp rafting impacts seaweed biogeography in the Northeast Pacific: The kelp conveyor hypothesis.”</w:t>
+        <w:t xml:space="preserve">Lichey, C., and Hellmer, H. H. (2001). Modeling giant-iceberg drift under the influence of sea ice in the weddell sea, antarctica.</w:t>
+      </w:r>
+      <w:r>
+        <w:t xml:space="preserve"> </w:t>
+      </w:r>
+      <w:r>
+        <w:rPr>
+          <w:i/>
+        </w:rPr>
+        <w:t xml:space="preserve">Journal of Glaciology</w:t>
+      </w:r>
+      <w:r>
+        <w:t xml:space="preserve"> </w:t>
+      </w:r>
+      <w:r>
+        <w:t xml:space="preserve">47, 452–460.</w:t>
+      </w:r>
+    </w:p>
+    <w:bookmarkEnd w:id="59"/>
+    <w:bookmarkStart w:id="60" w:name="ref-macaya2005"/>
+    <w:p>
+      <w:pPr>
+        <w:pStyle w:val="Bibliography"/>
+      </w:pPr>
+      <w:r>
+        <w:t xml:space="preserve">Macaya, E. C., Boltana, S., Hinojosa, I. A., Macchiavello, J. E., Valdivia, N. A., Vasquez, N. R., et al. (2005). PRESENCE of sporophylls in floating kelp rafts of macrocystis spp.(PHAEOPHYCEAE) along the chilean pacific coast 1.</w:t>
       </w:r>
       <w:r>
         <w:t xml:space="preserve"> </w:t>
@@ -2958,31 +2129,27 @@
         <w:t xml:space="preserve"> </w:t>
       </w:r>
       <w:r>
-        <w:t xml:space="preserve">50 (6): 968–74.</w:t>
-      </w:r>
-      <w:r>
-        <w:t xml:space="preserve"> </w:t>
-      </w:r>
-      <w:hyperlink r:id="rId59">
-        <w:r>
-          <w:rPr>
-            <w:rStyle w:val="Hyperlink"/>
-          </w:rPr>
-          <w:t xml:space="preserve">https://doi.org/10.1111/jpy.12237</w:t>
-        </w:r>
-      </w:hyperlink>
-      <w:r>
-        <w:t xml:space="preserve">.</w:t>
+        <w:t xml:space="preserve">41, 913–922.</w:t>
       </w:r>
     </w:p>
     <w:bookmarkEnd w:id="60"/>
-    <w:bookmarkStart w:id="62" w:name="ref-smith2002"/>
+    <w:bookmarkStart w:id="61" w:name="ref-macaya2016"/>
     <w:p>
       <w:pPr>
         <w:pStyle w:val="Bibliography"/>
       </w:pPr>
       <w:r>
-        <w:t xml:space="preserve">Smith, S D A. 2002. “Kelp rafts in the Southern Ocean.”</w:t>
+        <w:t xml:space="preserve">Macaya, E. C., López, B., Tala, F., Tellier, F., and Thiel, M. (2016). Float and raft: Role of buoyant seaweeds in the phylogeography and genetic structure of non-buoyant associated flora. 97–130.</w:t>
+      </w:r>
+    </w:p>
+    <w:bookmarkEnd w:id="61"/>
+    <w:bookmarkStart w:id="62" w:name="ref-McCormick2008"/>
+    <w:p>
+      <w:pPr>
+        <w:pStyle w:val="Bibliography"/>
+      </w:pPr>
+      <w:r>
+        <w:t xml:space="preserve">McCormick, T. B., Buckley, L. M., Brogan, J., and Perry, L. M. (2008). Drift macroalgae as a potential dispersal mechanism for the white abalone haliotis sorenseni.</w:t>
       </w:r>
       <w:r>
         <w:t xml:space="preserve"> </w:t>
@@ -2991,37 +2158,23 @@
         <w:rPr>
           <w:i/>
         </w:rPr>
-        <w:t xml:space="preserve">Global Ecology and Biogeography: A Journal of Macroecology</w:t>
-      </w:r>
-      <w:r>
-        <w:t xml:space="preserve"> </w:t>
-      </w:r>
-      <w:r>
-        <w:t xml:space="preserve">11 (1): 67–69.</w:t>
-      </w:r>
-      <w:r>
-        <w:t xml:space="preserve"> </w:t>
-      </w:r>
-      <w:hyperlink r:id="rId61">
-        <w:r>
-          <w:rPr>
-            <w:rStyle w:val="Hyperlink"/>
-          </w:rPr>
-          <w:t xml:space="preserve">https://doi.org/10.1046/j.1466-822X.2001.00259.x</w:t>
-        </w:r>
-      </w:hyperlink>
-      <w:r>
-        <w:t xml:space="preserve">.</w:t>
+        <w:t xml:space="preserve">Marine Ecology Progress Series</w:t>
+      </w:r>
+      <w:r>
+        <w:t xml:space="preserve"> </w:t>
+      </w:r>
+      <w:r>
+        <w:t xml:space="preserve">362, 225–232.</w:t>
       </w:r>
     </w:p>
     <w:bookmarkEnd w:id="62"/>
-    <w:bookmarkStart w:id="64" w:name="ref-tala2013"/>
+    <w:bookmarkStart w:id="64" w:name="ref-nikula2013"/>
     <w:p>
       <w:pPr>
         <w:pStyle w:val="Bibliography"/>
       </w:pPr>
       <w:r>
-        <w:t xml:space="preserve">Tala, F, I Gómez, G Luna-Jorquera, and M Thiel. 2013. “Morphological, physiological and reproductive conditions of rafting bull kelp (Durvillaea antarctica) in northern-central Chile (30°S).”</w:t>
+        <w:t xml:space="preserve">Nikula, Spencer, and Waters (2013). Passive rafting is a powerful driver of transoceanic gene flow.</w:t>
       </w:r>
       <w:r>
         <w:t xml:space="preserve"> </w:t>
@@ -3030,23 +2183,20 @@
         <w:rPr>
           <w:i/>
         </w:rPr>
-        <w:t xml:space="preserve">Marine Biology</w:t>
-      </w:r>
-      <w:r>
-        <w:t xml:space="preserve"> </w:t>
-      </w:r>
-      <w:r>
-        <w:t xml:space="preserve">160 (6): 1339–51.</w:t>
-      </w:r>
-      <w:r>
-        <w:t xml:space="preserve"> </w:t>
+        <w:t xml:space="preserve">Biology letters</w:t>
+      </w:r>
+      <w:r>
+        <w:t xml:space="preserve"> </w:t>
+      </w:r>
+      <w:r>
+        <w:t xml:space="preserve">9, 20120821. doi:</w:t>
       </w:r>
       <w:hyperlink r:id="rId63">
         <w:r>
           <w:rPr>
             <w:rStyle w:val="Hyperlink"/>
           </w:rPr>
-          <w:t xml:space="preserve">https://doi.org/10.1007/s00227-013-2186-8</w:t>
+          <w:t xml:space="preserve">10.1098/rsbl.2012.0821</w:t>
         </w:r>
       </w:hyperlink>
       <w:r>
@@ -3054,13 +2204,13 @@
       </w:r>
     </w:p>
     <w:bookmarkEnd w:id="64"/>
-    <w:bookmarkStart w:id="65" w:name="ref-tala2017"/>
+    <w:bookmarkStart w:id="65" w:name="ref-norton1992"/>
     <w:p>
       <w:pPr>
         <w:pStyle w:val="Bibliography"/>
       </w:pPr>
       <w:r>
-        <w:t xml:space="preserve">Tala, F, M A Penna-Díaz, G Luna-Jorquera, E Rothäusler, and M Thiel. 2017. “Daily and seasonal changes of photobiological responses in floating bull kelp Durvillaea antarctica (Chamisso) Hariot (Fucales: Phaeophyceae).”</w:t>
+        <w:t xml:space="preserve">Norton, T. (1992). Dispersal by macroalgae.</w:t>
       </w:r>
       <w:r>
         <w:t xml:space="preserve"> </w:t>
@@ -3069,23 +2219,23 @@
         <w:rPr>
           <w:i/>
         </w:rPr>
-        <w:t xml:space="preserve">Phycologia</w:t>
-      </w:r>
-      <w:r>
-        <w:t xml:space="preserve"> </w:t>
-      </w:r>
-      <w:r>
-        <w:t xml:space="preserve">56 (3): 271–83.</w:t>
+        <w:t xml:space="preserve">British Phycological Journal</w:t>
+      </w:r>
+      <w:r>
+        <w:t xml:space="preserve"> </w:t>
+      </w:r>
+      <w:r>
+        <w:t xml:space="preserve">27, 293–301.</w:t>
       </w:r>
     </w:p>
     <w:bookmarkEnd w:id="65"/>
-    <w:bookmarkStart w:id="66" w:name="ref-thiel2005"/>
+    <w:bookmarkStart w:id="66" w:name="ref-rothausler2011"/>
     <w:p>
       <w:pPr>
         <w:pStyle w:val="Bibliography"/>
       </w:pPr>
       <w:r>
-        <w:t xml:space="preserve">Thiel, M, and L Gutow. 2005. “The Ecology of rafting in the marine environment. II. The rafting organisms and community.”</w:t>
+        <w:t xml:space="preserve">Rothäusler, E., Gómez, I., Hinojosa, I. A., Karsten, U., Miranda, L., Tala, F., et al. (2011). Kelp rafts in the humboldt current: Interplay of abiotic and biotic factors limit their floating persistence and dispersal potential.</w:t>
       </w:r>
       <w:r>
         <w:t xml:space="preserve"> </w:t>
@@ -3094,23 +2244,23 @@
         <w:rPr>
           <w:i/>
         </w:rPr>
-        <w:t xml:space="preserve">Oceanography and Marine Biology: An Annual Review</w:t>
-      </w:r>
-      <w:r>
-        <w:t xml:space="preserve"> </w:t>
-      </w:r>
-      <w:r>
-        <w:t xml:space="preserve">43 (1): 279–418.</w:t>
+        <w:t xml:space="preserve">Limnology and oceanography</w:t>
+      </w:r>
+      <w:r>
+        <w:t xml:space="preserve"> </w:t>
+      </w:r>
+      <w:r>
+        <w:t xml:space="preserve">56, 1751–1763.</w:t>
       </w:r>
     </w:p>
     <w:bookmarkEnd w:id="66"/>
-    <w:bookmarkStart w:id="68" w:name="ref-wichmann2012"/>
+    <w:bookmarkStart w:id="68" w:name="ref-saunders2014"/>
     <w:p>
       <w:pPr>
         <w:pStyle w:val="Bibliography"/>
       </w:pPr>
       <w:r>
-        <w:t xml:space="preserve">Wichmann, C-S, I A Hinojosa, and M Thiel. 2012. “Floating kelps in Patagonian Fjords: an important vehicle for rafting invertebrates and its relevance for biogeography.”</w:t>
+        <w:t xml:space="preserve">Saunders, G. W. (2014). Long distance kelp rafting impacts seaweed biogeography in the Northeast Pacific: The kelp conveyor hypothesis.</w:t>
       </w:r>
       <w:r>
         <w:t xml:space="preserve"> </w:t>
@@ -3119,23 +2269,20 @@
         <w:rPr>
           <w:i/>
         </w:rPr>
-        <w:t xml:space="preserve">Mar. Biol.</w:t>
-      </w:r>
-      <w:r>
-        <w:t xml:space="preserve"> </w:t>
-      </w:r>
-      <w:r>
-        <w:t xml:space="preserve">159 (9): 2035–49.</w:t>
-      </w:r>
-      <w:r>
-        <w:t xml:space="preserve"> </w:t>
+        <w:t xml:space="preserve">Journal of phycology</w:t>
+      </w:r>
+      <w:r>
+        <w:t xml:space="preserve"> </w:t>
+      </w:r>
+      <w:r>
+        <w:t xml:space="preserve">50, 968–974. doi:</w:t>
       </w:r>
       <w:hyperlink r:id="rId67">
         <w:r>
           <w:rPr>
             <w:rStyle w:val="Hyperlink"/>
           </w:rPr>
-          <w:t xml:space="preserve">https://doi.org/10.1007/s00227-012-1990-x</w:t>
+          <w:t xml:space="preserve">10.1111/jpy.12237</w:t>
         </w:r>
       </w:hyperlink>
       <w:r>
@@ -3143,7 +2290,195 @@
       </w:r>
     </w:p>
     <w:bookmarkEnd w:id="68"/>
-    <w:bookmarkEnd w:id="69"/>
+    <w:bookmarkStart w:id="70" w:name="ref-smith2002"/>
+    <w:p>
+      <w:pPr>
+        <w:pStyle w:val="Bibliography"/>
+      </w:pPr>
+      <w:r>
+        <w:t xml:space="preserve">Smith, S. D. A. (2002). Kelp rafts in the Southern Ocean.</w:t>
+      </w:r>
+      <w:r>
+        <w:t xml:space="preserve"> </w:t>
+      </w:r>
+      <w:r>
+        <w:rPr>
+          <w:i/>
+        </w:rPr>
+        <w:t xml:space="preserve">Global ecology and biogeography: a journal of macroecology</w:t>
+      </w:r>
+      <w:r>
+        <w:t xml:space="preserve"> </w:t>
+      </w:r>
+      <w:r>
+        <w:t xml:space="preserve">11, 67–69. doi:</w:t>
+      </w:r>
+      <w:hyperlink r:id="rId69">
+        <w:r>
+          <w:rPr>
+            <w:rStyle w:val="Hyperlink"/>
+          </w:rPr>
+          <w:t xml:space="preserve">10.1046/j.1466-822X.2001.00259.x</w:t>
+        </w:r>
+      </w:hyperlink>
+      <w:r>
+        <w:t xml:space="preserve">.</w:t>
+      </w:r>
+    </w:p>
+    <w:bookmarkEnd w:id="70"/>
+    <w:bookmarkStart w:id="72" w:name="ref-tala2013"/>
+    <w:p>
+      <w:pPr>
+        <w:pStyle w:val="Bibliography"/>
+      </w:pPr>
+      <w:r>
+        <w:t xml:space="preserve">Tala, F., Gómez, I., Luna-Jorquera, G., and Thiel, M. (2013). Morphological, physiological and reproductive conditions of rafting bull kelp</w:t>
+      </w:r>
+      <w:r>
+        <w:t xml:space="preserve"> </w:t>
+      </w:r>
+      <w:r>
+        <w:rPr>
+          <w:i/>
+        </w:rPr>
+        <w:t xml:space="preserve">(Durvillaea antarctica)</w:t>
+      </w:r>
+      <w:r>
+        <w:t xml:space="preserve"> </w:t>
+      </w:r>
+      <w:r>
+        <w:t xml:space="preserve">in northern-central Chile (30°S).</w:t>
+      </w:r>
+      <w:r>
+        <w:t xml:space="preserve"> </w:t>
+      </w:r>
+      <w:r>
+        <w:rPr>
+          <w:i/>
+        </w:rPr>
+        <w:t xml:space="preserve">Marine biology</w:t>
+      </w:r>
+      <w:r>
+        <w:t xml:space="preserve"> </w:t>
+      </w:r>
+      <w:r>
+        <w:t xml:space="preserve">160, 1339–1351. doi:</w:t>
+      </w:r>
+      <w:hyperlink r:id="rId71">
+        <w:r>
+          <w:rPr>
+            <w:rStyle w:val="Hyperlink"/>
+          </w:rPr>
+          <w:t xml:space="preserve">10.1007/s00227-013-2186-8</w:t>
+        </w:r>
+      </w:hyperlink>
+      <w:r>
+        <w:t xml:space="preserve">.</w:t>
+      </w:r>
+    </w:p>
+    <w:bookmarkEnd w:id="72"/>
+    <w:bookmarkStart w:id="73" w:name="ref-tala2017"/>
+    <w:p>
+      <w:pPr>
+        <w:pStyle w:val="Bibliography"/>
+      </w:pPr>
+      <w:r>
+        <w:t xml:space="preserve">Tala, F., Penna-Díaz, M. A., Luna-Jorquera, G., Rothäusler, E., and Thiel, M. (2017). Daily and seasonal changes of photobiological responses in floating bull kelp</w:t>
+      </w:r>
+      <w:r>
+        <w:t xml:space="preserve"> </w:t>
+      </w:r>
+      <w:r>
+        <w:rPr>
+          <w:i/>
+        </w:rPr>
+        <w:t xml:space="preserve">Durvillaea antarctica</w:t>
+      </w:r>
+      <w:r>
+        <w:t xml:space="preserve"> </w:t>
+      </w:r>
+      <w:r>
+        <w:t xml:space="preserve">(Chamisso) Hariot (Fucales: Phaeophyceae).</w:t>
+      </w:r>
+      <w:r>
+        <w:t xml:space="preserve"> </w:t>
+      </w:r>
+      <w:r>
+        <w:rPr>
+          <w:i/>
+        </w:rPr>
+        <w:t xml:space="preserve">Phycologia</w:t>
+      </w:r>
+      <w:r>
+        <w:t xml:space="preserve"> </w:t>
+      </w:r>
+      <w:r>
+        <w:t xml:space="preserve">56, 271–283.</w:t>
+      </w:r>
+    </w:p>
+    <w:bookmarkEnd w:id="73"/>
+    <w:bookmarkStart w:id="74" w:name="ref-thiel2005"/>
+    <w:p>
+      <w:pPr>
+        <w:pStyle w:val="Bibliography"/>
+      </w:pPr>
+      <w:r>
+        <w:t xml:space="preserve">Thiel, M., and Gutow, L. (2005). The Ecology of rafting in the marine environment. II. The rafting organisms and community.</w:t>
+      </w:r>
+      <w:r>
+        <w:t xml:space="preserve"> </w:t>
+      </w:r>
+      <w:r>
+        <w:rPr>
+          <w:i/>
+        </w:rPr>
+        <w:t xml:space="preserve">Oceanography and Marine Biology: An Annual Review</w:t>
+      </w:r>
+      <w:r>
+        <w:t xml:space="preserve"> </w:t>
+      </w:r>
+      <w:r>
+        <w:t xml:space="preserve">43, 279–418.</w:t>
+      </w:r>
+    </w:p>
+    <w:bookmarkEnd w:id="74"/>
+    <w:bookmarkStart w:id="76" w:name="ref-wichmann2012"/>
+    <w:p>
+      <w:pPr>
+        <w:pStyle w:val="Bibliography"/>
+      </w:pPr>
+      <w:r>
+        <w:t xml:space="preserve">Wichmann, C.-S., Hinojosa, I. A., and Thiel, M. (2012). Floating kelps in Patagonian Fjords: an important vehicle for rafting invertebrates and its relevance for biogeography.</w:t>
+      </w:r>
+      <w:r>
+        <w:t xml:space="preserve"> </w:t>
+      </w:r>
+      <w:r>
+        <w:rPr>
+          <w:i/>
+        </w:rPr>
+        <w:t xml:space="preserve">Mar. Biol.</w:t>
+      </w:r>
+      <w:r>
+        <w:t xml:space="preserve"> </w:t>
+      </w:r>
+      <w:r>
+        <w:t xml:space="preserve">159, 2035–2049. doi:</w:t>
+      </w:r>
+      <w:hyperlink r:id="rId75">
+        <w:r>
+          <w:rPr>
+            <w:rStyle w:val="Hyperlink"/>
+          </w:rPr>
+          <w:t xml:space="preserve">10.1007/s00227-012-1990-x</w:t>
+        </w:r>
+      </w:hyperlink>
+      <w:r>
+        <w:t xml:space="preserve">.</w:t>
+      </w:r>
+    </w:p>
+    <w:bookmarkEnd w:id="76"/>
+    <w:bookmarkEnd w:id="77"/>
     <w:sectPr>
       <w:headerReference w:type="even" r:id="rId10"/>
       <w:headerReference w:type="default" r:id="rId9"/>

</xml_diff>

<commit_message>
docx and html updated. chapter 3.
</commit_message>
<xml_diff>
--- a/thesis_chapter_3.docx
+++ b/thesis_chapter_3.docx
@@ -688,7 +688,13 @@
         <w:pStyle w:val="FirstParagraph"/>
       </w:pPr>
       <w:r>
-        <w:t xml:space="preserve">. The values are dependent on the shape of the object and a range of values have been determined based on numerous experimental work. A table of various shapes and the associated spherecity factor is provided in the appendix.</w:t>
+        <w:t xml:space="preserve">. The values are dependent on the shape of the object and a range of values have been</w:t>
+      </w:r>
+      <w:r>
+        <w:t xml:space="preserve"> </w:t>
+      </w:r>
+      <w:r>
+        <w:t xml:space="preserve">determined based on numerous experimental work. A table of various shapes and the associated spherecity factor is provided in the appendix.</w:t>
       </w:r>
     </w:p>
     <w:p>
@@ -713,11 +719,68 @@
       <w:pPr>
         <w:pStyle w:val="Heading2"/>
       </w:pPr>
-      <w:bookmarkStart w:id="22" w:name="hydrodynamic-model"/>
+      <w:bookmarkStart w:id="22" w:name="study-site"/>
+      <w:r>
+        <w:t xml:space="preserve">Study site</w:t>
+      </w:r>
+      <w:bookmarkEnd w:id="22"/>
+    </w:p>
+    <w:p>
+      <w:pPr>
+        <w:pStyle w:val="FirstParagraph"/>
+      </w:pPr>
+      <w:r>
+        <w:drawing>
+          <wp:inline>
+            <wp:extent cx="4620126" cy="3696101"/>
+            <wp:effectExtent b="0" l="0" r="0" t="0"/>
+            <wp:docPr descr="" title="" id="1" name="Picture"/>
+            <a:graphic>
+              <a:graphicData uri="http://schemas.openxmlformats.org/drawingml/2006/picture">
+                <pic:pic>
+                  <pic:nvPicPr>
+                    <pic:cNvPr descr="thesis_chapter_3_files/figure-docx/unnamed-chunk-1-1.png" id="0" name="Picture"/>
+                    <pic:cNvPicPr>
+                      <a:picLocks noChangeArrowheads="1" noChangeAspect="1"/>
+                    </pic:cNvPicPr>
+                  </pic:nvPicPr>
+                  <pic:blipFill>
+                    <a:blip r:embed="rId23"/>
+                    <a:stretch>
+                      <a:fillRect/>
+                    </a:stretch>
+                  </pic:blipFill>
+                  <pic:spPr bwMode="auto">
+                    <a:xfrm>
+                      <a:off x="0" y="0"/>
+                      <a:ext cx="4620126" cy="3696101"/>
+                    </a:xfrm>
+                    <a:prstGeom prst="rect">
+                      <a:avLst/>
+                    </a:prstGeom>
+                    <a:noFill/>
+                    <a:ln w="9525">
+                      <a:noFill/>
+                      <a:headEnd/>
+                      <a:tailEnd/>
+                    </a:ln>
+                  </pic:spPr>
+                </pic:pic>
+              </a:graphicData>
+            </a:graphic>
+          </wp:inline>
+        </w:drawing>
+      </w:r>
+    </w:p>
+    <w:p>
+      <w:pPr>
+        <w:pStyle w:val="Heading2"/>
+      </w:pPr>
+      <w:bookmarkStart w:id="24" w:name="hydrodynamic-model"/>
       <w:r>
         <w:t xml:space="preserve">Hydrodynamic model</w:t>
       </w:r>
-      <w:bookmarkEnd w:id="22"/>
+      <w:bookmarkEnd w:id="24"/>
     </w:p>
     <w:p>
       <w:pPr>
@@ -726,16 +789,20 @@
       <w:r>
         <w:t xml:space="preserve">The characteristics of the underlying numerical flow model will be explained here…</w:t>
       </w:r>
-      <w:r>
-        <w:t xml:space="preserve"> </w:t>
-      </w:r>
-      <w:r>
-        <w:t xml:space="preserve">## Particle tracking model</w:t>
-      </w:r>
-    </w:p>
-    <w:p>
-      <w:pPr>
-        <w:pStyle w:val="BodyText"/>
+    </w:p>
+    <w:p>
+      <w:pPr>
+        <w:pStyle w:val="Heading2"/>
+      </w:pPr>
+      <w:bookmarkStart w:id="25" w:name="particle-tracking-model"/>
+      <w:r>
+        <w:t xml:space="preserve">Particle tracking model</w:t>
+      </w:r>
+      <w:bookmarkEnd w:id="25"/>
+    </w:p>
+    <w:p>
+      <w:pPr>
+        <w:pStyle w:val="FirstParagraph"/>
       </w:pPr>
       <w:r>
         <w:t xml:space="preserve">The model is based on parameterisations that have been used for previous studies investigating iceberg, capsized marine vessels and microplastics. It should be noted that most of the previous studies regarding macroalgae trajectory have investigated rafts and not solitary floating individuals. A kelp raft will vary in size and can range from a few meters across to large dense mats the size of a sports field. Furthermore, some authors suggest that most macroalgae become entangled through ocean currents and not through the hydrodynamic forces that dislodge them. In addition, large kelp rafts are not a characteristics around the coast of the Cape Peninsula but rather solitary kelp are (Pers. Obs). Therefore, the trajectory of solitary</w:t>
@@ -1002,7 +1069,15 @@
         <w:t xml:space="preserve"> </w:t>
       </w:r>
       <w:r>
-        <w:t xml:space="preserve">of the particle. This can range from swimming in fish to sinking or beaching. IN order to investigate the effects of drag components of trajectory of floating macroalgae, this study incorporated drag as the custom behavior. This study simulated two scenarios; one where the plant is fully submerged and only exposed to seawater drag and the other where parts of the plants are partially exposed resulting in a combination of seawater and air form drag. Unlike previous studies, drag based on shape based coefficients was used in the calculations for determining the reduction in velocity as a result of drag. A momentum energy equation was used to calculate the drag forces for the relevant simulation. This approach has been employed in modeling iceberg drift trajectory</w:t>
+        <w:t xml:space="preserve">of the particle. This can range from swimming in fish to sinking or beaching. IN order to investigate the effects of drag components of trajectory of floating macroalgae, this study incorporated drag as the custom behavior.</w:t>
+      </w:r>
+    </w:p>
+    <w:p>
+      <w:pPr>
+        <w:pStyle w:val="BodyText"/>
+      </w:pPr>
+      <w:r>
+        <w:t xml:space="preserve">This study simulated two scenarios; one where the plant is fully submerged and only exposed to seawater drag and the other where parts of the plants are partially exposed resulting in a combination of seawater and air form drag. Unlike previous studies, drag based on shape based coefficients was used in the calculations for determining the reduction in velocity as a result of drag. A momentum energy equation was used to calculate the drag forces for the relevant simulation. This approach has been employed in modeling iceberg drift trajectory</w:t>
       </w:r>
       <w:r>
         <w:t xml:space="preserve"> </w:t>
@@ -1228,18 +1303,163 @@
       <w:pPr>
         <w:pStyle w:val="Heading2"/>
       </w:pPr>
-      <w:bookmarkStart w:id="23" w:name="hydrodynamic-drag"/>
+      <w:bookmarkStart w:id="26" w:name="cross-sectional-area"/>
+      <w:r>
+        <w:t xml:space="preserve">Cross-sectional area</w:t>
+      </w:r>
+      <w:bookmarkEnd w:id="26"/>
+    </w:p>
+    <w:p>
+      <w:pPr>
+        <w:pStyle w:val="FirstParagraph"/>
+      </w:pPr>
+      <w:r>
+        <w:t xml:space="preserve">In order to incorporate hydrodynamic and wind drag, the cross-sectional area of the kelp was calculated first. Known geometric shapes reflecting the relevant plant sections were used to estimate the surface area for various parts of the plant, for details please see image ???. The cross-sectional area calculated was site specific and the dimensions needed were garnered from morphology data from a previous study</w:t>
+      </w:r>
+      <w:r>
+        <w:t xml:space="preserve"> </w:t>
+      </w:r>
+      <w:r>
+        <w:t xml:space="preserve">(</w:t>
+      </w:r>
+      <w:r>
+        <w:rPr>
+          <w:b/>
+        </w:rPr>
+        <w:t xml:space="preserve">???</w:t>
+      </w:r>
+      <w:r>
+        <w:t xml:space="preserve">)</w:t>
+      </w:r>
+      <w:r>
+        <w:t xml:space="preserve"> </w:t>
+      </w:r>
+      <w:r>
+        <w:t xml:space="preserve">and estimated from figure</w:t>
+      </w:r>
+      <w:r>
+        <w:t xml:space="preserve"> </w:t>
+      </w:r>
+      <w:r>
+        <w:t xml:space="preserve">.</w:t>
+      </w:r>
+    </w:p>
+    <w:p>
+      <w:pPr>
+        <w:pStyle w:val="CaptionedFigure"/>
+      </w:pPr>
+      <w:r>
+        <w:drawing>
+          <wp:inline>
+            <wp:extent cx="6197600" cy="5422900"/>
+            <wp:effectExtent b="0" l="0" r="0" t="0"/>
+            <wp:docPr descr="Boxplots representing E. pallida morphological characteristics grouped by site around the Western Cape coastline, with the y-axis depicting the specific morphology measured and with units provided. The lower and upper “hinges” correspond to the first and third quartiles. The whiskers represent the range, solid black lines represent the median and black dots are outliers." title="" id="1" name="Picture"/>
+            <a:graphic>
+              <a:graphicData uri="http://schemas.openxmlformats.org/drawingml/2006/picture">
+                <pic:pic>
+                  <pic:nvPicPr>
+                    <pic:cNvPr descr="thesis_chapter_3_files/figure-docx/morphology-1.png" id="0" name="Picture"/>
+                    <pic:cNvPicPr>
+                      <a:picLocks noChangeArrowheads="1" noChangeAspect="1"/>
+                    </pic:cNvPicPr>
+                  </pic:nvPicPr>
+                  <pic:blipFill>
+                    <a:blip r:embed="rId27"/>
+                    <a:stretch>
+                      <a:fillRect/>
+                    </a:stretch>
+                  </pic:blipFill>
+                  <pic:spPr bwMode="auto">
+                    <a:xfrm>
+                      <a:off x="0" y="0"/>
+                      <a:ext cx="6197600" cy="5422900"/>
+                    </a:xfrm>
+                    <a:prstGeom prst="rect">
+                      <a:avLst/>
+                    </a:prstGeom>
+                    <a:noFill/>
+                    <a:ln w="9525">
+                      <a:noFill/>
+                      <a:headEnd/>
+                      <a:tailEnd/>
+                    </a:ln>
+                  </pic:spPr>
+                </pic:pic>
+              </a:graphicData>
+            </a:graphic>
+          </wp:inline>
+        </w:drawing>
+      </w:r>
+    </w:p>
+    <w:p>
+      <w:pPr>
+        <w:pStyle w:val="ImageCaption"/>
+      </w:pPr>
+      <w:r>
+        <w:t xml:space="preserve">Boxplots representing</w:t>
+      </w:r>
+      <w:r>
+        <w:t xml:space="preserve"> </w:t>
+      </w:r>
+      <w:r>
+        <w:rPr>
+          <w:i/>
+        </w:rPr>
+        <w:t xml:space="preserve">E. pallida</w:t>
+      </w:r>
+      <w:r>
+        <w:t xml:space="preserve"> </w:t>
+      </w:r>
+      <w:r>
+        <w:t xml:space="preserve">morphological characteristics grouped by site around the Western Cape coastline, with the</w:t>
+      </w:r>
+      <w:r>
+        <w:t xml:space="preserve"> </w:t>
+      </w:r>
+      <w:r>
+        <w:rPr>
+          <w:i/>
+        </w:rPr>
+        <w:t xml:space="preserve">y</w:t>
+      </w:r>
+      <w:r>
+        <w:t xml:space="preserve">-axis depicting the specific morphology measured and with units provided. The lower and upper</w:t>
+      </w:r>
+      <w:r>
+        <w:t xml:space="preserve"> </w:t>
+      </w:r>
+      <w:r>
+        <w:t xml:space="preserve">“</w:t>
+      </w:r>
+      <w:r>
+        <w:t xml:space="preserve">hinges</w:t>
+      </w:r>
+      <w:r>
+        <w:t xml:space="preserve">”</w:t>
+      </w:r>
+      <w:r>
+        <w:t xml:space="preserve"> </w:t>
+      </w:r>
+      <w:r>
+        <w:t xml:space="preserve">correspond to the first and third quartiles. The whiskers represent the range, solid black lines represent the median and black dots are outliers.</w:t>
+      </w:r>
+    </w:p>
+    <w:p>
+      <w:pPr>
+        <w:pStyle w:val="Heading2"/>
+      </w:pPr>
+      <w:bookmarkStart w:id="28" w:name="hydrodynamic-drag"/>
       <w:r>
         <w:t xml:space="preserve">Hydrodynamic drag</w:t>
       </w:r>
-      <w:bookmarkEnd w:id="23"/>
+      <w:bookmarkEnd w:id="28"/>
     </w:p>
     <w:p>
       <w:pPr>
         <w:pStyle w:val="FirstParagraph"/>
       </w:pPr>
       <w:r>
-        <w:t xml:space="preserve">The use of shape coefficients was used as a novel approach to simulating biological drifting debris. The drag coefficient for a spherical particle was used in the calculation of hydrodynamic drag as the trajectory model assumes the particles are spherical. The cross-sectional area for each of the virtual kelp parts was determined and used in the calculation of hydrodynamic drag. The hydrodynamic/form drag can be calculated by the equation:</w:t>
+        <w:t xml:space="preserve">The use of shape coefficients was used as a novel approach to simulating biological drifting debris. The drag coefficient for a spherical particle was used in the calculation of hydrodynamic drag as the trajectory model assumes the particles are spherical. The cross-sectional area for each of the virtual kelp parts was determined and used in the calculation of hydrodynamic drag. The hydrodynamic/form drag can be calculated by:</w:t>
       </w:r>
     </w:p>
     <w:p>
@@ -1315,11 +1535,37 @@
       <w:pPr>
         <w:pStyle w:val="Heading2"/>
       </w:pPr>
-      <w:bookmarkStart w:id="24" w:name="raft-time"/>
+      <w:bookmarkStart w:id="29" w:name="windage"/>
+      <w:r>
+        <w:t xml:space="preserve">Windage</w:t>
+      </w:r>
+      <w:bookmarkEnd w:id="29"/>
+    </w:p>
+    <w:p>
+      <w:pPr>
+        <w:pStyle w:val="FirstParagraph"/>
+      </w:pPr>
+      <w:r>
+        <w:t xml:space="preserve">In order to calculate the direct effect of wind-drag on the kelp the wind velcocity is needed, which can be estimated by the surface-current velocity.</w:t>
+      </w:r>
+    </w:p>
+    <w:p>
+      <w:pPr>
+        <w:pStyle w:val="BodyText"/>
+      </w:pPr>
+      <w:r>
+        <w:t xml:space="preserve">The total wind drag effect was calculated for the hypothetical cross-sectional area of the kelp particle which was exposed above the water surface, which in this study, was estimated as 10% of the total cross-sectional area.</w:t>
+      </w:r>
+    </w:p>
+    <w:p>
+      <w:pPr>
+        <w:pStyle w:val="Heading2"/>
+      </w:pPr>
+      <w:bookmarkStart w:id="30" w:name="raft-time"/>
       <w:r>
         <w:t xml:space="preserve">Raft-time</w:t>
       </w:r>
-      <w:bookmarkEnd w:id="24"/>
+      <w:bookmarkEnd w:id="30"/>
     </w:p>
     <w:p>
       <w:pPr>
@@ -1354,41 +1600,1717 @@
       <w:pPr>
         <w:pStyle w:val="Heading2"/>
       </w:pPr>
-      <w:bookmarkStart w:id="25" w:name="simulations"/>
+      <w:bookmarkStart w:id="31" w:name="simulations"/>
       <w:r>
         <w:t xml:space="preserve">Simulations</w:t>
       </w:r>
-      <w:bookmarkEnd w:id="25"/>
+      <w:bookmarkEnd w:id="31"/>
     </w:p>
     <w:p>
       <w:pPr>
         <w:pStyle w:val="Heading1"/>
       </w:pPr>
-      <w:bookmarkStart w:id="26" w:name="results"/>
+      <w:bookmarkStart w:id="32" w:name="results"/>
       <w:r>
         <w:t xml:space="preserve">Results</w:t>
       </w:r>
-      <w:bookmarkEnd w:id="26"/>
+      <w:bookmarkEnd w:id="32"/>
+    </w:p>
+    <w:p>
+      <w:pPr>
+        <w:pStyle w:val="SourceCode"/>
+      </w:pPr>
+      <w:r>
+        <w:rPr>
+          <w:rStyle w:val="CommentTok"/>
+        </w:rPr>
+        <w:t xml:space="preserve"># Read in data and data wrangling</w:t>
+      </w:r>
+      <w:r>
+        <w:br/>
+      </w:r>
+      <w:r>
+        <w:br/>
+      </w:r>
+      <w:r>
+        <w:rPr>
+          <w:rStyle w:val="KeywordTok"/>
+        </w:rPr>
+        <w:t xml:space="preserve">library</w:t>
+      </w:r>
+      <w:r>
+        <w:rPr>
+          <w:rStyle w:val="NormalTok"/>
+        </w:rPr>
+        <w:t xml:space="preserve">(tidync)</w:t>
+      </w:r>
+    </w:p>
+    <w:p>
+      <w:pPr>
+        <w:pStyle w:val="SourceCode"/>
+      </w:pPr>
+      <w:r>
+        <w:rPr>
+          <w:rStyle w:val="VerbatimChar"/>
+        </w:rPr>
+        <w:t xml:space="preserve">## Warning: package 'tidync' was built under R version 3.6.3</w:t>
+      </w:r>
+    </w:p>
+    <w:p>
+      <w:pPr>
+        <w:pStyle w:val="SourceCode"/>
+      </w:pPr>
+      <w:r>
+        <w:rPr>
+          <w:rStyle w:val="KeywordTok"/>
+        </w:rPr>
+        <w:t xml:space="preserve">library</w:t>
+      </w:r>
+      <w:r>
+        <w:rPr>
+          <w:rStyle w:val="NormalTok"/>
+        </w:rPr>
+        <w:t xml:space="preserve">(tidyverse)</w:t>
+      </w:r>
+      <w:r>
+        <w:br/>
+      </w:r>
+      <w:r>
+        <w:br/>
+      </w:r>
+      <w:r>
+        <w:rPr>
+          <w:rStyle w:val="NormalTok"/>
+        </w:rPr>
+        <w:t xml:space="preserve">p_particle &lt;-</w:t>
+      </w:r>
+      <w:r>
+        <w:rPr>
+          <w:rStyle w:val="StringTok"/>
+        </w:rPr>
+        <w:t xml:space="preserve"> </w:t>
+      </w:r>
+      <w:r>
+        <w:rPr>
+          <w:rStyle w:val="KeywordTok"/>
+        </w:rPr>
+        <w:t xml:space="preserve">tidync</w:t>
+      </w:r>
+      <w:r>
+        <w:rPr>
+          <w:rStyle w:val="NormalTok"/>
+        </w:rPr>
+        <w:t xml:space="preserve">(</w:t>
+      </w:r>
+      <w:r>
+        <w:rPr>
+          <w:rStyle w:val="StringTok"/>
+        </w:rPr>
+        <w:t xml:space="preserve">"OceanParcels/trajectory_data/PassiveFloat.nc"</w:t>
+      </w:r>
+      <w:r>
+        <w:rPr>
+          <w:rStyle w:val="NormalTok"/>
+        </w:rPr>
+        <w:t xml:space="preserve">) </w:t>
+      </w:r>
+      <w:r>
+        <w:rPr>
+          <w:rStyle w:val="OperatorTok"/>
+        </w:rPr>
+        <w:t xml:space="preserve">%&gt;%</w:t>
+      </w:r>
+      <w:r>
+        <w:br/>
+      </w:r>
+      <w:r>
+        <w:rPr>
+          <w:rStyle w:val="StringTok"/>
+        </w:rPr>
+        <w:t xml:space="preserve">  </w:t>
+      </w:r>
+      <w:r>
+        <w:rPr>
+          <w:rStyle w:val="KeywordTok"/>
+        </w:rPr>
+        <w:t xml:space="preserve">hyper_tibble</w:t>
+      </w:r>
+      <w:r>
+        <w:rPr>
+          <w:rStyle w:val="NormalTok"/>
+        </w:rPr>
+        <w:t xml:space="preserve">() </w:t>
+      </w:r>
+      <w:r>
+        <w:rPr>
+          <w:rStyle w:val="OperatorTok"/>
+        </w:rPr>
+        <w:t xml:space="preserve">%&gt;%</w:t>
+      </w:r>
+      <w:r>
+        <w:br/>
+      </w:r>
+      <w:r>
+        <w:rPr>
+          <w:rStyle w:val="StringTok"/>
+        </w:rPr>
+        <w:t xml:space="preserve">  </w:t>
+      </w:r>
+      <w:r>
+        <w:rPr>
+          <w:rStyle w:val="NormalTok"/>
+        </w:rPr>
+        <w:t xml:space="preserve">dplyr</w:t>
+      </w:r>
+      <w:r>
+        <w:rPr>
+          <w:rStyle w:val="OperatorTok"/>
+        </w:rPr>
+        <w:t xml:space="preserve">::</w:t>
+      </w:r>
+      <w:r>
+        <w:rPr>
+          <w:rStyle w:val="KeywordTok"/>
+        </w:rPr>
+        <w:t xml:space="preserve">select</w:t>
+      </w:r>
+      <w:r>
+        <w:rPr>
+          <w:rStyle w:val="NormalTok"/>
+        </w:rPr>
+        <w:t xml:space="preserve">(lon, lat, time) </w:t>
+      </w:r>
+      <w:r>
+        <w:rPr>
+          <w:rStyle w:val="OperatorTok"/>
+        </w:rPr>
+        <w:t xml:space="preserve">%&gt;%</w:t>
+      </w:r>
+      <w:r>
+        <w:br/>
+      </w:r>
+      <w:r>
+        <w:rPr>
+          <w:rStyle w:val="StringTok"/>
+        </w:rPr>
+        <w:t xml:space="preserve">  </w:t>
+      </w:r>
+      <w:r>
+        <w:rPr>
+          <w:rStyle w:val="NormalTok"/>
+        </w:rPr>
+        <w:t xml:space="preserve">dplyr</w:t>
+      </w:r>
+      <w:r>
+        <w:rPr>
+          <w:rStyle w:val="OperatorTok"/>
+        </w:rPr>
+        <w:t xml:space="preserve">::</w:t>
+      </w:r>
+      <w:r>
+        <w:rPr>
+          <w:rStyle w:val="KeywordTok"/>
+        </w:rPr>
+        <w:t xml:space="preserve">rename</w:t>
+      </w:r>
+      <w:r>
+        <w:rPr>
+          <w:rStyle w:val="NormalTok"/>
+        </w:rPr>
+        <w:t xml:space="preserve">(</w:t>
+      </w:r>
+      <w:r>
+        <w:rPr>
+          <w:rStyle w:val="DataTypeTok"/>
+        </w:rPr>
+        <w:t xml:space="preserve">t =</w:t>
+      </w:r>
+      <w:r>
+        <w:rPr>
+          <w:rStyle w:val="NormalTok"/>
+        </w:rPr>
+        <w:t xml:space="preserve"> time) </w:t>
+      </w:r>
+      <w:r>
+        <w:rPr>
+          <w:rStyle w:val="OperatorTok"/>
+        </w:rPr>
+        <w:t xml:space="preserve">%&gt;%</w:t>
+      </w:r>
+      <w:r>
+        <w:br/>
+      </w:r>
+      <w:r>
+        <w:rPr>
+          <w:rStyle w:val="StringTok"/>
+        </w:rPr>
+        <w:t xml:space="preserve">  </w:t>
+      </w:r>
+      <w:r>
+        <w:rPr>
+          <w:rStyle w:val="KeywordTok"/>
+        </w:rPr>
+        <w:t xml:space="preserve">mutate</w:t>
+      </w:r>
+      <w:r>
+        <w:rPr>
+          <w:rStyle w:val="NormalTok"/>
+        </w:rPr>
+        <w:t xml:space="preserve">(</w:t>
+      </w:r>
+      <w:r>
+        <w:rPr>
+          <w:rStyle w:val="DataTypeTok"/>
+        </w:rPr>
+        <w:t xml:space="preserve">t =</w:t>
+      </w:r>
+      <w:r>
+        <w:rPr>
+          <w:rStyle w:val="NormalTok"/>
+        </w:rPr>
+        <w:t xml:space="preserve"> </w:t>
+      </w:r>
+      <w:r>
+        <w:rPr>
+          <w:rStyle w:val="KeywordTok"/>
+        </w:rPr>
+        <w:t xml:space="preserve">as.POSIXct</w:t>
+      </w:r>
+      <w:r>
+        <w:rPr>
+          <w:rStyle w:val="NormalTok"/>
+        </w:rPr>
+        <w:t xml:space="preserve">(t, </w:t>
+      </w:r>
+      <w:r>
+        <w:rPr>
+          <w:rStyle w:val="DataTypeTok"/>
+        </w:rPr>
+        <w:t xml:space="preserve">origin =</w:t>
+      </w:r>
+      <w:r>
+        <w:rPr>
+          <w:rStyle w:val="NormalTok"/>
+        </w:rPr>
+        <w:t xml:space="preserve"> </w:t>
+      </w:r>
+      <w:r>
+        <w:rPr>
+          <w:rStyle w:val="StringTok"/>
+        </w:rPr>
+        <w:t xml:space="preserve">"2002-01-01 00:00:00"</w:t>
+      </w:r>
+      <w:r>
+        <w:rPr>
+          <w:rStyle w:val="NormalTok"/>
+        </w:rPr>
+        <w:t xml:space="preserve">))  </w:t>
+      </w:r>
+      <w:r>
+        <w:br/>
+      </w:r>
+      <w:r>
+        <w:br/>
+      </w:r>
+      <w:r>
+        <w:rPr>
+          <w:rStyle w:val="NormalTok"/>
+        </w:rPr>
+        <w:t xml:space="preserve">p_particle_mean &lt;-</w:t>
+      </w:r>
+      <w:r>
+        <w:rPr>
+          <w:rStyle w:val="StringTok"/>
+        </w:rPr>
+        <w:t xml:space="preserve"> </w:t>
+      </w:r>
+      <w:r>
+        <w:rPr>
+          <w:rStyle w:val="NormalTok"/>
+        </w:rPr>
+        <w:t xml:space="preserve">p_particle </w:t>
+      </w:r>
+      <w:r>
+        <w:rPr>
+          <w:rStyle w:val="OperatorTok"/>
+        </w:rPr>
+        <w:t xml:space="preserve">%&gt;%</w:t>
+      </w:r>
+      <w:r>
+        <w:rPr>
+          <w:rStyle w:val="StringTok"/>
+        </w:rPr>
+        <w:t xml:space="preserve"> </w:t>
+      </w:r>
+      <w:r>
+        <w:br/>
+      </w:r>
+      <w:r>
+        <w:rPr>
+          <w:rStyle w:val="StringTok"/>
+        </w:rPr>
+        <w:t xml:space="preserve">   </w:t>
+      </w:r>
+      <w:r>
+        <w:rPr>
+          <w:rStyle w:val="KeywordTok"/>
+        </w:rPr>
+        <w:t xml:space="preserve">group_by</w:t>
+      </w:r>
+      <w:r>
+        <w:rPr>
+          <w:rStyle w:val="NormalTok"/>
+        </w:rPr>
+        <w:t xml:space="preserve">(t) </w:t>
+      </w:r>
+      <w:r>
+        <w:rPr>
+          <w:rStyle w:val="OperatorTok"/>
+        </w:rPr>
+        <w:t xml:space="preserve">%&gt;%</w:t>
+      </w:r>
+      <w:r>
+        <w:rPr>
+          <w:rStyle w:val="StringTok"/>
+        </w:rPr>
+        <w:t xml:space="preserve"> </w:t>
+      </w:r>
+      <w:r>
+        <w:br/>
+      </w:r>
+      <w:r>
+        <w:rPr>
+          <w:rStyle w:val="StringTok"/>
+        </w:rPr>
+        <w:t xml:space="preserve">   </w:t>
+      </w:r>
+      <w:r>
+        <w:rPr>
+          <w:rStyle w:val="KeywordTok"/>
+        </w:rPr>
+        <w:t xml:space="preserve">summarise_all</w:t>
+      </w:r>
+      <w:r>
+        <w:rPr>
+          <w:rStyle w:val="NormalTok"/>
+        </w:rPr>
+        <w:t xml:space="preserve">(</w:t>
+      </w:r>
+      <w:r>
+        <w:rPr>
+          <w:rStyle w:val="KeywordTok"/>
+        </w:rPr>
+        <w:t xml:space="preserve">funs</w:t>
+      </w:r>
+      <w:r>
+        <w:rPr>
+          <w:rStyle w:val="NormalTok"/>
+        </w:rPr>
+        <w:t xml:space="preserve">(</w:t>
+      </w:r>
+      <w:r>
+        <w:rPr>
+          <w:rStyle w:val="DataTypeTok"/>
+        </w:rPr>
+        <w:t xml:space="preserve">mean =</w:t>
+      </w:r>
+      <w:r>
+        <w:rPr>
+          <w:rStyle w:val="NormalTok"/>
+        </w:rPr>
+        <w:t xml:space="preserve"> mean, </w:t>
+      </w:r>
+      <w:r>
+        <w:rPr>
+          <w:rStyle w:val="DataTypeTok"/>
+        </w:rPr>
+        <w:t xml:space="preserve">sd =</w:t>
+      </w:r>
+      <w:r>
+        <w:rPr>
+          <w:rStyle w:val="NormalTok"/>
+        </w:rPr>
+        <w:t xml:space="preserve"> sd, </w:t>
+      </w:r>
+      <w:r>
+        <w:rPr>
+          <w:rStyle w:val="DataTypeTok"/>
+        </w:rPr>
+        <w:t xml:space="preserve">min =</w:t>
+      </w:r>
+      <w:r>
+        <w:rPr>
+          <w:rStyle w:val="NormalTok"/>
+        </w:rPr>
+        <w:t xml:space="preserve"> min, </w:t>
+      </w:r>
+      <w:r>
+        <w:rPr>
+          <w:rStyle w:val="DataTypeTok"/>
+        </w:rPr>
+        <w:t xml:space="preserve">max =</w:t>
+      </w:r>
+      <w:r>
+        <w:rPr>
+          <w:rStyle w:val="NormalTok"/>
+        </w:rPr>
+        <w:t xml:space="preserve"> max), </w:t>
+      </w:r>
+      <w:r>
+        <w:rPr>
+          <w:rStyle w:val="DataTypeTok"/>
+        </w:rPr>
+        <w:t xml:space="preserve">na.rm =</w:t>
+      </w:r>
+      <w:r>
+        <w:rPr>
+          <w:rStyle w:val="NormalTok"/>
+        </w:rPr>
+        <w:t xml:space="preserve"> T)</w:t>
+      </w:r>
+    </w:p>
+    <w:p>
+      <w:pPr>
+        <w:pStyle w:val="SourceCode"/>
+      </w:pPr>
+      <w:r>
+        <w:rPr>
+          <w:rStyle w:val="VerbatimChar"/>
+        </w:rPr>
+        <w:t xml:space="preserve">## Warning: funs() is soft deprecated as of dplyr 0.8.0</w:t>
+      </w:r>
+      <w:r>
+        <w:br/>
+      </w:r>
+      <w:r>
+        <w:rPr>
+          <w:rStyle w:val="VerbatimChar"/>
+        </w:rPr>
+        <w:t xml:space="preserve">## Please use a list of either functions or lambdas: </w:t>
+      </w:r>
+      <w:r>
+        <w:br/>
+      </w:r>
+      <w:r>
+        <w:rPr>
+          <w:rStyle w:val="VerbatimChar"/>
+        </w:rPr>
+        <w:t xml:space="preserve">## </w:t>
+      </w:r>
+      <w:r>
+        <w:br/>
+      </w:r>
+      <w:r>
+        <w:rPr>
+          <w:rStyle w:val="VerbatimChar"/>
+        </w:rPr>
+        <w:t xml:space="preserve">##   # Simple named list: </w:t>
+      </w:r>
+      <w:r>
+        <w:br/>
+      </w:r>
+      <w:r>
+        <w:rPr>
+          <w:rStyle w:val="VerbatimChar"/>
+        </w:rPr>
+        <w:t xml:space="preserve">##   list(mean = mean, median = median)</w:t>
+      </w:r>
+      <w:r>
+        <w:br/>
+      </w:r>
+      <w:r>
+        <w:rPr>
+          <w:rStyle w:val="VerbatimChar"/>
+        </w:rPr>
+        <w:t xml:space="preserve">## </w:t>
+      </w:r>
+      <w:r>
+        <w:br/>
+      </w:r>
+      <w:r>
+        <w:rPr>
+          <w:rStyle w:val="VerbatimChar"/>
+        </w:rPr>
+        <w:t xml:space="preserve">##   # Auto named with `tibble::lst()`: </w:t>
+      </w:r>
+      <w:r>
+        <w:br/>
+      </w:r>
+      <w:r>
+        <w:rPr>
+          <w:rStyle w:val="VerbatimChar"/>
+        </w:rPr>
+        <w:t xml:space="preserve">##   tibble::lst(mean, median)</w:t>
+      </w:r>
+      <w:r>
+        <w:br/>
+      </w:r>
+      <w:r>
+        <w:rPr>
+          <w:rStyle w:val="VerbatimChar"/>
+        </w:rPr>
+        <w:t xml:space="preserve">## </w:t>
+      </w:r>
+      <w:r>
+        <w:br/>
+      </w:r>
+      <w:r>
+        <w:rPr>
+          <w:rStyle w:val="VerbatimChar"/>
+        </w:rPr>
+        <w:t xml:space="preserve">##   # Using lambdas</w:t>
+      </w:r>
+      <w:r>
+        <w:br/>
+      </w:r>
+      <w:r>
+        <w:rPr>
+          <w:rStyle w:val="VerbatimChar"/>
+        </w:rPr>
+        <w:t xml:space="preserve">##   list(~ mean(., trim = .2), ~ median(., na.rm = TRUE))</w:t>
+      </w:r>
+      <w:r>
+        <w:br/>
+      </w:r>
+      <w:r>
+        <w:rPr>
+          <w:rStyle w:val="VerbatimChar"/>
+        </w:rPr>
+        <w:t xml:space="preserve">## This warning is displayed once per session.</w:t>
+      </w:r>
+    </w:p>
+    <w:p>
+      <w:pPr>
+        <w:pStyle w:val="SourceCode"/>
+      </w:pPr>
+      <w:r>
+        <w:rPr>
+          <w:rStyle w:val="NormalTok"/>
+        </w:rPr>
+        <w:t xml:space="preserve">p_particle</w:t>
+      </w:r>
+      <w:r>
+        <w:rPr>
+          <w:rStyle w:val="OperatorTok"/>
+        </w:rPr>
+        <w:t xml:space="preserve">$</w:t>
+      </w:r>
+      <w:r>
+        <w:rPr>
+          <w:rStyle w:val="NormalTok"/>
+        </w:rPr>
+        <w:t xml:space="preserve">type &lt;-</w:t>
+      </w:r>
+      <w:r>
+        <w:rPr>
+          <w:rStyle w:val="StringTok"/>
+        </w:rPr>
+        <w:t xml:space="preserve"> "passive"</w:t>
+      </w:r>
+      <w:r>
+        <w:rPr>
+          <w:rStyle w:val="NormalTok"/>
+        </w:rPr>
+        <w:t xml:space="preserve"> </w:t>
+      </w:r>
+      <w:r>
+        <w:rPr>
+          <w:rStyle w:val="CommentTok"/>
+        </w:rPr>
+        <w:t xml:space="preserve"># add extra column 'type' to dataframe and assigned 'passive' label</w:t>
+      </w:r>
+      <w:r>
+        <w:br/>
+      </w:r>
+      <w:r>
+        <w:br/>
+      </w:r>
+      <w:r>
+        <w:rPr>
+          <w:rStyle w:val="NormalTok"/>
+        </w:rPr>
+        <w:t xml:space="preserve">k_particle &lt;-</w:t>
+      </w:r>
+      <w:r>
+        <w:rPr>
+          <w:rStyle w:val="StringTok"/>
+        </w:rPr>
+        <w:t xml:space="preserve"> </w:t>
+      </w:r>
+      <w:r>
+        <w:rPr>
+          <w:rStyle w:val="KeywordTok"/>
+        </w:rPr>
+        <w:t xml:space="preserve">tidync</w:t>
+      </w:r>
+      <w:r>
+        <w:rPr>
+          <w:rStyle w:val="NormalTok"/>
+        </w:rPr>
+        <w:t xml:space="preserve">(</w:t>
+      </w:r>
+      <w:r>
+        <w:rPr>
+          <w:rStyle w:val="StringTok"/>
+        </w:rPr>
+        <w:t xml:space="preserve">"OceanParcels/trajectory_data/KelpFloat.nc"</w:t>
+      </w:r>
+      <w:r>
+        <w:rPr>
+          <w:rStyle w:val="NormalTok"/>
+        </w:rPr>
+        <w:t xml:space="preserve">) </w:t>
+      </w:r>
+      <w:r>
+        <w:rPr>
+          <w:rStyle w:val="OperatorTok"/>
+        </w:rPr>
+        <w:t xml:space="preserve">%&gt;%</w:t>
+      </w:r>
+      <w:r>
+        <w:br/>
+      </w:r>
+      <w:r>
+        <w:rPr>
+          <w:rStyle w:val="StringTok"/>
+        </w:rPr>
+        <w:t xml:space="preserve">  </w:t>
+      </w:r>
+      <w:r>
+        <w:rPr>
+          <w:rStyle w:val="KeywordTok"/>
+        </w:rPr>
+        <w:t xml:space="preserve">hyper_tibble</w:t>
+      </w:r>
+      <w:r>
+        <w:rPr>
+          <w:rStyle w:val="NormalTok"/>
+        </w:rPr>
+        <w:t xml:space="preserve">() </w:t>
+      </w:r>
+      <w:r>
+        <w:rPr>
+          <w:rStyle w:val="OperatorTok"/>
+        </w:rPr>
+        <w:t xml:space="preserve">%&gt;%</w:t>
+      </w:r>
+      <w:r>
+        <w:br/>
+      </w:r>
+      <w:r>
+        <w:rPr>
+          <w:rStyle w:val="StringTok"/>
+        </w:rPr>
+        <w:t xml:space="preserve">  </w:t>
+      </w:r>
+      <w:r>
+        <w:rPr>
+          <w:rStyle w:val="NormalTok"/>
+        </w:rPr>
+        <w:t xml:space="preserve">dplyr</w:t>
+      </w:r>
+      <w:r>
+        <w:rPr>
+          <w:rStyle w:val="OperatorTok"/>
+        </w:rPr>
+        <w:t xml:space="preserve">::</w:t>
+      </w:r>
+      <w:r>
+        <w:rPr>
+          <w:rStyle w:val="KeywordTok"/>
+        </w:rPr>
+        <w:t xml:space="preserve">select</w:t>
+      </w:r>
+      <w:r>
+        <w:rPr>
+          <w:rStyle w:val="NormalTok"/>
+        </w:rPr>
+        <w:t xml:space="preserve">(lon, lat, time) </w:t>
+      </w:r>
+      <w:r>
+        <w:rPr>
+          <w:rStyle w:val="OperatorTok"/>
+        </w:rPr>
+        <w:t xml:space="preserve">%&gt;%</w:t>
+      </w:r>
+      <w:r>
+        <w:br/>
+      </w:r>
+      <w:r>
+        <w:rPr>
+          <w:rStyle w:val="StringTok"/>
+        </w:rPr>
+        <w:t xml:space="preserve">  </w:t>
+      </w:r>
+      <w:r>
+        <w:rPr>
+          <w:rStyle w:val="NormalTok"/>
+        </w:rPr>
+        <w:t xml:space="preserve">dplyr</w:t>
+      </w:r>
+      <w:r>
+        <w:rPr>
+          <w:rStyle w:val="OperatorTok"/>
+        </w:rPr>
+        <w:t xml:space="preserve">::</w:t>
+      </w:r>
+      <w:r>
+        <w:rPr>
+          <w:rStyle w:val="KeywordTok"/>
+        </w:rPr>
+        <w:t xml:space="preserve">rename</w:t>
+      </w:r>
+      <w:r>
+        <w:rPr>
+          <w:rStyle w:val="NormalTok"/>
+        </w:rPr>
+        <w:t xml:space="preserve">(</w:t>
+      </w:r>
+      <w:r>
+        <w:rPr>
+          <w:rStyle w:val="DataTypeTok"/>
+        </w:rPr>
+        <w:t xml:space="preserve">t =</w:t>
+      </w:r>
+      <w:r>
+        <w:rPr>
+          <w:rStyle w:val="NormalTok"/>
+        </w:rPr>
+        <w:t xml:space="preserve"> time) </w:t>
+      </w:r>
+      <w:r>
+        <w:rPr>
+          <w:rStyle w:val="OperatorTok"/>
+        </w:rPr>
+        <w:t xml:space="preserve">%&gt;%</w:t>
+      </w:r>
+      <w:r>
+        <w:br/>
+      </w:r>
+      <w:r>
+        <w:rPr>
+          <w:rStyle w:val="StringTok"/>
+        </w:rPr>
+        <w:t xml:space="preserve">  </w:t>
+      </w:r>
+      <w:r>
+        <w:rPr>
+          <w:rStyle w:val="KeywordTok"/>
+        </w:rPr>
+        <w:t xml:space="preserve">mutate</w:t>
+      </w:r>
+      <w:r>
+        <w:rPr>
+          <w:rStyle w:val="NormalTok"/>
+        </w:rPr>
+        <w:t xml:space="preserve">(</w:t>
+      </w:r>
+      <w:r>
+        <w:rPr>
+          <w:rStyle w:val="DataTypeTok"/>
+        </w:rPr>
+        <w:t xml:space="preserve">t =</w:t>
+      </w:r>
+      <w:r>
+        <w:rPr>
+          <w:rStyle w:val="NormalTok"/>
+        </w:rPr>
+        <w:t xml:space="preserve"> </w:t>
+      </w:r>
+      <w:r>
+        <w:rPr>
+          <w:rStyle w:val="KeywordTok"/>
+        </w:rPr>
+        <w:t xml:space="preserve">as.POSIXct</w:t>
+      </w:r>
+      <w:r>
+        <w:rPr>
+          <w:rStyle w:val="NormalTok"/>
+        </w:rPr>
+        <w:t xml:space="preserve">(t, </w:t>
+      </w:r>
+      <w:r>
+        <w:rPr>
+          <w:rStyle w:val="DataTypeTok"/>
+        </w:rPr>
+        <w:t xml:space="preserve">origin =</w:t>
+      </w:r>
+      <w:r>
+        <w:rPr>
+          <w:rStyle w:val="NormalTok"/>
+        </w:rPr>
+        <w:t xml:space="preserve"> </w:t>
+      </w:r>
+      <w:r>
+        <w:rPr>
+          <w:rStyle w:val="StringTok"/>
+        </w:rPr>
+        <w:t xml:space="preserve">"2002-01-01 00:00:00"</w:t>
+      </w:r>
+      <w:r>
+        <w:rPr>
+          <w:rStyle w:val="NormalTok"/>
+        </w:rPr>
+        <w:t xml:space="preserve">))</w:t>
+      </w:r>
+      <w:r>
+        <w:br/>
+      </w:r>
+      <w:r>
+        <w:br/>
+      </w:r>
+      <w:r>
+        <w:rPr>
+          <w:rStyle w:val="NormalTok"/>
+        </w:rPr>
+        <w:t xml:space="preserve">k_particle_mean &lt;-</w:t>
+      </w:r>
+      <w:r>
+        <w:rPr>
+          <w:rStyle w:val="StringTok"/>
+        </w:rPr>
+        <w:t xml:space="preserve"> </w:t>
+      </w:r>
+      <w:r>
+        <w:rPr>
+          <w:rStyle w:val="NormalTok"/>
+        </w:rPr>
+        <w:t xml:space="preserve">k_particle </w:t>
+      </w:r>
+      <w:r>
+        <w:rPr>
+          <w:rStyle w:val="OperatorTok"/>
+        </w:rPr>
+        <w:t xml:space="preserve">%&gt;%</w:t>
+      </w:r>
+      <w:r>
+        <w:rPr>
+          <w:rStyle w:val="StringTok"/>
+        </w:rPr>
+        <w:t xml:space="preserve"> </w:t>
+      </w:r>
+      <w:r>
+        <w:br/>
+      </w:r>
+      <w:r>
+        <w:rPr>
+          <w:rStyle w:val="StringTok"/>
+        </w:rPr>
+        <w:t xml:space="preserve">   </w:t>
+      </w:r>
+      <w:r>
+        <w:rPr>
+          <w:rStyle w:val="KeywordTok"/>
+        </w:rPr>
+        <w:t xml:space="preserve">group_by</w:t>
+      </w:r>
+      <w:r>
+        <w:rPr>
+          <w:rStyle w:val="NormalTok"/>
+        </w:rPr>
+        <w:t xml:space="preserve">(t) </w:t>
+      </w:r>
+      <w:r>
+        <w:rPr>
+          <w:rStyle w:val="OperatorTok"/>
+        </w:rPr>
+        <w:t xml:space="preserve">%&gt;%</w:t>
+      </w:r>
+      <w:r>
+        <w:rPr>
+          <w:rStyle w:val="StringTok"/>
+        </w:rPr>
+        <w:t xml:space="preserve"> </w:t>
+      </w:r>
+      <w:r>
+        <w:br/>
+      </w:r>
+      <w:r>
+        <w:rPr>
+          <w:rStyle w:val="StringTok"/>
+        </w:rPr>
+        <w:t xml:space="preserve">   </w:t>
+      </w:r>
+      <w:r>
+        <w:rPr>
+          <w:rStyle w:val="KeywordTok"/>
+        </w:rPr>
+        <w:t xml:space="preserve">summarise_all</w:t>
+      </w:r>
+      <w:r>
+        <w:rPr>
+          <w:rStyle w:val="NormalTok"/>
+        </w:rPr>
+        <w:t xml:space="preserve">(</w:t>
+      </w:r>
+      <w:r>
+        <w:rPr>
+          <w:rStyle w:val="KeywordTok"/>
+        </w:rPr>
+        <w:t xml:space="preserve">funs</w:t>
+      </w:r>
+      <w:r>
+        <w:rPr>
+          <w:rStyle w:val="NormalTok"/>
+        </w:rPr>
+        <w:t xml:space="preserve">(</w:t>
+      </w:r>
+      <w:r>
+        <w:rPr>
+          <w:rStyle w:val="DataTypeTok"/>
+        </w:rPr>
+        <w:t xml:space="preserve">mean =</w:t>
+      </w:r>
+      <w:r>
+        <w:rPr>
+          <w:rStyle w:val="NormalTok"/>
+        </w:rPr>
+        <w:t xml:space="preserve"> mean, </w:t>
+      </w:r>
+      <w:r>
+        <w:rPr>
+          <w:rStyle w:val="DataTypeTok"/>
+        </w:rPr>
+        <w:t xml:space="preserve">sd =</w:t>
+      </w:r>
+      <w:r>
+        <w:rPr>
+          <w:rStyle w:val="NormalTok"/>
+        </w:rPr>
+        <w:t xml:space="preserve"> sd, </w:t>
+      </w:r>
+      <w:r>
+        <w:rPr>
+          <w:rStyle w:val="DataTypeTok"/>
+        </w:rPr>
+        <w:t xml:space="preserve">min =</w:t>
+      </w:r>
+      <w:r>
+        <w:rPr>
+          <w:rStyle w:val="NormalTok"/>
+        </w:rPr>
+        <w:t xml:space="preserve"> min, </w:t>
+      </w:r>
+      <w:r>
+        <w:rPr>
+          <w:rStyle w:val="DataTypeTok"/>
+        </w:rPr>
+        <w:t xml:space="preserve">max =</w:t>
+      </w:r>
+      <w:r>
+        <w:rPr>
+          <w:rStyle w:val="NormalTok"/>
+        </w:rPr>
+        <w:t xml:space="preserve"> max), </w:t>
+      </w:r>
+      <w:r>
+        <w:rPr>
+          <w:rStyle w:val="DataTypeTok"/>
+        </w:rPr>
+        <w:t xml:space="preserve">na.rm =</w:t>
+      </w:r>
+      <w:r>
+        <w:rPr>
+          <w:rStyle w:val="NormalTok"/>
+        </w:rPr>
+        <w:t xml:space="preserve"> T)</w:t>
+      </w:r>
+      <w:r>
+        <w:br/>
+      </w:r>
+      <w:r>
+        <w:br/>
+      </w:r>
+      <w:r>
+        <w:rPr>
+          <w:rStyle w:val="NormalTok"/>
+        </w:rPr>
+        <w:t xml:space="preserve">k_particle</w:t>
+      </w:r>
+      <w:r>
+        <w:rPr>
+          <w:rStyle w:val="OperatorTok"/>
+        </w:rPr>
+        <w:t xml:space="preserve">$</w:t>
+      </w:r>
+      <w:r>
+        <w:rPr>
+          <w:rStyle w:val="NormalTok"/>
+        </w:rPr>
+        <w:t xml:space="preserve">type &lt;-</w:t>
+      </w:r>
+      <w:r>
+        <w:rPr>
+          <w:rStyle w:val="StringTok"/>
+        </w:rPr>
+        <w:t xml:space="preserve"> "kelp"</w:t>
+      </w:r>
+      <w:r>
+        <w:rPr>
+          <w:rStyle w:val="NormalTok"/>
+        </w:rPr>
+        <w:t xml:space="preserve"> </w:t>
+      </w:r>
+      <w:r>
+        <w:rPr>
+          <w:rStyle w:val="CommentTok"/>
+        </w:rPr>
+        <w:t xml:space="preserve"># add extra column 'type' to dataframe and assigned 'kelp' label</w:t>
+      </w:r>
+      <w:r>
+        <w:br/>
+      </w:r>
+      <w:r>
+        <w:br/>
+      </w:r>
+      <w:r>
+        <w:rPr>
+          <w:rStyle w:val="NormalTok"/>
+        </w:rPr>
+        <w:t xml:space="preserve">total_data &lt;-</w:t>
+      </w:r>
+      <w:r>
+        <w:rPr>
+          <w:rStyle w:val="StringTok"/>
+        </w:rPr>
+        <w:t xml:space="preserve"> </w:t>
+      </w:r>
+      <w:r>
+        <w:rPr>
+          <w:rStyle w:val="KeywordTok"/>
+        </w:rPr>
+        <w:t xml:space="preserve">rbind</w:t>
+      </w:r>
+      <w:r>
+        <w:rPr>
+          <w:rStyle w:val="NormalTok"/>
+        </w:rPr>
+        <w:t xml:space="preserve">(p_particle, k_particle)</w:t>
+      </w:r>
+    </w:p>
+    <w:p>
+      <w:pPr>
+        <w:pStyle w:val="Heading2"/>
+      </w:pPr>
+      <w:bookmarkStart w:id="33" w:name="simulations-1"/>
+      <w:r>
+        <w:t xml:space="preserve">Simulations</w:t>
+      </w:r>
+      <w:bookmarkEnd w:id="33"/>
+    </w:p>
+    <w:p>
+      <w:pPr>
+        <w:pStyle w:val="SourceCode"/>
+      </w:pPr>
+      <w:r>
+        <w:rPr>
+          <w:rStyle w:val="NormalTok"/>
+        </w:rPr>
+        <w:t xml:space="preserve">plot_A &lt;-</w:t>
+      </w:r>
+      <w:r>
+        <w:rPr>
+          <w:rStyle w:val="StringTok"/>
+        </w:rPr>
+        <w:t xml:space="preserve"> </w:t>
+      </w:r>
+      <w:r>
+        <w:rPr>
+          <w:rStyle w:val="KeywordTok"/>
+        </w:rPr>
+        <w:t xml:space="preserve">ggplot</w:t>
+      </w:r>
+      <w:r>
+        <w:rPr>
+          <w:rStyle w:val="NormalTok"/>
+        </w:rPr>
+        <w:t xml:space="preserve">(</w:t>
+      </w:r>
+      <w:r>
+        <w:rPr>
+          <w:rStyle w:val="DataTypeTok"/>
+        </w:rPr>
+        <w:t xml:space="preserve">data =</w:t>
+      </w:r>
+      <w:r>
+        <w:rPr>
+          <w:rStyle w:val="NormalTok"/>
+        </w:rPr>
+        <w:t xml:space="preserve"> p_particle, </w:t>
+      </w:r>
+      <w:r>
+        <w:rPr>
+          <w:rStyle w:val="KeywordTok"/>
+        </w:rPr>
+        <w:t xml:space="preserve">aes</w:t>
+      </w:r>
+      <w:r>
+        <w:rPr>
+          <w:rStyle w:val="NormalTok"/>
+        </w:rPr>
+        <w:t xml:space="preserve">(</w:t>
+      </w:r>
+      <w:r>
+        <w:rPr>
+          <w:rStyle w:val="DataTypeTok"/>
+        </w:rPr>
+        <w:t xml:space="preserve">x =</w:t>
+      </w:r>
+      <w:r>
+        <w:rPr>
+          <w:rStyle w:val="NormalTok"/>
+        </w:rPr>
+        <w:t xml:space="preserve"> lon, </w:t>
+      </w:r>
+      <w:r>
+        <w:rPr>
+          <w:rStyle w:val="DataTypeTok"/>
+        </w:rPr>
+        <w:t xml:space="preserve">y =</w:t>
+      </w:r>
+      <w:r>
+        <w:rPr>
+          <w:rStyle w:val="NormalTok"/>
+        </w:rPr>
+        <w:t xml:space="preserve"> lat)) </w:t>
+      </w:r>
+      <w:r>
+        <w:rPr>
+          <w:rStyle w:val="OperatorTok"/>
+        </w:rPr>
+        <w:t xml:space="preserve">+</w:t>
+      </w:r>
+      <w:r>
+        <w:rPr>
+          <w:rStyle w:val="StringTok"/>
+        </w:rPr>
+        <w:t xml:space="preserve"> </w:t>
+      </w:r>
+      <w:r>
+        <w:br/>
+      </w:r>
+      <w:r>
+        <w:rPr>
+          <w:rStyle w:val="StringTok"/>
+        </w:rPr>
+        <w:t xml:space="preserve">  </w:t>
+      </w:r>
+      <w:r>
+        <w:rPr>
+          <w:rStyle w:val="KeywordTok"/>
+        </w:rPr>
+        <w:t xml:space="preserve">geom_point</w:t>
+      </w:r>
+      <w:r>
+        <w:rPr>
+          <w:rStyle w:val="NormalTok"/>
+        </w:rPr>
+        <w:t xml:space="preserve">() </w:t>
+      </w:r>
+      <w:r>
+        <w:rPr>
+          <w:rStyle w:val="OperatorTok"/>
+        </w:rPr>
+        <w:t xml:space="preserve">+</w:t>
+      </w:r>
+      <w:r>
+        <w:rPr>
+          <w:rStyle w:val="StringTok"/>
+        </w:rPr>
+        <w:t xml:space="preserve"> </w:t>
+      </w:r>
+      <w:r>
+        <w:br/>
+      </w:r>
+      <w:r>
+        <w:rPr>
+          <w:rStyle w:val="StringTok"/>
+        </w:rPr>
+        <w:t xml:space="preserve">  </w:t>
+      </w:r>
+      <w:r>
+        <w:rPr>
+          <w:rStyle w:val="KeywordTok"/>
+        </w:rPr>
+        <w:t xml:space="preserve">xlab</w:t>
+      </w:r>
+      <w:r>
+        <w:rPr>
+          <w:rStyle w:val="NormalTok"/>
+        </w:rPr>
+        <w:t xml:space="preserve">(</w:t>
+      </w:r>
+      <w:r>
+        <w:rPr>
+          <w:rStyle w:val="StringTok"/>
+        </w:rPr>
+        <w:t xml:space="preserve">"Longtitude"</w:t>
+      </w:r>
+      <w:r>
+        <w:rPr>
+          <w:rStyle w:val="NormalTok"/>
+        </w:rPr>
+        <w:t xml:space="preserve">) </w:t>
+      </w:r>
+      <w:r>
+        <w:rPr>
+          <w:rStyle w:val="OperatorTok"/>
+        </w:rPr>
+        <w:t xml:space="preserve">+</w:t>
+      </w:r>
+      <w:r>
+        <w:rPr>
+          <w:rStyle w:val="StringTok"/>
+        </w:rPr>
+        <w:t xml:space="preserve"> </w:t>
+      </w:r>
+      <w:r>
+        <w:br/>
+      </w:r>
+      <w:r>
+        <w:rPr>
+          <w:rStyle w:val="StringTok"/>
+        </w:rPr>
+        <w:t xml:space="preserve">  </w:t>
+      </w:r>
+      <w:r>
+        <w:rPr>
+          <w:rStyle w:val="KeywordTok"/>
+        </w:rPr>
+        <w:t xml:space="preserve">ylab</w:t>
+      </w:r>
+      <w:r>
+        <w:rPr>
+          <w:rStyle w:val="NormalTok"/>
+        </w:rPr>
+        <w:t xml:space="preserve">(</w:t>
+      </w:r>
+      <w:r>
+        <w:rPr>
+          <w:rStyle w:val="StringTok"/>
+        </w:rPr>
+        <w:t xml:space="preserve">"Latitude"</w:t>
+      </w:r>
+      <w:r>
+        <w:rPr>
+          <w:rStyle w:val="NormalTok"/>
+        </w:rPr>
+        <w:t xml:space="preserve">) </w:t>
+      </w:r>
+      <w:r>
+        <w:rPr>
+          <w:rStyle w:val="OperatorTok"/>
+        </w:rPr>
+        <w:t xml:space="preserve">+</w:t>
+      </w:r>
+      <w:r>
+        <w:rPr>
+          <w:rStyle w:val="StringTok"/>
+        </w:rPr>
+        <w:t xml:space="preserve"> </w:t>
+      </w:r>
+      <w:r>
+        <w:br/>
+      </w:r>
+      <w:r>
+        <w:rPr>
+          <w:rStyle w:val="StringTok"/>
+        </w:rPr>
+        <w:t xml:space="preserve">  </w:t>
+      </w:r>
+      <w:r>
+        <w:rPr>
+          <w:rStyle w:val="KeywordTok"/>
+        </w:rPr>
+        <w:t xml:space="preserve">theme_bw</w:t>
+      </w:r>
+      <w:r>
+        <w:rPr>
+          <w:rStyle w:val="NormalTok"/>
+        </w:rPr>
+        <w:t xml:space="preserve">() </w:t>
+      </w:r>
+      <w:r>
+        <w:br/>
+      </w:r>
+      <w:r>
+        <w:br/>
+      </w:r>
+      <w:r>
+        <w:rPr>
+          <w:rStyle w:val="NormalTok"/>
+        </w:rPr>
+        <w:t xml:space="preserve">plot_B &lt;-</w:t>
+      </w:r>
+      <w:r>
+        <w:rPr>
+          <w:rStyle w:val="StringTok"/>
+        </w:rPr>
+        <w:t xml:space="preserve"> </w:t>
+      </w:r>
+      <w:r>
+        <w:rPr>
+          <w:rStyle w:val="KeywordTok"/>
+        </w:rPr>
+        <w:t xml:space="preserve">ggplot</w:t>
+      </w:r>
+      <w:r>
+        <w:rPr>
+          <w:rStyle w:val="NormalTok"/>
+        </w:rPr>
+        <w:t xml:space="preserve">(</w:t>
+      </w:r>
+      <w:r>
+        <w:rPr>
+          <w:rStyle w:val="DataTypeTok"/>
+        </w:rPr>
+        <w:t xml:space="preserve">data =</w:t>
+      </w:r>
+      <w:r>
+        <w:rPr>
+          <w:rStyle w:val="NormalTok"/>
+        </w:rPr>
+        <w:t xml:space="preserve"> k_particle, </w:t>
+      </w:r>
+      <w:r>
+        <w:rPr>
+          <w:rStyle w:val="KeywordTok"/>
+        </w:rPr>
+        <w:t xml:space="preserve">aes</w:t>
+      </w:r>
+      <w:r>
+        <w:rPr>
+          <w:rStyle w:val="NormalTok"/>
+        </w:rPr>
+        <w:t xml:space="preserve">(</w:t>
+      </w:r>
+      <w:r>
+        <w:rPr>
+          <w:rStyle w:val="DataTypeTok"/>
+        </w:rPr>
+        <w:t xml:space="preserve">x =</w:t>
+      </w:r>
+      <w:r>
+        <w:rPr>
+          <w:rStyle w:val="NormalTok"/>
+        </w:rPr>
+        <w:t xml:space="preserve"> lon, </w:t>
+      </w:r>
+      <w:r>
+        <w:rPr>
+          <w:rStyle w:val="DataTypeTok"/>
+        </w:rPr>
+        <w:t xml:space="preserve">y =</w:t>
+      </w:r>
+      <w:r>
+        <w:rPr>
+          <w:rStyle w:val="NormalTok"/>
+        </w:rPr>
+        <w:t xml:space="preserve"> lat)) </w:t>
+      </w:r>
+      <w:r>
+        <w:rPr>
+          <w:rStyle w:val="OperatorTok"/>
+        </w:rPr>
+        <w:t xml:space="preserve">+</w:t>
+      </w:r>
+      <w:r>
+        <w:rPr>
+          <w:rStyle w:val="StringTok"/>
+        </w:rPr>
+        <w:t xml:space="preserve"> </w:t>
+      </w:r>
+      <w:r>
+        <w:br/>
+      </w:r>
+      <w:r>
+        <w:rPr>
+          <w:rStyle w:val="StringTok"/>
+        </w:rPr>
+        <w:t xml:space="preserve">  </w:t>
+      </w:r>
+      <w:r>
+        <w:rPr>
+          <w:rStyle w:val="KeywordTok"/>
+        </w:rPr>
+        <w:t xml:space="preserve">geom_point</w:t>
+      </w:r>
+      <w:r>
+        <w:rPr>
+          <w:rStyle w:val="NormalTok"/>
+        </w:rPr>
+        <w:t xml:space="preserve">() </w:t>
+      </w:r>
+      <w:r>
+        <w:rPr>
+          <w:rStyle w:val="OperatorTok"/>
+        </w:rPr>
+        <w:t xml:space="preserve">+</w:t>
+      </w:r>
+      <w:r>
+        <w:rPr>
+          <w:rStyle w:val="StringTok"/>
+        </w:rPr>
+        <w:t xml:space="preserve"> </w:t>
+      </w:r>
+      <w:r>
+        <w:br/>
+      </w:r>
+      <w:r>
+        <w:rPr>
+          <w:rStyle w:val="StringTok"/>
+        </w:rPr>
+        <w:t xml:space="preserve">  </w:t>
+      </w:r>
+      <w:r>
+        <w:rPr>
+          <w:rStyle w:val="KeywordTok"/>
+        </w:rPr>
+        <w:t xml:space="preserve">xlab</w:t>
+      </w:r>
+      <w:r>
+        <w:rPr>
+          <w:rStyle w:val="NormalTok"/>
+        </w:rPr>
+        <w:t xml:space="preserve">(</w:t>
+      </w:r>
+      <w:r>
+        <w:rPr>
+          <w:rStyle w:val="StringTok"/>
+        </w:rPr>
+        <w:t xml:space="preserve">"Longtitude"</w:t>
+      </w:r>
+      <w:r>
+        <w:rPr>
+          <w:rStyle w:val="NormalTok"/>
+        </w:rPr>
+        <w:t xml:space="preserve">) </w:t>
+      </w:r>
+      <w:r>
+        <w:rPr>
+          <w:rStyle w:val="OperatorTok"/>
+        </w:rPr>
+        <w:t xml:space="preserve">+</w:t>
+      </w:r>
+      <w:r>
+        <w:rPr>
+          <w:rStyle w:val="StringTok"/>
+        </w:rPr>
+        <w:t xml:space="preserve"> </w:t>
+      </w:r>
+      <w:r>
+        <w:br/>
+      </w:r>
+      <w:r>
+        <w:rPr>
+          <w:rStyle w:val="StringTok"/>
+        </w:rPr>
+        <w:t xml:space="preserve">  </w:t>
+      </w:r>
+      <w:r>
+        <w:rPr>
+          <w:rStyle w:val="KeywordTok"/>
+        </w:rPr>
+        <w:t xml:space="preserve">ylab</w:t>
+      </w:r>
+      <w:r>
+        <w:rPr>
+          <w:rStyle w:val="NormalTok"/>
+        </w:rPr>
+        <w:t xml:space="preserve">(</w:t>
+      </w:r>
+      <w:r>
+        <w:rPr>
+          <w:rStyle w:val="StringTok"/>
+        </w:rPr>
+        <w:t xml:space="preserve">"Latitude"</w:t>
+      </w:r>
+      <w:r>
+        <w:rPr>
+          <w:rStyle w:val="NormalTok"/>
+        </w:rPr>
+        <w:t xml:space="preserve">) </w:t>
+      </w:r>
+      <w:r>
+        <w:rPr>
+          <w:rStyle w:val="OperatorTok"/>
+        </w:rPr>
+        <w:t xml:space="preserve">+</w:t>
+      </w:r>
+      <w:r>
+        <w:rPr>
+          <w:rStyle w:val="StringTok"/>
+        </w:rPr>
+        <w:t xml:space="preserve"> </w:t>
+      </w:r>
+      <w:r>
+        <w:br/>
+      </w:r>
+      <w:r>
+        <w:rPr>
+          <w:rStyle w:val="StringTok"/>
+        </w:rPr>
+        <w:t xml:space="preserve">  </w:t>
+      </w:r>
+      <w:r>
+        <w:rPr>
+          <w:rStyle w:val="KeywordTok"/>
+        </w:rPr>
+        <w:t xml:space="preserve">theme_bw</w:t>
+      </w:r>
+      <w:r>
+        <w:rPr>
+          <w:rStyle w:val="NormalTok"/>
+        </w:rPr>
+        <w:t xml:space="preserve">()</w:t>
+      </w:r>
+    </w:p>
+    <w:p>
+      <w:pPr>
+        <w:pStyle w:val="SourceCode"/>
+      </w:pPr>
+      <w:r>
+        <w:rPr>
+          <w:rStyle w:val="KeywordTok"/>
+        </w:rPr>
+        <w:t xml:space="preserve">library</w:t>
+      </w:r>
+      <w:r>
+        <w:rPr>
+          <w:rStyle w:val="NormalTok"/>
+        </w:rPr>
+        <w:t xml:space="preserve">(ggpubr)</w:t>
+      </w:r>
+      <w:r>
+        <w:br/>
+      </w:r>
+      <w:r>
+        <w:rPr>
+          <w:rStyle w:val="KeywordTok"/>
+        </w:rPr>
+        <w:t xml:space="preserve">ggarrange</w:t>
+      </w:r>
+      <w:r>
+        <w:rPr>
+          <w:rStyle w:val="NormalTok"/>
+        </w:rPr>
+        <w:t xml:space="preserve">(plot_A,plot_B, </w:t>
+      </w:r>
+      <w:r>
+        <w:rPr>
+          <w:rStyle w:val="DataTypeTok"/>
+        </w:rPr>
+        <w:t xml:space="preserve">labels =</w:t>
+      </w:r>
+      <w:r>
+        <w:rPr>
+          <w:rStyle w:val="NormalTok"/>
+        </w:rPr>
+        <w:t xml:space="preserve"> </w:t>
+      </w:r>
+      <w:r>
+        <w:rPr>
+          <w:rStyle w:val="KeywordTok"/>
+        </w:rPr>
+        <w:t xml:space="preserve">c</w:t>
+      </w:r>
+      <w:r>
+        <w:rPr>
+          <w:rStyle w:val="NormalTok"/>
+        </w:rPr>
+        <w:t xml:space="preserve">(</w:t>
+      </w:r>
+      <w:r>
+        <w:rPr>
+          <w:rStyle w:val="StringTok"/>
+        </w:rPr>
+        <w:t xml:space="preserve">"A"</w:t>
+      </w:r>
+      <w:r>
+        <w:rPr>
+          <w:rStyle w:val="NormalTok"/>
+        </w:rPr>
+        <w:t xml:space="preserve">,</w:t>
+      </w:r>
+      <w:r>
+        <w:rPr>
+          <w:rStyle w:val="StringTok"/>
+        </w:rPr>
+        <w:t xml:space="preserve">"B"</w:t>
+      </w:r>
+      <w:r>
+        <w:rPr>
+          <w:rStyle w:val="NormalTok"/>
+        </w:rPr>
+        <w:t xml:space="preserve">))</w:t>
+      </w:r>
+    </w:p>
+    <w:p>
+      <w:pPr>
+        <w:pStyle w:val="FirstParagraph"/>
+      </w:pPr>
+      <w:r>
+        <w:drawing>
+          <wp:inline>
+            <wp:extent cx="4620126" cy="3696101"/>
+            <wp:effectExtent b="0" l="0" r="0" t="0"/>
+            <wp:docPr descr="" title="" id="1" name="Picture"/>
+            <a:graphic>
+              <a:graphicData uri="http://schemas.openxmlformats.org/drawingml/2006/picture">
+                <pic:pic>
+                  <pic:nvPicPr>
+                    <pic:cNvPr descr="thesis_chapter_3_files/figure-docx/unnamed-chunk-4-1.png" id="0" name="Picture"/>
+                    <pic:cNvPicPr>
+                      <a:picLocks noChangeArrowheads="1" noChangeAspect="1"/>
+                    </pic:cNvPicPr>
+                  </pic:nvPicPr>
+                  <pic:blipFill>
+                    <a:blip r:embed="rId34"/>
+                    <a:stretch>
+                      <a:fillRect/>
+                    </a:stretch>
+                  </pic:blipFill>
+                  <pic:spPr bwMode="auto">
+                    <a:xfrm>
+                      <a:off x="0" y="0"/>
+                      <a:ext cx="4620126" cy="3696101"/>
+                    </a:xfrm>
+                    <a:prstGeom prst="rect">
+                      <a:avLst/>
+                    </a:prstGeom>
+                    <a:noFill/>
+                    <a:ln w="9525">
+                      <a:noFill/>
+                      <a:headEnd/>
+                      <a:tailEnd/>
+                    </a:ln>
+                  </pic:spPr>
+                </pic:pic>
+              </a:graphicData>
+            </a:graphic>
+          </wp:inline>
+        </w:drawing>
+      </w:r>
     </w:p>
     <w:p>
       <w:pPr>
         <w:pStyle w:val="Heading1"/>
       </w:pPr>
-      <w:bookmarkStart w:id="27" w:name="discussion"/>
+      <w:bookmarkStart w:id="35" w:name="discussion"/>
       <w:r>
         <w:t xml:space="preserve">Discussion</w:t>
       </w:r>
-      <w:bookmarkEnd w:id="27"/>
+      <w:bookmarkEnd w:id="35"/>
     </w:p>
     <w:p>
       <w:pPr>
         <w:pStyle w:val="Heading1"/>
       </w:pPr>
-      <w:bookmarkStart w:id="28" w:name="appendix"/>
+      <w:bookmarkStart w:id="36" w:name="appendix"/>
       <w:r>
         <w:t xml:space="preserve">Appendix</w:t>
       </w:r>
-      <w:bookmarkEnd w:id="28"/>
+      <w:bookmarkEnd w:id="36"/>
     </w:p>
     <w:p>
       <w:pPr>
@@ -1402,14 +3324,14 @@
       <w:pPr>
         <w:pStyle w:val="Heading1"/>
       </w:pPr>
-      <w:bookmarkStart w:id="29" w:name="references"/>
+      <w:bookmarkStart w:id="37" w:name="references"/>
       <w:r>
         <w:t xml:space="preserve">References</w:t>
       </w:r>
-      <w:bookmarkEnd w:id="29"/>
-    </w:p>
-    <w:bookmarkStart w:id="77" w:name="refs"/>
-    <w:bookmarkStart w:id="30" w:name="ref-allen1999"/>
+      <w:bookmarkEnd w:id="37"/>
+    </w:p>
+    <w:bookmarkStart w:id="85" w:name="refs"/>
+    <w:bookmarkStart w:id="38" w:name="ref-allen1999"/>
     <w:p>
       <w:pPr>
         <w:pStyle w:val="Bibliography"/>
@@ -1418,8 +3340,8 @@
         <w:t xml:space="preserve">Allen, A., and Plourde, J. (1999). Review of leeway: Field experiments and implementation. US coast guard rep.</w:t>
       </w:r>
     </w:p>
-    <w:bookmarkEnd w:id="30"/>
-    <w:bookmarkStart w:id="32" w:name="ref-andersson2017"/>
+    <w:bookmarkEnd w:id="38"/>
+    <w:bookmarkStart w:id="40" w:name="ref-andersson2017"/>
     <w:p>
       <w:pPr>
         <w:pStyle w:val="Bibliography"/>
@@ -1427,7 +3349,7 @@
       <w:r>
         <w:t xml:space="preserve">Andersson, L. E., Scibilia, F., and Imsland, L. (2017). A study on an iceberg drift trajectory. 8. doi:</w:t>
       </w:r>
-      <w:hyperlink r:id="rId31">
+      <w:hyperlink r:id="rId39">
         <w:r>
           <w:rPr>
             <w:rStyle w:val="Hyperlink"/>
@@ -1439,8 +3361,8 @@
         <w:t xml:space="preserve">.</w:t>
       </w:r>
     </w:p>
-    <w:bookmarkEnd w:id="32"/>
-    <w:bookmarkStart w:id="34" w:name="ref-batista2018"/>
+    <w:bookmarkEnd w:id="40"/>
+    <w:bookmarkStart w:id="42" w:name="ref-batista2018"/>
     <w:p>
       <w:pPr>
         <w:pStyle w:val="Bibliography"/>
@@ -1463,7 +3385,7 @@
       <w:r>
         <w:t xml:space="preserve">10. doi:</w:t>
       </w:r>
-      <w:hyperlink r:id="rId33">
+      <w:hyperlink r:id="rId41">
         <w:r>
           <w:rPr>
             <w:rStyle w:val="Hyperlink"/>
@@ -1475,8 +3397,8 @@
         <w:t xml:space="preserve">.</w:t>
       </w:r>
     </w:p>
-    <w:bookmarkEnd w:id="34"/>
-    <w:bookmarkStart w:id="35" w:name="ref-back2000"/>
+    <w:bookmarkEnd w:id="42"/>
+    <w:bookmarkStart w:id="43" w:name="ref-back2000"/>
     <w:p>
       <w:pPr>
         <w:pStyle w:val="Bibliography"/>
@@ -1500,8 +3422,8 @@
         <w:t xml:space="preserve">on the finnish baltic sea coast. 155–161.</w:t>
       </w:r>
     </w:p>
-    <w:bookmarkEnd w:id="35"/>
-    <w:bookmarkStart w:id="36" w:name="ref-breivik2011"/>
+    <w:bookmarkEnd w:id="43"/>
+    <w:bookmarkStart w:id="44" w:name="ref-breivik2011"/>
     <w:p>
       <w:pPr>
         <w:pStyle w:val="Bibliography"/>
@@ -1525,8 +3447,8 @@
         <w:t xml:space="preserve">33, 100–109.</w:t>
       </w:r>
     </w:p>
-    <w:bookmarkEnd w:id="36"/>
-    <w:bookmarkStart w:id="37" w:name="ref-brooks2019"/>
+    <w:bookmarkEnd w:id="44"/>
+    <w:bookmarkStart w:id="45" w:name="ref-brooks2019"/>
     <w:p>
       <w:pPr>
         <w:pStyle w:val="Bibliography"/>
@@ -1550,8 +3472,8 @@
         <w:t xml:space="preserve">46, 2610–2618.</w:t>
       </w:r>
     </w:p>
-    <w:bookmarkEnd w:id="37"/>
-    <w:bookmarkStart w:id="38" w:name="ref-bushing1994"/>
+    <w:bookmarkEnd w:id="45"/>
+    <w:bookmarkStart w:id="46" w:name="ref-bushing1994"/>
     <w:p>
       <w:pPr>
         <w:pStyle w:val="Bibliography"/>
@@ -1560,8 +3482,8 @@
         <w:t xml:space="preserve">Bushing, W. W. (1994). Biogeographic and ecological implications of kelp rafting as a dispersal vector for marine invertebrates. 22.</w:t>
       </w:r>
     </w:p>
-    <w:bookmarkEnd w:id="38"/>
-    <w:bookmarkStart w:id="39" w:name="ref-collins2010"/>
+    <w:bookmarkEnd w:id="46"/>
+    <w:bookmarkStart w:id="47" w:name="ref-collins2010"/>
     <w:p>
       <w:pPr>
         <w:pStyle w:val="Bibliography"/>
@@ -1594,8 +3516,8 @@
         <w:t xml:space="preserve">19, 4572–4580.</w:t>
       </w:r>
     </w:p>
-    <w:bookmarkEnd w:id="39"/>
-    <w:bookmarkStart w:id="40" w:name="ref-craw2018"/>
+    <w:bookmarkEnd w:id="47"/>
+    <w:bookmarkStart w:id="48" w:name="ref-craw2018"/>
     <w:p>
       <w:pPr>
         <w:pStyle w:val="Bibliography"/>
@@ -1619,8 +3541,8 @@
         <w:t xml:space="preserve">61, 428–443.</w:t>
       </w:r>
     </w:p>
-    <w:bookmarkEnd w:id="40"/>
-    <w:bookmarkStart w:id="42" w:name="ref-dayton1985"/>
+    <w:bookmarkEnd w:id="48"/>
+    <w:bookmarkStart w:id="50" w:name="ref-dayton1985"/>
     <w:p>
       <w:pPr>
         <w:pStyle w:val="Bibliography"/>
@@ -1643,7 +3565,7 @@
       <w:r>
         <w:t xml:space="preserve">16, 215–245. doi:</w:t>
       </w:r>
-      <w:hyperlink r:id="rId41">
+      <w:hyperlink r:id="rId49">
         <w:r>
           <w:rPr>
             <w:rStyle w:val="Hyperlink"/>
@@ -1655,8 +3577,8 @@
         <w:t xml:space="preserve">.</w:t>
       </w:r>
     </w:p>
-    <w:bookmarkEnd w:id="42"/>
-    <w:bookmarkStart w:id="43" w:name="ref-delandmeter2019"/>
+    <w:bookmarkEnd w:id="50"/>
+    <w:bookmarkStart w:id="51" w:name="ref-delandmeter2019"/>
     <w:p>
       <w:pPr>
         <w:pStyle w:val="Bibliography"/>
@@ -1680,8 +3602,8 @@
         <w:t xml:space="preserve">12, 3571–3584.</w:t>
       </w:r>
     </w:p>
-    <w:bookmarkEnd w:id="43"/>
-    <w:bookmarkStart w:id="44" w:name="ref-dromgoole1982"/>
+    <w:bookmarkEnd w:id="51"/>
+    <w:bookmarkStart w:id="52" w:name="ref-dromgoole1982"/>
     <w:p>
       <w:pPr>
         <w:pStyle w:val="Bibliography"/>
@@ -1705,8 +3627,8 @@
         <w:t xml:space="preserve">25, 391–398.</w:t>
       </w:r>
     </w:p>
-    <w:bookmarkEnd w:id="44"/>
-    <w:bookmarkStart w:id="45" w:name="ref-edgar1987"/>
+    <w:bookmarkEnd w:id="52"/>
+    <w:bookmarkStart w:id="53" w:name="ref-edgar1987"/>
     <w:p>
       <w:pPr>
         <w:pStyle w:val="Bibliography"/>
@@ -1745,8 +3667,8 @@
         <w:t xml:space="preserve">95, 599–610.</w:t>
       </w:r>
     </w:p>
-    <w:bookmarkEnd w:id="45"/>
-    <w:bookmarkStart w:id="46" w:name="ref-eik2009"/>
+    <w:bookmarkEnd w:id="53"/>
+    <w:bookmarkStart w:id="54" w:name="ref-eik2009"/>
     <w:p>
       <w:pPr>
         <w:pStyle w:val="Bibliography"/>
@@ -1770,8 +3692,8 @@
         <w:t xml:space="preserve">57, 67–90.</w:t>
       </w:r>
     </w:p>
-    <w:bookmarkEnd w:id="46"/>
-    <w:bookmarkStart w:id="47" w:name="ref-fraser2011"/>
+    <w:bookmarkEnd w:id="54"/>
+    <w:bookmarkStart w:id="55" w:name="ref-fraser2011"/>
     <w:p>
       <w:pPr>
         <w:pStyle w:val="Bibliography"/>
@@ -1795,8 +3717,8 @@
         <w:t xml:space="preserve">278, 649–655.</w:t>
       </w:r>
     </w:p>
-    <w:bookmarkEnd w:id="47"/>
-    <w:bookmarkStart w:id="49" w:name="ref-graiff2013"/>
+    <w:bookmarkEnd w:id="55"/>
+    <w:bookmarkStart w:id="57" w:name="ref-graiff2013"/>
     <w:p>
       <w:pPr>
         <w:pStyle w:val="Bibliography"/>
@@ -1834,7 +3756,7 @@
       <w:r>
         <w:t xml:space="preserve">56, 3–14. doi:</w:t>
       </w:r>
-      <w:hyperlink r:id="rId48">
+      <w:hyperlink r:id="rId56">
         <w:r>
           <w:rPr>
             <w:rStyle w:val="Hyperlink"/>
@@ -1846,8 +3768,8 @@
         <w:t xml:space="preserve">.</w:t>
       </w:r>
     </w:p>
-    <w:bookmarkEnd w:id="49"/>
-    <w:bookmarkStart w:id="50" w:name="ref-graiff2016"/>
+    <w:bookmarkEnd w:id="57"/>
+    <w:bookmarkStart w:id="58" w:name="ref-graiff2016"/>
     <w:p>
       <w:pPr>
         <w:pStyle w:val="Bibliography"/>
@@ -1883,8 +3805,8 @@
         <w:t xml:space="preserve">163, 191.</w:t>
       </w:r>
     </w:p>
-    <w:bookmarkEnd w:id="50"/>
-    <w:bookmarkStart w:id="51" w:name="ref-griffin2017"/>
+    <w:bookmarkEnd w:id="58"/>
+    <w:bookmarkStart w:id="59" w:name="ref-griffin2017"/>
     <w:p>
       <w:pPr>
         <w:pStyle w:val="Bibliography"/>
@@ -1905,8 +3827,8 @@
         <w:t xml:space="preserve">. Commonwealth Scientific; Industrial Research Organisation.</w:t>
       </w:r>
     </w:p>
-    <w:bookmarkEnd w:id="51"/>
-    <w:bookmarkStart w:id="52" w:name="ref-harrold1989"/>
+    <w:bookmarkEnd w:id="59"/>
+    <w:bookmarkStart w:id="60" w:name="ref-harrold1989"/>
     <w:p>
       <w:pPr>
         <w:pStyle w:val="Bibliography"/>
@@ -1930,8 +3852,8 @@
         <w:t xml:space="preserve">130, 237–251.</w:t>
       </w:r>
     </w:p>
-    <w:bookmarkEnd w:id="52"/>
-    <w:bookmarkStart w:id="54" w:name="ref-helmuth1994"/>
+    <w:bookmarkEnd w:id="60"/>
+    <w:bookmarkStart w:id="62" w:name="ref-helmuth1994"/>
     <w:p>
       <w:pPr>
         <w:pStyle w:val="Bibliography"/>
@@ -1969,7 +3891,7 @@
       <w:r>
         <w:t xml:space="preserve">120, 421–426. doi:</w:t>
       </w:r>
-      <w:hyperlink r:id="rId53">
+      <w:hyperlink r:id="rId61">
         <w:r>
           <w:rPr>
             <w:rStyle w:val="Hyperlink"/>
@@ -1981,8 +3903,8 @@
         <w:t xml:space="preserve">.</w:t>
       </w:r>
     </w:p>
-    <w:bookmarkEnd w:id="54"/>
-    <w:bookmarkStart w:id="56" w:name="ref-hobday2000"/>
+    <w:bookmarkEnd w:id="62"/>
+    <w:bookmarkStart w:id="64" w:name="ref-hobday2000"/>
     <w:p>
       <w:pPr>
         <w:pStyle w:val="Bibliography"/>
@@ -2020,7 +3942,7 @@
       <w:r>
         <w:t xml:space="preserve">253, 97–114. doi:</w:t>
       </w:r>
-      <w:hyperlink r:id="rId55">
+      <w:hyperlink r:id="rId63">
         <w:r>
           <w:rPr>
             <w:rStyle w:val="Hyperlink"/>
@@ -2032,8 +3954,8 @@
         <w:t xml:space="preserve">.</w:t>
       </w:r>
     </w:p>
-    <w:bookmarkEnd w:id="56"/>
-    <w:bookmarkStart w:id="57" w:name="ref-holmquist1994"/>
+    <w:bookmarkEnd w:id="64"/>
+    <w:bookmarkStart w:id="65" w:name="ref-holmquist1994"/>
     <w:p>
       <w:pPr>
         <w:pStyle w:val="Bibliography"/>
@@ -2057,8 +3979,8 @@
         <w:t xml:space="preserve">180, 235–251.</w:t>
       </w:r>
     </w:p>
-    <w:bookmarkEnd w:id="57"/>
-    <w:bookmarkStart w:id="58" w:name="ref-kingsford1995"/>
+    <w:bookmarkEnd w:id="65"/>
+    <w:bookmarkStart w:id="66" w:name="ref-kingsford1995"/>
     <w:p>
       <w:pPr>
         <w:pStyle w:val="Bibliography"/>
@@ -2082,8 +4004,8 @@
         <w:t xml:space="preserve">116, 297–301.</w:t>
       </w:r>
     </w:p>
-    <w:bookmarkEnd w:id="58"/>
-    <w:bookmarkStart w:id="59" w:name="ref-lichey2001"/>
+    <w:bookmarkEnd w:id="66"/>
+    <w:bookmarkStart w:id="67" w:name="ref-lichey2001"/>
     <w:p>
       <w:pPr>
         <w:pStyle w:val="Bibliography"/>
@@ -2107,8 +4029,8 @@
         <w:t xml:space="preserve">47, 452–460.</w:t>
       </w:r>
     </w:p>
-    <w:bookmarkEnd w:id="59"/>
-    <w:bookmarkStart w:id="60" w:name="ref-macaya2005"/>
+    <w:bookmarkEnd w:id="67"/>
+    <w:bookmarkStart w:id="68" w:name="ref-macaya2005"/>
     <w:p>
       <w:pPr>
         <w:pStyle w:val="Bibliography"/>
@@ -2132,8 +4054,8 @@
         <w:t xml:space="preserve">41, 913–922.</w:t>
       </w:r>
     </w:p>
-    <w:bookmarkEnd w:id="60"/>
-    <w:bookmarkStart w:id="61" w:name="ref-macaya2016"/>
+    <w:bookmarkEnd w:id="68"/>
+    <w:bookmarkStart w:id="69" w:name="ref-macaya2016"/>
     <w:p>
       <w:pPr>
         <w:pStyle w:val="Bibliography"/>
@@ -2142,8 +4064,8 @@
         <w:t xml:space="preserve">Macaya, E. C., López, B., Tala, F., Tellier, F., and Thiel, M. (2016). Float and raft: Role of buoyant seaweeds in the phylogeography and genetic structure of non-buoyant associated flora. 97–130.</w:t>
       </w:r>
     </w:p>
-    <w:bookmarkEnd w:id="61"/>
-    <w:bookmarkStart w:id="62" w:name="ref-McCormick2008"/>
+    <w:bookmarkEnd w:id="69"/>
+    <w:bookmarkStart w:id="70" w:name="ref-McCormick2008"/>
     <w:p>
       <w:pPr>
         <w:pStyle w:val="Bibliography"/>
@@ -2167,8 +4089,8 @@
         <w:t xml:space="preserve">362, 225–232.</w:t>
       </w:r>
     </w:p>
-    <w:bookmarkEnd w:id="62"/>
-    <w:bookmarkStart w:id="64" w:name="ref-nikula2013"/>
+    <w:bookmarkEnd w:id="70"/>
+    <w:bookmarkStart w:id="72" w:name="ref-nikula2013"/>
     <w:p>
       <w:pPr>
         <w:pStyle w:val="Bibliography"/>
@@ -2191,7 +4113,7 @@
       <w:r>
         <w:t xml:space="preserve">9, 20120821. doi:</w:t>
       </w:r>
-      <w:hyperlink r:id="rId63">
+      <w:hyperlink r:id="rId71">
         <w:r>
           <w:rPr>
             <w:rStyle w:val="Hyperlink"/>
@@ -2203,8 +4125,8 @@
         <w:t xml:space="preserve">.</w:t>
       </w:r>
     </w:p>
-    <w:bookmarkEnd w:id="64"/>
-    <w:bookmarkStart w:id="65" w:name="ref-norton1992"/>
+    <w:bookmarkEnd w:id="72"/>
+    <w:bookmarkStart w:id="73" w:name="ref-norton1992"/>
     <w:p>
       <w:pPr>
         <w:pStyle w:val="Bibliography"/>
@@ -2228,8 +4150,8 @@
         <w:t xml:space="preserve">27, 293–301.</w:t>
       </w:r>
     </w:p>
-    <w:bookmarkEnd w:id="65"/>
-    <w:bookmarkStart w:id="66" w:name="ref-rothausler2011"/>
+    <w:bookmarkEnd w:id="73"/>
+    <w:bookmarkStart w:id="74" w:name="ref-rothausler2011"/>
     <w:p>
       <w:pPr>
         <w:pStyle w:val="Bibliography"/>
@@ -2253,8 +4175,8 @@
         <w:t xml:space="preserve">56, 1751–1763.</w:t>
       </w:r>
     </w:p>
-    <w:bookmarkEnd w:id="66"/>
-    <w:bookmarkStart w:id="68" w:name="ref-saunders2014"/>
+    <w:bookmarkEnd w:id="74"/>
+    <w:bookmarkStart w:id="76" w:name="ref-saunders2014"/>
     <w:p>
       <w:pPr>
         <w:pStyle w:val="Bibliography"/>
@@ -2277,7 +4199,7 @@
       <w:r>
         <w:t xml:space="preserve">50, 968–974. doi:</w:t>
       </w:r>
-      <w:hyperlink r:id="rId67">
+      <w:hyperlink r:id="rId75">
         <w:r>
           <w:rPr>
             <w:rStyle w:val="Hyperlink"/>
@@ -2289,8 +4211,8 @@
         <w:t xml:space="preserve">.</w:t>
       </w:r>
     </w:p>
-    <w:bookmarkEnd w:id="68"/>
-    <w:bookmarkStart w:id="70" w:name="ref-smith2002"/>
+    <w:bookmarkEnd w:id="76"/>
+    <w:bookmarkStart w:id="78" w:name="ref-smith2002"/>
     <w:p>
       <w:pPr>
         <w:pStyle w:val="Bibliography"/>
@@ -2313,7 +4235,7 @@
       <w:r>
         <w:t xml:space="preserve">11, 67–69. doi:</w:t>
       </w:r>
-      <w:hyperlink r:id="rId69">
+      <w:hyperlink r:id="rId77">
         <w:r>
           <w:rPr>
             <w:rStyle w:val="Hyperlink"/>
@@ -2325,8 +4247,8 @@
         <w:t xml:space="preserve">.</w:t>
       </w:r>
     </w:p>
-    <w:bookmarkEnd w:id="70"/>
-    <w:bookmarkStart w:id="72" w:name="ref-tala2013"/>
+    <w:bookmarkEnd w:id="78"/>
+    <w:bookmarkStart w:id="80" w:name="ref-tala2013"/>
     <w:p>
       <w:pPr>
         <w:pStyle w:val="Bibliography"/>
@@ -2364,7 +4286,7 @@
       <w:r>
         <w:t xml:space="preserve">160, 1339–1351. doi:</w:t>
       </w:r>
-      <w:hyperlink r:id="rId71">
+      <w:hyperlink r:id="rId79">
         <w:r>
           <w:rPr>
             <w:rStyle w:val="Hyperlink"/>
@@ -2376,8 +4298,8 @@
         <w:t xml:space="preserve">.</w:t>
       </w:r>
     </w:p>
-    <w:bookmarkEnd w:id="72"/>
-    <w:bookmarkStart w:id="73" w:name="ref-tala2017"/>
+    <w:bookmarkEnd w:id="80"/>
+    <w:bookmarkStart w:id="81" w:name="ref-tala2017"/>
     <w:p>
       <w:pPr>
         <w:pStyle w:val="Bibliography"/>
@@ -2416,8 +4338,8 @@
         <w:t xml:space="preserve">56, 271–283.</w:t>
       </w:r>
     </w:p>
-    <w:bookmarkEnd w:id="73"/>
-    <w:bookmarkStart w:id="74" w:name="ref-thiel2005"/>
+    <w:bookmarkEnd w:id="81"/>
+    <w:bookmarkStart w:id="82" w:name="ref-thiel2005"/>
     <w:p>
       <w:pPr>
         <w:pStyle w:val="Bibliography"/>
@@ -2441,8 +4363,8 @@
         <w:t xml:space="preserve">43, 279–418.</w:t>
       </w:r>
     </w:p>
-    <w:bookmarkEnd w:id="74"/>
-    <w:bookmarkStart w:id="76" w:name="ref-wichmann2012"/>
+    <w:bookmarkEnd w:id="82"/>
+    <w:bookmarkStart w:id="84" w:name="ref-wichmann2012"/>
     <w:p>
       <w:pPr>
         <w:pStyle w:val="Bibliography"/>
@@ -2465,7 +4387,7 @@
       <w:r>
         <w:t xml:space="preserve">159, 2035–2049. doi:</w:t>
       </w:r>
-      <w:hyperlink r:id="rId75">
+      <w:hyperlink r:id="rId83">
         <w:r>
           <w:rPr>
             <w:rStyle w:val="Hyperlink"/>
@@ -2477,8 +4399,8 @@
         <w:t xml:space="preserve">.</w:t>
       </w:r>
     </w:p>
-    <w:bookmarkEnd w:id="76"/>
-    <w:bookmarkEnd w:id="77"/>
+    <w:bookmarkEnd w:id="84"/>
+    <w:bookmarkEnd w:id="85"/>
     <w:sectPr>
       <w:headerReference w:type="even" r:id="rId10"/>
       <w:headerReference w:type="default" r:id="rId9"/>

</xml_diff>

<commit_message>
chapter 3 word doc updated
</commit_message>
<xml_diff>
--- a/thesis_chapter_3.docx
+++ b/thesis_chapter_3.docx
@@ -3150,1903 +3150,6 @@
         <w:t xml:space="preserve">of cross-sectional areas (minimum, mean and maximum overall cross-sectional area) were used to determine the influence of drag, both hydrodynamic and wind, on overall trajectory.</w:t>
       </w:r>
     </w:p>
-    <w:tbl xmlns:w="http://schemas.openxmlformats.org/wordprocessingml/2006/main" xmlns:r="http://schemas.openxmlformats.org/officeDocument/2006/relationships" xmlns:w14="http://schemas.microsoft.com/office/word/2010/wordml" xmlns:wp="http://schemas.openxmlformats.org/drawingml/2006/wordprocessingDrawing" xmlns:a="http://schemas.openxmlformats.org/drawingml/2006/main" xmlns:pic="http://schemas.openxmlformats.org/drawingml/2006/picture">
-      <w:tblPr>
-        NA"/&gt;
-        <w:tblLayout w:type="autofit"/>
-        <w:jc w:val="center"/>
-        <w:tblLook w:firstRow="1" w:lastRow="0" w:firstColumn="0" w:lastColumn="0" w:noHBand="0" w:noVBand="1"/>
-      </w:tblPr>
-      <w:tr>
-        <w:trPr>
-          <w:cantSplit/>
-          <w:trHeight w:val="360" w:hRule="auto"/>
-          <w:tblHeader/>
-        </w:trPr>
-        <w:tc>
-          <w:tcPr>
-            <w:tcBorders/>
-            <w:shd w:val="clear" w:color="auto" w:fill="FFFFFF"/>
-            <w:tcMar>
-              <w:top w:w="0" w:type="dxa"/>
-              <w:bottom w:w="0" w:type="dxa"/>
-              <w:left w:w="0" w:type="dxa"/>
-              <w:right w:w="0" w:type="dxa"/>
-            </w:tcMar>
-            <w:vAlign w:val="center"/>
-          </w:tcPr>
-          <w:p>
-            <w:pPr>
-              <w:jc w:val="center"/>
-              <w:spacing w:after="60" w:before="60" w:line="240"/>
-              <w:ind w:firstLine="0" w:left="60" w:right="60"/>
-            </w:pPr>
-            <w:r xmlns:w="http://schemas.openxmlformats.org/wordprocessingml/2006/main" xmlns:wp="http://schemas.openxmlformats.org/drawingml/2006/wordprocessingDrawing" xmlns:r="http://schemas.openxmlformats.org/officeDocument/2006/relationships" xmlns:w14="http://schemas.microsoft.com/office/word/2010/wordml">
-              <w:rPr>
-                <w:rFonts w:ascii="Arial" w:hAnsi="Arial" w:eastAsia="Arial" w:cs="Arial"/>
-                <w:b/>
-                <w:sz w:val="22"/>
-                <w:szCs w:val="22"/>
-                <w:color w:val="000000"/>
-              </w:rPr>
-              <w:t xml:space="preserve">Plant characteristic</w:t>
-            </w:r>
-          </w:p>
-        </w:tc>
-        <w:tc>
-          <w:tcPr>
-            <w:tcBorders/>
-            <w:shd w:val="clear" w:color="auto" w:fill="FFFFFF"/>
-            <w:tcMar>
-              <w:top w:w="0" w:type="dxa"/>
-              <w:bottom w:w="0" w:type="dxa"/>
-              <w:left w:w="0" w:type="dxa"/>
-              <w:right w:w="0" w:type="dxa"/>
-            </w:tcMar>
-            <w:vAlign w:val="center"/>
-          </w:tcPr>
-          <w:p>
-            <w:pPr>
-              <w:jc w:val="center"/>
-              <w:spacing w:after="60" w:before="60" w:line="240"/>
-              <w:ind w:firstLine="0" w:left="60" w:right="60"/>
-            </w:pPr>
-            <w:r xmlns:w="http://schemas.openxmlformats.org/wordprocessingml/2006/main" xmlns:wp="http://schemas.openxmlformats.org/drawingml/2006/wordprocessingDrawing" xmlns:r="http://schemas.openxmlformats.org/officeDocument/2006/relationships" xmlns:w14="http://schemas.microsoft.com/office/word/2010/wordml">
-              <w:rPr>
-                <w:rFonts w:ascii="Arial" w:hAnsi="Arial" w:eastAsia="Arial" w:cs="Arial"/>
-                <w:b/>
-                <w:sz w:val="22"/>
-                <w:szCs w:val="22"/>
-                <w:color w:val="000000"/>
-              </w:rPr>
-              <w:t xml:space="preserve">Approximate shape</w:t>
-            </w:r>
-          </w:p>
-        </w:tc>
-        <w:tc>
-          <w:tcPr>
-            <w:tcBorders/>
-            <w:shd w:val="clear" w:color="auto" w:fill="FFFFFF"/>
-            <w:tcMar>
-              <w:top w:w="0" w:type="dxa"/>
-              <w:bottom w:w="0" w:type="dxa"/>
-              <w:left w:w="0" w:type="dxa"/>
-              <w:right w:w="0" w:type="dxa"/>
-            </w:tcMar>
-            <w:vAlign w:val="center"/>
-          </w:tcPr>
-          <w:p>
-            <w:pPr>
-              <w:jc w:val="center"/>
-              <w:spacing w:after="60" w:before="60" w:line="240"/>
-              <w:ind w:firstLine="0" w:left="60" w:right="60"/>
-            </w:pPr>
-            <w:r xmlns:w="http://schemas.openxmlformats.org/wordprocessingml/2006/main" xmlns:wp="http://schemas.openxmlformats.org/drawingml/2006/wordprocessingDrawing" xmlns:r="http://schemas.openxmlformats.org/officeDocument/2006/relationships" xmlns:w14="http://schemas.microsoft.com/office/word/2010/wordml">
-              <w:rPr>
-                <w:rFonts w:ascii="Arial" w:hAnsi="Arial" w:eastAsia="Arial" w:cs="Arial"/>
-                <w:b/>
-                <w:sz w:val="22"/>
-                <w:szCs w:val="22"/>
-                <w:color w:val="000000"/>
-              </w:rPr>
-              <w:t xml:space="preserve">Equation Used</w:t>
-            </w:r>
-          </w:p>
-        </w:tc>
-        <w:tc>
-          <w:tcPr>
-            <w:tcBorders/>
-            <w:shd w:val="clear" w:color="auto" w:fill="FFFFFF"/>
-            <w:tcMar>
-              <w:top w:w="0" w:type="dxa"/>
-              <w:bottom w:w="0" w:type="dxa"/>
-              <w:left w:w="0" w:type="dxa"/>
-              <w:right w:w="0" w:type="dxa"/>
-            </w:tcMar>
-            <w:vAlign w:val="center"/>
-          </w:tcPr>
-          <w:p>
-            <w:pPr>
-              <w:jc w:val="center"/>
-              <w:spacing w:after="60" w:before="60" w:line="240"/>
-              <w:ind w:firstLine="0" w:left="60" w:right="60"/>
-            </w:pPr>
-            <w:r xmlns:w="http://schemas.openxmlformats.org/wordprocessingml/2006/main" xmlns:wp="http://schemas.openxmlformats.org/drawingml/2006/wordprocessingDrawing" xmlns:r="http://schemas.openxmlformats.org/officeDocument/2006/relationships" xmlns:w14="http://schemas.microsoft.com/office/word/2010/wordml">
-              <w:rPr>
-                <w:rFonts w:ascii="Arial" w:hAnsi="Arial" w:eastAsia="Arial" w:cs="Arial"/>
-                <w:b/>
-                <w:sz w:val="22"/>
-                <w:szCs w:val="22"/>
-                <w:color w:val="000000"/>
-              </w:rPr>
-              <w:t xml:space="preserve">Plant dimensions</w:t>
-            </w:r>
-          </w:p>
-        </w:tc>
-        <w:tc>
-          <w:tcPr>
-            <w:tcBorders/>
-            <w:shd w:val="clear" w:color="auto" w:fill="FFFFFF"/>
-            <w:tcMar>
-              <w:top w:w="0" w:type="dxa"/>
-              <w:bottom w:w="0" w:type="dxa"/>
-              <w:left w:w="0" w:type="dxa"/>
-              <w:right w:w="0" w:type="dxa"/>
-            </w:tcMar>
-            <w:vAlign w:val="center"/>
-          </w:tcPr>
-          <w:p>
-            <w:pPr>
-              <w:jc w:val="center"/>
-              <w:spacing w:after="60" w:before="60" w:line="240"/>
-              <w:ind w:firstLine="0" w:left="60" w:right="60"/>
-            </w:pPr>
-            <w:r xmlns:w="http://schemas.openxmlformats.org/wordprocessingml/2006/main" xmlns:wp="http://schemas.openxmlformats.org/drawingml/2006/wordprocessingDrawing" xmlns:r="http://schemas.openxmlformats.org/officeDocument/2006/relationships" xmlns:w14="http://schemas.microsoft.com/office/word/2010/wordml">
-              <w:rPr>
-                <w:rFonts w:ascii="Arial" w:hAnsi="Arial" w:eastAsia="Arial" w:cs="Arial"/>
-                <w:b/>
-                <w:sz w:val="22"/>
-                <w:szCs w:val="22"/>
-                <w:color w:val="000000"/>
-              </w:rPr>
-              <w:t xml:space="preserve">Ac Minimum</w:t>
-            </w:r>
-          </w:p>
-        </w:tc>
-        <w:tc>
-          <w:tcPr>
-            <w:tcBorders/>
-            <w:shd w:val="clear" w:color="auto" w:fill="FFFFFF"/>
-            <w:tcMar>
-              <w:top w:w="0" w:type="dxa"/>
-              <w:bottom w:w="0" w:type="dxa"/>
-              <w:left w:w="0" w:type="dxa"/>
-              <w:right w:w="0" w:type="dxa"/>
-            </w:tcMar>
-            <w:vAlign w:val="center"/>
-          </w:tcPr>
-          <w:p>
-            <w:pPr>
-              <w:jc w:val="center"/>
-              <w:spacing w:after="60" w:before="60" w:line="240"/>
-              <w:ind w:firstLine="0" w:left="60" w:right="60"/>
-            </w:pPr>
-            <w:r xmlns:w="http://schemas.openxmlformats.org/wordprocessingml/2006/main" xmlns:wp="http://schemas.openxmlformats.org/drawingml/2006/wordprocessingDrawing" xmlns:r="http://schemas.openxmlformats.org/officeDocument/2006/relationships" xmlns:w14="http://schemas.microsoft.com/office/word/2010/wordml">
-              <w:rPr>
-                <w:rFonts w:ascii="Arial" w:hAnsi="Arial" w:eastAsia="Arial" w:cs="Arial"/>
-                <w:b/>
-                <w:sz w:val="22"/>
-                <w:szCs w:val="22"/>
-                <w:color w:val="000000"/>
-              </w:rPr>
-              <w:t xml:space="preserve">Ac Mean</w:t>
-            </w:r>
-          </w:p>
-        </w:tc>
-        <w:tc>
-          <w:tcPr>
-            <w:tcBorders/>
-            <w:shd w:val="clear" w:color="auto" w:fill="FFFFFF"/>
-            <w:tcMar>
-              <w:top w:w="0" w:type="dxa"/>
-              <w:bottom w:w="0" w:type="dxa"/>
-              <w:left w:w="0" w:type="dxa"/>
-              <w:right w:w="0" w:type="dxa"/>
-            </w:tcMar>
-            <w:vAlign w:val="center"/>
-          </w:tcPr>
-          <w:p>
-            <w:pPr>
-              <w:jc w:val="center"/>
-              <w:spacing w:after="60" w:before="60" w:line="240"/>
-              <w:ind w:firstLine="0" w:left="60" w:right="60"/>
-            </w:pPr>
-            <w:r xmlns:w="http://schemas.openxmlformats.org/wordprocessingml/2006/main" xmlns:wp="http://schemas.openxmlformats.org/drawingml/2006/wordprocessingDrawing" xmlns:r="http://schemas.openxmlformats.org/officeDocument/2006/relationships" xmlns:w14="http://schemas.microsoft.com/office/word/2010/wordml">
-              <w:rPr>
-                <w:rFonts w:ascii="Arial" w:hAnsi="Arial" w:eastAsia="Arial" w:cs="Arial"/>
-                <w:b/>
-                <w:sz w:val="22"/>
-                <w:szCs w:val="22"/>
-                <w:color w:val="000000"/>
-              </w:rPr>
-              <w:t xml:space="preserve">Ac Maximum</w:t>
-            </w:r>
-          </w:p>
-        </w:tc>
-      </w:tr>
-      <w:tr>
-        <w:trPr>
-          <w:cantSplit/>
-          <w:trHeight w:val="360" w:hRule="auto"/>
-        </w:trPr>
-        <w:tc>
-          <w:tcPr>
-            <w:tcBorders/>
-            <w:shd w:val="clear" w:color="auto" w:fill="EFEFEF"/>
-            <w:tcMar>
-              <w:top w:w="0" w:type="dxa"/>
-              <w:bottom w:w="0" w:type="dxa"/>
-              <w:left w:w="0" w:type="dxa"/>
-              <w:right w:w="0" w:type="dxa"/>
-            </w:tcMar>
-            <w:vAlign w:val="center"/>
-          </w:tcPr>
-          <w:p>
-            <w:pPr>
-              <w:jc w:val="center"/>
-              <w:spacing w:after="60" w:before="60" w:line="240"/>
-              <w:ind w:firstLine="0" w:left="60" w:right="60"/>
-            </w:pPr>
-            <w:r xmlns:w="http://schemas.openxmlformats.org/wordprocessingml/2006/main" xmlns:wp="http://schemas.openxmlformats.org/drawingml/2006/wordprocessingDrawing" xmlns:r="http://schemas.openxmlformats.org/officeDocument/2006/relationships" xmlns:w14="http://schemas.microsoft.com/office/word/2010/wordml">
-              <w:rPr>
-                <w:rFonts w:ascii="Arial" w:hAnsi="Arial" w:eastAsia="Arial" w:cs="Arial"/>
-                <w:sz w:val="22"/>
-                <w:szCs w:val="22"/>
-                <w:color w:val="000000"/>
-              </w:rPr>
-              <w:t xml:space="preserve">Secondary blade</w:t>
-            </w:r>
-          </w:p>
-        </w:tc>
-        <w:tc>
-          <w:tcPr>
-            <w:tcBorders/>
-            <w:shd w:val="clear" w:color="auto" w:fill="EFEFEF"/>
-            <w:tcMar>
-              <w:top w:w="0" w:type="dxa"/>
-              <w:bottom w:w="0" w:type="dxa"/>
-              <w:left w:w="0" w:type="dxa"/>
-              <w:right w:w="0" w:type="dxa"/>
-            </w:tcMar>
-            <w:vAlign w:val="center"/>
-          </w:tcPr>
-          <w:p>
-            <w:pPr>
-              <w:jc w:val="center"/>
-              <w:spacing w:after="60" w:before="60" w:line="240"/>
-              <w:ind w:firstLine="0" w:left="60" w:right="60"/>
-            </w:pPr>
-            <w:r xmlns:w="http://schemas.openxmlformats.org/wordprocessingml/2006/main" xmlns:wp="http://schemas.openxmlformats.org/drawingml/2006/wordprocessingDrawing" xmlns:r="http://schemas.openxmlformats.org/officeDocument/2006/relationships" xmlns:w14="http://schemas.microsoft.com/office/word/2010/wordml">
-              <w:rPr>
-                <w:rFonts w:ascii="Arial" w:hAnsi="Arial" w:eastAsia="Arial" w:cs="Arial"/>
-                <w:sz w:val="22"/>
-                <w:szCs w:val="22"/>
-                <w:color w:val="000000"/>
-              </w:rPr>
-              <w:t xml:space="preserve">Rectangle</w:t>
-            </w:r>
-          </w:p>
-        </w:tc>
-        <w:tc>
-          <w:tcPr>
-            <w:tcBorders/>
-            <w:shd w:val="clear" w:color="auto" w:fill="EFEFEF"/>
-            <w:tcMar>
-              <w:top w:w="0" w:type="dxa"/>
-              <w:bottom w:w="0" w:type="dxa"/>
-              <w:left w:w="0" w:type="dxa"/>
-              <w:right w:w="0" w:type="dxa"/>
-            </w:tcMar>
-            <w:vAlign w:val="center"/>
-          </w:tcPr>
-          <w:p>
-            <w:pPr>
-              <w:jc w:val="center"/>
-              <w:spacing w:after="60" w:before="60" w:line="240"/>
-              <w:ind w:firstLine="0" w:left="60" w:right="60"/>
-            </w:pPr>
-            <w:r xmlns:w="http://schemas.openxmlformats.org/wordprocessingml/2006/main" xmlns:wp="http://schemas.openxmlformats.org/drawingml/2006/wordprocessingDrawing" xmlns:r="http://schemas.openxmlformats.org/officeDocument/2006/relationships" xmlns:w14="http://schemas.microsoft.com/office/word/2010/wordml">
-              <w:rPr>
-                <w:rFonts w:ascii="Arial" w:hAnsi="Arial" w:eastAsia="Arial" w:cs="Arial"/>
-                <w:sz w:val="22"/>
-                <w:szCs w:val="22"/>
-                <w:color w:val="000000"/>
-              </w:rPr>
-              <w:t xml:space="preserve">Ac = 2lw + 2lh + 2wh</w:t>
-            </w:r>
-          </w:p>
-        </w:tc>
-        <w:tc>
-          <w:tcPr>
-            <w:tcBorders/>
-            <w:shd w:val="clear" w:color="auto" w:fill="EFEFEF"/>
-            <w:tcMar>
-              <w:top w:w="0" w:type="dxa"/>
-              <w:bottom w:w="0" w:type="dxa"/>
-              <w:left w:w="0" w:type="dxa"/>
-              <w:right w:w="0" w:type="dxa"/>
-            </w:tcMar>
-            <w:vAlign w:val="center"/>
-          </w:tcPr>
-          <w:p>
-            <w:pPr>
-              <w:jc w:val="center"/>
-              <w:spacing w:after="60" w:before="60" w:line="240"/>
-              <w:ind w:firstLine="0" w:left="60" w:right="60"/>
-            </w:pPr>
-            <w:r xmlns:w="http://schemas.openxmlformats.org/wordprocessingml/2006/main" xmlns:wp="http://schemas.openxmlformats.org/drawingml/2006/wordprocessingDrawing" xmlns:r="http://schemas.openxmlformats.org/officeDocument/2006/relationships" xmlns:w14="http://schemas.microsoft.com/office/word/2010/wordml">
-              <w:rPr>
-                <w:rFonts w:ascii="Arial" w:hAnsi="Arial" w:eastAsia="Arial" w:cs="Arial"/>
-                <w:sz w:val="22"/>
-                <w:szCs w:val="22"/>
-                <w:color w:val="000000"/>
-              </w:rPr>
-              <w:t xml:space="preserve">frond length, frond width*,frond thickness*</w:t>
-            </w:r>
-          </w:p>
-        </w:tc>
-        <w:tc>
-          <w:tcPr>
-            <w:tcBorders/>
-            <w:shd w:val="clear" w:color="auto" w:fill="EFEFEF"/>
-            <w:tcMar>
-              <w:top w:w="0" w:type="dxa"/>
-              <w:bottom w:w="0" w:type="dxa"/>
-              <w:left w:w="0" w:type="dxa"/>
-              <w:right w:w="0" w:type="dxa"/>
-            </w:tcMar>
-            <w:vAlign w:val="center"/>
-          </w:tcPr>
-          <w:p>
-            <w:pPr>
-              <w:jc w:val="center"/>
-              <w:spacing w:after="60" w:before="60" w:line="240"/>
-              <w:ind w:firstLine="0" w:left="60" w:right="60"/>
-            </w:pPr>
-            <w:r xmlns:w="http://schemas.openxmlformats.org/wordprocessingml/2006/main" xmlns:wp="http://schemas.openxmlformats.org/drawingml/2006/wordprocessingDrawing" xmlns:r="http://schemas.openxmlformats.org/officeDocument/2006/relationships" xmlns:w14="http://schemas.microsoft.com/office/word/2010/wordml">
-              <w:rPr>
-                <w:rFonts w:ascii="Arial" w:hAnsi="Arial" w:eastAsia="Arial" w:cs="Arial"/>
-                <w:sz w:val="22"/>
-                <w:szCs w:val="22"/>
-                <w:color w:val="000000"/>
-              </w:rPr>
-              <w:t xml:space="preserve">1,136</w:t>
-            </w:r>
-          </w:p>
-        </w:tc>
-        <w:tc>
-          <w:tcPr>
-            <w:tcBorders/>
-            <w:shd w:val="clear" w:color="auto" w:fill="EFEFEF"/>
-            <w:tcMar>
-              <w:top w:w="0" w:type="dxa"/>
-              <w:bottom w:w="0" w:type="dxa"/>
-              <w:left w:w="0" w:type="dxa"/>
-              <w:right w:w="0" w:type="dxa"/>
-            </w:tcMar>
-            <w:vAlign w:val="center"/>
-          </w:tcPr>
-          <w:p>
-            <w:pPr>
-              <w:jc w:val="center"/>
-              <w:spacing w:after="60" w:before="60" w:line="240"/>
-              <w:ind w:firstLine="0" w:left="60" w:right="60"/>
-            </w:pPr>
-            <w:r xmlns:w="http://schemas.openxmlformats.org/wordprocessingml/2006/main" xmlns:wp="http://schemas.openxmlformats.org/drawingml/2006/wordprocessingDrawing" xmlns:r="http://schemas.openxmlformats.org/officeDocument/2006/relationships" xmlns:w14="http://schemas.microsoft.com/office/word/2010/wordml">
-              <w:rPr>
-                <w:rFonts w:ascii="Arial" w:hAnsi="Arial" w:eastAsia="Arial" w:cs="Arial"/>
-                <w:sz w:val="22"/>
-                <w:szCs w:val="22"/>
-                <w:color w:val="000000"/>
-              </w:rPr>
-              <w:t xml:space="preserve">1,993</w:t>
-            </w:r>
-          </w:p>
-        </w:tc>
-        <w:tc>
-          <w:tcPr>
-            <w:tcBorders/>
-            <w:shd w:val="clear" w:color="auto" w:fill="EFEFEF"/>
-            <w:tcMar>
-              <w:top w:w="0" w:type="dxa"/>
-              <w:bottom w:w="0" w:type="dxa"/>
-              <w:left w:w="0" w:type="dxa"/>
-              <w:right w:w="0" w:type="dxa"/>
-            </w:tcMar>
-            <w:vAlign w:val="center"/>
-          </w:tcPr>
-          <w:p>
-            <w:pPr>
-              <w:jc w:val="center"/>
-              <w:spacing w:after="60" w:before="60" w:line="240"/>
-              <w:ind w:firstLine="0" w:left="60" w:right="60"/>
-            </w:pPr>
-            <w:r xmlns:w="http://schemas.openxmlformats.org/wordprocessingml/2006/main" xmlns:wp="http://schemas.openxmlformats.org/drawingml/2006/wordprocessingDrawing" xmlns:r="http://schemas.openxmlformats.org/officeDocument/2006/relationships" xmlns:w14="http://schemas.microsoft.com/office/word/2010/wordml">
-              <w:rPr>
-                <w:rFonts w:ascii="Arial" w:hAnsi="Arial" w:eastAsia="Arial" w:cs="Arial"/>
-                <w:sz w:val="22"/>
-                <w:szCs w:val="22"/>
-                <w:color w:val="000000"/>
-              </w:rPr>
-              <w:t xml:space="preserve">2,550</w:t>
-            </w:r>
-          </w:p>
-        </w:tc>
-      </w:tr>
-      <w:tr>
-        <w:trPr>
-          <w:cantSplit/>
-          <w:trHeight w:val="360" w:hRule="auto"/>
-        </w:trPr>
-        <w:tc>
-          <w:tcPr>
-            <w:tcBorders/>
-            <w:shd w:val="clear" w:color="auto" w:fill="FFFFFF"/>
-            <w:tcMar>
-              <w:top w:w="0" w:type="dxa"/>
-              <w:bottom w:w="0" w:type="dxa"/>
-              <w:left w:w="0" w:type="dxa"/>
-              <w:right w:w="0" w:type="dxa"/>
-            </w:tcMar>
-            <w:vAlign w:val="center"/>
-          </w:tcPr>
-          <w:p>
-            <w:pPr>
-              <w:jc w:val="center"/>
-              <w:spacing w:after="60" w:before="60" w:line="240"/>
-              <w:ind w:firstLine="0" w:left="60" w:right="60"/>
-            </w:pPr>
-            <w:r xmlns:w="http://schemas.openxmlformats.org/wordprocessingml/2006/main" xmlns:wp="http://schemas.openxmlformats.org/drawingml/2006/wordprocessingDrawing" xmlns:r="http://schemas.openxmlformats.org/officeDocument/2006/relationships" xmlns:w14="http://schemas.microsoft.com/office/word/2010/wordml">
-              <w:rPr>
-                <w:rFonts w:ascii="Arial" w:hAnsi="Arial" w:eastAsia="Arial" w:cs="Arial"/>
-                <w:sz w:val="22"/>
-                <w:szCs w:val="22"/>
-                <w:color w:val="000000"/>
-              </w:rPr>
-              <w:t xml:space="preserve">Primary blade</w:t>
-            </w:r>
-          </w:p>
-        </w:tc>
-        <w:tc>
-          <w:tcPr>
-            <w:tcBorders/>
-            <w:shd w:val="clear" w:color="auto" w:fill="FFFFFF"/>
-            <w:tcMar>
-              <w:top w:w="0" w:type="dxa"/>
-              <w:bottom w:w="0" w:type="dxa"/>
-              <w:left w:w="0" w:type="dxa"/>
-              <w:right w:w="0" w:type="dxa"/>
-            </w:tcMar>
-            <w:vAlign w:val="center"/>
-          </w:tcPr>
-          <w:p>
-            <w:pPr>
-              <w:jc w:val="center"/>
-              <w:spacing w:after="60" w:before="60" w:line="240"/>
-              <w:ind w:firstLine="0" w:left="60" w:right="60"/>
-            </w:pPr>
-            <w:r xmlns:w="http://schemas.openxmlformats.org/wordprocessingml/2006/main" xmlns:wp="http://schemas.openxmlformats.org/drawingml/2006/wordprocessingDrawing" xmlns:r="http://schemas.openxmlformats.org/officeDocument/2006/relationships" xmlns:w14="http://schemas.microsoft.com/office/word/2010/wordml">
-              <w:rPr>
-                <w:rFonts w:ascii="Arial" w:hAnsi="Arial" w:eastAsia="Arial" w:cs="Arial"/>
-                <w:sz w:val="22"/>
-                <w:szCs w:val="22"/>
-                <w:color w:val="000000"/>
-              </w:rPr>
-              <w:t xml:space="preserve">Rhombus</w:t>
-            </w:r>
-          </w:p>
-        </w:tc>
-        <w:tc>
-          <w:tcPr>
-            <w:tcBorders/>
-            <w:shd w:val="clear" w:color="auto" w:fill="FFFFFF"/>
-            <w:tcMar>
-              <w:top w:w="0" w:type="dxa"/>
-              <w:bottom w:w="0" w:type="dxa"/>
-              <w:left w:w="0" w:type="dxa"/>
-              <w:right w:w="0" w:type="dxa"/>
-            </w:tcMar>
-            <w:vAlign w:val="center"/>
-          </w:tcPr>
-          <w:p>
-            <w:pPr>
-              <w:jc w:val="center"/>
-              <w:spacing w:after="60" w:before="60" w:line="240"/>
-              <w:ind w:firstLine="0" w:left="60" w:right="60"/>
-            </w:pPr>
-            <w:r xmlns:w="http://schemas.openxmlformats.org/wordprocessingml/2006/main" xmlns:wp="http://schemas.openxmlformats.org/drawingml/2006/wordprocessingDrawing" xmlns:r="http://schemas.openxmlformats.org/officeDocument/2006/relationships" xmlns:w14="http://schemas.microsoft.com/office/word/2010/wordml">
-              <w:rPr>
-                <w:rFonts w:ascii="Arial" w:hAnsi="Arial" w:eastAsia="Arial" w:cs="Arial"/>
-                <w:sz w:val="22"/>
-                <w:szCs w:val="22"/>
-                <w:color w:val="000000"/>
-              </w:rPr>
-              <w:t xml:space="preserve">Ac = (lxb)/2</w:t>
-            </w:r>
-          </w:p>
-        </w:tc>
-        <w:tc>
-          <w:tcPr>
-            <w:tcBorders/>
-            <w:shd w:val="clear" w:color="auto" w:fill="FFFFFF"/>
-            <w:tcMar>
-              <w:top w:w="0" w:type="dxa"/>
-              <w:bottom w:w="0" w:type="dxa"/>
-              <w:left w:w="0" w:type="dxa"/>
-              <w:right w:w="0" w:type="dxa"/>
-            </w:tcMar>
-            <w:vAlign w:val="center"/>
-          </w:tcPr>
-          <w:p>
-            <w:pPr>
-              <w:jc w:val="center"/>
-              <w:spacing w:after="60" w:before="60" w:line="240"/>
-              <w:ind w:firstLine="0" w:left="60" w:right="60"/>
-            </w:pPr>
-            <w:r xmlns:w="http://schemas.openxmlformats.org/wordprocessingml/2006/main" xmlns:wp="http://schemas.openxmlformats.org/drawingml/2006/wordprocessingDrawing" xmlns:r="http://schemas.openxmlformats.org/officeDocument/2006/relationships" xmlns:w14="http://schemas.microsoft.com/office/word/2010/wordml">
-              <w:rPr>
-                <w:rFonts w:ascii="Arial" w:hAnsi="Arial" w:eastAsia="Arial" w:cs="Arial"/>
-                <w:sz w:val="22"/>
-                <w:szCs w:val="22"/>
-                <w:color w:val="000000"/>
-              </w:rPr>
-              <w:t xml:space="preserve">primary length, primary width</w:t>
-            </w:r>
-          </w:p>
-        </w:tc>
-        <w:tc>
-          <w:tcPr>
-            <w:tcBorders/>
-            <w:shd w:val="clear" w:color="auto" w:fill="FFFFFF"/>
-            <w:tcMar>
-              <w:top w:w="0" w:type="dxa"/>
-              <w:bottom w:w="0" w:type="dxa"/>
-              <w:left w:w="0" w:type="dxa"/>
-              <w:right w:w="0" w:type="dxa"/>
-            </w:tcMar>
-            <w:vAlign w:val="center"/>
-          </w:tcPr>
-          <w:p>
-            <w:pPr>
-              <w:jc w:val="center"/>
-              <w:spacing w:after="60" w:before="60" w:line="240"/>
-              <w:ind w:firstLine="0" w:left="60" w:right="60"/>
-            </w:pPr>
-            <w:r xmlns:w="http://schemas.openxmlformats.org/wordprocessingml/2006/main" xmlns:wp="http://schemas.openxmlformats.org/drawingml/2006/wordprocessingDrawing" xmlns:r="http://schemas.openxmlformats.org/officeDocument/2006/relationships" xmlns:w14="http://schemas.microsoft.com/office/word/2010/wordml">
-              <w:rPr>
-                <w:rFonts w:ascii="Arial" w:hAnsi="Arial" w:eastAsia="Arial" w:cs="Arial"/>
-                <w:sz w:val="22"/>
-                <w:szCs w:val="22"/>
-                <w:color w:val="000000"/>
-              </w:rPr>
-              <w:t xml:space="preserve">96</w:t>
-            </w:r>
-          </w:p>
-        </w:tc>
-        <w:tc>
-          <w:tcPr>
-            <w:tcBorders/>
-            <w:shd w:val="clear" w:color="auto" w:fill="FFFFFF"/>
-            <w:tcMar>
-              <w:top w:w="0" w:type="dxa"/>
-              <w:bottom w:w="0" w:type="dxa"/>
-              <w:left w:w="0" w:type="dxa"/>
-              <w:right w:w="0" w:type="dxa"/>
-            </w:tcMar>
-            <w:vAlign w:val="center"/>
-          </w:tcPr>
-          <w:p>
-            <w:pPr>
-              <w:jc w:val="center"/>
-              <w:spacing w:after="60" w:before="60" w:line="240"/>
-              <w:ind w:firstLine="0" w:left="60" w:right="60"/>
-            </w:pPr>
-            <w:r xmlns:w="http://schemas.openxmlformats.org/wordprocessingml/2006/main" xmlns:wp="http://schemas.openxmlformats.org/drawingml/2006/wordprocessingDrawing" xmlns:r="http://schemas.openxmlformats.org/officeDocument/2006/relationships" xmlns:w14="http://schemas.microsoft.com/office/word/2010/wordml">
-              <w:rPr>
-                <w:rFonts w:ascii="Arial" w:hAnsi="Arial" w:eastAsia="Arial" w:cs="Arial"/>
-                <w:sz w:val="22"/>
-                <w:szCs w:val="22"/>
-                <w:color w:val="000000"/>
-              </w:rPr>
-              <w:t xml:space="preserve">262</w:t>
-            </w:r>
-          </w:p>
-        </w:tc>
-        <w:tc>
-          <w:tcPr>
-            <w:tcBorders/>
-            <w:shd w:val="clear" w:color="auto" w:fill="FFFFFF"/>
-            <w:tcMar>
-              <w:top w:w="0" w:type="dxa"/>
-              <w:bottom w:w="0" w:type="dxa"/>
-              <w:left w:w="0" w:type="dxa"/>
-              <w:right w:w="0" w:type="dxa"/>
-            </w:tcMar>
-            <w:vAlign w:val="center"/>
-          </w:tcPr>
-          <w:p>
-            <w:pPr>
-              <w:jc w:val="center"/>
-              <w:spacing w:after="60" w:before="60" w:line="240"/>
-              <w:ind w:firstLine="0" w:left="60" w:right="60"/>
-            </w:pPr>
-            <w:r xmlns:w="http://schemas.openxmlformats.org/wordprocessingml/2006/main" xmlns:wp="http://schemas.openxmlformats.org/drawingml/2006/wordprocessingDrawing" xmlns:r="http://schemas.openxmlformats.org/officeDocument/2006/relationships" xmlns:w14="http://schemas.microsoft.com/office/word/2010/wordml">
-              <w:rPr>
-                <w:rFonts w:ascii="Arial" w:hAnsi="Arial" w:eastAsia="Arial" w:cs="Arial"/>
-                <w:sz w:val="22"/>
-                <w:szCs w:val="22"/>
-                <w:color w:val="000000"/>
-              </w:rPr>
-              <w:t xml:space="preserve">536</w:t>
-            </w:r>
-          </w:p>
-        </w:tc>
-      </w:tr>
-      <w:tr>
-        <w:trPr>
-          <w:cantSplit/>
-          <w:trHeight w:val="360" w:hRule="auto"/>
-        </w:trPr>
-        <w:tc>
-          <w:tcPr>
-            <w:tcBorders/>
-            <w:shd w:val="clear" w:color="auto" w:fill="EFEFEF"/>
-            <w:tcMar>
-              <w:top w:w="0" w:type="dxa"/>
-              <w:bottom w:w="0" w:type="dxa"/>
-              <w:left w:w="0" w:type="dxa"/>
-              <w:right w:w="0" w:type="dxa"/>
-            </w:tcMar>
-            <w:vAlign w:val="center"/>
-          </w:tcPr>
-          <w:p>
-            <w:pPr>
-              <w:jc w:val="center"/>
-              <w:spacing w:after="60" w:before="60" w:line="240"/>
-              <w:ind w:firstLine="0" w:left="60" w:right="60"/>
-            </w:pPr>
-            <w:r xmlns:w="http://schemas.openxmlformats.org/wordprocessingml/2006/main" xmlns:wp="http://schemas.openxmlformats.org/drawingml/2006/wordprocessingDrawing" xmlns:r="http://schemas.openxmlformats.org/officeDocument/2006/relationships" xmlns:w14="http://schemas.microsoft.com/office/word/2010/wordml">
-              <w:rPr>
-                <w:rFonts w:ascii="Arial" w:hAnsi="Arial" w:eastAsia="Arial" w:cs="Arial"/>
-                <w:sz w:val="22"/>
-                <w:szCs w:val="22"/>
-                <w:color w:val="000000"/>
-              </w:rPr>
-              <w:t xml:space="preserve">Bulb/pneomatocyst</w:t>
-            </w:r>
-          </w:p>
-        </w:tc>
-        <w:tc>
-          <w:tcPr>
-            <w:tcBorders/>
-            <w:shd w:val="clear" w:color="auto" w:fill="EFEFEF"/>
-            <w:tcMar>
-              <w:top w:w="0" w:type="dxa"/>
-              <w:bottom w:w="0" w:type="dxa"/>
-              <w:left w:w="0" w:type="dxa"/>
-              <w:right w:w="0" w:type="dxa"/>
-            </w:tcMar>
-            <w:vAlign w:val="center"/>
-          </w:tcPr>
-          <w:p>
-            <w:pPr>
-              <w:jc w:val="center"/>
-              <w:spacing w:after="60" w:before="60" w:line="240"/>
-              <w:ind w:firstLine="0" w:left="60" w:right="60"/>
-            </w:pPr>
-            <w:r xmlns:w="http://schemas.openxmlformats.org/wordprocessingml/2006/main" xmlns:wp="http://schemas.openxmlformats.org/drawingml/2006/wordprocessingDrawing" xmlns:r="http://schemas.openxmlformats.org/officeDocument/2006/relationships" xmlns:w14="http://schemas.microsoft.com/office/word/2010/wordml">
-              <w:rPr>
-                <w:rFonts w:ascii="Arial" w:hAnsi="Arial" w:eastAsia="Arial" w:cs="Arial"/>
-                <w:sz w:val="22"/>
-                <w:szCs w:val="22"/>
-                <w:color w:val="000000"/>
-              </w:rPr>
-              <w:t xml:space="preserve">Capsule</w:t>
-            </w:r>
-          </w:p>
-        </w:tc>
-        <w:tc>
-          <w:tcPr>
-            <w:tcBorders/>
-            <w:shd w:val="clear" w:color="auto" w:fill="EFEFEF"/>
-            <w:tcMar>
-              <w:top w:w="0" w:type="dxa"/>
-              <w:bottom w:w="0" w:type="dxa"/>
-              <w:left w:w="0" w:type="dxa"/>
-              <w:right w:w="0" w:type="dxa"/>
-            </w:tcMar>
-            <w:vAlign w:val="center"/>
-          </w:tcPr>
-          <w:p>
-            <w:pPr>
-              <w:jc w:val="center"/>
-              <w:spacing w:after="60" w:before="60" w:line="240"/>
-              <w:ind w:firstLine="0" w:left="60" w:right="60"/>
-            </w:pPr>
-            <w:r xmlns:w="http://schemas.openxmlformats.org/wordprocessingml/2006/main" xmlns:wp="http://schemas.openxmlformats.org/drawingml/2006/wordprocessingDrawing" xmlns:r="http://schemas.openxmlformats.org/officeDocument/2006/relationships" xmlns:w14="http://schemas.microsoft.com/office/word/2010/wordml">
-              <w:rPr>
-                <w:rFonts w:ascii="Arial" w:hAnsi="Arial" w:eastAsia="Arial" w:cs="Arial"/>
-                <w:sz w:val="22"/>
-                <w:szCs w:val="22"/>
-                <w:color w:val="000000"/>
-              </w:rPr>
-              <w:t xml:space="preserve">Ac = 4?r2 + 2?rh</w:t>
-            </w:r>
-          </w:p>
-        </w:tc>
-        <w:tc>
-          <w:tcPr>
-            <w:tcBorders/>
-            <w:shd w:val="clear" w:color="auto" w:fill="EFEFEF"/>
-            <w:tcMar>
-              <w:top w:w="0" w:type="dxa"/>
-              <w:bottom w:w="0" w:type="dxa"/>
-              <w:left w:w="0" w:type="dxa"/>
-              <w:right w:w="0" w:type="dxa"/>
-            </w:tcMar>
-            <w:vAlign w:val="center"/>
-          </w:tcPr>
-          <w:p>
-            <w:pPr>
-              <w:jc w:val="center"/>
-              <w:spacing w:after="60" w:before="60" w:line="240"/>
-              <w:ind w:firstLine="0" w:left="60" w:right="60"/>
-            </w:pPr>
-            <w:r xmlns:w="http://schemas.openxmlformats.org/wordprocessingml/2006/main" xmlns:wp="http://schemas.openxmlformats.org/drawingml/2006/wordprocessingDrawing" xmlns:r="http://schemas.openxmlformats.org/officeDocument/2006/relationships" xmlns:w14="http://schemas.microsoft.com/office/word/2010/wordml">
-              <w:rPr>
-                <w:rFonts w:ascii="Arial" w:hAnsi="Arial" w:eastAsia="Arial" w:cs="Arial"/>
-                <w:sz w:val="22"/>
-                <w:szCs w:val="22"/>
-                <w:color w:val="000000"/>
-              </w:rPr>
-              <w:t xml:space="preserve">bulb length*, bulb base radius*</w:t>
-            </w:r>
-          </w:p>
-        </w:tc>
-        <w:tc>
-          <w:tcPr>
-            <w:tcBorders/>
-            <w:shd w:val="clear" w:color="auto" w:fill="EFEFEF"/>
-            <w:tcMar>
-              <w:top w:w="0" w:type="dxa"/>
-              <w:bottom w:w="0" w:type="dxa"/>
-              <w:left w:w="0" w:type="dxa"/>
-              <w:right w:w="0" w:type="dxa"/>
-            </w:tcMar>
-            <w:vAlign w:val="center"/>
-          </w:tcPr>
-          <w:p>
-            <w:pPr>
-              <w:jc w:val="center"/>
-              <w:spacing w:after="60" w:before="60" w:line="240"/>
-              <w:ind w:firstLine="0" w:left="60" w:right="60"/>
-            </w:pPr>
-            <w:r xmlns:w="http://schemas.openxmlformats.org/wordprocessingml/2006/main" xmlns:wp="http://schemas.openxmlformats.org/drawingml/2006/wordprocessingDrawing" xmlns:r="http://schemas.openxmlformats.org/officeDocument/2006/relationships" xmlns:w14="http://schemas.microsoft.com/office/word/2010/wordml">
-              <w:rPr>
-                <w:rFonts w:ascii="Arial" w:hAnsi="Arial" w:eastAsia="Arial" w:cs="Arial"/>
-                <w:sz w:val="22"/>
-                <w:szCs w:val="22"/>
-                <w:color w:val="000000"/>
-              </w:rPr>
-              <w:t xml:space="preserve">628</w:t>
-            </w:r>
-          </w:p>
-        </w:tc>
-        <w:tc>
-          <w:tcPr>
-            <w:tcBorders/>
-            <w:shd w:val="clear" w:color="auto" w:fill="EFEFEF"/>
-            <w:tcMar>
-              <w:top w:w="0" w:type="dxa"/>
-              <w:bottom w:w="0" w:type="dxa"/>
-              <w:left w:w="0" w:type="dxa"/>
-              <w:right w:w="0" w:type="dxa"/>
-            </w:tcMar>
-            <w:vAlign w:val="center"/>
-          </w:tcPr>
-          <w:p>
-            <w:pPr>
-              <w:jc w:val="center"/>
-              <w:spacing w:after="60" w:before="60" w:line="240"/>
-              <w:ind w:firstLine="0" w:left="60" w:right="60"/>
-            </w:pPr>
-            <w:r xmlns:w="http://schemas.openxmlformats.org/wordprocessingml/2006/main" xmlns:wp="http://schemas.openxmlformats.org/drawingml/2006/wordprocessingDrawing" xmlns:r="http://schemas.openxmlformats.org/officeDocument/2006/relationships" xmlns:w14="http://schemas.microsoft.com/office/word/2010/wordml">
-              <w:rPr>
-                <w:rFonts w:ascii="Arial" w:hAnsi="Arial" w:eastAsia="Arial" w:cs="Arial"/>
-                <w:sz w:val="22"/>
-                <w:szCs w:val="22"/>
-                <w:color w:val="000000"/>
-              </w:rPr>
-              <w:t xml:space="preserve">628</w:t>
-            </w:r>
-          </w:p>
-        </w:tc>
-        <w:tc>
-          <w:tcPr>
-            <w:tcBorders/>
-            <w:shd w:val="clear" w:color="auto" w:fill="EFEFEF"/>
-            <w:tcMar>
-              <w:top w:w="0" w:type="dxa"/>
-              <w:bottom w:w="0" w:type="dxa"/>
-              <w:left w:w="0" w:type="dxa"/>
-              <w:right w:w="0" w:type="dxa"/>
-            </w:tcMar>
-            <w:vAlign w:val="center"/>
-          </w:tcPr>
-          <w:p>
-            <w:pPr>
-              <w:jc w:val="center"/>
-              <w:spacing w:after="60" w:before="60" w:line="240"/>
-              <w:ind w:firstLine="0" w:left="60" w:right="60"/>
-            </w:pPr>
-            <w:r xmlns:w="http://schemas.openxmlformats.org/wordprocessingml/2006/main" xmlns:wp="http://schemas.openxmlformats.org/drawingml/2006/wordprocessingDrawing" xmlns:r="http://schemas.openxmlformats.org/officeDocument/2006/relationships" xmlns:w14="http://schemas.microsoft.com/office/word/2010/wordml">
-              <w:rPr>
-                <w:rFonts w:ascii="Arial" w:hAnsi="Arial" w:eastAsia="Arial" w:cs="Arial"/>
-                <w:sz w:val="22"/>
-                <w:szCs w:val="22"/>
-                <w:color w:val="000000"/>
-              </w:rPr>
-              <w:t xml:space="preserve">628</w:t>
-            </w:r>
-          </w:p>
-        </w:tc>
-      </w:tr>
-      <w:tr>
-        <w:trPr>
-          <w:cantSplit/>
-          <w:trHeight w:val="360" w:hRule="auto"/>
-        </w:trPr>
-        <w:tc>
-          <w:tcPr>
-            <w:tcBorders/>
-            <w:shd w:val="clear" w:color="auto" w:fill="FFFFFF"/>
-            <w:tcMar>
-              <w:top w:w="0" w:type="dxa"/>
-              <w:bottom w:w="0" w:type="dxa"/>
-              <w:left w:w="0" w:type="dxa"/>
-              <w:right w:w="0" w:type="dxa"/>
-            </w:tcMar>
-            <w:vAlign w:val="center"/>
-          </w:tcPr>
-          <w:p>
-            <w:pPr>
-              <w:jc w:val="center"/>
-              <w:spacing w:after="60" w:before="60" w:line="240"/>
-              <w:ind w:firstLine="0" w:left="60" w:right="60"/>
-            </w:pPr>
-            <w:r xmlns:w="http://schemas.openxmlformats.org/wordprocessingml/2006/main" xmlns:wp="http://schemas.openxmlformats.org/drawingml/2006/wordprocessingDrawing" xmlns:r="http://schemas.openxmlformats.org/officeDocument/2006/relationships" xmlns:w14="http://schemas.microsoft.com/office/word/2010/wordml">
-              <w:rPr>
-                <w:rFonts w:ascii="Arial" w:hAnsi="Arial" w:eastAsia="Arial" w:cs="Arial"/>
-                <w:sz w:val="22"/>
-                <w:szCs w:val="22"/>
-                <w:color w:val="000000"/>
-              </w:rPr>
-              <w:t xml:space="preserve">Stipe</w:t>
-            </w:r>
-          </w:p>
-        </w:tc>
-        <w:tc>
-          <w:tcPr>
-            <w:tcBorders/>
-            <w:shd w:val="clear" w:color="auto" w:fill="FFFFFF"/>
-            <w:tcMar>
-              <w:top w:w="0" w:type="dxa"/>
-              <w:bottom w:w="0" w:type="dxa"/>
-              <w:left w:w="0" w:type="dxa"/>
-              <w:right w:w="0" w:type="dxa"/>
-            </w:tcMar>
-            <w:vAlign w:val="center"/>
-          </w:tcPr>
-          <w:p>
-            <w:pPr>
-              <w:jc w:val="center"/>
-              <w:spacing w:after="60" w:before="60" w:line="240"/>
-              <w:ind w:firstLine="0" w:left="60" w:right="60"/>
-            </w:pPr>
-            <w:r xmlns:w="http://schemas.openxmlformats.org/wordprocessingml/2006/main" xmlns:wp="http://schemas.openxmlformats.org/drawingml/2006/wordprocessingDrawing" xmlns:r="http://schemas.openxmlformats.org/officeDocument/2006/relationships" xmlns:w14="http://schemas.microsoft.com/office/word/2010/wordml">
-              <w:rPr>
-                <w:rFonts w:ascii="Arial" w:hAnsi="Arial" w:eastAsia="Arial" w:cs="Arial"/>
-                <w:sz w:val="22"/>
-                <w:szCs w:val="22"/>
-                <w:color w:val="000000"/>
-              </w:rPr>
-              <w:t xml:space="preserve">Cylinder</w:t>
-            </w:r>
-          </w:p>
-        </w:tc>
-        <w:tc>
-          <w:tcPr>
-            <w:tcBorders/>
-            <w:shd w:val="clear" w:color="auto" w:fill="FFFFFF"/>
-            <w:tcMar>
-              <w:top w:w="0" w:type="dxa"/>
-              <w:bottom w:w="0" w:type="dxa"/>
-              <w:left w:w="0" w:type="dxa"/>
-              <w:right w:w="0" w:type="dxa"/>
-            </w:tcMar>
-            <w:vAlign w:val="center"/>
-          </w:tcPr>
-          <w:p>
-            <w:pPr>
-              <w:jc w:val="center"/>
-              <w:spacing w:after="60" w:before="60" w:line="240"/>
-              <w:ind w:firstLine="0" w:left="60" w:right="60"/>
-            </w:pPr>
-            <w:r xmlns:w="http://schemas.openxmlformats.org/wordprocessingml/2006/main" xmlns:wp="http://schemas.openxmlformats.org/drawingml/2006/wordprocessingDrawing" xmlns:r="http://schemas.openxmlformats.org/officeDocument/2006/relationships" xmlns:w14="http://schemas.microsoft.com/office/word/2010/wordml">
-              <w:rPr>
-                <w:rFonts w:ascii="Arial" w:hAnsi="Arial" w:eastAsia="Arial" w:cs="Arial"/>
-                <w:sz w:val="22"/>
-                <w:szCs w:val="22"/>
-                <w:color w:val="000000"/>
-              </w:rPr>
-              <w:t xml:space="preserve">Ac = 2?r(r + h)</w:t>
-            </w:r>
-          </w:p>
-        </w:tc>
-        <w:tc>
-          <w:tcPr>
-            <w:tcBorders/>
-            <w:shd w:val="clear" w:color="auto" w:fill="FFFFFF"/>
-            <w:tcMar>
-              <w:top w:w="0" w:type="dxa"/>
-              <w:bottom w:w="0" w:type="dxa"/>
-              <w:left w:w="0" w:type="dxa"/>
-              <w:right w:w="0" w:type="dxa"/>
-            </w:tcMar>
-            <w:vAlign w:val="center"/>
-          </w:tcPr>
-          <w:p>
-            <w:pPr>
-              <w:jc w:val="center"/>
-              <w:spacing w:after="60" w:before="60" w:line="240"/>
-              <w:ind w:firstLine="0" w:left="60" w:right="60"/>
-            </w:pPr>
-            <w:r xmlns:w="http://schemas.openxmlformats.org/wordprocessingml/2006/main" xmlns:wp="http://schemas.openxmlformats.org/drawingml/2006/wordprocessingDrawing" xmlns:r="http://schemas.openxmlformats.org/officeDocument/2006/relationships" xmlns:w14="http://schemas.microsoft.com/office/word/2010/wordml">
-              <w:rPr>
-                <w:rFonts w:ascii="Arial" w:hAnsi="Arial" w:eastAsia="Arial" w:cs="Arial"/>
-                <w:sz w:val="22"/>
-                <w:szCs w:val="22"/>
-                <w:color w:val="000000"/>
-              </w:rPr>
-              <w:t xml:space="preserve">stipe radius from stipe circumference, stipe length</w:t>
-            </w:r>
-          </w:p>
-        </w:tc>
-        <w:tc>
-          <w:tcPr>
-            <w:tcBorders/>
-            <w:shd w:val="clear" w:color="auto" w:fill="FFFFFF"/>
-            <w:tcMar>
-              <w:top w:w="0" w:type="dxa"/>
-              <w:bottom w:w="0" w:type="dxa"/>
-              <w:left w:w="0" w:type="dxa"/>
-              <w:right w:w="0" w:type="dxa"/>
-            </w:tcMar>
-            <w:vAlign w:val="center"/>
-          </w:tcPr>
-          <w:p>
-            <w:pPr>
-              <w:jc w:val="center"/>
-              <w:spacing w:after="60" w:before="60" w:line="240"/>
-              <w:ind w:firstLine="0" w:left="60" w:right="60"/>
-            </w:pPr>
-            <w:r xmlns:w="http://schemas.openxmlformats.org/wordprocessingml/2006/main" xmlns:wp="http://schemas.openxmlformats.org/drawingml/2006/wordprocessingDrawing" xmlns:r="http://schemas.openxmlformats.org/officeDocument/2006/relationships" xmlns:w14="http://schemas.microsoft.com/office/word/2010/wordml">
-              <w:rPr>
-                <w:rFonts w:ascii="Arial" w:hAnsi="Arial" w:eastAsia="Arial" w:cs="Arial"/>
-                <w:sz w:val="22"/>
-                <w:szCs w:val="22"/>
-                <w:color w:val="000000"/>
-              </w:rPr>
-              <w:t xml:space="preserve">9,797</w:t>
-            </w:r>
-          </w:p>
-        </w:tc>
-        <w:tc>
-          <w:tcPr>
-            <w:tcBorders/>
-            <w:shd w:val="clear" w:color="auto" w:fill="FFFFFF"/>
-            <w:tcMar>
-              <w:top w:w="0" w:type="dxa"/>
-              <w:bottom w:w="0" w:type="dxa"/>
-              <w:left w:w="0" w:type="dxa"/>
-              <w:right w:w="0" w:type="dxa"/>
-            </w:tcMar>
-            <w:vAlign w:val="center"/>
-          </w:tcPr>
-          <w:p>
-            <w:pPr>
-              <w:jc w:val="center"/>
-              <w:spacing w:after="60" w:before="60" w:line="240"/>
-              <w:ind w:firstLine="0" w:left="60" w:right="60"/>
-            </w:pPr>
-            <w:r xmlns:w="http://schemas.openxmlformats.org/wordprocessingml/2006/main" xmlns:wp="http://schemas.openxmlformats.org/drawingml/2006/wordprocessingDrawing" xmlns:r="http://schemas.openxmlformats.org/officeDocument/2006/relationships" xmlns:w14="http://schemas.microsoft.com/office/word/2010/wordml">
-              <w:rPr>
-                <w:rFonts w:ascii="Arial" w:hAnsi="Arial" w:eastAsia="Arial" w:cs="Arial"/>
-                <w:sz w:val="22"/>
-                <w:szCs w:val="22"/>
-                <w:color w:val="000000"/>
-              </w:rPr>
-              <w:t xml:space="preserve">19,338</w:t>
-            </w:r>
-          </w:p>
-        </w:tc>
-        <w:tc>
-          <w:tcPr>
-            <w:tcBorders/>
-            <w:shd w:val="clear" w:color="auto" w:fill="FFFFFF"/>
-            <w:tcMar>
-              <w:top w:w="0" w:type="dxa"/>
-              <w:bottom w:w="0" w:type="dxa"/>
-              <w:left w:w="0" w:type="dxa"/>
-              <w:right w:w="0" w:type="dxa"/>
-            </w:tcMar>
-            <w:vAlign w:val="center"/>
-          </w:tcPr>
-          <w:p>
-            <w:pPr>
-              <w:jc w:val="center"/>
-              <w:spacing w:after="60" w:before="60" w:line="240"/>
-              <w:ind w:firstLine="0" w:left="60" w:right="60"/>
-            </w:pPr>
-            <w:r xmlns:w="http://schemas.openxmlformats.org/wordprocessingml/2006/main" xmlns:wp="http://schemas.openxmlformats.org/drawingml/2006/wordprocessingDrawing" xmlns:r="http://schemas.openxmlformats.org/officeDocument/2006/relationships" xmlns:w14="http://schemas.microsoft.com/office/word/2010/wordml">
-              <w:rPr>
-                <w:rFonts w:ascii="Arial" w:hAnsi="Arial" w:eastAsia="Arial" w:cs="Arial"/>
-                <w:sz w:val="22"/>
-                <w:szCs w:val="22"/>
-                <w:color w:val="000000"/>
-              </w:rPr>
-              <w:t xml:space="preserve">34,273</w:t>
-            </w:r>
-          </w:p>
-        </w:tc>
-      </w:tr>
-      <w:tr>
-        <w:trPr>
-          <w:cantSplit/>
-          <w:trHeight w:val="360" w:hRule="auto"/>
-        </w:trPr>
-        <w:tc>
-          <w:tcPr>
-            <w:tcBorders/>
-            <w:shd w:val="clear" w:color="auto" w:fill="EFEFEF"/>
-            <w:tcMar>
-              <w:top w:w="0" w:type="dxa"/>
-              <w:bottom w:w="0" w:type="dxa"/>
-              <w:left w:w="0" w:type="dxa"/>
-              <w:right w:w="0" w:type="dxa"/>
-            </w:tcMar>
-            <w:vAlign w:val="center"/>
-          </w:tcPr>
-          <w:p>
-            <w:pPr>
-              <w:jc w:val="center"/>
-              <w:spacing w:after="60" w:before="60" w:line="240"/>
-              <w:ind w:firstLine="0" w:left="60" w:right="60"/>
-            </w:pPr>
-            <w:r xmlns:w="http://schemas.openxmlformats.org/wordprocessingml/2006/main" xmlns:wp="http://schemas.openxmlformats.org/drawingml/2006/wordprocessingDrawing" xmlns:r="http://schemas.openxmlformats.org/officeDocument/2006/relationships" xmlns:w14="http://schemas.microsoft.com/office/word/2010/wordml">
-              <w:rPr>
-                <w:rFonts w:ascii="Arial" w:hAnsi="Arial" w:eastAsia="Arial" w:cs="Arial"/>
-                <w:sz w:val="22"/>
-                <w:szCs w:val="22"/>
-                <w:color w:val="000000"/>
-              </w:rPr>
-              <w:t xml:space="preserve">Holdfast area</w:t>
-            </w:r>
-          </w:p>
-        </w:tc>
-        <w:tc>
-          <w:tcPr>
-            <w:tcBorders/>
-            <w:shd w:val="clear" w:color="auto" w:fill="EFEFEF"/>
-            <w:tcMar>
-              <w:top w:w="0" w:type="dxa"/>
-              <w:bottom w:w="0" w:type="dxa"/>
-              <w:left w:w="0" w:type="dxa"/>
-              <w:right w:w="0" w:type="dxa"/>
-            </w:tcMar>
-            <w:vAlign w:val="center"/>
-          </w:tcPr>
-          <w:p>
-            <w:pPr>
-              <w:jc w:val="center"/>
-              <w:spacing w:after="60" w:before="60" w:line="240"/>
-              <w:ind w:firstLine="0" w:left="60" w:right="60"/>
-            </w:pPr>
-            <w:r xmlns:w="http://schemas.openxmlformats.org/wordprocessingml/2006/main" xmlns:wp="http://schemas.openxmlformats.org/drawingml/2006/wordprocessingDrawing" xmlns:r="http://schemas.openxmlformats.org/officeDocument/2006/relationships" xmlns:w14="http://schemas.microsoft.com/office/word/2010/wordml">
-              <w:rPr>
-                <w:rFonts w:ascii="Arial" w:hAnsi="Arial" w:eastAsia="Arial" w:cs="Arial"/>
-                <w:sz w:val="22"/>
-                <w:szCs w:val="22"/>
-                <w:color w:val="000000"/>
-              </w:rPr>
-              <w:t xml:space="preserve">Conical frustrum</w:t>
-            </w:r>
-          </w:p>
-        </w:tc>
-        <w:tc>
-          <w:tcPr>
-            <w:tcBorders/>
-            <w:shd w:val="clear" w:color="auto" w:fill="EFEFEF"/>
-            <w:tcMar>
-              <w:top w:w="0" w:type="dxa"/>
-              <w:bottom w:w="0" w:type="dxa"/>
-              <w:left w:w="0" w:type="dxa"/>
-              <w:right w:w="0" w:type="dxa"/>
-            </w:tcMar>
-            <w:vAlign w:val="center"/>
-          </w:tcPr>
-          <w:p>
-            <w:pPr>
-              <w:jc w:val="center"/>
-              <w:spacing w:after="60" w:before="60" w:line="240"/>
-              <w:ind w:firstLine="0" w:left="60" w:right="60"/>
-            </w:pPr>
-            <w:r xmlns:w="http://schemas.openxmlformats.org/wordprocessingml/2006/main" xmlns:wp="http://schemas.openxmlformats.org/drawingml/2006/wordprocessingDrawing" xmlns:r="http://schemas.openxmlformats.org/officeDocument/2006/relationships" xmlns:w14="http://schemas.microsoft.com/office/word/2010/wordml">
-              <w:rPr>
-                <w:rFonts w:ascii="Arial" w:hAnsi="Arial" w:eastAsia="Arial" w:cs="Arial"/>
-                <w:sz w:val="22"/>
-                <w:szCs w:val="22"/>
-                <w:color w:val="000000"/>
-              </w:rPr>
-              <w:t xml:space="preserve">Ac = ?(R2 + r2) + ?(R+r)?(R-r)2 + h2</w:t>
-            </w:r>
-          </w:p>
-        </w:tc>
-        <w:tc>
-          <w:tcPr>
-            <w:tcBorders/>
-            <w:shd w:val="clear" w:color="auto" w:fill="EFEFEF"/>
-            <w:tcMar>
-              <w:top w:w="0" w:type="dxa"/>
-              <w:bottom w:w="0" w:type="dxa"/>
-              <w:left w:w="0" w:type="dxa"/>
-              <w:right w:w="0" w:type="dxa"/>
-            </w:tcMar>
-            <w:vAlign w:val="center"/>
-          </w:tcPr>
-          <w:p>
-            <w:pPr>
-              <w:jc w:val="center"/>
-              <w:spacing w:after="60" w:before="60" w:line="240"/>
-              <w:ind w:firstLine="0" w:left="60" w:right="60"/>
-            </w:pPr>
-            <w:r xmlns:w="http://schemas.openxmlformats.org/wordprocessingml/2006/main" xmlns:wp="http://schemas.openxmlformats.org/drawingml/2006/wordprocessingDrawing" xmlns:r="http://schemas.openxmlformats.org/officeDocument/2006/relationships" xmlns:w14="http://schemas.microsoft.com/office/word/2010/wordml">
-              <w:rPr>
-                <w:rFonts w:ascii="Arial" w:hAnsi="Arial" w:eastAsia="Arial" w:cs="Arial"/>
-                <w:sz w:val="22"/>
-                <w:szCs w:val="22"/>
-                <w:color w:val="000000"/>
-              </w:rPr>
-              <w:t xml:space="preserve">top radius*, bottom radius*, height*</w:t>
-            </w:r>
-          </w:p>
-        </w:tc>
-        <w:tc>
-          <w:tcPr>
-            <w:tcBorders/>
-            <w:shd w:val="clear" w:color="auto" w:fill="EFEFEF"/>
-            <w:tcMar>
-              <w:top w:w="0" w:type="dxa"/>
-              <w:bottom w:w="0" w:type="dxa"/>
-              <w:left w:w="0" w:type="dxa"/>
-              <w:right w:w="0" w:type="dxa"/>
-            </w:tcMar>
-            <w:vAlign w:val="center"/>
-          </w:tcPr>
-          <w:p>
-            <w:pPr>
-              <w:jc w:val="center"/>
-              <w:spacing w:after="60" w:before="60" w:line="240"/>
-              <w:ind w:firstLine="0" w:left="60" w:right="60"/>
-            </w:pPr>
-            <w:r xmlns:w="http://schemas.openxmlformats.org/wordprocessingml/2006/main" xmlns:wp="http://schemas.openxmlformats.org/drawingml/2006/wordprocessingDrawing" xmlns:r="http://schemas.openxmlformats.org/officeDocument/2006/relationships" xmlns:w14="http://schemas.microsoft.com/office/word/2010/wordml">
-              <w:rPr>
-                <w:rFonts w:ascii="Arial" w:hAnsi="Arial" w:eastAsia="Arial" w:cs="Arial"/>
-                <w:sz w:val="22"/>
-                <w:szCs w:val="22"/>
-                <w:color w:val="000000"/>
-              </w:rPr>
-              <w:t xml:space="preserve">640</w:t>
-            </w:r>
-          </w:p>
-        </w:tc>
-        <w:tc>
-          <w:tcPr>
-            <w:tcBorders/>
-            <w:shd w:val="clear" w:color="auto" w:fill="EFEFEF"/>
-            <w:tcMar>
-              <w:top w:w="0" w:type="dxa"/>
-              <w:bottom w:w="0" w:type="dxa"/>
-              <w:left w:w="0" w:type="dxa"/>
-              <w:right w:w="0" w:type="dxa"/>
-            </w:tcMar>
-            <w:vAlign w:val="center"/>
-          </w:tcPr>
-          <w:p>
-            <w:pPr>
-              <w:jc w:val="center"/>
-              <w:spacing w:after="60" w:before="60" w:line="240"/>
-              <w:ind w:firstLine="0" w:left="60" w:right="60"/>
-            </w:pPr>
-            <w:r xmlns:w="http://schemas.openxmlformats.org/wordprocessingml/2006/main" xmlns:wp="http://schemas.openxmlformats.org/drawingml/2006/wordprocessingDrawing" xmlns:r="http://schemas.openxmlformats.org/officeDocument/2006/relationships" xmlns:w14="http://schemas.microsoft.com/office/word/2010/wordml">
-              <w:rPr>
-                <w:rFonts w:ascii="Arial" w:hAnsi="Arial" w:eastAsia="Arial" w:cs="Arial"/>
-                <w:sz w:val="22"/>
-                <w:szCs w:val="22"/>
-                <w:color w:val="000000"/>
-              </w:rPr>
-              <w:t xml:space="preserve">640</w:t>
-            </w:r>
-          </w:p>
-        </w:tc>
-        <w:tc>
-          <w:tcPr>
-            <w:tcBorders/>
-            <w:shd w:val="clear" w:color="auto" w:fill="EFEFEF"/>
-            <w:tcMar>
-              <w:top w:w="0" w:type="dxa"/>
-              <w:bottom w:w="0" w:type="dxa"/>
-              <w:left w:w="0" w:type="dxa"/>
-              <w:right w:w="0" w:type="dxa"/>
-            </w:tcMar>
-            <w:vAlign w:val="center"/>
-          </w:tcPr>
-          <w:p>
-            <w:pPr>
-              <w:jc w:val="center"/>
-              <w:spacing w:after="60" w:before="60" w:line="240"/>
-              <w:ind w:firstLine="0" w:left="60" w:right="60"/>
-            </w:pPr>
-            <w:r xmlns:w="http://schemas.openxmlformats.org/wordprocessingml/2006/main" xmlns:wp="http://schemas.openxmlformats.org/drawingml/2006/wordprocessingDrawing" xmlns:r="http://schemas.openxmlformats.org/officeDocument/2006/relationships" xmlns:w14="http://schemas.microsoft.com/office/word/2010/wordml">
-              <w:rPr>
-                <w:rFonts w:ascii="Arial" w:hAnsi="Arial" w:eastAsia="Arial" w:cs="Arial"/>
-                <w:sz w:val="22"/>
-                <w:szCs w:val="22"/>
-                <w:color w:val="000000"/>
-              </w:rPr>
-              <w:t xml:space="preserve">640</w:t>
-            </w:r>
-          </w:p>
-        </w:tc>
-      </w:tr>
-      <w:tr>
-        <w:trPr>
-          <w:cantSplit/>
-          <w:trHeight w:val="360" w:hRule="auto"/>
-        </w:trPr>
-        <w:tc>
-          <w:tcPr>
-            <w:tcBorders/>
-            <w:shd w:val="clear" w:color="auto" w:fill="FFFFFF"/>
-            <w:tcMar>
-              <w:top w:w="0" w:type="dxa"/>
-              <w:bottom w:w="0" w:type="dxa"/>
-              <w:left w:w="0" w:type="dxa"/>
-              <w:right w:w="0" w:type="dxa"/>
-            </w:tcMar>
-            <w:vAlign w:val="center"/>
-          </w:tcPr>
-          <w:p>
-            <w:pPr>
-              <w:jc w:val="center"/>
-              <w:spacing w:after="60" w:before="60" w:line="240"/>
-              <w:ind w:firstLine="0" w:left="60" w:right="60"/>
-            </w:pPr>
-            <w:r xmlns:w="http://schemas.openxmlformats.org/wordprocessingml/2006/main" xmlns:wp="http://schemas.openxmlformats.org/drawingml/2006/wordprocessingDrawing" xmlns:r="http://schemas.openxmlformats.org/officeDocument/2006/relationships" xmlns:w14="http://schemas.microsoft.com/office/word/2010/wordml">
-              <w:rPr>
-                <w:rFonts w:ascii="Arial" w:hAnsi="Arial" w:eastAsia="Arial" w:cs="Arial"/>
-                <w:sz w:val="22"/>
-                <w:szCs w:val="22"/>
-                <w:color w:val="000000"/>
-              </w:rPr>
-              <w:t xml:space="preserve"/>
-            </w:r>
-          </w:p>
-        </w:tc>
-        <w:tc>
-          <w:tcPr>
-            <w:tcBorders/>
-            <w:shd w:val="clear" w:color="auto" w:fill="FFFFFF"/>
-            <w:tcMar>
-              <w:top w:w="0" w:type="dxa"/>
-              <w:bottom w:w="0" w:type="dxa"/>
-              <w:left w:w="0" w:type="dxa"/>
-              <w:right w:w="0" w:type="dxa"/>
-            </w:tcMar>
-            <w:vAlign w:val="center"/>
-          </w:tcPr>
-          <w:p>
-            <w:pPr>
-              <w:jc w:val="center"/>
-              <w:spacing w:after="60" w:before="60" w:line="240"/>
-              <w:ind w:firstLine="0" w:left="60" w:right="60"/>
-            </w:pPr>
-            <w:r xmlns:w="http://schemas.openxmlformats.org/wordprocessingml/2006/main" xmlns:wp="http://schemas.openxmlformats.org/drawingml/2006/wordprocessingDrawing" xmlns:r="http://schemas.openxmlformats.org/officeDocument/2006/relationships" xmlns:w14="http://schemas.microsoft.com/office/word/2010/wordml">
-              <w:rPr>
-                <w:rFonts w:ascii="Arial" w:hAnsi="Arial" w:eastAsia="Arial" w:cs="Arial"/>
-                <w:sz w:val="22"/>
-                <w:szCs w:val="22"/>
-                <w:color w:val="000000"/>
-              </w:rPr>
-              <w:t xml:space="preserve"/>
-            </w:r>
-          </w:p>
-        </w:tc>
-        <w:tc>
-          <w:tcPr>
-            <w:tcBorders/>
-            <w:shd w:val="clear" w:color="auto" w:fill="FFFFFF"/>
-            <w:tcMar>
-              <w:top w:w="0" w:type="dxa"/>
-              <w:bottom w:w="0" w:type="dxa"/>
-              <w:left w:w="0" w:type="dxa"/>
-              <w:right w:w="0" w:type="dxa"/>
-            </w:tcMar>
-            <w:vAlign w:val="center"/>
-          </w:tcPr>
-          <w:p>
-            <w:pPr>
-              <w:jc w:val="center"/>
-              <w:spacing w:after="60" w:before="60" w:line="240"/>
-              <w:ind w:firstLine="0" w:left="60" w:right="60"/>
-            </w:pPr>
-            <w:r xmlns:w="http://schemas.openxmlformats.org/wordprocessingml/2006/main" xmlns:wp="http://schemas.openxmlformats.org/drawingml/2006/wordprocessingDrawing" xmlns:r="http://schemas.openxmlformats.org/officeDocument/2006/relationships" xmlns:w14="http://schemas.microsoft.com/office/word/2010/wordml">
-              <w:rPr>
-                <w:rFonts w:ascii="Arial" w:hAnsi="Arial" w:eastAsia="Arial" w:cs="Arial"/>
-                <w:sz w:val="22"/>
-                <w:szCs w:val="22"/>
-                <w:color w:val="000000"/>
-              </w:rPr>
-              <w:t xml:space="preserve"/>
-            </w:r>
-          </w:p>
-        </w:tc>
-        <w:tc>
-          <w:tcPr>
-            <w:tcBorders/>
-            <w:shd w:val="clear" w:color="auto" w:fill="FFFFFF"/>
-            <w:tcMar>
-              <w:top w:w="0" w:type="dxa"/>
-              <w:bottom w:w="0" w:type="dxa"/>
-              <w:left w:w="0" w:type="dxa"/>
-              <w:right w:w="0" w:type="dxa"/>
-            </w:tcMar>
-            <w:vAlign w:val="center"/>
-          </w:tcPr>
-          <w:p>
-            <w:pPr>
-              <w:jc w:val="center"/>
-              <w:spacing w:after="60" w:before="60" w:line="240"/>
-              <w:ind w:firstLine="0" w:left="60" w:right="60"/>
-            </w:pPr>
-            <w:r xmlns:w="http://schemas.openxmlformats.org/wordprocessingml/2006/main" xmlns:wp="http://schemas.openxmlformats.org/drawingml/2006/wordprocessingDrawing" xmlns:r="http://schemas.openxmlformats.org/officeDocument/2006/relationships" xmlns:w14="http://schemas.microsoft.com/office/word/2010/wordml">
-              <w:rPr>
-                <w:rFonts w:ascii="Arial" w:hAnsi="Arial" w:eastAsia="Arial" w:cs="Arial"/>
-                <w:sz w:val="22"/>
-                <w:szCs w:val="22"/>
-                <w:color w:val="000000"/>
-              </w:rPr>
-              <w:t xml:space="preserve">Total Area (centimeters)</w:t>
-            </w:r>
-          </w:p>
-        </w:tc>
-        <w:tc>
-          <w:tcPr>
-            <w:tcBorders/>
-            <w:shd w:val="clear" w:color="auto" w:fill="FFFFFF"/>
-            <w:tcMar>
-              <w:top w:w="0" w:type="dxa"/>
-              <w:bottom w:w="0" w:type="dxa"/>
-              <w:left w:w="0" w:type="dxa"/>
-              <w:right w:w="0" w:type="dxa"/>
-            </w:tcMar>
-            <w:vAlign w:val="center"/>
-          </w:tcPr>
-          <w:p>
-            <w:pPr>
-              <w:jc w:val="center"/>
-              <w:spacing w:after="60" w:before="60" w:line="240"/>
-              <w:ind w:firstLine="0" w:left="60" w:right="60"/>
-            </w:pPr>
-            <w:r xmlns:w="http://schemas.openxmlformats.org/wordprocessingml/2006/main" xmlns:wp="http://schemas.openxmlformats.org/drawingml/2006/wordprocessingDrawing" xmlns:r="http://schemas.openxmlformats.org/officeDocument/2006/relationships" xmlns:w14="http://schemas.microsoft.com/office/word/2010/wordml">
-              <w:rPr>
-                <w:rFonts w:ascii="Arial" w:hAnsi="Arial" w:eastAsia="Arial" w:cs="Arial"/>
-                <w:sz w:val="22"/>
-                <w:szCs w:val="22"/>
-                <w:color w:val="000000"/>
-              </w:rPr>
-              <w:t xml:space="preserve">12,297</w:t>
-            </w:r>
-          </w:p>
-        </w:tc>
-        <w:tc>
-          <w:tcPr>
-            <w:tcBorders/>
-            <w:shd w:val="clear" w:color="auto" w:fill="FFFFFF"/>
-            <w:tcMar>
-              <w:top w:w="0" w:type="dxa"/>
-              <w:bottom w:w="0" w:type="dxa"/>
-              <w:left w:w="0" w:type="dxa"/>
-              <w:right w:w="0" w:type="dxa"/>
-            </w:tcMar>
-            <w:vAlign w:val="center"/>
-          </w:tcPr>
-          <w:p>
-            <w:pPr>
-              <w:jc w:val="center"/>
-              <w:spacing w:after="60" w:before="60" w:line="240"/>
-              <w:ind w:firstLine="0" w:left="60" w:right="60"/>
-            </w:pPr>
-            <w:r xmlns:w="http://schemas.openxmlformats.org/wordprocessingml/2006/main" xmlns:wp="http://schemas.openxmlformats.org/drawingml/2006/wordprocessingDrawing" xmlns:r="http://schemas.openxmlformats.org/officeDocument/2006/relationships" xmlns:w14="http://schemas.microsoft.com/office/word/2010/wordml">
-              <w:rPr>
-                <w:rFonts w:ascii="Arial" w:hAnsi="Arial" w:eastAsia="Arial" w:cs="Arial"/>
-                <w:sz w:val="22"/>
-                <w:szCs w:val="22"/>
-                <w:color w:val="000000"/>
-              </w:rPr>
-              <w:t xml:space="preserve">22,861</w:t>
-            </w:r>
-          </w:p>
-        </w:tc>
-        <w:tc>
-          <w:tcPr>
-            <w:tcBorders/>
-            <w:shd w:val="clear" w:color="auto" w:fill="FFFFFF"/>
-            <w:tcMar>
-              <w:top w:w="0" w:type="dxa"/>
-              <w:bottom w:w="0" w:type="dxa"/>
-              <w:left w:w="0" w:type="dxa"/>
-              <w:right w:w="0" w:type="dxa"/>
-            </w:tcMar>
-            <w:vAlign w:val="center"/>
-          </w:tcPr>
-          <w:p>
-            <w:pPr>
-              <w:jc w:val="center"/>
-              <w:spacing w:after="60" w:before="60" w:line="240"/>
-              <w:ind w:firstLine="0" w:left="60" w:right="60"/>
-            </w:pPr>
-            <w:r xmlns:w="http://schemas.openxmlformats.org/wordprocessingml/2006/main" xmlns:wp="http://schemas.openxmlformats.org/drawingml/2006/wordprocessingDrawing" xmlns:r="http://schemas.openxmlformats.org/officeDocument/2006/relationships" xmlns:w14="http://schemas.microsoft.com/office/word/2010/wordml">
-              <w:rPr>
-                <w:rFonts w:ascii="Arial" w:hAnsi="Arial" w:eastAsia="Arial" w:cs="Arial"/>
-                <w:sz w:val="22"/>
-                <w:szCs w:val="22"/>
-                <w:color w:val="000000"/>
-              </w:rPr>
-              <w:t xml:space="preserve">38,628</w:t>
-            </w:r>
-          </w:p>
-        </w:tc>
-      </w:tr>
-      <w:tr>
-        <w:trPr>
-          <w:cantSplit/>
-          <w:trHeight w:val="360" w:hRule="auto"/>
-        </w:trPr>
-        <w:tc>
-          <w:tcPr>
-            <w:tcBorders/>
-            <w:shd w:val="clear" w:color="auto" w:fill="EFEFEF"/>
-            <w:tcMar>
-              <w:top w:w="0" w:type="dxa"/>
-              <w:bottom w:w="0" w:type="dxa"/>
-              <w:left w:w="0" w:type="dxa"/>
-              <w:right w:w="0" w:type="dxa"/>
-            </w:tcMar>
-            <w:vAlign w:val="center"/>
-          </w:tcPr>
-          <w:p>
-            <w:pPr>
-              <w:jc w:val="center"/>
-              <w:spacing w:after="60" w:before="60" w:line="240"/>
-              <w:ind w:firstLine="0" w:left="60" w:right="60"/>
-            </w:pPr>
-            <w:r xmlns:w="http://schemas.openxmlformats.org/wordprocessingml/2006/main" xmlns:wp="http://schemas.openxmlformats.org/drawingml/2006/wordprocessingDrawing" xmlns:r="http://schemas.openxmlformats.org/officeDocument/2006/relationships" xmlns:w14="http://schemas.microsoft.com/office/word/2010/wordml">
-              <w:rPr>
-                <w:rFonts w:ascii="Arial" w:hAnsi="Arial" w:eastAsia="Arial" w:cs="Arial"/>
-                <w:sz w:val="22"/>
-                <w:szCs w:val="22"/>
-                <w:color w:val="000000"/>
-              </w:rPr>
-              <w:t xml:space="preserve"/>
-            </w:r>
-          </w:p>
-        </w:tc>
-        <w:tc>
-          <w:tcPr>
-            <w:tcBorders/>
-            <w:shd w:val="clear" w:color="auto" w:fill="EFEFEF"/>
-            <w:tcMar>
-              <w:top w:w="0" w:type="dxa"/>
-              <w:bottom w:w="0" w:type="dxa"/>
-              <w:left w:w="0" w:type="dxa"/>
-              <w:right w:w="0" w:type="dxa"/>
-            </w:tcMar>
-            <w:vAlign w:val="center"/>
-          </w:tcPr>
-          <w:p>
-            <w:pPr>
-              <w:jc w:val="center"/>
-              <w:spacing w:after="60" w:before="60" w:line="240"/>
-              <w:ind w:firstLine="0" w:left="60" w:right="60"/>
-            </w:pPr>
-            <w:r xmlns:w="http://schemas.openxmlformats.org/wordprocessingml/2006/main" xmlns:wp="http://schemas.openxmlformats.org/drawingml/2006/wordprocessingDrawing" xmlns:r="http://schemas.openxmlformats.org/officeDocument/2006/relationships" xmlns:w14="http://schemas.microsoft.com/office/word/2010/wordml">
-              <w:rPr>
-                <w:rFonts w:ascii="Arial" w:hAnsi="Arial" w:eastAsia="Arial" w:cs="Arial"/>
-                <w:sz w:val="22"/>
-                <w:szCs w:val="22"/>
-                <w:color w:val="000000"/>
-              </w:rPr>
-              <w:t xml:space="preserve"/>
-            </w:r>
-          </w:p>
-        </w:tc>
-        <w:tc>
-          <w:tcPr>
-            <w:tcBorders/>
-            <w:shd w:val="clear" w:color="auto" w:fill="EFEFEF"/>
-            <w:tcMar>
-              <w:top w:w="0" w:type="dxa"/>
-              <w:bottom w:w="0" w:type="dxa"/>
-              <w:left w:w="0" w:type="dxa"/>
-              <w:right w:w="0" w:type="dxa"/>
-            </w:tcMar>
-            <w:vAlign w:val="center"/>
-          </w:tcPr>
-          <w:p>
-            <w:pPr>
-              <w:jc w:val="center"/>
-              <w:spacing w:after="60" w:before="60" w:line="240"/>
-              <w:ind w:firstLine="0" w:left="60" w:right="60"/>
-            </w:pPr>
-            <w:r xmlns:w="http://schemas.openxmlformats.org/wordprocessingml/2006/main" xmlns:wp="http://schemas.openxmlformats.org/drawingml/2006/wordprocessingDrawing" xmlns:r="http://schemas.openxmlformats.org/officeDocument/2006/relationships" xmlns:w14="http://schemas.microsoft.com/office/word/2010/wordml">
-              <w:rPr>
-                <w:rFonts w:ascii="Arial" w:hAnsi="Arial" w:eastAsia="Arial" w:cs="Arial"/>
-                <w:sz w:val="22"/>
-                <w:szCs w:val="22"/>
-                <w:color w:val="000000"/>
-              </w:rPr>
-              <w:t xml:space="preserve"/>
-            </w:r>
-          </w:p>
-        </w:tc>
-        <w:tc>
-          <w:tcPr>
-            <w:tcBorders/>
-            <w:shd w:val="clear" w:color="auto" w:fill="EFEFEF"/>
-            <w:tcMar>
-              <w:top w:w="0" w:type="dxa"/>
-              <w:bottom w:w="0" w:type="dxa"/>
-              <w:left w:w="0" w:type="dxa"/>
-              <w:right w:w="0" w:type="dxa"/>
-            </w:tcMar>
-            <w:vAlign w:val="center"/>
-          </w:tcPr>
-          <w:p>
-            <w:pPr>
-              <w:jc w:val="center"/>
-              <w:spacing w:after="60" w:before="60" w:line="240"/>
-              <w:ind w:firstLine="0" w:left="60" w:right="60"/>
-            </w:pPr>
-            <w:r xmlns:w="http://schemas.openxmlformats.org/wordprocessingml/2006/main" xmlns:wp="http://schemas.openxmlformats.org/drawingml/2006/wordprocessingDrawing" xmlns:r="http://schemas.openxmlformats.org/officeDocument/2006/relationships" xmlns:w14="http://schemas.microsoft.com/office/word/2010/wordml">
-              <w:rPr>
-                <w:rFonts w:ascii="Arial" w:hAnsi="Arial" w:eastAsia="Arial" w:cs="Arial"/>
-                <w:sz w:val="22"/>
-                <w:szCs w:val="22"/>
-                <w:color w:val="000000"/>
-              </w:rPr>
-              <w:t xml:space="preserve">Total area (meters)</w:t>
-            </w:r>
-          </w:p>
-        </w:tc>
-        <w:tc>
-          <w:tcPr>
-            <w:tcBorders/>
-            <w:shd w:val="clear" w:color="auto" w:fill="EFEFEF"/>
-            <w:tcMar>
-              <w:top w:w="0" w:type="dxa"/>
-              <w:bottom w:w="0" w:type="dxa"/>
-              <w:left w:w="0" w:type="dxa"/>
-              <w:right w:w="0" w:type="dxa"/>
-            </w:tcMar>
-            <w:vAlign w:val="center"/>
-          </w:tcPr>
-          <w:p>
-            <w:pPr>
-              <w:jc w:val="center"/>
-              <w:spacing w:after="60" w:before="60" w:line="240"/>
-              <w:ind w:firstLine="0" w:left="60" w:right="60"/>
-            </w:pPr>
-            <w:r xmlns:w="http://schemas.openxmlformats.org/wordprocessingml/2006/main" xmlns:wp="http://schemas.openxmlformats.org/drawingml/2006/wordprocessingDrawing" xmlns:r="http://schemas.openxmlformats.org/officeDocument/2006/relationships" xmlns:w14="http://schemas.microsoft.com/office/word/2010/wordml">
-              <w:rPr>
-                <w:rFonts w:ascii="Arial" w:hAnsi="Arial" w:eastAsia="Arial" w:cs="Arial"/>
-                <w:sz w:val="22"/>
-                <w:szCs w:val="22"/>
-                <w:color w:val="000000"/>
-              </w:rPr>
-              <w:t xml:space="preserve">123</w:t>
-            </w:r>
-          </w:p>
-        </w:tc>
-        <w:tc>
-          <w:tcPr>
-            <w:tcBorders/>
-            <w:shd w:val="clear" w:color="auto" w:fill="EFEFEF"/>
-            <w:tcMar>
-              <w:top w:w="0" w:type="dxa"/>
-              <w:bottom w:w="0" w:type="dxa"/>
-              <w:left w:w="0" w:type="dxa"/>
-              <w:right w:w="0" w:type="dxa"/>
-            </w:tcMar>
-            <w:vAlign w:val="center"/>
-          </w:tcPr>
-          <w:p>
-            <w:pPr>
-              <w:jc w:val="center"/>
-              <w:spacing w:after="60" w:before="60" w:line="240"/>
-              <w:ind w:firstLine="0" w:left="60" w:right="60"/>
-            </w:pPr>
-            <w:r xmlns:w="http://schemas.openxmlformats.org/wordprocessingml/2006/main" xmlns:wp="http://schemas.openxmlformats.org/drawingml/2006/wordprocessingDrawing" xmlns:r="http://schemas.openxmlformats.org/officeDocument/2006/relationships" xmlns:w14="http://schemas.microsoft.com/office/word/2010/wordml">
-              <w:rPr>
-                <w:rFonts w:ascii="Arial" w:hAnsi="Arial" w:eastAsia="Arial" w:cs="Arial"/>
-                <w:sz w:val="22"/>
-                <w:szCs w:val="22"/>
-                <w:color w:val="000000"/>
-              </w:rPr>
-              <w:t xml:space="preserve">229</w:t>
-            </w:r>
-          </w:p>
-        </w:tc>
-        <w:tc>
-          <w:tcPr>
-            <w:tcBorders/>
-            <w:shd w:val="clear" w:color="auto" w:fill="EFEFEF"/>
-            <w:tcMar>
-              <w:top w:w="0" w:type="dxa"/>
-              <w:bottom w:w="0" w:type="dxa"/>
-              <w:left w:w="0" w:type="dxa"/>
-              <w:right w:w="0" w:type="dxa"/>
-            </w:tcMar>
-            <w:vAlign w:val="center"/>
-          </w:tcPr>
-          <w:p>
-            <w:pPr>
-              <w:jc w:val="center"/>
-              <w:spacing w:after="60" w:before="60" w:line="240"/>
-              <w:ind w:firstLine="0" w:left="60" w:right="60"/>
-            </w:pPr>
-            <w:r xmlns:w="http://schemas.openxmlformats.org/wordprocessingml/2006/main" xmlns:wp="http://schemas.openxmlformats.org/drawingml/2006/wordprocessingDrawing" xmlns:r="http://schemas.openxmlformats.org/officeDocument/2006/relationships" xmlns:w14="http://schemas.microsoft.com/office/word/2010/wordml">
-              <w:rPr>
-                <w:rFonts w:ascii="Arial" w:hAnsi="Arial" w:eastAsia="Arial" w:cs="Arial"/>
-                <w:sz w:val="22"/>
-                <w:szCs w:val="22"/>
-                <w:color w:val="000000"/>
-              </w:rPr>
-              <w:t xml:space="preserve">386</w:t>
-            </w:r>
-          </w:p>
-        </w:tc>
-      </w:tr>
-      <w:tr>
-        <w:trPr>
-          <w:cantSplit/>
-          <w:trHeight w:val="360" w:hRule="auto"/>
-        </w:trPr>
-        <w:tc>
-          <w:tcPr>
-            <w:tcBorders/>
-            <w:shd w:val="clear" w:color="auto" w:fill="FFFFFF"/>
-            <w:tcMar>
-              <w:top w:w="0" w:type="dxa"/>
-              <w:bottom w:w="0" w:type="dxa"/>
-              <w:left w:w="0" w:type="dxa"/>
-              <w:right w:w="0" w:type="dxa"/>
-            </w:tcMar>
-            <w:vAlign w:val="center"/>
-          </w:tcPr>
-          <w:p>
-            <w:pPr>
-              <w:jc w:val="center"/>
-              <w:spacing w:after="60" w:before="60" w:line="240"/>
-              <w:ind w:firstLine="0" w:left="60" w:right="60"/>
-            </w:pPr>
-            <w:r xmlns:w="http://schemas.openxmlformats.org/wordprocessingml/2006/main" xmlns:wp="http://schemas.openxmlformats.org/drawingml/2006/wordprocessingDrawing" xmlns:r="http://schemas.openxmlformats.org/officeDocument/2006/relationships" xmlns:w14="http://schemas.microsoft.com/office/word/2010/wordml">
-              <w:rPr>
-                <w:rFonts w:ascii="Arial" w:hAnsi="Arial" w:eastAsia="Arial" w:cs="Arial"/>
-                <w:sz w:val="22"/>
-                <w:szCs w:val="22"/>
-                <w:color w:val="000000"/>
-              </w:rPr>
-              <w:t xml:space="preserve">Total weight</w:t>
-            </w:r>
-          </w:p>
-        </w:tc>
-        <w:tc>
-          <w:tcPr>
-            <w:tcBorders/>
-            <w:shd w:val="clear" w:color="auto" w:fill="FFFFFF"/>
-            <w:tcMar>
-              <w:top w:w="0" w:type="dxa"/>
-              <w:bottom w:w="0" w:type="dxa"/>
-              <w:left w:w="0" w:type="dxa"/>
-              <w:right w:w="0" w:type="dxa"/>
-            </w:tcMar>
-            <w:vAlign w:val="center"/>
-          </w:tcPr>
-          <w:p>
-            <w:pPr>
-              <w:jc w:val="center"/>
-              <w:spacing w:after="60" w:before="60" w:line="240"/>
-              <w:ind w:firstLine="0" w:left="60" w:right="60"/>
-            </w:pPr>
-            <w:r xmlns:w="http://schemas.openxmlformats.org/wordprocessingml/2006/main" xmlns:wp="http://schemas.openxmlformats.org/drawingml/2006/wordprocessingDrawing" xmlns:r="http://schemas.openxmlformats.org/officeDocument/2006/relationships" xmlns:w14="http://schemas.microsoft.com/office/word/2010/wordml">
-              <w:rPr>
-                <w:rFonts w:ascii="Arial" w:hAnsi="Arial" w:eastAsia="Arial" w:cs="Arial"/>
-                <w:sz w:val="22"/>
-                <w:szCs w:val="22"/>
-                <w:color w:val="000000"/>
-              </w:rPr>
-              <w:t xml:space="preserve">N/A</w:t>
-            </w:r>
-          </w:p>
-        </w:tc>
-        <w:tc>
-          <w:tcPr>
-            <w:tcBorders/>
-            <w:shd w:val="clear" w:color="auto" w:fill="FFFFFF"/>
-            <w:tcMar>
-              <w:top w:w="0" w:type="dxa"/>
-              <w:bottom w:w="0" w:type="dxa"/>
-              <w:left w:w="0" w:type="dxa"/>
-              <w:right w:w="0" w:type="dxa"/>
-            </w:tcMar>
-            <w:vAlign w:val="center"/>
-          </w:tcPr>
-          <w:p>
-            <w:pPr>
-              <w:jc w:val="center"/>
-              <w:spacing w:after="60" w:before="60" w:line="240"/>
-              <w:ind w:firstLine="0" w:left="60" w:right="60"/>
-            </w:pPr>
-            <w:r xmlns:w="http://schemas.openxmlformats.org/wordprocessingml/2006/main" xmlns:wp="http://schemas.openxmlformats.org/drawingml/2006/wordprocessingDrawing" xmlns:r="http://schemas.openxmlformats.org/officeDocument/2006/relationships" xmlns:w14="http://schemas.microsoft.com/office/word/2010/wordml">
-              <w:rPr>
-                <w:rFonts w:ascii="Arial" w:hAnsi="Arial" w:eastAsia="Arial" w:cs="Arial"/>
-                <w:sz w:val="22"/>
-                <w:szCs w:val="22"/>
-                <w:color w:val="000000"/>
-              </w:rPr>
-              <w:t xml:space="preserve">mass (kg) = stipe mass + (frond mass x 6)</w:t>
-            </w:r>
-          </w:p>
-        </w:tc>
-        <w:tc>
-          <w:tcPr>
-            <w:tcBorders/>
-            <w:shd w:val="clear" w:color="auto" w:fill="FFFFFF"/>
-            <w:tcMar>
-              <w:top w:w="0" w:type="dxa"/>
-              <w:bottom w:w="0" w:type="dxa"/>
-              <w:left w:w="0" w:type="dxa"/>
-              <w:right w:w="0" w:type="dxa"/>
-            </w:tcMar>
-            <w:vAlign w:val="center"/>
-          </w:tcPr>
-          <w:p>
-            <w:pPr>
-              <w:jc w:val="center"/>
-              <w:spacing w:after="60" w:before="60" w:line="240"/>
-              <w:ind w:firstLine="0" w:left="60" w:right="60"/>
-            </w:pPr>
-            <w:r xmlns:w="http://schemas.openxmlformats.org/wordprocessingml/2006/main" xmlns:wp="http://schemas.openxmlformats.org/drawingml/2006/wordprocessingDrawing" xmlns:r="http://schemas.openxmlformats.org/officeDocument/2006/relationships" xmlns:w14="http://schemas.microsoft.com/office/word/2010/wordml">
-              <w:rPr>
-                <w:rFonts w:ascii="Arial" w:hAnsi="Arial" w:eastAsia="Arial" w:cs="Arial"/>
-                <w:sz w:val="22"/>
-                <w:szCs w:val="22"/>
-                <w:color w:val="000000"/>
-              </w:rPr>
-              <w:t xml:space="preserve">Total weight (kg)</w:t>
-            </w:r>
-          </w:p>
-        </w:tc>
-        <w:tc>
-          <w:tcPr>
-            <w:tcBorders/>
-            <w:shd w:val="clear" w:color="auto" w:fill="FFFFFF"/>
-            <w:tcMar>
-              <w:top w:w="0" w:type="dxa"/>
-              <w:bottom w:w="0" w:type="dxa"/>
-              <w:left w:w="0" w:type="dxa"/>
-              <w:right w:w="0" w:type="dxa"/>
-            </w:tcMar>
-            <w:vAlign w:val="center"/>
-          </w:tcPr>
-          <w:p>
-            <w:pPr>
-              <w:jc w:val="center"/>
-              <w:spacing w:after="60" w:before="60" w:line="240"/>
-              <w:ind w:firstLine="0" w:left="60" w:right="60"/>
-            </w:pPr>
-            <w:r xmlns:w="http://schemas.openxmlformats.org/wordprocessingml/2006/main" xmlns:wp="http://schemas.openxmlformats.org/drawingml/2006/wordprocessingDrawing" xmlns:r="http://schemas.openxmlformats.org/officeDocument/2006/relationships" xmlns:w14="http://schemas.microsoft.com/office/word/2010/wordml">
-              <w:rPr>
-                <w:rFonts w:ascii="Arial" w:hAnsi="Arial" w:eastAsia="Arial" w:cs="Arial"/>
-                <w:sz w:val="22"/>
-                <w:szCs w:val="22"/>
-                <w:color w:val="000000"/>
-              </w:rPr>
-              <w:t xml:space="preserve">17</w:t>
-            </w:r>
-          </w:p>
-        </w:tc>
-        <w:tc>
-          <w:tcPr>
-            <w:tcBorders/>
-            <w:shd w:val="clear" w:color="auto" w:fill="FFFFFF"/>
-            <w:tcMar>
-              <w:top w:w="0" w:type="dxa"/>
-              <w:bottom w:w="0" w:type="dxa"/>
-              <w:left w:w="0" w:type="dxa"/>
-              <w:right w:w="0" w:type="dxa"/>
-            </w:tcMar>
-            <w:vAlign w:val="center"/>
-          </w:tcPr>
-          <w:p>
-            <w:pPr>
-              <w:jc w:val="center"/>
-              <w:spacing w:after="60" w:before="60" w:line="240"/>
-              <w:ind w:firstLine="0" w:left="60" w:right="60"/>
-            </w:pPr>
-            <w:r xmlns:w="http://schemas.openxmlformats.org/wordprocessingml/2006/main" xmlns:wp="http://schemas.openxmlformats.org/drawingml/2006/wordprocessingDrawing" xmlns:r="http://schemas.openxmlformats.org/officeDocument/2006/relationships" xmlns:w14="http://schemas.microsoft.com/office/word/2010/wordml">
-              <w:rPr>
-                <w:rFonts w:ascii="Arial" w:hAnsi="Arial" w:eastAsia="Arial" w:cs="Arial"/>
-                <w:sz w:val="22"/>
-                <w:szCs w:val="22"/>
-                <w:color w:val="000000"/>
-              </w:rPr>
-              <w:t xml:space="preserve">34</w:t>
-            </w:r>
-          </w:p>
-        </w:tc>
-        <w:tc>
-          <w:tcPr>
-            <w:tcBorders/>
-            <w:shd w:val="clear" w:color="auto" w:fill="FFFFFF"/>
-            <w:tcMar>
-              <w:top w:w="0" w:type="dxa"/>
-              <w:bottom w:w="0" w:type="dxa"/>
-              <w:left w:w="0" w:type="dxa"/>
-              <w:right w:w="0" w:type="dxa"/>
-            </w:tcMar>
-            <w:vAlign w:val="center"/>
-          </w:tcPr>
-          <w:p>
-            <w:pPr>
-              <w:jc w:val="center"/>
-              <w:spacing w:after="60" w:before="60" w:line="240"/>
-              <w:ind w:firstLine="0" w:left="60" w:right="60"/>
-            </w:pPr>
-            <w:r xmlns:w="http://schemas.openxmlformats.org/wordprocessingml/2006/main" xmlns:wp="http://schemas.openxmlformats.org/drawingml/2006/wordprocessingDrawing" xmlns:r="http://schemas.openxmlformats.org/officeDocument/2006/relationships" xmlns:w14="http://schemas.microsoft.com/office/word/2010/wordml">
-              <w:rPr>
-                <w:rFonts w:ascii="Arial" w:hAnsi="Arial" w:eastAsia="Arial" w:cs="Arial"/>
-                <w:sz w:val="22"/>
-                <w:szCs w:val="22"/>
-                <w:color w:val="000000"/>
-              </w:rPr>
-              <w:t xml:space="preserve">49</w:t>
-            </w:r>
-          </w:p>
-        </w:tc>
-      </w:tr>
-    </w:tbl>
     <w:p>
       <w:pPr>
         <w:pStyle w:val="Heading3"/>
@@ -5239,7 +3342,7 @@
         <w:pStyle w:val="FirstParagraph"/>
       </w:pPr>
       <w:r>
-        <w:t xml:space="preserve">In order to compare trajectories between cross-sectional area types and wind exposure scenarios, density distribution maps were produced. This approach is an effective for assessing pathways and ocean connectivity</w:t>
+        <w:t xml:space="preserve">In order to compare trajectories between cross-sectional area types and wind exposure scenarios, density distribution maps were produced. Density distribution maps are an effective method for assessing pathways and ocean connectivity</w:t>
       </w:r>
       <w:r>
         <w:t xml:space="preserve"> </w:t>
@@ -5308,14 +3411,24 @@
     </w:p>
     <w:p>
       <w:pPr>
-        <w:pStyle w:val="CaptionedFigure"/>
+        <w:pStyle w:val="Heading2"/>
+      </w:pPr>
+      <w:bookmarkStart w:id="32" w:name="domain-features"/>
+      <w:r>
+        <w:t xml:space="preserve">Domain features</w:t>
+      </w:r>
+      <w:bookmarkEnd w:id="32"/>
+    </w:p>
+    <w:p>
+      <w:pPr>
+        <w:pStyle w:val="FirstParagraph"/>
       </w:pPr>
       <w:r>
         <w:drawing>
           <wp:inline>
-            <wp:extent cx="4620126" cy="3696101"/>
+            <wp:extent cx="6197600" cy="6197600"/>
             <wp:effectExtent b="0" l="0" r="0" t="0"/>
-            <wp:docPr descr="Comparison of density of particles within each grid cell for the end run time of each scenario." title="" id="1" name="Picture"/>
+            <wp:docPr descr="" title="" id="1" name="Picture"/>
             <a:graphic>
               <a:graphicData uri="http://schemas.openxmlformats.org/drawingml/2006/picture">
                 <pic:pic>
@@ -5326,7 +3439,186 @@
                     </pic:cNvPicPr>
                   </pic:nvPicPr>
                   <pic:blipFill>
-                    <a:blip r:embed="rId32"/>
+                    <a:blip r:embed="rId33"/>
+                    <a:stretch>
+                      <a:fillRect/>
+                    </a:stretch>
+                  </pic:blipFill>
+                  <pic:spPr bwMode="auto">
+                    <a:xfrm>
+                      <a:off x="0" y="0"/>
+                      <a:ext cx="6197600" cy="6197600"/>
+                    </a:xfrm>
+                    <a:prstGeom prst="rect">
+                      <a:avLst/>
+                    </a:prstGeom>
+                    <a:noFill/>
+                    <a:ln w="9525">
+                      <a:noFill/>
+                      <a:headEnd/>
+                      <a:tailEnd/>
+                    </a:ln>
+                  </pic:spPr>
+                </pic:pic>
+              </a:graphicData>
+            </a:graphic>
+          </wp:inline>
+        </w:drawing>
+      </w:r>
+    </w:p>
+    <w:p>
+      <w:pPr>
+        <w:pStyle w:val="Heading2"/>
+      </w:pPr>
+      <w:bookmarkStart w:id="34" w:name="trajectory-comparison"/>
+      <w:r>
+        <w:t xml:space="preserve">Trajectory comparison</w:t>
+      </w:r>
+      <w:bookmarkEnd w:id="34"/>
+    </w:p>
+    <w:p>
+      <w:pPr>
+        <w:pStyle w:val="FirstParagraph"/>
+      </w:pPr>
+      <w:r>
+        <w:drawing>
+          <wp:inline>
+            <wp:extent cx="6197600" cy="3098800"/>
+            <wp:effectExtent b="0" l="0" r="0" t="0"/>
+            <wp:docPr descr="" title="" id="1" name="Picture"/>
+            <a:graphic>
+              <a:graphicData uri="http://schemas.openxmlformats.org/drawingml/2006/picture">
+                <pic:pic>
+                  <pic:nvPicPr>
+                    <pic:cNvPr descr="thesis_chapter_3_files/figure-docx/unnamed-chunk-3-1.png" id="0" name="Picture"/>
+                    <pic:cNvPicPr>
+                      <a:picLocks noChangeArrowheads="1" noChangeAspect="1"/>
+                    </pic:cNvPicPr>
+                  </pic:nvPicPr>
+                  <pic:blipFill>
+                    <a:blip r:embed="rId35"/>
+                    <a:stretch>
+                      <a:fillRect/>
+                    </a:stretch>
+                  </pic:blipFill>
+                  <pic:spPr bwMode="auto">
+                    <a:xfrm>
+                      <a:off x="0" y="0"/>
+                      <a:ext cx="6197600" cy="3098800"/>
+                    </a:xfrm>
+                    <a:prstGeom prst="rect">
+                      <a:avLst/>
+                    </a:prstGeom>
+                    <a:noFill/>
+                    <a:ln w="9525">
+                      <a:noFill/>
+                      <a:headEnd/>
+                      <a:tailEnd/>
+                    </a:ln>
+                  </pic:spPr>
+                </pic:pic>
+              </a:graphicData>
+            </a:graphic>
+          </wp:inline>
+        </w:drawing>
+      </w:r>
+    </w:p>
+    <w:p>
+      <w:pPr>
+        <w:pStyle w:val="Heading2"/>
+      </w:pPr>
+      <w:bookmarkStart w:id="36" w:name="comparison-of-density-distributions"/>
+      <w:r>
+        <w:t xml:space="preserve">Comparison of density distributions</w:t>
+      </w:r>
+      <w:bookmarkEnd w:id="36"/>
+    </w:p>
+    <w:p>
+      <w:pPr>
+        <w:pStyle w:val="CaptionedFigure"/>
+      </w:pPr>
+      <w:r>
+        <w:drawing>
+          <wp:inline>
+            <wp:extent cx="6197600" cy="6197600"/>
+            <wp:effectExtent b="0" l="0" r="0" t="0"/>
+            <wp:docPr descr="Comparison of density of particles within each grid cell for the end run time of each scenario." title="" id="1" name="Picture"/>
+            <a:graphic>
+              <a:graphicData uri="http://schemas.openxmlformats.org/drawingml/2006/picture">
+                <pic:pic>
+                  <pic:nvPicPr>
+                    <pic:cNvPr descr="thesis_chapter_3_files/figure-docx/unnamed-chunk-4-1.png" id="0" name="Picture"/>
+                    <pic:cNvPicPr>
+                      <a:picLocks noChangeArrowheads="1" noChangeAspect="1"/>
+                    </pic:cNvPicPr>
+                  </pic:nvPicPr>
+                  <pic:blipFill>
+                    <a:blip r:embed="rId37"/>
+                    <a:stretch>
+                      <a:fillRect/>
+                    </a:stretch>
+                  </pic:blipFill>
+                  <pic:spPr bwMode="auto">
+                    <a:xfrm>
+                      <a:off x="0" y="0"/>
+                      <a:ext cx="6197600" cy="6197600"/>
+                    </a:xfrm>
+                    <a:prstGeom prst="rect">
+                      <a:avLst/>
+                    </a:prstGeom>
+                    <a:noFill/>
+                    <a:ln w="9525">
+                      <a:noFill/>
+                      <a:headEnd/>
+                      <a:tailEnd/>
+                    </a:ln>
+                  </pic:spPr>
+                </pic:pic>
+              </a:graphicData>
+            </a:graphic>
+          </wp:inline>
+        </w:drawing>
+      </w:r>
+    </w:p>
+    <w:p>
+      <w:pPr>
+        <w:pStyle w:val="ImageCaption"/>
+      </w:pPr>
+      <w:r>
+        <w:t xml:space="preserve">Comparison of density of particles within each grid cell for the end run time of each scenario.</w:t>
+      </w:r>
+    </w:p>
+    <w:p>
+      <w:pPr>
+        <w:pStyle w:val="Heading2"/>
+      </w:pPr>
+      <w:bookmarkStart w:id="38" w:name="comparison-of-distances"/>
+      <w:r>
+        <w:t xml:space="preserve">Comparison of distances</w:t>
+      </w:r>
+      <w:bookmarkEnd w:id="38"/>
+    </w:p>
+    <w:p>
+      <w:pPr>
+        <w:pStyle w:val="CaptionedFigure"/>
+      </w:pPr>
+      <w:r>
+        <w:drawing>
+          <wp:inline>
+            <wp:extent cx="4620126" cy="3696101"/>
+            <wp:effectExtent b="0" l="0" r="0" t="0"/>
+            <wp:docPr descr="Boxplots of total distance from source over the course of the simulation for each exposure scenario." title="" id="1" name="Picture"/>
+            <a:graphic>
+              <a:graphicData uri="http://schemas.openxmlformats.org/drawingml/2006/picture">
+                <pic:pic>
+                  <pic:nvPicPr>
+                    <pic:cNvPr descr="thesis_chapter_3_files/figure-docx/distance%20plot-1.png" id="0" name="Picture"/>
+                    <pic:cNvPicPr>
+                      <a:picLocks noChangeArrowheads="1" noChangeAspect="1"/>
+                    </pic:cNvPicPr>
+                  </pic:nvPicPr>
+                  <pic:blipFill>
+                    <a:blip r:embed="rId39"/>
                     <a:stretch>
                       <a:fillRect/>
                     </a:stretch>
@@ -5358,153 +3650,59 @@
         <w:pStyle w:val="ImageCaption"/>
       </w:pPr>
       <w:r>
-        <w:t xml:space="preserve">Comparison of density of particles within each grid cell for the end run time of each scenario.</w:t>
+        <w:t xml:space="preserve">Boxplots of total distance from source over the course of the simulation for each exposure scenario.</w:t>
       </w:r>
     </w:p>
     <w:p>
       <w:pPr>
-        <w:pStyle w:val="BodyText"/>
-      </w:pPr>
-      <w:r>
-        <w:drawing>
-          <wp:inline>
-            <wp:extent cx="4620126" cy="3696101"/>
-            <wp:effectExtent b="0" l="0" r="0" t="0"/>
-            <wp:docPr descr="" title="" id="1" name="Picture"/>
-            <a:graphic>
-              <a:graphicData uri="http://schemas.openxmlformats.org/drawingml/2006/picture">
-                <pic:pic>
-                  <pic:nvPicPr>
-                    <pic:cNvPr descr="thesis_chapter_3_files/figure-docx/trajectory%20plots-1.png" id="0" name="Picture"/>
-                    <pic:cNvPicPr>
-                      <a:picLocks noChangeArrowheads="1" noChangeAspect="1"/>
-                    </pic:cNvPicPr>
-                  </pic:nvPicPr>
-                  <pic:blipFill>
-                    <a:blip r:embed="rId33"/>
-                    <a:stretch>
-                      <a:fillRect/>
-                    </a:stretch>
-                  </pic:blipFill>
-                  <pic:spPr bwMode="auto">
-                    <a:xfrm>
-                      <a:off x="0" y="0"/>
-                      <a:ext cx="4620126" cy="3696101"/>
-                    </a:xfrm>
-                    <a:prstGeom prst="rect">
-                      <a:avLst/>
-                    </a:prstGeom>
-                    <a:noFill/>
-                    <a:ln w="9525">
-                      <a:noFill/>
-                      <a:headEnd/>
-                      <a:tailEnd/>
-                    </a:ln>
-                  </pic:spPr>
-                </pic:pic>
-              </a:graphicData>
-            </a:graphic>
-          </wp:inline>
-        </w:drawing>
-      </w:r>
+        <w:pStyle w:val="Heading1"/>
+      </w:pPr>
+      <w:bookmarkStart w:id="40" w:name="discussion"/>
+      <w:r>
+        <w:t xml:space="preserve">Discussion</w:t>
+      </w:r>
+      <w:bookmarkEnd w:id="40"/>
     </w:p>
     <w:p>
       <w:pPr>
-        <w:pStyle w:val="BodyText"/>
-      </w:pPr>
-      <w:r>
-        <w:drawing>
-          <wp:inline>
-            <wp:extent cx="4620126" cy="3696101"/>
-            <wp:effectExtent b="0" l="0" r="0" t="0"/>
-            <wp:docPr descr="" title="" id="1" name="Picture"/>
-            <a:graphic>
-              <a:graphicData uri="http://schemas.openxmlformats.org/drawingml/2006/picture">
-                <pic:pic>
-                  <pic:nvPicPr>
-                    <pic:cNvPr descr="thesis_chapter_3_files/figure-docx/distance%20plot-1.png" id="0" name="Picture"/>
-                    <pic:cNvPicPr>
-                      <a:picLocks noChangeArrowheads="1" noChangeAspect="1"/>
-                    </pic:cNvPicPr>
-                  </pic:nvPicPr>
-                  <pic:blipFill>
-                    <a:blip r:embed="rId34"/>
-                    <a:stretch>
-                      <a:fillRect/>
-                    </a:stretch>
-                  </pic:blipFill>
-                  <pic:spPr bwMode="auto">
-                    <a:xfrm>
-                      <a:off x="0" y="0"/>
-                      <a:ext cx="4620126" cy="3696101"/>
-                    </a:xfrm>
-                    <a:prstGeom prst="rect">
-                      <a:avLst/>
-                    </a:prstGeom>
-                    <a:noFill/>
-                    <a:ln w="9525">
-                      <a:noFill/>
-                      <a:headEnd/>
-                      <a:tailEnd/>
-                    </a:ln>
-                  </pic:spPr>
-                </pic:pic>
-              </a:graphicData>
-            </a:graphic>
-          </wp:inline>
-        </w:drawing>
-      </w:r>
+        <w:pStyle w:val="Heading1"/>
+      </w:pPr>
+      <w:bookmarkStart w:id="41" w:name="appendix"/>
+      <w:r>
+        <w:t xml:space="preserve">Appendix</w:t>
+      </w:r>
+      <w:bookmarkEnd w:id="41"/>
     </w:p>
     <w:p>
       <w:pPr>
         <w:pStyle w:val="Heading1"/>
       </w:pPr>
-      <w:bookmarkStart w:id="35" w:name="discussion"/>
-      <w:r>
-        <w:t xml:space="preserve">Discussion</w:t>
-      </w:r>
-      <w:bookmarkEnd w:id="35"/>
+      <w:bookmarkStart w:id="42" w:name="references"/>
+      <w:r>
+        <w:t xml:space="preserve">References</w:t>
+      </w:r>
+      <w:bookmarkEnd w:id="42"/>
     </w:p>
+    <w:bookmarkStart w:id="89" w:name="refs"/>
+    <w:bookmarkStart w:id="43" w:name="ref-allen1999"/>
     <w:p>
       <w:pPr>
-        <w:pStyle w:val="Heading1"/>
-      </w:pPr>
-      <w:bookmarkStart w:id="36" w:name="appendix"/>
-      <w:r>
-        <w:t xml:space="preserve">Appendix</w:t>
-      </w:r>
-      <w:bookmarkEnd w:id="36"/>
+        <w:pStyle w:val="Bibliography"/>
+      </w:pPr>
+      <w:r>
+        <w:t xml:space="preserve">Allen, A., and Plourde, J. (1999). Review of leeway: Field experiments and implementation. US coast guard rep.</w:t>
+      </w:r>
     </w:p>
+    <w:bookmarkEnd w:id="43"/>
+    <w:bookmarkStart w:id="45" w:name="ref-andersson2017"/>
     <w:p>
       <w:pPr>
-        <w:pStyle w:val="Heading1"/>
-      </w:pPr>
-      <w:bookmarkStart w:id="37" w:name="references"/>
-      <w:r>
-        <w:t xml:space="preserve">References</w:t>
-      </w:r>
-      <w:bookmarkEnd w:id="37"/>
-    </w:p>
-    <w:bookmarkStart w:id="84" w:name="refs"/>
-    <w:bookmarkStart w:id="38" w:name="ref-allen1999"/>
-    <w:p>
-      <w:pPr>
         <w:pStyle w:val="Bibliography"/>
       </w:pPr>
       <w:r>
-        <w:t xml:space="preserve">Allen, A., and Plourde, J. (1999). Review of leeway: Field experiments and implementation. US coast guard rep.</w:t>
-      </w:r>
-    </w:p>
-    <w:bookmarkEnd w:id="38"/>
-    <w:bookmarkStart w:id="40" w:name="ref-andersson2017"/>
-    <w:p>
-      <w:pPr>
-        <w:pStyle w:val="Bibliography"/>
-      </w:pPr>
-      <w:r>
         <w:t xml:space="preserve">Andersson, L. E., Scibilia, F., and Imsland, L. (2017). A study on an iceberg drift trajectory. 8. doi:</w:t>
       </w:r>
-      <w:hyperlink r:id="rId39">
+      <w:hyperlink r:id="rId44">
         <w:r>
           <w:rPr>
             <w:rStyle w:val="Hyperlink"/>
@@ -5516,8 +3714,8 @@
         <w:t xml:space="preserve">.</w:t>
       </w:r>
     </w:p>
-    <w:bookmarkEnd w:id="40"/>
-    <w:bookmarkStart w:id="42" w:name="ref-batista2018"/>
+    <w:bookmarkEnd w:id="45"/>
+    <w:bookmarkStart w:id="47" w:name="ref-batista2018"/>
     <w:p>
       <w:pPr>
         <w:pStyle w:val="Bibliography"/>
@@ -5540,7 +3738,7 @@
       <w:r>
         <w:t xml:space="preserve">10. doi:</w:t>
       </w:r>
-      <w:hyperlink r:id="rId41">
+      <w:hyperlink r:id="rId46">
         <w:r>
           <w:rPr>
             <w:rStyle w:val="Hyperlink"/>
@@ -5552,8 +3750,8 @@
         <w:t xml:space="preserve">.</w:t>
       </w:r>
     </w:p>
-    <w:bookmarkEnd w:id="42"/>
-    <w:bookmarkStart w:id="43" w:name="ref-back2000"/>
+    <w:bookmarkEnd w:id="47"/>
+    <w:bookmarkStart w:id="48" w:name="ref-back2000"/>
     <w:p>
       <w:pPr>
         <w:pStyle w:val="Bibliography"/>
@@ -5577,8 +3775,8 @@
         <w:t xml:space="preserve">on the finnish baltic sea coast. 155–161.</w:t>
       </w:r>
     </w:p>
-    <w:bookmarkEnd w:id="43"/>
-    <w:bookmarkStart w:id="44" w:name="ref-breivik2011"/>
+    <w:bookmarkEnd w:id="48"/>
+    <w:bookmarkStart w:id="49" w:name="ref-breivik2011"/>
     <w:p>
       <w:pPr>
         <w:pStyle w:val="Bibliography"/>
@@ -5602,8 +3800,8 @@
         <w:t xml:space="preserve">33, 100–109.</w:t>
       </w:r>
     </w:p>
-    <w:bookmarkEnd w:id="44"/>
-    <w:bookmarkStart w:id="45" w:name="ref-brooks2019"/>
+    <w:bookmarkEnd w:id="49"/>
+    <w:bookmarkStart w:id="50" w:name="ref-brooks2019"/>
     <w:p>
       <w:pPr>
         <w:pStyle w:val="Bibliography"/>
@@ -5627,8 +3825,8 @@
         <w:t xml:space="preserve">46, 2610–2618.</w:t>
       </w:r>
     </w:p>
-    <w:bookmarkEnd w:id="45"/>
-    <w:bookmarkStart w:id="46" w:name="ref-bushing1994"/>
+    <w:bookmarkEnd w:id="50"/>
+    <w:bookmarkStart w:id="51" w:name="ref-bushing1994"/>
     <w:p>
       <w:pPr>
         <w:pStyle w:val="Bibliography"/>
@@ -5637,8 +3835,8 @@
         <w:t xml:space="preserve">Bushing, W. W. (1994). Biogeographic and ecological implications of kelp rafting as a dispersal vector for marine invertebrates. 22.</w:t>
       </w:r>
     </w:p>
-    <w:bookmarkEnd w:id="46"/>
-    <w:bookmarkStart w:id="47" w:name="ref-collins2010"/>
+    <w:bookmarkEnd w:id="51"/>
+    <w:bookmarkStart w:id="52" w:name="ref-collins2010"/>
     <w:p>
       <w:pPr>
         <w:pStyle w:val="Bibliography"/>
@@ -5671,8 +3869,8 @@
         <w:t xml:space="preserve">19, 4572–4580.</w:t>
       </w:r>
     </w:p>
-    <w:bookmarkEnd w:id="47"/>
-    <w:bookmarkStart w:id="48" w:name="ref-coppin2020"/>
+    <w:bookmarkEnd w:id="52"/>
+    <w:bookmarkStart w:id="53" w:name="ref-coppin2020"/>
     <w:p>
       <w:pPr>
         <w:pStyle w:val="Bibliography"/>
@@ -5696,8 +3894,8 @@
         <w:t xml:space="preserve">7, 567.</w:t>
       </w:r>
     </w:p>
-    <w:bookmarkEnd w:id="48"/>
-    <w:bookmarkStart w:id="50" w:name="ref-dayton1985"/>
+    <w:bookmarkEnd w:id="53"/>
+    <w:bookmarkStart w:id="55" w:name="ref-dayton1985"/>
     <w:p>
       <w:pPr>
         <w:pStyle w:val="Bibliography"/>
@@ -5720,7 +3918,7 @@
       <w:r>
         <w:t xml:space="preserve">16, 215–245. doi:</w:t>
       </w:r>
-      <w:hyperlink r:id="rId49">
+      <w:hyperlink r:id="rId54">
         <w:r>
           <w:rPr>
             <w:rStyle w:val="Hyperlink"/>
@@ -5732,8 +3930,8 @@
         <w:t xml:space="preserve">.</w:t>
       </w:r>
     </w:p>
-    <w:bookmarkEnd w:id="50"/>
-    <w:bookmarkStart w:id="51" w:name="ref-delandmeter2019"/>
+    <w:bookmarkEnd w:id="55"/>
+    <w:bookmarkStart w:id="56" w:name="ref-delandmeter2019"/>
     <w:p>
       <w:pPr>
         <w:pStyle w:val="Bibliography"/>
@@ -5757,8 +3955,8 @@
         <w:t xml:space="preserve">12, 3571–3584.</w:t>
       </w:r>
     </w:p>
-    <w:bookmarkEnd w:id="51"/>
-    <w:bookmarkStart w:id="52" w:name="ref-dromgoole1982"/>
+    <w:bookmarkEnd w:id="56"/>
+    <w:bookmarkStart w:id="57" w:name="ref-dromgoole1982"/>
     <w:p>
       <w:pPr>
         <w:pStyle w:val="Bibliography"/>
@@ -5782,8 +3980,8 @@
         <w:t xml:space="preserve">25, 391–398.</w:t>
       </w:r>
     </w:p>
-    <w:bookmarkEnd w:id="52"/>
-    <w:bookmarkStart w:id="53" w:name="ref-edgar1987"/>
+    <w:bookmarkEnd w:id="57"/>
+    <w:bookmarkStart w:id="58" w:name="ref-edgar1987"/>
     <w:p>
       <w:pPr>
         <w:pStyle w:val="Bibliography"/>
@@ -5822,8 +4020,8 @@
         <w:t xml:space="preserve">95, 599–610.</w:t>
       </w:r>
     </w:p>
-    <w:bookmarkEnd w:id="53"/>
-    <w:bookmarkStart w:id="54" w:name="ref-eik2009"/>
+    <w:bookmarkEnd w:id="58"/>
+    <w:bookmarkStart w:id="59" w:name="ref-eik2009"/>
     <w:p>
       <w:pPr>
         <w:pStyle w:val="Bibliography"/>
@@ -5847,8 +4045,8 @@
         <w:t xml:space="preserve">57, 67–90.</w:t>
       </w:r>
     </w:p>
-    <w:bookmarkEnd w:id="54"/>
-    <w:bookmarkStart w:id="55" w:name="ref-fraser2011"/>
+    <w:bookmarkEnd w:id="59"/>
+    <w:bookmarkStart w:id="60" w:name="ref-fraser2011"/>
     <w:p>
       <w:pPr>
         <w:pStyle w:val="Bibliography"/>
@@ -5872,8 +4070,8 @@
         <w:t xml:space="preserve">278, 649–655.</w:t>
       </w:r>
     </w:p>
-    <w:bookmarkEnd w:id="55"/>
-    <w:bookmarkStart w:id="56" w:name="ref-graiff2016"/>
+    <w:bookmarkEnd w:id="60"/>
+    <w:bookmarkStart w:id="61" w:name="ref-graiff2016"/>
     <w:p>
       <w:pPr>
         <w:pStyle w:val="Bibliography"/>
@@ -5909,8 +4107,8 @@
         <w:t xml:space="preserve">163, 191.</w:t>
       </w:r>
     </w:p>
-    <w:bookmarkEnd w:id="56"/>
-    <w:bookmarkStart w:id="57" w:name="ref-griffin2017"/>
+    <w:bookmarkEnd w:id="61"/>
+    <w:bookmarkStart w:id="62" w:name="ref-griffin2017"/>
     <w:p>
       <w:pPr>
         <w:pStyle w:val="Bibliography"/>
@@ -5931,8 +4129,8 @@
         <w:t xml:space="preserve">. Commonwealth Scientific; Industrial Research Organisation.</w:t>
       </w:r>
     </w:p>
-    <w:bookmarkEnd w:id="57"/>
-    <w:bookmarkStart w:id="58" w:name="ref-harrold1989"/>
+    <w:bookmarkEnd w:id="62"/>
+    <w:bookmarkStart w:id="63" w:name="ref-harrold1989"/>
     <w:p>
       <w:pPr>
         <w:pStyle w:val="Bibliography"/>
@@ -5956,8 +4154,8 @@
         <w:t xml:space="preserve">130, 237–251.</w:t>
       </w:r>
     </w:p>
-    <w:bookmarkEnd w:id="58"/>
-    <w:bookmarkStart w:id="60" w:name="ref-helmuth1994"/>
+    <w:bookmarkEnd w:id="63"/>
+    <w:bookmarkStart w:id="65" w:name="ref-helmuth1994"/>
     <w:p>
       <w:pPr>
         <w:pStyle w:val="Bibliography"/>
@@ -5995,7 +4193,7 @@
       <w:r>
         <w:t xml:space="preserve">120, 421–426. doi:</w:t>
       </w:r>
-      <w:hyperlink r:id="rId59">
+      <w:hyperlink r:id="rId64">
         <w:r>
           <w:rPr>
             <w:rStyle w:val="Hyperlink"/>
@@ -6007,8 +4205,8 @@
         <w:t xml:space="preserve">.</w:t>
       </w:r>
     </w:p>
-    <w:bookmarkEnd w:id="60"/>
-    <w:bookmarkStart w:id="62" w:name="ref-hobday2000"/>
+    <w:bookmarkEnd w:id="65"/>
+    <w:bookmarkStart w:id="67" w:name="ref-hobday2000"/>
     <w:p>
       <w:pPr>
         <w:pStyle w:val="Bibliography"/>
@@ -6046,7 +4244,7 @@
       <w:r>
         <w:t xml:space="preserve">253, 97–114. doi:</w:t>
       </w:r>
-      <w:hyperlink r:id="rId61">
+      <w:hyperlink r:id="rId66">
         <w:r>
           <w:rPr>
             <w:rStyle w:val="Hyperlink"/>
@@ -6058,8 +4256,8 @@
         <w:t xml:space="preserve">.</w:t>
       </w:r>
     </w:p>
-    <w:bookmarkEnd w:id="62"/>
-    <w:bookmarkStart w:id="63" w:name="ref-holmquist1994"/>
+    <w:bookmarkEnd w:id="67"/>
+    <w:bookmarkStart w:id="68" w:name="ref-holmquist1994"/>
     <w:p>
       <w:pPr>
         <w:pStyle w:val="Bibliography"/>
@@ -6083,8 +4281,8 @@
         <w:t xml:space="preserve">180, 235–251.</w:t>
       </w:r>
     </w:p>
-    <w:bookmarkEnd w:id="63"/>
-    <w:bookmarkStart w:id="64" w:name="ref-kingsford1995"/>
+    <w:bookmarkEnd w:id="68"/>
+    <w:bookmarkStart w:id="69" w:name="ref-kingsford1995"/>
     <w:p>
       <w:pPr>
         <w:pStyle w:val="Bibliography"/>
@@ -6108,8 +4306,8 @@
         <w:t xml:space="preserve">116, 297–301.</w:t>
       </w:r>
     </w:p>
-    <w:bookmarkEnd w:id="64"/>
-    <w:bookmarkStart w:id="65" w:name="ref-lichey2001"/>
+    <w:bookmarkEnd w:id="69"/>
+    <w:bookmarkStart w:id="70" w:name="ref-lichey2001"/>
     <w:p>
       <w:pPr>
         <w:pStyle w:val="Bibliography"/>
@@ -6133,8 +4331,8 @@
         <w:t xml:space="preserve">47, 452–460.</w:t>
       </w:r>
     </w:p>
-    <w:bookmarkEnd w:id="65"/>
-    <w:bookmarkStart w:id="66" w:name="ref-macaya2005"/>
+    <w:bookmarkEnd w:id="70"/>
+    <w:bookmarkStart w:id="71" w:name="ref-macaya2005"/>
     <w:p>
       <w:pPr>
         <w:pStyle w:val="Bibliography"/>
@@ -6158,8 +4356,8 @@
         <w:t xml:space="preserve">41, 913–922.</w:t>
       </w:r>
     </w:p>
-    <w:bookmarkEnd w:id="66"/>
-    <w:bookmarkStart w:id="67" w:name="ref-McCormick2008"/>
+    <w:bookmarkEnd w:id="71"/>
+    <w:bookmarkStart w:id="72" w:name="ref-McCormick2008"/>
     <w:p>
       <w:pPr>
         <w:pStyle w:val="Bibliography"/>
@@ -6183,8 +4381,8 @@
         <w:t xml:space="preserve">362, 225–232.</w:t>
       </w:r>
     </w:p>
-    <w:bookmarkEnd w:id="67"/>
-    <w:bookmarkStart w:id="69" w:name="ref-nikula2013"/>
+    <w:bookmarkEnd w:id="72"/>
+    <w:bookmarkStart w:id="74" w:name="ref-nikula2013"/>
     <w:p>
       <w:pPr>
         <w:pStyle w:val="Bibliography"/>
@@ -6207,7 +4405,7 @@
       <w:r>
         <w:t xml:space="preserve">9, 20120821. doi:</w:t>
       </w:r>
-      <w:hyperlink r:id="rId68">
+      <w:hyperlink r:id="rId73">
         <w:r>
           <w:rPr>
             <w:rStyle w:val="Hyperlink"/>
@@ -6219,8 +4417,8 @@
         <w:t xml:space="preserve">.</w:t>
       </w:r>
     </w:p>
-    <w:bookmarkEnd w:id="69"/>
-    <w:bookmarkStart w:id="70" w:name="ref-norton1992"/>
+    <w:bookmarkEnd w:id="74"/>
+    <w:bookmarkStart w:id="75" w:name="ref-norton1992"/>
     <w:p>
       <w:pPr>
         <w:pStyle w:val="Bibliography"/>
@@ -6244,8 +4442,8 @@
         <w:t xml:space="preserve">27, 293–301.</w:t>
       </w:r>
     </w:p>
-    <w:bookmarkEnd w:id="70"/>
-    <w:bookmarkStart w:id="71" w:name="ref-Putman2018"/>
+    <w:bookmarkEnd w:id="75"/>
+    <w:bookmarkStart w:id="76" w:name="ref-Putman2018"/>
     <w:p>
       <w:pPr>
         <w:pStyle w:val="Bibliography"/>
@@ -6269,8 +4467,8 @@
         <w:t xml:space="preserve">165, 205–214.</w:t>
       </w:r>
     </w:p>
-    <w:bookmarkEnd w:id="71"/>
-    <w:bookmarkStart w:id="72" w:name="ref-Putman2020"/>
+    <w:bookmarkEnd w:id="76"/>
+    <w:bookmarkStart w:id="77" w:name="ref-Putman2020"/>
     <w:p>
       <w:pPr>
         <w:pStyle w:val="Bibliography"/>
@@ -6294,8 +4492,8 @@
         <w:t xml:space="preserve">529, 151398.</w:t>
       </w:r>
     </w:p>
-    <w:bookmarkEnd w:id="72"/>
-    <w:bookmarkStart w:id="73" w:name="ref-rothausler2011"/>
+    <w:bookmarkEnd w:id="77"/>
+    <w:bookmarkStart w:id="78" w:name="ref-rothausler2011"/>
     <w:p>
       <w:pPr>
         <w:pStyle w:val="Bibliography"/>
@@ -6319,8 +4517,8 @@
         <w:t xml:space="preserve">56, 1751–1763.</w:t>
       </w:r>
     </w:p>
-    <w:bookmarkEnd w:id="73"/>
-    <w:bookmarkStart w:id="75" w:name="ref-saunders2014"/>
+    <w:bookmarkEnd w:id="78"/>
+    <w:bookmarkStart w:id="80" w:name="ref-saunders2014"/>
     <w:p>
       <w:pPr>
         <w:pStyle w:val="Bibliography"/>
@@ -6343,7 +4541,7 @@
       <w:r>
         <w:t xml:space="preserve">50, 968–974. doi:</w:t>
       </w:r>
-      <w:hyperlink r:id="rId74">
+      <w:hyperlink r:id="rId79">
         <w:r>
           <w:rPr>
             <w:rStyle w:val="Hyperlink"/>
@@ -6355,8 +4553,8 @@
         <w:t xml:space="preserve">.</w:t>
       </w:r>
     </w:p>
-    <w:bookmarkEnd w:id="75"/>
-    <w:bookmarkStart w:id="77" w:name="ref-smith2002"/>
+    <w:bookmarkEnd w:id="80"/>
+    <w:bookmarkStart w:id="82" w:name="ref-smith2002"/>
     <w:p>
       <w:pPr>
         <w:pStyle w:val="Bibliography"/>
@@ -6379,7 +4577,7 @@
       <w:r>
         <w:t xml:space="preserve">11, 67–69. doi:</w:t>
       </w:r>
-      <w:hyperlink r:id="rId76">
+      <w:hyperlink r:id="rId81">
         <w:r>
           <w:rPr>
             <w:rStyle w:val="Hyperlink"/>
@@ -6391,8 +4589,8 @@
         <w:t xml:space="preserve">.</w:t>
       </w:r>
     </w:p>
-    <w:bookmarkEnd w:id="77"/>
-    <w:bookmarkStart w:id="79" w:name="ref-tala2013"/>
+    <w:bookmarkEnd w:id="82"/>
+    <w:bookmarkStart w:id="84" w:name="ref-tala2013"/>
     <w:p>
       <w:pPr>
         <w:pStyle w:val="Bibliography"/>
@@ -6430,7 +4628,7 @@
       <w:r>
         <w:t xml:space="preserve">160, 1339–1351. doi:</w:t>
       </w:r>
-      <w:hyperlink r:id="rId78">
+      <w:hyperlink r:id="rId83">
         <w:r>
           <w:rPr>
             <w:rStyle w:val="Hyperlink"/>
@@ -6442,8 +4640,8 @@
         <w:t xml:space="preserve">.</w:t>
       </w:r>
     </w:p>
-    <w:bookmarkEnd w:id="79"/>
-    <w:bookmarkStart w:id="80" w:name="ref-tala2017"/>
+    <w:bookmarkEnd w:id="84"/>
+    <w:bookmarkStart w:id="85" w:name="ref-tala2017"/>
     <w:p>
       <w:pPr>
         <w:pStyle w:val="Bibliography"/>
@@ -6482,8 +4680,8 @@
         <w:t xml:space="preserve">56, 271–283.</w:t>
       </w:r>
     </w:p>
-    <w:bookmarkEnd w:id="80"/>
-    <w:bookmarkStart w:id="81" w:name="ref-thiel2005"/>
+    <w:bookmarkEnd w:id="85"/>
+    <w:bookmarkStart w:id="86" w:name="ref-thiel2005"/>
     <w:p>
       <w:pPr>
         <w:pStyle w:val="Bibliography"/>
@@ -6507,8 +4705,8 @@
         <w:t xml:space="preserve">43, 279–418.</w:t>
       </w:r>
     </w:p>
-    <w:bookmarkEnd w:id="81"/>
-    <w:bookmarkStart w:id="83" w:name="ref-wichmann2012"/>
+    <w:bookmarkEnd w:id="86"/>
+    <w:bookmarkStart w:id="88" w:name="ref-wichmann2012"/>
     <w:p>
       <w:pPr>
         <w:pStyle w:val="Bibliography"/>
@@ -6531,7 +4729,7 @@
       <w:r>
         <w:t xml:space="preserve">159, 2035–2049. doi:</w:t>
       </w:r>
-      <w:hyperlink r:id="rId82">
+      <w:hyperlink r:id="rId87">
         <w:r>
           <w:rPr>
             <w:rStyle w:val="Hyperlink"/>
@@ -6543,8 +4741,8 @@
         <w:t xml:space="preserve">.</w:t>
       </w:r>
     </w:p>
-    <w:bookmarkEnd w:id="83"/>
-    <w:bookmarkEnd w:id="84"/>
+    <w:bookmarkEnd w:id="88"/>
+    <w:bookmarkEnd w:id="89"/>
     <w:sectPr>
       <w:headerReference w:type="even" r:id="rId10"/>
       <w:headerReference w:type="default" r:id="rId9"/>

</xml_diff>

<commit_message>
added to results section
</commit_message>
<xml_diff>
--- a/thesis_chapter_3.docx
+++ b/thesis_chapter_3.docx
@@ -481,87 +481,7 @@
         <w:t xml:space="preserve"> </w:t>
       </w:r>
       <w:r>
-        <w:t xml:space="preserve">have provided estimates of drag for various objects based on experimental work, which consisted of both direct and indirect methods of the Leeway model. However, this work does not consider biological material such as macroalgae. Although drag estimates do exist, these have been calculated for macroalgae not detached from the substratum and are regarded as fixed-point estimates. Methods used in the field of chemical engineering provide an alternative approach to estimating drag of macroalgae by means of formulas to calculate drag based on shape. Chemical engineers in the field of fluid dynamics which come across similar problems when including drag use an approach known as a</w:t>
-      </w:r>
-      <w:r>
-        <w:t xml:space="preserve"> </w:t>
-      </w:r>
-      <w:r>
-        <w:t xml:space="preserve">‘</w:t>
-      </w:r>
-      <w:r>
-        <w:t xml:space="preserve">spherecity factor</w:t>
-      </w:r>
-      <w:r>
-        <w:t xml:space="preserve">’</w:t>
-      </w:r>
-      <w:r>
-        <w:t xml:space="preserve">. A spherecity factor is expressed mathematically by</w:t>
-      </w:r>
-      <w:r>
-        <w:t xml:space="preserve"> </w:t>
-      </w:r>
-      <m:oMath>
-        <m:r>
-          <m:t>ψ</m:t>
-        </m:r>
-        <m:r>
-          <m:t>=</m:t>
-        </m:r>
-        <m:r>
-          <m:t>s</m:t>
-        </m:r>
-        <m:r>
-          <m:t>/</m:t>
-        </m:r>
-        <m:sSub>
-          <m:e>
-            <m:r>
-              <m:t>s</m:t>
-            </m:r>
-          </m:e>
-          <m:sub>
-            <m:r>
-              <m:t>d</m:t>
-            </m:r>
-          </m:sub>
-        </m:sSub>
-      </m:oMath>
-      <w:r>
-        <w:t xml:space="preserve">, and the ratio of the surface area of a sphere having the volume as the irregular shaped particle (</w:t>
-      </w:r>
-      <m:oMath>
-        <m:r>
-          <m:t>s</m:t>
-        </m:r>
-      </m:oMath>
-      <w:r>
-        <w:t xml:space="preserve">) to the actual surface area of the particle (</w:t>
-      </w:r>
-      <m:oMath>
-        <m:sSub>
-          <m:e>
-            <m:r>
-              <m:t>s</m:t>
-            </m:r>
-          </m:e>
-          <m:sub>
-            <m:r>
-              <m:t>d</m:t>
-            </m:r>
-          </m:sub>
-        </m:sSub>
-      </m:oMath>
-      <w:r>
-        <w:t xml:space="preserve">). The values are dependent on the shape of the object and a range of values have been determined based on numerous experimental work.</w:t>
-      </w:r>
-    </w:p>
-    <w:p>
-      <w:pPr>
-        <w:pStyle w:val="BodyText"/>
-      </w:pPr>
-      <w:r>
-        <w:t xml:space="preserve">Although various approaches have been used in the past to investigate floating macroalagae trajectory, very few studies have employed the use of Langrangian trajectory modelling. Furthermore, non of the existing studies using this modeling approach have considered macroalgal morphology (i.e. shape) as an aspect of drag and ultimately trajectory. Currently, work by</w:t>
+        <w:t xml:space="preserve">have provided estimates of drag for various objects based on experimental work, which consisted of both direct and indirect methods of the Leeway model. However, this work does not consider biological material such as macroalgae. Although drag estimates do exist, these have been calculated for macroalgae not detached from the substratum and are regarded as fixed-point estimates. Although various approaches have been used in the past to investigate floating macroalagae trajectory, very few studies have employed the use of Langrangian trajectory modeling. Furthermore, non of the existing studies using this modeling approach have considered macroalgal morphology (i.e. shape) as an aspect of drag and ultimately trajectory. Currently, work by</w:t>
       </w:r>
       <w:r>
         <w:t xml:space="preserve"> </w:t>
@@ -763,7 +683,7 @@
         <w:pStyle w:val="FirstParagraph"/>
       </w:pPr>
       <w:r>
-        <w:t xml:space="preserve">The model is based on parameterisations that have been used for previous studies investigating iceberg, capsized marine vessels and microplastics. It should be noted that most of the previous studies regarding macroalgae trajectory have investigated rafts and not solitary floating individuals. A kelp raft will vary in size and can range from a few meters across to large dense mats the size of a sports field. Furthermore, some authors suggest that most macroalgae become entangled through ocean currents and not through the hydrodynamic forces that dislodge them. In addition, large kelp rafts are not a characteristics around the coast of the Cape Peninsula but rather solitary kelp are (Pers. Obs). Therefore, the trajectory of only olitary</w:t>
+        <w:t xml:space="preserve">The model is based on parameterisations that have been used for previous studies investigating iceberg, capsized marine vessels and microplastics. It should be noted that most of the previous studies regarding macroalgae trajectory have investigated rafts and not solitary floating individuals. A kelp raft will vary in size and can range from a few meters across to large dense mats the size of a sports field. Furthermore, some authors suggest that most macroalgae become entangled through ocean currents and not through the hydrodynamic forces that dislodge them. In addition, large kelp rafts are not a characteristics around the coast of the Cape Peninsula but rather solitary kelp are (Pers. Obs). Therefore, the trajectory of only solitary</w:t>
       </w:r>
       <w:r>
         <w:t xml:space="preserve"> </w:t>
@@ -1327,7 +1247,7 @@
         <w:pStyle w:val="FirstParagraph"/>
       </w:pPr>
       <w:r>
-        <w:t xml:space="preserve">Virtual particles were released with no drag or wind effects from the study site in order to act as a basis for comparison to simulations with varying degrees of hydrodynamic and wind drag, and are refferred to hereafter as</w:t>
+        <w:t xml:space="preserve">Virtual particles were released with no drag or wind effects from the study site in order to act as a basis for comparison to simulations with varying degrees of hydrodynamic and wind drag, and are referred to hereafter as</w:t>
       </w:r>
       <w:r>
         <w:t xml:space="preserve"> </w:t>
@@ -3120,7 +3040,7 @@
         <w:pStyle w:val="FirstParagraph"/>
       </w:pPr>
       <w:r>
-        <w:t xml:space="preserve">In order to incorporate hydrodynamic and wind drag, the cross-sectional area of the kelp was calculated first. Known geometric shapes reflecting the relevant plant sections were used to estimate the surface area for various parts of the plant, for details please see image/table ???. The dimensional data needed was estimated in cases were data was not available for that particular morphological characteristic. The bulb/pneumatocyst is a highly variable morphological characteristic and in some cases can appear absent, the same is true for the holdfast. Therefore, the cross-sectional area of the bulb/pneumatocyst was not considered in the calculation of overall cross-sectional area. In terms of the holdfast, a standard cross-sectional area was used for simulations where the inclusion of the holdfast was considered. The cross-sectional area calculated was site specific and the dimensions needed were garnered from morphology data from a previous study</w:t>
+        <w:t xml:space="preserve">In order to incorporate hydrodynamic and wind drag, the cross-sectional area of the kelp was calculated first. Known geometric shapes reflecting the relevant plant sections were used to estimate the surface area for various parts of the plant, for details please see image/table ???. The dimensional data needed was estimated in cases were data was not available for that particular morphological characteristic. The bulb/pneumatocyst is a highly variable morphological characteristic and in some cases can appear absent, the same is true for the holdfast. Therefore, the cross-sectional area of the bulb/pneumatocyst was not considered in the calculation of overall cross-sectional area. In terms of the holdfast, a standard cross-sectional area was used for all simulations. The cross-sectional area calculated was site specific and the dimensions needed were garnered from morphology data from a previous study</w:t>
       </w:r>
       <w:r>
         <w:t xml:space="preserve"> </w:t>
@@ -3165,19 +3085,7 @@
         <w:pStyle w:val="FirstParagraph"/>
       </w:pPr>
       <w:r>
-        <w:t xml:space="preserve">The use of a spherical shape coefficient was used in the approach to simulate the trajectory of solitary floating</w:t>
-      </w:r>
-      <w:r>
-        <w:t xml:space="preserve"> </w:t>
-      </w:r>
-      <w:r>
-        <w:rPr>
-          <w:i/>
-        </w:rPr>
-        <w:t xml:space="preserve">E. maxima</w:t>
-      </w:r>
-      <w:r>
-        <w:t xml:space="preserve">. The drag coefficient for a spherical particle was used in the calculation of hydrodynamic drag as the trajectory model assumes the particles are spherical. The cross-sectional area for each of each virtual plant was converted to the equivalent cross-sectional area for that of a sphere in the equation for calculating hydrodynamic drag:</w:t>
+        <w:t xml:space="preserve">The drag coefficient for a spherical particle was used in the calculation of hydrodynamic drag as the trajectory model assumes the particles are spherical. The drag equation used was:</w:t>
       </w:r>
       <w:r>
         <w:t xml:space="preserve"> </w:t>
@@ -3316,7 +3224,7 @@
         <w:t xml:space="preserve"> </w:t>
       </w:r>
       <w:r>
-        <w:t xml:space="preserve">is the surface velocity vector of the flow-/wind- field. Water and wind drag components were calculated separately for both the meridonal and zonal velocity vectors. Since drag force is dependent on the velocity vectors which vary with time, the meridonal and zonal velocities were interpolated and used in the drag force calculation for each time-step. A similar approach was used for the wind drag force. The same equation that was used to calculate hydrodynamic drag, was used to calculate the wind drag the virtual particle.</w:t>
+        <w:t xml:space="preserve">is the surface velocity vector of the flow-/wind- field. Water and wind drag components were calculated separately for both the meridonal and zonal velocity vectors. Since drag force is dependent on the velocity vectors which vary with time, the meridonal and zonal velocities were interpolated and used in the drag force calculation for each time-step. The same approach was used for the wind drag force. The equation that was used to calculate hydrodynamic drag, was also used to calculate the wind drag the virtual particle.</w:t>
       </w:r>
     </w:p>
     <w:p>
@@ -3324,7 +3232,7 @@
         <w:pStyle w:val="BodyText"/>
       </w:pPr>
       <w:r>
-        <w:t xml:space="preserve">To test the different magnitudes that hydrodynamic and wind drag might play in the overall trajectory, simulations were run with varying degrees of drag exposure scenarios. These scenarios were meant to act as proxy for buoyancy, which determines the surface area exposed to hydrodynamic and wind drag. These estimates were expressed as percentages which were used to calculate hydrodynamic and wind drag for applicable simulation. For example, if 80% of the plant is submerged and 20% of above water, then the overall hydrodynamic and wind drag forces would be 80% and 20% of the total drag forces respectively. The exposure scenarios used in this study were 100%, 95%, 90%, and 85% for water drag; 0 %, 5%, 10%, and 15% for wind.</w:t>
+        <w:t xml:space="preserve">To test the different magnitudes that hydrodynamic and wind drag might play in the overall trajectory, simulations were run with varying degrees of drag exposure scenarios. These scenarios were meant to act as proxy for buoyancy, which determines the surface area exposed to hydrodynamic and wind drag. These estimates were expressed as percentages which were used to calculate hydrodynamic and wind drag for applicable simulation. For example, if 80% of the plant is submerged and 20% of above water, then the overall hydrodynamic and wind drag forces would be 85% and 15% of the total drag forces respectively. The exposure scenarios used in this study were 100%, 95%, 90%, and 85% for water drag; 0 %, 5%, 10%, and 15% for wind.</w:t>
       </w:r>
     </w:p>
     <w:p>
@@ -3342,7 +3250,7 @@
         <w:pStyle w:val="FirstParagraph"/>
       </w:pPr>
       <w:r>
-        <w:t xml:space="preserve">In order to compare trajectories between cross-sectional area types and wind exposure scenarios, density distribution maps were produced. Density distribution maps are an effective method for assessing pathways and ocean connectivity</w:t>
+        <w:t xml:space="preserve">In order to compare trajectories between cross-sectional area types and wind exposure scenarios, mean trajectories were calculated and density distribution maps were produced. Density distribution maps are an effective method for assessing pathways and ocean connectivity</w:t>
       </w:r>
       <w:r>
         <w:t xml:space="preserve"> </w:t>
@@ -3360,7 +3268,7 @@
         <w:t xml:space="preserve">)</w:t>
       </w:r>
       <w:r>
-        <w:t xml:space="preserve">. In addition, mean trajectory was calculated and included in the density distribution maps to further aid in comparing simulation outputs. The distance that particles traveled was also measured and used to produce boxplots and scatterplots. Distance traveled from the release site can help reveal topographic steering and momentum energy transfer from the wind field to kelp particle</w:t>
+        <w:t xml:space="preserve">. In addition, mean trajectory was calculated and included in the density distribution maps to further aid in comparing simulation outputs. The distance that particles traveled was also measured and used to produce boxplots. Distance traveled from the release site can help reveal topographic steering and momentum energy transfer from the wind field to kelp particle</w:t>
       </w:r>
       <w:r>
         <w:t xml:space="preserve"> </w:t>
@@ -3481,6 +3389,14 @@
         <w:pStyle w:val="FirstParagraph"/>
       </w:pPr>
       <w:r>
+        <w:t xml:space="preserve">The mean trajectories of the different cross-sectional areas are similar to the mean trajectory of the passive particles. When comparing mean trajectories between the different cross-sectional areas for the 100% hydrodynamic drag simulations, no differences can be seen with only slight variation. The results from the simulations including different hydrodynamic and wind drag exposures and cross-sectional area types show differences in mean trajectory when compared to the passive simulation. The end points of the simulations including hydrodynamic and wind drag were different compared to the passive simulations, as well as being further from the release site. When comparing the different hydrodynamic and wind drag simulations to each other, only slight variation in mean trajectories was evident. In all simulations particles flowed in a north-westward direction.</w:t>
+      </w:r>
+    </w:p>
+    <w:p>
+      <w:pPr>
+        <w:pStyle w:val="BodyText"/>
+      </w:pPr>
+      <w:r>
         <w:drawing>
           <wp:inline>
             <wp:extent cx="6197600" cy="3098800"/>
@@ -3535,6 +3451,14 @@
     </w:p>
     <w:p>
       <w:pPr>
+        <w:pStyle w:val="FirstParagraph"/>
+      </w:pPr>
+      <w:r>
+        <w:t xml:space="preserve">Across all simulations particles flowed in a north-westward direction. The density plots for simulations that considered any form of drag showed a higher density of particles along the mean trajectory path compared to the passive simulation which has a almost even density of particles across grids. In addition the density plots show that the particles in simulations that considered any form of drag got entrained in a vorticy while particles in the passive simulation deflected away. Comparison of cross-sectional areas and different drag exposure scenarios show no differences in mean trajectory and spatial patterns in density, with only slight variations across types.</w:t>
+      </w:r>
+    </w:p>
+    <w:p>
+      <w:pPr>
         <w:pStyle w:val="CaptionedFigure"/>
       </w:pPr>
       <w:r>
@@ -3600,6 +3524,14 @@
     </w:p>
     <w:p>
       <w:pPr>
+        <w:pStyle w:val="FirstParagraph"/>
+      </w:pPr>
+      <w:r>
+        <w:t xml:space="preserve">There were significant differences among the median distances travelled for all particles in each simulation (see figure ??; p &lt; 0.05). The simulations that considered for 100% hydrodynamic drag travelled less distance than particles for simulations which considered a combination of hydrodynamic and wind drag scenarios. Comparison between simulations that considered hydrodynamic and wind drag show no significant differences with only slight variations amongst simulations.</w:t>
+      </w:r>
+    </w:p>
+    <w:p>
+      <w:pPr>
         <w:pStyle w:val="CaptionedFigure"/>
       </w:pPr>
       <w:r>
@@ -3655,36 +3587,91 @@
     </w:p>
     <w:p>
       <w:pPr>
+        <w:pStyle w:val="CaptionedFigure"/>
+      </w:pPr>
+      <w:r>
+        <w:drawing>
+          <wp:inline>
+            <wp:extent cx="6197600" cy="6197600"/>
+            <wp:effectExtent b="0" l="0" r="0" t="0"/>
+            <wp:docPr descr="Comparison of trajectory data between a kelp sphere and kelp cylinder." title="" id="1" name="Picture"/>
+            <a:graphic>
+              <a:graphicData uri="http://schemas.openxmlformats.org/drawingml/2006/picture">
+                <pic:pic>
+                  <pic:nvPicPr>
+                    <pic:cNvPr descr="thesis_chapter_3_files/figure-docx/shape%20data%20outputs-1.png" id="0" name="Picture"/>
+                    <pic:cNvPicPr>
+                      <a:picLocks noChangeArrowheads="1" noChangeAspect="1"/>
+                    </pic:cNvPicPr>
+                  </pic:nvPicPr>
+                  <pic:blipFill>
+                    <a:blip r:embed="rId40"/>
+                    <a:stretch>
+                      <a:fillRect/>
+                    </a:stretch>
+                  </pic:blipFill>
+                  <pic:spPr bwMode="auto">
+                    <a:xfrm>
+                      <a:off x="0" y="0"/>
+                      <a:ext cx="6197600" cy="6197600"/>
+                    </a:xfrm>
+                    <a:prstGeom prst="rect">
+                      <a:avLst/>
+                    </a:prstGeom>
+                    <a:noFill/>
+                    <a:ln w="9525">
+                      <a:noFill/>
+                      <a:headEnd/>
+                      <a:tailEnd/>
+                    </a:ln>
+                  </pic:spPr>
+                </pic:pic>
+              </a:graphicData>
+            </a:graphic>
+          </wp:inline>
+        </w:drawing>
+      </w:r>
+    </w:p>
+    <w:p>
+      <w:pPr>
+        <w:pStyle w:val="ImageCaption"/>
+      </w:pPr>
+      <w:r>
+        <w:t xml:space="preserve">Comparison of trajectory data between a kelp sphere and kelp cylinder.</w:t>
+      </w:r>
+    </w:p>
+    <w:p>
+      <w:pPr>
         <w:pStyle w:val="Heading1"/>
       </w:pPr>
-      <w:bookmarkStart w:id="40" w:name="discussion"/>
+      <w:bookmarkStart w:id="41" w:name="discussion"/>
       <w:r>
         <w:t xml:space="preserve">Discussion</w:t>
       </w:r>
-      <w:bookmarkEnd w:id="40"/>
+      <w:bookmarkEnd w:id="41"/>
     </w:p>
     <w:p>
       <w:pPr>
         <w:pStyle w:val="Heading1"/>
       </w:pPr>
-      <w:bookmarkStart w:id="41" w:name="appendix"/>
+      <w:bookmarkStart w:id="42" w:name="appendix"/>
       <w:r>
         <w:t xml:space="preserve">Appendix</w:t>
       </w:r>
-      <w:bookmarkEnd w:id="41"/>
+      <w:bookmarkEnd w:id="42"/>
     </w:p>
     <w:p>
       <w:pPr>
         <w:pStyle w:val="Heading1"/>
       </w:pPr>
-      <w:bookmarkStart w:id="42" w:name="references"/>
+      <w:bookmarkStart w:id="43" w:name="references"/>
       <w:r>
         <w:t xml:space="preserve">References</w:t>
       </w:r>
-      <w:bookmarkEnd w:id="42"/>
-    </w:p>
-    <w:bookmarkStart w:id="89" w:name="refs"/>
-    <w:bookmarkStart w:id="43" w:name="ref-allen1999"/>
+      <w:bookmarkEnd w:id="43"/>
+    </w:p>
+    <w:bookmarkStart w:id="90" w:name="refs"/>
+    <w:bookmarkStart w:id="44" w:name="ref-allen1999"/>
     <w:p>
       <w:pPr>
         <w:pStyle w:val="Bibliography"/>
@@ -3693,8 +3680,8 @@
         <w:t xml:space="preserve">Allen, A., and Plourde, J. (1999). Review of leeway: Field experiments and implementation. US coast guard rep.</w:t>
       </w:r>
     </w:p>
-    <w:bookmarkEnd w:id="43"/>
-    <w:bookmarkStart w:id="45" w:name="ref-andersson2017"/>
+    <w:bookmarkEnd w:id="44"/>
+    <w:bookmarkStart w:id="46" w:name="ref-andersson2017"/>
     <w:p>
       <w:pPr>
         <w:pStyle w:val="Bibliography"/>
@@ -3702,7 +3689,7 @@
       <w:r>
         <w:t xml:space="preserve">Andersson, L. E., Scibilia, F., and Imsland, L. (2017). A study on an iceberg drift trajectory. 8. doi:</w:t>
       </w:r>
-      <w:hyperlink r:id="rId44">
+      <w:hyperlink r:id="rId45">
         <w:r>
           <w:rPr>
             <w:rStyle w:val="Hyperlink"/>
@@ -3714,8 +3701,8 @@
         <w:t xml:space="preserve">.</w:t>
       </w:r>
     </w:p>
-    <w:bookmarkEnd w:id="45"/>
-    <w:bookmarkStart w:id="47" w:name="ref-batista2018"/>
+    <w:bookmarkEnd w:id="46"/>
+    <w:bookmarkStart w:id="48" w:name="ref-batista2018"/>
     <w:p>
       <w:pPr>
         <w:pStyle w:val="Bibliography"/>
@@ -3738,7 +3725,7 @@
       <w:r>
         <w:t xml:space="preserve">10. doi:</w:t>
       </w:r>
-      <w:hyperlink r:id="rId46">
+      <w:hyperlink r:id="rId47">
         <w:r>
           <w:rPr>
             <w:rStyle w:val="Hyperlink"/>
@@ -3750,8 +3737,8 @@
         <w:t xml:space="preserve">.</w:t>
       </w:r>
     </w:p>
-    <w:bookmarkEnd w:id="47"/>
-    <w:bookmarkStart w:id="48" w:name="ref-back2000"/>
+    <w:bookmarkEnd w:id="48"/>
+    <w:bookmarkStart w:id="49" w:name="ref-back2000"/>
     <w:p>
       <w:pPr>
         <w:pStyle w:val="Bibliography"/>
@@ -3775,8 +3762,8 @@
         <w:t xml:space="preserve">on the finnish baltic sea coast. 155–161.</w:t>
       </w:r>
     </w:p>
-    <w:bookmarkEnd w:id="48"/>
-    <w:bookmarkStart w:id="49" w:name="ref-breivik2011"/>
+    <w:bookmarkEnd w:id="49"/>
+    <w:bookmarkStart w:id="50" w:name="ref-breivik2011"/>
     <w:p>
       <w:pPr>
         <w:pStyle w:val="Bibliography"/>
@@ -3800,8 +3787,8 @@
         <w:t xml:space="preserve">33, 100–109.</w:t>
       </w:r>
     </w:p>
-    <w:bookmarkEnd w:id="49"/>
-    <w:bookmarkStart w:id="50" w:name="ref-brooks2019"/>
+    <w:bookmarkEnd w:id="50"/>
+    <w:bookmarkStart w:id="51" w:name="ref-brooks2019"/>
     <w:p>
       <w:pPr>
         <w:pStyle w:val="Bibliography"/>
@@ -3825,8 +3812,8 @@
         <w:t xml:space="preserve">46, 2610–2618.</w:t>
       </w:r>
     </w:p>
-    <w:bookmarkEnd w:id="50"/>
-    <w:bookmarkStart w:id="51" w:name="ref-bushing1994"/>
+    <w:bookmarkEnd w:id="51"/>
+    <w:bookmarkStart w:id="52" w:name="ref-bushing1994"/>
     <w:p>
       <w:pPr>
         <w:pStyle w:val="Bibliography"/>
@@ -3835,8 +3822,8 @@
         <w:t xml:space="preserve">Bushing, W. W. (1994). Biogeographic and ecological implications of kelp rafting as a dispersal vector for marine invertebrates. 22.</w:t>
       </w:r>
     </w:p>
-    <w:bookmarkEnd w:id="51"/>
-    <w:bookmarkStart w:id="52" w:name="ref-collins2010"/>
+    <w:bookmarkEnd w:id="52"/>
+    <w:bookmarkStart w:id="53" w:name="ref-collins2010"/>
     <w:p>
       <w:pPr>
         <w:pStyle w:val="Bibliography"/>
@@ -3869,8 +3856,8 @@
         <w:t xml:space="preserve">19, 4572–4580.</w:t>
       </w:r>
     </w:p>
-    <w:bookmarkEnd w:id="52"/>
-    <w:bookmarkStart w:id="53" w:name="ref-coppin2020"/>
+    <w:bookmarkEnd w:id="53"/>
+    <w:bookmarkStart w:id="54" w:name="ref-coppin2020"/>
     <w:p>
       <w:pPr>
         <w:pStyle w:val="Bibliography"/>
@@ -3894,8 +3881,8 @@
         <w:t xml:space="preserve">7, 567.</w:t>
       </w:r>
     </w:p>
-    <w:bookmarkEnd w:id="53"/>
-    <w:bookmarkStart w:id="55" w:name="ref-dayton1985"/>
+    <w:bookmarkEnd w:id="54"/>
+    <w:bookmarkStart w:id="56" w:name="ref-dayton1985"/>
     <w:p>
       <w:pPr>
         <w:pStyle w:val="Bibliography"/>
@@ -3918,7 +3905,7 @@
       <w:r>
         <w:t xml:space="preserve">16, 215–245. doi:</w:t>
       </w:r>
-      <w:hyperlink r:id="rId54">
+      <w:hyperlink r:id="rId55">
         <w:r>
           <w:rPr>
             <w:rStyle w:val="Hyperlink"/>
@@ -3930,8 +3917,8 @@
         <w:t xml:space="preserve">.</w:t>
       </w:r>
     </w:p>
-    <w:bookmarkEnd w:id="55"/>
-    <w:bookmarkStart w:id="56" w:name="ref-delandmeter2019"/>
+    <w:bookmarkEnd w:id="56"/>
+    <w:bookmarkStart w:id="57" w:name="ref-delandmeter2019"/>
     <w:p>
       <w:pPr>
         <w:pStyle w:val="Bibliography"/>
@@ -3955,8 +3942,8 @@
         <w:t xml:space="preserve">12, 3571–3584.</w:t>
       </w:r>
     </w:p>
-    <w:bookmarkEnd w:id="56"/>
-    <w:bookmarkStart w:id="57" w:name="ref-dromgoole1982"/>
+    <w:bookmarkEnd w:id="57"/>
+    <w:bookmarkStart w:id="58" w:name="ref-dromgoole1982"/>
     <w:p>
       <w:pPr>
         <w:pStyle w:val="Bibliography"/>
@@ -3980,8 +3967,8 @@
         <w:t xml:space="preserve">25, 391–398.</w:t>
       </w:r>
     </w:p>
-    <w:bookmarkEnd w:id="57"/>
-    <w:bookmarkStart w:id="58" w:name="ref-edgar1987"/>
+    <w:bookmarkEnd w:id="58"/>
+    <w:bookmarkStart w:id="59" w:name="ref-edgar1987"/>
     <w:p>
       <w:pPr>
         <w:pStyle w:val="Bibliography"/>
@@ -4020,8 +4007,8 @@
         <w:t xml:space="preserve">95, 599–610.</w:t>
       </w:r>
     </w:p>
-    <w:bookmarkEnd w:id="58"/>
-    <w:bookmarkStart w:id="59" w:name="ref-eik2009"/>
+    <w:bookmarkEnd w:id="59"/>
+    <w:bookmarkStart w:id="60" w:name="ref-eik2009"/>
     <w:p>
       <w:pPr>
         <w:pStyle w:val="Bibliography"/>
@@ -4045,8 +4032,8 @@
         <w:t xml:space="preserve">57, 67–90.</w:t>
       </w:r>
     </w:p>
-    <w:bookmarkEnd w:id="59"/>
-    <w:bookmarkStart w:id="60" w:name="ref-fraser2011"/>
+    <w:bookmarkEnd w:id="60"/>
+    <w:bookmarkStart w:id="61" w:name="ref-fraser2011"/>
     <w:p>
       <w:pPr>
         <w:pStyle w:val="Bibliography"/>
@@ -4070,8 +4057,8 @@
         <w:t xml:space="preserve">278, 649–655.</w:t>
       </w:r>
     </w:p>
-    <w:bookmarkEnd w:id="60"/>
-    <w:bookmarkStart w:id="61" w:name="ref-graiff2016"/>
+    <w:bookmarkEnd w:id="61"/>
+    <w:bookmarkStart w:id="62" w:name="ref-graiff2016"/>
     <w:p>
       <w:pPr>
         <w:pStyle w:val="Bibliography"/>
@@ -4107,8 +4094,8 @@
         <w:t xml:space="preserve">163, 191.</w:t>
       </w:r>
     </w:p>
-    <w:bookmarkEnd w:id="61"/>
-    <w:bookmarkStart w:id="62" w:name="ref-griffin2017"/>
+    <w:bookmarkEnd w:id="62"/>
+    <w:bookmarkStart w:id="63" w:name="ref-griffin2017"/>
     <w:p>
       <w:pPr>
         <w:pStyle w:val="Bibliography"/>
@@ -4129,8 +4116,8 @@
         <w:t xml:space="preserve">. Commonwealth Scientific; Industrial Research Organisation.</w:t>
       </w:r>
     </w:p>
-    <w:bookmarkEnd w:id="62"/>
-    <w:bookmarkStart w:id="63" w:name="ref-harrold1989"/>
+    <w:bookmarkEnd w:id="63"/>
+    <w:bookmarkStart w:id="64" w:name="ref-harrold1989"/>
     <w:p>
       <w:pPr>
         <w:pStyle w:val="Bibliography"/>
@@ -4154,8 +4141,8 @@
         <w:t xml:space="preserve">130, 237–251.</w:t>
       </w:r>
     </w:p>
-    <w:bookmarkEnd w:id="63"/>
-    <w:bookmarkStart w:id="65" w:name="ref-helmuth1994"/>
+    <w:bookmarkEnd w:id="64"/>
+    <w:bookmarkStart w:id="66" w:name="ref-helmuth1994"/>
     <w:p>
       <w:pPr>
         <w:pStyle w:val="Bibliography"/>
@@ -4193,7 +4180,7 @@
       <w:r>
         <w:t xml:space="preserve">120, 421–426. doi:</w:t>
       </w:r>
-      <w:hyperlink r:id="rId64">
+      <w:hyperlink r:id="rId65">
         <w:r>
           <w:rPr>
             <w:rStyle w:val="Hyperlink"/>
@@ -4205,8 +4192,8 @@
         <w:t xml:space="preserve">.</w:t>
       </w:r>
     </w:p>
-    <w:bookmarkEnd w:id="65"/>
-    <w:bookmarkStart w:id="67" w:name="ref-hobday2000"/>
+    <w:bookmarkEnd w:id="66"/>
+    <w:bookmarkStart w:id="68" w:name="ref-hobday2000"/>
     <w:p>
       <w:pPr>
         <w:pStyle w:val="Bibliography"/>
@@ -4244,7 +4231,7 @@
       <w:r>
         <w:t xml:space="preserve">253, 97–114. doi:</w:t>
       </w:r>
-      <w:hyperlink r:id="rId66">
+      <w:hyperlink r:id="rId67">
         <w:r>
           <w:rPr>
             <w:rStyle w:val="Hyperlink"/>
@@ -4256,8 +4243,8 @@
         <w:t xml:space="preserve">.</w:t>
       </w:r>
     </w:p>
-    <w:bookmarkEnd w:id="67"/>
-    <w:bookmarkStart w:id="68" w:name="ref-holmquist1994"/>
+    <w:bookmarkEnd w:id="68"/>
+    <w:bookmarkStart w:id="69" w:name="ref-holmquist1994"/>
     <w:p>
       <w:pPr>
         <w:pStyle w:val="Bibliography"/>
@@ -4281,8 +4268,8 @@
         <w:t xml:space="preserve">180, 235–251.</w:t>
       </w:r>
     </w:p>
-    <w:bookmarkEnd w:id="68"/>
-    <w:bookmarkStart w:id="69" w:name="ref-kingsford1995"/>
+    <w:bookmarkEnd w:id="69"/>
+    <w:bookmarkStart w:id="70" w:name="ref-kingsford1995"/>
     <w:p>
       <w:pPr>
         <w:pStyle w:val="Bibliography"/>
@@ -4306,8 +4293,8 @@
         <w:t xml:space="preserve">116, 297–301.</w:t>
       </w:r>
     </w:p>
-    <w:bookmarkEnd w:id="69"/>
-    <w:bookmarkStart w:id="70" w:name="ref-lichey2001"/>
+    <w:bookmarkEnd w:id="70"/>
+    <w:bookmarkStart w:id="71" w:name="ref-lichey2001"/>
     <w:p>
       <w:pPr>
         <w:pStyle w:val="Bibliography"/>
@@ -4331,8 +4318,8 @@
         <w:t xml:space="preserve">47, 452–460.</w:t>
       </w:r>
     </w:p>
-    <w:bookmarkEnd w:id="70"/>
-    <w:bookmarkStart w:id="71" w:name="ref-macaya2005"/>
+    <w:bookmarkEnd w:id="71"/>
+    <w:bookmarkStart w:id="72" w:name="ref-macaya2005"/>
     <w:p>
       <w:pPr>
         <w:pStyle w:val="Bibliography"/>
@@ -4356,8 +4343,8 @@
         <w:t xml:space="preserve">41, 913–922.</w:t>
       </w:r>
     </w:p>
-    <w:bookmarkEnd w:id="71"/>
-    <w:bookmarkStart w:id="72" w:name="ref-McCormick2008"/>
+    <w:bookmarkEnd w:id="72"/>
+    <w:bookmarkStart w:id="73" w:name="ref-McCormick2008"/>
     <w:p>
       <w:pPr>
         <w:pStyle w:val="Bibliography"/>
@@ -4381,8 +4368,8 @@
         <w:t xml:space="preserve">362, 225–232.</w:t>
       </w:r>
     </w:p>
-    <w:bookmarkEnd w:id="72"/>
-    <w:bookmarkStart w:id="74" w:name="ref-nikula2013"/>
+    <w:bookmarkEnd w:id="73"/>
+    <w:bookmarkStart w:id="75" w:name="ref-nikula2013"/>
     <w:p>
       <w:pPr>
         <w:pStyle w:val="Bibliography"/>
@@ -4405,7 +4392,7 @@
       <w:r>
         <w:t xml:space="preserve">9, 20120821. doi:</w:t>
       </w:r>
-      <w:hyperlink r:id="rId73">
+      <w:hyperlink r:id="rId74">
         <w:r>
           <w:rPr>
             <w:rStyle w:val="Hyperlink"/>
@@ -4417,8 +4404,8 @@
         <w:t xml:space="preserve">.</w:t>
       </w:r>
     </w:p>
-    <w:bookmarkEnd w:id="74"/>
-    <w:bookmarkStart w:id="75" w:name="ref-norton1992"/>
+    <w:bookmarkEnd w:id="75"/>
+    <w:bookmarkStart w:id="76" w:name="ref-norton1992"/>
     <w:p>
       <w:pPr>
         <w:pStyle w:val="Bibliography"/>
@@ -4442,8 +4429,8 @@
         <w:t xml:space="preserve">27, 293–301.</w:t>
       </w:r>
     </w:p>
-    <w:bookmarkEnd w:id="75"/>
-    <w:bookmarkStart w:id="76" w:name="ref-Putman2018"/>
+    <w:bookmarkEnd w:id="76"/>
+    <w:bookmarkStart w:id="77" w:name="ref-Putman2018"/>
     <w:p>
       <w:pPr>
         <w:pStyle w:val="Bibliography"/>
@@ -4467,8 +4454,8 @@
         <w:t xml:space="preserve">165, 205–214.</w:t>
       </w:r>
     </w:p>
-    <w:bookmarkEnd w:id="76"/>
-    <w:bookmarkStart w:id="77" w:name="ref-Putman2020"/>
+    <w:bookmarkEnd w:id="77"/>
+    <w:bookmarkStart w:id="78" w:name="ref-Putman2020"/>
     <w:p>
       <w:pPr>
         <w:pStyle w:val="Bibliography"/>
@@ -4492,8 +4479,8 @@
         <w:t xml:space="preserve">529, 151398.</w:t>
       </w:r>
     </w:p>
-    <w:bookmarkEnd w:id="77"/>
-    <w:bookmarkStart w:id="78" w:name="ref-rothausler2011"/>
+    <w:bookmarkEnd w:id="78"/>
+    <w:bookmarkStart w:id="79" w:name="ref-rothausler2011"/>
     <w:p>
       <w:pPr>
         <w:pStyle w:val="Bibliography"/>
@@ -4517,8 +4504,8 @@
         <w:t xml:space="preserve">56, 1751–1763.</w:t>
       </w:r>
     </w:p>
-    <w:bookmarkEnd w:id="78"/>
-    <w:bookmarkStart w:id="80" w:name="ref-saunders2014"/>
+    <w:bookmarkEnd w:id="79"/>
+    <w:bookmarkStart w:id="81" w:name="ref-saunders2014"/>
     <w:p>
       <w:pPr>
         <w:pStyle w:val="Bibliography"/>
@@ -4541,7 +4528,7 @@
       <w:r>
         <w:t xml:space="preserve">50, 968–974. doi:</w:t>
       </w:r>
-      <w:hyperlink r:id="rId79">
+      <w:hyperlink r:id="rId80">
         <w:r>
           <w:rPr>
             <w:rStyle w:val="Hyperlink"/>
@@ -4553,8 +4540,8 @@
         <w:t xml:space="preserve">.</w:t>
       </w:r>
     </w:p>
-    <w:bookmarkEnd w:id="80"/>
-    <w:bookmarkStart w:id="82" w:name="ref-smith2002"/>
+    <w:bookmarkEnd w:id="81"/>
+    <w:bookmarkStart w:id="83" w:name="ref-smith2002"/>
     <w:p>
       <w:pPr>
         <w:pStyle w:val="Bibliography"/>
@@ -4577,7 +4564,7 @@
       <w:r>
         <w:t xml:space="preserve">11, 67–69. doi:</w:t>
       </w:r>
-      <w:hyperlink r:id="rId81">
+      <w:hyperlink r:id="rId82">
         <w:r>
           <w:rPr>
             <w:rStyle w:val="Hyperlink"/>
@@ -4589,8 +4576,8 @@
         <w:t xml:space="preserve">.</w:t>
       </w:r>
     </w:p>
-    <w:bookmarkEnd w:id="82"/>
-    <w:bookmarkStart w:id="84" w:name="ref-tala2013"/>
+    <w:bookmarkEnd w:id="83"/>
+    <w:bookmarkStart w:id="85" w:name="ref-tala2013"/>
     <w:p>
       <w:pPr>
         <w:pStyle w:val="Bibliography"/>
@@ -4628,7 +4615,7 @@
       <w:r>
         <w:t xml:space="preserve">160, 1339–1351. doi:</w:t>
       </w:r>
-      <w:hyperlink r:id="rId83">
+      <w:hyperlink r:id="rId84">
         <w:r>
           <w:rPr>
             <w:rStyle w:val="Hyperlink"/>
@@ -4640,8 +4627,8 @@
         <w:t xml:space="preserve">.</w:t>
       </w:r>
     </w:p>
-    <w:bookmarkEnd w:id="84"/>
-    <w:bookmarkStart w:id="85" w:name="ref-tala2017"/>
+    <w:bookmarkEnd w:id="85"/>
+    <w:bookmarkStart w:id="86" w:name="ref-tala2017"/>
     <w:p>
       <w:pPr>
         <w:pStyle w:val="Bibliography"/>
@@ -4680,8 +4667,8 @@
         <w:t xml:space="preserve">56, 271–283.</w:t>
       </w:r>
     </w:p>
-    <w:bookmarkEnd w:id="85"/>
-    <w:bookmarkStart w:id="86" w:name="ref-thiel2005"/>
+    <w:bookmarkEnd w:id="86"/>
+    <w:bookmarkStart w:id="87" w:name="ref-thiel2005"/>
     <w:p>
       <w:pPr>
         <w:pStyle w:val="Bibliography"/>
@@ -4705,8 +4692,8 @@
         <w:t xml:space="preserve">43, 279–418.</w:t>
       </w:r>
     </w:p>
-    <w:bookmarkEnd w:id="86"/>
-    <w:bookmarkStart w:id="88" w:name="ref-wichmann2012"/>
+    <w:bookmarkEnd w:id="87"/>
+    <w:bookmarkStart w:id="89" w:name="ref-wichmann2012"/>
     <w:p>
       <w:pPr>
         <w:pStyle w:val="Bibliography"/>
@@ -4729,7 +4716,7 @@
       <w:r>
         <w:t xml:space="preserve">159, 2035–2049. doi:</w:t>
       </w:r>
-      <w:hyperlink r:id="rId87">
+      <w:hyperlink r:id="rId88">
         <w:r>
           <w:rPr>
             <w:rStyle w:val="Hyperlink"/>
@@ -4741,8 +4728,8 @@
         <w:t xml:space="preserve">.</w:t>
       </w:r>
     </w:p>
-    <w:bookmarkEnd w:id="88"/>
     <w:bookmarkEnd w:id="89"/>
+    <w:bookmarkEnd w:id="90"/>
     <w:sectPr>
       <w:headerReference w:type="even" r:id="rId10"/>
       <w:headerReference w:type="default" r:id="rId9"/>

</xml_diff>

<commit_message>
minor issues and table captions issue resolved.
</commit_message>
<xml_diff>
--- a/thesis_chapter_3.docx
+++ b/thesis_chapter_3.docx
@@ -440,7 +440,7 @@
         <w:t xml:space="preserve"> </w:t>
       </w:r>
       <w:r>
-        <w:t xml:space="preserve">area of an object floating at sea is the surface area exposed to the wind which results in air form drag, while the area of the object below the surface of the water is exposed to surface currents which result in water form drag. Drag coefficients related to wind and surface current have been shown to be important properties to consider when estimating trajectory and forecasting drift for search and sea rescue operations. Drag is ultimately determined by the size and shape of the object which are properties that vary considerably with macroalgae species. In addition, past research conducted within the maritime industry has shown that the size and shape of a vessel determine the relative importance of waves or wind as drivers of trajectory, as well as orientation of the object. If the length of the object is longer than the significant wave height then waves will be the primary driver of trajectory while the opposite is true for smaller objects where the effect of waves is regarded as negligible</w:t>
+        <w:t xml:space="preserve">area of an object floating at sea is the surface area exposed to the wind which results in air form drag, while the area of the object below the surface of the water is exposed to surface currents which result in hydrodynamic form drag. Drag coefficients related to wind and surface current have been shown to be important properties to consider when estimating trajectory and forecasting drift for search and sea rescue operations. Drag is ultimately determined by the size and shape of the object which are properties that vary considerably with macroalgae species. In addition, past research conducted within the maritime industry has shown that the size and shape of a vessel determine the relative importance of waves or wind as drivers of trajectory, as well as orientation of the object. If the length of the object is longer than the significant wave height then waves will be the primary driver of trajectory while the opposite is true for smaller objects where the effect of waves is regarded as negligible</w:t>
       </w:r>
       <w:r>
         <w:t xml:space="preserve"> </w:t>
@@ -543,7 +543,7 @@
         <w:pStyle w:val="BodyText"/>
       </w:pPr>
       <w:r>
-        <w:t xml:space="preserve">In this study, a numerical approach is used to shed light on the role of water and direct wind drag on macroalgal drift trajectory using lagrangian based trajectory simulations. This will be achieved by comparing the trajectory outputs of virtual</w:t>
+        <w:t xml:space="preserve">In this study, a numerical approach is used to shed light on the role of hydrodynamic and direct wind drag on macroalgal drift trajectory using lagrangian based trajectory simulations. This will be achieved by comparing the trajectory outputs of virtual</w:t>
       </w:r>
       <w:r>
         <w:t xml:space="preserve"> </w:t>
@@ -561,7 +561,7 @@
         <w:t xml:space="preserve"> </w:t>
       </w:r>
       <w:r>
-        <w:t xml:space="preserve">particles (no drag characteristics added) with kelp particles (drag characteristics added) of varying degrees of water and wind drag exposure. The different degrees of wave and wind exposure are meant to reflect the different buoyancy characteristics, as well as identify the role of magnitude of the drag components on overall trajectory.</w:t>
+        <w:t xml:space="preserve">particles (no drag characteristics added) with kelp particles (drag characteristics added) of varying degrees of hydrodynamic and wind drag exposure. The different degrees of wave and wind exposure are meant to reflect the different buoyancy characteristics, as well as identify the role of magnitude of the drag components on overall trajectory.</w:t>
       </w:r>
     </w:p>
     <w:p>
@@ -615,14 +615,14 @@
     </w:p>
     <w:p>
       <w:pPr>
-        <w:pStyle w:val="CaptionedFigure"/>
+        <w:pStyle w:val="BodyText"/>
       </w:pPr>
       <w:r>
         <w:drawing>
           <wp:inline>
             <wp:extent cx="4620126" cy="3696101"/>
             <wp:effectExtent b="0" l="0" r="0" t="0"/>
-            <wp:docPr descr="Map of the study area and sampling sites. The blue shaded area is the Atlantic region and the red shaded region is the False Bay region." title="" id="1" name="Picture"/>
+            <wp:docPr descr="" title="" id="1" name="Picture"/>
             <a:graphic>
               <a:graphicData uri="http://schemas.openxmlformats.org/drawingml/2006/picture">
                 <pic:pic>
@@ -658,14 +658,6 @@
             </a:graphic>
           </wp:inline>
         </w:drawing>
-      </w:r>
-    </w:p>
-    <w:p>
-      <w:pPr>
-        <w:pStyle w:val="ImageCaption"/>
-      </w:pPr>
-      <w:r>
-        <w:t xml:space="preserve">Map of the study area and sampling sites. The blue shaded area is the Atlantic region and the red shaded region is the False Bay region.</w:t>
       </w:r>
     </w:p>
     <w:p>
@@ -947,7 +939,7 @@
         <w:pStyle w:val="BodyText"/>
       </w:pPr>
       <w:r>
-        <w:t xml:space="preserve">This study simulated two scenarios; one where the plant is fully submerged and only exposed to seawater drag; and the other where parts of the plants are partially exposed resulting in a combination of seawater and air form drag. Drag based on shape based coefficients were used in the calculations for determining the overall kelp velocity vectors. A momentum energy equation was used to calculate the drag forces for the relevant simulation. This approach has been employed in modeling iceberg drift trajectory</w:t>
+        <w:t xml:space="preserve">This study simulated two scenarios; one where the plant is fully submerged and only exposed to hydrodynamic drag; and the other where parts of the plants are partially exposed resulting in a combination of hydrodynamic and air form drag. Drag based on shape based coefficients were used in the calculations for determining the overall kelp velocity vectors. A momentum energy equation was used to calculate the drag forces for the relevant simulation. This approach has been employed in modeling iceberg drift trajectory</w:t>
       </w:r>
       <w:r>
         <w:t xml:space="preserve"> </w:t>
@@ -1334,6 +1326,36 @@
                 <w:szCs w:val="22"/>
                 <w:color w:val="000000"/>
               </w:rPr>
+              <w:t xml:space="preserve">ID</w:t>
+            </w:r>
+          </w:p>
+        </w:tc>
+        <w:tc>
+          <w:tcPr>
+            <w:tcBorders/>
+            <w:shd w:val="clear" w:color="auto" w:fill="FFFFFF"/>
+            <w:tcMar>
+              <w:top w:w="0" w:type="dxa"/>
+              <w:bottom w:w="0" w:type="dxa"/>
+              <w:left w:w="0" w:type="dxa"/>
+              <w:right w:w="0" w:type="dxa"/>
+            </w:tcMar>
+            <w:vAlign w:val="center"/>
+          </w:tcPr>
+          <w:p>
+            <w:pPr>
+              <w:jc w:val="center"/>
+              <w:spacing w:after="60" w:before="60" w:line="240"/>
+              <w:ind w:firstLine="0" w:left="60" w:right="60"/>
+            </w:pPr>
+            <w:r xmlns:w="http://schemas.openxmlformats.org/wordprocessingml/2006/main" xmlns:wp="http://schemas.openxmlformats.org/drawingml/2006/wordprocessingDrawing" xmlns:r="http://schemas.openxmlformats.org/officeDocument/2006/relationships" xmlns:w14="http://schemas.microsoft.com/office/word/2010/wordml">
+              <w:rPr>
+                <w:rFonts w:ascii="Arial" w:hAnsi="Arial" w:eastAsia="Arial" w:cs="Arial"/>
+                <w:b/>
+                <w:sz w:val="22"/>
+                <w:szCs w:val="22"/>
+                <w:color w:val="000000"/>
+              </w:rPr>
               <w:t xml:space="preserve">Type</w:t>
             </w:r>
           </w:p>
@@ -1458,6 +1480,35 @@
                 <w:szCs w:val="22"/>
                 <w:color w:val="000000"/>
               </w:rPr>
+              <w:t xml:space="preserve">RK4_Pfloat</w:t>
+            </w:r>
+          </w:p>
+        </w:tc>
+        <w:tc>
+          <w:tcPr>
+            <w:tcBorders/>
+            <w:shd w:val="clear" w:color="auto" w:fill="EFEFEF"/>
+            <w:tcMar>
+              <w:top w:w="0" w:type="dxa"/>
+              <w:bottom w:w="0" w:type="dxa"/>
+              <w:left w:w="0" w:type="dxa"/>
+              <w:right w:w="0" w:type="dxa"/>
+            </w:tcMar>
+            <w:vAlign w:val="center"/>
+          </w:tcPr>
+          <w:p>
+            <w:pPr>
+              <w:jc w:val="center"/>
+              <w:spacing w:after="60" w:before="60" w:line="240"/>
+              <w:ind w:firstLine="0" w:left="60" w:right="60"/>
+            </w:pPr>
+            <w:r xmlns:w="http://schemas.openxmlformats.org/wordprocessingml/2006/main" xmlns:wp="http://schemas.openxmlformats.org/drawingml/2006/wordprocessingDrawing" xmlns:r="http://schemas.openxmlformats.org/officeDocument/2006/relationships" xmlns:w14="http://schemas.microsoft.com/office/word/2010/wordml">
+              <w:rPr>
+                <w:rFonts w:ascii="Arial" w:hAnsi="Arial" w:eastAsia="Arial" w:cs="Arial"/>
+                <w:sz w:val="22"/>
+                <w:szCs w:val="22"/>
+                <w:color w:val="000000"/>
+              </w:rPr>
               <w:t xml:space="preserve">Passive</w:t>
             </w:r>
           </w:p>
@@ -1580,6 +1631,35 @@
                 <w:szCs w:val="22"/>
                 <w:color w:val="000000"/>
               </w:rPr>
+              <w:t xml:space="preserve">Min_Kfloat_H100W00</w:t>
+            </w:r>
+          </w:p>
+        </w:tc>
+        <w:tc>
+          <w:tcPr>
+            <w:tcBorders/>
+            <w:shd w:val="clear" w:color="auto" w:fill="FFFFFF"/>
+            <w:tcMar>
+              <w:top w:w="0" w:type="dxa"/>
+              <w:bottom w:w="0" w:type="dxa"/>
+              <w:left w:w="0" w:type="dxa"/>
+              <w:right w:w="0" w:type="dxa"/>
+            </w:tcMar>
+            <w:vAlign w:val="center"/>
+          </w:tcPr>
+          <w:p>
+            <w:pPr>
+              <w:jc w:val="center"/>
+              <w:spacing w:after="60" w:before="60" w:line="240"/>
+              <w:ind w:firstLine="0" w:left="60" w:right="60"/>
+            </w:pPr>
+            <w:r xmlns:w="http://schemas.openxmlformats.org/wordprocessingml/2006/main" xmlns:wp="http://schemas.openxmlformats.org/drawingml/2006/wordprocessingDrawing" xmlns:r="http://schemas.openxmlformats.org/officeDocument/2006/relationships" xmlns:w14="http://schemas.microsoft.com/office/word/2010/wordml">
+              <w:rPr>
+                <w:rFonts w:ascii="Arial" w:hAnsi="Arial" w:eastAsia="Arial" w:cs="Arial"/>
+                <w:sz w:val="22"/>
+                <w:szCs w:val="22"/>
+                <w:color w:val="000000"/>
+              </w:rPr>
               <w:t xml:space="preserve">Kelp</w:t>
             </w:r>
           </w:p>
@@ -1702,6 +1782,35 @@
                 <w:szCs w:val="22"/>
                 <w:color w:val="000000"/>
               </w:rPr>
+              <w:t xml:space="preserve">Min_Kfloat_H095W005</w:t>
+            </w:r>
+          </w:p>
+        </w:tc>
+        <w:tc>
+          <w:tcPr>
+            <w:tcBorders/>
+            <w:shd w:val="clear" w:color="auto" w:fill="EFEFEF"/>
+            <w:tcMar>
+              <w:top w:w="0" w:type="dxa"/>
+              <w:bottom w:w="0" w:type="dxa"/>
+              <w:left w:w="0" w:type="dxa"/>
+              <w:right w:w="0" w:type="dxa"/>
+            </w:tcMar>
+            <w:vAlign w:val="center"/>
+          </w:tcPr>
+          <w:p>
+            <w:pPr>
+              <w:jc w:val="center"/>
+              <w:spacing w:after="60" w:before="60" w:line="240"/>
+              <w:ind w:firstLine="0" w:left="60" w:right="60"/>
+            </w:pPr>
+            <w:r xmlns:w="http://schemas.openxmlformats.org/wordprocessingml/2006/main" xmlns:wp="http://schemas.openxmlformats.org/drawingml/2006/wordprocessingDrawing" xmlns:r="http://schemas.openxmlformats.org/officeDocument/2006/relationships" xmlns:w14="http://schemas.microsoft.com/office/word/2010/wordml">
+              <w:rPr>
+                <w:rFonts w:ascii="Arial" w:hAnsi="Arial" w:eastAsia="Arial" w:cs="Arial"/>
+                <w:sz w:val="22"/>
+                <w:szCs w:val="22"/>
+                <w:color w:val="000000"/>
+              </w:rPr>
               <w:t xml:space="preserve">Kelp</w:t>
             </w:r>
           </w:p>
@@ -1824,6 +1933,35 @@
                 <w:szCs w:val="22"/>
                 <w:color w:val="000000"/>
               </w:rPr>
+              <w:t xml:space="preserve">Min_Kfloat_H090W10</w:t>
+            </w:r>
+          </w:p>
+        </w:tc>
+        <w:tc>
+          <w:tcPr>
+            <w:tcBorders/>
+            <w:shd w:val="clear" w:color="auto" w:fill="FFFFFF"/>
+            <w:tcMar>
+              <w:top w:w="0" w:type="dxa"/>
+              <w:bottom w:w="0" w:type="dxa"/>
+              <w:left w:w="0" w:type="dxa"/>
+              <w:right w:w="0" w:type="dxa"/>
+            </w:tcMar>
+            <w:vAlign w:val="center"/>
+          </w:tcPr>
+          <w:p>
+            <w:pPr>
+              <w:jc w:val="center"/>
+              <w:spacing w:after="60" w:before="60" w:line="240"/>
+              <w:ind w:firstLine="0" w:left="60" w:right="60"/>
+            </w:pPr>
+            <w:r xmlns:w="http://schemas.openxmlformats.org/wordprocessingml/2006/main" xmlns:wp="http://schemas.openxmlformats.org/drawingml/2006/wordprocessingDrawing" xmlns:r="http://schemas.openxmlformats.org/officeDocument/2006/relationships" xmlns:w14="http://schemas.microsoft.com/office/word/2010/wordml">
+              <w:rPr>
+                <w:rFonts w:ascii="Arial" w:hAnsi="Arial" w:eastAsia="Arial" w:cs="Arial"/>
+                <w:sz w:val="22"/>
+                <w:szCs w:val="22"/>
+                <w:color w:val="000000"/>
+              </w:rPr>
               <w:t xml:space="preserve">Kelp</w:t>
             </w:r>
           </w:p>
@@ -1946,6 +2084,35 @@
                 <w:szCs w:val="22"/>
                 <w:color w:val="000000"/>
               </w:rPr>
+              <w:t xml:space="preserve">Min_Kfloat_H085W15</w:t>
+            </w:r>
+          </w:p>
+        </w:tc>
+        <w:tc>
+          <w:tcPr>
+            <w:tcBorders/>
+            <w:shd w:val="clear" w:color="auto" w:fill="EFEFEF"/>
+            <w:tcMar>
+              <w:top w:w="0" w:type="dxa"/>
+              <w:bottom w:w="0" w:type="dxa"/>
+              <w:left w:w="0" w:type="dxa"/>
+              <w:right w:w="0" w:type="dxa"/>
+            </w:tcMar>
+            <w:vAlign w:val="center"/>
+          </w:tcPr>
+          <w:p>
+            <w:pPr>
+              <w:jc w:val="center"/>
+              <w:spacing w:after="60" w:before="60" w:line="240"/>
+              <w:ind w:firstLine="0" w:left="60" w:right="60"/>
+            </w:pPr>
+            <w:r xmlns:w="http://schemas.openxmlformats.org/wordprocessingml/2006/main" xmlns:wp="http://schemas.openxmlformats.org/drawingml/2006/wordprocessingDrawing" xmlns:r="http://schemas.openxmlformats.org/officeDocument/2006/relationships" xmlns:w14="http://schemas.microsoft.com/office/word/2010/wordml">
+              <w:rPr>
+                <w:rFonts w:ascii="Arial" w:hAnsi="Arial" w:eastAsia="Arial" w:cs="Arial"/>
+                <w:sz w:val="22"/>
+                <w:szCs w:val="22"/>
+                <w:color w:val="000000"/>
+              </w:rPr>
               <w:t xml:space="preserve">Kelp</w:t>
             </w:r>
           </w:p>
@@ -2068,6 +2235,35 @@
                 <w:szCs w:val="22"/>
                 <w:color w:val="000000"/>
               </w:rPr>
+              <w:t xml:space="preserve">Mean_Kfloat_H100W00</w:t>
+            </w:r>
+          </w:p>
+        </w:tc>
+        <w:tc>
+          <w:tcPr>
+            <w:tcBorders/>
+            <w:shd w:val="clear" w:color="auto" w:fill="FFFFFF"/>
+            <w:tcMar>
+              <w:top w:w="0" w:type="dxa"/>
+              <w:bottom w:w="0" w:type="dxa"/>
+              <w:left w:w="0" w:type="dxa"/>
+              <w:right w:w="0" w:type="dxa"/>
+            </w:tcMar>
+            <w:vAlign w:val="center"/>
+          </w:tcPr>
+          <w:p>
+            <w:pPr>
+              <w:jc w:val="center"/>
+              <w:spacing w:after="60" w:before="60" w:line="240"/>
+              <w:ind w:firstLine="0" w:left="60" w:right="60"/>
+            </w:pPr>
+            <w:r xmlns:w="http://schemas.openxmlformats.org/wordprocessingml/2006/main" xmlns:wp="http://schemas.openxmlformats.org/drawingml/2006/wordprocessingDrawing" xmlns:r="http://schemas.openxmlformats.org/officeDocument/2006/relationships" xmlns:w14="http://schemas.microsoft.com/office/word/2010/wordml">
+              <w:rPr>
+                <w:rFonts w:ascii="Arial" w:hAnsi="Arial" w:eastAsia="Arial" w:cs="Arial"/>
+                <w:sz w:val="22"/>
+                <w:szCs w:val="22"/>
+                <w:color w:val="000000"/>
+              </w:rPr>
               <w:t xml:space="preserve">Kelp</w:t>
             </w:r>
           </w:p>
@@ -2190,6 +2386,35 @@
                 <w:szCs w:val="22"/>
                 <w:color w:val="000000"/>
               </w:rPr>
+              <w:t xml:space="preserve">Mean_Kfloat_H095W005</w:t>
+            </w:r>
+          </w:p>
+        </w:tc>
+        <w:tc>
+          <w:tcPr>
+            <w:tcBorders/>
+            <w:shd w:val="clear" w:color="auto" w:fill="EFEFEF"/>
+            <w:tcMar>
+              <w:top w:w="0" w:type="dxa"/>
+              <w:bottom w:w="0" w:type="dxa"/>
+              <w:left w:w="0" w:type="dxa"/>
+              <w:right w:w="0" w:type="dxa"/>
+            </w:tcMar>
+            <w:vAlign w:val="center"/>
+          </w:tcPr>
+          <w:p>
+            <w:pPr>
+              <w:jc w:val="center"/>
+              <w:spacing w:after="60" w:before="60" w:line="240"/>
+              <w:ind w:firstLine="0" w:left="60" w:right="60"/>
+            </w:pPr>
+            <w:r xmlns:w="http://schemas.openxmlformats.org/wordprocessingml/2006/main" xmlns:wp="http://schemas.openxmlformats.org/drawingml/2006/wordprocessingDrawing" xmlns:r="http://schemas.openxmlformats.org/officeDocument/2006/relationships" xmlns:w14="http://schemas.microsoft.com/office/word/2010/wordml">
+              <w:rPr>
+                <w:rFonts w:ascii="Arial" w:hAnsi="Arial" w:eastAsia="Arial" w:cs="Arial"/>
+                <w:sz w:val="22"/>
+                <w:szCs w:val="22"/>
+                <w:color w:val="000000"/>
+              </w:rPr>
               <w:t xml:space="preserve">Kelp</w:t>
             </w:r>
           </w:p>
@@ -2312,6 +2537,35 @@
                 <w:szCs w:val="22"/>
                 <w:color w:val="000000"/>
               </w:rPr>
+              <w:t xml:space="preserve">Mean_Kfloat_H090W10</w:t>
+            </w:r>
+          </w:p>
+        </w:tc>
+        <w:tc>
+          <w:tcPr>
+            <w:tcBorders/>
+            <w:shd w:val="clear" w:color="auto" w:fill="FFFFFF"/>
+            <w:tcMar>
+              <w:top w:w="0" w:type="dxa"/>
+              <w:bottom w:w="0" w:type="dxa"/>
+              <w:left w:w="0" w:type="dxa"/>
+              <w:right w:w="0" w:type="dxa"/>
+            </w:tcMar>
+            <w:vAlign w:val="center"/>
+          </w:tcPr>
+          <w:p>
+            <w:pPr>
+              <w:jc w:val="center"/>
+              <w:spacing w:after="60" w:before="60" w:line="240"/>
+              <w:ind w:firstLine="0" w:left="60" w:right="60"/>
+            </w:pPr>
+            <w:r xmlns:w="http://schemas.openxmlformats.org/wordprocessingml/2006/main" xmlns:wp="http://schemas.openxmlformats.org/drawingml/2006/wordprocessingDrawing" xmlns:r="http://schemas.openxmlformats.org/officeDocument/2006/relationships" xmlns:w14="http://schemas.microsoft.com/office/word/2010/wordml">
+              <w:rPr>
+                <w:rFonts w:ascii="Arial" w:hAnsi="Arial" w:eastAsia="Arial" w:cs="Arial"/>
+                <w:sz w:val="22"/>
+                <w:szCs w:val="22"/>
+                <w:color w:val="000000"/>
+              </w:rPr>
               <w:t xml:space="preserve">Kelp</w:t>
             </w:r>
           </w:p>
@@ -2434,6 +2688,35 @@
                 <w:szCs w:val="22"/>
                 <w:color w:val="000000"/>
               </w:rPr>
+              <w:t xml:space="preserve">Mean_Kfloat_H085W15</w:t>
+            </w:r>
+          </w:p>
+        </w:tc>
+        <w:tc>
+          <w:tcPr>
+            <w:tcBorders/>
+            <w:shd w:val="clear" w:color="auto" w:fill="EFEFEF"/>
+            <w:tcMar>
+              <w:top w:w="0" w:type="dxa"/>
+              <w:bottom w:w="0" w:type="dxa"/>
+              <w:left w:w="0" w:type="dxa"/>
+              <w:right w:w="0" w:type="dxa"/>
+            </w:tcMar>
+            <w:vAlign w:val="center"/>
+          </w:tcPr>
+          <w:p>
+            <w:pPr>
+              <w:jc w:val="center"/>
+              <w:spacing w:after="60" w:before="60" w:line="240"/>
+              <w:ind w:firstLine="0" w:left="60" w:right="60"/>
+            </w:pPr>
+            <w:r xmlns:w="http://schemas.openxmlformats.org/wordprocessingml/2006/main" xmlns:wp="http://schemas.openxmlformats.org/drawingml/2006/wordprocessingDrawing" xmlns:r="http://schemas.openxmlformats.org/officeDocument/2006/relationships" xmlns:w14="http://schemas.microsoft.com/office/word/2010/wordml">
+              <w:rPr>
+                <w:rFonts w:ascii="Arial" w:hAnsi="Arial" w:eastAsia="Arial" w:cs="Arial"/>
+                <w:sz w:val="22"/>
+                <w:szCs w:val="22"/>
+                <w:color w:val="000000"/>
+              </w:rPr>
               <w:t xml:space="preserve">Kelp</w:t>
             </w:r>
           </w:p>
@@ -2556,6 +2839,35 @@
                 <w:szCs w:val="22"/>
                 <w:color w:val="000000"/>
               </w:rPr>
+              <w:t xml:space="preserve">Max_Kfloat_H100W00</w:t>
+            </w:r>
+          </w:p>
+        </w:tc>
+        <w:tc>
+          <w:tcPr>
+            <w:tcBorders/>
+            <w:shd w:val="clear" w:color="auto" w:fill="FFFFFF"/>
+            <w:tcMar>
+              <w:top w:w="0" w:type="dxa"/>
+              <w:bottom w:w="0" w:type="dxa"/>
+              <w:left w:w="0" w:type="dxa"/>
+              <w:right w:w="0" w:type="dxa"/>
+            </w:tcMar>
+            <w:vAlign w:val="center"/>
+          </w:tcPr>
+          <w:p>
+            <w:pPr>
+              <w:jc w:val="center"/>
+              <w:spacing w:after="60" w:before="60" w:line="240"/>
+              <w:ind w:firstLine="0" w:left="60" w:right="60"/>
+            </w:pPr>
+            <w:r xmlns:w="http://schemas.openxmlformats.org/wordprocessingml/2006/main" xmlns:wp="http://schemas.openxmlformats.org/drawingml/2006/wordprocessingDrawing" xmlns:r="http://schemas.openxmlformats.org/officeDocument/2006/relationships" xmlns:w14="http://schemas.microsoft.com/office/word/2010/wordml">
+              <w:rPr>
+                <w:rFonts w:ascii="Arial" w:hAnsi="Arial" w:eastAsia="Arial" w:cs="Arial"/>
+                <w:sz w:val="22"/>
+                <w:szCs w:val="22"/>
+                <w:color w:val="000000"/>
+              </w:rPr>
               <w:t xml:space="preserve">Kelp</w:t>
             </w:r>
           </w:p>
@@ -2678,6 +2990,35 @@
                 <w:szCs w:val="22"/>
                 <w:color w:val="000000"/>
               </w:rPr>
+              <w:t xml:space="preserve">Max_Kfloat_H095W005</w:t>
+            </w:r>
+          </w:p>
+        </w:tc>
+        <w:tc>
+          <w:tcPr>
+            <w:tcBorders/>
+            <w:shd w:val="clear" w:color="auto" w:fill="EFEFEF"/>
+            <w:tcMar>
+              <w:top w:w="0" w:type="dxa"/>
+              <w:bottom w:w="0" w:type="dxa"/>
+              <w:left w:w="0" w:type="dxa"/>
+              <w:right w:w="0" w:type="dxa"/>
+            </w:tcMar>
+            <w:vAlign w:val="center"/>
+          </w:tcPr>
+          <w:p>
+            <w:pPr>
+              <w:jc w:val="center"/>
+              <w:spacing w:after="60" w:before="60" w:line="240"/>
+              <w:ind w:firstLine="0" w:left="60" w:right="60"/>
+            </w:pPr>
+            <w:r xmlns:w="http://schemas.openxmlformats.org/wordprocessingml/2006/main" xmlns:wp="http://schemas.openxmlformats.org/drawingml/2006/wordprocessingDrawing" xmlns:r="http://schemas.openxmlformats.org/officeDocument/2006/relationships" xmlns:w14="http://schemas.microsoft.com/office/word/2010/wordml">
+              <w:rPr>
+                <w:rFonts w:ascii="Arial" w:hAnsi="Arial" w:eastAsia="Arial" w:cs="Arial"/>
+                <w:sz w:val="22"/>
+                <w:szCs w:val="22"/>
+                <w:color w:val="000000"/>
+              </w:rPr>
               <w:t xml:space="preserve">Kelp</w:t>
             </w:r>
           </w:p>
@@ -2800,6 +3141,35 @@
                 <w:szCs w:val="22"/>
                 <w:color w:val="000000"/>
               </w:rPr>
+              <w:t xml:space="preserve">Max_Kfloat_H090W10</w:t>
+            </w:r>
+          </w:p>
+        </w:tc>
+        <w:tc>
+          <w:tcPr>
+            <w:tcBorders/>
+            <w:shd w:val="clear" w:color="auto" w:fill="FFFFFF"/>
+            <w:tcMar>
+              <w:top w:w="0" w:type="dxa"/>
+              <w:bottom w:w="0" w:type="dxa"/>
+              <w:left w:w="0" w:type="dxa"/>
+              <w:right w:w="0" w:type="dxa"/>
+            </w:tcMar>
+            <w:vAlign w:val="center"/>
+          </w:tcPr>
+          <w:p>
+            <w:pPr>
+              <w:jc w:val="center"/>
+              <w:spacing w:after="60" w:before="60" w:line="240"/>
+              <w:ind w:firstLine="0" w:left="60" w:right="60"/>
+            </w:pPr>
+            <w:r xmlns:w="http://schemas.openxmlformats.org/wordprocessingml/2006/main" xmlns:wp="http://schemas.openxmlformats.org/drawingml/2006/wordprocessingDrawing" xmlns:r="http://schemas.openxmlformats.org/officeDocument/2006/relationships" xmlns:w14="http://schemas.microsoft.com/office/word/2010/wordml">
+              <w:rPr>
+                <w:rFonts w:ascii="Arial" w:hAnsi="Arial" w:eastAsia="Arial" w:cs="Arial"/>
+                <w:sz w:val="22"/>
+                <w:szCs w:val="22"/>
+                <w:color w:val="000000"/>
+              </w:rPr>
               <w:t xml:space="preserve">Kelp</w:t>
             </w:r>
           </w:p>
@@ -2922,6 +3292,35 @@
                 <w:szCs w:val="22"/>
                 <w:color w:val="000000"/>
               </w:rPr>
+              <w:t xml:space="preserve">Max_Kfloat_H085W15</w:t>
+            </w:r>
+          </w:p>
+        </w:tc>
+        <w:tc>
+          <w:tcPr>
+            <w:tcBorders/>
+            <w:shd w:val="clear" w:color="auto" w:fill="EFEFEF"/>
+            <w:tcMar>
+              <w:top w:w="0" w:type="dxa"/>
+              <w:bottom w:w="0" w:type="dxa"/>
+              <w:left w:w="0" w:type="dxa"/>
+              <w:right w:w="0" w:type="dxa"/>
+            </w:tcMar>
+            <w:vAlign w:val="center"/>
+          </w:tcPr>
+          <w:p>
+            <w:pPr>
+              <w:jc w:val="center"/>
+              <w:spacing w:after="60" w:before="60" w:line="240"/>
+              <w:ind w:firstLine="0" w:left="60" w:right="60"/>
+            </w:pPr>
+            <w:r xmlns:w="http://schemas.openxmlformats.org/wordprocessingml/2006/main" xmlns:wp="http://schemas.openxmlformats.org/drawingml/2006/wordprocessingDrawing" xmlns:r="http://schemas.openxmlformats.org/officeDocument/2006/relationships" xmlns:w14="http://schemas.microsoft.com/office/word/2010/wordml">
+              <w:rPr>
+                <w:rFonts w:ascii="Arial" w:hAnsi="Arial" w:eastAsia="Arial" w:cs="Arial"/>
+                <w:sz w:val="22"/>
+                <w:szCs w:val="22"/>
+                <w:color w:val="000000"/>
+              </w:rPr>
               <w:t xml:space="preserve">Kelp</w:t>
             </w:r>
           </w:p>
@@ -2981,6 +3380,157 @@
                 <w:color w:val="000000"/>
               </w:rPr>
               <w:t xml:space="preserve">Hydrodynamic drag 85%, wind drag 15%</w:t>
+            </w:r>
+          </w:p>
+        </w:tc>
+      </w:tr>
+      <w:tr>
+        <w:trPr>
+          <w:cantSplit/>
+          <w:trHeight w:val="360" w:hRule="auto"/>
+        </w:trPr>
+        <w:tc>
+          <w:tcPr>
+            <w:tcBorders/>
+            <w:shd w:val="clear" w:color="auto" w:fill="FFFFFF"/>
+            <w:tcMar>
+              <w:top w:w="0" w:type="dxa"/>
+              <w:bottom w:w="0" w:type="dxa"/>
+              <w:left w:w="0" w:type="dxa"/>
+              <w:right w:w="0" w:type="dxa"/>
+            </w:tcMar>
+            <w:vAlign w:val="center"/>
+          </w:tcPr>
+          <w:p>
+            <w:pPr>
+              <w:jc w:val="center"/>
+              <w:spacing w:after="60" w:before="60" w:line="240"/>
+              <w:ind w:firstLine="0" w:left="60" w:right="60"/>
+            </w:pPr>
+            <w:r xmlns:w="http://schemas.openxmlformats.org/wordprocessingml/2006/main" xmlns:wp="http://schemas.openxmlformats.org/drawingml/2006/wordprocessingDrawing" xmlns:r="http://schemas.openxmlformats.org/officeDocument/2006/relationships" xmlns:w14="http://schemas.microsoft.com/office/word/2010/wordml">
+              <w:rPr>
+                <w:rFonts w:ascii="Arial" w:hAnsi="Arial" w:eastAsia="Arial" w:cs="Arial"/>
+                <w:sz w:val="22"/>
+                <w:szCs w:val="22"/>
+                <w:color w:val="000000"/>
+              </w:rPr>
+              <w:t xml:space="preserve">14</w:t>
+            </w:r>
+          </w:p>
+        </w:tc>
+        <w:tc>
+          <w:tcPr>
+            <w:tcBorders/>
+            <w:shd w:val="clear" w:color="auto" w:fill="FFFFFF"/>
+            <w:tcMar>
+              <w:top w:w="0" w:type="dxa"/>
+              <w:bottom w:w="0" w:type="dxa"/>
+              <w:left w:w="0" w:type="dxa"/>
+              <w:right w:w="0" w:type="dxa"/>
+            </w:tcMar>
+            <w:vAlign w:val="center"/>
+          </w:tcPr>
+          <w:p>
+            <w:pPr>
+              <w:jc w:val="center"/>
+              <w:spacing w:after="60" w:before="60" w:line="240"/>
+              <w:ind w:firstLine="0" w:left="60" w:right="60"/>
+            </w:pPr>
+            <w:r xmlns:w="http://schemas.openxmlformats.org/wordprocessingml/2006/main" xmlns:wp="http://schemas.openxmlformats.org/drawingml/2006/wordprocessingDrawing" xmlns:r="http://schemas.openxmlformats.org/officeDocument/2006/relationships" xmlns:w14="http://schemas.microsoft.com/office/word/2010/wordml">
+              <w:rPr>
+                <w:rFonts w:ascii="Arial" w:hAnsi="Arial" w:eastAsia="Arial" w:cs="Arial"/>
+                <w:sz w:val="22"/>
+                <w:szCs w:val="22"/>
+                <w:color w:val="000000"/>
+              </w:rPr>
+              <w:t xml:space="preserve">Max_ShapeFloat_H085W15</w:t>
+            </w:r>
+          </w:p>
+        </w:tc>
+        <w:tc>
+          <w:tcPr>
+            <w:tcBorders/>
+            <w:shd w:val="clear" w:color="auto" w:fill="FFFFFF"/>
+            <w:tcMar>
+              <w:top w:w="0" w:type="dxa"/>
+              <w:bottom w:w="0" w:type="dxa"/>
+              <w:left w:w="0" w:type="dxa"/>
+              <w:right w:w="0" w:type="dxa"/>
+            </w:tcMar>
+            <w:vAlign w:val="center"/>
+          </w:tcPr>
+          <w:p>
+            <w:pPr>
+              <w:jc w:val="center"/>
+              <w:spacing w:after="60" w:before="60" w:line="240"/>
+              <w:ind w:firstLine="0" w:left="60" w:right="60"/>
+            </w:pPr>
+            <w:r xmlns:w="http://schemas.openxmlformats.org/wordprocessingml/2006/main" xmlns:wp="http://schemas.openxmlformats.org/drawingml/2006/wordprocessingDrawing" xmlns:r="http://schemas.openxmlformats.org/officeDocument/2006/relationships" xmlns:w14="http://schemas.microsoft.com/office/word/2010/wordml">
+              <w:rPr>
+                <w:rFonts w:ascii="Arial" w:hAnsi="Arial" w:eastAsia="Arial" w:cs="Arial"/>
+                <w:sz w:val="22"/>
+                <w:szCs w:val="22"/>
+                <w:color w:val="000000"/>
+              </w:rPr>
+              <w:t xml:space="preserve">Kelp</w:t>
+            </w:r>
+          </w:p>
+        </w:tc>
+        <w:tc>
+          <w:tcPr>
+            <w:tcBorders/>
+            <w:shd w:val="clear" w:color="auto" w:fill="FFFFFF"/>
+            <w:tcMar>
+              <w:top w:w="0" w:type="dxa"/>
+              <w:bottom w:w="0" w:type="dxa"/>
+              <w:left w:w="0" w:type="dxa"/>
+              <w:right w:w="0" w:type="dxa"/>
+            </w:tcMar>
+            <w:vAlign w:val="center"/>
+          </w:tcPr>
+          <w:p>
+            <w:pPr>
+              <w:jc w:val="center"/>
+              <w:spacing w:after="60" w:before="60" w:line="240"/>
+              <w:ind w:firstLine="0" w:left="60" w:right="60"/>
+            </w:pPr>
+            <w:r xmlns:w="http://schemas.openxmlformats.org/wordprocessingml/2006/main" xmlns:wp="http://schemas.openxmlformats.org/drawingml/2006/wordprocessingDrawing" xmlns:r="http://schemas.openxmlformats.org/officeDocument/2006/relationships" xmlns:w14="http://schemas.microsoft.com/office/word/2010/wordml">
+              <w:rPr>
+                <w:rFonts w:ascii="Arial" w:hAnsi="Arial" w:eastAsia="Arial" w:cs="Arial"/>
+                <w:sz w:val="22"/>
+                <w:szCs w:val="22"/>
+                <w:color w:val="000000"/>
+              </w:rPr>
+              <w:t xml:space="preserve">Maximum area, cylinder shape</w:t>
+            </w:r>
+          </w:p>
+        </w:tc>
+        <w:tc>
+          <w:tcPr>
+            <w:tcBorders/>
+            <w:shd w:val="clear" w:color="auto" w:fill="FFFFFF"/>
+            <w:tcMar>
+              <w:top w:w="0" w:type="dxa"/>
+              <w:bottom w:w="0" w:type="dxa"/>
+              <w:left w:w="0" w:type="dxa"/>
+              <w:right w:w="0" w:type="dxa"/>
+            </w:tcMar>
+            <w:vAlign w:val="center"/>
+          </w:tcPr>
+          <w:p>
+            <w:pPr>
+              <w:jc w:val="center"/>
+              <w:spacing w:after="60" w:before="60" w:line="240"/>
+              <w:ind w:firstLine="0" w:left="60" w:right="60"/>
+            </w:pPr>
+            <w:r xmlns:w="http://schemas.openxmlformats.org/wordprocessingml/2006/main" xmlns:wp="http://schemas.openxmlformats.org/drawingml/2006/wordprocessingDrawing" xmlns:r="http://schemas.openxmlformats.org/officeDocument/2006/relationships" xmlns:w14="http://schemas.microsoft.com/office/word/2010/wordml">
+              <w:rPr>
+                <w:rFonts w:ascii="Arial" w:hAnsi="Arial" w:eastAsia="Arial" w:cs="Arial"/>
+                <w:sz w:val="22"/>
+                <w:szCs w:val="22"/>
+                <w:color w:val="000000"/>
+              </w:rPr>
+              <w:t xml:space="preserve">Hydrodynamic drag only</w:t>
             </w:r>
           </w:p>
         </w:tc>
@@ -3040,7 +3590,7 @@
         <w:pStyle w:val="FirstParagraph"/>
       </w:pPr>
       <w:r>
-        <w:t xml:space="preserve">In order to incorporate hydrodynamic and wind drag, the cross-sectional area of the kelp was calculated first. Known geometric shapes reflecting the relevant plant sections were used to estimate the surface area for various parts of the plant, for details please see image/table ???. The dimensional data needed was estimated in cases were data was not available for that particular morphological characteristic. The bulb/pneumatocyst is a highly variable morphological characteristic and in some cases can appear absent, the same is true for the holdfast. Therefore, the cross-sectional area of the bulb/pneumatocyst was not considered in the calculation of overall cross-sectional area. In terms of the holdfast, a standard cross-sectional area was used for all simulations. The cross-sectional area calculated was site specific and the dimensions needed were garnered from morphology data from a previous study</w:t>
+        <w:t xml:space="preserve">In order to incorporate hydrodynamic and wind drag, the cross-sectional area of the kelp was calculated first. Known geometric shapes reflecting the relevant plant sections were used to estimate the surface area for various parts of the plant, for details please refer to table 2. The dimensional data needed was estimated in cases were data was not available for that particular morphological characteristic. The bulb/pneumatocyst is a highly variable morphological characteristic and in some cases can appear absent, the same is true for the holdfast. Therefore, the cross-sectional area of the bulb/pneumatocyst was not considered in the calculation of overall cross-sectional area. In terms of the holdfast, a standard cross-sectional area was used for all simulations. The cross-sectional area calculated was site specific and the dimensions needed were garnered from morphology data from a previous study</w:t>
       </w:r>
       <w:r>
         <w:t xml:space="preserve"> </w:t>
@@ -3070,6 +3620,1903 @@
         <w:t xml:space="preserve">of cross-sectional areas (minimum, mean and maximum overall cross-sectional area) were used to determine the influence of drag, both hydrodynamic and wind, on overall trajectory.</w:t>
       </w:r>
     </w:p>
+    <w:tbl xmlns:w="http://schemas.openxmlformats.org/wordprocessingml/2006/main" xmlns:r="http://schemas.openxmlformats.org/officeDocument/2006/relationships" xmlns:w14="http://schemas.microsoft.com/office/word/2010/wordml" xmlns:wp="http://schemas.openxmlformats.org/drawingml/2006/wordprocessingDrawing" xmlns:a="http://schemas.openxmlformats.org/drawingml/2006/main" xmlns:pic="http://schemas.openxmlformats.org/drawingml/2006/picture">
+      <w:tblPr>
+        NA"/&gt;
+        <w:tblLayout w:type="autofit"/>
+        <w:jc w:val="center"/>
+        <w:tblLook w:firstRow="1" w:lastRow="0" w:firstColumn="0" w:lastColumn="0" w:noHBand="0" w:noVBand="1"/>
+      </w:tblPr>
+      <w:tr>
+        <w:trPr>
+          <w:cantSplit/>
+          <w:trHeight w:val="360" w:hRule="auto"/>
+          <w:tblHeader/>
+        </w:trPr>
+        <w:tc>
+          <w:tcPr>
+            <w:tcBorders/>
+            <w:shd w:val="clear" w:color="auto" w:fill="FFFFFF"/>
+            <w:tcMar>
+              <w:top w:w="0" w:type="dxa"/>
+              <w:bottom w:w="0" w:type="dxa"/>
+              <w:left w:w="0" w:type="dxa"/>
+              <w:right w:w="0" w:type="dxa"/>
+            </w:tcMar>
+            <w:vAlign w:val="center"/>
+          </w:tcPr>
+          <w:p>
+            <w:pPr>
+              <w:jc w:val="center"/>
+              <w:spacing w:after="60" w:before="60" w:line="240"/>
+              <w:ind w:firstLine="0" w:left="60" w:right="60"/>
+            </w:pPr>
+            <w:r xmlns:w="http://schemas.openxmlformats.org/wordprocessingml/2006/main" xmlns:wp="http://schemas.openxmlformats.org/drawingml/2006/wordprocessingDrawing" xmlns:r="http://schemas.openxmlformats.org/officeDocument/2006/relationships" xmlns:w14="http://schemas.microsoft.com/office/word/2010/wordml">
+              <w:rPr>
+                <w:rFonts w:ascii="Arial" w:hAnsi="Arial" w:eastAsia="Arial" w:cs="Arial"/>
+                <w:b/>
+                <w:sz w:val="22"/>
+                <w:szCs w:val="22"/>
+                <w:color w:val="000000"/>
+              </w:rPr>
+              <w:t xml:space="preserve">Plant characteristic</w:t>
+            </w:r>
+          </w:p>
+        </w:tc>
+        <w:tc>
+          <w:tcPr>
+            <w:tcBorders/>
+            <w:shd w:val="clear" w:color="auto" w:fill="FFFFFF"/>
+            <w:tcMar>
+              <w:top w:w="0" w:type="dxa"/>
+              <w:bottom w:w="0" w:type="dxa"/>
+              <w:left w:w="0" w:type="dxa"/>
+              <w:right w:w="0" w:type="dxa"/>
+            </w:tcMar>
+            <w:vAlign w:val="center"/>
+          </w:tcPr>
+          <w:p>
+            <w:pPr>
+              <w:jc w:val="center"/>
+              <w:spacing w:after="60" w:before="60" w:line="240"/>
+              <w:ind w:firstLine="0" w:left="60" w:right="60"/>
+            </w:pPr>
+            <w:r xmlns:w="http://schemas.openxmlformats.org/wordprocessingml/2006/main" xmlns:wp="http://schemas.openxmlformats.org/drawingml/2006/wordprocessingDrawing" xmlns:r="http://schemas.openxmlformats.org/officeDocument/2006/relationships" xmlns:w14="http://schemas.microsoft.com/office/word/2010/wordml">
+              <w:rPr>
+                <w:rFonts w:ascii="Arial" w:hAnsi="Arial" w:eastAsia="Arial" w:cs="Arial"/>
+                <w:b/>
+                <w:sz w:val="22"/>
+                <w:szCs w:val="22"/>
+                <w:color w:val="000000"/>
+              </w:rPr>
+              <w:t xml:space="preserve">Approximate shape</w:t>
+            </w:r>
+          </w:p>
+        </w:tc>
+        <w:tc>
+          <w:tcPr>
+            <w:tcBorders/>
+            <w:shd w:val="clear" w:color="auto" w:fill="FFFFFF"/>
+            <w:tcMar>
+              <w:top w:w="0" w:type="dxa"/>
+              <w:bottom w:w="0" w:type="dxa"/>
+              <w:left w:w="0" w:type="dxa"/>
+              <w:right w:w="0" w:type="dxa"/>
+            </w:tcMar>
+            <w:vAlign w:val="center"/>
+          </w:tcPr>
+          <w:p>
+            <w:pPr>
+              <w:jc w:val="center"/>
+              <w:spacing w:after="60" w:before="60" w:line="240"/>
+              <w:ind w:firstLine="0" w:left="60" w:right="60"/>
+            </w:pPr>
+            <w:r xmlns:w="http://schemas.openxmlformats.org/wordprocessingml/2006/main" xmlns:wp="http://schemas.openxmlformats.org/drawingml/2006/wordprocessingDrawing" xmlns:r="http://schemas.openxmlformats.org/officeDocument/2006/relationships" xmlns:w14="http://schemas.microsoft.com/office/word/2010/wordml">
+              <w:rPr>
+                <w:rFonts w:ascii="Arial" w:hAnsi="Arial" w:eastAsia="Arial" w:cs="Arial"/>
+                <w:b/>
+                <w:sz w:val="22"/>
+                <w:szCs w:val="22"/>
+                <w:color w:val="000000"/>
+              </w:rPr>
+              <w:t xml:space="preserve">Equation Used</w:t>
+            </w:r>
+          </w:p>
+        </w:tc>
+        <w:tc>
+          <w:tcPr>
+            <w:tcBorders/>
+            <w:shd w:val="clear" w:color="auto" w:fill="FFFFFF"/>
+            <w:tcMar>
+              <w:top w:w="0" w:type="dxa"/>
+              <w:bottom w:w="0" w:type="dxa"/>
+              <w:left w:w="0" w:type="dxa"/>
+              <w:right w:w="0" w:type="dxa"/>
+            </w:tcMar>
+            <w:vAlign w:val="center"/>
+          </w:tcPr>
+          <w:p>
+            <w:pPr>
+              <w:jc w:val="center"/>
+              <w:spacing w:after="60" w:before="60" w:line="240"/>
+              <w:ind w:firstLine="0" w:left="60" w:right="60"/>
+            </w:pPr>
+            <w:r xmlns:w="http://schemas.openxmlformats.org/wordprocessingml/2006/main" xmlns:wp="http://schemas.openxmlformats.org/drawingml/2006/wordprocessingDrawing" xmlns:r="http://schemas.openxmlformats.org/officeDocument/2006/relationships" xmlns:w14="http://schemas.microsoft.com/office/word/2010/wordml">
+              <w:rPr>
+                <w:rFonts w:ascii="Arial" w:hAnsi="Arial" w:eastAsia="Arial" w:cs="Arial"/>
+                <w:b/>
+                <w:sz w:val="22"/>
+                <w:szCs w:val="22"/>
+                <w:color w:val="000000"/>
+              </w:rPr>
+              <w:t xml:space="preserve">Plant dimensions</w:t>
+            </w:r>
+          </w:p>
+        </w:tc>
+        <w:tc>
+          <w:tcPr>
+            <w:tcBorders/>
+            <w:shd w:val="clear" w:color="auto" w:fill="FFFFFF"/>
+            <w:tcMar>
+              <w:top w:w="0" w:type="dxa"/>
+              <w:bottom w:w="0" w:type="dxa"/>
+              <w:left w:w="0" w:type="dxa"/>
+              <w:right w:w="0" w:type="dxa"/>
+            </w:tcMar>
+            <w:vAlign w:val="center"/>
+          </w:tcPr>
+          <w:p>
+            <w:pPr>
+              <w:jc w:val="center"/>
+              <w:spacing w:after="60" w:before="60" w:line="240"/>
+              <w:ind w:firstLine="0" w:left="60" w:right="60"/>
+            </w:pPr>
+            <w:r xmlns:w="http://schemas.openxmlformats.org/wordprocessingml/2006/main" xmlns:wp="http://schemas.openxmlformats.org/drawingml/2006/wordprocessingDrawing" xmlns:r="http://schemas.openxmlformats.org/officeDocument/2006/relationships" xmlns:w14="http://schemas.microsoft.com/office/word/2010/wordml">
+              <w:rPr>
+                <w:rFonts w:ascii="Arial" w:hAnsi="Arial" w:eastAsia="Arial" w:cs="Arial"/>
+                <w:b/>
+                <w:sz w:val="22"/>
+                <w:szCs w:val="22"/>
+                <w:color w:val="000000"/>
+              </w:rPr>
+              <w:t xml:space="preserve">Ac Minimum</w:t>
+            </w:r>
+          </w:p>
+        </w:tc>
+        <w:tc>
+          <w:tcPr>
+            <w:tcBorders/>
+            <w:shd w:val="clear" w:color="auto" w:fill="FFFFFF"/>
+            <w:tcMar>
+              <w:top w:w="0" w:type="dxa"/>
+              <w:bottom w:w="0" w:type="dxa"/>
+              <w:left w:w="0" w:type="dxa"/>
+              <w:right w:w="0" w:type="dxa"/>
+            </w:tcMar>
+            <w:vAlign w:val="center"/>
+          </w:tcPr>
+          <w:p>
+            <w:pPr>
+              <w:jc w:val="center"/>
+              <w:spacing w:after="60" w:before="60" w:line="240"/>
+              <w:ind w:firstLine="0" w:left="60" w:right="60"/>
+            </w:pPr>
+            <w:r xmlns:w="http://schemas.openxmlformats.org/wordprocessingml/2006/main" xmlns:wp="http://schemas.openxmlformats.org/drawingml/2006/wordprocessingDrawing" xmlns:r="http://schemas.openxmlformats.org/officeDocument/2006/relationships" xmlns:w14="http://schemas.microsoft.com/office/word/2010/wordml">
+              <w:rPr>
+                <w:rFonts w:ascii="Arial" w:hAnsi="Arial" w:eastAsia="Arial" w:cs="Arial"/>
+                <w:b/>
+                <w:sz w:val="22"/>
+                <w:szCs w:val="22"/>
+                <w:color w:val="000000"/>
+              </w:rPr>
+              <w:t xml:space="preserve">Ac Mean</w:t>
+            </w:r>
+          </w:p>
+        </w:tc>
+        <w:tc>
+          <w:tcPr>
+            <w:tcBorders/>
+            <w:shd w:val="clear" w:color="auto" w:fill="FFFFFF"/>
+            <w:tcMar>
+              <w:top w:w="0" w:type="dxa"/>
+              <w:bottom w:w="0" w:type="dxa"/>
+              <w:left w:w="0" w:type="dxa"/>
+              <w:right w:w="0" w:type="dxa"/>
+            </w:tcMar>
+            <w:vAlign w:val="center"/>
+          </w:tcPr>
+          <w:p>
+            <w:pPr>
+              <w:jc w:val="center"/>
+              <w:spacing w:after="60" w:before="60" w:line="240"/>
+              <w:ind w:firstLine="0" w:left="60" w:right="60"/>
+            </w:pPr>
+            <w:r xmlns:w="http://schemas.openxmlformats.org/wordprocessingml/2006/main" xmlns:wp="http://schemas.openxmlformats.org/drawingml/2006/wordprocessingDrawing" xmlns:r="http://schemas.openxmlformats.org/officeDocument/2006/relationships" xmlns:w14="http://schemas.microsoft.com/office/word/2010/wordml">
+              <w:rPr>
+                <w:rFonts w:ascii="Arial" w:hAnsi="Arial" w:eastAsia="Arial" w:cs="Arial"/>
+                <w:b/>
+                <w:sz w:val="22"/>
+                <w:szCs w:val="22"/>
+                <w:color w:val="000000"/>
+              </w:rPr>
+              <w:t xml:space="preserve">Ac Maximum</w:t>
+            </w:r>
+          </w:p>
+        </w:tc>
+      </w:tr>
+      <w:tr>
+        <w:trPr>
+          <w:cantSplit/>
+          <w:trHeight w:val="360" w:hRule="auto"/>
+        </w:trPr>
+        <w:tc>
+          <w:tcPr>
+            <w:tcBorders/>
+            <w:shd w:val="clear" w:color="auto" w:fill="EFEFEF"/>
+            <w:tcMar>
+              <w:top w:w="0" w:type="dxa"/>
+              <w:bottom w:w="0" w:type="dxa"/>
+              <w:left w:w="0" w:type="dxa"/>
+              <w:right w:w="0" w:type="dxa"/>
+            </w:tcMar>
+            <w:vAlign w:val="center"/>
+          </w:tcPr>
+          <w:p>
+            <w:pPr>
+              <w:jc w:val="center"/>
+              <w:spacing w:after="60" w:before="60" w:line="240"/>
+              <w:ind w:firstLine="0" w:left="60" w:right="60"/>
+            </w:pPr>
+            <w:r xmlns:w="http://schemas.openxmlformats.org/wordprocessingml/2006/main" xmlns:wp="http://schemas.openxmlformats.org/drawingml/2006/wordprocessingDrawing" xmlns:r="http://schemas.openxmlformats.org/officeDocument/2006/relationships" xmlns:w14="http://schemas.microsoft.com/office/word/2010/wordml">
+              <w:rPr>
+                <w:rFonts w:ascii="Arial" w:hAnsi="Arial" w:eastAsia="Arial" w:cs="Arial"/>
+                <w:sz w:val="22"/>
+                <w:szCs w:val="22"/>
+                <w:color w:val="000000"/>
+              </w:rPr>
+              <w:t xml:space="preserve">Secondary blade</w:t>
+            </w:r>
+          </w:p>
+        </w:tc>
+        <w:tc>
+          <w:tcPr>
+            <w:tcBorders/>
+            <w:shd w:val="clear" w:color="auto" w:fill="EFEFEF"/>
+            <w:tcMar>
+              <w:top w:w="0" w:type="dxa"/>
+              <w:bottom w:w="0" w:type="dxa"/>
+              <w:left w:w="0" w:type="dxa"/>
+              <w:right w:w="0" w:type="dxa"/>
+            </w:tcMar>
+            <w:vAlign w:val="center"/>
+          </w:tcPr>
+          <w:p>
+            <w:pPr>
+              <w:jc w:val="center"/>
+              <w:spacing w:after="60" w:before="60" w:line="240"/>
+              <w:ind w:firstLine="0" w:left="60" w:right="60"/>
+            </w:pPr>
+            <w:r xmlns:w="http://schemas.openxmlformats.org/wordprocessingml/2006/main" xmlns:wp="http://schemas.openxmlformats.org/drawingml/2006/wordprocessingDrawing" xmlns:r="http://schemas.openxmlformats.org/officeDocument/2006/relationships" xmlns:w14="http://schemas.microsoft.com/office/word/2010/wordml">
+              <w:rPr>
+                <w:rFonts w:ascii="Arial" w:hAnsi="Arial" w:eastAsia="Arial" w:cs="Arial"/>
+                <w:sz w:val="22"/>
+                <w:szCs w:val="22"/>
+                <w:color w:val="000000"/>
+              </w:rPr>
+              <w:t xml:space="preserve">Rectangle</w:t>
+            </w:r>
+          </w:p>
+        </w:tc>
+        <w:tc>
+          <w:tcPr>
+            <w:tcBorders/>
+            <w:shd w:val="clear" w:color="auto" w:fill="EFEFEF"/>
+            <w:tcMar>
+              <w:top w:w="0" w:type="dxa"/>
+              <w:bottom w:w="0" w:type="dxa"/>
+              <w:left w:w="0" w:type="dxa"/>
+              <w:right w:w="0" w:type="dxa"/>
+            </w:tcMar>
+            <w:vAlign w:val="center"/>
+          </w:tcPr>
+          <w:p>
+            <w:pPr>
+              <w:jc w:val="center"/>
+              <w:spacing w:after="60" w:before="60" w:line="240"/>
+              <w:ind w:firstLine="0" w:left="60" w:right="60"/>
+            </w:pPr>
+            <w:r xmlns:w="http://schemas.openxmlformats.org/wordprocessingml/2006/main" xmlns:wp="http://schemas.openxmlformats.org/drawingml/2006/wordprocessingDrawing" xmlns:r="http://schemas.openxmlformats.org/officeDocument/2006/relationships" xmlns:w14="http://schemas.microsoft.com/office/word/2010/wordml">
+              <w:rPr>
+                <w:rFonts w:ascii="Arial" w:hAnsi="Arial" w:eastAsia="Arial" w:cs="Arial"/>
+                <w:sz w:val="22"/>
+                <w:szCs w:val="22"/>
+                <w:color w:val="000000"/>
+              </w:rPr>
+              <w:t xml:space="preserve">Ac = 2lw + 2lh + 2wh</w:t>
+            </w:r>
+          </w:p>
+        </w:tc>
+        <w:tc>
+          <w:tcPr>
+            <w:tcBorders/>
+            <w:shd w:val="clear" w:color="auto" w:fill="EFEFEF"/>
+            <w:tcMar>
+              <w:top w:w="0" w:type="dxa"/>
+              <w:bottom w:w="0" w:type="dxa"/>
+              <w:left w:w="0" w:type="dxa"/>
+              <w:right w:w="0" w:type="dxa"/>
+            </w:tcMar>
+            <w:vAlign w:val="center"/>
+          </w:tcPr>
+          <w:p>
+            <w:pPr>
+              <w:jc w:val="center"/>
+              <w:spacing w:after="60" w:before="60" w:line="240"/>
+              <w:ind w:firstLine="0" w:left="60" w:right="60"/>
+            </w:pPr>
+            <w:r xmlns:w="http://schemas.openxmlformats.org/wordprocessingml/2006/main" xmlns:wp="http://schemas.openxmlformats.org/drawingml/2006/wordprocessingDrawing" xmlns:r="http://schemas.openxmlformats.org/officeDocument/2006/relationships" xmlns:w14="http://schemas.microsoft.com/office/word/2010/wordml">
+              <w:rPr>
+                <w:rFonts w:ascii="Arial" w:hAnsi="Arial" w:eastAsia="Arial" w:cs="Arial"/>
+                <w:sz w:val="22"/>
+                <w:szCs w:val="22"/>
+                <w:color w:val="000000"/>
+              </w:rPr>
+              <w:t xml:space="preserve">frond length, frond width*,frond thickness*</w:t>
+            </w:r>
+          </w:p>
+        </w:tc>
+        <w:tc>
+          <w:tcPr>
+            <w:tcBorders/>
+            <w:shd w:val="clear" w:color="auto" w:fill="EFEFEF"/>
+            <w:tcMar>
+              <w:top w:w="0" w:type="dxa"/>
+              <w:bottom w:w="0" w:type="dxa"/>
+              <w:left w:w="0" w:type="dxa"/>
+              <w:right w:w="0" w:type="dxa"/>
+            </w:tcMar>
+            <w:vAlign w:val="center"/>
+          </w:tcPr>
+          <w:p>
+            <w:pPr>
+              <w:jc w:val="center"/>
+              <w:spacing w:after="60" w:before="60" w:line="240"/>
+              <w:ind w:firstLine="0" w:left="60" w:right="60"/>
+            </w:pPr>
+            <w:r xmlns:w="http://schemas.openxmlformats.org/wordprocessingml/2006/main" xmlns:wp="http://schemas.openxmlformats.org/drawingml/2006/wordprocessingDrawing" xmlns:r="http://schemas.openxmlformats.org/officeDocument/2006/relationships" xmlns:w14="http://schemas.microsoft.com/office/word/2010/wordml">
+              <w:rPr>
+                <w:rFonts w:ascii="Arial" w:hAnsi="Arial" w:eastAsia="Arial" w:cs="Arial"/>
+                <w:sz w:val="22"/>
+                <w:szCs w:val="22"/>
+                <w:color w:val="000000"/>
+              </w:rPr>
+              <w:t xml:space="preserve">1,136</w:t>
+            </w:r>
+          </w:p>
+        </w:tc>
+        <w:tc>
+          <w:tcPr>
+            <w:tcBorders/>
+            <w:shd w:val="clear" w:color="auto" w:fill="EFEFEF"/>
+            <w:tcMar>
+              <w:top w:w="0" w:type="dxa"/>
+              <w:bottom w:w="0" w:type="dxa"/>
+              <w:left w:w="0" w:type="dxa"/>
+              <w:right w:w="0" w:type="dxa"/>
+            </w:tcMar>
+            <w:vAlign w:val="center"/>
+          </w:tcPr>
+          <w:p>
+            <w:pPr>
+              <w:jc w:val="center"/>
+              <w:spacing w:after="60" w:before="60" w:line="240"/>
+              <w:ind w:firstLine="0" w:left="60" w:right="60"/>
+            </w:pPr>
+            <w:r xmlns:w="http://schemas.openxmlformats.org/wordprocessingml/2006/main" xmlns:wp="http://schemas.openxmlformats.org/drawingml/2006/wordprocessingDrawing" xmlns:r="http://schemas.openxmlformats.org/officeDocument/2006/relationships" xmlns:w14="http://schemas.microsoft.com/office/word/2010/wordml">
+              <w:rPr>
+                <w:rFonts w:ascii="Arial" w:hAnsi="Arial" w:eastAsia="Arial" w:cs="Arial"/>
+                <w:sz w:val="22"/>
+                <w:szCs w:val="22"/>
+                <w:color w:val="000000"/>
+              </w:rPr>
+              <w:t xml:space="preserve">1,993</w:t>
+            </w:r>
+          </w:p>
+        </w:tc>
+        <w:tc>
+          <w:tcPr>
+            <w:tcBorders/>
+            <w:shd w:val="clear" w:color="auto" w:fill="EFEFEF"/>
+            <w:tcMar>
+              <w:top w:w="0" w:type="dxa"/>
+              <w:bottom w:w="0" w:type="dxa"/>
+              <w:left w:w="0" w:type="dxa"/>
+              <w:right w:w="0" w:type="dxa"/>
+            </w:tcMar>
+            <w:vAlign w:val="center"/>
+          </w:tcPr>
+          <w:p>
+            <w:pPr>
+              <w:jc w:val="center"/>
+              <w:spacing w:after="60" w:before="60" w:line="240"/>
+              <w:ind w:firstLine="0" w:left="60" w:right="60"/>
+            </w:pPr>
+            <w:r xmlns:w="http://schemas.openxmlformats.org/wordprocessingml/2006/main" xmlns:wp="http://schemas.openxmlformats.org/drawingml/2006/wordprocessingDrawing" xmlns:r="http://schemas.openxmlformats.org/officeDocument/2006/relationships" xmlns:w14="http://schemas.microsoft.com/office/word/2010/wordml">
+              <w:rPr>
+                <w:rFonts w:ascii="Arial" w:hAnsi="Arial" w:eastAsia="Arial" w:cs="Arial"/>
+                <w:sz w:val="22"/>
+                <w:szCs w:val="22"/>
+                <w:color w:val="000000"/>
+              </w:rPr>
+              <w:t xml:space="preserve">2,550</w:t>
+            </w:r>
+          </w:p>
+        </w:tc>
+      </w:tr>
+      <w:tr>
+        <w:trPr>
+          <w:cantSplit/>
+          <w:trHeight w:val="360" w:hRule="auto"/>
+        </w:trPr>
+        <w:tc>
+          <w:tcPr>
+            <w:tcBorders/>
+            <w:shd w:val="clear" w:color="auto" w:fill="FFFFFF"/>
+            <w:tcMar>
+              <w:top w:w="0" w:type="dxa"/>
+              <w:bottom w:w="0" w:type="dxa"/>
+              <w:left w:w="0" w:type="dxa"/>
+              <w:right w:w="0" w:type="dxa"/>
+            </w:tcMar>
+            <w:vAlign w:val="center"/>
+          </w:tcPr>
+          <w:p>
+            <w:pPr>
+              <w:jc w:val="center"/>
+              <w:spacing w:after="60" w:before="60" w:line="240"/>
+              <w:ind w:firstLine="0" w:left="60" w:right="60"/>
+            </w:pPr>
+            <w:r xmlns:w="http://schemas.openxmlformats.org/wordprocessingml/2006/main" xmlns:wp="http://schemas.openxmlformats.org/drawingml/2006/wordprocessingDrawing" xmlns:r="http://schemas.openxmlformats.org/officeDocument/2006/relationships" xmlns:w14="http://schemas.microsoft.com/office/word/2010/wordml">
+              <w:rPr>
+                <w:rFonts w:ascii="Arial" w:hAnsi="Arial" w:eastAsia="Arial" w:cs="Arial"/>
+                <w:sz w:val="22"/>
+                <w:szCs w:val="22"/>
+                <w:color w:val="000000"/>
+              </w:rPr>
+              <w:t xml:space="preserve">Primary blade</w:t>
+            </w:r>
+          </w:p>
+        </w:tc>
+        <w:tc>
+          <w:tcPr>
+            <w:tcBorders/>
+            <w:shd w:val="clear" w:color="auto" w:fill="FFFFFF"/>
+            <w:tcMar>
+              <w:top w:w="0" w:type="dxa"/>
+              <w:bottom w:w="0" w:type="dxa"/>
+              <w:left w:w="0" w:type="dxa"/>
+              <w:right w:w="0" w:type="dxa"/>
+            </w:tcMar>
+            <w:vAlign w:val="center"/>
+          </w:tcPr>
+          <w:p>
+            <w:pPr>
+              <w:jc w:val="center"/>
+              <w:spacing w:after="60" w:before="60" w:line="240"/>
+              <w:ind w:firstLine="0" w:left="60" w:right="60"/>
+            </w:pPr>
+            <w:r xmlns:w="http://schemas.openxmlformats.org/wordprocessingml/2006/main" xmlns:wp="http://schemas.openxmlformats.org/drawingml/2006/wordprocessingDrawing" xmlns:r="http://schemas.openxmlformats.org/officeDocument/2006/relationships" xmlns:w14="http://schemas.microsoft.com/office/word/2010/wordml">
+              <w:rPr>
+                <w:rFonts w:ascii="Arial" w:hAnsi="Arial" w:eastAsia="Arial" w:cs="Arial"/>
+                <w:sz w:val="22"/>
+                <w:szCs w:val="22"/>
+                <w:color w:val="000000"/>
+              </w:rPr>
+              <w:t xml:space="preserve">Rhombus</w:t>
+            </w:r>
+          </w:p>
+        </w:tc>
+        <w:tc>
+          <w:tcPr>
+            <w:tcBorders/>
+            <w:shd w:val="clear" w:color="auto" w:fill="FFFFFF"/>
+            <w:tcMar>
+              <w:top w:w="0" w:type="dxa"/>
+              <w:bottom w:w="0" w:type="dxa"/>
+              <w:left w:w="0" w:type="dxa"/>
+              <w:right w:w="0" w:type="dxa"/>
+            </w:tcMar>
+            <w:vAlign w:val="center"/>
+          </w:tcPr>
+          <w:p>
+            <w:pPr>
+              <w:jc w:val="center"/>
+              <w:spacing w:after="60" w:before="60" w:line="240"/>
+              <w:ind w:firstLine="0" w:left="60" w:right="60"/>
+            </w:pPr>
+            <w:r xmlns:w="http://schemas.openxmlformats.org/wordprocessingml/2006/main" xmlns:wp="http://schemas.openxmlformats.org/drawingml/2006/wordprocessingDrawing" xmlns:r="http://schemas.openxmlformats.org/officeDocument/2006/relationships" xmlns:w14="http://schemas.microsoft.com/office/word/2010/wordml">
+              <w:rPr>
+                <w:rFonts w:ascii="Arial" w:hAnsi="Arial" w:eastAsia="Arial" w:cs="Arial"/>
+                <w:sz w:val="22"/>
+                <w:szCs w:val="22"/>
+                <w:color w:val="000000"/>
+              </w:rPr>
+              <w:t xml:space="preserve">Ac = (lxb)/2</w:t>
+            </w:r>
+          </w:p>
+        </w:tc>
+        <w:tc>
+          <w:tcPr>
+            <w:tcBorders/>
+            <w:shd w:val="clear" w:color="auto" w:fill="FFFFFF"/>
+            <w:tcMar>
+              <w:top w:w="0" w:type="dxa"/>
+              <w:bottom w:w="0" w:type="dxa"/>
+              <w:left w:w="0" w:type="dxa"/>
+              <w:right w:w="0" w:type="dxa"/>
+            </w:tcMar>
+            <w:vAlign w:val="center"/>
+          </w:tcPr>
+          <w:p>
+            <w:pPr>
+              <w:jc w:val="center"/>
+              <w:spacing w:after="60" w:before="60" w:line="240"/>
+              <w:ind w:firstLine="0" w:left="60" w:right="60"/>
+            </w:pPr>
+            <w:r xmlns:w="http://schemas.openxmlformats.org/wordprocessingml/2006/main" xmlns:wp="http://schemas.openxmlformats.org/drawingml/2006/wordprocessingDrawing" xmlns:r="http://schemas.openxmlformats.org/officeDocument/2006/relationships" xmlns:w14="http://schemas.microsoft.com/office/word/2010/wordml">
+              <w:rPr>
+                <w:rFonts w:ascii="Arial" w:hAnsi="Arial" w:eastAsia="Arial" w:cs="Arial"/>
+                <w:sz w:val="22"/>
+                <w:szCs w:val="22"/>
+                <w:color w:val="000000"/>
+              </w:rPr>
+              <w:t xml:space="preserve">primary length, primary width</w:t>
+            </w:r>
+          </w:p>
+        </w:tc>
+        <w:tc>
+          <w:tcPr>
+            <w:tcBorders/>
+            <w:shd w:val="clear" w:color="auto" w:fill="FFFFFF"/>
+            <w:tcMar>
+              <w:top w:w="0" w:type="dxa"/>
+              <w:bottom w:w="0" w:type="dxa"/>
+              <w:left w:w="0" w:type="dxa"/>
+              <w:right w:w="0" w:type="dxa"/>
+            </w:tcMar>
+            <w:vAlign w:val="center"/>
+          </w:tcPr>
+          <w:p>
+            <w:pPr>
+              <w:jc w:val="center"/>
+              <w:spacing w:after="60" w:before="60" w:line="240"/>
+              <w:ind w:firstLine="0" w:left="60" w:right="60"/>
+            </w:pPr>
+            <w:r xmlns:w="http://schemas.openxmlformats.org/wordprocessingml/2006/main" xmlns:wp="http://schemas.openxmlformats.org/drawingml/2006/wordprocessingDrawing" xmlns:r="http://schemas.openxmlformats.org/officeDocument/2006/relationships" xmlns:w14="http://schemas.microsoft.com/office/word/2010/wordml">
+              <w:rPr>
+                <w:rFonts w:ascii="Arial" w:hAnsi="Arial" w:eastAsia="Arial" w:cs="Arial"/>
+                <w:sz w:val="22"/>
+                <w:szCs w:val="22"/>
+                <w:color w:val="000000"/>
+              </w:rPr>
+              <w:t xml:space="preserve">96</w:t>
+            </w:r>
+          </w:p>
+        </w:tc>
+        <w:tc>
+          <w:tcPr>
+            <w:tcBorders/>
+            <w:shd w:val="clear" w:color="auto" w:fill="FFFFFF"/>
+            <w:tcMar>
+              <w:top w:w="0" w:type="dxa"/>
+              <w:bottom w:w="0" w:type="dxa"/>
+              <w:left w:w="0" w:type="dxa"/>
+              <w:right w:w="0" w:type="dxa"/>
+            </w:tcMar>
+            <w:vAlign w:val="center"/>
+          </w:tcPr>
+          <w:p>
+            <w:pPr>
+              <w:jc w:val="center"/>
+              <w:spacing w:after="60" w:before="60" w:line="240"/>
+              <w:ind w:firstLine="0" w:left="60" w:right="60"/>
+            </w:pPr>
+            <w:r xmlns:w="http://schemas.openxmlformats.org/wordprocessingml/2006/main" xmlns:wp="http://schemas.openxmlformats.org/drawingml/2006/wordprocessingDrawing" xmlns:r="http://schemas.openxmlformats.org/officeDocument/2006/relationships" xmlns:w14="http://schemas.microsoft.com/office/word/2010/wordml">
+              <w:rPr>
+                <w:rFonts w:ascii="Arial" w:hAnsi="Arial" w:eastAsia="Arial" w:cs="Arial"/>
+                <w:sz w:val="22"/>
+                <w:szCs w:val="22"/>
+                <w:color w:val="000000"/>
+              </w:rPr>
+              <w:t xml:space="preserve">262</w:t>
+            </w:r>
+          </w:p>
+        </w:tc>
+        <w:tc>
+          <w:tcPr>
+            <w:tcBorders/>
+            <w:shd w:val="clear" w:color="auto" w:fill="FFFFFF"/>
+            <w:tcMar>
+              <w:top w:w="0" w:type="dxa"/>
+              <w:bottom w:w="0" w:type="dxa"/>
+              <w:left w:w="0" w:type="dxa"/>
+              <w:right w:w="0" w:type="dxa"/>
+            </w:tcMar>
+            <w:vAlign w:val="center"/>
+          </w:tcPr>
+          <w:p>
+            <w:pPr>
+              <w:jc w:val="center"/>
+              <w:spacing w:after="60" w:before="60" w:line="240"/>
+              <w:ind w:firstLine="0" w:left="60" w:right="60"/>
+            </w:pPr>
+            <w:r xmlns:w="http://schemas.openxmlformats.org/wordprocessingml/2006/main" xmlns:wp="http://schemas.openxmlformats.org/drawingml/2006/wordprocessingDrawing" xmlns:r="http://schemas.openxmlformats.org/officeDocument/2006/relationships" xmlns:w14="http://schemas.microsoft.com/office/word/2010/wordml">
+              <w:rPr>
+                <w:rFonts w:ascii="Arial" w:hAnsi="Arial" w:eastAsia="Arial" w:cs="Arial"/>
+                <w:sz w:val="22"/>
+                <w:szCs w:val="22"/>
+                <w:color w:val="000000"/>
+              </w:rPr>
+              <w:t xml:space="preserve">536</w:t>
+            </w:r>
+          </w:p>
+        </w:tc>
+      </w:tr>
+      <w:tr>
+        <w:trPr>
+          <w:cantSplit/>
+          <w:trHeight w:val="360" w:hRule="auto"/>
+        </w:trPr>
+        <w:tc>
+          <w:tcPr>
+            <w:tcBorders/>
+            <w:shd w:val="clear" w:color="auto" w:fill="EFEFEF"/>
+            <w:tcMar>
+              <w:top w:w="0" w:type="dxa"/>
+              <w:bottom w:w="0" w:type="dxa"/>
+              <w:left w:w="0" w:type="dxa"/>
+              <w:right w:w="0" w:type="dxa"/>
+            </w:tcMar>
+            <w:vAlign w:val="center"/>
+          </w:tcPr>
+          <w:p>
+            <w:pPr>
+              <w:jc w:val="center"/>
+              <w:spacing w:after="60" w:before="60" w:line="240"/>
+              <w:ind w:firstLine="0" w:left="60" w:right="60"/>
+            </w:pPr>
+            <w:r xmlns:w="http://schemas.openxmlformats.org/wordprocessingml/2006/main" xmlns:wp="http://schemas.openxmlformats.org/drawingml/2006/wordprocessingDrawing" xmlns:r="http://schemas.openxmlformats.org/officeDocument/2006/relationships" xmlns:w14="http://schemas.microsoft.com/office/word/2010/wordml">
+              <w:rPr>
+                <w:rFonts w:ascii="Arial" w:hAnsi="Arial" w:eastAsia="Arial" w:cs="Arial"/>
+                <w:sz w:val="22"/>
+                <w:szCs w:val="22"/>
+                <w:color w:val="000000"/>
+              </w:rPr>
+              <w:t xml:space="preserve">Bulb/pneomatocyst</w:t>
+            </w:r>
+          </w:p>
+        </w:tc>
+        <w:tc>
+          <w:tcPr>
+            <w:tcBorders/>
+            <w:shd w:val="clear" w:color="auto" w:fill="EFEFEF"/>
+            <w:tcMar>
+              <w:top w:w="0" w:type="dxa"/>
+              <w:bottom w:w="0" w:type="dxa"/>
+              <w:left w:w="0" w:type="dxa"/>
+              <w:right w:w="0" w:type="dxa"/>
+            </w:tcMar>
+            <w:vAlign w:val="center"/>
+          </w:tcPr>
+          <w:p>
+            <w:pPr>
+              <w:jc w:val="center"/>
+              <w:spacing w:after="60" w:before="60" w:line="240"/>
+              <w:ind w:firstLine="0" w:left="60" w:right="60"/>
+            </w:pPr>
+            <w:r xmlns:w="http://schemas.openxmlformats.org/wordprocessingml/2006/main" xmlns:wp="http://schemas.openxmlformats.org/drawingml/2006/wordprocessingDrawing" xmlns:r="http://schemas.openxmlformats.org/officeDocument/2006/relationships" xmlns:w14="http://schemas.microsoft.com/office/word/2010/wordml">
+              <w:rPr>
+                <w:rFonts w:ascii="Arial" w:hAnsi="Arial" w:eastAsia="Arial" w:cs="Arial"/>
+                <w:sz w:val="22"/>
+                <w:szCs w:val="22"/>
+                <w:color w:val="000000"/>
+              </w:rPr>
+              <w:t xml:space="preserve">Capsule</w:t>
+            </w:r>
+          </w:p>
+        </w:tc>
+        <w:tc>
+          <w:tcPr>
+            <w:tcBorders/>
+            <w:shd w:val="clear" w:color="auto" w:fill="EFEFEF"/>
+            <w:tcMar>
+              <w:top w:w="0" w:type="dxa"/>
+              <w:bottom w:w="0" w:type="dxa"/>
+              <w:left w:w="0" w:type="dxa"/>
+              <w:right w:w="0" w:type="dxa"/>
+            </w:tcMar>
+            <w:vAlign w:val="center"/>
+          </w:tcPr>
+          <w:p>
+            <w:pPr>
+              <w:jc w:val="center"/>
+              <w:spacing w:after="60" w:before="60" w:line="240"/>
+              <w:ind w:firstLine="0" w:left="60" w:right="60"/>
+            </w:pPr>
+            <w:r xmlns:w="http://schemas.openxmlformats.org/wordprocessingml/2006/main" xmlns:wp="http://schemas.openxmlformats.org/drawingml/2006/wordprocessingDrawing" xmlns:r="http://schemas.openxmlformats.org/officeDocument/2006/relationships" xmlns:w14="http://schemas.microsoft.com/office/word/2010/wordml">
+              <w:rPr>
+                <w:rFonts w:ascii="Arial" w:hAnsi="Arial" w:eastAsia="Arial" w:cs="Arial"/>
+                <w:sz w:val="22"/>
+                <w:szCs w:val="22"/>
+                <w:color w:val="000000"/>
+              </w:rPr>
+              <w:t xml:space="preserve">Ac = 4?r2 + 2?rh</w:t>
+            </w:r>
+          </w:p>
+        </w:tc>
+        <w:tc>
+          <w:tcPr>
+            <w:tcBorders/>
+            <w:shd w:val="clear" w:color="auto" w:fill="EFEFEF"/>
+            <w:tcMar>
+              <w:top w:w="0" w:type="dxa"/>
+              <w:bottom w:w="0" w:type="dxa"/>
+              <w:left w:w="0" w:type="dxa"/>
+              <w:right w:w="0" w:type="dxa"/>
+            </w:tcMar>
+            <w:vAlign w:val="center"/>
+          </w:tcPr>
+          <w:p>
+            <w:pPr>
+              <w:jc w:val="center"/>
+              <w:spacing w:after="60" w:before="60" w:line="240"/>
+              <w:ind w:firstLine="0" w:left="60" w:right="60"/>
+            </w:pPr>
+            <w:r xmlns:w="http://schemas.openxmlformats.org/wordprocessingml/2006/main" xmlns:wp="http://schemas.openxmlformats.org/drawingml/2006/wordprocessingDrawing" xmlns:r="http://schemas.openxmlformats.org/officeDocument/2006/relationships" xmlns:w14="http://schemas.microsoft.com/office/word/2010/wordml">
+              <w:rPr>
+                <w:rFonts w:ascii="Arial" w:hAnsi="Arial" w:eastAsia="Arial" w:cs="Arial"/>
+                <w:sz w:val="22"/>
+                <w:szCs w:val="22"/>
+                <w:color w:val="000000"/>
+              </w:rPr>
+              <w:t xml:space="preserve">bulb length*, bulb base radius*</w:t>
+            </w:r>
+          </w:p>
+        </w:tc>
+        <w:tc>
+          <w:tcPr>
+            <w:tcBorders/>
+            <w:shd w:val="clear" w:color="auto" w:fill="EFEFEF"/>
+            <w:tcMar>
+              <w:top w:w="0" w:type="dxa"/>
+              <w:bottom w:w="0" w:type="dxa"/>
+              <w:left w:w="0" w:type="dxa"/>
+              <w:right w:w="0" w:type="dxa"/>
+            </w:tcMar>
+            <w:vAlign w:val="center"/>
+          </w:tcPr>
+          <w:p>
+            <w:pPr>
+              <w:jc w:val="center"/>
+              <w:spacing w:after="60" w:before="60" w:line="240"/>
+              <w:ind w:firstLine="0" w:left="60" w:right="60"/>
+            </w:pPr>
+            <w:r xmlns:w="http://schemas.openxmlformats.org/wordprocessingml/2006/main" xmlns:wp="http://schemas.openxmlformats.org/drawingml/2006/wordprocessingDrawing" xmlns:r="http://schemas.openxmlformats.org/officeDocument/2006/relationships" xmlns:w14="http://schemas.microsoft.com/office/word/2010/wordml">
+              <w:rPr>
+                <w:rFonts w:ascii="Arial" w:hAnsi="Arial" w:eastAsia="Arial" w:cs="Arial"/>
+                <w:sz w:val="22"/>
+                <w:szCs w:val="22"/>
+                <w:color w:val="000000"/>
+              </w:rPr>
+              <w:t xml:space="preserve">628</w:t>
+            </w:r>
+          </w:p>
+        </w:tc>
+        <w:tc>
+          <w:tcPr>
+            <w:tcBorders/>
+            <w:shd w:val="clear" w:color="auto" w:fill="EFEFEF"/>
+            <w:tcMar>
+              <w:top w:w="0" w:type="dxa"/>
+              <w:bottom w:w="0" w:type="dxa"/>
+              <w:left w:w="0" w:type="dxa"/>
+              <w:right w:w="0" w:type="dxa"/>
+            </w:tcMar>
+            <w:vAlign w:val="center"/>
+          </w:tcPr>
+          <w:p>
+            <w:pPr>
+              <w:jc w:val="center"/>
+              <w:spacing w:after="60" w:before="60" w:line="240"/>
+              <w:ind w:firstLine="0" w:left="60" w:right="60"/>
+            </w:pPr>
+            <w:r xmlns:w="http://schemas.openxmlformats.org/wordprocessingml/2006/main" xmlns:wp="http://schemas.openxmlformats.org/drawingml/2006/wordprocessingDrawing" xmlns:r="http://schemas.openxmlformats.org/officeDocument/2006/relationships" xmlns:w14="http://schemas.microsoft.com/office/word/2010/wordml">
+              <w:rPr>
+                <w:rFonts w:ascii="Arial" w:hAnsi="Arial" w:eastAsia="Arial" w:cs="Arial"/>
+                <w:sz w:val="22"/>
+                <w:szCs w:val="22"/>
+                <w:color w:val="000000"/>
+              </w:rPr>
+              <w:t xml:space="preserve">628</w:t>
+            </w:r>
+          </w:p>
+        </w:tc>
+        <w:tc>
+          <w:tcPr>
+            <w:tcBorders/>
+            <w:shd w:val="clear" w:color="auto" w:fill="EFEFEF"/>
+            <w:tcMar>
+              <w:top w:w="0" w:type="dxa"/>
+              <w:bottom w:w="0" w:type="dxa"/>
+              <w:left w:w="0" w:type="dxa"/>
+              <w:right w:w="0" w:type="dxa"/>
+            </w:tcMar>
+            <w:vAlign w:val="center"/>
+          </w:tcPr>
+          <w:p>
+            <w:pPr>
+              <w:jc w:val="center"/>
+              <w:spacing w:after="60" w:before="60" w:line="240"/>
+              <w:ind w:firstLine="0" w:left="60" w:right="60"/>
+            </w:pPr>
+            <w:r xmlns:w="http://schemas.openxmlformats.org/wordprocessingml/2006/main" xmlns:wp="http://schemas.openxmlformats.org/drawingml/2006/wordprocessingDrawing" xmlns:r="http://schemas.openxmlformats.org/officeDocument/2006/relationships" xmlns:w14="http://schemas.microsoft.com/office/word/2010/wordml">
+              <w:rPr>
+                <w:rFonts w:ascii="Arial" w:hAnsi="Arial" w:eastAsia="Arial" w:cs="Arial"/>
+                <w:sz w:val="22"/>
+                <w:szCs w:val="22"/>
+                <w:color w:val="000000"/>
+              </w:rPr>
+              <w:t xml:space="preserve">628</w:t>
+            </w:r>
+          </w:p>
+        </w:tc>
+      </w:tr>
+      <w:tr>
+        <w:trPr>
+          <w:cantSplit/>
+          <w:trHeight w:val="360" w:hRule="auto"/>
+        </w:trPr>
+        <w:tc>
+          <w:tcPr>
+            <w:tcBorders/>
+            <w:shd w:val="clear" w:color="auto" w:fill="FFFFFF"/>
+            <w:tcMar>
+              <w:top w:w="0" w:type="dxa"/>
+              <w:bottom w:w="0" w:type="dxa"/>
+              <w:left w:w="0" w:type="dxa"/>
+              <w:right w:w="0" w:type="dxa"/>
+            </w:tcMar>
+            <w:vAlign w:val="center"/>
+          </w:tcPr>
+          <w:p>
+            <w:pPr>
+              <w:jc w:val="center"/>
+              <w:spacing w:after="60" w:before="60" w:line="240"/>
+              <w:ind w:firstLine="0" w:left="60" w:right="60"/>
+            </w:pPr>
+            <w:r xmlns:w="http://schemas.openxmlformats.org/wordprocessingml/2006/main" xmlns:wp="http://schemas.openxmlformats.org/drawingml/2006/wordprocessingDrawing" xmlns:r="http://schemas.openxmlformats.org/officeDocument/2006/relationships" xmlns:w14="http://schemas.microsoft.com/office/word/2010/wordml">
+              <w:rPr>
+                <w:rFonts w:ascii="Arial" w:hAnsi="Arial" w:eastAsia="Arial" w:cs="Arial"/>
+                <w:sz w:val="22"/>
+                <w:szCs w:val="22"/>
+                <w:color w:val="000000"/>
+              </w:rPr>
+              <w:t xml:space="preserve">Stipe</w:t>
+            </w:r>
+          </w:p>
+        </w:tc>
+        <w:tc>
+          <w:tcPr>
+            <w:tcBorders/>
+            <w:shd w:val="clear" w:color="auto" w:fill="FFFFFF"/>
+            <w:tcMar>
+              <w:top w:w="0" w:type="dxa"/>
+              <w:bottom w:w="0" w:type="dxa"/>
+              <w:left w:w="0" w:type="dxa"/>
+              <w:right w:w="0" w:type="dxa"/>
+            </w:tcMar>
+            <w:vAlign w:val="center"/>
+          </w:tcPr>
+          <w:p>
+            <w:pPr>
+              <w:jc w:val="center"/>
+              <w:spacing w:after="60" w:before="60" w:line="240"/>
+              <w:ind w:firstLine="0" w:left="60" w:right="60"/>
+            </w:pPr>
+            <w:r xmlns:w="http://schemas.openxmlformats.org/wordprocessingml/2006/main" xmlns:wp="http://schemas.openxmlformats.org/drawingml/2006/wordprocessingDrawing" xmlns:r="http://schemas.openxmlformats.org/officeDocument/2006/relationships" xmlns:w14="http://schemas.microsoft.com/office/word/2010/wordml">
+              <w:rPr>
+                <w:rFonts w:ascii="Arial" w:hAnsi="Arial" w:eastAsia="Arial" w:cs="Arial"/>
+                <w:sz w:val="22"/>
+                <w:szCs w:val="22"/>
+                <w:color w:val="000000"/>
+              </w:rPr>
+              <w:t xml:space="preserve">Cylinder</w:t>
+            </w:r>
+          </w:p>
+        </w:tc>
+        <w:tc>
+          <w:tcPr>
+            <w:tcBorders/>
+            <w:shd w:val="clear" w:color="auto" w:fill="FFFFFF"/>
+            <w:tcMar>
+              <w:top w:w="0" w:type="dxa"/>
+              <w:bottom w:w="0" w:type="dxa"/>
+              <w:left w:w="0" w:type="dxa"/>
+              <w:right w:w="0" w:type="dxa"/>
+            </w:tcMar>
+            <w:vAlign w:val="center"/>
+          </w:tcPr>
+          <w:p>
+            <w:pPr>
+              <w:jc w:val="center"/>
+              <w:spacing w:after="60" w:before="60" w:line="240"/>
+              <w:ind w:firstLine="0" w:left="60" w:right="60"/>
+            </w:pPr>
+            <w:r xmlns:w="http://schemas.openxmlformats.org/wordprocessingml/2006/main" xmlns:wp="http://schemas.openxmlformats.org/drawingml/2006/wordprocessingDrawing" xmlns:r="http://schemas.openxmlformats.org/officeDocument/2006/relationships" xmlns:w14="http://schemas.microsoft.com/office/word/2010/wordml">
+              <w:rPr>
+                <w:rFonts w:ascii="Arial" w:hAnsi="Arial" w:eastAsia="Arial" w:cs="Arial"/>
+                <w:sz w:val="22"/>
+                <w:szCs w:val="22"/>
+                <w:color w:val="000000"/>
+              </w:rPr>
+              <w:t xml:space="preserve">Ac = 2?r(r + h)</w:t>
+            </w:r>
+          </w:p>
+        </w:tc>
+        <w:tc>
+          <w:tcPr>
+            <w:tcBorders/>
+            <w:shd w:val="clear" w:color="auto" w:fill="FFFFFF"/>
+            <w:tcMar>
+              <w:top w:w="0" w:type="dxa"/>
+              <w:bottom w:w="0" w:type="dxa"/>
+              <w:left w:w="0" w:type="dxa"/>
+              <w:right w:w="0" w:type="dxa"/>
+            </w:tcMar>
+            <w:vAlign w:val="center"/>
+          </w:tcPr>
+          <w:p>
+            <w:pPr>
+              <w:jc w:val="center"/>
+              <w:spacing w:after="60" w:before="60" w:line="240"/>
+              <w:ind w:firstLine="0" w:left="60" w:right="60"/>
+            </w:pPr>
+            <w:r xmlns:w="http://schemas.openxmlformats.org/wordprocessingml/2006/main" xmlns:wp="http://schemas.openxmlformats.org/drawingml/2006/wordprocessingDrawing" xmlns:r="http://schemas.openxmlformats.org/officeDocument/2006/relationships" xmlns:w14="http://schemas.microsoft.com/office/word/2010/wordml">
+              <w:rPr>
+                <w:rFonts w:ascii="Arial" w:hAnsi="Arial" w:eastAsia="Arial" w:cs="Arial"/>
+                <w:sz w:val="22"/>
+                <w:szCs w:val="22"/>
+                <w:color w:val="000000"/>
+              </w:rPr>
+              <w:t xml:space="preserve">stipe radius from stipe circumference, stipe length</w:t>
+            </w:r>
+          </w:p>
+        </w:tc>
+        <w:tc>
+          <w:tcPr>
+            <w:tcBorders/>
+            <w:shd w:val="clear" w:color="auto" w:fill="FFFFFF"/>
+            <w:tcMar>
+              <w:top w:w="0" w:type="dxa"/>
+              <w:bottom w:w="0" w:type="dxa"/>
+              <w:left w:w="0" w:type="dxa"/>
+              <w:right w:w="0" w:type="dxa"/>
+            </w:tcMar>
+            <w:vAlign w:val="center"/>
+          </w:tcPr>
+          <w:p>
+            <w:pPr>
+              <w:jc w:val="center"/>
+              <w:spacing w:after="60" w:before="60" w:line="240"/>
+              <w:ind w:firstLine="0" w:left="60" w:right="60"/>
+            </w:pPr>
+            <w:r xmlns:w="http://schemas.openxmlformats.org/wordprocessingml/2006/main" xmlns:wp="http://schemas.openxmlformats.org/drawingml/2006/wordprocessingDrawing" xmlns:r="http://schemas.openxmlformats.org/officeDocument/2006/relationships" xmlns:w14="http://schemas.microsoft.com/office/word/2010/wordml">
+              <w:rPr>
+                <w:rFonts w:ascii="Arial" w:hAnsi="Arial" w:eastAsia="Arial" w:cs="Arial"/>
+                <w:sz w:val="22"/>
+                <w:szCs w:val="22"/>
+                <w:color w:val="000000"/>
+              </w:rPr>
+              <w:t xml:space="preserve">9,797</w:t>
+            </w:r>
+          </w:p>
+        </w:tc>
+        <w:tc>
+          <w:tcPr>
+            <w:tcBorders/>
+            <w:shd w:val="clear" w:color="auto" w:fill="FFFFFF"/>
+            <w:tcMar>
+              <w:top w:w="0" w:type="dxa"/>
+              <w:bottom w:w="0" w:type="dxa"/>
+              <w:left w:w="0" w:type="dxa"/>
+              <w:right w:w="0" w:type="dxa"/>
+            </w:tcMar>
+            <w:vAlign w:val="center"/>
+          </w:tcPr>
+          <w:p>
+            <w:pPr>
+              <w:jc w:val="center"/>
+              <w:spacing w:after="60" w:before="60" w:line="240"/>
+              <w:ind w:firstLine="0" w:left="60" w:right="60"/>
+            </w:pPr>
+            <w:r xmlns:w="http://schemas.openxmlformats.org/wordprocessingml/2006/main" xmlns:wp="http://schemas.openxmlformats.org/drawingml/2006/wordprocessingDrawing" xmlns:r="http://schemas.openxmlformats.org/officeDocument/2006/relationships" xmlns:w14="http://schemas.microsoft.com/office/word/2010/wordml">
+              <w:rPr>
+                <w:rFonts w:ascii="Arial" w:hAnsi="Arial" w:eastAsia="Arial" w:cs="Arial"/>
+                <w:sz w:val="22"/>
+                <w:szCs w:val="22"/>
+                <w:color w:val="000000"/>
+              </w:rPr>
+              <w:t xml:space="preserve">19,338</w:t>
+            </w:r>
+          </w:p>
+        </w:tc>
+        <w:tc>
+          <w:tcPr>
+            <w:tcBorders/>
+            <w:shd w:val="clear" w:color="auto" w:fill="FFFFFF"/>
+            <w:tcMar>
+              <w:top w:w="0" w:type="dxa"/>
+              <w:bottom w:w="0" w:type="dxa"/>
+              <w:left w:w="0" w:type="dxa"/>
+              <w:right w:w="0" w:type="dxa"/>
+            </w:tcMar>
+            <w:vAlign w:val="center"/>
+          </w:tcPr>
+          <w:p>
+            <w:pPr>
+              <w:jc w:val="center"/>
+              <w:spacing w:after="60" w:before="60" w:line="240"/>
+              <w:ind w:firstLine="0" w:left="60" w:right="60"/>
+            </w:pPr>
+            <w:r xmlns:w="http://schemas.openxmlformats.org/wordprocessingml/2006/main" xmlns:wp="http://schemas.openxmlformats.org/drawingml/2006/wordprocessingDrawing" xmlns:r="http://schemas.openxmlformats.org/officeDocument/2006/relationships" xmlns:w14="http://schemas.microsoft.com/office/word/2010/wordml">
+              <w:rPr>
+                <w:rFonts w:ascii="Arial" w:hAnsi="Arial" w:eastAsia="Arial" w:cs="Arial"/>
+                <w:sz w:val="22"/>
+                <w:szCs w:val="22"/>
+                <w:color w:val="000000"/>
+              </w:rPr>
+              <w:t xml:space="preserve">34,273</w:t>
+            </w:r>
+          </w:p>
+        </w:tc>
+      </w:tr>
+      <w:tr>
+        <w:trPr>
+          <w:cantSplit/>
+          <w:trHeight w:val="360" w:hRule="auto"/>
+        </w:trPr>
+        <w:tc>
+          <w:tcPr>
+            <w:tcBorders/>
+            <w:shd w:val="clear" w:color="auto" w:fill="EFEFEF"/>
+            <w:tcMar>
+              <w:top w:w="0" w:type="dxa"/>
+              <w:bottom w:w="0" w:type="dxa"/>
+              <w:left w:w="0" w:type="dxa"/>
+              <w:right w:w="0" w:type="dxa"/>
+            </w:tcMar>
+            <w:vAlign w:val="center"/>
+          </w:tcPr>
+          <w:p>
+            <w:pPr>
+              <w:jc w:val="center"/>
+              <w:spacing w:after="60" w:before="60" w:line="240"/>
+              <w:ind w:firstLine="0" w:left="60" w:right="60"/>
+            </w:pPr>
+            <w:r xmlns:w="http://schemas.openxmlformats.org/wordprocessingml/2006/main" xmlns:wp="http://schemas.openxmlformats.org/drawingml/2006/wordprocessingDrawing" xmlns:r="http://schemas.openxmlformats.org/officeDocument/2006/relationships" xmlns:w14="http://schemas.microsoft.com/office/word/2010/wordml">
+              <w:rPr>
+                <w:rFonts w:ascii="Arial" w:hAnsi="Arial" w:eastAsia="Arial" w:cs="Arial"/>
+                <w:sz w:val="22"/>
+                <w:szCs w:val="22"/>
+                <w:color w:val="000000"/>
+              </w:rPr>
+              <w:t xml:space="preserve">Holdfast area</w:t>
+            </w:r>
+          </w:p>
+        </w:tc>
+        <w:tc>
+          <w:tcPr>
+            <w:tcBorders/>
+            <w:shd w:val="clear" w:color="auto" w:fill="EFEFEF"/>
+            <w:tcMar>
+              <w:top w:w="0" w:type="dxa"/>
+              <w:bottom w:w="0" w:type="dxa"/>
+              <w:left w:w="0" w:type="dxa"/>
+              <w:right w:w="0" w:type="dxa"/>
+            </w:tcMar>
+            <w:vAlign w:val="center"/>
+          </w:tcPr>
+          <w:p>
+            <w:pPr>
+              <w:jc w:val="center"/>
+              <w:spacing w:after="60" w:before="60" w:line="240"/>
+              <w:ind w:firstLine="0" w:left="60" w:right="60"/>
+            </w:pPr>
+            <w:r xmlns:w="http://schemas.openxmlformats.org/wordprocessingml/2006/main" xmlns:wp="http://schemas.openxmlformats.org/drawingml/2006/wordprocessingDrawing" xmlns:r="http://schemas.openxmlformats.org/officeDocument/2006/relationships" xmlns:w14="http://schemas.microsoft.com/office/word/2010/wordml">
+              <w:rPr>
+                <w:rFonts w:ascii="Arial" w:hAnsi="Arial" w:eastAsia="Arial" w:cs="Arial"/>
+                <w:sz w:val="22"/>
+                <w:szCs w:val="22"/>
+                <w:color w:val="000000"/>
+              </w:rPr>
+              <w:t xml:space="preserve">Conical frustrum</w:t>
+            </w:r>
+          </w:p>
+        </w:tc>
+        <w:tc>
+          <w:tcPr>
+            <w:tcBorders/>
+            <w:shd w:val="clear" w:color="auto" w:fill="EFEFEF"/>
+            <w:tcMar>
+              <w:top w:w="0" w:type="dxa"/>
+              <w:bottom w:w="0" w:type="dxa"/>
+              <w:left w:w="0" w:type="dxa"/>
+              <w:right w:w="0" w:type="dxa"/>
+            </w:tcMar>
+            <w:vAlign w:val="center"/>
+          </w:tcPr>
+          <w:p>
+            <w:pPr>
+              <w:jc w:val="center"/>
+              <w:spacing w:after="60" w:before="60" w:line="240"/>
+              <w:ind w:firstLine="0" w:left="60" w:right="60"/>
+            </w:pPr>
+            <w:r xmlns:w="http://schemas.openxmlformats.org/wordprocessingml/2006/main" xmlns:wp="http://schemas.openxmlformats.org/drawingml/2006/wordprocessingDrawing" xmlns:r="http://schemas.openxmlformats.org/officeDocument/2006/relationships" xmlns:w14="http://schemas.microsoft.com/office/word/2010/wordml">
+              <w:rPr>
+                <w:rFonts w:ascii="Arial" w:hAnsi="Arial" w:eastAsia="Arial" w:cs="Arial"/>
+                <w:sz w:val="22"/>
+                <w:szCs w:val="22"/>
+                <w:color w:val="000000"/>
+              </w:rPr>
+              <w:t xml:space="preserve">Ac = ?(R2 + r2) + ?(R+r)?(R-r)2 + h2</w:t>
+            </w:r>
+          </w:p>
+        </w:tc>
+        <w:tc>
+          <w:tcPr>
+            <w:tcBorders/>
+            <w:shd w:val="clear" w:color="auto" w:fill="EFEFEF"/>
+            <w:tcMar>
+              <w:top w:w="0" w:type="dxa"/>
+              <w:bottom w:w="0" w:type="dxa"/>
+              <w:left w:w="0" w:type="dxa"/>
+              <w:right w:w="0" w:type="dxa"/>
+            </w:tcMar>
+            <w:vAlign w:val="center"/>
+          </w:tcPr>
+          <w:p>
+            <w:pPr>
+              <w:jc w:val="center"/>
+              <w:spacing w:after="60" w:before="60" w:line="240"/>
+              <w:ind w:firstLine="0" w:left="60" w:right="60"/>
+            </w:pPr>
+            <w:r xmlns:w="http://schemas.openxmlformats.org/wordprocessingml/2006/main" xmlns:wp="http://schemas.openxmlformats.org/drawingml/2006/wordprocessingDrawing" xmlns:r="http://schemas.openxmlformats.org/officeDocument/2006/relationships" xmlns:w14="http://schemas.microsoft.com/office/word/2010/wordml">
+              <w:rPr>
+                <w:rFonts w:ascii="Arial" w:hAnsi="Arial" w:eastAsia="Arial" w:cs="Arial"/>
+                <w:sz w:val="22"/>
+                <w:szCs w:val="22"/>
+                <w:color w:val="000000"/>
+              </w:rPr>
+              <w:t xml:space="preserve">top radius*, bottom radius*, height*</w:t>
+            </w:r>
+          </w:p>
+        </w:tc>
+        <w:tc>
+          <w:tcPr>
+            <w:tcBorders/>
+            <w:shd w:val="clear" w:color="auto" w:fill="EFEFEF"/>
+            <w:tcMar>
+              <w:top w:w="0" w:type="dxa"/>
+              <w:bottom w:w="0" w:type="dxa"/>
+              <w:left w:w="0" w:type="dxa"/>
+              <w:right w:w="0" w:type="dxa"/>
+            </w:tcMar>
+            <w:vAlign w:val="center"/>
+          </w:tcPr>
+          <w:p>
+            <w:pPr>
+              <w:jc w:val="center"/>
+              <w:spacing w:after="60" w:before="60" w:line="240"/>
+              <w:ind w:firstLine="0" w:left="60" w:right="60"/>
+            </w:pPr>
+            <w:r xmlns:w="http://schemas.openxmlformats.org/wordprocessingml/2006/main" xmlns:wp="http://schemas.openxmlformats.org/drawingml/2006/wordprocessingDrawing" xmlns:r="http://schemas.openxmlformats.org/officeDocument/2006/relationships" xmlns:w14="http://schemas.microsoft.com/office/word/2010/wordml">
+              <w:rPr>
+                <w:rFonts w:ascii="Arial" w:hAnsi="Arial" w:eastAsia="Arial" w:cs="Arial"/>
+                <w:sz w:val="22"/>
+                <w:szCs w:val="22"/>
+                <w:color w:val="000000"/>
+              </w:rPr>
+              <w:t xml:space="preserve">640</w:t>
+            </w:r>
+          </w:p>
+        </w:tc>
+        <w:tc>
+          <w:tcPr>
+            <w:tcBorders/>
+            <w:shd w:val="clear" w:color="auto" w:fill="EFEFEF"/>
+            <w:tcMar>
+              <w:top w:w="0" w:type="dxa"/>
+              <w:bottom w:w="0" w:type="dxa"/>
+              <w:left w:w="0" w:type="dxa"/>
+              <w:right w:w="0" w:type="dxa"/>
+            </w:tcMar>
+            <w:vAlign w:val="center"/>
+          </w:tcPr>
+          <w:p>
+            <w:pPr>
+              <w:jc w:val="center"/>
+              <w:spacing w:after="60" w:before="60" w:line="240"/>
+              <w:ind w:firstLine="0" w:left="60" w:right="60"/>
+            </w:pPr>
+            <w:r xmlns:w="http://schemas.openxmlformats.org/wordprocessingml/2006/main" xmlns:wp="http://schemas.openxmlformats.org/drawingml/2006/wordprocessingDrawing" xmlns:r="http://schemas.openxmlformats.org/officeDocument/2006/relationships" xmlns:w14="http://schemas.microsoft.com/office/word/2010/wordml">
+              <w:rPr>
+                <w:rFonts w:ascii="Arial" w:hAnsi="Arial" w:eastAsia="Arial" w:cs="Arial"/>
+                <w:sz w:val="22"/>
+                <w:szCs w:val="22"/>
+                <w:color w:val="000000"/>
+              </w:rPr>
+              <w:t xml:space="preserve">640</w:t>
+            </w:r>
+          </w:p>
+        </w:tc>
+        <w:tc>
+          <w:tcPr>
+            <w:tcBorders/>
+            <w:shd w:val="clear" w:color="auto" w:fill="EFEFEF"/>
+            <w:tcMar>
+              <w:top w:w="0" w:type="dxa"/>
+              <w:bottom w:w="0" w:type="dxa"/>
+              <w:left w:w="0" w:type="dxa"/>
+              <w:right w:w="0" w:type="dxa"/>
+            </w:tcMar>
+            <w:vAlign w:val="center"/>
+          </w:tcPr>
+          <w:p>
+            <w:pPr>
+              <w:jc w:val="center"/>
+              <w:spacing w:after="60" w:before="60" w:line="240"/>
+              <w:ind w:firstLine="0" w:left="60" w:right="60"/>
+            </w:pPr>
+            <w:r xmlns:w="http://schemas.openxmlformats.org/wordprocessingml/2006/main" xmlns:wp="http://schemas.openxmlformats.org/drawingml/2006/wordprocessingDrawing" xmlns:r="http://schemas.openxmlformats.org/officeDocument/2006/relationships" xmlns:w14="http://schemas.microsoft.com/office/word/2010/wordml">
+              <w:rPr>
+                <w:rFonts w:ascii="Arial" w:hAnsi="Arial" w:eastAsia="Arial" w:cs="Arial"/>
+                <w:sz w:val="22"/>
+                <w:szCs w:val="22"/>
+                <w:color w:val="000000"/>
+              </w:rPr>
+              <w:t xml:space="preserve">640</w:t>
+            </w:r>
+          </w:p>
+        </w:tc>
+      </w:tr>
+      <w:tr>
+        <w:trPr>
+          <w:cantSplit/>
+          <w:trHeight w:val="360" w:hRule="auto"/>
+        </w:trPr>
+        <w:tc>
+          <w:tcPr>
+            <w:tcBorders/>
+            <w:shd w:val="clear" w:color="auto" w:fill="FFFFFF"/>
+            <w:tcMar>
+              <w:top w:w="0" w:type="dxa"/>
+              <w:bottom w:w="0" w:type="dxa"/>
+              <w:left w:w="0" w:type="dxa"/>
+              <w:right w:w="0" w:type="dxa"/>
+            </w:tcMar>
+            <w:vAlign w:val="center"/>
+          </w:tcPr>
+          <w:p>
+            <w:pPr>
+              <w:jc w:val="center"/>
+              <w:spacing w:after="60" w:before="60" w:line="240"/>
+              <w:ind w:firstLine="0" w:left="60" w:right="60"/>
+            </w:pPr>
+            <w:r xmlns:w="http://schemas.openxmlformats.org/wordprocessingml/2006/main" xmlns:wp="http://schemas.openxmlformats.org/drawingml/2006/wordprocessingDrawing" xmlns:r="http://schemas.openxmlformats.org/officeDocument/2006/relationships" xmlns:w14="http://schemas.microsoft.com/office/word/2010/wordml">
+              <w:rPr>
+                <w:rFonts w:ascii="Arial" w:hAnsi="Arial" w:eastAsia="Arial" w:cs="Arial"/>
+                <w:sz w:val="22"/>
+                <w:szCs w:val="22"/>
+                <w:color w:val="000000"/>
+              </w:rPr>
+              <w:t xml:space="preserve"/>
+            </w:r>
+          </w:p>
+        </w:tc>
+        <w:tc>
+          <w:tcPr>
+            <w:tcBorders/>
+            <w:shd w:val="clear" w:color="auto" w:fill="FFFFFF"/>
+            <w:tcMar>
+              <w:top w:w="0" w:type="dxa"/>
+              <w:bottom w:w="0" w:type="dxa"/>
+              <w:left w:w="0" w:type="dxa"/>
+              <w:right w:w="0" w:type="dxa"/>
+            </w:tcMar>
+            <w:vAlign w:val="center"/>
+          </w:tcPr>
+          <w:p>
+            <w:pPr>
+              <w:jc w:val="center"/>
+              <w:spacing w:after="60" w:before="60" w:line="240"/>
+              <w:ind w:firstLine="0" w:left="60" w:right="60"/>
+            </w:pPr>
+            <w:r xmlns:w="http://schemas.openxmlformats.org/wordprocessingml/2006/main" xmlns:wp="http://schemas.openxmlformats.org/drawingml/2006/wordprocessingDrawing" xmlns:r="http://schemas.openxmlformats.org/officeDocument/2006/relationships" xmlns:w14="http://schemas.microsoft.com/office/word/2010/wordml">
+              <w:rPr>
+                <w:rFonts w:ascii="Arial" w:hAnsi="Arial" w:eastAsia="Arial" w:cs="Arial"/>
+                <w:sz w:val="22"/>
+                <w:szCs w:val="22"/>
+                <w:color w:val="000000"/>
+              </w:rPr>
+              <w:t xml:space="preserve"/>
+            </w:r>
+          </w:p>
+        </w:tc>
+        <w:tc>
+          <w:tcPr>
+            <w:tcBorders/>
+            <w:shd w:val="clear" w:color="auto" w:fill="FFFFFF"/>
+            <w:tcMar>
+              <w:top w:w="0" w:type="dxa"/>
+              <w:bottom w:w="0" w:type="dxa"/>
+              <w:left w:w="0" w:type="dxa"/>
+              <w:right w:w="0" w:type="dxa"/>
+            </w:tcMar>
+            <w:vAlign w:val="center"/>
+          </w:tcPr>
+          <w:p>
+            <w:pPr>
+              <w:jc w:val="center"/>
+              <w:spacing w:after="60" w:before="60" w:line="240"/>
+              <w:ind w:firstLine="0" w:left="60" w:right="60"/>
+            </w:pPr>
+            <w:r xmlns:w="http://schemas.openxmlformats.org/wordprocessingml/2006/main" xmlns:wp="http://schemas.openxmlformats.org/drawingml/2006/wordprocessingDrawing" xmlns:r="http://schemas.openxmlformats.org/officeDocument/2006/relationships" xmlns:w14="http://schemas.microsoft.com/office/word/2010/wordml">
+              <w:rPr>
+                <w:rFonts w:ascii="Arial" w:hAnsi="Arial" w:eastAsia="Arial" w:cs="Arial"/>
+                <w:sz w:val="22"/>
+                <w:szCs w:val="22"/>
+                <w:color w:val="000000"/>
+              </w:rPr>
+              <w:t xml:space="preserve"/>
+            </w:r>
+          </w:p>
+        </w:tc>
+        <w:tc>
+          <w:tcPr>
+            <w:tcBorders/>
+            <w:shd w:val="clear" w:color="auto" w:fill="FFFFFF"/>
+            <w:tcMar>
+              <w:top w:w="0" w:type="dxa"/>
+              <w:bottom w:w="0" w:type="dxa"/>
+              <w:left w:w="0" w:type="dxa"/>
+              <w:right w:w="0" w:type="dxa"/>
+            </w:tcMar>
+            <w:vAlign w:val="center"/>
+          </w:tcPr>
+          <w:p>
+            <w:pPr>
+              <w:jc w:val="center"/>
+              <w:spacing w:after="60" w:before="60" w:line="240"/>
+              <w:ind w:firstLine="0" w:left="60" w:right="60"/>
+            </w:pPr>
+            <w:r xmlns:w="http://schemas.openxmlformats.org/wordprocessingml/2006/main" xmlns:wp="http://schemas.openxmlformats.org/drawingml/2006/wordprocessingDrawing" xmlns:r="http://schemas.openxmlformats.org/officeDocument/2006/relationships" xmlns:w14="http://schemas.microsoft.com/office/word/2010/wordml">
+              <w:rPr>
+                <w:rFonts w:ascii="Arial" w:hAnsi="Arial" w:eastAsia="Arial" w:cs="Arial"/>
+                <w:sz w:val="22"/>
+                <w:szCs w:val="22"/>
+                <w:color w:val="000000"/>
+              </w:rPr>
+              <w:t xml:space="preserve">Total Area (centimeters)</w:t>
+            </w:r>
+          </w:p>
+        </w:tc>
+        <w:tc>
+          <w:tcPr>
+            <w:tcBorders/>
+            <w:shd w:val="clear" w:color="auto" w:fill="FFFFFF"/>
+            <w:tcMar>
+              <w:top w:w="0" w:type="dxa"/>
+              <w:bottom w:w="0" w:type="dxa"/>
+              <w:left w:w="0" w:type="dxa"/>
+              <w:right w:w="0" w:type="dxa"/>
+            </w:tcMar>
+            <w:vAlign w:val="center"/>
+          </w:tcPr>
+          <w:p>
+            <w:pPr>
+              <w:jc w:val="center"/>
+              <w:spacing w:after="60" w:before="60" w:line="240"/>
+              <w:ind w:firstLine="0" w:left="60" w:right="60"/>
+            </w:pPr>
+            <w:r xmlns:w="http://schemas.openxmlformats.org/wordprocessingml/2006/main" xmlns:wp="http://schemas.openxmlformats.org/drawingml/2006/wordprocessingDrawing" xmlns:r="http://schemas.openxmlformats.org/officeDocument/2006/relationships" xmlns:w14="http://schemas.microsoft.com/office/word/2010/wordml">
+              <w:rPr>
+                <w:rFonts w:ascii="Arial" w:hAnsi="Arial" w:eastAsia="Arial" w:cs="Arial"/>
+                <w:sz w:val="22"/>
+                <w:szCs w:val="22"/>
+                <w:color w:val="000000"/>
+              </w:rPr>
+              <w:t xml:space="preserve">12,297</w:t>
+            </w:r>
+          </w:p>
+        </w:tc>
+        <w:tc>
+          <w:tcPr>
+            <w:tcBorders/>
+            <w:shd w:val="clear" w:color="auto" w:fill="FFFFFF"/>
+            <w:tcMar>
+              <w:top w:w="0" w:type="dxa"/>
+              <w:bottom w:w="0" w:type="dxa"/>
+              <w:left w:w="0" w:type="dxa"/>
+              <w:right w:w="0" w:type="dxa"/>
+            </w:tcMar>
+            <w:vAlign w:val="center"/>
+          </w:tcPr>
+          <w:p>
+            <w:pPr>
+              <w:jc w:val="center"/>
+              <w:spacing w:after="60" w:before="60" w:line="240"/>
+              <w:ind w:firstLine="0" w:left="60" w:right="60"/>
+            </w:pPr>
+            <w:r xmlns:w="http://schemas.openxmlformats.org/wordprocessingml/2006/main" xmlns:wp="http://schemas.openxmlformats.org/drawingml/2006/wordprocessingDrawing" xmlns:r="http://schemas.openxmlformats.org/officeDocument/2006/relationships" xmlns:w14="http://schemas.microsoft.com/office/word/2010/wordml">
+              <w:rPr>
+                <w:rFonts w:ascii="Arial" w:hAnsi="Arial" w:eastAsia="Arial" w:cs="Arial"/>
+                <w:sz w:val="22"/>
+                <w:szCs w:val="22"/>
+                <w:color w:val="000000"/>
+              </w:rPr>
+              <w:t xml:space="preserve">22,861</w:t>
+            </w:r>
+          </w:p>
+        </w:tc>
+        <w:tc>
+          <w:tcPr>
+            <w:tcBorders/>
+            <w:shd w:val="clear" w:color="auto" w:fill="FFFFFF"/>
+            <w:tcMar>
+              <w:top w:w="0" w:type="dxa"/>
+              <w:bottom w:w="0" w:type="dxa"/>
+              <w:left w:w="0" w:type="dxa"/>
+              <w:right w:w="0" w:type="dxa"/>
+            </w:tcMar>
+            <w:vAlign w:val="center"/>
+          </w:tcPr>
+          <w:p>
+            <w:pPr>
+              <w:jc w:val="center"/>
+              <w:spacing w:after="60" w:before="60" w:line="240"/>
+              <w:ind w:firstLine="0" w:left="60" w:right="60"/>
+            </w:pPr>
+            <w:r xmlns:w="http://schemas.openxmlformats.org/wordprocessingml/2006/main" xmlns:wp="http://schemas.openxmlformats.org/drawingml/2006/wordprocessingDrawing" xmlns:r="http://schemas.openxmlformats.org/officeDocument/2006/relationships" xmlns:w14="http://schemas.microsoft.com/office/word/2010/wordml">
+              <w:rPr>
+                <w:rFonts w:ascii="Arial" w:hAnsi="Arial" w:eastAsia="Arial" w:cs="Arial"/>
+                <w:sz w:val="22"/>
+                <w:szCs w:val="22"/>
+                <w:color w:val="000000"/>
+              </w:rPr>
+              <w:t xml:space="preserve">38,628</w:t>
+            </w:r>
+          </w:p>
+        </w:tc>
+      </w:tr>
+      <w:tr>
+        <w:trPr>
+          <w:cantSplit/>
+          <w:trHeight w:val="360" w:hRule="auto"/>
+        </w:trPr>
+        <w:tc>
+          <w:tcPr>
+            <w:tcBorders/>
+            <w:shd w:val="clear" w:color="auto" w:fill="EFEFEF"/>
+            <w:tcMar>
+              <w:top w:w="0" w:type="dxa"/>
+              <w:bottom w:w="0" w:type="dxa"/>
+              <w:left w:w="0" w:type="dxa"/>
+              <w:right w:w="0" w:type="dxa"/>
+            </w:tcMar>
+            <w:vAlign w:val="center"/>
+          </w:tcPr>
+          <w:p>
+            <w:pPr>
+              <w:jc w:val="center"/>
+              <w:spacing w:after="60" w:before="60" w:line="240"/>
+              <w:ind w:firstLine="0" w:left="60" w:right="60"/>
+            </w:pPr>
+            <w:r xmlns:w="http://schemas.openxmlformats.org/wordprocessingml/2006/main" xmlns:wp="http://schemas.openxmlformats.org/drawingml/2006/wordprocessingDrawing" xmlns:r="http://schemas.openxmlformats.org/officeDocument/2006/relationships" xmlns:w14="http://schemas.microsoft.com/office/word/2010/wordml">
+              <w:rPr>
+                <w:rFonts w:ascii="Arial" w:hAnsi="Arial" w:eastAsia="Arial" w:cs="Arial"/>
+                <w:sz w:val="22"/>
+                <w:szCs w:val="22"/>
+                <w:color w:val="000000"/>
+              </w:rPr>
+              <w:t xml:space="preserve"/>
+            </w:r>
+          </w:p>
+        </w:tc>
+        <w:tc>
+          <w:tcPr>
+            <w:tcBorders/>
+            <w:shd w:val="clear" w:color="auto" w:fill="EFEFEF"/>
+            <w:tcMar>
+              <w:top w:w="0" w:type="dxa"/>
+              <w:bottom w:w="0" w:type="dxa"/>
+              <w:left w:w="0" w:type="dxa"/>
+              <w:right w:w="0" w:type="dxa"/>
+            </w:tcMar>
+            <w:vAlign w:val="center"/>
+          </w:tcPr>
+          <w:p>
+            <w:pPr>
+              <w:jc w:val="center"/>
+              <w:spacing w:after="60" w:before="60" w:line="240"/>
+              <w:ind w:firstLine="0" w:left="60" w:right="60"/>
+            </w:pPr>
+            <w:r xmlns:w="http://schemas.openxmlformats.org/wordprocessingml/2006/main" xmlns:wp="http://schemas.openxmlformats.org/drawingml/2006/wordprocessingDrawing" xmlns:r="http://schemas.openxmlformats.org/officeDocument/2006/relationships" xmlns:w14="http://schemas.microsoft.com/office/word/2010/wordml">
+              <w:rPr>
+                <w:rFonts w:ascii="Arial" w:hAnsi="Arial" w:eastAsia="Arial" w:cs="Arial"/>
+                <w:sz w:val="22"/>
+                <w:szCs w:val="22"/>
+                <w:color w:val="000000"/>
+              </w:rPr>
+              <w:t xml:space="preserve"/>
+            </w:r>
+          </w:p>
+        </w:tc>
+        <w:tc>
+          <w:tcPr>
+            <w:tcBorders/>
+            <w:shd w:val="clear" w:color="auto" w:fill="EFEFEF"/>
+            <w:tcMar>
+              <w:top w:w="0" w:type="dxa"/>
+              <w:bottom w:w="0" w:type="dxa"/>
+              <w:left w:w="0" w:type="dxa"/>
+              <w:right w:w="0" w:type="dxa"/>
+            </w:tcMar>
+            <w:vAlign w:val="center"/>
+          </w:tcPr>
+          <w:p>
+            <w:pPr>
+              <w:jc w:val="center"/>
+              <w:spacing w:after="60" w:before="60" w:line="240"/>
+              <w:ind w:firstLine="0" w:left="60" w:right="60"/>
+            </w:pPr>
+            <w:r xmlns:w="http://schemas.openxmlformats.org/wordprocessingml/2006/main" xmlns:wp="http://schemas.openxmlformats.org/drawingml/2006/wordprocessingDrawing" xmlns:r="http://schemas.openxmlformats.org/officeDocument/2006/relationships" xmlns:w14="http://schemas.microsoft.com/office/word/2010/wordml">
+              <w:rPr>
+                <w:rFonts w:ascii="Arial" w:hAnsi="Arial" w:eastAsia="Arial" w:cs="Arial"/>
+                <w:sz w:val="22"/>
+                <w:szCs w:val="22"/>
+                <w:color w:val="000000"/>
+              </w:rPr>
+              <w:t xml:space="preserve"/>
+            </w:r>
+          </w:p>
+        </w:tc>
+        <w:tc>
+          <w:tcPr>
+            <w:tcBorders/>
+            <w:shd w:val="clear" w:color="auto" w:fill="EFEFEF"/>
+            <w:tcMar>
+              <w:top w:w="0" w:type="dxa"/>
+              <w:bottom w:w="0" w:type="dxa"/>
+              <w:left w:w="0" w:type="dxa"/>
+              <w:right w:w="0" w:type="dxa"/>
+            </w:tcMar>
+            <w:vAlign w:val="center"/>
+          </w:tcPr>
+          <w:p>
+            <w:pPr>
+              <w:jc w:val="center"/>
+              <w:spacing w:after="60" w:before="60" w:line="240"/>
+              <w:ind w:firstLine="0" w:left="60" w:right="60"/>
+            </w:pPr>
+            <w:r xmlns:w="http://schemas.openxmlformats.org/wordprocessingml/2006/main" xmlns:wp="http://schemas.openxmlformats.org/drawingml/2006/wordprocessingDrawing" xmlns:r="http://schemas.openxmlformats.org/officeDocument/2006/relationships" xmlns:w14="http://schemas.microsoft.com/office/word/2010/wordml">
+              <w:rPr>
+                <w:rFonts w:ascii="Arial" w:hAnsi="Arial" w:eastAsia="Arial" w:cs="Arial"/>
+                <w:sz w:val="22"/>
+                <w:szCs w:val="22"/>
+                <w:color w:val="000000"/>
+              </w:rPr>
+              <w:t xml:space="preserve">Total area (meters)</w:t>
+            </w:r>
+          </w:p>
+        </w:tc>
+        <w:tc>
+          <w:tcPr>
+            <w:tcBorders/>
+            <w:shd w:val="clear" w:color="auto" w:fill="EFEFEF"/>
+            <w:tcMar>
+              <w:top w:w="0" w:type="dxa"/>
+              <w:bottom w:w="0" w:type="dxa"/>
+              <w:left w:w="0" w:type="dxa"/>
+              <w:right w:w="0" w:type="dxa"/>
+            </w:tcMar>
+            <w:vAlign w:val="center"/>
+          </w:tcPr>
+          <w:p>
+            <w:pPr>
+              <w:jc w:val="center"/>
+              <w:spacing w:after="60" w:before="60" w:line="240"/>
+              <w:ind w:firstLine="0" w:left="60" w:right="60"/>
+            </w:pPr>
+            <w:r xmlns:w="http://schemas.openxmlformats.org/wordprocessingml/2006/main" xmlns:wp="http://schemas.openxmlformats.org/drawingml/2006/wordprocessingDrawing" xmlns:r="http://schemas.openxmlformats.org/officeDocument/2006/relationships" xmlns:w14="http://schemas.microsoft.com/office/word/2010/wordml">
+              <w:rPr>
+                <w:rFonts w:ascii="Arial" w:hAnsi="Arial" w:eastAsia="Arial" w:cs="Arial"/>
+                <w:sz w:val="22"/>
+                <w:szCs w:val="22"/>
+                <w:color w:val="000000"/>
+              </w:rPr>
+              <w:t xml:space="preserve">123</w:t>
+            </w:r>
+          </w:p>
+        </w:tc>
+        <w:tc>
+          <w:tcPr>
+            <w:tcBorders/>
+            <w:shd w:val="clear" w:color="auto" w:fill="EFEFEF"/>
+            <w:tcMar>
+              <w:top w:w="0" w:type="dxa"/>
+              <w:bottom w:w="0" w:type="dxa"/>
+              <w:left w:w="0" w:type="dxa"/>
+              <w:right w:w="0" w:type="dxa"/>
+            </w:tcMar>
+            <w:vAlign w:val="center"/>
+          </w:tcPr>
+          <w:p>
+            <w:pPr>
+              <w:jc w:val="center"/>
+              <w:spacing w:after="60" w:before="60" w:line="240"/>
+              <w:ind w:firstLine="0" w:left="60" w:right="60"/>
+            </w:pPr>
+            <w:r xmlns:w="http://schemas.openxmlformats.org/wordprocessingml/2006/main" xmlns:wp="http://schemas.openxmlformats.org/drawingml/2006/wordprocessingDrawing" xmlns:r="http://schemas.openxmlformats.org/officeDocument/2006/relationships" xmlns:w14="http://schemas.microsoft.com/office/word/2010/wordml">
+              <w:rPr>
+                <w:rFonts w:ascii="Arial" w:hAnsi="Arial" w:eastAsia="Arial" w:cs="Arial"/>
+                <w:sz w:val="22"/>
+                <w:szCs w:val="22"/>
+                <w:color w:val="000000"/>
+              </w:rPr>
+              <w:t xml:space="preserve">229</w:t>
+            </w:r>
+          </w:p>
+        </w:tc>
+        <w:tc>
+          <w:tcPr>
+            <w:tcBorders/>
+            <w:shd w:val="clear" w:color="auto" w:fill="EFEFEF"/>
+            <w:tcMar>
+              <w:top w:w="0" w:type="dxa"/>
+              <w:bottom w:w="0" w:type="dxa"/>
+              <w:left w:w="0" w:type="dxa"/>
+              <w:right w:w="0" w:type="dxa"/>
+            </w:tcMar>
+            <w:vAlign w:val="center"/>
+          </w:tcPr>
+          <w:p>
+            <w:pPr>
+              <w:jc w:val="center"/>
+              <w:spacing w:after="60" w:before="60" w:line="240"/>
+              <w:ind w:firstLine="0" w:left="60" w:right="60"/>
+            </w:pPr>
+            <w:r xmlns:w="http://schemas.openxmlformats.org/wordprocessingml/2006/main" xmlns:wp="http://schemas.openxmlformats.org/drawingml/2006/wordprocessingDrawing" xmlns:r="http://schemas.openxmlformats.org/officeDocument/2006/relationships" xmlns:w14="http://schemas.microsoft.com/office/word/2010/wordml">
+              <w:rPr>
+                <w:rFonts w:ascii="Arial" w:hAnsi="Arial" w:eastAsia="Arial" w:cs="Arial"/>
+                <w:sz w:val="22"/>
+                <w:szCs w:val="22"/>
+                <w:color w:val="000000"/>
+              </w:rPr>
+              <w:t xml:space="preserve">386</w:t>
+            </w:r>
+          </w:p>
+        </w:tc>
+      </w:tr>
+      <w:tr>
+        <w:trPr>
+          <w:cantSplit/>
+          <w:trHeight w:val="360" w:hRule="auto"/>
+        </w:trPr>
+        <w:tc>
+          <w:tcPr>
+            <w:tcBorders/>
+            <w:shd w:val="clear" w:color="auto" w:fill="FFFFFF"/>
+            <w:tcMar>
+              <w:top w:w="0" w:type="dxa"/>
+              <w:bottom w:w="0" w:type="dxa"/>
+              <w:left w:w="0" w:type="dxa"/>
+              <w:right w:w="0" w:type="dxa"/>
+            </w:tcMar>
+            <w:vAlign w:val="center"/>
+          </w:tcPr>
+          <w:p>
+            <w:pPr>
+              <w:jc w:val="center"/>
+              <w:spacing w:after="60" w:before="60" w:line="240"/>
+              <w:ind w:firstLine="0" w:left="60" w:right="60"/>
+            </w:pPr>
+            <w:r xmlns:w="http://schemas.openxmlformats.org/wordprocessingml/2006/main" xmlns:wp="http://schemas.openxmlformats.org/drawingml/2006/wordprocessingDrawing" xmlns:r="http://schemas.openxmlformats.org/officeDocument/2006/relationships" xmlns:w14="http://schemas.microsoft.com/office/word/2010/wordml">
+              <w:rPr>
+                <w:rFonts w:ascii="Arial" w:hAnsi="Arial" w:eastAsia="Arial" w:cs="Arial"/>
+                <w:sz w:val="22"/>
+                <w:szCs w:val="22"/>
+                <w:color w:val="000000"/>
+              </w:rPr>
+              <w:t xml:space="preserve">Total weight</w:t>
+            </w:r>
+          </w:p>
+        </w:tc>
+        <w:tc>
+          <w:tcPr>
+            <w:tcBorders/>
+            <w:shd w:val="clear" w:color="auto" w:fill="FFFFFF"/>
+            <w:tcMar>
+              <w:top w:w="0" w:type="dxa"/>
+              <w:bottom w:w="0" w:type="dxa"/>
+              <w:left w:w="0" w:type="dxa"/>
+              <w:right w:w="0" w:type="dxa"/>
+            </w:tcMar>
+            <w:vAlign w:val="center"/>
+          </w:tcPr>
+          <w:p>
+            <w:pPr>
+              <w:jc w:val="center"/>
+              <w:spacing w:after="60" w:before="60" w:line="240"/>
+              <w:ind w:firstLine="0" w:left="60" w:right="60"/>
+            </w:pPr>
+            <w:r xmlns:w="http://schemas.openxmlformats.org/wordprocessingml/2006/main" xmlns:wp="http://schemas.openxmlformats.org/drawingml/2006/wordprocessingDrawing" xmlns:r="http://schemas.openxmlformats.org/officeDocument/2006/relationships" xmlns:w14="http://schemas.microsoft.com/office/word/2010/wordml">
+              <w:rPr>
+                <w:rFonts w:ascii="Arial" w:hAnsi="Arial" w:eastAsia="Arial" w:cs="Arial"/>
+                <w:sz w:val="22"/>
+                <w:szCs w:val="22"/>
+                <w:color w:val="000000"/>
+              </w:rPr>
+              <w:t xml:space="preserve">N/A</w:t>
+            </w:r>
+          </w:p>
+        </w:tc>
+        <w:tc>
+          <w:tcPr>
+            <w:tcBorders/>
+            <w:shd w:val="clear" w:color="auto" w:fill="FFFFFF"/>
+            <w:tcMar>
+              <w:top w:w="0" w:type="dxa"/>
+              <w:bottom w:w="0" w:type="dxa"/>
+              <w:left w:w="0" w:type="dxa"/>
+              <w:right w:w="0" w:type="dxa"/>
+            </w:tcMar>
+            <w:vAlign w:val="center"/>
+          </w:tcPr>
+          <w:p>
+            <w:pPr>
+              <w:jc w:val="center"/>
+              <w:spacing w:after="60" w:before="60" w:line="240"/>
+              <w:ind w:firstLine="0" w:left="60" w:right="60"/>
+            </w:pPr>
+            <w:r xmlns:w="http://schemas.openxmlformats.org/wordprocessingml/2006/main" xmlns:wp="http://schemas.openxmlformats.org/drawingml/2006/wordprocessingDrawing" xmlns:r="http://schemas.openxmlformats.org/officeDocument/2006/relationships" xmlns:w14="http://schemas.microsoft.com/office/word/2010/wordml">
+              <w:rPr>
+                <w:rFonts w:ascii="Arial" w:hAnsi="Arial" w:eastAsia="Arial" w:cs="Arial"/>
+                <w:sz w:val="22"/>
+                <w:szCs w:val="22"/>
+                <w:color w:val="000000"/>
+              </w:rPr>
+              <w:t xml:space="preserve">mass (kg) = stipe mass + (frond mass x 6)</w:t>
+            </w:r>
+          </w:p>
+        </w:tc>
+        <w:tc>
+          <w:tcPr>
+            <w:tcBorders/>
+            <w:shd w:val="clear" w:color="auto" w:fill="FFFFFF"/>
+            <w:tcMar>
+              <w:top w:w="0" w:type="dxa"/>
+              <w:bottom w:w="0" w:type="dxa"/>
+              <w:left w:w="0" w:type="dxa"/>
+              <w:right w:w="0" w:type="dxa"/>
+            </w:tcMar>
+            <w:vAlign w:val="center"/>
+          </w:tcPr>
+          <w:p>
+            <w:pPr>
+              <w:jc w:val="center"/>
+              <w:spacing w:after="60" w:before="60" w:line="240"/>
+              <w:ind w:firstLine="0" w:left="60" w:right="60"/>
+            </w:pPr>
+            <w:r xmlns:w="http://schemas.openxmlformats.org/wordprocessingml/2006/main" xmlns:wp="http://schemas.openxmlformats.org/drawingml/2006/wordprocessingDrawing" xmlns:r="http://schemas.openxmlformats.org/officeDocument/2006/relationships" xmlns:w14="http://schemas.microsoft.com/office/word/2010/wordml">
+              <w:rPr>
+                <w:rFonts w:ascii="Arial" w:hAnsi="Arial" w:eastAsia="Arial" w:cs="Arial"/>
+                <w:sz w:val="22"/>
+                <w:szCs w:val="22"/>
+                <w:color w:val="000000"/>
+              </w:rPr>
+              <w:t xml:space="preserve">Total weight (kg)</w:t>
+            </w:r>
+          </w:p>
+        </w:tc>
+        <w:tc>
+          <w:tcPr>
+            <w:tcBorders/>
+            <w:shd w:val="clear" w:color="auto" w:fill="FFFFFF"/>
+            <w:tcMar>
+              <w:top w:w="0" w:type="dxa"/>
+              <w:bottom w:w="0" w:type="dxa"/>
+              <w:left w:w="0" w:type="dxa"/>
+              <w:right w:w="0" w:type="dxa"/>
+            </w:tcMar>
+            <w:vAlign w:val="center"/>
+          </w:tcPr>
+          <w:p>
+            <w:pPr>
+              <w:jc w:val="center"/>
+              <w:spacing w:after="60" w:before="60" w:line="240"/>
+              <w:ind w:firstLine="0" w:left="60" w:right="60"/>
+            </w:pPr>
+            <w:r xmlns:w="http://schemas.openxmlformats.org/wordprocessingml/2006/main" xmlns:wp="http://schemas.openxmlformats.org/drawingml/2006/wordprocessingDrawing" xmlns:r="http://schemas.openxmlformats.org/officeDocument/2006/relationships" xmlns:w14="http://schemas.microsoft.com/office/word/2010/wordml">
+              <w:rPr>
+                <w:rFonts w:ascii="Arial" w:hAnsi="Arial" w:eastAsia="Arial" w:cs="Arial"/>
+                <w:sz w:val="22"/>
+                <w:szCs w:val="22"/>
+                <w:color w:val="000000"/>
+              </w:rPr>
+              <w:t xml:space="preserve">17</w:t>
+            </w:r>
+          </w:p>
+        </w:tc>
+        <w:tc>
+          <w:tcPr>
+            <w:tcBorders/>
+            <w:shd w:val="clear" w:color="auto" w:fill="FFFFFF"/>
+            <w:tcMar>
+              <w:top w:w="0" w:type="dxa"/>
+              <w:bottom w:w="0" w:type="dxa"/>
+              <w:left w:w="0" w:type="dxa"/>
+              <w:right w:w="0" w:type="dxa"/>
+            </w:tcMar>
+            <w:vAlign w:val="center"/>
+          </w:tcPr>
+          <w:p>
+            <w:pPr>
+              <w:jc w:val="center"/>
+              <w:spacing w:after="60" w:before="60" w:line="240"/>
+              <w:ind w:firstLine="0" w:left="60" w:right="60"/>
+            </w:pPr>
+            <w:r xmlns:w="http://schemas.openxmlformats.org/wordprocessingml/2006/main" xmlns:wp="http://schemas.openxmlformats.org/drawingml/2006/wordprocessingDrawing" xmlns:r="http://schemas.openxmlformats.org/officeDocument/2006/relationships" xmlns:w14="http://schemas.microsoft.com/office/word/2010/wordml">
+              <w:rPr>
+                <w:rFonts w:ascii="Arial" w:hAnsi="Arial" w:eastAsia="Arial" w:cs="Arial"/>
+                <w:sz w:val="22"/>
+                <w:szCs w:val="22"/>
+                <w:color w:val="000000"/>
+              </w:rPr>
+              <w:t xml:space="preserve">34</w:t>
+            </w:r>
+          </w:p>
+        </w:tc>
+        <w:tc>
+          <w:tcPr>
+            <w:tcBorders/>
+            <w:shd w:val="clear" w:color="auto" w:fill="FFFFFF"/>
+            <w:tcMar>
+              <w:top w:w="0" w:type="dxa"/>
+              <w:bottom w:w="0" w:type="dxa"/>
+              <w:left w:w="0" w:type="dxa"/>
+              <w:right w:w="0" w:type="dxa"/>
+            </w:tcMar>
+            <w:vAlign w:val="center"/>
+          </w:tcPr>
+          <w:p>
+            <w:pPr>
+              <w:jc w:val="center"/>
+              <w:spacing w:after="60" w:before="60" w:line="240"/>
+              <w:ind w:firstLine="0" w:left="60" w:right="60"/>
+            </w:pPr>
+            <w:r xmlns:w="http://schemas.openxmlformats.org/wordprocessingml/2006/main" xmlns:wp="http://schemas.openxmlformats.org/drawingml/2006/wordprocessingDrawing" xmlns:r="http://schemas.openxmlformats.org/officeDocument/2006/relationships" xmlns:w14="http://schemas.microsoft.com/office/word/2010/wordml">
+              <w:rPr>
+                <w:rFonts w:ascii="Arial" w:hAnsi="Arial" w:eastAsia="Arial" w:cs="Arial"/>
+                <w:sz w:val="22"/>
+                <w:szCs w:val="22"/>
+                <w:color w:val="000000"/>
+              </w:rPr>
+              <w:t xml:space="preserve">49</w:t>
+            </w:r>
+          </w:p>
+        </w:tc>
+      </w:tr>
+    </w:tbl>
     <w:p>
       <w:pPr>
         <w:pStyle w:val="Heading3"/>
@@ -3187,7 +5634,7 @@
         <w:t xml:space="preserve"> </w:t>
       </w:r>
       <w:r>
-        <w:t xml:space="preserve">is the cross-sectional area exposed to water or wind drag,</w:t>
+        <w:t xml:space="preserve">is the cross-sectional area exposed to hydrodynamic or wind drag,</w:t>
       </w:r>
       <w:r>
         <w:t xml:space="preserve"> </w:t>
@@ -3224,15 +5671,7 @@
         <w:t xml:space="preserve"> </w:t>
       </w:r>
       <w:r>
-        <w:t xml:space="preserve">is the surface velocity vector of the flow-/wind- field. Water and wind drag components were calculated separately for both the meridonal and zonal velocity vectors. Since drag force is dependent on the velocity vectors which vary with time, the meridonal and zonal velocities were interpolated and used in the drag force calculation for each time-step. The same approach was used for the wind drag force. The equation that was used to calculate hydrodynamic drag, was also used to calculate the wind drag the virtual particle.</w:t>
-      </w:r>
-    </w:p>
-    <w:p>
-      <w:pPr>
-        <w:pStyle w:val="BodyText"/>
-      </w:pPr>
-      <w:r>
-        <w:t xml:space="preserve">To test the different magnitudes that hydrodynamic and wind drag might play in the overall trajectory, simulations were run with varying degrees of drag exposure scenarios. These scenarios were meant to act as proxy for buoyancy, which determines the surface area exposed to hydrodynamic and wind drag. These estimates were expressed as percentages which were used to calculate hydrodynamic and wind drag for applicable simulation. For example, if 80% of the plant is submerged and 20% of above water, then the overall hydrodynamic and wind drag forces would be 85% and 15% of the total drag forces respectively. The exposure scenarios used in this study were 100%, 95%, 90%, and 85% for water drag; 0 %, 5%, 10%, and 15% for wind.</w:t>
+        <w:t xml:space="preserve">is the surface velocity vector of the flow-/wind- field. hydrodynamic and wind drag components were calculated separately for both the meridonal and zonal velocity vectors. Since drag force is dependent on the velocity vectors which vary with time, the meridonal and zonal velocities were interpolated and used in the drag force calculation for each time-step. The same approach was used for the wind drag force. The equation that was used to calculate hydrodynamic drag, was also used to calculate the wind drag the virtual particle. To test the different magnitudes that hydrodynamic and wind drag might play in the overall trajectory, simulations were run with varying degrees of drag exposure scenarios. These scenarios were meant to act as proxy for buoyancy, which determines the surface area exposed to hydrodynamic and wind drag. These estimates were expressed as percentages which were used to calculate hydrodynamic and wind drag for applicable simulation. For example, if 80% of the plant is submerged and 20% of above water, then the overall hydrodynamic and wind drag forces would be 85% and 15% of the total drag forces respectively. The exposure scenarios used in this study were 100%, 95%, 90%, and 85% for hydrodynamic drag; 0 %, 5%, 10%, and 15% for wind (see table 1).</w:t>
       </w:r>
     </w:p>
     <w:p>
@@ -3301,7 +5740,31 @@
         <w:t xml:space="preserve">???</w:t>
       </w:r>
       <w:r>
-        <w:t xml:space="preserve">; Putman et al., 2018, 2020)</w:t>
+        <w:t xml:space="preserve">;</w:t>
+      </w:r>
+      <w:r>
+        <w:t xml:space="preserve"> </w:t>
+      </w:r>
+      <w:r>
+        <w:rPr>
+          <w:b/>
+        </w:rPr>
+        <w:t xml:space="preserve">???</w:t>
+      </w:r>
+      <w:r>
+        <w:t xml:space="preserve">;</w:t>
+      </w:r>
+      <w:r>
+        <w:t xml:space="preserve"> </w:t>
+      </w:r>
+      <w:r>
+        <w:rPr>
+          <w:b/>
+        </w:rPr>
+        <w:t xml:space="preserve">???</w:t>
+      </w:r>
+      <w:r>
+        <w:t xml:space="preserve">)</w:t>
       </w:r>
       <w:r>
         <w:t xml:space="preserve">.</w:t>
@@ -3321,9 +5784,9 @@
       <w:pPr>
         <w:pStyle w:val="Heading2"/>
       </w:pPr>
-      <w:bookmarkStart w:id="32" w:name="domain-features"/>
-      <w:r>
-        <w:t xml:space="preserve">Domain features</w:t>
+      <w:bookmarkStart w:id="32" w:name="trajectory-comparison"/>
+      <w:r>
+        <w:t xml:space="preserve">Trajectory comparison</w:t>
       </w:r>
       <w:bookmarkEnd w:id="32"/>
     </w:p>
@@ -3332,11 +5795,25 @@
         <w:pStyle w:val="FirstParagraph"/>
       </w:pPr>
       <w:r>
+        <w:t xml:space="preserve">The mean trajectories of the different cross-sectional areas are similar to the mean trajectory of the passive particles (</w:t>
+      </w:r>
+      <w:r>
+        <w:t xml:space="preserve">. When comparing mean trajectories between the different cross-sectional areas for the 100% hydrodynamic drag simulations, no differences can be seen with only slight variation. The results from the simulations including different hydrodynamic and wind drag exposures and cross-sectional area types show differences in mean trajectory when compared to the passive simulation(</w:t>
+      </w:r>
+      <w:r>
+        <w:t xml:space="preserve">. The end points of the simulations including hydrodynamic and wind drag were different compared to the passive simulations, as well as being further from the release site. When comparing the different hydrodynamic and wind drag simulations to each other, only slight variation in mean trajectories was evident. In all simulations particles flowed in a north-westward direction.</w:t>
+      </w:r>
+    </w:p>
+    <w:p>
+      <w:pPr>
+        <w:pStyle w:val="CaptionedFigure"/>
+      </w:pPr>
+      <w:r>
         <w:drawing>
           <wp:inline>
-            <wp:extent cx="6197600" cy="6197600"/>
+            <wp:extent cx="5544151" cy="2772075"/>
             <wp:effectExtent b="0" l="0" r="0" t="0"/>
-            <wp:docPr descr="" title="" id="1" name="Picture"/>
+            <wp:docPr descr="Comparison of mean trajectories. Plot A is the comparison of mean trajectories for only hydrodynamic drag and plot B is the comparison of mean trajectories for simulations with varying degrees of hydrodynamic and wind drag." title="" id="1" name="Picture"/>
             <a:graphic>
               <a:graphicData uri="http://schemas.openxmlformats.org/drawingml/2006/picture">
                 <pic:pic>
@@ -3348,6 +5825,228 @@
                   </pic:nvPicPr>
                   <pic:blipFill>
                     <a:blip r:embed="rId33"/>
+                    <a:stretch>
+                      <a:fillRect/>
+                    </a:stretch>
+                  </pic:blipFill>
+                  <pic:spPr bwMode="auto">
+                    <a:xfrm>
+                      <a:off x="0" y="0"/>
+                      <a:ext cx="5544151" cy="2772075"/>
+                    </a:xfrm>
+                    <a:prstGeom prst="rect">
+                      <a:avLst/>
+                    </a:prstGeom>
+                    <a:noFill/>
+                    <a:ln w="9525">
+                      <a:noFill/>
+                      <a:headEnd/>
+                      <a:tailEnd/>
+                    </a:ln>
+                  </pic:spPr>
+                </pic:pic>
+              </a:graphicData>
+            </a:graphic>
+          </wp:inline>
+        </w:drawing>
+      </w:r>
+    </w:p>
+    <w:p>
+      <w:pPr>
+        <w:pStyle w:val="ImageCaption"/>
+      </w:pPr>
+      <w:r>
+        <w:t xml:space="preserve">Comparison of mean trajectories. Plot A is the comparison of mean trajectories for only hydrodynamic drag and plot B is the comparison of mean trajectories for simulations with varying degrees of hydrodynamic and wind drag.</w:t>
+      </w:r>
+    </w:p>
+    <w:p>
+      <w:pPr>
+        <w:pStyle w:val="Heading2"/>
+      </w:pPr>
+      <w:bookmarkStart w:id="34" w:name="comparison-of-density-distributions"/>
+      <w:r>
+        <w:t xml:space="preserve">Comparison of density distributions</w:t>
+      </w:r>
+      <w:bookmarkEnd w:id="34"/>
+    </w:p>
+    <w:p>
+      <w:pPr>
+        <w:pStyle w:val="FirstParagraph"/>
+      </w:pPr>
+      <w:r>
+        <w:t xml:space="preserve">Across all simulations particles flowed in a north-westward direction. The density plots for simulations that considered any form of drag showed a higher density of particles along the mean trajectory path compared to the passive simulation which has a almost even density of particles across grids. In addition the density plots show that the particles in simulations that considered any form of drag got entrained in a vorticy while particles in the passive simulation deflected away. Comparison of cross-sectional areas and different drag exposure scenarios show no differences in mean trajectory and spatial patterns in density, with only slight variations across types.</w:t>
+      </w:r>
+    </w:p>
+    <w:p>
+      <w:pPr>
+        <w:pStyle w:val="CaptionedFigure"/>
+      </w:pPr>
+      <w:r>
+        <w:drawing>
+          <wp:inline>
+            <wp:extent cx="6197600" cy="8427014"/>
+            <wp:effectExtent b="0" l="0" r="0" t="0"/>
+            <wp:docPr descr="Comparison of density of particles within each grid cell for the end run time of each scenario. Plots A-D repressent the minimum, plots E-H are the mean and plots I-L the maximum cross-sectional areas. The bottom plot is the density plot for the passive simulation." title="" id="1" name="Picture"/>
+            <a:graphic>
+              <a:graphicData uri="http://schemas.openxmlformats.org/drawingml/2006/picture">
+                <pic:pic>
+                  <pic:nvPicPr>
+                    <pic:cNvPr descr="thesis_chapter_3_files/figure-docx/unnamed-chunk-2-1.png" id="0" name="Picture"/>
+                    <pic:cNvPicPr>
+                      <a:picLocks noChangeArrowheads="1" noChangeAspect="1"/>
+                    </pic:cNvPicPr>
+                  </pic:nvPicPr>
+                  <pic:blipFill>
+                    <a:blip r:embed="rId35"/>
+                    <a:stretch>
+                      <a:fillRect/>
+                    </a:stretch>
+                  </pic:blipFill>
+                  <pic:spPr bwMode="auto">
+                    <a:xfrm>
+                      <a:off x="0" y="0"/>
+                      <a:ext cx="6197600" cy="8427014"/>
+                    </a:xfrm>
+                    <a:prstGeom prst="rect">
+                      <a:avLst/>
+                    </a:prstGeom>
+                    <a:noFill/>
+                    <a:ln w="9525">
+                      <a:noFill/>
+                      <a:headEnd/>
+                      <a:tailEnd/>
+                    </a:ln>
+                  </pic:spPr>
+                </pic:pic>
+              </a:graphicData>
+            </a:graphic>
+          </wp:inline>
+        </w:drawing>
+      </w:r>
+    </w:p>
+    <w:p>
+      <w:pPr>
+        <w:pStyle w:val="ImageCaption"/>
+      </w:pPr>
+      <w:r>
+        <w:t xml:space="preserve">Comparison of density of particles within each grid cell for the end run time of each scenario. Plots A-D repressent the minimum, plots E-H are the mean and plots I-L the maximum cross-sectional areas. The bottom plot is the density plot for the passive simulation.</w:t>
+      </w:r>
+    </w:p>
+    <w:p>
+      <w:pPr>
+        <w:pStyle w:val="Heading2"/>
+      </w:pPr>
+      <w:bookmarkStart w:id="36" w:name="comparison-of-distances"/>
+      <w:r>
+        <w:t xml:space="preserve">Comparison of distances</w:t>
+      </w:r>
+      <w:bookmarkEnd w:id="36"/>
+    </w:p>
+    <w:p>
+      <w:pPr>
+        <w:pStyle w:val="FirstParagraph"/>
+      </w:pPr>
+      <w:r>
+        <w:t xml:space="preserve">There were significant differences among the median distances travelled for all particles in each simulation (see figure (</w:t>
+      </w:r>
+      <w:r>
+        <w:t xml:space="preserve">; p &lt; 0.05). The simulations that considered for 100% hydrodynamic drag travelled less distance than particles for simulations which considered a combination of hydrodynamic and wind drag scenarios. Comparison between simulations that considered hydrodynamic and wind drag show no significant differences with only slight variations amongst simulations.</w:t>
+      </w:r>
+    </w:p>
+    <w:p>
+      <w:pPr>
+        <w:pStyle w:val="CaptionedFigure"/>
+      </w:pPr>
+      <w:r>
+        <w:drawing>
+          <wp:inline>
+            <wp:extent cx="4620126" cy="3696101"/>
+            <wp:effectExtent b="0" l="0" r="0" t="0"/>
+            <wp:docPr descr="Boxplots of total distance of all particles from the release site over the course of the simulation for each exposure scenario." title="" id="1" name="Picture"/>
+            <a:graphic>
+              <a:graphicData uri="http://schemas.openxmlformats.org/drawingml/2006/picture">
+                <pic:pic>
+                  <pic:nvPicPr>
+                    <pic:cNvPr descr="thesis_chapter_3_files/figure-docx/distance%20plot-1.png" id="0" name="Picture"/>
+                    <pic:cNvPicPr>
+                      <a:picLocks noChangeArrowheads="1" noChangeAspect="1"/>
+                    </pic:cNvPicPr>
+                  </pic:nvPicPr>
+                  <pic:blipFill>
+                    <a:blip r:embed="rId37"/>
+                    <a:stretch>
+                      <a:fillRect/>
+                    </a:stretch>
+                  </pic:blipFill>
+                  <pic:spPr bwMode="auto">
+                    <a:xfrm>
+                      <a:off x="0" y="0"/>
+                      <a:ext cx="4620126" cy="3696101"/>
+                    </a:xfrm>
+                    <a:prstGeom prst="rect">
+                      <a:avLst/>
+                    </a:prstGeom>
+                    <a:noFill/>
+                    <a:ln w="9525">
+                      <a:noFill/>
+                      <a:headEnd/>
+                      <a:tailEnd/>
+                    </a:ln>
+                  </pic:spPr>
+                </pic:pic>
+              </a:graphicData>
+            </a:graphic>
+          </wp:inline>
+        </w:drawing>
+      </w:r>
+    </w:p>
+    <w:p>
+      <w:pPr>
+        <w:pStyle w:val="ImageCaption"/>
+      </w:pPr>
+      <w:r>
+        <w:t xml:space="preserve">Boxplots of total distance of all particles from the release site over the course of the simulation for each exposure scenario.</w:t>
+      </w:r>
+    </w:p>
+    <w:p>
+      <w:pPr>
+        <w:pStyle w:val="Heading2"/>
+      </w:pPr>
+      <w:bookmarkStart w:id="38" w:name="comparison-of-coefficents"/>
+      <w:r>
+        <w:t xml:space="preserve">Comparison of coefficents</w:t>
+      </w:r>
+      <w:bookmarkEnd w:id="38"/>
+    </w:p>
+    <w:p>
+      <w:pPr>
+        <w:pStyle w:val="FirstParagraph"/>
+      </w:pPr>
+      <w:r>
+        <w:t xml:space="preserve">The comparison of mean trajectories between the sphere and cylindrical shape coefficients revealed no dissimilarity. This was also reflected when comparing distance travelled by particles and particle density plots. The simulation which used a cylindrical shape coefficient showed higher density in an eddy compared to the simulation which used a sphere for the shape coefficient.</w:t>
+      </w:r>
+    </w:p>
+    <w:p>
+      <w:pPr>
+        <w:pStyle w:val="CaptionedFigure"/>
+      </w:pPr>
+      <w:r>
+        <w:drawing>
+          <wp:inline>
+            <wp:extent cx="6197600" cy="6197600"/>
+            <wp:effectExtent b="0" l="0" r="0" t="0"/>
+            <wp:docPr descr="Comparison of trajectory data between a kelp sphere and kelp cylinder. Plot A is the comparison of mean trajectories, plot B is the comparison of distance travelled by all particles, and plot C and D are the density plots for simulations using a sphere and cylinderical shape coefficient." title="" id="1" name="Picture"/>
+            <a:graphic>
+              <a:graphicData uri="http://schemas.openxmlformats.org/drawingml/2006/picture">
+                <pic:pic>
+                  <pic:nvPicPr>
+                    <pic:cNvPr descr="thesis_chapter_3_files/figure-docx/shape%20data%20outputs-1.png" id="0" name="Picture"/>
+                    <pic:cNvPicPr>
+                      <a:picLocks noChangeArrowheads="1" noChangeAspect="1"/>
+                    </pic:cNvPicPr>
+                  </pic:nvPicPr>
+                  <pic:blipFill>
+                    <a:blip r:embed="rId39"/>
                     <a:stretch>
                       <a:fillRect/>
                     </a:stretch>
@@ -3376,30 +6075,300 @@
     </w:p>
     <w:p>
       <w:pPr>
-        <w:pStyle w:val="Heading2"/>
-      </w:pPr>
-      <w:bookmarkStart w:id="34" w:name="trajectory-comparison"/>
-      <w:r>
-        <w:t xml:space="preserve">Trajectory comparison</w:t>
-      </w:r>
-      <w:bookmarkEnd w:id="34"/>
+        <w:pStyle w:val="ImageCaption"/>
+      </w:pPr>
+      <w:r>
+        <w:t xml:space="preserve">Comparison of trajectory data between a kelp sphere and kelp cylinder. Plot A is the comparison of mean trajectories, plot B is the comparison of distance travelled by all particles, and plot C and D are the density plots for simulations using a sphere and cylinderical shape coefficient.</w:t>
+      </w:r>
     </w:p>
     <w:p>
       <w:pPr>
-        <w:pStyle w:val="FirstParagraph"/>
-      </w:pPr>
-      <w:r>
-        <w:t xml:space="preserve">The mean trajectories of the different cross-sectional areas are similar to the mean trajectory of the passive particles. When comparing mean trajectories between the different cross-sectional areas for the 100% hydrodynamic drag simulations, no differences can be seen with only slight variation. The results from the simulations including different hydrodynamic and wind drag exposures and cross-sectional area types show differences in mean trajectory when compared to the passive simulation. The end points of the simulations including hydrodynamic and wind drag were different compared to the passive simulations, as well as being further from the release site. When comparing the different hydrodynamic and wind drag simulations to each other, only slight variation in mean trajectories was evident. In all simulations particles flowed in a north-westward direction.</w:t>
-      </w:r>
+        <w:pStyle w:val="Heading1"/>
+      </w:pPr>
+      <w:bookmarkStart w:id="40" w:name="discussion"/>
+      <w:r>
+        <w:t xml:space="preserve">Discussion</w:t>
+      </w:r>
+      <w:bookmarkEnd w:id="40"/>
     </w:p>
     <w:p>
       <w:pPr>
+        <w:pStyle w:val="FirstParagraph"/>
+      </w:pPr>
+      <w:r>
+        <w:t xml:space="preserve">The treatment of drifting macroalgae as purely lagrangian will not be able to accurately determine patterns of passive dispersal, such as entrainment in eddies or vortices</w:t>
+      </w:r>
+      <w:r>
+        <w:t xml:space="preserve"> </w:t>
+      </w:r>
+      <w:r>
+        <w:t xml:space="preserve">(</w:t>
+      </w:r>
+      <w:r>
+        <w:rPr>
+          <w:b/>
+        </w:rPr>
+        <w:t xml:space="preserve">???</w:t>
+      </w:r>
+      <w:r>
+        <w:t xml:space="preserve">;</w:t>
+      </w:r>
+      <w:r>
+        <w:t xml:space="preserve"> </w:t>
+      </w:r>
+      <w:r>
+        <w:rPr>
+          <w:b/>
+        </w:rPr>
+        <w:t xml:space="preserve">???</w:t>
+      </w:r>
+      <w:r>
+        <w:t xml:space="preserve">; Miron et al., 2020)</w:t>
+      </w:r>
+      <w:r>
+        <w:t xml:space="preserve">. Although past research has shown the inclusion of inertia and windage greatly increase observed macroalgae trajectory and entrainment characteristics</w:t>
+      </w:r>
+      <w:r>
+        <w:t xml:space="preserve"> </w:t>
+      </w:r>
+      <w:r>
+        <w:t xml:space="preserve">(</w:t>
+      </w:r>
+      <w:r>
+        <w:rPr>
+          <w:b/>
+        </w:rPr>
+        <w:t xml:space="preserve">???</w:t>
+      </w:r>
+      <w:r>
+        <w:t xml:space="preserve">; Putman et al., 2018, 2020; Brooks et al., 2019)</w:t>
+      </w:r>
+      <w:r>
+        <w:t xml:space="preserve">, however current research has focused on large macroalgae-rafts that can vary greatly in size and surface area. None of the past research has taken advantage of the advancement in numerical ocean models and lagrangian trajectory modeling to investigate how aspects of drag (hydrodynamic and wind) affect the trajectory patterns of solitary drifting macroalgae. This study compared particles trajectories with simulations that included no forms of drag with simulations that included various forms of both hydrodynamic and wind drag into account. The passive simulations deviated from passive particles trajectories when including varing levels of hydrodynamic and wind drag scenarios into account. The results from this study show the inclusion of hydrodynamic and wind drag improves entrainment patterns and as well our understanding of how surface area plays a role in solitary drifting macroalgae trajectory, in this case</w:t>
+      </w:r>
+      <w:r>
+        <w:t xml:space="preserve"> </w:t>
+      </w:r>
+      <w:r>
+        <w:rPr>
+          <w:i/>
+        </w:rPr>
+        <w:t xml:space="preserve">E.maxima</w:t>
+      </w:r>
+      <w:r>
+        <w:t xml:space="preserve">.</w:t>
+      </w:r>
+    </w:p>
+    <w:p>
+      <w:pPr>
         <w:pStyle w:val="BodyText"/>
+      </w:pPr>
+      <w:r>
+        <w:t xml:space="preserve">Past research has inferred from direct and indirect techniques that drifting macroalgae tend to follow the prevailing surface currents</w:t>
+      </w:r>
+      <w:r>
+        <w:t xml:space="preserve"> </w:t>
+      </w:r>
+      <w:r>
+        <w:t xml:space="preserve">(Hobday, 2000; Thiel and Gutow, 2005, @thiel2005; Fraser et al., 2011; Rothäusler et al., 2011, 2011)</w:t>
+      </w:r>
+      <w:r>
+        <w:t xml:space="preserve">. The results from this numerical experiment confirm that drifting macroalgae do follow the surface current in the study region when considering only hydrodynamic drag. In addition, not only are the trajectories similar but so are the end points at the end of simulation. However, when ad-hoc wind drag (windage) is considered in combination with hydrodynamic drag the trajectories differ greatly when compared to purely lagrangian particle trajectories. The inclusion of wind drag causes the particles to flow further away from the coast and with a greater distance travelled from the release location. The difference in trajectory and distance covered can be attributed to the inclusion of wind drag. Wind drag adds to the effects of hydrodynamic drag when the wind direction and current direction are opposite to each other. However, when the wind direction is in the same or similar direction to that of the current, momentum energy from the wind is transferred to the object</w:t>
+      </w:r>
+      <w:r>
+        <w:t xml:space="preserve"> </w:t>
+      </w:r>
+      <w:r>
+        <w:t xml:space="preserve">(Hackett et al., 2006; Putman et al., 2020)</w:t>
+      </w:r>
+      <w:r>
+        <w:t xml:space="preserve">. This causes the particles to travel further as well as exposed to different time varying flows. Past studies have shown this when including windage as a function of inertia</w:t>
+      </w:r>
+      <w:r>
+        <w:t xml:space="preserve"> </w:t>
+      </w:r>
+      <w:r>
+        <w:t xml:space="preserve">(Putman et al., 2018, 2020; Brooks et al., 2019)</w:t>
+      </w:r>
+      <w:r>
+        <w:t xml:space="preserve">. A study by</w:t>
+      </w:r>
+      <w:r>
+        <w:t xml:space="preserve"> </w:t>
+      </w:r>
+      <w:r>
+        <w:t xml:space="preserve">Putman et al. (2020)</w:t>
+      </w:r>
+      <w:r>
+        <w:t xml:space="preserve"> </w:t>
+      </w:r>
+      <w:r>
+        <w:t xml:space="preserve">used ad-hoc windage factors that was based on the surface current velocity to assess the approach for improving transport predictions of pelagic Sargassum. The results showed that including a ad-hoc windage factor in proving virtual trajectories to tracked Sargassum mats which was partly due to the inclusion of momemtum energy transfer from the wind. This is also reflected in the analysis comparing distances travelled by all the particles in each simulation. The particles in the simulations that included wind drag traveled significantly greater distances compared to the passive or hydrodynamic only drag.</w:t>
+      </w:r>
+    </w:p>
+    <w:p>
+      <w:pPr>
+        <w:pStyle w:val="BodyText"/>
+      </w:pPr>
+      <w:r>
+        <w:t xml:space="preserve">The addition of drag forces into the simulation also causes the particles to cluster together along the mean trajectory compared to that of the passive particles which are more evenly dispersed. This is most likely due to the shared drag characteristics among the particles which included the plants weight and surface area into the calculation. Other studies investigating flotsam trajectory characteristics have found similar results</w:t>
+      </w:r>
+      <w:r>
+        <w:t xml:space="preserve"> </w:t>
+      </w:r>
+      <w:r>
+        <w:t xml:space="preserve">(Breivik et al., 2011; Miron et al., 2020; Olascoaga et al., 2020)</w:t>
+      </w:r>
+      <w:r>
+        <w:t xml:space="preserve">. A study by</w:t>
+      </w:r>
+      <w:r>
+        <w:t xml:space="preserve"> </w:t>
+      </w:r>
+      <w:r>
+        <w:t xml:space="preserve">Miron et al. (2020)</w:t>
+      </w:r>
+      <w:r>
+        <w:t xml:space="preserve"> </w:t>
+      </w:r>
+      <w:r>
+        <w:t xml:space="preserve">conducted field experiments using a range of objects such as spheres, cubes, cuboids to compare to investigate the effect of inertia on particles dynamics. The results from the study showed that objects tended to cluster according to the shape of the object which the authors attributed to shared characteristics of inertia. Although drag forces were used in this study and not inertia, the same conclusion applies, drag is an important characteristic to consider when investigating or predicting solitary drifting macrolagae.</w:t>
+      </w:r>
+    </w:p>
+    <w:p>
+      <w:pPr>
+        <w:pStyle w:val="BodyText"/>
+      </w:pPr>
+      <w:r>
+        <w:t xml:space="preserve">The ocean is made up of varying time-varying flows and changes in an objects velocity can cause the object to be exposed to different flow patterns over time. The lack of dissimilarity between different cross-sectional area types (minimum, mean and maximum) suggests that reduction in velocity in relation to cross-sectional area is negligible. A similar result was found by</w:t>
+      </w:r>
+      <w:r>
+        <w:t xml:space="preserve"> </w:t>
+      </w:r>
+      <w:r>
+        <w:t xml:space="preserve">Le Gouvello et al. (2020)</w:t>
+      </w:r>
+      <w:r>
+        <w:t xml:space="preserve"> </w:t>
+      </w:r>
+      <w:r>
+        <w:t xml:space="preserve">who investigated the effects of swimming behavior on sea turtle hatchling dispersal in the Agulhas region. The results suggested that the hatchlings trajectories are mostly influenced by the ocean currents in the first year of hatching due to low swimming speeds of juveniles. Therefore, the differences in cross-sectional area types may not be significant enough in order to have a significant effect on the relevant velocity vectors (zonal and meridonal). Another possible reason is the resolution of the ocean model used. The resolution of the underlying ocean model is an important aspect of lagrangian ocean modeling and must be able to resolve sub-grid scale ocean processes for finer scale applications. A study by</w:t>
+      </w:r>
+      <w:r>
+        <w:t xml:space="preserve"> </w:t>
+      </w:r>
+      <w:r>
+        <w:t xml:space="preserve">Hart-Davis et al. (2018)</w:t>
+      </w:r>
+      <w:r>
+        <w:t xml:space="preserve"> </w:t>
+      </w:r>
+      <w:r>
+        <w:t xml:space="preserve">assessed the inclusion of stochastic motion, wind and currents into forecasting for search and rescue using the same model ocean model used in this study. The authors found that the inclusion of brownian motion greatly increased the accuracy in representing sub-grid scale processes and that the inclusion of wind, currents and stochastic motion greatly improved forecasting applications. Therefore, the authors argue that the lack of dissimilarity between simulations of different cross-sectional area and drag exposure scenarios is not as a result of the resolution of the model.</w:t>
+      </w:r>
+    </w:p>
+    <w:p>
+      <w:pPr>
+        <w:pStyle w:val="BodyText"/>
+      </w:pPr>
+      <w:r>
+        <w:t xml:space="preserve">The same is also true when comparing different hydrodynamic and wind drag exposure scenarios. These scenarios reflect different buoyancy situations which result in different amounts of surface area exposed to hydrodynamic and/or wind drag. The similarities between the different combined drag scenarios suggests that higher magnitudes of wind exposure do not significantly alter trajectories. Instead, the results from this study suggest that the inclusion of drag forces in simulating macroalgal trajectory may result in improving accuracy of entrainment patterns. All the simulations that included any form of drag resulted in a fairly high density of particles entrained in a vortex. The entrainment and expulsion from eddies and vortices is an important characteristic of floating macroalgae. Accuracy in predicting entrainment and expulsion of macroalgae-rafts from eddies has been investigated previously by</w:t>
+      </w:r>
+      <w:r>
+        <w:t xml:space="preserve"> </w:t>
+      </w:r>
+      <w:r>
+        <w:t xml:space="preserve">Putman et al. (2018)</w:t>
+      </w:r>
+      <w:r>
+        <w:t xml:space="preserve"> </w:t>
+      </w:r>
+      <w:r>
+        <w:t xml:space="preserve">and</w:t>
+      </w:r>
+      <w:r>
+        <w:t xml:space="preserve"> </w:t>
+      </w:r>
+      <w:r>
+        <w:t xml:space="preserve">Putman et al. (2020)</w:t>
+      </w:r>
+      <w:r>
+        <w:t xml:space="preserve">, who show that including windage greatly improves entrainment patterns when comparing virtual and real Sargassum rafts. However, the aforementioned studies investigated large rafts and not floating individuals. Inertia is based on the size/weight of the raft, while hydrodynamic and wind drag are based on current velocity and surface area. Therefore, the role of inertia may be negligible for a solitary individual and rather other forms of drag should be considered. The results from this study suggest that the inclusion of hydrodynamic and/or wind drag is an important component when simulating virtual kelp particles will greatly increase the accuracy of entrainment and expulsion from sub-grid mesoscale oceanographic features, such as eddies and vortices. The use of a cylindrical shape coefficient instead of a sphere in the calculation of drag force also had no effect on the mean trajectory. Instead, the inclusion of a differnt shape coefficient increased to the density of particles entrained in an eddy field. This suggest that inclusion of different shape coefficients play a role in further improving estmiates and hindcasts of macroalgal disperal patterns.</w:t>
+      </w:r>
+    </w:p>
+    <w:p>
+      <w:pPr>
+        <w:pStyle w:val="Heading1"/>
+      </w:pPr>
+      <w:bookmarkStart w:id="41" w:name="conclusion"/>
+      <w:r>
+        <w:t xml:space="preserve">Conclusion</w:t>
+      </w:r>
+      <w:bookmarkEnd w:id="41"/>
+    </w:p>
+    <w:p>
+      <w:pPr>
+        <w:pStyle w:val="FirstParagraph"/>
+      </w:pPr>
+      <w:r>
+        <w:t xml:space="preserve">Most of the past research has focused on large macroalgae rafts which can vary greatly in size and shape, however no research exists attempting to clarify the drifting characteristics of solitary macroalgae. Understanding how to accurately model the distribution of solitary kelp can lead to be understanding of accumulation zones and sinks and ultimately the ecological links pertaining to those processes. The findings from this study indicate that solitary floating virtual</w:t>
+      </w:r>
+      <w:r>
+        <w:t xml:space="preserve"> </w:t>
+      </w:r>
+      <w:r>
+        <w:rPr>
+          <w:i/>
+        </w:rPr>
+        <w:t xml:space="preserve">E. maxima</w:t>
+      </w:r>
+      <w:r>
+        <w:t xml:space="preserve"> </w:t>
+      </w:r>
+      <w:r>
+        <w:t xml:space="preserve">particles do tend to follow the prevailing surface currents but that the inclusion of wind causes the trajectories to differ greatly from that of a purely lagrangian particle. Furthermore, the inclusion of both hydrodynamic and wind drag cause clustering of particles along the trajectory as well causing particles to become entrained in eddies. Different cross-sectional areas exposed to hydrodynamic and wind drag had no effect on overall trajectory suggesting that those differences are neglible when investigating dispersal patterns of drifting</w:t>
+      </w:r>
+      <w:r>
+        <w:t xml:space="preserve"> </w:t>
+      </w:r>
+      <w:r>
+        <w:rPr>
+          <w:i/>
+        </w:rPr>
+        <w:t xml:space="preserve">E.maxima</w:t>
+      </w:r>
+      <w:r>
+        <w:t xml:space="preserve">. In addition, the use of a cylindrical shape coefficient has no effect on mean trajectory but also causes higher density of particles to become entrained in an eddy. Overall the inclusion of drag forces is an important aspect to consider when investigating the dispersal patterns of solitary macroalgae, while differences in cross-sectional areas are not. This study also provides an approach which can be adapted to model floating solitary macroalgae, provided the surface area can be estimated accurately. However, more gaps in the research exist when considering what oceanographic processes play a role in solitary macroalgal dispersal as well as how these change seasonally. The identification of biological and physical factors that play a role in accumulation zones is also needed, as well as better estimates for sinking rates and raft-times.</w:t>
+      </w:r>
+    </w:p>
+    <w:p>
+      <w:pPr>
+        <w:pStyle w:val="Heading1"/>
+      </w:pPr>
+      <w:bookmarkStart w:id="42" w:name="appendix"/>
+      <w:r>
+        <w:t xml:space="preserve">Appendix</w:t>
+      </w:r>
+      <w:bookmarkEnd w:id="42"/>
+    </w:p>
+    <w:p>
+      <w:pPr>
+        <w:pStyle w:val="Heading2"/>
+      </w:pPr>
+      <w:bookmarkStart w:id="43" w:name="domain-features"/>
+      <w:r>
+        <w:t xml:space="preserve">Domain features</w:t>
+      </w:r>
+      <w:bookmarkEnd w:id="43"/>
+    </w:p>
+    <w:p>
+      <w:pPr>
+        <w:pStyle w:val="FirstParagraph"/>
       </w:pPr>
       <w:r>
         <w:drawing>
           <wp:inline>
-            <wp:extent cx="6197600" cy="3098800"/>
+            <wp:extent cx="6197600" cy="6197600"/>
             <wp:effectExtent b="0" l="0" r="0" t="0"/>
             <wp:docPr descr="" title="" id="1" name="Picture"/>
             <a:graphic>
@@ -3412,72 +6381,7 @@
                     </pic:cNvPicPr>
                   </pic:nvPicPr>
                   <pic:blipFill>
-                    <a:blip r:embed="rId35"/>
-                    <a:stretch>
-                      <a:fillRect/>
-                    </a:stretch>
-                  </pic:blipFill>
-                  <pic:spPr bwMode="auto">
-                    <a:xfrm>
-                      <a:off x="0" y="0"/>
-                      <a:ext cx="6197600" cy="3098800"/>
-                    </a:xfrm>
-                    <a:prstGeom prst="rect">
-                      <a:avLst/>
-                    </a:prstGeom>
-                    <a:noFill/>
-                    <a:ln w="9525">
-                      <a:noFill/>
-                      <a:headEnd/>
-                      <a:tailEnd/>
-                    </a:ln>
-                  </pic:spPr>
-                </pic:pic>
-              </a:graphicData>
-            </a:graphic>
-          </wp:inline>
-        </w:drawing>
-      </w:r>
-    </w:p>
-    <w:p>
-      <w:pPr>
-        <w:pStyle w:val="Heading2"/>
-      </w:pPr>
-      <w:bookmarkStart w:id="36" w:name="comparison-of-density-distributions"/>
-      <w:r>
-        <w:t xml:space="preserve">Comparison of density distributions</w:t>
-      </w:r>
-      <w:bookmarkEnd w:id="36"/>
-    </w:p>
-    <w:p>
-      <w:pPr>
-        <w:pStyle w:val="FirstParagraph"/>
-      </w:pPr>
-      <w:r>
-        <w:t xml:space="preserve">Across all simulations particles flowed in a north-westward direction. The density plots for simulations that considered any form of drag showed a higher density of particles along the mean trajectory path compared to the passive simulation which has a almost even density of particles across grids. In addition the density plots show that the particles in simulations that considered any form of drag got entrained in a vorticy while particles in the passive simulation deflected away. Comparison of cross-sectional areas and different drag exposure scenarios show no differences in mean trajectory and spatial patterns in density, with only slight variations across types.</w:t>
-      </w:r>
-    </w:p>
-    <w:p>
-      <w:pPr>
-        <w:pStyle w:val="CaptionedFigure"/>
-      </w:pPr>
-      <w:r>
-        <w:drawing>
-          <wp:inline>
-            <wp:extent cx="6197600" cy="6197600"/>
-            <wp:effectExtent b="0" l="0" r="0" t="0"/>
-            <wp:docPr descr="Comparison of density of particles within each grid cell for the end run time of each scenario." title="" id="1" name="Picture"/>
-            <a:graphic>
-              <a:graphicData uri="http://schemas.openxmlformats.org/drawingml/2006/picture">
-                <pic:pic>
-                  <pic:nvPicPr>
-                    <pic:cNvPr descr="thesis_chapter_3_files/figure-docx/unnamed-chunk-4-1.png" id="0" name="Picture"/>
-                    <pic:cNvPicPr>
-                      <a:picLocks noChangeArrowheads="1" noChangeAspect="1"/>
-                    </pic:cNvPicPr>
-                  </pic:nvPicPr>
-                  <pic:blipFill>
-                    <a:blip r:embed="rId37"/>
+                    <a:blip r:embed="rId44"/>
                     <a:stretch>
                       <a:fillRect/>
                     </a:stretch>
@@ -3506,190 +6410,34 @@
     </w:p>
     <w:p>
       <w:pPr>
-        <w:pStyle w:val="ImageCaption"/>
-      </w:pPr>
-      <w:r>
-        <w:t xml:space="preserve">Comparison of density of particles within each grid cell for the end run time of each scenario.</w:t>
-      </w:r>
+        <w:pStyle w:val="Heading1"/>
+      </w:pPr>
+      <w:bookmarkStart w:id="45" w:name="references"/>
+      <w:r>
+        <w:t xml:space="preserve">References</w:t>
+      </w:r>
+      <w:bookmarkEnd w:id="45"/>
     </w:p>
+    <w:bookmarkStart w:id="97" w:name="refs"/>
+    <w:bookmarkStart w:id="46" w:name="ref-allen1999"/>
     <w:p>
       <w:pPr>
-        <w:pStyle w:val="Heading2"/>
-      </w:pPr>
-      <w:bookmarkStart w:id="38" w:name="comparison-of-distances"/>
-      <w:r>
-        <w:t xml:space="preserve">Comparison of distances</w:t>
-      </w:r>
-      <w:bookmarkEnd w:id="38"/>
+        <w:pStyle w:val="Bibliography"/>
+      </w:pPr>
+      <w:r>
+        <w:t xml:space="preserve">Allen, A., and Plourde, J. (1999). Review of leeway: Field experiments and implementation. US coast guard rep.</w:t>
+      </w:r>
     </w:p>
+    <w:bookmarkEnd w:id="46"/>
+    <w:bookmarkStart w:id="48" w:name="ref-andersson2017"/>
     <w:p>
       <w:pPr>
-        <w:pStyle w:val="FirstParagraph"/>
-      </w:pPr>
-      <w:r>
-        <w:t xml:space="preserve">There were significant differences among the median distances travelled for all particles in each simulation (see figure ??; p &lt; 0.05). The simulations that considered for 100% hydrodynamic drag travelled less distance than particles for simulations which considered a combination of hydrodynamic and wind drag scenarios. Comparison between simulations that considered hydrodynamic and wind drag show no significant differences with only slight variations amongst simulations.</w:t>
-      </w:r>
-    </w:p>
-    <w:p>
-      <w:pPr>
-        <w:pStyle w:val="CaptionedFigure"/>
-      </w:pPr>
-      <w:r>
-        <w:drawing>
-          <wp:inline>
-            <wp:extent cx="4620126" cy="3696101"/>
-            <wp:effectExtent b="0" l="0" r="0" t="0"/>
-            <wp:docPr descr="Boxplots of total distance from source over the course of the simulation for each exposure scenario." title="" id="1" name="Picture"/>
-            <a:graphic>
-              <a:graphicData uri="http://schemas.openxmlformats.org/drawingml/2006/picture">
-                <pic:pic>
-                  <pic:nvPicPr>
-                    <pic:cNvPr descr="thesis_chapter_3_files/figure-docx/distance%20plot-1.png" id="0" name="Picture"/>
-                    <pic:cNvPicPr>
-                      <a:picLocks noChangeArrowheads="1" noChangeAspect="1"/>
-                    </pic:cNvPicPr>
-                  </pic:nvPicPr>
-                  <pic:blipFill>
-                    <a:blip r:embed="rId39"/>
-                    <a:stretch>
-                      <a:fillRect/>
-                    </a:stretch>
-                  </pic:blipFill>
-                  <pic:spPr bwMode="auto">
-                    <a:xfrm>
-                      <a:off x="0" y="0"/>
-                      <a:ext cx="4620126" cy="3696101"/>
-                    </a:xfrm>
-                    <a:prstGeom prst="rect">
-                      <a:avLst/>
-                    </a:prstGeom>
-                    <a:noFill/>
-                    <a:ln w="9525">
-                      <a:noFill/>
-                      <a:headEnd/>
-                      <a:tailEnd/>
-                    </a:ln>
-                  </pic:spPr>
-                </pic:pic>
-              </a:graphicData>
-            </a:graphic>
-          </wp:inline>
-        </w:drawing>
-      </w:r>
-    </w:p>
-    <w:p>
-      <w:pPr>
-        <w:pStyle w:val="ImageCaption"/>
-      </w:pPr>
-      <w:r>
-        <w:t xml:space="preserve">Boxplots of total distance from source over the course of the simulation for each exposure scenario.</w:t>
-      </w:r>
-    </w:p>
-    <w:p>
-      <w:pPr>
-        <w:pStyle w:val="CaptionedFigure"/>
-      </w:pPr>
-      <w:r>
-        <w:drawing>
-          <wp:inline>
-            <wp:extent cx="6197600" cy="6197600"/>
-            <wp:effectExtent b="0" l="0" r="0" t="0"/>
-            <wp:docPr descr="Comparison of trajectory data between a kelp sphere and kelp cylinder." title="" id="1" name="Picture"/>
-            <a:graphic>
-              <a:graphicData uri="http://schemas.openxmlformats.org/drawingml/2006/picture">
-                <pic:pic>
-                  <pic:nvPicPr>
-                    <pic:cNvPr descr="thesis_chapter_3_files/figure-docx/shape%20data%20outputs-1.png" id="0" name="Picture"/>
-                    <pic:cNvPicPr>
-                      <a:picLocks noChangeArrowheads="1" noChangeAspect="1"/>
-                    </pic:cNvPicPr>
-                  </pic:nvPicPr>
-                  <pic:blipFill>
-                    <a:blip r:embed="rId40"/>
-                    <a:stretch>
-                      <a:fillRect/>
-                    </a:stretch>
-                  </pic:blipFill>
-                  <pic:spPr bwMode="auto">
-                    <a:xfrm>
-                      <a:off x="0" y="0"/>
-                      <a:ext cx="6197600" cy="6197600"/>
-                    </a:xfrm>
-                    <a:prstGeom prst="rect">
-                      <a:avLst/>
-                    </a:prstGeom>
-                    <a:noFill/>
-                    <a:ln w="9525">
-                      <a:noFill/>
-                      <a:headEnd/>
-                      <a:tailEnd/>
-                    </a:ln>
-                  </pic:spPr>
-                </pic:pic>
-              </a:graphicData>
-            </a:graphic>
-          </wp:inline>
-        </w:drawing>
-      </w:r>
-    </w:p>
-    <w:p>
-      <w:pPr>
-        <w:pStyle w:val="ImageCaption"/>
-      </w:pPr>
-      <w:r>
-        <w:t xml:space="preserve">Comparison of trajectory data between a kelp sphere and kelp cylinder.</w:t>
-      </w:r>
-    </w:p>
-    <w:p>
-      <w:pPr>
-        <w:pStyle w:val="Heading1"/>
-      </w:pPr>
-      <w:bookmarkStart w:id="41" w:name="discussion"/>
-      <w:r>
-        <w:t xml:space="preserve">Discussion</w:t>
-      </w:r>
-      <w:bookmarkEnd w:id="41"/>
-    </w:p>
-    <w:p>
-      <w:pPr>
-        <w:pStyle w:val="Heading1"/>
-      </w:pPr>
-      <w:bookmarkStart w:id="42" w:name="appendix"/>
-      <w:r>
-        <w:t xml:space="preserve">Appendix</w:t>
-      </w:r>
-      <w:bookmarkEnd w:id="42"/>
-    </w:p>
-    <w:p>
-      <w:pPr>
-        <w:pStyle w:val="Heading1"/>
-      </w:pPr>
-      <w:bookmarkStart w:id="43" w:name="references"/>
-      <w:r>
-        <w:t xml:space="preserve">References</w:t>
-      </w:r>
-      <w:bookmarkEnd w:id="43"/>
-    </w:p>
-    <w:bookmarkStart w:id="90" w:name="refs"/>
-    <w:bookmarkStart w:id="44" w:name="ref-allen1999"/>
-    <w:p>
-      <w:pPr>
         <w:pStyle w:val="Bibliography"/>
       </w:pPr>
       <w:r>
-        <w:t xml:space="preserve">Allen, A., and Plourde, J. (1999). Review of leeway: Field experiments and implementation. US coast guard rep.</w:t>
-      </w:r>
-    </w:p>
-    <w:bookmarkEnd w:id="44"/>
-    <w:bookmarkStart w:id="46" w:name="ref-andersson2017"/>
-    <w:p>
-      <w:pPr>
-        <w:pStyle w:val="Bibliography"/>
-      </w:pPr>
-      <w:r>
         <w:t xml:space="preserve">Andersson, L. E., Scibilia, F., and Imsland, L. (2017). A study on an iceberg drift trajectory. 8. doi:</w:t>
       </w:r>
-      <w:hyperlink r:id="rId45">
+      <w:hyperlink r:id="rId47">
         <w:r>
           <w:rPr>
             <w:rStyle w:val="Hyperlink"/>
@@ -3701,8 +6449,8 @@
         <w:t xml:space="preserve">.</w:t>
       </w:r>
     </w:p>
-    <w:bookmarkEnd w:id="46"/>
-    <w:bookmarkStart w:id="48" w:name="ref-batista2018"/>
+    <w:bookmarkEnd w:id="48"/>
+    <w:bookmarkStart w:id="50" w:name="ref-batista2018"/>
     <w:p>
       <w:pPr>
         <w:pStyle w:val="Bibliography"/>
@@ -3725,7 +6473,7 @@
       <w:r>
         <w:t xml:space="preserve">10. doi:</w:t>
       </w:r>
-      <w:hyperlink r:id="rId47">
+      <w:hyperlink r:id="rId49">
         <w:r>
           <w:rPr>
             <w:rStyle w:val="Hyperlink"/>
@@ -3737,8 +6485,8 @@
         <w:t xml:space="preserve">.</w:t>
       </w:r>
     </w:p>
-    <w:bookmarkEnd w:id="48"/>
-    <w:bookmarkStart w:id="49" w:name="ref-back2000"/>
+    <w:bookmarkEnd w:id="50"/>
+    <w:bookmarkStart w:id="51" w:name="ref-back2000"/>
     <w:p>
       <w:pPr>
         <w:pStyle w:val="Bibliography"/>
@@ -3762,8 +6510,8 @@
         <w:t xml:space="preserve">on the finnish baltic sea coast. 155–161.</w:t>
       </w:r>
     </w:p>
-    <w:bookmarkEnd w:id="49"/>
-    <w:bookmarkStart w:id="50" w:name="ref-breivik2011"/>
+    <w:bookmarkEnd w:id="51"/>
+    <w:bookmarkStart w:id="52" w:name="ref-breivik2011"/>
     <w:p>
       <w:pPr>
         <w:pStyle w:val="Bibliography"/>
@@ -3787,8 +6535,8 @@
         <w:t xml:space="preserve">33, 100–109.</w:t>
       </w:r>
     </w:p>
-    <w:bookmarkEnd w:id="50"/>
-    <w:bookmarkStart w:id="51" w:name="ref-brooks2019"/>
+    <w:bookmarkEnd w:id="52"/>
+    <w:bookmarkStart w:id="53" w:name="ref-brooks2019"/>
     <w:p>
       <w:pPr>
         <w:pStyle w:val="Bibliography"/>
@@ -3812,8 +6560,8 @@
         <w:t xml:space="preserve">46, 2610–2618.</w:t>
       </w:r>
     </w:p>
-    <w:bookmarkEnd w:id="51"/>
-    <w:bookmarkStart w:id="52" w:name="ref-bushing1994"/>
+    <w:bookmarkEnd w:id="53"/>
+    <w:bookmarkStart w:id="54" w:name="ref-bushing1994"/>
     <w:p>
       <w:pPr>
         <w:pStyle w:val="Bibliography"/>
@@ -3822,8 +6570,8 @@
         <w:t xml:space="preserve">Bushing, W. W. (1994). Biogeographic and ecological implications of kelp rafting as a dispersal vector for marine invertebrates. 22.</w:t>
       </w:r>
     </w:p>
-    <w:bookmarkEnd w:id="52"/>
-    <w:bookmarkStart w:id="53" w:name="ref-collins2010"/>
+    <w:bookmarkEnd w:id="54"/>
+    <w:bookmarkStart w:id="55" w:name="ref-collins2010"/>
     <w:p>
       <w:pPr>
         <w:pStyle w:val="Bibliography"/>
@@ -3856,8 +6604,8 @@
         <w:t xml:space="preserve">19, 4572–4580.</w:t>
       </w:r>
     </w:p>
-    <w:bookmarkEnd w:id="53"/>
-    <w:bookmarkStart w:id="54" w:name="ref-coppin2020"/>
+    <w:bookmarkEnd w:id="55"/>
+    <w:bookmarkStart w:id="56" w:name="ref-coppin2020"/>
     <w:p>
       <w:pPr>
         <w:pStyle w:val="Bibliography"/>
@@ -3881,8 +6629,8 @@
         <w:t xml:space="preserve">7, 567.</w:t>
       </w:r>
     </w:p>
-    <w:bookmarkEnd w:id="54"/>
-    <w:bookmarkStart w:id="56" w:name="ref-dayton1985"/>
+    <w:bookmarkEnd w:id="56"/>
+    <w:bookmarkStart w:id="58" w:name="ref-dayton1985"/>
     <w:p>
       <w:pPr>
         <w:pStyle w:val="Bibliography"/>
@@ -3905,7 +6653,7 @@
       <w:r>
         <w:t xml:space="preserve">16, 215–245. doi:</w:t>
       </w:r>
-      <w:hyperlink r:id="rId55">
+      <w:hyperlink r:id="rId57">
         <w:r>
           <w:rPr>
             <w:rStyle w:val="Hyperlink"/>
@@ -3917,8 +6665,8 @@
         <w:t xml:space="preserve">.</w:t>
       </w:r>
     </w:p>
-    <w:bookmarkEnd w:id="56"/>
-    <w:bookmarkStart w:id="57" w:name="ref-delandmeter2019"/>
+    <w:bookmarkEnd w:id="58"/>
+    <w:bookmarkStart w:id="59" w:name="ref-delandmeter2019"/>
     <w:p>
       <w:pPr>
         <w:pStyle w:val="Bibliography"/>
@@ -3942,8 +6690,8 @@
         <w:t xml:space="preserve">12, 3571–3584.</w:t>
       </w:r>
     </w:p>
-    <w:bookmarkEnd w:id="57"/>
-    <w:bookmarkStart w:id="58" w:name="ref-dromgoole1982"/>
+    <w:bookmarkEnd w:id="59"/>
+    <w:bookmarkStart w:id="60" w:name="ref-dromgoole1982"/>
     <w:p>
       <w:pPr>
         <w:pStyle w:val="Bibliography"/>
@@ -3967,8 +6715,8 @@
         <w:t xml:space="preserve">25, 391–398.</w:t>
       </w:r>
     </w:p>
-    <w:bookmarkEnd w:id="58"/>
-    <w:bookmarkStart w:id="59" w:name="ref-edgar1987"/>
+    <w:bookmarkEnd w:id="60"/>
+    <w:bookmarkStart w:id="61" w:name="ref-edgar1987"/>
     <w:p>
       <w:pPr>
         <w:pStyle w:val="Bibliography"/>
@@ -4007,8 +6755,8 @@
         <w:t xml:space="preserve">95, 599–610.</w:t>
       </w:r>
     </w:p>
-    <w:bookmarkEnd w:id="59"/>
-    <w:bookmarkStart w:id="60" w:name="ref-eik2009"/>
+    <w:bookmarkEnd w:id="61"/>
+    <w:bookmarkStart w:id="62" w:name="ref-eik2009"/>
     <w:p>
       <w:pPr>
         <w:pStyle w:val="Bibliography"/>
@@ -4032,8 +6780,8 @@
         <w:t xml:space="preserve">57, 67–90.</w:t>
       </w:r>
     </w:p>
-    <w:bookmarkEnd w:id="60"/>
-    <w:bookmarkStart w:id="61" w:name="ref-fraser2011"/>
+    <w:bookmarkEnd w:id="62"/>
+    <w:bookmarkStart w:id="63" w:name="ref-fraser2011"/>
     <w:p>
       <w:pPr>
         <w:pStyle w:val="Bibliography"/>
@@ -4057,8 +6805,8 @@
         <w:t xml:space="preserve">278, 649–655.</w:t>
       </w:r>
     </w:p>
-    <w:bookmarkEnd w:id="61"/>
-    <w:bookmarkStart w:id="62" w:name="ref-graiff2016"/>
+    <w:bookmarkEnd w:id="63"/>
+    <w:bookmarkStart w:id="64" w:name="ref-graiff2016"/>
     <w:p>
       <w:pPr>
         <w:pStyle w:val="Bibliography"/>
@@ -4094,8 +6842,8 @@
         <w:t xml:space="preserve">163, 191.</w:t>
       </w:r>
     </w:p>
-    <w:bookmarkEnd w:id="62"/>
-    <w:bookmarkStart w:id="63" w:name="ref-griffin2017"/>
+    <w:bookmarkEnd w:id="64"/>
+    <w:bookmarkStart w:id="65" w:name="ref-griffin2017"/>
     <w:p>
       <w:pPr>
         <w:pStyle w:val="Bibliography"/>
@@ -4116,8 +6864,18 @@
         <w:t xml:space="preserve">. Commonwealth Scientific; Industrial Research Organisation.</w:t>
       </w:r>
     </w:p>
-    <w:bookmarkEnd w:id="63"/>
-    <w:bookmarkStart w:id="64" w:name="ref-harrold1989"/>
+    <w:bookmarkEnd w:id="65"/>
+    <w:bookmarkStart w:id="66" w:name="ref-hackett2006"/>
+    <w:p>
+      <w:pPr>
+        <w:pStyle w:val="Bibliography"/>
+      </w:pPr>
+      <w:r>
+        <w:t xml:space="preserve">Hackett, B., Breivik, Ø., and Wettre, C. (2006). Forecasting the drift of objects and substances in the ocean. 507–523.</w:t>
+      </w:r>
+    </w:p>
+    <w:bookmarkEnd w:id="66"/>
+    <w:bookmarkStart w:id="67" w:name="ref-harrold1989"/>
     <w:p>
       <w:pPr>
         <w:pStyle w:val="Bibliography"/>
@@ -4141,8 +6899,18 @@
         <w:t xml:space="preserve">130, 237–251.</w:t>
       </w:r>
     </w:p>
-    <w:bookmarkEnd w:id="64"/>
-    <w:bookmarkStart w:id="66" w:name="ref-helmuth1994"/>
+    <w:bookmarkEnd w:id="67"/>
+    <w:bookmarkStart w:id="68" w:name="ref-hart2018"/>
+    <w:p>
+      <w:pPr>
+        <w:pStyle w:val="Bibliography"/>
+      </w:pPr>
+      <w:r>
+        <w:t xml:space="preserve">Hart-Davis, M. G., Backeberg, B. C., and Bakhoday-Paskyabi, M. (2018). An assessment of the importance of combining wind, ocean currents and stochastic motions in a particle trajectory model for search and rescue applications.</w:t>
+      </w:r>
+    </w:p>
+    <w:bookmarkEnd w:id="68"/>
+    <w:bookmarkStart w:id="70" w:name="ref-helmuth1994"/>
     <w:p>
       <w:pPr>
         <w:pStyle w:val="Bibliography"/>
@@ -4180,7 +6948,7 @@
       <w:r>
         <w:t xml:space="preserve">120, 421–426. doi:</w:t>
       </w:r>
-      <w:hyperlink r:id="rId65">
+      <w:hyperlink r:id="rId69">
         <w:r>
           <w:rPr>
             <w:rStyle w:val="Hyperlink"/>
@@ -4192,8 +6960,8 @@
         <w:t xml:space="preserve">.</w:t>
       </w:r>
     </w:p>
-    <w:bookmarkEnd w:id="66"/>
-    <w:bookmarkStart w:id="68" w:name="ref-hobday2000"/>
+    <w:bookmarkEnd w:id="70"/>
+    <w:bookmarkStart w:id="72" w:name="ref-hobday2000"/>
     <w:p>
       <w:pPr>
         <w:pStyle w:val="Bibliography"/>
@@ -4231,7 +6999,7 @@
       <w:r>
         <w:t xml:space="preserve">253, 97–114. doi:</w:t>
       </w:r>
-      <w:hyperlink r:id="rId67">
+      <w:hyperlink r:id="rId71">
         <w:r>
           <w:rPr>
             <w:rStyle w:val="Hyperlink"/>
@@ -4243,8 +7011,8 @@
         <w:t xml:space="preserve">.</w:t>
       </w:r>
     </w:p>
-    <w:bookmarkEnd w:id="68"/>
-    <w:bookmarkStart w:id="69" w:name="ref-holmquist1994"/>
+    <w:bookmarkEnd w:id="72"/>
+    <w:bookmarkStart w:id="73" w:name="ref-holmquist1994"/>
     <w:p>
       <w:pPr>
         <w:pStyle w:val="Bibliography"/>
@@ -4268,8 +7036,8 @@
         <w:t xml:space="preserve">180, 235–251.</w:t>
       </w:r>
     </w:p>
-    <w:bookmarkEnd w:id="69"/>
-    <w:bookmarkStart w:id="70" w:name="ref-kingsford1995"/>
+    <w:bookmarkEnd w:id="73"/>
+    <w:bookmarkStart w:id="74" w:name="ref-kingsford1995"/>
     <w:p>
       <w:pPr>
         <w:pStyle w:val="Bibliography"/>
@@ -4293,8 +7061,33 @@
         <w:t xml:space="preserve">116, 297–301.</w:t>
       </w:r>
     </w:p>
-    <w:bookmarkEnd w:id="70"/>
-    <w:bookmarkStart w:id="71" w:name="ref-lichey2001"/>
+    <w:bookmarkEnd w:id="74"/>
+    <w:bookmarkStart w:id="75" w:name="ref-gouvello2020"/>
+    <w:p>
+      <w:pPr>
+        <w:pStyle w:val="Bibliography"/>
+      </w:pPr>
+      <w:r>
+        <w:t xml:space="preserve">Le Gouvello, D. Z., Hart-Davis, M. G., Backeberg, B. C., and Nel, R. (2020). Effects of swimming behaviour and oceanography on sea turtle hatchling dispersal at the intersection of two ocean current systems.</w:t>
+      </w:r>
+      <w:r>
+        <w:t xml:space="preserve"> </w:t>
+      </w:r>
+      <w:r>
+        <w:rPr>
+          <w:i/>
+        </w:rPr>
+        <w:t xml:space="preserve">Ecological Modelling</w:t>
+      </w:r>
+      <w:r>
+        <w:t xml:space="preserve"> </w:t>
+      </w:r>
+      <w:r>
+        <w:t xml:space="preserve">431, 109130.</w:t>
+      </w:r>
+    </w:p>
+    <w:bookmarkEnd w:id="75"/>
+    <w:bookmarkStart w:id="76" w:name="ref-lichey2001"/>
     <w:p>
       <w:pPr>
         <w:pStyle w:val="Bibliography"/>
@@ -4318,8 +7111,8 @@
         <w:t xml:space="preserve">47, 452–460.</w:t>
       </w:r>
     </w:p>
-    <w:bookmarkEnd w:id="71"/>
-    <w:bookmarkStart w:id="72" w:name="ref-macaya2005"/>
+    <w:bookmarkEnd w:id="76"/>
+    <w:bookmarkStart w:id="77" w:name="ref-macaya2005"/>
     <w:p>
       <w:pPr>
         <w:pStyle w:val="Bibliography"/>
@@ -4343,8 +7136,8 @@
         <w:t xml:space="preserve">41, 913–922.</w:t>
       </w:r>
     </w:p>
-    <w:bookmarkEnd w:id="72"/>
-    <w:bookmarkStart w:id="73" w:name="ref-McCormick2008"/>
+    <w:bookmarkEnd w:id="77"/>
+    <w:bookmarkStart w:id="78" w:name="ref-McCormick2008"/>
     <w:p>
       <w:pPr>
         <w:pStyle w:val="Bibliography"/>
@@ -4368,8 +7161,33 @@
         <w:t xml:space="preserve">362, 225–232.</w:t>
       </w:r>
     </w:p>
-    <w:bookmarkEnd w:id="73"/>
-    <w:bookmarkStart w:id="75" w:name="ref-nikula2013"/>
+    <w:bookmarkEnd w:id="78"/>
+    <w:bookmarkStart w:id="79" w:name="ref-miron2020"/>
+    <w:p>
+      <w:pPr>
+        <w:pStyle w:val="Bibliography"/>
+      </w:pPr>
+      <w:r>
+        <w:t xml:space="preserve">Miron, P., Olascoaga, M., Beron-Vera, F., Putman, N., Triñanes, J., Lumpkin, R., et al. (2020). Clustering of marine-debris-and sargassum-like drifters explained by inertial particle dynamics.</w:t>
+      </w:r>
+      <w:r>
+        <w:t xml:space="preserve"> </w:t>
+      </w:r>
+      <w:r>
+        <w:rPr>
+          <w:i/>
+        </w:rPr>
+        <w:t xml:space="preserve">Geophysical Research Letters</w:t>
+      </w:r>
+      <w:r>
+        <w:t xml:space="preserve"> </w:t>
+      </w:r>
+      <w:r>
+        <w:t xml:space="preserve">47, e2020GL089874.</w:t>
+      </w:r>
+    </w:p>
+    <w:bookmarkEnd w:id="79"/>
+    <w:bookmarkStart w:id="81" w:name="ref-nikula2013"/>
     <w:p>
       <w:pPr>
         <w:pStyle w:val="Bibliography"/>
@@ -4392,7 +7210,7 @@
       <w:r>
         <w:t xml:space="preserve">9, 20120821. doi:</w:t>
       </w:r>
-      <w:hyperlink r:id="rId74">
+      <w:hyperlink r:id="rId80">
         <w:r>
           <w:rPr>
             <w:rStyle w:val="Hyperlink"/>
@@ -4404,8 +7222,8 @@
         <w:t xml:space="preserve">.</w:t>
       </w:r>
     </w:p>
-    <w:bookmarkEnd w:id="75"/>
-    <w:bookmarkStart w:id="76" w:name="ref-norton1992"/>
+    <w:bookmarkEnd w:id="81"/>
+    <w:bookmarkStart w:id="82" w:name="ref-norton1992"/>
     <w:p>
       <w:pPr>
         <w:pStyle w:val="Bibliography"/>
@@ -4429,8 +7247,33 @@
         <w:t xml:space="preserve">27, 293–301.</w:t>
       </w:r>
     </w:p>
-    <w:bookmarkEnd w:id="76"/>
-    <w:bookmarkStart w:id="77" w:name="ref-Putman2018"/>
+    <w:bookmarkEnd w:id="82"/>
+    <w:bookmarkStart w:id="83" w:name="ref-olascoaga2020"/>
+    <w:p>
+      <w:pPr>
+        <w:pStyle w:val="Bibliography"/>
+      </w:pPr>
+      <w:r>
+        <w:t xml:space="preserve">Olascoaga, M. J., Beron-Vera, F. J., Miron, P., Triñanes, J., Putman, N., Lumpkin, R., et al. (2020). Observation and quantification of inertial effects on the drift of floating objects at the ocean surface.</w:t>
+      </w:r>
+      <w:r>
+        <w:t xml:space="preserve"> </w:t>
+      </w:r>
+      <w:r>
+        <w:rPr>
+          <w:i/>
+        </w:rPr>
+        <w:t xml:space="preserve">Physics of Fluids</w:t>
+      </w:r>
+      <w:r>
+        <w:t xml:space="preserve"> </w:t>
+      </w:r>
+      <w:r>
+        <w:t xml:space="preserve">32, 026601.</w:t>
+      </w:r>
+    </w:p>
+    <w:bookmarkEnd w:id="83"/>
+    <w:bookmarkStart w:id="84" w:name="ref-putman2018"/>
     <w:p>
       <w:pPr>
         <w:pStyle w:val="Bibliography"/>
@@ -4454,8 +7297,8 @@
         <w:t xml:space="preserve">165, 205–214.</w:t>
       </w:r>
     </w:p>
-    <w:bookmarkEnd w:id="77"/>
-    <w:bookmarkStart w:id="78" w:name="ref-Putman2020"/>
+    <w:bookmarkEnd w:id="84"/>
+    <w:bookmarkStart w:id="85" w:name="ref-putman2020"/>
     <w:p>
       <w:pPr>
         <w:pStyle w:val="Bibliography"/>
@@ -4479,8 +7322,8 @@
         <w:t xml:space="preserve">529, 151398.</w:t>
       </w:r>
     </w:p>
-    <w:bookmarkEnd w:id="78"/>
-    <w:bookmarkStart w:id="79" w:name="ref-rothausler2011"/>
+    <w:bookmarkEnd w:id="85"/>
+    <w:bookmarkStart w:id="86" w:name="ref-rothausler2011"/>
     <w:p>
       <w:pPr>
         <w:pStyle w:val="Bibliography"/>
@@ -4504,8 +7347,8 @@
         <w:t xml:space="preserve">56, 1751–1763.</w:t>
       </w:r>
     </w:p>
-    <w:bookmarkEnd w:id="79"/>
-    <w:bookmarkStart w:id="81" w:name="ref-saunders2014"/>
+    <w:bookmarkEnd w:id="86"/>
+    <w:bookmarkStart w:id="88" w:name="ref-saunders2014"/>
     <w:p>
       <w:pPr>
         <w:pStyle w:val="Bibliography"/>
@@ -4528,7 +7371,7 @@
       <w:r>
         <w:t xml:space="preserve">50, 968–974. doi:</w:t>
       </w:r>
-      <w:hyperlink r:id="rId80">
+      <w:hyperlink r:id="rId87">
         <w:r>
           <w:rPr>
             <w:rStyle w:val="Hyperlink"/>
@@ -4540,8 +7383,8 @@
         <w:t xml:space="preserve">.</w:t>
       </w:r>
     </w:p>
-    <w:bookmarkEnd w:id="81"/>
-    <w:bookmarkStart w:id="83" w:name="ref-smith2002"/>
+    <w:bookmarkEnd w:id="88"/>
+    <w:bookmarkStart w:id="90" w:name="ref-smith2002"/>
     <w:p>
       <w:pPr>
         <w:pStyle w:val="Bibliography"/>
@@ -4564,7 +7407,7 @@
       <w:r>
         <w:t xml:space="preserve">11, 67–69. doi:</w:t>
       </w:r>
-      <w:hyperlink r:id="rId82">
+      <w:hyperlink r:id="rId89">
         <w:r>
           <w:rPr>
             <w:rStyle w:val="Hyperlink"/>
@@ -4576,8 +7419,8 @@
         <w:t xml:space="preserve">.</w:t>
       </w:r>
     </w:p>
-    <w:bookmarkEnd w:id="83"/>
-    <w:bookmarkStart w:id="85" w:name="ref-tala2013"/>
+    <w:bookmarkEnd w:id="90"/>
+    <w:bookmarkStart w:id="92" w:name="ref-tala2013"/>
     <w:p>
       <w:pPr>
         <w:pStyle w:val="Bibliography"/>
@@ -4615,7 +7458,7 @@
       <w:r>
         <w:t xml:space="preserve">160, 1339–1351. doi:</w:t>
       </w:r>
-      <w:hyperlink r:id="rId84">
+      <w:hyperlink r:id="rId91">
         <w:r>
           <w:rPr>
             <w:rStyle w:val="Hyperlink"/>
@@ -4627,8 +7470,8 @@
         <w:t xml:space="preserve">.</w:t>
       </w:r>
     </w:p>
-    <w:bookmarkEnd w:id="85"/>
-    <w:bookmarkStart w:id="86" w:name="ref-tala2017"/>
+    <w:bookmarkEnd w:id="92"/>
+    <w:bookmarkStart w:id="93" w:name="ref-tala2017"/>
     <w:p>
       <w:pPr>
         <w:pStyle w:val="Bibliography"/>
@@ -4667,8 +7510,8 @@
         <w:t xml:space="preserve">56, 271–283.</w:t>
       </w:r>
     </w:p>
-    <w:bookmarkEnd w:id="86"/>
-    <w:bookmarkStart w:id="87" w:name="ref-thiel2005"/>
+    <w:bookmarkEnd w:id="93"/>
+    <w:bookmarkStart w:id="94" w:name="ref-thiel2005"/>
     <w:p>
       <w:pPr>
         <w:pStyle w:val="Bibliography"/>
@@ -4692,8 +7535,8 @@
         <w:t xml:space="preserve">43, 279–418.</w:t>
       </w:r>
     </w:p>
-    <w:bookmarkEnd w:id="87"/>
-    <w:bookmarkStart w:id="89" w:name="ref-wichmann2012"/>
+    <w:bookmarkEnd w:id="94"/>
+    <w:bookmarkStart w:id="96" w:name="ref-wichmann2012"/>
     <w:p>
       <w:pPr>
         <w:pStyle w:val="Bibliography"/>
@@ -4716,7 +7559,7 @@
       <w:r>
         <w:t xml:space="preserve">159, 2035–2049. doi:</w:t>
       </w:r>
-      <w:hyperlink r:id="rId88">
+      <w:hyperlink r:id="rId95">
         <w:r>
           <w:rPr>
             <w:rStyle w:val="Hyperlink"/>
@@ -4728,8 +7571,8 @@
         <w:t xml:space="preserve">.</w:t>
       </w:r>
     </w:p>
-    <w:bookmarkEnd w:id="89"/>
-    <w:bookmarkEnd w:id="90"/>
+    <w:bookmarkEnd w:id="96"/>
+    <w:bookmarkEnd w:id="97"/>
     <w:sectPr>
       <w:headerReference w:type="even" r:id="rId10"/>
       <w:headerReference w:type="default" r:id="rId9"/>

</xml_diff>

<commit_message>
study site updated. more to come
</commit_message>
<xml_diff>
--- a/thesis_chapter_3.docx
+++ b/thesis_chapter_3.docx
@@ -6119,7 +6119,10 @@
         <w:t xml:space="preserve"> </w:t>
       </w:r>
       <w:r>
-        <w:t xml:space="preserve">(</w:t>
+        <w:t xml:space="preserve">(Putman et al., 2020; putman2018;</w:t>
+      </w:r>
+      <w:r>
+        <w:t xml:space="preserve"> </w:t>
       </w:r>
       <w:r>
         <w:rPr>
@@ -6128,30 +6131,6 @@
         <w:t xml:space="preserve">???</w:t>
       </w:r>
       <w:r>
-        <w:t xml:space="preserve">;</w:t>
-      </w:r>
-      <w:r>
-        <w:t xml:space="preserve"> </w:t>
-      </w:r>
-      <w:r>
-        <w:rPr>
-          <w:b/>
-        </w:rPr>
-        <w:t xml:space="preserve">???</w:t>
-      </w:r>
-      <w:r>
-        <w:t xml:space="preserve">;</w:t>
-      </w:r>
-      <w:r>
-        <w:t xml:space="preserve"> </w:t>
-      </w:r>
-      <w:r>
-        <w:rPr>
-          <w:b/>
-        </w:rPr>
-        <w:t xml:space="preserve">???</w:t>
-      </w:r>
-      <w:r>
         <w:t xml:space="preserve">)</w:t>
       </w:r>
       <w:r>
@@ -6195,7 +6174,7 @@
           <wp:inline>
             <wp:extent cx="5544151" cy="2772075"/>
             <wp:effectExtent b="0" l="0" r="0" t="0"/>
-            <wp:docPr descr="Figure 2:Comparison of mean trajectories. Plot A is the comparison of mean trajectories for only hydrodynamic drag and plot B is the comparison of mean trajectories for simulations with varying degrees of hydrodynamic and wind drag." title="" id="1" name="Picture"/>
+            <wp:docPr descr="Figure 2: Comparison of mean trajectories. Plot A is the comparison of mean trajectories for only hydrodynamic drag and plot B is the comparison of mean trajectories for simulations with varying degrees of hydrodynamic and wind drag." title="" id="1" name="Picture"/>
             <a:graphic>
               <a:graphicData uri="http://schemas.openxmlformats.org/drawingml/2006/picture">
                 <pic:pic>
@@ -6238,7 +6217,7 @@
         <w:pStyle w:val="ImageCaption"/>
       </w:pPr>
       <w:r>
-        <w:t xml:space="preserve">Figure 2:Comparison of mean trajectories. Plot A is the comparison of mean trajectories for only hydrodynamic drag and plot B is the comparison of mean trajectories for simulations with varying degrees of hydrodynamic and wind drag.</w:t>
+        <w:t xml:space="preserve">Figure 2: Comparison of mean trajectories. Plot A is the comparison of mean trajectories for only hydrodynamic drag and plot B is the comparison of mean trajectories for simulations with varying degrees of hydrodynamic and wind drag.</w:t>
       </w:r>
     </w:p>
     <w:p>
@@ -6268,7 +6247,7 @@
           <wp:inline>
             <wp:extent cx="6197600" cy="8427014"/>
             <wp:effectExtent b="0" l="0" r="0" t="0"/>
-            <wp:docPr descr="Figure 3:Comparison of density of particles within each grid cell for the end run time of each scenario. Plots A-D repressent the minimum, plots E-H are the mean and plots I-L the maximum cross-sectional areas. The bottom plot is the density plot for the passive simulation." title="" id="1" name="Picture"/>
+            <wp:docPr descr="Figure 3: Comparison of density of particles within each grid cell for the end run time of each scenario. Plots A-D repressent the minimum, plots E-H are the mean and plots I-L the maximum cross-sectional areas. The bottom plot is the density plot for the passive simulation." title="" id="1" name="Picture"/>
             <a:graphic>
               <a:graphicData uri="http://schemas.openxmlformats.org/drawingml/2006/picture">
                 <pic:pic>
@@ -6311,7 +6290,7 @@
         <w:pStyle w:val="ImageCaption"/>
       </w:pPr>
       <w:r>
-        <w:t xml:space="preserve">Figure 3:Comparison of density of particles within each grid cell for the end run time of each scenario. Plots A-D repressent the minimum, plots E-H are the mean and plots I-L the maximum cross-sectional areas. The bottom plot is the density plot for the passive simulation.</w:t>
+        <w:t xml:space="preserve">Figure 3: Comparison of density of particles within each grid cell for the end run time of each scenario. Plots A-D repressent the minimum, plots E-H are the mean and plots I-L the maximum cross-sectional areas. The bottom plot is the density plot for the passive simulation.</w:t>
       </w:r>
     </w:p>
     <w:p>
@@ -6329,7 +6308,7 @@
         <w:pStyle w:val="FirstParagraph"/>
       </w:pPr>
       <w:r>
-        <w:t xml:space="preserve">There were significant differences among the median distances travelled for all particles in each simulation (Figure 4; p &lt; 0.05). The simulations that considered for 100% hydrodynamic drag travelled less distance than particles for simulations which considered a combination of hydrodynamic and wind drag scenarios. Comparison between simulations that considered hydrodynamic and wind drag show no significant differences with only slight variations amongst simulations.</w:t>
+        <w:t xml:space="preserve">There were significant differences among the median distances travelled for all particles in each simulation (Figure 4; p &lt; 0.05). The simulations that considered for 100% hydrodynamic drag travelled less distance than particles for simulations which considered a combination of hydrodynamic and wind drag scenarios. Comparison between simulations that considered hydrodynamic and wind drag show no significant differences with only slight variations among simulations.</w:t>
       </w:r>
     </w:p>
     <w:p>
@@ -6341,7 +6320,7 @@
           <wp:inline>
             <wp:extent cx="4620126" cy="3696101"/>
             <wp:effectExtent b="0" l="0" r="0" t="0"/>
-            <wp:docPr descr="Figure 4:Boxplots of total distance of all particles from the release site over the course of the simulation for each exposure scenario." title="" id="1" name="Picture"/>
+            <wp:docPr descr="Figure 4: Boxplots of total distance of all particles from the release site over the course of the simulation for each exposure scenario." title="" id="1" name="Picture"/>
             <a:graphic>
               <a:graphicData uri="http://schemas.openxmlformats.org/drawingml/2006/picture">
                 <pic:pic>
@@ -6384,7 +6363,7 @@
         <w:pStyle w:val="ImageCaption"/>
       </w:pPr>
       <w:r>
-        <w:t xml:space="preserve">Figure 4:Boxplots of total distance of all particles from the release site over the course of the simulation for each exposure scenario.</w:t>
+        <w:t xml:space="preserve">Figure 4: Boxplots of total distance of all particles from the release site over the course of the simulation for each exposure scenario.</w:t>
       </w:r>
     </w:p>
     <w:p>
@@ -6414,7 +6393,7 @@
           <wp:inline>
             <wp:extent cx="6197600" cy="6197600"/>
             <wp:effectExtent b="0" l="0" r="0" t="0"/>
-            <wp:docPr descr="Figure 5:Comparison of trajectory data between a kelp sphere and kelp cylinder. Plot A is the comparison of mean trajectories, plot B is the comparison of distance travelled by all particles, and plot C and D are the density plots for simulations using a sphere and cylinderical shape coefficient." title="" id="1" name="Picture"/>
+            <wp:docPr descr="Figure 5: Comparison of trajectory data between a kelp sphere and kelp cylinder. Plot A is the comparison of mean trajectories, plot B is the comparison of distance travelled by all particles, and plot C and D are the density plots for simulations using a sphere and cylinderical shape coefficient." title="" id="1" name="Picture"/>
             <a:graphic>
               <a:graphicData uri="http://schemas.openxmlformats.org/drawingml/2006/picture">
                 <pic:pic>
@@ -6457,7 +6436,7 @@
         <w:pStyle w:val="ImageCaption"/>
       </w:pPr>
       <w:r>
-        <w:t xml:space="preserve">Figure 5:Comparison of trajectory data between a kelp sphere and kelp cylinder. Plot A is the comparison of mean trajectories, plot B is the comparison of distance travelled by all particles, and plot C and D are the density plots for simulations using a sphere and cylinderical shape coefficient.</w:t>
+        <w:t xml:space="preserve">Figure 5: Comparison of trajectory data between a kelp sphere and kelp cylinder. Plot A is the comparison of mean trajectories, plot B is the comparison of distance travelled by all particles, and plot C and D are the density plots for simulations using a sphere and cylinderical shape coefficient.</w:t>
       </w:r>
     </w:p>
     <w:p>

</xml_diff>

<commit_message>
chapter 3 outputs updated
</commit_message>
<xml_diff>
--- a/thesis_chapter_3.docx
+++ b/thesis_chapter_3.docx
@@ -45,7 +45,7 @@
         <w:pStyle w:val="Author"/>
       </w:pPr>
       <w:r>
-        <w:t xml:space="preserve">Ross</w:t>
+        <w:t xml:space="preserve">R</w:t>
       </w:r>
       <w:r>
         <w:t xml:space="preserve"> </w:t>
@@ -53,16 +53,62 @@
       <w:r>
         <w:t xml:space="preserve">Coppin</w:t>
       </w:r>
+      <w:r>
+        <w:rPr>
+          <w:rStyle w:val="FootnoteReference"/>
+        </w:rPr>
+        <w:footnoteReference w:id="20"/>
+      </w:r>
+    </w:p>
+    <w:p>
+      <w:pPr>
+        <w:pStyle w:val="Author"/>
+      </w:pPr>
+      <w:r>
+        <w:t xml:space="preserve">C</w:t>
+      </w:r>
+      <w:r>
+        <w:t xml:space="preserve"> </w:t>
+      </w:r>
+      <w:r>
+        <w:t xml:space="preserve">Rautenbach</w:t>
+      </w:r>
+      <w:r>
+        <w:rPr>
+          <w:rStyle w:val="FootnoteReference"/>
+        </w:rPr>
+        <w:footnoteReference w:id="21"/>
+      </w:r>
+    </w:p>
+    <w:p>
+      <w:pPr>
+        <w:pStyle w:val="Author"/>
+      </w:pPr>
+      <w:r>
+        <w:t xml:space="preserve">AJ</w:t>
+      </w:r>
+      <w:r>
+        <w:t xml:space="preserve"> </w:t>
+      </w:r>
+      <w:r>
+        <w:t xml:space="preserve">Smit</w:t>
+      </w:r>
+      <w:r>
+        <w:rPr>
+          <w:rStyle w:val="FootnoteReference"/>
+        </w:rPr>
+        <w:footnoteReference w:id="22"/>
+      </w:r>
     </w:p>
     <w:p>
       <w:pPr>
         <w:pStyle w:val="Heading1"/>
       </w:pPr>
-      <w:bookmarkStart w:id="20" w:name="introduction"/>
+      <w:bookmarkStart w:id="23" w:name="introduction"/>
       <w:r>
         <w:t xml:space="preserve">Introduction</w:t>
       </w:r>
-      <w:bookmarkEnd w:id="20"/>
+      <w:bookmarkEnd w:id="23"/>
     </w:p>
     <w:p>
       <w:pPr>
@@ -587,21 +633,21 @@
       <w:pPr>
         <w:pStyle w:val="Heading1"/>
       </w:pPr>
-      <w:bookmarkStart w:id="21" w:name="methods"/>
+      <w:bookmarkStart w:id="24" w:name="methods"/>
       <w:r>
         <w:t xml:space="preserve">Methods</w:t>
       </w:r>
-      <w:bookmarkEnd w:id="21"/>
+      <w:bookmarkEnd w:id="24"/>
     </w:p>
     <w:p>
       <w:pPr>
         <w:pStyle w:val="Heading2"/>
       </w:pPr>
-      <w:bookmarkStart w:id="22" w:name="study-site"/>
+      <w:bookmarkStart w:id="25" w:name="study-site"/>
       <w:r>
         <w:t xml:space="preserve">Study site</w:t>
       </w:r>
-      <w:bookmarkEnd w:id="22"/>
+      <w:bookmarkEnd w:id="25"/>
     </w:p>
     <w:p>
       <w:pPr>
@@ -734,7 +780,7 @@
                     </pic:cNvPicPr>
                   </pic:nvPicPr>
                   <pic:blipFill>
-                    <a:blip r:embed="rId23"/>
+                    <a:blip r:embed="rId26"/>
                     <a:stretch>
                       <a:fillRect/>
                     </a:stretch>
@@ -773,11 +819,11 @@
       <w:pPr>
         <w:pStyle w:val="Heading2"/>
       </w:pPr>
-      <w:bookmarkStart w:id="24" w:name="particle-tracking-model"/>
+      <w:bookmarkStart w:id="27" w:name="particle-tracking-model"/>
       <w:r>
         <w:t xml:space="preserve">Particle tracking model</w:t>
       </w:r>
-      <w:bookmarkEnd w:id="24"/>
+      <w:bookmarkEnd w:id="27"/>
     </w:p>
     <w:p>
       <w:pPr>
@@ -1274,11 +1320,11 @@
       <w:pPr>
         <w:pStyle w:val="Heading2"/>
       </w:pPr>
-      <w:bookmarkStart w:id="25" w:name="hydrodynamic-and-wind-model"/>
+      <w:bookmarkStart w:id="28" w:name="hydrodynamic-and-wind-model"/>
       <w:r>
         <w:t xml:space="preserve">Hydrodynamic and wind model</w:t>
       </w:r>
-      <w:bookmarkEnd w:id="25"/>
+      <w:bookmarkEnd w:id="28"/>
     </w:p>
     <w:p>
       <w:pPr>
@@ -1337,11 +1383,11 @@
       <w:pPr>
         <w:pStyle w:val="Heading2"/>
       </w:pPr>
-      <w:bookmarkStart w:id="26" w:name="simulations"/>
+      <w:bookmarkStart w:id="29" w:name="simulations"/>
       <w:r>
         <w:t xml:space="preserve">Simulations</w:t>
       </w:r>
-      <w:bookmarkEnd w:id="26"/>
+      <w:bookmarkEnd w:id="29"/>
     </w:p>
     <w:p>
       <w:pPr>
@@ -3680,21 +3726,21 @@
       <w:pPr>
         <w:pStyle w:val="Heading2"/>
       </w:pPr>
-      <w:bookmarkStart w:id="27" w:name="model-inputs"/>
+      <w:bookmarkStart w:id="30" w:name="model-inputs"/>
       <w:r>
         <w:t xml:space="preserve">Model inputs</w:t>
       </w:r>
-      <w:bookmarkEnd w:id="27"/>
+      <w:bookmarkEnd w:id="30"/>
     </w:p>
     <w:p>
       <w:pPr>
         <w:pStyle w:val="Heading3"/>
       </w:pPr>
-      <w:bookmarkStart w:id="28" w:name="cross-sectional-area"/>
+      <w:bookmarkStart w:id="31" w:name="cross-sectional-area"/>
       <w:r>
         <w:t xml:space="preserve">Cross-sectional area</w:t>
       </w:r>
-      <w:bookmarkEnd w:id="28"/>
+      <w:bookmarkEnd w:id="31"/>
     </w:p>
     <w:p>
       <w:pPr>
@@ -5640,11 +5686,11 @@
       <w:pPr>
         <w:pStyle w:val="Heading3"/>
       </w:pPr>
-      <w:bookmarkStart w:id="29" w:name="hydrodynamic-and-wind-drag"/>
+      <w:bookmarkStart w:id="32" w:name="hydrodynamic-and-wind-drag"/>
       <w:r>
         <w:t xml:space="preserve">Hydrodynamic and wind drag</w:t>
       </w:r>
-      <w:bookmarkEnd w:id="29"/>
+      <w:bookmarkEnd w:id="32"/>
     </w:p>
     <w:p>
       <w:pPr>
@@ -5797,11 +5843,11 @@
       <w:pPr>
         <w:pStyle w:val="Heading2"/>
       </w:pPr>
-      <w:bookmarkStart w:id="30" w:name="analysis"/>
+      <w:bookmarkStart w:id="33" w:name="analysis"/>
       <w:r>
         <w:t xml:space="preserve">Analysis</w:t>
       </w:r>
-      <w:bookmarkEnd w:id="30"/>
+      <w:bookmarkEnd w:id="33"/>
     </w:p>
     <w:p>
       <w:pPr>
@@ -5869,28 +5915,28 @@
       <w:pPr>
         <w:pStyle w:val="Heading1"/>
       </w:pPr>
-      <w:bookmarkStart w:id="31" w:name="results"/>
+      <w:bookmarkStart w:id="34" w:name="results"/>
       <w:r>
         <w:t xml:space="preserve">Results</w:t>
       </w:r>
-      <w:bookmarkEnd w:id="31"/>
+      <w:bookmarkEnd w:id="34"/>
     </w:p>
     <w:p>
       <w:pPr>
         <w:pStyle w:val="Heading2"/>
       </w:pPr>
-      <w:bookmarkStart w:id="32" w:name="trajectory-comparison"/>
+      <w:bookmarkStart w:id="35" w:name="trajectory-comparison"/>
       <w:r>
         <w:t xml:space="preserve">Trajectory comparison</w:t>
       </w:r>
-      <w:bookmarkEnd w:id="32"/>
+      <w:bookmarkEnd w:id="35"/>
     </w:p>
     <w:p>
       <w:pPr>
         <w:pStyle w:val="FirstParagraph"/>
       </w:pPr>
       <w:r>
-        <w:t xml:space="preserve">The mean trajectories of the different cross-sectional areas are similar to the mean trajectory of the passive particles (Figure 1A). When comparing mean trajectories between the different cross-sectional areas for the 100% hydrodynamic drag simulations, no differences can be seen with only slight variation. The results from the simulations including different hydrodynamic and wind drag exposures and cross-sectional area types show differences in mean trajectory when compared to the passive simulation (Figure 1B). The end points of the simulations including hydrodynamic and wind drag were different compared to the passive simulations, as well as being further from the release site. When comparing the different hydrodynamic and wind drag simulations to each other, only slight variation in mean trajectories was evident. In all simulations particles flowed in a north-westward direction.</w:t>
+        <w:t xml:space="preserve">The mean trajectories of the different cross-sectional areas are similar to the mean trajectory of the passive particles (Figure 2A). When comparing mean trajectories between the different cross-sectional areas for the 100% hydrodynamic drag simulations, no differences can be seen with only slight variation. The results from the simulations including different hydrodynamic and wind drag exposures and cross-sectional area types show differences in mean trajectory when compared to the passive simulation (Figure 2B). The end points of the simulations including hydrodynamic and wind drag were different compared to the passive simulations, as well as being further from the release site. When comparing the different hydrodynamic and wind drag simulations to each other, only slight variation in mean trajectories was evident. In all simulations particles flowed in a north-westward direction.</w:t>
       </w:r>
     </w:p>
     <w:p>
@@ -5913,7 +5959,7 @@
                     </pic:cNvPicPr>
                   </pic:nvPicPr>
                   <pic:blipFill>
-                    <a:blip r:embed="rId33"/>
+                    <a:blip r:embed="rId36"/>
                     <a:stretch>
                       <a:fillRect/>
                     </a:stretch>
@@ -5952,11 +5998,11 @@
       <w:pPr>
         <w:pStyle w:val="Heading2"/>
       </w:pPr>
-      <w:bookmarkStart w:id="34" w:name="comparison-of-density-distributions"/>
+      <w:bookmarkStart w:id="37" w:name="comparison-of-density-distributions"/>
       <w:r>
         <w:t xml:space="preserve">Comparison of density distributions</w:t>
       </w:r>
-      <w:bookmarkEnd w:id="34"/>
+      <w:bookmarkEnd w:id="37"/>
     </w:p>
     <w:p>
       <w:pPr>
@@ -5986,7 +6032,7 @@
                     </pic:cNvPicPr>
                   </pic:nvPicPr>
                   <pic:blipFill>
-                    <a:blip r:embed="rId35"/>
+                    <a:blip r:embed="rId38"/>
                     <a:stretch>
                       <a:fillRect/>
                     </a:stretch>
@@ -6025,11 +6071,11 @@
       <w:pPr>
         <w:pStyle w:val="Heading2"/>
       </w:pPr>
-      <w:bookmarkStart w:id="36" w:name="comparison-of-distances"/>
+      <w:bookmarkStart w:id="39" w:name="comparison-of-distances"/>
       <w:r>
         <w:t xml:space="preserve">Comparison of distances</w:t>
       </w:r>
-      <w:bookmarkEnd w:id="36"/>
+      <w:bookmarkEnd w:id="39"/>
     </w:p>
     <w:p>
       <w:pPr>
@@ -6059,7 +6105,7 @@
                     </pic:cNvPicPr>
                   </pic:nvPicPr>
                   <pic:blipFill>
-                    <a:blip r:embed="rId37"/>
+                    <a:blip r:embed="rId40"/>
                     <a:stretch>
                       <a:fillRect/>
                     </a:stretch>
@@ -6098,11 +6144,11 @@
       <w:pPr>
         <w:pStyle w:val="Heading2"/>
       </w:pPr>
-      <w:bookmarkStart w:id="38" w:name="comparison-of-coefficents"/>
+      <w:bookmarkStart w:id="41" w:name="comparison-of-coefficents"/>
       <w:r>
         <w:t xml:space="preserve">Comparison of coefficents</w:t>
       </w:r>
-      <w:bookmarkEnd w:id="38"/>
+      <w:bookmarkEnd w:id="41"/>
     </w:p>
     <w:p>
       <w:pPr>
@@ -6132,7 +6178,7 @@
                     </pic:cNvPicPr>
                   </pic:nvPicPr>
                   <pic:blipFill>
-                    <a:blip r:embed="rId39"/>
+                    <a:blip r:embed="rId42"/>
                     <a:stretch>
                       <a:fillRect/>
                     </a:stretch>
@@ -6171,11 +6217,11 @@
       <w:pPr>
         <w:pStyle w:val="Heading1"/>
       </w:pPr>
-      <w:bookmarkStart w:id="40" w:name="discussion"/>
+      <w:bookmarkStart w:id="43" w:name="discussion"/>
       <w:r>
         <w:t xml:space="preserve">Discussion</w:t>
       </w:r>
-      <w:bookmarkEnd w:id="40"/>
+      <w:bookmarkEnd w:id="43"/>
     </w:p>
     <w:p>
       <w:pPr>
@@ -6356,11 +6402,11 @@
       <w:pPr>
         <w:pStyle w:val="Heading1"/>
       </w:pPr>
-      <w:bookmarkStart w:id="41" w:name="conclusion"/>
+      <w:bookmarkStart w:id="44" w:name="conclusion"/>
       <w:r>
         <w:t xml:space="preserve">Conclusion</w:t>
       </w:r>
-      <w:bookmarkEnd w:id="41"/>
+      <w:bookmarkEnd w:id="44"/>
     </w:p>
     <w:p>
       <w:pPr>
@@ -6401,21 +6447,21 @@
       <w:pPr>
         <w:pStyle w:val="Heading1"/>
       </w:pPr>
-      <w:bookmarkStart w:id="42" w:name="appendix"/>
+      <w:bookmarkStart w:id="45" w:name="appendix"/>
       <w:r>
         <w:t xml:space="preserve">Appendix</w:t>
       </w:r>
-      <w:bookmarkEnd w:id="42"/>
+      <w:bookmarkEnd w:id="45"/>
     </w:p>
     <w:p>
       <w:pPr>
         <w:pStyle w:val="Heading2"/>
       </w:pPr>
-      <w:bookmarkStart w:id="43" w:name="domain-features"/>
+      <w:bookmarkStart w:id="46" w:name="domain-features"/>
       <w:r>
         <w:t xml:space="preserve">Domain features</w:t>
       </w:r>
-      <w:bookmarkEnd w:id="43"/>
+      <w:bookmarkEnd w:id="46"/>
     </w:p>
     <w:p>
       <w:pPr>
@@ -6437,7 +6483,7 @@
                     </pic:cNvPicPr>
                   </pic:nvPicPr>
                   <pic:blipFill>
-                    <a:blip r:embed="rId44"/>
+                    <a:blip r:embed="rId47"/>
                     <a:stretch>
                       <a:fillRect/>
                     </a:stretch>
@@ -6468,14 +6514,14 @@
       <w:pPr>
         <w:pStyle w:val="Heading1"/>
       </w:pPr>
-      <w:bookmarkStart w:id="45" w:name="references"/>
+      <w:bookmarkStart w:id="48" w:name="references"/>
       <w:r>
         <w:t xml:space="preserve">References</w:t>
       </w:r>
-      <w:bookmarkEnd w:id="45"/>
-    </w:p>
-    <w:bookmarkStart w:id="110" w:name="refs"/>
-    <w:bookmarkStart w:id="46" w:name="ref-allen1999"/>
+      <w:bookmarkEnd w:id="48"/>
+    </w:p>
+    <w:bookmarkStart w:id="113" w:name="refs"/>
+    <w:bookmarkStart w:id="49" w:name="ref-allen1999"/>
     <w:p>
       <w:pPr>
         <w:pStyle w:val="Bibliography"/>
@@ -6484,8 +6530,8 @@
         <w:t xml:space="preserve">Allen, A., and Plourde, J. (1999). Review of leeway: Field experiments and implementation. US coast guard rep.</w:t>
       </w:r>
     </w:p>
-    <w:bookmarkEnd w:id="46"/>
-    <w:bookmarkStart w:id="48" w:name="ref-andersson2017"/>
+    <w:bookmarkEnd w:id="49"/>
+    <w:bookmarkStart w:id="51" w:name="ref-andersson2017"/>
     <w:p>
       <w:pPr>
         <w:pStyle w:val="Bibliography"/>
@@ -6493,7 +6539,7 @@
       <w:r>
         <w:t xml:space="preserve">Andersson, L. E., Scibilia, F., and Imsland, L. (2017). A study on an iceberg drift trajectory. 8. doi:</w:t>
       </w:r>
-      <w:hyperlink r:id="rId47">
+      <w:hyperlink r:id="rId50">
         <w:r>
           <w:rPr>
             <w:rStyle w:val="Hyperlink"/>
@@ -6505,8 +6551,8 @@
         <w:t xml:space="preserve">.</w:t>
       </w:r>
     </w:p>
-    <w:bookmarkEnd w:id="48"/>
-    <w:bookmarkStart w:id="50" w:name="ref-batista2018"/>
+    <w:bookmarkEnd w:id="51"/>
+    <w:bookmarkStart w:id="53" w:name="ref-batista2018"/>
     <w:p>
       <w:pPr>
         <w:pStyle w:val="Bibliography"/>
@@ -6529,7 +6575,7 @@
       <w:r>
         <w:t xml:space="preserve">10. doi:</w:t>
       </w:r>
-      <w:hyperlink r:id="rId49">
+      <w:hyperlink r:id="rId52">
         <w:r>
           <w:rPr>
             <w:rStyle w:val="Hyperlink"/>
@@ -6541,8 +6587,8 @@
         <w:t xml:space="preserve">.</w:t>
       </w:r>
     </w:p>
-    <w:bookmarkEnd w:id="50"/>
-    <w:bookmarkStart w:id="51" w:name="ref-back2000"/>
+    <w:bookmarkEnd w:id="53"/>
+    <w:bookmarkStart w:id="54" w:name="ref-back2000"/>
     <w:p>
       <w:pPr>
         <w:pStyle w:val="Bibliography"/>
@@ -6566,8 +6612,8 @@
         <w:t xml:space="preserve">on the finnish baltic sea coast. 155–161.</w:t>
       </w:r>
     </w:p>
-    <w:bookmarkEnd w:id="51"/>
-    <w:bookmarkStart w:id="52" w:name="ref-beal2015"/>
+    <w:bookmarkEnd w:id="54"/>
+    <w:bookmarkStart w:id="55" w:name="ref-beal2015"/>
     <w:p>
       <w:pPr>
         <w:pStyle w:val="Bibliography"/>
@@ -6591,8 +6637,8 @@
         <w:t xml:space="preserve">45, 1302–1324.</w:t>
       </w:r>
     </w:p>
-    <w:bookmarkEnd w:id="52"/>
-    <w:bookmarkStart w:id="53" w:name="ref-blanke2002"/>
+    <w:bookmarkEnd w:id="55"/>
+    <w:bookmarkStart w:id="56" w:name="ref-blanke2002"/>
     <w:p>
       <w:pPr>
         <w:pStyle w:val="Bibliography"/>
@@ -6616,8 +6662,8 @@
         <w:t xml:space="preserve">29, 41–1.</w:t>
       </w:r>
     </w:p>
-    <w:bookmarkEnd w:id="53"/>
-    <w:bookmarkStart w:id="54" w:name="ref-blanke2005"/>
+    <w:bookmarkEnd w:id="56"/>
+    <w:bookmarkStart w:id="57" w:name="ref-blanke2005"/>
     <w:p>
       <w:pPr>
         <w:pStyle w:val="Bibliography"/>
@@ -6641,8 +6687,8 @@
         <w:t xml:space="preserve">110.</w:t>
       </w:r>
     </w:p>
-    <w:bookmarkEnd w:id="54"/>
-    <w:bookmarkStart w:id="55" w:name="ref-breivik2011"/>
+    <w:bookmarkEnd w:id="57"/>
+    <w:bookmarkStart w:id="58" w:name="ref-breivik2011"/>
     <w:p>
       <w:pPr>
         <w:pStyle w:val="Bibliography"/>
@@ -6666,8 +6712,8 @@
         <w:t xml:space="preserve">33, 100–109.</w:t>
       </w:r>
     </w:p>
-    <w:bookmarkEnd w:id="55"/>
-    <w:bookmarkStart w:id="56" w:name="ref-brooks2019"/>
+    <w:bookmarkEnd w:id="58"/>
+    <w:bookmarkStart w:id="59" w:name="ref-brooks2019"/>
     <w:p>
       <w:pPr>
         <w:pStyle w:val="Bibliography"/>
@@ -6691,8 +6737,8 @@
         <w:t xml:space="preserve">46, 2610–2618.</w:t>
       </w:r>
     </w:p>
-    <w:bookmarkEnd w:id="56"/>
-    <w:bookmarkStart w:id="57" w:name="ref-brooks2018"/>
+    <w:bookmarkEnd w:id="59"/>
+    <w:bookmarkStart w:id="60" w:name="ref-brooks2018"/>
     <w:p>
       <w:pPr>
         <w:pStyle w:val="Bibliography"/>
@@ -6716,8 +6762,8 @@
         <w:t xml:space="preserve">599, 1–18.</w:t>
       </w:r>
     </w:p>
-    <w:bookmarkEnd w:id="57"/>
-    <w:bookmarkStart w:id="58" w:name="ref-bushing1994"/>
+    <w:bookmarkEnd w:id="60"/>
+    <w:bookmarkStart w:id="61" w:name="ref-bushing1994"/>
     <w:p>
       <w:pPr>
         <w:pStyle w:val="Bibliography"/>
@@ -6726,8 +6772,8 @@
         <w:t xml:space="preserve">Bushing, W. W. (1994). Biogeographic and ecological implications of kelp rafting as a dispersal vector for marine invertebrates. 22.</w:t>
       </w:r>
     </w:p>
-    <w:bookmarkEnd w:id="58"/>
-    <w:bookmarkStart w:id="59" w:name="ref-collins2010"/>
+    <w:bookmarkEnd w:id="61"/>
+    <w:bookmarkStart w:id="62" w:name="ref-collins2010"/>
     <w:p>
       <w:pPr>
         <w:pStyle w:val="Bibliography"/>
@@ -6760,8 +6806,8 @@
         <w:t xml:space="preserve">19, 4572–4580.</w:t>
       </w:r>
     </w:p>
-    <w:bookmarkEnd w:id="59"/>
-    <w:bookmarkStart w:id="60" w:name="ref-coppin2020"/>
+    <w:bookmarkEnd w:id="62"/>
+    <w:bookmarkStart w:id="63" w:name="ref-coppin2020"/>
     <w:p>
       <w:pPr>
         <w:pStyle w:val="Bibliography"/>
@@ -6785,8 +6831,8 @@
         <w:t xml:space="preserve">7, 567.</w:t>
       </w:r>
     </w:p>
-    <w:bookmarkEnd w:id="60"/>
-    <w:bookmarkStart w:id="62" w:name="ref-dayton1985"/>
+    <w:bookmarkEnd w:id="63"/>
+    <w:bookmarkStart w:id="65" w:name="ref-dayton1985"/>
     <w:p>
       <w:pPr>
         <w:pStyle w:val="Bibliography"/>
@@ -6809,7 +6855,7 @@
       <w:r>
         <w:t xml:space="preserve">16, 215–245. doi:</w:t>
       </w:r>
-      <w:hyperlink r:id="rId61">
+      <w:hyperlink r:id="rId64">
         <w:r>
           <w:rPr>
             <w:rStyle w:val="Hyperlink"/>
@@ -6821,8 +6867,8 @@
         <w:t xml:space="preserve">.</w:t>
       </w:r>
     </w:p>
-    <w:bookmarkEnd w:id="62"/>
-    <w:bookmarkStart w:id="63" w:name="ref-delandmeter2019"/>
+    <w:bookmarkEnd w:id="65"/>
+    <w:bookmarkStart w:id="66" w:name="ref-delandmeter2019"/>
     <w:p>
       <w:pPr>
         <w:pStyle w:val="Bibliography"/>
@@ -6846,8 +6892,8 @@
         <w:t xml:space="preserve">12, 3571–3584.</w:t>
       </w:r>
     </w:p>
-    <w:bookmarkEnd w:id="63"/>
-    <w:bookmarkStart w:id="64" w:name="ref-dromgoole1982"/>
+    <w:bookmarkEnd w:id="66"/>
+    <w:bookmarkStart w:id="67" w:name="ref-dromgoole1982"/>
     <w:p>
       <w:pPr>
         <w:pStyle w:val="Bibliography"/>
@@ -6871,8 +6917,8 @@
         <w:t xml:space="preserve">25, 391–398.</w:t>
       </w:r>
     </w:p>
-    <w:bookmarkEnd w:id="64"/>
-    <w:bookmarkStart w:id="65" w:name="ref-edgar1987"/>
+    <w:bookmarkEnd w:id="67"/>
+    <w:bookmarkStart w:id="68" w:name="ref-edgar1987"/>
     <w:p>
       <w:pPr>
         <w:pStyle w:val="Bibliography"/>
@@ -6911,8 +6957,8 @@
         <w:t xml:space="preserve">95, 599–610.</w:t>
       </w:r>
     </w:p>
-    <w:bookmarkEnd w:id="65"/>
-    <w:bookmarkStart w:id="66" w:name="ref-eik2009"/>
+    <w:bookmarkEnd w:id="68"/>
+    <w:bookmarkStart w:id="69" w:name="ref-eik2009"/>
     <w:p>
       <w:pPr>
         <w:pStyle w:val="Bibliography"/>
@@ -6936,8 +6982,8 @@
         <w:t xml:space="preserve">57, 67–90.</w:t>
       </w:r>
     </w:p>
-    <w:bookmarkEnd w:id="66"/>
-    <w:bookmarkStart w:id="67" w:name="ref-fossette2012"/>
+    <w:bookmarkEnd w:id="69"/>
+    <w:bookmarkStart w:id="70" w:name="ref-fossette2012"/>
     <w:p>
       <w:pPr>
         <w:pStyle w:val="Bibliography"/>
@@ -6961,8 +7007,8 @@
         <w:t xml:space="preserve">457, 285–301.</w:t>
       </w:r>
     </w:p>
-    <w:bookmarkEnd w:id="67"/>
-    <w:bookmarkStart w:id="68" w:name="ref-fraser2011"/>
+    <w:bookmarkEnd w:id="70"/>
+    <w:bookmarkStart w:id="71" w:name="ref-fraser2011"/>
     <w:p>
       <w:pPr>
         <w:pStyle w:val="Bibliography"/>
@@ -6986,8 +7032,8 @@
         <w:t xml:space="preserve">278, 649–655.</w:t>
       </w:r>
     </w:p>
-    <w:bookmarkEnd w:id="68"/>
-    <w:bookmarkStart w:id="69" w:name="ref-garzoli1996"/>
+    <w:bookmarkEnd w:id="71"/>
+    <w:bookmarkStart w:id="72" w:name="ref-garzoli1996"/>
     <w:p>
       <w:pPr>
         <w:pStyle w:val="Bibliography"/>
@@ -7011,8 +7057,8 @@
         <w:t xml:space="preserve">54, 1039–1071.</w:t>
       </w:r>
     </w:p>
-    <w:bookmarkEnd w:id="69"/>
-    <w:bookmarkStart w:id="70" w:name="ref-graiff2016"/>
+    <w:bookmarkEnd w:id="72"/>
+    <w:bookmarkStart w:id="73" w:name="ref-graiff2016"/>
     <w:p>
       <w:pPr>
         <w:pStyle w:val="Bibliography"/>
@@ -7048,8 +7094,8 @@
         <w:t xml:space="preserve">163, 191.</w:t>
       </w:r>
     </w:p>
-    <w:bookmarkEnd w:id="70"/>
-    <w:bookmarkStart w:id="71" w:name="ref-griffin2017"/>
+    <w:bookmarkEnd w:id="73"/>
+    <w:bookmarkStart w:id="74" w:name="ref-griffin2017"/>
     <w:p>
       <w:pPr>
         <w:pStyle w:val="Bibliography"/>
@@ -7070,8 +7116,8 @@
         <w:t xml:space="preserve">. Commonwealth Scientific; Industrial Research Organisation.</w:t>
       </w:r>
     </w:p>
-    <w:bookmarkEnd w:id="71"/>
-    <w:bookmarkStart w:id="72" w:name="ref-hackett2006"/>
+    <w:bookmarkEnd w:id="74"/>
+    <w:bookmarkStart w:id="75" w:name="ref-hackett2006"/>
     <w:p>
       <w:pPr>
         <w:pStyle w:val="Bibliography"/>
@@ -7080,8 +7126,8 @@
         <w:t xml:space="preserve">Hackett, B., Breivik, Ø., and Wettre, C. (2006). Forecasting the drift of objects and substances in the ocean. 507–523.</w:t>
       </w:r>
     </w:p>
-    <w:bookmarkEnd w:id="72"/>
-    <w:bookmarkStart w:id="73" w:name="ref-hardman2003"/>
+    <w:bookmarkEnd w:id="75"/>
+    <w:bookmarkStart w:id="76" w:name="ref-hardman2003"/>
     <w:p>
       <w:pPr>
         <w:pStyle w:val="Bibliography"/>
@@ -7105,8 +7151,8 @@
         <w:t xml:space="preserve">59, 181–221.</w:t>
       </w:r>
     </w:p>
-    <w:bookmarkEnd w:id="73"/>
-    <w:bookmarkStart w:id="74" w:name="ref-harrold1989"/>
+    <w:bookmarkEnd w:id="76"/>
+    <w:bookmarkStart w:id="77" w:name="ref-harrold1989"/>
     <w:p>
       <w:pPr>
         <w:pStyle w:val="Bibliography"/>
@@ -7130,8 +7176,8 @@
         <w:t xml:space="preserve">130, 237–251.</w:t>
       </w:r>
     </w:p>
-    <w:bookmarkEnd w:id="74"/>
-    <w:bookmarkStart w:id="75" w:name="ref-hart2018"/>
+    <w:bookmarkEnd w:id="77"/>
+    <w:bookmarkStart w:id="78" w:name="ref-hart2018"/>
     <w:p>
       <w:pPr>
         <w:pStyle w:val="Bibliography"/>
@@ -7140,8 +7186,8 @@
         <w:t xml:space="preserve">Hart-Davis, M. G., Backeberg, B. C., and Bakhoday-Paskyabi, M. (2018). An assessment of the importance of combining wind, ocean currents and stochastic motions in a particle trajectory model for search and rescue applications.</w:t>
       </w:r>
     </w:p>
-    <w:bookmarkEnd w:id="75"/>
-    <w:bookmarkStart w:id="77" w:name="ref-helmuth1994"/>
+    <w:bookmarkEnd w:id="78"/>
+    <w:bookmarkStart w:id="80" w:name="ref-helmuth1994"/>
     <w:p>
       <w:pPr>
         <w:pStyle w:val="Bibliography"/>
@@ -7179,7 +7225,7 @@
       <w:r>
         <w:t xml:space="preserve">120, 421–426. doi:</w:t>
       </w:r>
-      <w:hyperlink r:id="rId76">
+      <w:hyperlink r:id="rId79">
         <w:r>
           <w:rPr>
             <w:rStyle w:val="Hyperlink"/>
@@ -7191,8 +7237,8 @@
         <w:t xml:space="preserve">.</w:t>
       </w:r>
     </w:p>
-    <w:bookmarkEnd w:id="77"/>
-    <w:bookmarkStart w:id="79" w:name="ref-hobday2000"/>
+    <w:bookmarkEnd w:id="80"/>
+    <w:bookmarkStart w:id="82" w:name="ref-hobday2000"/>
     <w:p>
       <w:pPr>
         <w:pStyle w:val="Bibliography"/>
@@ -7230,7 +7276,7 @@
       <w:r>
         <w:t xml:space="preserve">253, 97–114. doi:</w:t>
       </w:r>
-      <w:hyperlink r:id="rId78">
+      <w:hyperlink r:id="rId81">
         <w:r>
           <w:rPr>
             <w:rStyle w:val="Hyperlink"/>
@@ -7242,8 +7288,8 @@
         <w:t xml:space="preserve">.</w:t>
       </w:r>
     </w:p>
-    <w:bookmarkEnd w:id="79"/>
-    <w:bookmarkStart w:id="80" w:name="ref-holmquist1994"/>
+    <w:bookmarkEnd w:id="82"/>
+    <w:bookmarkStart w:id="83" w:name="ref-holmquist1994"/>
     <w:p>
       <w:pPr>
         <w:pStyle w:val="Bibliography"/>
@@ -7267,8 +7313,8 @@
         <w:t xml:space="preserve">180, 235–251.</w:t>
       </w:r>
     </w:p>
-    <w:bookmarkEnd w:id="80"/>
-    <w:bookmarkStart w:id="81" w:name="ref-kingsford1995"/>
+    <w:bookmarkEnd w:id="83"/>
+    <w:bookmarkStart w:id="84" w:name="ref-kingsford1995"/>
     <w:p>
       <w:pPr>
         <w:pStyle w:val="Bibliography"/>
@@ -7292,8 +7338,8 @@
         <w:t xml:space="preserve">116, 297–301.</w:t>
       </w:r>
     </w:p>
-    <w:bookmarkEnd w:id="81"/>
-    <w:bookmarkStart w:id="82" w:name="ref-gouvello2020"/>
+    <w:bookmarkEnd w:id="84"/>
+    <w:bookmarkStart w:id="85" w:name="ref-gouvello2020"/>
     <w:p>
       <w:pPr>
         <w:pStyle w:val="Bibliography"/>
@@ -7317,8 +7363,8 @@
         <w:t xml:space="preserve">431, 109130.</w:t>
       </w:r>
     </w:p>
-    <w:bookmarkEnd w:id="82"/>
-    <w:bookmarkStart w:id="83" w:name="ref-lichey2001"/>
+    <w:bookmarkEnd w:id="85"/>
+    <w:bookmarkStart w:id="86" w:name="ref-lichey2001"/>
     <w:p>
       <w:pPr>
         <w:pStyle w:val="Bibliography"/>
@@ -7342,8 +7388,8 @@
         <w:t xml:space="preserve">47, 452–460.</w:t>
       </w:r>
     </w:p>
-    <w:bookmarkEnd w:id="83"/>
-    <w:bookmarkStart w:id="84" w:name="ref-lutjeharms2007"/>
+    <w:bookmarkEnd w:id="86"/>
+    <w:bookmarkStart w:id="87" w:name="ref-lutjeharms2007"/>
     <w:p>
       <w:pPr>
         <w:pStyle w:val="Bibliography"/>
@@ -7352,8 +7398,8 @@
         <w:t xml:space="preserve">Lutjeharms, J. (2007). Three decades of research on the greater agulhas current.</w:t>
       </w:r>
     </w:p>
-    <w:bookmarkEnd w:id="84"/>
-    <w:bookmarkStart w:id="85" w:name="ref-lutjeharms2006"/>
+    <w:bookmarkEnd w:id="87"/>
+    <w:bookmarkStart w:id="88" w:name="ref-lutjeharms2006"/>
     <w:p>
       <w:pPr>
         <w:pStyle w:val="Bibliography"/>
@@ -7362,8 +7408,8 @@
         <w:t xml:space="preserve">Lutjeharms, J. R. (2006). The agulhas current. 5.</w:t>
       </w:r>
     </w:p>
-    <w:bookmarkEnd w:id="85"/>
-    <w:bookmarkStart w:id="86" w:name="ref-lutjeharms1988"/>
+    <w:bookmarkEnd w:id="88"/>
+    <w:bookmarkStart w:id="89" w:name="ref-lutjeharms1988"/>
     <w:p>
       <w:pPr>
         <w:pStyle w:val="Bibliography"/>
@@ -7387,8 +7433,8 @@
         <w:t xml:space="preserve">18, 1570–1583.</w:t>
       </w:r>
     </w:p>
-    <w:bookmarkEnd w:id="86"/>
-    <w:bookmarkStart w:id="87" w:name="ref-macaya2005"/>
+    <w:bookmarkEnd w:id="89"/>
+    <w:bookmarkStart w:id="90" w:name="ref-macaya2005"/>
     <w:p>
       <w:pPr>
         <w:pStyle w:val="Bibliography"/>
@@ -7412,8 +7458,8 @@
         <w:t xml:space="preserve">41, 913–922.</w:t>
       </w:r>
     </w:p>
-    <w:bookmarkEnd w:id="87"/>
-    <w:bookmarkStart w:id="88" w:name="ref-McCormick2008"/>
+    <w:bookmarkEnd w:id="90"/>
+    <w:bookmarkStart w:id="91" w:name="ref-McCormick2008"/>
     <w:p>
       <w:pPr>
         <w:pStyle w:val="Bibliography"/>
@@ -7437,8 +7483,8 @@
         <w:t xml:space="preserve">362, 225–232.</w:t>
       </w:r>
     </w:p>
-    <w:bookmarkEnd w:id="88"/>
-    <w:bookmarkStart w:id="89" w:name="ref-miron2020"/>
+    <w:bookmarkEnd w:id="91"/>
+    <w:bookmarkStart w:id="92" w:name="ref-miron2020"/>
     <w:p>
       <w:pPr>
         <w:pStyle w:val="Bibliography"/>
@@ -7462,8 +7508,8 @@
         <w:t xml:space="preserve">47, e2020GL089874.</w:t>
       </w:r>
     </w:p>
-    <w:bookmarkEnd w:id="89"/>
-    <w:bookmarkStart w:id="91" w:name="ref-nikula2013"/>
+    <w:bookmarkEnd w:id="92"/>
+    <w:bookmarkStart w:id="94" w:name="ref-nikula2013"/>
     <w:p>
       <w:pPr>
         <w:pStyle w:val="Bibliography"/>
@@ -7486,7 +7532,7 @@
       <w:r>
         <w:t xml:space="preserve">9, 20120821. doi:</w:t>
       </w:r>
-      <w:hyperlink r:id="rId90">
+      <w:hyperlink r:id="rId93">
         <w:r>
           <w:rPr>
             <w:rStyle w:val="Hyperlink"/>
@@ -7498,8 +7544,8 @@
         <w:t xml:space="preserve">.</w:t>
       </w:r>
     </w:p>
-    <w:bookmarkEnd w:id="91"/>
-    <w:bookmarkStart w:id="92" w:name="ref-norton1992"/>
+    <w:bookmarkEnd w:id="94"/>
+    <w:bookmarkStart w:id="95" w:name="ref-norton1992"/>
     <w:p>
       <w:pPr>
         <w:pStyle w:val="Bibliography"/>
@@ -7523,8 +7569,8 @@
         <w:t xml:space="preserve">27, 293–301.</w:t>
       </w:r>
     </w:p>
-    <w:bookmarkEnd w:id="92"/>
-    <w:bookmarkStart w:id="93" w:name="ref-olascoaga2020"/>
+    <w:bookmarkEnd w:id="95"/>
+    <w:bookmarkStart w:id="96" w:name="ref-olascoaga2020"/>
     <w:p>
       <w:pPr>
         <w:pStyle w:val="Bibliography"/>
@@ -7548,8 +7594,8 @@
         <w:t xml:space="preserve">32, 026601.</w:t>
       </w:r>
     </w:p>
-    <w:bookmarkEnd w:id="93"/>
-    <w:bookmarkStart w:id="94" w:name="ref-putman2018"/>
+    <w:bookmarkEnd w:id="96"/>
+    <w:bookmarkStart w:id="97" w:name="ref-putman2018"/>
     <w:p>
       <w:pPr>
         <w:pStyle w:val="Bibliography"/>
@@ -7573,8 +7619,8 @@
         <w:t xml:space="preserve">165, 205–214.</w:t>
       </w:r>
     </w:p>
-    <w:bookmarkEnd w:id="94"/>
-    <w:bookmarkStart w:id="95" w:name="ref-putman2020"/>
+    <w:bookmarkEnd w:id="97"/>
+    <w:bookmarkStart w:id="98" w:name="ref-putman2020"/>
     <w:p>
       <w:pPr>
         <w:pStyle w:val="Bibliography"/>
@@ -7598,8 +7644,8 @@
         <w:t xml:space="preserve">529, 151398.</w:t>
       </w:r>
     </w:p>
-    <w:bookmarkEnd w:id="95"/>
-    <w:bookmarkStart w:id="96" w:name="ref-rothausler2011"/>
+    <w:bookmarkEnd w:id="98"/>
+    <w:bookmarkStart w:id="99" w:name="ref-rothausler2011"/>
     <w:p>
       <w:pPr>
         <w:pStyle w:val="Bibliography"/>
@@ -7623,8 +7669,8 @@
         <w:t xml:space="preserve">56, 1751–1763.</w:t>
       </w:r>
     </w:p>
-    <w:bookmarkEnd w:id="96"/>
-    <w:bookmarkStart w:id="97" w:name="ref-rubio2009"/>
+    <w:bookmarkEnd w:id="99"/>
+    <w:bookmarkStart w:id="100" w:name="ref-rubio2009"/>
     <w:p>
       <w:pPr>
         <w:pStyle w:val="Bibliography"/>
@@ -7648,8 +7694,8 @@
         <w:t xml:space="preserve">83, 288–295.</w:t>
       </w:r>
     </w:p>
-    <w:bookmarkEnd w:id="97"/>
-    <w:bookmarkStart w:id="99" w:name="ref-saunders2014"/>
+    <w:bookmarkEnd w:id="100"/>
+    <w:bookmarkStart w:id="102" w:name="ref-saunders2014"/>
     <w:p>
       <w:pPr>
         <w:pStyle w:val="Bibliography"/>
@@ -7672,7 +7718,7 @@
       <w:r>
         <w:t xml:space="preserve">50, 968–974. doi:</w:t>
       </w:r>
-      <w:hyperlink r:id="rId98">
+      <w:hyperlink r:id="rId101">
         <w:r>
           <w:rPr>
             <w:rStyle w:val="Hyperlink"/>
@@ -7684,8 +7730,8 @@
         <w:t xml:space="preserve">.</w:t>
       </w:r>
     </w:p>
-    <w:bookmarkEnd w:id="99"/>
-    <w:bookmarkStart w:id="100" w:name="ref-shannon1996"/>
+    <w:bookmarkEnd w:id="102"/>
+    <w:bookmarkStart w:id="103" w:name="ref-shannon1996"/>
     <w:p>
       <w:pPr>
         <w:pStyle w:val="Bibliography"/>
@@ -7694,8 +7740,8 @@
         <w:t xml:space="preserve">Shannon, L., and Nelson, G. (1996). The benguela: Large scale features and processes and system variability. 163–210.</w:t>
       </w:r>
     </w:p>
-    <w:bookmarkEnd w:id="100"/>
-    <w:bookmarkStart w:id="102" w:name="ref-smith2002"/>
+    <w:bookmarkEnd w:id="103"/>
+    <w:bookmarkStart w:id="105" w:name="ref-smith2002"/>
     <w:p>
       <w:pPr>
         <w:pStyle w:val="Bibliography"/>
@@ -7718,7 +7764,7 @@
       <w:r>
         <w:t xml:space="preserve">11, 67–69. doi:</w:t>
       </w:r>
-      <w:hyperlink r:id="rId101">
+      <w:hyperlink r:id="rId104">
         <w:r>
           <w:rPr>
             <w:rStyle w:val="Hyperlink"/>
@@ -7730,8 +7776,8 @@
         <w:t xml:space="preserve">.</w:t>
       </w:r>
     </w:p>
-    <w:bookmarkEnd w:id="102"/>
-    <w:bookmarkStart w:id="104" w:name="ref-tala2013"/>
+    <w:bookmarkEnd w:id="105"/>
+    <w:bookmarkStart w:id="107" w:name="ref-tala2013"/>
     <w:p>
       <w:pPr>
         <w:pStyle w:val="Bibliography"/>
@@ -7769,7 +7815,7 @@
       <w:r>
         <w:t xml:space="preserve">160, 1339–1351. doi:</w:t>
       </w:r>
-      <w:hyperlink r:id="rId103">
+      <w:hyperlink r:id="rId106">
         <w:r>
           <w:rPr>
             <w:rStyle w:val="Hyperlink"/>
@@ -7781,8 +7827,8 @@
         <w:t xml:space="preserve">.</w:t>
       </w:r>
     </w:p>
-    <w:bookmarkEnd w:id="104"/>
-    <w:bookmarkStart w:id="105" w:name="ref-tala2017"/>
+    <w:bookmarkEnd w:id="107"/>
+    <w:bookmarkStart w:id="108" w:name="ref-tala2017"/>
     <w:p>
       <w:pPr>
         <w:pStyle w:val="Bibliography"/>
@@ -7821,8 +7867,8 @@
         <w:t xml:space="preserve">56, 271–283.</w:t>
       </w:r>
     </w:p>
-    <w:bookmarkEnd w:id="105"/>
-    <w:bookmarkStart w:id="106" w:name="ref-thiel2005"/>
+    <w:bookmarkEnd w:id="108"/>
+    <w:bookmarkStart w:id="109" w:name="ref-thiel2005"/>
     <w:p>
       <w:pPr>
         <w:pStyle w:val="Bibliography"/>
@@ -7846,8 +7892,8 @@
         <w:t xml:space="preserve">43, 279–418.</w:t>
       </w:r>
     </w:p>
-    <w:bookmarkEnd w:id="106"/>
-    <w:bookmarkStart w:id="107" w:name="ref-veitch2010"/>
+    <w:bookmarkEnd w:id="109"/>
+    <w:bookmarkStart w:id="110" w:name="ref-veitch2010"/>
     <w:p>
       <w:pPr>
         <w:pStyle w:val="Bibliography"/>
@@ -7871,8 +7917,8 @@
         <w:t xml:space="preserve">40, 1942–1964.</w:t>
       </w:r>
     </w:p>
-    <w:bookmarkEnd w:id="107"/>
-    <w:bookmarkStart w:id="109" w:name="ref-wichmann2012"/>
+    <w:bookmarkEnd w:id="110"/>
+    <w:bookmarkStart w:id="112" w:name="ref-wichmann2012"/>
     <w:p>
       <w:pPr>
         <w:pStyle w:val="Bibliography"/>
@@ -7895,7 +7941,7 @@
       <w:r>
         <w:t xml:space="preserve">159, 2035–2049. doi:</w:t>
       </w:r>
-      <w:hyperlink r:id="rId108">
+      <w:hyperlink r:id="rId111">
         <w:r>
           <w:rPr>
             <w:rStyle w:val="Hyperlink"/>
@@ -7907,8 +7953,8 @@
         <w:t xml:space="preserve">.</w:t>
       </w:r>
     </w:p>
-    <w:bookmarkEnd w:id="109"/>
-    <w:bookmarkEnd w:id="110"/>
+    <w:bookmarkEnd w:id="112"/>
+    <w:bookmarkEnd w:id="113"/>
     <w:sectPr>
       <w:headerReference w:type="even" r:id="rId10"/>
       <w:headerReference w:type="default" r:id="rId9"/>
@@ -8426,6 +8472,129 @@
     <w:p>
       <w:r>
         <w:separator/>
+      </w:r>
+    </w:p>
+  </w:footnote>
+  <w:footnote w:id="20">
+    <w:p>
+      <w:pPr>
+        <w:pStyle w:val="FootnoteText"/>
+      </w:pPr>
+      <w:r>
+        <w:rPr>
+          <w:rStyle w:val="FootnoteReference"/>
+        </w:rPr>
+        <w:footnoteRef/>
+      </w:r>
+      <w:r>
+        <w:t xml:space="preserve"> </w:t>
+      </w:r>
+      <w:r>
+        <w:t xml:space="preserve">University</w:t>
+      </w:r>
+      <w:r>
+        <w:t xml:space="preserve"> </w:t>
+      </w:r>
+      <w:r>
+        <w:t xml:space="preserve">of</w:t>
+      </w:r>
+      <w:r>
+        <w:t xml:space="preserve"> </w:t>
+      </w:r>
+      <w:r>
+        <w:t xml:space="preserve">the</w:t>
+      </w:r>
+      <w:r>
+        <w:t xml:space="preserve"> </w:t>
+      </w:r>
+      <w:r>
+        <w:t xml:space="preserve">Western</w:t>
+      </w:r>
+      <w:r>
+        <w:t xml:space="preserve"> </w:t>
+      </w:r>
+      <w:r>
+        <w:t xml:space="preserve">Cape</w:t>
+      </w:r>
+    </w:p>
+  </w:footnote>
+  <w:footnote w:id="21">
+    <w:p>
+      <w:pPr>
+        <w:pStyle w:val="FootnoteText"/>
+      </w:pPr>
+      <w:r>
+        <w:rPr>
+          <w:rStyle w:val="FootnoteReference"/>
+        </w:rPr>
+        <w:footnoteRef/>
+      </w:r>
+      <w:r>
+        <w:t xml:space="preserve"> </w:t>
+      </w:r>
+      <w:r>
+        <w:t xml:space="preserve">South</w:t>
+      </w:r>
+      <w:r>
+        <w:t xml:space="preserve"> </w:t>
+      </w:r>
+      <w:r>
+        <w:t xml:space="preserve">African</w:t>
+      </w:r>
+      <w:r>
+        <w:t xml:space="preserve"> </w:t>
+      </w:r>
+      <w:r>
+        <w:t xml:space="preserve">Weather</w:t>
+      </w:r>
+      <w:r>
+        <w:t xml:space="preserve"> </w:t>
+      </w:r>
+      <w:r>
+        <w:t xml:space="preserve">Service</w:t>
+      </w:r>
+    </w:p>
+  </w:footnote>
+  <w:footnote w:id="22">
+    <w:p>
+      <w:pPr>
+        <w:pStyle w:val="FootnoteText"/>
+      </w:pPr>
+      <w:r>
+        <w:rPr>
+          <w:rStyle w:val="FootnoteReference"/>
+        </w:rPr>
+        <w:footnoteRef/>
+      </w:r>
+      <w:r>
+        <w:t xml:space="preserve"> </w:t>
+      </w:r>
+      <w:r>
+        <w:t xml:space="preserve">University</w:t>
+      </w:r>
+      <w:r>
+        <w:t xml:space="preserve"> </w:t>
+      </w:r>
+      <w:r>
+        <w:t xml:space="preserve">of</w:t>
+      </w:r>
+      <w:r>
+        <w:t xml:space="preserve"> </w:t>
+      </w:r>
+      <w:r>
+        <w:t xml:space="preserve">the</w:t>
+      </w:r>
+      <w:r>
+        <w:t xml:space="preserve"> </w:t>
+      </w:r>
+      <w:r>
+        <w:t xml:space="preserve">Western</w:t>
+      </w:r>
+      <w:r>
+        <w:t xml:space="preserve"> </w:t>
+      </w:r>
+      <w:r>
+        <w:t xml:space="preserve">Cape</w:t>
       </w:r>
     </w:p>
   </w:footnote>

</xml_diff>

<commit_message>
output updated. script updated
</commit_message>
<xml_diff>
--- a/thesis_chapter_3.docx
+++ b/thesis_chapter_3.docx
@@ -1360,7 +1360,7 @@
         <w:t xml:space="preserve"> </w:t>
       </w:r>
       <w:r>
-        <w:t xml:space="preserve">lagrangian</w:t>
+        <w:t xml:space="preserve">Lagrangian</w:t>
       </w:r>
       <w:r>
         <w:t xml:space="preserve"> </w:t>
@@ -1759,7 +1759,24 @@
         <w:t xml:space="preserve">(Edgar, 1987; Norton, 1992; Bushing, 1994; Helmuth et al., 1994; Holmquist, 1994; Smith, 2002; McCormick et al., 2008)</w:t>
       </w:r>
       <w:r>
-        <w:t xml:space="preserve">. Some macroalgae species are negatively buoyant and sink to the seafloor when detached from the substrate, while other species of macroalgae have air-filled pneumatocysts or stipes which allow the plants to reach the surface where light is more abundant. In turn, the positively buoyant pneumatocysts cause plants to float to the surface when dislodged from the substratum. The structure and number of pneumatocysts varies between species. For example species from the genera</w:t>
+        <w:t xml:space="preserve">; as well as input of allochthonous materials to near and distant ecosystems</w:t>
+      </w:r>
+      <w:r>
+        <w:t xml:space="preserve"> </w:t>
+      </w:r>
+      <w:r>
+        <w:t xml:space="preserve">(Bustamante et al., 1995; Colombini et al., 2003; Vanderklift and Wernberg, 2008; Krumhansl and Scheibling, 2012; Filbee-Dexter et al., 2018; Zuercher and Galloway, 2019; Cartraud et al., 2021)</w:t>
+      </w:r>
+      <w:r>
+        <w:t xml:space="preserve">.</w:t>
+      </w:r>
+    </w:p>
+    <w:p>
+      <w:pPr>
+        <w:pStyle w:val="BodyText"/>
+      </w:pPr>
+      <w:r>
+        <w:t xml:space="preserve">Some macroalgal species are negatively buoyant and sink to the seafloor when detached from the substrate, while other species of macroalgae have air-filled pneumatocysts or stipes which allow the plants to reach the surface where light is more abundant. In turn, the positively buoyant pneumatocysts cause plants to float to the surface when dislodged from the substratum. The structure and number of pneumatocysts varies between species. For example species from the genera</w:t>
       </w:r>
       <w:r>
         <w:t xml:space="preserve"> </w:t>
@@ -1897,7 +1914,7 @@
         <w:t xml:space="preserve">E. radiata</w:t>
       </w:r>
       <w:r>
-        <w:t xml:space="preserve">. Although there have been reports of floating Chlorophyta species and some Rhodophyta species, Phaeophyceae species are the most commonly reported forms of floating algae. This is most likely because the green and red species reported floating are not actually positively buoyant, but instead are kept at the surface by gas trapped inbetween or in the thalli</w:t>
+        <w:t xml:space="preserve">. Although there have been reports of floating Chlorophyta species and some Rhodophyta species, Phaeophyceae species are the most reported forms of floating algae. This is most likely because the green and red species reported floating are not actually positively buoyant, but instead are kept at the surface by gas trapped in-between or in the thalli</w:t>
       </w:r>
       <w:r>
         <w:t xml:space="preserve"> </w:t>
@@ -1963,7 +1980,7 @@
         <w:t xml:space="preserve"> </w:t>
       </w:r>
       <w:r>
-        <w:t xml:space="preserve">(Brooks et al., 2018, 2019; Putman et al., 2018, 2020)</w:t>
+        <w:t xml:space="preserve">(Brooks et al., 2018, 2019; Putman et al., 2018, 2020; Wang et al., 2019)</w:t>
       </w:r>
       <w:r>
         <w:t xml:space="preserve"> </w:t>
@@ -2013,7 +2030,19 @@
         <w:t xml:space="preserve"> </w:t>
       </w:r>
       <w:r>
-        <w:t xml:space="preserve">in nearshore Monterrey Bay. The results showed that kelp rafts, with little surface, area exposed to the wind were largely driven by a combination of wind and wind waves, however the relative importance of wind and wind waves was not clear. In addition, the tagged kelp trajectories were more consistent with the formation of eddies during winter. Previous studies have identified wind as an important mechanism of dispersal in wind dominated ocean systems. For example, the subAntartic latitudes the West Wind Drift causes continuous unidirectional surface flow and is regarded as an important potential mechanism for dispersal of floating kelp. Other studies have used genetic approaches to determine macroalgae raft trajectory characteristics by inferring source location from genetically similar populations</w:t>
+        <w:t xml:space="preserve">in nearshore Monterrey Bay. The results showed that kelp rafts, with little surface area, exposed to the wind were largely driven by a combination of wind and surface currents, however the relative importance of wind and was not clear. In addition, the trajectories of tagged kelp were more consistent with the formation of eddies during winter. Previous studies have identified wind as an important mechanism of dispersal in wind dominated ocean systems. For example, in the sub-Antarctic latitudes the West Wind Drift causes continuous unidirectional surface flow and is regarded as an important potential mechanism for dispersal of floating bull kelp</w:t>
+      </w:r>
+      <w:r>
+        <w:t xml:space="preserve"> </w:t>
+      </w:r>
+      <w:r>
+        <w:rPr>
+          <w:i/>
+        </w:rPr>
+        <w:t xml:space="preserve">Durvillaea antarctica</w:t>
+      </w:r>
+      <w:r>
+        <w:t xml:space="preserve">. Other studies have used genetic approaches to determine macroalgae raft trajectory characteristics by inferring source location from genetically similar populations</w:t>
       </w:r>
       <w:r>
         <w:t xml:space="preserve"> </w:t>
@@ -2043,31 +2072,13 @@
         <w:rPr>
           <w:i/>
         </w:rPr>
-        <w:t xml:space="preserve">Durvillaea antarctica</w:t>
-      </w:r>
-      <w:r>
-        <w:t xml:space="preserve"> </w:t>
-      </w:r>
-      <w:r>
-        <w:t xml:space="preserve">used a combination of population genetics and relative age estimate of</w:t>
-      </w:r>
-      <w:r>
-        <w:t xml:space="preserve"> </w:t>
-      </w:r>
-      <w:r>
-        <w:t xml:space="preserve">‘</w:t>
-      </w:r>
-      <w:r>
-        <w:t xml:space="preserve">goosebarnacles</w:t>
-      </w:r>
-      <w:r>
-        <w:t xml:space="preserve">’</w:t>
-      </w:r>
-      <w:r>
-        <w:t xml:space="preserve"> </w:t>
-      </w:r>
-      <w:r>
-        <w:t xml:space="preserve">attached to the raft. The presence of goosebarnacles suggests a long raft time as these species have a slow growth rate; while the genetic analyses showed these species are able to raft up to</w:t>
+        <w:t xml:space="preserve">D. antarctica</w:t>
+      </w:r>
+      <w:r>
+        <w:t xml:space="preserve"> </w:t>
+      </w:r>
+      <w:r>
+        <w:t xml:space="preserve">used a combination of population genetics and relative age estimate of goosebarnacles attached to the raft. The presence of goosebarnacles suggests a long raft time as these species have a slow growth rate. Genetic analyses showed these species are able to raft up to</w:t>
       </w:r>
       <w:r>
         <w:t xml:space="preserve"> </w:t>
@@ -2081,7 +2092,7 @@
         <w:t xml:space="preserve"> </w:t>
       </w:r>
       <w:r>
-        <w:t xml:space="preserve">390km from their local origin. The authors suggested that wind and water-movement were the primary influences of trajectory, however, this was only inferred from the genetic results and local climatology data</w:t>
+        <w:t xml:space="preserve">390km from their local origin. The authors suggested that wind and water-movement were the primary influences of trajectory; however, this was only inferred from the genetic results and local climatology data</w:t>
       </w:r>
       <w:r>
         <w:t xml:space="preserve"> </w:t>
@@ -2105,13 +2116,13 @@
         <w:t xml:space="preserve"> </w:t>
       </w:r>
       <w:r>
-        <w:t xml:space="preserve">“</w:t>
+        <w:t xml:space="preserve">‘</w:t>
       </w:r>
       <w:r>
         <w:t xml:space="preserve">sail</w:t>
       </w:r>
       <w:r>
-        <w:t xml:space="preserve">”</w:t>
+        <w:t xml:space="preserve">’</w:t>
       </w:r>
       <w:r>
         <w:t xml:space="preserve"> </w:t>
@@ -2143,7 +2154,7 @@
         <w:pStyle w:val="BodyText"/>
       </w:pPr>
       <w:r>
-        <w:t xml:space="preserve">To accurately determine the trajectory of marine macroalgae these aspects need to be taken into account. Past research by</w:t>
+        <w:t xml:space="preserve">To accurately determine the trajectory of marine macroalgae water and wind drag need to be taken into account. Past research by</w:t>
       </w:r>
       <w:r>
         <w:t xml:space="preserve"> </w:t>
@@ -2167,7 +2178,19 @@
         <w:t xml:space="preserve"> </w:t>
       </w:r>
       <w:r>
-        <w:t xml:space="preserve">have provided estimates of drag for various objects based on experimental work, which consisted of both direct and indirect methods of the Leeway model. However, this work does not consider biological material such as macroalgae. Although drag estimates do exist, these have been applied for macroalgae not detached from the substratum and are regarded as fixed-point estimates. Although various approaches have been used in the past to investigate floating macroalagae trajectory, very few studies have employed the use of Langrangian trajectory modeling. Furthermore, none of the existing studies using this modeling approach have considered macroalgal morphology cross-sectional area (i.e. shape) as an aspect of drag and ultimately trajectory. Studies by</w:t>
+        <w:t xml:space="preserve">have provided estimates of drag for various objects based on experimental work, which consisted of both direct and indirect methods of the Leeway model. However, this work does not consider biological material such as macroalgae. Although drag estimates do exist, these have been applied for macroalgae not detached from the substratum and are regarded as fixed-point estimates. Although various approaches have been used in the past to investigate floating macroalgal trajectories, very few studies have employed the use of Langrangian trajectory modeling. Furthermore, none of the existing studies using this modeling approach have considered macroalgal morphology cross-sectional area (</w:t>
+      </w:r>
+      <w:r>
+        <w:rPr>
+          <w:b/>
+        </w:rPr>
+        <w:t xml:space="preserve">i.e.</w:t>
+      </w:r>
+      <w:r>
+        <w:t xml:space="preserve"> </w:t>
+      </w:r>
+      <w:r>
+        <w:t xml:space="preserve">shape) as an aspect of drag and ultimately trajectory. Studies by</w:t>
       </w:r>
       <w:r>
         <w:t xml:space="preserve"> </w:t>
@@ -2185,7 +2208,7 @@
         <w:t xml:space="preserve">Putman et al. (2018)</w:t>
       </w:r>
       <w:r>
-        <w:t xml:space="preserve">,</w:t>
+        <w:t xml:space="preserve">, and</w:t>
       </w:r>
       <w:r>
         <w:t xml:space="preserve"> </w:t>
@@ -2197,7 +2220,7 @@
         <w:t xml:space="preserve"> </w:t>
       </w:r>
       <w:r>
-        <w:t xml:space="preserve">used lagrangian approaches to investigate the effects of inertia, raft-size, and windage on macroalgae trajectory.</w:t>
+        <w:t xml:space="preserve">used Lagrangian approaches to investigate the effects of inertia, raft-size, and windage on macroalgae trajectory.</w:t>
       </w:r>
       <w:r>
         <w:t xml:space="preserve"> </w:t>
@@ -2236,7 +2259,22 @@
         <w:t xml:space="preserve"> </w:t>
       </w:r>
       <w:r>
-        <w:t xml:space="preserve">investigated the effect of including windage in macroalgae trajectory simulations. The authors showed that including ad-hoc windage factors greatly improved accuracy regarding entrainment or expulsion from eddies when compared to tracked sargassum mats in the ocean. Langrangian trajectory modeling is a useful tool, however, the various models available often assume the object to be a spherical particle, which is obviously not the case for both biological and anthropogenic forms of marine debris in nature. The radial size included by</w:t>
+        <w:t xml:space="preserve">investigated the effect of including windage in macroalgae trajectory simulations. The authors showed that including</w:t>
+      </w:r>
+      <w:r>
+        <w:t xml:space="preserve"> </w:t>
+      </w:r>
+      <w:r>
+        <w:rPr>
+          <w:b/>
+        </w:rPr>
+        <w:t xml:space="preserve">ad-hoc</w:t>
+      </w:r>
+      <w:r>
+        <w:t xml:space="preserve"> </w:t>
+      </w:r>
+      <w:r>
+        <w:t xml:space="preserve">windage factors greatly improved accuracy regarding entrainment or expulsion from eddies when compared to tracked sargassum mats in the ocean. Langrangian trajectory modeling is a useful tool, however, the various models available often assume the object to be a spherical particle, which is obviously not the case for both biological and anthropogenic forms of marine debris in nature. The radial size included by</w:t>
       </w:r>
       <w:r>
         <w:t xml:space="preserve"> </w:t>
@@ -2248,7 +2286,7 @@
         <w:t xml:space="preserve"> </w:t>
       </w:r>
       <w:r>
-        <w:t xml:space="preserve">is an improvement, however this approach does not take into account the complex morphology on an individual level into account.</w:t>
+        <w:t xml:space="preserve">is an improvement, however this approach does not consider the complex morphology on an individual level into account.</w:t>
       </w:r>
     </w:p>
     <w:p>
@@ -2277,7 +2315,7 @@
         <w:t xml:space="preserve"> </w:t>
       </w:r>
       <w:r>
-        <w:t xml:space="preserve">used a modeling approach to investigated the role of eckman transport and inertia to explain the observed behaviour of undrogued drifters in the ocean gyres. Undrogued drifter trajectory is affected by wind unlike the drogue counter parts which makes the effects of wind neglible. The results showed that the combined effect inertia, not eckman transport, played a significant role in the observed drifter behaviour</w:t>
+        <w:t xml:space="preserve">used a modeling approach to investigated the role of Eckman transport and inertia to explain the observed behavior of undrogued drifters in the ocean gyres. Undrogued drifter trajectory is affected by wind unlike the drogue counter parts which makes the effects of wind negligible. The results showed that the combined effect inertia, not Eckman transport, played a significant role in the observed drifter behavior</w:t>
       </w:r>
       <w:r>
         <w:t xml:space="preserve"> </w:t>
@@ -2327,7 +2365,7 @@
         <w:pStyle w:val="BodyText"/>
       </w:pPr>
       <w:r>
-        <w:t xml:space="preserve">In this study, a numerical approach is used to shed light on the role of hydrodynamic and direct wind drag on macroalgal drift trajectory using lagrangian based trajectory simulations. It should be noted that this study does not attempt to characterise the dispersal of drifting macroalage within the study domain. The authors argue that too little is know about the drift characteristics of solitary floating macroalgae to characterise dispersal effectivley. Instead, this study will aim to shed light on the</w:t>
+        <w:t xml:space="preserve">In this study, a numerical approach is used to shed light on the role of hydrodynamic and direct wind drag on macroalgal drift trajectory using Lagrangian based trajectory simulations. It should be noted that this study does not attempt to characterise the dispersal of drifting macroalage within the study domain. The authors argue that too little is know about the drift characteristics of solitary floating macroalgae to characterise dispersal effectivley. Instead, this study will aim to shed light on the</w:t>
       </w:r>
       <w:r>
         <w:t xml:space="preserve"> </w:t>
@@ -2391,7 +2429,7 @@
         <w:pStyle w:val="FirstParagraph"/>
       </w:pPr>
       <w:r>
-        <w:t xml:space="preserve">The region of interest for this study was the Cape Peninsula in the Western Cape (Figure 1A). A release site was chosen for this study, Kommetjie, which is located on the Atlantic side of the Cape Peninsula (Figure 2B). The hydrodynamics in the study region are driven by a complex interaction of wind and waves, which are also influenced by larger oceanic processes. In South Africa, the larger processes can largely be attributed to the Agulhas Current (AC) and the Benguela Current (BC)</w:t>
+        <w:t xml:space="preserve">The region of interest for this study was the Cape Peninsula in the Western Cape (Figure 1A). A release site was chosen for this study, Kommetjie, which is located on the Atlantic side of the Cape Peninsula (Figure 2B). The hydrodynamics in the study region are driven by a complex interaction of wind and waves, which are also influenced by larger oceanic processes. In South Africa, the larger processes can be attributed to the Agulhas Current (AC) and the Benguela Current (BC)</w:t>
       </w:r>
       <w:r>
         <w:t xml:space="preserve">(</w:t>
@@ -2412,10 +2450,10 @@
         <w:t xml:space="preserve"> </w:t>
       </w:r>
       <w:r>
-        <w:t xml:space="preserve">(@ Lutjeharms et al., 2000; Lutjeharms, 2007)</w:t>
-      </w:r>
-      <w:r>
-        <w:t xml:space="preserve">. The region where the retroflection occurs is known as the Agulhas retroflection and consists of high levels of mesoscale variability</w:t>
+        <w:t xml:space="preserve">(Lutjeharms et al., 2000; Lutjeharms, 2007)</w:t>
+      </w:r>
+      <w:r>
+        <w:t xml:space="preserve">. The region where the retroflection occurs is known as the Agulhas Retroflection and consists of high levels of mesoscale variability</w:t>
       </w:r>
       <w:r>
         <w:t xml:space="preserve"> </w:t>
@@ -2460,7 +2498,7 @@
         <w:t xml:space="preserve">(Shannon and Nelson, 1996; Hardman-Mountford et al., 2003)</w:t>
       </w:r>
       <w:r>
-        <w:t xml:space="preserve">, and is known as the Benguela upwelling region. The Benguela upwelling region starts at 27</w:t>
+        <w:t xml:space="preserve">. It is known as the Benguela Upwelling System (BUS) The BUS starts at 27</w:t>
       </w:r>
       <m:oMath>
         <m:sSup>
@@ -2512,7 +2550,7 @@
         <w:t xml:space="preserve">(Blanke et al., 2002, 2005; Rubio et al., 2009)</w:t>
       </w:r>
       <w:r>
-        <w:t xml:space="preserve">. The Benguela inshore region is dominated by a northwestward flow as a result of topographical steering, wind stress and interactions with passing Agulhas rings and eddies</w:t>
+        <w:t xml:space="preserve">. The Benguela inshore region is dominated by a northwestward flow because of topographical steering, wind stress and interactions with passing Agulhas Rings and eddies</w:t>
       </w:r>
       <w:r>
         <w:t xml:space="preserve"> </w:t>
@@ -2608,16 +2646,7 @@
         <w:t xml:space="preserve"> </w:t>
       </w:r>
       <w:r>
-        <w:t xml:space="preserve">(</w:t>
-      </w:r>
-      <w:r>
-        <w:rPr>
-          <w:b/>
-        </w:rPr>
-        <w:t xml:space="preserve">???</w:t>
-      </w:r>
-      <w:r>
-        <w:t xml:space="preserve">; Veitch et al., 2018)</w:t>
+        <w:t xml:space="preserve">(Blanke et al., 2002, 2005; Veitch et al., 2018)</w:t>
       </w:r>
       <w:r>
         <w:t xml:space="preserve"> </w:t>
@@ -2664,7 +2693,7 @@
         <w:pStyle w:val="BodyText"/>
       </w:pPr>
       <w:r>
-        <w:t xml:space="preserve">The model is based on parameterisations that have been used for previous studies investigating iceberg, capsized marine vessels and microplastics. It should be noted that most of the previous studies regarding macroalgae trajectory have investigated rafts and not solitary floating individuals. A kelp raft will vary in size and can range from a few meters across to large dense mats the size of a sports field. Furthermore, some authors suggest that most macroalgae become entangled through ocean currents and not through the hydrodynamic forces that dislodge them. In addition, large kelp rafts are not a characteristics around the coast of the Cape Peninsula but rather solitary kelp are (Pers. Obs). Therefore, the trajectory of only solitary</w:t>
+        <w:t xml:space="preserve">The model is based on parameterisations that have been used for previous studies investigating iceberg, capsized marine vessels and microplastics. It should be noted that most of the previous studies regarding macroalgae trajectory have investigated rafts and not solitary floating individuals. A kelp raft will vary in size and can range from a few meters across to large dense mats the size of a rugby field. Furthermore, some authors suggest that most macroalgae become entangled through ocean currents and not through the hydrodynamic forces that dislodge them. In addition, large kelp rafts are not a feature around the coast of the Cape Peninsula; rather, solitary kelp are (pers. obs). Therefore, the trajectory of only solitary</w:t>
       </w:r>
       <w:r>
         <w:t xml:space="preserve"> </w:t>
@@ -2679,7 +2708,7 @@
         <w:t xml:space="preserve"> </w:t>
       </w:r>
       <w:r>
-        <w:t xml:space="preserve">individuals will be considered. Numerical calculations of particle trajectory with a Lagrangian method</w:t>
+        <w:t xml:space="preserve">individuals will be considered. Numerical calculations of particle trajectory were performed with a Lagrangian method</w:t>
       </w:r>
       <w:r>
         <w:t xml:space="preserve"> </w:t>
@@ -2954,7 +2983,7 @@
         <w:t xml:space="preserve"> </w:t>
       </w:r>
       <w:r>
-        <w:t xml:space="preserve">and was adapted to suit this particular study. The energy momentum equation used to calculate the drag force exerted on the virtual kelp particle was,</w:t>
+        <w:t xml:space="preserve">and was adapted to suit this study. The energy momentum equation used to calculate the drag force exerted on the virtual kelp particle was,</w:t>
       </w:r>
     </w:p>
     <w:p>
@@ -6408,7 +6437,21 @@
         <w:pStyle w:val="FirstParagraph"/>
       </w:pPr>
       <w:r>
-        <w:t xml:space="preserve">Both passive and kelp particles were simulated around the South African coastline within hind-cast outputs from the Copernicus Marine Environment Monitoring Service. The Copernicus outputs used in this study contains 3D daily current information from the top layer to the bottom (Global Analysis Forecast PHY_001_024). The model has a spatial resolution of 0.08</w:t>
+        <w:t xml:space="preserve">Both passive and kelp particles were simulated around the South African coastline within hind-cast outputs from the Copernicus Marine Environment Monitoring Service (Copernicus,</w:t>
+      </w:r>
+      <w:r>
+        <w:t xml:space="preserve"> </w:t>
+      </w:r>
+      <w:hyperlink r:id="rId30">
+        <w:r>
+          <w:rPr>
+            <w:rStyle w:val="Hyperlink"/>
+          </w:rPr>
+          <w:t xml:space="preserve">http://marine.copernicus.com</w:t>
+        </w:r>
+      </w:hyperlink>
+      <w:r>
+        <w:t xml:space="preserve">). The Copernicus model is based on the modelling framework known as Nucleus for European Modelling of the ocean. The Copernicus outputs used in this study contains 3D daily current information from the top layer to the bottom (Global Analysis Forecast PHY_001_024). The model is forcedhas a spatial resolution of 0.08</w:t>
       </w:r>
       <m:oMath>
         <m:sSup>
@@ -6428,15 +6471,7 @@
         <w:t xml:space="preserve"> </w:t>
       </w:r>
       <w:r>
-        <w:t xml:space="preserve">and is interpolated on an Arakawa C native grid.</w:t>
-      </w:r>
-    </w:p>
-    <w:p>
-      <w:pPr>
-        <w:pStyle w:val="BodyText"/>
-      </w:pPr>
-      <w:r>
-        <w:t xml:space="preserve">In order to incorporate the effects of direct wind drag within the simulations, the Copernicus Marine Environment Monitoring Service global wind product was used (WIND_L4_NRT_OBSERVATIONS_012_004). The outputs from the model is composed of 6-hourly averaged fields of surface 10m wind velocity vectors with a spatial resolution of 0.25</w:t>
+        <w:t xml:space="preserve">and is interpolated on an Arakawa C native grid. In order to incorporate the effects of direct wind drag within the simulations, the Copernicus Marine Environment Monitoring Service global wind product was used (Global Ocean Wind L4_NRT_012_004). The outputs from the model is composed of 6-hourly averaged fields of surface 10m wind velocity vectors with a spatial resolution of 0.25</w:t>
       </w:r>
       <m:oMath>
         <m:sSup>
@@ -6460,11 +6495,11 @@
       <w:pPr>
         <w:pStyle w:val="Heading3"/>
       </w:pPr>
-      <w:bookmarkStart w:id="30" w:name="hydrodynamic-and-wind-drag"/>
+      <w:bookmarkStart w:id="31" w:name="hydrodynamic-and-wind-drag"/>
       <w:r>
         <w:t xml:space="preserve">Hydrodynamic and wind drag</w:t>
       </w:r>
-      <w:bookmarkEnd w:id="30"/>
+      <w:bookmarkEnd w:id="31"/>
     </w:p>
     <w:p>
       <w:pPr>
@@ -6626,18 +6661,18 @@
       <w:pPr>
         <w:pStyle w:val="Heading3"/>
       </w:pPr>
-      <w:bookmarkStart w:id="31" w:name="cross-sectional-area"/>
+      <w:bookmarkStart w:id="32" w:name="cross-sectional-area"/>
       <w:r>
         <w:t xml:space="preserve">Cross-sectional area</w:t>
       </w:r>
-      <w:bookmarkEnd w:id="31"/>
+      <w:bookmarkEnd w:id="32"/>
     </w:p>
     <w:p>
       <w:pPr>
         <w:pStyle w:val="FirstParagraph"/>
       </w:pPr>
       <w:r>
-        <w:t xml:space="preserve">In order to incorporate hydrodynamic and wind drag, the cross-sectional area of the kelp was calculated first. Known geometric shapes reflecting the relevant plant sections were used to estimate the surface area for various parts of the plant, for details please refer to figure 2. The dimensional data needed was estimated in cases were data was not available for that particular morphological characteristic. The bulb/pneumatocyst is a highly variable morphological characteristic and in some cases can appear absent, the same is true for the holdfast. Therefore, a standard cross-sectional area was used for both the bulb and holdfast, for all simulations.</w:t>
+        <w:t xml:space="preserve">To incorporate hydrodynamic and wind drag, the cross-sectional area of the kelp was calculated first. Known geometric shapes reflecting the relevant plant sections were used to estimate the surface area for various parts of the plant. For details please refer to figure 2. The dimensional data needed were estimated in cases where data was not available for that particular morphological characteristic. The bulb/pneumatocyst is a highly variable morphological characteristic and in some cases can appear absent; the same is true for the holdfast. Therefore, a standard cross-sectional area was used for both the bulb and holdfast, for all simulations.</w:t>
       </w:r>
     </w:p>
     <w:p>
@@ -6660,7 +6695,7 @@
                     </pic:cNvPicPr>
                   </pic:nvPicPr>
                   <pic:blipFill>
-                    <a:blip r:embed="rId32"/>
+                    <a:blip r:embed="rId33"/>
                     <a:stretch>
                       <a:fillRect/>
                     </a:stretch>
@@ -6730,13 +6765,13 @@
         <w:t xml:space="preserve"> </w:t>
       </w:r>
       <w:r>
-        <w:t xml:space="preserve">“</w:t>
+        <w:t xml:space="preserve">‘</w:t>
       </w:r>
       <w:r>
         <w:t xml:space="preserve">types</w:t>
       </w:r>
       <w:r>
-        <w:t xml:space="preserve">”</w:t>
+        <w:t xml:space="preserve">’</w:t>
       </w:r>
       <w:r>
         <w:t xml:space="preserve"> </w:t>
@@ -8654,11 +8689,11 @@
       <w:pPr>
         <w:pStyle w:val="Heading2"/>
       </w:pPr>
-      <w:bookmarkStart w:id="33" w:name="analysis"/>
+      <w:bookmarkStart w:id="34" w:name="analysis"/>
       <w:r>
         <w:t xml:space="preserve">Analysis</w:t>
       </w:r>
-      <w:bookmarkEnd w:id="33"/>
+      <w:bookmarkEnd w:id="34"/>
     </w:p>
     <w:p>
       <w:pPr>
@@ -8726,28 +8761,28 @@
       <w:pPr>
         <w:pStyle w:val="Heading1"/>
       </w:pPr>
-      <w:bookmarkStart w:id="34" w:name="results"/>
+      <w:bookmarkStart w:id="35" w:name="results"/>
       <w:r>
         <w:t xml:space="preserve">Results</w:t>
       </w:r>
-      <w:bookmarkEnd w:id="34"/>
+      <w:bookmarkEnd w:id="35"/>
     </w:p>
     <w:p>
       <w:pPr>
         <w:pStyle w:val="Heading2"/>
       </w:pPr>
-      <w:bookmarkStart w:id="35" w:name="trajectory-comparison"/>
+      <w:bookmarkStart w:id="36" w:name="trajectory-comparison"/>
       <w:r>
         <w:t xml:space="preserve">Trajectory comparison</w:t>
       </w:r>
-      <w:bookmarkEnd w:id="35"/>
+      <w:bookmarkEnd w:id="36"/>
     </w:p>
     <w:p>
       <w:pPr>
         <w:pStyle w:val="FirstParagraph"/>
       </w:pPr>
       <w:r>
-        <w:t xml:space="preserve">The mean trajectories of the different cross-sectional areas are similar to the mean trajectory of the passive particles (Figure 2A). When comparing mean trajectories between the different cross-sectional areas for the 100% hydrodynamic drag simulations, no differences can be seen with only slight variation. The results from the simulations including different hydrodynamic and wind drag exposures and cross-sectional area types show differences in mean trajectory when compared to the passive simulation (Figure 2B). The end points of the simulations including hydrodynamic and wind drag were different compared to the passive simulations, as well as being further from the release site. When comparing the different hydrodynamic and wind drag simulations to each other, only slight variation in mean trajectories was evident. In all simulations particles flowed in a north-westward direction.</w:t>
+        <w:t xml:space="preserve">The mean trajectories of the different cross-sectional areas are similar to the mean trajectory of the passive particles (Figure 2A). When comparing mean trajectories between the different cross-sectional areas for the 100% hydrodynamic drag simulations, no differences can be seen; rather, there is only a slight variation. The results from the simulations including different hydrodynamic and wind drag exposures and cross-sectional area types show differences in mean trajectory when compared to the passive simulation (Figure 2B). The end points of the simulations including hydrodynamic and wind drag were different compared to the passive simulations, as well the final location of the kelp particles being further from the release site. When comparing the different hydrodynamic and wind drag simulations to each other, only slight variation in mean trajectories was evident. In all simulations particles flowed in a north-westward direction.</w:t>
       </w:r>
     </w:p>
     <w:p>
@@ -8770,7 +8805,7 @@
                     </pic:cNvPicPr>
                   </pic:nvPicPr>
                   <pic:blipFill>
-                    <a:blip r:embed="rId36"/>
+                    <a:blip r:embed="rId37"/>
                     <a:stretch>
                       <a:fillRect/>
                     </a:stretch>
@@ -8809,18 +8844,18 @@
       <w:pPr>
         <w:pStyle w:val="Heading2"/>
       </w:pPr>
-      <w:bookmarkStart w:id="37" w:name="comparison-of-density-distributions"/>
+      <w:bookmarkStart w:id="38" w:name="comparison-of-density-distributions"/>
       <w:r>
         <w:t xml:space="preserve">Comparison of density distributions</w:t>
       </w:r>
-      <w:bookmarkEnd w:id="37"/>
+      <w:bookmarkEnd w:id="38"/>
     </w:p>
     <w:p>
       <w:pPr>
         <w:pStyle w:val="FirstParagraph"/>
       </w:pPr>
       <w:r>
-        <w:t xml:space="preserve">Across all simulations particles flowed in a north-westward direction (Figure 3). The density plots for simulations that considered any form of drag showed a higher density of particles along the mean trajectory path compared to the passive simulation which has an almost even density of particles across grids (Figure 3A, 3E, 3I). In addition the density plots show that the particles in simulations that considered any form of drag got entrained in a vorticy while particles in the passive simulation deflected away (Figure 3). Comparison of cross-sectional areas and different drag exposure scenarios show no differences in mean trajectory and spatial patterns in density, with only slight variations across types.</w:t>
+        <w:t xml:space="preserve">Across all simulations particles flowed in a north-westward direction (Figure 3). The density plots for simulations that considered any form of drag showed a higher density of particles along the mean trajectory path compared to the passive simulation which has an almost even density of particles across grids (Figure 3A, 3E, 3I). In addition the density plots show that the particles in simulations that considered any form of drag got entrained in a vorticity while particles in the passive simulation deflected away (Figure 3). Comparison of cross-sectional areas and different drag exposure scenarios show no differences in mean trajectory and spatial patterns in density, with only slight variations across types.</w:t>
       </w:r>
     </w:p>
     <w:p>
@@ -8843,7 +8878,7 @@
                     </pic:cNvPicPr>
                   </pic:nvPicPr>
                   <pic:blipFill>
-                    <a:blip r:embed="rId38"/>
+                    <a:blip r:embed="rId39"/>
                     <a:stretch>
                       <a:fillRect/>
                     </a:stretch>
@@ -8882,23 +8917,23 @@
       <w:pPr>
         <w:pStyle w:val="Heading2"/>
       </w:pPr>
-      <w:bookmarkStart w:id="39" w:name="comparison-of-distances"/>
+      <w:bookmarkStart w:id="40" w:name="comparison-of-distances"/>
       <w:r>
         <w:t xml:space="preserve">Comparison of distances</w:t>
       </w:r>
-      <w:bookmarkEnd w:id="39"/>
+      <w:bookmarkEnd w:id="40"/>
     </w:p>
     <w:p>
       <w:pPr>
         <w:pStyle w:val="FirstParagraph"/>
       </w:pPr>
       <w:r>
-        <w:t xml:space="preserve">There were significant differences among the median distances travelled for all particles in each simulation (Figure 4; p &lt; 0.05). The simulations that considered for 100% hydrodynamic drag travelled less distance than particles for simulations which considered a combination of hydrodynamic and wind drag scenarios. Comparison between simulations that considered hydrodynamic and wind drag show no significant differences with only slight variations among simulations.</w:t>
-      </w:r>
-    </w:p>
-    <w:p>
-      <w:pPr>
-        <w:pStyle w:val="BodyText"/>
+        <w:t xml:space="preserve">There were significant differences among the median distances travelled for all particles in each simulation (Figure 4; p &lt; 0.05). The simulations that considered for 100% hydrodynamic drag travelled a shorter distance than particles for simulations which considered a combination of hydrodynamic and wind drag scenarios. Comparison between simulations that considered hydrodynamic and wind drag show no significant differences with only slight variations among simulations.</w:t>
+      </w:r>
+    </w:p>
+    <w:p>
+      <w:pPr>
+        <w:pStyle w:val="CaptionedFigure"/>
       </w:pPr>
       <w:r>
         <w:drawing>
@@ -8916,7 +8951,7 @@
                     </pic:cNvPicPr>
                   </pic:nvPicPr>
                   <pic:blipFill>
-                    <a:blip r:embed="rId40"/>
+                    <a:blip r:embed="rId41"/>
                     <a:stretch>
                       <a:fillRect/>
                     </a:stretch>
@@ -8942,12 +8977,24 @@
           </wp:inline>
         </w:drawing>
       </w:r>
-      <w:r>
-        <w:t xml:space="preserve"> </w:t>
-      </w:r>
-      <w:r>
-        <w:t xml:space="preserve">## Accumulation</w:t>
-      </w:r>
+    </w:p>
+    <w:p>
+      <w:pPr>
+        <w:pStyle w:val="ImageCaption"/>
+      </w:pPr>
+      <w:r>
+        <w:t xml:space="preserve">Figure 4: Boxplots of total distance travelled by all particles from the release site over the course of the simulation for each scenario. The x-axis represents the scenario number and the y-axis is the distance travelled in kilometers. The lower and upper hinges correspond to the first and third quartiles. The whiskers represent the range, solid black lines represent the median and black dots are outliers. The reader is referred to tables 1 and 2 for details pertaining to each scenario.</w:t>
+      </w:r>
+    </w:p>
+    <w:p>
+      <w:pPr>
+        <w:pStyle w:val="Heading2"/>
+      </w:pPr>
+      <w:bookmarkStart w:id="42" w:name="accumulation"/>
+      <w:r>
+        <w:t xml:space="preserve">Accumulation</w:t>
+      </w:r>
+      <w:bookmarkEnd w:id="42"/>
     </w:p>
     <w:p>
       <w:pPr>
@@ -8964,87 +9011,6 @@
                 <pic:pic>
                   <pic:nvPicPr>
                     <pic:cNvPr descr="thesis_chapter_3_files/figure-docx/accumulation%20data%20outputs-1.png" id="0" name="Picture"/>
-                    <pic:cNvPicPr>
-                      <a:picLocks noChangeArrowheads="1" noChangeAspect="1"/>
-                    </pic:cNvPicPr>
-                  </pic:nvPicPr>
-                  <pic:blipFill>
-                    <a:blip r:embed="rId41"/>
-                    <a:stretch>
-                      <a:fillRect/>
-                    </a:stretch>
-                  </pic:blipFill>
-                  <pic:spPr bwMode="auto">
-                    <a:xfrm>
-                      <a:off x="0" y="0"/>
-                      <a:ext cx="6197600" cy="6197600"/>
-                    </a:xfrm>
-                    <a:prstGeom prst="rect">
-                      <a:avLst/>
-                    </a:prstGeom>
-                    <a:noFill/>
-                    <a:ln w="9525">
-                      <a:noFill/>
-                      <a:headEnd/>
-                      <a:tailEnd/>
-                    </a:ln>
-                  </pic:spPr>
-                </pic:pic>
-              </a:graphicData>
-            </a:graphic>
-          </wp:inline>
-        </w:drawing>
-      </w:r>
-    </w:p>
-    <w:p>
-      <w:pPr>
-        <w:pStyle w:val="ImageCaption"/>
-      </w:pPr>
-      <w:r>
-        <w:t xml:space="preserve">Figure 6: Comparison of trajectory data between passive and kelp accumulation scenarios. Panel A are a comparison of density plots and panel B is a comparison of age.</w:t>
-      </w:r>
-    </w:p>
-    <w:p>
-      <w:pPr>
-        <w:pStyle w:val="BodyText"/>
-      </w:pPr>
-      <w:r>
-        <w:t xml:space="preserve">The role of eddies that exist within the study domain over the time period play a clear role in the accumulation and dispersal of kelp particles. Passive particles tend to remain on the outer edge of the eddy and then are expelled on the other side and continue to follow the ocean current (see Figure 5A). The opposite is true for kelp particles which have the highest exposure level of hydrodynamic and wind drag. The kelp particles are entrained in the eddy (see Figure 5A). This is also reflected when comparing the age of particles at the end of the simulation. In Figure 5B, younger particles are near the release site and older particles further away from shore, while older kelp particles are retained in the eddy.</w:t>
-      </w:r>
-    </w:p>
-    <w:p>
-      <w:pPr>
-        <w:pStyle w:val="Heading2"/>
-      </w:pPr>
-      <w:bookmarkStart w:id="42" w:name="comparison-of-coefficents"/>
-      <w:r>
-        <w:t xml:space="preserve">Comparison of coefficents</w:t>
-      </w:r>
-      <w:bookmarkEnd w:id="42"/>
-    </w:p>
-    <w:p>
-      <w:pPr>
-        <w:pStyle w:val="FirstParagraph"/>
-      </w:pPr>
-      <w:r>
-        <w:t xml:space="preserve">The comparison of mean trajectories between the sphere and cylindrical shape coefficients revealed no dissimilarity (Figure 6A). This was also reflected when comparing distance travelled by particles and particle density plots (Figure 6B). The simulation which used a cylindrical shape coefficient showed higher density in an eddy compared to the simulation which used a sphere for the shape coefficient (Figure 6C-D).</w:t>
-      </w:r>
-    </w:p>
-    <w:p>
-      <w:pPr>
-        <w:pStyle w:val="CaptionedFigure"/>
-      </w:pPr>
-      <w:r>
-        <w:drawing>
-          <wp:inline>
-            <wp:extent cx="6197600" cy="6197600"/>
-            <wp:effectExtent b="0" l="0" r="0" t="0"/>
-            <wp:docPr descr="Figure 6: Comparison of trajectory data between a kelp sphere and kelp cylinder. Plot A is the comparison of mean trajectories, plot B is the comparison of total distance travelled by all particles, and plot C and D are the density plots for simulations using a sphere and cylinderical shape coefficient. The reader is referred to tables 1 and 2 for details pertaining to each scenario." title="" id="1" name="Picture"/>
-            <a:graphic>
-              <a:graphicData uri="http://schemas.openxmlformats.org/drawingml/2006/picture">
-                <pic:pic>
-                  <pic:nvPicPr>
-                    <pic:cNvPr descr="thesis_chapter_3_files/figure-docx/shape%20data%20outputs-1.png" id="0" name="Picture"/>
                     <pic:cNvPicPr>
                       <a:picLocks noChangeArrowheads="1" noChangeAspect="1"/>
                     </pic:cNvPicPr>
@@ -9082,6 +9048,87 @@
         <w:pStyle w:val="ImageCaption"/>
       </w:pPr>
       <w:r>
+        <w:t xml:space="preserve">Figure 6: Comparison of trajectory data between passive and kelp accumulation scenarios. Panel A are a comparison of density plots and panel B is a comparison of age.</w:t>
+      </w:r>
+    </w:p>
+    <w:p>
+      <w:pPr>
+        <w:pStyle w:val="BodyText"/>
+      </w:pPr>
+      <w:r>
+        <w:t xml:space="preserve">The role of eddies that exist within the study domain over the time period play a clear role in the accumulation and dispersal of kelp particles. Passive particles tend to remain on the outer edge of the eddy and then are expelled on the other side and continue to follow the ocean current (see Figure 5A). The opposite is true for kelp particles which have the highest exposure level of hydrodynamic and wind drag. The kelp particles are entrained in the eddy (see Figure 5A). This is also reflected when comparing the age of particles at the end of the simulation. In Figure 5B, younger particles are near the release site and older particles further away from shore, while older kelp particles are retained in the eddy.</w:t>
+      </w:r>
+    </w:p>
+    <w:p>
+      <w:pPr>
+        <w:pStyle w:val="Heading2"/>
+      </w:pPr>
+      <w:bookmarkStart w:id="44" w:name="comparison-of-coefficents"/>
+      <w:r>
+        <w:t xml:space="preserve">Comparison of coefficents</w:t>
+      </w:r>
+      <w:bookmarkEnd w:id="44"/>
+    </w:p>
+    <w:p>
+      <w:pPr>
+        <w:pStyle w:val="FirstParagraph"/>
+      </w:pPr>
+      <w:r>
+        <w:t xml:space="preserve">The comparison of mean trajectories between the sphere and cylindrical shape coefficients revealed no difference (Figure 6A). This was also reflected when comparing distance travelled by particles and particle density plots (Figure 6B). The simulation which used a cylindrical shape coefficient showed higher density in an eddy compared to the simulation which used a sphere for the shape coefficient (Figure 6C-D).</w:t>
+      </w:r>
+    </w:p>
+    <w:p>
+      <w:pPr>
+        <w:pStyle w:val="CaptionedFigure"/>
+      </w:pPr>
+      <w:r>
+        <w:drawing>
+          <wp:inline>
+            <wp:extent cx="6197600" cy="6197600"/>
+            <wp:effectExtent b="0" l="0" r="0" t="0"/>
+            <wp:docPr descr="Figure 6: Comparison of trajectory data between a kelp sphere and kelp cylinder. Plot A is the comparison of mean trajectories, plot B is the comparison of total distance travelled by all particles, and plot C and D are the density plots for simulations using a sphere and cylinderical shape coefficient. The reader is referred to tables 1 and 2 for details pertaining to each scenario." title="" id="1" name="Picture"/>
+            <a:graphic>
+              <a:graphicData uri="http://schemas.openxmlformats.org/drawingml/2006/picture">
+                <pic:pic>
+                  <pic:nvPicPr>
+                    <pic:cNvPr descr="thesis_chapter_3_files/figure-docx/shape%20data%20outputs-1.png" id="0" name="Picture"/>
+                    <pic:cNvPicPr>
+                      <a:picLocks noChangeArrowheads="1" noChangeAspect="1"/>
+                    </pic:cNvPicPr>
+                  </pic:nvPicPr>
+                  <pic:blipFill>
+                    <a:blip r:embed="rId45"/>
+                    <a:stretch>
+                      <a:fillRect/>
+                    </a:stretch>
+                  </pic:blipFill>
+                  <pic:spPr bwMode="auto">
+                    <a:xfrm>
+                      <a:off x="0" y="0"/>
+                      <a:ext cx="6197600" cy="6197600"/>
+                    </a:xfrm>
+                    <a:prstGeom prst="rect">
+                      <a:avLst/>
+                    </a:prstGeom>
+                    <a:noFill/>
+                    <a:ln w="9525">
+                      <a:noFill/>
+                      <a:headEnd/>
+                      <a:tailEnd/>
+                    </a:ln>
+                  </pic:spPr>
+                </pic:pic>
+              </a:graphicData>
+            </a:graphic>
+          </wp:inline>
+        </w:drawing>
+      </w:r>
+    </w:p>
+    <w:p>
+      <w:pPr>
+        <w:pStyle w:val="ImageCaption"/>
+      </w:pPr>
+      <w:r>
         <w:t xml:space="preserve">Figure 6: Comparison of trajectory data between a kelp sphere and kelp cylinder. Plot A is the comparison of mean trajectories, plot B is the comparison of total distance travelled by all particles, and plot C and D are the density plots for simulations using a sphere and cylinderical shape coefficient. The reader is referred to tables 1 and 2 for details pertaining to each scenario.</w:t>
       </w:r>
     </w:p>
@@ -9089,18 +9136,18 @@
       <w:pPr>
         <w:pStyle w:val="Heading1"/>
       </w:pPr>
-      <w:bookmarkStart w:id="44" w:name="discussion"/>
+      <w:bookmarkStart w:id="46" w:name="discussion"/>
       <w:r>
         <w:t xml:space="preserve">Discussion</w:t>
       </w:r>
-      <w:bookmarkEnd w:id="44"/>
+      <w:bookmarkEnd w:id="46"/>
     </w:p>
     <w:p>
       <w:pPr>
         <w:pStyle w:val="FirstParagraph"/>
       </w:pPr>
       <w:r>
-        <w:t xml:space="preserve">The treatment of drifting macroalgae as purely lagrangian will not be able to accurately determine patterns of passive dispersal, such as entrainment in eddies or vortices</w:t>
+        <w:t xml:space="preserve">The treatment of drifting macroalgae as purely Lagrangian will not be able to accurately determine patterns of passive dispersal, such as entrainment in eddies or vortices</w:t>
       </w:r>
       <w:r>
         <w:t xml:space="preserve"> </w:t>
@@ -9118,7 +9165,7 @@
         <w:t xml:space="preserve">(Brooks et al., 2018, 2019; Putman et al., 2018, 2020)</w:t>
       </w:r>
       <w:r>
-        <w:t xml:space="preserve">, past research has focused on large macroalgae-rafts which can vary greatly in size and surface area. None of the past research has taken advantage of the advancement in numerical ocean models and lagrangian trajectory modeling to investigate how aspects of drag (hydrodynamic and wind) affect the trajectory patterns of solitary drifting macroalgae. This study compared particles trajectories with simulations that included no forms of drag with simulations that included various forms of both hydrodynamic and wind drag. The mean virtual kelp trajectory deviated from the mean passive trajectory when including varying levels of hydrodynamic and wind drag scenarios. The results from this study show the inclusion of hydrodynamic and wind drag improves entrainment patterns, and also our understanding of how surface area plays a role in solitary drifting macroalgae trajectory, in this case</w:t>
+        <w:t xml:space="preserve">, past research has focused on large macroalgal-rafts which can vary greatly in size and surface area. None of the past research has taken advantage of the advancement in numerical ocean models and Lagrangian trajectory modeling to investigate how aspects of drag (hydrodynamic and wind) affect the trajectory patterns of solitary drifting macroalgae. This study compared particles trajectories with simulations that included no forms of drag with simulations that included various forms of both hydrodynamic and wind drag. The mean virtual kelp trajectory deviated from the mean passive trajectory when including varying levels of hydrodynamic and wind drag scenarios. The results from this study show the inclusion of hydrodynamic and wind drag results in observable entrainment patterns, and broadens our understanding of how surface area plays a role in solitary drifting macroalgae trajectory, in this case that of</w:t>
       </w:r>
       <w:r>
         <w:t xml:space="preserve"> </w:t>
@@ -9127,10 +9174,1140 @@
         <w:rPr>
           <w:i/>
         </w:rPr>
+        <w:t xml:space="preserve">E. maxima</w:t>
+      </w:r>
+      <w:r>
+        <w:t xml:space="preserve">.</w:t>
+      </w:r>
+    </w:p>
+    <w:p>
+      <w:pPr>
+        <w:pStyle w:val="BodyText"/>
+      </w:pPr>
+      <w:r>
+        <w:t xml:space="preserve">Past research has inferred from direct and indirect techniques that drifting macroalgae tend to follow the prevailing surface currents</w:t>
+      </w:r>
+      <w:r>
+        <w:t xml:space="preserve"> </w:t>
+      </w:r>
+      <w:r>
+        <w:t xml:space="preserve">(Hobday, 2000; Thiel and Gutow, 2005; Fraser et al., 2011; Rothäusler et al., 2011, 2011)</w:t>
+      </w:r>
+      <w:r>
+        <w:t xml:space="preserve">. The results from this numerical experiment confirm that drifting macroalgae do follow the surface current in the study region when considering only hydrodynamic drag. In addition, not only are the trajectories similar but so are the end points at the end of simulation. However, when</w:t>
+      </w:r>
+      <w:r>
+        <w:t xml:space="preserve"> </w:t>
+      </w:r>
+      <w:r>
+        <w:rPr>
+          <w:i/>
+        </w:rPr>
+        <w:t xml:space="preserve">ad-hoc</w:t>
+      </w:r>
+      <w:r>
+        <w:t xml:space="preserve"> </w:t>
+      </w:r>
+      <w:r>
+        <w:t xml:space="preserve">wind drag (windage) is considered in combination with hydrodynamic drag the end locations differ greatly when compared to purely Lagrangian particle trajectories. The inclusion of wind drag causes the kelp particles to flow further away from the coast and with a greater distance travelled from the release location. The difference in trajectory and distance covered can be attributed to the inclusion of wind drag. Wind drag adds to the effects of hydrodynamic drag when the wind direction and current direction are opposite to each other. However, when the wind direction is in the same or similar direction to that of the current, momentum energy from the wind is transferred to the object</w:t>
+      </w:r>
+      <w:r>
+        <w:t xml:space="preserve"> </w:t>
+      </w:r>
+      <w:r>
+        <w:t xml:space="preserve">(Hackett et al., 2006; Putman et al., 2020)</w:t>
+      </w:r>
+      <w:r>
+        <w:t xml:space="preserve">. This causes the kelp particles to travel further as well as exposed to different time varying flows. Past studies have shown this when including windage as a function of inertia</w:t>
+      </w:r>
+      <w:r>
+        <w:t xml:space="preserve"> </w:t>
+      </w:r>
+      <w:r>
+        <w:t xml:space="preserve">(Putman et al., 2018, 2020; Brooks et al., 2019)</w:t>
+      </w:r>
+      <w:r>
+        <w:t xml:space="preserve">. A study by</w:t>
+      </w:r>
+      <w:r>
+        <w:t xml:space="preserve"> </w:t>
+      </w:r>
+      <w:r>
+        <w:t xml:space="preserve">Putman et al. (2020)</w:t>
+      </w:r>
+      <w:r>
+        <w:t xml:space="preserve"> </w:t>
+      </w:r>
+      <w:r>
+        <w:t xml:space="preserve">used</w:t>
+      </w:r>
+      <w:r>
+        <w:t xml:space="preserve"> </w:t>
+      </w:r>
+      <w:r>
+        <w:rPr>
+          <w:i/>
+        </w:rPr>
+        <w:t xml:space="preserve">ad-hoc</w:t>
+      </w:r>
+      <w:r>
+        <w:t xml:space="preserve"> </w:t>
+      </w:r>
+      <w:r>
+        <w:t xml:space="preserve">windage factors that was based on the surface current velocity to assess the approach for improving transport predictions of pelagic</w:t>
+      </w:r>
+      <w:r>
+        <w:t xml:space="preserve"> </w:t>
+      </w:r>
+      <w:r>
+        <w:rPr>
+          <w:i/>
+        </w:rPr>
+        <w:t xml:space="preserve">Sargassum sp</w:t>
+      </w:r>
+      <w:r>
+        <w:t xml:space="preserve">. The results showed that including ad-hoc windage factors improved virtual trajectories compared to tracked</w:t>
+      </w:r>
+      <w:r>
+        <w:t xml:space="preserve"> </w:t>
+      </w:r>
+      <w:r>
+        <w:rPr>
+          <w:i/>
+        </w:rPr>
+        <w:t xml:space="preserve">Sargassum sp</w:t>
+      </w:r>
+      <w:r>
+        <w:t xml:space="preserve"> </w:t>
+      </w:r>
+      <w:r>
+        <w:t xml:space="preserve">mats which was partly due to the inclusion of momemtum energy transfer from wind. This is also reflected in the analysis comparing distances travelled by all the particles in each simulation. The particles in the simulations that included wind drag traveled significantly greater distances compared to the passive or hydrodynamic only drag.</w:t>
+      </w:r>
+    </w:p>
+    <w:p>
+      <w:pPr>
+        <w:pStyle w:val="BodyText"/>
+      </w:pPr>
+      <w:r>
+        <w:t xml:space="preserve">The addition of drag forces causes the kelp particles to cluster together along the mean trajectory compared to that of the passive particles which are more evenly dispersed. This is most likely due to the shared drag characteristics among the kelp particles which included the plants weight and surface area into the calculation. Other studies investigating flotsam trajectory characteristics have found similar results</w:t>
+      </w:r>
+      <w:r>
+        <w:t xml:space="preserve"> </w:t>
+      </w:r>
+      <w:r>
+        <w:t xml:space="preserve">(Breivik et al., 2011; Miron et al., 2020; Olascoaga et al., 2020)</w:t>
+      </w:r>
+      <w:r>
+        <w:t xml:space="preserve">. A study by</w:t>
+      </w:r>
+      <w:r>
+        <w:t xml:space="preserve"> </w:t>
+      </w:r>
+      <w:r>
+        <w:t xml:space="preserve">Miron et al. (2020)</w:t>
+      </w:r>
+      <w:r>
+        <w:t xml:space="preserve"> </w:t>
+      </w:r>
+      <w:r>
+        <w:t xml:space="preserve">conducted field experiments using a range of objects such as spheres, cubes, and cuboids to compare to investigate the effect of inertia on particles dynamics. The results from the study showed that objects tended to cluster according to the shape of the object which the authors attributed to shared characteristics of inertia. Although drag forces and not inertia were used in this study, the same conclusion applies; drag is therefore an important characteristic to consider when investigating or predicting solitary drifting macroalgae trajectory.</w:t>
+      </w:r>
+    </w:p>
+    <w:p>
+      <w:pPr>
+        <w:pStyle w:val="BodyText"/>
+      </w:pPr>
+      <w:r>
+        <w:t xml:space="preserve">The ocean is comprised of time-varying flows and changes in an objects velocity that can cause the object to be exposed to different flow patterns over time. The lack of dissimilarity in trajectory between different cross-sectional area types (minimum, mean and maximum) suggests that reduction in velocity in relation to cross-sectional area is negligible. A similar result was found by</w:t>
+      </w:r>
+      <w:r>
+        <w:t xml:space="preserve"> </w:t>
+      </w:r>
+      <w:r>
+        <w:t xml:space="preserve">Le Gouvello et al. (2020)</w:t>
+      </w:r>
+      <w:r>
+        <w:t xml:space="preserve"> </w:t>
+      </w:r>
+      <w:r>
+        <w:t xml:space="preserve">who investigated the effects of swimming behavior on sea turtle hatchling dispersal in the Agulhas region. The results suggested that the hatchling trajectories are mostly influenced by the ocean currents in the first year of hatching due to as juveniles do are not swim fast enough to alter thier overall trajectory. Therefore, the differences in cross-sectional area types may not be significant enough to have an effect on the relevant zonal and meridonal velocity vectors. Another possible reason is the resolution of the ocean model used. The resolution of the underlying ocean model is an important aspect of Lagrangian ocean modeling and must be able to resolve sub-grid scale ocean processes for finer scale applications. A study by</w:t>
+      </w:r>
+      <w:r>
+        <w:t xml:space="preserve"> </w:t>
+      </w:r>
+      <w:r>
+        <w:t xml:space="preserve">Hart-Davis et al. (2018)</w:t>
+      </w:r>
+      <w:r>
+        <w:t xml:space="preserve"> </w:t>
+      </w:r>
+      <w:r>
+        <w:t xml:space="preserve">assessed the inclusion of stochastic motion, wind and currents into forecasting for search and rescue using the same model ocean model used in this study. The authors found that the inclusion of Brownian motion greatly increased the accuracy in representing sub-grid scale processes and that the inclusion of wind, currents and stochastic motion greatly improved forecasting applications. Therefore, the authors argue that the lack of dissimilarity between simulations of different cross-sectional area and drag exposure scenarios is not as a result of the resolution of the model.</w:t>
+      </w:r>
+    </w:p>
+    <w:p>
+      <w:pPr>
+        <w:pStyle w:val="BodyText"/>
+      </w:pPr>
+      <w:r>
+        <w:t xml:space="preserve">The same is also true when comparing different hydrodynamic and wind drag exposure scenarios. These scenarios reflect different buoyancy situations which result in different amounts of surface area exposed to hydrodynamic and/or wind drag. The similarities between the different combined drag scenarios suggest that higher magnitudes of wind exposure do not significantly alter trajectories. Instead, the results from this study suggest that the inclusion of drag forces in simulating macroalgal trajectory may result in improving accuracy of entrainment patterns. All the simulations that included any form of drag resulted in a high density of particles entrained in a eddy. The entrainment and expulsion from eddies and vorticities are an important characteristic of floating macroalgae. Accuracy in predicting entrainment and expulsion of macroalgae-rafts from eddies has been investigated previously by</w:t>
+      </w:r>
+      <w:r>
+        <w:t xml:space="preserve"> </w:t>
+      </w:r>
+      <w:r>
+        <w:t xml:space="preserve">Putman et al. (2018)</w:t>
+      </w:r>
+      <w:r>
+        <w:t xml:space="preserve"> </w:t>
+      </w:r>
+      <w:r>
+        <w:t xml:space="preserve">and</w:t>
+      </w:r>
+      <w:r>
+        <w:t xml:space="preserve"> </w:t>
+      </w:r>
+      <w:r>
+        <w:t xml:space="preserve">Putman et al. (2020)</w:t>
+      </w:r>
+      <w:r>
+        <w:t xml:space="preserve">, who show that including windage greatly improves entrainment patterns when comparing virtual and real Sargassum rafts. However, these studies investigated large rafts and not floating individuals. Inertia is based on the size/mass of the raft, while hydrodynamic and wind drag are based on current velocity and surface area. Therefore, the role of inertia may be negligible for a solitary individual and rather other forms of drag, such as in this study, should be considered. The results from this study suggest that the inclusion of hydrodynamic and/or wind drag is an important component when simulating virtual kelp particles, and will greatly increase the accuracy of entrainment and expulsion from sub-grid mesoscale oceanographic features, such as eddies and vortices.</w:t>
+      </w:r>
+    </w:p>
+    <w:p>
+      <w:pPr>
+        <w:pStyle w:val="BodyText"/>
+      </w:pPr>
+      <w:r>
+        <w:t xml:space="preserve">The role of eddies and vortices in the entrainment of kelp is further supported by the accumulation simulations. These results cleary show that the inclusion of drag greatly increases the number of particles entrained in the eddy within the study domain. Eddies and vortices may act as accumulation zones for kelp where the formation of rafts may occur, or the kelp is entrained for long enough to eventually sink in area below the eddy. In a study by</w:t>
+      </w:r>
+      <w:r>
+        <w:t xml:space="preserve"> </w:t>
+      </w:r>
+      <w:r>
+        <w:t xml:space="preserve">Woodborne et al. (1989)</w:t>
+      </w:r>
+      <w:r>
+        <w:t xml:space="preserve"> </w:t>
+      </w:r>
+      <w:r>
+        <w:t xml:space="preserve">references a site offshore approximately 120km from Cape Columbine where dredged kelp was found. The area referenced by</w:t>
+      </w:r>
+      <w:r>
+        <w:t xml:space="preserve"> </w:t>
+      </w:r>
+      <w:r>
+        <w:t xml:space="preserve">Woodborne et al. (1989)</w:t>
+      </w:r>
+      <w:r>
+        <w:t xml:space="preserve"> </w:t>
+      </w:r>
+      <w:r>
+        <w:t xml:space="preserve">coincides with the area where virtual kelp are entrained by a vorticy. The use of a cylindrical shape coefficient instead of a sphere in the calculation of drag force also had no effect on the mean trajectory. Instead, the inclusion of a different shape coefficient increased to the density of particles entrained in an eddy field. Therefore, more accurately parameterizing shape will therefore allow for further improvements in models of macroalgal dispersal patterns.</w:t>
+      </w:r>
+    </w:p>
+    <w:p>
+      <w:pPr>
+        <w:pStyle w:val="Heading1"/>
+      </w:pPr>
+      <w:bookmarkStart w:id="47" w:name="conclusion"/>
+      <w:r>
+        <w:t xml:space="preserve">Conclusion</w:t>
+      </w:r>
+      <w:bookmarkEnd w:id="47"/>
+    </w:p>
+    <w:p>
+      <w:pPr>
+        <w:pStyle w:val="FirstParagraph"/>
+      </w:pPr>
+      <w:r>
+        <w:t xml:space="preserve">Most of the past research has focused on large macroalgae rafts which can vary greatly in size and shape; however, no research exists to clarify the drifting characteristics of solitary macroalgae. Understanding how to accurately model the distribution of solitary kelp can lead to be understanding of accumulation zones and sinks and ultimately the ecological links pertaining to those processes. The findings from this study indicate that solitary floating virtual</w:t>
+      </w:r>
+      <w:r>
+        <w:t xml:space="preserve"> </w:t>
+      </w:r>
+      <w:r>
+        <w:rPr>
+          <w:i/>
+        </w:rPr>
+        <w:t xml:space="preserve">E. maxima</w:t>
+      </w:r>
+      <w:r>
+        <w:t xml:space="preserve"> </w:t>
+      </w:r>
+      <w:r>
+        <w:t xml:space="preserve">particles tend to follow the prevailing surface currents and the inclusion of wind causes the trajectories to differ greatly from that of a purely Lagrangian particle. Furthermore, the inclusion of both hydrodynamic and wind drag cause clustering of particles along the trajectory as well causing particles to become entrained in eddies. Different cross-sectional areas exposed to hydrodynamic and wind drag had no effect on overall trajectory suggesting that those differences are negligible when investigating dispersal patterns of drifting</w:t>
+      </w:r>
+      <w:r>
+        <w:t xml:space="preserve"> </w:t>
+      </w:r>
+      <w:r>
+        <w:rPr>
+          <w:i/>
+        </w:rPr>
         <w:t xml:space="preserve">E.maxima</w:t>
       </w:r>
       <w:r>
-        <w:t xml:space="preserve">.</w:t>
+        <w:t xml:space="preserve">. In addition, the use of a cylindrical shape coefficient has no effect on mean trajectory, but it does cause higher density of particles to become entrained in an eddy. Overall, the inclusion of drag forces is an important aspect to consider when investigating the dispersal patterns of solitary macroalgae, while differences in cross-sectional areas are not. This study also provides an approach which can be adapted to model any floating solitary macroalgae, provided the surface area can be estimated accurately. Gaps in the research exist when considering what oceanographic processes play a role in solitary macroalgal dispersal as well as how these vary seasonally. The identification of biological and physical factors that play a role in accumulation zones is also needed, as well as better estimates for sinking rates and raft-times.</w:t>
+      </w:r>
+    </w:p>
+    <w:p>
+      <w:pPr>
+        <w:pStyle w:val="Heading1"/>
+      </w:pPr>
+      <w:bookmarkStart w:id="48" w:name="appendix"/>
+      <w:r>
+        <w:t xml:space="preserve">Appendix</w:t>
+      </w:r>
+      <w:bookmarkEnd w:id="48"/>
+    </w:p>
+    <w:p>
+      <w:pPr>
+        <w:pStyle w:val="Heading2"/>
+      </w:pPr>
+      <w:bookmarkStart w:id="49" w:name="domain-features"/>
+      <w:r>
+        <w:t xml:space="preserve">Domain features</w:t>
+      </w:r>
+      <w:bookmarkEnd w:id="49"/>
+    </w:p>
+    <w:p>
+      <w:pPr>
+        <w:pStyle w:val="SourceCode"/>
+      </w:pPr>
+      <w:r>
+        <w:rPr>
+          <w:rStyle w:val="KeywordTok"/>
+        </w:rPr>
+        <w:t xml:space="preserve">library</w:t>
+      </w:r>
+      <w:r>
+        <w:rPr>
+          <w:rStyle w:val="NormalTok"/>
+        </w:rPr>
+        <w:t xml:space="preserve">(jpeg)</w:t>
+      </w:r>
+      <w:r>
+        <w:br/>
+      </w:r>
+      <w:r>
+        <w:rPr>
+          <w:rStyle w:val="KeywordTok"/>
+        </w:rPr>
+        <w:t xml:space="preserve">library</w:t>
+      </w:r>
+      <w:r>
+        <w:rPr>
+          <w:rStyle w:val="NormalTok"/>
+        </w:rPr>
+        <w:t xml:space="preserve">(grid)</w:t>
+      </w:r>
+      <w:r>
+        <w:br/>
+      </w:r>
+      <w:r>
+        <w:rPr>
+          <w:rStyle w:val="KeywordTok"/>
+        </w:rPr>
+        <w:t xml:space="preserve">library</w:t>
+      </w:r>
+      <w:r>
+        <w:rPr>
+          <w:rStyle w:val="NormalTok"/>
+        </w:rPr>
+        <w:t xml:space="preserve">(gridExtra)</w:t>
+      </w:r>
+      <w:r>
+        <w:br/>
+      </w:r>
+      <w:r>
+        <w:br/>
+      </w:r>
+      <w:r>
+        <w:rPr>
+          <w:rStyle w:val="NormalTok"/>
+        </w:rPr>
+        <w:t xml:space="preserve">vector_</w:t>
+      </w:r>
+      <w:r>
+        <w:rPr>
+          <w:rStyle w:val="DecValTok"/>
+        </w:rPr>
+        <w:t xml:space="preserve">2</w:t>
+      </w:r>
+      <w:r>
+        <w:rPr>
+          <w:rStyle w:val="NormalTok"/>
+        </w:rPr>
+        <w:t xml:space="preserve"> &lt;-</w:t>
+      </w:r>
+      <w:r>
+        <w:rPr>
+          <w:rStyle w:val="StringTok"/>
+        </w:rPr>
+        <w:t xml:space="preserve"> </w:t>
+      </w:r>
+      <w:r>
+        <w:rPr>
+          <w:rStyle w:val="KeywordTok"/>
+        </w:rPr>
+        <w:t xml:space="preserve">rasterGrob</w:t>
+      </w:r>
+      <w:r>
+        <w:rPr>
+          <w:rStyle w:val="NormalTok"/>
+        </w:rPr>
+        <w:t xml:space="preserve">(</w:t>
+      </w:r>
+      <w:r>
+        <w:rPr>
+          <w:rStyle w:val="KeywordTok"/>
+        </w:rPr>
+        <w:t xml:space="preserve">as.raster</w:t>
+      </w:r>
+      <w:r>
+        <w:rPr>
+          <w:rStyle w:val="NormalTok"/>
+        </w:rPr>
+        <w:t xml:space="preserve">(</w:t>
+      </w:r>
+      <w:r>
+        <w:rPr>
+          <w:rStyle w:val="KeywordTok"/>
+        </w:rPr>
+        <w:t xml:space="preserve">readJPEG</w:t>
+      </w:r>
+      <w:r>
+        <w:rPr>
+          <w:rStyle w:val="NormalTok"/>
+        </w:rPr>
+        <w:t xml:space="preserve">(</w:t>
+      </w:r>
+      <w:r>
+        <w:rPr>
+          <w:rStyle w:val="StringTok"/>
+        </w:rPr>
+        <w:t xml:space="preserve">"OceanParcels/trajectory_data/vector_outputs/jpeg/vector_day2.jpg"</w:t>
+      </w:r>
+      <w:r>
+        <w:rPr>
+          <w:rStyle w:val="NormalTok"/>
+        </w:rPr>
+        <w:t xml:space="preserve">)))</w:t>
+      </w:r>
+      <w:r>
+        <w:br/>
+      </w:r>
+      <w:r>
+        <w:rPr>
+          <w:rStyle w:val="NormalTok"/>
+        </w:rPr>
+        <w:t xml:space="preserve">vector_</w:t>
+      </w:r>
+      <w:r>
+        <w:rPr>
+          <w:rStyle w:val="DecValTok"/>
+        </w:rPr>
+        <w:t xml:space="preserve">5</w:t>
+      </w:r>
+      <w:r>
+        <w:rPr>
+          <w:rStyle w:val="NormalTok"/>
+        </w:rPr>
+        <w:t xml:space="preserve"> &lt;-</w:t>
+      </w:r>
+      <w:r>
+        <w:rPr>
+          <w:rStyle w:val="StringTok"/>
+        </w:rPr>
+        <w:t xml:space="preserve"> </w:t>
+      </w:r>
+      <w:r>
+        <w:rPr>
+          <w:rStyle w:val="KeywordTok"/>
+        </w:rPr>
+        <w:t xml:space="preserve">rasterGrob</w:t>
+      </w:r>
+      <w:r>
+        <w:rPr>
+          <w:rStyle w:val="NormalTok"/>
+        </w:rPr>
+        <w:t xml:space="preserve">(</w:t>
+      </w:r>
+      <w:r>
+        <w:rPr>
+          <w:rStyle w:val="KeywordTok"/>
+        </w:rPr>
+        <w:t xml:space="preserve">as.raster</w:t>
+      </w:r>
+      <w:r>
+        <w:rPr>
+          <w:rStyle w:val="NormalTok"/>
+        </w:rPr>
+        <w:t xml:space="preserve">(</w:t>
+      </w:r>
+      <w:r>
+        <w:rPr>
+          <w:rStyle w:val="KeywordTok"/>
+        </w:rPr>
+        <w:t xml:space="preserve">readJPEG</w:t>
+      </w:r>
+      <w:r>
+        <w:rPr>
+          <w:rStyle w:val="NormalTok"/>
+        </w:rPr>
+        <w:t xml:space="preserve">(</w:t>
+      </w:r>
+      <w:r>
+        <w:rPr>
+          <w:rStyle w:val="StringTok"/>
+        </w:rPr>
+        <w:t xml:space="preserve">"OceanParcels/trajectory_data/vector_outputs/jpeg/vector_day5.jpg"</w:t>
+      </w:r>
+      <w:r>
+        <w:rPr>
+          <w:rStyle w:val="NormalTok"/>
+        </w:rPr>
+        <w:t xml:space="preserve">)))</w:t>
+      </w:r>
+      <w:r>
+        <w:br/>
+      </w:r>
+      <w:r>
+        <w:rPr>
+          <w:rStyle w:val="NormalTok"/>
+        </w:rPr>
+        <w:t xml:space="preserve">vector_</w:t>
+      </w:r>
+      <w:r>
+        <w:rPr>
+          <w:rStyle w:val="DecValTok"/>
+        </w:rPr>
+        <w:t xml:space="preserve">10</w:t>
+      </w:r>
+      <w:r>
+        <w:rPr>
+          <w:rStyle w:val="NormalTok"/>
+        </w:rPr>
+        <w:t xml:space="preserve"> &lt;-</w:t>
+      </w:r>
+      <w:r>
+        <w:rPr>
+          <w:rStyle w:val="StringTok"/>
+        </w:rPr>
+        <w:t xml:space="preserve"> </w:t>
+      </w:r>
+      <w:r>
+        <w:rPr>
+          <w:rStyle w:val="KeywordTok"/>
+        </w:rPr>
+        <w:t xml:space="preserve">rasterGrob</w:t>
+      </w:r>
+      <w:r>
+        <w:rPr>
+          <w:rStyle w:val="NormalTok"/>
+        </w:rPr>
+        <w:t xml:space="preserve">(</w:t>
+      </w:r>
+      <w:r>
+        <w:rPr>
+          <w:rStyle w:val="KeywordTok"/>
+        </w:rPr>
+        <w:t xml:space="preserve">as.raster</w:t>
+      </w:r>
+      <w:r>
+        <w:rPr>
+          <w:rStyle w:val="NormalTok"/>
+        </w:rPr>
+        <w:t xml:space="preserve">(</w:t>
+      </w:r>
+      <w:r>
+        <w:rPr>
+          <w:rStyle w:val="KeywordTok"/>
+        </w:rPr>
+        <w:t xml:space="preserve">readJPEG</w:t>
+      </w:r>
+      <w:r>
+        <w:rPr>
+          <w:rStyle w:val="NormalTok"/>
+        </w:rPr>
+        <w:t xml:space="preserve">(</w:t>
+      </w:r>
+      <w:r>
+        <w:rPr>
+          <w:rStyle w:val="StringTok"/>
+        </w:rPr>
+        <w:t xml:space="preserve">"OceanParcels/trajectory_data/vector_outputs/jpeg/vector_day10.jpg"</w:t>
+      </w:r>
+      <w:r>
+        <w:rPr>
+          <w:rStyle w:val="NormalTok"/>
+        </w:rPr>
+        <w:t xml:space="preserve">)))</w:t>
+      </w:r>
+      <w:r>
+        <w:br/>
+      </w:r>
+      <w:r>
+        <w:rPr>
+          <w:rStyle w:val="NormalTok"/>
+        </w:rPr>
+        <w:t xml:space="preserve">vector_</w:t>
+      </w:r>
+      <w:r>
+        <w:rPr>
+          <w:rStyle w:val="DecValTok"/>
+        </w:rPr>
+        <w:t xml:space="preserve">15</w:t>
+      </w:r>
+      <w:r>
+        <w:rPr>
+          <w:rStyle w:val="NormalTok"/>
+        </w:rPr>
+        <w:t xml:space="preserve"> &lt;-</w:t>
+      </w:r>
+      <w:r>
+        <w:rPr>
+          <w:rStyle w:val="StringTok"/>
+        </w:rPr>
+        <w:t xml:space="preserve"> </w:t>
+      </w:r>
+      <w:r>
+        <w:rPr>
+          <w:rStyle w:val="KeywordTok"/>
+        </w:rPr>
+        <w:t xml:space="preserve">rasterGrob</w:t>
+      </w:r>
+      <w:r>
+        <w:rPr>
+          <w:rStyle w:val="NormalTok"/>
+        </w:rPr>
+        <w:t xml:space="preserve">(</w:t>
+      </w:r>
+      <w:r>
+        <w:rPr>
+          <w:rStyle w:val="KeywordTok"/>
+        </w:rPr>
+        <w:t xml:space="preserve">as.raster</w:t>
+      </w:r>
+      <w:r>
+        <w:rPr>
+          <w:rStyle w:val="NormalTok"/>
+        </w:rPr>
+        <w:t xml:space="preserve">(</w:t>
+      </w:r>
+      <w:r>
+        <w:rPr>
+          <w:rStyle w:val="KeywordTok"/>
+        </w:rPr>
+        <w:t xml:space="preserve">readJPEG</w:t>
+      </w:r>
+      <w:r>
+        <w:rPr>
+          <w:rStyle w:val="NormalTok"/>
+        </w:rPr>
+        <w:t xml:space="preserve">(</w:t>
+      </w:r>
+      <w:r>
+        <w:rPr>
+          <w:rStyle w:val="StringTok"/>
+        </w:rPr>
+        <w:t xml:space="preserve">"OceanParcels/trajectory_data/vector_outputs/jpeg/vector_day15.jpg"</w:t>
+      </w:r>
+      <w:r>
+        <w:rPr>
+          <w:rStyle w:val="NormalTok"/>
+        </w:rPr>
+        <w:t xml:space="preserve">)))</w:t>
+      </w:r>
+      <w:r>
+        <w:br/>
+      </w:r>
+      <w:r>
+        <w:rPr>
+          <w:rStyle w:val="NormalTok"/>
+        </w:rPr>
+        <w:t xml:space="preserve">vector_</w:t>
+      </w:r>
+      <w:r>
+        <w:rPr>
+          <w:rStyle w:val="DecValTok"/>
+        </w:rPr>
+        <w:t xml:space="preserve">20</w:t>
+      </w:r>
+      <w:r>
+        <w:rPr>
+          <w:rStyle w:val="NormalTok"/>
+        </w:rPr>
+        <w:t xml:space="preserve"> &lt;-</w:t>
+      </w:r>
+      <w:r>
+        <w:rPr>
+          <w:rStyle w:val="StringTok"/>
+        </w:rPr>
+        <w:t xml:space="preserve"> </w:t>
+      </w:r>
+      <w:r>
+        <w:rPr>
+          <w:rStyle w:val="KeywordTok"/>
+        </w:rPr>
+        <w:t xml:space="preserve">rasterGrob</w:t>
+      </w:r>
+      <w:r>
+        <w:rPr>
+          <w:rStyle w:val="NormalTok"/>
+        </w:rPr>
+        <w:t xml:space="preserve">(</w:t>
+      </w:r>
+      <w:r>
+        <w:rPr>
+          <w:rStyle w:val="KeywordTok"/>
+        </w:rPr>
+        <w:t xml:space="preserve">as.raster</w:t>
+      </w:r>
+      <w:r>
+        <w:rPr>
+          <w:rStyle w:val="NormalTok"/>
+        </w:rPr>
+        <w:t xml:space="preserve">(</w:t>
+      </w:r>
+      <w:r>
+        <w:rPr>
+          <w:rStyle w:val="KeywordTok"/>
+        </w:rPr>
+        <w:t xml:space="preserve">readJPEG</w:t>
+      </w:r>
+      <w:r>
+        <w:rPr>
+          <w:rStyle w:val="NormalTok"/>
+        </w:rPr>
+        <w:t xml:space="preserve">(</w:t>
+      </w:r>
+      <w:r>
+        <w:rPr>
+          <w:rStyle w:val="StringTok"/>
+        </w:rPr>
+        <w:t xml:space="preserve">"OceanParcels/trajectory_data/vector_outputs/jpeg/vector_day20.jpg"</w:t>
+      </w:r>
+      <w:r>
+        <w:rPr>
+          <w:rStyle w:val="NormalTok"/>
+        </w:rPr>
+        <w:t xml:space="preserve">)))</w:t>
+      </w:r>
+      <w:r>
+        <w:br/>
+      </w:r>
+      <w:r>
+        <w:rPr>
+          <w:rStyle w:val="NormalTok"/>
+        </w:rPr>
+        <w:t xml:space="preserve">vector_</w:t>
+      </w:r>
+      <w:r>
+        <w:rPr>
+          <w:rStyle w:val="DecValTok"/>
+        </w:rPr>
+        <w:t xml:space="preserve">25</w:t>
+      </w:r>
+      <w:r>
+        <w:rPr>
+          <w:rStyle w:val="NormalTok"/>
+        </w:rPr>
+        <w:t xml:space="preserve"> &lt;-</w:t>
+      </w:r>
+      <w:r>
+        <w:rPr>
+          <w:rStyle w:val="StringTok"/>
+        </w:rPr>
+        <w:t xml:space="preserve"> </w:t>
+      </w:r>
+      <w:r>
+        <w:rPr>
+          <w:rStyle w:val="KeywordTok"/>
+        </w:rPr>
+        <w:t xml:space="preserve">rasterGrob</w:t>
+      </w:r>
+      <w:r>
+        <w:rPr>
+          <w:rStyle w:val="NormalTok"/>
+        </w:rPr>
+        <w:t xml:space="preserve">(</w:t>
+      </w:r>
+      <w:r>
+        <w:rPr>
+          <w:rStyle w:val="KeywordTok"/>
+        </w:rPr>
+        <w:t xml:space="preserve">as.raster</w:t>
+      </w:r>
+      <w:r>
+        <w:rPr>
+          <w:rStyle w:val="NormalTok"/>
+        </w:rPr>
+        <w:t xml:space="preserve">(</w:t>
+      </w:r>
+      <w:r>
+        <w:rPr>
+          <w:rStyle w:val="KeywordTok"/>
+        </w:rPr>
+        <w:t xml:space="preserve">readJPEG</w:t>
+      </w:r>
+      <w:r>
+        <w:rPr>
+          <w:rStyle w:val="NormalTok"/>
+        </w:rPr>
+        <w:t xml:space="preserve">(</w:t>
+      </w:r>
+      <w:r>
+        <w:rPr>
+          <w:rStyle w:val="StringTok"/>
+        </w:rPr>
+        <w:t xml:space="preserve">"OceanParcels/trajectory_data/vector_outputs/jpeg/vector_day25.jpg"</w:t>
+      </w:r>
+      <w:r>
+        <w:rPr>
+          <w:rStyle w:val="NormalTok"/>
+        </w:rPr>
+        <w:t xml:space="preserve">)))</w:t>
+      </w:r>
+      <w:r>
+        <w:br/>
+      </w:r>
+      <w:r>
+        <w:rPr>
+          <w:rStyle w:val="NormalTok"/>
+        </w:rPr>
+        <w:t xml:space="preserve">vector_</w:t>
+      </w:r>
+      <w:r>
+        <w:rPr>
+          <w:rStyle w:val="DecValTok"/>
+        </w:rPr>
+        <w:t xml:space="preserve">30</w:t>
+      </w:r>
+      <w:r>
+        <w:rPr>
+          <w:rStyle w:val="NormalTok"/>
+        </w:rPr>
+        <w:t xml:space="preserve"> &lt;-</w:t>
+      </w:r>
+      <w:r>
+        <w:rPr>
+          <w:rStyle w:val="StringTok"/>
+        </w:rPr>
+        <w:t xml:space="preserve"> </w:t>
+      </w:r>
+      <w:r>
+        <w:rPr>
+          <w:rStyle w:val="KeywordTok"/>
+        </w:rPr>
+        <w:t xml:space="preserve">rasterGrob</w:t>
+      </w:r>
+      <w:r>
+        <w:rPr>
+          <w:rStyle w:val="NormalTok"/>
+        </w:rPr>
+        <w:t xml:space="preserve">(</w:t>
+      </w:r>
+      <w:r>
+        <w:rPr>
+          <w:rStyle w:val="KeywordTok"/>
+        </w:rPr>
+        <w:t xml:space="preserve">as.raster</w:t>
+      </w:r>
+      <w:r>
+        <w:rPr>
+          <w:rStyle w:val="NormalTok"/>
+        </w:rPr>
+        <w:t xml:space="preserve">(</w:t>
+      </w:r>
+      <w:r>
+        <w:rPr>
+          <w:rStyle w:val="KeywordTok"/>
+        </w:rPr>
+        <w:t xml:space="preserve">readJPEG</w:t>
+      </w:r>
+      <w:r>
+        <w:rPr>
+          <w:rStyle w:val="NormalTok"/>
+        </w:rPr>
+        <w:t xml:space="preserve">(</w:t>
+      </w:r>
+      <w:r>
+        <w:rPr>
+          <w:rStyle w:val="StringTok"/>
+        </w:rPr>
+        <w:t xml:space="preserve">"OceanParcels/trajectory_data/vector_outputs/jpeg/vector_day30.jpg"</w:t>
+      </w:r>
+      <w:r>
+        <w:rPr>
+          <w:rStyle w:val="NormalTok"/>
+        </w:rPr>
+        <w:t xml:space="preserve">)))</w:t>
+      </w:r>
+      <w:r>
+        <w:br/>
+      </w:r>
+      <w:r>
+        <w:br/>
+      </w:r>
+      <w:r>
+        <w:rPr>
+          <w:rStyle w:val="KeywordTok"/>
+        </w:rPr>
+        <w:t xml:space="preserve">ggarrange</w:t>
+      </w:r>
+      <w:r>
+        <w:rPr>
+          <w:rStyle w:val="NormalTok"/>
+        </w:rPr>
+        <w:t xml:space="preserve">(vector_</w:t>
+      </w:r>
+      <w:r>
+        <w:rPr>
+          <w:rStyle w:val="DecValTok"/>
+        </w:rPr>
+        <w:t xml:space="preserve">2</w:t>
+      </w:r>
+      <w:r>
+        <w:rPr>
+          <w:rStyle w:val="NormalTok"/>
+        </w:rPr>
+        <w:t xml:space="preserve">, vector_</w:t>
+      </w:r>
+      <w:r>
+        <w:rPr>
+          <w:rStyle w:val="DecValTok"/>
+        </w:rPr>
+        <w:t xml:space="preserve">5</w:t>
+      </w:r>
+      <w:r>
+        <w:rPr>
+          <w:rStyle w:val="NormalTok"/>
+        </w:rPr>
+        <w:t xml:space="preserve">, vector_</w:t>
+      </w:r>
+      <w:r>
+        <w:rPr>
+          <w:rStyle w:val="DecValTok"/>
+        </w:rPr>
+        <w:t xml:space="preserve">10</w:t>
+      </w:r>
+      <w:r>
+        <w:rPr>
+          <w:rStyle w:val="NormalTok"/>
+        </w:rPr>
+        <w:t xml:space="preserve">, vector_</w:t>
+      </w:r>
+      <w:r>
+        <w:rPr>
+          <w:rStyle w:val="DecValTok"/>
+        </w:rPr>
+        <w:t xml:space="preserve">15</w:t>
+      </w:r>
+      <w:r>
+        <w:rPr>
+          <w:rStyle w:val="NormalTok"/>
+        </w:rPr>
+        <w:t xml:space="preserve">, vector_</w:t>
+      </w:r>
+      <w:r>
+        <w:rPr>
+          <w:rStyle w:val="DecValTok"/>
+        </w:rPr>
+        <w:t xml:space="preserve">20</w:t>
+      </w:r>
+      <w:r>
+        <w:rPr>
+          <w:rStyle w:val="NormalTok"/>
+        </w:rPr>
+        <w:t xml:space="preserve">, vector_</w:t>
+      </w:r>
+      <w:r>
+        <w:rPr>
+          <w:rStyle w:val="DecValTok"/>
+        </w:rPr>
+        <w:t xml:space="preserve">25</w:t>
+      </w:r>
+      <w:r>
+        <w:rPr>
+          <w:rStyle w:val="NormalTok"/>
+        </w:rPr>
+        <w:t xml:space="preserve">, vector_</w:t>
+      </w:r>
+      <w:r>
+        <w:rPr>
+          <w:rStyle w:val="DecValTok"/>
+        </w:rPr>
+        <w:t xml:space="preserve">30</w:t>
+      </w:r>
+      <w:r>
+        <w:rPr>
+          <w:rStyle w:val="NormalTok"/>
+        </w:rPr>
+        <w:t xml:space="preserve">, </w:t>
+      </w:r>
+      <w:r>
+        <w:rPr>
+          <w:rStyle w:val="DataTypeTok"/>
+        </w:rPr>
+        <w:t xml:space="preserve">labels =</w:t>
+      </w:r>
+      <w:r>
+        <w:rPr>
+          <w:rStyle w:val="NormalTok"/>
+        </w:rPr>
+        <w:t xml:space="preserve"> </w:t>
+      </w:r>
+      <w:r>
+        <w:rPr>
+          <w:rStyle w:val="StringTok"/>
+        </w:rPr>
+        <w:t xml:space="preserve">"AUTO"</w:t>
+      </w:r>
+      <w:r>
+        <w:rPr>
+          <w:rStyle w:val="NormalTok"/>
+        </w:rPr>
+        <w:t xml:space="preserve">)</w:t>
+      </w:r>
+    </w:p>
+    <w:p>
+      <w:pPr>
+        <w:pStyle w:val="Heading2"/>
+      </w:pPr>
+      <w:bookmarkStart w:id="50" w:name="additional-simulations"/>
+      <w:r>
+        <w:t xml:space="preserve">Additional simulations</w:t>
+      </w:r>
+      <w:bookmarkEnd w:id="50"/>
+    </w:p>
+    <w:p>
+      <w:pPr>
+        <w:pStyle w:val="CaptionedFigure"/>
+      </w:pPr>
+      <w:r>
+        <w:drawing>
+          <wp:inline>
+            <wp:extent cx="6197600" cy="3541485"/>
+            <wp:effectExtent b="0" l="0" r="0" t="0"/>
+            <wp:docPr descr="Figure ??: Comparison of mean trajectories. Plot A is the comparison of mean trajectories for only hydrodynamic drag and plot B is the comparison of mean trajectories for simulations with varying degrees of hydrodynamic and wind drag. In plot A, the black line represents simulation 1, the blue line 2, the orange line 6 and the red line 10. In plot B, the black line represents simulation 1, the grey line simulation 3, the green 4, the pink 5, the yellow 7, orange 8, red 9, blue 11, bronze 12, and cherry 13. The reader is referred to tables 1 and 2 for details pertaining to each scenario." title="" id="1" name="Picture"/>
+            <a:graphic>
+              <a:graphicData uri="http://schemas.openxmlformats.org/drawingml/2006/picture">
+                <pic:pic>
+                  <pic:nvPicPr>
+                    <pic:cNvPr descr="thesis_chapter_3_files/figure-docx/unnamed-chunk-7-1.png" id="0" name="Picture"/>
+                    <pic:cNvPicPr>
+                      <a:picLocks noChangeArrowheads="1" noChangeAspect="1"/>
+                    </pic:cNvPicPr>
+                  </pic:nvPicPr>
+                  <pic:blipFill>
+                    <a:blip r:embed="rId51"/>
+                    <a:stretch>
+                      <a:fillRect/>
+                    </a:stretch>
+                  </pic:blipFill>
+                  <pic:spPr bwMode="auto">
+                    <a:xfrm>
+                      <a:off x="0" y="0"/>
+                      <a:ext cx="6197600" cy="3541485"/>
+                    </a:xfrm>
+                    <a:prstGeom prst="rect">
+                      <a:avLst/>
+                    </a:prstGeom>
+                    <a:noFill/>
+                    <a:ln w="9525">
+                      <a:noFill/>
+                      <a:headEnd/>
+                      <a:tailEnd/>
+                    </a:ln>
+                  </pic:spPr>
+                </pic:pic>
+              </a:graphicData>
+            </a:graphic>
+          </wp:inline>
+        </w:drawing>
+      </w:r>
+    </w:p>
+    <w:p>
+      <w:pPr>
+        <w:pStyle w:val="ImageCaption"/>
+      </w:pPr>
+      <w:r>
+        <w:t xml:space="preserve">Figure ??: Comparison of mean trajectories. Plot A is the comparison of mean trajectories for only hydrodynamic drag and plot B is the comparison of mean trajectories for simulations with varying degrees of hydrodynamic and wind drag. In plot A, the black line represents simulation 1, the blue line 2, the orange line 6 and the red line 10. In plot B, the black line represents simulation 1, the grey line simulation 3, the green 4, the pink 5, the yellow 7, orange 8, red 9, blue 11, bronze 12, and cherry 13. The reader is referred to tables 1 and 2 for details pertaining to each scenario.</w:t>
+      </w:r>
+    </w:p>
+    <w:p>
+      <w:pPr>
+        <w:pStyle w:val="Heading2"/>
+      </w:pPr>
+      <w:bookmarkStart w:id="52" w:name="density-comparison"/>
+      <w:r>
+        <w:t xml:space="preserve">Density comparison</w:t>
+      </w:r>
+      <w:bookmarkEnd w:id="52"/>
+    </w:p>
+    <w:p>
+      <w:pPr>
+        <w:pStyle w:val="Heading3"/>
+      </w:pPr>
+      <w:bookmarkStart w:id="53" w:name="july"/>
+      <w:r>
+        <w:t xml:space="preserve">July</w:t>
+      </w:r>
+      <w:bookmarkEnd w:id="53"/>
+    </w:p>
+    <w:p>
+      <w:pPr>
+        <w:pStyle w:val="FirstParagraph"/>
+      </w:pPr>
+      <w:r>
+        <w:drawing>
+          <wp:inline>
+            <wp:extent cx="6197600" cy="8427014"/>
+            <wp:effectExtent b="0" l="0" r="0" t="0"/>
+            <wp:docPr descr="Figure ??: Comparison of density plots at the end run time of each scenario for July 2018 (winter). The plots are regular hexagons within the density of particles is calculated. Plots A-D represents the minimum, plots E-H are the mean and plots I-L the maximum cross-sectional areas. The bottom plot is the density plot for the passive simulation. The mean trajectories for each scenario are also plotted for comparison. The reader is referred to tables 1 and 2 for details pertaining to each scenario." title="" id="1" name="Picture"/>
+            <a:graphic>
+              <a:graphicData uri="http://schemas.openxmlformats.org/drawingml/2006/picture">
+                <pic:pic>
+                  <pic:nvPicPr>
+                    <pic:cNvPr descr="thesis_chapter_3_files/figure-docx/unnamed-chunk-8-1.png" id="0" name="Picture"/>
+                    <pic:cNvPicPr>
+                      <a:picLocks noChangeArrowheads="1" noChangeAspect="1"/>
+                    </pic:cNvPicPr>
+                  </pic:nvPicPr>
+                  <pic:blipFill>
+                    <a:blip r:embed="rId54"/>
+                    <a:stretch>
+                      <a:fillRect/>
+                    </a:stretch>
+                  </pic:blipFill>
+                  <pic:spPr bwMode="auto">
+                    <a:xfrm>
+                      <a:off x="0" y="0"/>
+                      <a:ext cx="6197600" cy="8427014"/>
+                    </a:xfrm>
+                    <a:prstGeom prst="rect">
+                      <a:avLst/>
+                    </a:prstGeom>
+                    <a:noFill/>
+                    <a:ln w="9525">
+                      <a:noFill/>
+                      <a:headEnd/>
+                      <a:tailEnd/>
+                    </a:ln>
+                  </pic:spPr>
+                </pic:pic>
+              </a:graphicData>
+            </a:graphic>
+          </wp:inline>
+        </w:drawing>
+      </w:r>
+      <w:r>
+        <w:t xml:space="preserve"> </w:t>
+      </w:r>
+      <w:r>
+        <w:t xml:space="preserve">### October</w:t>
       </w:r>
     </w:p>
     <w:p>
@@ -9138,948 +10315,236 @@
         <w:pStyle w:val="BodyText"/>
       </w:pPr>
       <w:r>
-        <w:t xml:space="preserve">Past research has inferred from direct and indirect techniques that drifting macroalgae tend to follow the prevailing surface currents</w:t>
-      </w:r>
-      <w:r>
-        <w:t xml:space="preserve"> </w:t>
-      </w:r>
-      <w:r>
-        <w:t xml:space="preserve">(Hobday, 2000; Thiel and Gutow, 2005; Fraser et al., 2011; Rothäusler et al., 2011, 2011)</w:t>
-      </w:r>
-      <w:r>
-        <w:t xml:space="preserve">. The results from this numerical experiment confirm that drifting macroalgae do follow the surface current in the study region when considering only hydrodynamic drag. In addition, not only are the trajectories similar but so are the end points at the end of simulation. However, when ad-hoc wind drag (windage) is considered in combination with hydrodynamic drag the end locations differ greatly when compared to purely lagrangian particle trajectories. The inclusion of wind drag causes the particles to flow further away from the coast and with a greater distance travelled from the release location. The difference in trajectory and distance covered can be attributed to the inclusion of wind drag. Wind drag adds to the effects of hydrodynamic drag when the wind direction and current direction are opposite to each other. However, when the wind direction is in the same or similar direction to that of the current, momentum energy from the wind is transferred to the object</w:t>
-      </w:r>
-      <w:r>
-        <w:t xml:space="preserve"> </w:t>
-      </w:r>
-      <w:r>
-        <w:t xml:space="preserve">(Hackett et al., 2006; Putman et al., 2020)</w:t>
-      </w:r>
-      <w:r>
-        <w:t xml:space="preserve">. This causes the particles to travel further as well as exposed to different time varying flows. Past studies have shown this when including windage as a function of inertia</w:t>
-      </w:r>
-      <w:r>
-        <w:t xml:space="preserve"> </w:t>
-      </w:r>
-      <w:r>
-        <w:t xml:space="preserve">(Putman et al., 2018, 2020; Brooks et al., 2019)</w:t>
-      </w:r>
-      <w:r>
-        <w:t xml:space="preserve">. A study by</w:t>
-      </w:r>
-      <w:r>
-        <w:t xml:space="preserve"> </w:t>
-      </w:r>
-      <w:r>
-        <w:t xml:space="preserve">Putman et al. (2020)</w:t>
-      </w:r>
-      <w:r>
-        <w:t xml:space="preserve"> </w:t>
-      </w:r>
-      <w:r>
-        <w:t xml:space="preserve">used ad-hoc windage factors that was based on the surface current velocity to assess the approach for improving transport predictions of pelagic Sargassum. The results showed that including ad-hoc windage factors improved virtual trajectories compared to tracked Sargassum mats which was partly due to the inclusion of momemtum energy transfer from wind. This is also reflected in the analysis comparing distances travelled by all the particles in each simulation. The particles in the simulations that included wind drag traveled significantly greater distances compared to the passive or hydrodynamic only drag.</w:t>
-      </w:r>
-    </w:p>
-    <w:p>
-      <w:pPr>
-        <w:pStyle w:val="BodyText"/>
-      </w:pPr>
-      <w:r>
-        <w:t xml:space="preserve">The addition of drag forces causes the particles to cluster together along the mean trajectory compared to that of the passive particles which are more evenly dispersed. This is most likely due to the shared drag characteristics among the particles which included the plants weight and surface area into the calculation. Other studies investigating flotsam trajectory characteristics have found similar results</w:t>
-      </w:r>
-      <w:r>
-        <w:t xml:space="preserve"> </w:t>
-      </w:r>
-      <w:r>
-        <w:t xml:space="preserve">(Breivik et al., 2011; Miron et al., 2020; Olascoaga et al., 2020)</w:t>
-      </w:r>
-      <w:r>
-        <w:t xml:space="preserve">. A study by</w:t>
-      </w:r>
-      <w:r>
-        <w:t xml:space="preserve"> </w:t>
-      </w:r>
-      <w:r>
-        <w:t xml:space="preserve">Miron et al. (2020)</w:t>
-      </w:r>
-      <w:r>
-        <w:t xml:space="preserve"> </w:t>
-      </w:r>
-      <w:r>
-        <w:t xml:space="preserve">conducted field experiments using a range of objects such as spheres, cubes, cuboids to compare to investigate the effect of inertia on particles dynamics. The results from the study showed that objects tended to cluster according to the shape of the object which the authors attributed to shared characteristics of inertia.</w:t>
-      </w:r>
-    </w:p>
-    <w:p>
-      <w:pPr>
-        <w:pStyle w:val="BodyText"/>
-      </w:pPr>
-      <w:r>
-        <w:t xml:space="preserve">The ocean is made up of varying time-varying flows and changes in an objects velocity can cause the object to be exposed to different flow patterns over time. The lack of dissimilarity in trajectory between different cross-sectional area types (minimum, mean and maximum) suggests that reduction in velocity in relation to cross-sectional area is negligible. A similar result was found by</w:t>
-      </w:r>
-      <w:r>
-        <w:t xml:space="preserve"> </w:t>
-      </w:r>
-      <w:r>
-        <w:t xml:space="preserve">Le Gouvello et al. (2020)</w:t>
-      </w:r>
-      <w:r>
-        <w:t xml:space="preserve"> </w:t>
-      </w:r>
-      <w:r>
-        <w:t xml:space="preserve">who investigated the effects of swimming behavior on sea turtle hatchling dispersal in the Agulhas region. The results suggested that the hatchlings trajectories are mostly influenced by the ocean currents in the first year of hatching due to as juveniles do are not swim fast enough to alter thier overall trajectory. Therefore, the differences in cross-sectional area types may not be significant enough in order to have an effect on the relevant velocity vectors (zonal and meridonal). Another possible reason is the resolution of the ocean model used. The resolution of the underlying ocean model is an important aspect of lagrangian ocean modeling and must be able to resolve sub-grid scale ocean processes for finer scale applications. A study by</w:t>
-      </w:r>
-      <w:r>
-        <w:t xml:space="preserve"> </w:t>
-      </w:r>
-      <w:r>
-        <w:t xml:space="preserve">Hart-Davis et al. (2018)</w:t>
-      </w:r>
-      <w:r>
-        <w:t xml:space="preserve"> </w:t>
-      </w:r>
-      <w:r>
-        <w:t xml:space="preserve">assessed the inclusion of stochastic motion, wind and currents into forecasting for search and rescue using the same model ocean model used in this study. The authors found that the inclusion of brownian motion greatly increased the accuracy in representing sub-grid scale processes and that the inclusion of wind, currents and stochastic motion greatly improved forecasting applications. Therefore, the authors argue that the lack of dissimilarity between simulations of different cross-sectional area and drag exposure scenarios is not as a result of the resolution of the model.</w:t>
-      </w:r>
-    </w:p>
-    <w:p>
-      <w:pPr>
-        <w:pStyle w:val="BodyText"/>
-      </w:pPr>
-      <w:r>
-        <w:t xml:space="preserve">The same is also true when comparing different hydrodynamic and wind drag exposure scenarios. These scenarios reflect different buoyancy situations which result in different amounts of surface area exposed to hydrodynamic and/or wind drag. The similarities between the different combined drag scenarios suggests that higher magnitudes of wind exposure do not significantly alter trajectories. Instead, the results from this study suggest that the inclusion of drag forces in simulating macroalgal trajectory may result in improving accuracy of entrainment patterns. All the simulations that included any form of drag resulted in a fairly high density of particles entrained in a vortex. The entrainment and expulsion from eddies and vortices is an important characteristic of floating macroalgae. Accuracy in predicting entrainment and expulsion of macroalgae-rafts from eddies has been investigated previously by</w:t>
-      </w:r>
-      <w:r>
-        <w:t xml:space="preserve"> </w:t>
-      </w:r>
-      <w:r>
-        <w:t xml:space="preserve">Putman et al. (2018)</w:t>
-      </w:r>
-      <w:r>
-        <w:t xml:space="preserve"> </w:t>
-      </w:r>
-      <w:r>
-        <w:t xml:space="preserve">and</w:t>
-      </w:r>
-      <w:r>
-        <w:t xml:space="preserve"> </w:t>
-      </w:r>
-      <w:r>
-        <w:t xml:space="preserve">Putman et al. (2020)</w:t>
-      </w:r>
-      <w:r>
-        <w:t xml:space="preserve">, who show that including windage greatly improves entrainment patterns when comparing virtual and real Sargassum rafts. However, the aforementioned studies investigated large rafts and not floating individuals. Inertia is based on the size/weight of the raft, while hydrodynamic and wind drag are based on current velocity and surface area. Therefore, the role of inertia may be negligible for a solitary individual and rather other forms of drag, such as in this study, should be considered. The results from this study suggest that the inclusion of hydrodynamic and/or wind drag is an important component when simulating virtual kelp particles will greatly increase the accuracy of entrainment and expulsion from sub-grid mesoscale oceanographic features, such as eddies and vortices.</w:t>
-      </w:r>
-    </w:p>
-    <w:p>
-      <w:pPr>
-        <w:pStyle w:val="BodyText"/>
-      </w:pPr>
-      <w:r>
-        <w:t xml:space="preserve">The role of eddies and vortices in the entrainment of kelp is further supported by the accumulation simulations. These results cleary show that the inclusion of drag greatly increases the number of particles entrained in the eddy. Eddies and vortices may act as accumulation zones for kelp where the formation of rafts may occur, or the kelp is entrained for long enough to eventually sink in area below the eddy. In a study by</w:t>
-      </w:r>
-      <w:r>
-        <w:t xml:space="preserve"> </w:t>
-      </w:r>
-      <w:r>
-        <w:t xml:space="preserve">Woodborne et al. (1989)</w:t>
-      </w:r>
-      <w:r>
-        <w:t xml:space="preserve"> </w:t>
-      </w:r>
-      <w:r>
-        <w:t xml:space="preserve">references a site offshore approximately 120km from Cape Columbine where dredged kelp was found. The area referenced by</w:t>
-      </w:r>
-      <w:r>
-        <w:t xml:space="preserve"> </w:t>
-      </w:r>
-      <w:r>
-        <w:t xml:space="preserve">Woodborne et al. (1989)</w:t>
-      </w:r>
-      <w:r>
-        <w:t xml:space="preserve"> </w:t>
-      </w:r>
-      <w:r>
-        <w:t xml:space="preserve">coincides with the area where virtual kelp are entrained by a vorticy. The use of a cylindrical shape coefficient instead of a sphere in the calculation of drag force also had no effect on the mean trajectory. Instead, the inclusion of a different shape coefficient increased to the density of particles entrained in an eddy field. This suggest that inclusion of different shape coefficients play a role in further improving estimates and hindcasts of macroalgal dispersal patterns.</w:t>
+        <w:drawing>
+          <wp:inline>
+            <wp:extent cx="6197600" cy="8427014"/>
+            <wp:effectExtent b="0" l="0" r="0" t="0"/>
+            <wp:docPr descr="Figure ??: Comparison of density plots at the end run time of each scenario for October 2018 (spring). The plots are regular hexagons within the density of particles is calculated. Plots A-D represents the minimum, plots E-H are the mean and plots I-L the maximum cross-sectional areas. The bottom plot is the density plot for the passive simulation. The mean trajectories for each scenario are also plotted for comparison. The reader is referred to tables 1 and 2 for details pertaining to each scenario." title="" id="1" name="Picture"/>
+            <a:graphic>
+              <a:graphicData uri="http://schemas.openxmlformats.org/drawingml/2006/picture">
+                <pic:pic>
+                  <pic:nvPicPr>
+                    <pic:cNvPr descr="thesis_chapter_3_files/figure-docx/unnamed-chunk-9-1.png" id="0" name="Picture"/>
+                    <pic:cNvPicPr>
+                      <a:picLocks noChangeArrowheads="1" noChangeAspect="1"/>
+                    </pic:cNvPicPr>
+                  </pic:nvPicPr>
+                  <pic:blipFill>
+                    <a:blip r:embed="rId55"/>
+                    <a:stretch>
+                      <a:fillRect/>
+                    </a:stretch>
+                  </pic:blipFill>
+                  <pic:spPr bwMode="auto">
+                    <a:xfrm>
+                      <a:off x="0" y="0"/>
+                      <a:ext cx="6197600" cy="8427014"/>
+                    </a:xfrm>
+                    <a:prstGeom prst="rect">
+                      <a:avLst/>
+                    </a:prstGeom>
+                    <a:noFill/>
+                    <a:ln w="9525">
+                      <a:noFill/>
+                      <a:headEnd/>
+                      <a:tailEnd/>
+                    </a:ln>
+                  </pic:spPr>
+                </pic:pic>
+              </a:graphicData>
+            </a:graphic>
+          </wp:inline>
+        </w:drawing>
+      </w:r>
+      <w:r>
+        <w:t xml:space="preserve"> </w:t>
+      </w:r>
+      <w:r>
+        <w:t xml:space="preserve">## Comparison of distances</w:t>
+      </w:r>
+    </w:p>
+    <w:p>
+      <w:pPr>
+        <w:pStyle w:val="SourceCode"/>
+      </w:pPr>
+      <w:r>
+        <w:rPr>
+          <w:rStyle w:val="VerbatimChar"/>
+        </w:rPr>
+        <w:t xml:space="preserve">## $`1`</w:t>
+      </w:r>
+    </w:p>
+    <w:p>
+      <w:pPr>
+        <w:pStyle w:val="CaptionedFigure"/>
+      </w:pPr>
+      <w:r>
+        <w:drawing>
+          <wp:inline>
+            <wp:extent cx="4620126" cy="3696101"/>
+            <wp:effectExtent b="0" l="0" r="0" t="0"/>
+            <wp:docPr descr="Figure 4: Boxplots of total distance travelled by all particles from the release site over the course of the simulation for each scenario for July (winter) and October (spring). The x-axis represents the scenario number and the y-axis is the distance travelled in kilometers. The lower and upper hinges correspond to the first and third quartiles. The whiskers represent the range, solid black lines represent the median and black dots are outliers. The reader is referred to tables 1 and 2 for details pertaining to each scenario." title="" id="1" name="Picture"/>
+            <a:graphic>
+              <a:graphicData uri="http://schemas.openxmlformats.org/drawingml/2006/picture">
+                <pic:pic>
+                  <pic:nvPicPr>
+                    <pic:cNvPr descr="thesis_chapter_3_files/figure-docx/distance%20plot%20additional-1.png" id="0" name="Picture"/>
+                    <pic:cNvPicPr>
+                      <a:picLocks noChangeArrowheads="1" noChangeAspect="1"/>
+                    </pic:cNvPicPr>
+                  </pic:nvPicPr>
+                  <pic:blipFill>
+                    <a:blip r:embed="rId56"/>
+                    <a:stretch>
+                      <a:fillRect/>
+                    </a:stretch>
+                  </pic:blipFill>
+                  <pic:spPr bwMode="auto">
+                    <a:xfrm>
+                      <a:off x="0" y="0"/>
+                      <a:ext cx="4620126" cy="3696101"/>
+                    </a:xfrm>
+                    <a:prstGeom prst="rect">
+                      <a:avLst/>
+                    </a:prstGeom>
+                    <a:noFill/>
+                    <a:ln w="9525">
+                      <a:noFill/>
+                      <a:headEnd/>
+                      <a:tailEnd/>
+                    </a:ln>
+                  </pic:spPr>
+                </pic:pic>
+              </a:graphicData>
+            </a:graphic>
+          </wp:inline>
+        </w:drawing>
+      </w:r>
+    </w:p>
+    <w:p>
+      <w:pPr>
+        <w:pStyle w:val="ImageCaption"/>
+      </w:pPr>
+      <w:r>
+        <w:t xml:space="preserve">Figure 4: Boxplots of total distance travelled by all particles from the release site over the course of the simulation for each scenario for July (winter) and October (spring). The x-axis represents the scenario number and the y-axis is the distance travelled in kilometers. The lower and upper hinges correspond to the first and third quartiles. The whiskers represent the range, solid black lines represent the median and black dots are outliers. The reader is referred to tables 1 and 2 for details pertaining to each scenario.</w:t>
+      </w:r>
+    </w:p>
+    <w:p>
+      <w:pPr>
+        <w:pStyle w:val="SourceCode"/>
+      </w:pPr>
+      <w:r>
+        <w:rPr>
+          <w:rStyle w:val="VerbatimChar"/>
+        </w:rPr>
+        <w:t xml:space="preserve">## </w:t>
+      </w:r>
+      <w:r>
+        <w:br/>
+      </w:r>
+      <w:r>
+        <w:rPr>
+          <w:rStyle w:val="VerbatimChar"/>
+        </w:rPr>
+        <w:t xml:space="preserve">## $`2`</w:t>
+      </w:r>
+    </w:p>
+    <w:p>
+      <w:pPr>
+        <w:pStyle w:val="CaptionedFigure"/>
+      </w:pPr>
+      <w:r>
+        <w:drawing>
+          <wp:inline>
+            <wp:extent cx="4620126" cy="3696101"/>
+            <wp:effectExtent b="0" l="0" r="0" t="0"/>
+            <wp:docPr descr="Figure 4: Boxplots of total distance travelled by all particles from the release site over the course of the simulation for each scenario for July (winter) and October (spring). The x-axis represents the scenario number and the y-axis is the distance travelled in kilometers. The lower and upper hinges correspond to the first and third quartiles. The whiskers represent the range, solid black lines represent the median and black dots are outliers. The reader is referred to tables 1 and 2 for details pertaining to each scenario." title="" id="1" name="Picture"/>
+            <a:graphic>
+              <a:graphicData uri="http://schemas.openxmlformats.org/drawingml/2006/picture">
+                <pic:pic>
+                  <pic:nvPicPr>
+                    <pic:cNvPr descr="thesis_chapter_3_files/figure-docx/distance%20plot%20additional-2.png" id="0" name="Picture"/>
+                    <pic:cNvPicPr>
+                      <a:picLocks noChangeArrowheads="1" noChangeAspect="1"/>
+                    </pic:cNvPicPr>
+                  </pic:nvPicPr>
+                  <pic:blipFill>
+                    <a:blip r:embed="rId57"/>
+                    <a:stretch>
+                      <a:fillRect/>
+                    </a:stretch>
+                  </pic:blipFill>
+                  <pic:spPr bwMode="auto">
+                    <a:xfrm>
+                      <a:off x="0" y="0"/>
+                      <a:ext cx="4620126" cy="3696101"/>
+                    </a:xfrm>
+                    <a:prstGeom prst="rect">
+                      <a:avLst/>
+                    </a:prstGeom>
+                    <a:noFill/>
+                    <a:ln w="9525">
+                      <a:noFill/>
+                      <a:headEnd/>
+                      <a:tailEnd/>
+                    </a:ln>
+                  </pic:spPr>
+                </pic:pic>
+              </a:graphicData>
+            </a:graphic>
+          </wp:inline>
+        </w:drawing>
+      </w:r>
+    </w:p>
+    <w:p>
+      <w:pPr>
+        <w:pStyle w:val="ImageCaption"/>
+      </w:pPr>
+      <w:r>
+        <w:t xml:space="preserve">Figure 4: Boxplots of total distance travelled by all particles from the release site over the course of the simulation for each scenario for July (winter) and October (spring). The x-axis represents the scenario number and the y-axis is the distance travelled in kilometers. The lower and upper hinges correspond to the first and third quartiles. The whiskers represent the range, solid black lines represent the median and black dots are outliers. The reader is referred to tables 1 and 2 for details pertaining to each scenario.</w:t>
+      </w:r>
+    </w:p>
+    <w:p>
+      <w:pPr>
+        <w:pStyle w:val="SourceCode"/>
+      </w:pPr>
+      <w:r>
+        <w:rPr>
+          <w:rStyle w:val="VerbatimChar"/>
+        </w:rPr>
+        <w:t xml:space="preserve">## </w:t>
+      </w:r>
+      <w:r>
+        <w:br/>
+      </w:r>
+      <w:r>
+        <w:rPr>
+          <w:rStyle w:val="VerbatimChar"/>
+        </w:rPr>
+        <w:t xml:space="preserve">## attr(,"class")</w:t>
+      </w:r>
+      <w:r>
+        <w:br/>
+      </w:r>
+      <w:r>
+        <w:rPr>
+          <w:rStyle w:val="VerbatimChar"/>
+        </w:rPr>
+        <w:t xml:space="preserve">## [1] "list"      "ggarrange"</w:t>
       </w:r>
     </w:p>
     <w:p>
       <w:pPr>
         <w:pStyle w:val="Heading1"/>
       </w:pPr>
-      <w:bookmarkStart w:id="45" w:name="conclusion"/>
-      <w:r>
-        <w:t xml:space="preserve">Conclusion</w:t>
-      </w:r>
-      <w:bookmarkEnd w:id="45"/>
-    </w:p>
-    <w:p>
-      <w:pPr>
-        <w:pStyle w:val="FirstParagraph"/>
-      </w:pPr>
-      <w:r>
-        <w:t xml:space="preserve">Most of the past research has focused on large macroalgae rafts which can vary greatly in size and shape, however no research exists attempting to clarify the drifting characteristics of solitary macroalgae. Understanding how to accurately model the distribution of solitary kelp can lead to be understanding of accumulation zones and sinks and ultimately the ecological links pertaining to those processes. The findings from this study indicate that solitary floating virtual</w:t>
-      </w:r>
-      <w:r>
-        <w:t xml:space="preserve"> </w:t>
-      </w:r>
-      <w:r>
-        <w:rPr>
-          <w:i/>
-        </w:rPr>
-        <w:t xml:space="preserve">E. maxima</w:t>
-      </w:r>
-      <w:r>
-        <w:t xml:space="preserve"> </w:t>
-      </w:r>
-      <w:r>
-        <w:t xml:space="preserve">particles tend to follow the prevailing surface currents and the inclusion of wind causes the trajectories to differ greatly from that of a purely lagrangian particle. Furthermore, the inclusion of both hydrodynamic and wind drag cause clustering of particles along the trajectory as well causing particles to become entrained in eddies. Different cross-sectional areas exposed to hydrodynamic and wind drag had no effect on overall trajectory suggesting that those differences are negligible when investigating dispersal patterns of drifting</w:t>
-      </w:r>
-      <w:r>
-        <w:t xml:space="preserve"> </w:t>
-      </w:r>
-      <w:r>
-        <w:rPr>
-          <w:i/>
-        </w:rPr>
-        <w:t xml:space="preserve">E.maxima</w:t>
-      </w:r>
-      <w:r>
-        <w:t xml:space="preserve">. In addition, the use of a cylindrical shape coefficient has no effect on mean trajectory but also causes higher density of particles to become entrained in an eddy. Overall the inclusion of drag forces is an important aspect to consider when investigating the dispersal patterns of solitary macroalgae, while differences in cross-sectional areas are not. This study also provides an approach which can be adapted to model any floating solitary macroalgae, provided the surface area can be estimated accurately. Gaps in the research exist when considering what oceanographic processes play a role in solitary macroalgal dispersal as well as how these vary seasonally. The identification of biological and physical factors that play a role in accumulation zones is also needed, as well as better estimates for sinking rates and raft-times.</w:t>
-      </w:r>
-    </w:p>
-    <w:p>
-      <w:pPr>
-        <w:pStyle w:val="Heading1"/>
-      </w:pPr>
-      <w:bookmarkStart w:id="46" w:name="appendix"/>
-      <w:r>
-        <w:t xml:space="preserve">Appendix</w:t>
-      </w:r>
-      <w:bookmarkEnd w:id="46"/>
-    </w:p>
-    <w:p>
-      <w:pPr>
-        <w:pStyle w:val="Heading2"/>
-      </w:pPr>
-      <w:bookmarkStart w:id="47" w:name="domain-features"/>
-      <w:r>
-        <w:t xml:space="preserve">Domain features</w:t>
-      </w:r>
-      <w:bookmarkEnd w:id="47"/>
-    </w:p>
-    <w:p>
-      <w:pPr>
-        <w:pStyle w:val="SourceCode"/>
-      </w:pPr>
-      <w:r>
-        <w:rPr>
-          <w:rStyle w:val="KeywordTok"/>
-        </w:rPr>
-        <w:t xml:space="preserve">library</w:t>
-      </w:r>
-      <w:r>
-        <w:rPr>
-          <w:rStyle w:val="NormalTok"/>
-        </w:rPr>
-        <w:t xml:space="preserve">(jpeg)</w:t>
-      </w:r>
-      <w:r>
-        <w:br/>
-      </w:r>
-      <w:r>
-        <w:rPr>
-          <w:rStyle w:val="KeywordTok"/>
-        </w:rPr>
-        <w:t xml:space="preserve">library</w:t>
-      </w:r>
-      <w:r>
-        <w:rPr>
-          <w:rStyle w:val="NormalTok"/>
-        </w:rPr>
-        <w:t xml:space="preserve">(grid)</w:t>
-      </w:r>
-      <w:r>
-        <w:br/>
-      </w:r>
-      <w:r>
-        <w:rPr>
-          <w:rStyle w:val="KeywordTok"/>
-        </w:rPr>
-        <w:t xml:space="preserve">library</w:t>
-      </w:r>
-      <w:r>
-        <w:rPr>
-          <w:rStyle w:val="NormalTok"/>
-        </w:rPr>
-        <w:t xml:space="preserve">(gridExtra)</w:t>
-      </w:r>
-      <w:r>
-        <w:br/>
-      </w:r>
-      <w:r>
-        <w:br/>
-      </w:r>
-      <w:r>
-        <w:rPr>
-          <w:rStyle w:val="NormalTok"/>
-        </w:rPr>
-        <w:t xml:space="preserve">vector_</w:t>
-      </w:r>
-      <w:r>
-        <w:rPr>
-          <w:rStyle w:val="DecValTok"/>
-        </w:rPr>
-        <w:t xml:space="preserve">2</w:t>
-      </w:r>
-      <w:r>
-        <w:rPr>
-          <w:rStyle w:val="NormalTok"/>
-        </w:rPr>
-        <w:t xml:space="preserve"> &lt;-</w:t>
-      </w:r>
-      <w:r>
-        <w:rPr>
-          <w:rStyle w:val="StringTok"/>
-        </w:rPr>
-        <w:t xml:space="preserve"> </w:t>
-      </w:r>
-      <w:r>
-        <w:rPr>
-          <w:rStyle w:val="KeywordTok"/>
-        </w:rPr>
-        <w:t xml:space="preserve">rasterGrob</w:t>
-      </w:r>
-      <w:r>
-        <w:rPr>
-          <w:rStyle w:val="NormalTok"/>
-        </w:rPr>
-        <w:t xml:space="preserve">(</w:t>
-      </w:r>
-      <w:r>
-        <w:rPr>
-          <w:rStyle w:val="KeywordTok"/>
-        </w:rPr>
-        <w:t xml:space="preserve">as.raster</w:t>
-      </w:r>
-      <w:r>
-        <w:rPr>
-          <w:rStyle w:val="NormalTok"/>
-        </w:rPr>
-        <w:t xml:space="preserve">(</w:t>
-      </w:r>
-      <w:r>
-        <w:rPr>
-          <w:rStyle w:val="KeywordTok"/>
-        </w:rPr>
-        <w:t xml:space="preserve">readJPEG</w:t>
-      </w:r>
-      <w:r>
-        <w:rPr>
-          <w:rStyle w:val="NormalTok"/>
-        </w:rPr>
-        <w:t xml:space="preserve">(</w:t>
-      </w:r>
-      <w:r>
-        <w:rPr>
-          <w:rStyle w:val="StringTok"/>
-        </w:rPr>
-        <w:t xml:space="preserve">"OceanParcels/trajectory_data/vector_outputs/jpeg/vector_day2.jpg"</w:t>
-      </w:r>
-      <w:r>
-        <w:rPr>
-          <w:rStyle w:val="NormalTok"/>
-        </w:rPr>
-        <w:t xml:space="preserve">)))</w:t>
-      </w:r>
-      <w:r>
-        <w:br/>
-      </w:r>
-      <w:r>
-        <w:rPr>
-          <w:rStyle w:val="NormalTok"/>
-        </w:rPr>
-        <w:t xml:space="preserve">vector_</w:t>
-      </w:r>
-      <w:r>
-        <w:rPr>
-          <w:rStyle w:val="DecValTok"/>
-        </w:rPr>
-        <w:t xml:space="preserve">5</w:t>
-      </w:r>
-      <w:r>
-        <w:rPr>
-          <w:rStyle w:val="NormalTok"/>
-        </w:rPr>
-        <w:t xml:space="preserve"> &lt;-</w:t>
-      </w:r>
-      <w:r>
-        <w:rPr>
-          <w:rStyle w:val="StringTok"/>
-        </w:rPr>
-        <w:t xml:space="preserve"> </w:t>
-      </w:r>
-      <w:r>
-        <w:rPr>
-          <w:rStyle w:val="KeywordTok"/>
-        </w:rPr>
-        <w:t xml:space="preserve">rasterGrob</w:t>
-      </w:r>
-      <w:r>
-        <w:rPr>
-          <w:rStyle w:val="NormalTok"/>
-        </w:rPr>
-        <w:t xml:space="preserve">(</w:t>
-      </w:r>
-      <w:r>
-        <w:rPr>
-          <w:rStyle w:val="KeywordTok"/>
-        </w:rPr>
-        <w:t xml:space="preserve">as.raster</w:t>
-      </w:r>
-      <w:r>
-        <w:rPr>
-          <w:rStyle w:val="NormalTok"/>
-        </w:rPr>
-        <w:t xml:space="preserve">(</w:t>
-      </w:r>
-      <w:r>
-        <w:rPr>
-          <w:rStyle w:val="KeywordTok"/>
-        </w:rPr>
-        <w:t xml:space="preserve">readJPEG</w:t>
-      </w:r>
-      <w:r>
-        <w:rPr>
-          <w:rStyle w:val="NormalTok"/>
-        </w:rPr>
-        <w:t xml:space="preserve">(</w:t>
-      </w:r>
-      <w:r>
-        <w:rPr>
-          <w:rStyle w:val="StringTok"/>
-        </w:rPr>
-        <w:t xml:space="preserve">"OceanParcels/trajectory_data/vector_outputs/jpeg/vector_day5.jpg"</w:t>
-      </w:r>
-      <w:r>
-        <w:rPr>
-          <w:rStyle w:val="NormalTok"/>
-        </w:rPr>
-        <w:t xml:space="preserve">)))</w:t>
-      </w:r>
-      <w:r>
-        <w:br/>
-      </w:r>
-      <w:r>
-        <w:rPr>
-          <w:rStyle w:val="NormalTok"/>
-        </w:rPr>
-        <w:t xml:space="preserve">vector_</w:t>
-      </w:r>
-      <w:r>
-        <w:rPr>
-          <w:rStyle w:val="DecValTok"/>
-        </w:rPr>
-        <w:t xml:space="preserve">10</w:t>
-      </w:r>
-      <w:r>
-        <w:rPr>
-          <w:rStyle w:val="NormalTok"/>
-        </w:rPr>
-        <w:t xml:space="preserve"> &lt;-</w:t>
-      </w:r>
-      <w:r>
-        <w:rPr>
-          <w:rStyle w:val="StringTok"/>
-        </w:rPr>
-        <w:t xml:space="preserve"> </w:t>
-      </w:r>
-      <w:r>
-        <w:rPr>
-          <w:rStyle w:val="KeywordTok"/>
-        </w:rPr>
-        <w:t xml:space="preserve">rasterGrob</w:t>
-      </w:r>
-      <w:r>
-        <w:rPr>
-          <w:rStyle w:val="NormalTok"/>
-        </w:rPr>
-        <w:t xml:space="preserve">(</w:t>
-      </w:r>
-      <w:r>
-        <w:rPr>
-          <w:rStyle w:val="KeywordTok"/>
-        </w:rPr>
-        <w:t xml:space="preserve">as.raster</w:t>
-      </w:r>
-      <w:r>
-        <w:rPr>
-          <w:rStyle w:val="NormalTok"/>
-        </w:rPr>
-        <w:t xml:space="preserve">(</w:t>
-      </w:r>
-      <w:r>
-        <w:rPr>
-          <w:rStyle w:val="KeywordTok"/>
-        </w:rPr>
-        <w:t xml:space="preserve">readJPEG</w:t>
-      </w:r>
-      <w:r>
-        <w:rPr>
-          <w:rStyle w:val="NormalTok"/>
-        </w:rPr>
-        <w:t xml:space="preserve">(</w:t>
-      </w:r>
-      <w:r>
-        <w:rPr>
-          <w:rStyle w:val="StringTok"/>
-        </w:rPr>
-        <w:t xml:space="preserve">"OceanParcels/trajectory_data/vector_outputs/jpeg/vector_day10.jpg"</w:t>
-      </w:r>
-      <w:r>
-        <w:rPr>
-          <w:rStyle w:val="NormalTok"/>
-        </w:rPr>
-        <w:t xml:space="preserve">)))</w:t>
-      </w:r>
-      <w:r>
-        <w:br/>
-      </w:r>
-      <w:r>
-        <w:rPr>
-          <w:rStyle w:val="NormalTok"/>
-        </w:rPr>
-        <w:t xml:space="preserve">vector_</w:t>
-      </w:r>
-      <w:r>
-        <w:rPr>
-          <w:rStyle w:val="DecValTok"/>
-        </w:rPr>
-        <w:t xml:space="preserve">15</w:t>
-      </w:r>
-      <w:r>
-        <w:rPr>
-          <w:rStyle w:val="NormalTok"/>
-        </w:rPr>
-        <w:t xml:space="preserve"> &lt;-</w:t>
-      </w:r>
-      <w:r>
-        <w:rPr>
-          <w:rStyle w:val="StringTok"/>
-        </w:rPr>
-        <w:t xml:space="preserve"> </w:t>
-      </w:r>
-      <w:r>
-        <w:rPr>
-          <w:rStyle w:val="KeywordTok"/>
-        </w:rPr>
-        <w:t xml:space="preserve">rasterGrob</w:t>
-      </w:r>
-      <w:r>
-        <w:rPr>
-          <w:rStyle w:val="NormalTok"/>
-        </w:rPr>
-        <w:t xml:space="preserve">(</w:t>
-      </w:r>
-      <w:r>
-        <w:rPr>
-          <w:rStyle w:val="KeywordTok"/>
-        </w:rPr>
-        <w:t xml:space="preserve">as.raster</w:t>
-      </w:r>
-      <w:r>
-        <w:rPr>
-          <w:rStyle w:val="NormalTok"/>
-        </w:rPr>
-        <w:t xml:space="preserve">(</w:t>
-      </w:r>
-      <w:r>
-        <w:rPr>
-          <w:rStyle w:val="KeywordTok"/>
-        </w:rPr>
-        <w:t xml:space="preserve">readJPEG</w:t>
-      </w:r>
-      <w:r>
-        <w:rPr>
-          <w:rStyle w:val="NormalTok"/>
-        </w:rPr>
-        <w:t xml:space="preserve">(</w:t>
-      </w:r>
-      <w:r>
-        <w:rPr>
-          <w:rStyle w:val="StringTok"/>
-        </w:rPr>
-        <w:t xml:space="preserve">"OceanParcels/trajectory_data/vector_outputs/jpeg/vector_day15.jpg"</w:t>
-      </w:r>
-      <w:r>
-        <w:rPr>
-          <w:rStyle w:val="NormalTok"/>
-        </w:rPr>
-        <w:t xml:space="preserve">)))</w:t>
-      </w:r>
-      <w:r>
-        <w:br/>
-      </w:r>
-      <w:r>
-        <w:rPr>
-          <w:rStyle w:val="NormalTok"/>
-        </w:rPr>
-        <w:t xml:space="preserve">vector_</w:t>
-      </w:r>
-      <w:r>
-        <w:rPr>
-          <w:rStyle w:val="DecValTok"/>
-        </w:rPr>
-        <w:t xml:space="preserve">20</w:t>
-      </w:r>
-      <w:r>
-        <w:rPr>
-          <w:rStyle w:val="NormalTok"/>
-        </w:rPr>
-        <w:t xml:space="preserve"> &lt;-</w:t>
-      </w:r>
-      <w:r>
-        <w:rPr>
-          <w:rStyle w:val="StringTok"/>
-        </w:rPr>
-        <w:t xml:space="preserve"> </w:t>
-      </w:r>
-      <w:r>
-        <w:rPr>
-          <w:rStyle w:val="KeywordTok"/>
-        </w:rPr>
-        <w:t xml:space="preserve">rasterGrob</w:t>
-      </w:r>
-      <w:r>
-        <w:rPr>
-          <w:rStyle w:val="NormalTok"/>
-        </w:rPr>
-        <w:t xml:space="preserve">(</w:t>
-      </w:r>
-      <w:r>
-        <w:rPr>
-          <w:rStyle w:val="KeywordTok"/>
-        </w:rPr>
-        <w:t xml:space="preserve">as.raster</w:t>
-      </w:r>
-      <w:r>
-        <w:rPr>
-          <w:rStyle w:val="NormalTok"/>
-        </w:rPr>
-        <w:t xml:space="preserve">(</w:t>
-      </w:r>
-      <w:r>
-        <w:rPr>
-          <w:rStyle w:val="KeywordTok"/>
-        </w:rPr>
-        <w:t xml:space="preserve">readJPEG</w:t>
-      </w:r>
-      <w:r>
-        <w:rPr>
-          <w:rStyle w:val="NormalTok"/>
-        </w:rPr>
-        <w:t xml:space="preserve">(</w:t>
-      </w:r>
-      <w:r>
-        <w:rPr>
-          <w:rStyle w:val="StringTok"/>
-        </w:rPr>
-        <w:t xml:space="preserve">"OceanParcels/trajectory_data/vector_outputs/jpeg/vector_day20.jpg"</w:t>
-      </w:r>
-      <w:r>
-        <w:rPr>
-          <w:rStyle w:val="NormalTok"/>
-        </w:rPr>
-        <w:t xml:space="preserve">)))</w:t>
-      </w:r>
-      <w:r>
-        <w:br/>
-      </w:r>
-      <w:r>
-        <w:rPr>
-          <w:rStyle w:val="NormalTok"/>
-        </w:rPr>
-        <w:t xml:space="preserve">vector_</w:t>
-      </w:r>
-      <w:r>
-        <w:rPr>
-          <w:rStyle w:val="DecValTok"/>
-        </w:rPr>
-        <w:t xml:space="preserve">25</w:t>
-      </w:r>
-      <w:r>
-        <w:rPr>
-          <w:rStyle w:val="NormalTok"/>
-        </w:rPr>
-        <w:t xml:space="preserve"> &lt;-</w:t>
-      </w:r>
-      <w:r>
-        <w:rPr>
-          <w:rStyle w:val="StringTok"/>
-        </w:rPr>
-        <w:t xml:space="preserve"> </w:t>
-      </w:r>
-      <w:r>
-        <w:rPr>
-          <w:rStyle w:val="KeywordTok"/>
-        </w:rPr>
-        <w:t xml:space="preserve">rasterGrob</w:t>
-      </w:r>
-      <w:r>
-        <w:rPr>
-          <w:rStyle w:val="NormalTok"/>
-        </w:rPr>
-        <w:t xml:space="preserve">(</w:t>
-      </w:r>
-      <w:r>
-        <w:rPr>
-          <w:rStyle w:val="KeywordTok"/>
-        </w:rPr>
-        <w:t xml:space="preserve">as.raster</w:t>
-      </w:r>
-      <w:r>
-        <w:rPr>
-          <w:rStyle w:val="NormalTok"/>
-        </w:rPr>
-        <w:t xml:space="preserve">(</w:t>
-      </w:r>
-      <w:r>
-        <w:rPr>
-          <w:rStyle w:val="KeywordTok"/>
-        </w:rPr>
-        <w:t xml:space="preserve">readJPEG</w:t>
-      </w:r>
-      <w:r>
-        <w:rPr>
-          <w:rStyle w:val="NormalTok"/>
-        </w:rPr>
-        <w:t xml:space="preserve">(</w:t>
-      </w:r>
-      <w:r>
-        <w:rPr>
-          <w:rStyle w:val="StringTok"/>
-        </w:rPr>
-        <w:t xml:space="preserve">"OceanParcels/trajectory_data/vector_outputs/jpeg/vector_day25.jpg"</w:t>
-      </w:r>
-      <w:r>
-        <w:rPr>
-          <w:rStyle w:val="NormalTok"/>
-        </w:rPr>
-        <w:t xml:space="preserve">)))</w:t>
-      </w:r>
-      <w:r>
-        <w:br/>
-      </w:r>
-      <w:r>
-        <w:rPr>
-          <w:rStyle w:val="NormalTok"/>
-        </w:rPr>
-        <w:t xml:space="preserve">vector_</w:t>
-      </w:r>
-      <w:r>
-        <w:rPr>
-          <w:rStyle w:val="DecValTok"/>
-        </w:rPr>
-        <w:t xml:space="preserve">30</w:t>
-      </w:r>
-      <w:r>
-        <w:rPr>
-          <w:rStyle w:val="NormalTok"/>
-        </w:rPr>
-        <w:t xml:space="preserve"> &lt;-</w:t>
-      </w:r>
-      <w:r>
-        <w:rPr>
-          <w:rStyle w:val="StringTok"/>
-        </w:rPr>
-        <w:t xml:space="preserve"> </w:t>
-      </w:r>
-      <w:r>
-        <w:rPr>
-          <w:rStyle w:val="KeywordTok"/>
-        </w:rPr>
-        <w:t xml:space="preserve">rasterGrob</w:t>
-      </w:r>
-      <w:r>
-        <w:rPr>
-          <w:rStyle w:val="NormalTok"/>
-        </w:rPr>
-        <w:t xml:space="preserve">(</w:t>
-      </w:r>
-      <w:r>
-        <w:rPr>
-          <w:rStyle w:val="KeywordTok"/>
-        </w:rPr>
-        <w:t xml:space="preserve">as.raster</w:t>
-      </w:r>
-      <w:r>
-        <w:rPr>
-          <w:rStyle w:val="NormalTok"/>
-        </w:rPr>
-        <w:t xml:space="preserve">(</w:t>
-      </w:r>
-      <w:r>
-        <w:rPr>
-          <w:rStyle w:val="KeywordTok"/>
-        </w:rPr>
-        <w:t xml:space="preserve">readJPEG</w:t>
-      </w:r>
-      <w:r>
-        <w:rPr>
-          <w:rStyle w:val="NormalTok"/>
-        </w:rPr>
-        <w:t xml:space="preserve">(</w:t>
-      </w:r>
-      <w:r>
-        <w:rPr>
-          <w:rStyle w:val="StringTok"/>
-        </w:rPr>
-        <w:t xml:space="preserve">"OceanParcels/trajectory_data/vector_outputs/jpeg/vector_day30.jpg"</w:t>
-      </w:r>
-      <w:r>
-        <w:rPr>
-          <w:rStyle w:val="NormalTok"/>
-        </w:rPr>
-        <w:t xml:space="preserve">)))</w:t>
-      </w:r>
-      <w:r>
-        <w:br/>
-      </w:r>
-      <w:r>
-        <w:br/>
-      </w:r>
-      <w:r>
-        <w:rPr>
-          <w:rStyle w:val="KeywordTok"/>
-        </w:rPr>
-        <w:t xml:space="preserve">ggarrange</w:t>
-      </w:r>
-      <w:r>
-        <w:rPr>
-          <w:rStyle w:val="NormalTok"/>
-        </w:rPr>
-        <w:t xml:space="preserve">(vector_</w:t>
-      </w:r>
-      <w:r>
-        <w:rPr>
-          <w:rStyle w:val="DecValTok"/>
-        </w:rPr>
-        <w:t xml:space="preserve">2</w:t>
-      </w:r>
-      <w:r>
-        <w:rPr>
-          <w:rStyle w:val="NormalTok"/>
-        </w:rPr>
-        <w:t xml:space="preserve">, vector_</w:t>
-      </w:r>
-      <w:r>
-        <w:rPr>
-          <w:rStyle w:val="DecValTok"/>
-        </w:rPr>
-        <w:t xml:space="preserve">5</w:t>
-      </w:r>
-      <w:r>
-        <w:rPr>
-          <w:rStyle w:val="NormalTok"/>
-        </w:rPr>
-        <w:t xml:space="preserve">, vector_</w:t>
-      </w:r>
-      <w:r>
-        <w:rPr>
-          <w:rStyle w:val="DecValTok"/>
-        </w:rPr>
-        <w:t xml:space="preserve">10</w:t>
-      </w:r>
-      <w:r>
-        <w:rPr>
-          <w:rStyle w:val="NormalTok"/>
-        </w:rPr>
-        <w:t xml:space="preserve">, vector_</w:t>
-      </w:r>
-      <w:r>
-        <w:rPr>
-          <w:rStyle w:val="DecValTok"/>
-        </w:rPr>
-        <w:t xml:space="preserve">15</w:t>
-      </w:r>
-      <w:r>
-        <w:rPr>
-          <w:rStyle w:val="NormalTok"/>
-        </w:rPr>
-        <w:t xml:space="preserve">, vector_</w:t>
-      </w:r>
-      <w:r>
-        <w:rPr>
-          <w:rStyle w:val="DecValTok"/>
-        </w:rPr>
-        <w:t xml:space="preserve">20</w:t>
-      </w:r>
-      <w:r>
-        <w:rPr>
-          <w:rStyle w:val="NormalTok"/>
-        </w:rPr>
-        <w:t xml:space="preserve">, vector_</w:t>
-      </w:r>
-      <w:r>
-        <w:rPr>
-          <w:rStyle w:val="DecValTok"/>
-        </w:rPr>
-        <w:t xml:space="preserve">25</w:t>
-      </w:r>
-      <w:r>
-        <w:rPr>
-          <w:rStyle w:val="NormalTok"/>
-        </w:rPr>
-        <w:t xml:space="preserve">, vector_</w:t>
-      </w:r>
-      <w:r>
-        <w:rPr>
-          <w:rStyle w:val="DecValTok"/>
-        </w:rPr>
-        <w:t xml:space="preserve">30</w:t>
-      </w:r>
-      <w:r>
-        <w:rPr>
-          <w:rStyle w:val="NormalTok"/>
-        </w:rPr>
-        <w:t xml:space="preserve">, </w:t>
-      </w:r>
-      <w:r>
-        <w:rPr>
-          <w:rStyle w:val="DataTypeTok"/>
-        </w:rPr>
-        <w:t xml:space="preserve">labels =</w:t>
-      </w:r>
-      <w:r>
-        <w:rPr>
-          <w:rStyle w:val="NormalTok"/>
-        </w:rPr>
-        <w:t xml:space="preserve"> </w:t>
-      </w:r>
-      <w:r>
-        <w:rPr>
-          <w:rStyle w:val="StringTok"/>
-        </w:rPr>
-        <w:t xml:space="preserve">"AUTO"</w:t>
-      </w:r>
-      <w:r>
-        <w:rPr>
-          <w:rStyle w:val="NormalTok"/>
-        </w:rPr>
-        <w:t xml:space="preserve">)</w:t>
-      </w:r>
-    </w:p>
-    <w:p>
-      <w:pPr>
-        <w:pStyle w:val="Heading1"/>
-      </w:pPr>
-      <w:bookmarkStart w:id="48" w:name="references"/>
+      <w:bookmarkStart w:id="58" w:name="references"/>
       <w:r>
         <w:t xml:space="preserve">References</w:t>
       </w:r>
-      <w:bookmarkEnd w:id="48"/>
-    </w:p>
-    <w:bookmarkStart w:id="130" w:name="refs"/>
-    <w:bookmarkStart w:id="49" w:name="ref-allen1999"/>
+      <w:bookmarkEnd w:id="58"/>
+    </w:p>
+    <w:bookmarkStart w:id="149" w:name="refs"/>
+    <w:bookmarkStart w:id="59" w:name="ref-allen1999"/>
     <w:p>
       <w:pPr>
         <w:pStyle w:val="Bibliography"/>
@@ -10088,8 +10553,8 @@
         <w:t xml:space="preserve">Allen, A., and Plourde, J. (1999). Review of leeway: Field experiments and implementation. US coast guard rep.</w:t>
       </w:r>
     </w:p>
-    <w:bookmarkEnd w:id="49"/>
-    <w:bookmarkStart w:id="51" w:name="ref-andersson2017"/>
+    <w:bookmarkEnd w:id="59"/>
+    <w:bookmarkStart w:id="61" w:name="ref-andersson2017"/>
     <w:p>
       <w:pPr>
         <w:pStyle w:val="Bibliography"/>
@@ -10097,7 +10562,7 @@
       <w:r>
         <w:t xml:space="preserve">Andersson, L. E., Scibilia, F., and Imsland, L. (2017). A study on an iceberg drift trajectory. 8. doi:</w:t>
       </w:r>
-      <w:hyperlink r:id="rId50">
+      <w:hyperlink r:id="rId60">
         <w:r>
           <w:rPr>
             <w:rStyle w:val="Hyperlink"/>
@@ -10109,8 +10574,8 @@
         <w:t xml:space="preserve">.</w:t>
       </w:r>
     </w:p>
-    <w:bookmarkEnd w:id="51"/>
-    <w:bookmarkStart w:id="53" w:name="ref-batista2018"/>
+    <w:bookmarkEnd w:id="61"/>
+    <w:bookmarkStart w:id="63" w:name="ref-batista2018"/>
     <w:p>
       <w:pPr>
         <w:pStyle w:val="Bibliography"/>
@@ -10133,7 +10598,7 @@
       <w:r>
         <w:t xml:space="preserve">10. doi:</w:t>
       </w:r>
-      <w:hyperlink r:id="rId52">
+      <w:hyperlink r:id="rId62">
         <w:r>
           <w:rPr>
             <w:rStyle w:val="Hyperlink"/>
@@ -10145,8 +10610,8 @@
         <w:t xml:space="preserve">.</w:t>
       </w:r>
     </w:p>
-    <w:bookmarkEnd w:id="53"/>
-    <w:bookmarkStart w:id="54" w:name="ref-back2000"/>
+    <w:bookmarkEnd w:id="63"/>
+    <w:bookmarkStart w:id="64" w:name="ref-back2000"/>
     <w:p>
       <w:pPr>
         <w:pStyle w:val="Bibliography"/>
@@ -10170,8 +10635,8 @@
         <w:t xml:space="preserve">on the finnish baltic sea coast. 155–161.</w:t>
       </w:r>
     </w:p>
-    <w:bookmarkEnd w:id="54"/>
-    <w:bookmarkStart w:id="55" w:name="ref-beal2015"/>
+    <w:bookmarkEnd w:id="64"/>
+    <w:bookmarkStart w:id="65" w:name="ref-beal2015"/>
     <w:p>
       <w:pPr>
         <w:pStyle w:val="Bibliography"/>
@@ -10195,8 +10660,8 @@
         <w:t xml:space="preserve">45, 1302–1324.</w:t>
       </w:r>
     </w:p>
-    <w:bookmarkEnd w:id="55"/>
-    <w:bookmarkStart w:id="56" w:name="ref-beron2016"/>
+    <w:bookmarkEnd w:id="65"/>
+    <w:bookmarkStart w:id="66" w:name="ref-beron2016"/>
     <w:p>
       <w:pPr>
         <w:pStyle w:val="Bibliography"/>
@@ -10220,8 +10685,8 @@
         <w:t xml:space="preserve">43, 12–228.</w:t>
       </w:r>
     </w:p>
-    <w:bookmarkEnd w:id="56"/>
-    <w:bookmarkStart w:id="57" w:name="ref-beron2019"/>
+    <w:bookmarkEnd w:id="66"/>
+    <w:bookmarkStart w:id="67" w:name="ref-beron2019"/>
     <w:p>
       <w:pPr>
         <w:pStyle w:val="Bibliography"/>
@@ -10245,8 +10710,8 @@
         <w:t xml:space="preserve">31, 096602.</w:t>
       </w:r>
     </w:p>
-    <w:bookmarkEnd w:id="57"/>
-    <w:bookmarkStart w:id="58" w:name="ref-blanke2002"/>
+    <w:bookmarkEnd w:id="67"/>
+    <w:bookmarkStart w:id="68" w:name="ref-blanke2002"/>
     <w:p>
       <w:pPr>
         <w:pStyle w:val="Bibliography"/>
@@ -10270,8 +10735,8 @@
         <w:t xml:space="preserve">29, 41–1.</w:t>
       </w:r>
     </w:p>
-    <w:bookmarkEnd w:id="58"/>
-    <w:bookmarkStart w:id="59" w:name="ref-blanke2005"/>
+    <w:bookmarkEnd w:id="68"/>
+    <w:bookmarkStart w:id="69" w:name="ref-blanke2005"/>
     <w:p>
       <w:pPr>
         <w:pStyle w:val="Bibliography"/>
@@ -10295,8 +10760,8 @@
         <w:t xml:space="preserve">110.</w:t>
       </w:r>
     </w:p>
-    <w:bookmarkEnd w:id="59"/>
-    <w:bookmarkStart w:id="60" w:name="ref-brach2018"/>
+    <w:bookmarkEnd w:id="69"/>
+    <w:bookmarkStart w:id="70" w:name="ref-brach2018"/>
     <w:p>
       <w:pPr>
         <w:pStyle w:val="Bibliography"/>
@@ -10320,8 +10785,8 @@
         <w:t xml:space="preserve">126, 191–196.</w:t>
       </w:r>
     </w:p>
-    <w:bookmarkEnd w:id="60"/>
-    <w:bookmarkStart w:id="61" w:name="ref-breivik2011"/>
+    <w:bookmarkEnd w:id="70"/>
+    <w:bookmarkStart w:id="71" w:name="ref-breivik2011"/>
     <w:p>
       <w:pPr>
         <w:pStyle w:val="Bibliography"/>
@@ -10345,8 +10810,8 @@
         <w:t xml:space="preserve">33, 100–109.</w:t>
       </w:r>
     </w:p>
-    <w:bookmarkEnd w:id="61"/>
-    <w:bookmarkStart w:id="62" w:name="ref-brooks2019"/>
+    <w:bookmarkEnd w:id="71"/>
+    <w:bookmarkStart w:id="72" w:name="ref-brooks2019"/>
     <w:p>
       <w:pPr>
         <w:pStyle w:val="Bibliography"/>
@@ -10370,8 +10835,8 @@
         <w:t xml:space="preserve">46, 2610–2618.</w:t>
       </w:r>
     </w:p>
-    <w:bookmarkEnd w:id="62"/>
-    <w:bookmarkStart w:id="63" w:name="ref-brooks2018"/>
+    <w:bookmarkEnd w:id="72"/>
+    <w:bookmarkStart w:id="73" w:name="ref-brooks2018"/>
     <w:p>
       <w:pPr>
         <w:pStyle w:val="Bibliography"/>
@@ -10395,8 +10860,8 @@
         <w:t xml:space="preserve">599, 1–18.</w:t>
       </w:r>
     </w:p>
-    <w:bookmarkEnd w:id="63"/>
-    <w:bookmarkStart w:id="64" w:name="ref-bushing1994"/>
+    <w:bookmarkEnd w:id="73"/>
+    <w:bookmarkStart w:id="74" w:name="ref-bushing1994"/>
     <w:p>
       <w:pPr>
         <w:pStyle w:val="Bibliography"/>
@@ -10405,13 +10870,63 @@
         <w:t xml:space="preserve">Bushing, W. W. (1994). Biogeographic and ecological implications of kelp rafting as a dispersal vector for marine invertebrates. 22.</w:t>
       </w:r>
     </w:p>
-    <w:bookmarkEnd w:id="64"/>
-    <w:bookmarkStart w:id="65" w:name="ref-collins2010"/>
+    <w:bookmarkEnd w:id="74"/>
+    <w:bookmarkStart w:id="75" w:name="ref-bustamante1995"/>
     <w:p>
       <w:pPr>
         <w:pStyle w:val="Bibliography"/>
       </w:pPr>
       <w:r>
+        <w:t xml:space="preserve">Bustamante, R., Branch, G., and Eekhout, S. (1995). Maintenance of an exceptional intertidal grazer biomass in south africa: Subsidy by subtidal kelps.</w:t>
+      </w:r>
+      <w:r>
+        <w:t xml:space="preserve"> </w:t>
+      </w:r>
+      <w:r>
+        <w:rPr>
+          <w:i/>
+        </w:rPr>
+        <w:t xml:space="preserve">Ecology</w:t>
+      </w:r>
+      <w:r>
+        <w:t xml:space="preserve"> </w:t>
+      </w:r>
+      <w:r>
+        <w:t xml:space="preserve">76, 2314–2329.</w:t>
+      </w:r>
+    </w:p>
+    <w:bookmarkEnd w:id="75"/>
+    <w:bookmarkStart w:id="76" w:name="ref-cartraud2021"/>
+    <w:p>
+      <w:pPr>
+        <w:pStyle w:val="Bibliography"/>
+      </w:pPr>
+      <w:r>
+        <w:t xml:space="preserve">Cartraud, A. E., Lavery, P. S., Rae, C. M., and Hyndes, G. A. (2021). Pathways to spatial subsidies by kelp in seagrass meadows.</w:t>
+      </w:r>
+      <w:r>
+        <w:t xml:space="preserve"> </w:t>
+      </w:r>
+      <w:r>
+        <w:rPr>
+          <w:i/>
+        </w:rPr>
+        <w:t xml:space="preserve">Estuaries and Coasts</w:t>
+      </w:r>
+      <w:r>
+        <w:t xml:space="preserve"> </w:t>
+      </w:r>
+      <w:r>
+        <w:t xml:space="preserve">44, 468–480.</w:t>
+      </w:r>
+    </w:p>
+    <w:bookmarkEnd w:id="76"/>
+    <w:bookmarkStart w:id="77" w:name="ref-collins2010"/>
+    <w:p>
+      <w:pPr>
+        <w:pStyle w:val="Bibliography"/>
+      </w:pPr>
+      <w:r>
         <w:t xml:space="preserve">Collins, C. J., Fraser, C. I., Ashcroft, A., and Waters, J. M. (2010). Asymmetric dispersal of southern bull-kelp (</w:t>
       </w:r>
       <w:r>
@@ -10439,13 +10954,38 @@
         <w:t xml:space="preserve">19, 4572–4580.</w:t>
       </w:r>
     </w:p>
-    <w:bookmarkEnd w:id="65"/>
-    <w:bookmarkStart w:id="66" w:name="ref-coppin2020"/>
+    <w:bookmarkEnd w:id="77"/>
+    <w:bookmarkStart w:id="78" w:name="ref-colombini2003"/>
     <w:p>
       <w:pPr>
         <w:pStyle w:val="Bibliography"/>
       </w:pPr>
       <w:r>
+        <w:t xml:space="preserve">Colombini, I., Chelazzi, L., Gibson, R., and Atkinson, R. (2003). Influence of marine allochthonous input on sandy beach communities.</w:t>
+      </w:r>
+      <w:r>
+        <w:t xml:space="preserve"> </w:t>
+      </w:r>
+      <w:r>
+        <w:rPr>
+          <w:i/>
+        </w:rPr>
+        <w:t xml:space="preserve">Oceanography and Marine Biology: An Annual Review</w:t>
+      </w:r>
+      <w:r>
+        <w:t xml:space="preserve"> </w:t>
+      </w:r>
+      <w:r>
+        <w:t xml:space="preserve">41, 115–159.</w:t>
+      </w:r>
+    </w:p>
+    <w:bookmarkEnd w:id="78"/>
+    <w:bookmarkStart w:id="79" w:name="ref-coppin2020"/>
+    <w:p>
+      <w:pPr>
+        <w:pStyle w:val="Bibliography"/>
+      </w:pPr>
+      <w:r>
         <w:t xml:space="preserve">Coppin, R., Rautenbach, C., Ponton, T. J., and Smit, A. (2020). Investigating waves and temperature as drivers of kelp morphology.</w:t>
       </w:r>
       <w:r>
@@ -10464,8 +11004,8 @@
         <w:t xml:space="preserve">7, 567.</w:t>
       </w:r>
     </w:p>
-    <w:bookmarkEnd w:id="66"/>
-    <w:bookmarkStart w:id="67" w:name="ref-dasaro2018"/>
+    <w:bookmarkEnd w:id="79"/>
+    <w:bookmarkStart w:id="80" w:name="ref-dasaro2018"/>
     <w:p>
       <w:pPr>
         <w:pStyle w:val="Bibliography"/>
@@ -10489,8 +11029,8 @@
         <w:t xml:space="preserve">115, 1162–1167.</w:t>
       </w:r>
     </w:p>
-    <w:bookmarkEnd w:id="67"/>
-    <w:bookmarkStart w:id="69" w:name="ref-dayton1985"/>
+    <w:bookmarkEnd w:id="80"/>
+    <w:bookmarkStart w:id="82" w:name="ref-dayton1985"/>
     <w:p>
       <w:pPr>
         <w:pStyle w:val="Bibliography"/>
@@ -10513,7 +11053,7 @@
       <w:r>
         <w:t xml:space="preserve">16, 215–245. doi:</w:t>
       </w:r>
-      <w:hyperlink r:id="rId68">
+      <w:hyperlink r:id="rId81">
         <w:r>
           <w:rPr>
             <w:rStyle w:val="Hyperlink"/>
@@ -10525,8 +11065,8 @@
         <w:t xml:space="preserve">.</w:t>
       </w:r>
     </w:p>
-    <w:bookmarkEnd w:id="69"/>
-    <w:bookmarkStart w:id="70" w:name="ref-delandmeter2019"/>
+    <w:bookmarkEnd w:id="82"/>
+    <w:bookmarkStart w:id="83" w:name="ref-delandmeter2019"/>
     <w:p>
       <w:pPr>
         <w:pStyle w:val="Bibliography"/>
@@ -10550,8 +11090,8 @@
         <w:t xml:space="preserve">12, 3571–3584.</w:t>
       </w:r>
     </w:p>
-    <w:bookmarkEnd w:id="70"/>
-    <w:bookmarkStart w:id="71" w:name="ref-dromgoole1982"/>
+    <w:bookmarkEnd w:id="83"/>
+    <w:bookmarkStart w:id="84" w:name="ref-dromgoole1982"/>
     <w:p>
       <w:pPr>
         <w:pStyle w:val="Bibliography"/>
@@ -10575,8 +11115,8 @@
         <w:t xml:space="preserve">25, 391–398.</w:t>
       </w:r>
     </w:p>
-    <w:bookmarkEnd w:id="71"/>
-    <w:bookmarkStart w:id="72" w:name="ref-edgar1987"/>
+    <w:bookmarkEnd w:id="84"/>
+    <w:bookmarkStart w:id="85" w:name="ref-edgar1987"/>
     <w:p>
       <w:pPr>
         <w:pStyle w:val="Bibliography"/>
@@ -10615,8 +11155,8 @@
         <w:t xml:space="preserve">95, 599–610.</w:t>
       </w:r>
     </w:p>
-    <w:bookmarkEnd w:id="72"/>
-    <w:bookmarkStart w:id="73" w:name="ref-eik2009"/>
+    <w:bookmarkEnd w:id="85"/>
+    <w:bookmarkStart w:id="86" w:name="ref-eik2009"/>
     <w:p>
       <w:pPr>
         <w:pStyle w:val="Bibliography"/>
@@ -10640,13 +11180,38 @@
         <w:t xml:space="preserve">57, 67–90.</w:t>
       </w:r>
     </w:p>
-    <w:bookmarkEnd w:id="73"/>
-    <w:bookmarkStart w:id="74" w:name="ref-fossette2012"/>
+    <w:bookmarkEnd w:id="86"/>
+    <w:bookmarkStart w:id="87" w:name="ref-Filbee-Dexter2018-wp"/>
     <w:p>
       <w:pPr>
         <w:pStyle w:val="Bibliography"/>
       </w:pPr>
       <w:r>
+        <w:t xml:space="preserve">Filbee-Dexter, K., Wernberg, T., Norderhaug, K. M., Ramirez-Llodra, E., and Pedersen, M. F. (2018). Movement of pulsed resource subsidies from kelp forests to deep fjords.</w:t>
+      </w:r>
+      <w:r>
+        <w:t xml:space="preserve"> </w:t>
+      </w:r>
+      <w:r>
+        <w:rPr>
+          <w:i/>
+        </w:rPr>
+        <w:t xml:space="preserve">Oecologia</w:t>
+      </w:r>
+      <w:r>
+        <w:t xml:space="preserve"> </w:t>
+      </w:r>
+      <w:r>
+        <w:t xml:space="preserve">187, 291–304.</w:t>
+      </w:r>
+    </w:p>
+    <w:bookmarkEnd w:id="87"/>
+    <w:bookmarkStart w:id="88" w:name="ref-fossette2012"/>
+    <w:p>
+      <w:pPr>
+        <w:pStyle w:val="Bibliography"/>
+      </w:pPr>
+      <w:r>
         <w:t xml:space="preserve">Fossette, S., Putman, N. F., Lohmann, K. J., Marsh, R., and Hays, G. C. (2012). A biologist’s guide to assessing ocean currents: A review.</w:t>
       </w:r>
       <w:r>
@@ -10665,8 +11230,8 @@
         <w:t xml:space="preserve">457, 285–301.</w:t>
       </w:r>
     </w:p>
-    <w:bookmarkEnd w:id="74"/>
-    <w:bookmarkStart w:id="75" w:name="ref-fraser2011"/>
+    <w:bookmarkEnd w:id="88"/>
+    <w:bookmarkStart w:id="89" w:name="ref-fraser2011"/>
     <w:p>
       <w:pPr>
         <w:pStyle w:val="Bibliography"/>
@@ -10690,8 +11255,8 @@
         <w:t xml:space="preserve">278, 649–655.</w:t>
       </w:r>
     </w:p>
-    <w:bookmarkEnd w:id="75"/>
-    <w:bookmarkStart w:id="76" w:name="ref-furnans2008"/>
+    <w:bookmarkEnd w:id="89"/>
+    <w:bookmarkStart w:id="90" w:name="ref-furnans2008"/>
     <w:p>
       <w:pPr>
         <w:pStyle w:val="Bibliography"/>
@@ -10715,8 +11280,8 @@
         <w:t xml:space="preserve">23, 714–728.</w:t>
       </w:r>
     </w:p>
-    <w:bookmarkEnd w:id="76"/>
-    <w:bookmarkStart w:id="77" w:name="ref-garzoli1996"/>
+    <w:bookmarkEnd w:id="90"/>
+    <w:bookmarkStart w:id="91" w:name="ref-garzoli1996"/>
     <w:p>
       <w:pPr>
         <w:pStyle w:val="Bibliography"/>
@@ -10740,8 +11305,8 @@
         <w:t xml:space="preserve">54, 1039–1071.</w:t>
       </w:r>
     </w:p>
-    <w:bookmarkEnd w:id="77"/>
-    <w:bookmarkStart w:id="78" w:name="ref-gates2018"/>
+    <w:bookmarkEnd w:id="91"/>
+    <w:bookmarkStart w:id="92" w:name="ref-gates2018"/>
     <w:p>
       <w:pPr>
         <w:pStyle w:val="Bibliography"/>
@@ -10765,8 +11330,8 @@
         <w:t xml:space="preserve">151, 102–114.</w:t>
       </w:r>
     </w:p>
-    <w:bookmarkEnd w:id="78"/>
-    <w:bookmarkStart w:id="79" w:name="ref-graiff2016"/>
+    <w:bookmarkEnd w:id="92"/>
+    <w:bookmarkStart w:id="93" w:name="ref-graiff2016"/>
     <w:p>
       <w:pPr>
         <w:pStyle w:val="Bibliography"/>
@@ -10802,8 +11367,8 @@
         <w:t xml:space="preserve">163, 191.</w:t>
       </w:r>
     </w:p>
-    <w:bookmarkEnd w:id="79"/>
-    <w:bookmarkStart w:id="80" w:name="ref-griffin2017"/>
+    <w:bookmarkEnd w:id="93"/>
+    <w:bookmarkStart w:id="94" w:name="ref-griffin2017"/>
     <w:p>
       <w:pPr>
         <w:pStyle w:val="Bibliography"/>
@@ -10824,8 +11389,8 @@
         <w:t xml:space="preserve">. Commonwealth Scientific; Industrial Research Organisation.</w:t>
       </w:r>
     </w:p>
-    <w:bookmarkEnd w:id="80"/>
-    <w:bookmarkStart w:id="81" w:name="ref-hackett2006"/>
+    <w:bookmarkEnd w:id="94"/>
+    <w:bookmarkStart w:id="95" w:name="ref-hackett2006"/>
     <w:p>
       <w:pPr>
         <w:pStyle w:val="Bibliography"/>
@@ -10834,8 +11399,8 @@
         <w:t xml:space="preserve">Hackett, B., Breivik, Ø., and Wettre, C. (2006). Forecasting the drift of objects and substances in the ocean. 507–523.</w:t>
       </w:r>
     </w:p>
-    <w:bookmarkEnd w:id="81"/>
-    <w:bookmarkStart w:id="82" w:name="ref-hardman2003"/>
+    <w:bookmarkEnd w:id="95"/>
+    <w:bookmarkStart w:id="96" w:name="ref-hardman2003"/>
     <w:p>
       <w:pPr>
         <w:pStyle w:val="Bibliography"/>
@@ -10859,8 +11424,8 @@
         <w:t xml:space="preserve">59, 181–221.</w:t>
       </w:r>
     </w:p>
-    <w:bookmarkEnd w:id="82"/>
-    <w:bookmarkStart w:id="83" w:name="ref-harrold1989"/>
+    <w:bookmarkEnd w:id="96"/>
+    <w:bookmarkStart w:id="97" w:name="ref-harrold1989"/>
     <w:p>
       <w:pPr>
         <w:pStyle w:val="Bibliography"/>
@@ -10884,8 +11449,8 @@
         <w:t xml:space="preserve">130, 237–251.</w:t>
       </w:r>
     </w:p>
-    <w:bookmarkEnd w:id="83"/>
-    <w:bookmarkStart w:id="84" w:name="ref-hart2018"/>
+    <w:bookmarkEnd w:id="97"/>
+    <w:bookmarkStart w:id="98" w:name="ref-hart2018"/>
     <w:p>
       <w:pPr>
         <w:pStyle w:val="Bibliography"/>
@@ -10894,8 +11459,8 @@
         <w:t xml:space="preserve">Hart-Davis, M. G., Backeberg, B. C., and Bakhoday-Paskyabi, M. (2018). An assessment of the importance of combining wind, ocean currents and stochastic motions in a particle trajectory model for search and rescue applications.</w:t>
       </w:r>
     </w:p>
-    <w:bookmarkEnd w:id="84"/>
-    <w:bookmarkStart w:id="86" w:name="ref-helmuth1994"/>
+    <w:bookmarkEnd w:id="98"/>
+    <w:bookmarkStart w:id="100" w:name="ref-helmuth1994"/>
     <w:p>
       <w:pPr>
         <w:pStyle w:val="Bibliography"/>
@@ -10933,7 +11498,7 @@
       <w:r>
         <w:t xml:space="preserve">120, 421–426. doi:</w:t>
       </w:r>
-      <w:hyperlink r:id="rId85">
+      <w:hyperlink r:id="rId99">
         <w:r>
           <w:rPr>
             <w:rStyle w:val="Hyperlink"/>
@@ -10945,8 +11510,8 @@
         <w:t xml:space="preserve">.</w:t>
       </w:r>
     </w:p>
-    <w:bookmarkEnd w:id="86"/>
-    <w:bookmarkStart w:id="88" w:name="ref-hobday2000"/>
+    <w:bookmarkEnd w:id="100"/>
+    <w:bookmarkStart w:id="102" w:name="ref-hobday2000"/>
     <w:p>
       <w:pPr>
         <w:pStyle w:val="Bibliography"/>
@@ -10984,7 +11549,7 @@
       <w:r>
         <w:t xml:space="preserve">253, 97–114. doi:</w:t>
       </w:r>
-      <w:hyperlink r:id="rId87">
+      <w:hyperlink r:id="rId101">
         <w:r>
           <w:rPr>
             <w:rStyle w:val="Hyperlink"/>
@@ -10996,8 +11561,8 @@
         <w:t xml:space="preserve">.</w:t>
       </w:r>
     </w:p>
-    <w:bookmarkEnd w:id="88"/>
-    <w:bookmarkStart w:id="89" w:name="ref-holmquist1994"/>
+    <w:bookmarkEnd w:id="102"/>
+    <w:bookmarkStart w:id="103" w:name="ref-holmquist1994"/>
     <w:p>
       <w:pPr>
         <w:pStyle w:val="Bibliography"/>
@@ -11021,8 +11586,8 @@
         <w:t xml:space="preserve">180, 235–251.</w:t>
       </w:r>
     </w:p>
-    <w:bookmarkEnd w:id="89"/>
-    <w:bookmarkStart w:id="90" w:name="ref-hutchings2009"/>
+    <w:bookmarkEnd w:id="103"/>
+    <w:bookmarkStart w:id="104" w:name="ref-hutchings2009"/>
     <w:p>
       <w:pPr>
         <w:pStyle w:val="Bibliography"/>
@@ -11046,8 +11611,8 @@
         <w:t xml:space="preserve">83, 15–32.</w:t>
       </w:r>
     </w:p>
-    <w:bookmarkEnd w:id="90"/>
-    <w:bookmarkStart w:id="91" w:name="ref-kingsford1995"/>
+    <w:bookmarkEnd w:id="104"/>
+    <w:bookmarkStart w:id="105" w:name="ref-kingsford1995"/>
     <w:p>
       <w:pPr>
         <w:pStyle w:val="Bibliography"/>
@@ -11071,13 +11636,49 @@
         <w:t xml:space="preserve">116, 297–301.</w:t>
       </w:r>
     </w:p>
-    <w:bookmarkEnd w:id="91"/>
-    <w:bookmarkStart w:id="92" w:name="ref-gouvello2020"/>
+    <w:bookmarkEnd w:id="105"/>
+    <w:bookmarkStart w:id="107" w:name="ref-Krumhansl2012"/>
     <w:p>
       <w:pPr>
         <w:pStyle w:val="Bibliography"/>
       </w:pPr>
       <w:r>
+        <w:t xml:space="preserve">Krumhansl, K. A., and Scheibling, R. E. (2012). Production and fate of kelp detritus.</w:t>
+      </w:r>
+      <w:r>
+        <w:t xml:space="preserve"> </w:t>
+      </w:r>
+      <w:r>
+        <w:rPr>
+          <w:i/>
+        </w:rPr>
+        <w:t xml:space="preserve">Marine Ecology Progress Series</w:t>
+      </w:r>
+      <w:r>
+        <w:t xml:space="preserve"> </w:t>
+      </w:r>
+      <w:r>
+        <w:t xml:space="preserve">467, 281–302. doi:</w:t>
+      </w:r>
+      <w:hyperlink r:id="rId106">
+        <w:r>
+          <w:rPr>
+            <w:rStyle w:val="Hyperlink"/>
+          </w:rPr>
+          <w:t xml:space="preserve">10.3354/meps09940</w:t>
+        </w:r>
+      </w:hyperlink>
+      <w:r>
+        <w:t xml:space="preserve">.</w:t>
+      </w:r>
+    </w:p>
+    <w:bookmarkEnd w:id="107"/>
+    <w:bookmarkStart w:id="108" w:name="ref-gouvello2020"/>
+    <w:p>
+      <w:pPr>
+        <w:pStyle w:val="Bibliography"/>
+      </w:pPr>
+      <w:r>
         <w:t xml:space="preserve">Le Gouvello, D. Z., Hart-Davis, M. G., Backeberg, B. C., and Nel, R. (2020). Effects of swimming behaviour and oceanography on sea turtle hatchling dispersal at the intersection of two ocean current systems.</w:t>
       </w:r>
       <w:r>
@@ -11096,8 +11697,8 @@
         <w:t xml:space="preserve">431, 109130.</w:t>
       </w:r>
     </w:p>
-    <w:bookmarkEnd w:id="92"/>
-    <w:bookmarkStart w:id="93" w:name="ref-lichey2001"/>
+    <w:bookmarkEnd w:id="108"/>
+    <w:bookmarkStart w:id="109" w:name="ref-lichey2001"/>
     <w:p>
       <w:pPr>
         <w:pStyle w:val="Bibliography"/>
@@ -11121,8 +11722,8 @@
         <w:t xml:space="preserve">47, 452–460.</w:t>
       </w:r>
     </w:p>
-    <w:bookmarkEnd w:id="93"/>
-    <w:bookmarkStart w:id="94" w:name="ref-lutjeharms2007"/>
+    <w:bookmarkEnd w:id="109"/>
+    <w:bookmarkStart w:id="110" w:name="ref-lutjeharms2007"/>
     <w:p>
       <w:pPr>
         <w:pStyle w:val="Bibliography"/>
@@ -11131,8 +11732,8 @@
         <w:t xml:space="preserve">Lutjeharms, J. (2007). Three decades of research on the greater agulhas current.</w:t>
       </w:r>
     </w:p>
-    <w:bookmarkEnd w:id="94"/>
-    <w:bookmarkStart w:id="95" w:name="ref-lutjeharms2000"/>
+    <w:bookmarkEnd w:id="110"/>
+    <w:bookmarkStart w:id="111" w:name="ref-lutjeharms2000"/>
     <w:p>
       <w:pPr>
         <w:pStyle w:val="Bibliography"/>
@@ -11156,8 +11757,8 @@
         <w:t xml:space="preserve">20, 737–761.</w:t>
       </w:r>
     </w:p>
-    <w:bookmarkEnd w:id="95"/>
-    <w:bookmarkStart w:id="96" w:name="ref-lutjeharms2006"/>
+    <w:bookmarkEnd w:id="111"/>
+    <w:bookmarkStart w:id="112" w:name="ref-lutjeharms2006"/>
     <w:p>
       <w:pPr>
         <w:pStyle w:val="Bibliography"/>
@@ -11166,8 +11767,8 @@
         <w:t xml:space="preserve">Lutjeharms, J. R. (2006). The agulhas current. 5.</w:t>
       </w:r>
     </w:p>
-    <w:bookmarkEnd w:id="96"/>
-    <w:bookmarkStart w:id="97" w:name="ref-lutjeharms1988"/>
+    <w:bookmarkEnd w:id="112"/>
+    <w:bookmarkStart w:id="113" w:name="ref-lutjeharms1988"/>
     <w:p>
       <w:pPr>
         <w:pStyle w:val="Bibliography"/>
@@ -11191,8 +11792,8 @@
         <w:t xml:space="preserve">18, 1570–1583.</w:t>
       </w:r>
     </w:p>
-    <w:bookmarkEnd w:id="97"/>
-    <w:bookmarkStart w:id="98" w:name="ref-macaya2005"/>
+    <w:bookmarkEnd w:id="113"/>
+    <w:bookmarkStart w:id="114" w:name="ref-macaya2005"/>
     <w:p>
       <w:pPr>
         <w:pStyle w:val="Bibliography"/>
@@ -11216,8 +11817,8 @@
         <w:t xml:space="preserve">41, 913–922.</w:t>
       </w:r>
     </w:p>
-    <w:bookmarkEnd w:id="98"/>
-    <w:bookmarkStart w:id="99" w:name="ref-McCormick2008"/>
+    <w:bookmarkEnd w:id="114"/>
+    <w:bookmarkStart w:id="115" w:name="ref-McCormick2008"/>
     <w:p>
       <w:pPr>
         <w:pStyle w:val="Bibliography"/>
@@ -11241,8 +11842,8 @@
         <w:t xml:space="preserve">362, 225–232.</w:t>
       </w:r>
     </w:p>
-    <w:bookmarkEnd w:id="99"/>
-    <w:bookmarkStart w:id="100" w:name="ref-miron2020"/>
+    <w:bookmarkEnd w:id="115"/>
+    <w:bookmarkStart w:id="116" w:name="ref-miron2020"/>
     <w:p>
       <w:pPr>
         <w:pStyle w:val="Bibliography"/>
@@ -11266,8 +11867,8 @@
         <w:t xml:space="preserve">47, e2020GL089874.</w:t>
       </w:r>
     </w:p>
-    <w:bookmarkEnd w:id="100"/>
-    <w:bookmarkStart w:id="102" w:name="ref-nikula2013"/>
+    <w:bookmarkEnd w:id="116"/>
+    <w:bookmarkStart w:id="118" w:name="ref-nikula2013"/>
     <w:p>
       <w:pPr>
         <w:pStyle w:val="Bibliography"/>
@@ -11290,7 +11891,7 @@
       <w:r>
         <w:t xml:space="preserve">9, 20120821. doi:</w:t>
       </w:r>
-      <w:hyperlink r:id="rId101">
+      <w:hyperlink r:id="rId117">
         <w:r>
           <w:rPr>
             <w:rStyle w:val="Hyperlink"/>
@@ -11302,8 +11903,8 @@
         <w:t xml:space="preserve">.</w:t>
       </w:r>
     </w:p>
-    <w:bookmarkEnd w:id="102"/>
-    <w:bookmarkStart w:id="103" w:name="ref-North2009"/>
+    <w:bookmarkEnd w:id="118"/>
+    <w:bookmarkStart w:id="119" w:name="ref-North2009"/>
     <w:p>
       <w:pPr>
         <w:pStyle w:val="Bibliography"/>
@@ -11312,8 +11913,8 @@
         <w:t xml:space="preserve">North, E. W., Gallego, A., and Petitgas, P. (2009). Manual of recommended practices for modelling physical–biological interactions during fish early life.</w:t>
       </w:r>
     </w:p>
-    <w:bookmarkEnd w:id="103"/>
-    <w:bookmarkStart w:id="104" w:name="ref-norton1992"/>
+    <w:bookmarkEnd w:id="119"/>
+    <w:bookmarkStart w:id="120" w:name="ref-norton1992"/>
     <w:p>
       <w:pPr>
         <w:pStyle w:val="Bibliography"/>
@@ -11337,8 +11938,8 @@
         <w:t xml:space="preserve">27, 293–301.</w:t>
       </w:r>
     </w:p>
-    <w:bookmarkEnd w:id="104"/>
-    <w:bookmarkStart w:id="105" w:name="ref-olascoaga2020"/>
+    <w:bookmarkEnd w:id="120"/>
+    <w:bookmarkStart w:id="121" w:name="ref-olascoaga2020"/>
     <w:p>
       <w:pPr>
         <w:pStyle w:val="Bibliography"/>
@@ -11362,8 +11963,8 @@
         <w:t xml:space="preserve">32, 026601.</w:t>
       </w:r>
     </w:p>
-    <w:bookmarkEnd w:id="105"/>
-    <w:bookmarkStart w:id="106" w:name="ref-onink2019"/>
+    <w:bookmarkEnd w:id="121"/>
+    <w:bookmarkStart w:id="122" w:name="ref-onink2019"/>
     <w:p>
       <w:pPr>
         <w:pStyle w:val="Bibliography"/>
@@ -11387,8 +11988,8 @@
         <w:t xml:space="preserve">124, 1474–1490.</w:t>
       </w:r>
     </w:p>
-    <w:bookmarkEnd w:id="106"/>
-    <w:bookmarkStart w:id="107" w:name="ref-putman2018"/>
+    <w:bookmarkEnd w:id="122"/>
+    <w:bookmarkStart w:id="123" w:name="ref-putman2018"/>
     <w:p>
       <w:pPr>
         <w:pStyle w:val="Bibliography"/>
@@ -11412,8 +12013,8 @@
         <w:t xml:space="preserve">165, 205–214.</w:t>
       </w:r>
     </w:p>
-    <w:bookmarkEnd w:id="107"/>
-    <w:bookmarkStart w:id="108" w:name="ref-putman2020"/>
+    <w:bookmarkEnd w:id="123"/>
+    <w:bookmarkStart w:id="124" w:name="ref-putman2020"/>
     <w:p>
       <w:pPr>
         <w:pStyle w:val="Bibliography"/>
@@ -11437,8 +12038,8 @@
         <w:t xml:space="preserve">529, 151398.</w:t>
       </w:r>
     </w:p>
-    <w:bookmarkEnd w:id="108"/>
-    <w:bookmarkStart w:id="109" w:name="ref-ragoasha2019"/>
+    <w:bookmarkEnd w:id="124"/>
+    <w:bookmarkStart w:id="125" w:name="ref-ragoasha2019"/>
     <w:p>
       <w:pPr>
         <w:pStyle w:val="Bibliography"/>
@@ -11462,8 +12063,8 @@
         <w:t xml:space="preserve">195, 50–66.</w:t>
       </w:r>
     </w:p>
-    <w:bookmarkEnd w:id="109"/>
-    <w:bookmarkStart w:id="110" w:name="ref-rothausler2011"/>
+    <w:bookmarkEnd w:id="125"/>
+    <w:bookmarkStart w:id="126" w:name="ref-rothausler2011"/>
     <w:p>
       <w:pPr>
         <w:pStyle w:val="Bibliography"/>
@@ -11487,8 +12088,8 @@
         <w:t xml:space="preserve">56, 1751–1763.</w:t>
       </w:r>
     </w:p>
-    <w:bookmarkEnd w:id="110"/>
-    <w:bookmarkStart w:id="111" w:name="ref-rubio2009"/>
+    <w:bookmarkEnd w:id="126"/>
+    <w:bookmarkStart w:id="127" w:name="ref-rubio2009"/>
     <w:p>
       <w:pPr>
         <w:pStyle w:val="Bibliography"/>
@@ -11512,8 +12113,8 @@
         <w:t xml:space="preserve">83, 288–295.</w:t>
       </w:r>
     </w:p>
-    <w:bookmarkEnd w:id="111"/>
-    <w:bookmarkStart w:id="113" w:name="ref-saunders2014"/>
+    <w:bookmarkEnd w:id="127"/>
+    <w:bookmarkStart w:id="129" w:name="ref-saunders2014"/>
     <w:p>
       <w:pPr>
         <w:pStyle w:val="Bibliography"/>
@@ -11536,7 +12137,7 @@
       <w:r>
         <w:t xml:space="preserve">50, 968–974. doi:</w:t>
       </w:r>
-      <w:hyperlink r:id="rId112">
+      <w:hyperlink r:id="rId128">
         <w:r>
           <w:rPr>
             <w:rStyle w:val="Hyperlink"/>
@@ -11548,8 +12149,8 @@
         <w:t xml:space="preserve">.</w:t>
       </w:r>
     </w:p>
-    <w:bookmarkEnd w:id="113"/>
-    <w:bookmarkStart w:id="114" w:name="ref-shannon1996"/>
+    <w:bookmarkEnd w:id="129"/>
+    <w:bookmarkStart w:id="130" w:name="ref-shannon1996"/>
     <w:p>
       <w:pPr>
         <w:pStyle w:val="Bibliography"/>
@@ -11558,8 +12159,8 @@
         <w:t xml:space="preserve">Shannon, L., and Nelson, G. (1996). The benguela: Large scale features and processes and system variability. 163–210.</w:t>
       </w:r>
     </w:p>
-    <w:bookmarkEnd w:id="114"/>
-    <w:bookmarkStart w:id="115" w:name="ref-shen2019"/>
+    <w:bookmarkEnd w:id="130"/>
+    <w:bookmarkStart w:id="131" w:name="ref-shen2019"/>
     <w:p>
       <w:pPr>
         <w:pStyle w:val="Bibliography"/>
@@ -11583,8 +12184,8 @@
         <w:t xml:space="preserve">2, 244–260.</w:t>
       </w:r>
     </w:p>
-    <w:bookmarkEnd w:id="115"/>
-    <w:bookmarkStart w:id="117" w:name="ref-smith2002"/>
+    <w:bookmarkEnd w:id="131"/>
+    <w:bookmarkStart w:id="133" w:name="ref-smith2002"/>
     <w:p>
       <w:pPr>
         <w:pStyle w:val="Bibliography"/>
@@ -11607,7 +12208,7 @@
       <w:r>
         <w:t xml:space="preserve">11, 67–69. doi:</w:t>
       </w:r>
-      <w:hyperlink r:id="rId116">
+      <w:hyperlink r:id="rId132">
         <w:r>
           <w:rPr>
             <w:rStyle w:val="Hyperlink"/>
@@ -11619,8 +12220,8 @@
         <w:t xml:space="preserve">.</w:t>
       </w:r>
     </w:p>
-    <w:bookmarkEnd w:id="117"/>
-    <w:bookmarkStart w:id="118" w:name="ref-stramma1989"/>
+    <w:bookmarkEnd w:id="133"/>
+    <w:bookmarkStart w:id="134" w:name="ref-stramma1989"/>
     <w:p>
       <w:pPr>
         <w:pStyle w:val="Bibliography"/>
@@ -11644,8 +12245,8 @@
         <w:t xml:space="preserve">19, 1440–1448.</w:t>
       </w:r>
     </w:p>
-    <w:bookmarkEnd w:id="118"/>
-    <w:bookmarkStart w:id="120" w:name="ref-tala2013"/>
+    <w:bookmarkEnd w:id="134"/>
+    <w:bookmarkStart w:id="136" w:name="ref-tala2013"/>
     <w:p>
       <w:pPr>
         <w:pStyle w:val="Bibliography"/>
@@ -11683,7 +12284,7 @@
       <w:r>
         <w:t xml:space="preserve">160, 1339–1351. doi:</w:t>
       </w:r>
-      <w:hyperlink r:id="rId119">
+      <w:hyperlink r:id="rId135">
         <w:r>
           <w:rPr>
             <w:rStyle w:val="Hyperlink"/>
@@ -11695,8 +12296,8 @@
         <w:t xml:space="preserve">.</w:t>
       </w:r>
     </w:p>
-    <w:bookmarkEnd w:id="120"/>
-    <w:bookmarkStart w:id="121" w:name="ref-tala2017"/>
+    <w:bookmarkEnd w:id="136"/>
+    <w:bookmarkStart w:id="137" w:name="ref-tala2017"/>
     <w:p>
       <w:pPr>
         <w:pStyle w:val="Bibliography"/>
@@ -11735,8 +12336,8 @@
         <w:t xml:space="preserve">56, 271–283.</w:t>
       </w:r>
     </w:p>
-    <w:bookmarkEnd w:id="121"/>
-    <w:bookmarkStart w:id="122" w:name="ref-thiel2005"/>
+    <w:bookmarkEnd w:id="137"/>
+    <w:bookmarkStart w:id="138" w:name="ref-thiel2005"/>
     <w:p>
       <w:pPr>
         <w:pStyle w:val="Bibliography"/>
@@ -11760,8 +12361,8 @@
         <w:t xml:space="preserve">43, 279–418.</w:t>
       </w:r>
     </w:p>
-    <w:bookmarkEnd w:id="122"/>
-    <w:bookmarkStart w:id="123" w:name="ref-trinanes2016"/>
+    <w:bookmarkEnd w:id="138"/>
+    <w:bookmarkStart w:id="139" w:name="ref-trinanes2016"/>
     <w:p>
       <w:pPr>
         <w:pStyle w:val="Bibliography"/>
@@ -11785,13 +12386,38 @@
         <w:t xml:space="preserve">9, 126–138.</w:t>
       </w:r>
     </w:p>
-    <w:bookmarkEnd w:id="123"/>
-    <w:bookmarkStart w:id="124" w:name="ref-veitch2017"/>
+    <w:bookmarkEnd w:id="139"/>
+    <w:bookmarkStart w:id="140" w:name="ref-vanderklift2008"/>
     <w:p>
       <w:pPr>
         <w:pStyle w:val="Bibliography"/>
       </w:pPr>
       <w:r>
+        <w:t xml:space="preserve">Vanderklift, M. A., and Wernberg, T. (2008). Detached kelps from distant sources are a food subsidy for sea urchins.</w:t>
+      </w:r>
+      <w:r>
+        <w:t xml:space="preserve"> </w:t>
+      </w:r>
+      <w:r>
+        <w:rPr>
+          <w:i/>
+        </w:rPr>
+        <w:t xml:space="preserve">Oecologia</w:t>
+      </w:r>
+      <w:r>
+        <w:t xml:space="preserve"> </w:t>
+      </w:r>
+      <w:r>
+        <w:t xml:space="preserve">157, 327–335.</w:t>
+      </w:r>
+    </w:p>
+    <w:bookmarkEnd w:id="140"/>
+    <w:bookmarkStart w:id="141" w:name="ref-veitch2017"/>
+    <w:p>
+      <w:pPr>
+        <w:pStyle w:val="Bibliography"/>
+      </w:pPr>
+      <w:r>
         <w:t xml:space="preserve">Veitch, J. A., and Penven, P. (2017). The role of the a gulhas in the b enguela current system: A numerical modeling approach.</w:t>
       </w:r>
       <w:r>
@@ -11810,8 +12436,8 @@
         <w:t xml:space="preserve">122, 3375–3393.</w:t>
       </w:r>
     </w:p>
-    <w:bookmarkEnd w:id="124"/>
-    <w:bookmarkStart w:id="125" w:name="ref-veitch2018"/>
+    <w:bookmarkEnd w:id="141"/>
+    <w:bookmarkStart w:id="142" w:name="ref-veitch2018"/>
     <w:p>
       <w:pPr>
         <w:pStyle w:val="Bibliography"/>
@@ -11835,8 +12461,8 @@
         <w:t xml:space="preserve">188, 27–38.</w:t>
       </w:r>
     </w:p>
-    <w:bookmarkEnd w:id="125"/>
-    <w:bookmarkStart w:id="126" w:name="ref-veitch2010"/>
+    <w:bookmarkEnd w:id="142"/>
+    <w:bookmarkStart w:id="143" w:name="ref-veitch2010"/>
     <w:p>
       <w:pPr>
         <w:pStyle w:val="Bibliography"/>
@@ -11860,13 +12486,38 @@
         <w:t xml:space="preserve">40, 1942–1964.</w:t>
       </w:r>
     </w:p>
-    <w:bookmarkEnd w:id="126"/>
-    <w:bookmarkStart w:id="128" w:name="ref-wichmann2012"/>
+    <w:bookmarkEnd w:id="143"/>
+    <w:bookmarkStart w:id="144" w:name="ref-wang2019"/>
     <w:p>
       <w:pPr>
         <w:pStyle w:val="Bibliography"/>
       </w:pPr>
       <w:r>
+        <w:t xml:space="preserve">Wang, M., Hu, C., Barnes, B. B., Mitchum, G., Lapointe, B., and Montoya, J. P. (2019). The great atlantic sargassum belt.</w:t>
+      </w:r>
+      <w:r>
+        <w:t xml:space="preserve"> </w:t>
+      </w:r>
+      <w:r>
+        <w:rPr>
+          <w:i/>
+        </w:rPr>
+        <w:t xml:space="preserve">Science</w:t>
+      </w:r>
+      <w:r>
+        <w:t xml:space="preserve"> </w:t>
+      </w:r>
+      <w:r>
+        <w:t xml:space="preserve">365, 83–87.</w:t>
+      </w:r>
+    </w:p>
+    <w:bookmarkEnd w:id="144"/>
+    <w:bookmarkStart w:id="146" w:name="ref-wichmann2012"/>
+    <w:p>
+      <w:pPr>
+        <w:pStyle w:val="Bibliography"/>
+      </w:pPr>
+      <w:r>
         <w:t xml:space="preserve">Wichmann, C.-S., Hinojosa, I. A., and Thiel, M. (2012). Floating kelps in Patagonian Fjords: an important vehicle for rafting invertebrates and its relevance for biogeography.</w:t>
       </w:r>
       <w:r>
@@ -11884,7 +12535,7 @@
       <w:r>
         <w:t xml:space="preserve">159, 2035–2049. doi:</w:t>
       </w:r>
-      <w:hyperlink r:id="rId127">
+      <w:hyperlink r:id="rId145">
         <w:r>
           <w:rPr>
             <w:rStyle w:val="Hyperlink"/>
@@ -11896,8 +12547,8 @@
         <w:t xml:space="preserve">.</w:t>
       </w:r>
     </w:p>
-    <w:bookmarkEnd w:id="128"/>
-    <w:bookmarkStart w:id="129" w:name="ref-woodborne1989"/>
+    <w:bookmarkEnd w:id="146"/>
+    <w:bookmarkStart w:id="147" w:name="ref-woodborne1989"/>
     <w:p>
       <w:pPr>
         <w:pStyle w:val="Bibliography"/>
@@ -11921,8 +12572,33 @@
         <w:t xml:space="preserve">9, 109–118.</w:t>
       </w:r>
     </w:p>
-    <w:bookmarkEnd w:id="129"/>
-    <w:bookmarkEnd w:id="130"/>
+    <w:bookmarkEnd w:id="147"/>
+    <w:bookmarkStart w:id="148" w:name="ref-zuercher2019"/>
+    <w:p>
+      <w:pPr>
+        <w:pStyle w:val="Bibliography"/>
+      </w:pPr>
+      <w:r>
+        <w:t xml:space="preserve">Zuercher, R., and Galloway, A. W. (2019). Coastal marine ecosystem connectivity: Pelagic ocean to kelp forest subsidies.</w:t>
+      </w:r>
+      <w:r>
+        <w:t xml:space="preserve"> </w:t>
+      </w:r>
+      <w:r>
+        <w:rPr>
+          <w:i/>
+        </w:rPr>
+        <w:t xml:space="preserve">Ecosphere</w:t>
+      </w:r>
+      <w:r>
+        <w:t xml:space="preserve"> </w:t>
+      </w:r>
+      <w:r>
+        <w:t xml:space="preserve">10, e02602.</w:t>
+      </w:r>
+    </w:p>
+    <w:bookmarkEnd w:id="148"/>
+    <w:bookmarkEnd w:id="149"/>
     <w:sectPr>
       <w:headerReference w:type="even" r:id="rId10"/>
       <w:headerReference w:type="default" r:id="rId9"/>

</xml_diff>

<commit_message>
chapter 3 files updated
</commit_message>
<xml_diff>
--- a/thesis_chapter_3.docx
+++ b/thesis_chapter_3.docx
@@ -108,6 +108,18 @@
         <w:pStyle w:val="Abstract"/>
       </w:pPr>
       <w:r>
+        <w:rPr>
+          <w:b/>
+        </w:rPr>
+        <w:t xml:space="preserve">Abstract</w:t>
+      </w:r>
+      <w:r>
+        <w:t xml:space="preserve">:</w:t>
+      </w:r>
+      <w:r>
+        <w:t xml:space="preserve"> </w:t>
+      </w:r>
+      <w:r>
         <w:t xml:space="preserve">The</w:t>
       </w:r>
       <w:r>
@@ -2434,16 +2446,7 @@
         <w:t xml:space="preserve">The region of interest for this study was the Cape Peninsula in the Western Cape (Figure 1A). A release site was chosen for this study, Kommetjie, which is located on the Atlantic side of the Cape Peninsula (Figure 2B). The hydrodynamics in the study region are driven by a complex interaction of wind and waves, which are also influenced by larger oceanic processes. In South Africa, the larger processes can be attributed to the Agulhas Current (AC) and the Benguela Current (BC)</w:t>
       </w:r>
       <w:r>
-        <w:t xml:space="preserve">(</w:t>
-      </w:r>
-      <w:r>
-        <w:rPr>
-          <w:b/>
-        </w:rPr>
-        <w:t xml:space="preserve">???</w:t>
-      </w:r>
-      <w:r>
-        <w:t xml:space="preserve">; Garzoli et al., 1996; Lutjeharms et al., 2000; Lutjeharms, 2007; Rubio et al., 2009)</w:t>
+        <w:t xml:space="preserve">(Garzoli et al., 1996 ; Lutjeharms et al., 2000; Lutjeharms, 2007 ; Hutchings et al., 2009; Rubio et al., 2009)</w:t>
       </w:r>
       <w:r>
         <w:t xml:space="preserve">. The AC is a component of the South-west Indian Ocean sub-gyre, flowing predominantly south-westward following the continental shelf edge and eventually retroflecting eastward back into the South Indian Ocean</w:t>
@@ -2683,16 +2686,20 @@
       <w:r>
         <w:t xml:space="preserve">.</w:t>
       </w:r>
-      <w:r>
-        <w:br/>
-      </w:r>
-      <w:r>
-        <w:t xml:space="preserve">## Particle tracking model</w:t>
-      </w:r>
     </w:p>
     <w:p>
       <w:pPr>
-        <w:pStyle w:val="BodyText"/>
+        <w:pStyle w:val="Heading2"/>
+      </w:pPr>
+      <w:bookmarkStart w:id="27" w:name="particle-tracking-model"/>
+      <w:r>
+        <w:t xml:space="preserve">Particle tracking model</w:t>
+      </w:r>
+      <w:bookmarkEnd w:id="27"/>
+    </w:p>
+    <w:p>
+      <w:pPr>
+        <w:pStyle w:val="FirstParagraph"/>
       </w:pPr>
       <w:r>
         <w:t xml:space="preserve">The model is based on parameterisations that have been used for previous studies investigating iceberg, capsized marine vessels and microplastics. It should be noted that most of the previous studies regarding macroalgae trajectory have investigated rafts and not solitary floating individuals. A kelp raft will vary in size and can range from a few meters across to large dense mats the size of a rugby field. Furthermore, some authors suggest that most macroalgae become entangled through ocean currents and not through the hydrodynamic forces that dislodge them. In addition, large kelp rafts are not a feature around the coast of the Cape Peninsula; rather, solitary kelp are (pers. obs). Therefore, the trajectory of only solitary</w:t>
@@ -3222,11 +3229,11 @@
       <w:pPr>
         <w:pStyle w:val="Heading2"/>
       </w:pPr>
-      <w:bookmarkStart w:id="27" w:name="simulations"/>
+      <w:bookmarkStart w:id="28" w:name="simulations"/>
       <w:r>
         <w:t xml:space="preserve">Simulations</w:t>
       </w:r>
-      <w:bookmarkEnd w:id="27"/>
+      <w:bookmarkEnd w:id="28"/>
     </w:p>
     <w:p>
       <w:pPr>
@@ -13438,24 +13445,24 @@
       <w:pPr>
         <w:pStyle w:val="Heading2"/>
       </w:pPr>
-      <w:bookmarkStart w:id="28" w:name="model-inputs"/>
+      <w:bookmarkStart w:id="29" w:name="model-inputs"/>
       <w:r>
         <w:t xml:space="preserve">Model inputs</w:t>
-      </w:r>
-      <w:bookmarkEnd w:id="28"/>
-    </w:p>
-    <w:p>
-      <w:pPr>
-        <w:pStyle w:val="Heading3"/>
-      </w:pPr>
-      <w:bookmarkStart w:id="29" w:name="ocean-and-wind-model"/>
-      <w:r>
-        <w:t xml:space="preserve">Ocean and wind model</w:t>
       </w:r>
       <w:bookmarkEnd w:id="29"/>
     </w:p>
     <w:p>
       <w:pPr>
+        <w:pStyle w:val="Heading3"/>
+      </w:pPr>
+      <w:bookmarkStart w:id="30" w:name="ocean-and-wind-model"/>
+      <w:r>
+        <w:t xml:space="preserve">Ocean and wind model</w:t>
+      </w:r>
+      <w:bookmarkEnd w:id="30"/>
+    </w:p>
+    <w:p>
+      <w:pPr>
         <w:pStyle w:val="FirstParagraph"/>
       </w:pPr>
       <w:r>
@@ -13464,7 +13471,7 @@
       <w:r>
         <w:t xml:space="preserve"> </w:t>
       </w:r>
-      <w:hyperlink r:id="rId30">
+      <w:hyperlink r:id="rId31">
         <w:r>
           <w:rPr>
             <w:rStyle w:val="Hyperlink"/>
@@ -13517,11 +13524,11 @@
       <w:pPr>
         <w:pStyle w:val="Heading3"/>
       </w:pPr>
-      <w:bookmarkStart w:id="31" w:name="hydrodynamic-and-wind-drag"/>
+      <w:bookmarkStart w:id="32" w:name="hydrodynamic-and-wind-drag"/>
       <w:r>
         <w:t xml:space="preserve">Hydrodynamic and wind drag</w:t>
       </w:r>
-      <w:bookmarkEnd w:id="31"/>
+      <w:bookmarkEnd w:id="32"/>
     </w:p>
     <w:p>
       <w:pPr>
@@ -13683,11 +13690,11 @@
       <w:pPr>
         <w:pStyle w:val="Heading3"/>
       </w:pPr>
-      <w:bookmarkStart w:id="32" w:name="cross-sectional-area"/>
+      <w:bookmarkStart w:id="33" w:name="cross-sectional-area"/>
       <w:r>
         <w:t xml:space="preserve">Cross-sectional area</w:t>
       </w:r>
-      <w:bookmarkEnd w:id="32"/>
+      <w:bookmarkEnd w:id="33"/>
     </w:p>
     <w:p>
       <w:pPr>
@@ -13717,7 +13724,7 @@
                     </pic:cNvPicPr>
                   </pic:nvPicPr>
                   <pic:blipFill>
-                    <a:blip r:embed="rId33"/>
+                    <a:blip r:embed="rId34"/>
                     <a:stretch>
                       <a:fillRect/>
                     </a:stretch>
@@ -15711,11 +15718,11 @@
       <w:pPr>
         <w:pStyle w:val="Heading2"/>
       </w:pPr>
-      <w:bookmarkStart w:id="34" w:name="analysis"/>
+      <w:bookmarkStart w:id="35" w:name="analysis"/>
       <w:r>
         <w:t xml:space="preserve">Analysis</w:t>
       </w:r>
-      <w:bookmarkEnd w:id="34"/>
+      <w:bookmarkEnd w:id="35"/>
     </w:p>
     <w:p>
       <w:pPr>
@@ -15783,21 +15790,21 @@
       <w:pPr>
         <w:pStyle w:val="Heading1"/>
       </w:pPr>
-      <w:bookmarkStart w:id="35" w:name="results"/>
+      <w:bookmarkStart w:id="36" w:name="results"/>
       <w:r>
         <w:t xml:space="preserve">Results</w:t>
       </w:r>
-      <w:bookmarkEnd w:id="35"/>
+      <w:bookmarkEnd w:id="36"/>
     </w:p>
     <w:p>
       <w:pPr>
         <w:pStyle w:val="Heading2"/>
       </w:pPr>
-      <w:bookmarkStart w:id="36" w:name="trajectory-comparison"/>
+      <w:bookmarkStart w:id="37" w:name="trajectory-comparison"/>
       <w:r>
         <w:t xml:space="preserve">Trajectory comparison</w:t>
       </w:r>
-      <w:bookmarkEnd w:id="36"/>
+      <w:bookmarkEnd w:id="37"/>
     </w:p>
     <w:p>
       <w:pPr>
@@ -15827,7 +15834,7 @@
                     </pic:cNvPicPr>
                   </pic:nvPicPr>
                   <pic:blipFill>
-                    <a:blip r:embed="rId37"/>
+                    <a:blip r:embed="rId38"/>
                     <a:stretch>
                       <a:fillRect/>
                     </a:stretch>
@@ -15866,11 +15873,11 @@
       <w:pPr>
         <w:pStyle w:val="Heading2"/>
       </w:pPr>
-      <w:bookmarkStart w:id="38" w:name="comparison-of-density-distributions"/>
+      <w:bookmarkStart w:id="39" w:name="comparison-of-density-distributions"/>
       <w:r>
         <w:t xml:space="preserve">Comparison of density distributions</w:t>
       </w:r>
-      <w:bookmarkEnd w:id="38"/>
+      <w:bookmarkEnd w:id="39"/>
     </w:p>
     <w:p>
       <w:pPr>
@@ -15900,7 +15907,7 @@
                     </pic:cNvPicPr>
                   </pic:nvPicPr>
                   <pic:blipFill>
-                    <a:blip r:embed="rId39"/>
+                    <a:blip r:embed="rId40"/>
                     <a:stretch>
                       <a:fillRect/>
                     </a:stretch>
@@ -15939,11 +15946,11 @@
       <w:pPr>
         <w:pStyle w:val="Heading2"/>
       </w:pPr>
-      <w:bookmarkStart w:id="40" w:name="comparison-of-distances"/>
+      <w:bookmarkStart w:id="41" w:name="comparison-of-distances"/>
       <w:r>
         <w:t xml:space="preserve">Comparison of distances</w:t>
       </w:r>
-      <w:bookmarkEnd w:id="40"/>
+      <w:bookmarkEnd w:id="41"/>
     </w:p>
     <w:p>
       <w:pPr>
@@ -15973,7 +15980,7 @@
                     </pic:cNvPicPr>
                   </pic:nvPicPr>
                   <pic:blipFill>
-                    <a:blip r:embed="rId41"/>
+                    <a:blip r:embed="rId42"/>
                     <a:stretch>
                       <a:fillRect/>
                     </a:stretch>
@@ -16012,11 +16019,11 @@
       <w:pPr>
         <w:pStyle w:val="Heading2"/>
       </w:pPr>
-      <w:bookmarkStart w:id="42" w:name="accumulation"/>
+      <w:bookmarkStart w:id="43" w:name="accumulation"/>
       <w:r>
         <w:t xml:space="preserve">Accumulation</w:t>
       </w:r>
-      <w:bookmarkEnd w:id="42"/>
+      <w:bookmarkEnd w:id="43"/>
     </w:p>
     <w:p>
       <w:pPr>
@@ -16038,7 +16045,7 @@
                     </pic:cNvPicPr>
                   </pic:nvPicPr>
                   <pic:blipFill>
-                    <a:blip r:embed="rId43"/>
+                    <a:blip r:embed="rId44"/>
                     <a:stretch>
                       <a:fillRect/>
                     </a:stretch>
@@ -16085,11 +16092,11 @@
       <w:pPr>
         <w:pStyle w:val="Heading2"/>
       </w:pPr>
-      <w:bookmarkStart w:id="44" w:name="comparison-of-coefficents"/>
+      <w:bookmarkStart w:id="45" w:name="comparison-of-coefficents"/>
       <w:r>
         <w:t xml:space="preserve">Comparison of coefficents</w:t>
       </w:r>
-      <w:bookmarkEnd w:id="44"/>
+      <w:bookmarkEnd w:id="45"/>
     </w:p>
     <w:p>
       <w:pPr>
@@ -16119,7 +16126,7 @@
                     </pic:cNvPicPr>
                   </pic:nvPicPr>
                   <pic:blipFill>
-                    <a:blip r:embed="rId45"/>
+                    <a:blip r:embed="rId46"/>
                     <a:stretch>
                       <a:fillRect/>
                     </a:stretch>
@@ -16158,11 +16165,11 @@
       <w:pPr>
         <w:pStyle w:val="Heading1"/>
       </w:pPr>
-      <w:bookmarkStart w:id="46" w:name="discussion"/>
+      <w:bookmarkStart w:id="47" w:name="discussion"/>
       <w:r>
         <w:t xml:space="preserve">Discussion</w:t>
       </w:r>
-      <w:bookmarkEnd w:id="46"/>
+      <w:bookmarkEnd w:id="47"/>
     </w:p>
     <w:p>
       <w:pPr>
@@ -16432,11 +16439,11 @@
       <w:pPr>
         <w:pStyle w:val="Heading1"/>
       </w:pPr>
-      <w:bookmarkStart w:id="47" w:name="conclusion"/>
+      <w:bookmarkStart w:id="48" w:name="conclusion"/>
       <w:r>
         <w:t xml:space="preserve">Conclusion</w:t>
       </w:r>
-      <w:bookmarkEnd w:id="47"/>
+      <w:bookmarkEnd w:id="48"/>
     </w:p>
     <w:p>
       <w:pPr>
@@ -16477,19 +16484,9 @@
       <w:pPr>
         <w:pStyle w:val="Heading1"/>
       </w:pPr>
-      <w:bookmarkStart w:id="48" w:name="appendix"/>
+      <w:bookmarkStart w:id="49" w:name="appendix"/>
       <w:r>
         <w:t xml:space="preserve">Appendix</w:t>
-      </w:r>
-      <w:bookmarkEnd w:id="48"/>
-    </w:p>
-    <w:p>
-      <w:pPr>
-        <w:pStyle w:val="Heading2"/>
-      </w:pPr>
-      <w:bookmarkStart w:id="49" w:name="domain-features"/>
-      <w:r>
-        <w:t xml:space="preserve">Domain features</w:t>
       </w:r>
       <w:bookmarkEnd w:id="49"/>
     </w:p>
@@ -16497,11 +16494,31 @@
       <w:pPr>
         <w:pStyle w:val="Heading2"/>
       </w:pPr>
-      <w:bookmarkStart w:id="50" w:name="additional-simulations"/>
-      <w:r>
-        <w:t xml:space="preserve">Additional simulations</w:t>
+      <w:bookmarkStart w:id="50" w:name="domain-features"/>
+      <w:r>
+        <w:t xml:space="preserve">Domain features</w:t>
       </w:r>
       <w:bookmarkEnd w:id="50"/>
+    </w:p>
+    <w:p>
+      <w:pPr>
+        <w:pStyle w:val="Heading2"/>
+      </w:pPr>
+      <w:bookmarkStart w:id="51" w:name="additional-comparisons"/>
+      <w:r>
+        <w:t xml:space="preserve">Additional comparisons</w:t>
+      </w:r>
+      <w:bookmarkEnd w:id="51"/>
+    </w:p>
+    <w:p>
+      <w:pPr>
+        <w:pStyle w:val="Heading3"/>
+      </w:pPr>
+      <w:bookmarkStart w:id="52" w:name="comparison-of-mean-trajectories"/>
+      <w:r>
+        <w:t xml:space="preserve">Comparison of mean trajectories</w:t>
+      </w:r>
+      <w:bookmarkEnd w:id="52"/>
     </w:p>
     <w:p>
       <w:pPr>
@@ -16523,7 +16540,7 @@
                     </pic:cNvPicPr>
                   </pic:nvPicPr>
                   <pic:blipFill>
-                    <a:blip r:embed="rId51"/>
+                    <a:blip r:embed="rId53"/>
                     <a:stretch>
                       <a:fillRect/>
                     </a:stretch>
@@ -16560,27 +16577,27 @@
     </w:p>
     <w:p>
       <w:pPr>
-        <w:pStyle w:val="Heading2"/>
-      </w:pPr>
-      <w:bookmarkStart w:id="52" w:name="density-comparison"/>
-      <w:r>
-        <w:t xml:space="preserve">Density comparison</w:t>
-      </w:r>
-      <w:bookmarkEnd w:id="52"/>
+        <w:pStyle w:val="Heading3"/>
+      </w:pPr>
+      <w:bookmarkStart w:id="54" w:name="comparison-of-density"/>
+      <w:r>
+        <w:t xml:space="preserve">Comparison of density</w:t>
+      </w:r>
+      <w:bookmarkEnd w:id="54"/>
     </w:p>
     <w:p>
       <w:pPr>
-        <w:pStyle w:val="Heading3"/>
-      </w:pPr>
-      <w:bookmarkStart w:id="53" w:name="july"/>
+        <w:pStyle w:val="Heading2"/>
+      </w:pPr>
+      <w:bookmarkStart w:id="55" w:name="july"/>
       <w:r>
         <w:t xml:space="preserve">July</w:t>
       </w:r>
-      <w:bookmarkEnd w:id="53"/>
+      <w:bookmarkEnd w:id="55"/>
     </w:p>
     <w:p>
       <w:pPr>
-        <w:pStyle w:val="FirstParagraph"/>
+        <w:pStyle w:val="CaptionedFigure"/>
       </w:pPr>
       <w:r>
         <w:drawing>
@@ -16598,7 +16615,7 @@
                     </pic:cNvPicPr>
                   </pic:nvPicPr>
                   <pic:blipFill>
-                    <a:blip r:embed="rId54"/>
+                    <a:blip r:embed="rId56"/>
                     <a:stretch>
                       <a:fillRect/>
                     </a:stretch>
@@ -16624,11 +16641,13 @@
           </wp:inline>
         </w:drawing>
       </w:r>
-      <w:r>
-        <w:t xml:space="preserve"> </w:t>
-      </w:r>
-      <w:r>
-        <w:t xml:space="preserve">### October</w:t>
+    </w:p>
+    <w:p>
+      <w:pPr>
+        <w:pStyle w:val="ImageCaption"/>
+      </w:pPr>
+      <w:r>
+        <w:t xml:space="preserve">Figure 8: Comparison of density plots at the end run time of each scenario for July 2018 (winter). The plots are regular hexagons within the density of particles is calculated. Plots A-D represents the minimum, plots E-H are the mean and plots I-L the maximum cross-sectional areas. The bottom plot is the density plot for the passive simulation. The mean trajectories for each scenario are also plotted for comparison. The reader is referred to tables 1 and 2 for details pertaining to each scenario.</w:t>
       </w:r>
     </w:p>
     <w:p>
@@ -16651,7 +16670,7 @@
                     </pic:cNvPicPr>
                   </pic:nvPicPr>
                   <pic:blipFill>
-                    <a:blip r:embed="rId55"/>
+                    <a:blip r:embed="rId57"/>
                     <a:stretch>
                       <a:fillRect/>
                     </a:stretch>
@@ -16715,7 +16734,7 @@
                     </pic:cNvPicPr>
                   </pic:nvPicPr>
                   <pic:blipFill>
-                    <a:blip r:embed="rId56"/>
+                    <a:blip r:embed="rId58"/>
                     <a:stretch>
                       <a:fillRect/>
                     </a:stretch>
@@ -16790,7 +16809,7 @@
                     </pic:cNvPicPr>
                   </pic:nvPicPr>
                   <pic:blipFill>
-                    <a:blip r:embed="rId57"/>
+                    <a:blip r:embed="rId59"/>
                     <a:stretch>
                       <a:fillRect/>
                     </a:stretch>
@@ -16858,14 +16877,14 @@
       <w:pPr>
         <w:pStyle w:val="Heading1"/>
       </w:pPr>
-      <w:bookmarkStart w:id="58" w:name="references"/>
+      <w:bookmarkStart w:id="60" w:name="references"/>
       <w:r>
         <w:t xml:space="preserve">References</w:t>
       </w:r>
-      <w:bookmarkEnd w:id="58"/>
+      <w:bookmarkEnd w:id="60"/>
     </w:p>
-    <w:bookmarkStart w:id="149" w:name="refs"/>
-    <w:bookmarkStart w:id="59" w:name="ref-allen1999"/>
+    <w:bookmarkStart w:id="151" w:name="refs"/>
+    <w:bookmarkStart w:id="61" w:name="ref-allen1999"/>
     <w:p>
       <w:pPr>
         <w:pStyle w:val="Bibliography"/>
@@ -16874,8 +16893,8 @@
         <w:t xml:space="preserve">Allen, A., and Plourde, J. (1999). Review of leeway: Field experiments and implementation. US coast guard rep.</w:t>
       </w:r>
     </w:p>
-    <w:bookmarkEnd w:id="59"/>
-    <w:bookmarkStart w:id="61" w:name="ref-andersson2017"/>
+    <w:bookmarkEnd w:id="61"/>
+    <w:bookmarkStart w:id="63" w:name="ref-andersson2017"/>
     <w:p>
       <w:pPr>
         <w:pStyle w:val="Bibliography"/>
@@ -16883,7 +16902,7 @@
       <w:r>
         <w:t xml:space="preserve">Andersson, L. E., Scibilia, F., and Imsland, L. (2017). A study on an iceberg drift trajectory. 8. doi:</w:t>
       </w:r>
-      <w:hyperlink r:id="rId60">
+      <w:hyperlink r:id="rId62">
         <w:r>
           <w:rPr>
             <w:rStyle w:val="Hyperlink"/>
@@ -16895,8 +16914,8 @@
         <w:t xml:space="preserve">.</w:t>
       </w:r>
     </w:p>
-    <w:bookmarkEnd w:id="61"/>
-    <w:bookmarkStart w:id="63" w:name="ref-batista2018"/>
+    <w:bookmarkEnd w:id="63"/>
+    <w:bookmarkStart w:id="65" w:name="ref-batista2018"/>
     <w:p>
       <w:pPr>
         <w:pStyle w:val="Bibliography"/>
@@ -16919,7 +16938,7 @@
       <w:r>
         <w:t xml:space="preserve">10. doi:</w:t>
       </w:r>
-      <w:hyperlink r:id="rId62">
+      <w:hyperlink r:id="rId64">
         <w:r>
           <w:rPr>
             <w:rStyle w:val="Hyperlink"/>
@@ -16931,8 +16950,8 @@
         <w:t xml:space="preserve">.</w:t>
       </w:r>
     </w:p>
-    <w:bookmarkEnd w:id="63"/>
-    <w:bookmarkStart w:id="64" w:name="ref-back2000"/>
+    <w:bookmarkEnd w:id="65"/>
+    <w:bookmarkStart w:id="66" w:name="ref-back2000"/>
     <w:p>
       <w:pPr>
         <w:pStyle w:val="Bibliography"/>
@@ -16956,8 +16975,8 @@
         <w:t xml:space="preserve">on the finnish baltic sea coast. 155–161.</w:t>
       </w:r>
     </w:p>
-    <w:bookmarkEnd w:id="64"/>
-    <w:bookmarkStart w:id="65" w:name="ref-beal2015"/>
+    <w:bookmarkEnd w:id="66"/>
+    <w:bookmarkStart w:id="67" w:name="ref-beal2015"/>
     <w:p>
       <w:pPr>
         <w:pStyle w:val="Bibliography"/>
@@ -16981,8 +17000,8 @@
         <w:t xml:space="preserve">45, 1302–1324.</w:t>
       </w:r>
     </w:p>
-    <w:bookmarkEnd w:id="65"/>
-    <w:bookmarkStart w:id="66" w:name="ref-beron2016"/>
+    <w:bookmarkEnd w:id="67"/>
+    <w:bookmarkStart w:id="68" w:name="ref-beron2016"/>
     <w:p>
       <w:pPr>
         <w:pStyle w:val="Bibliography"/>
@@ -17006,8 +17025,8 @@
         <w:t xml:space="preserve">43, 12–228.</w:t>
       </w:r>
     </w:p>
-    <w:bookmarkEnd w:id="66"/>
-    <w:bookmarkStart w:id="67" w:name="ref-beron2019"/>
+    <w:bookmarkEnd w:id="68"/>
+    <w:bookmarkStart w:id="69" w:name="ref-beron2019"/>
     <w:p>
       <w:pPr>
         <w:pStyle w:val="Bibliography"/>
@@ -17031,8 +17050,8 @@
         <w:t xml:space="preserve">31, 096602.</w:t>
       </w:r>
     </w:p>
-    <w:bookmarkEnd w:id="67"/>
-    <w:bookmarkStart w:id="68" w:name="ref-blanke2002"/>
+    <w:bookmarkEnd w:id="69"/>
+    <w:bookmarkStart w:id="70" w:name="ref-blanke2002"/>
     <w:p>
       <w:pPr>
         <w:pStyle w:val="Bibliography"/>
@@ -17056,8 +17075,8 @@
         <w:t xml:space="preserve">29, 41–1.</w:t>
       </w:r>
     </w:p>
-    <w:bookmarkEnd w:id="68"/>
-    <w:bookmarkStart w:id="69" w:name="ref-blanke2005"/>
+    <w:bookmarkEnd w:id="70"/>
+    <w:bookmarkStart w:id="71" w:name="ref-blanke2005"/>
     <w:p>
       <w:pPr>
         <w:pStyle w:val="Bibliography"/>
@@ -17081,8 +17100,8 @@
         <w:t xml:space="preserve">110.</w:t>
       </w:r>
     </w:p>
-    <w:bookmarkEnd w:id="69"/>
-    <w:bookmarkStart w:id="70" w:name="ref-brach2018"/>
+    <w:bookmarkEnd w:id="71"/>
+    <w:bookmarkStart w:id="72" w:name="ref-brach2018"/>
     <w:p>
       <w:pPr>
         <w:pStyle w:val="Bibliography"/>
@@ -17106,8 +17125,8 @@
         <w:t xml:space="preserve">126, 191–196.</w:t>
       </w:r>
     </w:p>
-    <w:bookmarkEnd w:id="70"/>
-    <w:bookmarkStart w:id="71" w:name="ref-breivik2011"/>
+    <w:bookmarkEnd w:id="72"/>
+    <w:bookmarkStart w:id="73" w:name="ref-breivik2011"/>
     <w:p>
       <w:pPr>
         <w:pStyle w:val="Bibliography"/>
@@ -17131,8 +17150,8 @@
         <w:t xml:space="preserve">33, 100–109.</w:t>
       </w:r>
     </w:p>
-    <w:bookmarkEnd w:id="71"/>
-    <w:bookmarkStart w:id="72" w:name="ref-brooks2019"/>
+    <w:bookmarkEnd w:id="73"/>
+    <w:bookmarkStart w:id="74" w:name="ref-brooks2019"/>
     <w:p>
       <w:pPr>
         <w:pStyle w:val="Bibliography"/>
@@ -17156,8 +17175,8 @@
         <w:t xml:space="preserve">46, 2610–2618.</w:t>
       </w:r>
     </w:p>
-    <w:bookmarkEnd w:id="72"/>
-    <w:bookmarkStart w:id="73" w:name="ref-brooks2018"/>
+    <w:bookmarkEnd w:id="74"/>
+    <w:bookmarkStart w:id="75" w:name="ref-brooks2018"/>
     <w:p>
       <w:pPr>
         <w:pStyle w:val="Bibliography"/>
@@ -17181,8 +17200,8 @@
         <w:t xml:space="preserve">599, 1–18.</w:t>
       </w:r>
     </w:p>
-    <w:bookmarkEnd w:id="73"/>
-    <w:bookmarkStart w:id="74" w:name="ref-bushing1994"/>
+    <w:bookmarkEnd w:id="75"/>
+    <w:bookmarkStart w:id="76" w:name="ref-bushing1994"/>
     <w:p>
       <w:pPr>
         <w:pStyle w:val="Bibliography"/>
@@ -17191,8 +17210,8 @@
         <w:t xml:space="preserve">Bushing, W. W. (1994). Biogeographic and ecological implications of kelp rafting as a dispersal vector for marine invertebrates. 22.</w:t>
       </w:r>
     </w:p>
-    <w:bookmarkEnd w:id="74"/>
-    <w:bookmarkStart w:id="75" w:name="ref-bustamante1995"/>
+    <w:bookmarkEnd w:id="76"/>
+    <w:bookmarkStart w:id="77" w:name="ref-bustamante1995"/>
     <w:p>
       <w:pPr>
         <w:pStyle w:val="Bibliography"/>
@@ -17216,8 +17235,8 @@
         <w:t xml:space="preserve">76, 2314–2329.</w:t>
       </w:r>
     </w:p>
-    <w:bookmarkEnd w:id="75"/>
-    <w:bookmarkStart w:id="76" w:name="ref-cartraud2021"/>
+    <w:bookmarkEnd w:id="77"/>
+    <w:bookmarkStart w:id="78" w:name="ref-cartraud2021"/>
     <w:p>
       <w:pPr>
         <w:pStyle w:val="Bibliography"/>
@@ -17241,8 +17260,8 @@
         <w:t xml:space="preserve">44, 468–480.</w:t>
       </w:r>
     </w:p>
-    <w:bookmarkEnd w:id="76"/>
-    <w:bookmarkStart w:id="77" w:name="ref-collins2010"/>
+    <w:bookmarkEnd w:id="78"/>
+    <w:bookmarkStart w:id="79" w:name="ref-collins2010"/>
     <w:p>
       <w:pPr>
         <w:pStyle w:val="Bibliography"/>
@@ -17275,8 +17294,8 @@
         <w:t xml:space="preserve">19, 4572–4580.</w:t>
       </w:r>
     </w:p>
-    <w:bookmarkEnd w:id="77"/>
-    <w:bookmarkStart w:id="78" w:name="ref-colombini2003"/>
+    <w:bookmarkEnd w:id="79"/>
+    <w:bookmarkStart w:id="80" w:name="ref-colombini2003"/>
     <w:p>
       <w:pPr>
         <w:pStyle w:val="Bibliography"/>
@@ -17300,8 +17319,8 @@
         <w:t xml:space="preserve">41, 115–159.</w:t>
       </w:r>
     </w:p>
-    <w:bookmarkEnd w:id="78"/>
-    <w:bookmarkStart w:id="79" w:name="ref-coppin2020"/>
+    <w:bookmarkEnd w:id="80"/>
+    <w:bookmarkStart w:id="81" w:name="ref-coppin2020"/>
     <w:p>
       <w:pPr>
         <w:pStyle w:val="Bibliography"/>
@@ -17325,8 +17344,8 @@
         <w:t xml:space="preserve">7, 567.</w:t>
       </w:r>
     </w:p>
-    <w:bookmarkEnd w:id="79"/>
-    <w:bookmarkStart w:id="80" w:name="ref-dasaro2018"/>
+    <w:bookmarkEnd w:id="81"/>
+    <w:bookmarkStart w:id="82" w:name="ref-dasaro2018"/>
     <w:p>
       <w:pPr>
         <w:pStyle w:val="Bibliography"/>
@@ -17350,8 +17369,8 @@
         <w:t xml:space="preserve">115, 1162–1167.</w:t>
       </w:r>
     </w:p>
-    <w:bookmarkEnd w:id="80"/>
-    <w:bookmarkStart w:id="82" w:name="ref-dayton1985"/>
+    <w:bookmarkEnd w:id="82"/>
+    <w:bookmarkStart w:id="84" w:name="ref-dayton1985"/>
     <w:p>
       <w:pPr>
         <w:pStyle w:val="Bibliography"/>
@@ -17374,7 +17393,7 @@
       <w:r>
         <w:t xml:space="preserve">16, 215–245. doi:</w:t>
       </w:r>
-      <w:hyperlink r:id="rId81">
+      <w:hyperlink r:id="rId83">
         <w:r>
           <w:rPr>
             <w:rStyle w:val="Hyperlink"/>
@@ -17386,8 +17405,8 @@
         <w:t xml:space="preserve">.</w:t>
       </w:r>
     </w:p>
-    <w:bookmarkEnd w:id="82"/>
-    <w:bookmarkStart w:id="83" w:name="ref-delandmeter2019"/>
+    <w:bookmarkEnd w:id="84"/>
+    <w:bookmarkStart w:id="85" w:name="ref-delandmeter2019"/>
     <w:p>
       <w:pPr>
         <w:pStyle w:val="Bibliography"/>
@@ -17411,8 +17430,8 @@
         <w:t xml:space="preserve">12, 3571–3584.</w:t>
       </w:r>
     </w:p>
-    <w:bookmarkEnd w:id="83"/>
-    <w:bookmarkStart w:id="84" w:name="ref-dromgoole1982"/>
+    <w:bookmarkEnd w:id="85"/>
+    <w:bookmarkStart w:id="86" w:name="ref-dromgoole1982"/>
     <w:p>
       <w:pPr>
         <w:pStyle w:val="Bibliography"/>
@@ -17436,8 +17455,8 @@
         <w:t xml:space="preserve">25, 391–398.</w:t>
       </w:r>
     </w:p>
-    <w:bookmarkEnd w:id="84"/>
-    <w:bookmarkStart w:id="85" w:name="ref-edgar1987"/>
+    <w:bookmarkEnd w:id="86"/>
+    <w:bookmarkStart w:id="87" w:name="ref-edgar1987"/>
     <w:p>
       <w:pPr>
         <w:pStyle w:val="Bibliography"/>
@@ -17476,8 +17495,8 @@
         <w:t xml:space="preserve">95, 599–610.</w:t>
       </w:r>
     </w:p>
-    <w:bookmarkEnd w:id="85"/>
-    <w:bookmarkStart w:id="86" w:name="ref-eik2009"/>
+    <w:bookmarkEnd w:id="87"/>
+    <w:bookmarkStart w:id="88" w:name="ref-eik2009"/>
     <w:p>
       <w:pPr>
         <w:pStyle w:val="Bibliography"/>
@@ -17501,8 +17520,8 @@
         <w:t xml:space="preserve">57, 67–90.</w:t>
       </w:r>
     </w:p>
-    <w:bookmarkEnd w:id="86"/>
-    <w:bookmarkStart w:id="87" w:name="ref-Filbee-Dexter2018-wp"/>
+    <w:bookmarkEnd w:id="88"/>
+    <w:bookmarkStart w:id="89" w:name="ref-Filbee-Dexter2018-wp"/>
     <w:p>
       <w:pPr>
         <w:pStyle w:val="Bibliography"/>
@@ -17526,8 +17545,8 @@
         <w:t xml:space="preserve">187, 291–304.</w:t>
       </w:r>
     </w:p>
-    <w:bookmarkEnd w:id="87"/>
-    <w:bookmarkStart w:id="88" w:name="ref-fossette2012"/>
+    <w:bookmarkEnd w:id="89"/>
+    <w:bookmarkStart w:id="90" w:name="ref-fossette2012"/>
     <w:p>
       <w:pPr>
         <w:pStyle w:val="Bibliography"/>
@@ -17551,8 +17570,8 @@
         <w:t xml:space="preserve">457, 285–301.</w:t>
       </w:r>
     </w:p>
-    <w:bookmarkEnd w:id="88"/>
-    <w:bookmarkStart w:id="89" w:name="ref-fraser2011"/>
+    <w:bookmarkEnd w:id="90"/>
+    <w:bookmarkStart w:id="91" w:name="ref-fraser2011"/>
     <w:p>
       <w:pPr>
         <w:pStyle w:val="Bibliography"/>
@@ -17576,8 +17595,8 @@
         <w:t xml:space="preserve">278, 649–655.</w:t>
       </w:r>
     </w:p>
-    <w:bookmarkEnd w:id="89"/>
-    <w:bookmarkStart w:id="90" w:name="ref-furnans2008"/>
+    <w:bookmarkEnd w:id="91"/>
+    <w:bookmarkStart w:id="92" w:name="ref-furnans2008"/>
     <w:p>
       <w:pPr>
         <w:pStyle w:val="Bibliography"/>
@@ -17601,8 +17620,8 @@
         <w:t xml:space="preserve">23, 714–728.</w:t>
       </w:r>
     </w:p>
-    <w:bookmarkEnd w:id="90"/>
-    <w:bookmarkStart w:id="91" w:name="ref-garzoli1996"/>
+    <w:bookmarkEnd w:id="92"/>
+    <w:bookmarkStart w:id="93" w:name="ref-garzoli1996"/>
     <w:p>
       <w:pPr>
         <w:pStyle w:val="Bibliography"/>
@@ -17626,8 +17645,8 @@
         <w:t xml:space="preserve">54, 1039–1071.</w:t>
       </w:r>
     </w:p>
-    <w:bookmarkEnd w:id="91"/>
-    <w:bookmarkStart w:id="92" w:name="ref-gates2018"/>
+    <w:bookmarkEnd w:id="93"/>
+    <w:bookmarkStart w:id="94" w:name="ref-gates2018"/>
     <w:p>
       <w:pPr>
         <w:pStyle w:val="Bibliography"/>
@@ -17651,8 +17670,8 @@
         <w:t xml:space="preserve">151, 102–114.</w:t>
       </w:r>
     </w:p>
-    <w:bookmarkEnd w:id="92"/>
-    <w:bookmarkStart w:id="93" w:name="ref-graiff2016"/>
+    <w:bookmarkEnd w:id="94"/>
+    <w:bookmarkStart w:id="95" w:name="ref-graiff2016"/>
     <w:p>
       <w:pPr>
         <w:pStyle w:val="Bibliography"/>
@@ -17688,8 +17707,8 @@
         <w:t xml:space="preserve">163, 191.</w:t>
       </w:r>
     </w:p>
-    <w:bookmarkEnd w:id="93"/>
-    <w:bookmarkStart w:id="94" w:name="ref-griffin2017"/>
+    <w:bookmarkEnd w:id="95"/>
+    <w:bookmarkStart w:id="96" w:name="ref-griffin2017"/>
     <w:p>
       <w:pPr>
         <w:pStyle w:val="Bibliography"/>
@@ -17710,8 +17729,8 @@
         <w:t xml:space="preserve">. Commonwealth Scientific; Industrial Research Organisation.</w:t>
       </w:r>
     </w:p>
-    <w:bookmarkEnd w:id="94"/>
-    <w:bookmarkStart w:id="95" w:name="ref-hackett2006"/>
+    <w:bookmarkEnd w:id="96"/>
+    <w:bookmarkStart w:id="97" w:name="ref-hackett2006"/>
     <w:p>
       <w:pPr>
         <w:pStyle w:val="Bibliography"/>
@@ -17720,8 +17739,8 @@
         <w:t xml:space="preserve">Hackett, B., Breivik, Ø., and Wettre, C. (2006). Forecasting the drift of objects and substances in the ocean. 507–523.</w:t>
       </w:r>
     </w:p>
-    <w:bookmarkEnd w:id="95"/>
-    <w:bookmarkStart w:id="96" w:name="ref-hardman2003"/>
+    <w:bookmarkEnd w:id="97"/>
+    <w:bookmarkStart w:id="98" w:name="ref-hardman2003"/>
     <w:p>
       <w:pPr>
         <w:pStyle w:val="Bibliography"/>
@@ -17745,8 +17764,8 @@
         <w:t xml:space="preserve">59, 181–221.</w:t>
       </w:r>
     </w:p>
-    <w:bookmarkEnd w:id="96"/>
-    <w:bookmarkStart w:id="97" w:name="ref-harrold1989"/>
+    <w:bookmarkEnd w:id="98"/>
+    <w:bookmarkStart w:id="99" w:name="ref-harrold1989"/>
     <w:p>
       <w:pPr>
         <w:pStyle w:val="Bibliography"/>
@@ -17770,8 +17789,8 @@
         <w:t xml:space="preserve">130, 237–251.</w:t>
       </w:r>
     </w:p>
-    <w:bookmarkEnd w:id="97"/>
-    <w:bookmarkStart w:id="98" w:name="ref-hart2018"/>
+    <w:bookmarkEnd w:id="99"/>
+    <w:bookmarkStart w:id="100" w:name="ref-hart2018"/>
     <w:p>
       <w:pPr>
         <w:pStyle w:val="Bibliography"/>
@@ -17780,8 +17799,8 @@
         <w:t xml:space="preserve">Hart-Davis, M. G., Backeberg, B. C., and Bakhoday-Paskyabi, M. (2018). An assessment of the importance of combining wind, ocean currents and stochastic motions in a particle trajectory model for search and rescue applications.</w:t>
       </w:r>
     </w:p>
-    <w:bookmarkEnd w:id="98"/>
-    <w:bookmarkStart w:id="100" w:name="ref-helmuth1994"/>
+    <w:bookmarkEnd w:id="100"/>
+    <w:bookmarkStart w:id="102" w:name="ref-helmuth1994"/>
     <w:p>
       <w:pPr>
         <w:pStyle w:val="Bibliography"/>
@@ -17819,7 +17838,7 @@
       <w:r>
         <w:t xml:space="preserve">120, 421–426. doi:</w:t>
       </w:r>
-      <w:hyperlink r:id="rId99">
+      <w:hyperlink r:id="rId101">
         <w:r>
           <w:rPr>
             <w:rStyle w:val="Hyperlink"/>
@@ -17831,8 +17850,8 @@
         <w:t xml:space="preserve">.</w:t>
       </w:r>
     </w:p>
-    <w:bookmarkEnd w:id="100"/>
-    <w:bookmarkStart w:id="102" w:name="ref-hobday2000"/>
+    <w:bookmarkEnd w:id="102"/>
+    <w:bookmarkStart w:id="104" w:name="ref-hobday2000"/>
     <w:p>
       <w:pPr>
         <w:pStyle w:val="Bibliography"/>
@@ -17870,7 +17889,7 @@
       <w:r>
         <w:t xml:space="preserve">253, 97–114. doi:</w:t>
       </w:r>
-      <w:hyperlink r:id="rId101">
+      <w:hyperlink r:id="rId103">
         <w:r>
           <w:rPr>
             <w:rStyle w:val="Hyperlink"/>
@@ -17882,8 +17901,8 @@
         <w:t xml:space="preserve">.</w:t>
       </w:r>
     </w:p>
-    <w:bookmarkEnd w:id="102"/>
-    <w:bookmarkStart w:id="103" w:name="ref-holmquist1994"/>
+    <w:bookmarkEnd w:id="104"/>
+    <w:bookmarkStart w:id="105" w:name="ref-holmquist1994"/>
     <w:p>
       <w:pPr>
         <w:pStyle w:val="Bibliography"/>
@@ -17907,8 +17926,8 @@
         <w:t xml:space="preserve">180, 235–251.</w:t>
       </w:r>
     </w:p>
-    <w:bookmarkEnd w:id="103"/>
-    <w:bookmarkStart w:id="104" w:name="ref-hutchings2009"/>
+    <w:bookmarkEnd w:id="105"/>
+    <w:bookmarkStart w:id="106" w:name="ref-hutchings2009"/>
     <w:p>
       <w:pPr>
         <w:pStyle w:val="Bibliography"/>
@@ -17932,8 +17951,8 @@
         <w:t xml:space="preserve">83, 15–32.</w:t>
       </w:r>
     </w:p>
-    <w:bookmarkEnd w:id="104"/>
-    <w:bookmarkStart w:id="105" w:name="ref-kingsford1995"/>
+    <w:bookmarkEnd w:id="106"/>
+    <w:bookmarkStart w:id="107" w:name="ref-kingsford1995"/>
     <w:p>
       <w:pPr>
         <w:pStyle w:val="Bibliography"/>
@@ -17957,8 +17976,8 @@
         <w:t xml:space="preserve">116, 297–301.</w:t>
       </w:r>
     </w:p>
-    <w:bookmarkEnd w:id="105"/>
-    <w:bookmarkStart w:id="107" w:name="ref-Krumhansl2012"/>
+    <w:bookmarkEnd w:id="107"/>
+    <w:bookmarkStart w:id="109" w:name="ref-Krumhansl2012"/>
     <w:p>
       <w:pPr>
         <w:pStyle w:val="Bibliography"/>
@@ -17981,7 +18000,7 @@
       <w:r>
         <w:t xml:space="preserve">467, 281–302. doi:</w:t>
       </w:r>
-      <w:hyperlink r:id="rId106">
+      <w:hyperlink r:id="rId108">
         <w:r>
           <w:rPr>
             <w:rStyle w:val="Hyperlink"/>
@@ -17993,8 +18012,8 @@
         <w:t xml:space="preserve">.</w:t>
       </w:r>
     </w:p>
-    <w:bookmarkEnd w:id="107"/>
-    <w:bookmarkStart w:id="108" w:name="ref-gouvello2020"/>
+    <w:bookmarkEnd w:id="109"/>
+    <w:bookmarkStart w:id="110" w:name="ref-gouvello2020"/>
     <w:p>
       <w:pPr>
         <w:pStyle w:val="Bibliography"/>
@@ -18018,8 +18037,8 @@
         <w:t xml:space="preserve">431, 109130.</w:t>
       </w:r>
     </w:p>
-    <w:bookmarkEnd w:id="108"/>
-    <w:bookmarkStart w:id="109" w:name="ref-lichey2001"/>
+    <w:bookmarkEnd w:id="110"/>
+    <w:bookmarkStart w:id="111" w:name="ref-lichey2001"/>
     <w:p>
       <w:pPr>
         <w:pStyle w:val="Bibliography"/>
@@ -18043,8 +18062,8 @@
         <w:t xml:space="preserve">47, 452–460.</w:t>
       </w:r>
     </w:p>
-    <w:bookmarkEnd w:id="109"/>
-    <w:bookmarkStart w:id="110" w:name="ref-lutjeharms2007"/>
+    <w:bookmarkEnd w:id="111"/>
+    <w:bookmarkStart w:id="112" w:name="ref-lutjeharms2007"/>
     <w:p>
       <w:pPr>
         <w:pStyle w:val="Bibliography"/>
@@ -18053,8 +18072,8 @@
         <w:t xml:space="preserve">Lutjeharms, J. (2007). Three decades of research on the greater agulhas current.</w:t>
       </w:r>
     </w:p>
-    <w:bookmarkEnd w:id="110"/>
-    <w:bookmarkStart w:id="111" w:name="ref-lutjeharms2000"/>
+    <w:bookmarkEnd w:id="112"/>
+    <w:bookmarkStart w:id="113" w:name="ref-lutjeharms2000"/>
     <w:p>
       <w:pPr>
         <w:pStyle w:val="Bibliography"/>
@@ -18078,8 +18097,8 @@
         <w:t xml:space="preserve">20, 737–761.</w:t>
       </w:r>
     </w:p>
-    <w:bookmarkEnd w:id="111"/>
-    <w:bookmarkStart w:id="112" w:name="ref-lutjeharms2006"/>
+    <w:bookmarkEnd w:id="113"/>
+    <w:bookmarkStart w:id="114" w:name="ref-lutjeharms2006"/>
     <w:p>
       <w:pPr>
         <w:pStyle w:val="Bibliography"/>
@@ -18088,8 +18107,8 @@
         <w:t xml:space="preserve">Lutjeharms, J. R. (2006). The agulhas current. 5.</w:t>
       </w:r>
     </w:p>
-    <w:bookmarkEnd w:id="112"/>
-    <w:bookmarkStart w:id="113" w:name="ref-lutjeharms1988"/>
+    <w:bookmarkEnd w:id="114"/>
+    <w:bookmarkStart w:id="115" w:name="ref-lutjeharms1988"/>
     <w:p>
       <w:pPr>
         <w:pStyle w:val="Bibliography"/>
@@ -18113,8 +18132,8 @@
         <w:t xml:space="preserve">18, 1570–1583.</w:t>
       </w:r>
     </w:p>
-    <w:bookmarkEnd w:id="113"/>
-    <w:bookmarkStart w:id="114" w:name="ref-macaya2005"/>
+    <w:bookmarkEnd w:id="115"/>
+    <w:bookmarkStart w:id="116" w:name="ref-macaya2005"/>
     <w:p>
       <w:pPr>
         <w:pStyle w:val="Bibliography"/>
@@ -18138,8 +18157,8 @@
         <w:t xml:space="preserve">41, 913–922.</w:t>
       </w:r>
     </w:p>
-    <w:bookmarkEnd w:id="114"/>
-    <w:bookmarkStart w:id="115" w:name="ref-McCormick2008"/>
+    <w:bookmarkEnd w:id="116"/>
+    <w:bookmarkStart w:id="117" w:name="ref-McCormick2008"/>
     <w:p>
       <w:pPr>
         <w:pStyle w:val="Bibliography"/>
@@ -18163,8 +18182,8 @@
         <w:t xml:space="preserve">362, 225–232.</w:t>
       </w:r>
     </w:p>
-    <w:bookmarkEnd w:id="115"/>
-    <w:bookmarkStart w:id="116" w:name="ref-miron2020"/>
+    <w:bookmarkEnd w:id="117"/>
+    <w:bookmarkStart w:id="118" w:name="ref-miron2020"/>
     <w:p>
       <w:pPr>
         <w:pStyle w:val="Bibliography"/>
@@ -18188,8 +18207,8 @@
         <w:t xml:space="preserve">47, e2020GL089874.</w:t>
       </w:r>
     </w:p>
-    <w:bookmarkEnd w:id="116"/>
-    <w:bookmarkStart w:id="118" w:name="ref-nikula2013"/>
+    <w:bookmarkEnd w:id="118"/>
+    <w:bookmarkStart w:id="120" w:name="ref-nikula2013"/>
     <w:p>
       <w:pPr>
         <w:pStyle w:val="Bibliography"/>
@@ -18212,7 +18231,7 @@
       <w:r>
         <w:t xml:space="preserve">9, 20120821. doi:</w:t>
       </w:r>
-      <w:hyperlink r:id="rId117">
+      <w:hyperlink r:id="rId119">
         <w:r>
           <w:rPr>
             <w:rStyle w:val="Hyperlink"/>
@@ -18224,8 +18243,8 @@
         <w:t xml:space="preserve">.</w:t>
       </w:r>
     </w:p>
-    <w:bookmarkEnd w:id="118"/>
-    <w:bookmarkStart w:id="119" w:name="ref-North2009"/>
+    <w:bookmarkEnd w:id="120"/>
+    <w:bookmarkStart w:id="121" w:name="ref-North2009"/>
     <w:p>
       <w:pPr>
         <w:pStyle w:val="Bibliography"/>
@@ -18234,8 +18253,8 @@
         <w:t xml:space="preserve">North, E. W., Gallego, A., and Petitgas, P. (2009). Manual of recommended practices for modelling physical–biological interactions during fish early life.</w:t>
       </w:r>
     </w:p>
-    <w:bookmarkEnd w:id="119"/>
-    <w:bookmarkStart w:id="120" w:name="ref-norton1992"/>
+    <w:bookmarkEnd w:id="121"/>
+    <w:bookmarkStart w:id="122" w:name="ref-norton1992"/>
     <w:p>
       <w:pPr>
         <w:pStyle w:val="Bibliography"/>
@@ -18259,8 +18278,8 @@
         <w:t xml:space="preserve">27, 293–301.</w:t>
       </w:r>
     </w:p>
-    <w:bookmarkEnd w:id="120"/>
-    <w:bookmarkStart w:id="121" w:name="ref-olascoaga2020"/>
+    <w:bookmarkEnd w:id="122"/>
+    <w:bookmarkStart w:id="123" w:name="ref-olascoaga2020"/>
     <w:p>
       <w:pPr>
         <w:pStyle w:val="Bibliography"/>
@@ -18284,8 +18303,8 @@
         <w:t xml:space="preserve">32, 026601.</w:t>
       </w:r>
     </w:p>
-    <w:bookmarkEnd w:id="121"/>
-    <w:bookmarkStart w:id="122" w:name="ref-onink2019"/>
+    <w:bookmarkEnd w:id="123"/>
+    <w:bookmarkStart w:id="124" w:name="ref-onink2019"/>
     <w:p>
       <w:pPr>
         <w:pStyle w:val="Bibliography"/>
@@ -18309,8 +18328,8 @@
         <w:t xml:space="preserve">124, 1474–1490.</w:t>
       </w:r>
     </w:p>
-    <w:bookmarkEnd w:id="122"/>
-    <w:bookmarkStart w:id="123" w:name="ref-putman2018"/>
+    <w:bookmarkEnd w:id="124"/>
+    <w:bookmarkStart w:id="125" w:name="ref-putman2018"/>
     <w:p>
       <w:pPr>
         <w:pStyle w:val="Bibliography"/>
@@ -18334,8 +18353,8 @@
         <w:t xml:space="preserve">165, 205–214.</w:t>
       </w:r>
     </w:p>
-    <w:bookmarkEnd w:id="123"/>
-    <w:bookmarkStart w:id="124" w:name="ref-putman2020"/>
+    <w:bookmarkEnd w:id="125"/>
+    <w:bookmarkStart w:id="126" w:name="ref-putman2020"/>
     <w:p>
       <w:pPr>
         <w:pStyle w:val="Bibliography"/>
@@ -18359,8 +18378,8 @@
         <w:t xml:space="preserve">529, 151398.</w:t>
       </w:r>
     </w:p>
-    <w:bookmarkEnd w:id="124"/>
-    <w:bookmarkStart w:id="125" w:name="ref-ragoasha2019"/>
+    <w:bookmarkEnd w:id="126"/>
+    <w:bookmarkStart w:id="127" w:name="ref-ragoasha2019"/>
     <w:p>
       <w:pPr>
         <w:pStyle w:val="Bibliography"/>
@@ -18384,8 +18403,8 @@
         <w:t xml:space="preserve">195, 50–66.</w:t>
       </w:r>
     </w:p>
-    <w:bookmarkEnd w:id="125"/>
-    <w:bookmarkStart w:id="126" w:name="ref-rothausler2011"/>
+    <w:bookmarkEnd w:id="127"/>
+    <w:bookmarkStart w:id="128" w:name="ref-rothausler2011"/>
     <w:p>
       <w:pPr>
         <w:pStyle w:val="Bibliography"/>
@@ -18409,8 +18428,8 @@
         <w:t xml:space="preserve">56, 1751–1763.</w:t>
       </w:r>
     </w:p>
-    <w:bookmarkEnd w:id="126"/>
-    <w:bookmarkStart w:id="127" w:name="ref-rubio2009"/>
+    <w:bookmarkEnd w:id="128"/>
+    <w:bookmarkStart w:id="129" w:name="ref-rubio2009"/>
     <w:p>
       <w:pPr>
         <w:pStyle w:val="Bibliography"/>
@@ -18434,8 +18453,8 @@
         <w:t xml:space="preserve">83, 288–295.</w:t>
       </w:r>
     </w:p>
-    <w:bookmarkEnd w:id="127"/>
-    <w:bookmarkStart w:id="129" w:name="ref-saunders2014"/>
+    <w:bookmarkEnd w:id="129"/>
+    <w:bookmarkStart w:id="131" w:name="ref-saunders2014"/>
     <w:p>
       <w:pPr>
         <w:pStyle w:val="Bibliography"/>
@@ -18458,7 +18477,7 @@
       <w:r>
         <w:t xml:space="preserve">50, 968–974. doi:</w:t>
       </w:r>
-      <w:hyperlink r:id="rId128">
+      <w:hyperlink r:id="rId130">
         <w:r>
           <w:rPr>
             <w:rStyle w:val="Hyperlink"/>
@@ -18470,8 +18489,8 @@
         <w:t xml:space="preserve">.</w:t>
       </w:r>
     </w:p>
-    <w:bookmarkEnd w:id="129"/>
-    <w:bookmarkStart w:id="130" w:name="ref-shannon1996"/>
+    <w:bookmarkEnd w:id="131"/>
+    <w:bookmarkStart w:id="132" w:name="ref-shannon1996"/>
     <w:p>
       <w:pPr>
         <w:pStyle w:val="Bibliography"/>
@@ -18480,8 +18499,8 @@
         <w:t xml:space="preserve">Shannon, L., and Nelson, G. (1996). The benguela: Large scale features and processes and system variability. 163–210.</w:t>
       </w:r>
     </w:p>
-    <w:bookmarkEnd w:id="130"/>
-    <w:bookmarkStart w:id="131" w:name="ref-shen2019"/>
+    <w:bookmarkEnd w:id="132"/>
+    <w:bookmarkStart w:id="133" w:name="ref-shen2019"/>
     <w:p>
       <w:pPr>
         <w:pStyle w:val="Bibliography"/>
@@ -18505,8 +18524,8 @@
         <w:t xml:space="preserve">2, 244–260.</w:t>
       </w:r>
     </w:p>
-    <w:bookmarkEnd w:id="131"/>
-    <w:bookmarkStart w:id="133" w:name="ref-smith2002"/>
+    <w:bookmarkEnd w:id="133"/>
+    <w:bookmarkStart w:id="135" w:name="ref-smith2002"/>
     <w:p>
       <w:pPr>
         <w:pStyle w:val="Bibliography"/>
@@ -18529,7 +18548,7 @@
       <w:r>
         <w:t xml:space="preserve">11, 67–69. doi:</w:t>
       </w:r>
-      <w:hyperlink r:id="rId132">
+      <w:hyperlink r:id="rId134">
         <w:r>
           <w:rPr>
             <w:rStyle w:val="Hyperlink"/>
@@ -18541,8 +18560,8 @@
         <w:t xml:space="preserve">.</w:t>
       </w:r>
     </w:p>
-    <w:bookmarkEnd w:id="133"/>
-    <w:bookmarkStart w:id="134" w:name="ref-stramma1989"/>
+    <w:bookmarkEnd w:id="135"/>
+    <w:bookmarkStart w:id="136" w:name="ref-stramma1989"/>
     <w:p>
       <w:pPr>
         <w:pStyle w:val="Bibliography"/>
@@ -18566,8 +18585,8 @@
         <w:t xml:space="preserve">19, 1440–1448.</w:t>
       </w:r>
     </w:p>
-    <w:bookmarkEnd w:id="134"/>
-    <w:bookmarkStart w:id="136" w:name="ref-tala2013"/>
+    <w:bookmarkEnd w:id="136"/>
+    <w:bookmarkStart w:id="138" w:name="ref-tala2013"/>
     <w:p>
       <w:pPr>
         <w:pStyle w:val="Bibliography"/>
@@ -18605,7 +18624,7 @@
       <w:r>
         <w:t xml:space="preserve">160, 1339–1351. doi:</w:t>
       </w:r>
-      <w:hyperlink r:id="rId135">
+      <w:hyperlink r:id="rId137">
         <w:r>
           <w:rPr>
             <w:rStyle w:val="Hyperlink"/>
@@ -18617,8 +18636,8 @@
         <w:t xml:space="preserve">.</w:t>
       </w:r>
     </w:p>
-    <w:bookmarkEnd w:id="136"/>
-    <w:bookmarkStart w:id="137" w:name="ref-tala2017"/>
+    <w:bookmarkEnd w:id="138"/>
+    <w:bookmarkStart w:id="139" w:name="ref-tala2017"/>
     <w:p>
       <w:pPr>
         <w:pStyle w:val="Bibliography"/>
@@ -18657,8 +18676,8 @@
         <w:t xml:space="preserve">56, 271–283.</w:t>
       </w:r>
     </w:p>
-    <w:bookmarkEnd w:id="137"/>
-    <w:bookmarkStart w:id="138" w:name="ref-thiel2005"/>
+    <w:bookmarkEnd w:id="139"/>
+    <w:bookmarkStart w:id="140" w:name="ref-thiel2005"/>
     <w:p>
       <w:pPr>
         <w:pStyle w:val="Bibliography"/>
@@ -18682,8 +18701,8 @@
         <w:t xml:space="preserve">43, 279–418.</w:t>
       </w:r>
     </w:p>
-    <w:bookmarkEnd w:id="138"/>
-    <w:bookmarkStart w:id="139" w:name="ref-trinanes2016"/>
+    <w:bookmarkEnd w:id="140"/>
+    <w:bookmarkStart w:id="141" w:name="ref-trinanes2016"/>
     <w:p>
       <w:pPr>
         <w:pStyle w:val="Bibliography"/>
@@ -18707,8 +18726,8 @@
         <w:t xml:space="preserve">9, 126–138.</w:t>
       </w:r>
     </w:p>
-    <w:bookmarkEnd w:id="139"/>
-    <w:bookmarkStart w:id="140" w:name="ref-vanderklift2008"/>
+    <w:bookmarkEnd w:id="141"/>
+    <w:bookmarkStart w:id="142" w:name="ref-vanderklift2008"/>
     <w:p>
       <w:pPr>
         <w:pStyle w:val="Bibliography"/>
@@ -18732,8 +18751,8 @@
         <w:t xml:space="preserve">157, 327–335.</w:t>
       </w:r>
     </w:p>
-    <w:bookmarkEnd w:id="140"/>
-    <w:bookmarkStart w:id="141" w:name="ref-veitch2017"/>
+    <w:bookmarkEnd w:id="142"/>
+    <w:bookmarkStart w:id="143" w:name="ref-veitch2017"/>
     <w:p>
       <w:pPr>
         <w:pStyle w:val="Bibliography"/>
@@ -18757,8 +18776,8 @@
         <w:t xml:space="preserve">122, 3375–3393.</w:t>
       </w:r>
     </w:p>
-    <w:bookmarkEnd w:id="141"/>
-    <w:bookmarkStart w:id="142" w:name="ref-veitch2018"/>
+    <w:bookmarkEnd w:id="143"/>
+    <w:bookmarkStart w:id="144" w:name="ref-veitch2018"/>
     <w:p>
       <w:pPr>
         <w:pStyle w:val="Bibliography"/>
@@ -18782,8 +18801,8 @@
         <w:t xml:space="preserve">188, 27–38.</w:t>
       </w:r>
     </w:p>
-    <w:bookmarkEnd w:id="142"/>
-    <w:bookmarkStart w:id="143" w:name="ref-veitch2010"/>
+    <w:bookmarkEnd w:id="144"/>
+    <w:bookmarkStart w:id="145" w:name="ref-veitch2010"/>
     <w:p>
       <w:pPr>
         <w:pStyle w:val="Bibliography"/>
@@ -18807,8 +18826,8 @@
         <w:t xml:space="preserve">40, 1942–1964.</w:t>
       </w:r>
     </w:p>
-    <w:bookmarkEnd w:id="143"/>
-    <w:bookmarkStart w:id="144" w:name="ref-wang2019"/>
+    <w:bookmarkEnd w:id="145"/>
+    <w:bookmarkStart w:id="146" w:name="ref-wang2019"/>
     <w:p>
       <w:pPr>
         <w:pStyle w:val="Bibliography"/>
@@ -18832,8 +18851,8 @@
         <w:t xml:space="preserve">365, 83–87.</w:t>
       </w:r>
     </w:p>
-    <w:bookmarkEnd w:id="144"/>
-    <w:bookmarkStart w:id="146" w:name="ref-wichmann2012"/>
+    <w:bookmarkEnd w:id="146"/>
+    <w:bookmarkStart w:id="148" w:name="ref-wichmann2012"/>
     <w:p>
       <w:pPr>
         <w:pStyle w:val="Bibliography"/>
@@ -18856,7 +18875,7 @@
       <w:r>
         <w:t xml:space="preserve">159, 2035–2049. doi:</w:t>
       </w:r>
-      <w:hyperlink r:id="rId145">
+      <w:hyperlink r:id="rId147">
         <w:r>
           <w:rPr>
             <w:rStyle w:val="Hyperlink"/>
@@ -18868,8 +18887,8 @@
         <w:t xml:space="preserve">.</w:t>
       </w:r>
     </w:p>
-    <w:bookmarkEnd w:id="146"/>
-    <w:bookmarkStart w:id="147" w:name="ref-woodborne1989"/>
+    <w:bookmarkEnd w:id="148"/>
+    <w:bookmarkStart w:id="149" w:name="ref-woodborne1989"/>
     <w:p>
       <w:pPr>
         <w:pStyle w:val="Bibliography"/>
@@ -18893,8 +18912,8 @@
         <w:t xml:space="preserve">9, 109–118.</w:t>
       </w:r>
     </w:p>
-    <w:bookmarkEnd w:id="147"/>
-    <w:bookmarkStart w:id="148" w:name="ref-zuercher2019"/>
+    <w:bookmarkEnd w:id="149"/>
+    <w:bookmarkStart w:id="150" w:name="ref-zuercher2019"/>
     <w:p>
       <w:pPr>
         <w:pStyle w:val="Bibliography"/>
@@ -18918,8 +18937,8 @@
         <w:t xml:space="preserve">10, e02602.</w:t>
       </w:r>
     </w:p>
-    <w:bookmarkEnd w:id="148"/>
-    <w:bookmarkEnd w:id="149"/>
+    <w:bookmarkEnd w:id="150"/>
+    <w:bookmarkEnd w:id="151"/>
     <w:sectPr>
       <w:headerReference w:type="even" r:id="rId10"/>
       <w:headerReference w:type="default" r:id="rId9"/>

</xml_diff>

<commit_message>
outputs for chapter 3 and references updated
</commit_message>
<xml_diff>
--- a/thesis_chapter_3.docx
+++ b/thesis_chapter_3.docx
@@ -7,7 +7,55 @@
         <w:pStyle w:val="Title"/>
       </w:pPr>
       <w:r>
-        <w:t xml:space="preserve">Numerical</w:t>
+        <w:t xml:space="preserve">A</w:t>
+      </w:r>
+      <w:r>
+        <w:t xml:space="preserve"> </w:t>
+      </w:r>
+      <w:r>
+        <w:t xml:space="preserve">numerical</w:t>
+      </w:r>
+      <w:r>
+        <w:t xml:space="preserve"> </w:t>
+      </w:r>
+      <w:r>
+        <w:t xml:space="preserve">experiment</w:t>
+      </w:r>
+      <w:r>
+        <w:t xml:space="preserve"> </w:t>
+      </w:r>
+      <w:r>
+        <w:t xml:space="preserve">investigating</w:t>
+      </w:r>
+      <w:r>
+        <w:t xml:space="preserve"> </w:t>
+      </w:r>
+      <w:r>
+        <w:t xml:space="preserve">the</w:t>
+      </w:r>
+      <w:r>
+        <w:t xml:space="preserve"> </w:t>
+      </w:r>
+      <w:r>
+        <w:t xml:space="preserve">influence</w:t>
+      </w:r>
+      <w:r>
+        <w:t xml:space="preserve"> </w:t>
+      </w:r>
+      <w:r>
+        <w:t xml:space="preserve">of</w:t>
+      </w:r>
+      <w:r>
+        <w:t xml:space="preserve"> </w:t>
+      </w:r>
+      <w:r>
+        <w:t xml:space="preserve">drag</w:t>
+      </w:r>
+      <w:r>
+        <w:t xml:space="preserve"> </w:t>
+      </w:r>
+      <w:r>
+        <w:t xml:space="preserve">in</w:t>
       </w:r>
       <w:r>
         <w:t xml:space="preserve"> </w:t>
@@ -288,7 +336,145 @@
         <w:t xml:space="preserve"> </w:t>
       </w:r>
       <w:r>
-        <w:t xml:space="preserve">mechanisms</w:t>
+        <w:t xml:space="preserve">mechanisms,</w:t>
+      </w:r>
+      <w:r>
+        <w:t xml:space="preserve"> </w:t>
+      </w:r>
+      <w:r>
+        <w:t xml:space="preserve">and</w:t>
+      </w:r>
+      <w:r>
+        <w:t xml:space="preserve"> </w:t>
+      </w:r>
+      <w:r>
+        <w:t xml:space="preserve">are</w:t>
+      </w:r>
+      <w:r>
+        <w:t xml:space="preserve"> </w:t>
+      </w:r>
+      <w:r>
+        <w:t xml:space="preserve">regarded</w:t>
+      </w:r>
+      <w:r>
+        <w:t xml:space="preserve"> </w:t>
+      </w:r>
+      <w:r>
+        <w:t xml:space="preserve">as</w:t>
+      </w:r>
+      <w:r>
+        <w:t xml:space="preserve"> </w:t>
+      </w:r>
+      <w:r>
+        <w:t xml:space="preserve">the</w:t>
+      </w:r>
+      <w:r>
+        <w:t xml:space="preserve"> </w:t>
+      </w:r>
+      <w:r>
+        <w:t xml:space="preserve">tumble-weed</w:t>
+      </w:r>
+      <w:r>
+        <w:t xml:space="preserve"> </w:t>
+      </w:r>
+      <w:r>
+        <w:t xml:space="preserve">of</w:t>
+      </w:r>
+      <w:r>
+        <w:t xml:space="preserve"> </w:t>
+      </w:r>
+      <w:r>
+        <w:t xml:space="preserve">the</w:t>
+      </w:r>
+      <w:r>
+        <w:t xml:space="preserve"> </w:t>
+      </w:r>
+      <w:r>
+        <w:t xml:space="preserve">ocean.</w:t>
+      </w:r>
+      <w:r>
+        <w:t xml:space="preserve"> </w:t>
+      </w:r>
+      <w:r>
+        <w:t xml:space="preserve">Despite</w:t>
+      </w:r>
+      <w:r>
+        <w:t xml:space="preserve"> </w:t>
+      </w:r>
+      <w:r>
+        <w:t xml:space="preserve">the</w:t>
+      </w:r>
+      <w:r>
+        <w:t xml:space="preserve"> </w:t>
+      </w:r>
+      <w:r>
+        <w:t xml:space="preserve">many</w:t>
+      </w:r>
+      <w:r>
+        <w:t xml:space="preserve"> </w:t>
+      </w:r>
+      <w:r>
+        <w:t xml:space="preserve">studies</w:t>
+      </w:r>
+      <w:r>
+        <w:t xml:space="preserve"> </w:t>
+      </w:r>
+      <w:r>
+        <w:t xml:space="preserve">that</w:t>
+      </w:r>
+      <w:r>
+        <w:t xml:space="preserve"> </w:t>
+      </w:r>
+      <w:r>
+        <w:t xml:space="preserve">exist,</w:t>
+      </w:r>
+      <w:r>
+        <w:t xml:space="preserve"> </w:t>
+      </w:r>
+      <w:r>
+        <w:t xml:space="preserve">the</w:t>
+      </w:r>
+      <w:r>
+        <w:t xml:space="preserve"> </w:t>
+      </w:r>
+      <w:r>
+        <w:t xml:space="preserve">relative</w:t>
+      </w:r>
+      <w:r>
+        <w:t xml:space="preserve"> </w:t>
+      </w:r>
+      <w:r>
+        <w:t xml:space="preserve">role</w:t>
+      </w:r>
+      <w:r>
+        <w:t xml:space="preserve"> </w:t>
+      </w:r>
+      <w:r>
+        <w:t xml:space="preserve">of</w:t>
+      </w:r>
+      <w:r>
+        <w:t xml:space="preserve"> </w:t>
+      </w:r>
+      <w:r>
+        <w:t xml:space="preserve">wind</w:t>
+      </w:r>
+      <w:r>
+        <w:t xml:space="preserve"> </w:t>
+      </w:r>
+      <w:r>
+        <w:t xml:space="preserve">and</w:t>
+      </w:r>
+      <w:r>
+        <w:t xml:space="preserve"> </w:t>
+      </w:r>
+      <w:r>
+        <w:t xml:space="preserve">surface</w:t>
+      </w:r>
+      <w:r>
+        <w:t xml:space="preserve"> </w:t>
+      </w:r>
+      <w:r>
+        <w:t xml:space="preserve">currents</w:t>
       </w:r>
       <w:r>
         <w:t xml:space="preserve"> </w:t>
@@ -300,13 +486,367 @@
         <w:t xml:space="preserve"> </w:t>
       </w:r>
       <w:r>
+        <w:t xml:space="preserve">macrolage</w:t>
+      </w:r>
+      <w:r>
+        <w:t xml:space="preserve"> </w:t>
+      </w:r>
+      <w:r>
+        <w:t xml:space="preserve">trajectory</w:t>
+      </w:r>
+      <w:r>
+        <w:t xml:space="preserve"> </w:t>
+      </w:r>
+      <w:r>
+        <w:t xml:space="preserve">is</w:t>
+      </w:r>
+      <w:r>
+        <w:t xml:space="preserve"> </w:t>
+      </w:r>
+      <w:r>
+        <w:t xml:space="preserve">still</w:t>
+      </w:r>
+      <w:r>
+        <w:t xml:space="preserve"> </w:t>
+      </w:r>
+      <w:r>
+        <w:t xml:space="preserve">unknown.</w:t>
+      </w:r>
+      <w:r>
+        <w:t xml:space="preserve"> </w:t>
+      </w:r>
+      <w:r>
+        <w:t xml:space="preserve">Past</w:t>
+      </w:r>
+      <w:r>
+        <w:t xml:space="preserve"> </w:t>
+      </w:r>
+      <w:r>
+        <w:t xml:space="preserve">studies</w:t>
+      </w:r>
+      <w:r>
+        <w:t xml:space="preserve"> </w:t>
+      </w:r>
+      <w:r>
+        <w:t xml:space="preserve">also</w:t>
+      </w:r>
+      <w:r>
+        <w:t xml:space="preserve"> </w:t>
+      </w:r>
+      <w:r>
+        <w:t xml:space="preserve">focus</w:t>
+      </w:r>
+      <w:r>
+        <w:t xml:space="preserve"> </w:t>
+      </w:r>
+      <w:r>
+        <w:t xml:space="preserve">on</w:t>
+      </w:r>
+      <w:r>
+        <w:t xml:space="preserve"> </w:t>
+      </w:r>
+      <w:r>
+        <w:t xml:space="preserve">kelp-rafts,</w:t>
+      </w:r>
+      <w:r>
+        <w:t xml:space="preserve"> </w:t>
+      </w:r>
+      <w:r>
+        <w:t xml:space="preserve">which</w:t>
+      </w:r>
+      <w:r>
+        <w:t xml:space="preserve"> </w:t>
+      </w:r>
+      <w:r>
+        <w:t xml:space="preserve">can</w:t>
+      </w:r>
+      <w:r>
+        <w:t xml:space="preserve"> </w:t>
+      </w:r>
+      <w:r>
+        <w:t xml:space="preserve">vary</w:t>
+      </w:r>
+      <w:r>
+        <w:t xml:space="preserve"> </w:t>
+      </w:r>
+      <w:r>
+        <w:t xml:space="preserve">greatly</w:t>
+      </w:r>
+      <w:r>
+        <w:t xml:space="preserve"> </w:t>
+      </w:r>
+      <w:r>
+        <w:t xml:space="preserve">in</w:t>
+      </w:r>
+      <w:r>
+        <w:t xml:space="preserve"> </w:t>
+      </w:r>
+      <w:r>
+        <w:t xml:space="preserve">size</w:t>
+      </w:r>
+      <w:r>
+        <w:t xml:space="preserve"> </w:t>
+      </w:r>
+      <w:r>
+        <w:t xml:space="preserve">making</w:t>
+      </w:r>
+      <w:r>
+        <w:t xml:space="preserve"> </w:t>
+      </w:r>
+      <w:r>
+        <w:t xml:space="preserve">it</w:t>
+      </w:r>
+      <w:r>
+        <w:t xml:space="preserve"> </w:t>
+      </w:r>
+      <w:r>
+        <w:t xml:space="preserve">difficult</w:t>
+      </w:r>
+      <w:r>
+        <w:t xml:space="preserve"> </w:t>
+      </w:r>
+      <w:r>
+        <w:t xml:space="preserve">to</w:t>
+      </w:r>
+      <w:r>
+        <w:t xml:space="preserve"> </w:t>
+      </w:r>
+      <w:r>
+        <w:t xml:space="preserve">form</w:t>
+      </w:r>
+      <w:r>
+        <w:t xml:space="preserve"> </w:t>
+      </w:r>
+      <w:r>
+        <w:t xml:space="preserve">a</w:t>
+      </w:r>
+      <w:r>
+        <w:t xml:space="preserve"> </w:t>
+      </w:r>
+      <w:r>
+        <w:t xml:space="preserve">concensus</w:t>
+      </w:r>
+      <w:r>
+        <w:t xml:space="preserve"> </w:t>
+      </w:r>
+      <w:r>
+        <w:t xml:space="preserve">as</w:t>
+      </w:r>
+      <w:r>
+        <w:t xml:space="preserve"> </w:t>
+      </w:r>
+      <w:r>
+        <w:t xml:space="preserve">to</w:t>
+      </w:r>
+      <w:r>
+        <w:t xml:space="preserve"> </w:t>
+      </w:r>
+      <w:r>
         <w:t xml:space="preserve">the</w:t>
       </w:r>
       <w:r>
         <w:t xml:space="preserve"> </w:t>
       </w:r>
       <w:r>
-        <w:t xml:space="preserve">ocean,</w:t>
+        <w:t xml:space="preserve">relative</w:t>
+      </w:r>
+      <w:r>
+        <w:t xml:space="preserve"> </w:t>
+      </w:r>
+      <w:r>
+        <w:t xml:space="preserve">role</w:t>
+      </w:r>
+      <w:r>
+        <w:t xml:space="preserve"> </w:t>
+      </w:r>
+      <w:r>
+        <w:t xml:space="preserve">of</w:t>
+      </w:r>
+      <w:r>
+        <w:t xml:space="preserve"> </w:t>
+      </w:r>
+      <w:r>
+        <w:t xml:space="preserve">wind</w:t>
+      </w:r>
+      <w:r>
+        <w:t xml:space="preserve"> </w:t>
+      </w:r>
+      <w:r>
+        <w:t xml:space="preserve">versus</w:t>
+      </w:r>
+      <w:r>
+        <w:t xml:space="preserve"> </w:t>
+      </w:r>
+      <w:r>
+        <w:t xml:space="preserve">surface</w:t>
+      </w:r>
+      <w:r>
+        <w:t xml:space="preserve"> </w:t>
+      </w:r>
+      <w:r>
+        <w:t xml:space="preserve">currents.</w:t>
+      </w:r>
+      <w:r>
+        <w:t xml:space="preserve"> </w:t>
+      </w:r>
+      <w:r>
+        <w:t xml:space="preserve">In</w:t>
+      </w:r>
+      <w:r>
+        <w:t xml:space="preserve"> </w:t>
+      </w:r>
+      <w:r>
+        <w:t xml:space="preserve">addition,</w:t>
+      </w:r>
+      <w:r>
+        <w:t xml:space="preserve"> </w:t>
+      </w:r>
+      <w:r>
+        <w:t xml:space="preserve">past</w:t>
+      </w:r>
+      <w:r>
+        <w:t xml:space="preserve"> </w:t>
+      </w:r>
+      <w:r>
+        <w:t xml:space="preserve">studies</w:t>
+      </w:r>
+      <w:r>
+        <w:t xml:space="preserve"> </w:t>
+      </w:r>
+      <w:r>
+        <w:t xml:space="preserve">have</w:t>
+      </w:r>
+      <w:r>
+        <w:t xml:space="preserve"> </w:t>
+      </w:r>
+      <w:r>
+        <w:t xml:space="preserve">not</w:t>
+      </w:r>
+      <w:r>
+        <w:t xml:space="preserve"> </w:t>
+      </w:r>
+      <w:r>
+        <w:t xml:space="preserve">considered</w:t>
+      </w:r>
+      <w:r>
+        <w:t xml:space="preserve"> </w:t>
+      </w:r>
+      <w:r>
+        <w:t xml:space="preserve">surface-area</w:t>
+      </w:r>
+      <w:r>
+        <w:t xml:space="preserve"> </w:t>
+      </w:r>
+      <w:r>
+        <w:t xml:space="preserve">in</w:t>
+      </w:r>
+      <w:r>
+        <w:t xml:space="preserve"> </w:t>
+      </w:r>
+      <w:r>
+        <w:t xml:space="preserve">relation</w:t>
+      </w:r>
+      <w:r>
+        <w:t xml:space="preserve"> </w:t>
+      </w:r>
+      <w:r>
+        <w:t xml:space="preserve">to</w:t>
+      </w:r>
+      <w:r>
+        <w:t xml:space="preserve"> </w:t>
+      </w:r>
+      <w:r>
+        <w:t xml:space="preserve">drag</w:t>
+      </w:r>
+      <w:r>
+        <w:t xml:space="preserve"> </w:t>
+      </w:r>
+      <w:r>
+        <w:t xml:space="preserve">characterisics</w:t>
+      </w:r>
+      <w:r>
+        <w:t xml:space="preserve"> </w:t>
+      </w:r>
+      <w:r>
+        <w:t xml:space="preserve">of</w:t>
+      </w:r>
+      <w:r>
+        <w:t xml:space="preserve"> </w:t>
+      </w:r>
+      <w:r>
+        <w:t xml:space="preserve">floating</w:t>
+      </w:r>
+      <w:r>
+        <w:t xml:space="preserve"> </w:t>
+      </w:r>
+      <w:r>
+        <w:t xml:space="preserve">macroalgae,</w:t>
+      </w:r>
+      <w:r>
+        <w:t xml:space="preserve"> </w:t>
+      </w:r>
+      <w:r>
+        <w:t xml:space="preserve">which</w:t>
+      </w:r>
+      <w:r>
+        <w:t xml:space="preserve"> </w:t>
+      </w:r>
+      <w:r>
+        <w:t xml:space="preserve">have</w:t>
+      </w:r>
+      <w:r>
+        <w:t xml:space="preserve"> </w:t>
+      </w:r>
+      <w:r>
+        <w:t xml:space="preserve">been</w:t>
+      </w:r>
+      <w:r>
+        <w:t xml:space="preserve"> </w:t>
+      </w:r>
+      <w:r>
+        <w:t xml:space="preserve">shown</w:t>
+      </w:r>
+      <w:r>
+        <w:t xml:space="preserve"> </w:t>
+      </w:r>
+      <w:r>
+        <w:t xml:space="preserve">to</w:t>
+      </w:r>
+      <w:r>
+        <w:t xml:space="preserve"> </w:t>
+      </w:r>
+      <w:r>
+        <w:t xml:space="preserve">play</w:t>
+      </w:r>
+      <w:r>
+        <w:t xml:space="preserve"> </w:t>
+      </w:r>
+      <w:r>
+        <w:t xml:space="preserve">a</w:t>
+      </w:r>
+      <w:r>
+        <w:t xml:space="preserve"> </w:t>
+      </w:r>
+      <w:r>
+        <w:t xml:space="preserve">role</w:t>
+      </w:r>
+      <w:r>
+        <w:t xml:space="preserve"> </w:t>
+      </w:r>
+      <w:r>
+        <w:t xml:space="preserve">in</w:t>
+      </w:r>
+      <w:r>
+        <w:t xml:space="preserve"> </w:t>
+      </w:r>
+      <w:r>
+        <w:t xml:space="preserve">the</w:t>
+      </w:r>
+      <w:r>
+        <w:t xml:space="preserve"> </w:t>
+      </w:r>
+      <w:r>
+        <w:t xml:space="preserve">trajectory</w:t>
       </w:r>
       <w:r>
         <w:t xml:space="preserve"> </w:t>
@@ -318,13 +858,793 @@
         <w:t xml:space="preserve"> </w:t>
       </w:r>
       <w:r>
-        <w:t xml:space="preserve">are</w:t>
-      </w:r>
-      <w:r>
-        <w:t xml:space="preserve"> </w:t>
-      </w:r>
-      <w:r>
-        <w:t xml:space="preserve">regarded</w:t>
+        <w:t xml:space="preserve">accumulation</w:t>
+      </w:r>
+      <w:r>
+        <w:t xml:space="preserve"> </w:t>
+      </w:r>
+      <w:r>
+        <w:t xml:space="preserve">of</w:t>
+      </w:r>
+      <w:r>
+        <w:t xml:space="preserve"> </w:t>
+      </w:r>
+      <w:r>
+        <w:t xml:space="preserve">other</w:t>
+      </w:r>
+      <w:r>
+        <w:t xml:space="preserve"> </w:t>
+      </w:r>
+      <w:r>
+        <w:t xml:space="preserve">flotsam.</w:t>
+      </w:r>
+      <w:r>
+        <w:t xml:space="preserve"> </w:t>
+      </w:r>
+      <w:r>
+        <w:t xml:space="preserve">The</w:t>
+      </w:r>
+      <w:r>
+        <w:t xml:space="preserve"> </w:t>
+      </w:r>
+      <w:r>
+        <w:t xml:space="preserve">advances</w:t>
+      </w:r>
+      <w:r>
+        <w:t xml:space="preserve"> </w:t>
+      </w:r>
+      <w:r>
+        <w:t xml:space="preserve">in</w:t>
+      </w:r>
+      <w:r>
+        <w:t xml:space="preserve"> </w:t>
+      </w:r>
+      <w:r>
+        <w:t xml:space="preserve">Lagrangian</w:t>
+      </w:r>
+      <w:r>
+        <w:t xml:space="preserve"> </w:t>
+      </w:r>
+      <w:r>
+        <w:t xml:space="preserve">trajectory</w:t>
+      </w:r>
+      <w:r>
+        <w:t xml:space="preserve"> </w:t>
+      </w:r>
+      <w:r>
+        <w:t xml:space="preserve">modeling</w:t>
+      </w:r>
+      <w:r>
+        <w:t xml:space="preserve"> </w:t>
+      </w:r>
+      <w:r>
+        <w:t xml:space="preserve">has</w:t>
+      </w:r>
+      <w:r>
+        <w:t xml:space="preserve"> </w:t>
+      </w:r>
+      <w:r>
+        <w:t xml:space="preserve">been</w:t>
+      </w:r>
+      <w:r>
+        <w:t xml:space="preserve"> </w:t>
+      </w:r>
+      <w:r>
+        <w:t xml:space="preserve">exponential</w:t>
+      </w:r>
+      <w:r>
+        <w:t xml:space="preserve"> </w:t>
+      </w:r>
+      <w:r>
+        <w:t xml:space="preserve">in</w:t>
+      </w:r>
+      <w:r>
+        <w:t xml:space="preserve"> </w:t>
+      </w:r>
+      <w:r>
+        <w:t xml:space="preserve">recent</w:t>
+      </w:r>
+      <w:r>
+        <w:t xml:space="preserve"> </w:t>
+      </w:r>
+      <w:r>
+        <w:t xml:space="preserve">years</w:t>
+      </w:r>
+      <w:r>
+        <w:t xml:space="preserve"> </w:t>
+      </w:r>
+      <w:r>
+        <w:t xml:space="preserve">and</w:t>
+      </w:r>
+      <w:r>
+        <w:t xml:space="preserve"> </w:t>
+      </w:r>
+      <w:r>
+        <w:t xml:space="preserve">allows</w:t>
+      </w:r>
+      <w:r>
+        <w:t xml:space="preserve"> </w:t>
+      </w:r>
+      <w:r>
+        <w:t xml:space="preserve">the</w:t>
+      </w:r>
+      <w:r>
+        <w:t xml:space="preserve"> </w:t>
+      </w:r>
+      <w:r>
+        <w:t xml:space="preserve">use</w:t>
+      </w:r>
+      <w:r>
+        <w:t xml:space="preserve"> </w:t>
+      </w:r>
+      <w:r>
+        <w:t xml:space="preserve">of</w:t>
+      </w:r>
+      <w:r>
+        <w:t xml:space="preserve"> </w:t>
+      </w:r>
+      <w:r>
+        <w:t xml:space="preserve">numerical</w:t>
+      </w:r>
+      <w:r>
+        <w:t xml:space="preserve"> </w:t>
+      </w:r>
+      <w:r>
+        <w:t xml:space="preserve">experiments</w:t>
+      </w:r>
+      <w:r>
+        <w:t xml:space="preserve"> </w:t>
+      </w:r>
+      <w:r>
+        <w:t xml:space="preserve">to</w:t>
+      </w:r>
+      <w:r>
+        <w:t xml:space="preserve"> </w:t>
+      </w:r>
+      <w:r>
+        <w:t xml:space="preserve">investigate</w:t>
+      </w:r>
+      <w:r>
+        <w:t xml:space="preserve"> </w:t>
+      </w:r>
+      <w:r>
+        <w:t xml:space="preserve">trajectories</w:t>
+      </w:r>
+      <w:r>
+        <w:t xml:space="preserve"> </w:t>
+      </w:r>
+      <w:r>
+        <w:t xml:space="preserve">of</w:t>
+      </w:r>
+      <w:r>
+        <w:t xml:space="preserve"> </w:t>
+      </w:r>
+      <w:r>
+        <w:t xml:space="preserve">flotsam</w:t>
+      </w:r>
+      <w:r>
+        <w:t xml:space="preserve"> </w:t>
+      </w:r>
+      <w:r>
+        <w:t xml:space="preserve">in</w:t>
+      </w:r>
+      <w:r>
+        <w:t xml:space="preserve"> </w:t>
+      </w:r>
+      <w:r>
+        <w:t xml:space="preserve">the</w:t>
+      </w:r>
+      <w:r>
+        <w:t xml:space="preserve"> </w:t>
+      </w:r>
+      <w:r>
+        <w:t xml:space="preserve">ocean.</w:t>
+      </w:r>
+      <w:r>
+        <w:t xml:space="preserve"> </w:t>
+      </w:r>
+      <w:r>
+        <w:t xml:space="preserve">This</w:t>
+      </w:r>
+      <w:r>
+        <w:t xml:space="preserve"> </w:t>
+      </w:r>
+      <w:r>
+        <w:t xml:space="preserve">study</w:t>
+      </w:r>
+      <w:r>
+        <w:t xml:space="preserve"> </w:t>
+      </w:r>
+      <w:r>
+        <w:t xml:space="preserve">aimed</w:t>
+      </w:r>
+      <w:r>
+        <w:t xml:space="preserve"> </w:t>
+      </w:r>
+      <w:r>
+        <w:t xml:space="preserve">to</w:t>
+      </w:r>
+      <w:r>
+        <w:t xml:space="preserve"> </w:t>
+      </w:r>
+      <w:r>
+        <w:t xml:space="preserve">shed</w:t>
+      </w:r>
+      <w:r>
+        <w:t xml:space="preserve"> </w:t>
+      </w:r>
+      <w:r>
+        <w:t xml:space="preserve">light</w:t>
+      </w:r>
+      <w:r>
+        <w:t xml:space="preserve"> </w:t>
+      </w:r>
+      <w:r>
+        <w:t xml:space="preserve">on</w:t>
+      </w:r>
+      <w:r>
+        <w:t xml:space="preserve"> </w:t>
+      </w:r>
+      <w:r>
+        <w:t xml:space="preserve">the</w:t>
+      </w:r>
+      <w:r>
+        <w:t xml:space="preserve"> </w:t>
+      </w:r>
+      <w:r>
+        <w:t xml:space="preserve">relative</w:t>
+      </w:r>
+      <w:r>
+        <w:t xml:space="preserve"> </w:t>
+      </w:r>
+      <w:r>
+        <w:t xml:space="preserve">role</w:t>
+      </w:r>
+      <w:r>
+        <w:t xml:space="preserve"> </w:t>
+      </w:r>
+      <w:r>
+        <w:t xml:space="preserve">of</w:t>
+      </w:r>
+      <w:r>
+        <w:t xml:space="preserve"> </w:t>
+      </w:r>
+      <w:r>
+        <w:t xml:space="preserve">wind</w:t>
+      </w:r>
+      <w:r>
+        <w:t xml:space="preserve"> </w:t>
+      </w:r>
+      <w:r>
+        <w:t xml:space="preserve">versus</w:t>
+      </w:r>
+      <w:r>
+        <w:t xml:space="preserve"> </w:t>
+      </w:r>
+      <w:r>
+        <w:t xml:space="preserve">surface</w:t>
+      </w:r>
+      <w:r>
+        <w:t xml:space="preserve"> </w:t>
+      </w:r>
+      <w:r>
+        <w:t xml:space="preserve">currents,</w:t>
+      </w:r>
+      <w:r>
+        <w:t xml:space="preserve"> </w:t>
+      </w:r>
+      <w:r>
+        <w:t xml:space="preserve">and</w:t>
+      </w:r>
+      <w:r>
+        <w:t xml:space="preserve"> </w:t>
+      </w:r>
+      <w:r>
+        <w:t xml:space="preserve">the</w:t>
+      </w:r>
+      <w:r>
+        <w:t xml:space="preserve"> </w:t>
+      </w:r>
+      <w:r>
+        <w:t xml:space="preserve">role</w:t>
+      </w:r>
+      <w:r>
+        <w:t xml:space="preserve"> </w:t>
+      </w:r>
+      <w:r>
+        <w:t xml:space="preserve">of</w:t>
+      </w:r>
+      <w:r>
+        <w:t xml:space="preserve"> </w:t>
+      </w:r>
+      <w:r>
+        <w:t xml:space="preserve">drag</w:t>
+      </w:r>
+      <w:r>
+        <w:t xml:space="preserve"> </w:t>
+      </w:r>
+      <w:r>
+        <w:t xml:space="preserve">in</w:t>
+      </w:r>
+      <w:r>
+        <w:t xml:space="preserve"> </w:t>
+      </w:r>
+      <w:r>
+        <w:t xml:space="preserve">macrolagae</w:t>
+      </w:r>
+      <w:r>
+        <w:t xml:space="preserve"> </w:t>
+      </w:r>
+      <w:r>
+        <w:t xml:space="preserve">trajectory</w:t>
+      </w:r>
+      <w:r>
+        <w:t xml:space="preserve"> </w:t>
+      </w:r>
+      <w:r>
+        <w:t xml:space="preserve">and</w:t>
+      </w:r>
+      <w:r>
+        <w:t xml:space="preserve"> </w:t>
+      </w:r>
+      <w:r>
+        <w:t xml:space="preserve">accumulation.</w:t>
+      </w:r>
+      <w:r>
+        <w:t xml:space="preserve"> </w:t>
+      </w:r>
+      <w:r>
+        <w:t xml:space="preserve">This</w:t>
+      </w:r>
+      <w:r>
+        <w:t xml:space="preserve"> </w:t>
+      </w:r>
+      <w:r>
+        <w:t xml:space="preserve">study</w:t>
+      </w:r>
+      <w:r>
+        <w:t xml:space="preserve"> </w:t>
+      </w:r>
+      <w:r>
+        <w:t xml:space="preserve">did</w:t>
+      </w:r>
+      <w:r>
+        <w:t xml:space="preserve"> </w:t>
+      </w:r>
+      <w:r>
+        <w:t xml:space="preserve">not</w:t>
+      </w:r>
+      <w:r>
+        <w:t xml:space="preserve"> </w:t>
+      </w:r>
+      <w:r>
+        <w:t xml:space="preserve">investigate</w:t>
+      </w:r>
+      <w:r>
+        <w:t xml:space="preserve"> </w:t>
+      </w:r>
+      <w:r>
+        <w:t xml:space="preserve">kelp-raft</w:t>
+      </w:r>
+      <w:r>
+        <w:t xml:space="preserve"> </w:t>
+      </w:r>
+      <w:r>
+        <w:t xml:space="preserve">behaviour</w:t>
+      </w:r>
+      <w:r>
+        <w:t xml:space="preserve"> </w:t>
+      </w:r>
+      <w:r>
+        <w:t xml:space="preserve">but</w:t>
+      </w:r>
+      <w:r>
+        <w:t xml:space="preserve"> </w:t>
+      </w:r>
+      <w:r>
+        <w:t xml:space="preserve">instead</w:t>
+      </w:r>
+      <w:r>
+        <w:t xml:space="preserve"> </w:t>
+      </w:r>
+      <w:r>
+        <w:t xml:space="preserve">focused</w:t>
+      </w:r>
+      <w:r>
+        <w:t xml:space="preserve"> </w:t>
+      </w:r>
+      <w:r>
+        <w:t xml:space="preserve">on</w:t>
+      </w:r>
+      <w:r>
+        <w:t xml:space="preserve"> </w:t>
+      </w:r>
+      <w:r>
+        <w:t xml:space="preserve">solitary</w:t>
+      </w:r>
+      <w:r>
+        <w:t xml:space="preserve"> </w:t>
+      </w:r>
+      <w:r>
+        <w:t xml:space="preserve">kelp</w:t>
+      </w:r>
+      <w:r>
+        <w:t xml:space="preserve"> </w:t>
+      </w:r>
+      <w:r>
+        <w:t xml:space="preserve">individuals.</w:t>
+      </w:r>
+      <w:r>
+        <w:t xml:space="preserve"> </w:t>
+      </w:r>
+      <w:r>
+        <w:t xml:space="preserve">This</w:t>
+      </w:r>
+      <w:r>
+        <w:t xml:space="preserve"> </w:t>
+      </w:r>
+      <w:r>
+        <w:t xml:space="preserve">was</w:t>
+      </w:r>
+      <w:r>
+        <w:t xml:space="preserve"> </w:t>
+      </w:r>
+      <w:r>
+        <w:t xml:space="preserve">achieved</w:t>
+      </w:r>
+      <w:r>
+        <w:t xml:space="preserve"> </w:t>
+      </w:r>
+      <w:r>
+        <w:t xml:space="preserve">by</w:t>
+      </w:r>
+      <w:r>
+        <w:t xml:space="preserve"> </w:t>
+      </w:r>
+      <w:r>
+        <w:t xml:space="preserve">comparing</w:t>
+      </w:r>
+      <w:r>
+        <w:t xml:space="preserve"> </w:t>
+      </w:r>
+      <w:r>
+        <w:t xml:space="preserve">simulations</w:t>
+      </w:r>
+      <w:r>
+        <w:t xml:space="preserve"> </w:t>
+      </w:r>
+      <w:r>
+        <w:t xml:space="preserve">of</w:t>
+      </w:r>
+      <w:r>
+        <w:t xml:space="preserve"> </w:t>
+      </w:r>
+      <w:r>
+        <w:t xml:space="preserve">virtual</w:t>
+      </w:r>
+      <w:r>
+        <w:t xml:space="preserve"> </w:t>
+      </w:r>
+      <w:r>
+        <w:t xml:space="preserve">kelp</w:t>
+      </w:r>
+      <w:r>
+        <w:t xml:space="preserve"> </w:t>
+      </w:r>
+      <w:r>
+        <w:t xml:space="preserve">particles</w:t>
+      </w:r>
+      <w:r>
+        <w:t xml:space="preserve"> </w:t>
+      </w:r>
+      <w:r>
+        <w:t xml:space="preserve">which</w:t>
+      </w:r>
+      <w:r>
+        <w:t xml:space="preserve"> </w:t>
+      </w:r>
+      <w:r>
+        <w:t xml:space="preserve">incorporate</w:t>
+      </w:r>
+      <w:r>
+        <w:t xml:space="preserve"> </w:t>
+      </w:r>
+      <w:r>
+        <w:t xml:space="preserve">drag</w:t>
+      </w:r>
+      <w:r>
+        <w:t xml:space="preserve"> </w:t>
+      </w:r>
+      <w:r>
+        <w:t xml:space="preserve">with</w:t>
+      </w:r>
+      <w:r>
+        <w:t xml:space="preserve"> </w:t>
+      </w:r>
+      <w:r>
+        <w:t xml:space="preserve">that</w:t>
+      </w:r>
+      <w:r>
+        <w:t xml:space="preserve"> </w:t>
+      </w:r>
+      <w:r>
+        <w:t xml:space="preserve">of</w:t>
+      </w:r>
+      <w:r>
+        <w:t xml:space="preserve"> </w:t>
+      </w:r>
+      <w:r>
+        <w:t xml:space="preserve">purley</w:t>
+      </w:r>
+      <w:r>
+        <w:t xml:space="preserve"> </w:t>
+      </w:r>
+      <w:r>
+        <w:t xml:space="preserve">Lagrangian</w:t>
+      </w:r>
+      <w:r>
+        <w:t xml:space="preserve"> </w:t>
+      </w:r>
+      <w:r>
+        <w:t xml:space="preserve">particles.</w:t>
+      </w:r>
+      <w:r>
+        <w:t xml:space="preserve"> </w:t>
+      </w:r>
+      <w:r>
+        <w:t xml:space="preserve">The</w:t>
+      </w:r>
+      <w:r>
+        <w:t xml:space="preserve"> </w:t>
+      </w:r>
+      <w:r>
+        <w:t xml:space="preserve">results</w:t>
+      </w:r>
+      <w:r>
+        <w:t xml:space="preserve"> </w:t>
+      </w:r>
+      <w:r>
+        <w:t xml:space="preserve">showed</w:t>
+      </w:r>
+      <w:r>
+        <w:t xml:space="preserve"> </w:t>
+      </w:r>
+      <w:r>
+        <w:t xml:space="preserve">that</w:t>
+      </w:r>
+      <w:r>
+        <w:t xml:space="preserve"> </w:t>
+      </w:r>
+      <w:r>
+        <w:t xml:space="preserve">the</w:t>
+      </w:r>
+      <w:r>
+        <w:t xml:space="preserve"> </w:t>
+      </w:r>
+      <w:r>
+        <w:t xml:space="preserve">virtual</w:t>
+      </w:r>
+      <w:r>
+        <w:t xml:space="preserve"> </w:t>
+      </w:r>
+      <w:r>
+        <w:t xml:space="preserve">kelp</w:t>
+      </w:r>
+      <w:r>
+        <w:t xml:space="preserve"> </w:t>
+      </w:r>
+      <w:r>
+        <w:t xml:space="preserve">particles</w:t>
+      </w:r>
+      <w:r>
+        <w:t xml:space="preserve"> </w:t>
+      </w:r>
+      <w:r>
+        <w:t xml:space="preserve">do</w:t>
+      </w:r>
+      <w:r>
+        <w:t xml:space="preserve"> </w:t>
+      </w:r>
+      <w:r>
+        <w:t xml:space="preserve">follow</w:t>
+      </w:r>
+      <w:r>
+        <w:t xml:space="preserve"> </w:t>
+      </w:r>
+      <w:r>
+        <w:t xml:space="preserve">the</w:t>
+      </w:r>
+      <w:r>
+        <w:t xml:space="preserve"> </w:t>
+      </w:r>
+      <w:r>
+        <w:t xml:space="preserve">ocean</w:t>
+      </w:r>
+      <w:r>
+        <w:t xml:space="preserve"> </w:t>
+      </w:r>
+      <w:r>
+        <w:t xml:space="preserve">currents</w:t>
+      </w:r>
+      <w:r>
+        <w:t xml:space="preserve"> </w:t>
+      </w:r>
+      <w:r>
+        <w:t xml:space="preserve">in</w:t>
+      </w:r>
+      <w:r>
+        <w:t xml:space="preserve"> </w:t>
+      </w:r>
+      <w:r>
+        <w:t xml:space="preserve">general,</w:t>
+      </w:r>
+      <w:r>
+        <w:t xml:space="preserve"> </w:t>
+      </w:r>
+      <w:r>
+        <w:t xml:space="preserve">but</w:t>
+      </w:r>
+      <w:r>
+        <w:t xml:space="preserve"> </w:t>
+      </w:r>
+      <w:r>
+        <w:t xml:space="preserve">that</w:t>
+      </w:r>
+      <w:r>
+        <w:t xml:space="preserve"> </w:t>
+      </w:r>
+      <w:r>
+        <w:t xml:space="preserve">the</w:t>
+      </w:r>
+      <w:r>
+        <w:t xml:space="preserve"> </w:t>
+      </w:r>
+      <w:r>
+        <w:t xml:space="preserve">inclusion</w:t>
+      </w:r>
+      <w:r>
+        <w:t xml:space="preserve"> </w:t>
+      </w:r>
+      <w:r>
+        <w:t xml:space="preserve">of</w:t>
+      </w:r>
+      <w:r>
+        <w:t xml:space="preserve"> </w:t>
+      </w:r>
+      <w:r>
+        <w:t xml:space="preserve">drag</w:t>
+      </w:r>
+      <w:r>
+        <w:t xml:space="preserve"> </w:t>
+      </w:r>
+      <w:r>
+        <w:t xml:space="preserve">into</w:t>
+      </w:r>
+      <w:r>
+        <w:t xml:space="preserve"> </w:t>
+      </w:r>
+      <w:r>
+        <w:t xml:space="preserve">the</w:t>
+      </w:r>
+      <w:r>
+        <w:t xml:space="preserve"> </w:t>
+      </w:r>
+      <w:r>
+        <w:t xml:space="preserve">scenarios</w:t>
+      </w:r>
+      <w:r>
+        <w:t xml:space="preserve"> </w:t>
+      </w:r>
+      <w:r>
+        <w:t xml:space="preserve">causes</w:t>
+      </w:r>
+      <w:r>
+        <w:t xml:space="preserve"> </w:t>
+      </w:r>
+      <w:r>
+        <w:t xml:space="preserve">accumulation</w:t>
+      </w:r>
+      <w:r>
+        <w:t xml:space="preserve"> </w:t>
+      </w:r>
+      <w:r>
+        <w:t xml:space="preserve">in</w:t>
+      </w:r>
+      <w:r>
+        <w:t xml:space="preserve"> </w:t>
+      </w:r>
+      <w:r>
+        <w:t xml:space="preserve">eddies</w:t>
+      </w:r>
+      <w:r>
+        <w:t xml:space="preserve"> </w:t>
+      </w:r>
+      <w:r>
+        <w:t xml:space="preserve">within</w:t>
+      </w:r>
+      <w:r>
+        <w:t xml:space="preserve"> </w:t>
+      </w:r>
+      <w:r>
+        <w:t xml:space="preserve">the</w:t>
+      </w:r>
+      <w:r>
+        <w:t xml:space="preserve"> </w:t>
+      </w:r>
+      <w:r>
+        <w:t xml:space="preserve">study</w:t>
+      </w:r>
+      <w:r>
+        <w:t xml:space="preserve"> </w:t>
+      </w:r>
+      <w:r>
+        <w:t xml:space="preserve">domain.</w:t>
+      </w:r>
+      <w:r>
+        <w:t xml:space="preserve"> </w:t>
+      </w:r>
+      <w:r>
+        <w:t xml:space="preserve">The</w:t>
+      </w:r>
+      <w:r>
+        <w:t xml:space="preserve"> </w:t>
+      </w:r>
+      <w:r>
+        <w:t xml:space="preserve">results</w:t>
+      </w:r>
+      <w:r>
+        <w:t xml:space="preserve"> </w:t>
+      </w:r>
+      <w:r>
+        <w:t xml:space="preserve">also</w:t>
+      </w:r>
+      <w:r>
+        <w:t xml:space="preserve"> </w:t>
+      </w:r>
+      <w:r>
+        <w:t xml:space="preserve">point</w:t>
+      </w:r>
+      <w:r>
+        <w:t xml:space="preserve"> </w:t>
+      </w:r>
+      <w:r>
+        <w:t xml:space="preserve">to</w:t>
+      </w:r>
+      <w:r>
+        <w:t xml:space="preserve"> </w:t>
+      </w:r>
+      <w:r>
+        <w:t xml:space="preserve">the</w:t>
+      </w:r>
+      <w:r>
+        <w:t xml:space="preserve"> </w:t>
+      </w:r>
+      <w:r>
+        <w:t xml:space="preserve">importance</w:t>
+      </w:r>
+      <w:r>
+        <w:t xml:space="preserve"> </w:t>
+      </w:r>
+      <w:r>
+        <w:t xml:space="preserve">of</w:t>
+      </w:r>
+      <w:r>
+        <w:t xml:space="preserve"> </w:t>
+      </w:r>
+      <w:r>
+        <w:t xml:space="preserve">sub-mesoscale</w:t>
+      </w:r>
+      <w:r>
+        <w:t xml:space="preserve"> </w:t>
+      </w:r>
+      <w:r>
+        <w:t xml:space="preserve">features,</w:t>
+      </w:r>
+      <w:r>
+        <w:t xml:space="preserve"> </w:t>
+      </w:r>
+      <w:r>
+        <w:t xml:space="preserve">such</w:t>
       </w:r>
       <w:r>
         <w:t xml:space="preserve"> </w:t>
@@ -336,103 +1656,19 @@
         <w:t xml:space="preserve"> </w:t>
       </w:r>
       <w:r>
-        <w:t xml:space="preserve">the</w:t>
-      </w:r>
-      <w:r>
-        <w:t xml:space="preserve"> </w:t>
-      </w:r>
-      <w:r>
-        <w:t xml:space="preserve">tumble-weed</w:t>
-      </w:r>
-      <w:r>
-        <w:t xml:space="preserve"> </w:t>
-      </w:r>
-      <w:r>
-        <w:t xml:space="preserve">of</w:t>
-      </w:r>
-      <w:r>
-        <w:t xml:space="preserve"> </w:t>
-      </w:r>
-      <w:r>
-        <w:t xml:space="preserve">the</w:t>
-      </w:r>
-      <w:r>
-        <w:t xml:space="preserve"> </w:t>
-      </w:r>
-      <w:r>
-        <w:t xml:space="preserve">ocean.</w:t>
-      </w:r>
-      <w:r>
-        <w:t xml:space="preserve"> </w:t>
-      </w:r>
-      <w:r>
-        <w:t xml:space="preserve">Despite</w:t>
-      </w:r>
-      <w:r>
-        <w:t xml:space="preserve"> </w:t>
-      </w:r>
-      <w:r>
-        <w:t xml:space="preserve">the</w:t>
-      </w:r>
-      <w:r>
-        <w:t xml:space="preserve"> </w:t>
-      </w:r>
-      <w:r>
-        <w:t xml:space="preserve">many</w:t>
-      </w:r>
-      <w:r>
-        <w:t xml:space="preserve"> </w:t>
-      </w:r>
-      <w:r>
-        <w:t xml:space="preserve">studies</w:t>
-      </w:r>
-      <w:r>
-        <w:t xml:space="preserve"> </w:t>
-      </w:r>
-      <w:r>
-        <w:t xml:space="preserve">that</w:t>
-      </w:r>
-      <w:r>
-        <w:t xml:space="preserve"> </w:t>
-      </w:r>
-      <w:r>
-        <w:t xml:space="preserve">exist,</w:t>
-      </w:r>
-      <w:r>
-        <w:t xml:space="preserve"> </w:t>
-      </w:r>
-      <w:r>
-        <w:t xml:space="preserve">the</w:t>
-      </w:r>
-      <w:r>
-        <w:t xml:space="preserve"> </w:t>
-      </w:r>
-      <w:r>
-        <w:t xml:space="preserve">relative</w:t>
-      </w:r>
-      <w:r>
-        <w:t xml:space="preserve"> </w:t>
-      </w:r>
-      <w:r>
-        <w:t xml:space="preserve">role</w:t>
-      </w:r>
-      <w:r>
-        <w:t xml:space="preserve"> </w:t>
-      </w:r>
-      <w:r>
-        <w:t xml:space="preserve">of</w:t>
-      </w:r>
-      <w:r>
-        <w:t xml:space="preserve"> </w:t>
-      </w:r>
-      <w:r>
-        <w:t xml:space="preserve">wind</w:t>
-      </w:r>
-      <w:r>
-        <w:t xml:space="preserve"> </w:t>
-      </w:r>
-      <w:r>
-        <w:t xml:space="preserve">and</w:t>
+        <w:t xml:space="preserve">eddies,</w:t>
+      </w:r>
+      <w:r>
+        <w:t xml:space="preserve"> </w:t>
+      </w:r>
+      <w:r>
+        <w:t xml:space="preserve">as</w:t>
+      </w:r>
+      <w:r>
+        <w:t xml:space="preserve"> </w:t>
+      </w:r>
+      <w:r>
+        <w:t xml:space="preserve">important</w:t>
       </w:r>
       <w:r>
         <w:t xml:space="preserve"> </w:t>
@@ -444,1261 +1680,7 @@
         <w:t xml:space="preserve"> </w:t>
       </w:r>
       <w:r>
-        <w:t xml:space="preserve">currents</w:t>
-      </w:r>
-      <w:r>
-        <w:t xml:space="preserve"> </w:t>
-      </w:r>
-      <w:r>
-        <w:t xml:space="preserve">in</w:t>
-      </w:r>
-      <w:r>
-        <w:t xml:space="preserve"> </w:t>
-      </w:r>
-      <w:r>
-        <w:t xml:space="preserve">macrolage</w:t>
-      </w:r>
-      <w:r>
-        <w:t xml:space="preserve"> </w:t>
-      </w:r>
-      <w:r>
-        <w:t xml:space="preserve">trajectory</w:t>
-      </w:r>
-      <w:r>
-        <w:t xml:space="preserve"> </w:t>
-      </w:r>
-      <w:r>
-        <w:t xml:space="preserve">is</w:t>
-      </w:r>
-      <w:r>
-        <w:t xml:space="preserve"> </w:t>
-      </w:r>
-      <w:r>
-        <w:t xml:space="preserve">still</w:t>
-      </w:r>
-      <w:r>
-        <w:t xml:space="preserve"> </w:t>
-      </w:r>
-      <w:r>
-        <w:t xml:space="preserve">unknown.</w:t>
-      </w:r>
-      <w:r>
-        <w:t xml:space="preserve"> </w:t>
-      </w:r>
-      <w:r>
-        <w:t xml:space="preserve">Past</w:t>
-      </w:r>
-      <w:r>
-        <w:t xml:space="preserve"> </w:t>
-      </w:r>
-      <w:r>
-        <w:t xml:space="preserve">studies</w:t>
-      </w:r>
-      <w:r>
-        <w:t xml:space="preserve"> </w:t>
-      </w:r>
-      <w:r>
-        <w:t xml:space="preserve">also</w:t>
-      </w:r>
-      <w:r>
-        <w:t xml:space="preserve"> </w:t>
-      </w:r>
-      <w:r>
-        <w:t xml:space="preserve">tend</w:t>
-      </w:r>
-      <w:r>
-        <w:t xml:space="preserve"> </w:t>
-      </w:r>
-      <w:r>
-        <w:t xml:space="preserve">to</w:t>
-      </w:r>
-      <w:r>
-        <w:t xml:space="preserve"> </w:t>
-      </w:r>
-      <w:r>
-        <w:t xml:space="preserve">focus</w:t>
-      </w:r>
-      <w:r>
-        <w:t xml:space="preserve"> </w:t>
-      </w:r>
-      <w:r>
-        <w:t xml:space="preserve">on</w:t>
-      </w:r>
-      <w:r>
-        <w:t xml:space="preserve"> </w:t>
-      </w:r>
-      <w:r>
-        <w:t xml:space="preserve">kelp-rafts</w:t>
-      </w:r>
-      <w:r>
-        <w:t xml:space="preserve"> </w:t>
-      </w:r>
-      <w:r>
-        <w:t xml:space="preserve">which</w:t>
-      </w:r>
-      <w:r>
-        <w:t xml:space="preserve"> </w:t>
-      </w:r>
-      <w:r>
-        <w:t xml:space="preserve">can</w:t>
-      </w:r>
-      <w:r>
-        <w:t xml:space="preserve"> </w:t>
-      </w:r>
-      <w:r>
-        <w:t xml:space="preserve">vary</w:t>
-      </w:r>
-      <w:r>
-        <w:t xml:space="preserve"> </w:t>
-      </w:r>
-      <w:r>
-        <w:t xml:space="preserve">greatly</w:t>
-      </w:r>
-      <w:r>
-        <w:t xml:space="preserve"> </w:t>
-      </w:r>
-      <w:r>
-        <w:t xml:space="preserve">in</w:t>
-      </w:r>
-      <w:r>
-        <w:t xml:space="preserve"> </w:t>
-      </w:r>
-      <w:r>
-        <w:t xml:space="preserve">size</w:t>
-      </w:r>
-      <w:r>
-        <w:t xml:space="preserve"> </w:t>
-      </w:r>
-      <w:r>
-        <w:t xml:space="preserve">and</w:t>
-      </w:r>
-      <w:r>
-        <w:t xml:space="preserve"> </w:t>
-      </w:r>
-      <w:r>
-        <w:t xml:space="preserve">making</w:t>
-      </w:r>
-      <w:r>
-        <w:t xml:space="preserve"> </w:t>
-      </w:r>
-      <w:r>
-        <w:t xml:space="preserve">it</w:t>
-      </w:r>
-      <w:r>
-        <w:t xml:space="preserve"> </w:t>
-      </w:r>
-      <w:r>
-        <w:t xml:space="preserve">difficult</w:t>
-      </w:r>
-      <w:r>
-        <w:t xml:space="preserve"> </w:t>
-      </w:r>
-      <w:r>
-        <w:t xml:space="preserve">to</w:t>
-      </w:r>
-      <w:r>
-        <w:t xml:space="preserve"> </w:t>
-      </w:r>
-      <w:r>
-        <w:t xml:space="preserve">form</w:t>
-      </w:r>
-      <w:r>
-        <w:t xml:space="preserve"> </w:t>
-      </w:r>
-      <w:r>
-        <w:t xml:space="preserve">a</w:t>
-      </w:r>
-      <w:r>
-        <w:t xml:space="preserve"> </w:t>
-      </w:r>
-      <w:r>
-        <w:t xml:space="preserve">concensus</w:t>
-      </w:r>
-      <w:r>
-        <w:t xml:space="preserve"> </w:t>
-      </w:r>
-      <w:r>
-        <w:t xml:space="preserve">as</w:t>
-      </w:r>
-      <w:r>
-        <w:t xml:space="preserve"> </w:t>
-      </w:r>
-      <w:r>
-        <w:t xml:space="preserve">to</w:t>
-      </w:r>
-      <w:r>
-        <w:t xml:space="preserve"> </w:t>
-      </w:r>
-      <w:r>
-        <w:t xml:space="preserve">the</w:t>
-      </w:r>
-      <w:r>
-        <w:t xml:space="preserve"> </w:t>
-      </w:r>
-      <w:r>
-        <w:t xml:space="preserve">role</w:t>
-      </w:r>
-      <w:r>
-        <w:t xml:space="preserve"> </w:t>
-      </w:r>
-      <w:r>
-        <w:t xml:space="preserve">of</w:t>
-      </w:r>
-      <w:r>
-        <w:t xml:space="preserve"> </w:t>
-      </w:r>
-      <w:r>
-        <w:t xml:space="preserve">wind</w:t>
-      </w:r>
-      <w:r>
-        <w:t xml:space="preserve"> </w:t>
-      </w:r>
-      <w:r>
-        <w:t xml:space="preserve">and</w:t>
-      </w:r>
-      <w:r>
-        <w:t xml:space="preserve"> </w:t>
-      </w:r>
-      <w:r>
-        <w:t xml:space="preserve">surface</w:t>
-      </w:r>
-      <w:r>
-        <w:t xml:space="preserve"> </w:t>
-      </w:r>
-      <w:r>
-        <w:t xml:space="preserve">currents.</w:t>
-      </w:r>
-      <w:r>
-        <w:t xml:space="preserve"> </w:t>
-      </w:r>
-      <w:r>
-        <w:t xml:space="preserve">In</w:t>
-      </w:r>
-      <w:r>
-        <w:t xml:space="preserve"> </w:t>
-      </w:r>
-      <w:r>
-        <w:t xml:space="preserve">addition</w:t>
-      </w:r>
-      <w:r>
-        <w:t xml:space="preserve"> </w:t>
-      </w:r>
-      <w:r>
-        <w:t xml:space="preserve">past</w:t>
-      </w:r>
-      <w:r>
-        <w:t xml:space="preserve"> </w:t>
-      </w:r>
-      <w:r>
-        <w:t xml:space="preserve">studies</w:t>
-      </w:r>
-      <w:r>
-        <w:t xml:space="preserve"> </w:t>
-      </w:r>
-      <w:r>
-        <w:t xml:space="preserve">have</w:t>
-      </w:r>
-      <w:r>
-        <w:t xml:space="preserve"> </w:t>
-      </w:r>
-      <w:r>
-        <w:t xml:space="preserve">not</w:t>
-      </w:r>
-      <w:r>
-        <w:t xml:space="preserve"> </w:t>
-      </w:r>
-      <w:r>
-        <w:t xml:space="preserve">conisidered</w:t>
-      </w:r>
-      <w:r>
-        <w:t xml:space="preserve"> </w:t>
-      </w:r>
-      <w:r>
-        <w:t xml:space="preserve">surface-area</w:t>
-      </w:r>
-      <w:r>
-        <w:t xml:space="preserve"> </w:t>
-      </w:r>
-      <w:r>
-        <w:t xml:space="preserve">in</w:t>
-      </w:r>
-      <w:r>
-        <w:t xml:space="preserve"> </w:t>
-      </w:r>
-      <w:r>
-        <w:t xml:space="preserve">relation</w:t>
-      </w:r>
-      <w:r>
-        <w:t xml:space="preserve"> </w:t>
-      </w:r>
-      <w:r>
-        <w:t xml:space="preserve">to</w:t>
-      </w:r>
-      <w:r>
-        <w:t xml:space="preserve"> </w:t>
-      </w:r>
-      <w:r>
-        <w:t xml:space="preserve">drag</w:t>
-      </w:r>
-      <w:r>
-        <w:t xml:space="preserve"> </w:t>
-      </w:r>
-      <w:r>
-        <w:t xml:space="preserve">characterisics</w:t>
-      </w:r>
-      <w:r>
-        <w:t xml:space="preserve"> </w:t>
-      </w:r>
-      <w:r>
-        <w:t xml:space="preserve">of</w:t>
-      </w:r>
-      <w:r>
-        <w:t xml:space="preserve"> </w:t>
-      </w:r>
-      <w:r>
-        <w:t xml:space="preserve">floating</w:t>
-      </w:r>
-      <w:r>
-        <w:t xml:space="preserve"> </w:t>
-      </w:r>
-      <w:r>
-        <w:t xml:space="preserve">macroalgae,</w:t>
-      </w:r>
-      <w:r>
-        <w:t xml:space="preserve"> </w:t>
-      </w:r>
-      <w:r>
-        <w:t xml:space="preserve">which</w:t>
-      </w:r>
-      <w:r>
-        <w:t xml:space="preserve"> </w:t>
-      </w:r>
-      <w:r>
-        <w:t xml:space="preserve">have</w:t>
-      </w:r>
-      <w:r>
-        <w:t xml:space="preserve"> </w:t>
-      </w:r>
-      <w:r>
-        <w:t xml:space="preserve">been</w:t>
-      </w:r>
-      <w:r>
-        <w:t xml:space="preserve"> </w:t>
-      </w:r>
-      <w:r>
-        <w:t xml:space="preserve">shown</w:t>
-      </w:r>
-      <w:r>
-        <w:t xml:space="preserve"> </w:t>
-      </w:r>
-      <w:r>
-        <w:t xml:space="preserve">to</w:t>
-      </w:r>
-      <w:r>
-        <w:t xml:space="preserve"> </w:t>
-      </w:r>
-      <w:r>
-        <w:t xml:space="preserve">play</w:t>
-      </w:r>
-      <w:r>
-        <w:t xml:space="preserve"> </w:t>
-      </w:r>
-      <w:r>
-        <w:t xml:space="preserve">a</w:t>
-      </w:r>
-      <w:r>
-        <w:t xml:space="preserve"> </w:t>
-      </w:r>
-      <w:r>
-        <w:t xml:space="preserve">role</w:t>
-      </w:r>
-      <w:r>
-        <w:t xml:space="preserve"> </w:t>
-      </w:r>
-      <w:r>
-        <w:t xml:space="preserve">in</w:t>
-      </w:r>
-      <w:r>
-        <w:t xml:space="preserve"> </w:t>
-      </w:r>
-      <w:r>
-        <w:t xml:space="preserve">the</w:t>
-      </w:r>
-      <w:r>
-        <w:t xml:space="preserve"> </w:t>
-      </w:r>
-      <w:r>
-        <w:t xml:space="preserve">trajectory</w:t>
-      </w:r>
-      <w:r>
-        <w:t xml:space="preserve"> </w:t>
-      </w:r>
-      <w:r>
-        <w:t xml:space="preserve">and</w:t>
-      </w:r>
-      <w:r>
-        <w:t xml:space="preserve"> </w:t>
-      </w:r>
-      <w:r>
         <w:t xml:space="preserve">accumulation</w:t>
-      </w:r>
-      <w:r>
-        <w:t xml:space="preserve"> </w:t>
-      </w:r>
-      <w:r>
-        <w:t xml:space="preserve">of</w:t>
-      </w:r>
-      <w:r>
-        <w:t xml:space="preserve"> </w:t>
-      </w:r>
-      <w:r>
-        <w:t xml:space="preserve">other</w:t>
-      </w:r>
-      <w:r>
-        <w:t xml:space="preserve"> </w:t>
-      </w:r>
-      <w:r>
-        <w:t xml:space="preserve">flotsam.</w:t>
-      </w:r>
-      <w:r>
-        <w:t xml:space="preserve"> </w:t>
-      </w:r>
-      <w:r>
-        <w:t xml:space="preserve">The</w:t>
-      </w:r>
-      <w:r>
-        <w:t xml:space="preserve"> </w:t>
-      </w:r>
-      <w:r>
-        <w:t xml:space="preserve">advances</w:t>
-      </w:r>
-      <w:r>
-        <w:t xml:space="preserve"> </w:t>
-      </w:r>
-      <w:r>
-        <w:t xml:space="preserve">in</w:t>
-      </w:r>
-      <w:r>
-        <w:t xml:space="preserve"> </w:t>
-      </w:r>
-      <w:r>
-        <w:t xml:space="preserve">Lagrangian</w:t>
-      </w:r>
-      <w:r>
-        <w:t xml:space="preserve"> </w:t>
-      </w:r>
-      <w:r>
-        <w:t xml:space="preserve">trajectory</w:t>
-      </w:r>
-      <w:r>
-        <w:t xml:space="preserve"> </w:t>
-      </w:r>
-      <w:r>
-        <w:t xml:space="preserve">modeling</w:t>
-      </w:r>
-      <w:r>
-        <w:t xml:space="preserve"> </w:t>
-      </w:r>
-      <w:r>
-        <w:t xml:space="preserve">has</w:t>
-      </w:r>
-      <w:r>
-        <w:t xml:space="preserve"> </w:t>
-      </w:r>
-      <w:r>
-        <w:t xml:space="preserve">been</w:t>
-      </w:r>
-      <w:r>
-        <w:t xml:space="preserve"> </w:t>
-      </w:r>
-      <w:r>
-        <w:t xml:space="preserve">exponential</w:t>
-      </w:r>
-      <w:r>
-        <w:t xml:space="preserve"> </w:t>
-      </w:r>
-      <w:r>
-        <w:t xml:space="preserve">in</w:t>
-      </w:r>
-      <w:r>
-        <w:t xml:space="preserve"> </w:t>
-      </w:r>
-      <w:r>
-        <w:t xml:space="preserve">recent</w:t>
-      </w:r>
-      <w:r>
-        <w:t xml:space="preserve"> </w:t>
-      </w:r>
-      <w:r>
-        <w:t xml:space="preserve">years</w:t>
-      </w:r>
-      <w:r>
-        <w:t xml:space="preserve"> </w:t>
-      </w:r>
-      <w:r>
-        <w:t xml:space="preserve">and</w:t>
-      </w:r>
-      <w:r>
-        <w:t xml:space="preserve"> </w:t>
-      </w:r>
-      <w:r>
-        <w:t xml:space="preserve">allows</w:t>
-      </w:r>
-      <w:r>
-        <w:t xml:space="preserve"> </w:t>
-      </w:r>
-      <w:r>
-        <w:t xml:space="preserve">the</w:t>
-      </w:r>
-      <w:r>
-        <w:t xml:space="preserve"> </w:t>
-      </w:r>
-      <w:r>
-        <w:t xml:space="preserve">use</w:t>
-      </w:r>
-      <w:r>
-        <w:t xml:space="preserve"> </w:t>
-      </w:r>
-      <w:r>
-        <w:t xml:space="preserve">of</w:t>
-      </w:r>
-      <w:r>
-        <w:t xml:space="preserve"> </w:t>
-      </w:r>
-      <w:r>
-        <w:t xml:space="preserve">numerical</w:t>
-      </w:r>
-      <w:r>
-        <w:t xml:space="preserve"> </w:t>
-      </w:r>
-      <w:r>
-        <w:t xml:space="preserve">experiments</w:t>
-      </w:r>
-      <w:r>
-        <w:t xml:space="preserve"> </w:t>
-      </w:r>
-      <w:r>
-        <w:t xml:space="preserve">to</w:t>
-      </w:r>
-      <w:r>
-        <w:t xml:space="preserve"> </w:t>
-      </w:r>
-      <w:r>
-        <w:t xml:space="preserve">investigate</w:t>
-      </w:r>
-      <w:r>
-        <w:t xml:space="preserve"> </w:t>
-      </w:r>
-      <w:r>
-        <w:t xml:space="preserve">trajectory</w:t>
-      </w:r>
-      <w:r>
-        <w:t xml:space="preserve"> </w:t>
-      </w:r>
-      <w:r>
-        <w:t xml:space="preserve">of</w:t>
-      </w:r>
-      <w:r>
-        <w:t xml:space="preserve"> </w:t>
-      </w:r>
-      <w:r>
-        <w:t xml:space="preserve">flotsam</w:t>
-      </w:r>
-      <w:r>
-        <w:t xml:space="preserve"> </w:t>
-      </w:r>
-      <w:r>
-        <w:t xml:space="preserve">in</w:t>
-      </w:r>
-      <w:r>
-        <w:t xml:space="preserve"> </w:t>
-      </w:r>
-      <w:r>
-        <w:t xml:space="preserve">the</w:t>
-      </w:r>
-      <w:r>
-        <w:t xml:space="preserve"> </w:t>
-      </w:r>
-      <w:r>
-        <w:t xml:space="preserve">ocean.</w:t>
-      </w:r>
-      <w:r>
-        <w:t xml:space="preserve"> </w:t>
-      </w:r>
-      <w:r>
-        <w:t xml:space="preserve">This</w:t>
-      </w:r>
-      <w:r>
-        <w:t xml:space="preserve"> </w:t>
-      </w:r>
-      <w:r>
-        <w:t xml:space="preserve">study</w:t>
-      </w:r>
-      <w:r>
-        <w:t xml:space="preserve"> </w:t>
-      </w:r>
-      <w:r>
-        <w:t xml:space="preserve">aimed</w:t>
-      </w:r>
-      <w:r>
-        <w:t xml:space="preserve"> </w:t>
-      </w:r>
-      <w:r>
-        <w:t xml:space="preserve">to</w:t>
-      </w:r>
-      <w:r>
-        <w:t xml:space="preserve"> </w:t>
-      </w:r>
-      <w:r>
-        <w:t xml:space="preserve">shed</w:t>
-      </w:r>
-      <w:r>
-        <w:t xml:space="preserve"> </w:t>
-      </w:r>
-      <w:r>
-        <w:t xml:space="preserve">light</w:t>
-      </w:r>
-      <w:r>
-        <w:t xml:space="preserve"> </w:t>
-      </w:r>
-      <w:r>
-        <w:t xml:space="preserve">on</w:t>
-      </w:r>
-      <w:r>
-        <w:t xml:space="preserve"> </w:t>
-      </w:r>
-      <w:r>
-        <w:t xml:space="preserve">the</w:t>
-      </w:r>
-      <w:r>
-        <w:t xml:space="preserve"> </w:t>
-      </w:r>
-      <w:r>
-        <w:t xml:space="preserve">relative</w:t>
-      </w:r>
-      <w:r>
-        <w:t xml:space="preserve"> </w:t>
-      </w:r>
-      <w:r>
-        <w:t xml:space="preserve">role</w:t>
-      </w:r>
-      <w:r>
-        <w:t xml:space="preserve"> </w:t>
-      </w:r>
-      <w:r>
-        <w:t xml:space="preserve">of</w:t>
-      </w:r>
-      <w:r>
-        <w:t xml:space="preserve"> </w:t>
-      </w:r>
-      <w:r>
-        <w:t xml:space="preserve">wind</w:t>
-      </w:r>
-      <w:r>
-        <w:t xml:space="preserve"> </w:t>
-      </w:r>
-      <w:r>
-        <w:t xml:space="preserve">versus</w:t>
-      </w:r>
-      <w:r>
-        <w:t xml:space="preserve"> </w:t>
-      </w:r>
-      <w:r>
-        <w:t xml:space="preserve">surface</w:t>
-      </w:r>
-      <w:r>
-        <w:t xml:space="preserve"> </w:t>
-      </w:r>
-      <w:r>
-        <w:t xml:space="preserve">currents,</w:t>
-      </w:r>
-      <w:r>
-        <w:t xml:space="preserve"> </w:t>
-      </w:r>
-      <w:r>
-        <w:t xml:space="preserve">as</w:t>
-      </w:r>
-      <w:r>
-        <w:t xml:space="preserve"> </w:t>
-      </w:r>
-      <w:r>
-        <w:t xml:space="preserve">well</w:t>
-      </w:r>
-      <w:r>
-        <w:t xml:space="preserve"> </w:t>
-      </w:r>
-      <w:r>
-        <w:t xml:space="preserve">as</w:t>
-      </w:r>
-      <w:r>
-        <w:t xml:space="preserve"> </w:t>
-      </w:r>
-      <w:r>
-        <w:t xml:space="preserve">the</w:t>
-      </w:r>
-      <w:r>
-        <w:t xml:space="preserve"> </w:t>
-      </w:r>
-      <w:r>
-        <w:t xml:space="preserve">role</w:t>
-      </w:r>
-      <w:r>
-        <w:t xml:space="preserve"> </w:t>
-      </w:r>
-      <w:r>
-        <w:t xml:space="preserve">of</w:t>
-      </w:r>
-      <w:r>
-        <w:t xml:space="preserve"> </w:t>
-      </w:r>
-      <w:r>
-        <w:t xml:space="preserve">drag,</w:t>
-      </w:r>
-      <w:r>
-        <w:t xml:space="preserve"> </w:t>
-      </w:r>
-      <w:r>
-        <w:t xml:space="preserve">in</w:t>
-      </w:r>
-      <w:r>
-        <w:t xml:space="preserve"> </w:t>
-      </w:r>
-      <w:r>
-        <w:t xml:space="preserve">macrolagae</w:t>
-      </w:r>
-      <w:r>
-        <w:t xml:space="preserve"> </w:t>
-      </w:r>
-      <w:r>
-        <w:t xml:space="preserve">trajectory</w:t>
-      </w:r>
-      <w:r>
-        <w:t xml:space="preserve"> </w:t>
-      </w:r>
-      <w:r>
-        <w:t xml:space="preserve">and</w:t>
-      </w:r>
-      <w:r>
-        <w:t xml:space="preserve"> </w:t>
-      </w:r>
-      <w:r>
-        <w:t xml:space="preserve">accumulation.</w:t>
-      </w:r>
-      <w:r>
-        <w:t xml:space="preserve"> </w:t>
-      </w:r>
-      <w:r>
-        <w:t xml:space="preserve">This</w:t>
-      </w:r>
-      <w:r>
-        <w:t xml:space="preserve"> </w:t>
-      </w:r>
-      <w:r>
-        <w:t xml:space="preserve">study</w:t>
-      </w:r>
-      <w:r>
-        <w:t xml:space="preserve"> </w:t>
-      </w:r>
-      <w:r>
-        <w:t xml:space="preserve">did</w:t>
-      </w:r>
-      <w:r>
-        <w:t xml:space="preserve"> </w:t>
-      </w:r>
-      <w:r>
-        <w:t xml:space="preserve">not</w:t>
-      </w:r>
-      <w:r>
-        <w:t xml:space="preserve"> </w:t>
-      </w:r>
-      <w:r>
-        <w:t xml:space="preserve">investigate</w:t>
-      </w:r>
-      <w:r>
-        <w:t xml:space="preserve"> </w:t>
-      </w:r>
-      <w:r>
-        <w:t xml:space="preserve">kelp-raft</w:t>
-      </w:r>
-      <w:r>
-        <w:t xml:space="preserve"> </w:t>
-      </w:r>
-      <w:r>
-        <w:t xml:space="preserve">behaviour</w:t>
-      </w:r>
-      <w:r>
-        <w:t xml:space="preserve"> </w:t>
-      </w:r>
-      <w:r>
-        <w:t xml:space="preserve">but</w:t>
-      </w:r>
-      <w:r>
-        <w:t xml:space="preserve"> </w:t>
-      </w:r>
-      <w:r>
-        <w:t xml:space="preserve">instead</w:t>
-      </w:r>
-      <w:r>
-        <w:t xml:space="preserve"> </w:t>
-      </w:r>
-      <w:r>
-        <w:t xml:space="preserve">focused</w:t>
-      </w:r>
-      <w:r>
-        <w:t xml:space="preserve"> </w:t>
-      </w:r>
-      <w:r>
-        <w:t xml:space="preserve">on</w:t>
-      </w:r>
-      <w:r>
-        <w:t xml:space="preserve"> </w:t>
-      </w:r>
-      <w:r>
-        <w:t xml:space="preserve">solitary</w:t>
-      </w:r>
-      <w:r>
-        <w:t xml:space="preserve"> </w:t>
-      </w:r>
-      <w:r>
-        <w:t xml:space="preserve">kelp</w:t>
-      </w:r>
-      <w:r>
-        <w:t xml:space="preserve"> </w:t>
-      </w:r>
-      <w:r>
-        <w:t xml:space="preserve">individuals.</w:t>
-      </w:r>
-      <w:r>
-        <w:t xml:space="preserve"> </w:t>
-      </w:r>
-      <w:r>
-        <w:t xml:space="preserve">This</w:t>
-      </w:r>
-      <w:r>
-        <w:t xml:space="preserve"> </w:t>
-      </w:r>
-      <w:r>
-        <w:t xml:space="preserve">was</w:t>
-      </w:r>
-      <w:r>
-        <w:t xml:space="preserve"> </w:t>
-      </w:r>
-      <w:r>
-        <w:t xml:space="preserve">achieved</w:t>
-      </w:r>
-      <w:r>
-        <w:t xml:space="preserve"> </w:t>
-      </w:r>
-      <w:r>
-        <w:t xml:space="preserve">by</w:t>
-      </w:r>
-      <w:r>
-        <w:t xml:space="preserve"> </w:t>
-      </w:r>
-      <w:r>
-        <w:t xml:space="preserve">comparing</w:t>
-      </w:r>
-      <w:r>
-        <w:t xml:space="preserve"> </w:t>
-      </w:r>
-      <w:r>
-        <w:t xml:space="preserve">simulations</w:t>
-      </w:r>
-      <w:r>
-        <w:t xml:space="preserve"> </w:t>
-      </w:r>
-      <w:r>
-        <w:t xml:space="preserve">of</w:t>
-      </w:r>
-      <w:r>
-        <w:t xml:space="preserve"> </w:t>
-      </w:r>
-      <w:r>
-        <w:t xml:space="preserve">virtual</w:t>
-      </w:r>
-      <w:r>
-        <w:t xml:space="preserve"> </w:t>
-      </w:r>
-      <w:r>
-        <w:t xml:space="preserve">kelp</w:t>
-      </w:r>
-      <w:r>
-        <w:t xml:space="preserve"> </w:t>
-      </w:r>
-      <w:r>
-        <w:t xml:space="preserve">particles</w:t>
-      </w:r>
-      <w:r>
-        <w:t xml:space="preserve"> </w:t>
-      </w:r>
-      <w:r>
-        <w:t xml:space="preserve">which</w:t>
-      </w:r>
-      <w:r>
-        <w:t xml:space="preserve"> </w:t>
-      </w:r>
-      <w:r>
-        <w:t xml:space="preserve">incorporate</w:t>
-      </w:r>
-      <w:r>
-        <w:t xml:space="preserve"> </w:t>
-      </w:r>
-      <w:r>
-        <w:t xml:space="preserve">drag</w:t>
-      </w:r>
-      <w:r>
-        <w:t xml:space="preserve"> </w:t>
-      </w:r>
-      <w:r>
-        <w:t xml:space="preserve">with</w:t>
-      </w:r>
-      <w:r>
-        <w:t xml:space="preserve"> </w:t>
-      </w:r>
-      <w:r>
-        <w:t xml:space="preserve">that</w:t>
-      </w:r>
-      <w:r>
-        <w:t xml:space="preserve"> </w:t>
-      </w:r>
-      <w:r>
-        <w:t xml:space="preserve">of</w:t>
-      </w:r>
-      <w:r>
-        <w:t xml:space="preserve"> </w:t>
-      </w:r>
-      <w:r>
-        <w:t xml:space="preserve">purley</w:t>
-      </w:r>
-      <w:r>
-        <w:t xml:space="preserve"> </w:t>
-      </w:r>
-      <w:r>
-        <w:t xml:space="preserve">Lagrangian</w:t>
-      </w:r>
-      <w:r>
-        <w:t xml:space="preserve"> </w:t>
-      </w:r>
-      <w:r>
-        <w:t xml:space="preserve">particles.</w:t>
-      </w:r>
-      <w:r>
-        <w:t xml:space="preserve"> </w:t>
-      </w:r>
-      <w:r>
-        <w:t xml:space="preserve">The</w:t>
-      </w:r>
-      <w:r>
-        <w:t xml:space="preserve"> </w:t>
-      </w:r>
-      <w:r>
-        <w:t xml:space="preserve">results</w:t>
-      </w:r>
-      <w:r>
-        <w:t xml:space="preserve"> </w:t>
-      </w:r>
-      <w:r>
-        <w:t xml:space="preserve">showed</w:t>
-      </w:r>
-      <w:r>
-        <w:t xml:space="preserve"> </w:t>
-      </w:r>
-      <w:r>
-        <w:t xml:space="preserve">that</w:t>
-      </w:r>
-      <w:r>
-        <w:t xml:space="preserve"> </w:t>
-      </w:r>
-      <w:r>
-        <w:t xml:space="preserve">the</w:t>
-      </w:r>
-      <w:r>
-        <w:t xml:space="preserve"> </w:t>
-      </w:r>
-      <w:r>
-        <w:t xml:space="preserve">virtual</w:t>
-      </w:r>
-      <w:r>
-        <w:t xml:space="preserve"> </w:t>
-      </w:r>
-      <w:r>
-        <w:t xml:space="preserve">kelp</w:t>
-      </w:r>
-      <w:r>
-        <w:t xml:space="preserve"> </w:t>
-      </w:r>
-      <w:r>
-        <w:t xml:space="preserve">particles</w:t>
-      </w:r>
-      <w:r>
-        <w:t xml:space="preserve"> </w:t>
-      </w:r>
-      <w:r>
-        <w:t xml:space="preserve">do</w:t>
-      </w:r>
-      <w:r>
-        <w:t xml:space="preserve"> </w:t>
-      </w:r>
-      <w:r>
-        <w:t xml:space="preserve">follow</w:t>
-      </w:r>
-      <w:r>
-        <w:t xml:space="preserve"> </w:t>
-      </w:r>
-      <w:r>
-        <w:t xml:space="preserve">the</w:t>
-      </w:r>
-      <w:r>
-        <w:t xml:space="preserve"> </w:t>
-      </w:r>
-      <w:r>
-        <w:t xml:space="preserve">ocean</w:t>
-      </w:r>
-      <w:r>
-        <w:t xml:space="preserve"> </w:t>
-      </w:r>
-      <w:r>
-        <w:t xml:space="preserve">currents</w:t>
-      </w:r>
-      <w:r>
-        <w:t xml:space="preserve"> </w:t>
-      </w:r>
-      <w:r>
-        <w:t xml:space="preserve">in</w:t>
-      </w:r>
-      <w:r>
-        <w:t xml:space="preserve"> </w:t>
-      </w:r>
-      <w:r>
-        <w:t xml:space="preserve">general,</w:t>
-      </w:r>
-      <w:r>
-        <w:t xml:space="preserve"> </w:t>
-      </w:r>
-      <w:r>
-        <w:t xml:space="preserve">but</w:t>
-      </w:r>
-      <w:r>
-        <w:t xml:space="preserve"> </w:t>
-      </w:r>
-      <w:r>
-        <w:t xml:space="preserve">that</w:t>
-      </w:r>
-      <w:r>
-        <w:t xml:space="preserve"> </w:t>
-      </w:r>
-      <w:r>
-        <w:t xml:space="preserve">the</w:t>
-      </w:r>
-      <w:r>
-        <w:t xml:space="preserve"> </w:t>
-      </w:r>
-      <w:r>
-        <w:t xml:space="preserve">inclusion</w:t>
-      </w:r>
-      <w:r>
-        <w:t xml:space="preserve"> </w:t>
-      </w:r>
-      <w:r>
-        <w:t xml:space="preserve">of</w:t>
-      </w:r>
-      <w:r>
-        <w:t xml:space="preserve"> </w:t>
-      </w:r>
-      <w:r>
-        <w:t xml:space="preserve">drag</w:t>
-      </w:r>
-      <w:r>
-        <w:t xml:space="preserve"> </w:t>
-      </w:r>
-      <w:r>
-        <w:t xml:space="preserve">into</w:t>
-      </w:r>
-      <w:r>
-        <w:t xml:space="preserve"> </w:t>
-      </w:r>
-      <w:r>
-        <w:t xml:space="preserve">the</w:t>
-      </w:r>
-      <w:r>
-        <w:t xml:space="preserve"> </w:t>
-      </w:r>
-      <w:r>
-        <w:t xml:space="preserve">scnearios</w:t>
-      </w:r>
-      <w:r>
-        <w:t xml:space="preserve"> </w:t>
-      </w:r>
-      <w:r>
-        <w:t xml:space="preserve">causes</w:t>
-      </w:r>
-      <w:r>
-        <w:t xml:space="preserve"> </w:t>
-      </w:r>
-      <w:r>
-        <w:t xml:space="preserve">accumulation</w:t>
-      </w:r>
-      <w:r>
-        <w:t xml:space="preserve"> </w:t>
-      </w:r>
-      <w:r>
-        <w:t xml:space="preserve">in</w:t>
-      </w:r>
-      <w:r>
-        <w:t xml:space="preserve"> </w:t>
-      </w:r>
-      <w:r>
-        <w:t xml:space="preserve">eddies</w:t>
-      </w:r>
-      <w:r>
-        <w:t xml:space="preserve"> </w:t>
-      </w:r>
-      <w:r>
-        <w:t xml:space="preserve">and</w:t>
-      </w:r>
-      <w:r>
-        <w:t xml:space="preserve"> </w:t>
-      </w:r>
-      <w:r>
-        <w:t xml:space="preserve">vortices</w:t>
-      </w:r>
-      <w:r>
-        <w:t xml:space="preserve"> </w:t>
-      </w:r>
-      <w:r>
-        <w:t xml:space="preserve">within</w:t>
-      </w:r>
-      <w:r>
-        <w:t xml:space="preserve"> </w:t>
-      </w:r>
-      <w:r>
-        <w:t xml:space="preserve">the</w:t>
-      </w:r>
-      <w:r>
-        <w:t xml:space="preserve"> </w:t>
-      </w:r>
-      <w:r>
-        <w:t xml:space="preserve">study</w:t>
-      </w:r>
-      <w:r>
-        <w:t xml:space="preserve"> </w:t>
-      </w:r>
-      <w:r>
-        <w:t xml:space="preserve">domain.</w:t>
-      </w:r>
-      <w:r>
-        <w:t xml:space="preserve"> </w:t>
-      </w:r>
-      <w:r>
-        <w:t xml:space="preserve">The</w:t>
-      </w:r>
-      <w:r>
-        <w:t xml:space="preserve"> </w:t>
-      </w:r>
-      <w:r>
-        <w:t xml:space="preserve">results</w:t>
-      </w:r>
-      <w:r>
-        <w:t xml:space="preserve"> </w:t>
-      </w:r>
-      <w:r>
-        <w:t xml:space="preserve">also</w:t>
-      </w:r>
-      <w:r>
-        <w:t xml:space="preserve"> </w:t>
-      </w:r>
-      <w:r>
-        <w:t xml:space="preserve">point</w:t>
-      </w:r>
-      <w:r>
-        <w:t xml:space="preserve"> </w:t>
-      </w:r>
-      <w:r>
-        <w:t xml:space="preserve">to</w:t>
-      </w:r>
-      <w:r>
-        <w:t xml:space="preserve"> </w:t>
-      </w:r>
-      <w:r>
-        <w:t xml:space="preserve">the</w:t>
-      </w:r>
-      <w:r>
-        <w:t xml:space="preserve"> </w:t>
-      </w:r>
-      <w:r>
-        <w:t xml:space="preserve">importance</w:t>
-      </w:r>
-      <w:r>
-        <w:t xml:space="preserve"> </w:t>
-      </w:r>
-      <w:r>
-        <w:t xml:space="preserve">of</w:t>
-      </w:r>
-      <w:r>
-        <w:t xml:space="preserve"> </w:t>
-      </w:r>
-      <w:r>
-        <w:t xml:space="preserve">sub-mesoscale</w:t>
-      </w:r>
-      <w:r>
-        <w:t xml:space="preserve"> </w:t>
-      </w:r>
-      <w:r>
-        <w:t xml:space="preserve">features,</w:t>
-      </w:r>
-      <w:r>
-        <w:t xml:space="preserve"> </w:t>
-      </w:r>
-      <w:r>
-        <w:t xml:space="preserve">such</w:t>
-      </w:r>
-      <w:r>
-        <w:t xml:space="preserve"> </w:t>
-      </w:r>
-      <w:r>
-        <w:t xml:space="preserve">as</w:t>
-      </w:r>
-      <w:r>
-        <w:t xml:space="preserve"> </w:t>
-      </w:r>
-      <w:r>
-        <w:t xml:space="preserve">eddies</w:t>
-      </w:r>
-      <w:r>
-        <w:t xml:space="preserve"> </w:t>
-      </w:r>
-      <w:r>
-        <w:t xml:space="preserve">and</w:t>
-      </w:r>
-      <w:r>
-        <w:t xml:space="preserve"> </w:t>
-      </w:r>
-      <w:r>
-        <w:t xml:space="preserve">vortices,</w:t>
-      </w:r>
-      <w:r>
-        <w:t xml:space="preserve"> </w:t>
-      </w:r>
-      <w:r>
-        <w:t xml:space="preserve">as</w:t>
-      </w:r>
-      <w:r>
-        <w:t xml:space="preserve"> </w:t>
-      </w:r>
-      <w:r>
-        <w:t xml:space="preserve">important</w:t>
-      </w:r>
-      <w:r>
-        <w:t xml:space="preserve"> </w:t>
-      </w:r>
-      <w:r>
-        <w:t xml:space="preserve">surface</w:t>
-      </w:r>
-      <w:r>
-        <w:t xml:space="preserve"> </w:t>
-      </w:r>
-      <w:r>
-        <w:t xml:space="preserve">accumlation</w:t>
       </w:r>
       <w:r>
         <w:t xml:space="preserve"> </w:t>
@@ -2379,7 +2361,7 @@
         <w:pStyle w:val="BodyText"/>
       </w:pPr>
       <w:r>
-        <w:t xml:space="preserve">In this study, a numerical approach is used to shed light on the role of hydrodynamic and direct wind drag on macroalgal drift trajectory using Lagrangian based trajectory simulations. It should be noted that this study does not attempt to characterise the dispersal of drifting macroalage within the study domain. The authors argue that too little is know about the drift characteristics of solitary floating macroalgae to characterise dispersal effectivley. Instead, this study will aim to shed light on the</w:t>
+        <w:t xml:space="preserve">In this study, a numerical approach is used to shed light on the role of hydrodynamic and direct wind drag on macroalgal drift trajectory using Lagrangian based trajectory simulations. It should be noted that this study does not attempt to characterise the dispersal of drifting macroalage within the study domain. The authors argue that too little is know about the drift characteristics of solitary floating macroalgae to characterise dispersal effectively. Instead, this study will aim to shed light on the</w:t>
       </w:r>
       <w:r>
         <w:t xml:space="preserve"> </w:t>
@@ -2576,7 +2558,7 @@
           <wp:inline>
             <wp:extent cx="4620126" cy="3696101"/>
             <wp:effectExtent b="0" l="0" r="0" t="0"/>
-            <wp:docPr descr="Figure 1:Map of the study domain and the main features pertaining to transport in the region. In panel A, the map of the entire South African coastline and the main currents presented. The resulting eddies and filaments from the Agulhas retroflection and study area are presented. In panel B, the splitting of the Benguela Jet, eddie features and general flow of the study domain are presented." title="" id="1" name="Picture"/>
+            <wp:docPr descr="Figure 1:Map of the study domain and the main features pertaining to transport in the region. In panel A, the map of the entire South African coastline and the main currents presented. The resulting eddies and filaments from the Agulhas retroflection and study area are presented. In panel B, the splitting of the Benguela Jet, eddie features and general flow of the study domain are presented. The release site is represented by a blue star." title="" id="1" name="Picture"/>
             <a:graphic>
               <a:graphicData uri="http://schemas.openxmlformats.org/drawingml/2006/picture">
                 <pic:pic>
@@ -2619,7 +2601,7 @@
         <w:pStyle w:val="ImageCaption"/>
       </w:pPr>
       <w:r>
-        <w:t xml:space="preserve">Figure 1:Map of the study domain and the main features pertaining to transport in the region. In panel A, the map of the entire South African coastline and the main currents presented. The resulting eddies and filaments from the Agulhas retroflection and study area are presented. In panel B, the splitting of the Benguela Jet, eddie features and general flow of the study domain are presented.</w:t>
+        <w:t xml:space="preserve">Figure 1:Map of the study domain and the main features pertaining to transport in the region. In panel A, the map of the entire South African coastline and the main currents presented. The resulting eddies and filaments from the Agulhas retroflection and study area are presented. In panel B, the splitting of the Benguela Jet, eddie features and general flow of the study domain are presented. The release site is represented by a blue star.</w:t>
       </w:r>
     </w:p>
     <w:p>
@@ -2636,7 +2618,7 @@
         <w:t xml:space="preserve">(Veitch and Penven, 2017; Veitch et al., 2018)</w:t>
       </w:r>
       <w:r>
-        <w:t xml:space="preserve">, generally flowing northward along the coastline and begin to move offshore near Cape Columbine. The Benguela Jet is a coastal flowing current and is driven by a complex interaction of eddies, upwelling, eckman transport and geostrophic currents</w:t>
+        <w:t xml:space="preserve">, generally flowing northward along the coastline and begin to move offshore near Cape Columbine. The Benguela Jet is a coastal flowing current and is driven by a complex interaction of eddies, upwelling, Eckman transport and geostrophic currents</w:t>
       </w:r>
       <w:r>
         <w:t xml:space="preserve"> </w:t>
@@ -2675,7 +2657,7 @@
         <w:t xml:space="preserve">(Ragoasha et al., 2019)</w:t>
       </w:r>
       <w:r>
-        <w:t xml:space="preserve">. In winter the wind direction is reversed which decreases upwelling favorable conditions, but the core of the Benguela jet is maintained by the intrusion of warm agulhas waters into the Benguela region over the shelf edge</w:t>
+        <w:t xml:space="preserve">. In winter the wind direction is reversed which decreases upwelling favorable conditions, but the core of the Benguela jet is maintained by the intrusion of warm Agulhas waters into the Benguela region over the shelf edge</w:t>
       </w:r>
       <w:r>
         <w:t xml:space="preserve"> </w:t>
@@ -3318,7 +3300,7 @@
         <w:t xml:space="preserve">(Putman et al., 2018, 2020)</w:t>
       </w:r>
       <w:r>
-        <w:t xml:space="preserve">. The exposure scenarios used in this study were 100%, 95%, 90%, and 85% for hydrodynamic drag; 0 %, 5%, 10%, and 15% for wind (see table 1). Each scenario consisted of a particle set with a size of 1000 where released from Kommetjie at the start of simulation. The particles sets were advected with a Runge-Kutte fourth order scheme for 30 days and incorporated brownian motion. Since the aim of this investigation was to investigate the relative surface behaviour of virtual kelp particles, only the surface layer was used for simulations. It should also be noted that the Copernicus model used places velocity vectors over some of the land covering the coastal domain. This was not considered a concern, as once again, the aim was to investigate surface drift behavior. The time period chosen to run the simulations was 01-01-2018 un 30-01-2018. This particular time period was chosen as the splitting of the Benguela Jet occurs in Janurary, which also conincides with a period of higher wind intensity, upwelling along the coast and mesoscale activity</w:t>
+        <w:t xml:space="preserve">. The exposure scenarios used in this study were 100%, 95%, 90%, and 85% for hydrodynamic drag; 0 %, 5%, 10%, and 15% for wind (see table 1). Each scenario consisted of a particle set with a size of 1000 where released from Kommetjie at the start of simulation. The particle sets were advected with a Runge-Kutte fourth order scheme for 30 days and incorporated brownian motion. Since the aim of this investigation was to investigate the relative surface behaviour of virtual kelp particles, only the surface layer was used for simulations. It should also be noted that the Copernicus model used places velocity vectors over some of the land covering the coastal domain. This was not considered a concern, as once again, the aim was to investigate surface drift behavior. The time period chosen to run the simulations was 01-01-2018 un 30-01-2018. This particular time period was chosen as the splitting of the Benguela Jet occurs in January, which also coincides with a period of higher wind intensity, upwelling along the coast and mesoscale activity</w:t>
       </w:r>
       <w:r>
         <w:t xml:space="preserve"> </w:t>
@@ -3327,7 +3309,7 @@
         <w:t xml:space="preserve">(Rubio et al., 2009; Veitch et al., 2018; Ragoasha et al., 2019)</w:t>
       </w:r>
       <w:r>
-        <w:t xml:space="preserve">.</w:t>
+        <w:t xml:space="preserve">. A summary of the parameters for each simulation are provided in table 1.</w:t>
       </w:r>
     </w:p>
     <w:p>
@@ -3335,7 +3317,7 @@
         <w:pStyle w:val="TableCaption"/>
       </w:pPr>
       <w:r>
-        <w:t xml:space="preserve">Table 1:Details for each simulation executed for the study.</w:t>
+        <w:t xml:space="preserve">Table 1: Details for each simulation run for the study. Type refers to either a passive particle with no drag behaviour or a kelp particle that has been advected with any drag exposure. The drag exposure column refers to the parameterisations regarding the level of water and wind drag simulated.</w:t>
       </w:r>
     </w:p>
     <w:tbl xmlns:w="http://schemas.openxmlformats.org/wordprocessingml/2006/main" xmlns:r="http://schemas.openxmlformats.org/officeDocument/2006/relationships" xmlns:w14="http://schemas.microsoft.com/office/word/2010/wordml" xmlns:wp="http://schemas.openxmlformats.org/drawingml/2006/wordprocessingDrawing" xmlns:a="http://schemas.openxmlformats.org/drawingml/2006/main" xmlns:pic="http://schemas.openxmlformats.org/drawingml/2006/picture">
@@ -13443,6 +13425,14 @@
     </w:p>
     <w:p>
       <w:pPr>
+        <w:pStyle w:val="BodyText"/>
+      </w:pPr>
+      <w:r>
+        <w:t xml:space="preserve">Additional simulations were done for months in 2018, which were chosen based on seasonality. These simulations had the same parameters used for January and were performed for April (Autumn), July (winter), and October (Spring) in order to assess if any patterns seen in January translate into general patterns for times periods throughout 2018.</w:t>
+      </w:r>
+    </w:p>
+    <w:p>
+      <w:pPr>
         <w:pStyle w:val="Heading2"/>
       </w:pPr>
       <w:bookmarkStart w:id="29" w:name="model-inputs"/>
@@ -13517,7 +13507,7 @@
         </m:sSup>
       </m:oMath>
       <w:r>
-        <w:t xml:space="preserve">. Both averaged ocean current and wind data are stored as meridonal and zonal velocity vectors.</w:t>
+        <w:t xml:space="preserve">. Both averaged ocean current and wind data are stored as meridional and zonal velocity vectors.</w:t>
       </w:r>
     </w:p>
     <w:p>
@@ -13674,7 +13664,7 @@
         <w:t xml:space="preserve"> </w:t>
       </w:r>
       <w:r>
-        <w:t xml:space="preserve">is the surface velocity vector of the flow-/wind- field. Hydrodynamic and wind drag components were calculated separately for both the meridonal and zonal velocity vectors, as per</w:t>
+        <w:t xml:space="preserve">is the surface velocity vector of the flow-/wind- field. Hydrodynamic and wind drag components were calculated separately for both the meridional and zonal velocity vectors, as per</w:t>
       </w:r>
       <w:r>
         <w:t xml:space="preserve"> </w:t>
@@ -13683,7 +13673,7 @@
         <w:t xml:space="preserve">Furnans et al. (2008)</w:t>
       </w:r>
       <w:r>
-        <w:t xml:space="preserve">. Since drag force is dependent on the velocity vectors which vary with time, the meridonal and zonal velocities were interpolated and used in the drag force calculation for each time-step. The same approach was used for the wind drag force. The equation that was used to calculate hydrodynamic drag, was also used to calculate wind drag.</w:t>
+        <w:t xml:space="preserve">. Since drag force is dependent on the velocity vectors which vary with time, the meridional and zonal velocities were interpolated and used in the drag force calculation for each time-step. The same approach was used for the wind drag force. The equation that was used to calculate hydrodynamic drag, was also used to calculate wind drag.</w:t>
       </w:r>
     </w:p>
     <w:p>
@@ -13713,7 +13703,7 @@
           <wp:inline>
             <wp:extent cx="6197600" cy="3541485"/>
             <wp:effectExtent b="0" l="0" r="0" t="0"/>
-            <wp:docPr descr="Figure 2:Diagram of the E.maxima morphological characteristics considered in this study, along with the associated geometric shapes used to calculate the overall surface area of each morphological characteristic." title="" id="1" name="Picture"/>
+            <wp:docPr descr="Figure 2: Diagram of the E.maxima morphological characteristics considered in this study, along with the associated geometric shapes used to calculate the overall surface area of each morphological characteristic." title="" id="1" name="Picture"/>
             <a:graphic>
               <a:graphicData uri="http://schemas.openxmlformats.org/drawingml/2006/picture">
                 <pic:pic>
@@ -13756,7 +13746,7 @@
         <w:pStyle w:val="ImageCaption"/>
       </w:pPr>
       <w:r>
-        <w:t xml:space="preserve">Figure 2:Diagram of the</w:t>
+        <w:t xml:space="preserve">Figure 2: Diagram of the</w:t>
       </w:r>
       <w:r>
         <w:t xml:space="preserve"> </w:t>
@@ -13788,7 +13778,7 @@
         <w:t xml:space="preserve">(Coppin et al., 2020)</w:t>
       </w:r>
       <w:r>
-        <w:t xml:space="preserve">. The minimum, mean and maximum were calculated for each morphological characteristic, which were used for calculating the overall minimum, mean and maximum cross-sectional areas needed to run the various simulations (see table 1). The trajectory of these</w:t>
+        <w:t xml:space="preserve">. The minimum, mean and maximum were calculated for each morphological characteristic, which were used for calculating the overall minimum, mean and maximum cross-sectional areas needed to run the various simulations (see table 2). The trajectory of these</w:t>
       </w:r>
       <w:r>
         <w:t xml:space="preserve"> </w:t>
@@ -13814,7 +13804,16 @@
         <w:pStyle w:val="TableCaption"/>
       </w:pPr>
       <w:r>
-        <w:t xml:space="preserve">Table 2:Summary of the atrributes and estimates used to calculate the overall surface area of Kommetjie kelp individuals used in the various simulation.</w:t>
+        <w:t xml:space="preserve">Table 2: Table summarising the attributes and estimates used to calculate the overall surface area of Kommetjie kelp individuals used in the various simulation. Approximate shape refers to the dimensions of the geometric shape used to represent a particular morphological characteristic. Equations used are the equations relating to the dimensions used for the geometric shape estimate. Plant dimensions are the measurements used, collected in previous work by</w:t>
+      </w:r>
+      <w:r>
+        <w:t xml:space="preserve"> </w:t>
+      </w:r>
+      <w:r>
+        <w:t xml:space="preserve">Coppin et al. (2020)</w:t>
+      </w:r>
+      <w:r>
+        <w:t xml:space="preserve">, used to calculate the associated surface areas. The total surface areas for each plant characteristic for each surface area type make up the remaining columns.</w:t>
       </w:r>
     </w:p>
     <w:tbl xmlns:w="http://schemas.openxmlformats.org/wordprocessingml/2006/main" xmlns:r="http://schemas.openxmlformats.org/officeDocument/2006/relationships" xmlns:w14="http://schemas.microsoft.com/office/word/2010/wordml" xmlns:wp="http://schemas.openxmlformats.org/drawingml/2006/wordprocessingDrawing" xmlns:a="http://schemas.openxmlformats.org/drawingml/2006/main" xmlns:pic="http://schemas.openxmlformats.org/drawingml/2006/picture">
@@ -15747,7 +15746,7 @@
         <w:t xml:space="preserve">)</w:t>
       </w:r>
       <w:r>
-        <w:t xml:space="preserve">. In addition, mean trajectory was calculated and included in the density distribution maps to further aid in comparing simulation outputs. The distance that particles traveled was also measured and used to produce boxplots. Distance traveled from the release site can help reveal topographic steering and momentum energy transfer from the wind field to kelp particle</w:t>
+        <w:t xml:space="preserve">. In addition, mean trajectory was calculated and included in the density distribution maps to further aid in comparing simulation outputs. The distance that particles traveled was also measured and used to produce boxplots. Distance traveled from the release site can help reveal topographic steering and momentum energy transfer from the wind field to kelp particles</w:t>
       </w:r>
       <w:r>
         <w:t xml:space="preserve"> </w:t>
@@ -15811,7 +15810,7 @@
         <w:pStyle w:val="FirstParagraph"/>
       </w:pPr>
       <w:r>
-        <w:t xml:space="preserve">The mean trajectories of the different cross-sectional areas are similar to the mean trajectory of the passive particles (Figure 2A). When comparing mean trajectories between the different cross-sectional areas for the 100% hydrodynamic drag simulations, no differences can be seen; rather, there is only a slight variation. The results from the simulations including different hydrodynamic and wind drag exposures and cross-sectional area types show differences in mean trajectory when compared to the passive simulation (Figure 2B). The end points of the simulations including hydrodynamic and wind drag were different compared to the passive simulations, as well the final location of the kelp particles being further from the release site. When comparing the different hydrodynamic and wind drag simulations to each other, only slight variation in mean trajectories was evident. In all simulations particles flowed in a north-westward direction.</w:t>
+        <w:t xml:space="preserve">The mean trajectories of the different cross-sectional areas are similar to the mean trajectory of the passive particles (Figure 2A). When comparing mean trajectories between the different cross-sectional areas for the 100% hydrodynamic drag simulations, no differences can be seen; rather, there is only a slight variation. The results from the simulations including different hydrodynamic and wind drag exposures and cross-sectional area types show differences in mean trajectory when compared to the passive simulation (Figure 2B). The end points of the simulations including hydrodynamic and wind drag were different compared to the passive simulations, as well the final location of the kelp particles being further from the release site. When comparing the different hydrodynamic and wind drag simulations to each other, only slight variation in mean trajectories was evident. In all simulations particles flowed in a north-westward direction. The patterns of north-westward flow and entrainment in eddies is also evident in the additional simulations, however clear differences in mean trajectory between kelp and passive particles is clear (see appendix).</w:t>
       </w:r>
     </w:p>
     <w:p>
@@ -15896,7 +15895,7 @@
           <wp:inline>
             <wp:extent cx="6197600" cy="8427014"/>
             <wp:effectExtent b="0" l="0" r="0" t="0"/>
-            <wp:docPr descr="Figure 3: Comparison of density plots at the end run time of each scenario. The plots are regular hexagons within the density of particles is calculated. Plots A-D represents the minimum, plots E-H are the mean and plots I-L the maximum cross-sectional areas. The bottom plot is the density plot for the passive simulation. The mean trajectories for each scenario are also plotted for comparison. The reader is referred to tables 1 and 2 for details pertaining to each scenario." title="" id="1" name="Picture"/>
+            <wp:docPr descr="Figure 3: Comparison of density plots at the end run time for scenarios 1 - 13, for January 2018 (summer). The plots are regular hexagons within the density of particles was calculated. The mean trajectories for each scenario are also plotted for comparison. The reader is referred to tables 1 and 2 for details pertaining to each scenario." title="" id="1" name="Picture"/>
             <a:graphic>
               <a:graphicData uri="http://schemas.openxmlformats.org/drawingml/2006/picture">
                 <pic:pic>
@@ -15939,7 +15938,7 @@
         <w:pStyle w:val="ImageCaption"/>
       </w:pPr>
       <w:r>
-        <w:t xml:space="preserve">Figure 3: Comparison of density plots at the end run time of each scenario. The plots are regular hexagons within the density of particles is calculated. Plots A-D represents the minimum, plots E-H are the mean and plots I-L the maximum cross-sectional areas. The bottom plot is the density plot for the passive simulation. The mean trajectories for each scenario are also plotted for comparison. The reader is referred to tables 1 and 2 for details pertaining to each scenario.</w:t>
+        <w:t xml:space="preserve">Figure 3: Comparison of density plots at the end run time for scenarios 1 - 13, for January 2018 (summer). The plots are regular hexagons within the density of particles was calculated. The mean trajectories for each scenario are also plotted for comparison. The reader is referred to tables 1 and 2 for details pertaining to each scenario.</w:t>
       </w:r>
     </w:p>
     <w:p>
@@ -15969,7 +15968,7 @@
           <wp:inline>
             <wp:extent cx="4620126" cy="3696101"/>
             <wp:effectExtent b="0" l="0" r="0" t="0"/>
-            <wp:docPr descr="Figure 4: Boxplots of total distance travelled by all particles from the release site over the course of the simulation for each scenario. The x-axis represents the scenario number and the y-axis is the distance travelled in kilometers. The lower and upper hinges correspond to the first and third quartiles. The whiskers represent the range, solid black lines represent the median and black dots are outliers. The reader is referred to tables 1 and 2 for details pertaining to each scenario." title="" id="1" name="Picture"/>
+            <wp:docPr descr="Figure 4: Boxplots of total distance travelled by all particles from the release site over the course of the simulation for scenarios 1 - 13, for January 2018 (summer). The x-axis represents the scenario number and the y-axis is the distance travelled in kilometers. The lower and upper hinges correspond to the first and third quartiles. The whiskers represent the range, solid black lines represent the median and black dots are outliers. The reader is referred to tables 1 and 2 for details pertaining to each scenario." title="" id="1" name="Picture"/>
             <a:graphic>
               <a:graphicData uri="http://schemas.openxmlformats.org/drawingml/2006/picture">
                 <pic:pic>
@@ -16012,7 +16011,7 @@
         <w:pStyle w:val="ImageCaption"/>
       </w:pPr>
       <w:r>
-        <w:t xml:space="preserve">Figure 4: Boxplots of total distance travelled by all particles from the release site over the course of the simulation for each scenario. The x-axis represents the scenario number and the y-axis is the distance travelled in kilometers. The lower and upper hinges correspond to the first and third quartiles. The whiskers represent the range, solid black lines represent the median and black dots are outliers. The reader is referred to tables 1 and 2 for details pertaining to each scenario.</w:t>
+        <w:t xml:space="preserve">Figure 4: Boxplots of total distance travelled by all particles from the release site over the course of the simulation for scenarios 1 - 13, for January 2018 (summer). The x-axis represents the scenario number and the y-axis is the distance travelled in kilometers. The lower and upper hinges correspond to the first and third quartiles. The whiskers represent the range, solid black lines represent the median and black dots are outliers. The reader is referred to tables 1 and 2 for details pertaining to each scenario.</w:t>
       </w:r>
     </w:p>
     <w:p>
@@ -16115,7 +16114,7 @@
           <wp:inline>
             <wp:extent cx="6197600" cy="6197600"/>
             <wp:effectExtent b="0" l="0" r="0" t="0"/>
-            <wp:docPr descr="Figure 6: Comparison of trajectory data between a kelp sphere and kelp cylinder. Plot A is the comparison of mean trajectories, plot B is the comparison of total distance travelled by all particles, and plot C and D are the density plots for simulations using a sphere and cylinderical shape coefficient. The reader is referred to tables 1 and 2 for details pertaining to each scenario." title="" id="1" name="Picture"/>
+            <wp:docPr descr="Figure 6: Comparison of trajectory data between a kelp sphere and kelp cylinder. Plot A is the comparison of mean trajectories, plot B is the comparison of total distance travelled by all particles, and plot C and D are the density plots for simulations using a sphere and cylindrical shape coefficient. The reader is referred to tables 1 and 2 for details pertaining to each scenario." title="" id="1" name="Picture"/>
             <a:graphic>
               <a:graphicData uri="http://schemas.openxmlformats.org/drawingml/2006/picture">
                 <pic:pic>
@@ -16158,7 +16157,7 @@
         <w:pStyle w:val="ImageCaption"/>
       </w:pPr>
       <w:r>
-        <w:t xml:space="preserve">Figure 6: Comparison of trajectory data between a kelp sphere and kelp cylinder. Plot A is the comparison of mean trajectories, plot B is the comparison of total distance travelled by all particles, and plot C and D are the density plots for simulations using a sphere and cylinderical shape coefficient. The reader is referred to tables 1 and 2 for details pertaining to each scenario.</w:t>
+        <w:t xml:space="preserve">Figure 6: Comparison of trajectory data between a kelp sphere and kelp cylinder. Plot A is the comparison of mean trajectories, plot B is the comparison of total distance travelled by all particles, and plot C and D are the density plots for simulations using a sphere and cylindrical shape coefficient. The reader is referred to tables 1 and 2 for details pertaining to each scenario.</w:t>
       </w:r>
     </w:p>
     <w:p>
@@ -16310,7 +16309,7 @@
         <w:t xml:space="preserve"> </w:t>
       </w:r>
       <w:r>
-        <w:t xml:space="preserve">mats which was partly due to the inclusion of momemtum energy transfer from wind. This is also reflected in the analysis comparing distances travelled by all the particles in each simulation. The particles in the simulations that included wind drag traveled significantly greater distances compared to the passive or hydrodynamic only drag.</w:t>
+        <w:t xml:space="preserve">mats which was partly due to the inclusion of momentum energy transfer from wind. This is also reflected in the analysis comparing distances travelled by all the particles in each simulation. The particles in the simulations that included wind drag traveled significantly greater distances compared to the passive or hydrodynamic only drag. Similar patterns are seen in the additional simulations run for April (autumn), July (winter), and October (spring), however even kelp particles with only hydrodynamic drag flow further compared to passive particles in these times of the year. This may be a result of the kelp particles exposed to different time-varying flows, which results in the kelp particles following a different surface current vector compared to passive particles. This also results in different end-points and therefore these results further confirm that drag is an important factor to account for when investigating macroalgal drift patterns.</w:t>
       </w:r>
     </w:p>
     <w:p>
@@ -16359,7 +16358,7 @@
         <w:t xml:space="preserve"> </w:t>
       </w:r>
       <w:r>
-        <w:t xml:space="preserve">who investigated the effects of swimming behavior on sea turtle hatchling dispersal in the Agulhas region. The results suggested that the hatchling trajectories are mostly influenced by the ocean currents in the first year of hatching due to as juveniles do are not swim fast enough to alter thier overall trajectory. Therefore, the differences in cross-sectional area types may not be significant enough to have an effect on the relevant zonal and meridonal velocity vectors. Another possible reason is the resolution of the ocean model used. The resolution of the underlying ocean model is an important aspect of Lagrangian ocean modeling and must be able to resolve sub-grid scale ocean processes for finer scale applications. A study by</w:t>
+        <w:t xml:space="preserve">who investigated the effects of swimming behavior on sea turtle hatchling dispersal in the Agulhas region. The results suggested that the hatchling trajectories are mostly influenced by the ocean currents in the first year of hatching due to as juveniles do are not swim fast enough to alter their overall trajectory. Therefore, the differences in cross-sectional area types may not be significant enough to have an effect on the relevant zonal and meridional velocity vectors. Another possible reason is the resolution of the ocean model used. The resolution of the underlying ocean model is an important aspect of Lagrangian ocean modeling and must be able to resolve sub-grid scale ocean processes for finer scale applications. A study by</w:t>
       </w:r>
       <w:r>
         <w:t xml:space="preserve"> </w:t>
@@ -16379,7 +16378,7 @@
         <w:pStyle w:val="BodyText"/>
       </w:pPr>
       <w:r>
-        <w:t xml:space="preserve">The same is also true when comparing different hydrodynamic and wind drag exposure scenarios. These scenarios reflect different buoyancy situations which result in different amounts of surface area exposed to hydrodynamic and/or wind drag. The similarities between the different combined drag scenarios suggest that higher magnitudes of wind exposure do not significantly alter trajectories. Instead, the results from this study suggest that the inclusion of drag forces in simulating macroalgal trajectory may result in improving accuracy of entrainment patterns. All the simulations that included any form of drag resulted in a high density of particles entrained in a eddy. The entrainment and expulsion from eddies and vorticities are an important characteristic of floating macroalgae. Accuracy in predicting entrainment and expulsion of macroalgae-rafts from eddies has been investigated previously by</w:t>
+        <w:t xml:space="preserve">The same is also true when comparing different hydrodynamic and wind drag exposure scenarios. These scenarios reflect different buoyancy situations which result in different amounts of surface area exposed to hydrodynamic and/or wind drag. The similarities between the different combined drag scenarios suggest that higher magnitudes of wind exposure do not significantly alter trajectories. Instead, the results from this study suggest that the inclusion of drag forces in simulating macroalgal trajectory may result in improving accuracy of entrainment patterns. All the simulations that included any form of drag resulted in a high density of particles entrained in a eddy. The entrainment and expulsion from eddies and vortices are an important characteristic of floating macroalgae. Accuracy in predicting entrainment and expulsion of macroalgae-rafts from eddies has been investigated previously by</w:t>
       </w:r>
       <w:r>
         <w:t xml:space="preserve"> </w:t>
@@ -16408,7 +16407,7 @@
         <w:pStyle w:val="BodyText"/>
       </w:pPr>
       <w:r>
-        <w:t xml:space="preserve">The role of eddies and vortices in the entrainment of kelp is further supported by the accumulation simulations. These results cleary show that the inclusion of drag greatly increases the number of particles entrained in the eddy within the study domain. Eddies and vortices may act as accumulation zones for kelp where the formation of rafts may occur, or the kelp is entrained for long enough to eventually sink in area below the eddy. In a study by</w:t>
+        <w:t xml:space="preserve">The role of eddies and vortices in the entrainment of kelp is further supported by the accumulation simulations. These results clearly show that the inclusion of drag greatly increases the number of particles entrained in the eddy within the study domain. Eddies and vortices may act as accumulation zones for kelp where the formation of rafts may occur, or the kelp is entrained for long enough to eventually sink in area below the eddy. In a study by</w:t>
       </w:r>
       <w:r>
         <w:t xml:space="preserve"> </w:t>
@@ -16432,7 +16431,7 @@
         <w:t xml:space="preserve"> </w:t>
       </w:r>
       <w:r>
-        <w:t xml:space="preserve">coincides with the area where virtual kelp are entrained by a vorticy. The use of a cylindrical shape coefficient instead of a sphere in the calculation of drag force also had no effect on the mean trajectory. Instead, the inclusion of a different shape coefficient increased to the density of particles entrained in an eddy field. Therefore, more accurately parameterizing shape will therefore allow for further improvements in models of macroalgal dispersal patterns.</w:t>
+        <w:t xml:space="preserve">coincides with the area where virtual kelp are entrained by a eddy. The use of a cylindrical shape coefficient instead of a sphere in the calculation of drag force also had no effect on the mean trajectory. Instead, the inclusion of a different shape coefficient increased to the density of particles entrained in an eddy field. Therefore, more accurately parameterizing shape will therefore allow for further improvements in models of macroalgal dispersal patterns.</w:t>
       </w:r>
     </w:p>
     <w:p>
@@ -16484,425 +16483,32 @@
       <w:pPr>
         <w:pStyle w:val="Heading1"/>
       </w:pPr>
-      <w:bookmarkStart w:id="49" w:name="appendix"/>
-      <w:r>
-        <w:t xml:space="preserve">Appendix</w:t>
+      <w:bookmarkStart w:id="49" w:name="references"/>
+      <w:r>
+        <w:t xml:space="preserve">References</w:t>
       </w:r>
       <w:bookmarkEnd w:id="49"/>
     </w:p>
+    <w:bookmarkStart w:id="140" w:name="refs"/>
+    <w:bookmarkStart w:id="50" w:name="ref-allen1999"/>
     <w:p>
       <w:pPr>
-        <w:pStyle w:val="Heading2"/>
-      </w:pPr>
-      <w:bookmarkStart w:id="50" w:name="domain-features"/>
-      <w:r>
-        <w:t xml:space="preserve">Domain features</w:t>
-      </w:r>
-      <w:bookmarkEnd w:id="50"/>
+        <w:pStyle w:val="Bibliography"/>
+      </w:pPr>
+      <w:r>
+        <w:t xml:space="preserve">Allen, A., and Plourde, J. (1999). Review of leeway: Field experiments and implementation. US coast guard rep.</w:t>
+      </w:r>
     </w:p>
+    <w:bookmarkEnd w:id="50"/>
+    <w:bookmarkStart w:id="52" w:name="ref-andersson2017"/>
     <w:p>
       <w:pPr>
-        <w:pStyle w:val="Heading2"/>
-      </w:pPr>
-      <w:bookmarkStart w:id="51" w:name="additional-comparisons"/>
-      <w:r>
-        <w:t xml:space="preserve">Additional comparisons</w:t>
-      </w:r>
-      <w:bookmarkEnd w:id="51"/>
-    </w:p>
-    <w:p>
-      <w:pPr>
-        <w:pStyle w:val="Heading3"/>
-      </w:pPr>
-      <w:bookmarkStart w:id="52" w:name="comparison-of-mean-trajectories"/>
-      <w:r>
-        <w:t xml:space="preserve">Comparison of mean trajectories</w:t>
-      </w:r>
-      <w:bookmarkEnd w:id="52"/>
-    </w:p>
-    <w:p>
-      <w:pPr>
-        <w:pStyle w:val="CaptionedFigure"/>
-      </w:pPr>
-      <w:r>
-        <w:drawing>
-          <wp:inline>
-            <wp:extent cx="6197600" cy="3541485"/>
-            <wp:effectExtent b="0" l="0" r="0" t="0"/>
-            <wp:docPr descr="Figure 7: Comparison of mean trajectories. Plot A is the comparison of mean trajectories for only hydrodynamic drag and plot B is the comparison of mean trajectories for simulations with varying degrees of hydrodynamic and wind drag. In plot A, the black line represents simulation 1, the blue line 2, the orange line 6 and the red line 10. In plot B, the black line represents simulation 1, the grey line simulation 3, the green 4, the pink 5, the yellow 7, orange 8, red 9, blue 11, bronze 12, and cherry 13. The reader is referred to tables 1 and 2 for details pertaining to each scenario." title="" id="1" name="Picture"/>
-            <a:graphic>
-              <a:graphicData uri="http://schemas.openxmlformats.org/drawingml/2006/picture">
-                <pic:pic>
-                  <pic:nvPicPr>
-                    <pic:cNvPr descr="thesis_chapter_3_files/figure-docx/unnamed-chunk-7-1.png" id="0" name="Picture"/>
-                    <pic:cNvPicPr>
-                      <a:picLocks noChangeArrowheads="1" noChangeAspect="1"/>
-                    </pic:cNvPicPr>
-                  </pic:nvPicPr>
-                  <pic:blipFill>
-                    <a:blip r:embed="rId53"/>
-                    <a:stretch>
-                      <a:fillRect/>
-                    </a:stretch>
-                  </pic:blipFill>
-                  <pic:spPr bwMode="auto">
-                    <a:xfrm>
-                      <a:off x="0" y="0"/>
-                      <a:ext cx="6197600" cy="3541485"/>
-                    </a:xfrm>
-                    <a:prstGeom prst="rect">
-                      <a:avLst/>
-                    </a:prstGeom>
-                    <a:noFill/>
-                    <a:ln w="9525">
-                      <a:noFill/>
-                      <a:headEnd/>
-                      <a:tailEnd/>
-                    </a:ln>
-                  </pic:spPr>
-                </pic:pic>
-              </a:graphicData>
-            </a:graphic>
-          </wp:inline>
-        </w:drawing>
-      </w:r>
-    </w:p>
-    <w:p>
-      <w:pPr>
-        <w:pStyle w:val="ImageCaption"/>
-      </w:pPr>
-      <w:r>
-        <w:t xml:space="preserve">Figure 7: Comparison of mean trajectories. Plot A is the comparison of mean trajectories for only hydrodynamic drag and plot B is the comparison of mean trajectories for simulations with varying degrees of hydrodynamic and wind drag. In plot A, the black line represents simulation 1, the blue line 2, the orange line 6 and the red line 10. In plot B, the black line represents simulation 1, the grey line simulation 3, the green 4, the pink 5, the yellow 7, orange 8, red 9, blue 11, bronze 12, and cherry 13. The reader is referred to tables 1 and 2 for details pertaining to each scenario.</w:t>
-      </w:r>
-    </w:p>
-    <w:p>
-      <w:pPr>
-        <w:pStyle w:val="Heading3"/>
-      </w:pPr>
-      <w:bookmarkStart w:id="54" w:name="comparison-of-density"/>
-      <w:r>
-        <w:t xml:space="preserve">Comparison of density</w:t>
-      </w:r>
-      <w:bookmarkEnd w:id="54"/>
-    </w:p>
-    <w:p>
-      <w:pPr>
-        <w:pStyle w:val="Heading2"/>
-      </w:pPr>
-      <w:bookmarkStart w:id="55" w:name="july"/>
-      <w:r>
-        <w:t xml:space="preserve">July</w:t>
-      </w:r>
-      <w:bookmarkEnd w:id="55"/>
-    </w:p>
-    <w:p>
-      <w:pPr>
-        <w:pStyle w:val="CaptionedFigure"/>
-      </w:pPr>
-      <w:r>
-        <w:drawing>
-          <wp:inline>
-            <wp:extent cx="6197600" cy="8427014"/>
-            <wp:effectExtent b="0" l="0" r="0" t="0"/>
-            <wp:docPr descr="Figure 8: Comparison of density plots at the end run time of each scenario for July 2018 (winter). The plots are regular hexagons within the density of particles is calculated. Plots A-D represents the minimum, plots E-H are the mean and plots I-L the maximum cross-sectional areas. The bottom plot is the density plot for the passive simulation. The mean trajectories for each scenario are also plotted for comparison. The reader is referred to tables 1 and 2 for details pertaining to each scenario." title="" id="1" name="Picture"/>
-            <a:graphic>
-              <a:graphicData uri="http://schemas.openxmlformats.org/drawingml/2006/picture">
-                <pic:pic>
-                  <pic:nvPicPr>
-                    <pic:cNvPr descr="thesis_chapter_3_files/figure-docx/unnamed-chunk-8-1.png" id="0" name="Picture"/>
-                    <pic:cNvPicPr>
-                      <a:picLocks noChangeArrowheads="1" noChangeAspect="1"/>
-                    </pic:cNvPicPr>
-                  </pic:nvPicPr>
-                  <pic:blipFill>
-                    <a:blip r:embed="rId56"/>
-                    <a:stretch>
-                      <a:fillRect/>
-                    </a:stretch>
-                  </pic:blipFill>
-                  <pic:spPr bwMode="auto">
-                    <a:xfrm>
-                      <a:off x="0" y="0"/>
-                      <a:ext cx="6197600" cy="8427014"/>
-                    </a:xfrm>
-                    <a:prstGeom prst="rect">
-                      <a:avLst/>
-                    </a:prstGeom>
-                    <a:noFill/>
-                    <a:ln w="9525">
-                      <a:noFill/>
-                      <a:headEnd/>
-                      <a:tailEnd/>
-                    </a:ln>
-                  </pic:spPr>
-                </pic:pic>
-              </a:graphicData>
-            </a:graphic>
-          </wp:inline>
-        </w:drawing>
-      </w:r>
-    </w:p>
-    <w:p>
-      <w:pPr>
-        <w:pStyle w:val="ImageCaption"/>
-      </w:pPr>
-      <w:r>
-        <w:t xml:space="preserve">Figure 8: Comparison of density plots at the end run time of each scenario for July 2018 (winter). The plots are regular hexagons within the density of particles is calculated. Plots A-D represents the minimum, plots E-H are the mean and plots I-L the maximum cross-sectional areas. The bottom plot is the density plot for the passive simulation. The mean trajectories for each scenario are also plotted for comparison. The reader is referred to tables 1 and 2 for details pertaining to each scenario.</w:t>
-      </w:r>
-    </w:p>
-    <w:p>
-      <w:pPr>
-        <w:pStyle w:val="BodyText"/>
-      </w:pPr>
-      <w:r>
-        <w:drawing>
-          <wp:inline>
-            <wp:extent cx="6197600" cy="8427014"/>
-            <wp:effectExtent b="0" l="0" r="0" t="0"/>
-            <wp:docPr descr="Figure 9: Comparison of density plots at the end run time of each scenario for October 2018 (spring). The plots are regular hexagons within the density of particles is calculated. Plots A-D represents the minimum, plots E-H are the mean and plots I-L the maximum cross-sectional areas. The bottom plot is the density plot for the passive simulation. The mean trajectories for each scenario are also plotted for comparison. The reader is referred to tables 1 and 2 for details pertaining to each scenario." title="" id="1" name="Picture"/>
-            <a:graphic>
-              <a:graphicData uri="http://schemas.openxmlformats.org/drawingml/2006/picture">
-                <pic:pic>
-                  <pic:nvPicPr>
-                    <pic:cNvPr descr="thesis_chapter_3_files/figure-docx/unnamed-chunk-9-1.png" id="0" name="Picture"/>
-                    <pic:cNvPicPr>
-                      <a:picLocks noChangeArrowheads="1" noChangeAspect="1"/>
-                    </pic:cNvPicPr>
-                  </pic:nvPicPr>
-                  <pic:blipFill>
-                    <a:blip r:embed="rId57"/>
-                    <a:stretch>
-                      <a:fillRect/>
-                    </a:stretch>
-                  </pic:blipFill>
-                  <pic:spPr bwMode="auto">
-                    <a:xfrm>
-                      <a:off x="0" y="0"/>
-                      <a:ext cx="6197600" cy="8427014"/>
-                    </a:xfrm>
-                    <a:prstGeom prst="rect">
-                      <a:avLst/>
-                    </a:prstGeom>
-                    <a:noFill/>
-                    <a:ln w="9525">
-                      <a:noFill/>
-                      <a:headEnd/>
-                      <a:tailEnd/>
-                    </a:ln>
-                  </pic:spPr>
-                </pic:pic>
-              </a:graphicData>
-            </a:graphic>
-          </wp:inline>
-        </w:drawing>
-      </w:r>
-      <w:r>
-        <w:t xml:space="preserve"> </w:t>
-      </w:r>
-      <w:r>
-        <w:t xml:space="preserve">## Comparison of distances</w:t>
-      </w:r>
-    </w:p>
-    <w:p>
-      <w:pPr>
-        <w:pStyle w:val="SourceCode"/>
-      </w:pPr>
-      <w:r>
-        <w:rPr>
-          <w:rStyle w:val="VerbatimChar"/>
-        </w:rPr>
-        <w:t xml:space="preserve">## $`1`</w:t>
-      </w:r>
-    </w:p>
-    <w:p>
-      <w:pPr>
-        <w:pStyle w:val="CaptionedFigure"/>
-      </w:pPr>
-      <w:r>
-        <w:drawing>
-          <wp:inline>
-            <wp:extent cx="4620126" cy="3696101"/>
-            <wp:effectExtent b="0" l="0" r="0" t="0"/>
-            <wp:docPr descr="Figure 10: Boxplots of total distance travelled by all particles from the release site over the course of the simulation for each scenario for July (winter) and October (spring). The x-axis represents the scenario number and the y-axis is the distance travelled in kilometers. The lower and upper hinges correspond to the first and third quartiles. The whiskers represent the range, solid black lines represent the median and black dots are outliers. The reader is referred to tables 1 and 2 for details pertaining to each scenario." title="" id="1" name="Picture"/>
-            <a:graphic>
-              <a:graphicData uri="http://schemas.openxmlformats.org/drawingml/2006/picture">
-                <pic:pic>
-                  <pic:nvPicPr>
-                    <pic:cNvPr descr="thesis_chapter_3_files/figure-docx/distance%20plot%20additional-1.png" id="0" name="Picture"/>
-                    <pic:cNvPicPr>
-                      <a:picLocks noChangeArrowheads="1" noChangeAspect="1"/>
-                    </pic:cNvPicPr>
-                  </pic:nvPicPr>
-                  <pic:blipFill>
-                    <a:blip r:embed="rId58"/>
-                    <a:stretch>
-                      <a:fillRect/>
-                    </a:stretch>
-                  </pic:blipFill>
-                  <pic:spPr bwMode="auto">
-                    <a:xfrm>
-                      <a:off x="0" y="0"/>
-                      <a:ext cx="4620126" cy="3696101"/>
-                    </a:xfrm>
-                    <a:prstGeom prst="rect">
-                      <a:avLst/>
-                    </a:prstGeom>
-                    <a:noFill/>
-                    <a:ln w="9525">
-                      <a:noFill/>
-                      <a:headEnd/>
-                      <a:tailEnd/>
-                    </a:ln>
-                  </pic:spPr>
-                </pic:pic>
-              </a:graphicData>
-            </a:graphic>
-          </wp:inline>
-        </w:drawing>
-      </w:r>
-    </w:p>
-    <w:p>
-      <w:pPr>
-        <w:pStyle w:val="ImageCaption"/>
-      </w:pPr>
-      <w:r>
-        <w:t xml:space="preserve">Figure 10: Boxplots of total distance travelled by all particles from the release site over the course of the simulation for each scenario for July (winter) and October (spring). The x-axis represents the scenario number and the y-axis is the distance travelled in kilometers. The lower and upper hinges correspond to the first and third quartiles. The whiskers represent the range, solid black lines represent the median and black dots are outliers. The reader is referred to tables 1 and 2 for details pertaining to each scenario.</w:t>
-      </w:r>
-    </w:p>
-    <w:p>
-      <w:pPr>
-        <w:pStyle w:val="SourceCode"/>
-      </w:pPr>
-      <w:r>
-        <w:rPr>
-          <w:rStyle w:val="VerbatimChar"/>
-        </w:rPr>
-        <w:t xml:space="preserve">## </w:t>
-      </w:r>
-      <w:r>
-        <w:br/>
-      </w:r>
-      <w:r>
-        <w:rPr>
-          <w:rStyle w:val="VerbatimChar"/>
-        </w:rPr>
-        <w:t xml:space="preserve">## $`2`</w:t>
-      </w:r>
-    </w:p>
-    <w:p>
-      <w:pPr>
-        <w:pStyle w:val="CaptionedFigure"/>
-      </w:pPr>
-      <w:r>
-        <w:drawing>
-          <wp:inline>
-            <wp:extent cx="4620126" cy="3696101"/>
-            <wp:effectExtent b="0" l="0" r="0" t="0"/>
-            <wp:docPr descr="Figure 10: Boxplots of total distance travelled by all particles from the release site over the course of the simulation for each scenario for July (winter) and October (spring). The x-axis represents the scenario number and the y-axis is the distance travelled in kilometers. The lower and upper hinges correspond to the first and third quartiles. The whiskers represent the range, solid black lines represent the median and black dots are outliers. The reader is referred to tables 1 and 2 for details pertaining to each scenario." title="" id="1" name="Picture"/>
-            <a:graphic>
-              <a:graphicData uri="http://schemas.openxmlformats.org/drawingml/2006/picture">
-                <pic:pic>
-                  <pic:nvPicPr>
-                    <pic:cNvPr descr="thesis_chapter_3_files/figure-docx/distance%20plot%20additional-2.png" id="0" name="Picture"/>
-                    <pic:cNvPicPr>
-                      <a:picLocks noChangeArrowheads="1" noChangeAspect="1"/>
-                    </pic:cNvPicPr>
-                  </pic:nvPicPr>
-                  <pic:blipFill>
-                    <a:blip r:embed="rId59"/>
-                    <a:stretch>
-                      <a:fillRect/>
-                    </a:stretch>
-                  </pic:blipFill>
-                  <pic:spPr bwMode="auto">
-                    <a:xfrm>
-                      <a:off x="0" y="0"/>
-                      <a:ext cx="4620126" cy="3696101"/>
-                    </a:xfrm>
-                    <a:prstGeom prst="rect">
-                      <a:avLst/>
-                    </a:prstGeom>
-                    <a:noFill/>
-                    <a:ln w="9525">
-                      <a:noFill/>
-                      <a:headEnd/>
-                      <a:tailEnd/>
-                    </a:ln>
-                  </pic:spPr>
-                </pic:pic>
-              </a:graphicData>
-            </a:graphic>
-          </wp:inline>
-        </w:drawing>
-      </w:r>
-    </w:p>
-    <w:p>
-      <w:pPr>
-        <w:pStyle w:val="ImageCaption"/>
-      </w:pPr>
-      <w:r>
-        <w:t xml:space="preserve">Figure 10: Boxplots of total distance travelled by all particles from the release site over the course of the simulation for each scenario for July (winter) and October (spring). The x-axis represents the scenario number and the y-axis is the distance travelled in kilometers. The lower and upper hinges correspond to the first and third quartiles. The whiskers represent the range, solid black lines represent the median and black dots are outliers. The reader is referred to tables 1 and 2 for details pertaining to each scenario.</w:t>
-      </w:r>
-    </w:p>
-    <w:p>
-      <w:pPr>
-        <w:pStyle w:val="SourceCode"/>
-      </w:pPr>
-      <w:r>
-        <w:rPr>
-          <w:rStyle w:val="VerbatimChar"/>
-        </w:rPr>
-        <w:t xml:space="preserve">## </w:t>
-      </w:r>
-      <w:r>
-        <w:br/>
-      </w:r>
-      <w:r>
-        <w:rPr>
-          <w:rStyle w:val="VerbatimChar"/>
-        </w:rPr>
-        <w:t xml:space="preserve">## attr(,"class")</w:t>
-      </w:r>
-      <w:r>
-        <w:br/>
-      </w:r>
-      <w:r>
-        <w:rPr>
-          <w:rStyle w:val="VerbatimChar"/>
-        </w:rPr>
-        <w:t xml:space="preserve">## [1] "list"      "ggarrange"</w:t>
-      </w:r>
-    </w:p>
-    <w:p>
-      <w:pPr>
-        <w:pStyle w:val="Heading1"/>
-      </w:pPr>
-      <w:bookmarkStart w:id="60" w:name="references"/>
-      <w:r>
-        <w:t xml:space="preserve">References</w:t>
-      </w:r>
-      <w:bookmarkEnd w:id="60"/>
-    </w:p>
-    <w:bookmarkStart w:id="151" w:name="refs"/>
-    <w:bookmarkStart w:id="61" w:name="ref-allen1999"/>
-    <w:p>
-      <w:pPr>
         <w:pStyle w:val="Bibliography"/>
       </w:pPr>
       <w:r>
-        <w:t xml:space="preserve">Allen, A., and Plourde, J. (1999). Review of leeway: Field experiments and implementation. US coast guard rep.</w:t>
-      </w:r>
-    </w:p>
-    <w:bookmarkEnd w:id="61"/>
-    <w:bookmarkStart w:id="63" w:name="ref-andersson2017"/>
-    <w:p>
-      <w:pPr>
-        <w:pStyle w:val="Bibliography"/>
-      </w:pPr>
-      <w:r>
         <w:t xml:space="preserve">Andersson, L. E., Scibilia, F., and Imsland, L. (2017). A study on an iceberg drift trajectory. 8. doi:</w:t>
       </w:r>
-      <w:hyperlink r:id="rId62">
+      <w:hyperlink r:id="rId51">
         <w:r>
           <w:rPr>
             <w:rStyle w:val="Hyperlink"/>
@@ -16914,8 +16520,8 @@
         <w:t xml:space="preserve">.</w:t>
       </w:r>
     </w:p>
-    <w:bookmarkEnd w:id="63"/>
-    <w:bookmarkStart w:id="65" w:name="ref-batista2018"/>
+    <w:bookmarkEnd w:id="52"/>
+    <w:bookmarkStart w:id="54" w:name="ref-batista2018"/>
     <w:p>
       <w:pPr>
         <w:pStyle w:val="Bibliography"/>
@@ -16938,7 +16544,7 @@
       <w:r>
         <w:t xml:space="preserve">10. doi:</w:t>
       </w:r>
-      <w:hyperlink r:id="rId64">
+      <w:hyperlink r:id="rId53">
         <w:r>
           <w:rPr>
             <w:rStyle w:val="Hyperlink"/>
@@ -16950,8 +16556,8 @@
         <w:t xml:space="preserve">.</w:t>
       </w:r>
     </w:p>
-    <w:bookmarkEnd w:id="65"/>
-    <w:bookmarkStart w:id="66" w:name="ref-back2000"/>
+    <w:bookmarkEnd w:id="54"/>
+    <w:bookmarkStart w:id="55" w:name="ref-back2000"/>
     <w:p>
       <w:pPr>
         <w:pStyle w:val="Bibliography"/>
@@ -16975,8 +16581,8 @@
         <w:t xml:space="preserve">on the finnish baltic sea coast. 155–161.</w:t>
       </w:r>
     </w:p>
-    <w:bookmarkEnd w:id="66"/>
-    <w:bookmarkStart w:id="67" w:name="ref-beal2015"/>
+    <w:bookmarkEnd w:id="55"/>
+    <w:bookmarkStart w:id="56" w:name="ref-beal2015"/>
     <w:p>
       <w:pPr>
         <w:pStyle w:val="Bibliography"/>
@@ -17000,8 +16606,8 @@
         <w:t xml:space="preserve">45, 1302–1324.</w:t>
       </w:r>
     </w:p>
-    <w:bookmarkEnd w:id="67"/>
-    <w:bookmarkStart w:id="68" w:name="ref-beron2016"/>
+    <w:bookmarkEnd w:id="56"/>
+    <w:bookmarkStart w:id="57" w:name="ref-beron2016"/>
     <w:p>
       <w:pPr>
         <w:pStyle w:val="Bibliography"/>
@@ -17025,8 +16631,8 @@
         <w:t xml:space="preserve">43, 12–228.</w:t>
       </w:r>
     </w:p>
-    <w:bookmarkEnd w:id="68"/>
-    <w:bookmarkStart w:id="69" w:name="ref-beron2019"/>
+    <w:bookmarkEnd w:id="57"/>
+    <w:bookmarkStart w:id="58" w:name="ref-beron2019"/>
     <w:p>
       <w:pPr>
         <w:pStyle w:val="Bibliography"/>
@@ -17050,8 +16656,8 @@
         <w:t xml:space="preserve">31, 096602.</w:t>
       </w:r>
     </w:p>
-    <w:bookmarkEnd w:id="69"/>
-    <w:bookmarkStart w:id="70" w:name="ref-blanke2002"/>
+    <w:bookmarkEnd w:id="58"/>
+    <w:bookmarkStart w:id="59" w:name="ref-blanke2002"/>
     <w:p>
       <w:pPr>
         <w:pStyle w:val="Bibliography"/>
@@ -17075,8 +16681,8 @@
         <w:t xml:space="preserve">29, 41–1.</w:t>
       </w:r>
     </w:p>
-    <w:bookmarkEnd w:id="70"/>
-    <w:bookmarkStart w:id="71" w:name="ref-blanke2005"/>
+    <w:bookmarkEnd w:id="59"/>
+    <w:bookmarkStart w:id="60" w:name="ref-blanke2005"/>
     <w:p>
       <w:pPr>
         <w:pStyle w:val="Bibliography"/>
@@ -17100,8 +16706,8 @@
         <w:t xml:space="preserve">110.</w:t>
       </w:r>
     </w:p>
-    <w:bookmarkEnd w:id="71"/>
-    <w:bookmarkStart w:id="72" w:name="ref-brach2018"/>
+    <w:bookmarkEnd w:id="60"/>
+    <w:bookmarkStart w:id="61" w:name="ref-brach2018"/>
     <w:p>
       <w:pPr>
         <w:pStyle w:val="Bibliography"/>
@@ -17125,8 +16731,8 @@
         <w:t xml:space="preserve">126, 191–196.</w:t>
       </w:r>
     </w:p>
-    <w:bookmarkEnd w:id="72"/>
-    <w:bookmarkStart w:id="73" w:name="ref-breivik2011"/>
+    <w:bookmarkEnd w:id="61"/>
+    <w:bookmarkStart w:id="62" w:name="ref-breivik2011"/>
     <w:p>
       <w:pPr>
         <w:pStyle w:val="Bibliography"/>
@@ -17150,8 +16756,8 @@
         <w:t xml:space="preserve">33, 100–109.</w:t>
       </w:r>
     </w:p>
-    <w:bookmarkEnd w:id="73"/>
-    <w:bookmarkStart w:id="74" w:name="ref-brooks2019"/>
+    <w:bookmarkEnd w:id="62"/>
+    <w:bookmarkStart w:id="63" w:name="ref-brooks2019"/>
     <w:p>
       <w:pPr>
         <w:pStyle w:val="Bibliography"/>
@@ -17175,8 +16781,8 @@
         <w:t xml:space="preserve">46, 2610–2618.</w:t>
       </w:r>
     </w:p>
-    <w:bookmarkEnd w:id="74"/>
-    <w:bookmarkStart w:id="75" w:name="ref-brooks2018"/>
+    <w:bookmarkEnd w:id="63"/>
+    <w:bookmarkStart w:id="64" w:name="ref-brooks2018"/>
     <w:p>
       <w:pPr>
         <w:pStyle w:val="Bibliography"/>
@@ -17200,8 +16806,8 @@
         <w:t xml:space="preserve">599, 1–18.</w:t>
       </w:r>
     </w:p>
-    <w:bookmarkEnd w:id="75"/>
-    <w:bookmarkStart w:id="76" w:name="ref-bushing1994"/>
+    <w:bookmarkEnd w:id="64"/>
+    <w:bookmarkStart w:id="65" w:name="ref-bushing1994"/>
     <w:p>
       <w:pPr>
         <w:pStyle w:val="Bibliography"/>
@@ -17210,8 +16816,8 @@
         <w:t xml:space="preserve">Bushing, W. W. (1994). Biogeographic and ecological implications of kelp rafting as a dispersal vector for marine invertebrates. 22.</w:t>
       </w:r>
     </w:p>
-    <w:bookmarkEnd w:id="76"/>
-    <w:bookmarkStart w:id="77" w:name="ref-bustamante1995"/>
+    <w:bookmarkEnd w:id="65"/>
+    <w:bookmarkStart w:id="66" w:name="ref-bustamante1995"/>
     <w:p>
       <w:pPr>
         <w:pStyle w:val="Bibliography"/>
@@ -17235,8 +16841,8 @@
         <w:t xml:space="preserve">76, 2314–2329.</w:t>
       </w:r>
     </w:p>
-    <w:bookmarkEnd w:id="77"/>
-    <w:bookmarkStart w:id="78" w:name="ref-cartraud2021"/>
+    <w:bookmarkEnd w:id="66"/>
+    <w:bookmarkStart w:id="67" w:name="ref-cartraud2021"/>
     <w:p>
       <w:pPr>
         <w:pStyle w:val="Bibliography"/>
@@ -17260,8 +16866,8 @@
         <w:t xml:space="preserve">44, 468–480.</w:t>
       </w:r>
     </w:p>
-    <w:bookmarkEnd w:id="78"/>
-    <w:bookmarkStart w:id="79" w:name="ref-collins2010"/>
+    <w:bookmarkEnd w:id="67"/>
+    <w:bookmarkStart w:id="68" w:name="ref-collins2010"/>
     <w:p>
       <w:pPr>
         <w:pStyle w:val="Bibliography"/>
@@ -17294,8 +16900,8 @@
         <w:t xml:space="preserve">19, 4572–4580.</w:t>
       </w:r>
     </w:p>
-    <w:bookmarkEnd w:id="79"/>
-    <w:bookmarkStart w:id="80" w:name="ref-colombini2003"/>
+    <w:bookmarkEnd w:id="68"/>
+    <w:bookmarkStart w:id="69" w:name="ref-colombini2003"/>
     <w:p>
       <w:pPr>
         <w:pStyle w:val="Bibliography"/>
@@ -17319,8 +16925,8 @@
         <w:t xml:space="preserve">41, 115–159.</w:t>
       </w:r>
     </w:p>
-    <w:bookmarkEnd w:id="80"/>
-    <w:bookmarkStart w:id="81" w:name="ref-coppin2020"/>
+    <w:bookmarkEnd w:id="69"/>
+    <w:bookmarkStart w:id="70" w:name="ref-coppin2020"/>
     <w:p>
       <w:pPr>
         <w:pStyle w:val="Bibliography"/>
@@ -17344,8 +16950,8 @@
         <w:t xml:space="preserve">7, 567.</w:t>
       </w:r>
     </w:p>
-    <w:bookmarkEnd w:id="81"/>
-    <w:bookmarkStart w:id="82" w:name="ref-dasaro2018"/>
+    <w:bookmarkEnd w:id="70"/>
+    <w:bookmarkStart w:id="71" w:name="ref-dasaro2018"/>
     <w:p>
       <w:pPr>
         <w:pStyle w:val="Bibliography"/>
@@ -17369,8 +16975,8 @@
         <w:t xml:space="preserve">115, 1162–1167.</w:t>
       </w:r>
     </w:p>
-    <w:bookmarkEnd w:id="82"/>
-    <w:bookmarkStart w:id="84" w:name="ref-dayton1985"/>
+    <w:bookmarkEnd w:id="71"/>
+    <w:bookmarkStart w:id="73" w:name="ref-dayton1985"/>
     <w:p>
       <w:pPr>
         <w:pStyle w:val="Bibliography"/>
@@ -17393,7 +16999,7 @@
       <w:r>
         <w:t xml:space="preserve">16, 215–245. doi:</w:t>
       </w:r>
-      <w:hyperlink r:id="rId83">
+      <w:hyperlink r:id="rId72">
         <w:r>
           <w:rPr>
             <w:rStyle w:val="Hyperlink"/>
@@ -17405,8 +17011,8 @@
         <w:t xml:space="preserve">.</w:t>
       </w:r>
     </w:p>
-    <w:bookmarkEnd w:id="84"/>
-    <w:bookmarkStart w:id="85" w:name="ref-delandmeter2019"/>
+    <w:bookmarkEnd w:id="73"/>
+    <w:bookmarkStart w:id="74" w:name="ref-delandmeter2019"/>
     <w:p>
       <w:pPr>
         <w:pStyle w:val="Bibliography"/>
@@ -17430,8 +17036,8 @@
         <w:t xml:space="preserve">12, 3571–3584.</w:t>
       </w:r>
     </w:p>
-    <w:bookmarkEnd w:id="85"/>
-    <w:bookmarkStart w:id="86" w:name="ref-dromgoole1982"/>
+    <w:bookmarkEnd w:id="74"/>
+    <w:bookmarkStart w:id="75" w:name="ref-dromgoole1982"/>
     <w:p>
       <w:pPr>
         <w:pStyle w:val="Bibliography"/>
@@ -17455,8 +17061,8 @@
         <w:t xml:space="preserve">25, 391–398.</w:t>
       </w:r>
     </w:p>
-    <w:bookmarkEnd w:id="86"/>
-    <w:bookmarkStart w:id="87" w:name="ref-edgar1987"/>
+    <w:bookmarkEnd w:id="75"/>
+    <w:bookmarkStart w:id="76" w:name="ref-edgar1987"/>
     <w:p>
       <w:pPr>
         <w:pStyle w:val="Bibliography"/>
@@ -17495,8 +17101,8 @@
         <w:t xml:space="preserve">95, 599–610.</w:t>
       </w:r>
     </w:p>
-    <w:bookmarkEnd w:id="87"/>
-    <w:bookmarkStart w:id="88" w:name="ref-eik2009"/>
+    <w:bookmarkEnd w:id="76"/>
+    <w:bookmarkStart w:id="77" w:name="ref-eik2009"/>
     <w:p>
       <w:pPr>
         <w:pStyle w:val="Bibliography"/>
@@ -17520,8 +17126,8 @@
         <w:t xml:space="preserve">57, 67–90.</w:t>
       </w:r>
     </w:p>
-    <w:bookmarkEnd w:id="88"/>
-    <w:bookmarkStart w:id="89" w:name="ref-Filbee-Dexter2018-wp"/>
+    <w:bookmarkEnd w:id="77"/>
+    <w:bookmarkStart w:id="78" w:name="ref-Filbee-Dexter2018-wp"/>
     <w:p>
       <w:pPr>
         <w:pStyle w:val="Bibliography"/>
@@ -17545,8 +17151,8 @@
         <w:t xml:space="preserve">187, 291–304.</w:t>
       </w:r>
     </w:p>
-    <w:bookmarkEnd w:id="89"/>
-    <w:bookmarkStart w:id="90" w:name="ref-fossette2012"/>
+    <w:bookmarkEnd w:id="78"/>
+    <w:bookmarkStart w:id="79" w:name="ref-fossette2012"/>
     <w:p>
       <w:pPr>
         <w:pStyle w:val="Bibliography"/>
@@ -17570,8 +17176,8 @@
         <w:t xml:space="preserve">457, 285–301.</w:t>
       </w:r>
     </w:p>
-    <w:bookmarkEnd w:id="90"/>
-    <w:bookmarkStart w:id="91" w:name="ref-fraser2011"/>
+    <w:bookmarkEnd w:id="79"/>
+    <w:bookmarkStart w:id="80" w:name="ref-fraser2011"/>
     <w:p>
       <w:pPr>
         <w:pStyle w:val="Bibliography"/>
@@ -17595,8 +17201,8 @@
         <w:t xml:space="preserve">278, 649–655.</w:t>
       </w:r>
     </w:p>
-    <w:bookmarkEnd w:id="91"/>
-    <w:bookmarkStart w:id="92" w:name="ref-furnans2008"/>
+    <w:bookmarkEnd w:id="80"/>
+    <w:bookmarkStart w:id="81" w:name="ref-furnans2008"/>
     <w:p>
       <w:pPr>
         <w:pStyle w:val="Bibliography"/>
@@ -17620,8 +17226,8 @@
         <w:t xml:space="preserve">23, 714–728.</w:t>
       </w:r>
     </w:p>
-    <w:bookmarkEnd w:id="92"/>
-    <w:bookmarkStart w:id="93" w:name="ref-garzoli1996"/>
+    <w:bookmarkEnd w:id="81"/>
+    <w:bookmarkStart w:id="82" w:name="ref-garzoli1996"/>
     <w:p>
       <w:pPr>
         <w:pStyle w:val="Bibliography"/>
@@ -17645,8 +17251,8 @@
         <w:t xml:space="preserve">54, 1039–1071.</w:t>
       </w:r>
     </w:p>
-    <w:bookmarkEnd w:id="93"/>
-    <w:bookmarkStart w:id="94" w:name="ref-gates2018"/>
+    <w:bookmarkEnd w:id="82"/>
+    <w:bookmarkStart w:id="83" w:name="ref-gates2018"/>
     <w:p>
       <w:pPr>
         <w:pStyle w:val="Bibliography"/>
@@ -17670,8 +17276,8 @@
         <w:t xml:space="preserve">151, 102–114.</w:t>
       </w:r>
     </w:p>
-    <w:bookmarkEnd w:id="94"/>
-    <w:bookmarkStart w:id="95" w:name="ref-graiff2016"/>
+    <w:bookmarkEnd w:id="83"/>
+    <w:bookmarkStart w:id="84" w:name="ref-graiff2016"/>
     <w:p>
       <w:pPr>
         <w:pStyle w:val="Bibliography"/>
@@ -17707,8 +17313,8 @@
         <w:t xml:space="preserve">163, 191.</w:t>
       </w:r>
     </w:p>
-    <w:bookmarkEnd w:id="95"/>
-    <w:bookmarkStart w:id="96" w:name="ref-griffin2017"/>
+    <w:bookmarkEnd w:id="84"/>
+    <w:bookmarkStart w:id="85" w:name="ref-griffin2017"/>
     <w:p>
       <w:pPr>
         <w:pStyle w:val="Bibliography"/>
@@ -17729,8 +17335,8 @@
         <w:t xml:space="preserve">. Commonwealth Scientific; Industrial Research Organisation.</w:t>
       </w:r>
     </w:p>
-    <w:bookmarkEnd w:id="96"/>
-    <w:bookmarkStart w:id="97" w:name="ref-hackett2006"/>
+    <w:bookmarkEnd w:id="85"/>
+    <w:bookmarkStart w:id="86" w:name="ref-hackett2006"/>
     <w:p>
       <w:pPr>
         <w:pStyle w:val="Bibliography"/>
@@ -17739,8 +17345,8 @@
         <w:t xml:space="preserve">Hackett, B., Breivik, Ø., and Wettre, C. (2006). Forecasting the drift of objects and substances in the ocean. 507–523.</w:t>
       </w:r>
     </w:p>
-    <w:bookmarkEnd w:id="97"/>
-    <w:bookmarkStart w:id="98" w:name="ref-hardman2003"/>
+    <w:bookmarkEnd w:id="86"/>
+    <w:bookmarkStart w:id="87" w:name="ref-hardman2003"/>
     <w:p>
       <w:pPr>
         <w:pStyle w:val="Bibliography"/>
@@ -17764,8 +17370,8 @@
         <w:t xml:space="preserve">59, 181–221.</w:t>
       </w:r>
     </w:p>
-    <w:bookmarkEnd w:id="98"/>
-    <w:bookmarkStart w:id="99" w:name="ref-harrold1989"/>
+    <w:bookmarkEnd w:id="87"/>
+    <w:bookmarkStart w:id="88" w:name="ref-harrold1989"/>
     <w:p>
       <w:pPr>
         <w:pStyle w:val="Bibliography"/>
@@ -17789,8 +17395,8 @@
         <w:t xml:space="preserve">130, 237–251.</w:t>
       </w:r>
     </w:p>
-    <w:bookmarkEnd w:id="99"/>
-    <w:bookmarkStart w:id="100" w:name="ref-hart2018"/>
+    <w:bookmarkEnd w:id="88"/>
+    <w:bookmarkStart w:id="89" w:name="ref-hart2018"/>
     <w:p>
       <w:pPr>
         <w:pStyle w:val="Bibliography"/>
@@ -17799,8 +17405,8 @@
         <w:t xml:space="preserve">Hart-Davis, M. G., Backeberg, B. C., and Bakhoday-Paskyabi, M. (2018). An assessment of the importance of combining wind, ocean currents and stochastic motions in a particle trajectory model for search and rescue applications.</w:t>
       </w:r>
     </w:p>
-    <w:bookmarkEnd w:id="100"/>
-    <w:bookmarkStart w:id="102" w:name="ref-helmuth1994"/>
+    <w:bookmarkEnd w:id="89"/>
+    <w:bookmarkStart w:id="91" w:name="ref-helmuth1994"/>
     <w:p>
       <w:pPr>
         <w:pStyle w:val="Bibliography"/>
@@ -17838,7 +17444,7 @@
       <w:r>
         <w:t xml:space="preserve">120, 421–426. doi:</w:t>
       </w:r>
-      <w:hyperlink r:id="rId101">
+      <w:hyperlink r:id="rId90">
         <w:r>
           <w:rPr>
             <w:rStyle w:val="Hyperlink"/>
@@ -17850,8 +17456,8 @@
         <w:t xml:space="preserve">.</w:t>
       </w:r>
     </w:p>
-    <w:bookmarkEnd w:id="102"/>
-    <w:bookmarkStart w:id="104" w:name="ref-hobday2000"/>
+    <w:bookmarkEnd w:id="91"/>
+    <w:bookmarkStart w:id="93" w:name="ref-hobday2000"/>
     <w:p>
       <w:pPr>
         <w:pStyle w:val="Bibliography"/>
@@ -17889,7 +17495,7 @@
       <w:r>
         <w:t xml:space="preserve">253, 97–114. doi:</w:t>
       </w:r>
-      <w:hyperlink r:id="rId103">
+      <w:hyperlink r:id="rId92">
         <w:r>
           <w:rPr>
             <w:rStyle w:val="Hyperlink"/>
@@ -17901,8 +17507,8 @@
         <w:t xml:space="preserve">.</w:t>
       </w:r>
     </w:p>
-    <w:bookmarkEnd w:id="104"/>
-    <w:bookmarkStart w:id="105" w:name="ref-holmquist1994"/>
+    <w:bookmarkEnd w:id="93"/>
+    <w:bookmarkStart w:id="94" w:name="ref-holmquist1994"/>
     <w:p>
       <w:pPr>
         <w:pStyle w:val="Bibliography"/>
@@ -17926,8 +17532,8 @@
         <w:t xml:space="preserve">180, 235–251.</w:t>
       </w:r>
     </w:p>
-    <w:bookmarkEnd w:id="105"/>
-    <w:bookmarkStart w:id="106" w:name="ref-hutchings2009"/>
+    <w:bookmarkEnd w:id="94"/>
+    <w:bookmarkStart w:id="95" w:name="ref-hutchings2009"/>
     <w:p>
       <w:pPr>
         <w:pStyle w:val="Bibliography"/>
@@ -17951,8 +17557,8 @@
         <w:t xml:space="preserve">83, 15–32.</w:t>
       </w:r>
     </w:p>
-    <w:bookmarkEnd w:id="106"/>
-    <w:bookmarkStart w:id="107" w:name="ref-kingsford1995"/>
+    <w:bookmarkEnd w:id="95"/>
+    <w:bookmarkStart w:id="96" w:name="ref-kingsford1995"/>
     <w:p>
       <w:pPr>
         <w:pStyle w:val="Bibliography"/>
@@ -17976,8 +17582,8 @@
         <w:t xml:space="preserve">116, 297–301.</w:t>
       </w:r>
     </w:p>
-    <w:bookmarkEnd w:id="107"/>
-    <w:bookmarkStart w:id="109" w:name="ref-Krumhansl2012"/>
+    <w:bookmarkEnd w:id="96"/>
+    <w:bookmarkStart w:id="98" w:name="ref-Krumhansl2012"/>
     <w:p>
       <w:pPr>
         <w:pStyle w:val="Bibliography"/>
@@ -18000,7 +17606,7 @@
       <w:r>
         <w:t xml:space="preserve">467, 281–302. doi:</w:t>
       </w:r>
-      <w:hyperlink r:id="rId108">
+      <w:hyperlink r:id="rId97">
         <w:r>
           <w:rPr>
             <w:rStyle w:val="Hyperlink"/>
@@ -18012,8 +17618,8 @@
         <w:t xml:space="preserve">.</w:t>
       </w:r>
     </w:p>
-    <w:bookmarkEnd w:id="109"/>
-    <w:bookmarkStart w:id="110" w:name="ref-gouvello2020"/>
+    <w:bookmarkEnd w:id="98"/>
+    <w:bookmarkStart w:id="99" w:name="ref-gouvello2020"/>
     <w:p>
       <w:pPr>
         <w:pStyle w:val="Bibliography"/>
@@ -18037,8 +17643,8 @@
         <w:t xml:space="preserve">431, 109130.</w:t>
       </w:r>
     </w:p>
-    <w:bookmarkEnd w:id="110"/>
-    <w:bookmarkStart w:id="111" w:name="ref-lichey2001"/>
+    <w:bookmarkEnd w:id="99"/>
+    <w:bookmarkStart w:id="100" w:name="ref-lichey2001"/>
     <w:p>
       <w:pPr>
         <w:pStyle w:val="Bibliography"/>
@@ -18062,8 +17668,8 @@
         <w:t xml:space="preserve">47, 452–460.</w:t>
       </w:r>
     </w:p>
-    <w:bookmarkEnd w:id="111"/>
-    <w:bookmarkStart w:id="112" w:name="ref-lutjeharms2007"/>
+    <w:bookmarkEnd w:id="100"/>
+    <w:bookmarkStart w:id="101" w:name="ref-lutjeharms2007"/>
     <w:p>
       <w:pPr>
         <w:pStyle w:val="Bibliography"/>
@@ -18072,8 +17678,8 @@
         <w:t xml:space="preserve">Lutjeharms, J. (2007). Three decades of research on the greater agulhas current.</w:t>
       </w:r>
     </w:p>
-    <w:bookmarkEnd w:id="112"/>
-    <w:bookmarkStart w:id="113" w:name="ref-lutjeharms2000"/>
+    <w:bookmarkEnd w:id="101"/>
+    <w:bookmarkStart w:id="102" w:name="ref-lutjeharms2000"/>
     <w:p>
       <w:pPr>
         <w:pStyle w:val="Bibliography"/>
@@ -18097,8 +17703,8 @@
         <w:t xml:space="preserve">20, 737–761.</w:t>
       </w:r>
     </w:p>
-    <w:bookmarkEnd w:id="113"/>
-    <w:bookmarkStart w:id="114" w:name="ref-lutjeharms2006"/>
+    <w:bookmarkEnd w:id="102"/>
+    <w:bookmarkStart w:id="103" w:name="ref-lutjeharms2006"/>
     <w:p>
       <w:pPr>
         <w:pStyle w:val="Bibliography"/>
@@ -18107,8 +17713,8 @@
         <w:t xml:space="preserve">Lutjeharms, J. R. (2006). The agulhas current. 5.</w:t>
       </w:r>
     </w:p>
-    <w:bookmarkEnd w:id="114"/>
-    <w:bookmarkStart w:id="115" w:name="ref-lutjeharms1988"/>
+    <w:bookmarkEnd w:id="103"/>
+    <w:bookmarkStart w:id="104" w:name="ref-lutjeharms1988"/>
     <w:p>
       <w:pPr>
         <w:pStyle w:val="Bibliography"/>
@@ -18132,8 +17738,8 @@
         <w:t xml:space="preserve">18, 1570–1583.</w:t>
       </w:r>
     </w:p>
-    <w:bookmarkEnd w:id="115"/>
-    <w:bookmarkStart w:id="116" w:name="ref-macaya2005"/>
+    <w:bookmarkEnd w:id="104"/>
+    <w:bookmarkStart w:id="105" w:name="ref-macaya2005"/>
     <w:p>
       <w:pPr>
         <w:pStyle w:val="Bibliography"/>
@@ -18157,8 +17763,8 @@
         <w:t xml:space="preserve">41, 913–922.</w:t>
       </w:r>
     </w:p>
-    <w:bookmarkEnd w:id="116"/>
-    <w:bookmarkStart w:id="117" w:name="ref-McCormick2008"/>
+    <w:bookmarkEnd w:id="105"/>
+    <w:bookmarkStart w:id="106" w:name="ref-McCormick2008"/>
     <w:p>
       <w:pPr>
         <w:pStyle w:val="Bibliography"/>
@@ -18182,8 +17788,8 @@
         <w:t xml:space="preserve">362, 225–232.</w:t>
       </w:r>
     </w:p>
-    <w:bookmarkEnd w:id="117"/>
-    <w:bookmarkStart w:id="118" w:name="ref-miron2020"/>
+    <w:bookmarkEnd w:id="106"/>
+    <w:bookmarkStart w:id="107" w:name="ref-miron2020"/>
     <w:p>
       <w:pPr>
         <w:pStyle w:val="Bibliography"/>
@@ -18207,8 +17813,8 @@
         <w:t xml:space="preserve">47, e2020GL089874.</w:t>
       </w:r>
     </w:p>
-    <w:bookmarkEnd w:id="118"/>
-    <w:bookmarkStart w:id="120" w:name="ref-nikula2013"/>
+    <w:bookmarkEnd w:id="107"/>
+    <w:bookmarkStart w:id="109" w:name="ref-nikula2013"/>
     <w:p>
       <w:pPr>
         <w:pStyle w:val="Bibliography"/>
@@ -18231,7 +17837,7 @@
       <w:r>
         <w:t xml:space="preserve">9, 20120821. doi:</w:t>
       </w:r>
-      <w:hyperlink r:id="rId119">
+      <w:hyperlink r:id="rId108">
         <w:r>
           <w:rPr>
             <w:rStyle w:val="Hyperlink"/>
@@ -18243,8 +17849,8 @@
         <w:t xml:space="preserve">.</w:t>
       </w:r>
     </w:p>
-    <w:bookmarkEnd w:id="120"/>
-    <w:bookmarkStart w:id="121" w:name="ref-North2009"/>
+    <w:bookmarkEnd w:id="109"/>
+    <w:bookmarkStart w:id="110" w:name="ref-North2009"/>
     <w:p>
       <w:pPr>
         <w:pStyle w:val="Bibliography"/>
@@ -18253,8 +17859,8 @@
         <w:t xml:space="preserve">North, E. W., Gallego, A., and Petitgas, P. (2009). Manual of recommended practices for modelling physical–biological interactions during fish early life.</w:t>
       </w:r>
     </w:p>
-    <w:bookmarkEnd w:id="121"/>
-    <w:bookmarkStart w:id="122" w:name="ref-norton1992"/>
+    <w:bookmarkEnd w:id="110"/>
+    <w:bookmarkStart w:id="111" w:name="ref-norton1992"/>
     <w:p>
       <w:pPr>
         <w:pStyle w:val="Bibliography"/>
@@ -18278,8 +17884,8 @@
         <w:t xml:space="preserve">27, 293–301.</w:t>
       </w:r>
     </w:p>
-    <w:bookmarkEnd w:id="122"/>
-    <w:bookmarkStart w:id="123" w:name="ref-olascoaga2020"/>
+    <w:bookmarkEnd w:id="111"/>
+    <w:bookmarkStart w:id="112" w:name="ref-olascoaga2020"/>
     <w:p>
       <w:pPr>
         <w:pStyle w:val="Bibliography"/>
@@ -18303,8 +17909,8 @@
         <w:t xml:space="preserve">32, 026601.</w:t>
       </w:r>
     </w:p>
-    <w:bookmarkEnd w:id="123"/>
-    <w:bookmarkStart w:id="124" w:name="ref-onink2019"/>
+    <w:bookmarkEnd w:id="112"/>
+    <w:bookmarkStart w:id="113" w:name="ref-onink2019"/>
     <w:p>
       <w:pPr>
         <w:pStyle w:val="Bibliography"/>
@@ -18328,8 +17934,8 @@
         <w:t xml:space="preserve">124, 1474–1490.</w:t>
       </w:r>
     </w:p>
-    <w:bookmarkEnd w:id="124"/>
-    <w:bookmarkStart w:id="125" w:name="ref-putman2018"/>
+    <w:bookmarkEnd w:id="113"/>
+    <w:bookmarkStart w:id="114" w:name="ref-putman2018"/>
     <w:p>
       <w:pPr>
         <w:pStyle w:val="Bibliography"/>
@@ -18353,8 +17959,8 @@
         <w:t xml:space="preserve">165, 205–214.</w:t>
       </w:r>
     </w:p>
-    <w:bookmarkEnd w:id="125"/>
-    <w:bookmarkStart w:id="126" w:name="ref-putman2020"/>
+    <w:bookmarkEnd w:id="114"/>
+    <w:bookmarkStart w:id="115" w:name="ref-putman2020"/>
     <w:p>
       <w:pPr>
         <w:pStyle w:val="Bibliography"/>
@@ -18378,8 +17984,8 @@
         <w:t xml:space="preserve">529, 151398.</w:t>
       </w:r>
     </w:p>
-    <w:bookmarkEnd w:id="126"/>
-    <w:bookmarkStart w:id="127" w:name="ref-ragoasha2019"/>
+    <w:bookmarkEnd w:id="115"/>
+    <w:bookmarkStart w:id="116" w:name="ref-ragoasha2019"/>
     <w:p>
       <w:pPr>
         <w:pStyle w:val="Bibliography"/>
@@ -18403,8 +18009,8 @@
         <w:t xml:space="preserve">195, 50–66.</w:t>
       </w:r>
     </w:p>
-    <w:bookmarkEnd w:id="127"/>
-    <w:bookmarkStart w:id="128" w:name="ref-rothausler2011"/>
+    <w:bookmarkEnd w:id="116"/>
+    <w:bookmarkStart w:id="117" w:name="ref-rothausler2011"/>
     <w:p>
       <w:pPr>
         <w:pStyle w:val="Bibliography"/>
@@ -18428,8 +18034,8 @@
         <w:t xml:space="preserve">56, 1751–1763.</w:t>
       </w:r>
     </w:p>
-    <w:bookmarkEnd w:id="128"/>
-    <w:bookmarkStart w:id="129" w:name="ref-rubio2009"/>
+    <w:bookmarkEnd w:id="117"/>
+    <w:bookmarkStart w:id="118" w:name="ref-rubio2009"/>
     <w:p>
       <w:pPr>
         <w:pStyle w:val="Bibliography"/>
@@ -18453,8 +18059,8 @@
         <w:t xml:space="preserve">83, 288–295.</w:t>
       </w:r>
     </w:p>
-    <w:bookmarkEnd w:id="129"/>
-    <w:bookmarkStart w:id="131" w:name="ref-saunders2014"/>
+    <w:bookmarkEnd w:id="118"/>
+    <w:bookmarkStart w:id="120" w:name="ref-saunders2014"/>
     <w:p>
       <w:pPr>
         <w:pStyle w:val="Bibliography"/>
@@ -18477,7 +18083,7 @@
       <w:r>
         <w:t xml:space="preserve">50, 968–974. doi:</w:t>
       </w:r>
-      <w:hyperlink r:id="rId130">
+      <w:hyperlink r:id="rId119">
         <w:r>
           <w:rPr>
             <w:rStyle w:val="Hyperlink"/>
@@ -18489,8 +18095,8 @@
         <w:t xml:space="preserve">.</w:t>
       </w:r>
     </w:p>
-    <w:bookmarkEnd w:id="131"/>
-    <w:bookmarkStart w:id="132" w:name="ref-shannon1996"/>
+    <w:bookmarkEnd w:id="120"/>
+    <w:bookmarkStart w:id="121" w:name="ref-shannon1996"/>
     <w:p>
       <w:pPr>
         <w:pStyle w:val="Bibliography"/>
@@ -18499,8 +18105,8 @@
         <w:t xml:space="preserve">Shannon, L., and Nelson, G. (1996). The benguela: Large scale features and processes and system variability. 163–210.</w:t>
       </w:r>
     </w:p>
-    <w:bookmarkEnd w:id="132"/>
-    <w:bookmarkStart w:id="133" w:name="ref-shen2019"/>
+    <w:bookmarkEnd w:id="121"/>
+    <w:bookmarkStart w:id="122" w:name="ref-shen2019"/>
     <w:p>
       <w:pPr>
         <w:pStyle w:val="Bibliography"/>
@@ -18524,8 +18130,8 @@
         <w:t xml:space="preserve">2, 244–260.</w:t>
       </w:r>
     </w:p>
-    <w:bookmarkEnd w:id="133"/>
-    <w:bookmarkStart w:id="135" w:name="ref-smith2002"/>
+    <w:bookmarkEnd w:id="122"/>
+    <w:bookmarkStart w:id="124" w:name="ref-smith2002"/>
     <w:p>
       <w:pPr>
         <w:pStyle w:val="Bibliography"/>
@@ -18548,7 +18154,7 @@
       <w:r>
         <w:t xml:space="preserve">11, 67–69. doi:</w:t>
       </w:r>
-      <w:hyperlink r:id="rId134">
+      <w:hyperlink r:id="rId123">
         <w:r>
           <w:rPr>
             <w:rStyle w:val="Hyperlink"/>
@@ -18560,8 +18166,8 @@
         <w:t xml:space="preserve">.</w:t>
       </w:r>
     </w:p>
-    <w:bookmarkEnd w:id="135"/>
-    <w:bookmarkStart w:id="136" w:name="ref-stramma1989"/>
+    <w:bookmarkEnd w:id="124"/>
+    <w:bookmarkStart w:id="125" w:name="ref-stramma1989"/>
     <w:p>
       <w:pPr>
         <w:pStyle w:val="Bibliography"/>
@@ -18585,8 +18191,8 @@
         <w:t xml:space="preserve">19, 1440–1448.</w:t>
       </w:r>
     </w:p>
-    <w:bookmarkEnd w:id="136"/>
-    <w:bookmarkStart w:id="138" w:name="ref-tala2013"/>
+    <w:bookmarkEnd w:id="125"/>
+    <w:bookmarkStart w:id="127" w:name="ref-tala2013"/>
     <w:p>
       <w:pPr>
         <w:pStyle w:val="Bibliography"/>
@@ -18624,7 +18230,7 @@
       <w:r>
         <w:t xml:space="preserve">160, 1339–1351. doi:</w:t>
       </w:r>
-      <w:hyperlink r:id="rId137">
+      <w:hyperlink r:id="rId126">
         <w:r>
           <w:rPr>
             <w:rStyle w:val="Hyperlink"/>
@@ -18636,8 +18242,8 @@
         <w:t xml:space="preserve">.</w:t>
       </w:r>
     </w:p>
-    <w:bookmarkEnd w:id="138"/>
-    <w:bookmarkStart w:id="139" w:name="ref-tala2017"/>
+    <w:bookmarkEnd w:id="127"/>
+    <w:bookmarkStart w:id="128" w:name="ref-tala2017"/>
     <w:p>
       <w:pPr>
         <w:pStyle w:val="Bibliography"/>
@@ -18676,8 +18282,8 @@
         <w:t xml:space="preserve">56, 271–283.</w:t>
       </w:r>
     </w:p>
-    <w:bookmarkEnd w:id="139"/>
-    <w:bookmarkStart w:id="140" w:name="ref-thiel2005"/>
+    <w:bookmarkEnd w:id="128"/>
+    <w:bookmarkStart w:id="129" w:name="ref-thiel2005"/>
     <w:p>
       <w:pPr>
         <w:pStyle w:val="Bibliography"/>
@@ -18701,8 +18307,8 @@
         <w:t xml:space="preserve">43, 279–418.</w:t>
       </w:r>
     </w:p>
-    <w:bookmarkEnd w:id="140"/>
-    <w:bookmarkStart w:id="141" w:name="ref-trinanes2016"/>
+    <w:bookmarkEnd w:id="129"/>
+    <w:bookmarkStart w:id="130" w:name="ref-trinanes2016"/>
     <w:p>
       <w:pPr>
         <w:pStyle w:val="Bibliography"/>
@@ -18726,8 +18332,8 @@
         <w:t xml:space="preserve">9, 126–138.</w:t>
       </w:r>
     </w:p>
-    <w:bookmarkEnd w:id="141"/>
-    <w:bookmarkStart w:id="142" w:name="ref-vanderklift2008"/>
+    <w:bookmarkEnd w:id="130"/>
+    <w:bookmarkStart w:id="131" w:name="ref-vanderklift2008"/>
     <w:p>
       <w:pPr>
         <w:pStyle w:val="Bibliography"/>
@@ -18751,8 +18357,8 @@
         <w:t xml:space="preserve">157, 327–335.</w:t>
       </w:r>
     </w:p>
-    <w:bookmarkEnd w:id="142"/>
-    <w:bookmarkStart w:id="143" w:name="ref-veitch2017"/>
+    <w:bookmarkEnd w:id="131"/>
+    <w:bookmarkStart w:id="132" w:name="ref-veitch2017"/>
     <w:p>
       <w:pPr>
         <w:pStyle w:val="Bibliography"/>
@@ -18776,8 +18382,8 @@
         <w:t xml:space="preserve">122, 3375–3393.</w:t>
       </w:r>
     </w:p>
-    <w:bookmarkEnd w:id="143"/>
-    <w:bookmarkStart w:id="144" w:name="ref-veitch2018"/>
+    <w:bookmarkEnd w:id="132"/>
+    <w:bookmarkStart w:id="133" w:name="ref-veitch2018"/>
     <w:p>
       <w:pPr>
         <w:pStyle w:val="Bibliography"/>
@@ -18801,8 +18407,8 @@
         <w:t xml:space="preserve">188, 27–38.</w:t>
       </w:r>
     </w:p>
-    <w:bookmarkEnd w:id="144"/>
-    <w:bookmarkStart w:id="145" w:name="ref-veitch2010"/>
+    <w:bookmarkEnd w:id="133"/>
+    <w:bookmarkStart w:id="134" w:name="ref-veitch2010"/>
     <w:p>
       <w:pPr>
         <w:pStyle w:val="Bibliography"/>
@@ -18826,8 +18432,8 @@
         <w:t xml:space="preserve">40, 1942–1964.</w:t>
       </w:r>
     </w:p>
-    <w:bookmarkEnd w:id="145"/>
-    <w:bookmarkStart w:id="146" w:name="ref-wang2019"/>
+    <w:bookmarkEnd w:id="134"/>
+    <w:bookmarkStart w:id="135" w:name="ref-wang2019"/>
     <w:p>
       <w:pPr>
         <w:pStyle w:val="Bibliography"/>
@@ -18851,8 +18457,8 @@
         <w:t xml:space="preserve">365, 83–87.</w:t>
       </w:r>
     </w:p>
-    <w:bookmarkEnd w:id="146"/>
-    <w:bookmarkStart w:id="148" w:name="ref-wichmann2012"/>
+    <w:bookmarkEnd w:id="135"/>
+    <w:bookmarkStart w:id="137" w:name="ref-wichmann2012"/>
     <w:p>
       <w:pPr>
         <w:pStyle w:val="Bibliography"/>
@@ -18875,7 +18481,7 @@
       <w:r>
         <w:t xml:space="preserve">159, 2035–2049. doi:</w:t>
       </w:r>
-      <w:hyperlink r:id="rId147">
+      <w:hyperlink r:id="rId136">
         <w:r>
           <w:rPr>
             <w:rStyle w:val="Hyperlink"/>
@@ -18887,8 +18493,8 @@
         <w:t xml:space="preserve">.</w:t>
       </w:r>
     </w:p>
-    <w:bookmarkEnd w:id="148"/>
-    <w:bookmarkStart w:id="149" w:name="ref-woodborne1989"/>
+    <w:bookmarkEnd w:id="137"/>
+    <w:bookmarkStart w:id="138" w:name="ref-woodborne1989"/>
     <w:p>
       <w:pPr>
         <w:pStyle w:val="Bibliography"/>
@@ -18912,8 +18518,8 @@
         <w:t xml:space="preserve">9, 109–118.</w:t>
       </w:r>
     </w:p>
-    <w:bookmarkEnd w:id="149"/>
-    <w:bookmarkStart w:id="150" w:name="ref-zuercher2019"/>
+    <w:bookmarkEnd w:id="138"/>
+    <w:bookmarkStart w:id="139" w:name="ref-zuercher2019"/>
     <w:p>
       <w:pPr>
         <w:pStyle w:val="Bibliography"/>
@@ -18937,8 +18543,8 @@
         <w:t xml:space="preserve">10, e02602.</w:t>
       </w:r>
     </w:p>
-    <w:bookmarkEnd w:id="150"/>
-    <w:bookmarkEnd w:id="151"/>
+    <w:bookmarkEnd w:id="139"/>
+    <w:bookmarkEnd w:id="140"/>
     <w:sectPr>
       <w:headerReference w:type="even" r:id="rId10"/>
       <w:headerReference w:type="default" r:id="rId9"/>

</xml_diff>

<commit_message>
chapter 3 rmd and output updated
</commit_message>
<xml_diff>
--- a/thesis_chapter_3.docx
+++ b/thesis_chapter_3.docx
@@ -3374,7 +3374,24 @@
         <w:t xml:space="preserve">)</w:t>
       </w:r>
       <w:r>
-        <w:t xml:space="preserve">. To test the different magnitudes that hydrodynamic and wind drag might play in the overall trajectory, simulations were run with varying degrees of drag exposure scenarios. These scenarios were meant to act as proxy for buoyancy, which determines the surface area exposed to hydrodynamic and wind drag. These estimates were expressed as percentages which were used to calculate hydrodynamic and wind drag for applicable simulation. For example, if 85% of the plant is submerged and 15% of above water, then the overall hydrodynamic and wind drag forces would be 85% and 15% of the total drag forces respectively. This approach has been used in past research investigating pelagic</w:t>
+        <w:t xml:space="preserve">. The time period used in all simulations were January (summer), April (Autumn), July (winter), and October (Spring) of 2018. These time periods were chosen based on variable mesoscale activities and stability of the Bengulea Jet that occurs through the year. For example, splitting of the Benguela Jet occurs in January, which also coincides with a period of higher wind intensity, upwelling along the coast and mesoscale activity ; while in winter the Benguela jet begins to stablize until summer when the begins to split again</w:t>
+      </w:r>
+      <w:r>
+        <w:t xml:space="preserve"> </w:t>
+      </w:r>
+      <w:r>
+        <w:t xml:space="preserve">(Rubio et al., 2009; Veitch et al., 2018; Ragoasha et al., 2019)</w:t>
+      </w:r>
+      <w:r>
+        <w:t xml:space="preserve">. In order to determine if the shape co-efficient used plays a role in model used, a simulation of a kelp with the maximum surface area and drag exposure was run using the shape coefficient for a cylinder to compare to a simulation using a sphere, and was run for 30 days using a fourth order Runge-Kutte advection scheme with brownian motion and a particle set of size 1000.</w:t>
+      </w:r>
+    </w:p>
+    <w:p>
+      <w:pPr>
+        <w:pStyle w:val="BodyText"/>
+      </w:pPr>
+      <w:r>
+        <w:t xml:space="preserve">To test the different magnitudes that hydrodynamic and wind drag might play in the overall trajectory, simulations were run with varying degrees of drag exposure scenarios. These scenarios were meant to act as proxy for buoyancy, which determines the surface area exposed to hydrodynamic and wind drag. These estimates were expressed as percentages which were used to calculate hydrodynamic and wind drag for applicable simulation. For example, if 85% of the plant is submerged and 15% of above water, then the overall hydrodynamic and wind drag forces would be 85% and 15% of the total drag forces respectively. This approach has been used in past research investigating pelagic</w:t>
       </w:r>
       <w:r>
         <w:t xml:space="preserve"> </w:t>
@@ -3399,24 +3416,7 @@
         <w:t xml:space="preserve">(Putman et al., 2018, 2020)</w:t>
       </w:r>
       <w:r>
-        <w:t xml:space="preserve">. The exposure scenarios used in this study were 100%, 95%, 90%, and 85% for hydrodynamic drag; 0 %, 5%, 10%, and 15% for wind (see table 1). Each scenario consisted of a particle set with a size of 1000 were released from Kommetjie at the start of simulation. Since the aim of this investigation was to investigate the relative surface behavior of virtual kelp particles, only the surface layer was used for simulations. It should also be noted that the Copernicus model used places velocity vectors over some of the land covering the coastal domain. This was not considered a concern, as once again, the aim was to investigate surface drift behavior. The time period chosen to run the simulations was 01-01-2018 un 30-01-2018. This particular time period was chosen as the splitting of the Benguela Jet occurs in January, which also coincides with a period of higher wind intensity, upwelling along the coast and mesoscale activity</w:t>
-      </w:r>
-      <w:r>
-        <w:t xml:space="preserve"> </w:t>
-      </w:r>
-      <w:r>
-        <w:t xml:space="preserve">(Rubio et al., 2009; Veitch et al., 2018; Ragoasha et al., 2019)</w:t>
-      </w:r>
-      <w:r>
-        <w:t xml:space="preserve">. Additional simulations were done for months in 2018, which were chosen based on seasonality. These simulations had the same parameters used for January and were performed for April (Autumn), July (winter), and October (Spring) in order to assess if any patterns seen in January translate into general patterns for times periods throughout 2018. A summary of the parameters for each simulation are provided in table 1.</w:t>
-      </w:r>
-    </w:p>
-    <w:p>
-      <w:pPr>
-        <w:pStyle w:val="BodyText"/>
-      </w:pPr>
-      <w:r>
-        <w:t xml:space="preserve">To determine if vortices and eddies play a role in kelp accumulation on the surface, a separate set of simulations were performed. Unlike the previous simulations these simulation released a particle every hour over the same time periods. In order to determine if the shape co-efficient used plays a role in model used, a simulation of a kelp with the maximum surface area and drag exposure was run using the shape coefficient for a cylinder to compare to a simulation using a sphere, and was run for 30 days using a fourth order Runge-Kutte advection scheme with brownian motion and a particle set of size 1000.</w:t>
+        <w:t xml:space="preserve">. The exposure scenarios used in this study were 100%, 95%, 90%, and 85% for hydrodynamic drag; 0 %, 5%, 10%, and 15% for wind (see table 1). Each scenario consisted of a particle set with a size of 1000 were released from Kommetjie at the start of simulation. Since the aim of this investigation was to investigate the relative surface behavior of virtual kelp particles, only the surface layer was used for simulations. It should also be noted that the Copernicus model used places velocity vectors over some of the land covering the coastal domain. This was not considered a concern, as once again, the aim was to investigate surface drift behavior. A summary of the parameters for each simulation are provided in table 1.To determine if vortices and eddies play a role in kelp accumulation on the surface, a separate set of simulations were performed. Unlike the previous simulations these simulation released a particle every hour over the same time periods.</w:t>
       </w:r>
     </w:p>
     <w:bookmarkEnd w:id="27"/>
@@ -3877,7 +3877,7 @@
     </w:p>
     <w:bookmarkEnd w:id="34"/>
     <w:bookmarkEnd w:id="35"/>
-    <w:bookmarkStart w:id="51" w:name="results"/>
+    <w:bookmarkStart w:id="50" w:name="results"/>
     <w:p>
       <w:pPr>
         <w:pStyle w:val="Heading1"/>
@@ -3886,7 +3886,25 @@
         <w:t xml:space="preserve">Results</w:t>
       </w:r>
     </w:p>
-    <w:bookmarkStart w:id="37" w:name="trajectory-comparison"/>
+    <w:bookmarkStart w:id="36" w:name="comparison-of-coefficients"/>
+    <w:p>
+      <w:pPr>
+        <w:pStyle w:val="Heading2"/>
+      </w:pPr>
+      <w:r>
+        <w:t xml:space="preserve">Comparison of coefficients</w:t>
+      </w:r>
+    </w:p>
+    <w:p>
+      <w:pPr>
+        <w:pStyle w:val="FirstParagraph"/>
+      </w:pPr>
+      <w:r>
+        <w:t xml:space="preserve">The comparison of mean trajectories between the sphere and cylindrical shape coefficients revealed no difference (see appendix). This was also reflected when comparing distance travelled by particles and particle density plots (see appendix). The simulation which used a cylindrical shape coefficient showed higher density in an eddy compared to the simulation which used a sphere for the shape coefficient (see appendix).</w:t>
+      </w:r>
+    </w:p>
+    <w:bookmarkEnd w:id="36"/>
+    <w:bookmarkStart w:id="38" w:name="trajectory-comparison"/>
     <w:p>
       <w:pPr>
         <w:pStyle w:val="Heading2"/>
@@ -3918,7 +3936,7 @@
       <w:r>
         <w:drawing>
           <wp:inline>
-            <wp:extent cx="5544151" cy="7392202"/>
+            <wp:extent cx="5544151" cy="8316227"/>
             <wp:effectExtent b="0" l="0" r="0" t="0"/>
             <wp:docPr descr="Figure 2: Comparison of mean trajectories. Panel (A) represents hydrodynamic drag only simulations and Panel (B) represents simulations for both wind and hydrodynamic drag, for January, Panel (C) represents hydrodynamic drag only simulations and Panel (D) represents simulations for both wind and hydrodynamic drag, for April. Panel (E) represents hydrodynamic drag only simulations and Panel (F) represents simulations for both wind and hydrodynamic drag, for July. Panel (G) represents hydrodynamic drag only simulations and Panel (H) represents simulations for both wind and hydrodynamic drag, for October. In all panels the passive simulations are represented by black lines." title="" id="1" name="Picture"/>
             <a:graphic>
@@ -3931,7 +3949,7 @@
                     </pic:cNvPicPr>
                   </pic:nvPicPr>
                   <pic:blipFill>
-                    <a:blip r:embed="rId36"/>
+                    <a:blip r:embed="rId37"/>
                     <a:stretch>
                       <a:fillRect/>
                     </a:stretch>
@@ -3939,7 +3957,7 @@
                   <pic:spPr bwMode="auto">
                     <a:xfrm>
                       <a:off x="0" y="0"/>
-                      <a:ext cx="5544151" cy="7392202"/>
+                      <a:ext cx="5544151" cy="8316227"/>
                     </a:xfrm>
                     <a:prstGeom prst="rect">
                       <a:avLst/>
@@ -3966,8 +3984,8 @@
         <w:t xml:space="preserve">Figure 2: Comparison of mean trajectories. Panel (A) represents hydrodynamic drag only simulations and Panel (B) represents simulations for both wind and hydrodynamic drag, for January, Panel (C) represents hydrodynamic drag only simulations and Panel (D) represents simulations for both wind and hydrodynamic drag, for April. Panel (E) represents hydrodynamic drag only simulations and Panel (F) represents simulations for both wind and hydrodynamic drag, for July. Panel (G) represents hydrodynamic drag only simulations and Panel (H) represents simulations for both wind and hydrodynamic drag, for October. In all panels the passive simulations are represented by black lines.</w:t>
       </w:r>
     </w:p>
-    <w:bookmarkEnd w:id="37"/>
-    <w:bookmarkStart w:id="42" w:name="comparison-of-density-distributions"/>
+    <w:bookmarkEnd w:id="38"/>
+    <w:bookmarkStart w:id="43" w:name="comparison-of-density-distributions"/>
     <w:p>
       <w:pPr>
         <w:pStyle w:val="Heading2"/>
@@ -3999,7 +4017,7 @@
       <w:r>
         <w:drawing>
           <wp:inline>
-            <wp:extent cx="6197600" cy="8427014"/>
+            <wp:extent cx="6197600" cy="7082971"/>
             <wp:effectExtent b="0" l="0" r="0" t="0"/>
             <wp:docPr descr="Figure 3: Comparison of density plots at the end run time for scenarios 1 - 13, for January 2018 (summer). The plots are regular hexagons within the density of particles were calculated. The mean trajectories for each scenario are also plotted for comparison. The reader is referred to tables 1 and 2 for details pertaining to each scenario." title="" id="1" name="Picture"/>
             <a:graphic>
@@ -4012,7 +4030,7 @@
                     </pic:cNvPicPr>
                   </pic:nvPicPr>
                   <pic:blipFill>
-                    <a:blip r:embed="rId38"/>
+                    <a:blip r:embed="rId39"/>
                     <a:stretch>
                       <a:fillRect/>
                     </a:stretch>
@@ -4020,7 +4038,7 @@
                   <pic:spPr bwMode="auto">
                     <a:xfrm>
                       <a:off x="0" y="0"/>
-                      <a:ext cx="6197600" cy="8427014"/>
+                      <a:ext cx="6197600" cy="7082971"/>
                     </a:xfrm>
                     <a:prstGeom prst="rect">
                       <a:avLst/>
@@ -4054,7 +4072,7 @@
       <w:r>
         <w:drawing>
           <wp:inline>
-            <wp:extent cx="6197600" cy="8427014"/>
+            <wp:extent cx="6197600" cy="7082971"/>
             <wp:effectExtent b="0" l="0" r="0" t="0"/>
             <wp:docPr descr="Figure 4: Comparison of density plots at the end run time for scenarios 17 - 29, for April 2018 (winter). The plots are regular hexagons within the density of particles were calculated. The mean trajectories for each scenario are also plotted for comparison. The reader is referred to tables 1 and 2 for details pertaining to each scenario." title="" id="1" name="Picture"/>
             <a:graphic>
@@ -4067,7 +4085,7 @@
                     </pic:cNvPicPr>
                   </pic:nvPicPr>
                   <pic:blipFill>
-                    <a:blip r:embed="rId39"/>
+                    <a:blip r:embed="rId40"/>
                     <a:stretch>
                       <a:fillRect/>
                     </a:stretch>
@@ -4075,7 +4093,7 @@
                   <pic:spPr bwMode="auto">
                     <a:xfrm>
                       <a:off x="0" y="0"/>
-                      <a:ext cx="6197600" cy="8427014"/>
+                      <a:ext cx="6197600" cy="7082971"/>
                     </a:xfrm>
                     <a:prstGeom prst="rect">
                       <a:avLst/>
@@ -4117,61 +4135,6 @@
                 <pic:pic>
                   <pic:nvPicPr>
                     <pic:cNvPr descr="thesis_chapter_3_files/figure-docx/unnamed-chunk-5-1.png" id="0" name="Picture"/>
-                    <pic:cNvPicPr>
-                      <a:picLocks noChangeArrowheads="1" noChangeAspect="1"/>
-                    </pic:cNvPicPr>
-                  </pic:nvPicPr>
-                  <pic:blipFill>
-                    <a:blip r:embed="rId40"/>
-                    <a:stretch>
-                      <a:fillRect/>
-                    </a:stretch>
-                  </pic:blipFill>
-                  <pic:spPr bwMode="auto">
-                    <a:xfrm>
-                      <a:off x="0" y="0"/>
-                      <a:ext cx="6197600" cy="8427014"/>
-                    </a:xfrm>
-                    <a:prstGeom prst="rect">
-                      <a:avLst/>
-                    </a:prstGeom>
-                    <a:noFill/>
-                    <a:ln w="9525">
-                      <a:noFill/>
-                      <a:headEnd/>
-                      <a:tailEnd/>
-                    </a:ln>
-                  </pic:spPr>
-                </pic:pic>
-              </a:graphicData>
-            </a:graphic>
-          </wp:inline>
-        </w:drawing>
-      </w:r>
-    </w:p>
-    <w:p>
-      <w:pPr>
-        <w:pStyle w:val="ImageCaption"/>
-      </w:pPr>
-      <w:r>
-        <w:t xml:space="preserve">Figure 5: Comparison of density plots at the end run time for scenarios 30 - 42, for July 2018 (winter). The plots are regular hexagons within the density of particles were calculated. The mean trajectories for each scenario are also plotted for comparison. The reader is referred to tables 1 and 2 for details pertaining to each scenario.</w:t>
-      </w:r>
-    </w:p>
-    <w:p>
-      <w:pPr>
-        <w:pStyle w:val="CaptionedFigure"/>
-      </w:pPr>
-      <w:r>
-        <w:drawing>
-          <wp:inline>
-            <wp:extent cx="6197600" cy="8427014"/>
-            <wp:effectExtent b="0" l="0" r="0" t="0"/>
-            <wp:docPr descr="Figure 6: Comparison of density plots at the end run time for scenarios 43 - 55, for October 2018 (spring). The plots are regular hexagons within the density of particles were calculated. The mean trajectories for each scenario are also plotted for comparison. The reader is referred to tables 1 and 2 for details pertaining to each scenario." title="" id="1" name="Picture"/>
-            <a:graphic>
-              <a:graphicData uri="http://schemas.openxmlformats.org/drawingml/2006/picture">
-                <pic:pic>
-                  <pic:nvPicPr>
-                    <pic:cNvPr descr="thesis_chapter_3_files/figure-docx/unnamed-chunk-6-1.png" id="0" name="Picture"/>
                     <pic:cNvPicPr>
                       <a:picLocks noChangeArrowheads="1" noChangeAspect="1"/>
                     </pic:cNvPicPr>
@@ -4209,36 +4172,7 @@
         <w:pStyle w:val="ImageCaption"/>
       </w:pPr>
       <w:r>
-        <w:t xml:space="preserve">Figure 6: Comparison of density plots at the end run time for scenarios 43 - 55, for October 2018 (spring). The plots are regular hexagons within the density of particles were calculated. The mean trajectories for each scenario are also plotted for comparison. The reader is referred to tables 1 and 2 for details pertaining to each scenario.</w:t>
-      </w:r>
-    </w:p>
-    <w:bookmarkEnd w:id="42"/>
-    <w:bookmarkStart w:id="45" w:name="comparison-of-distances"/>
-    <w:p>
-      <w:pPr>
-        <w:pStyle w:val="Heading2"/>
-      </w:pPr>
-      <w:r>
-        <w:t xml:space="preserve">Comparison of distances</w:t>
-      </w:r>
-    </w:p>
-    <w:p>
-      <w:pPr>
-        <w:pStyle w:val="FirstParagraph"/>
-      </w:pPr>
-      <w:r>
-        <w:t xml:space="preserve">There were significant differences among the median distances travelled for all particles in each simulation (Figure 4; p &lt; 0.05). The simulations that considered for 100% hydrodynamic drag travelled a shorter distance than particles for simulations which considered a combination of hydrodynamic and wind drag scenarios. Comparison between simulations that considered hydrodynamic and wind drag show no significant differences with only slight variations among simulations. When comparing distances between passive and kelp particles for April, significant differences are evident. (Figure 11, simulations 17-29; p &lt; 0.05). Kelp particles with only 90% hydrodynamic and 10% wind drag across cross-sectional areas travelled shorter distance across compared to other kelp particles. The shortest distance travelled was the scenario with the maximum cross-sectional area and drag exposure scenarios. No significant differences are evident for the July simulations, with only slight variation across simulations (see Figure 11, simulations 30-42; p &gt; 0.05). In October, the plot shows significant differences when comparing both passive and kelp particles (see Figure 11, simulations 43-55; p &lt; 0.05). Kelp particles with only 90% hydrodynamic drag across cross-sectional areas travelled shorter distance compared to all other particles. As seen in the April simulations, the kelp particles with the maximum cross-sectional area and drag exposure travelled the shortest distance compared to all other particles.</w:t>
-      </w:r>
-    </w:p>
-    <w:p>
-      <w:pPr>
-        <w:pStyle w:val="SourceCode"/>
-      </w:pPr>
-      <w:r>
-        <w:rPr>
-          <w:rStyle w:val="VerbatimChar"/>
-        </w:rPr>
-        <w:t xml:space="preserve">## $`1`</w:t>
+        <w:t xml:space="preserve">Figure 5: Comparison of density plots at the end run time for scenarios 30 - 42, for July 2018 (winter). The plots are regular hexagons within the density of particles were calculated. The mean trajectories for each scenario are also plotted for comparison. The reader is referred to tables 1 and 2 for details pertaining to each scenario.</w:t>
       </w:r>
     </w:p>
     <w:p>
@@ -4248,20 +4182,20 @@
       <w:r>
         <w:drawing>
           <wp:inline>
-            <wp:extent cx="4620126" cy="3696101"/>
+            <wp:extent cx="6197600" cy="7082971"/>
             <wp:effectExtent b="0" l="0" r="0" t="0"/>
-            <wp:docPr descr="Figure 7: Boxplots of total distance travelled by all particles from the release site over the course of the simulation for scenarios 1 - 13, for January 2018 (summer). The x-axis represents the scenario number and the y-axis is the distance travelled in kilometers. The lower and upper hinges correspond to the first and third quartiles. The whiskers represent the range, solid black lines represent the median and black dots are outliers. The reader is referred to tables 1 and 2 for details pertaining to each scenario." title="" id="1" name="Picture"/>
+            <wp:docPr descr="Figure 6: Comparison of density plots at the end run time for scenarios 43 - 55, for October 2018 (spring). The plots are regular hexagons within the density of particles were calculated. The mean trajectories for each scenario are also plotted for comparison. The reader is referred to tables 1 and 2 for details pertaining to each scenario." title="" id="1" name="Picture"/>
             <a:graphic>
               <a:graphicData uri="http://schemas.openxmlformats.org/drawingml/2006/picture">
                 <pic:pic>
                   <pic:nvPicPr>
-                    <pic:cNvPr descr="thesis_chapter_3_files/figure-docx/distance%20plot-1.png" id="0" name="Picture"/>
+                    <pic:cNvPr descr="thesis_chapter_3_files/figure-docx/unnamed-chunk-6-1.png" id="0" name="Picture"/>
                     <pic:cNvPicPr>
                       <a:picLocks noChangeArrowheads="1" noChangeAspect="1"/>
                     </pic:cNvPicPr>
                   </pic:nvPicPr>
                   <pic:blipFill>
-                    <a:blip r:embed="rId43"/>
+                    <a:blip r:embed="rId42"/>
                     <a:stretch>
                       <a:fillRect/>
                     </a:stretch>
@@ -4269,7 +4203,7 @@
                   <pic:spPr bwMode="auto">
                     <a:xfrm>
                       <a:off x="0" y="0"/>
-                      <a:ext cx="4620126" cy="3696101"/>
+                      <a:ext cx="6197600" cy="7082971"/>
                     </a:xfrm>
                     <a:prstGeom prst="rect">
                       <a:avLst/>
@@ -4293,7 +4227,25 @@
         <w:pStyle w:val="ImageCaption"/>
       </w:pPr>
       <w:r>
-        <w:t xml:space="preserve">Figure 7: Boxplots of total distance travelled by all particles from the release site over the course of the simulation for scenarios 1 - 13, for January 2018 (summer). The x-axis represents the scenario number and the y-axis is the distance travelled in kilometers. The lower and upper hinges correspond to the first and third quartiles. The whiskers represent the range, solid black lines represent the median and black dots are outliers. The reader is referred to tables 1 and 2 for details pertaining to each scenario.</w:t>
+        <w:t xml:space="preserve">Figure 6: Comparison of density plots at the end run time for scenarios 43 - 55, for October 2018 (spring). The plots are regular hexagons within the density of particles were calculated. The mean trajectories for each scenario are also plotted for comparison. The reader is referred to tables 1 and 2 for details pertaining to each scenario.</w:t>
+      </w:r>
+    </w:p>
+    <w:bookmarkEnd w:id="43"/>
+    <w:bookmarkStart w:id="46" w:name="comparison-of-distances"/>
+    <w:p>
+      <w:pPr>
+        <w:pStyle w:val="Heading2"/>
+      </w:pPr>
+      <w:r>
+        <w:t xml:space="preserve">Comparison of distances</w:t>
+      </w:r>
+    </w:p>
+    <w:p>
+      <w:pPr>
+        <w:pStyle w:val="FirstParagraph"/>
+      </w:pPr>
+      <w:r>
+        <w:t xml:space="preserve">There were significant differences among the median distances travelled for all particles in each simulation (Figure 4; p &lt; 0.05). The simulations that considered for 100% hydrodynamic drag travelled a shorter distance than particles for simulations which considered a combination of hydrodynamic and wind drag scenarios. Comparison between simulations that considered hydrodynamic and wind drag show no significant differences with only slight variations among simulations. When comparing distances between passive and kelp particles for April, significant differences are evident. (Figure 11, simulations 17-29; p &lt; 0.05). Kelp particles with only 90% hydrodynamic and 10% wind drag across cross-sectional areas travelled shorter distance across compared to other kelp particles. The shortest distance travelled was the scenario with the maximum cross-sectional area and drag exposure scenarios. No significant differences are evident for the July simulations, with only slight variation across simulations (see Figure 11, simulations 30-42; p &gt; 0.05). In October, the plot shows significant differences when comparing both passive and kelp particles (see Figure 11, simulations 43-55; p &lt; 0.05). Kelp particles with only 90% hydrodynamic drag across cross-sectional areas travelled shorter distance compared to all other particles. As seen in the April simulations, the kelp particles with the maximum cross-sectional area and drag exposure travelled the shortest distance compared to all other particles.</w:t>
       </w:r>
     </w:p>
     <w:p>
@@ -4304,16 +4256,7 @@
         <w:rPr>
           <w:rStyle w:val="VerbatimChar"/>
         </w:rPr>
-        <w:t xml:space="preserve">## </w:t>
-      </w:r>
-      <w:r>
-        <w:br/>
-      </w:r>
-      <w:r>
-        <w:rPr>
-          <w:rStyle w:val="VerbatimChar"/>
-        </w:rPr>
-        <w:t xml:space="preserve">## $`2`</w:t>
+        <w:t xml:space="preserve">## $`1`</w:t>
       </w:r>
     </w:p>
     <w:p>
@@ -4330,7 +4273,7 @@
               <a:graphicData uri="http://schemas.openxmlformats.org/drawingml/2006/picture">
                 <pic:pic>
                   <pic:nvPicPr>
-                    <pic:cNvPr descr="thesis_chapter_3_files/figure-docx/distance%20plot-2.png" id="0" name="Picture"/>
+                    <pic:cNvPr descr="thesis_chapter_3_files/figure-docx/distance%20plot-1.png" id="0" name="Picture"/>
                     <pic:cNvPicPr>
                       <a:picLocks noChangeArrowheads="1" noChangeAspect="1"/>
                     </pic:cNvPicPr>
@@ -4388,26 +4331,7 @@
         <w:rPr>
           <w:rStyle w:val="VerbatimChar"/>
         </w:rPr>
-        <w:t xml:space="preserve">## attr(,"class")</w:t>
-      </w:r>
-      <w:r>
-        <w:br/>
-      </w:r>
-      <w:r>
-        <w:rPr>
-          <w:rStyle w:val="VerbatimChar"/>
-        </w:rPr>
-        <w:t xml:space="preserve">## [1] "list"      "ggarrange"</w:t>
-      </w:r>
-    </w:p>
-    <w:bookmarkEnd w:id="45"/>
-    <w:bookmarkStart w:id="48" w:name="accumulation"/>
-    <w:p>
-      <w:pPr>
-        <w:pStyle w:val="Heading2"/>
-      </w:pPr>
-      <w:r>
-        <w:t xml:space="preserve">Accumulation</w:t>
+        <w:t xml:space="preserve">## $`2`</w:t>
       </w:r>
     </w:p>
     <w:p>
@@ -4417,20 +4341,20 @@
       <w:r>
         <w:drawing>
           <wp:inline>
-            <wp:extent cx="6197600" cy="7968342"/>
+            <wp:extent cx="4620126" cy="3696101"/>
             <wp:effectExtent b="0" l="0" r="0" t="0"/>
-            <wp:docPr descr="Figure 8: Comparison of trajectory data between passive and kelp accumulation scenarios. Panel A are a comparison of density plots and panel B is a comparison of age." title="" id="1" name="Picture"/>
+            <wp:docPr descr="Figure 7: Boxplots of total distance travelled by all particles from the release site over the course of the simulation for scenarios 1 - 13, for January 2018 (summer). The x-axis represents the scenario number and the y-axis is the distance travelled in kilometers. The lower and upper hinges correspond to the first and third quartiles. The whiskers represent the range, solid black lines represent the median and black dots are outliers. The reader is referred to tables 1 and 2 for details pertaining to each scenario." title="" id="1" name="Picture"/>
             <a:graphic>
               <a:graphicData uri="http://schemas.openxmlformats.org/drawingml/2006/picture">
                 <pic:pic>
                   <pic:nvPicPr>
-                    <pic:cNvPr descr="thesis_chapter_3_files/figure-docx/accumulation%20data%20outputs-1.png" id="0" name="Picture"/>
+                    <pic:cNvPr descr="thesis_chapter_3_files/figure-docx/distance%20plot-2.png" id="0" name="Picture"/>
                     <pic:cNvPicPr>
                       <a:picLocks noChangeArrowheads="1" noChangeAspect="1"/>
                     </pic:cNvPicPr>
                   </pic:nvPicPr>
                   <pic:blipFill>
-                    <a:blip r:embed="rId46"/>
+                    <a:blip r:embed="rId45"/>
                     <a:stretch>
                       <a:fillRect/>
                     </a:stretch>
@@ -4438,7 +4362,7 @@
                   <pic:spPr bwMode="auto">
                     <a:xfrm>
                       <a:off x="0" y="0"/>
-                      <a:ext cx="6197600" cy="7968342"/>
+                      <a:ext cx="4620126" cy="3696101"/>
                     </a:xfrm>
                     <a:prstGeom prst="rect">
                       <a:avLst/>
@@ -4462,7 +4386,46 @@
         <w:pStyle w:val="ImageCaption"/>
       </w:pPr>
       <w:r>
-        <w:t xml:space="preserve">Figure 8: Comparison of trajectory data between passive and kelp accumulation scenarios. Panel A are a comparison of density plots and panel B is a comparison of age.</w:t>
+        <w:t xml:space="preserve">Figure 7: Boxplots of total distance travelled by all particles from the release site over the course of the simulation for scenarios 1 - 13, for January 2018 (summer). The x-axis represents the scenario number and the y-axis is the distance travelled in kilometers. The lower and upper hinges correspond to the first and third quartiles. The whiskers represent the range, solid black lines represent the median and black dots are outliers. The reader is referred to tables 1 and 2 for details pertaining to each scenario.</w:t>
+      </w:r>
+    </w:p>
+    <w:p>
+      <w:pPr>
+        <w:pStyle w:val="SourceCode"/>
+      </w:pPr>
+      <w:r>
+        <w:rPr>
+          <w:rStyle w:val="VerbatimChar"/>
+        </w:rPr>
+        <w:t xml:space="preserve">## </w:t>
+      </w:r>
+      <w:r>
+        <w:br/>
+      </w:r>
+      <w:r>
+        <w:rPr>
+          <w:rStyle w:val="VerbatimChar"/>
+        </w:rPr>
+        <w:t xml:space="preserve">## attr(,"class")</w:t>
+      </w:r>
+      <w:r>
+        <w:br/>
+      </w:r>
+      <w:r>
+        <w:rPr>
+          <w:rStyle w:val="VerbatimChar"/>
+        </w:rPr>
+        <w:t xml:space="preserve">## [1] "list"      "ggarrange"</w:t>
+      </w:r>
+    </w:p>
+    <w:bookmarkEnd w:id="46"/>
+    <w:bookmarkStart w:id="49" w:name="accumulation"/>
+    <w:p>
+      <w:pPr>
+        <w:pStyle w:val="Heading2"/>
+      </w:pPr>
+      <w:r>
+        <w:t xml:space="preserve">Accumulation</w:t>
       </w:r>
     </w:p>
     <w:p>
@@ -4474,12 +4437,12 @@
           <wp:inline>
             <wp:extent cx="6197600" cy="7968342"/>
             <wp:effectExtent b="0" l="0" r="0" t="0"/>
-            <wp:docPr descr="Figure 9: Comparison of trajectory data between passive and kelp accumulation scenarios. Panel A are a comparison of density plots and panel B is a comparison of age." title="" id="1" name="Picture"/>
+            <wp:docPr descr="Figure 8: Comparison of density between passive and kelp accumulation scenarios." title="" id="1" name="Picture"/>
             <a:graphic>
               <a:graphicData uri="http://schemas.openxmlformats.org/drawingml/2006/picture">
                 <pic:pic>
                   <pic:nvPicPr>
-                    <pic:cNvPr descr="thesis_chapter_3_files/figure-docx/age%20data%20outputs-1.png" id="0" name="Picture"/>
+                    <pic:cNvPr descr="thesis_chapter_3_files/figure-docx/accumulation%20data%20outputs-1.png" id="0" name="Picture"/>
                     <pic:cNvPicPr>
                       <a:picLocks noChangeArrowheads="1" noChangeAspect="1"/>
                     </pic:cNvPicPr>
@@ -4517,33 +4480,7 @@
         <w:pStyle w:val="ImageCaption"/>
       </w:pPr>
       <w:r>
-        <w:t xml:space="preserve">Figure 9: Comparison of trajectory data between passive and kelp accumulation scenarios. Panel A are a comparison of density plots and panel B is a comparison of age.</w:t>
-      </w:r>
-    </w:p>
-    <w:p>
-      <w:pPr>
-        <w:pStyle w:val="BodyText"/>
-      </w:pPr>
-      <w:r>
-        <w:t xml:space="preserve">The role of eddies that exist within the study domain over the time period play a clear role in the accumulation and dispersal of kelp particles. Passive particles tend to remain on the outer edge of the eddy and then are expelled on the other side and continue to follow the ocean current (see Figure 8). The opposite is true for kelp particles which have the highest exposure level of hydrodynamic and wind drag. The kelp particles are entrained in the eddy (see Figure 8). This is also reflected when comparing the age of particles at the end of the simulation. In Figure 9, younger particles are near the release site and older particles further away from shore, while older kelp particles are retained in the eddy.</w:t>
-      </w:r>
-    </w:p>
-    <w:bookmarkEnd w:id="48"/>
-    <w:bookmarkStart w:id="50" w:name="comparison-of-coefficients"/>
-    <w:p>
-      <w:pPr>
-        <w:pStyle w:val="Heading2"/>
-      </w:pPr>
-      <w:r>
-        <w:t xml:space="preserve">Comparison of coefficients</w:t>
-      </w:r>
-    </w:p>
-    <w:p>
-      <w:pPr>
-        <w:pStyle w:val="FirstParagraph"/>
-      </w:pPr>
-      <w:r>
-        <w:t xml:space="preserve">The comparison of mean trajectories between the sphere and cylindrical shape coefficients revealed no difference (Figure 9A). This was also reflected when comparing distance travelled by particles and particle density plots (Figure 9B). The simulation which used a cylindrical shape coefficient showed higher density in an eddy compared to the simulation which used a sphere for the shape coefficient (Figure 10C-D).</w:t>
+        <w:t xml:space="preserve">Figure 8: Comparison of density between passive and kelp accumulation scenarios.</w:t>
       </w:r>
     </w:p>
     <w:p>
@@ -4553,20 +4490,20 @@
       <w:r>
         <w:drawing>
           <wp:inline>
-            <wp:extent cx="6197600" cy="6197600"/>
+            <wp:extent cx="6197600" cy="7968342"/>
             <wp:effectExtent b="0" l="0" r="0" t="0"/>
-            <wp:docPr descr="Figure 9: Comparison of trajectory data between a kelp sphere and kelp cylinder. Plot A is the comparison of mean trajectories, plot B is the comparison of total distance travelled by all particles, and plot C and D are the density plots for simulations using a sphere and cylindrical shape coefficient. The reader is referred to tables 1 and 2 for details pertaining to each scenario." title="" id="1" name="Picture"/>
+            <wp:docPr descr="Figure 9: Comparison of age between passive and kelp accumulation scenarios." title="" id="1" name="Picture"/>
             <a:graphic>
               <a:graphicData uri="http://schemas.openxmlformats.org/drawingml/2006/picture">
                 <pic:pic>
                   <pic:nvPicPr>
-                    <pic:cNvPr descr="thesis_chapter_3_files/figure-docx/shape%20data%20outputs-1.png" id="0" name="Picture"/>
+                    <pic:cNvPr descr="thesis_chapter_3_files/figure-docx/age%20data%20outputs-1.png" id="0" name="Picture"/>
                     <pic:cNvPicPr>
                       <a:picLocks noChangeArrowheads="1" noChangeAspect="1"/>
                     </pic:cNvPicPr>
                   </pic:nvPicPr>
                   <pic:blipFill>
-                    <a:blip r:embed="rId49"/>
+                    <a:blip r:embed="rId48"/>
                     <a:stretch>
                       <a:fillRect/>
                     </a:stretch>
@@ -4574,7 +4511,7 @@
                   <pic:spPr bwMode="auto">
                     <a:xfrm>
                       <a:off x="0" y="0"/>
-                      <a:ext cx="6197600" cy="6197600"/>
+                      <a:ext cx="6197600" cy="7968342"/>
                     </a:xfrm>
                     <a:prstGeom prst="rect">
                       <a:avLst/>
@@ -4598,12 +4535,20 @@
         <w:pStyle w:val="ImageCaption"/>
       </w:pPr>
       <w:r>
-        <w:t xml:space="preserve">Figure 9: Comparison of trajectory data between a kelp sphere and kelp cylinder. Plot A is the comparison of mean trajectories, plot B is the comparison of total distance travelled by all particles, and plot C and D are the density plots for simulations using a sphere and cylindrical shape coefficient. The reader is referred to tables 1 and 2 for details pertaining to each scenario.</w:t>
-      </w:r>
-    </w:p>
+        <w:t xml:space="preserve">Figure 9: Comparison of age between passive and kelp accumulation scenarios.</w:t>
+      </w:r>
+    </w:p>
+    <w:p>
+      <w:pPr>
+        <w:pStyle w:val="BodyText"/>
+      </w:pPr>
+      <w:r>
+        <w:t xml:space="preserve">The role of eddies that exist within the study domain over the time period play a clear role in the accumulation and dispersal of kelp particles. Passive particles tend to remain on the outer edge of the eddy and then are expelled on the other side and continue to follow the ocean current (see Figure 8). The opposite is true for kelp particles which have the highest exposure level of hydrodynamic and wind drag. The kelp particles are entrained in the eddy (see Figure 8). This is also reflected when comparing the age of particles at the end of the simulation. In Figure 9, younger particles are near the release site and older particles further away from shore, while older kelp particles are retained in the eddy.</w:t>
+      </w:r>
+    </w:p>
+    <w:bookmarkEnd w:id="49"/>
     <w:bookmarkEnd w:id="50"/>
-    <w:bookmarkEnd w:id="51"/>
-    <w:bookmarkStart w:id="52" w:name="discussion"/>
+    <w:bookmarkStart w:id="51" w:name="discussion"/>
     <w:p>
       <w:pPr>
         <w:pStyle w:val="Heading1"/>
@@ -4897,8 +4842,8 @@
         <w:t xml:space="preserve">coincides with the area where virtual kelp are entrained by an eddy. The use of a cylindrical shape coefficient instead of a sphere in the calculation of drag force also had no effect on the mean trajectory. Instead, the inclusion of a different shape coefficient increased to the density of particles entrained in an eddy field. Therefore, more accurately parameterizing shape will therefore allow for further improvements in models of macroalgal dispersal patterns.</w:t>
       </w:r>
     </w:p>
-    <w:bookmarkEnd w:id="52"/>
-    <w:bookmarkStart w:id="53" w:name="conclusion"/>
+    <w:bookmarkEnd w:id="51"/>
+    <w:bookmarkStart w:id="52" w:name="conclusion"/>
     <w:p>
       <w:pPr>
         <w:pStyle w:val="Heading1"/>
@@ -4944,18 +4889,83 @@
         <w:t xml:space="preserve">. In addition, the use of a cylindrical shape coefficient has no effect on mean trajectory, but it does cause higher density of particles to become entrained in an eddy. Overall, the inclusion of drag forces is an important aspect to consider when investigating the dispersal patterns of solitary macroalgae, while differences in cross-sectional areas are not. This study also provides an approach which can be adapted to model any floating solitary macroalgae, provided the surface area can be estimated accurately. Gaps in the research exist when considering what oceanographic processes play a role in solitary macroalgal dispersal as well as how these vary seasonally. The identification of biological and physical factors that play a role in accumulation zones is also needed, as well as better estimates for sinking rates and raft-times.</w:t>
       </w:r>
     </w:p>
+    <w:bookmarkEnd w:id="52"/>
+    <w:bookmarkStart w:id="53" w:name="references"/>
+    <w:p>
+      <w:pPr>
+        <w:pStyle w:val="Heading1"/>
+      </w:pPr>
+      <w:r>
+        <w:t xml:space="preserve">References</w:t>
+      </w:r>
+    </w:p>
     <w:bookmarkEnd w:id="53"/>
-    <w:bookmarkStart w:id="150" w:name="references"/>
+    <w:bookmarkStart w:id="151" w:name="appendix"/>
     <w:p>
       <w:pPr>
         <w:pStyle w:val="Heading1"/>
       </w:pPr>
       <w:r>
-        <w:t xml:space="preserve">References</w:t>
-      </w:r>
-    </w:p>
-    <w:bookmarkStart w:id="149" w:name="refs"/>
-    <w:bookmarkStart w:id="54" w:name="ref-allen1999"/>
+        <w:t xml:space="preserve">Appendix</w:t>
+      </w:r>
+    </w:p>
+    <w:p>
+      <w:pPr>
+        <w:pStyle w:val="CaptionedFigure"/>
+      </w:pPr>
+      <w:r>
+        <w:drawing>
+          <wp:inline>
+            <wp:extent cx="6197600" cy="7747000"/>
+            <wp:effectExtent b="0" l="0" r="0" t="0"/>
+            <wp:docPr descr="Figure 9: Comparison of trajectory data between a kelp sphere and kelp cylinder. Plot A is the comparison of mean trajectories, plot B is the comparison of total distance travelled by all particles, and plot C and D are the density plots for simulations using a sphere and cylindrical shape coefficient. The reader is referred to tables 1 and 2 for details pertaining to each scenario." title="" id="1" name="Picture"/>
+            <a:graphic>
+              <a:graphicData uri="http://schemas.openxmlformats.org/drawingml/2006/picture">
+                <pic:pic>
+                  <pic:nvPicPr>
+                    <pic:cNvPr descr="thesis_chapter_3_files/figure-docx/shape%20data%20outputs-1.png" id="0" name="Picture"/>
+                    <pic:cNvPicPr>
+                      <a:picLocks noChangeArrowheads="1" noChangeAspect="1"/>
+                    </pic:cNvPicPr>
+                  </pic:nvPicPr>
+                  <pic:blipFill>
+                    <a:blip r:embed="rId54"/>
+                    <a:stretch>
+                      <a:fillRect/>
+                    </a:stretch>
+                  </pic:blipFill>
+                  <pic:spPr bwMode="auto">
+                    <a:xfrm>
+                      <a:off x="0" y="0"/>
+                      <a:ext cx="6197600" cy="7747000"/>
+                    </a:xfrm>
+                    <a:prstGeom prst="rect">
+                      <a:avLst/>
+                    </a:prstGeom>
+                    <a:noFill/>
+                    <a:ln w="9525">
+                      <a:noFill/>
+                      <a:headEnd/>
+                      <a:tailEnd/>
+                    </a:ln>
+                  </pic:spPr>
+                </pic:pic>
+              </a:graphicData>
+            </a:graphic>
+          </wp:inline>
+        </w:drawing>
+      </w:r>
+    </w:p>
+    <w:p>
+      <w:pPr>
+        <w:pStyle w:val="ImageCaption"/>
+      </w:pPr>
+      <w:r>
+        <w:t xml:space="preserve">Figure 9: Comparison of trajectory data between a kelp sphere and kelp cylinder. Plot A is the comparison of mean trajectories, plot B is the comparison of total distance travelled by all particles, and plot C and D are the density plots for simulations using a sphere and cylindrical shape coefficient. The reader is referred to tables 1 and 2 for details pertaining to each scenario.</w:t>
+      </w:r>
+    </w:p>
+    <w:bookmarkStart w:id="150" w:name="refs"/>
+    <w:bookmarkStart w:id="55" w:name="ref-allen1999"/>
     <w:p>
       <w:pPr>
         <w:pStyle w:val="Bibliography"/>
@@ -4964,8 +4974,8 @@
         <w:t xml:space="preserve">Allen, A., and Plourde, J. (1999). Review of leeway: Field experiments and implementation. US coast guard rep.</w:t>
       </w:r>
     </w:p>
-    <w:bookmarkEnd w:id="54"/>
-    <w:bookmarkStart w:id="56" w:name="ref-andersson2017"/>
+    <w:bookmarkEnd w:id="55"/>
+    <w:bookmarkStart w:id="57" w:name="ref-andersson2017"/>
     <w:p>
       <w:pPr>
         <w:pStyle w:val="Bibliography"/>
@@ -4982,7 +4992,7 @@
       <w:r>
         <w:t xml:space="preserve">. 8. doi:</w:t>
       </w:r>
-      <w:hyperlink r:id="rId55">
+      <w:hyperlink r:id="rId56">
         <w:r>
           <w:rPr>
             <w:rStyle w:val="Hyperlink"/>
@@ -4994,8 +5004,8 @@
         <w:t xml:space="preserve">.</w:t>
       </w:r>
     </w:p>
-    <w:bookmarkEnd w:id="56"/>
-    <w:bookmarkStart w:id="58" w:name="ref-batista2018"/>
+    <w:bookmarkEnd w:id="57"/>
+    <w:bookmarkStart w:id="59" w:name="ref-batista2018"/>
     <w:p>
       <w:pPr>
         <w:pStyle w:val="Bibliography"/>
@@ -5028,7 +5038,7 @@
       <w:r>
         <w:t xml:space="preserve">10. doi:</w:t>
       </w:r>
-      <w:hyperlink r:id="rId57">
+      <w:hyperlink r:id="rId58">
         <w:r>
           <w:rPr>
             <w:rStyle w:val="Hyperlink"/>
@@ -5040,8 +5050,8 @@
         <w:t xml:space="preserve">.</w:t>
       </w:r>
     </w:p>
-    <w:bookmarkEnd w:id="58"/>
-    <w:bookmarkStart w:id="59" w:name="ref-back2000"/>
+    <w:bookmarkEnd w:id="59"/>
+    <w:bookmarkStart w:id="60" w:name="ref-back2000"/>
     <w:p>
       <w:pPr>
         <w:pStyle w:val="Bibliography"/>
@@ -5066,8 +5076,8 @@
         <w:t xml:space="preserve">on the finnish baltic sea coast. 155–161.</w:t>
       </w:r>
     </w:p>
-    <w:bookmarkEnd w:id="59"/>
-    <w:bookmarkStart w:id="60" w:name="ref-beal2015"/>
+    <w:bookmarkEnd w:id="60"/>
+    <w:bookmarkStart w:id="61" w:name="ref-beal2015"/>
     <w:p>
       <w:pPr>
         <w:pStyle w:val="Bibliography"/>
@@ -5092,8 +5102,8 @@
         <w:t xml:space="preserve">45, 1302–1324.</w:t>
       </w:r>
     </w:p>
-    <w:bookmarkEnd w:id="60"/>
-    <w:bookmarkStart w:id="61" w:name="ref-beron2016"/>
+    <w:bookmarkEnd w:id="61"/>
+    <w:bookmarkStart w:id="62" w:name="ref-beron2016"/>
     <w:p>
       <w:pPr>
         <w:pStyle w:val="Bibliography"/>
@@ -5118,8 +5128,8 @@
         <w:t xml:space="preserve">43, 12–228.</w:t>
       </w:r>
     </w:p>
-    <w:bookmarkEnd w:id="61"/>
-    <w:bookmarkStart w:id="62" w:name="ref-beron2019"/>
+    <w:bookmarkEnd w:id="62"/>
+    <w:bookmarkStart w:id="63" w:name="ref-beron2019"/>
     <w:p>
       <w:pPr>
         <w:pStyle w:val="Bibliography"/>
@@ -5144,8 +5154,8 @@
         <w:t xml:space="preserve">31, 096602.</w:t>
       </w:r>
     </w:p>
-    <w:bookmarkEnd w:id="62"/>
-    <w:bookmarkStart w:id="63" w:name="ref-blanke2002"/>
+    <w:bookmarkEnd w:id="63"/>
+    <w:bookmarkStart w:id="64" w:name="ref-blanke2002"/>
     <w:p>
       <w:pPr>
         <w:pStyle w:val="Bibliography"/>
@@ -5170,8 +5180,8 @@
         <w:t xml:space="preserve">29, 41–1.</w:t>
       </w:r>
     </w:p>
-    <w:bookmarkEnd w:id="63"/>
-    <w:bookmarkStart w:id="64" w:name="ref-blanke2005"/>
+    <w:bookmarkEnd w:id="64"/>
+    <w:bookmarkStart w:id="65" w:name="ref-blanke2005"/>
     <w:p>
       <w:pPr>
         <w:pStyle w:val="Bibliography"/>
@@ -5196,8 +5206,8 @@
         <w:t xml:space="preserve">110.</w:t>
       </w:r>
     </w:p>
-    <w:bookmarkEnd w:id="64"/>
-    <w:bookmarkStart w:id="65" w:name="ref-brach2018"/>
+    <w:bookmarkEnd w:id="65"/>
+    <w:bookmarkStart w:id="66" w:name="ref-brach2018"/>
     <w:p>
       <w:pPr>
         <w:pStyle w:val="Bibliography"/>
@@ -5222,8 +5232,8 @@
         <w:t xml:space="preserve">126, 191–196.</w:t>
       </w:r>
     </w:p>
-    <w:bookmarkEnd w:id="65"/>
-    <w:bookmarkStart w:id="66" w:name="ref-breivik2011"/>
+    <w:bookmarkEnd w:id="66"/>
+    <w:bookmarkStart w:id="67" w:name="ref-breivik2011"/>
     <w:p>
       <w:pPr>
         <w:pStyle w:val="Bibliography"/>
@@ -5248,8 +5258,8 @@
         <w:t xml:space="preserve">33, 100–109.</w:t>
       </w:r>
     </w:p>
-    <w:bookmarkEnd w:id="66"/>
-    <w:bookmarkStart w:id="67" w:name="ref-brooks2019"/>
+    <w:bookmarkEnd w:id="67"/>
+    <w:bookmarkStart w:id="68" w:name="ref-brooks2019"/>
     <w:p>
       <w:pPr>
         <w:pStyle w:val="Bibliography"/>
@@ -5274,8 +5284,8 @@
         <w:t xml:space="preserve">46, 2610–2618.</w:t>
       </w:r>
     </w:p>
-    <w:bookmarkEnd w:id="67"/>
-    <w:bookmarkStart w:id="68" w:name="ref-brooks2018"/>
+    <w:bookmarkEnd w:id="68"/>
+    <w:bookmarkStart w:id="69" w:name="ref-brooks2018"/>
     <w:p>
       <w:pPr>
         <w:pStyle w:val="Bibliography"/>
@@ -5300,8 +5310,8 @@
         <w:t xml:space="preserve">599, 1–18.</w:t>
       </w:r>
     </w:p>
-    <w:bookmarkEnd w:id="68"/>
-    <w:bookmarkStart w:id="69" w:name="ref-bushing1994"/>
+    <w:bookmarkEnd w:id="69"/>
+    <w:bookmarkStart w:id="70" w:name="ref-bushing1994"/>
     <w:p>
       <w:pPr>
         <w:pStyle w:val="Bibliography"/>
@@ -5310,8 +5320,8 @@
         <w:t xml:space="preserve">Bushing, W. W. (1994). Biogeographic and ecological implications of kelp rafting as a dispersal vector for marine invertebrates. 22.</w:t>
       </w:r>
     </w:p>
-    <w:bookmarkEnd w:id="69"/>
-    <w:bookmarkStart w:id="70" w:name="ref-bustamante1995"/>
+    <w:bookmarkEnd w:id="70"/>
+    <w:bookmarkStart w:id="71" w:name="ref-bustamante1995"/>
     <w:p>
       <w:pPr>
         <w:pStyle w:val="Bibliography"/>
@@ -5336,8 +5346,8 @@
         <w:t xml:space="preserve">76, 2314–2329.</w:t>
       </w:r>
     </w:p>
-    <w:bookmarkEnd w:id="70"/>
-    <w:bookmarkStart w:id="71" w:name="ref-cartraud2021"/>
+    <w:bookmarkEnd w:id="71"/>
+    <w:bookmarkStart w:id="72" w:name="ref-cartraud2021"/>
     <w:p>
       <w:pPr>
         <w:pStyle w:val="Bibliography"/>
@@ -5362,8 +5372,8 @@
         <w:t xml:space="preserve">44, 468–480.</w:t>
       </w:r>
     </w:p>
-    <w:bookmarkEnd w:id="71"/>
-    <w:bookmarkStart w:id="72" w:name="ref-collins2010"/>
+    <w:bookmarkEnd w:id="72"/>
+    <w:bookmarkStart w:id="73" w:name="ref-collins2010"/>
     <w:p>
       <w:pPr>
         <w:pStyle w:val="Bibliography"/>
@@ -5407,8 +5417,8 @@
         <w:t xml:space="preserve">19, 4572–4580.</w:t>
       </w:r>
     </w:p>
-    <w:bookmarkEnd w:id="72"/>
-    <w:bookmarkStart w:id="73" w:name="ref-colombini2003"/>
+    <w:bookmarkEnd w:id="73"/>
+    <w:bookmarkStart w:id="74" w:name="ref-colombini2003"/>
     <w:p>
       <w:pPr>
         <w:pStyle w:val="Bibliography"/>
@@ -5433,8 +5443,8 @@
         <w:t xml:space="preserve">41, 115–159.</w:t>
       </w:r>
     </w:p>
-    <w:bookmarkEnd w:id="73"/>
-    <w:bookmarkStart w:id="74" w:name="ref-coppin2020"/>
+    <w:bookmarkEnd w:id="74"/>
+    <w:bookmarkStart w:id="75" w:name="ref-coppin2020"/>
     <w:p>
       <w:pPr>
         <w:pStyle w:val="Bibliography"/>
@@ -5459,8 +5469,8 @@
         <w:t xml:space="preserve">7, 567.</w:t>
       </w:r>
     </w:p>
-    <w:bookmarkEnd w:id="74"/>
-    <w:bookmarkStart w:id="75" w:name="ref-dasaro2018"/>
+    <w:bookmarkEnd w:id="75"/>
+    <w:bookmarkStart w:id="76" w:name="ref-dasaro2018"/>
     <w:p>
       <w:pPr>
         <w:pStyle w:val="Bibliography"/>
@@ -5485,8 +5495,8 @@
         <w:t xml:space="preserve">115, 1162–1167.</w:t>
       </w:r>
     </w:p>
-    <w:bookmarkEnd w:id="75"/>
-    <w:bookmarkStart w:id="77" w:name="ref-dayton1985"/>
+    <w:bookmarkEnd w:id="76"/>
+    <w:bookmarkStart w:id="78" w:name="ref-dayton1985"/>
     <w:p>
       <w:pPr>
         <w:pStyle w:val="Bibliography"/>
@@ -5519,7 +5529,7 @@
       <w:r>
         <w:t xml:space="preserve">16, 215–245. doi:</w:t>
       </w:r>
-      <w:hyperlink r:id="rId76">
+      <w:hyperlink r:id="rId77">
         <w:r>
           <w:rPr>
             <w:rStyle w:val="Hyperlink"/>
@@ -5531,8 +5541,8 @@
         <w:t xml:space="preserve">.</w:t>
       </w:r>
     </w:p>
-    <w:bookmarkEnd w:id="77"/>
-    <w:bookmarkStart w:id="78" w:name="ref-delandmeter2019"/>
+    <w:bookmarkEnd w:id="78"/>
+    <w:bookmarkStart w:id="79" w:name="ref-delandmeter2019"/>
     <w:p>
       <w:pPr>
         <w:pStyle w:val="Bibliography"/>
@@ -5557,8 +5567,8 @@
         <w:t xml:space="preserve">12, 3571–3584.</w:t>
       </w:r>
     </w:p>
-    <w:bookmarkEnd w:id="78"/>
-    <w:bookmarkStart w:id="79" w:name="ref-dromgoole1982"/>
+    <w:bookmarkEnd w:id="79"/>
+    <w:bookmarkStart w:id="80" w:name="ref-dromgoole1982"/>
     <w:p>
       <w:pPr>
         <w:pStyle w:val="Bibliography"/>
@@ -5583,8 +5593,8 @@
         <w:t xml:space="preserve">25, 391–398.</w:t>
       </w:r>
     </w:p>
-    <w:bookmarkEnd w:id="79"/>
-    <w:bookmarkStart w:id="80" w:name="ref-edgar1987"/>
+    <w:bookmarkEnd w:id="80"/>
+    <w:bookmarkStart w:id="81" w:name="ref-edgar1987"/>
     <w:p>
       <w:pPr>
         <w:pStyle w:val="Bibliography"/>
@@ -5625,8 +5635,8 @@
         <w:t xml:space="preserve">95, 599–610.</w:t>
       </w:r>
     </w:p>
-    <w:bookmarkEnd w:id="80"/>
-    <w:bookmarkStart w:id="81" w:name="ref-eik2009"/>
+    <w:bookmarkEnd w:id="81"/>
+    <w:bookmarkStart w:id="82" w:name="ref-eik2009"/>
     <w:p>
       <w:pPr>
         <w:pStyle w:val="Bibliography"/>
@@ -5651,8 +5661,8 @@
         <w:t xml:space="preserve">57, 67–90.</w:t>
       </w:r>
     </w:p>
-    <w:bookmarkEnd w:id="81"/>
-    <w:bookmarkStart w:id="82" w:name="ref-Filbee-Dexter2018-wp"/>
+    <w:bookmarkEnd w:id="82"/>
+    <w:bookmarkStart w:id="83" w:name="ref-Filbee-Dexter2018-wp"/>
     <w:p>
       <w:pPr>
         <w:pStyle w:val="Bibliography"/>
@@ -5686,8 +5696,8 @@
         <w:t xml:space="preserve">187, 291–304.</w:t>
       </w:r>
     </w:p>
-    <w:bookmarkEnd w:id="82"/>
-    <w:bookmarkStart w:id="83" w:name="ref-fossette2012"/>
+    <w:bookmarkEnd w:id="83"/>
+    <w:bookmarkStart w:id="84" w:name="ref-fossette2012"/>
     <w:p>
       <w:pPr>
         <w:pStyle w:val="Bibliography"/>
@@ -5712,8 +5722,8 @@
         <w:t xml:space="preserve">457, 285–301.</w:t>
       </w:r>
     </w:p>
-    <w:bookmarkEnd w:id="83"/>
-    <w:bookmarkStart w:id="85" w:name="ref-fraser2011"/>
+    <w:bookmarkEnd w:id="84"/>
+    <w:bookmarkStart w:id="86" w:name="ref-fraser2011"/>
     <w:p>
       <w:pPr>
         <w:pStyle w:val="Bibliography"/>
@@ -5746,7 +5756,7 @@
       <w:r>
         <w:t xml:space="preserve">278, 649–655. doi:</w:t>
       </w:r>
-      <w:hyperlink r:id="rId84">
+      <w:hyperlink r:id="rId85">
         <w:r>
           <w:rPr>
             <w:rStyle w:val="Hyperlink"/>
@@ -5758,8 +5768,8 @@
         <w:t xml:space="preserve">.</w:t>
       </w:r>
     </w:p>
-    <w:bookmarkEnd w:id="85"/>
-    <w:bookmarkStart w:id="86" w:name="ref-furnans2008"/>
+    <w:bookmarkEnd w:id="86"/>
+    <w:bookmarkStart w:id="87" w:name="ref-furnans2008"/>
     <w:p>
       <w:pPr>
         <w:pStyle w:val="Bibliography"/>
@@ -5784,8 +5794,8 @@
         <w:t xml:space="preserve">23, 714–728.</w:t>
       </w:r>
     </w:p>
-    <w:bookmarkEnd w:id="86"/>
-    <w:bookmarkStart w:id="87" w:name="ref-garzoli1996"/>
+    <w:bookmarkEnd w:id="87"/>
+    <w:bookmarkStart w:id="88" w:name="ref-garzoli1996"/>
     <w:p>
       <w:pPr>
         <w:pStyle w:val="Bibliography"/>
@@ -5810,8 +5820,8 @@
         <w:t xml:space="preserve">54, 1039–1071.</w:t>
       </w:r>
     </w:p>
-    <w:bookmarkEnd w:id="87"/>
-    <w:bookmarkStart w:id="88" w:name="ref-gates2018"/>
+    <w:bookmarkEnd w:id="88"/>
+    <w:bookmarkStart w:id="89" w:name="ref-gates2018"/>
     <w:p>
       <w:pPr>
         <w:pStyle w:val="Bibliography"/>
@@ -5836,8 +5846,8 @@
         <w:t xml:space="preserve">151, 102–114.</w:t>
       </w:r>
     </w:p>
-    <w:bookmarkEnd w:id="88"/>
-    <w:bookmarkStart w:id="90" w:name="ref-graiff2016"/>
+    <w:bookmarkEnd w:id="89"/>
+    <w:bookmarkStart w:id="91" w:name="ref-graiff2016"/>
     <w:p>
       <w:pPr>
         <w:pStyle w:val="Bibliography"/>
@@ -5870,7 +5880,7 @@
       <w:r>
         <w:t xml:space="preserve">163, 1–14. doi:</w:t>
       </w:r>
-      <w:hyperlink r:id="rId89">
+      <w:hyperlink r:id="rId90">
         <w:r>
           <w:rPr>
             <w:rStyle w:val="Hyperlink"/>
@@ -5882,8 +5892,8 @@
         <w:t xml:space="preserve">.</w:t>
       </w:r>
     </w:p>
-    <w:bookmarkEnd w:id="90"/>
-    <w:bookmarkStart w:id="91" w:name="ref-griffin2017"/>
+    <w:bookmarkEnd w:id="91"/>
+    <w:bookmarkStart w:id="92" w:name="ref-griffin2017"/>
     <w:p>
       <w:pPr>
         <w:pStyle w:val="Bibliography"/>
@@ -5905,8 +5915,8 @@
         <w:t xml:space="preserve">. Commonwealth Scientific; Industrial Research Organisation.</w:t>
       </w:r>
     </w:p>
-    <w:bookmarkEnd w:id="91"/>
-    <w:bookmarkStart w:id="92" w:name="ref-hackett2006"/>
+    <w:bookmarkEnd w:id="92"/>
+    <w:bookmarkStart w:id="93" w:name="ref-hackett2006"/>
     <w:p>
       <w:pPr>
         <w:pStyle w:val="Bibliography"/>
@@ -5915,8 +5925,8 @@
         <w:t xml:space="preserve">Hackett, B., Breivik, Ø., and Wettre, C. (2006). Forecasting the drift of objects and substances in the ocean. 507–523.</w:t>
       </w:r>
     </w:p>
-    <w:bookmarkEnd w:id="92"/>
-    <w:bookmarkStart w:id="93" w:name="ref-hardman2003"/>
+    <w:bookmarkEnd w:id="93"/>
+    <w:bookmarkStart w:id="94" w:name="ref-hardman2003"/>
     <w:p>
       <w:pPr>
         <w:pStyle w:val="Bibliography"/>
@@ -5941,8 +5951,8 @@
         <w:t xml:space="preserve">59, 181–221.</w:t>
       </w:r>
     </w:p>
-    <w:bookmarkEnd w:id="93"/>
-    <w:bookmarkStart w:id="94" w:name="ref-harrold1989"/>
+    <w:bookmarkEnd w:id="94"/>
+    <w:bookmarkStart w:id="95" w:name="ref-harrold1989"/>
     <w:p>
       <w:pPr>
         <w:pStyle w:val="Bibliography"/>
@@ -5967,8 +5977,8 @@
         <w:t xml:space="preserve">130, 237–251.</w:t>
       </w:r>
     </w:p>
-    <w:bookmarkEnd w:id="94"/>
-    <w:bookmarkStart w:id="95" w:name="ref-hart2018"/>
+    <w:bookmarkEnd w:id="95"/>
+    <w:bookmarkStart w:id="96" w:name="ref-hart2018"/>
     <w:p>
       <w:pPr>
         <w:pStyle w:val="Bibliography"/>
@@ -5977,8 +5987,8 @@
         <w:t xml:space="preserve">Hart-Davis, M. G., Backeberg, B. C., and Bakhoday-Paskyabi, M. (2018). An assessment of the importance of combining wind, ocean currents and stochastic motions in a particle trajectory model for search and rescue applications.</w:t>
       </w:r>
     </w:p>
-    <w:bookmarkEnd w:id="95"/>
-    <w:bookmarkStart w:id="97" w:name="ref-helmuth1994"/>
+    <w:bookmarkEnd w:id="96"/>
+    <w:bookmarkStart w:id="98" w:name="ref-helmuth1994"/>
     <w:p>
       <w:pPr>
         <w:pStyle w:val="Bibliography"/>
@@ -6027,7 +6037,7 @@
       <w:r>
         <w:t xml:space="preserve">120, 421–426. doi:</w:t>
       </w:r>
-      <w:hyperlink r:id="rId96">
+      <w:hyperlink r:id="rId97">
         <w:r>
           <w:rPr>
             <w:rStyle w:val="Hyperlink"/>
@@ -6039,8 +6049,8 @@
         <w:t xml:space="preserve">.</w:t>
       </w:r>
     </w:p>
-    <w:bookmarkEnd w:id="97"/>
-    <w:bookmarkStart w:id="99" w:name="ref-hobday2000"/>
+    <w:bookmarkEnd w:id="98"/>
+    <w:bookmarkStart w:id="100" w:name="ref-hobday2000"/>
     <w:p>
       <w:pPr>
         <w:pStyle w:val="Bibliography"/>
@@ -6089,7 +6099,7 @@
       <w:r>
         <w:t xml:space="preserve">253, 97–114. doi:</w:t>
       </w:r>
-      <w:hyperlink r:id="rId98">
+      <w:hyperlink r:id="rId99">
         <w:r>
           <w:rPr>
             <w:rStyle w:val="Hyperlink"/>
@@ -6101,8 +6111,8 @@
         <w:t xml:space="preserve">.</w:t>
       </w:r>
     </w:p>
-    <w:bookmarkEnd w:id="99"/>
-    <w:bookmarkStart w:id="100" w:name="ref-holmquist1994"/>
+    <w:bookmarkEnd w:id="100"/>
+    <w:bookmarkStart w:id="101" w:name="ref-holmquist1994"/>
     <w:p>
       <w:pPr>
         <w:pStyle w:val="Bibliography"/>
@@ -6127,8 +6137,8 @@
         <w:t xml:space="preserve">180, 235–251.</w:t>
       </w:r>
     </w:p>
-    <w:bookmarkEnd w:id="100"/>
-    <w:bookmarkStart w:id="101" w:name="ref-hutchings2009"/>
+    <w:bookmarkEnd w:id="101"/>
+    <w:bookmarkStart w:id="102" w:name="ref-hutchings2009"/>
     <w:p>
       <w:pPr>
         <w:pStyle w:val="Bibliography"/>
@@ -6162,8 +6172,8 @@
         <w:t xml:space="preserve">83, 15–32.</w:t>
       </w:r>
     </w:p>
-    <w:bookmarkEnd w:id="101"/>
-    <w:bookmarkStart w:id="103" w:name="ref-kingsford1995"/>
+    <w:bookmarkEnd w:id="102"/>
+    <w:bookmarkStart w:id="104" w:name="ref-kingsford1995"/>
     <w:p>
       <w:pPr>
         <w:pStyle w:val="Bibliography"/>
@@ -6196,7 +6206,7 @@
       <w:r>
         <w:t xml:space="preserve">116, 297–302. doi:</w:t>
       </w:r>
-      <w:hyperlink r:id="rId102">
+      <w:hyperlink r:id="rId103">
         <w:r>
           <w:rPr>
             <w:rStyle w:val="Hyperlink"/>
@@ -6208,8 +6218,8 @@
         <w:t xml:space="preserve">.</w:t>
       </w:r>
     </w:p>
-    <w:bookmarkEnd w:id="103"/>
-    <w:bookmarkStart w:id="105" w:name="ref-Krumhansl2012"/>
+    <w:bookmarkEnd w:id="104"/>
+    <w:bookmarkStart w:id="106" w:name="ref-Krumhansl2012"/>
     <w:p>
       <w:pPr>
         <w:pStyle w:val="Bibliography"/>
@@ -6242,7 +6252,7 @@
       <w:r>
         <w:t xml:space="preserve">467, 281–302. doi:</w:t>
       </w:r>
-      <w:hyperlink r:id="rId104">
+      <w:hyperlink r:id="rId105">
         <w:r>
           <w:rPr>
             <w:rStyle w:val="Hyperlink"/>
@@ -6254,8 +6264,8 @@
         <w:t xml:space="preserve">.</w:t>
       </w:r>
     </w:p>
-    <w:bookmarkEnd w:id="105"/>
-    <w:bookmarkStart w:id="106" w:name="ref-gouvello2020"/>
+    <w:bookmarkEnd w:id="106"/>
+    <w:bookmarkStart w:id="107" w:name="ref-gouvello2020"/>
     <w:p>
       <w:pPr>
         <w:pStyle w:val="Bibliography"/>
@@ -6280,8 +6290,8 @@
         <w:t xml:space="preserve">431, 109130.</w:t>
       </w:r>
     </w:p>
-    <w:bookmarkEnd w:id="106"/>
-    <w:bookmarkStart w:id="107" w:name="ref-lichey2001"/>
+    <w:bookmarkEnd w:id="107"/>
+    <w:bookmarkStart w:id="108" w:name="ref-lichey2001"/>
     <w:p>
       <w:pPr>
         <w:pStyle w:val="Bibliography"/>
@@ -6306,8 +6316,8 @@
         <w:t xml:space="preserve">47, 452–460.</w:t>
       </w:r>
     </w:p>
-    <w:bookmarkEnd w:id="107"/>
-    <w:bookmarkStart w:id="108" w:name="ref-lutjeharms2007"/>
+    <w:bookmarkEnd w:id="108"/>
+    <w:bookmarkStart w:id="109" w:name="ref-lutjeharms2007"/>
     <w:p>
       <w:pPr>
         <w:pStyle w:val="Bibliography"/>
@@ -6316,8 +6326,8 @@
         <w:t xml:space="preserve">Lutjeharms, J. (2007). Three decades of research on the greater agulhas current.</w:t>
       </w:r>
     </w:p>
-    <w:bookmarkEnd w:id="108"/>
-    <w:bookmarkStart w:id="109" w:name="ref-lutjeharms2000"/>
+    <w:bookmarkEnd w:id="109"/>
+    <w:bookmarkStart w:id="110" w:name="ref-lutjeharms2000"/>
     <w:p>
       <w:pPr>
         <w:pStyle w:val="Bibliography"/>
@@ -6342,8 +6352,8 @@
         <w:t xml:space="preserve">20, 737–761.</w:t>
       </w:r>
     </w:p>
-    <w:bookmarkEnd w:id="109"/>
-    <w:bookmarkStart w:id="110" w:name="ref-lutjeharms2006"/>
+    <w:bookmarkEnd w:id="110"/>
+    <w:bookmarkStart w:id="111" w:name="ref-lutjeharms2006"/>
     <w:p>
       <w:pPr>
         <w:pStyle w:val="Bibliography"/>
@@ -6352,8 +6362,8 @@
         <w:t xml:space="preserve">Lutjeharms, J. R. (2006). The agulhas current. 5.</w:t>
       </w:r>
     </w:p>
-    <w:bookmarkEnd w:id="110"/>
-    <w:bookmarkStart w:id="111" w:name="ref-lutjeharms1988"/>
+    <w:bookmarkEnd w:id="111"/>
+    <w:bookmarkStart w:id="112" w:name="ref-lutjeharms1988"/>
     <w:p>
       <w:pPr>
         <w:pStyle w:val="Bibliography"/>
@@ -6378,8 +6388,8 @@
         <w:t xml:space="preserve">18, 1570–1583.</w:t>
       </w:r>
     </w:p>
-    <w:bookmarkEnd w:id="111"/>
-    <w:bookmarkStart w:id="113" w:name="ref-macaya2005"/>
+    <w:bookmarkEnd w:id="112"/>
+    <w:bookmarkStart w:id="114" w:name="ref-macaya2005"/>
     <w:p>
       <w:pPr>
         <w:pStyle w:val="Bibliography"/>
@@ -6412,7 +6422,7 @@
       <w:r>
         <w:t xml:space="preserve">41, 913–922. doi:</w:t>
       </w:r>
-      <w:hyperlink r:id="rId112">
+      <w:hyperlink r:id="rId113">
         <w:r>
           <w:rPr>
             <w:rStyle w:val="Hyperlink"/>
@@ -6424,8 +6434,8 @@
         <w:t xml:space="preserve">.</w:t>
       </w:r>
     </w:p>
-    <w:bookmarkEnd w:id="113"/>
-    <w:bookmarkStart w:id="114" w:name="ref-McCormick2008"/>
+    <w:bookmarkEnd w:id="114"/>
+    <w:bookmarkStart w:id="115" w:name="ref-McCormick2008"/>
     <w:p>
       <w:pPr>
         <w:pStyle w:val="Bibliography"/>
@@ -6450,8 +6460,8 @@
         <w:t xml:space="preserve">362, 225–232.</w:t>
       </w:r>
     </w:p>
-    <w:bookmarkEnd w:id="114"/>
-    <w:bookmarkStart w:id="115" w:name="ref-miron2020"/>
+    <w:bookmarkEnd w:id="115"/>
+    <w:bookmarkStart w:id="116" w:name="ref-miron2020"/>
     <w:p>
       <w:pPr>
         <w:pStyle w:val="Bibliography"/>
@@ -6476,8 +6486,8 @@
         <w:t xml:space="preserve">47, e2020GL089874.</w:t>
       </w:r>
     </w:p>
-    <w:bookmarkEnd w:id="115"/>
-    <w:bookmarkStart w:id="117" w:name="ref-nikula2013"/>
+    <w:bookmarkEnd w:id="116"/>
+    <w:bookmarkStart w:id="118" w:name="ref-nikula2013"/>
     <w:p>
       <w:pPr>
         <w:pStyle w:val="Bibliography"/>
@@ -6507,7 +6517,7 @@
       <w:r>
         <w:t xml:space="preserve">9, 20120821. doi:</w:t>
       </w:r>
-      <w:hyperlink r:id="rId116">
+      <w:hyperlink r:id="rId117">
         <w:r>
           <w:rPr>
             <w:rStyle w:val="Hyperlink"/>
@@ -6519,8 +6529,8 @@
         <w:t xml:space="preserve">.</w:t>
       </w:r>
     </w:p>
-    <w:bookmarkEnd w:id="117"/>
-    <w:bookmarkStart w:id="118" w:name="ref-North2009"/>
+    <w:bookmarkEnd w:id="118"/>
+    <w:bookmarkStart w:id="119" w:name="ref-North2009"/>
     <w:p>
       <w:pPr>
         <w:pStyle w:val="Bibliography"/>
@@ -6529,8 +6539,8 @@
         <w:t xml:space="preserve">North, E. W., Gallego, A., and Petitgas, P. (2009). Manual of recommended practices for modelling physical–biological interactions during fish early life.</w:t>
       </w:r>
     </w:p>
-    <w:bookmarkEnd w:id="118"/>
-    <w:bookmarkStart w:id="119" w:name="ref-norton1992"/>
+    <w:bookmarkEnd w:id="119"/>
+    <w:bookmarkStart w:id="120" w:name="ref-norton1992"/>
     <w:p>
       <w:pPr>
         <w:pStyle w:val="Bibliography"/>
@@ -6555,8 +6565,8 @@
         <w:t xml:space="preserve">27, 293–301.</w:t>
       </w:r>
     </w:p>
-    <w:bookmarkEnd w:id="119"/>
-    <w:bookmarkStart w:id="120" w:name="ref-olascoaga2020"/>
+    <w:bookmarkEnd w:id="120"/>
+    <w:bookmarkStart w:id="121" w:name="ref-olascoaga2020"/>
     <w:p>
       <w:pPr>
         <w:pStyle w:val="Bibliography"/>
@@ -6581,8 +6591,8 @@
         <w:t xml:space="preserve">32, 026601.</w:t>
       </w:r>
     </w:p>
-    <w:bookmarkEnd w:id="120"/>
-    <w:bookmarkStart w:id="121" w:name="ref-onink2019"/>
+    <w:bookmarkEnd w:id="121"/>
+    <w:bookmarkStart w:id="122" w:name="ref-onink2019"/>
     <w:p>
       <w:pPr>
         <w:pStyle w:val="Bibliography"/>
@@ -6607,8 +6617,8 @@
         <w:t xml:space="preserve">124, 1474–1490.</w:t>
       </w:r>
     </w:p>
-    <w:bookmarkEnd w:id="121"/>
-    <w:bookmarkStart w:id="122" w:name="ref-putman2018"/>
+    <w:bookmarkEnd w:id="122"/>
+    <w:bookmarkStart w:id="123" w:name="ref-putman2018"/>
     <w:p>
       <w:pPr>
         <w:pStyle w:val="Bibliography"/>
@@ -6633,8 +6643,8 @@
         <w:t xml:space="preserve">165, 205–214.</w:t>
       </w:r>
     </w:p>
-    <w:bookmarkEnd w:id="122"/>
-    <w:bookmarkStart w:id="123" w:name="ref-putman2020"/>
+    <w:bookmarkEnd w:id="123"/>
+    <w:bookmarkStart w:id="124" w:name="ref-putman2020"/>
     <w:p>
       <w:pPr>
         <w:pStyle w:val="Bibliography"/>
@@ -6659,8 +6669,8 @@
         <w:t xml:space="preserve">529, 151398.</w:t>
       </w:r>
     </w:p>
-    <w:bookmarkEnd w:id="123"/>
-    <w:bookmarkStart w:id="124" w:name="ref-ragoasha2019"/>
+    <w:bookmarkEnd w:id="124"/>
+    <w:bookmarkStart w:id="125" w:name="ref-ragoasha2019"/>
     <w:p>
       <w:pPr>
         <w:pStyle w:val="Bibliography"/>
@@ -6685,8 +6695,8 @@
         <w:t xml:space="preserve">195, 50–66.</w:t>
       </w:r>
     </w:p>
-    <w:bookmarkEnd w:id="124"/>
-    <w:bookmarkStart w:id="126" w:name="ref-rothausler2011"/>
+    <w:bookmarkEnd w:id="125"/>
+    <w:bookmarkStart w:id="127" w:name="ref-rothausler2011"/>
     <w:p>
       <w:pPr>
         <w:pStyle w:val="Bibliography"/>
@@ -6719,7 +6729,7 @@
       <w:r>
         <w:t xml:space="preserve">56, 1751–1763. doi:</w:t>
       </w:r>
-      <w:hyperlink r:id="rId125">
+      <w:hyperlink r:id="rId126">
         <w:r>
           <w:rPr>
             <w:rStyle w:val="Hyperlink"/>
@@ -6731,8 +6741,8 @@
         <w:t xml:space="preserve">.</w:t>
       </w:r>
     </w:p>
-    <w:bookmarkEnd w:id="126"/>
-    <w:bookmarkStart w:id="127" w:name="ref-rubio2009"/>
+    <w:bookmarkEnd w:id="127"/>
+    <w:bookmarkStart w:id="128" w:name="ref-rubio2009"/>
     <w:p>
       <w:pPr>
         <w:pStyle w:val="Bibliography"/>
@@ -6757,8 +6767,8 @@
         <w:t xml:space="preserve">83, 288–295.</w:t>
       </w:r>
     </w:p>
-    <w:bookmarkEnd w:id="127"/>
-    <w:bookmarkStart w:id="129" w:name="ref-saunders2014"/>
+    <w:bookmarkEnd w:id="128"/>
+    <w:bookmarkStart w:id="130" w:name="ref-saunders2014"/>
     <w:p>
       <w:pPr>
         <w:pStyle w:val="Bibliography"/>
@@ -6791,7 +6801,7 @@
       <w:r>
         <w:t xml:space="preserve">50, 968–974. doi:</w:t>
       </w:r>
-      <w:hyperlink r:id="rId128">
+      <w:hyperlink r:id="rId129">
         <w:r>
           <w:rPr>
             <w:rStyle w:val="Hyperlink"/>
@@ -6803,8 +6813,8 @@
         <w:t xml:space="preserve">.</w:t>
       </w:r>
     </w:p>
-    <w:bookmarkEnd w:id="129"/>
-    <w:bookmarkStart w:id="130" w:name="ref-shannon1996"/>
+    <w:bookmarkEnd w:id="130"/>
+    <w:bookmarkStart w:id="131" w:name="ref-shannon1996"/>
     <w:p>
       <w:pPr>
         <w:pStyle w:val="Bibliography"/>
@@ -6813,8 +6823,8 @@
         <w:t xml:space="preserve">Shannon, L., and Nelson, G. (1996). The benguela: Large scale features and processes and system variability. 163–210.</w:t>
       </w:r>
     </w:p>
-    <w:bookmarkEnd w:id="130"/>
-    <w:bookmarkStart w:id="131" w:name="ref-shen2019"/>
+    <w:bookmarkEnd w:id="131"/>
+    <w:bookmarkStart w:id="132" w:name="ref-shen2019"/>
     <w:p>
       <w:pPr>
         <w:pStyle w:val="Bibliography"/>
@@ -6839,8 +6849,8 @@
         <w:t xml:space="preserve">2, 244–260.</w:t>
       </w:r>
     </w:p>
-    <w:bookmarkEnd w:id="131"/>
-    <w:bookmarkStart w:id="133" w:name="ref-smith2002"/>
+    <w:bookmarkEnd w:id="132"/>
+    <w:bookmarkStart w:id="134" w:name="ref-smith2002"/>
     <w:p>
       <w:pPr>
         <w:pStyle w:val="Bibliography"/>
@@ -6873,7 +6883,7 @@
       <w:r>
         <w:t xml:space="preserve">11, 67–69. doi:</w:t>
       </w:r>
-      <w:hyperlink r:id="rId132">
+      <w:hyperlink r:id="rId133">
         <w:r>
           <w:rPr>
             <w:rStyle w:val="Hyperlink"/>
@@ -6885,8 +6895,8 @@
         <w:t xml:space="preserve">.</w:t>
       </w:r>
     </w:p>
-    <w:bookmarkEnd w:id="133"/>
-    <w:bookmarkStart w:id="134" w:name="ref-stramma1989"/>
+    <w:bookmarkEnd w:id="134"/>
+    <w:bookmarkStart w:id="135" w:name="ref-stramma1989"/>
     <w:p>
       <w:pPr>
         <w:pStyle w:val="Bibliography"/>
@@ -6911,8 +6921,8 @@
         <w:t xml:space="preserve">19, 1440–1448.</w:t>
       </w:r>
     </w:p>
-    <w:bookmarkEnd w:id="134"/>
-    <w:bookmarkStart w:id="136" w:name="ref-tala2013"/>
+    <w:bookmarkEnd w:id="135"/>
+    <w:bookmarkStart w:id="137" w:name="ref-tala2013"/>
     <w:p>
       <w:pPr>
         <w:pStyle w:val="Bibliography"/>
@@ -6961,7 +6971,7 @@
       <w:r>
         <w:t xml:space="preserve">160, 1339–1351. doi:</w:t>
       </w:r>
-      <w:hyperlink r:id="rId135">
+      <w:hyperlink r:id="rId136">
         <w:r>
           <w:rPr>
             <w:rStyle w:val="Hyperlink"/>
@@ -6973,8 +6983,8 @@
         <w:t xml:space="preserve">.</w:t>
       </w:r>
     </w:p>
-    <w:bookmarkEnd w:id="136"/>
-    <w:bookmarkStart w:id="137" w:name="ref-tala2017"/>
+    <w:bookmarkEnd w:id="137"/>
+    <w:bookmarkStart w:id="138" w:name="ref-tala2017"/>
     <w:p>
       <w:pPr>
         <w:pStyle w:val="Bibliography"/>
@@ -7024,8 +7034,8 @@
         <w:t xml:space="preserve">56, 271–283.</w:t>
       </w:r>
     </w:p>
-    <w:bookmarkEnd w:id="137"/>
-    <w:bookmarkStart w:id="138" w:name="ref-thiel2005"/>
+    <w:bookmarkEnd w:id="138"/>
+    <w:bookmarkStart w:id="139" w:name="ref-thiel2005"/>
     <w:p>
       <w:pPr>
         <w:pStyle w:val="Bibliography"/>
@@ -7059,8 +7069,8 @@
         <w:t xml:space="preserve">43, 279–418.</w:t>
       </w:r>
     </w:p>
-    <w:bookmarkEnd w:id="138"/>
-    <w:bookmarkStart w:id="139" w:name="ref-trinanes2016"/>
+    <w:bookmarkEnd w:id="139"/>
+    <w:bookmarkStart w:id="140" w:name="ref-trinanes2016"/>
     <w:p>
       <w:pPr>
         <w:pStyle w:val="Bibliography"/>
@@ -7085,8 +7095,8 @@
         <w:t xml:space="preserve">9, 126–138.</w:t>
       </w:r>
     </w:p>
-    <w:bookmarkEnd w:id="139"/>
-    <w:bookmarkStart w:id="140" w:name="ref-vanderklift2008"/>
+    <w:bookmarkEnd w:id="140"/>
+    <w:bookmarkStart w:id="141" w:name="ref-vanderklift2008"/>
     <w:p>
       <w:pPr>
         <w:pStyle w:val="Bibliography"/>
@@ -7111,8 +7121,8 @@
         <w:t xml:space="preserve">157, 327–335.</w:t>
       </w:r>
     </w:p>
-    <w:bookmarkEnd w:id="140"/>
-    <w:bookmarkStart w:id="141" w:name="ref-veitch2017"/>
+    <w:bookmarkEnd w:id="141"/>
+    <w:bookmarkStart w:id="142" w:name="ref-veitch2017"/>
     <w:p>
       <w:pPr>
         <w:pStyle w:val="Bibliography"/>
@@ -7137,8 +7147,8 @@
         <w:t xml:space="preserve">122, 3375–3393.</w:t>
       </w:r>
     </w:p>
-    <w:bookmarkEnd w:id="141"/>
-    <w:bookmarkStart w:id="142" w:name="ref-veitch2018"/>
+    <w:bookmarkEnd w:id="142"/>
+    <w:bookmarkStart w:id="143" w:name="ref-veitch2018"/>
     <w:p>
       <w:pPr>
         <w:pStyle w:val="Bibliography"/>
@@ -7163,8 +7173,8 @@
         <w:t xml:space="preserve">188, 27–38.</w:t>
       </w:r>
     </w:p>
-    <w:bookmarkEnd w:id="142"/>
-    <w:bookmarkStart w:id="143" w:name="ref-veitch2010"/>
+    <w:bookmarkEnd w:id="143"/>
+    <w:bookmarkStart w:id="144" w:name="ref-veitch2010"/>
     <w:p>
       <w:pPr>
         <w:pStyle w:val="Bibliography"/>
@@ -7189,8 +7199,8 @@
         <w:t xml:space="preserve">40, 1942–1964.</w:t>
       </w:r>
     </w:p>
-    <w:bookmarkEnd w:id="143"/>
-    <w:bookmarkStart w:id="144" w:name="ref-wang2019"/>
+    <w:bookmarkEnd w:id="144"/>
+    <w:bookmarkStart w:id="145" w:name="ref-wang2019"/>
     <w:p>
       <w:pPr>
         <w:pStyle w:val="Bibliography"/>
@@ -7215,8 +7225,8 @@
         <w:t xml:space="preserve">365, 83–87.</w:t>
       </w:r>
     </w:p>
-    <w:bookmarkEnd w:id="144"/>
-    <w:bookmarkStart w:id="146" w:name="ref-wichmann2012"/>
+    <w:bookmarkEnd w:id="145"/>
+    <w:bookmarkStart w:id="147" w:name="ref-wichmann2012"/>
     <w:p>
       <w:pPr>
         <w:pStyle w:val="Bibliography"/>
@@ -7249,7 +7259,7 @@
       <w:r>
         <w:t xml:space="preserve">159, 2035–2049. doi:</w:t>
       </w:r>
-      <w:hyperlink r:id="rId145">
+      <w:hyperlink r:id="rId146">
         <w:r>
           <w:rPr>
             <w:rStyle w:val="Hyperlink"/>
@@ -7261,8 +7271,8 @@
         <w:t xml:space="preserve">.</w:t>
       </w:r>
     </w:p>
-    <w:bookmarkEnd w:id="146"/>
-    <w:bookmarkStart w:id="147" w:name="ref-woodborne1989"/>
+    <w:bookmarkEnd w:id="147"/>
+    <w:bookmarkStart w:id="148" w:name="ref-woodborne1989"/>
     <w:p>
       <w:pPr>
         <w:pStyle w:val="Bibliography"/>
@@ -7287,8 +7297,8 @@
         <w:t xml:space="preserve">9, 109–118.</w:t>
       </w:r>
     </w:p>
-    <w:bookmarkEnd w:id="147"/>
-    <w:bookmarkStart w:id="148" w:name="ref-zuercher2019"/>
+    <w:bookmarkEnd w:id="148"/>
+    <w:bookmarkStart w:id="149" w:name="ref-zuercher2019"/>
     <w:p>
       <w:pPr>
         <w:pStyle w:val="Bibliography"/>
@@ -7313,9 +7323,9 @@
         <w:t xml:space="preserve">10, e02602.</w:t>
       </w:r>
     </w:p>
-    <w:bookmarkEnd w:id="148"/>
     <w:bookmarkEnd w:id="149"/>
     <w:bookmarkEnd w:id="150"/>
+    <w:bookmarkEnd w:id="151"/>
     <w:sectPr>
       <w:headerReference w:type="even" r:id="rId10"/>
       <w:headerReference w:type="default" r:id="rId9"/>

</xml_diff>

<commit_message>
updated chapter 3 output
</commit_message>
<xml_diff>
--- a/thesis_chapter_3.docx
+++ b/thesis_chapter_3.docx
@@ -3383,7 +3383,7 @@
         <w:t xml:space="preserve">(Rubio et al., 2009; Veitch et al., 2018; Ragoasha et al., 2019)</w:t>
       </w:r>
       <w:r>
-        <w:t xml:space="preserve">. In order to determine if the shape co-efficient used plays a role in model used, a simulation of a kelp with the maximum surface area and drag exposure was run using the shape coefficient for a cylinder to compare to a simulation using a sphere, and was run for 30 days using a fourth order Runge-Kutte advection scheme with brownian motion and a particle set of size 1000.</w:t>
+        <w:t xml:space="preserve">.</w:t>
       </w:r>
     </w:p>
     <w:p>
@@ -3417,6 +3417,14 @@
       </w:r>
       <w:r>
         <w:t xml:space="preserve">. The exposure scenarios used in this study were 100%, 95%, 90%, and 85% for hydrodynamic drag; 0 %, 5%, 10%, and 15% for wind (see table 1). Each scenario consisted of a particle set with a size of 1000 were released from Kommetjie at the start of simulation. Since the aim of this investigation was to investigate the relative surface behavior of virtual kelp particles, only the surface layer was used for simulations. It should also be noted that the Copernicus model used places velocity vectors over some of the land covering the coastal domain. This was not considered a concern, as once again, the aim was to investigate surface drift behavior. A summary of the parameters for each simulation are provided in table 1.To determine if vortices and eddies play a role in kelp accumulation on the surface, a separate set of simulations were performed. Unlike the previous simulations these simulation released a particle every hour over the same time periods.</w:t>
+      </w:r>
+    </w:p>
+    <w:p>
+      <w:pPr>
+        <w:pStyle w:val="BodyText"/>
+      </w:pPr>
+      <w:r>
+        <w:t xml:space="preserve">In order to determine if the shape co-efficient used plays a role in model used and to validate the use of a sphereical shape coefficent, simulations of kelps with the maximum surface area and hydrodynamic drag exposure was run using the shape coefficient for a cylinder to compare to a simulations using a spheres. Simulations were run for 30 days using a fourth order Runge-Kutte advection scheme with brownian motion and a particle set of size 1000 for the same seasons as per previous simulations.</w:t>
       </w:r>
     </w:p>
     <w:bookmarkEnd w:id="27"/>
@@ -3796,6 +3804,1920 @@
         <w:t xml:space="preserve">of cross-sectional areas (minimum, mean and maximum overall cross-sectional area) were used to determine the influence of drag, both hydrodynamic and wind, on overall trajectory.</w:t>
       </w:r>
     </w:p>
+    <w:p>
+      <w:pPr>
+        <w:pStyle w:val="TableCaption"/>
+      </w:pPr>
+      <w:r>
+        <w:t xml:space="preserve">Table 2: Table summarising the attributes and estimates used to calculate the overall surface area of Kommetjie kelp individuals used in the various simulations. Approximate shape refers to the dimensions of the geometric shape used to represent a particular morphological characteristic. Equations used are the equations relating to the dimensions used for the geometric shape estimate. Plant dimensions are the measurements used, collected in previous work by</w:t>
+      </w:r>
+      <w:r>
+        <w:t xml:space="preserve"> </w:t>
+      </w:r>
+      <w:r>
+        <w:t xml:space="preserve">Coppin et al. (2020)</w:t>
+      </w:r>
+      <w:r>
+        <w:t xml:space="preserve">, used to calculate the associated surface areas. The total surface areas for each plant characteristic for each surface area type make up the remaining columns.</w:t>
+      </w:r>
+    </w:p>
+    <w:tbl xmlns:w="http://schemas.openxmlformats.org/wordprocessingml/2006/main" xmlns:r="http://schemas.openxmlformats.org/officeDocument/2006/relationships" xmlns:w14="http://schemas.microsoft.com/office/word/2010/wordml" xmlns:wp="http://schemas.openxmlformats.org/drawingml/2006/wordprocessingDrawing" xmlns:a="http://schemas.openxmlformats.org/drawingml/2006/main" xmlns:pic="http://schemas.openxmlformats.org/drawingml/2006/picture">
+      <w:tblPr>
+        NA"/&gt;
+        <w:tblLayout w:type="autofit"/>
+        <w:jc w:val="center"/>
+        <w:tblLook w:firstRow="1" w:lastRow="0" w:firstColumn="0" w:lastColumn="0" w:noHBand="0" w:noVBand="1"/>
+      </w:tblPr>
+      <w:tr>
+        <w:trPr>
+          <w:cantSplit/>
+          <w:trHeight w:val="360" w:hRule="auto"/>
+          <w:tblHeader/>
+        </w:trPr>
+        <w:tc>
+          <w:tcPr>
+            <w:tcBorders/>
+            <w:shd w:val="clear" w:color="auto" w:fill="FFFFFF"/>
+            <w:tcMar>
+              <w:top w:w="0" w:type="dxa"/>
+              <w:bottom w:w="0" w:type="dxa"/>
+              <w:left w:w="0" w:type="dxa"/>
+              <w:right w:w="0" w:type="dxa"/>
+            </w:tcMar>
+            <w:vAlign w:val="center"/>
+          </w:tcPr>
+          <w:p>
+            <w:pPr>
+              <w:jc w:val="center"/>
+              <w:spacing w:after="100" w:before="100" w:line="240"/>
+              <w:ind w:firstLine="0" w:left="100" w:right="100"/>
+            </w:pPr>
+            <w:r xmlns:w="http://schemas.openxmlformats.org/wordprocessingml/2006/main" xmlns:wp="http://schemas.openxmlformats.org/drawingml/2006/wordprocessingDrawing" xmlns:r="http://schemas.openxmlformats.org/officeDocument/2006/relationships" xmlns:w14="http://schemas.microsoft.com/office/word/2010/wordml">
+              <w:rPr>
+                <w:rFonts w:ascii="DejaVu Sans" w:hAnsi="DejaVu Sans" w:eastAsia="DejaVu Sans" w:cs="DejaVu Sans"/>
+                <w:b/>
+                <w:sz w:val="22"/>
+                <w:szCs w:val="22"/>
+                <w:color w:val="000000"/>
+              </w:rPr>
+              <w:t xml:space="preserve">Plant characteristic</w:t>
+            </w:r>
+          </w:p>
+        </w:tc>
+        <w:tc>
+          <w:tcPr>
+            <w:tcBorders/>
+            <w:shd w:val="clear" w:color="auto" w:fill="FFFFFF"/>
+            <w:tcMar>
+              <w:top w:w="0" w:type="dxa"/>
+              <w:bottom w:w="0" w:type="dxa"/>
+              <w:left w:w="0" w:type="dxa"/>
+              <w:right w:w="0" w:type="dxa"/>
+            </w:tcMar>
+            <w:vAlign w:val="center"/>
+          </w:tcPr>
+          <w:p>
+            <w:pPr>
+              <w:jc w:val="center"/>
+              <w:spacing w:after="100" w:before="100" w:line="240"/>
+              <w:ind w:firstLine="0" w:left="100" w:right="100"/>
+            </w:pPr>
+            <w:r xmlns:w="http://schemas.openxmlformats.org/wordprocessingml/2006/main" xmlns:wp="http://schemas.openxmlformats.org/drawingml/2006/wordprocessingDrawing" xmlns:r="http://schemas.openxmlformats.org/officeDocument/2006/relationships" xmlns:w14="http://schemas.microsoft.com/office/word/2010/wordml">
+              <w:rPr>
+                <w:rFonts w:ascii="DejaVu Sans" w:hAnsi="DejaVu Sans" w:eastAsia="DejaVu Sans" w:cs="DejaVu Sans"/>
+                <w:b/>
+                <w:sz w:val="22"/>
+                <w:szCs w:val="22"/>
+                <w:color w:val="000000"/>
+              </w:rPr>
+              <w:t xml:space="preserve">Approximate shape</w:t>
+            </w:r>
+          </w:p>
+        </w:tc>
+        <w:tc>
+          <w:tcPr>
+            <w:tcBorders/>
+            <w:shd w:val="clear" w:color="auto" w:fill="FFFFFF"/>
+            <w:tcMar>
+              <w:top w:w="0" w:type="dxa"/>
+              <w:bottom w:w="0" w:type="dxa"/>
+              <w:left w:w="0" w:type="dxa"/>
+              <w:right w:w="0" w:type="dxa"/>
+            </w:tcMar>
+            <w:vAlign w:val="center"/>
+          </w:tcPr>
+          <w:p>
+            <w:pPr>
+              <w:jc w:val="center"/>
+              <w:spacing w:after="100" w:before="100" w:line="240"/>
+              <w:ind w:firstLine="0" w:left="100" w:right="100"/>
+            </w:pPr>
+            <w:r xmlns:w="http://schemas.openxmlformats.org/wordprocessingml/2006/main" xmlns:wp="http://schemas.openxmlformats.org/drawingml/2006/wordprocessingDrawing" xmlns:r="http://schemas.openxmlformats.org/officeDocument/2006/relationships" xmlns:w14="http://schemas.microsoft.com/office/word/2010/wordml">
+              <w:rPr>
+                <w:rFonts w:ascii="DejaVu Sans" w:hAnsi="DejaVu Sans" w:eastAsia="DejaVu Sans" w:cs="DejaVu Sans"/>
+                <w:b/>
+                <w:sz w:val="22"/>
+                <w:szCs w:val="22"/>
+                <w:color w:val="000000"/>
+              </w:rPr>
+              <w:t xml:space="preserve">Equation Used</w:t>
+            </w:r>
+          </w:p>
+        </w:tc>
+        <w:tc>
+          <w:tcPr>
+            <w:tcBorders/>
+            <w:shd w:val="clear" w:color="auto" w:fill="FFFFFF"/>
+            <w:tcMar>
+              <w:top w:w="0" w:type="dxa"/>
+              <w:bottom w:w="0" w:type="dxa"/>
+              <w:left w:w="0" w:type="dxa"/>
+              <w:right w:w="0" w:type="dxa"/>
+            </w:tcMar>
+            <w:vAlign w:val="center"/>
+          </w:tcPr>
+          <w:p>
+            <w:pPr>
+              <w:jc w:val="center"/>
+              <w:spacing w:after="100" w:before="100" w:line="240"/>
+              <w:ind w:firstLine="0" w:left="100" w:right="100"/>
+            </w:pPr>
+            <w:r xmlns:w="http://schemas.openxmlformats.org/wordprocessingml/2006/main" xmlns:wp="http://schemas.openxmlformats.org/drawingml/2006/wordprocessingDrawing" xmlns:r="http://schemas.openxmlformats.org/officeDocument/2006/relationships" xmlns:w14="http://schemas.microsoft.com/office/word/2010/wordml">
+              <w:rPr>
+                <w:rFonts w:ascii="DejaVu Sans" w:hAnsi="DejaVu Sans" w:eastAsia="DejaVu Sans" w:cs="DejaVu Sans"/>
+                <w:b/>
+                <w:sz w:val="22"/>
+                <w:szCs w:val="22"/>
+                <w:color w:val="000000"/>
+              </w:rPr>
+              <w:t xml:space="preserve">Plant dimensions</w:t>
+            </w:r>
+          </w:p>
+        </w:tc>
+        <w:tc>
+          <w:tcPr>
+            <w:tcBorders/>
+            <w:shd w:val="clear" w:color="auto" w:fill="FFFFFF"/>
+            <w:tcMar>
+              <w:top w:w="0" w:type="dxa"/>
+              <w:bottom w:w="0" w:type="dxa"/>
+              <w:left w:w="0" w:type="dxa"/>
+              <w:right w:w="0" w:type="dxa"/>
+            </w:tcMar>
+            <w:vAlign w:val="center"/>
+          </w:tcPr>
+          <w:p>
+            <w:pPr>
+              <w:jc w:val="center"/>
+              <w:spacing w:after="100" w:before="100" w:line="240"/>
+              <w:ind w:firstLine="0" w:left="100" w:right="100"/>
+            </w:pPr>
+            <w:r xmlns:w="http://schemas.openxmlformats.org/wordprocessingml/2006/main" xmlns:wp="http://schemas.openxmlformats.org/drawingml/2006/wordprocessingDrawing" xmlns:r="http://schemas.openxmlformats.org/officeDocument/2006/relationships" xmlns:w14="http://schemas.microsoft.com/office/word/2010/wordml">
+              <w:rPr>
+                <w:rFonts w:ascii="DejaVu Sans" w:hAnsi="DejaVu Sans" w:eastAsia="DejaVu Sans" w:cs="DejaVu Sans"/>
+                <w:b/>
+                <w:sz w:val="22"/>
+                <w:szCs w:val="22"/>
+                <w:color w:val="000000"/>
+              </w:rPr>
+              <w:t xml:space="preserve">Ac Minimum</w:t>
+            </w:r>
+          </w:p>
+        </w:tc>
+        <w:tc>
+          <w:tcPr>
+            <w:tcBorders/>
+            <w:shd w:val="clear" w:color="auto" w:fill="FFFFFF"/>
+            <w:tcMar>
+              <w:top w:w="0" w:type="dxa"/>
+              <w:bottom w:w="0" w:type="dxa"/>
+              <w:left w:w="0" w:type="dxa"/>
+              <w:right w:w="0" w:type="dxa"/>
+            </w:tcMar>
+            <w:vAlign w:val="center"/>
+          </w:tcPr>
+          <w:p>
+            <w:pPr>
+              <w:jc w:val="center"/>
+              <w:spacing w:after="100" w:before="100" w:line="240"/>
+              <w:ind w:firstLine="0" w:left="100" w:right="100"/>
+            </w:pPr>
+            <w:r xmlns:w="http://schemas.openxmlformats.org/wordprocessingml/2006/main" xmlns:wp="http://schemas.openxmlformats.org/drawingml/2006/wordprocessingDrawing" xmlns:r="http://schemas.openxmlformats.org/officeDocument/2006/relationships" xmlns:w14="http://schemas.microsoft.com/office/word/2010/wordml">
+              <w:rPr>
+                <w:rFonts w:ascii="DejaVu Sans" w:hAnsi="DejaVu Sans" w:eastAsia="DejaVu Sans" w:cs="DejaVu Sans"/>
+                <w:b/>
+                <w:sz w:val="22"/>
+                <w:szCs w:val="22"/>
+                <w:color w:val="000000"/>
+              </w:rPr>
+              <w:t xml:space="preserve">Ac Mean</w:t>
+            </w:r>
+          </w:p>
+        </w:tc>
+        <w:tc>
+          <w:tcPr>
+            <w:tcBorders/>
+            <w:shd w:val="clear" w:color="auto" w:fill="FFFFFF"/>
+            <w:tcMar>
+              <w:top w:w="0" w:type="dxa"/>
+              <w:bottom w:w="0" w:type="dxa"/>
+              <w:left w:w="0" w:type="dxa"/>
+              <w:right w:w="0" w:type="dxa"/>
+            </w:tcMar>
+            <w:vAlign w:val="center"/>
+          </w:tcPr>
+          <w:p>
+            <w:pPr>
+              <w:jc w:val="center"/>
+              <w:spacing w:after="100" w:before="100" w:line="240"/>
+              <w:ind w:firstLine="0" w:left="100" w:right="100"/>
+            </w:pPr>
+            <w:r xmlns:w="http://schemas.openxmlformats.org/wordprocessingml/2006/main" xmlns:wp="http://schemas.openxmlformats.org/drawingml/2006/wordprocessingDrawing" xmlns:r="http://schemas.openxmlformats.org/officeDocument/2006/relationships" xmlns:w14="http://schemas.microsoft.com/office/word/2010/wordml">
+              <w:rPr>
+                <w:rFonts w:ascii="DejaVu Sans" w:hAnsi="DejaVu Sans" w:eastAsia="DejaVu Sans" w:cs="DejaVu Sans"/>
+                <w:b/>
+                <w:sz w:val="22"/>
+                <w:szCs w:val="22"/>
+                <w:color w:val="000000"/>
+              </w:rPr>
+              <w:t xml:space="preserve">Ac Maximum</w:t>
+            </w:r>
+          </w:p>
+        </w:tc>
+      </w:tr>
+      <w:tr>
+        <w:trPr>
+          <w:cantSplit/>
+          <w:trHeight w:val="360" w:hRule="auto"/>
+        </w:trPr>
+        <w:tc>
+          <w:tcPr>
+            <w:tcBorders/>
+            <w:shd w:val="clear" w:color="auto" w:fill="EFEFEF"/>
+            <w:tcMar>
+              <w:top w:w="0" w:type="dxa"/>
+              <w:bottom w:w="0" w:type="dxa"/>
+              <w:left w:w="0" w:type="dxa"/>
+              <w:right w:w="0" w:type="dxa"/>
+            </w:tcMar>
+            <w:vAlign w:val="center"/>
+          </w:tcPr>
+          <w:p>
+            <w:pPr>
+              <w:jc w:val="center"/>
+              <w:spacing w:after="100" w:before="100" w:line="240"/>
+              <w:ind w:firstLine="0" w:left="100" w:right="100"/>
+            </w:pPr>
+            <w:r xmlns:w="http://schemas.openxmlformats.org/wordprocessingml/2006/main" xmlns:wp="http://schemas.openxmlformats.org/drawingml/2006/wordprocessingDrawing" xmlns:r="http://schemas.openxmlformats.org/officeDocument/2006/relationships" xmlns:w14="http://schemas.microsoft.com/office/word/2010/wordml">
+              <w:rPr>
+                <w:rFonts w:ascii="DejaVu Sans" w:hAnsi="DejaVu Sans" w:eastAsia="DejaVu Sans" w:cs="DejaVu Sans"/>
+                <w:sz w:val="22"/>
+                <w:szCs w:val="22"/>
+                <w:color w:val="000000"/>
+              </w:rPr>
+              <w:t xml:space="preserve">Secondary blade</w:t>
+            </w:r>
+          </w:p>
+        </w:tc>
+        <w:tc>
+          <w:tcPr>
+            <w:tcBorders/>
+            <w:shd w:val="clear" w:color="auto" w:fill="EFEFEF"/>
+            <w:tcMar>
+              <w:top w:w="0" w:type="dxa"/>
+              <w:bottom w:w="0" w:type="dxa"/>
+              <w:left w:w="0" w:type="dxa"/>
+              <w:right w:w="0" w:type="dxa"/>
+            </w:tcMar>
+            <w:vAlign w:val="center"/>
+          </w:tcPr>
+          <w:p>
+            <w:pPr>
+              <w:jc w:val="center"/>
+              <w:spacing w:after="100" w:before="100" w:line="240"/>
+              <w:ind w:firstLine="0" w:left="100" w:right="100"/>
+            </w:pPr>
+            <w:r xmlns:w="http://schemas.openxmlformats.org/wordprocessingml/2006/main" xmlns:wp="http://schemas.openxmlformats.org/drawingml/2006/wordprocessingDrawing" xmlns:r="http://schemas.openxmlformats.org/officeDocument/2006/relationships" xmlns:w14="http://schemas.microsoft.com/office/word/2010/wordml">
+              <w:rPr>
+                <w:rFonts w:ascii="DejaVu Sans" w:hAnsi="DejaVu Sans" w:eastAsia="DejaVu Sans" w:cs="DejaVu Sans"/>
+                <w:sz w:val="22"/>
+                <w:szCs w:val="22"/>
+                <w:color w:val="000000"/>
+              </w:rPr>
+              <w:t xml:space="preserve">Rectangle</w:t>
+            </w:r>
+          </w:p>
+        </w:tc>
+        <w:tc>
+          <w:tcPr>
+            <w:tcBorders/>
+            <w:shd w:val="clear" w:color="auto" w:fill="EFEFEF"/>
+            <w:tcMar>
+              <w:top w:w="0" w:type="dxa"/>
+              <w:bottom w:w="0" w:type="dxa"/>
+              <w:left w:w="0" w:type="dxa"/>
+              <w:right w:w="0" w:type="dxa"/>
+            </w:tcMar>
+            <w:vAlign w:val="center"/>
+          </w:tcPr>
+          <w:p>
+            <w:pPr>
+              <w:jc w:val="center"/>
+              <w:spacing w:after="100" w:before="100" w:line="240"/>
+              <w:ind w:firstLine="0" w:left="100" w:right="100"/>
+            </w:pPr>
+            <w:r xmlns:w="http://schemas.openxmlformats.org/wordprocessingml/2006/main" xmlns:wp="http://schemas.openxmlformats.org/drawingml/2006/wordprocessingDrawing" xmlns:r="http://schemas.openxmlformats.org/officeDocument/2006/relationships" xmlns:w14="http://schemas.microsoft.com/office/word/2010/wordml">
+              <w:rPr>
+                <w:rFonts w:ascii="DejaVu Sans" w:hAnsi="DejaVu Sans" w:eastAsia="DejaVu Sans" w:cs="DejaVu Sans"/>
+                <w:sz w:val="22"/>
+                <w:szCs w:val="22"/>
+                <w:color w:val="000000"/>
+              </w:rPr>
+              <w:t xml:space="preserve">Ac = 2lw + 2lh + 2wh</w:t>
+            </w:r>
+          </w:p>
+        </w:tc>
+        <w:tc>
+          <w:tcPr>
+            <w:tcBorders/>
+            <w:shd w:val="clear" w:color="auto" w:fill="EFEFEF"/>
+            <w:tcMar>
+              <w:top w:w="0" w:type="dxa"/>
+              <w:bottom w:w="0" w:type="dxa"/>
+              <w:left w:w="0" w:type="dxa"/>
+              <w:right w:w="0" w:type="dxa"/>
+            </w:tcMar>
+            <w:vAlign w:val="center"/>
+          </w:tcPr>
+          <w:p>
+            <w:pPr>
+              <w:jc w:val="center"/>
+              <w:spacing w:after="100" w:before="100" w:line="240"/>
+              <w:ind w:firstLine="0" w:left="100" w:right="100"/>
+            </w:pPr>
+            <w:r xmlns:w="http://schemas.openxmlformats.org/wordprocessingml/2006/main" xmlns:wp="http://schemas.openxmlformats.org/drawingml/2006/wordprocessingDrawing" xmlns:r="http://schemas.openxmlformats.org/officeDocument/2006/relationships" xmlns:w14="http://schemas.microsoft.com/office/word/2010/wordml">
+              <w:rPr>
+                <w:rFonts w:ascii="DejaVu Sans" w:hAnsi="DejaVu Sans" w:eastAsia="DejaVu Sans" w:cs="DejaVu Sans"/>
+                <w:sz w:val="22"/>
+                <w:szCs w:val="22"/>
+                <w:color w:val="000000"/>
+              </w:rPr>
+              <w:t xml:space="preserve">frond length, frond width*,frond thickness*</w:t>
+            </w:r>
+          </w:p>
+        </w:tc>
+        <w:tc>
+          <w:tcPr>
+            <w:tcBorders/>
+            <w:shd w:val="clear" w:color="auto" w:fill="EFEFEF"/>
+            <w:tcMar>
+              <w:top w:w="0" w:type="dxa"/>
+              <w:bottom w:w="0" w:type="dxa"/>
+              <w:left w:w="0" w:type="dxa"/>
+              <w:right w:w="0" w:type="dxa"/>
+            </w:tcMar>
+            <w:vAlign w:val="center"/>
+          </w:tcPr>
+          <w:p>
+            <w:pPr>
+              <w:jc w:val="center"/>
+              <w:spacing w:after="100" w:before="100" w:line="240"/>
+              <w:ind w:firstLine="0" w:left="100" w:right="100"/>
+            </w:pPr>
+            <w:r xmlns:w="http://schemas.openxmlformats.org/wordprocessingml/2006/main" xmlns:wp="http://schemas.openxmlformats.org/drawingml/2006/wordprocessingDrawing" xmlns:r="http://schemas.openxmlformats.org/officeDocument/2006/relationships" xmlns:w14="http://schemas.microsoft.com/office/word/2010/wordml">
+              <w:rPr>
+                <w:rFonts w:ascii="DejaVu Sans" w:hAnsi="DejaVu Sans" w:eastAsia="DejaVu Sans" w:cs="DejaVu Sans"/>
+                <w:sz w:val="22"/>
+                <w:szCs w:val="22"/>
+                <w:color w:val="000000"/>
+              </w:rPr>
+              <w:t xml:space="preserve">1,135.61</w:t>
+            </w:r>
+          </w:p>
+        </w:tc>
+        <w:tc>
+          <w:tcPr>
+            <w:tcBorders/>
+            <w:shd w:val="clear" w:color="auto" w:fill="EFEFEF"/>
+            <w:tcMar>
+              <w:top w:w="0" w:type="dxa"/>
+              <w:bottom w:w="0" w:type="dxa"/>
+              <w:left w:w="0" w:type="dxa"/>
+              <w:right w:w="0" w:type="dxa"/>
+            </w:tcMar>
+            <w:vAlign w:val="center"/>
+          </w:tcPr>
+          <w:p>
+            <w:pPr>
+              <w:jc w:val="center"/>
+              <w:spacing w:after="100" w:before="100" w:line="240"/>
+              <w:ind w:firstLine="0" w:left="100" w:right="100"/>
+            </w:pPr>
+            <w:r xmlns:w="http://schemas.openxmlformats.org/wordprocessingml/2006/main" xmlns:wp="http://schemas.openxmlformats.org/drawingml/2006/wordprocessingDrawing" xmlns:r="http://schemas.openxmlformats.org/officeDocument/2006/relationships" xmlns:w14="http://schemas.microsoft.com/office/word/2010/wordml">
+              <w:rPr>
+                <w:rFonts w:ascii="DejaVu Sans" w:hAnsi="DejaVu Sans" w:eastAsia="DejaVu Sans" w:cs="DejaVu Sans"/>
+                <w:sz w:val="22"/>
+                <w:szCs w:val="22"/>
+                <w:color w:val="000000"/>
+              </w:rPr>
+              <w:t xml:space="preserve">1,993.18</w:t>
+            </w:r>
+          </w:p>
+        </w:tc>
+        <w:tc>
+          <w:tcPr>
+            <w:tcBorders/>
+            <w:shd w:val="clear" w:color="auto" w:fill="EFEFEF"/>
+            <w:tcMar>
+              <w:top w:w="0" w:type="dxa"/>
+              <w:bottom w:w="0" w:type="dxa"/>
+              <w:left w:w="0" w:type="dxa"/>
+              <w:right w:w="0" w:type="dxa"/>
+            </w:tcMar>
+            <w:vAlign w:val="center"/>
+          </w:tcPr>
+          <w:p>
+            <w:pPr>
+              <w:jc w:val="center"/>
+              <w:spacing w:after="100" w:before="100" w:line="240"/>
+              <w:ind w:firstLine="0" w:left="100" w:right="100"/>
+            </w:pPr>
+            <w:r xmlns:w="http://schemas.openxmlformats.org/wordprocessingml/2006/main" xmlns:wp="http://schemas.openxmlformats.org/drawingml/2006/wordprocessingDrawing" xmlns:r="http://schemas.openxmlformats.org/officeDocument/2006/relationships" xmlns:w14="http://schemas.microsoft.com/office/word/2010/wordml">
+              <w:rPr>
+                <w:rFonts w:ascii="DejaVu Sans" w:hAnsi="DejaVu Sans" w:eastAsia="DejaVu Sans" w:cs="DejaVu Sans"/>
+                <w:sz w:val="22"/>
+                <w:szCs w:val="22"/>
+                <w:color w:val="000000"/>
+              </w:rPr>
+              <w:t xml:space="preserve">2,550.0000</w:t>
+            </w:r>
+          </w:p>
+        </w:tc>
+      </w:tr>
+      <w:tr>
+        <w:trPr>
+          <w:cantSplit/>
+          <w:trHeight w:val="360" w:hRule="auto"/>
+        </w:trPr>
+        <w:tc>
+          <w:tcPr>
+            <w:tcBorders/>
+            <w:shd w:val="clear" w:color="auto" w:fill="FFFFFF"/>
+            <w:tcMar>
+              <w:top w:w="0" w:type="dxa"/>
+              <w:bottom w:w="0" w:type="dxa"/>
+              <w:left w:w="0" w:type="dxa"/>
+              <w:right w:w="0" w:type="dxa"/>
+            </w:tcMar>
+            <w:vAlign w:val="center"/>
+          </w:tcPr>
+          <w:p>
+            <w:pPr>
+              <w:jc w:val="center"/>
+              <w:spacing w:after="100" w:before="100" w:line="240"/>
+              <w:ind w:firstLine="0" w:left="100" w:right="100"/>
+            </w:pPr>
+            <w:r xmlns:w="http://schemas.openxmlformats.org/wordprocessingml/2006/main" xmlns:wp="http://schemas.openxmlformats.org/drawingml/2006/wordprocessingDrawing" xmlns:r="http://schemas.openxmlformats.org/officeDocument/2006/relationships" xmlns:w14="http://schemas.microsoft.com/office/word/2010/wordml">
+              <w:rPr>
+                <w:rFonts w:ascii="DejaVu Sans" w:hAnsi="DejaVu Sans" w:eastAsia="DejaVu Sans" w:cs="DejaVu Sans"/>
+                <w:sz w:val="22"/>
+                <w:szCs w:val="22"/>
+                <w:color w:val="000000"/>
+              </w:rPr>
+              <w:t xml:space="preserve">Primary blade</w:t>
+            </w:r>
+          </w:p>
+        </w:tc>
+        <w:tc>
+          <w:tcPr>
+            <w:tcBorders/>
+            <w:shd w:val="clear" w:color="auto" w:fill="FFFFFF"/>
+            <w:tcMar>
+              <w:top w:w="0" w:type="dxa"/>
+              <w:bottom w:w="0" w:type="dxa"/>
+              <w:left w:w="0" w:type="dxa"/>
+              <w:right w:w="0" w:type="dxa"/>
+            </w:tcMar>
+            <w:vAlign w:val="center"/>
+          </w:tcPr>
+          <w:p>
+            <w:pPr>
+              <w:jc w:val="center"/>
+              <w:spacing w:after="100" w:before="100" w:line="240"/>
+              <w:ind w:firstLine="0" w:left="100" w:right="100"/>
+            </w:pPr>
+            <w:r xmlns:w="http://schemas.openxmlformats.org/wordprocessingml/2006/main" xmlns:wp="http://schemas.openxmlformats.org/drawingml/2006/wordprocessingDrawing" xmlns:r="http://schemas.openxmlformats.org/officeDocument/2006/relationships" xmlns:w14="http://schemas.microsoft.com/office/word/2010/wordml">
+              <w:rPr>
+                <w:rFonts w:ascii="DejaVu Sans" w:hAnsi="DejaVu Sans" w:eastAsia="DejaVu Sans" w:cs="DejaVu Sans"/>
+                <w:sz w:val="22"/>
+                <w:szCs w:val="22"/>
+                <w:color w:val="000000"/>
+              </w:rPr>
+              <w:t xml:space="preserve">Rhombus</w:t>
+            </w:r>
+          </w:p>
+        </w:tc>
+        <w:tc>
+          <w:tcPr>
+            <w:tcBorders/>
+            <w:shd w:val="clear" w:color="auto" w:fill="FFFFFF"/>
+            <w:tcMar>
+              <w:top w:w="0" w:type="dxa"/>
+              <w:bottom w:w="0" w:type="dxa"/>
+              <w:left w:w="0" w:type="dxa"/>
+              <w:right w:w="0" w:type="dxa"/>
+            </w:tcMar>
+            <w:vAlign w:val="center"/>
+          </w:tcPr>
+          <w:p>
+            <w:pPr>
+              <w:jc w:val="center"/>
+              <w:spacing w:after="100" w:before="100" w:line="240"/>
+              <w:ind w:firstLine="0" w:left="100" w:right="100"/>
+            </w:pPr>
+            <w:r xmlns:w="http://schemas.openxmlformats.org/wordprocessingml/2006/main" xmlns:wp="http://schemas.openxmlformats.org/drawingml/2006/wordprocessingDrawing" xmlns:r="http://schemas.openxmlformats.org/officeDocument/2006/relationships" xmlns:w14="http://schemas.microsoft.com/office/word/2010/wordml">
+              <w:rPr>
+                <w:rFonts w:ascii="DejaVu Sans" w:hAnsi="DejaVu Sans" w:eastAsia="DejaVu Sans" w:cs="DejaVu Sans"/>
+                <w:sz w:val="22"/>
+                <w:szCs w:val="22"/>
+                <w:color w:val="000000"/>
+              </w:rPr>
+              <w:t xml:space="preserve">Ac = (lxb)/2</w:t>
+            </w:r>
+          </w:p>
+        </w:tc>
+        <w:tc>
+          <w:tcPr>
+            <w:tcBorders/>
+            <w:shd w:val="clear" w:color="auto" w:fill="FFFFFF"/>
+            <w:tcMar>
+              <w:top w:w="0" w:type="dxa"/>
+              <w:bottom w:w="0" w:type="dxa"/>
+              <w:left w:w="0" w:type="dxa"/>
+              <w:right w:w="0" w:type="dxa"/>
+            </w:tcMar>
+            <w:vAlign w:val="center"/>
+          </w:tcPr>
+          <w:p>
+            <w:pPr>
+              <w:jc w:val="center"/>
+              <w:spacing w:after="100" w:before="100" w:line="240"/>
+              <w:ind w:firstLine="0" w:left="100" w:right="100"/>
+            </w:pPr>
+            <w:r xmlns:w="http://schemas.openxmlformats.org/wordprocessingml/2006/main" xmlns:wp="http://schemas.openxmlformats.org/drawingml/2006/wordprocessingDrawing" xmlns:r="http://schemas.openxmlformats.org/officeDocument/2006/relationships" xmlns:w14="http://schemas.microsoft.com/office/word/2010/wordml">
+              <w:rPr>
+                <w:rFonts w:ascii="DejaVu Sans" w:hAnsi="DejaVu Sans" w:eastAsia="DejaVu Sans" w:cs="DejaVu Sans"/>
+                <w:sz w:val="22"/>
+                <w:szCs w:val="22"/>
+                <w:color w:val="000000"/>
+              </w:rPr>
+              <w:t xml:space="preserve">primary length, primary width</w:t>
+            </w:r>
+          </w:p>
+        </w:tc>
+        <w:tc>
+          <w:tcPr>
+            <w:tcBorders/>
+            <w:shd w:val="clear" w:color="auto" w:fill="FFFFFF"/>
+            <w:tcMar>
+              <w:top w:w="0" w:type="dxa"/>
+              <w:bottom w:w="0" w:type="dxa"/>
+              <w:left w:w="0" w:type="dxa"/>
+              <w:right w:w="0" w:type="dxa"/>
+            </w:tcMar>
+            <w:vAlign w:val="center"/>
+          </w:tcPr>
+          <w:p>
+            <w:pPr>
+              <w:jc w:val="center"/>
+              <w:spacing w:after="100" w:before="100" w:line="240"/>
+              <w:ind w:firstLine="0" w:left="100" w:right="100"/>
+            </w:pPr>
+            <w:r xmlns:w="http://schemas.openxmlformats.org/wordprocessingml/2006/main" xmlns:wp="http://schemas.openxmlformats.org/drawingml/2006/wordprocessingDrawing" xmlns:r="http://schemas.openxmlformats.org/officeDocument/2006/relationships" xmlns:w14="http://schemas.microsoft.com/office/word/2010/wordml">
+              <w:rPr>
+                <w:rFonts w:ascii="DejaVu Sans" w:hAnsi="DejaVu Sans" w:eastAsia="DejaVu Sans" w:cs="DejaVu Sans"/>
+                <w:sz w:val="22"/>
+                <w:szCs w:val="22"/>
+                <w:color w:val="000000"/>
+              </w:rPr>
+              <w:t xml:space="preserve">96.00</w:t>
+            </w:r>
+          </w:p>
+        </w:tc>
+        <w:tc>
+          <w:tcPr>
+            <w:tcBorders/>
+            <w:shd w:val="clear" w:color="auto" w:fill="FFFFFF"/>
+            <w:tcMar>
+              <w:top w:w="0" w:type="dxa"/>
+              <w:bottom w:w="0" w:type="dxa"/>
+              <w:left w:w="0" w:type="dxa"/>
+              <w:right w:w="0" w:type="dxa"/>
+            </w:tcMar>
+            <w:vAlign w:val="center"/>
+          </w:tcPr>
+          <w:p>
+            <w:pPr>
+              <w:jc w:val="center"/>
+              <w:spacing w:after="100" w:before="100" w:line="240"/>
+              <w:ind w:firstLine="0" w:left="100" w:right="100"/>
+            </w:pPr>
+            <w:r xmlns:w="http://schemas.openxmlformats.org/wordprocessingml/2006/main" xmlns:wp="http://schemas.openxmlformats.org/drawingml/2006/wordprocessingDrawing" xmlns:r="http://schemas.openxmlformats.org/officeDocument/2006/relationships" xmlns:w14="http://schemas.microsoft.com/office/word/2010/wordml">
+              <w:rPr>
+                <w:rFonts w:ascii="DejaVu Sans" w:hAnsi="DejaVu Sans" w:eastAsia="DejaVu Sans" w:cs="DejaVu Sans"/>
+                <w:sz w:val="22"/>
+                <w:szCs w:val="22"/>
+                <w:color w:val="000000"/>
+              </w:rPr>
+              <w:t xml:space="preserve">261.62</w:t>
+            </w:r>
+          </w:p>
+        </w:tc>
+        <w:tc>
+          <w:tcPr>
+            <w:tcBorders/>
+            <w:shd w:val="clear" w:color="auto" w:fill="FFFFFF"/>
+            <w:tcMar>
+              <w:top w:w="0" w:type="dxa"/>
+              <w:bottom w:w="0" w:type="dxa"/>
+              <w:left w:w="0" w:type="dxa"/>
+              <w:right w:w="0" w:type="dxa"/>
+            </w:tcMar>
+            <w:vAlign w:val="center"/>
+          </w:tcPr>
+          <w:p>
+            <w:pPr>
+              <w:jc w:val="center"/>
+              <w:spacing w:after="100" w:before="100" w:line="240"/>
+              <w:ind w:firstLine="0" w:left="100" w:right="100"/>
+            </w:pPr>
+            <w:r xmlns:w="http://schemas.openxmlformats.org/wordprocessingml/2006/main" xmlns:wp="http://schemas.openxmlformats.org/drawingml/2006/wordprocessingDrawing" xmlns:r="http://schemas.openxmlformats.org/officeDocument/2006/relationships" xmlns:w14="http://schemas.microsoft.com/office/word/2010/wordml">
+              <w:rPr>
+                <w:rFonts w:ascii="DejaVu Sans" w:hAnsi="DejaVu Sans" w:eastAsia="DejaVu Sans" w:cs="DejaVu Sans"/>
+                <w:sz w:val="22"/>
+                <w:szCs w:val="22"/>
+                <w:color w:val="000000"/>
+              </w:rPr>
+              <w:t xml:space="preserve">536.5000</w:t>
+            </w:r>
+          </w:p>
+        </w:tc>
+      </w:tr>
+      <w:tr>
+        <w:trPr>
+          <w:cantSplit/>
+          <w:trHeight w:val="360" w:hRule="auto"/>
+        </w:trPr>
+        <w:tc>
+          <w:tcPr>
+            <w:tcBorders/>
+            <w:shd w:val="clear" w:color="auto" w:fill="EFEFEF"/>
+            <w:tcMar>
+              <w:top w:w="0" w:type="dxa"/>
+              <w:bottom w:w="0" w:type="dxa"/>
+              <w:left w:w="0" w:type="dxa"/>
+              <w:right w:w="0" w:type="dxa"/>
+            </w:tcMar>
+            <w:vAlign w:val="center"/>
+          </w:tcPr>
+          <w:p>
+            <w:pPr>
+              <w:jc w:val="center"/>
+              <w:spacing w:after="100" w:before="100" w:line="240"/>
+              <w:ind w:firstLine="0" w:left="100" w:right="100"/>
+            </w:pPr>
+            <w:r xmlns:w="http://schemas.openxmlformats.org/wordprocessingml/2006/main" xmlns:wp="http://schemas.openxmlformats.org/drawingml/2006/wordprocessingDrawing" xmlns:r="http://schemas.openxmlformats.org/officeDocument/2006/relationships" xmlns:w14="http://schemas.microsoft.com/office/word/2010/wordml">
+              <w:rPr>
+                <w:rFonts w:ascii="DejaVu Sans" w:hAnsi="DejaVu Sans" w:eastAsia="DejaVu Sans" w:cs="DejaVu Sans"/>
+                <w:sz w:val="22"/>
+                <w:szCs w:val="22"/>
+                <w:color w:val="000000"/>
+              </w:rPr>
+              <w:t xml:space="preserve">Bulb/pneomatocyst</w:t>
+            </w:r>
+          </w:p>
+        </w:tc>
+        <w:tc>
+          <w:tcPr>
+            <w:tcBorders/>
+            <w:shd w:val="clear" w:color="auto" w:fill="EFEFEF"/>
+            <w:tcMar>
+              <w:top w:w="0" w:type="dxa"/>
+              <w:bottom w:w="0" w:type="dxa"/>
+              <w:left w:w="0" w:type="dxa"/>
+              <w:right w:w="0" w:type="dxa"/>
+            </w:tcMar>
+            <w:vAlign w:val="center"/>
+          </w:tcPr>
+          <w:p>
+            <w:pPr>
+              <w:jc w:val="center"/>
+              <w:spacing w:after="100" w:before="100" w:line="240"/>
+              <w:ind w:firstLine="0" w:left="100" w:right="100"/>
+            </w:pPr>
+            <w:r xmlns:w="http://schemas.openxmlformats.org/wordprocessingml/2006/main" xmlns:wp="http://schemas.openxmlformats.org/drawingml/2006/wordprocessingDrawing" xmlns:r="http://schemas.openxmlformats.org/officeDocument/2006/relationships" xmlns:w14="http://schemas.microsoft.com/office/word/2010/wordml">
+              <w:rPr>
+                <w:rFonts w:ascii="DejaVu Sans" w:hAnsi="DejaVu Sans" w:eastAsia="DejaVu Sans" w:cs="DejaVu Sans"/>
+                <w:sz w:val="22"/>
+                <w:szCs w:val="22"/>
+                <w:color w:val="000000"/>
+              </w:rPr>
+              <w:t xml:space="preserve">Capsule</w:t>
+            </w:r>
+          </w:p>
+        </w:tc>
+        <w:tc>
+          <w:tcPr>
+            <w:tcBorders/>
+            <w:shd w:val="clear" w:color="auto" w:fill="EFEFEF"/>
+            <w:tcMar>
+              <w:top w:w="0" w:type="dxa"/>
+              <w:bottom w:w="0" w:type="dxa"/>
+              <w:left w:w="0" w:type="dxa"/>
+              <w:right w:w="0" w:type="dxa"/>
+            </w:tcMar>
+            <w:vAlign w:val="center"/>
+          </w:tcPr>
+          <w:p>
+            <w:pPr>
+              <w:jc w:val="center"/>
+              <w:spacing w:after="100" w:before="100" w:line="240"/>
+              <w:ind w:firstLine="0" w:left="100" w:right="100"/>
+            </w:pPr>
+            <w:r xmlns:w="http://schemas.openxmlformats.org/wordprocessingml/2006/main" xmlns:wp="http://schemas.openxmlformats.org/drawingml/2006/wordprocessingDrawing" xmlns:r="http://schemas.openxmlformats.org/officeDocument/2006/relationships" xmlns:w14="http://schemas.microsoft.com/office/word/2010/wordml">
+              <w:rPr>
+                <w:rFonts w:ascii="DejaVu Sans" w:hAnsi="DejaVu Sans" w:eastAsia="DejaVu Sans" w:cs="DejaVu Sans"/>
+                <w:sz w:val="22"/>
+                <w:szCs w:val="22"/>
+                <w:color w:val="000000"/>
+              </w:rPr>
+              <w:t xml:space="preserve">Ac = 4?r2&lt;a0&gt;+ 2?rh</w:t>
+            </w:r>
+          </w:p>
+        </w:tc>
+        <w:tc>
+          <w:tcPr>
+            <w:tcBorders/>
+            <w:shd w:val="clear" w:color="auto" w:fill="EFEFEF"/>
+            <w:tcMar>
+              <w:top w:w="0" w:type="dxa"/>
+              <w:bottom w:w="0" w:type="dxa"/>
+              <w:left w:w="0" w:type="dxa"/>
+              <w:right w:w="0" w:type="dxa"/>
+            </w:tcMar>
+            <w:vAlign w:val="center"/>
+          </w:tcPr>
+          <w:p>
+            <w:pPr>
+              <w:jc w:val="center"/>
+              <w:spacing w:after="100" w:before="100" w:line="240"/>
+              <w:ind w:firstLine="0" w:left="100" w:right="100"/>
+            </w:pPr>
+            <w:r xmlns:w="http://schemas.openxmlformats.org/wordprocessingml/2006/main" xmlns:wp="http://schemas.openxmlformats.org/drawingml/2006/wordprocessingDrawing" xmlns:r="http://schemas.openxmlformats.org/officeDocument/2006/relationships" xmlns:w14="http://schemas.microsoft.com/office/word/2010/wordml">
+              <w:rPr>
+                <w:rFonts w:ascii="DejaVu Sans" w:hAnsi="DejaVu Sans" w:eastAsia="DejaVu Sans" w:cs="DejaVu Sans"/>
+                <w:sz w:val="22"/>
+                <w:szCs w:val="22"/>
+                <w:color w:val="000000"/>
+              </w:rPr>
+              <w:t xml:space="preserve">bulb length*, bulb base radius*</w:t>
+            </w:r>
+          </w:p>
+        </w:tc>
+        <w:tc>
+          <w:tcPr>
+            <w:tcBorders/>
+            <w:shd w:val="clear" w:color="auto" w:fill="EFEFEF"/>
+            <w:tcMar>
+              <w:top w:w="0" w:type="dxa"/>
+              <w:bottom w:w="0" w:type="dxa"/>
+              <w:left w:w="0" w:type="dxa"/>
+              <w:right w:w="0" w:type="dxa"/>
+            </w:tcMar>
+            <w:vAlign w:val="center"/>
+          </w:tcPr>
+          <w:p>
+            <w:pPr>
+              <w:jc w:val="center"/>
+              <w:spacing w:after="100" w:before="100" w:line="240"/>
+              <w:ind w:firstLine="0" w:left="100" w:right="100"/>
+            </w:pPr>
+            <w:r xmlns:w="http://schemas.openxmlformats.org/wordprocessingml/2006/main" xmlns:wp="http://schemas.openxmlformats.org/drawingml/2006/wordprocessingDrawing" xmlns:r="http://schemas.openxmlformats.org/officeDocument/2006/relationships" xmlns:w14="http://schemas.microsoft.com/office/word/2010/wordml">
+              <w:rPr>
+                <w:rFonts w:ascii="DejaVu Sans" w:hAnsi="DejaVu Sans" w:eastAsia="DejaVu Sans" w:cs="DejaVu Sans"/>
+                <w:sz w:val="22"/>
+                <w:szCs w:val="22"/>
+                <w:color w:val="000000"/>
+              </w:rPr>
+              <w:t xml:space="preserve">628.32</w:t>
+            </w:r>
+          </w:p>
+        </w:tc>
+        <w:tc>
+          <w:tcPr>
+            <w:tcBorders/>
+            <w:shd w:val="clear" w:color="auto" w:fill="EFEFEF"/>
+            <w:tcMar>
+              <w:top w:w="0" w:type="dxa"/>
+              <w:bottom w:w="0" w:type="dxa"/>
+              <w:left w:w="0" w:type="dxa"/>
+              <w:right w:w="0" w:type="dxa"/>
+            </w:tcMar>
+            <w:vAlign w:val="center"/>
+          </w:tcPr>
+          <w:p>
+            <w:pPr>
+              <w:jc w:val="center"/>
+              <w:spacing w:after="100" w:before="100" w:line="240"/>
+              <w:ind w:firstLine="0" w:left="100" w:right="100"/>
+            </w:pPr>
+            <w:r xmlns:w="http://schemas.openxmlformats.org/wordprocessingml/2006/main" xmlns:wp="http://schemas.openxmlformats.org/drawingml/2006/wordprocessingDrawing" xmlns:r="http://schemas.openxmlformats.org/officeDocument/2006/relationships" xmlns:w14="http://schemas.microsoft.com/office/word/2010/wordml">
+              <w:rPr>
+                <w:rFonts w:ascii="DejaVu Sans" w:hAnsi="DejaVu Sans" w:eastAsia="DejaVu Sans" w:cs="DejaVu Sans"/>
+                <w:sz w:val="22"/>
+                <w:szCs w:val="22"/>
+                <w:color w:val="000000"/>
+              </w:rPr>
+              <w:t xml:space="preserve">628.32</w:t>
+            </w:r>
+          </w:p>
+        </w:tc>
+        <w:tc>
+          <w:tcPr>
+            <w:tcBorders/>
+            <w:shd w:val="clear" w:color="auto" w:fill="EFEFEF"/>
+            <w:tcMar>
+              <w:top w:w="0" w:type="dxa"/>
+              <w:bottom w:w="0" w:type="dxa"/>
+              <w:left w:w="0" w:type="dxa"/>
+              <w:right w:w="0" w:type="dxa"/>
+            </w:tcMar>
+            <w:vAlign w:val="center"/>
+          </w:tcPr>
+          <w:p>
+            <w:pPr>
+              <w:jc w:val="center"/>
+              <w:spacing w:after="100" w:before="100" w:line="240"/>
+              <w:ind w:firstLine="0" w:left="100" w:right="100"/>
+            </w:pPr>
+            <w:r xmlns:w="http://schemas.openxmlformats.org/wordprocessingml/2006/main" xmlns:wp="http://schemas.openxmlformats.org/drawingml/2006/wordprocessingDrawing" xmlns:r="http://schemas.openxmlformats.org/officeDocument/2006/relationships" xmlns:w14="http://schemas.microsoft.com/office/word/2010/wordml">
+              <w:rPr>
+                <w:rFonts w:ascii="DejaVu Sans" w:hAnsi="DejaVu Sans" w:eastAsia="DejaVu Sans" w:cs="DejaVu Sans"/>
+                <w:sz w:val="22"/>
+                <w:szCs w:val="22"/>
+                <w:color w:val="000000"/>
+              </w:rPr>
+              <w:t xml:space="preserve">628.3200</w:t>
+            </w:r>
+          </w:p>
+        </w:tc>
+      </w:tr>
+      <w:tr>
+        <w:trPr>
+          <w:cantSplit/>
+          <w:trHeight w:val="360" w:hRule="auto"/>
+        </w:trPr>
+        <w:tc>
+          <w:tcPr>
+            <w:tcBorders/>
+            <w:shd w:val="clear" w:color="auto" w:fill="FFFFFF"/>
+            <w:tcMar>
+              <w:top w:w="0" w:type="dxa"/>
+              <w:bottom w:w="0" w:type="dxa"/>
+              <w:left w:w="0" w:type="dxa"/>
+              <w:right w:w="0" w:type="dxa"/>
+            </w:tcMar>
+            <w:vAlign w:val="center"/>
+          </w:tcPr>
+          <w:p>
+            <w:pPr>
+              <w:jc w:val="center"/>
+              <w:spacing w:after="100" w:before="100" w:line="240"/>
+              <w:ind w:firstLine="0" w:left="100" w:right="100"/>
+            </w:pPr>
+            <w:r xmlns:w="http://schemas.openxmlformats.org/wordprocessingml/2006/main" xmlns:wp="http://schemas.openxmlformats.org/drawingml/2006/wordprocessingDrawing" xmlns:r="http://schemas.openxmlformats.org/officeDocument/2006/relationships" xmlns:w14="http://schemas.microsoft.com/office/word/2010/wordml">
+              <w:rPr>
+                <w:rFonts w:ascii="DejaVu Sans" w:hAnsi="DejaVu Sans" w:eastAsia="DejaVu Sans" w:cs="DejaVu Sans"/>
+                <w:sz w:val="22"/>
+                <w:szCs w:val="22"/>
+                <w:color w:val="000000"/>
+              </w:rPr>
+              <w:t xml:space="preserve">Stipe</w:t>
+            </w:r>
+          </w:p>
+        </w:tc>
+        <w:tc>
+          <w:tcPr>
+            <w:tcBorders/>
+            <w:shd w:val="clear" w:color="auto" w:fill="FFFFFF"/>
+            <w:tcMar>
+              <w:top w:w="0" w:type="dxa"/>
+              <w:bottom w:w="0" w:type="dxa"/>
+              <w:left w:w="0" w:type="dxa"/>
+              <w:right w:w="0" w:type="dxa"/>
+            </w:tcMar>
+            <w:vAlign w:val="center"/>
+          </w:tcPr>
+          <w:p>
+            <w:pPr>
+              <w:jc w:val="center"/>
+              <w:spacing w:after="100" w:before="100" w:line="240"/>
+              <w:ind w:firstLine="0" w:left="100" w:right="100"/>
+            </w:pPr>
+            <w:r xmlns:w="http://schemas.openxmlformats.org/wordprocessingml/2006/main" xmlns:wp="http://schemas.openxmlformats.org/drawingml/2006/wordprocessingDrawing" xmlns:r="http://schemas.openxmlformats.org/officeDocument/2006/relationships" xmlns:w14="http://schemas.microsoft.com/office/word/2010/wordml">
+              <w:rPr>
+                <w:rFonts w:ascii="DejaVu Sans" w:hAnsi="DejaVu Sans" w:eastAsia="DejaVu Sans" w:cs="DejaVu Sans"/>
+                <w:sz w:val="22"/>
+                <w:szCs w:val="22"/>
+                <w:color w:val="000000"/>
+              </w:rPr>
+              <w:t xml:space="preserve">Cylinder</w:t>
+            </w:r>
+          </w:p>
+        </w:tc>
+        <w:tc>
+          <w:tcPr>
+            <w:tcBorders/>
+            <w:shd w:val="clear" w:color="auto" w:fill="FFFFFF"/>
+            <w:tcMar>
+              <w:top w:w="0" w:type="dxa"/>
+              <w:bottom w:w="0" w:type="dxa"/>
+              <w:left w:w="0" w:type="dxa"/>
+              <w:right w:w="0" w:type="dxa"/>
+            </w:tcMar>
+            <w:vAlign w:val="center"/>
+          </w:tcPr>
+          <w:p>
+            <w:pPr>
+              <w:jc w:val="center"/>
+              <w:spacing w:after="100" w:before="100" w:line="240"/>
+              <w:ind w:firstLine="0" w:left="100" w:right="100"/>
+            </w:pPr>
+            <w:r xmlns:w="http://schemas.openxmlformats.org/wordprocessingml/2006/main" xmlns:wp="http://schemas.openxmlformats.org/drawingml/2006/wordprocessingDrawing" xmlns:r="http://schemas.openxmlformats.org/officeDocument/2006/relationships" xmlns:w14="http://schemas.microsoft.com/office/word/2010/wordml">
+              <w:rPr>
+                <w:rFonts w:ascii="DejaVu Sans" w:hAnsi="DejaVu Sans" w:eastAsia="DejaVu Sans" w:cs="DejaVu Sans"/>
+                <w:sz w:val="22"/>
+                <w:szCs w:val="22"/>
+                <w:color w:val="000000"/>
+              </w:rPr>
+              <w:t xml:space="preserve">Ac = 2?r(r + h)</w:t>
+            </w:r>
+          </w:p>
+        </w:tc>
+        <w:tc>
+          <w:tcPr>
+            <w:tcBorders/>
+            <w:shd w:val="clear" w:color="auto" w:fill="FFFFFF"/>
+            <w:tcMar>
+              <w:top w:w="0" w:type="dxa"/>
+              <w:bottom w:w="0" w:type="dxa"/>
+              <w:left w:w="0" w:type="dxa"/>
+              <w:right w:w="0" w:type="dxa"/>
+            </w:tcMar>
+            <w:vAlign w:val="center"/>
+          </w:tcPr>
+          <w:p>
+            <w:pPr>
+              <w:jc w:val="center"/>
+              <w:spacing w:after="100" w:before="100" w:line="240"/>
+              <w:ind w:firstLine="0" w:left="100" w:right="100"/>
+            </w:pPr>
+            <w:r xmlns:w="http://schemas.openxmlformats.org/wordprocessingml/2006/main" xmlns:wp="http://schemas.openxmlformats.org/drawingml/2006/wordprocessingDrawing" xmlns:r="http://schemas.openxmlformats.org/officeDocument/2006/relationships" xmlns:w14="http://schemas.microsoft.com/office/word/2010/wordml">
+              <w:rPr>
+                <w:rFonts w:ascii="DejaVu Sans" w:hAnsi="DejaVu Sans" w:eastAsia="DejaVu Sans" w:cs="DejaVu Sans"/>
+                <w:sz w:val="22"/>
+                <w:szCs w:val="22"/>
+                <w:color w:val="000000"/>
+              </w:rPr>
+              <w:t xml:space="preserve">stipe radius from stipe circumference, stipe length</w:t>
+            </w:r>
+          </w:p>
+        </w:tc>
+        <w:tc>
+          <w:tcPr>
+            <w:tcBorders/>
+            <w:shd w:val="clear" w:color="auto" w:fill="FFFFFF"/>
+            <w:tcMar>
+              <w:top w:w="0" w:type="dxa"/>
+              <w:bottom w:w="0" w:type="dxa"/>
+              <w:left w:w="0" w:type="dxa"/>
+              <w:right w:w="0" w:type="dxa"/>
+            </w:tcMar>
+            <w:vAlign w:val="center"/>
+          </w:tcPr>
+          <w:p>
+            <w:pPr>
+              <w:jc w:val="center"/>
+              <w:spacing w:after="100" w:before="100" w:line="240"/>
+              <w:ind w:firstLine="0" w:left="100" w:right="100"/>
+            </w:pPr>
+            <w:r xmlns:w="http://schemas.openxmlformats.org/wordprocessingml/2006/main" xmlns:wp="http://schemas.openxmlformats.org/drawingml/2006/wordprocessingDrawing" xmlns:r="http://schemas.openxmlformats.org/officeDocument/2006/relationships" xmlns:w14="http://schemas.microsoft.com/office/word/2010/wordml">
+              <w:rPr>
+                <w:rFonts w:ascii="DejaVu Sans" w:hAnsi="DejaVu Sans" w:eastAsia="DejaVu Sans" w:cs="DejaVu Sans"/>
+                <w:sz w:val="22"/>
+                <w:szCs w:val="22"/>
+                <w:color w:val="000000"/>
+              </w:rPr>
+              <w:t xml:space="preserve">9,797.27</w:t>
+            </w:r>
+          </w:p>
+        </w:tc>
+        <w:tc>
+          <w:tcPr>
+            <w:tcBorders/>
+            <w:shd w:val="clear" w:color="auto" w:fill="FFFFFF"/>
+            <w:tcMar>
+              <w:top w:w="0" w:type="dxa"/>
+              <w:bottom w:w="0" w:type="dxa"/>
+              <w:left w:w="0" w:type="dxa"/>
+              <w:right w:w="0" w:type="dxa"/>
+            </w:tcMar>
+            <w:vAlign w:val="center"/>
+          </w:tcPr>
+          <w:p>
+            <w:pPr>
+              <w:jc w:val="center"/>
+              <w:spacing w:after="100" w:before="100" w:line="240"/>
+              <w:ind w:firstLine="0" w:left="100" w:right="100"/>
+            </w:pPr>
+            <w:r xmlns:w="http://schemas.openxmlformats.org/wordprocessingml/2006/main" xmlns:wp="http://schemas.openxmlformats.org/drawingml/2006/wordprocessingDrawing" xmlns:r="http://schemas.openxmlformats.org/officeDocument/2006/relationships" xmlns:w14="http://schemas.microsoft.com/office/word/2010/wordml">
+              <w:rPr>
+                <w:rFonts w:ascii="DejaVu Sans" w:hAnsi="DejaVu Sans" w:eastAsia="DejaVu Sans" w:cs="DejaVu Sans"/>
+                <w:sz w:val="22"/>
+                <w:szCs w:val="22"/>
+                <w:color w:val="000000"/>
+              </w:rPr>
+              <w:t xml:space="preserve">19,338.49</w:t>
+            </w:r>
+          </w:p>
+        </w:tc>
+        <w:tc>
+          <w:tcPr>
+            <w:tcBorders/>
+            <w:shd w:val="clear" w:color="auto" w:fill="FFFFFF"/>
+            <w:tcMar>
+              <w:top w:w="0" w:type="dxa"/>
+              <w:bottom w:w="0" w:type="dxa"/>
+              <w:left w:w="0" w:type="dxa"/>
+              <w:right w:w="0" w:type="dxa"/>
+            </w:tcMar>
+            <w:vAlign w:val="center"/>
+          </w:tcPr>
+          <w:p>
+            <w:pPr>
+              <w:jc w:val="center"/>
+              <w:spacing w:after="100" w:before="100" w:line="240"/>
+              <w:ind w:firstLine="0" w:left="100" w:right="100"/>
+            </w:pPr>
+            <w:r xmlns:w="http://schemas.openxmlformats.org/wordprocessingml/2006/main" xmlns:wp="http://schemas.openxmlformats.org/drawingml/2006/wordprocessingDrawing" xmlns:r="http://schemas.openxmlformats.org/officeDocument/2006/relationships" xmlns:w14="http://schemas.microsoft.com/office/word/2010/wordml">
+              <w:rPr>
+                <w:rFonts w:ascii="DejaVu Sans" w:hAnsi="DejaVu Sans" w:eastAsia="DejaVu Sans" w:cs="DejaVu Sans"/>
+                <w:sz w:val="22"/>
+                <w:szCs w:val="22"/>
+                <w:color w:val="000000"/>
+              </w:rPr>
+              <w:t xml:space="preserve">34,273.3500</w:t>
+            </w:r>
+          </w:p>
+        </w:tc>
+      </w:tr>
+      <w:tr>
+        <w:trPr>
+          <w:cantSplit/>
+          <w:trHeight w:val="360" w:hRule="auto"/>
+        </w:trPr>
+        <w:tc>
+          <w:tcPr>
+            <w:tcBorders/>
+            <w:shd w:val="clear" w:color="auto" w:fill="EFEFEF"/>
+            <w:tcMar>
+              <w:top w:w="0" w:type="dxa"/>
+              <w:bottom w:w="0" w:type="dxa"/>
+              <w:left w:w="0" w:type="dxa"/>
+              <w:right w:w="0" w:type="dxa"/>
+            </w:tcMar>
+            <w:vAlign w:val="center"/>
+          </w:tcPr>
+          <w:p>
+            <w:pPr>
+              <w:jc w:val="center"/>
+              <w:spacing w:after="100" w:before="100" w:line="240"/>
+              <w:ind w:firstLine="0" w:left="100" w:right="100"/>
+            </w:pPr>
+            <w:r xmlns:w="http://schemas.openxmlformats.org/wordprocessingml/2006/main" xmlns:wp="http://schemas.openxmlformats.org/drawingml/2006/wordprocessingDrawing" xmlns:r="http://schemas.openxmlformats.org/officeDocument/2006/relationships" xmlns:w14="http://schemas.microsoft.com/office/word/2010/wordml">
+              <w:rPr>
+                <w:rFonts w:ascii="DejaVu Sans" w:hAnsi="DejaVu Sans" w:eastAsia="DejaVu Sans" w:cs="DejaVu Sans"/>
+                <w:sz w:val="22"/>
+                <w:szCs w:val="22"/>
+                <w:color w:val="000000"/>
+              </w:rPr>
+              <w:t xml:space="preserve">Holdfast area</w:t>
+            </w:r>
+          </w:p>
+        </w:tc>
+        <w:tc>
+          <w:tcPr>
+            <w:tcBorders/>
+            <w:shd w:val="clear" w:color="auto" w:fill="EFEFEF"/>
+            <w:tcMar>
+              <w:top w:w="0" w:type="dxa"/>
+              <w:bottom w:w="0" w:type="dxa"/>
+              <w:left w:w="0" w:type="dxa"/>
+              <w:right w:w="0" w:type="dxa"/>
+            </w:tcMar>
+            <w:vAlign w:val="center"/>
+          </w:tcPr>
+          <w:p>
+            <w:pPr>
+              <w:jc w:val="center"/>
+              <w:spacing w:after="100" w:before="100" w:line="240"/>
+              <w:ind w:firstLine="0" w:left="100" w:right="100"/>
+            </w:pPr>
+            <w:r xmlns:w="http://schemas.openxmlformats.org/wordprocessingml/2006/main" xmlns:wp="http://schemas.openxmlformats.org/drawingml/2006/wordprocessingDrawing" xmlns:r="http://schemas.openxmlformats.org/officeDocument/2006/relationships" xmlns:w14="http://schemas.microsoft.com/office/word/2010/wordml">
+              <w:rPr>
+                <w:rFonts w:ascii="DejaVu Sans" w:hAnsi="DejaVu Sans" w:eastAsia="DejaVu Sans" w:cs="DejaVu Sans"/>
+                <w:sz w:val="22"/>
+                <w:szCs w:val="22"/>
+                <w:color w:val="000000"/>
+              </w:rPr>
+              <w:t xml:space="preserve">Conical frustrum</w:t>
+            </w:r>
+          </w:p>
+        </w:tc>
+        <w:tc>
+          <w:tcPr>
+            <w:tcBorders/>
+            <w:shd w:val="clear" w:color="auto" w:fill="EFEFEF"/>
+            <w:tcMar>
+              <w:top w:w="0" w:type="dxa"/>
+              <w:bottom w:w="0" w:type="dxa"/>
+              <w:left w:w="0" w:type="dxa"/>
+              <w:right w:w="0" w:type="dxa"/>
+            </w:tcMar>
+            <w:vAlign w:val="center"/>
+          </w:tcPr>
+          <w:p>
+            <w:pPr>
+              <w:jc w:val="center"/>
+              <w:spacing w:after="100" w:before="100" w:line="240"/>
+              <w:ind w:firstLine="0" w:left="100" w:right="100"/>
+            </w:pPr>
+            <w:r xmlns:w="http://schemas.openxmlformats.org/wordprocessingml/2006/main" xmlns:wp="http://schemas.openxmlformats.org/drawingml/2006/wordprocessingDrawing" xmlns:r="http://schemas.openxmlformats.org/officeDocument/2006/relationships" xmlns:w14="http://schemas.microsoft.com/office/word/2010/wordml">
+              <w:rPr>
+                <w:rFonts w:ascii="DejaVu Sans" w:hAnsi="DejaVu Sans" w:eastAsia="DejaVu Sans" w:cs="DejaVu Sans"/>
+                <w:sz w:val="22"/>
+                <w:szCs w:val="22"/>
+                <w:color w:val="000000"/>
+              </w:rPr>
+              <w:t xml:space="preserve">Ac =?(R2 + r2) + ?(R+r)?(R-r)2 + h2</w:t>
+            </w:r>
+          </w:p>
+        </w:tc>
+        <w:tc>
+          <w:tcPr>
+            <w:tcBorders/>
+            <w:shd w:val="clear" w:color="auto" w:fill="EFEFEF"/>
+            <w:tcMar>
+              <w:top w:w="0" w:type="dxa"/>
+              <w:bottom w:w="0" w:type="dxa"/>
+              <w:left w:w="0" w:type="dxa"/>
+              <w:right w:w="0" w:type="dxa"/>
+            </w:tcMar>
+            <w:vAlign w:val="center"/>
+          </w:tcPr>
+          <w:p>
+            <w:pPr>
+              <w:jc w:val="center"/>
+              <w:spacing w:after="100" w:before="100" w:line="240"/>
+              <w:ind w:firstLine="0" w:left="100" w:right="100"/>
+            </w:pPr>
+            <w:r xmlns:w="http://schemas.openxmlformats.org/wordprocessingml/2006/main" xmlns:wp="http://schemas.openxmlformats.org/drawingml/2006/wordprocessingDrawing" xmlns:r="http://schemas.openxmlformats.org/officeDocument/2006/relationships" xmlns:w14="http://schemas.microsoft.com/office/word/2010/wordml">
+              <w:rPr>
+                <w:rFonts w:ascii="DejaVu Sans" w:hAnsi="DejaVu Sans" w:eastAsia="DejaVu Sans" w:cs="DejaVu Sans"/>
+                <w:sz w:val="22"/>
+                <w:szCs w:val="22"/>
+                <w:color w:val="000000"/>
+              </w:rPr>
+              <w:t xml:space="preserve">top radius*, bottom radius*, height*</w:t>
+            </w:r>
+          </w:p>
+        </w:tc>
+        <w:tc>
+          <w:tcPr>
+            <w:tcBorders/>
+            <w:shd w:val="clear" w:color="auto" w:fill="EFEFEF"/>
+            <w:tcMar>
+              <w:top w:w="0" w:type="dxa"/>
+              <w:bottom w:w="0" w:type="dxa"/>
+              <w:left w:w="0" w:type="dxa"/>
+              <w:right w:w="0" w:type="dxa"/>
+            </w:tcMar>
+            <w:vAlign w:val="center"/>
+          </w:tcPr>
+          <w:p>
+            <w:pPr>
+              <w:jc w:val="center"/>
+              <w:spacing w:after="100" w:before="100" w:line="240"/>
+              <w:ind w:firstLine="0" w:left="100" w:right="100"/>
+            </w:pPr>
+            <w:r xmlns:w="http://schemas.openxmlformats.org/wordprocessingml/2006/main" xmlns:wp="http://schemas.openxmlformats.org/drawingml/2006/wordprocessingDrawing" xmlns:r="http://schemas.openxmlformats.org/officeDocument/2006/relationships" xmlns:w14="http://schemas.microsoft.com/office/word/2010/wordml">
+              <w:rPr>
+                <w:rFonts w:ascii="DejaVu Sans" w:hAnsi="DejaVu Sans" w:eastAsia="DejaVu Sans" w:cs="DejaVu Sans"/>
+                <w:sz w:val="22"/>
+                <w:szCs w:val="22"/>
+                <w:color w:val="000000"/>
+              </w:rPr>
+              <w:t xml:space="preserve">639.76</w:t>
+            </w:r>
+          </w:p>
+        </w:tc>
+        <w:tc>
+          <w:tcPr>
+            <w:tcBorders/>
+            <w:shd w:val="clear" w:color="auto" w:fill="EFEFEF"/>
+            <w:tcMar>
+              <w:top w:w="0" w:type="dxa"/>
+              <w:bottom w:w="0" w:type="dxa"/>
+              <w:left w:w="0" w:type="dxa"/>
+              <w:right w:w="0" w:type="dxa"/>
+            </w:tcMar>
+            <w:vAlign w:val="center"/>
+          </w:tcPr>
+          <w:p>
+            <w:pPr>
+              <w:jc w:val="center"/>
+              <w:spacing w:after="100" w:before="100" w:line="240"/>
+              <w:ind w:firstLine="0" w:left="100" w:right="100"/>
+            </w:pPr>
+            <w:r xmlns:w="http://schemas.openxmlformats.org/wordprocessingml/2006/main" xmlns:wp="http://schemas.openxmlformats.org/drawingml/2006/wordprocessingDrawing" xmlns:r="http://schemas.openxmlformats.org/officeDocument/2006/relationships" xmlns:w14="http://schemas.microsoft.com/office/word/2010/wordml">
+              <w:rPr>
+                <w:rFonts w:ascii="DejaVu Sans" w:hAnsi="DejaVu Sans" w:eastAsia="DejaVu Sans" w:cs="DejaVu Sans"/>
+                <w:sz w:val="22"/>
+                <w:szCs w:val="22"/>
+                <w:color w:val="000000"/>
+              </w:rPr>
+              <w:t xml:space="preserve">639.76</w:t>
+            </w:r>
+          </w:p>
+        </w:tc>
+        <w:tc>
+          <w:tcPr>
+            <w:tcBorders/>
+            <w:shd w:val="clear" w:color="auto" w:fill="EFEFEF"/>
+            <w:tcMar>
+              <w:top w:w="0" w:type="dxa"/>
+              <w:bottom w:w="0" w:type="dxa"/>
+              <w:left w:w="0" w:type="dxa"/>
+              <w:right w:w="0" w:type="dxa"/>
+            </w:tcMar>
+            <w:vAlign w:val="center"/>
+          </w:tcPr>
+          <w:p>
+            <w:pPr>
+              <w:jc w:val="center"/>
+              <w:spacing w:after="100" w:before="100" w:line="240"/>
+              <w:ind w:firstLine="0" w:left="100" w:right="100"/>
+            </w:pPr>
+            <w:r xmlns:w="http://schemas.openxmlformats.org/wordprocessingml/2006/main" xmlns:wp="http://schemas.openxmlformats.org/drawingml/2006/wordprocessingDrawing" xmlns:r="http://schemas.openxmlformats.org/officeDocument/2006/relationships" xmlns:w14="http://schemas.microsoft.com/office/word/2010/wordml">
+              <w:rPr>
+                <w:rFonts w:ascii="DejaVu Sans" w:hAnsi="DejaVu Sans" w:eastAsia="DejaVu Sans" w:cs="DejaVu Sans"/>
+                <w:sz w:val="22"/>
+                <w:szCs w:val="22"/>
+                <w:color w:val="000000"/>
+              </w:rPr>
+              <w:t xml:space="preserve">639.7600</w:t>
+            </w:r>
+          </w:p>
+        </w:tc>
+      </w:tr>
+      <w:tr>
+        <w:trPr>
+          <w:cantSplit/>
+          <w:trHeight w:val="360" w:hRule="auto"/>
+        </w:trPr>
+        <w:tc>
+          <w:tcPr>
+            <w:tcBorders/>
+            <w:shd w:val="clear" w:color="auto" w:fill="FFFFFF"/>
+            <w:tcMar>
+              <w:top w:w="0" w:type="dxa"/>
+              <w:bottom w:w="0" w:type="dxa"/>
+              <w:left w:w="0" w:type="dxa"/>
+              <w:right w:w="0" w:type="dxa"/>
+            </w:tcMar>
+            <w:vAlign w:val="center"/>
+          </w:tcPr>
+          <w:p>
+            <w:pPr>
+              <w:jc w:val="center"/>
+              <w:spacing w:after="100" w:before="100" w:line="240"/>
+              <w:ind w:firstLine="0" w:left="100" w:right="100"/>
+            </w:pPr>
+            <w:r xmlns:w="http://schemas.openxmlformats.org/wordprocessingml/2006/main" xmlns:wp="http://schemas.openxmlformats.org/drawingml/2006/wordprocessingDrawing" xmlns:r="http://schemas.openxmlformats.org/officeDocument/2006/relationships" xmlns:w14="http://schemas.microsoft.com/office/word/2010/wordml">
+              <w:rPr>
+                <w:rFonts w:ascii="DejaVu Sans" w:hAnsi="DejaVu Sans" w:eastAsia="DejaVu Sans" w:cs="DejaVu Sans"/>
+                <w:sz w:val="22"/>
+                <w:szCs w:val="22"/>
+                <w:color w:val="000000"/>
+              </w:rPr>
+              <w:t xml:space="preserve"/>
+            </w:r>
+          </w:p>
+        </w:tc>
+        <w:tc>
+          <w:tcPr>
+            <w:tcBorders/>
+            <w:shd w:val="clear" w:color="auto" w:fill="FFFFFF"/>
+            <w:tcMar>
+              <w:top w:w="0" w:type="dxa"/>
+              <w:bottom w:w="0" w:type="dxa"/>
+              <w:left w:w="0" w:type="dxa"/>
+              <w:right w:w="0" w:type="dxa"/>
+            </w:tcMar>
+            <w:vAlign w:val="center"/>
+          </w:tcPr>
+          <w:p>
+            <w:pPr>
+              <w:jc w:val="center"/>
+              <w:spacing w:after="100" w:before="100" w:line="240"/>
+              <w:ind w:firstLine="0" w:left="100" w:right="100"/>
+            </w:pPr>
+            <w:r xmlns:w="http://schemas.openxmlformats.org/wordprocessingml/2006/main" xmlns:wp="http://schemas.openxmlformats.org/drawingml/2006/wordprocessingDrawing" xmlns:r="http://schemas.openxmlformats.org/officeDocument/2006/relationships" xmlns:w14="http://schemas.microsoft.com/office/word/2010/wordml">
+              <w:rPr>
+                <w:rFonts w:ascii="DejaVu Sans" w:hAnsi="DejaVu Sans" w:eastAsia="DejaVu Sans" w:cs="DejaVu Sans"/>
+                <w:sz w:val="22"/>
+                <w:szCs w:val="22"/>
+                <w:color w:val="000000"/>
+              </w:rPr>
+              <w:t xml:space="preserve"/>
+            </w:r>
+          </w:p>
+        </w:tc>
+        <w:tc>
+          <w:tcPr>
+            <w:tcBorders/>
+            <w:shd w:val="clear" w:color="auto" w:fill="FFFFFF"/>
+            <w:tcMar>
+              <w:top w:w="0" w:type="dxa"/>
+              <w:bottom w:w="0" w:type="dxa"/>
+              <w:left w:w="0" w:type="dxa"/>
+              <w:right w:w="0" w:type="dxa"/>
+            </w:tcMar>
+            <w:vAlign w:val="center"/>
+          </w:tcPr>
+          <w:p>
+            <w:pPr>
+              <w:jc w:val="center"/>
+              <w:spacing w:after="100" w:before="100" w:line="240"/>
+              <w:ind w:firstLine="0" w:left="100" w:right="100"/>
+            </w:pPr>
+            <w:r xmlns:w="http://schemas.openxmlformats.org/wordprocessingml/2006/main" xmlns:wp="http://schemas.openxmlformats.org/drawingml/2006/wordprocessingDrawing" xmlns:r="http://schemas.openxmlformats.org/officeDocument/2006/relationships" xmlns:w14="http://schemas.microsoft.com/office/word/2010/wordml">
+              <w:rPr>
+                <w:rFonts w:ascii="DejaVu Sans" w:hAnsi="DejaVu Sans" w:eastAsia="DejaVu Sans" w:cs="DejaVu Sans"/>
+                <w:sz w:val="22"/>
+                <w:szCs w:val="22"/>
+                <w:color w:val="000000"/>
+              </w:rPr>
+              <w:t xml:space="preserve"/>
+            </w:r>
+          </w:p>
+        </w:tc>
+        <w:tc>
+          <w:tcPr>
+            <w:tcBorders/>
+            <w:shd w:val="clear" w:color="auto" w:fill="FFFFFF"/>
+            <w:tcMar>
+              <w:top w:w="0" w:type="dxa"/>
+              <w:bottom w:w="0" w:type="dxa"/>
+              <w:left w:w="0" w:type="dxa"/>
+              <w:right w:w="0" w:type="dxa"/>
+            </w:tcMar>
+            <w:vAlign w:val="center"/>
+          </w:tcPr>
+          <w:p>
+            <w:pPr>
+              <w:jc w:val="center"/>
+              <w:spacing w:after="100" w:before="100" w:line="240"/>
+              <w:ind w:firstLine="0" w:left="100" w:right="100"/>
+            </w:pPr>
+            <w:r xmlns:w="http://schemas.openxmlformats.org/wordprocessingml/2006/main" xmlns:wp="http://schemas.openxmlformats.org/drawingml/2006/wordprocessingDrawing" xmlns:r="http://schemas.openxmlformats.org/officeDocument/2006/relationships" xmlns:w14="http://schemas.microsoft.com/office/word/2010/wordml">
+              <w:rPr>
+                <w:rFonts w:ascii="DejaVu Sans" w:hAnsi="DejaVu Sans" w:eastAsia="DejaVu Sans" w:cs="DejaVu Sans"/>
+                <w:sz w:val="22"/>
+                <w:szCs w:val="22"/>
+                <w:color w:val="000000"/>
+              </w:rPr>
+              <w:t xml:space="preserve">total area (centimeters)</w:t>
+            </w:r>
+          </w:p>
+        </w:tc>
+        <w:tc>
+          <w:tcPr>
+            <w:tcBorders/>
+            <w:shd w:val="clear" w:color="auto" w:fill="FFFFFF"/>
+            <w:tcMar>
+              <w:top w:w="0" w:type="dxa"/>
+              <w:bottom w:w="0" w:type="dxa"/>
+              <w:left w:w="0" w:type="dxa"/>
+              <w:right w:w="0" w:type="dxa"/>
+            </w:tcMar>
+            <w:vAlign w:val="center"/>
+          </w:tcPr>
+          <w:p>
+            <w:pPr>
+              <w:jc w:val="center"/>
+              <w:spacing w:after="100" w:before="100" w:line="240"/>
+              <w:ind w:firstLine="0" w:left="100" w:right="100"/>
+            </w:pPr>
+            <w:r xmlns:w="http://schemas.openxmlformats.org/wordprocessingml/2006/main" xmlns:wp="http://schemas.openxmlformats.org/drawingml/2006/wordprocessingDrawing" xmlns:r="http://schemas.openxmlformats.org/officeDocument/2006/relationships" xmlns:w14="http://schemas.microsoft.com/office/word/2010/wordml">
+              <w:rPr>
+                <w:rFonts w:ascii="DejaVu Sans" w:hAnsi="DejaVu Sans" w:eastAsia="DejaVu Sans" w:cs="DejaVu Sans"/>
+                <w:sz w:val="22"/>
+                <w:szCs w:val="22"/>
+                <w:color w:val="000000"/>
+              </w:rPr>
+              <w:t xml:space="preserve">12,296.96</w:t>
+            </w:r>
+          </w:p>
+        </w:tc>
+        <w:tc>
+          <w:tcPr>
+            <w:tcBorders/>
+            <w:shd w:val="clear" w:color="auto" w:fill="FFFFFF"/>
+            <w:tcMar>
+              <w:top w:w="0" w:type="dxa"/>
+              <w:bottom w:w="0" w:type="dxa"/>
+              <w:left w:w="0" w:type="dxa"/>
+              <w:right w:w="0" w:type="dxa"/>
+            </w:tcMar>
+            <w:vAlign w:val="center"/>
+          </w:tcPr>
+          <w:p>
+            <w:pPr>
+              <w:jc w:val="center"/>
+              <w:spacing w:after="100" w:before="100" w:line="240"/>
+              <w:ind w:firstLine="0" w:left="100" w:right="100"/>
+            </w:pPr>
+            <w:r xmlns:w="http://schemas.openxmlformats.org/wordprocessingml/2006/main" xmlns:wp="http://schemas.openxmlformats.org/drawingml/2006/wordprocessingDrawing" xmlns:r="http://schemas.openxmlformats.org/officeDocument/2006/relationships" xmlns:w14="http://schemas.microsoft.com/office/word/2010/wordml">
+              <w:rPr>
+                <w:rFonts w:ascii="DejaVu Sans" w:hAnsi="DejaVu Sans" w:eastAsia="DejaVu Sans" w:cs="DejaVu Sans"/>
+                <w:sz w:val="22"/>
+                <w:szCs w:val="22"/>
+                <w:color w:val="000000"/>
+              </w:rPr>
+              <w:t xml:space="preserve">22,861.37</w:t>
+            </w:r>
+          </w:p>
+        </w:tc>
+        <w:tc>
+          <w:tcPr>
+            <w:tcBorders/>
+            <w:shd w:val="clear" w:color="auto" w:fill="FFFFFF"/>
+            <w:tcMar>
+              <w:top w:w="0" w:type="dxa"/>
+              <w:bottom w:w="0" w:type="dxa"/>
+              <w:left w:w="0" w:type="dxa"/>
+              <w:right w:w="0" w:type="dxa"/>
+            </w:tcMar>
+            <w:vAlign w:val="center"/>
+          </w:tcPr>
+          <w:p>
+            <w:pPr>
+              <w:jc w:val="center"/>
+              <w:spacing w:after="100" w:before="100" w:line="240"/>
+              <w:ind w:firstLine="0" w:left="100" w:right="100"/>
+            </w:pPr>
+            <w:r xmlns:w="http://schemas.openxmlformats.org/wordprocessingml/2006/main" xmlns:wp="http://schemas.openxmlformats.org/drawingml/2006/wordprocessingDrawing" xmlns:r="http://schemas.openxmlformats.org/officeDocument/2006/relationships" xmlns:w14="http://schemas.microsoft.com/office/word/2010/wordml">
+              <w:rPr>
+                <w:rFonts w:ascii="DejaVu Sans" w:hAnsi="DejaVu Sans" w:eastAsia="DejaVu Sans" w:cs="DejaVu Sans"/>
+                <w:sz w:val="22"/>
+                <w:szCs w:val="22"/>
+                <w:color w:val="000000"/>
+              </w:rPr>
+              <w:t xml:space="preserve">38,627.9300</w:t>
+            </w:r>
+          </w:p>
+        </w:tc>
+      </w:tr>
+      <w:tr>
+        <w:trPr>
+          <w:cantSplit/>
+          <w:trHeight w:val="360" w:hRule="auto"/>
+        </w:trPr>
+        <w:tc>
+          <w:tcPr>
+            <w:tcBorders/>
+            <w:shd w:val="clear" w:color="auto" w:fill="EFEFEF"/>
+            <w:tcMar>
+              <w:top w:w="0" w:type="dxa"/>
+              <w:bottom w:w="0" w:type="dxa"/>
+              <w:left w:w="0" w:type="dxa"/>
+              <w:right w:w="0" w:type="dxa"/>
+            </w:tcMar>
+            <w:vAlign w:val="center"/>
+          </w:tcPr>
+          <w:p>
+            <w:pPr>
+              <w:jc w:val="center"/>
+              <w:spacing w:after="100" w:before="100" w:line="240"/>
+              <w:ind w:firstLine="0" w:left="100" w:right="100"/>
+            </w:pPr>
+            <w:r xmlns:w="http://schemas.openxmlformats.org/wordprocessingml/2006/main" xmlns:wp="http://schemas.openxmlformats.org/drawingml/2006/wordprocessingDrawing" xmlns:r="http://schemas.openxmlformats.org/officeDocument/2006/relationships" xmlns:w14="http://schemas.microsoft.com/office/word/2010/wordml">
+              <w:rPr>
+                <w:rFonts w:ascii="DejaVu Sans" w:hAnsi="DejaVu Sans" w:eastAsia="DejaVu Sans" w:cs="DejaVu Sans"/>
+                <w:sz w:val="22"/>
+                <w:szCs w:val="22"/>
+                <w:color w:val="000000"/>
+              </w:rPr>
+              <w:t xml:space="preserve"/>
+            </w:r>
+          </w:p>
+        </w:tc>
+        <w:tc>
+          <w:tcPr>
+            <w:tcBorders/>
+            <w:shd w:val="clear" w:color="auto" w:fill="EFEFEF"/>
+            <w:tcMar>
+              <w:top w:w="0" w:type="dxa"/>
+              <w:bottom w:w="0" w:type="dxa"/>
+              <w:left w:w="0" w:type="dxa"/>
+              <w:right w:w="0" w:type="dxa"/>
+            </w:tcMar>
+            <w:vAlign w:val="center"/>
+          </w:tcPr>
+          <w:p>
+            <w:pPr>
+              <w:jc w:val="center"/>
+              <w:spacing w:after="100" w:before="100" w:line="240"/>
+              <w:ind w:firstLine="0" w:left="100" w:right="100"/>
+            </w:pPr>
+            <w:r xmlns:w="http://schemas.openxmlformats.org/wordprocessingml/2006/main" xmlns:wp="http://schemas.openxmlformats.org/drawingml/2006/wordprocessingDrawing" xmlns:r="http://schemas.openxmlformats.org/officeDocument/2006/relationships" xmlns:w14="http://schemas.microsoft.com/office/word/2010/wordml">
+              <w:rPr>
+                <w:rFonts w:ascii="DejaVu Sans" w:hAnsi="DejaVu Sans" w:eastAsia="DejaVu Sans" w:cs="DejaVu Sans"/>
+                <w:sz w:val="22"/>
+                <w:szCs w:val="22"/>
+                <w:color w:val="000000"/>
+              </w:rPr>
+              <w:t xml:space="preserve"/>
+            </w:r>
+          </w:p>
+        </w:tc>
+        <w:tc>
+          <w:tcPr>
+            <w:tcBorders/>
+            <w:shd w:val="clear" w:color="auto" w:fill="EFEFEF"/>
+            <w:tcMar>
+              <w:top w:w="0" w:type="dxa"/>
+              <w:bottom w:w="0" w:type="dxa"/>
+              <w:left w:w="0" w:type="dxa"/>
+              <w:right w:w="0" w:type="dxa"/>
+            </w:tcMar>
+            <w:vAlign w:val="center"/>
+          </w:tcPr>
+          <w:p>
+            <w:pPr>
+              <w:jc w:val="center"/>
+              <w:spacing w:after="100" w:before="100" w:line="240"/>
+              <w:ind w:firstLine="0" w:left="100" w:right="100"/>
+            </w:pPr>
+            <w:r xmlns:w="http://schemas.openxmlformats.org/wordprocessingml/2006/main" xmlns:wp="http://schemas.openxmlformats.org/drawingml/2006/wordprocessingDrawing" xmlns:r="http://schemas.openxmlformats.org/officeDocument/2006/relationships" xmlns:w14="http://schemas.microsoft.com/office/word/2010/wordml">
+              <w:rPr>
+                <w:rFonts w:ascii="DejaVu Sans" w:hAnsi="DejaVu Sans" w:eastAsia="DejaVu Sans" w:cs="DejaVu Sans"/>
+                <w:sz w:val="22"/>
+                <w:szCs w:val="22"/>
+                <w:color w:val="000000"/>
+              </w:rPr>
+              <w:t xml:space="preserve"/>
+            </w:r>
+          </w:p>
+        </w:tc>
+        <w:tc>
+          <w:tcPr>
+            <w:tcBorders/>
+            <w:shd w:val="clear" w:color="auto" w:fill="EFEFEF"/>
+            <w:tcMar>
+              <w:top w:w="0" w:type="dxa"/>
+              <w:bottom w:w="0" w:type="dxa"/>
+              <w:left w:w="0" w:type="dxa"/>
+              <w:right w:w="0" w:type="dxa"/>
+            </w:tcMar>
+            <w:vAlign w:val="center"/>
+          </w:tcPr>
+          <w:p>
+            <w:pPr>
+              <w:jc w:val="center"/>
+              <w:spacing w:after="100" w:before="100" w:line="240"/>
+              <w:ind w:firstLine="0" w:left="100" w:right="100"/>
+            </w:pPr>
+            <w:r xmlns:w="http://schemas.openxmlformats.org/wordprocessingml/2006/main" xmlns:wp="http://schemas.openxmlformats.org/drawingml/2006/wordprocessingDrawing" xmlns:r="http://schemas.openxmlformats.org/officeDocument/2006/relationships" xmlns:w14="http://schemas.microsoft.com/office/word/2010/wordml">
+              <w:rPr>
+                <w:rFonts w:ascii="DejaVu Sans" w:hAnsi="DejaVu Sans" w:eastAsia="DejaVu Sans" w:cs="DejaVu Sans"/>
+                <w:sz w:val="22"/>
+                <w:szCs w:val="22"/>
+                <w:color w:val="000000"/>
+              </w:rPr>
+              <w:t xml:space="preserve">total area (meters)</w:t>
+            </w:r>
+          </w:p>
+        </w:tc>
+        <w:tc>
+          <w:tcPr>
+            <w:tcBorders/>
+            <w:shd w:val="clear" w:color="auto" w:fill="EFEFEF"/>
+            <w:tcMar>
+              <w:top w:w="0" w:type="dxa"/>
+              <w:bottom w:w="0" w:type="dxa"/>
+              <w:left w:w="0" w:type="dxa"/>
+              <w:right w:w="0" w:type="dxa"/>
+            </w:tcMar>
+            <w:vAlign w:val="center"/>
+          </w:tcPr>
+          <w:p>
+            <w:pPr>
+              <w:jc w:val="center"/>
+              <w:spacing w:after="100" w:before="100" w:line="240"/>
+              <w:ind w:firstLine="0" w:left="100" w:right="100"/>
+            </w:pPr>
+            <w:r xmlns:w="http://schemas.openxmlformats.org/wordprocessingml/2006/main" xmlns:wp="http://schemas.openxmlformats.org/drawingml/2006/wordprocessingDrawing" xmlns:r="http://schemas.openxmlformats.org/officeDocument/2006/relationships" xmlns:w14="http://schemas.microsoft.com/office/word/2010/wordml">
+              <w:rPr>
+                <w:rFonts w:ascii="DejaVu Sans" w:hAnsi="DejaVu Sans" w:eastAsia="DejaVu Sans" w:cs="DejaVu Sans"/>
+                <w:sz w:val="22"/>
+                <w:szCs w:val="22"/>
+                <w:color w:val="000000"/>
+              </w:rPr>
+              <w:t xml:space="preserve">122.97</w:t>
+            </w:r>
+          </w:p>
+        </w:tc>
+        <w:tc>
+          <w:tcPr>
+            <w:tcBorders/>
+            <w:shd w:val="clear" w:color="auto" w:fill="EFEFEF"/>
+            <w:tcMar>
+              <w:top w:w="0" w:type="dxa"/>
+              <w:bottom w:w="0" w:type="dxa"/>
+              <w:left w:w="0" w:type="dxa"/>
+              <w:right w:w="0" w:type="dxa"/>
+            </w:tcMar>
+            <w:vAlign w:val="center"/>
+          </w:tcPr>
+          <w:p>
+            <w:pPr>
+              <w:jc w:val="center"/>
+              <w:spacing w:after="100" w:before="100" w:line="240"/>
+              <w:ind w:firstLine="0" w:left="100" w:right="100"/>
+            </w:pPr>
+            <w:r xmlns:w="http://schemas.openxmlformats.org/wordprocessingml/2006/main" xmlns:wp="http://schemas.openxmlformats.org/drawingml/2006/wordprocessingDrawing" xmlns:r="http://schemas.openxmlformats.org/officeDocument/2006/relationships" xmlns:w14="http://schemas.microsoft.com/office/word/2010/wordml">
+              <w:rPr>
+                <w:rFonts w:ascii="DejaVu Sans" w:hAnsi="DejaVu Sans" w:eastAsia="DejaVu Sans" w:cs="DejaVu Sans"/>
+                <w:sz w:val="22"/>
+                <w:szCs w:val="22"/>
+                <w:color w:val="000000"/>
+              </w:rPr>
+              <w:t xml:space="preserve">228.61</w:t>
+            </w:r>
+          </w:p>
+        </w:tc>
+        <w:tc>
+          <w:tcPr>
+            <w:tcBorders/>
+            <w:shd w:val="clear" w:color="auto" w:fill="EFEFEF"/>
+            <w:tcMar>
+              <w:top w:w="0" w:type="dxa"/>
+              <w:bottom w:w="0" w:type="dxa"/>
+              <w:left w:w="0" w:type="dxa"/>
+              <w:right w:w="0" w:type="dxa"/>
+            </w:tcMar>
+            <w:vAlign w:val="center"/>
+          </w:tcPr>
+          <w:p>
+            <w:pPr>
+              <w:jc w:val="center"/>
+              <w:spacing w:after="100" w:before="100" w:line="240"/>
+              <w:ind w:firstLine="0" w:left="100" w:right="100"/>
+            </w:pPr>
+            <w:r xmlns:w="http://schemas.openxmlformats.org/wordprocessingml/2006/main" xmlns:wp="http://schemas.openxmlformats.org/drawingml/2006/wordprocessingDrawing" xmlns:r="http://schemas.openxmlformats.org/officeDocument/2006/relationships" xmlns:w14="http://schemas.microsoft.com/office/word/2010/wordml">
+              <w:rPr>
+                <w:rFonts w:ascii="DejaVu Sans" w:hAnsi="DejaVu Sans" w:eastAsia="DejaVu Sans" w:cs="DejaVu Sans"/>
+                <w:sz w:val="22"/>
+                <w:szCs w:val="22"/>
+                <w:color w:val="000000"/>
+              </w:rPr>
+              <w:t xml:space="preserve">386.2793</w:t>
+            </w:r>
+          </w:p>
+        </w:tc>
+      </w:tr>
+      <w:tr>
+        <w:trPr>
+          <w:cantSplit/>
+          <w:trHeight w:val="360" w:hRule="auto"/>
+        </w:trPr>
+        <w:tc>
+          <w:tcPr>
+            <w:tcBorders/>
+            <w:shd w:val="clear" w:color="auto" w:fill="FFFFFF"/>
+            <w:tcMar>
+              <w:top w:w="0" w:type="dxa"/>
+              <w:bottom w:w="0" w:type="dxa"/>
+              <w:left w:w="0" w:type="dxa"/>
+              <w:right w:w="0" w:type="dxa"/>
+            </w:tcMar>
+            <w:vAlign w:val="center"/>
+          </w:tcPr>
+          <w:p>
+            <w:pPr>
+              <w:jc w:val="center"/>
+              <w:spacing w:after="100" w:before="100" w:line="240"/>
+              <w:ind w:firstLine="0" w:left="100" w:right="100"/>
+            </w:pPr>
+            <w:r xmlns:w="http://schemas.openxmlformats.org/wordprocessingml/2006/main" xmlns:wp="http://schemas.openxmlformats.org/drawingml/2006/wordprocessingDrawing" xmlns:r="http://schemas.openxmlformats.org/officeDocument/2006/relationships" xmlns:w14="http://schemas.microsoft.com/office/word/2010/wordml">
+              <w:rPr>
+                <w:rFonts w:ascii="DejaVu Sans" w:hAnsi="DejaVu Sans" w:eastAsia="DejaVu Sans" w:cs="DejaVu Sans"/>
+                <w:sz w:val="22"/>
+                <w:szCs w:val="22"/>
+                <w:color w:val="000000"/>
+              </w:rPr>
+              <w:t xml:space="preserve"/>
+            </w:r>
+          </w:p>
+        </w:tc>
+        <w:tc>
+          <w:tcPr>
+            <w:tcBorders/>
+            <w:shd w:val="clear" w:color="auto" w:fill="FFFFFF"/>
+            <w:tcMar>
+              <w:top w:w="0" w:type="dxa"/>
+              <w:bottom w:w="0" w:type="dxa"/>
+              <w:left w:w="0" w:type="dxa"/>
+              <w:right w:w="0" w:type="dxa"/>
+            </w:tcMar>
+            <w:vAlign w:val="center"/>
+          </w:tcPr>
+          <w:p>
+            <w:pPr>
+              <w:jc w:val="center"/>
+              <w:spacing w:after="100" w:before="100" w:line="240"/>
+              <w:ind w:firstLine="0" w:left="100" w:right="100"/>
+            </w:pPr>
+            <w:r xmlns:w="http://schemas.openxmlformats.org/wordprocessingml/2006/main" xmlns:wp="http://schemas.openxmlformats.org/drawingml/2006/wordprocessingDrawing" xmlns:r="http://schemas.openxmlformats.org/officeDocument/2006/relationships" xmlns:w14="http://schemas.microsoft.com/office/word/2010/wordml">
+              <w:rPr>
+                <w:rFonts w:ascii="DejaVu Sans" w:hAnsi="DejaVu Sans" w:eastAsia="DejaVu Sans" w:cs="DejaVu Sans"/>
+                <w:sz w:val="22"/>
+                <w:szCs w:val="22"/>
+                <w:color w:val="000000"/>
+              </w:rPr>
+              <w:t xml:space="preserve">N/A</w:t>
+            </w:r>
+          </w:p>
+        </w:tc>
+        <w:tc>
+          <w:tcPr>
+            <w:tcBorders/>
+            <w:shd w:val="clear" w:color="auto" w:fill="FFFFFF"/>
+            <w:tcMar>
+              <w:top w:w="0" w:type="dxa"/>
+              <w:bottom w:w="0" w:type="dxa"/>
+              <w:left w:w="0" w:type="dxa"/>
+              <w:right w:w="0" w:type="dxa"/>
+            </w:tcMar>
+            <w:vAlign w:val="center"/>
+          </w:tcPr>
+          <w:p>
+            <w:pPr>
+              <w:jc w:val="center"/>
+              <w:spacing w:after="100" w:before="100" w:line="240"/>
+              <w:ind w:firstLine="0" w:left="100" w:right="100"/>
+            </w:pPr>
+            <w:r xmlns:w="http://schemas.openxmlformats.org/wordprocessingml/2006/main" xmlns:wp="http://schemas.openxmlformats.org/drawingml/2006/wordprocessingDrawing" xmlns:r="http://schemas.openxmlformats.org/officeDocument/2006/relationships" xmlns:w14="http://schemas.microsoft.com/office/word/2010/wordml">
+              <w:rPr>
+                <w:rFonts w:ascii="DejaVu Sans" w:hAnsi="DejaVu Sans" w:eastAsia="DejaVu Sans" w:cs="DejaVu Sans"/>
+                <w:sz w:val="22"/>
+                <w:szCs w:val="22"/>
+                <w:color w:val="000000"/>
+              </w:rPr>
+              <w:t xml:space="preserve">mass (kg) = stipe mass + (frond mass x 6)</w:t>
+            </w:r>
+          </w:p>
+        </w:tc>
+        <w:tc>
+          <w:tcPr>
+            <w:tcBorders/>
+            <w:shd w:val="clear" w:color="auto" w:fill="FFFFFF"/>
+            <w:tcMar>
+              <w:top w:w="0" w:type="dxa"/>
+              <w:bottom w:w="0" w:type="dxa"/>
+              <w:left w:w="0" w:type="dxa"/>
+              <w:right w:w="0" w:type="dxa"/>
+            </w:tcMar>
+            <w:vAlign w:val="center"/>
+          </w:tcPr>
+          <w:p>
+            <w:pPr>
+              <w:jc w:val="center"/>
+              <w:spacing w:after="100" w:before="100" w:line="240"/>
+              <w:ind w:firstLine="0" w:left="100" w:right="100"/>
+            </w:pPr>
+            <w:r xmlns:w="http://schemas.openxmlformats.org/wordprocessingml/2006/main" xmlns:wp="http://schemas.openxmlformats.org/drawingml/2006/wordprocessingDrawing" xmlns:r="http://schemas.openxmlformats.org/officeDocument/2006/relationships" xmlns:w14="http://schemas.microsoft.com/office/word/2010/wordml">
+              <w:rPr>
+                <w:rFonts w:ascii="DejaVu Sans" w:hAnsi="DejaVu Sans" w:eastAsia="DejaVu Sans" w:cs="DejaVu Sans"/>
+                <w:sz w:val="22"/>
+                <w:szCs w:val="22"/>
+                <w:color w:val="000000"/>
+              </w:rPr>
+              <w:t xml:space="preserve">total mass (kg)</w:t>
+            </w:r>
+          </w:p>
+        </w:tc>
+        <w:tc>
+          <w:tcPr>
+            <w:tcBorders/>
+            <w:shd w:val="clear" w:color="auto" w:fill="FFFFFF"/>
+            <w:tcMar>
+              <w:top w:w="0" w:type="dxa"/>
+              <w:bottom w:w="0" w:type="dxa"/>
+              <w:left w:w="0" w:type="dxa"/>
+              <w:right w:w="0" w:type="dxa"/>
+            </w:tcMar>
+            <w:vAlign w:val="center"/>
+          </w:tcPr>
+          <w:p>
+            <w:pPr>
+              <w:jc w:val="center"/>
+              <w:spacing w:after="100" w:before="100" w:line="240"/>
+              <w:ind w:firstLine="0" w:left="100" w:right="100"/>
+            </w:pPr>
+            <w:r xmlns:w="http://schemas.openxmlformats.org/wordprocessingml/2006/main" xmlns:wp="http://schemas.openxmlformats.org/drawingml/2006/wordprocessingDrawing" xmlns:r="http://schemas.openxmlformats.org/officeDocument/2006/relationships" xmlns:w14="http://schemas.microsoft.com/office/word/2010/wordml">
+              <w:rPr>
+                <w:rFonts w:ascii="DejaVu Sans" w:hAnsi="DejaVu Sans" w:eastAsia="DejaVu Sans" w:cs="DejaVu Sans"/>
+                <w:sz w:val="22"/>
+                <w:szCs w:val="22"/>
+                <w:color w:val="000000"/>
+              </w:rPr>
+              <w:t xml:space="preserve">17.10</w:t>
+            </w:r>
+          </w:p>
+        </w:tc>
+        <w:tc>
+          <w:tcPr>
+            <w:tcBorders/>
+            <w:shd w:val="clear" w:color="auto" w:fill="FFFFFF"/>
+            <w:tcMar>
+              <w:top w:w="0" w:type="dxa"/>
+              <w:bottom w:w="0" w:type="dxa"/>
+              <w:left w:w="0" w:type="dxa"/>
+              <w:right w:w="0" w:type="dxa"/>
+            </w:tcMar>
+            <w:vAlign w:val="center"/>
+          </w:tcPr>
+          <w:p>
+            <w:pPr>
+              <w:jc w:val="center"/>
+              <w:spacing w:after="100" w:before="100" w:line="240"/>
+              <w:ind w:firstLine="0" w:left="100" w:right="100"/>
+            </w:pPr>
+            <w:r xmlns:w="http://schemas.openxmlformats.org/wordprocessingml/2006/main" xmlns:wp="http://schemas.openxmlformats.org/drawingml/2006/wordprocessingDrawing" xmlns:r="http://schemas.openxmlformats.org/officeDocument/2006/relationships" xmlns:w14="http://schemas.microsoft.com/office/word/2010/wordml">
+              <w:rPr>
+                <w:rFonts w:ascii="DejaVu Sans" w:hAnsi="DejaVu Sans" w:eastAsia="DejaVu Sans" w:cs="DejaVu Sans"/>
+                <w:sz w:val="22"/>
+                <w:szCs w:val="22"/>
+                <w:color w:val="000000"/>
+              </w:rPr>
+              <w:t xml:space="preserve">34.45</w:t>
+            </w:r>
+          </w:p>
+        </w:tc>
+        <w:tc>
+          <w:tcPr>
+            <w:tcBorders/>
+            <w:shd w:val="clear" w:color="auto" w:fill="FFFFFF"/>
+            <w:tcMar>
+              <w:top w:w="0" w:type="dxa"/>
+              <w:bottom w:w="0" w:type="dxa"/>
+              <w:left w:w="0" w:type="dxa"/>
+              <w:right w:w="0" w:type="dxa"/>
+            </w:tcMar>
+            <w:vAlign w:val="center"/>
+          </w:tcPr>
+          <w:p>
+            <w:pPr>
+              <w:jc w:val="center"/>
+              <w:spacing w:after="100" w:before="100" w:line="240"/>
+              <w:ind w:firstLine="0" w:left="100" w:right="100"/>
+            </w:pPr>
+            <w:r xmlns:w="http://schemas.openxmlformats.org/wordprocessingml/2006/main" xmlns:wp="http://schemas.openxmlformats.org/drawingml/2006/wordprocessingDrawing" xmlns:r="http://schemas.openxmlformats.org/officeDocument/2006/relationships" xmlns:w14="http://schemas.microsoft.com/office/word/2010/wordml">
+              <w:rPr>
+                <w:rFonts w:ascii="DejaVu Sans" w:hAnsi="DejaVu Sans" w:eastAsia="DejaVu Sans" w:cs="DejaVu Sans"/>
+                <w:sz w:val="22"/>
+                <w:szCs w:val="22"/>
+                <w:color w:val="000000"/>
+              </w:rPr>
+              <w:t xml:space="preserve">48.6500</w:t>
+            </w:r>
+          </w:p>
+        </w:tc>
+      </w:tr>
+    </w:tbl>
     <w:bookmarkEnd w:id="32"/>
     <w:bookmarkEnd w:id="33"/>
     <w:bookmarkStart w:id="34" w:name="analysis"/>
@@ -3886,25 +5808,7 @@
         <w:t xml:space="preserve">Results</w:t>
       </w:r>
     </w:p>
-    <w:bookmarkStart w:id="36" w:name="comparison-of-coefficients"/>
-    <w:p>
-      <w:pPr>
-        <w:pStyle w:val="Heading2"/>
-      </w:pPr>
-      <w:r>
-        <w:t xml:space="preserve">Comparison of coefficients</w:t>
-      </w:r>
-    </w:p>
-    <w:p>
-      <w:pPr>
-        <w:pStyle w:val="FirstParagraph"/>
-      </w:pPr>
-      <w:r>
-        <w:t xml:space="preserve">The comparison of mean trajectories between the sphere and cylindrical shape coefficients revealed no difference (see appendix). This was also reflected when comparing distance travelled by particles and particle density plots (see appendix). The simulation which used a cylindrical shape coefficient showed higher density in an eddy compared to the simulation which used a sphere for the shape coefficient (see appendix).</w:t>
-      </w:r>
-    </w:p>
-    <w:bookmarkEnd w:id="36"/>
-    <w:bookmarkStart w:id="38" w:name="trajectory-comparison"/>
+    <w:bookmarkStart w:id="37" w:name="trajectory-comparison"/>
     <w:p>
       <w:pPr>
         <w:pStyle w:val="Heading2"/>
@@ -3936,9 +5840,9 @@
       <w:r>
         <w:drawing>
           <wp:inline>
-            <wp:extent cx="5544151" cy="8316227"/>
+            <wp:extent cx="6197600" cy="8521700"/>
             <wp:effectExtent b="0" l="0" r="0" t="0"/>
-            <wp:docPr descr="Figure 2: Comparison of mean trajectories. Panel (A) represents hydrodynamic drag only simulations and Panel (B) represents simulations for both wind and hydrodynamic drag, for January, Panel (C) represents hydrodynamic drag only simulations and Panel (D) represents simulations for both wind and hydrodynamic drag, for April. Panel (E) represents hydrodynamic drag only simulations and Panel (F) represents simulations for both wind and hydrodynamic drag, for July. Panel (G) represents hydrodynamic drag only simulations and Panel (H) represents simulations for both wind and hydrodynamic drag, for October. In all panels the passive simulations are represented by black lines." title="" id="1" name="Picture"/>
+            <wp:docPr descr="Figure 3: Comparison of mean trajectories. Panel (A) represents hydrodynamic drag only simulations and Panel (B) represents simulations for both wind and hydrodynamic drag, for January, Panel (C) represents hydrodynamic drag only simulations and Panel (D) represents simulations for both wind and hydrodynamic drag, for April. Panel (E) represents hydrodynamic drag only simulations and Panel (F) represents simulations for both wind and hydrodynamic drag, for July. Panel (G) represents hydrodynamic drag only simulations and Panel (H) represents simulations for both wind and hydrodynamic drag, for October. In all panels the passive simulations are represented by black lines." title="" id="1" name="Picture"/>
             <a:graphic>
               <a:graphicData uri="http://schemas.openxmlformats.org/drawingml/2006/picture">
                 <pic:pic>
@@ -3949,7 +5853,7 @@
                     </pic:cNvPicPr>
                   </pic:nvPicPr>
                   <pic:blipFill>
-                    <a:blip r:embed="rId37"/>
+                    <a:blip r:embed="rId36"/>
                     <a:stretch>
                       <a:fillRect/>
                     </a:stretch>
@@ -3957,7 +5861,7 @@
                   <pic:spPr bwMode="auto">
                     <a:xfrm>
                       <a:off x="0" y="0"/>
-                      <a:ext cx="5544151" cy="8316227"/>
+                      <a:ext cx="6197600" cy="8521700"/>
                     </a:xfrm>
                     <a:prstGeom prst="rect">
                       <a:avLst/>
@@ -3981,11 +5885,11 @@
         <w:pStyle w:val="ImageCaption"/>
       </w:pPr>
       <w:r>
-        <w:t xml:space="preserve">Figure 2: Comparison of mean trajectories. Panel (A) represents hydrodynamic drag only simulations and Panel (B) represents simulations for both wind and hydrodynamic drag, for January, Panel (C) represents hydrodynamic drag only simulations and Panel (D) represents simulations for both wind and hydrodynamic drag, for April. Panel (E) represents hydrodynamic drag only simulations and Panel (F) represents simulations for both wind and hydrodynamic drag, for July. Panel (G) represents hydrodynamic drag only simulations and Panel (H) represents simulations for both wind and hydrodynamic drag, for October. In all panels the passive simulations are represented by black lines.</w:t>
-      </w:r>
-    </w:p>
-    <w:bookmarkEnd w:id="38"/>
-    <w:bookmarkStart w:id="43" w:name="comparison-of-density-distributions"/>
+        <w:t xml:space="preserve">Figure 3: Comparison of mean trajectories. Panel (A) represents hydrodynamic drag only simulations and Panel (B) represents simulations for both wind and hydrodynamic drag, for January, Panel (C) represents hydrodynamic drag only simulations and Panel (D) represents simulations for both wind and hydrodynamic drag, for April. Panel (E) represents hydrodynamic drag only simulations and Panel (F) represents simulations for both wind and hydrodynamic drag, for July. Panel (G) represents hydrodynamic drag only simulations and Panel (H) represents simulations for both wind and hydrodynamic drag, for October. In all panels the passive simulations are represented by black lines.</w:t>
+      </w:r>
+    </w:p>
+    <w:bookmarkEnd w:id="37"/>
+    <w:bookmarkStart w:id="42" w:name="comparison-of-density-distributions"/>
     <w:p>
       <w:pPr>
         <w:pStyle w:val="Heading2"/>
@@ -3999,7 +5903,7 @@
         <w:pStyle w:val="FirstParagraph"/>
       </w:pPr>
       <w:r>
-        <w:t xml:space="preserve">Across all simulations particles flowed in a north-westward direction (Figure 3). The density plots for simulations that considered any form of drag showed a higher density of particles along the mean trajectory path compared to the passive simulation which has an almost even density of particles across grids. In addition the density plots show that the particles in simulations that considered any form of drag got entrained in a vorticity while particles in the passive simulation deflected away (Figure 3). Comparison of cross-sectional areas and different drag exposure scenarios show no differences in mean trajectory and spatial patterns in density, with only slight variations across types.</w:t>
+        <w:t xml:space="preserve">Across all simulations particles flowed in a north-westward direction. The density plots for simulations that considered any form of drag showed a higher density of particles along the mean trajectory path compared to the passive simulation which has an almost even density of particles across grids. In addition the density plots show that the particles in simulations that considered any form of drag got entrained in a vorticity while particles in the passive simulation deflected away (Figure 3). Comparison of cross-sectional areas and different drag exposure scenarios show no differences in mean trajectory and spatial patterns in density, with only slight variations across types.</w:t>
       </w:r>
     </w:p>
     <w:p>
@@ -4017,7 +5921,7 @@
       <w:r>
         <w:drawing>
           <wp:inline>
-            <wp:extent cx="6197600" cy="7082971"/>
+            <wp:extent cx="6197600" cy="6197600"/>
             <wp:effectExtent b="0" l="0" r="0" t="0"/>
             <wp:docPr descr="Figure 3: Comparison of density plots at the end run time for scenarios 1 - 13, for January 2018 (summer). The plots are regular hexagons within the density of particles were calculated. The mean trajectories for each scenario are also plotted for comparison. The reader is referred to tables 1 and 2 for details pertaining to each scenario." title="" id="1" name="Picture"/>
             <a:graphic>
@@ -4030,7 +5934,7 @@
                     </pic:cNvPicPr>
                   </pic:nvPicPr>
                   <pic:blipFill>
-                    <a:blip r:embed="rId39"/>
+                    <a:blip r:embed="rId38"/>
                     <a:stretch>
                       <a:fillRect/>
                     </a:stretch>
@@ -4038,7 +5942,7 @@
                   <pic:spPr bwMode="auto">
                     <a:xfrm>
                       <a:off x="0" y="0"/>
-                      <a:ext cx="6197600" cy="7082971"/>
+                      <a:ext cx="6197600" cy="6197600"/>
                     </a:xfrm>
                     <a:prstGeom prst="rect">
                       <a:avLst/>
@@ -4072,7 +5976,7 @@
       <w:r>
         <w:drawing>
           <wp:inline>
-            <wp:extent cx="6197600" cy="7082971"/>
+            <wp:extent cx="6197600" cy="6197600"/>
             <wp:effectExtent b="0" l="0" r="0" t="0"/>
             <wp:docPr descr="Figure 4: Comparison of density plots at the end run time for scenarios 17 - 29, for April 2018 (winter). The plots are regular hexagons within the density of particles were calculated. The mean trajectories for each scenario are also plotted for comparison. The reader is referred to tables 1 and 2 for details pertaining to each scenario." title="" id="1" name="Picture"/>
             <a:graphic>
@@ -4085,7 +5989,7 @@
                     </pic:cNvPicPr>
                   </pic:nvPicPr>
                   <pic:blipFill>
-                    <a:blip r:embed="rId40"/>
+                    <a:blip r:embed="rId39"/>
                     <a:stretch>
                       <a:fillRect/>
                     </a:stretch>
@@ -4093,7 +5997,7 @@
                   <pic:spPr bwMode="auto">
                     <a:xfrm>
                       <a:off x="0" y="0"/>
-                      <a:ext cx="6197600" cy="7082971"/>
+                      <a:ext cx="6197600" cy="6197600"/>
                     </a:xfrm>
                     <a:prstGeom prst="rect">
                       <a:avLst/>
@@ -4127,7 +6031,7 @@
       <w:r>
         <w:drawing>
           <wp:inline>
-            <wp:extent cx="6197600" cy="8427014"/>
+            <wp:extent cx="6197600" cy="6197600"/>
             <wp:effectExtent b="0" l="0" r="0" t="0"/>
             <wp:docPr descr="Figure 5: Comparison of density plots at the end run time for scenarios 30 - 42, for July 2018 (winter). The plots are regular hexagons within the density of particles were calculated. The mean trajectories for each scenario are also plotted for comparison. The reader is referred to tables 1 and 2 for details pertaining to each scenario." title="" id="1" name="Picture"/>
             <a:graphic>
@@ -4140,7 +6044,7 @@
                     </pic:cNvPicPr>
                   </pic:nvPicPr>
                   <pic:blipFill>
-                    <a:blip r:embed="rId41"/>
+                    <a:blip r:embed="rId40"/>
                     <a:stretch>
                       <a:fillRect/>
                     </a:stretch>
@@ -4148,7 +6052,7 @@
                   <pic:spPr bwMode="auto">
                     <a:xfrm>
                       <a:off x="0" y="0"/>
-                      <a:ext cx="6197600" cy="8427014"/>
+                      <a:ext cx="6197600" cy="6197600"/>
                     </a:xfrm>
                     <a:prstGeom prst="rect">
                       <a:avLst/>
@@ -4182,7 +6086,7 @@
       <w:r>
         <w:drawing>
           <wp:inline>
-            <wp:extent cx="6197600" cy="7082971"/>
+            <wp:extent cx="6197600" cy="6197600"/>
             <wp:effectExtent b="0" l="0" r="0" t="0"/>
             <wp:docPr descr="Figure 6: Comparison of density plots at the end run time for scenarios 43 - 55, for October 2018 (spring). The plots are regular hexagons within the density of particles were calculated. The mean trajectories for each scenario are also plotted for comparison. The reader is referred to tables 1 and 2 for details pertaining to each scenario." title="" id="1" name="Picture"/>
             <a:graphic>
@@ -4195,7 +6099,7 @@
                     </pic:cNvPicPr>
                   </pic:nvPicPr>
                   <pic:blipFill>
-                    <a:blip r:embed="rId42"/>
+                    <a:blip r:embed="rId41"/>
                     <a:stretch>
                       <a:fillRect/>
                     </a:stretch>
@@ -4203,7 +6107,7 @@
                   <pic:spPr bwMode="auto">
                     <a:xfrm>
                       <a:off x="0" y="0"/>
-                      <a:ext cx="6197600" cy="7082971"/>
+                      <a:ext cx="6197600" cy="6197600"/>
                     </a:xfrm>
                     <a:prstGeom prst="rect">
                       <a:avLst/>
@@ -4230,8 +6134,8 @@
         <w:t xml:space="preserve">Figure 6: Comparison of density plots at the end run time for scenarios 43 - 55, for October 2018 (spring). The plots are regular hexagons within the density of particles were calculated. The mean trajectories for each scenario are also plotted for comparison. The reader is referred to tables 1 and 2 for details pertaining to each scenario.</w:t>
       </w:r>
     </w:p>
-    <w:bookmarkEnd w:id="43"/>
-    <w:bookmarkStart w:id="46" w:name="comparison-of-distances"/>
+    <w:bookmarkEnd w:id="42"/>
+    <w:bookmarkStart w:id="45" w:name="comparison-of-distances"/>
     <w:p>
       <w:pPr>
         <w:pStyle w:val="Heading2"/>
@@ -4266,7 +6170,7 @@
       <w:r>
         <w:drawing>
           <wp:inline>
-            <wp:extent cx="4620126" cy="3696101"/>
+            <wp:extent cx="4620126" cy="6468176"/>
             <wp:effectExtent b="0" l="0" r="0" t="0"/>
             <wp:docPr descr="Figure 7: Boxplots of total distance travelled by all particles from the release site over the course of the simulation for scenarios 1 - 13, for January 2018 (summer). The x-axis represents the scenario number and the y-axis is the distance travelled in kilometers. The lower and upper hinges correspond to the first and third quartiles. The whiskers represent the range, solid black lines represent the median and black dots are outliers. The reader is referred to tables 1 and 2 for details pertaining to each scenario." title="" id="1" name="Picture"/>
             <a:graphic>
@@ -4279,7 +6183,7 @@
                     </pic:cNvPicPr>
                   </pic:nvPicPr>
                   <pic:blipFill>
-                    <a:blip r:embed="rId44"/>
+                    <a:blip r:embed="rId43"/>
                     <a:stretch>
                       <a:fillRect/>
                     </a:stretch>
@@ -4287,7 +6191,7 @@
                   <pic:spPr bwMode="auto">
                     <a:xfrm>
                       <a:off x="0" y="0"/>
-                      <a:ext cx="4620126" cy="3696101"/>
+                      <a:ext cx="4620126" cy="6468176"/>
                     </a:xfrm>
                     <a:prstGeom prst="rect">
                       <a:avLst/>
@@ -4341,7 +6245,7 @@
       <w:r>
         <w:drawing>
           <wp:inline>
-            <wp:extent cx="4620126" cy="3696101"/>
+            <wp:extent cx="4620126" cy="6468176"/>
             <wp:effectExtent b="0" l="0" r="0" t="0"/>
             <wp:docPr descr="Figure 7: Boxplots of total distance travelled by all particles from the release site over the course of the simulation for scenarios 1 - 13, for January 2018 (summer). The x-axis represents the scenario number and the y-axis is the distance travelled in kilometers. The lower and upper hinges correspond to the first and third quartiles. The whiskers represent the range, solid black lines represent the median and black dots are outliers. The reader is referred to tables 1 and 2 for details pertaining to each scenario." title="" id="1" name="Picture"/>
             <a:graphic>
@@ -4354,7 +6258,7 @@
                     </pic:cNvPicPr>
                   </pic:nvPicPr>
                   <pic:blipFill>
-                    <a:blip r:embed="rId45"/>
+                    <a:blip r:embed="rId44"/>
                     <a:stretch>
                       <a:fillRect/>
                     </a:stretch>
@@ -4362,7 +6266,7 @@
                   <pic:spPr bwMode="auto">
                     <a:xfrm>
                       <a:off x="0" y="0"/>
-                      <a:ext cx="4620126" cy="3696101"/>
+                      <a:ext cx="4620126" cy="6468176"/>
                     </a:xfrm>
                     <a:prstGeom prst="rect">
                       <a:avLst/>
@@ -4418,8 +6322,8 @@
         <w:t xml:space="preserve">## [1] "list"      "ggarrange"</w:t>
       </w:r>
     </w:p>
-    <w:bookmarkEnd w:id="46"/>
-    <w:bookmarkStart w:id="49" w:name="accumulation"/>
+    <w:bookmarkEnd w:id="45"/>
+    <w:bookmarkStart w:id="48" w:name="accumulation"/>
     <w:p>
       <w:pPr>
         <w:pStyle w:val="Heading2"/>
@@ -4437,12 +6341,67 @@
           <wp:inline>
             <wp:extent cx="6197600" cy="7968342"/>
             <wp:effectExtent b="0" l="0" r="0" t="0"/>
-            <wp:docPr descr="Figure 8: Comparison of density between passive and kelp accumulation scenarios." title="" id="1" name="Picture"/>
+            <wp:docPr descr="Figure 8: Comparison of density between passive and kelp accumulation for scenarios 53-60. For each season, passive particles are plotted on the left column and kelp particles in the right." title="" id="1" name="Picture"/>
             <a:graphic>
               <a:graphicData uri="http://schemas.openxmlformats.org/drawingml/2006/picture">
                 <pic:pic>
                   <pic:nvPicPr>
                     <pic:cNvPr descr="thesis_chapter_3_files/figure-docx/accumulation%20data%20outputs-1.png" id="0" name="Picture"/>
+                    <pic:cNvPicPr>
+                      <a:picLocks noChangeArrowheads="1" noChangeAspect="1"/>
+                    </pic:cNvPicPr>
+                  </pic:nvPicPr>
+                  <pic:blipFill>
+                    <a:blip r:embed="rId46"/>
+                    <a:stretch>
+                      <a:fillRect/>
+                    </a:stretch>
+                  </pic:blipFill>
+                  <pic:spPr bwMode="auto">
+                    <a:xfrm>
+                      <a:off x="0" y="0"/>
+                      <a:ext cx="6197600" cy="7968342"/>
+                    </a:xfrm>
+                    <a:prstGeom prst="rect">
+                      <a:avLst/>
+                    </a:prstGeom>
+                    <a:noFill/>
+                    <a:ln w="9525">
+                      <a:noFill/>
+                      <a:headEnd/>
+                      <a:tailEnd/>
+                    </a:ln>
+                  </pic:spPr>
+                </pic:pic>
+              </a:graphicData>
+            </a:graphic>
+          </wp:inline>
+        </w:drawing>
+      </w:r>
+    </w:p>
+    <w:p>
+      <w:pPr>
+        <w:pStyle w:val="ImageCaption"/>
+      </w:pPr>
+      <w:r>
+        <w:t xml:space="preserve">Figure 8: Comparison of density between passive and kelp accumulation for scenarios 53-60. For each season, passive particles are plotted on the left column and kelp particles in the right.</w:t>
+      </w:r>
+    </w:p>
+    <w:p>
+      <w:pPr>
+        <w:pStyle w:val="CaptionedFigure"/>
+      </w:pPr>
+      <w:r>
+        <w:drawing>
+          <wp:inline>
+            <wp:extent cx="6197600" cy="7968342"/>
+            <wp:effectExtent b="0" l="0" r="0" t="0"/>
+            <wp:docPr descr="Figure 9: Comparison of age between passive and kelp accumulation scenarios 53-60. For each season, passive particles are plotted on the left column and kelp particles in the right." title="" id="1" name="Picture"/>
+            <a:graphic>
+              <a:graphicData uri="http://schemas.openxmlformats.org/drawingml/2006/picture">
+                <pic:pic>
+                  <pic:nvPicPr>
+                    <pic:cNvPr descr="thesis_chapter_3_files/figure-docx/age%20data%20outputs-1.png" id="0" name="Picture"/>
                     <pic:cNvPicPr>
                       <a:picLocks noChangeArrowheads="1" noChangeAspect="1"/>
                     </pic:cNvPicPr>
@@ -4480,62 +6439,7 @@
         <w:pStyle w:val="ImageCaption"/>
       </w:pPr>
       <w:r>
-        <w:t xml:space="preserve">Figure 8: Comparison of density between passive and kelp accumulation scenarios.</w:t>
-      </w:r>
-    </w:p>
-    <w:p>
-      <w:pPr>
-        <w:pStyle w:val="CaptionedFigure"/>
-      </w:pPr>
-      <w:r>
-        <w:drawing>
-          <wp:inline>
-            <wp:extent cx="6197600" cy="7968342"/>
-            <wp:effectExtent b="0" l="0" r="0" t="0"/>
-            <wp:docPr descr="Figure 9: Comparison of age between passive and kelp accumulation scenarios." title="" id="1" name="Picture"/>
-            <a:graphic>
-              <a:graphicData uri="http://schemas.openxmlformats.org/drawingml/2006/picture">
-                <pic:pic>
-                  <pic:nvPicPr>
-                    <pic:cNvPr descr="thesis_chapter_3_files/figure-docx/age%20data%20outputs-1.png" id="0" name="Picture"/>
-                    <pic:cNvPicPr>
-                      <a:picLocks noChangeArrowheads="1" noChangeAspect="1"/>
-                    </pic:cNvPicPr>
-                  </pic:nvPicPr>
-                  <pic:blipFill>
-                    <a:blip r:embed="rId48"/>
-                    <a:stretch>
-                      <a:fillRect/>
-                    </a:stretch>
-                  </pic:blipFill>
-                  <pic:spPr bwMode="auto">
-                    <a:xfrm>
-                      <a:off x="0" y="0"/>
-                      <a:ext cx="6197600" cy="7968342"/>
-                    </a:xfrm>
-                    <a:prstGeom prst="rect">
-                      <a:avLst/>
-                    </a:prstGeom>
-                    <a:noFill/>
-                    <a:ln w="9525">
-                      <a:noFill/>
-                      <a:headEnd/>
-                      <a:tailEnd/>
-                    </a:ln>
-                  </pic:spPr>
-                </pic:pic>
-              </a:graphicData>
-            </a:graphic>
-          </wp:inline>
-        </w:drawing>
-      </w:r>
-    </w:p>
-    <w:p>
-      <w:pPr>
-        <w:pStyle w:val="ImageCaption"/>
-      </w:pPr>
-      <w:r>
-        <w:t xml:space="preserve">Figure 9: Comparison of age between passive and kelp accumulation scenarios.</w:t>
+        <w:t xml:space="preserve">Figure 9: Comparison of age between passive and kelp accumulation scenarios 53-60. For each season, passive particles are plotted on the left column and kelp particles in the right.</w:t>
       </w:r>
     </w:p>
     <w:p>
@@ -4544,6 +6448,24 @@
       </w:pPr>
       <w:r>
         <w:t xml:space="preserve">The role of eddies that exist within the study domain over the time period play a clear role in the accumulation and dispersal of kelp particles. Passive particles tend to remain on the outer edge of the eddy and then are expelled on the other side and continue to follow the ocean current (see Figure 8). The opposite is true for kelp particles which have the highest exposure level of hydrodynamic and wind drag. The kelp particles are entrained in the eddy (see Figure 8). This is also reflected when comparing the age of particles at the end of the simulation. In Figure 9, younger particles are near the release site and older particles further away from shore, while older kelp particles are retained in the eddy.</w:t>
+      </w:r>
+    </w:p>
+    <w:bookmarkEnd w:id="48"/>
+    <w:bookmarkStart w:id="49" w:name="comparison-of-coefficients"/>
+    <w:p>
+      <w:pPr>
+        <w:pStyle w:val="Heading2"/>
+      </w:pPr>
+      <w:r>
+        <w:t xml:space="preserve">Comparison of coefficients</w:t>
+      </w:r>
+    </w:p>
+    <w:p>
+      <w:pPr>
+        <w:pStyle w:val="FirstParagraph"/>
+      </w:pPr>
+      <w:r>
+        <w:t xml:space="preserve">The comparison of mean trajectories between the sphere and cylindrical shape coefficients revealed no difference (see appendix). This was also reflected when comparing distance travelled by particles and particle density plots (see appendix). The simulation which used a cylindrical shape coefficient showed higher density in an eddy compared to the simulation which used a sphere for the shape coefficient (see appendix).</w:t>
       </w:r>
     </w:p>
     <w:bookmarkEnd w:id="49"/>
@@ -4918,7 +6840,7 @@
           <wp:inline>
             <wp:extent cx="6197600" cy="7747000"/>
             <wp:effectExtent b="0" l="0" r="0" t="0"/>
-            <wp:docPr descr="Figure 9: Comparison of trajectory data between a kelp sphere and kelp cylinder. Plot A is the comparison of mean trajectories, plot B is the comparison of total distance travelled by all particles, and plot C and D are the density plots for simulations using a sphere and cylindrical shape coefficient. The reader is referred to tables 1 and 2 for details pertaining to each scenario." title="" id="1" name="Picture"/>
+            <wp:docPr descr="Figure 9: Comparison of trajectory data between spehere and cylinder shape coeficients for scenarios 61-64.The mean trajectory comparison between passive and kel The reader is referred to tables 1 and 2 for details pertaining to each scenario." title="" id="1" name="Picture"/>
             <a:graphic>
               <a:graphicData uri="http://schemas.openxmlformats.org/drawingml/2006/picture">
                 <pic:pic>
@@ -4961,7 +6883,7 @@
         <w:pStyle w:val="ImageCaption"/>
       </w:pPr>
       <w:r>
-        <w:t xml:space="preserve">Figure 9: Comparison of trajectory data between a kelp sphere and kelp cylinder. Plot A is the comparison of mean trajectories, plot B is the comparison of total distance travelled by all particles, and plot C and D are the density plots for simulations using a sphere and cylindrical shape coefficient. The reader is referred to tables 1 and 2 for details pertaining to each scenario.</w:t>
+        <w:t xml:space="preserve">Figure 9: Comparison of trajectory data between spehere and cylinder shape coeficients for scenarios 61-64.The mean trajectory comparison between passive and kel The reader is referred to tables 1 and 2 for details pertaining to each scenario.</w:t>
       </w:r>
     </w:p>
     <w:bookmarkStart w:id="150" w:name="refs"/>
@@ -11114,6 +13036,11 @@
       <w:sz w:val="24"/>
     </w:rPr>
   </w:style>
+  <w:style w:type="paragraph" w:customStyle="1" w:styleId="TableCaption">
+    <w:name w:val="Table Caption"/>
+    <w:basedOn w:val="BodyText"/>
+    <w:qFormat/>
+  </w:style>
   <w:style w:type="paragraph" w:customStyle="1" w:styleId="SourceCode">
     <w:name w:val="Source Code"/>
     <w:basedOn w:val="Normal"/>

</xml_diff>

<commit_message>
final corrections for chapter 3
</commit_message>
<xml_diff>
--- a/thesis_chapter_3.docx
+++ b/thesis_chapter_3.docx
@@ -1739,7 +1739,7 @@
         <w:t xml:space="preserve"> </w:t>
       </w:r>
       <w:r>
-        <w:t xml:space="preserve">(Edgar, 1987; Norton, 1992; Bushing, 1994; Helmuth et al., 1994; Holmquist, 1994; Smith, 2002; McCormick et al., 2008)</w:t>
+        <w:t xml:space="preserve">(Bushing, 1994; Edgar, 1987; Helmuth et al., 1994; Holmquist, 1994; McCormick et al., 2008; Norton, 1992; Smith, 2002)</w:t>
       </w:r>
       <w:r>
         <w:t xml:space="preserve">. Kelps also function as input of allochthonous materials to near and distant ecosystems and in this manner support the ecological function in a range of adjacent habitats</w:t>
@@ -1748,7 +1748,7 @@
         <w:t xml:space="preserve"> </w:t>
       </w:r>
       <w:r>
-        <w:t xml:space="preserve">(Bustamante et al., 1995; Colombini et al., 2003; Vanderklift and Wernberg, 2008; Krumhansl and Scheibling, 2012; Filbee-Dexter et al., 2018; Zuercher and Galloway, 2019; Cartraud et al., 2021)</w:t>
+        <w:t xml:space="preserve">(Bustamante et al., 1995; Cartraud et al., 2021; Colombini et al., 2003; Filbee-Dexter et al., 2018; Krumhansl &amp; Scheibling, 2012; Vanderklift &amp; Wernberg, 2008; Zuercher &amp; Galloway, 2019)</w:t>
       </w:r>
       <w:r>
         <w:t xml:space="preserve">.</w:t>
@@ -1875,7 +1875,7 @@
         <w:t xml:space="preserve"> </w:t>
       </w:r>
       <w:r>
-        <w:t xml:space="preserve">(Dayton, 1985; Smith, 2002; Thiel and Gutow, 2005; Graiff et al., 2016; Batista et al., 2018)</w:t>
+        <w:t xml:space="preserve">(Batista et al., 2018; Dayton, 1985; Graiff et al., 2016; Smith, 2002; Thiel &amp; Gutow, 2005)</w:t>
       </w:r>
       <w:r>
         <w:t xml:space="preserve">. In some cases, the stipe itself may be air-filled, such as with</w:t>
@@ -1913,7 +1913,7 @@
         <w:t xml:space="preserve"> </w:t>
       </w:r>
       <w:r>
-        <w:t xml:space="preserve">(Dromgoole, 1982; Bäck et al., 2000)</w:t>
+        <w:t xml:space="preserve">(Bäck et al., 2000; Dromgoole, 1982)</w:t>
       </w:r>
       <w:r>
         <w:t xml:space="preserve">. The giant kelp</w:t>
@@ -1932,7 +1932,7 @@
         <w:t xml:space="preserve"> </w:t>
       </w:r>
       <w:r>
-        <w:t xml:space="preserve">(Helmuth et al., 1994; Kingsford, 1995; Hobday, 2000; Macaya et al., 2005; Graiff et al., 2016; Batista et al., 2018)</w:t>
+        <w:t xml:space="preserve">(Batista et al., 2018; Graiff et al., 2016; Helmuth et al., 1994; Hobday, 2000; Kingsford, 1995; Macaya et al., 2005)</w:t>
       </w:r>
       <w:r>
         <w:t xml:space="preserve">, the bull kelp</w:t>
@@ -1951,7 +1951,7 @@
         <w:t xml:space="preserve"> </w:t>
       </w:r>
       <w:r>
-        <w:t xml:space="preserve">(Smith, 2002; Collins et al., 2010; Wichmann et al., 2012; Tala et al., 2013, 2017; Saunders, 2014; Batista et al., 2018)</w:t>
+        <w:t xml:space="preserve">(Batista et al., 2018; Collins et al., 2010; Saunders, 2014; Smith, 2002; Tala et al., 2017, 2013 ; Wichmann et al., 2012)</w:t>
       </w:r>
       <w:r>
         <w:t xml:space="preserve">, and pelagic</w:t>
@@ -1996,7 +1996,7 @@
         <w:t xml:space="preserve"> </w:t>
       </w:r>
       <w:r>
-        <w:t xml:space="preserve">(Hobday, 2000; Thiel and Gutow, 2005; Fraser et al., 2011; Rothäusler et al., 2011, 2011)</w:t>
+        <w:t xml:space="preserve">(Fraser et al., 2011; Hobday, 2000; Rothäusler et al., 2011, 2011; Thiel &amp; Gutow, 2005)</w:t>
       </w:r>
       <w:r>
         <w:t xml:space="preserve">. Although ocean currents are regarded as the primary influence, the relative importance of wind versus surface current is still unknown although the role of wind has been recognized as important in several studies. For example, a study by</w:t>
@@ -2005,7 +2005,7 @@
         <w:t xml:space="preserve"> </w:t>
       </w:r>
       <w:r>
-        <w:t xml:space="preserve">Harrold and Lisin (1989)</w:t>
+        <w:t xml:space="preserve">Harrold &amp; Lisin (1989)</w:t>
       </w:r>
       <w:r>
         <w:t xml:space="preserve"> </w:t>
@@ -2109,7 +2109,7 @@
         <w:t xml:space="preserve"> </w:t>
       </w:r>
       <w:r>
-        <w:t xml:space="preserve">(Furnans et al., 2008; Beron-Vera et al., 2016; Trinanes et al., 2016; D’Asaro et al., 2018; Gates et al., 2018; Onink et al., 2019; Shen et al., 2019)</w:t>
+        <w:t xml:space="preserve">(Beron-Vera et al., 2016; D’Asaro et al., 2018; Furnans et al., 2008; Gates et al., 2018; Onink et al., 2019; Shen et al., 2019; Trinanes et al., 2016)</w:t>
       </w:r>
       <w:r>
         <w:t xml:space="preserve">. The</w:t>
@@ -2162,7 +2162,7 @@
         <w:t xml:space="preserve"> </w:t>
       </w:r>
       <w:r>
-        <w:t xml:space="preserve">Allen and Plourde (1999)</w:t>
+        <w:t xml:space="preserve">Allen &amp; Plourde (1999)</w:t>
       </w:r>
       <w:r>
         <w:t xml:space="preserve"> </w:t>
@@ -2449,7 +2449,7 @@
         <w:t xml:space="preserve"> </w:t>
       </w:r>
       <w:r>
-        <w:t xml:space="preserve">(Garzoli et al., 1996; Lutjeharms et al., 2000; Lutjeharms, 2007; Hutchings et al., 2009; Rubio et al., 2009)</w:t>
+        <w:t xml:space="preserve">(Garzoli et al., 1996; Hutchings et al., 2009; J. Lutjeharms et al., 2000; J. Lutjeharms, 2007; Rubio et al., 2009)</w:t>
       </w:r>
       <w:r>
         <w:t xml:space="preserve">. The AC is a component of the South-west Indian Ocean sub-gyre, flowing predominantly south-westward following the continental shelf edge and eventually retroflecting eastward back into the South Indian Ocean</w:t>
@@ -2458,7 +2458,7 @@
         <w:t xml:space="preserve"> </w:t>
       </w:r>
       <w:r>
-        <w:t xml:space="preserve">(Lutjeharms et al., 2000; Lutjeharms, 2007)</w:t>
+        <w:t xml:space="preserve">(J. Lutjeharms et al., 2000; J. Lutjeharms, 2007)</w:t>
       </w:r>
       <w:r>
         <w:t xml:space="preserve">.</w:t>
@@ -2484,7 +2484,7 @@
         <w:t xml:space="preserve"> </w:t>
       </w:r>
       <w:r>
-        <w:t xml:space="preserve">(Lutjeharms and Van Ballegooyen, 1988; Lutjeharms, 2006; Lutjeharms, 2007)</w:t>
+        <w:t xml:space="preserve">(J. Lutjeharms, 2007; J. R. Lutjeharms, 2006; J. Lutjeharms &amp; Van Ballegooyen, 1988)</w:t>
       </w:r>
       <w:r>
         <w:t xml:space="preserve">. Agulhas Rings are the main contributors to the Agulhas leakage which is the transport of warm water from the Indian Ocean to the South Atlantic Ocean</w:t>
@@ -2493,7 +2493,7 @@
         <w:t xml:space="preserve"> </w:t>
       </w:r>
       <w:r>
-        <w:t xml:space="preserve">(Garzoli et al., 1996; Lutjeharms, 2006; Beal et al., 2015)</w:t>
+        <w:t xml:space="preserve">(Beal et al., 2015; Garzoli et al., 1996; J. R. Lutjeharms, 2006)</w:t>
       </w:r>
       <w:r>
         <w:t xml:space="preserve">. The Agulhas leakage is also a source of meso-scale variability within the Benguela region as anticyclonic rings are shed and drift northwestward along the southern Benguela slope region</w:t>
@@ -2511,7 +2511,7 @@
         <w:t xml:space="preserve"> </w:t>
       </w:r>
       <w:r>
-        <w:t xml:space="preserve">(Shannon and Nelson, 1996; Hardman-Mountford et al., 2003; Veitch and Penven, 2017; Veitch et al., 2018)</w:t>
+        <w:t xml:space="preserve">(Hardman-Mountford et al., 2003; Shannon &amp; Nelson, 1996; J. Veitch et al., 2018; J. A. Veitch &amp; Penven, 2017)</w:t>
       </w:r>
       <w:r>
         <w:t xml:space="preserve">. It is known as the Benguela Upwelling System (BUS). The BUS starts at 27</w:t>
@@ -2560,7 +2560,7 @@
         <w:t xml:space="preserve"> </w:t>
       </w:r>
       <w:r>
-        <w:t xml:space="preserve">(Shannon and Nelson, 1996)</w:t>
+        <w:t xml:space="preserve">(Shannon &amp; Nelson, 1996)</w:t>
       </w:r>
       <w:r>
         <w:t xml:space="preserve">. The region is also characterized by large amounts of mesoscale variability in the form of eddys and filaments</w:t>
@@ -2578,7 +2578,7 @@
         <w:t xml:space="preserve"> </w:t>
       </w:r>
       <w:r>
-        <w:t xml:space="preserve">(Stramma and Peterson, 1989; Hutchings et al., 2009; Veitch et al., 2010, 2018; Veitch and Penven, 2017)</w:t>
+        <w:t xml:space="preserve">(Hutchings et al., 2009; Stramma &amp; Peterson, 1989; J. Veitch et al., 2010, 2018; J. A. Veitch &amp; Penven, 2017)</w:t>
       </w:r>
       <w:r>
         <w:t xml:space="preserve">. The stability of the jet varies seasonally with more stable flows in winter; in January, the jet begins to split between Cape Point and Cape Columbine</w:t>
@@ -2587,7 +2587,7 @@
         <w:t xml:space="preserve"> </w:t>
       </w:r>
       <w:r>
-        <w:t xml:space="preserve">(Blanke et al., 2002, 2005; Veitch et al., 2018)</w:t>
+        <w:t xml:space="preserve">(Blanke et al., 2002, 2005; J. Veitch et al., 2018)</w:t>
       </w:r>
       <w:r>
         <w:t xml:space="preserve"> </w:t>
@@ -2617,7 +2617,7 @@
         <w:t xml:space="preserve"> </w:t>
       </w:r>
       <w:r>
-        <w:t xml:space="preserve">(Hutchings et al., 2009; Veitch et al., 2018; Ragoasha et al., 2019)</w:t>
+        <w:t xml:space="preserve">(Hutchings et al., 2009; Ragoasha et al., 2019; J. Veitch et al., 2018)</w:t>
       </w:r>
       <w:r>
         <w:t xml:space="preserve">.</w:t>
@@ -2630,7 +2630,7 @@
       <w:r>
         <w:drawing>
           <wp:inline>
-            <wp:extent cx="6096000" cy="4876800"/>
+            <wp:extent cx="5727700" cy="4582160"/>
             <wp:effectExtent b="0" l="0" r="0" t="0"/>
             <wp:docPr descr="Figure 1: Map of the study domain and the main features pertaining to transport in the region. In panel A, the map of the western portion of South African coastline and the main currents is presented. The resulting eddys and filaments froming from the Agulhas retroflection are indicated, and the position of the study area is drawn in as a black rectangle. Detail of the study area is in panel B. Here the splitting of the Benguela Jet, eddy features, and the general flow within the study domain are presented. The release site of simulated kelp ‘particles’ is represented by a blue star." title="" id="1" name="Picture"/>
             <a:graphic>
@@ -2651,7 +2651,7 @@
                   <pic:spPr bwMode="auto">
                     <a:xfrm>
                       <a:off x="0" y="0"/>
-                      <a:ext cx="6096000" cy="4876800"/>
+                      <a:ext cx="5727700" cy="4582160"/>
                     </a:xfrm>
                     <a:prstGeom prst="rect">
                       <a:avLst/>
@@ -2733,7 +2733,7 @@
         <w:t xml:space="preserve"> </w:t>
       </w:r>
       <w:r>
-        <w:t xml:space="preserve">(Delandmeter and Van Sebille, 2019)</w:t>
+        <w:t xml:space="preserve">(Delandmeter &amp; Van Sebille, 2019)</w:t>
       </w:r>
       <w:r>
         <w:t xml:space="preserve">, which can be described by the equation:</w:t>
@@ -3053,7 +3053,7 @@
         <w:t xml:space="preserve"> </w:t>
       </w:r>
       <w:r>
-        <w:t xml:space="preserve">(Lichey and Hellmer, 2001; Eik, 2009; Andersson et al., 2017)</w:t>
+        <w:t xml:space="preserve">(Andersson et al., 2017; Eik, 2009; Lichey &amp; Hellmer, 2001)</w:t>
       </w:r>
       <w:r>
         <w:t xml:space="preserve"> </w:t>
@@ -3389,7 +3389,7 @@
         <w:t xml:space="preserve"> </w:t>
       </w:r>
       <w:r>
-        <w:t xml:space="preserve">(North et al., 2009; Delandmeter and Van Sebille, 2019;</w:t>
+        <w:t xml:space="preserve">(Delandmeter &amp; Van Sebille, 2019; North et al., 2009;</w:t>
       </w:r>
       <w:r>
         <w:t xml:space="preserve"> </w:t>
@@ -3411,7 +3411,7 @@
         <w:t xml:space="preserve"> </w:t>
       </w:r>
       <w:r>
-        <w:t xml:space="preserve">(Rubio et al., 2009; Veitch et al., 2018; Ragoasha et al., 2019)</w:t>
+        <w:t xml:space="preserve">(Ragoasha et al., 2019; Rubio et al., 2009; J. Veitch et al., 2018)</w:t>
       </w:r>
       <w:r>
         <w:t xml:space="preserve">.</w:t>
@@ -3736,7 +3736,7 @@
       <w:r>
         <w:drawing>
           <wp:inline>
-            <wp:extent cx="6629400" cy="3788228"/>
+            <wp:extent cx="5727700" cy="3272971"/>
             <wp:effectExtent b="0" l="0" r="0" t="0"/>
             <wp:docPr descr="Figure 2: Diagram of the E. maxima morphological characteristics considered in this study, along with the associated geometric shapes used to calculate the overall surface area of each morphological characteristic." title="" id="1" name="Picture"/>
             <a:graphic>
@@ -3757,7 +3757,7 @@
                   <pic:spPr bwMode="auto">
                     <a:xfrm>
                       <a:off x="0" y="0"/>
-                      <a:ext cx="6629400" cy="3788228"/>
+                      <a:ext cx="5727700" cy="3272971"/>
                     </a:xfrm>
                     <a:prstGeom prst="rect">
                       <a:avLst/>
@@ -5853,7 +5853,7 @@
       <w:r>
         <w:drawing>
           <wp:inline>
-            <wp:extent cx="6629400" cy="8839200"/>
+            <wp:extent cx="5727700" cy="9818914"/>
             <wp:effectExtent b="0" l="0" r="0" t="0"/>
             <wp:docPr descr="Figure 3: Comparison of mean trajectories. Simulations of hydrodynamic drag are presented in Panels A, C, E, G for January, April, July, and October, respectively. Results of simulations including both hydrodynamic drag and wind are in Panels B, D, F, H for January, April, July, and October, respectively. In all panels the passive simulations are represented by black lines." title="" id="1" name="Picture"/>
             <a:graphic>
@@ -5874,7 +5874,7 @@
                   <pic:spPr bwMode="auto">
                     <a:xfrm>
                       <a:off x="0" y="0"/>
-                      <a:ext cx="6629400" cy="8839200"/>
+                      <a:ext cx="5727700" cy="9818914"/>
                     </a:xfrm>
                     <a:prstGeom prst="rect">
                       <a:avLst/>
@@ -5934,7 +5934,7 @@
       <w:r>
         <w:drawing>
           <wp:inline>
-            <wp:extent cx="6629400" cy="6629400"/>
+            <wp:extent cx="5727700" cy="5727700"/>
             <wp:effectExtent b="0" l="0" r="0" t="0"/>
             <wp:docPr descr="Figure 4: Comparison of density plots at the end run time for scenarios 1 - 13, for January 2018 (summer). The plots are regular hexagons within the density of particles were calculated. The mean trajectories for each scenario are also plotted for comparison. The reader is referred to tables 1 and 2 for details pertaining to each scenario." title="" id="1" name="Picture"/>
             <a:graphic>
@@ -5955,7 +5955,7 @@
                   <pic:spPr bwMode="auto">
                     <a:xfrm>
                       <a:off x="0" y="0"/>
-                      <a:ext cx="6629400" cy="6629400"/>
+                      <a:ext cx="5727700" cy="5727700"/>
                     </a:xfrm>
                     <a:prstGeom prst="rect">
                       <a:avLst/>
@@ -5989,7 +5989,7 @@
       <w:r>
         <w:drawing>
           <wp:inline>
-            <wp:extent cx="6629400" cy="6629400"/>
+            <wp:extent cx="5727700" cy="5727700"/>
             <wp:effectExtent b="0" l="0" r="0" t="0"/>
             <wp:docPr descr="Figure 5: Comparison of density plots at the end of the run for scenarios 14 - 26, for April 2018 (autumn). See Figure 4 for further details." title="" id="1" name="Picture"/>
             <a:graphic>
@@ -6010,7 +6010,7 @@
                   <pic:spPr bwMode="auto">
                     <a:xfrm>
                       <a:off x="0" y="0"/>
-                      <a:ext cx="6629400" cy="6629400"/>
+                      <a:ext cx="5727700" cy="5727700"/>
                     </a:xfrm>
                     <a:prstGeom prst="rect">
                       <a:avLst/>
@@ -6044,7 +6044,7 @@
       <w:r>
         <w:drawing>
           <wp:inline>
-            <wp:extent cx="6629400" cy="6629400"/>
+            <wp:extent cx="5727700" cy="5727700"/>
             <wp:effectExtent b="0" l="0" r="0" t="0"/>
             <wp:docPr descr="Figure 6: Comparison of density plots at the end of the run for scenarios 27 - 39, for July 2018 (winter). See Figure 4 for further details." title="" id="1" name="Picture"/>
             <a:graphic>
@@ -6065,7 +6065,7 @@
                   <pic:spPr bwMode="auto">
                     <a:xfrm>
                       <a:off x="0" y="0"/>
-                      <a:ext cx="6629400" cy="6629400"/>
+                      <a:ext cx="5727700" cy="5727700"/>
                     </a:xfrm>
                     <a:prstGeom prst="rect">
                       <a:avLst/>
@@ -6099,7 +6099,7 @@
       <w:r>
         <w:drawing>
           <wp:inline>
-            <wp:extent cx="6629400" cy="6629400"/>
+            <wp:extent cx="5727700" cy="5727700"/>
             <wp:effectExtent b="0" l="0" r="0" t="0"/>
             <wp:docPr descr="Figure 6: Comparison of density plots at the end of the run for scenarios 40 - 52, for October 2018 (spring). See Figure 4 for further details." title="" id="1" name="Picture"/>
             <a:graphic>
@@ -6120,7 +6120,7 @@
                   <pic:spPr bwMode="auto">
                     <a:xfrm>
                       <a:off x="0" y="0"/>
-                      <a:ext cx="6629400" cy="6629400"/>
+                      <a:ext cx="5727700" cy="5727700"/>
                     </a:xfrm>
                     <a:prstGeom prst="rect">
                       <a:avLst/>
@@ -6247,7 +6247,7 @@
       <w:r>
         <w:drawing>
           <wp:inline>
-            <wp:extent cx="6096000" cy="8534400"/>
+            <wp:extent cx="5727700" cy="8018780"/>
             <wp:effectExtent b="0" l="0" r="0" t="0"/>
             <wp:docPr descr="Figure 7: Boxplots of total distance travelled by all particles from the release site over the course of the simulations for scenarios 1 - 52. The x-axis represents the scenario number, and the y-axis is the distance travelled in kilometers. The lower and upper hinges correspond to the first and third quartiles. The whiskers represent the range, solid black lines represent the median and black dots are outliers. The reader is referred to tables 1 and 2 for details pertaining to each scenario." title="" id="1" name="Picture"/>
             <a:graphic>
@@ -6268,7 +6268,7 @@
                   <pic:spPr bwMode="auto">
                     <a:xfrm>
                       <a:off x="0" y="0"/>
-                      <a:ext cx="6096000" cy="8534400"/>
+                      <a:ext cx="5727700" cy="8018780"/>
                     </a:xfrm>
                     <a:prstGeom prst="rect">
                       <a:avLst/>
@@ -6348,7 +6348,7 @@
       <w:r>
         <w:drawing>
           <wp:inline>
-            <wp:extent cx="6096000" cy="8534400"/>
+            <wp:extent cx="5727700" cy="8018780"/>
             <wp:effectExtent b="0" l="0" r="0" t="0"/>
             <wp:docPr descr="Figure 7: Boxplots of total distance travelled by all particles from the release site over the course of the simulations for scenarios 1 - 52. The x-axis represents the scenario number, and the y-axis is the distance travelled in kilometers. The lower and upper hinges correspond to the first and third quartiles. The whiskers represent the range, solid black lines represent the median and black dots are outliers. The reader is referred to tables 1 and 2 for details pertaining to each scenario." title="" id="1" name="Picture"/>
             <a:graphic>
@@ -6369,7 +6369,7 @@
                   <pic:spPr bwMode="auto">
                     <a:xfrm>
                       <a:off x="0" y="0"/>
-                      <a:ext cx="6096000" cy="8534400"/>
+                      <a:ext cx="5727700" cy="8018780"/>
                     </a:xfrm>
                     <a:prstGeom prst="rect">
                       <a:avLst/>
@@ -6468,7 +6468,7 @@
       <w:r>
         <w:drawing>
           <wp:inline>
-            <wp:extent cx="6629400" cy="8523514"/>
+            <wp:extent cx="5727700" cy="7364185"/>
             <wp:effectExtent b="0" l="0" r="0" t="0"/>
             <wp:docPr descr="Figure 8: Comparison of density between passive and kelp accumulation for scenarios 53-60. For each season, passive particles are plotted on the left column and kelp particles in the right." title="" id="1" name="Picture"/>
             <a:graphic>
@@ -6489,7 +6489,7 @@
                   <pic:spPr bwMode="auto">
                     <a:xfrm>
                       <a:off x="0" y="0"/>
-                      <a:ext cx="6629400" cy="8523514"/>
+                      <a:ext cx="5727700" cy="7364185"/>
                     </a:xfrm>
                     <a:prstGeom prst="rect">
                       <a:avLst/>
@@ -6523,7 +6523,7 @@
       <w:r>
         <w:drawing>
           <wp:inline>
-            <wp:extent cx="6629400" cy="8523514"/>
+            <wp:extent cx="5727700" cy="7364185"/>
             <wp:effectExtent b="0" l="0" r="0" t="0"/>
             <wp:docPr descr="Figure 9: Comparison of particle age between passive and kelp accumulation scenarios 53-60. For each season, passive particles are plotted on the left column and kelp particles in the right." title="" id="1" name="Picture"/>
             <a:graphic>
@@ -6544,7 +6544,7 @@
                   <pic:spPr bwMode="auto">
                     <a:xfrm>
                       <a:off x="0" y="0"/>
-                      <a:ext cx="6629400" cy="8523514"/>
+                      <a:ext cx="5727700" cy="7364185"/>
                     </a:xfrm>
                     <a:prstGeom prst="rect">
                       <a:avLst/>
@@ -6613,7 +6613,7 @@
         <w:pStyle w:val="FirstParagraph"/>
       </w:pPr>
       <w:r>
-        <w:t xml:space="preserve">The treatment of drifting macroalgae as purely Lagrangian does not accurately determine patterns of passive dispersal, such as entrainment in eddys or vortices</w:t>
+        <w:t xml:space="preserve">The findings from this study broaden our understanding of macroalgal trajectory patterns and behavior in the ocean. In particular, the results show that consideration of drag and surface area are important when investigating macroalgal trajectory patterns. The treatment of drifting macroalgae as purely Lagrangian does not accurately determine patterns of passive dispersal, such as entrainment in eddys or vortices</w:t>
       </w:r>
       <w:r>
         <w:t xml:space="preserve"> </w:t>
@@ -6631,7 +6631,7 @@
         <w:t xml:space="preserve">(Brooks et al., 2018, 2019; Putman et al., 2018, 2020)</w:t>
       </w:r>
       <w:r>
-        <w:t xml:space="preserve">, past research has focused on large macroalgal-rafts which can vary greatly in size and surface area. None of the past research has taken advantage of the advancement in numerical ocean models and Lagrangian trajectory modeling to investigate how aspects of drag (hydrodynamic and wind) affect the trajectory patterns of solitary drifting macroalgae. This study compared particles trajectories with simulations that included no forms of drag with simulations that included various forms of both hydrodynamic and wind drag. The mean virtual kelp trajectory deviated from the mean passive trajectory when including varying levels of hydrodynamic and wind drag scenarios. The results from this study show the inclusion of hydrodynamic and wind drag results in observable entrainment patterns and broadens our understanding of how surface area plays a role in solitary drifting macroalgae trajectory, in this case that of</w:t>
+        <w:t xml:space="preserve">, past research has focused on large macroalgal-rafts which can vary greatly in size and surface area. None of the extant research has taken advantage of the advancement in numerical ocean models and Lagrangian trajectory modeling to investigate how aspects of drag (hydrodynamic and wind) affect the trajectory patterns of solitary drifting macroalgae. This study compared particles trajectories with simulations that included no forms of drag with simulations that included various forms of both hydrodynamic and wind drag. The mean virtual kelp trajectory deviated from the mean passive trajectory when including varying levels of hydrodynamic and wind drag scenarios. The results from this study show the inclusion of hydrodynamic and wind drag results in observable entrainment patterns and broadens our understanding of how surface area plays a role in solitary drifting macroalgae trajectory, in this case that of</w:t>
       </w:r>
       <w:r>
         <w:t xml:space="preserve"> </w:t>
@@ -6658,7 +6658,7 @@
         <w:t xml:space="preserve"> </w:t>
       </w:r>
       <w:r>
-        <w:t xml:space="preserve">(Hobday, 2000; Thiel and Gutow, 2005; Fraser et al., 2011; Rothäusler et al., 2011, 2011)</w:t>
+        <w:t xml:space="preserve">(Fraser et al., 2011; Hobday, 2000; Rothäusler et al., 2011, 2011; Thiel &amp; Gutow, 2005)</w:t>
       </w:r>
       <w:r>
         <w:t xml:space="preserve">. The results from this numerical experiment confirm that drifting macroalgae do follow the surface current in the study region when considering only hydrodynamic drag. In addition, not only are the trajectories similar but so are the end points at the end of simulation. However, when</w:t>
@@ -6692,7 +6692,7 @@
         <w:t xml:space="preserve"> </w:t>
       </w:r>
       <w:r>
-        <w:t xml:space="preserve">(Putman et al., 2018, 2020; Brooks et al., 2019)</w:t>
+        <w:t xml:space="preserve">(Brooks et al., 2019; Putman et al., 2018, 2020)</w:t>
       </w:r>
       <w:r>
         <w:t xml:space="preserve">. A study by</w:t>
@@ -6758,7 +6758,7 @@
         <w:t xml:space="preserve"> </w:t>
       </w:r>
       <w:r>
-        <w:t xml:space="preserve">(Rubio et al., 2009; Veitch et al., 2018; Ragoasha et al., 2019)</w:t>
+        <w:t xml:space="preserve">(Ragoasha et al., 2019; Rubio et al., 2009; J. Veitch et al., 2018)</w:t>
       </w:r>
       <w:r>
         <w:t xml:space="preserve">. A study by</w:t>
@@ -18118,7 +18118,7 @@
                 <w:szCs w:val="16"/>
                 <w:color w:val="000000"/>
               </w:rPr>
-              <w:t xml:space="preserve">Shape coefficent comparison</w:t>
+              <w:t xml:space="preserve">Shape coefficient comparison</w:t>
             </w:r>
           </w:p>
         </w:tc>
@@ -18298,7 +18298,7 @@
                 <w:szCs w:val="16"/>
                 <w:color w:val="000000"/>
               </w:rPr>
-              <w:t xml:space="preserve">Shape coefficent comparison</w:t>
+              <w:t xml:space="preserve">Shape coefficient comparison</w:t>
             </w:r>
           </w:p>
         </w:tc>
@@ -18478,7 +18478,7 @@
                 <w:szCs w:val="16"/>
                 <w:color w:val="000000"/>
               </w:rPr>
-              <w:t xml:space="preserve">Shape coefficent comparison</w:t>
+              <w:t xml:space="preserve">Shape coefficient comparison</w:t>
             </w:r>
           </w:p>
         </w:tc>
@@ -18658,7 +18658,7 @@
                 <w:szCs w:val="16"/>
                 <w:color w:val="000000"/>
               </w:rPr>
-              <w:t xml:space="preserve">Shape coefficent comparison</w:t>
+              <w:t xml:space="preserve">Shape coefficient comparison</w:t>
             </w:r>
           </w:p>
         </w:tc>
@@ -18729,7 +18729,7 @@
       <w:r>
         <w:drawing>
           <wp:inline>
-            <wp:extent cx="6629400" cy="8286750"/>
+            <wp:extent cx="5727700" cy="7159625"/>
             <wp:effectExtent b="0" l="0" r="0" t="0"/>
             <wp:docPr descr="Figure 10: Comparison of trajectory data between sphere and cylinder shape coefficients for scenarios 61-64.The mean trajectory comparison between passive and kelp. The reader is referred to tables 1 and 2 for details pertaining to each scenario." title="" id="1" name="Picture"/>
             <a:graphic>
@@ -18750,7 +18750,7 @@
                   <pic:spPr bwMode="auto">
                     <a:xfrm>
                       <a:off x="0" y="0"/>
-                      <a:ext cx="6629400" cy="8286750"/>
+                      <a:ext cx="5727700" cy="7159625"/>
                     </a:xfrm>
                     <a:prstGeom prst="rect">
                       <a:avLst/>
@@ -18784,7 +18784,7 @@
       <w:r>
         <w:drawing>
           <wp:inline>
-            <wp:extent cx="6629400" cy="8286750"/>
+            <wp:extent cx="5727700" cy="7159625"/>
             <wp:effectExtent b="0" l="0" r="0" t="0"/>
             <wp:docPr descr="Figure 11: The average ocean (left column) and wind vector maps (right column) for the respective seasons are presented. The velocity vectors were averaged over the 30 day simulation times for respective seasons (summer, autumn, winter, spring). A represents summer, B autumn, C winter and D spring" title="" id="1" name="Picture"/>
             <a:graphic>
@@ -18805,7 +18805,7 @@
                   <pic:spPr bwMode="auto">
                     <a:xfrm>
                       <a:off x="0" y="0"/>
-                      <a:ext cx="6629400" cy="8286750"/>
+                      <a:ext cx="5727700" cy="7159625"/>
                     </a:xfrm>
                     <a:prstGeom prst="rect">
                       <a:avLst/>
@@ -18839,7 +18839,20 @@
         <w:pStyle w:val="Bibliography"/>
       </w:pPr>
       <w:r>
-        <w:t xml:space="preserve">Allen, A., and Plourde, J. (1999). Review of leeway: Field experiments and implementation. US coast guard rep.</w:t>
+        <w:t xml:space="preserve">Allen, A., &amp; Plourde, J. (1999).</w:t>
+      </w:r>
+      <w:r>
+        <w:t xml:space="preserve"> </w:t>
+      </w:r>
+      <w:r>
+        <w:rPr>
+          <w:iCs/>
+          <w:i/>
+        </w:rPr>
+        <w:t xml:space="preserve">Review of leeway: Field experiments and implementation. US coast guard rep</w:t>
+      </w:r>
+      <w:r>
+        <w:t xml:space="preserve">.</w:t>
       </w:r>
     </w:p>
     <w:bookmarkEnd w:id="56"/>
@@ -18849,28 +18862,45 @@
         <w:pStyle w:val="Bibliography"/>
       </w:pPr>
       <w:r>
-        <w:t xml:space="preserve">Andersson, L. E., Scibilia, F., and Imsland, L. (2017).</w:t>
-      </w:r>
-      <w:r>
-        <w:t xml:space="preserve"> </w:t>
-      </w:r>
-      <w:r>
+        <w:t xml:space="preserve">Andersson, L. E., Scibilia, F., &amp; Imsland, L. (2017).</w:t>
+      </w:r>
+      <w:r>
+        <w:t xml:space="preserve"> </w:t>
+      </w:r>
+      <w:r>
+        <w:rPr>
+          <w:iCs/>
+          <w:i/>
+        </w:rPr>
         <w:t xml:space="preserve">A study on an iceberg drift trajectory</w:t>
       </w:r>
       <w:r>
-        <w:t xml:space="preserve">. 8. doi:</w:t>
+        <w:t xml:space="preserve">.</w:t>
+      </w:r>
+      <w:r>
+        <w:t xml:space="preserve"> </w:t>
+      </w:r>
+      <w:r>
+        <w:rPr>
+          <w:iCs/>
+          <w:i/>
+        </w:rPr>
+        <w:t xml:space="preserve">8</w:t>
+      </w:r>
+      <w:r>
+        <w:t xml:space="preserve">.</w:t>
+      </w:r>
+      <w:r>
+        <w:t xml:space="preserve"> </w:t>
       </w:r>
       <w:hyperlink r:id="rId57">
         <w:r>
           <w:rPr>
             <w:rStyle w:val="Hyperlink"/>
           </w:rPr>
-          <w:t xml:space="preserve">10.1115/OMAE2017-62159</w:t>
+          <w:t xml:space="preserve">https://doi.org/10.1115/OMAE2017-62159</w:t>
         </w:r>
       </w:hyperlink>
-      <w:r>
-        <w:t xml:space="preserve">.</w:t>
-      </w:r>
     </w:p>
     <w:bookmarkEnd w:id="58"/>
     <w:bookmarkStart w:id="60" w:name="ref-batista2018"/>
@@ -18879,7 +18909,7 @@
         <w:pStyle w:val="Bibliography"/>
       </w:pPr>
       <w:r>
-        <w:t xml:space="preserve">Batista, M. B., Anderson, A. B., Sanches, P. F., Polito, P. S., Silveira, T. C. L., Velez-Rubio, G. M., et al. (2018).</w:t>
+        <w:t xml:space="preserve">Batista, M. B., Anderson, A. B., Sanches, P. F., Polito, P. S., Silveira, T. C. L., Velez-Rubio, G. M., Scarabino, F., Camacho, O., Schmitz, C., Martinez, A., Ortega, L., Fabiano, G., Rothman, M. D., Liu, G., Ojeda, J., Mansilla, A., Barreto, L. M., Assis, J., Serrão, E. A., … Horta, P. A. (2018).</w:t>
       </w:r>
       <w:r>
         <w:t xml:space="preserve"> </w:t>
@@ -18901,22 +18931,32 @@
         <w:t xml:space="preserve">Diversity</w:t>
       </w:r>
       <w:r>
-        <w:t xml:space="preserve"> </w:t>
-      </w:r>
-      <w:r>
-        <w:t xml:space="preserve">10. doi:</w:t>
+        <w:t xml:space="preserve">,</w:t>
+      </w:r>
+      <w:r>
+        <w:t xml:space="preserve"> </w:t>
+      </w:r>
+      <w:r>
+        <w:rPr>
+          <w:iCs/>
+          <w:i/>
+        </w:rPr>
+        <w:t xml:space="preserve">10</w:t>
+      </w:r>
+      <w:r>
+        <w:t xml:space="preserve">(1).</w:t>
+      </w:r>
+      <w:r>
+        <w:t xml:space="preserve"> </w:t>
       </w:r>
       <w:hyperlink r:id="rId59">
         <w:r>
           <w:rPr>
             <w:rStyle w:val="Hyperlink"/>
           </w:rPr>
-          <w:t xml:space="preserve">10.3390/d10010011</w:t>
+          <w:t xml:space="preserve">https://doi.org/10.3390/d10010011</w:t>
         </w:r>
       </w:hyperlink>
-      <w:r>
-        <w:t xml:space="preserve">.</w:t>
-      </w:r>
     </w:p>
     <w:bookmarkEnd w:id="60"/>
     <w:bookmarkStart w:id="61" w:name="ref-back2000"/>
@@ -18925,7 +18965,7 @@
         <w:pStyle w:val="Bibliography"/>
       </w:pPr>
       <w:r>
-        <w:t xml:space="preserve">Bäck, S., Lehvo, A., and Blomster, J. (2000). Mass occurrence of unattached</w:t>
+        <w:t xml:space="preserve">Bäck, S., Lehvo, A., &amp; Blomster, J. (2000).</w:t>
       </w:r>
       <w:r>
         <w:t xml:space="preserve"> </w:t>
@@ -18935,13 +18975,40 @@
           <w:iCs/>
           <w:i/>
         </w:rPr>
+        <w:t xml:space="preserve">Mass occurrence of unattached</w:t>
+      </w:r>
+      <w:r>
+        <w:rPr>
+          <w:iCs/>
+          <w:i/>
+        </w:rPr>
+        <w:t xml:space="preserve"> </w:t>
+      </w:r>
+      <w:r>
+        <w:rPr>
+          <w:iCs/>
+          <w:i/>
+          <w:iCs/>
+          <w:i/>
+        </w:rPr>
         <w:t xml:space="preserve">enteromorpha intestinalis</w:t>
       </w:r>
       <w:r>
-        <w:t xml:space="preserve"> </w:t>
-      </w:r>
-      <w:r>
-        <w:t xml:space="preserve">on the finnish baltic sea coast. 155–161.</w:t>
+        <w:rPr>
+          <w:iCs/>
+          <w:i/>
+        </w:rPr>
+        <w:t xml:space="preserve"> </w:t>
+      </w:r>
+      <w:r>
+        <w:rPr>
+          <w:iCs/>
+          <w:i/>
+        </w:rPr>
+        <w:t xml:space="preserve">on the finnish baltic sea coast</w:t>
+      </w:r>
+      <w:r>
+        <w:t xml:space="preserve">. 155–161.</w:t>
       </w:r>
     </w:p>
     <w:bookmarkEnd w:id="61"/>
@@ -18951,7 +19018,7 @@
         <w:pStyle w:val="Bibliography"/>
       </w:pPr>
       <w:r>
-        <w:t xml:space="preserve">Beal, L. M., Elipot, S., Houk, A., and Leber, G. M. (2015). Capturing the transport variability of a western boundary jet: Results from the agulhas current time-series experiment (ACT).</w:t>
+        <w:t xml:space="preserve">Beal, L. M., Elipot, S., Houk, A., &amp; Leber, G. M. (2015). Capturing the transport variability of a western boundary jet: Results from the agulhas current time-series experiment (ACT).</w:t>
       </w:r>
       <w:r>
         <w:t xml:space="preserve"> </w:t>
@@ -18964,10 +19031,20 @@
         <w:t xml:space="preserve">Journal of Physical Oceanography</w:t>
       </w:r>
       <w:r>
-        <w:t xml:space="preserve"> </w:t>
-      </w:r>
-      <w:r>
-        <w:t xml:space="preserve">45, 1302–1324.</w:t>
+        <w:t xml:space="preserve">,</w:t>
+      </w:r>
+      <w:r>
+        <w:t xml:space="preserve"> </w:t>
+      </w:r>
+      <w:r>
+        <w:rPr>
+          <w:iCs/>
+          <w:i/>
+        </w:rPr>
+        <w:t xml:space="preserve">45</w:t>
+      </w:r>
+      <w:r>
+        <w:t xml:space="preserve">(5), 1302–1324.</w:t>
       </w:r>
     </w:p>
     <w:bookmarkEnd w:id="62"/>
@@ -18977,7 +19054,7 @@
         <w:pStyle w:val="Bibliography"/>
       </w:pPr>
       <w:r>
-        <w:t xml:space="preserve">Beron-Vera, F. J., Olascoaga, M. J., and Lumpkin, R. (2016). Inertia-induced accumulation of flotsam in the subtropical gyres.</w:t>
+        <w:t xml:space="preserve">Beron-Vera, F. J., Olascoaga, M. J., &amp; Lumpkin, R. (2016). Inertia-induced accumulation of flotsam in the subtropical gyres.</w:t>
       </w:r>
       <w:r>
         <w:t xml:space="preserve"> </w:t>
@@ -18990,10 +19067,20 @@
         <w:t xml:space="preserve">Geophysical Research Letters</w:t>
       </w:r>
       <w:r>
-        <w:t xml:space="preserve"> </w:t>
-      </w:r>
-      <w:r>
-        <w:t xml:space="preserve">43, 12–228.</w:t>
+        <w:t xml:space="preserve">,</w:t>
+      </w:r>
+      <w:r>
+        <w:t xml:space="preserve"> </w:t>
+      </w:r>
+      <w:r>
+        <w:rPr>
+          <w:iCs/>
+          <w:i/>
+        </w:rPr>
+        <w:t xml:space="preserve">43</w:t>
+      </w:r>
+      <w:r>
+        <w:t xml:space="preserve">(23), 12–228.</w:t>
       </w:r>
     </w:p>
     <w:bookmarkEnd w:id="63"/>
@@ -19003,7 +19090,7 @@
         <w:pStyle w:val="Bibliography"/>
       </w:pPr>
       <w:r>
-        <w:t xml:space="preserve">Beron-Vera, F. J., Olascoaga, M. J., and Miron, P. (2019). Building a maxey–riley framework for surface ocean inertial particle dynamics.</w:t>
+        <w:t xml:space="preserve">Beron-Vera, F. J., Olascoaga, M. J., &amp; Miron, P. (2019). Building a maxey–riley framework for surface ocean inertial particle dynamics.</w:t>
       </w:r>
       <w:r>
         <w:t xml:space="preserve"> </w:t>
@@ -19016,10 +19103,20 @@
         <w:t xml:space="preserve">Physics of Fluids</w:t>
       </w:r>
       <w:r>
-        <w:t xml:space="preserve"> </w:t>
-      </w:r>
-      <w:r>
-        <w:t xml:space="preserve">31, 096602.</w:t>
+        <w:t xml:space="preserve">,</w:t>
+      </w:r>
+      <w:r>
+        <w:t xml:space="preserve"> </w:t>
+      </w:r>
+      <w:r>
+        <w:rPr>
+          <w:iCs/>
+          <w:i/>
+        </w:rPr>
+        <w:t xml:space="preserve">31</w:t>
+      </w:r>
+      <w:r>
+        <w:t xml:space="preserve">(9), 096602.</w:t>
       </w:r>
     </w:p>
     <w:bookmarkEnd w:id="64"/>
@@ -19029,7 +19126,7 @@
         <w:pStyle w:val="Bibliography"/>
       </w:pPr>
       <w:r>
-        <w:t xml:space="preserve">Blanke, B., Roy, C., Penven, P., Speich, S., McWilliams, J., and Nelson, G. (2002). Linking wind and interannual upwelling variability in a regional model of the southern benguela.</w:t>
+        <w:t xml:space="preserve">Blanke, B., Roy, C., Penven, P., Speich, S., McWilliams, J., &amp; Nelson, G. (2002). Linking wind and interannual upwelling variability in a regional model of the southern benguela.</w:t>
       </w:r>
       <w:r>
         <w:t xml:space="preserve"> </w:t>
@@ -19042,10 +19139,20 @@
         <w:t xml:space="preserve">Geophysical Research Letters</w:t>
       </w:r>
       <w:r>
-        <w:t xml:space="preserve"> </w:t>
-      </w:r>
-      <w:r>
-        <w:t xml:space="preserve">29, 41–1.</w:t>
+        <w:t xml:space="preserve">,</w:t>
+      </w:r>
+      <w:r>
+        <w:t xml:space="preserve"> </w:t>
+      </w:r>
+      <w:r>
+        <w:rPr>
+          <w:iCs/>
+          <w:i/>
+        </w:rPr>
+        <w:t xml:space="preserve">29</w:t>
+      </w:r>
+      <w:r>
+        <w:t xml:space="preserve">(24), 41–41.</w:t>
       </w:r>
     </w:p>
     <w:bookmarkEnd w:id="65"/>
@@ -19055,7 +19162,7 @@
         <w:pStyle w:val="Bibliography"/>
       </w:pPr>
       <w:r>
-        <w:t xml:space="preserve">Blanke, B., Speich, S., Bentamy, A., Roy, C., and Sow, B. (2005). Modeling the structure and variability of the southern benguela upwelling using QuikSCAT wind forcing.</w:t>
+        <w:t xml:space="preserve">Blanke, B., Speich, S., Bentamy, A., Roy, C., &amp; Sow, B. (2005). Modeling the structure and variability of the southern benguela upwelling using QuikSCAT wind forcing.</w:t>
       </w:r>
       <w:r>
         <w:t xml:space="preserve"> </w:t>
@@ -19068,10 +19175,20 @@
         <w:t xml:space="preserve">Journal of Geophysical Research: Oceans</w:t>
       </w:r>
       <w:r>
-        <w:t xml:space="preserve"> </w:t>
-      </w:r>
-      <w:r>
-        <w:t xml:space="preserve">110.</w:t>
+        <w:t xml:space="preserve">,</w:t>
+      </w:r>
+      <w:r>
+        <w:t xml:space="preserve"> </w:t>
+      </w:r>
+      <w:r>
+        <w:rPr>
+          <w:iCs/>
+          <w:i/>
+        </w:rPr>
+        <w:t xml:space="preserve">110</w:t>
+      </w:r>
+      <w:r>
+        <w:t xml:space="preserve">(C7).</w:t>
       </w:r>
     </w:p>
     <w:bookmarkEnd w:id="66"/>
@@ -19081,7 +19198,7 @@
         <w:pStyle w:val="Bibliography"/>
       </w:pPr>
       <w:r>
-        <w:t xml:space="preserve">Brach, L., Deixonne, P., Bernard, M.-F., Durand, E., Desjean, M.-C., Perez, E., et al. (2018). Anticyclonic eddies increase accumulation of microplastic in the north atlantic subtropical gyre.</w:t>
+        <w:t xml:space="preserve">Brach, L., Deixonne, P., Bernard, M.-F., Durand, E., Desjean, M.-C., Perez, E., Sebille, E. van, &amp; Ter Halle, A. (2018). Anticyclonic eddies increase accumulation of microplastic in the north atlantic subtropical gyre.</w:t>
       </w:r>
       <w:r>
         <w:t xml:space="preserve"> </w:t>
@@ -19091,13 +19208,23 @@
           <w:iCs/>
           <w:i/>
         </w:rPr>
-        <w:t xml:space="preserve">Marine pollution bulletin</w:t>
-      </w:r>
-      <w:r>
-        <w:t xml:space="preserve"> </w:t>
-      </w:r>
-      <w:r>
-        <w:t xml:space="preserve">126, 191–196.</w:t>
+        <w:t xml:space="preserve">Marine Pollution Bulletin</w:t>
+      </w:r>
+      <w:r>
+        <w:t xml:space="preserve">,</w:t>
+      </w:r>
+      <w:r>
+        <w:t xml:space="preserve"> </w:t>
+      </w:r>
+      <w:r>
+        <w:rPr>
+          <w:iCs/>
+          <w:i/>
+        </w:rPr>
+        <w:t xml:space="preserve">126</w:t>
+      </w:r>
+      <w:r>
+        <w:t xml:space="preserve">, 191–196.</w:t>
       </w:r>
     </w:p>
     <w:bookmarkEnd w:id="67"/>
@@ -19107,7 +19234,7 @@
         <w:pStyle w:val="Bibliography"/>
       </w:pPr>
       <w:r>
-        <w:t xml:space="preserve">Breivik, Ø., Allen, A. A., Maisondieu, C., and Roth, J. C. (2011). Wind-induced drift of objects at sea: The leeway field method.</w:t>
+        <w:t xml:space="preserve">Breivik, Ø., Allen, A. A., Maisondieu, C., &amp; Roth, J. C. (2011). Wind-induced drift of objects at sea: The leeway field method.</w:t>
       </w:r>
       <w:r>
         <w:t xml:space="preserve"> </w:t>
@@ -19120,10 +19247,20 @@
         <w:t xml:space="preserve">Applied Ocean Research</w:t>
       </w:r>
       <w:r>
-        <w:t xml:space="preserve"> </w:t>
-      </w:r>
-      <w:r>
-        <w:t xml:space="preserve">33, 100–109.</w:t>
+        <w:t xml:space="preserve">,</w:t>
+      </w:r>
+      <w:r>
+        <w:t xml:space="preserve"> </w:t>
+      </w:r>
+      <w:r>
+        <w:rPr>
+          <w:iCs/>
+          <w:i/>
+        </w:rPr>
+        <w:t xml:space="preserve">33</w:t>
+      </w:r>
+      <w:r>
+        <w:t xml:space="preserve">(2), 100–109.</w:t>
       </w:r>
     </w:p>
     <w:bookmarkEnd w:id="68"/>
@@ -19133,7 +19270,7 @@
         <w:pStyle w:val="Bibliography"/>
       </w:pPr>
       <w:r>
-        <w:t xml:space="preserve">Brooks, M. T., Coles, V. J., and Coles, W. C. (2019). Inertia influences pelagic sargassum advection and distribution.</w:t>
+        <w:t xml:space="preserve">Brooks, M. T., Coles, V. J., &amp; Coles, W. C. (2019). Inertia influences pelagic sargassum advection and distribution.</w:t>
       </w:r>
       <w:r>
         <w:t xml:space="preserve"> </w:t>
@@ -19146,10 +19283,20 @@
         <w:t xml:space="preserve">Geophysical Research Letters</w:t>
       </w:r>
       <w:r>
-        <w:t xml:space="preserve"> </w:t>
-      </w:r>
-      <w:r>
-        <w:t xml:space="preserve">46, 2610–2618.</w:t>
+        <w:t xml:space="preserve">,</w:t>
+      </w:r>
+      <w:r>
+        <w:t xml:space="preserve"> </w:t>
+      </w:r>
+      <w:r>
+        <w:rPr>
+          <w:iCs/>
+          <w:i/>
+        </w:rPr>
+        <w:t xml:space="preserve">46</w:t>
+      </w:r>
+      <w:r>
+        <w:t xml:space="preserve">(5), 2610–2618.</w:t>
       </w:r>
     </w:p>
     <w:bookmarkEnd w:id="69"/>
@@ -19159,7 +19306,7 @@
         <w:pStyle w:val="Bibliography"/>
       </w:pPr>
       <w:r>
-        <w:t xml:space="preserve">Brooks, M. T., Coles, V. J., Hood, R. R., and Gower, J. F. (2018). Factors controlling the seasonal distribution of pelagic sargassum.</w:t>
+        <w:t xml:space="preserve">Brooks, M. T., Coles, V. J., Hood, R. R., &amp; Gower, J. F. (2018). Factors controlling the seasonal distribution of pelagic sargassum.</w:t>
       </w:r>
       <w:r>
         <w:t xml:space="preserve"> </w:t>
@@ -19172,10 +19319,20 @@
         <w:t xml:space="preserve">Marine Ecology Progress Series</w:t>
       </w:r>
       <w:r>
-        <w:t xml:space="preserve"> </w:t>
-      </w:r>
-      <w:r>
-        <w:t xml:space="preserve">599, 1–18.</w:t>
+        <w:t xml:space="preserve">,</w:t>
+      </w:r>
+      <w:r>
+        <w:t xml:space="preserve"> </w:t>
+      </w:r>
+      <w:r>
+        <w:rPr>
+          <w:iCs/>
+          <w:i/>
+        </w:rPr>
+        <w:t xml:space="preserve">599</w:t>
+      </w:r>
+      <w:r>
+        <w:t xml:space="preserve">, 1–18.</w:t>
       </w:r>
     </w:p>
     <w:bookmarkEnd w:id="70"/>
@@ -19185,7 +19342,33 @@
         <w:pStyle w:val="Bibliography"/>
       </w:pPr>
       <w:r>
-        <w:t xml:space="preserve">Bushing, W. W. (1994). Biogeographic and ecological implications of kelp rafting as a dispersal vector for marine invertebrates. 22.</w:t>
+        <w:t xml:space="preserve">Bushing, W. W. (1994).</w:t>
+      </w:r>
+      <w:r>
+        <w:t xml:space="preserve"> </w:t>
+      </w:r>
+      <w:r>
+        <w:rPr>
+          <w:iCs/>
+          <w:i/>
+        </w:rPr>
+        <w:t xml:space="preserve">Biogeographic and ecological implications of kelp rafting as a dispersal vector for marine invertebrates</w:t>
+      </w:r>
+      <w:r>
+        <w:t xml:space="preserve">.</w:t>
+      </w:r>
+      <w:r>
+        <w:t xml:space="preserve"> </w:t>
+      </w:r>
+      <w:r>
+        <w:rPr>
+          <w:iCs/>
+          <w:i/>
+        </w:rPr>
+        <w:t xml:space="preserve">22</w:t>
+      </w:r>
+      <w:r>
+        <w:t xml:space="preserve">.</w:t>
       </w:r>
     </w:p>
     <w:bookmarkEnd w:id="71"/>
@@ -19195,7 +19378,7 @@
         <w:pStyle w:val="Bibliography"/>
       </w:pPr>
       <w:r>
-        <w:t xml:space="preserve">Bustamante, R., Branch, G., and Eekhout, S. (1995). Maintenance of an exceptional intertidal grazer biomass in south africa: Subsidy by subtidal kelps.</w:t>
+        <w:t xml:space="preserve">Bustamante, R., Branch, G., &amp; Eekhout, S. (1995). Maintenance of an exceptional intertidal grazer biomass in south africa: Subsidy by subtidal kelps.</w:t>
       </w:r>
       <w:r>
         <w:t xml:space="preserve"> </w:t>
@@ -19208,10 +19391,20 @@
         <w:t xml:space="preserve">Ecology</w:t>
       </w:r>
       <w:r>
-        <w:t xml:space="preserve"> </w:t>
-      </w:r>
-      <w:r>
-        <w:t xml:space="preserve">76, 2314–2329.</w:t>
+        <w:t xml:space="preserve">,</w:t>
+      </w:r>
+      <w:r>
+        <w:t xml:space="preserve"> </w:t>
+      </w:r>
+      <w:r>
+        <w:rPr>
+          <w:iCs/>
+          <w:i/>
+        </w:rPr>
+        <w:t xml:space="preserve">76</w:t>
+      </w:r>
+      <w:r>
+        <w:t xml:space="preserve">(7), 2314–2329.</w:t>
       </w:r>
     </w:p>
     <w:bookmarkEnd w:id="72"/>
@@ -19221,7 +19414,7 @@
         <w:pStyle w:val="Bibliography"/>
       </w:pPr>
       <w:r>
-        <w:t xml:space="preserve">Cartraud, A. E., Lavery, P. S., Rae, C. M., and Hyndes, G. A. (2021). Pathways to spatial subsidies by kelp in seagrass meadows.</w:t>
+        <w:t xml:space="preserve">Cartraud, A. E., Lavery, P. S., Rae, C. M., &amp; Hyndes, G. A. (2021). Pathways to spatial subsidies by kelp in seagrass meadows.</w:t>
       </w:r>
       <w:r>
         <w:t xml:space="preserve"> </w:t>
@@ -19234,10 +19427,20 @@
         <w:t xml:space="preserve">Estuaries and Coasts</w:t>
       </w:r>
       <w:r>
-        <w:t xml:space="preserve"> </w:t>
-      </w:r>
-      <w:r>
-        <w:t xml:space="preserve">44, 468–480.</w:t>
+        <w:t xml:space="preserve">,</w:t>
+      </w:r>
+      <w:r>
+        <w:t xml:space="preserve"> </w:t>
+      </w:r>
+      <w:r>
+        <w:rPr>
+          <w:iCs/>
+          <w:i/>
+        </w:rPr>
+        <w:t xml:space="preserve">44</w:t>
+      </w:r>
+      <w:r>
+        <w:t xml:space="preserve">(2), 468–480.</w:t>
       </w:r>
     </w:p>
     <w:bookmarkEnd w:id="73"/>
@@ -19247,7 +19450,7 @@
         <w:pStyle w:val="Bibliography"/>
       </w:pPr>
       <w:r>
-        <w:t xml:space="preserve">Collins, C. J., Fraser, C. I., Ashcroft, A., and Waters, J. M. (2010).</w:t>
+        <w:t xml:space="preserve">Collins, C. J., Fraser, C. I., Ashcroft, A., &amp; Waters, J. M. (2010).</w:t>
       </w:r>
       <w:r>
         <w:t xml:space="preserve"> </w:t>
@@ -19279,10 +19482,20 @@
         <w:t xml:space="preserve">Mol. Ecol.</w:t>
       </w:r>
       <w:r>
-        <w:t xml:space="preserve"> </w:t>
-      </w:r>
-      <w:r>
-        <w:t xml:space="preserve">19, 4572–4580.</w:t>
+        <w:t xml:space="preserve">,</w:t>
+      </w:r>
+      <w:r>
+        <w:t xml:space="preserve"> </w:t>
+      </w:r>
+      <w:r>
+        <w:rPr>
+          <w:iCs/>
+          <w:i/>
+        </w:rPr>
+        <w:t xml:space="preserve">19</w:t>
+      </w:r>
+      <w:r>
+        <w:t xml:space="preserve">(20), 4572–4580.</w:t>
       </w:r>
     </w:p>
     <w:bookmarkEnd w:id="74"/>
@@ -19292,7 +19505,7 @@
         <w:pStyle w:val="Bibliography"/>
       </w:pPr>
       <w:r>
-        <w:t xml:space="preserve">Colombini, I., Chelazzi, L., Gibson, R., and Atkinson, R. (2003). Influence of marine allochthonous input on sandy beach communities.</w:t>
+        <w:t xml:space="preserve">Colombini, I., Chelazzi, L., Gibson, R., &amp; Atkinson, R. (2003). Influence of marine allochthonous input on sandy beach communities.</w:t>
       </w:r>
       <w:r>
         <w:t xml:space="preserve"> </w:t>
@@ -19305,10 +19518,20 @@
         <w:t xml:space="preserve">Oceanography and Marine Biology: An Annual Review</w:t>
       </w:r>
       <w:r>
-        <w:t xml:space="preserve"> </w:t>
-      </w:r>
-      <w:r>
-        <w:t xml:space="preserve">41, 115–159.</w:t>
+        <w:t xml:space="preserve">,</w:t>
+      </w:r>
+      <w:r>
+        <w:t xml:space="preserve"> </w:t>
+      </w:r>
+      <w:r>
+        <w:rPr>
+          <w:iCs/>
+          <w:i/>
+        </w:rPr>
+        <w:t xml:space="preserve">41</w:t>
+      </w:r>
+      <w:r>
+        <w:t xml:space="preserve">, 115–159.</w:t>
       </w:r>
     </w:p>
     <w:bookmarkEnd w:id="75"/>
@@ -19318,7 +19541,7 @@
         <w:pStyle w:val="Bibliography"/>
       </w:pPr>
       <w:r>
-        <w:t xml:space="preserve">Coppin, R., Rautenbach, C., Ponton, T. J., and Smit, A. (2020). Investigating waves and temperature as drivers of kelp morphology.</w:t>
+        <w:t xml:space="preserve">Coppin, R., Rautenbach, C., Ponton, T. J., &amp; Smit, A. (2020). Investigating waves and temperature as drivers of kelp morphology.</w:t>
       </w:r>
       <w:r>
         <w:t xml:space="preserve"> </w:t>
@@ -19331,10 +19554,20 @@
         <w:t xml:space="preserve">Frontiers in Marine Science</w:t>
       </w:r>
       <w:r>
-        <w:t xml:space="preserve"> </w:t>
-      </w:r>
-      <w:r>
-        <w:t xml:space="preserve">7, 567.</w:t>
+        <w:t xml:space="preserve">,</w:t>
+      </w:r>
+      <w:r>
+        <w:t xml:space="preserve"> </w:t>
+      </w:r>
+      <w:r>
+        <w:rPr>
+          <w:iCs/>
+          <w:i/>
+        </w:rPr>
+        <w:t xml:space="preserve">7</w:t>
+      </w:r>
+      <w:r>
+        <w:t xml:space="preserve">, 567.</w:t>
       </w:r>
     </w:p>
     <w:bookmarkEnd w:id="76"/>
@@ -19344,7 +19577,7 @@
         <w:pStyle w:val="Bibliography"/>
       </w:pPr>
       <w:r>
-        <w:t xml:space="preserve">D’Asaro, E. A., Shcherbina, A. Y., Klymak, J. M., Molemaker, J., Novelli, G., Guigand, C. M., et al. (2018). Ocean convergence and the dispersion of flotsam.</w:t>
+        <w:t xml:space="preserve">D’Asaro, E. A., Shcherbina, A. Y., Klymak, J. M., Molemaker, J., Novelli, G., Guigand, C. M., Haza, A. C., Haus, B. K., Ryan, E. H., Jacobs, G. A., &amp; others. (2018). Ocean convergence and the dispersion of flotsam.</w:t>
       </w:r>
       <w:r>
         <w:t xml:space="preserve"> </w:t>
@@ -19357,10 +19590,20 @@
         <w:t xml:space="preserve">Proceedings of the National Academy of Sciences</w:t>
       </w:r>
       <w:r>
-        <w:t xml:space="preserve"> </w:t>
-      </w:r>
-      <w:r>
-        <w:t xml:space="preserve">115, 1162–1167.</w:t>
+        <w:t xml:space="preserve">,</w:t>
+      </w:r>
+      <w:r>
+        <w:t xml:space="preserve"> </w:t>
+      </w:r>
+      <w:r>
+        <w:rPr>
+          <w:iCs/>
+          <w:i/>
+        </w:rPr>
+        <w:t xml:space="preserve">115</w:t>
+      </w:r>
+      <w:r>
+        <w:t xml:space="preserve">(6), 1162–1167.</w:t>
       </w:r>
     </w:p>
     <w:bookmarkEnd w:id="77"/>
@@ -19392,22 +19635,32 @@
         <w:t xml:space="preserve">Annual Review of Ecology and Systematics</w:t>
       </w:r>
       <w:r>
-        <w:t xml:space="preserve"> </w:t>
-      </w:r>
-      <w:r>
-        <w:t xml:space="preserve">16, 215–245. doi:</w:t>
+        <w:t xml:space="preserve">,</w:t>
+      </w:r>
+      <w:r>
+        <w:t xml:space="preserve"> </w:t>
+      </w:r>
+      <w:r>
+        <w:rPr>
+          <w:iCs/>
+          <w:i/>
+        </w:rPr>
+        <w:t xml:space="preserve">16</w:t>
+      </w:r>
+      <w:r>
+        <w:t xml:space="preserve">(1), 215–245.</w:t>
+      </w:r>
+      <w:r>
+        <w:t xml:space="preserve"> </w:t>
       </w:r>
       <w:hyperlink r:id="rId78">
         <w:r>
           <w:rPr>
             <w:rStyle w:val="Hyperlink"/>
           </w:rPr>
-          <w:t xml:space="preserve">10.1146/annurev.es.16.110185.001243</w:t>
+          <w:t xml:space="preserve">https://doi.org/10.1146/annurev.es.16.110185.001243</w:t>
         </w:r>
       </w:hyperlink>
-      <w:r>
-        <w:t xml:space="preserve">.</w:t>
-      </w:r>
     </w:p>
     <w:bookmarkEnd w:id="79"/>
     <w:bookmarkStart w:id="80" w:name="ref-delandmeter2019"/>
@@ -19416,7 +19669,7 @@
         <w:pStyle w:val="Bibliography"/>
       </w:pPr>
       <w:r>
-        <w:t xml:space="preserve">Delandmeter, P., and Van Sebille, E. (2019). The parcels v2. 0 lagrangian framework: New field interpolation schemes.</w:t>
+        <w:t xml:space="preserve">Delandmeter, P., &amp; Van Sebille, E. (2019). The parcels v2. 0 lagrangian framework: New field interpolation schemes.</w:t>
       </w:r>
       <w:r>
         <w:t xml:space="preserve"> </w:t>
@@ -19429,10 +19682,20 @@
         <w:t xml:space="preserve">Geoscientific Model Development</w:t>
       </w:r>
       <w:r>
-        <w:t xml:space="preserve"> </w:t>
-      </w:r>
-      <w:r>
-        <w:t xml:space="preserve">12, 3571–3584.</w:t>
+        <w:t xml:space="preserve">,</w:t>
+      </w:r>
+      <w:r>
+        <w:t xml:space="preserve"> </w:t>
+      </w:r>
+      <w:r>
+        <w:rPr>
+          <w:iCs/>
+          <w:i/>
+        </w:rPr>
+        <w:t xml:space="preserve">12</w:t>
+      </w:r>
+      <w:r>
+        <w:t xml:space="preserve">(8), 3571–3584.</w:t>
       </w:r>
     </w:p>
     <w:bookmarkEnd w:id="80"/>
@@ -19455,10 +19718,20 @@
         <w:t xml:space="preserve">Botanica Marina</w:t>
       </w:r>
       <w:r>
-        <w:t xml:space="preserve"> </w:t>
-      </w:r>
-      <w:r>
-        <w:t xml:space="preserve">25, 391–398.</w:t>
+        <w:t xml:space="preserve">,</w:t>
+      </w:r>
+      <w:r>
+        <w:t xml:space="preserve"> </w:t>
+      </w:r>
+      <w:r>
+        <w:rPr>
+          <w:iCs/>
+          <w:i/>
+        </w:rPr>
+        <w:t xml:space="preserve">25</w:t>
+      </w:r>
+      <w:r>
+        <w:t xml:space="preserve">(8), 391–398.</w:t>
       </w:r>
     </w:p>
     <w:bookmarkEnd w:id="81"/>
@@ -19497,10 +19770,20 @@
         <w:t xml:space="preserve">Marine Biology</w:t>
       </w:r>
       <w:r>
-        <w:t xml:space="preserve"> </w:t>
-      </w:r>
-      <w:r>
-        <w:t xml:space="preserve">95, 599–610.</w:t>
+        <w:t xml:space="preserve">,</w:t>
+      </w:r>
+      <w:r>
+        <w:t xml:space="preserve"> </w:t>
+      </w:r>
+      <w:r>
+        <w:rPr>
+          <w:iCs/>
+          <w:i/>
+        </w:rPr>
+        <w:t xml:space="preserve">95</w:t>
+      </w:r>
+      <w:r>
+        <w:t xml:space="preserve">(4), 599–610.</w:t>
       </w:r>
     </w:p>
     <w:bookmarkEnd w:id="82"/>
@@ -19523,10 +19806,20 @@
         <w:t xml:space="preserve">Cold Regions Science and Technology</w:t>
       </w:r>
       <w:r>
-        <w:t xml:space="preserve"> </w:t>
-      </w:r>
-      <w:r>
-        <w:t xml:space="preserve">57, 67–90.</w:t>
+        <w:t xml:space="preserve">,</w:t>
+      </w:r>
+      <w:r>
+        <w:t xml:space="preserve"> </w:t>
+      </w:r>
+      <w:r>
+        <w:rPr>
+          <w:iCs/>
+          <w:i/>
+        </w:rPr>
+        <w:t xml:space="preserve">57</w:t>
+      </w:r>
+      <w:r>
+        <w:t xml:space="preserve">(2-3), 67–90.</w:t>
       </w:r>
     </w:p>
     <w:bookmarkEnd w:id="83"/>
@@ -19536,7 +19829,7 @@
         <w:pStyle w:val="Bibliography"/>
       </w:pPr>
       <w:r>
-        <w:t xml:space="preserve">Filbee-Dexter, K., Wernberg, T., Norderhaug, K. M., Ramirez-Llodra, E., and Pedersen, M. F. (2018).</w:t>
+        <w:t xml:space="preserve">Filbee-Dexter, K., Wernberg, T., Norderhaug, K. M., Ramirez-Llodra, E., &amp; Pedersen, M. F. (2018).</w:t>
       </w:r>
       <w:r>
         <w:t xml:space="preserve"> </w:t>
@@ -19558,10 +19851,20 @@
         <w:t xml:space="preserve">Oecologia</w:t>
       </w:r>
       <w:r>
-        <w:t xml:space="preserve"> </w:t>
-      </w:r>
-      <w:r>
-        <w:t xml:space="preserve">187, 291–304.</w:t>
+        <w:t xml:space="preserve">,</w:t>
+      </w:r>
+      <w:r>
+        <w:t xml:space="preserve"> </w:t>
+      </w:r>
+      <w:r>
+        <w:rPr>
+          <w:iCs/>
+          <w:i/>
+        </w:rPr>
+        <w:t xml:space="preserve">187</w:t>
+      </w:r>
+      <w:r>
+        <w:t xml:space="preserve">(1), 291–304.</w:t>
       </w:r>
     </w:p>
     <w:bookmarkEnd w:id="84"/>
@@ -19571,7 +19874,7 @@
         <w:pStyle w:val="Bibliography"/>
       </w:pPr>
       <w:r>
-        <w:t xml:space="preserve">Fossette, S., Putman, N. F., Lohmann, K. J., Marsh, R., and Hays, G. C. (2012). A biologist’s guide to assessing ocean currents: A review.</w:t>
+        <w:t xml:space="preserve">Fossette, S., Putman, N. F., Lohmann, K. J., Marsh, R., &amp; Hays, G. C. (2012). A biologist’s guide to assessing ocean currents: A review.</w:t>
       </w:r>
       <w:r>
         <w:t xml:space="preserve"> </w:t>
@@ -19584,10 +19887,20 @@
         <w:t xml:space="preserve">Marine Ecology Progress Series</w:t>
       </w:r>
       <w:r>
-        <w:t xml:space="preserve"> </w:t>
-      </w:r>
-      <w:r>
-        <w:t xml:space="preserve">457, 285–301.</w:t>
+        <w:t xml:space="preserve">,</w:t>
+      </w:r>
+      <w:r>
+        <w:t xml:space="preserve"> </w:t>
+      </w:r>
+      <w:r>
+        <w:rPr>
+          <w:iCs/>
+          <w:i/>
+        </w:rPr>
+        <w:t xml:space="preserve">457</w:t>
+      </w:r>
+      <w:r>
+        <w:t xml:space="preserve">, 285–301.</w:t>
       </w:r>
     </w:p>
     <w:bookmarkEnd w:id="85"/>
@@ -19597,7 +19910,7 @@
         <w:pStyle w:val="Bibliography"/>
       </w:pPr>
       <w:r>
-        <w:t xml:space="preserve">Fraser, C. I., Nikula, R., and Waters, J. M. (2011).</w:t>
+        <w:t xml:space="preserve">Fraser, C. I., Nikula, R., &amp; Waters, J. M. (2011).</w:t>
       </w:r>
       <w:r>
         <w:t xml:space="preserve"> </w:t>
@@ -19619,22 +19932,32 @@
         <w:t xml:space="preserve">Proc. Biol. Sci.</w:t>
       </w:r>
       <w:r>
-        <w:t xml:space="preserve"> </w:t>
-      </w:r>
-      <w:r>
-        <w:t xml:space="preserve">278, 649–655. doi:</w:t>
+        <w:t xml:space="preserve">,</w:t>
+      </w:r>
+      <w:r>
+        <w:t xml:space="preserve"> </w:t>
+      </w:r>
+      <w:r>
+        <w:rPr>
+          <w:iCs/>
+          <w:i/>
+        </w:rPr>
+        <w:t xml:space="preserve">278</w:t>
+      </w:r>
+      <w:r>
+        <w:t xml:space="preserve">(1706), 649–655.</w:t>
+      </w:r>
+      <w:r>
+        <w:t xml:space="preserve"> </w:t>
       </w:r>
       <w:hyperlink r:id="rId86">
         <w:r>
           <w:rPr>
             <w:rStyle w:val="Hyperlink"/>
           </w:rPr>
-          <w:t xml:space="preserve">10.1098/rspb.2010.1117</w:t>
+          <w:t xml:space="preserve">https://doi.org/10.1098/rspb.2010.1117</w:t>
         </w:r>
       </w:hyperlink>
-      <w:r>
-        <w:t xml:space="preserve">.</w:t>
-      </w:r>
     </w:p>
     <w:bookmarkEnd w:id="87"/>
     <w:bookmarkStart w:id="88" w:name="ref-furnans2008"/>
@@ -19643,7 +19966,7 @@
         <w:pStyle w:val="Bibliography"/>
       </w:pPr>
       <w:r>
-        <w:t xml:space="preserve">Furnans, J., Imberger, J., and Hodges, B. R. (2008). Including drag and inertia in drifter modelling.</w:t>
+        <w:t xml:space="preserve">Furnans, J., Imberger, J., &amp; Hodges, B. R. (2008). Including drag and inertia in drifter modelling.</w:t>
       </w:r>
       <w:r>
         <w:t xml:space="preserve"> </w:t>
@@ -19656,10 +19979,20 @@
         <w:t xml:space="preserve">Environmental Modelling &amp; Software</w:t>
       </w:r>
       <w:r>
-        <w:t xml:space="preserve"> </w:t>
-      </w:r>
-      <w:r>
-        <w:t xml:space="preserve">23, 714–728.</w:t>
+        <w:t xml:space="preserve">,</w:t>
+      </w:r>
+      <w:r>
+        <w:t xml:space="preserve"> </w:t>
+      </w:r>
+      <w:r>
+        <w:rPr>
+          <w:iCs/>
+          <w:i/>
+        </w:rPr>
+        <w:t xml:space="preserve">23</w:t>
+      </w:r>
+      <w:r>
+        <w:t xml:space="preserve">(6), 714–728.</w:t>
       </w:r>
     </w:p>
     <w:bookmarkEnd w:id="88"/>
@@ -19669,7 +20002,7 @@
         <w:pStyle w:val="Bibliography"/>
       </w:pPr>
       <w:r>
-        <w:t xml:space="preserve">Garzoli, S. L., Gordon, A. L., Kamenkovich, V., Pillsbury, D., and Duncombe-Rae, C. (1996). Variability and sources of the southeastern atlantic circulation.</w:t>
+        <w:t xml:space="preserve">Garzoli, S. L., Gordon, A. L., Kamenkovich, V., Pillsbury, D., &amp; Duncombe-Rae, C. (1996). Variability and sources of the southeastern atlantic circulation.</w:t>
       </w:r>
       <w:r>
         <w:t xml:space="preserve"> </w:t>
@@ -19682,10 +20015,20 @@
         <w:t xml:space="preserve">Journal of Marine Research</w:t>
       </w:r>
       <w:r>
-        <w:t xml:space="preserve"> </w:t>
-      </w:r>
-      <w:r>
-        <w:t xml:space="preserve">54, 1039–1071.</w:t>
+        <w:t xml:space="preserve">,</w:t>
+      </w:r>
+      <w:r>
+        <w:t xml:space="preserve"> </w:t>
+      </w:r>
+      <w:r>
+        <w:rPr>
+          <w:iCs/>
+          <w:i/>
+        </w:rPr>
+        <w:t xml:space="preserve">54</w:t>
+      </w:r>
+      <w:r>
+        <w:t xml:space="preserve">(6), 1039–1071.</w:t>
       </w:r>
     </w:p>
     <w:bookmarkEnd w:id="89"/>
@@ -19695,7 +20038,7 @@
         <w:pStyle w:val="Bibliography"/>
       </w:pPr>
       <w:r>
-        <w:t xml:space="preserve">Gates, D. C., Margolina, T., Collins, C. A., and Rago, T. A. (2018). Observation and prediction of flotsam trajectories in the california current system based on surface drift of RAFOS floats.</w:t>
+        <w:t xml:space="preserve">Gates, D. C., Margolina, T., Collins, C. A., &amp; Rago, T. A. (2018). Observation and prediction of flotsam trajectories in the california current system based on surface drift of RAFOS floats.</w:t>
       </w:r>
       <w:r>
         <w:t xml:space="preserve"> </w:t>
@@ -19708,10 +20051,20 @@
         <w:t xml:space="preserve">Deep Sea Research Part II: Topical Studies in Oceanography</w:t>
       </w:r>
       <w:r>
-        <w:t xml:space="preserve"> </w:t>
-      </w:r>
-      <w:r>
-        <w:t xml:space="preserve">151, 102–114.</w:t>
+        <w:t xml:space="preserve">,</w:t>
+      </w:r>
+      <w:r>
+        <w:t xml:space="preserve"> </w:t>
+      </w:r>
+      <w:r>
+        <w:rPr>
+          <w:iCs/>
+          <w:i/>
+        </w:rPr>
+        <w:t xml:space="preserve">151</w:t>
+      </w:r>
+      <w:r>
+        <w:t xml:space="preserve">, 102–114.</w:t>
       </w:r>
     </w:p>
     <w:bookmarkEnd w:id="90"/>
@@ -19721,7 +20074,7 @@
         <w:pStyle w:val="Bibliography"/>
       </w:pPr>
       <w:r>
-        <w:t xml:space="preserve">Graiff, A., Pantoja, J. F., Tala, F., and Thiel, M. (2016).</w:t>
+        <w:t xml:space="preserve">Graiff, A., Pantoja, J. F., Tala, F., &amp; Thiel, M. (2016).</w:t>
       </w:r>
       <w:r>
         <w:t xml:space="preserve"> </w:t>
@@ -19740,25 +20093,35 @@
           <w:iCs/>
           <w:i/>
         </w:rPr>
-        <w:t xml:space="preserve">Marine biology</w:t>
-      </w:r>
-      <w:r>
-        <w:t xml:space="preserve"> </w:t>
-      </w:r>
-      <w:r>
-        <w:t xml:space="preserve">163, 1–14. doi:</w:t>
+        <w:t xml:space="preserve">Marine Biology</w:t>
+      </w:r>
+      <w:r>
+        <w:t xml:space="preserve">,</w:t>
+      </w:r>
+      <w:r>
+        <w:t xml:space="preserve"> </w:t>
+      </w:r>
+      <w:r>
+        <w:rPr>
+          <w:iCs/>
+          <w:i/>
+        </w:rPr>
+        <w:t xml:space="preserve">163</w:t>
+      </w:r>
+      <w:r>
+        <w:t xml:space="preserve">(9), 1–14.</w:t>
+      </w:r>
+      <w:r>
+        <w:t xml:space="preserve"> </w:t>
       </w:r>
       <w:hyperlink r:id="rId91">
         <w:r>
           <w:rPr>
             <w:rStyle w:val="Hyperlink"/>
           </w:rPr>
-          <w:t xml:space="preserve">10.1007/s00227-016-2962-3</w:t>
+          <w:t xml:space="preserve">https://doi.org/10.1007/s00227-016-2962-3</w:t>
         </w:r>
       </w:hyperlink>
-      <w:r>
-        <w:t xml:space="preserve">.</w:t>
-      </w:r>
     </w:p>
     <w:bookmarkEnd w:id="92"/>
     <w:bookmarkStart w:id="93" w:name="ref-griffin2017"/>
@@ -19767,7 +20130,7 @@
         <w:pStyle w:val="Bibliography"/>
       </w:pPr>
       <w:r>
-        <w:t xml:space="preserve">Griffin, D., Oke, P., and Jones, E. (2017).</w:t>
+        <w:t xml:space="preserve">Griffin, D., Oke, P., &amp; Jones, E. (2017).</w:t>
       </w:r>
       <w:r>
         <w:t xml:space="preserve"> </w:t>
@@ -19790,7 +20153,20 @@
         <w:pStyle w:val="Bibliography"/>
       </w:pPr>
       <w:r>
-        <w:t xml:space="preserve">Hackett, B., Breivik, Ø., and Wettre, C. (2006). Forecasting the drift of objects and substances in the ocean. 507–523.</w:t>
+        <w:t xml:space="preserve">Hackett, B., Breivik, Ø., &amp; Wettre, C. (2006).</w:t>
+      </w:r>
+      <w:r>
+        <w:t xml:space="preserve"> </w:t>
+      </w:r>
+      <w:r>
+        <w:rPr>
+          <w:iCs/>
+          <w:i/>
+        </w:rPr>
+        <w:t xml:space="preserve">Forecasting the drift of objects and substances in the ocean</w:t>
+      </w:r>
+      <w:r>
+        <w:t xml:space="preserve">. 507–523.</w:t>
       </w:r>
     </w:p>
     <w:bookmarkEnd w:id="94"/>
@@ -19800,7 +20176,7 @@
         <w:pStyle w:val="Bibliography"/>
       </w:pPr>
       <w:r>
-        <w:t xml:space="preserve">Hardman-Mountford, N., Richardson, A., Agenbag, J., Hagen, E., Nykjaer, L., Shillington, F., et al. (2003). Ocean climate of the south east atlantic observed from satellite data and wind models.</w:t>
+        <w:t xml:space="preserve">Hardman-Mountford, N., Richardson, A., Agenbag, J., Hagen, E., Nykjaer, L., Shillington, F., &amp; Villacastin, C. (2003). Ocean climate of the south east atlantic observed from satellite data and wind models.</w:t>
       </w:r>
       <w:r>
         <w:t xml:space="preserve"> </w:t>
@@ -19813,10 +20189,20 @@
         <w:t xml:space="preserve">Progress in Oceanography</w:t>
       </w:r>
       <w:r>
-        <w:t xml:space="preserve"> </w:t>
-      </w:r>
-      <w:r>
-        <w:t xml:space="preserve">59, 181–221.</w:t>
+        <w:t xml:space="preserve">,</w:t>
+      </w:r>
+      <w:r>
+        <w:t xml:space="preserve"> </w:t>
+      </w:r>
+      <w:r>
+        <w:rPr>
+          <w:iCs/>
+          <w:i/>
+        </w:rPr>
+        <w:t xml:space="preserve">59</w:t>
+      </w:r>
+      <w:r>
+        <w:t xml:space="preserve">(2-3), 181–221.</w:t>
       </w:r>
     </w:p>
     <w:bookmarkEnd w:id="95"/>
@@ -19826,7 +20212,7 @@
         <w:pStyle w:val="Bibliography"/>
       </w:pPr>
       <w:r>
-        <w:t xml:space="preserve">Harrold, C., and Lisin, S. (1989). Radio-tracking rafts of giant kelp: Local production and regional transport.</w:t>
+        <w:t xml:space="preserve">Harrold, C., &amp; Lisin, S. (1989). Radio-tracking rafts of giant kelp: Local production and regional transport.</w:t>
       </w:r>
       <w:r>
         <w:t xml:space="preserve"> </w:t>
@@ -19839,10 +20225,20 @@
         <w:t xml:space="preserve">Journal of Experimental Marine Biology and Ecology</w:t>
       </w:r>
       <w:r>
-        <w:t xml:space="preserve"> </w:t>
-      </w:r>
-      <w:r>
-        <w:t xml:space="preserve">130, 237–251.</w:t>
+        <w:t xml:space="preserve">,</w:t>
+      </w:r>
+      <w:r>
+        <w:t xml:space="preserve"> </w:t>
+      </w:r>
+      <w:r>
+        <w:rPr>
+          <w:iCs/>
+          <w:i/>
+        </w:rPr>
+        <w:t xml:space="preserve">130</w:t>
+      </w:r>
+      <w:r>
+        <w:t xml:space="preserve">(3), 237–251.</w:t>
       </w:r>
     </w:p>
     <w:bookmarkEnd w:id="96"/>
@@ -19852,7 +20248,20 @@
         <w:pStyle w:val="Bibliography"/>
       </w:pPr>
       <w:r>
-        <w:t xml:space="preserve">Hart-Davis, M. G., Backeberg, B. C., and Bakhoday-Paskyabi, M. (2018). An assessment of the importance of combining wind, ocean currents and stochastic motions in a particle trajectory model for search and rescue applications.</w:t>
+        <w:t xml:space="preserve">Hart-Davis, M. G., Backeberg, B. C., &amp; Bakhoday-Paskyabi, M. (2018).</w:t>
+      </w:r>
+      <w:r>
+        <w:t xml:space="preserve"> </w:t>
+      </w:r>
+      <w:r>
+        <w:rPr>
+          <w:iCs/>
+          <w:i/>
+        </w:rPr>
+        <w:t xml:space="preserve">An assessment of the importance of combining wind, ocean currents and stochastic motions in a particle trajectory model for search and rescue applications</w:t>
+      </w:r>
+      <w:r>
+        <w:t xml:space="preserve">.</w:t>
       </w:r>
     </w:p>
     <w:bookmarkEnd w:id="97"/>
@@ -19862,7 +20271,7 @@
         <w:pStyle w:val="Bibliography"/>
       </w:pPr>
       <w:r>
-        <w:t xml:space="preserve">Helmuth, B., Veit, R. R., and Holberton, R. (1994).</w:t>
+        <w:t xml:space="preserve">Helmuth, B., Veit, R. R., &amp; Holberton, R. (1994).</w:t>
       </w:r>
       <w:r>
         <w:t xml:space="preserve"> </w:t>
@@ -19897,25 +20306,35 @@
           <w:iCs/>
           <w:i/>
         </w:rPr>
-        <w:t xml:space="preserve">Marine biology</w:t>
-      </w:r>
-      <w:r>
-        <w:t xml:space="preserve"> </w:t>
-      </w:r>
-      <w:r>
-        <w:t xml:space="preserve">120, 421–426. doi:</w:t>
+        <w:t xml:space="preserve">Marine Biology</w:t>
+      </w:r>
+      <w:r>
+        <w:t xml:space="preserve">,</w:t>
+      </w:r>
+      <w:r>
+        <w:t xml:space="preserve"> </w:t>
+      </w:r>
+      <w:r>
+        <w:rPr>
+          <w:iCs/>
+          <w:i/>
+        </w:rPr>
+        <w:t xml:space="preserve">120</w:t>
+      </w:r>
+      <w:r>
+        <w:t xml:space="preserve">(3), 421–426.</w:t>
+      </w:r>
+      <w:r>
+        <w:t xml:space="preserve"> </w:t>
       </w:r>
       <w:hyperlink r:id="rId98">
         <w:r>
           <w:rPr>
             <w:rStyle w:val="Hyperlink"/>
           </w:rPr>
-          <w:t xml:space="preserve">10.1007/BF00680216</w:t>
+          <w:t xml:space="preserve">https://doi.org/10.1007/BF00680216</w:t>
         </w:r>
       </w:hyperlink>
-      <w:r>
-        <w:t xml:space="preserve">.</w:t>
-      </w:r>
     </w:p>
     <w:bookmarkEnd w:id="99"/>
     <w:bookmarkStart w:id="101" w:name="ref-hobday2000"/>
@@ -19959,25 +20378,35 @@
           <w:iCs/>
           <w:i/>
         </w:rPr>
-        <w:t xml:space="preserve">Journal of experimental marine biology and ecology</w:t>
-      </w:r>
-      <w:r>
-        <w:t xml:space="preserve"> </w:t>
-      </w:r>
-      <w:r>
-        <w:t xml:space="preserve">253, 97–114. doi:</w:t>
+        <w:t xml:space="preserve">Journal of Experimental Marine Biology and Ecology</w:t>
+      </w:r>
+      <w:r>
+        <w:t xml:space="preserve">,</w:t>
+      </w:r>
+      <w:r>
+        <w:t xml:space="preserve"> </w:t>
+      </w:r>
+      <w:r>
+        <w:rPr>
+          <w:iCs/>
+          <w:i/>
+        </w:rPr>
+        <w:t xml:space="preserve">253</w:t>
+      </w:r>
+      <w:r>
+        <w:t xml:space="preserve">(1), 97–114.</w:t>
+      </w:r>
+      <w:r>
+        <w:t xml:space="preserve"> </w:t>
       </w:r>
       <w:hyperlink r:id="rId100">
         <w:r>
           <w:rPr>
             <w:rStyle w:val="Hyperlink"/>
           </w:rPr>
-          <w:t xml:space="preserve">10.1016/S0022-0981(00)00255-0</w:t>
+          <w:t xml:space="preserve">https://doi.org/10.1016/S0022-0981(00)00255-0</w:t>
         </w:r>
       </w:hyperlink>
-      <w:r>
-        <w:t xml:space="preserve">.</w:t>
-      </w:r>
     </w:p>
     <w:bookmarkEnd w:id="101"/>
     <w:bookmarkStart w:id="102" w:name="ref-holmquist1994"/>
@@ -19999,10 +20428,20 @@
         <w:t xml:space="preserve">Journal of Experimental Marine Biology and Ecology</w:t>
       </w:r>
       <w:r>
-        <w:t xml:space="preserve"> </w:t>
-      </w:r>
-      <w:r>
-        <w:t xml:space="preserve">180, 235–251.</w:t>
+        <w:t xml:space="preserve">,</w:t>
+      </w:r>
+      <w:r>
+        <w:t xml:space="preserve"> </w:t>
+      </w:r>
+      <w:r>
+        <w:rPr>
+          <w:iCs/>
+          <w:i/>
+        </w:rPr>
+        <w:t xml:space="preserve">180</w:t>
+      </w:r>
+      <w:r>
+        <w:t xml:space="preserve">(2), 235–251.</w:t>
       </w:r>
     </w:p>
     <w:bookmarkEnd w:id="102"/>
@@ -20012,7 +20451,7 @@
         <w:pStyle w:val="Bibliography"/>
       </w:pPr>
       <w:r>
-        <w:t xml:space="preserve">Hutchings, L., Lingen, C. D. van der, Shannon, L. J., Crawford, R. J. M., Verheye, H. M. S., Bartholomae, C. H., et al. (2009).</w:t>
+        <w:t xml:space="preserve">Hutchings, L., Lingen, C. D. van der, Shannon, L. J., Crawford, R. J. M., Verheye, H. M. S., Bartholomae, C. H., Plas, A. K. van der, Louw, D., Kreiner, A., Ostrowski, M., Fidel, Q., Barlow, R. G., Lamont, T., Coetzee, J., Shillington, F., Veitch, J., Currie, J. C., &amp; Monteiro, P. M. S. (2009).</w:t>
       </w:r>
       <w:r>
         <w:t xml:space="preserve"> </w:t>
@@ -20034,10 +20473,20 @@
         <w:t xml:space="preserve">Prog. Oceanogr.</w:t>
       </w:r>
       <w:r>
-        <w:t xml:space="preserve"> </w:t>
-      </w:r>
-      <w:r>
-        <w:t xml:space="preserve">83, 15–32.</w:t>
+        <w:t xml:space="preserve">,</w:t>
+      </w:r>
+      <w:r>
+        <w:t xml:space="preserve"> </w:t>
+      </w:r>
+      <w:r>
+        <w:rPr>
+          <w:iCs/>
+          <w:i/>
+        </w:rPr>
+        <w:t xml:space="preserve">83</w:t>
+      </w:r>
+      <w:r>
+        <w:t xml:space="preserve">(1), 15–32.</w:t>
       </w:r>
     </w:p>
     <w:bookmarkEnd w:id="103"/>
@@ -20066,25 +20515,35 @@
           <w:iCs/>
           <w:i/>
         </w:rPr>
-        <w:t xml:space="preserve">Marine ecology progress series</w:t>
-      </w:r>
-      <w:r>
-        <w:t xml:space="preserve"> </w:t>
-      </w:r>
-      <w:r>
-        <w:t xml:space="preserve">116, 297–302. doi:</w:t>
+        <w:t xml:space="preserve">Marine Ecology Progress Series</w:t>
+      </w:r>
+      <w:r>
+        <w:t xml:space="preserve">,</w:t>
+      </w:r>
+      <w:r>
+        <w:t xml:space="preserve"> </w:t>
+      </w:r>
+      <w:r>
+        <w:rPr>
+          <w:iCs/>
+          <w:i/>
+        </w:rPr>
+        <w:t xml:space="preserve">116</w:t>
+      </w:r>
+      <w:r>
+        <w:t xml:space="preserve">(1-3), 297–302.</w:t>
+      </w:r>
+      <w:r>
+        <w:t xml:space="preserve"> </w:t>
       </w:r>
       <w:hyperlink r:id="rId104">
         <w:r>
           <w:rPr>
             <w:rStyle w:val="Hyperlink"/>
           </w:rPr>
-          <w:t xml:space="preserve">10.3354/meps116297</w:t>
+          <w:t xml:space="preserve">https://doi.org/10.3354/meps116297</w:t>
         </w:r>
       </w:hyperlink>
-      <w:r>
-        <w:t xml:space="preserve">.</w:t>
-      </w:r>
     </w:p>
     <w:bookmarkEnd w:id="105"/>
     <w:bookmarkStart w:id="107" w:name="ref-Krumhansl2012"/>
@@ -20093,7 +20552,7 @@
         <w:pStyle w:val="Bibliography"/>
       </w:pPr>
       <w:r>
-        <w:t xml:space="preserve">Krumhansl, K. A., and Scheibling, R. E. (2012).</w:t>
+        <w:t xml:space="preserve">Krumhansl, K. A., &amp; Scheibling, R. E. (2012).</w:t>
       </w:r>
       <w:r>
         <w:t xml:space="preserve"> </w:t>
@@ -20115,22 +20574,32 @@
         <w:t xml:space="preserve">Marine Ecology Progress Series</w:t>
       </w:r>
       <w:r>
-        <w:t xml:space="preserve"> </w:t>
-      </w:r>
-      <w:r>
-        <w:t xml:space="preserve">467, 281–302. doi:</w:t>
+        <w:t xml:space="preserve">,</w:t>
+      </w:r>
+      <w:r>
+        <w:t xml:space="preserve"> </w:t>
+      </w:r>
+      <w:r>
+        <w:rPr>
+          <w:iCs/>
+          <w:i/>
+        </w:rPr>
+        <w:t xml:space="preserve">467</w:t>
+      </w:r>
+      <w:r>
+        <w:t xml:space="preserve">, 281–302.</w:t>
+      </w:r>
+      <w:r>
+        <w:t xml:space="preserve"> </w:t>
       </w:r>
       <w:hyperlink r:id="rId106">
         <w:r>
           <w:rPr>
             <w:rStyle w:val="Hyperlink"/>
           </w:rPr>
-          <w:t xml:space="preserve">10.3354/meps09940</w:t>
+          <w:t xml:space="preserve">https://doi.org/10.3354/meps09940</w:t>
         </w:r>
       </w:hyperlink>
-      <w:r>
-        <w:t xml:space="preserve">.</w:t>
-      </w:r>
     </w:p>
     <w:bookmarkEnd w:id="107"/>
     <w:bookmarkStart w:id="108" w:name="ref-gouvello2020"/>
@@ -20139,7 +20608,7 @@
         <w:pStyle w:val="Bibliography"/>
       </w:pPr>
       <w:r>
-        <w:t xml:space="preserve">Le Gouvello, D. Z., Hart-Davis, M. G., Backeberg, B. C., and Nel, R. (2020). Effects of swimming behaviour and oceanography on sea turtle hatchling dispersal at the intersection of two ocean current systems.</w:t>
+        <w:t xml:space="preserve">Le Gouvello, D. Z., Hart-Davis, M. G., Backeberg, B. C., &amp; Nel, R. (2020). Effects of swimming behaviour and oceanography on sea turtle hatchling dispersal at the intersection of two ocean current systems.</w:t>
       </w:r>
       <w:r>
         <w:t xml:space="preserve"> </w:t>
@@ -20152,10 +20621,20 @@
         <w:t xml:space="preserve">Ecological Modelling</w:t>
       </w:r>
       <w:r>
-        <w:t xml:space="preserve"> </w:t>
-      </w:r>
-      <w:r>
-        <w:t xml:space="preserve">431, 109130.</w:t>
+        <w:t xml:space="preserve">,</w:t>
+      </w:r>
+      <w:r>
+        <w:t xml:space="preserve"> </w:t>
+      </w:r>
+      <w:r>
+        <w:rPr>
+          <w:iCs/>
+          <w:i/>
+        </w:rPr>
+        <w:t xml:space="preserve">431</w:t>
+      </w:r>
+      <w:r>
+        <w:t xml:space="preserve">, 109130.</w:t>
       </w:r>
     </w:p>
     <w:bookmarkEnd w:id="108"/>
@@ -20165,7 +20644,7 @@
         <w:pStyle w:val="Bibliography"/>
       </w:pPr>
       <w:r>
-        <w:t xml:space="preserve">Lichey, C., and Hellmer, H. H. (2001). Modeling giant-iceberg drift under the influence of sea ice in the weddell sea, antarctica.</w:t>
+        <w:t xml:space="preserve">Lichey, C., &amp; Hellmer, H. H. (2001). Modeling giant-iceberg drift under the influence of sea ice in the weddell sea, antarctica.</w:t>
       </w:r>
       <w:r>
         <w:t xml:space="preserve"> </w:t>
@@ -20178,10 +20657,20 @@
         <w:t xml:space="preserve">Journal of Glaciology</w:t>
       </w:r>
       <w:r>
-        <w:t xml:space="preserve"> </w:t>
-      </w:r>
-      <w:r>
-        <w:t xml:space="preserve">47, 452–460.</w:t>
+        <w:t xml:space="preserve">,</w:t>
+      </w:r>
+      <w:r>
+        <w:t xml:space="preserve"> </w:t>
+      </w:r>
+      <w:r>
+        <w:rPr>
+          <w:iCs/>
+          <w:i/>
+        </w:rPr>
+        <w:t xml:space="preserve">47</w:t>
+      </w:r>
+      <w:r>
+        <w:t xml:space="preserve">(158), 452–460.</w:t>
       </w:r>
     </w:p>
     <w:bookmarkEnd w:id="109"/>
@@ -20191,7 +20680,20 @@
         <w:pStyle w:val="Bibliography"/>
       </w:pPr>
       <w:r>
-        <w:t xml:space="preserve">Lutjeharms, J. (2007). Three decades of research on the greater agulhas current.</w:t>
+        <w:t xml:space="preserve">Lutjeharms, J. (2007).</w:t>
+      </w:r>
+      <w:r>
+        <w:t xml:space="preserve"> </w:t>
+      </w:r>
+      <w:r>
+        <w:rPr>
+          <w:iCs/>
+          <w:i/>
+        </w:rPr>
+        <w:t xml:space="preserve">Three decades of research on the greater agulhas current</w:t>
+      </w:r>
+      <w:r>
+        <w:t xml:space="preserve">.</w:t>
       </w:r>
     </w:p>
     <w:bookmarkEnd w:id="110"/>
@@ -20201,7 +20703,7 @@
         <w:pStyle w:val="Bibliography"/>
       </w:pPr>
       <w:r>
-        <w:t xml:space="preserve">Lutjeharms, J., Cooper, J., and Roberts, M. (2000). Upwelling at the inshore edge of the agulhas current.</w:t>
+        <w:t xml:space="preserve">Lutjeharms, J., Cooper, J., &amp; Roberts, M. (2000). Upwelling at the inshore edge of the agulhas current.</w:t>
       </w:r>
       <w:r>
         <w:t xml:space="preserve"> </w:t>
@@ -20214,10 +20716,20 @@
         <w:t xml:space="preserve">Continental Shelf Research</w:t>
       </w:r>
       <w:r>
-        <w:t xml:space="preserve"> </w:t>
-      </w:r>
-      <w:r>
-        <w:t xml:space="preserve">20, 737–761.</w:t>
+        <w:t xml:space="preserve">,</w:t>
+      </w:r>
+      <w:r>
+        <w:t xml:space="preserve"> </w:t>
+      </w:r>
+      <w:r>
+        <w:rPr>
+          <w:iCs/>
+          <w:i/>
+        </w:rPr>
+        <w:t xml:space="preserve">20</w:t>
+      </w:r>
+      <w:r>
+        <w:t xml:space="preserve">(7), 737–761.</w:t>
       </w:r>
     </w:p>
     <w:bookmarkEnd w:id="111"/>
@@ -20227,7 +20739,33 @@
         <w:pStyle w:val="Bibliography"/>
       </w:pPr>
       <w:r>
-        <w:t xml:space="preserve">Lutjeharms, J. R. (2006). The agulhas current. 5.</w:t>
+        <w:t xml:space="preserve">Lutjeharms, J. R. (2006).</w:t>
+      </w:r>
+      <w:r>
+        <w:t xml:space="preserve"> </w:t>
+      </w:r>
+      <w:r>
+        <w:rPr>
+          <w:iCs/>
+          <w:i/>
+        </w:rPr>
+        <w:t xml:space="preserve">The agulhas current</w:t>
+      </w:r>
+      <w:r>
+        <w:t xml:space="preserve">.</w:t>
+      </w:r>
+      <w:r>
+        <w:t xml:space="preserve"> </w:t>
+      </w:r>
+      <w:r>
+        <w:rPr>
+          <w:iCs/>
+          <w:i/>
+        </w:rPr>
+        <w:t xml:space="preserve">5</w:t>
+      </w:r>
+      <w:r>
+        <w:t xml:space="preserve">.</w:t>
       </w:r>
     </w:p>
     <w:bookmarkEnd w:id="112"/>
@@ -20237,7 +20775,7 @@
         <w:pStyle w:val="Bibliography"/>
       </w:pPr>
       <w:r>
-        <w:t xml:space="preserve">Lutjeharms, J., and Van Ballegooyen, R. (1988). The retroflection of the agulhas current.</w:t>
+        <w:t xml:space="preserve">Lutjeharms, J., &amp; Van Ballegooyen, R. (1988). The retroflection of the agulhas current.</w:t>
       </w:r>
       <w:r>
         <w:t xml:space="preserve"> </w:t>
@@ -20250,10 +20788,20 @@
         <w:t xml:space="preserve">Journal of Physical Oceanography</w:t>
       </w:r>
       <w:r>
-        <w:t xml:space="preserve"> </w:t>
-      </w:r>
-      <w:r>
-        <w:t xml:space="preserve">18, 1570–1583.</w:t>
+        <w:t xml:space="preserve">,</w:t>
+      </w:r>
+      <w:r>
+        <w:t xml:space="preserve"> </w:t>
+      </w:r>
+      <w:r>
+        <w:rPr>
+          <w:iCs/>
+          <w:i/>
+        </w:rPr>
+        <w:t xml:space="preserve">18</w:t>
+      </w:r>
+      <w:r>
+        <w:t xml:space="preserve">(11), 1570–1583.</w:t>
       </w:r>
     </w:p>
     <w:bookmarkEnd w:id="113"/>
@@ -20263,7 +20811,7 @@
         <w:pStyle w:val="Bibliography"/>
       </w:pPr>
       <w:r>
-        <w:t xml:space="preserve">Macaya, E. C., Boltana, S., Hinojosa, I. A., Macchiavello, J. E., Valdivia, N. A., Vasquez, N. R., et al. (2005).</w:t>
+        <w:t xml:space="preserve">Macaya, E. C., Boltana, S., Hinojosa, I. A., Macchiavello, J. E., Valdivia, N. A., Vasquez, N. R., Buschmann, A. H., Vasquez, J. A., Alonso Vega, J. M., &amp; Thiel, M. (2005).</w:t>
       </w:r>
       <w:r>
         <w:t xml:space="preserve"> </w:t>
@@ -20282,25 +20830,35 @@
           <w:iCs/>
           <w:i/>
         </w:rPr>
-        <w:t xml:space="preserve">Journal of phycology</w:t>
-      </w:r>
-      <w:r>
-        <w:t xml:space="preserve"> </w:t>
-      </w:r>
-      <w:r>
-        <w:t xml:space="preserve">41, 913–922. doi:</w:t>
+        <w:t xml:space="preserve">Journal of Phycology</w:t>
+      </w:r>
+      <w:r>
+        <w:t xml:space="preserve">,</w:t>
+      </w:r>
+      <w:r>
+        <w:t xml:space="preserve"> </w:t>
+      </w:r>
+      <w:r>
+        <w:rPr>
+          <w:iCs/>
+          <w:i/>
+        </w:rPr>
+        <w:t xml:space="preserve">41</w:t>
+      </w:r>
+      <w:r>
+        <w:t xml:space="preserve">(5), 913–922.</w:t>
+      </w:r>
+      <w:r>
+        <w:t xml:space="preserve"> </w:t>
       </w:r>
       <w:hyperlink r:id="rId114">
         <w:r>
           <w:rPr>
             <w:rStyle w:val="Hyperlink"/>
           </w:rPr>
-          <w:t xml:space="preserve">10.1111/j.1529-8817.2005.00118.x</w:t>
+          <w:t xml:space="preserve">https://doi.org/10.1111/j.1529-8817.2005.00118.x</w:t>
         </w:r>
       </w:hyperlink>
-      <w:r>
-        <w:t xml:space="preserve">.</w:t>
-      </w:r>
     </w:p>
     <w:bookmarkEnd w:id="115"/>
     <w:bookmarkStart w:id="116" w:name="ref-McCormick2008"/>
@@ -20309,7 +20867,7 @@
         <w:pStyle w:val="Bibliography"/>
       </w:pPr>
       <w:r>
-        <w:t xml:space="preserve">McCormick, T. B., Buckley, L. M., Brogan, J., and Perry, L. M. (2008). Drift macroalgae as a potential dispersal mechanism for the white abalone haliotis sorenseni.</w:t>
+        <w:t xml:space="preserve">McCormick, T. B., Buckley, L. M., Brogan, J., &amp; Perry, L. M. (2008). Drift macroalgae as a potential dispersal mechanism for the white abalone haliotis sorenseni.</w:t>
       </w:r>
       <w:r>
         <w:t xml:space="preserve"> </w:t>
@@ -20322,10 +20880,20 @@
         <w:t xml:space="preserve">Marine Ecology Progress Series</w:t>
       </w:r>
       <w:r>
-        <w:t xml:space="preserve"> </w:t>
-      </w:r>
-      <w:r>
-        <w:t xml:space="preserve">362, 225–232.</w:t>
+        <w:t xml:space="preserve">,</w:t>
+      </w:r>
+      <w:r>
+        <w:t xml:space="preserve"> </w:t>
+      </w:r>
+      <w:r>
+        <w:rPr>
+          <w:iCs/>
+          <w:i/>
+        </w:rPr>
+        <w:t xml:space="preserve">362</w:t>
+      </w:r>
+      <w:r>
+        <w:t xml:space="preserve">, 225–232.</w:t>
       </w:r>
     </w:p>
     <w:bookmarkEnd w:id="116"/>
@@ -20335,7 +20903,7 @@
         <w:pStyle w:val="Bibliography"/>
       </w:pPr>
       <w:r>
-        <w:t xml:space="preserve">Miron, P., Olascoaga, M., Beron-Vera, F., Putman, N., Triñanes, J., Lumpkin, R., et al. (2020). Clustering of marine-debris-and sargassum-like drifters explained by inertial particle dynamics.</w:t>
+        <w:t xml:space="preserve">Miron, P., Olascoaga, M., Beron-Vera, F., Putman, N., Triñanes, J., Lumpkin, R., &amp; Goni, G. (2020). Clustering of marine-debris-and sargassum-like drifters explained by inertial particle dynamics.</w:t>
       </w:r>
       <w:r>
         <w:t xml:space="preserve"> </w:t>
@@ -20348,10 +20916,20 @@
         <w:t xml:space="preserve">Geophysical Research Letters</w:t>
       </w:r>
       <w:r>
-        <w:t xml:space="preserve"> </w:t>
-      </w:r>
-      <w:r>
-        <w:t xml:space="preserve">47, e2020GL089874.</w:t>
+        <w:t xml:space="preserve">,</w:t>
+      </w:r>
+      <w:r>
+        <w:t xml:space="preserve"> </w:t>
+      </w:r>
+      <w:r>
+        <w:rPr>
+          <w:iCs/>
+          <w:i/>
+        </w:rPr>
+        <w:t xml:space="preserve">47</w:t>
+      </w:r>
+      <w:r>
+        <w:t xml:space="preserve">(19), e2020GL089874.</w:t>
       </w:r>
     </w:p>
     <w:bookmarkEnd w:id="117"/>
@@ -20361,7 +20939,7 @@
         <w:pStyle w:val="Bibliography"/>
       </w:pPr>
       <w:r>
-        <w:t xml:space="preserve">Nikula, Spencer, and Waters (2013).</w:t>
+        <w:t xml:space="preserve">Nikula, Spencer, &amp; Waters. (2013).</w:t>
       </w:r>
       <w:r>
         <w:t xml:space="preserve"> </w:t>
@@ -20377,25 +20955,35 @@
           <w:iCs/>
           <w:i/>
         </w:rPr>
-        <w:t xml:space="preserve">Biology letters</w:t>
-      </w:r>
-      <w:r>
-        <w:t xml:space="preserve"> </w:t>
-      </w:r>
-      <w:r>
-        <w:t xml:space="preserve">9, 20120821. doi:</w:t>
+        <w:t xml:space="preserve">Biology Letters</w:t>
+      </w:r>
+      <w:r>
+        <w:t xml:space="preserve">,</w:t>
+      </w:r>
+      <w:r>
+        <w:t xml:space="preserve"> </w:t>
+      </w:r>
+      <w:r>
+        <w:rPr>
+          <w:iCs/>
+          <w:i/>
+        </w:rPr>
+        <w:t xml:space="preserve">9</w:t>
+      </w:r>
+      <w:r>
+        <w:t xml:space="preserve">(1), 20120821.</w:t>
+      </w:r>
+      <w:r>
+        <w:t xml:space="preserve"> </w:t>
       </w:r>
       <w:hyperlink r:id="rId118">
         <w:r>
           <w:rPr>
             <w:rStyle w:val="Hyperlink"/>
           </w:rPr>
-          <w:t xml:space="preserve">10.1098/rsbl.2012.0821</w:t>
+          <w:t xml:space="preserve">https://doi.org/10.1098/rsbl.2012.0821</w:t>
         </w:r>
       </w:hyperlink>
-      <w:r>
-        <w:t xml:space="preserve">.</w:t>
-      </w:r>
     </w:p>
     <w:bookmarkEnd w:id="119"/>
     <w:bookmarkStart w:id="120" w:name="ref-North2009"/>
@@ -20404,7 +20992,17 @@
         <w:pStyle w:val="Bibliography"/>
       </w:pPr>
       <w:r>
-        <w:t xml:space="preserve">North, E. W., Gallego, A., and Petitgas, P. (2009). Manual of recommended practices for modelling physical–biological interactions during fish early life.</w:t>
+        <w:t xml:space="preserve">North, E. W., Gallego, A., &amp; Petitgas, P. (2009).</w:t>
+      </w:r>
+      <w:r>
+        <w:t xml:space="preserve"> </w:t>
+      </w:r>
+      <w:r>
+        <w:rPr>
+          <w:iCs/>
+          <w:i/>
+        </w:rPr>
+        <w:t xml:space="preserve">Manual of recommended practices for modelling physical–biological interactions during fish early life.</w:t>
       </w:r>
     </w:p>
     <w:bookmarkEnd w:id="120"/>
@@ -20427,10 +21025,20 @@
         <w:t xml:space="preserve">British Phycological Journal</w:t>
       </w:r>
       <w:r>
-        <w:t xml:space="preserve"> </w:t>
-      </w:r>
-      <w:r>
-        <w:t xml:space="preserve">27, 293–301.</w:t>
+        <w:t xml:space="preserve">,</w:t>
+      </w:r>
+      <w:r>
+        <w:t xml:space="preserve"> </w:t>
+      </w:r>
+      <w:r>
+        <w:rPr>
+          <w:iCs/>
+          <w:i/>
+        </w:rPr>
+        <w:t xml:space="preserve">27</w:t>
+      </w:r>
+      <w:r>
+        <w:t xml:space="preserve">(3), 293–301.</w:t>
       </w:r>
     </w:p>
     <w:bookmarkEnd w:id="121"/>
@@ -20440,7 +21048,7 @@
         <w:pStyle w:val="Bibliography"/>
       </w:pPr>
       <w:r>
-        <w:t xml:space="preserve">Olascoaga, M. J., Beron-Vera, F. J., Miron, P., Triñanes, J., Putman, N., Lumpkin, R., et al. (2020). Observation and quantification of inertial effects on the drift of floating objects at the ocean surface.</w:t>
+        <w:t xml:space="preserve">Olascoaga, M. J., Beron-Vera, F. J., Miron, P., Triñanes, J., Putman, N., Lumpkin, R., &amp; Goni, G. (2020). Observation and quantification of inertial effects on the drift of floating objects at the ocean surface.</w:t>
       </w:r>
       <w:r>
         <w:t xml:space="preserve"> </w:t>
@@ -20453,10 +21061,20 @@
         <w:t xml:space="preserve">Physics of Fluids</w:t>
       </w:r>
       <w:r>
-        <w:t xml:space="preserve"> </w:t>
-      </w:r>
-      <w:r>
-        <w:t xml:space="preserve">32, 026601.</w:t>
+        <w:t xml:space="preserve">,</w:t>
+      </w:r>
+      <w:r>
+        <w:t xml:space="preserve"> </w:t>
+      </w:r>
+      <w:r>
+        <w:rPr>
+          <w:iCs/>
+          <w:i/>
+        </w:rPr>
+        <w:t xml:space="preserve">32</w:t>
+      </w:r>
+      <w:r>
+        <w:t xml:space="preserve">(2), 026601.</w:t>
       </w:r>
     </w:p>
     <w:bookmarkEnd w:id="122"/>
@@ -20466,7 +21084,7 @@
         <w:pStyle w:val="Bibliography"/>
       </w:pPr>
       <w:r>
-        <w:t xml:space="preserve">Onink, V., Wichmann, D., Delandmeter, P., and Sebille, E. van (2019). The role of ekman currents, geostrophy, and stokes drift in the accumulation of floating microplastic.</w:t>
+        <w:t xml:space="preserve">Onink, V., Wichmann, D., Delandmeter, P., &amp; Sebille, E. van. (2019). The role of ekman currents, geostrophy, and stokes drift in the accumulation of floating microplastic.</w:t>
       </w:r>
       <w:r>
         <w:t xml:space="preserve"> </w:t>
@@ -20479,10 +21097,20 @@
         <w:t xml:space="preserve">Journal of Geophysical Research: Oceans</w:t>
       </w:r>
       <w:r>
-        <w:t xml:space="preserve"> </w:t>
-      </w:r>
-      <w:r>
-        <w:t xml:space="preserve">124, 1474–1490.</w:t>
+        <w:t xml:space="preserve">,</w:t>
+      </w:r>
+      <w:r>
+        <w:t xml:space="preserve"> </w:t>
+      </w:r>
+      <w:r>
+        <w:rPr>
+          <w:iCs/>
+          <w:i/>
+        </w:rPr>
+        <w:t xml:space="preserve">124</w:t>
+      </w:r>
+      <w:r>
+        <w:t xml:space="preserve">(3), 1474–1490.</w:t>
       </w:r>
     </w:p>
     <w:bookmarkEnd w:id="123"/>
@@ -20492,7 +21120,7 @@
         <w:pStyle w:val="Bibliography"/>
       </w:pPr>
       <w:r>
-        <w:t xml:space="preserve">Putman, N. F., Goni, G. J., Gramer, L. J., Hu, C., Johns, E. M., Trinanes, J., et al. (2018). Simulating transport pathways of pelagic sargassum from the equatorial atlantic into the caribbean sea.</w:t>
+        <w:t xml:space="preserve">Putman, N. F., Goni, G. J., Gramer, L. J., Hu, C., Johns, E. M., Trinanes, J., &amp; Wang, M. (2018). Simulating transport pathways of pelagic sargassum from the equatorial atlantic into the caribbean sea.</w:t>
       </w:r>
       <w:r>
         <w:t xml:space="preserve"> </w:t>
@@ -20505,10 +21133,20 @@
         <w:t xml:space="preserve">Progress in Oceanography</w:t>
       </w:r>
       <w:r>
-        <w:t xml:space="preserve"> </w:t>
-      </w:r>
-      <w:r>
-        <w:t xml:space="preserve">165, 205–214.</w:t>
+        <w:t xml:space="preserve">,</w:t>
+      </w:r>
+      <w:r>
+        <w:t xml:space="preserve"> </w:t>
+      </w:r>
+      <w:r>
+        <w:rPr>
+          <w:iCs/>
+          <w:i/>
+        </w:rPr>
+        <w:t xml:space="preserve">165</w:t>
+      </w:r>
+      <w:r>
+        <w:t xml:space="preserve">, 205–214.</w:t>
       </w:r>
     </w:p>
     <w:bookmarkEnd w:id="124"/>
@@ -20518,7 +21156,7 @@
         <w:pStyle w:val="Bibliography"/>
       </w:pPr>
       <w:r>
-        <w:t xml:space="preserve">Putman, N. F., Lumpkin, R., Olascoaga, M. J., Trinanes, J., and Goni, G. J. (2020). Improving transport predictions of pelagic sargassum.</w:t>
+        <w:t xml:space="preserve">Putman, N. F., Lumpkin, R., Olascoaga, M. J., Trinanes, J., &amp; Goni, G. J. (2020). Improving transport predictions of pelagic sargassum.</w:t>
       </w:r>
       <w:r>
         <w:t xml:space="preserve"> </w:t>
@@ -20531,10 +21169,20 @@
         <w:t xml:space="preserve">Journal of Experimental Marine Biology and Ecology</w:t>
       </w:r>
       <w:r>
-        <w:t xml:space="preserve"> </w:t>
-      </w:r>
-      <w:r>
-        <w:t xml:space="preserve">529, 151398.</w:t>
+        <w:t xml:space="preserve">,</w:t>
+      </w:r>
+      <w:r>
+        <w:t xml:space="preserve"> </w:t>
+      </w:r>
+      <w:r>
+        <w:rPr>
+          <w:iCs/>
+          <w:i/>
+        </w:rPr>
+        <w:t xml:space="preserve">529</w:t>
+      </w:r>
+      <w:r>
+        <w:t xml:space="preserve">, 151398.</w:t>
       </w:r>
     </w:p>
     <w:bookmarkEnd w:id="125"/>
@@ -20544,7 +21192,7 @@
         <w:pStyle w:val="Bibliography"/>
       </w:pPr>
       <w:r>
-        <w:t xml:space="preserve">Ragoasha, N., Herbette, S., Cambon, G., Veitch, J., Reason, C., and Roy, C. (2019). Lagrangian pathways in the southern benguela upwelling system.</w:t>
+        <w:t xml:space="preserve">Ragoasha, N., Herbette, S., Cambon, G., Veitch, J., Reason, C., &amp; Roy, C. (2019). Lagrangian pathways in the southern benguela upwelling system.</w:t>
       </w:r>
       <w:r>
         <w:t xml:space="preserve"> </w:t>
@@ -20557,10 +21205,20 @@
         <w:t xml:space="preserve">Journal of Marine Systems</w:t>
       </w:r>
       <w:r>
-        <w:t xml:space="preserve"> </w:t>
-      </w:r>
-      <w:r>
-        <w:t xml:space="preserve">195, 50–66.</w:t>
+        <w:t xml:space="preserve">,</w:t>
+      </w:r>
+      <w:r>
+        <w:t xml:space="preserve"> </w:t>
+      </w:r>
+      <w:r>
+        <w:rPr>
+          <w:iCs/>
+          <w:i/>
+        </w:rPr>
+        <w:t xml:space="preserve">195</w:t>
+      </w:r>
+      <w:r>
+        <w:t xml:space="preserve">, 50–66.</w:t>
       </w:r>
     </w:p>
     <w:bookmarkEnd w:id="126"/>
@@ -20570,7 +21228,7 @@
         <w:pStyle w:val="Bibliography"/>
       </w:pPr>
       <w:r>
-        <w:t xml:space="preserve">Rothäusler, E., Gómez, I., Hinojosa, I. A., Karsten, U., Miranda, L., Tala, F., et al. (2011).</w:t>
+        <w:t xml:space="preserve">Rothäusler, E., Gómez, I., Hinojosa, I. A., Karsten, U., Miranda, L., Tala, F., &amp; Thiela, M. (2011).</w:t>
       </w:r>
       <w:r>
         <w:t xml:space="preserve"> </w:t>
@@ -20592,22 +21250,32 @@
         <w:t xml:space="preserve">Limnology and Oceanography</w:t>
       </w:r>
       <w:r>
-        <w:t xml:space="preserve"> </w:t>
-      </w:r>
-      <w:r>
-        <w:t xml:space="preserve">56, 1751–1763. doi:</w:t>
+        <w:t xml:space="preserve">,</w:t>
+      </w:r>
+      <w:r>
+        <w:t xml:space="preserve"> </w:t>
+      </w:r>
+      <w:r>
+        <w:rPr>
+          <w:iCs/>
+          <w:i/>
+        </w:rPr>
+        <w:t xml:space="preserve">56</w:t>
+      </w:r>
+      <w:r>
+        <w:t xml:space="preserve">(5), 1751–1763.</w:t>
+      </w:r>
+      <w:r>
+        <w:t xml:space="preserve"> </w:t>
       </w:r>
       <w:hyperlink r:id="rId127">
         <w:r>
           <w:rPr>
             <w:rStyle w:val="Hyperlink"/>
           </w:rPr>
-          <w:t xml:space="preserve">10.4319/lo.2011.56.5.1751</w:t>
+          <w:t xml:space="preserve">https://doi.org/10.4319/lo.2011.56.5.1751</w:t>
         </w:r>
       </w:hyperlink>
-      <w:r>
-        <w:t xml:space="preserve">.</w:t>
-      </w:r>
     </w:p>
     <w:bookmarkEnd w:id="128"/>
     <w:bookmarkStart w:id="129" w:name="ref-rubio2009"/>
@@ -20616,7 +21284,7 @@
         <w:pStyle w:val="Bibliography"/>
       </w:pPr>
       <w:r>
-        <w:t xml:space="preserve">Rubio, A., Blanke, B., Speich, S., Grima, N., and Roy, C. (2009). Mesoscale eddy activity in the southern benguela upwelling system from satellite altimetry and model data.</w:t>
+        <w:t xml:space="preserve">Rubio, A., Blanke, B., Speich, S., Grima, N., &amp; Roy, C. (2009). Mesoscale eddy activity in the southern benguela upwelling system from satellite altimetry and model data.</w:t>
       </w:r>
       <w:r>
         <w:t xml:space="preserve"> </w:t>
@@ -20629,10 +21297,20 @@
         <w:t xml:space="preserve">Progress in Oceanography</w:t>
       </w:r>
       <w:r>
-        <w:t xml:space="preserve"> </w:t>
-      </w:r>
-      <w:r>
-        <w:t xml:space="preserve">83, 288–295.</w:t>
+        <w:t xml:space="preserve">,</w:t>
+      </w:r>
+      <w:r>
+        <w:t xml:space="preserve"> </w:t>
+      </w:r>
+      <w:r>
+        <w:rPr>
+          <w:iCs/>
+          <w:i/>
+        </w:rPr>
+        <w:t xml:space="preserve">83</w:t>
+      </w:r>
+      <w:r>
+        <w:t xml:space="preserve">(1-4), 288–295.</w:t>
       </w:r>
     </w:p>
     <w:bookmarkEnd w:id="129"/>
@@ -20661,25 +21339,35 @@
           <w:iCs/>
           <w:i/>
         </w:rPr>
-        <w:t xml:space="preserve">Journal of phycology</w:t>
-      </w:r>
-      <w:r>
-        <w:t xml:space="preserve"> </w:t>
-      </w:r>
-      <w:r>
-        <w:t xml:space="preserve">50, 968–974. doi:</w:t>
+        <w:t xml:space="preserve">Journal of Phycology</w:t>
+      </w:r>
+      <w:r>
+        <w:t xml:space="preserve">,</w:t>
+      </w:r>
+      <w:r>
+        <w:t xml:space="preserve"> </w:t>
+      </w:r>
+      <w:r>
+        <w:rPr>
+          <w:iCs/>
+          <w:i/>
+        </w:rPr>
+        <w:t xml:space="preserve">50</w:t>
+      </w:r>
+      <w:r>
+        <w:t xml:space="preserve">(6), 968–974.</w:t>
+      </w:r>
+      <w:r>
+        <w:t xml:space="preserve"> </w:t>
       </w:r>
       <w:hyperlink r:id="rId130">
         <w:r>
           <w:rPr>
             <w:rStyle w:val="Hyperlink"/>
           </w:rPr>
-          <w:t xml:space="preserve">10.1111/jpy.12237</w:t>
+          <w:t xml:space="preserve">https://doi.org/10.1111/jpy.12237</w:t>
         </w:r>
       </w:hyperlink>
-      <w:r>
-        <w:t xml:space="preserve">.</w:t>
-      </w:r>
     </w:p>
     <w:bookmarkEnd w:id="131"/>
     <w:bookmarkStart w:id="132" w:name="ref-shannon1996"/>
@@ -20688,7 +21376,20 @@
         <w:pStyle w:val="Bibliography"/>
       </w:pPr>
       <w:r>
-        <w:t xml:space="preserve">Shannon, L., and Nelson, G. (1996). The benguela: Large scale features and processes and system variability. 163–210.</w:t>
+        <w:t xml:space="preserve">Shannon, L., &amp; Nelson, G. (1996).</w:t>
+      </w:r>
+      <w:r>
+        <w:t xml:space="preserve"> </w:t>
+      </w:r>
+      <w:r>
+        <w:rPr>
+          <w:iCs/>
+          <w:i/>
+        </w:rPr>
+        <w:t xml:space="preserve">The benguela: Large scale features and processes and system variability</w:t>
+      </w:r>
+      <w:r>
+        <w:t xml:space="preserve">. 163–210.</w:t>
       </w:r>
     </w:p>
     <w:bookmarkEnd w:id="132"/>
@@ -20698,7 +21399,7 @@
         <w:pStyle w:val="Bibliography"/>
       </w:pPr>
       <w:r>
-        <w:t xml:space="preserve">Shen, H., Perrie, W., and Wu, Y. (2019). Wind drag in oil spilled ocean surface and its impact on wind-driven circulation.</w:t>
+        <w:t xml:space="preserve">Shen, H., Perrie, W., &amp; Wu, Y. (2019). Wind drag in oil spilled ocean surface and its impact on wind-driven circulation.</w:t>
       </w:r>
       <w:r>
         <w:t xml:space="preserve"> </w:t>
@@ -20711,10 +21412,20 @@
         <w:t xml:space="preserve">Anthropocene Coasts</w:t>
       </w:r>
       <w:r>
-        <w:t xml:space="preserve"> </w:t>
-      </w:r>
-      <w:r>
-        <w:t xml:space="preserve">2, 244–260.</w:t>
+        <w:t xml:space="preserve">,</w:t>
+      </w:r>
+      <w:r>
+        <w:t xml:space="preserve"> </w:t>
+      </w:r>
+      <w:r>
+        <w:rPr>
+          <w:iCs/>
+          <w:i/>
+        </w:rPr>
+        <w:t xml:space="preserve">2</w:t>
+      </w:r>
+      <w:r>
+        <w:t xml:space="preserve">(1), 244–260.</w:t>
       </w:r>
     </w:p>
     <w:bookmarkEnd w:id="133"/>
@@ -20743,25 +21454,35 @@
           <w:iCs/>
           <w:i/>
         </w:rPr>
-        <w:t xml:space="preserve">Global ecology and biogeography: a journal of macroecology</w:t>
-      </w:r>
-      <w:r>
-        <w:t xml:space="preserve"> </w:t>
-      </w:r>
-      <w:r>
-        <w:t xml:space="preserve">11, 67–69. doi:</w:t>
+        <w:t xml:space="preserve">Global Ecology and Biogeography: A Journal of Macroecology</w:t>
+      </w:r>
+      <w:r>
+        <w:t xml:space="preserve">,</w:t>
+      </w:r>
+      <w:r>
+        <w:t xml:space="preserve"> </w:t>
+      </w:r>
+      <w:r>
+        <w:rPr>
+          <w:iCs/>
+          <w:i/>
+        </w:rPr>
+        <w:t xml:space="preserve">11</w:t>
+      </w:r>
+      <w:r>
+        <w:t xml:space="preserve">(1), 67–69.</w:t>
+      </w:r>
+      <w:r>
+        <w:t xml:space="preserve"> </w:t>
       </w:r>
       <w:hyperlink r:id="rId134">
         <w:r>
           <w:rPr>
             <w:rStyle w:val="Hyperlink"/>
           </w:rPr>
-          <w:t xml:space="preserve">10.1046/j.1466-822X.2001.00259.x</w:t>
+          <w:t xml:space="preserve">https://doi.org/10.1046/j.1466-822X.2001.00259.x</w:t>
         </w:r>
       </w:hyperlink>
-      <w:r>
-        <w:t xml:space="preserve">.</w:t>
-      </w:r>
     </w:p>
     <w:bookmarkEnd w:id="135"/>
     <w:bookmarkStart w:id="136" w:name="ref-stramma1989"/>
@@ -20770,7 +21491,7 @@
         <w:pStyle w:val="Bibliography"/>
       </w:pPr>
       <w:r>
-        <w:t xml:space="preserve">Stramma, L., and Peterson, R. G. (1989). Geostrophic transport in the benguela current region.</w:t>
+        <w:t xml:space="preserve">Stramma, L., &amp; Peterson, R. G. (1989). Geostrophic transport in the benguela current region.</w:t>
       </w:r>
       <w:r>
         <w:t xml:space="preserve"> </w:t>
@@ -20783,10 +21504,20 @@
         <w:t xml:space="preserve">Journal of Physical Oceanography</w:t>
       </w:r>
       <w:r>
-        <w:t xml:space="preserve"> </w:t>
-      </w:r>
-      <w:r>
-        <w:t xml:space="preserve">19, 1440–1448.</w:t>
+        <w:t xml:space="preserve">,</w:t>
+      </w:r>
+      <w:r>
+        <w:t xml:space="preserve"> </w:t>
+      </w:r>
+      <w:r>
+        <w:rPr>
+          <w:iCs/>
+          <w:i/>
+        </w:rPr>
+        <w:t xml:space="preserve">19</w:t>
+      </w:r>
+      <w:r>
+        <w:t xml:space="preserve">(10), 1440–1448.</w:t>
       </w:r>
     </w:p>
     <w:bookmarkEnd w:id="136"/>
@@ -20796,7 +21527,7 @@
         <w:pStyle w:val="Bibliography"/>
       </w:pPr>
       <w:r>
-        <w:t xml:space="preserve">Tala, F., Gómez, I., Luna-Jorquera, G., and Thiel, M. (2013).</w:t>
+        <w:t xml:space="preserve">Tala, F., Gómez, I., Luna-Jorquera, G., &amp; Thiel, M. (2013).</w:t>
       </w:r>
       <w:r>
         <w:t xml:space="preserve"> </w:t>
@@ -20831,25 +21562,35 @@
           <w:iCs/>
           <w:i/>
         </w:rPr>
-        <w:t xml:space="preserve">Marine biology</w:t>
-      </w:r>
-      <w:r>
-        <w:t xml:space="preserve"> </w:t>
-      </w:r>
-      <w:r>
-        <w:t xml:space="preserve">160, 1339–1351. doi:</w:t>
+        <w:t xml:space="preserve">Marine Biology</w:t>
+      </w:r>
+      <w:r>
+        <w:t xml:space="preserve">,</w:t>
+      </w:r>
+      <w:r>
+        <w:t xml:space="preserve"> </w:t>
+      </w:r>
+      <w:r>
+        <w:rPr>
+          <w:iCs/>
+          <w:i/>
+        </w:rPr>
+        <w:t xml:space="preserve">160</w:t>
+      </w:r>
+      <w:r>
+        <w:t xml:space="preserve">(6), 1339–1351.</w:t>
+      </w:r>
+      <w:r>
+        <w:t xml:space="preserve"> </w:t>
       </w:r>
       <w:hyperlink r:id="rId137">
         <w:r>
           <w:rPr>
             <w:rStyle w:val="Hyperlink"/>
           </w:rPr>
-          <w:t xml:space="preserve">10.1007/s00227-013-2186-8</w:t>
+          <w:t xml:space="preserve">https://doi.org/10.1007/s00227-013-2186-8</w:t>
         </w:r>
       </w:hyperlink>
-      <w:r>
-        <w:t xml:space="preserve">.</w:t>
-      </w:r>
     </w:p>
     <w:bookmarkEnd w:id="138"/>
     <w:bookmarkStart w:id="139" w:name="ref-tala2017"/>
@@ -20858,7 +21599,7 @@
         <w:pStyle w:val="Bibliography"/>
       </w:pPr>
       <w:r>
-        <w:t xml:space="preserve">Tala, F., Penna-Díaz, M. A., Luna-Jorquera, G., Rothäusler, E., and Thiel, M. (2017).</w:t>
+        <w:t xml:space="preserve">Tala, F., Penna-Díaz, M. A., Luna-Jorquera, G., Rothäusler, E., &amp; Thiel, M. (2017).</w:t>
       </w:r>
       <w:r>
         <w:t xml:space="preserve"> </w:t>
@@ -20896,10 +21637,20 @@
         <w:t xml:space="preserve">Phycologia</w:t>
       </w:r>
       <w:r>
-        <w:t xml:space="preserve"> </w:t>
-      </w:r>
-      <w:r>
-        <w:t xml:space="preserve">56, 271–283.</w:t>
+        <w:t xml:space="preserve">,</w:t>
+      </w:r>
+      <w:r>
+        <w:t xml:space="preserve"> </w:t>
+      </w:r>
+      <w:r>
+        <w:rPr>
+          <w:iCs/>
+          <w:i/>
+        </w:rPr>
+        <w:t xml:space="preserve">56</w:t>
+      </w:r>
+      <w:r>
+        <w:t xml:space="preserve">(3), 271–283.</w:t>
       </w:r>
     </w:p>
     <w:bookmarkEnd w:id="139"/>
@@ -20909,7 +21660,7 @@
         <w:pStyle w:val="Bibliography"/>
       </w:pPr>
       <w:r>
-        <w:t xml:space="preserve">Thiel, M., and Gutow, L. (2005).</w:t>
+        <w:t xml:space="preserve">Thiel, M., &amp; Gutow, L. (2005).</w:t>
       </w:r>
       <w:r>
         <w:t xml:space="preserve"> </w:t>
@@ -20931,10 +21682,20 @@
         <w:t xml:space="preserve">Oceanography and Marine Biology: An Annual Review</w:t>
       </w:r>
       <w:r>
-        <w:t xml:space="preserve"> </w:t>
-      </w:r>
-      <w:r>
-        <w:t xml:space="preserve">43, 279–418.</w:t>
+        <w:t xml:space="preserve">,</w:t>
+      </w:r>
+      <w:r>
+        <w:t xml:space="preserve"> </w:t>
+      </w:r>
+      <w:r>
+        <w:rPr>
+          <w:iCs/>
+          <w:i/>
+        </w:rPr>
+        <w:t xml:space="preserve">43</w:t>
+      </w:r>
+      <w:r>
+        <w:t xml:space="preserve">(1), 279–418.</w:t>
       </w:r>
     </w:p>
     <w:bookmarkEnd w:id="140"/>
@@ -20944,7 +21705,7 @@
         <w:pStyle w:val="Bibliography"/>
       </w:pPr>
       <w:r>
-        <w:t xml:space="preserve">Trinanes, J. A., Olascoaga, M. J., Goni, G. J., Maximenko, N. A., Griffin, D. A., and Hafner, J. (2016). Analysis of flight MH370 potential debris trajectories using ocean observations and numerical model results.</w:t>
+        <w:t xml:space="preserve">Trinanes, J. A., Olascoaga, M. J., Goni, G. J., Maximenko, N. A., Griffin, D. A., &amp; Hafner, J. (2016). Analysis of flight MH370 potential debris trajectories using ocean observations and numerical model results.</w:t>
       </w:r>
       <w:r>
         <w:t xml:space="preserve"> </w:t>
@@ -20957,10 +21718,20 @@
         <w:t xml:space="preserve">Journal of Operational Oceanography</w:t>
       </w:r>
       <w:r>
-        <w:t xml:space="preserve"> </w:t>
-      </w:r>
-      <w:r>
-        <w:t xml:space="preserve">9, 126–138.</w:t>
+        <w:t xml:space="preserve">,</w:t>
+      </w:r>
+      <w:r>
+        <w:t xml:space="preserve"> </w:t>
+      </w:r>
+      <w:r>
+        <w:rPr>
+          <w:iCs/>
+          <w:i/>
+        </w:rPr>
+        <w:t xml:space="preserve">9</w:t>
+      </w:r>
+      <w:r>
+        <w:t xml:space="preserve">(2), 126–138.</w:t>
       </w:r>
     </w:p>
     <w:bookmarkEnd w:id="141"/>
@@ -20970,7 +21741,7 @@
         <w:pStyle w:val="Bibliography"/>
       </w:pPr>
       <w:r>
-        <w:t xml:space="preserve">Vanderklift, M. A., and Wernberg, T. (2008). Detached kelps from distant sources are a food subsidy for sea urchins.</w:t>
+        <w:t xml:space="preserve">Vanderklift, M. A., &amp; Wernberg, T. (2008). Detached kelps from distant sources are a food subsidy for sea urchins.</w:t>
       </w:r>
       <w:r>
         <w:t xml:space="preserve"> </w:t>
@@ -20983,10 +21754,20 @@
         <w:t xml:space="preserve">Oecologia</w:t>
       </w:r>
       <w:r>
-        <w:t xml:space="preserve"> </w:t>
-      </w:r>
-      <w:r>
-        <w:t xml:space="preserve">157, 327–335.</w:t>
+        <w:t xml:space="preserve">,</w:t>
+      </w:r>
+      <w:r>
+        <w:t xml:space="preserve"> </w:t>
+      </w:r>
+      <w:r>
+        <w:rPr>
+          <w:iCs/>
+          <w:i/>
+        </w:rPr>
+        <w:t xml:space="preserve">157</w:t>
+      </w:r>
+      <w:r>
+        <w:t xml:space="preserve">(2), 327–335.</w:t>
       </w:r>
     </w:p>
     <w:bookmarkEnd w:id="142"/>
@@ -20996,7 +21777,7 @@
         <w:pStyle w:val="Bibliography"/>
       </w:pPr>
       <w:r>
-        <w:t xml:space="preserve">Veitch, J. A., and Penven, P. (2017). The role of the a gulhas in the b enguela current system: A numerical modeling approach.</w:t>
+        <w:t xml:space="preserve">Veitch, J. A., &amp; Penven, P. (2017). The role of the a gulhas in the b enguela current system: A numerical modeling approach.</w:t>
       </w:r>
       <w:r>
         <w:t xml:space="preserve"> </w:t>
@@ -21009,10 +21790,20 @@
         <w:t xml:space="preserve">Journal of Geophysical Research: Oceans</w:t>
       </w:r>
       <w:r>
-        <w:t xml:space="preserve"> </w:t>
-      </w:r>
-      <w:r>
-        <w:t xml:space="preserve">122, 3375–3393.</w:t>
+        <w:t xml:space="preserve">,</w:t>
+      </w:r>
+      <w:r>
+        <w:t xml:space="preserve"> </w:t>
+      </w:r>
+      <w:r>
+        <w:rPr>
+          <w:iCs/>
+          <w:i/>
+        </w:rPr>
+        <w:t xml:space="preserve">122</w:t>
+      </w:r>
+      <w:r>
+        <w:t xml:space="preserve">(4), 3375–3393.</w:t>
       </w:r>
     </w:p>
     <w:bookmarkEnd w:id="143"/>
@@ -21022,7 +21813,7 @@
         <w:pStyle w:val="Bibliography"/>
       </w:pPr>
       <w:r>
-        <w:t xml:space="preserve">Veitch, J., Hermes, J., Lamont, T., Penven, P., and Dufois, F. (2018). Shelf-edge jet currents in the southern benguela: A modelling approach.</w:t>
+        <w:t xml:space="preserve">Veitch, J., Hermes, J., Lamont, T., Penven, P., &amp; Dufois, F. (2018). Shelf-edge jet currents in the southern benguela: A modelling approach.</w:t>
       </w:r>
       <w:r>
         <w:t xml:space="preserve"> </w:t>
@@ -21035,10 +21826,20 @@
         <w:t xml:space="preserve">Journal of Marine Systems</w:t>
       </w:r>
       <w:r>
-        <w:t xml:space="preserve"> </w:t>
-      </w:r>
-      <w:r>
-        <w:t xml:space="preserve">188, 27–38.</w:t>
+        <w:t xml:space="preserve">,</w:t>
+      </w:r>
+      <w:r>
+        <w:t xml:space="preserve"> </w:t>
+      </w:r>
+      <w:r>
+        <w:rPr>
+          <w:iCs/>
+          <w:i/>
+        </w:rPr>
+        <w:t xml:space="preserve">188</w:t>
+      </w:r>
+      <w:r>
+        <w:t xml:space="preserve">, 27–38.</w:t>
       </w:r>
     </w:p>
     <w:bookmarkEnd w:id="144"/>
@@ -21048,7 +21849,7 @@
         <w:pStyle w:val="Bibliography"/>
       </w:pPr>
       <w:r>
-        <w:t xml:space="preserve">Veitch, J., Penven, P., and Shillington, F. (2010). Modeling equilibrium dynamics of the benguela current system.</w:t>
+        <w:t xml:space="preserve">Veitch, J., Penven, P., &amp; Shillington, F. (2010). Modeling equilibrium dynamics of the benguela current system.</w:t>
       </w:r>
       <w:r>
         <w:t xml:space="preserve"> </w:t>
@@ -21061,10 +21862,20 @@
         <w:t xml:space="preserve">Journal of Physical Oceanography</w:t>
       </w:r>
       <w:r>
-        <w:t xml:space="preserve"> </w:t>
-      </w:r>
-      <w:r>
-        <w:t xml:space="preserve">40, 1942–1964.</w:t>
+        <w:t xml:space="preserve">,</w:t>
+      </w:r>
+      <w:r>
+        <w:t xml:space="preserve"> </w:t>
+      </w:r>
+      <w:r>
+        <w:rPr>
+          <w:iCs/>
+          <w:i/>
+        </w:rPr>
+        <w:t xml:space="preserve">40</w:t>
+      </w:r>
+      <w:r>
+        <w:t xml:space="preserve">(9), 1942–1964.</w:t>
       </w:r>
     </w:p>
     <w:bookmarkEnd w:id="145"/>
@@ -21074,7 +21885,7 @@
         <w:pStyle w:val="Bibliography"/>
       </w:pPr>
       <w:r>
-        <w:t xml:space="preserve">Wang, M., Hu, C., Barnes, B. B., Mitchum, G., Lapointe, B., and Montoya, J. P. (2019). The great atlantic sargassum belt.</w:t>
+        <w:t xml:space="preserve">Wang, M., Hu, C., Barnes, B. B., Mitchum, G., Lapointe, B., &amp; Montoya, J. P. (2019). The great atlantic sargassum belt.</w:t>
       </w:r>
       <w:r>
         <w:t xml:space="preserve"> </w:t>
@@ -21087,10 +21898,20 @@
         <w:t xml:space="preserve">Science</w:t>
       </w:r>
       <w:r>
-        <w:t xml:space="preserve"> </w:t>
-      </w:r>
-      <w:r>
-        <w:t xml:space="preserve">365, 83–87.</w:t>
+        <w:t xml:space="preserve">,</w:t>
+      </w:r>
+      <w:r>
+        <w:t xml:space="preserve"> </w:t>
+      </w:r>
+      <w:r>
+        <w:rPr>
+          <w:iCs/>
+          <w:i/>
+        </w:rPr>
+        <w:t xml:space="preserve">365</w:t>
+      </w:r>
+      <w:r>
+        <w:t xml:space="preserve">(6448), 83–87.</w:t>
       </w:r>
     </w:p>
     <w:bookmarkEnd w:id="146"/>
@@ -21100,7 +21921,7 @@
         <w:pStyle w:val="Bibliography"/>
       </w:pPr>
       <w:r>
-        <w:t xml:space="preserve">Wichmann, C.-S., Hinojosa, I. A., and Thiel, M. (2012).</w:t>
+        <w:t xml:space="preserve">Wichmann, C.-S., Hinojosa, I. A., &amp; Thiel, M. (2012).</w:t>
       </w:r>
       <w:r>
         <w:t xml:space="preserve"> </w:t>
@@ -21122,22 +21943,32 @@
         <w:t xml:space="preserve">Mar. Biol.</w:t>
       </w:r>
       <w:r>
-        <w:t xml:space="preserve"> </w:t>
-      </w:r>
-      <w:r>
-        <w:t xml:space="preserve">159, 2035–2049. doi:</w:t>
+        <w:t xml:space="preserve">,</w:t>
+      </w:r>
+      <w:r>
+        <w:t xml:space="preserve"> </w:t>
+      </w:r>
+      <w:r>
+        <w:rPr>
+          <w:iCs/>
+          <w:i/>
+        </w:rPr>
+        <w:t xml:space="preserve">159</w:t>
+      </w:r>
+      <w:r>
+        <w:t xml:space="preserve">(9), 2035–2049.</w:t>
+      </w:r>
+      <w:r>
+        <w:t xml:space="preserve"> </w:t>
       </w:r>
       <w:hyperlink r:id="rId147">
         <w:r>
           <w:rPr>
             <w:rStyle w:val="Hyperlink"/>
           </w:rPr>
-          <w:t xml:space="preserve">10.1007/s00227-012-1990-x</w:t>
+          <w:t xml:space="preserve">https://doi.org/10.1007/s00227-012-1990-x</w:t>
         </w:r>
       </w:hyperlink>
-      <w:r>
-        <w:t xml:space="preserve">.</w:t>
-      </w:r>
     </w:p>
     <w:bookmarkEnd w:id="148"/>
     <w:bookmarkStart w:id="149" w:name="ref-woodborne1989"/>
@@ -21146,7 +21977,7 @@
         <w:pStyle w:val="Bibliography"/>
       </w:pPr>
       <w:r>
-        <w:t xml:space="preserve">Woodborne, M., Rogers, J., and Jarman, N. (1989). The geological significance of kelp-rafted rock along the west coast of south africa.</w:t>
+        <w:t xml:space="preserve">Woodborne, M., Rogers, J., &amp; Jarman, N. (1989). The geological significance of kelp-rafted rock along the west coast of south africa.</w:t>
       </w:r>
       <w:r>
         <w:t xml:space="preserve"> </w:t>
@@ -21159,10 +21990,20 @@
         <w:t xml:space="preserve">Geo-Marine Letters</w:t>
       </w:r>
       <w:r>
-        <w:t xml:space="preserve"> </w:t>
-      </w:r>
-      <w:r>
-        <w:t xml:space="preserve">9, 109–118.</w:t>
+        <w:t xml:space="preserve">,</w:t>
+      </w:r>
+      <w:r>
+        <w:t xml:space="preserve"> </w:t>
+      </w:r>
+      <w:r>
+        <w:rPr>
+          <w:iCs/>
+          <w:i/>
+        </w:rPr>
+        <w:t xml:space="preserve">9</w:t>
+      </w:r>
+      <w:r>
+        <w:t xml:space="preserve">(2), 109–118.</w:t>
       </w:r>
     </w:p>
     <w:bookmarkEnd w:id="149"/>
@@ -21172,7 +22013,7 @@
         <w:pStyle w:val="Bibliography"/>
       </w:pPr>
       <w:r>
-        <w:t xml:space="preserve">Zuercher, R., and Galloway, A. W. (2019). Coastal marine ecosystem connectivity: Pelagic ocean to kelp forest subsidies.</w:t>
+        <w:t xml:space="preserve">Zuercher, R., &amp; Galloway, A. W. (2019). Coastal marine ecosystem connectivity: Pelagic ocean to kelp forest subsidies.</w:t>
       </w:r>
       <w:r>
         <w:t xml:space="preserve"> </w:t>
@@ -21185,23 +22026,29 @@
         <w:t xml:space="preserve">Ecosphere</w:t>
       </w:r>
       <w:r>
-        <w:t xml:space="preserve"> </w:t>
-      </w:r>
-      <w:r>
-        <w:t xml:space="preserve">10, e02602.</w:t>
+        <w:t xml:space="preserve">,</w:t>
+      </w:r>
+      <w:r>
+        <w:t xml:space="preserve"> </w:t>
+      </w:r>
+      <w:r>
+        <w:rPr>
+          <w:iCs/>
+          <w:i/>
+        </w:rPr>
+        <w:t xml:space="preserve">10</w:t>
+      </w:r>
+      <w:r>
+        <w:t xml:space="preserve">(2), e02602.</w:t>
       </w:r>
     </w:p>
     <w:bookmarkEnd w:id="150"/>
     <w:bookmarkEnd w:id="151"/>
     <w:bookmarkEnd w:id="152"/>
     <w:sectPr>
-      <w:type w:val="nextPage"/>
-      <w:pgSz w:w="12240" w:h="15840"/>
-      <w:pgMar w:top="1165" w:right="720" w:bottom="6" w:left="1080" w:header="0" w:footer="0"/>
-      <w:cols w:space="0" w:equalWidth="0">
-        <w:col w:w="10440"/>
-      </w:cols>
-      <w:docGrid w:linePitch="360"/>
+      <w:pgSz w:h="16834" w:w="11909" w:orient="portrait"/>
+      <w:pgMar w:bottom="1440" w:top="1440" w:left="1440" w:right="1440" w:header="720" w:footer="720"/>
+      <w:pgNumType w:start="1"/>
     </w:sectPr>
   </w:body>
 </w:document>
@@ -21242,6 +22089,42 @@
         <w:t xml:space="preserve"> </w:t>
       </w:r>
       <w:r>
+        <w:t xml:space="preserve">Department</w:t>
+      </w:r>
+      <w:r>
+        <w:t xml:space="preserve"> </w:t>
+      </w:r>
+      <w:r>
+        <w:t xml:space="preserve">of</w:t>
+      </w:r>
+      <w:r>
+        <w:t xml:space="preserve"> </w:t>
+      </w:r>
+      <w:r>
+        <w:t xml:space="preserve">Biodiversity</w:t>
+      </w:r>
+      <w:r>
+        <w:t xml:space="preserve"> </w:t>
+      </w:r>
+      <w:r>
+        <w:t xml:space="preserve">and</w:t>
+      </w:r>
+      <w:r>
+        <w:t xml:space="preserve"> </w:t>
+      </w:r>
+      <w:r>
+        <w:t xml:space="preserve">Conservation</w:t>
+      </w:r>
+      <w:r>
+        <w:t xml:space="preserve"> </w:t>
+      </w:r>
+      <w:r>
+        <w:t xml:space="preserve">Biology,</w:t>
+      </w:r>
+      <w:r>
+        <w:t xml:space="preserve"> </w:t>
+      </w:r>
+      <w:r>
         <w:t xml:space="preserve">University</w:t>
       </w:r>
       <w:r>
@@ -21266,7 +22149,49 @@
         <w:t xml:space="preserve"> </w:t>
       </w:r>
       <w:r>
-        <w:t xml:space="preserve">Cape</w:t>
+        <w:t xml:space="preserve">Cape,</w:t>
+      </w:r>
+      <w:r>
+        <w:t xml:space="preserve"> </w:t>
+      </w:r>
+      <w:r>
+        <w:t xml:space="preserve">Private</w:t>
+      </w:r>
+      <w:r>
+        <w:t xml:space="preserve"> </w:t>
+      </w:r>
+      <w:r>
+        <w:t xml:space="preserve">Bag</w:t>
+      </w:r>
+      <w:r>
+        <w:t xml:space="preserve"> </w:t>
+      </w:r>
+      <w:r>
+        <w:t xml:space="preserve">X17,</w:t>
+      </w:r>
+      <w:r>
+        <w:t xml:space="preserve"> </w:t>
+      </w:r>
+      <w:r>
+        <w:t xml:space="preserve">Bellville</w:t>
+      </w:r>
+      <w:r>
+        <w:t xml:space="preserve"> </w:t>
+      </w:r>
+      <w:r>
+        <w:t xml:space="preserve">7535,</w:t>
+      </w:r>
+      <w:r>
+        <w:t xml:space="preserve"> </w:t>
+      </w:r>
+      <w:r>
+        <w:t xml:space="preserve">South</w:t>
+      </w:r>
+      <w:r>
+        <w:t xml:space="preserve"> </w:t>
+      </w:r>
+      <w:r>
+        <w:t xml:space="preserve">Africa</w:t>
       </w:r>
     </w:p>
   </w:footnote>
@@ -21321,7 +22246,97 @@
         <w:t xml:space="preserve"> </w:t>
       </w:r>
       <w:r>
-        <w:t xml:space="preserve">Research</w:t>
+        <w:t xml:space="preserve">Research,</w:t>
+      </w:r>
+      <w:r>
+        <w:t xml:space="preserve"> </w:t>
+      </w:r>
+      <w:r>
+        <w:t xml:space="preserve">41</w:t>
+      </w:r>
+      <w:r>
+        <w:t xml:space="preserve"> </w:t>
+      </w:r>
+      <w:r>
+        <w:t xml:space="preserve">Market</w:t>
+      </w:r>
+      <w:r>
+        <w:t xml:space="preserve"> </w:t>
+      </w:r>
+      <w:r>
+        <w:t xml:space="preserve">Place</w:t>
+      </w:r>
+      <w:r>
+        <w:t xml:space="preserve"> </w:t>
+      </w:r>
+      <w:r>
+        <w:t xml:space="preserve">Viaduct</w:t>
+      </w:r>
+      <w:r>
+        <w:t xml:space="preserve"> </w:t>
+      </w:r>
+      <w:r>
+        <w:t xml:space="preserve">Harbour,</w:t>
+      </w:r>
+      <w:r>
+        <w:t xml:space="preserve"> </w:t>
+      </w:r>
+      <w:r>
+        <w:t xml:space="preserve">1010</w:t>
+      </w:r>
+      <w:r>
+        <w:t xml:space="preserve"> </w:t>
+      </w:r>
+      <w:r>
+        <w:t xml:space="preserve">Auckland,</w:t>
+      </w:r>
+      <w:r>
+        <w:t xml:space="preserve"> </w:t>
+      </w:r>
+      <w:r>
+        <w:t xml:space="preserve">Private</w:t>
+      </w:r>
+      <w:r>
+        <w:t xml:space="preserve"> </w:t>
+      </w:r>
+      <w:r>
+        <w:t xml:space="preserve">Bag</w:t>
+      </w:r>
+      <w:r>
+        <w:t xml:space="preserve"> </w:t>
+      </w:r>
+      <w:r>
+        <w:t xml:space="preserve">99940,</w:t>
+      </w:r>
+      <w:r>
+        <w:t xml:space="preserve"> </w:t>
+      </w:r>
+      <w:r>
+        <w:t xml:space="preserve">Newmarket,</w:t>
+      </w:r>
+      <w:r>
+        <w:t xml:space="preserve"> </w:t>
+      </w:r>
+      <w:r>
+        <w:t xml:space="preserve">Auckland</w:t>
+      </w:r>
+      <w:r>
+        <w:t xml:space="preserve"> </w:t>
+      </w:r>
+      <w:r>
+        <w:t xml:space="preserve">1149,</w:t>
+      </w:r>
+      <w:r>
+        <w:t xml:space="preserve"> </w:t>
+      </w:r>
+      <w:r>
+        <w:t xml:space="preserve">New</w:t>
+      </w:r>
+      <w:r>
+        <w:t xml:space="preserve"> </w:t>
+      </w:r>
+      <w:r>
+        <w:t xml:space="preserve">Zealand</w:t>
       </w:r>
     </w:p>
   </w:footnote>
@@ -21340,36 +22355,6 @@
         <w:t xml:space="preserve"> </w:t>
       </w:r>
       <w:r>
-        <w:t xml:space="preserve">University</w:t>
-      </w:r>
-      <w:r>
-        <w:t xml:space="preserve"> </w:t>
-      </w:r>
-      <w:r>
-        <w:t xml:space="preserve">of</w:t>
-      </w:r>
-      <w:r>
-        <w:t xml:space="preserve"> </w:t>
-      </w:r>
-      <w:r>
-        <w:t xml:space="preserve">the</w:t>
-      </w:r>
-      <w:r>
-        <w:t xml:space="preserve"> </w:t>
-      </w:r>
-      <w:r>
-        <w:t xml:space="preserve">Western</w:t>
-      </w:r>
-      <w:r>
-        <w:t xml:space="preserve"> </w:t>
-      </w:r>
-      <w:r>
-        <w:t xml:space="preserve">Cape</w:t>
-      </w:r>
-      <w:r>
-        <w:t xml:space="preserve"> </w:t>
-      </w:r>
-      <w:r>
         <w:t xml:space="preserve">South</w:t>
       </w:r>
       <w:r>
@@ -21382,13 +22367,61 @@
         <w:t xml:space="preserve"> </w:t>
       </w:r>
       <w:r>
+        <w:t xml:space="preserve">Environmental</w:t>
+      </w:r>
+      <w:r>
+        <w:t xml:space="preserve"> </w:t>
+      </w:r>
+      <w:r>
         <w:t xml:space="preserve">Observation</w:t>
       </w:r>
       <w:r>
         <w:t xml:space="preserve"> </w:t>
       </w:r>
       <w:r>
-        <w:t xml:space="preserve">Network</w:t>
+        <w:t xml:space="preserve">Network,</w:t>
+      </w:r>
+      <w:r>
+        <w:t xml:space="preserve"> </w:t>
+      </w:r>
+      <w:r>
+        <w:t xml:space="preserve">Elwandle</w:t>
+      </w:r>
+      <w:r>
+        <w:t xml:space="preserve"> </w:t>
+      </w:r>
+      <w:r>
+        <w:t xml:space="preserve">Coastal</w:t>
+      </w:r>
+      <w:r>
+        <w:t xml:space="preserve"> </w:t>
+      </w:r>
+      <w:r>
+        <w:t xml:space="preserve">Node,</w:t>
+      </w:r>
+      <w:r>
+        <w:t xml:space="preserve"> </w:t>
+      </w:r>
+      <w:r>
+        <w:t xml:space="preserve">Port</w:t>
+      </w:r>
+      <w:r>
+        <w:t xml:space="preserve"> </w:t>
+      </w:r>
+      <w:r>
+        <w:t xml:space="preserve">Elizabeth,</w:t>
+      </w:r>
+      <w:r>
+        <w:t xml:space="preserve"> </w:t>
+      </w:r>
+      <w:r>
+        <w:t xml:space="preserve">South</w:t>
+      </w:r>
+      <w:r>
+        <w:t xml:space="preserve"> </w:t>
+      </w:r>
+      <w:r>
+        <w:t xml:space="preserve">Africa</w:t>
       </w:r>
     </w:p>
   </w:footnote>
@@ -21396,365 +22429,7 @@
 </file>
 
 <file path=word/numbering.xml><?xml version="1.0" encoding="utf-8"?>
-<w:numbering xmlns:ve="http://schemas.openxmlformats.org/markup-compatibility/2006" xmlns:o="urn:schemas-microsoft-com:office:office" xmlns:r="http://schemas.openxmlformats.org/officeDocument/2006/relationships" xmlns:m="http://schemas.openxmlformats.org/officeDocument/2006/math" xmlns:v="urn:schemas-microsoft-com:vml" xmlns:wp="http://schemas.openxmlformats.org/drawingml/2006/wordprocessingDrawing" xmlns:w10="urn:schemas-microsoft-com:office:word" xmlns:w="http://schemas.openxmlformats.org/wordprocessingml/2006/main" xmlns:wne="http://schemas.microsoft.com/office/word/2006/wordml">
-  <w:abstractNum w:abstractNumId="0">
-    <w:nsid w:val="00000001"/>
-    <w:multiLevelType w:val="hybridMultilevel"/>
-    <w:tmpl w:val="625558EC"/>
-    <w:lvl w:ilvl="0">
-      <w:start w:val="53"/>
-      <w:numFmt w:val="decimal"/>
-      <w:lvlText w:val="%1:"/>
-      <w:lvlJc w:val="left"/>
-    </w:lvl>
-    <w:lvl w:ilvl="1">
-      <w:start w:val="1"/>
-      <w:numFmt w:val="bullet"/>
-      <w:lvlJc w:val="left"/>
-    </w:lvl>
-    <w:lvl w:ilvl="2">
-      <w:start w:val="1"/>
-      <w:numFmt w:val="bullet"/>
-      <w:lvlJc w:val="left"/>
-    </w:lvl>
-    <w:lvl w:ilvl="3">
-      <w:start w:val="1"/>
-      <w:numFmt w:val="bullet"/>
-      <w:lvlJc w:val="left"/>
-    </w:lvl>
-    <w:lvl w:ilvl="4">
-      <w:start w:val="1"/>
-      <w:numFmt w:val="bullet"/>
-      <w:lvlJc w:val="left"/>
-    </w:lvl>
-    <w:lvl w:ilvl="5">
-      <w:start w:val="1"/>
-      <w:numFmt w:val="bullet"/>
-      <w:lvlJc w:val="left"/>
-    </w:lvl>
-    <w:lvl w:ilvl="6">
-      <w:start w:val="1"/>
-      <w:numFmt w:val="bullet"/>
-      <w:lvlJc w:val="left"/>
-    </w:lvl>
-    <w:lvl w:ilvl="7">
-      <w:start w:val="1"/>
-      <w:numFmt w:val="bullet"/>
-      <w:lvlJc w:val="left"/>
-    </w:lvl>
-    <w:lvl w:ilvl="8">
-      <w:start w:val="1"/>
-      <w:numFmt w:val="bullet"/>
-      <w:lvlJc w:val="left"/>
-    </w:lvl>
-  </w:abstractNum>
-  <w:abstractNum w:abstractNumId="1">
-    <w:nsid w:val="00000002"/>
-    <w:multiLevelType w:val="hybridMultilevel"/>
-    <w:tmpl w:val="238E1F28"/>
-    <w:lvl w:ilvl="0">
-      <w:start w:val="1"/>
-      <w:numFmt w:val="bullet"/>
-      <w:lvlText w:val="\emdash \e"/>
-      <w:lvlJc w:val="left"/>
-    </w:lvl>
-    <w:lvl w:ilvl="1">
-      <w:start w:val="1"/>
-      <w:numFmt w:val="bullet"/>
-      <w:lvlJc w:val="left"/>
-    </w:lvl>
-    <w:lvl w:ilvl="2">
-      <w:start w:val="1"/>
-      <w:numFmt w:val="bullet"/>
-      <w:lvlJc w:val="left"/>
-    </w:lvl>
-    <w:lvl w:ilvl="3">
-      <w:start w:val="1"/>
-      <w:numFmt w:val="bullet"/>
-      <w:lvlJc w:val="left"/>
-    </w:lvl>
-    <w:lvl w:ilvl="4">
-      <w:start w:val="1"/>
-      <w:numFmt w:val="bullet"/>
-      <w:lvlJc w:val="left"/>
-    </w:lvl>
-    <w:lvl w:ilvl="5">
-      <w:start w:val="1"/>
-      <w:numFmt w:val="bullet"/>
-      <w:lvlJc w:val="left"/>
-    </w:lvl>
-    <w:lvl w:ilvl="6">
-      <w:start w:val="1"/>
-      <w:numFmt w:val="bullet"/>
-      <w:lvlJc w:val="left"/>
-    </w:lvl>
-    <w:lvl w:ilvl="7">
-      <w:start w:val="1"/>
-      <w:numFmt w:val="bullet"/>
-      <w:lvlJc w:val="left"/>
-    </w:lvl>
-    <w:lvl w:ilvl="8">
-      <w:start w:val="1"/>
-      <w:numFmt w:val="bullet"/>
-      <w:lvlJc w:val="left"/>
-    </w:lvl>
-  </w:abstractNum>
-  <w:abstractNum w:abstractNumId="2">
-    <w:nsid w:val="00000003"/>
-    <w:multiLevelType w:val="hybridMultilevel"/>
-    <w:tmpl w:val="46E87CCC"/>
-    <w:lvl w:ilvl="0">
-      <w:start w:val="1"/>
-      <w:numFmt w:val="bullet"/>
-      <w:lvlText w:val="\emdash \e"/>
-      <w:lvlJc w:val="left"/>
-    </w:lvl>
-    <w:lvl w:ilvl="1">
-      <w:start w:val="1"/>
-      <w:numFmt w:val="bullet"/>
-      <w:lvlJc w:val="left"/>
-    </w:lvl>
-    <w:lvl w:ilvl="2">
-      <w:start w:val="1"/>
-      <w:numFmt w:val="bullet"/>
-      <w:lvlJc w:val="left"/>
-    </w:lvl>
-    <w:lvl w:ilvl="3">
-      <w:start w:val="1"/>
-      <w:numFmt w:val="bullet"/>
-      <w:lvlJc w:val="left"/>
-    </w:lvl>
-    <w:lvl w:ilvl="4">
-      <w:start w:val="1"/>
-      <w:numFmt w:val="bullet"/>
-      <w:lvlJc w:val="left"/>
-    </w:lvl>
-    <w:lvl w:ilvl="5">
-      <w:start w:val="1"/>
-      <w:numFmt w:val="bullet"/>
-      <w:lvlJc w:val="left"/>
-    </w:lvl>
-    <w:lvl w:ilvl="6">
-      <w:start w:val="1"/>
-      <w:numFmt w:val="bullet"/>
-      <w:lvlJc w:val="left"/>
-    </w:lvl>
-    <w:lvl w:ilvl="7">
-      <w:start w:val="1"/>
-      <w:numFmt w:val="bullet"/>
-      <w:lvlJc w:val="left"/>
-    </w:lvl>
-    <w:lvl w:ilvl="8">
-      <w:start w:val="1"/>
-      <w:numFmt w:val="bullet"/>
-      <w:lvlJc w:val="left"/>
-    </w:lvl>
-  </w:abstractNum>
-  <w:abstractNum w:abstractNumId="3">
-    <w:nsid w:val="00000004"/>
-    <w:multiLevelType w:val="hybridMultilevel"/>
-    <w:tmpl w:val="3D1B58BA"/>
-    <w:lvl w:ilvl="0">
-      <w:start w:val="44"/>
-      <w:numFmt w:val="decimal"/>
-      <w:lvlText w:val="%1:"/>
-      <w:lvlJc w:val="left"/>
-    </w:lvl>
-    <w:lvl w:ilvl="1">
-      <w:start w:val="1"/>
-      <w:numFmt w:val="bullet"/>
-      <w:lvlJc w:val="left"/>
-    </w:lvl>
-    <w:lvl w:ilvl="2">
-      <w:start w:val="1"/>
-      <w:numFmt w:val="bullet"/>
-      <w:lvlJc w:val="left"/>
-    </w:lvl>
-    <w:lvl w:ilvl="3">
-      <w:start w:val="1"/>
-      <w:numFmt w:val="bullet"/>
-      <w:lvlJc w:val="left"/>
-    </w:lvl>
-    <w:lvl w:ilvl="4">
-      <w:start w:val="1"/>
-      <w:numFmt w:val="bullet"/>
-      <w:lvlJc w:val="left"/>
-    </w:lvl>
-    <w:lvl w:ilvl="5">
-      <w:start w:val="1"/>
-      <w:numFmt w:val="bullet"/>
-      <w:lvlJc w:val="left"/>
-    </w:lvl>
-    <w:lvl w:ilvl="6">
-      <w:start w:val="1"/>
-      <w:numFmt w:val="bullet"/>
-      <w:lvlJc w:val="left"/>
-    </w:lvl>
-    <w:lvl w:ilvl="7">
-      <w:start w:val="1"/>
-      <w:numFmt w:val="bullet"/>
-      <w:lvlJc w:val="left"/>
-    </w:lvl>
-    <w:lvl w:ilvl="8">
-      <w:start w:val="1"/>
-      <w:numFmt w:val="bullet"/>
-      <w:lvlJc w:val="left"/>
-    </w:lvl>
-  </w:abstractNum>
-  <w:abstractNum w:abstractNumId="4">
-    <w:nsid w:val="00000005"/>
-    <w:multiLevelType w:val="hybridMultilevel"/>
-    <w:tmpl w:val="507ED7AA"/>
-    <w:lvl w:ilvl="0">
-      <w:start w:val="53"/>
-      <w:numFmt w:val="decimal"/>
-      <w:lvlText w:val="%1:"/>
-      <w:lvlJc w:val="left"/>
-    </w:lvl>
-    <w:lvl w:ilvl="1">
-      <w:start w:val="1"/>
-      <w:numFmt w:val="bullet"/>
-      <w:lvlJc w:val="left"/>
-    </w:lvl>
-    <w:lvl w:ilvl="2">
-      <w:start w:val="1"/>
-      <w:numFmt w:val="bullet"/>
-      <w:lvlJc w:val="left"/>
-    </w:lvl>
-    <w:lvl w:ilvl="3">
-      <w:start w:val="1"/>
-      <w:numFmt w:val="bullet"/>
-      <w:lvlJc w:val="left"/>
-    </w:lvl>
-    <w:lvl w:ilvl="4">
-      <w:start w:val="1"/>
-      <w:numFmt w:val="bullet"/>
-      <w:lvlJc w:val="left"/>
-    </w:lvl>
-    <w:lvl w:ilvl="5">
-      <w:start w:val="1"/>
-      <w:numFmt w:val="bullet"/>
-      <w:lvlJc w:val="left"/>
-    </w:lvl>
-    <w:lvl w:ilvl="6">
-      <w:start w:val="1"/>
-      <w:numFmt w:val="bullet"/>
-      <w:lvlJc w:val="left"/>
-    </w:lvl>
-    <w:lvl w:ilvl="7">
-      <w:start w:val="1"/>
-      <w:numFmt w:val="bullet"/>
-      <w:lvlJc w:val="left"/>
-    </w:lvl>
-    <w:lvl w:ilvl="8">
-      <w:start w:val="1"/>
-      <w:numFmt w:val="bullet"/>
-      <w:lvlJc w:val="left"/>
-    </w:lvl>
-  </w:abstractNum>
-  <w:abstractNum w:abstractNumId="5">
-    <w:nsid w:val="00000006"/>
-    <w:multiLevelType w:val="hybridMultilevel"/>
-    <w:tmpl w:val="2EB141F2"/>
-    <w:lvl w:ilvl="0">
-      <w:start w:val="450"/>
-      <w:numFmt w:val="decimal"/>
-      <w:lvlText w:val="%1:"/>
-      <w:lvlJc w:val="left"/>
-    </w:lvl>
-    <w:lvl w:ilvl="1">
-      <w:start w:val="1"/>
-      <w:numFmt w:val="bullet"/>
-      <w:lvlJc w:val="left"/>
-    </w:lvl>
-    <w:lvl w:ilvl="2">
-      <w:start w:val="1"/>
-      <w:numFmt w:val="bullet"/>
-      <w:lvlJc w:val="left"/>
-    </w:lvl>
-    <w:lvl w:ilvl="3">
-      <w:start w:val="1"/>
-      <w:numFmt w:val="bullet"/>
-      <w:lvlJc w:val="left"/>
-    </w:lvl>
-    <w:lvl w:ilvl="4">
-      <w:start w:val="1"/>
-      <w:numFmt w:val="bullet"/>
-      <w:lvlJc w:val="left"/>
-    </w:lvl>
-    <w:lvl w:ilvl="5">
-      <w:start w:val="1"/>
-      <w:numFmt w:val="bullet"/>
-      <w:lvlJc w:val="left"/>
-    </w:lvl>
-    <w:lvl w:ilvl="6">
-      <w:start w:val="1"/>
-      <w:numFmt w:val="bullet"/>
-      <w:lvlJc w:val="left"/>
-    </w:lvl>
-    <w:lvl w:ilvl="7">
-      <w:start w:val="1"/>
-      <w:numFmt w:val="bullet"/>
-      <w:lvlJc w:val="left"/>
-    </w:lvl>
-    <w:lvl w:ilvl="8">
-      <w:start w:val="1"/>
-      <w:numFmt w:val="bullet"/>
-      <w:lvlJc w:val="left"/>
-    </w:lvl>
-  </w:abstractNum>
-  <w:abstractNum w:abstractNumId="6">
-    <w:nsid w:val="00000007"/>
-    <w:multiLevelType w:val="hybridMultilevel"/>
-    <w:tmpl w:val="41B71EFA"/>
-    <w:lvl w:ilvl="0">
-      <w:start w:val="1"/>
-      <w:numFmt w:val="bullet"/>
-      <w:lvlText w:val="\emdash \e"/>
-      <w:lvlJc w:val="left"/>
-    </w:lvl>
-    <w:lvl w:ilvl="1">
-      <w:start w:val="139"/>
-      <w:numFmt w:val="decimal"/>
-      <w:lvlText w:val="%2:"/>
-      <w:lvlJc w:val="left"/>
-    </w:lvl>
-    <w:lvl w:ilvl="2">
-      <w:start w:val="1"/>
-      <w:numFmt w:val="bullet"/>
-      <w:lvlJc w:val="left"/>
-    </w:lvl>
-    <w:lvl w:ilvl="3">
-      <w:start w:val="1"/>
-      <w:numFmt w:val="bullet"/>
-      <w:lvlJc w:val="left"/>
-    </w:lvl>
-    <w:lvl w:ilvl="4">
-      <w:start w:val="1"/>
-      <w:numFmt w:val="bullet"/>
-      <w:lvlJc w:val="left"/>
-    </w:lvl>
-    <w:lvl w:ilvl="5">
-      <w:start w:val="1"/>
-      <w:numFmt w:val="bullet"/>
-      <w:lvlJc w:val="left"/>
-    </w:lvl>
-    <w:lvl w:ilvl="6">
-      <w:start w:val="1"/>
-      <w:numFmt w:val="bullet"/>
-      <w:lvlJc w:val="left"/>
-    </w:lvl>
-    <w:lvl w:ilvl="7">
-      <w:start w:val="1"/>
-      <w:numFmt w:val="bullet"/>
-      <w:lvlJc w:val="left"/>
-    </w:lvl>
-    <w:lvl w:ilvl="8">
-      <w:start w:val="1"/>
-      <w:numFmt w:val="bullet"/>
-      <w:lvlJc w:val="left"/>
-    </w:lvl>
-  </w:abstractNum>
+<w:numbering xmlns:mc="http://schemas.openxmlformats.org/markup-compatibility/2006" xmlns:o="urn:schemas-microsoft-com:office:office" xmlns:r="http://schemas.openxmlformats.org/officeDocument/2006/relationships" xmlns:m="http://schemas.openxmlformats.org/officeDocument/2006/math" xmlns:v="urn:schemas-microsoft-com:vml" xmlns:wp="http://schemas.openxmlformats.org/drawingml/2006/wordprocessingDrawing" xmlns:w10="urn:schemas-microsoft-com:office:word" xmlns:w="http://schemas.openxmlformats.org/wordprocessingml/2006/main" xmlns:wne="http://schemas.microsoft.com/office/word/2006/wordml" xmlns:sl="http://schemas.openxmlformats.org/schemaLibrary/2006/main" xmlns:a="http://schemas.openxmlformats.org/drawingml/2006/main" xmlns:pic="http://schemas.openxmlformats.org/drawingml/2006/picture" xmlns:c="http://schemas.openxmlformats.org/drawingml/2006/chart" xmlns:lc="http://schemas.openxmlformats.org/drawingml/2006/lockedCanvas" xmlns:dgm="http://schemas.openxmlformats.org/drawingml/2006/diagram" xmlns:wps="http://schemas.microsoft.com/office/word/2010/wordprocessingShape" xmlns:wpg="http://schemas.microsoft.com/office/word/2010/wordprocessingGroup" xmlns:w14="http://schemas.microsoft.com/office/word/2010/wordml" xmlns:w15="http://schemas.microsoft.com/office/word/2012/wordml">
   <w:abstractNum w:abstractNumId="990">
     <w:nsid w:val="2c1ae401"/>
     <w:multiLevelType w:val="multilevel"/>
@@ -21831,27 +22506,6 @@
       </w:pPr>
     </w:lvl>
   </w:abstractNum>
-  <w:num w:numId="1">
-    <w:abstractNumId w:val="0"/>
-  </w:num>
-  <w:num w:numId="2">
-    <w:abstractNumId w:val="1"/>
-  </w:num>
-  <w:num w:numId="3">
-    <w:abstractNumId w:val="2"/>
-  </w:num>
-  <w:num w:numId="4">
-    <w:abstractNumId w:val="3"/>
-  </w:num>
-  <w:num w:numId="5">
-    <w:abstractNumId w:val="4"/>
-  </w:num>
-  <w:num w:numId="6">
-    <w:abstractNumId w:val="5"/>
-  </w:num>
-  <w:num w:numId="7">
-    <w:abstractNumId w:val="6"/>
-  </w:num>
   <w:num w:numId="1000">
     <w:abstractNumId w:val="990"/>
   </w:num>
@@ -21859,178 +22513,149 @@
 </file>
 
 <file path=word/styles.xml><?xml version="1.0" encoding="utf-8"?>
-<w:styles xmlns:r="http://schemas.openxmlformats.org/officeDocument/2006/relationships" xmlns:w="http://schemas.openxmlformats.org/wordprocessingml/2006/main">
+<w:styles xmlns:mc="http://schemas.openxmlformats.org/markup-compatibility/2006" xmlns:o="urn:schemas-microsoft-com:office:office" xmlns:r="http://schemas.openxmlformats.org/officeDocument/2006/relationships" xmlns:m="http://schemas.openxmlformats.org/officeDocument/2006/math" xmlns:v="urn:schemas-microsoft-com:vml" xmlns:wp="http://schemas.openxmlformats.org/drawingml/2006/wordprocessingDrawing" xmlns:w10="urn:schemas-microsoft-com:office:word" xmlns:w="http://schemas.openxmlformats.org/wordprocessingml/2006/main" xmlns:wne="http://schemas.microsoft.com/office/word/2006/wordml" xmlns:sl="http://schemas.openxmlformats.org/schemaLibrary/2006/main" xmlns:a="http://schemas.openxmlformats.org/drawingml/2006/main" xmlns:pic="http://schemas.openxmlformats.org/drawingml/2006/picture" xmlns:c="http://schemas.openxmlformats.org/drawingml/2006/chart" xmlns:lc="http://schemas.openxmlformats.org/drawingml/2006/lockedCanvas" xmlns:dgm="http://schemas.openxmlformats.org/drawingml/2006/diagram" xmlns:wps="http://schemas.microsoft.com/office/word/2010/wordprocessingShape" xmlns:wpg="http://schemas.microsoft.com/office/word/2010/wordprocessingGroup" xmlns:w14="http://schemas.microsoft.com/office/word/2010/wordml" xmlns:w15="http://schemas.microsoft.com/office/word/2012/wordml">
   <w:docDefaults>
     <w:rPrDefault>
       <w:rPr>
-        <w:rFonts w:ascii="Calibri" w:eastAsia="Calibri" w:hAnsi="Calibri" w:cs="Arial"/>
-        <w:lang w:val="en-US" w:eastAsia="en-US" w:bidi="ar-SA"/>
+        <w:sz w:val="24"/>
+        <w:szCs w:val="24"/>
+        <w:lang w:val="en_GB"/>
       </w:rPr>
     </w:rPrDefault>
-    <w:pPrDefault/>
+    <w:pPrDefault>
+      <w:pPr>
+        <w:spacing w:line="480" w:lineRule="auto"/>
+      </w:pPr>
+    </w:pPrDefault>
   </w:docDefaults>
-  <w:latentStyles w:defLockedState="0" w:defUIPriority="99" w:defSemiHidden="1" w:defUnhideWhenUsed="1" w:defQFormat="0" w:count="267">
-    <w:lsdException w:name="Normal" w:semiHidden="0" w:uiPriority="0" w:unhideWhenUsed="0" w:qFormat="1"/>
-    <w:lsdException w:name="heading 1" w:semiHidden="0" w:uiPriority="9" w:unhideWhenUsed="0" w:qFormat="1"/>
-    <w:lsdException w:name="heading 2" w:uiPriority="9" w:qFormat="1"/>
-    <w:lsdException w:name="heading 3" w:uiPriority="9" w:qFormat="1"/>
-    <w:lsdException w:name="heading 4" w:uiPriority="9" w:qFormat="1"/>
-    <w:lsdException w:name="heading 5" w:uiPriority="9" w:qFormat="1"/>
-    <w:lsdException w:name="heading 6" w:uiPriority="9" w:qFormat="1"/>
-    <w:lsdException w:name="heading 7" w:uiPriority="9" w:qFormat="1"/>
-    <w:lsdException w:name="heading 8" w:uiPriority="9" w:qFormat="1"/>
-    <w:lsdException w:name="heading 9" w:uiPriority="9" w:qFormat="1"/>
-    <w:lsdException w:name="toc 1" w:uiPriority="39"/>
-    <w:lsdException w:name="toc 2" w:uiPriority="39"/>
-    <w:lsdException w:name="toc 3" w:uiPriority="39"/>
-    <w:lsdException w:name="toc 4" w:uiPriority="39"/>
-    <w:lsdException w:name="toc 5" w:uiPriority="39"/>
-    <w:lsdException w:name="toc 6" w:uiPriority="39"/>
-    <w:lsdException w:name="toc 7" w:uiPriority="39"/>
-    <w:lsdException w:name="toc 8" w:uiPriority="39"/>
-    <w:lsdException w:name="toc 9" w:uiPriority="39"/>
-    <w:lsdException w:name="caption" w:uiPriority="35" w:qFormat="1"/>
-    <w:lsdException w:name="Title" w:semiHidden="0" w:uiPriority="10" w:unhideWhenUsed="0" w:qFormat="1"/>
-    <w:lsdException w:name="Default Paragraph Font" w:uiPriority="1"/>
-    <w:lsdException w:name="Subtitle" w:semiHidden="0" w:uiPriority="11" w:unhideWhenUsed="0" w:qFormat="1"/>
-    <w:lsdException w:name="Strong" w:semiHidden="0" w:uiPriority="22" w:unhideWhenUsed="0" w:qFormat="1"/>
-    <w:lsdException w:name="Emphasis" w:semiHidden="0" w:uiPriority="20" w:unhideWhenUsed="0" w:qFormat="1"/>
-    <w:lsdException w:name="Table Grid" w:semiHidden="0" w:uiPriority="59" w:unhideWhenUsed="0"/>
-    <w:lsdException w:name="Placeholder Text" w:unhideWhenUsed="0"/>
-    <w:lsdException w:name="No Spacing" w:semiHidden="0" w:uiPriority="1" w:unhideWhenUsed="0" w:qFormat="1"/>
-    <w:lsdException w:name="Light Shading" w:semiHidden="0" w:uiPriority="60" w:unhideWhenUsed="0"/>
-    <w:lsdException w:name="Light List" w:semiHidden="0" w:uiPriority="61" w:unhideWhenUsed="0"/>
-    <w:lsdException w:name="Light Grid" w:semiHidden="0" w:uiPriority="62" w:unhideWhenUsed="0"/>
-    <w:lsdException w:name="Medium Shading 1" w:semiHidden="0" w:uiPriority="63" w:unhideWhenUsed="0"/>
-    <w:lsdException w:name="Medium Shading 2" w:semiHidden="0" w:uiPriority="64" w:unhideWhenUsed="0"/>
-    <w:lsdException w:name="Medium List 1" w:semiHidden="0" w:uiPriority="65" w:unhideWhenUsed="0"/>
-    <w:lsdException w:name="Medium List 2" w:semiHidden="0" w:uiPriority="66" w:unhideWhenUsed="0"/>
-    <w:lsdException w:name="Medium Grid 1" w:semiHidden="0" w:uiPriority="67" w:unhideWhenUsed="0"/>
-    <w:lsdException w:name="Medium Grid 2" w:semiHidden="0" w:uiPriority="68" w:unhideWhenUsed="0"/>
-    <w:lsdException w:name="Medium Grid 3" w:semiHidden="0" w:uiPriority="69" w:unhideWhenUsed="0"/>
-    <w:lsdException w:name="Dark List" w:semiHidden="0" w:uiPriority="70" w:unhideWhenUsed="0"/>
-    <w:lsdException w:name="Colorful Shading" w:semiHidden="0" w:uiPriority="71" w:unhideWhenUsed="0"/>
-    <w:lsdException w:name="Colorful List" w:semiHidden="0" w:uiPriority="72" w:unhideWhenUsed="0"/>
-    <w:lsdException w:name="Colorful Grid" w:semiHidden="0" w:uiPriority="73" w:unhideWhenUsed="0"/>
-    <w:lsdException w:name="Light Shading Accent 1" w:semiHidden="0" w:uiPriority="60" w:unhideWhenUsed="0"/>
-    <w:lsdException w:name="Light List Accent 1" w:semiHidden="0" w:uiPriority="61" w:unhideWhenUsed="0"/>
-    <w:lsdException w:name="Light Grid Accent 1" w:semiHidden="0" w:uiPriority="62" w:unhideWhenUsed="0"/>
-    <w:lsdException w:name="Medium Shading 1 Accent 1" w:semiHidden="0" w:uiPriority="63" w:unhideWhenUsed="0"/>
-    <w:lsdException w:name="Medium Shading 2 Accent 1" w:semiHidden="0" w:uiPriority="64" w:unhideWhenUsed="0"/>
-    <w:lsdException w:name="Medium List 1 Accent 1" w:semiHidden="0" w:uiPriority="65" w:unhideWhenUsed="0"/>
-    <w:lsdException w:name="Revision" w:unhideWhenUsed="0"/>
-    <w:lsdException w:name="List Paragraph" w:semiHidden="0" w:uiPriority="34" w:unhideWhenUsed="0" w:qFormat="1"/>
-    <w:lsdException w:name="Quote" w:semiHidden="0" w:uiPriority="29" w:unhideWhenUsed="0" w:qFormat="1"/>
-    <w:lsdException w:name="Intense Quote" w:semiHidden="0" w:uiPriority="30" w:unhideWhenUsed="0" w:qFormat="1"/>
-    <w:lsdException w:name="Medium List 2 Accent 1" w:semiHidden="0" w:uiPriority="66" w:unhideWhenUsed="0"/>
-    <w:lsdException w:name="Medium Grid 1 Accent 1" w:semiHidden="0" w:uiPriority="67" w:unhideWhenUsed="0"/>
-    <w:lsdException w:name="Medium Grid 2 Accent 1" w:semiHidden="0" w:uiPriority="68" w:unhideWhenUsed="0"/>
-    <w:lsdException w:name="Medium Grid 3 Accent 1" w:semiHidden="0" w:uiPriority="69" w:unhideWhenUsed="0"/>
-    <w:lsdException w:name="Dark List Accent 1" w:semiHidden="0" w:uiPriority="70" w:unhideWhenUsed="0"/>
-    <w:lsdException w:name="Colorful Shading Accent 1" w:semiHidden="0" w:uiPriority="71" w:unhideWhenUsed="0"/>
-    <w:lsdException w:name="Colorful List Accent 1" w:semiHidden="0" w:uiPriority="72" w:unhideWhenUsed="0"/>
-    <w:lsdException w:name="Colorful Grid Accent 1" w:semiHidden="0" w:uiPriority="73" w:unhideWhenUsed="0"/>
-    <w:lsdException w:name="Light Shading Accent 2" w:semiHidden="0" w:uiPriority="60" w:unhideWhenUsed="0"/>
-    <w:lsdException w:name="Light List Accent 2" w:semiHidden="0" w:uiPriority="61" w:unhideWhenUsed="0"/>
-    <w:lsdException w:name="Light Grid Accent 2" w:semiHidden="0" w:uiPriority="62" w:unhideWhenUsed="0"/>
-    <w:lsdException w:name="Medium Shading 1 Accent 2" w:semiHidden="0" w:uiPriority="63" w:unhideWhenUsed="0"/>
-    <w:lsdException w:name="Medium Shading 2 Accent 2" w:semiHidden="0" w:uiPriority="64" w:unhideWhenUsed="0"/>
-    <w:lsdException w:name="Medium List 1 Accent 2" w:semiHidden="0" w:uiPriority="65" w:unhideWhenUsed="0"/>
-    <w:lsdException w:name="Medium List 2 Accent 2" w:semiHidden="0" w:uiPriority="66" w:unhideWhenUsed="0"/>
-    <w:lsdException w:name="Medium Grid 1 Accent 2" w:semiHidden="0" w:uiPriority="67" w:unhideWhenUsed="0"/>
-    <w:lsdException w:name="Medium Grid 2 Accent 2" w:semiHidden="0" w:uiPriority="68" w:unhideWhenUsed="0"/>
-    <w:lsdException w:name="Medium Grid 3 Accent 2" w:semiHidden="0" w:uiPriority="69" w:unhideWhenUsed="0"/>
-    <w:lsdException w:name="Dark List Accent 2" w:semiHidden="0" w:uiPriority="70" w:unhideWhenUsed="0"/>
-    <w:lsdException w:name="Colorful Shading Accent 2" w:semiHidden="0" w:uiPriority="71" w:unhideWhenUsed="0"/>
-    <w:lsdException w:name="Colorful List Accent 2" w:semiHidden="0" w:uiPriority="72" w:unhideWhenUsed="0"/>
-    <w:lsdException w:name="Colorful Grid Accent 2" w:semiHidden="0" w:uiPriority="73" w:unhideWhenUsed="0"/>
-    <w:lsdException w:name="Light Shading Accent 3" w:semiHidden="0" w:uiPriority="60" w:unhideWhenUsed="0"/>
-    <w:lsdException w:name="Light List Accent 3" w:semiHidden="0" w:uiPriority="61" w:unhideWhenUsed="0"/>
-    <w:lsdException w:name="Light Grid Accent 3" w:semiHidden="0" w:uiPriority="62" w:unhideWhenUsed="0"/>
-    <w:lsdException w:name="Medium Shading 1 Accent 3" w:semiHidden="0" w:uiPriority="63" w:unhideWhenUsed="0"/>
-    <w:lsdException w:name="Medium Shading 2 Accent 3" w:semiHidden="0" w:uiPriority="64" w:unhideWhenUsed="0"/>
-    <w:lsdException w:name="Medium List 1 Accent 3" w:semiHidden="0" w:uiPriority="65" w:unhideWhenUsed="0"/>
-    <w:lsdException w:name="Medium List 2 Accent 3" w:semiHidden="0" w:uiPriority="66" w:unhideWhenUsed="0"/>
-    <w:lsdException w:name="Medium Grid 1 Accent 3" w:semiHidden="0" w:uiPriority="67" w:unhideWhenUsed="0"/>
-    <w:lsdException w:name="Medium Grid 2 Accent 3" w:semiHidden="0" w:uiPriority="68" w:unhideWhenUsed="0"/>
-    <w:lsdException w:name="Medium Grid 3 Accent 3" w:semiHidden="0" w:uiPriority="69" w:unhideWhenUsed="0"/>
-    <w:lsdException w:name="Dark List Accent 3" w:semiHidden="0" w:uiPriority="70" w:unhideWhenUsed="0"/>
-    <w:lsdException w:name="Colorful Shading Accent 3" w:semiHidden="0" w:uiPriority="71" w:unhideWhenUsed="0"/>
-    <w:lsdException w:name="Colorful List Accent 3" w:semiHidden="0" w:uiPriority="72" w:unhideWhenUsed="0"/>
-    <w:lsdException w:name="Colorful Grid Accent 3" w:semiHidden="0" w:uiPriority="73" w:unhideWhenUsed="0"/>
-    <w:lsdException w:name="Light Shading Accent 4" w:semiHidden="0" w:uiPriority="60" w:unhideWhenUsed="0"/>
-    <w:lsdException w:name="Light List Accent 4" w:semiHidden="0" w:uiPriority="61" w:unhideWhenUsed="0"/>
-    <w:lsdException w:name="Light Grid Accent 4" w:semiHidden="0" w:uiPriority="62" w:unhideWhenUsed="0"/>
-    <w:lsdException w:name="Medium Shading 1 Accent 4" w:semiHidden="0" w:uiPriority="63" w:unhideWhenUsed="0"/>
-    <w:lsdException w:name="Medium Shading 2 Accent 4" w:semiHidden="0" w:uiPriority="64" w:unhideWhenUsed="0"/>
-    <w:lsdException w:name="Medium List 1 Accent 4" w:semiHidden="0" w:uiPriority="65" w:unhideWhenUsed="0"/>
-    <w:lsdException w:name="Medium List 2 Accent 4" w:semiHidden="0" w:uiPriority="66" w:unhideWhenUsed="0"/>
-    <w:lsdException w:name="Medium Grid 1 Accent 4" w:semiHidden="0" w:uiPriority="67" w:unhideWhenUsed="0"/>
-    <w:lsdException w:name="Medium Grid 2 Accent 4" w:semiHidden="0" w:uiPriority="68" w:unhideWhenUsed="0"/>
-    <w:lsdException w:name="Medium Grid 3 Accent 4" w:semiHidden="0" w:uiPriority="69" w:unhideWhenUsed="0"/>
-    <w:lsdException w:name="Dark List Accent 4" w:semiHidden="0" w:uiPriority="70" w:unhideWhenUsed="0"/>
-    <w:lsdException w:name="Colorful Shading Accent 4" w:semiHidden="0" w:uiPriority="71" w:unhideWhenUsed="0"/>
-    <w:lsdException w:name="Colorful List Accent 4" w:semiHidden="0" w:uiPriority="72" w:unhideWhenUsed="0"/>
-    <w:lsdException w:name="Colorful Grid Accent 4" w:semiHidden="0" w:uiPriority="73" w:unhideWhenUsed="0"/>
-    <w:lsdException w:name="Light Shading Accent 5" w:semiHidden="0" w:uiPriority="60" w:unhideWhenUsed="0"/>
-    <w:lsdException w:name="Light List Accent 5" w:semiHidden="0" w:uiPriority="61" w:unhideWhenUsed="0"/>
-    <w:lsdException w:name="Light Grid Accent 5" w:semiHidden="0" w:uiPriority="62" w:unhideWhenUsed="0"/>
-    <w:lsdException w:name="Medium Shading 1 Accent 5" w:semiHidden="0" w:uiPriority="63" w:unhideWhenUsed="0"/>
-    <w:lsdException w:name="Medium Shading 2 Accent 5" w:semiHidden="0" w:uiPriority="64" w:unhideWhenUsed="0"/>
-    <w:lsdException w:name="Medium List 1 Accent 5" w:semiHidden="0" w:uiPriority="65" w:unhideWhenUsed="0"/>
-    <w:lsdException w:name="Medium List 2 Accent 5" w:semiHidden="0" w:uiPriority="66" w:unhideWhenUsed="0"/>
-    <w:lsdException w:name="Medium Grid 1 Accent 5" w:semiHidden="0" w:uiPriority="67" w:unhideWhenUsed="0"/>
-    <w:lsdException w:name="Medium Grid 2 Accent 5" w:semiHidden="0" w:uiPriority="68" w:unhideWhenUsed="0"/>
-    <w:lsdException w:name="Medium Grid 3 Accent 5" w:semiHidden="0" w:uiPriority="69" w:unhideWhenUsed="0"/>
-    <w:lsdException w:name="Dark List Accent 5" w:semiHidden="0" w:uiPriority="70" w:unhideWhenUsed="0"/>
-    <w:lsdException w:name="Colorful Shading Accent 5" w:semiHidden="0" w:uiPriority="71" w:unhideWhenUsed="0"/>
-    <w:lsdException w:name="Colorful List Accent 5" w:semiHidden="0" w:uiPriority="72" w:unhideWhenUsed="0"/>
-    <w:lsdException w:name="Colorful Grid Accent 5" w:semiHidden="0" w:uiPriority="73" w:unhideWhenUsed="0"/>
-    <w:lsdException w:name="Light Shading Accent 6" w:semiHidden="0" w:uiPriority="60" w:unhideWhenUsed="0"/>
-    <w:lsdException w:name="Light List Accent 6" w:semiHidden="0" w:uiPriority="61" w:unhideWhenUsed="0"/>
-    <w:lsdException w:name="Light Grid Accent 6" w:semiHidden="0" w:uiPriority="62" w:unhideWhenUsed="0"/>
-    <w:lsdException w:name="Medium Shading 1 Accent 6" w:semiHidden="0" w:uiPriority="63" w:unhideWhenUsed="0"/>
-    <w:lsdException w:name="Medium Shading 2 Accent 6" w:semiHidden="0" w:uiPriority="64" w:unhideWhenUsed="0"/>
-    <w:lsdException w:name="Medium List 1 Accent 6" w:semiHidden="0" w:uiPriority="65" w:unhideWhenUsed="0"/>
-    <w:lsdException w:name="Medium List 2 Accent 6" w:semiHidden="0" w:uiPriority="66" w:unhideWhenUsed="0"/>
-    <w:lsdException w:name="Medium Grid 1 Accent 6" w:semiHidden="0" w:uiPriority="67" w:unhideWhenUsed="0"/>
-    <w:lsdException w:name="Medium Grid 2 Accent 6" w:semiHidden="0" w:uiPriority="68" w:unhideWhenUsed="0"/>
-    <w:lsdException w:name="Medium Grid 3 Accent 6" w:semiHidden="0" w:uiPriority="69" w:unhideWhenUsed="0"/>
-    <w:lsdException w:name="Dark List Accent 6" w:semiHidden="0" w:uiPriority="70" w:unhideWhenUsed="0"/>
-    <w:lsdException w:name="Colorful Shading Accent 6" w:semiHidden="0" w:uiPriority="71" w:unhideWhenUsed="0"/>
-    <w:lsdException w:name="Colorful List Accent 6" w:semiHidden="0" w:uiPriority="72" w:unhideWhenUsed="0"/>
-    <w:lsdException w:name="Colorful Grid Accent 6" w:semiHidden="0" w:uiPriority="73" w:unhideWhenUsed="0"/>
-    <w:lsdException w:name="Subtle Emphasis" w:semiHidden="0" w:uiPriority="19" w:unhideWhenUsed="0" w:qFormat="1"/>
-    <w:lsdException w:name="Intense Emphasis" w:semiHidden="0" w:uiPriority="21" w:unhideWhenUsed="0" w:qFormat="1"/>
-    <w:lsdException w:name="Subtle Reference" w:semiHidden="0" w:uiPriority="31" w:unhideWhenUsed="0" w:qFormat="1"/>
-    <w:lsdException w:name="Intense Reference" w:semiHidden="0" w:uiPriority="32" w:unhideWhenUsed="0" w:qFormat="1"/>
-    <w:lsdException w:name="Book Title" w:semiHidden="0" w:uiPriority="33" w:unhideWhenUsed="0" w:qFormat="1"/>
-    <w:lsdException w:name="Bibliography" w:uiPriority="37"/>
-    <w:lsdException w:name="TOC Heading" w:uiPriority="39" w:qFormat="1"/>
-  </w:latentStyles>
-  <w:style w:type="paragraph" w:default="1" w:styleId="Normal">
-    <w:name w:val="Normal"/>
-    <w:qFormat/>
+  <w:style w:type="paragraph" w:styleId="Normal" w:default="1">
+    <w:name w:val="normal"/>
   </w:style>
-  <w:style w:type="character" w:default="1" w:styleId="DefaultParagraphFont">
-    <w:name w:val="Default Paragraph Font"/>
-    <w:uiPriority w:val="1"/>
-    <w:semiHidden/>
-    <w:unhideWhenUsed/>
+  <w:style w:type="table" w:styleId="TableNormal" w:default="1">
+    <w:name w:val="Table Normal"/>
   </w:style>
-  <w:style w:type="table" w:default="1" w:styleId="TableNormal">
-    <w:name w:val="Normal Table"/>
-    <w:uiPriority w:val="99"/>
-    <w:semiHidden/>
-    <w:unhideWhenUsed/>
-    <w:qFormat/>
-    <w:tblPr/>
+  <w:style w:type="paragraph" w:styleId="Heading1">
+    <w:name w:val="heading 1"/>
+    <w:basedOn w:val="Normal"/>
+    <w:next w:val="Normal"/>
+    <w:pPr>
+      <w:keepNext w:val="1"/>
+      <w:keepLines w:val="1"/>
+      <w:spacing w:after="100" w:before="480" w:lineRule="auto"/>
+    </w:pPr>
+    <w:rPr>
+      <w:rFonts w:ascii="Times New Roman" w:cs="Times New Roman" w:eastAsia="Times New Roman" w:hAnsi="Times New Roman"/>
+      <w:b w:val="1"/>
+      <w:sz w:val="24"/>
+      <w:szCs w:val="24"/>
+    </w:rPr>
   </w:style>
-  <w:style w:type="numbering" w:default="1" w:styleId="NoList">
-    <w:name w:val="No List"/>
-    <w:uiPriority w:val="99"/>
-    <w:semiHidden/>
-    <w:unhideWhenUsed/>
+  <w:style w:type="paragraph" w:styleId="Heading2">
+    <w:name w:val="heading 2"/>
+    <w:basedOn w:val="Normal"/>
+    <w:next w:val="Normal"/>
+    <w:pPr>
+      <w:keepNext w:val="1"/>
+      <w:keepLines w:val="1"/>
+      <w:spacing w:after="100" w:before="360" w:lineRule="auto"/>
+    </w:pPr>
+    <w:rPr>
+      <w:rFonts w:ascii="Times New Roman" w:cs="Times New Roman" w:eastAsia="Times New Roman" w:hAnsi="Times New Roman"/>
+      <w:b w:val="1"/>
+    </w:rPr>
+  </w:style>
+  <w:style w:type="paragraph" w:styleId="Heading3">
+    <w:name w:val="heading 3"/>
+    <w:basedOn w:val="Normal"/>
+    <w:next w:val="Normal"/>
+    <w:pPr>
+      <w:keepNext w:val="1"/>
+      <w:keepLines w:val="1"/>
+      <w:spacing w:after="80" w:before="280" w:lineRule="auto"/>
+    </w:pPr>
+    <w:rPr>
+      <w:b w:val="1"/>
+      <w:sz w:val="28"/>
+      <w:szCs w:val="28"/>
+    </w:rPr>
+  </w:style>
+  <w:style w:type="paragraph" w:styleId="Heading4">
+    <w:name w:val="heading 4"/>
+    <w:basedOn w:val="Normal"/>
+    <w:next w:val="Normal"/>
+    <w:pPr>
+      <w:keepNext w:val="1"/>
+      <w:keepLines w:val="1"/>
+      <w:spacing w:after="40" w:before="240" w:lineRule="auto"/>
+    </w:pPr>
+    <w:rPr>
+      <w:b w:val="1"/>
+      <w:sz w:val="24"/>
+      <w:szCs w:val="24"/>
+    </w:rPr>
+  </w:style>
+  <w:style w:type="paragraph" w:styleId="Heading5">
+    <w:name w:val="heading 5"/>
+    <w:basedOn w:val="Normal"/>
+    <w:next w:val="Normal"/>
+    <w:pPr>
+      <w:keepNext w:val="1"/>
+      <w:keepLines w:val="1"/>
+      <w:spacing w:after="40" w:before="220" w:lineRule="auto"/>
+    </w:pPr>
+    <w:rPr>
+      <w:b w:val="1"/>
+      <w:sz w:val="22"/>
+      <w:szCs w:val="22"/>
+    </w:rPr>
+  </w:style>
+  <w:style w:type="paragraph" w:styleId="Heading6">
+    <w:name w:val="heading 6"/>
+    <w:basedOn w:val="Normal"/>
+    <w:next w:val="Normal"/>
+    <w:pPr>
+      <w:keepNext w:val="1"/>
+      <w:keepLines w:val="1"/>
+      <w:spacing w:after="40" w:before="200" w:lineRule="auto"/>
+    </w:pPr>
+    <w:rPr>
+      <w:b w:val="1"/>
+      <w:sz w:val="20"/>
+      <w:szCs w:val="20"/>
+    </w:rPr>
+  </w:style>
+  <w:style w:type="paragraph" w:styleId="Title">
+    <w:name w:val="Title"/>
+    <w:basedOn w:val="Normal"/>
+    <w:next w:val="Normal"/>
+    <w:pPr>
+      <w:keepNext w:val="1"/>
+      <w:keepLines w:val="1"/>
+      <w:spacing w:after="120" w:before="240" w:line="240" w:lineRule="auto"/>
+      <w:ind w:left="567" w:firstLine="0"/>
+    </w:pPr>
+    <w:rPr>
+      <w:b w:val="1"/>
+      <w:sz w:val="32"/>
+      <w:szCs w:val="32"/>
+    </w:rPr>
+  </w:style>
+  <w:style w:type="paragraph" w:styleId="Subtitle">
+    <w:name w:val="Subtitle"/>
+    <w:basedOn w:val="Normal"/>
+    <w:next w:val="Normal"/>
+    <w:pPr>
+      <w:keepNext w:val="1"/>
+      <w:keepLines w:val="1"/>
+      <w:spacing w:after="80" w:before="360" w:lineRule="auto"/>
+    </w:pPr>
+    <w:rPr>
+      <w:rFonts w:ascii="Georgia" w:cs="Georgia" w:eastAsia="Georgia" w:hAnsi="Georgia"/>
+      <w:i w:val="1"/>
+      <w:color w:val="666666"/>
+      <w:sz w:val="48"/>
+      <w:szCs w:val="48"/>
+    </w:rPr>
   </w:style>
   <w:style w:type="paragraph" w:customStyle="1" w:styleId="TableCaption">
     <w:name w:val="Table Caption"/>
@@ -22351,7 +22976,7 @@
     </a:clrScheme>
     <a:fontScheme name="Office">
       <a:majorFont>
-        <a:latin typeface="Cambria"/>
+        <a:latin typeface="Calibri"/>
         <a:ea typeface=""/>
         <a:cs typeface=""/>
         <a:font script="Jpan" typeface="ＭＳ ゴシック"/>
@@ -22383,9 +23008,10 @@
         <a:font script="Mong" typeface="Mongolian Baiti"/>
         <a:font script="Viet" typeface="Times New Roman"/>
         <a:font script="Uigh" typeface="Microsoft Uighur"/>
+        <a:font script="Geor" typeface="Sylfaen"/>
       </a:majorFont>
       <a:minorFont>
-        <a:latin typeface="Calibri"/>
+        <a:latin typeface="Cambria"/>
         <a:ea typeface=""/>
         <a:cs typeface=""/>
         <a:font script="Jpan" typeface="ＭＳ 明朝"/>
@@ -22417,6 +23043,7 @@
         <a:font script="Mong" typeface="Mongolian Baiti"/>
         <a:font script="Viet" typeface="Arial"/>
         <a:font script="Uigh" typeface="Microsoft Uighur"/>
+        <a:font script="Geor" typeface="Sylfaen"/>
       </a:minorFont>
     </a:fontScheme>
     <a:fmtScheme name="Office">
@@ -22451,20 +23078,16 @@
           <a:gsLst>
             <a:gs pos="0">
               <a:schemeClr val="phClr">
-                <a:shade val="51000"/>
-                <a:satMod val="130000"/>
-              </a:schemeClr>
-            </a:gs>
-            <a:gs pos="80000">
-              <a:schemeClr val="phClr">
-                <a:shade val="93000"/>
+                <a:tint val="100000"/>
+                <a:shade val="100000"/>
                 <a:satMod val="130000"/>
               </a:schemeClr>
             </a:gs>
             <a:gs pos="100000">
               <a:schemeClr val="phClr">
-                <a:shade val="94000"/>
-                <a:satMod val="135000"/>
+                <a:tint val="50000"/>
+                <a:shade val="100000"/>
+                <a:satMod val="350000"/>
               </a:schemeClr>
             </a:gs>
           </a:gsLst>
@@ -22586,7 +23209,46 @@
       </a:bgFillStyleLst>
     </a:fmtScheme>
   </a:themeElements>
-  <a:objectDefaults/>
+  <a:objectDefaults>
+    <a:spDef>
+      <a:spPr/>
+      <a:bodyPr/>
+      <a:lstStyle/>
+      <a:style>
+        <a:lnRef idx="1">
+          <a:schemeClr val="accent1"/>
+        </a:lnRef>
+        <a:fillRef idx="3">
+          <a:schemeClr val="accent1"/>
+        </a:fillRef>
+        <a:effectRef idx="2">
+          <a:schemeClr val="accent1"/>
+        </a:effectRef>
+        <a:fontRef idx="minor">
+          <a:schemeClr val="lt1"/>
+        </a:fontRef>
+      </a:style>
+    </a:spDef>
+    <a:lnDef>
+      <a:spPr/>
+      <a:bodyPr/>
+      <a:lstStyle/>
+      <a:style>
+        <a:lnRef idx="2">
+          <a:schemeClr val="accent1"/>
+        </a:lnRef>
+        <a:fillRef idx="0">
+          <a:schemeClr val="accent1"/>
+        </a:fillRef>
+        <a:effectRef idx="1">
+          <a:schemeClr val="accent1"/>
+        </a:effectRef>
+        <a:fontRef idx="minor">
+          <a:schemeClr val="tx1"/>
+        </a:fontRef>
+      </a:style>
+    </a:lnDef>
+  </a:objectDefaults>
   <a:extraClrSchemeLst/>
 </a:theme>
 </file>
</xml_diff>